<commit_message>
adaptation in rugged landscape
</commit_message>
<xml_diff>
--- a/manuscript/ms2.docx
+++ b/manuscript/ms2.docx
@@ -8384,10 +8384,7 @@
         <w:t>7</w:t>
       </w:r>
       <w:r>
-        <w:t>, but the constraint can also be met for other combinations of the parameter values</w:t>
-      </w:r>
-      <w:r>
-        <w:t>.</w:t>
+        <w:t>, but the constraint can also be met for other combinations of the parameter values.</w:t>
       </w:r>
     </w:p>
     <w:p>
@@ -9098,31 +9095,7 @@
         <w:rPr>
           <w:lang w:val="en-US"/>
         </w:rPr>
-        <w:t>F</w:t>
-      </w:r>
-      <w:r>
-        <w:rPr>
-          <w:lang w:val="en-US"/>
-        </w:rPr>
-        <w:t xml:space="preserve">igure 1a). </w:t>
-      </w:r>
-      <w:r>
-        <w:rPr>
-          <w:lang w:val="en-US"/>
-        </w:rPr>
-        <w:t>We assume that a</w:t>
-      </w:r>
-      <w:r>
-        <w:rPr>
-          <w:lang w:val="en-US"/>
-        </w:rPr>
-        <w:t>t the MSB the number of deleterious mutations per individual follows a Poisson distribution</w:t>
-      </w:r>
-      <w:r>
-        <w:rPr>
-          <w:lang w:val="en-US"/>
-        </w:rPr>
-        <w:t xml:space="preserve"> </w:t>
+        <w:t xml:space="preserve">Figure 1a). We assume that at the MSB the number of deleterious mutations per individual follows a Poisson distribution </w:t>
       </w:r>
       <w:r>
         <w:rPr>
@@ -9398,19 +9371,7 @@
         <w:rPr>
           <w:lang w:val="en-US"/>
         </w:rPr>
-        <w:t xml:space="preserve"> that a random </w:t>
-      </w:r>
-      <w:r>
-        <w:rPr>
-          <w:lang w:val="en-US"/>
-        </w:rPr>
-        <w:t xml:space="preserve">individual in the next generation </w:t>
-      </w:r>
-      <w:r>
-        <w:rPr>
-          <w:lang w:val="en-US"/>
-        </w:rPr>
-        <w:t>is a double mutant, given there are no double mutants and neglecting individuals with deleterious mutations is:</w:t>
+        <w:t xml:space="preserve"> that a random individual in the next generation is a double mutant, given there are no double mutants and neglecting individuals with deleterious mutations is:</w:t>
       </w:r>
     </w:p>
     <w:tbl>
@@ -10030,13 +9991,7 @@
         <w:fldChar w:fldCharType="end"/>
       </w:r>
       <w:r>
-        <w:t xml:space="preserve"> for populations without </w:t>
-      </w:r>
-      <w:r>
-        <w:t>SIM</w:t>
-      </w:r>
-      <w:r>
-        <w:t>:</w:t>
+        <w:t xml:space="preserve"> for populations without SIM:</w:t>
       </w:r>
     </w:p>
     <w:p>
@@ -10966,37 +10921,11 @@
             </w:pPr>
             <m:oMathPara>
               <m:oMath>
-                <m:sSup>
-                  <m:sSupPr>
-                    <m:ctrlPr>
-                      <w:rPr>
-                        <w:rFonts w:ascii="Cambria Math" w:hAnsi="Cambria Math"/>
-                        <w:i/>
-                      </w:rPr>
-                    </m:ctrlPr>
-                  </m:sSupPr>
-                  <m:e>
-                    <m:r>
-                      <w:rPr>
-                        <w:rFonts w:ascii="Cambria Math" w:hAnsi="Cambria Math"/>
-                      </w:rPr>
-                      <m:t>q</m:t>
-                    </m:r>
-                  </m:e>
-                  <m:sup>
-                    <m:r>
-                      <w:rPr>
-                        <w:rFonts w:ascii="Cambria Math" w:hAnsi="Cambria Math"/>
-                      </w:rPr>
-                      <m:t>*</m:t>
-                    </m:r>
-                  </m:sup>
-                </m:sSup>
                 <m:r>
                   <w:rPr>
                     <w:rFonts w:ascii="Cambria Math" w:hAnsi="Cambria Math"/>
                   </w:rPr>
-                  <m:t>=</m:t>
+                  <m:t>q≈</m:t>
                 </m:r>
                 <m:d>
                   <m:dPr>
@@ -11122,13 +11051,7 @@
     </w:tbl>
     <w:p>
       <w:r>
-        <w:t xml:space="preserve">For a population with </w:t>
-      </w:r>
-      <w:r>
-        <w:t xml:space="preserve">SIM </w:t>
-      </w:r>
-      <w:r>
-        <w:t xml:space="preserve">the first-order approximation is based on the full expression in Eq. </w:t>
+        <w:t xml:space="preserve">For a population with SIM the first-order approximation is based on the full expression in Eq. </w:t>
       </w:r>
       <w:r>
         <w:fldChar w:fldCharType="begin"/>
@@ -12063,7 +11986,7 @@
                 <w:rPr>
                   <w:rFonts w:ascii="Cambria Math" w:hAnsi="Cambria Math"/>
                 </w:rPr>
-                <m:t>sim</m:t>
+                <m:t>SIM</m:t>
               </m:r>
             </m:sub>
           </m:sSub>
@@ -12357,13 +12280,7 @@
         <w:t>τ≥10</w:t>
       </w:r>
       <w:r>
-        <w:t xml:space="preserve">. Rearranging the last expression gives us the first order approximation for populations with </w:t>
-      </w:r>
-      <w:r>
-        <w:t>SIM</w:t>
-      </w:r>
-      <w:r>
-        <w:t>:</w:t>
+        <w:t>. Rearranging the last expression gives us the first order approximation for populations with SIM:</w:t>
       </w:r>
     </w:p>
     <w:tbl>
@@ -12396,15 +12313,15 @@
             </w:pPr>
             <m:oMathPara>
               <m:oMath>
-                <m:sSubSup>
-                  <m:sSubSupPr>
+                <m:sSub>
+                  <m:sSubPr>
                     <m:ctrlPr>
                       <w:rPr>
                         <w:rFonts w:ascii="Cambria Math" w:hAnsi="Cambria Math"/>
                         <w:i/>
                       </w:rPr>
                     </m:ctrlPr>
-                  </m:sSubSupPr>
+                  </m:sSubPr>
                   <m:e>
                     <m:r>
                       <w:rPr>
@@ -12418,23 +12335,15 @@
                       <w:rPr>
                         <w:rFonts w:ascii="Cambria Math" w:hAnsi="Cambria Math"/>
                       </w:rPr>
-                      <m:t>sim</m:t>
+                      <m:t>SIM</m:t>
                     </m:r>
                   </m:sub>
-                  <m:sup>
-                    <m:r>
-                      <w:rPr>
-                        <w:rFonts w:ascii="Cambria Math" w:hAnsi="Cambria Math"/>
-                      </w:rPr>
-                      <m:t>*</m:t>
-                    </m:r>
-                  </m:sup>
-                </m:sSubSup>
+                </m:sSub>
                 <m:r>
                   <w:rPr>
                     <w:rFonts w:ascii="Cambria Math" w:hAnsi="Cambria Math"/>
                   </w:rPr>
-                  <m:t>=</m:t>
+                  <m:t>≈</m:t>
                 </m:r>
                 <m:d>
                   <m:dPr>
@@ -12559,6 +12468,11 @@
       </w:tr>
     </w:tbl>
     <w:p>
+      <w:pPr>
+        <w:rPr>
+          <w:rFonts w:eastAsiaTheme="minorEastAsia"/>
+        </w:rPr>
+      </w:pPr>
       <w:r>
         <w:t xml:space="preserve">Note that by setting </w:t>
       </w:r>
@@ -12593,49 +12507,29 @@
         <w:t xml:space="preserve">, </w:t>
       </w:r>
       <m:oMath>
-        <m:sSup>
-          <m:sSupPr>
+        <m:r>
+          <w:rPr>
+            <w:rFonts w:ascii="Cambria Math" w:hAnsi="Cambria Math"/>
+          </w:rPr>
+          <m:t>q</m:t>
+        </m:r>
+      </m:oMath>
+      <w:r>
+        <w:t xml:space="preserve"> </w:t>
+      </w:r>
+      <w:r>
+        <w:t xml:space="preserve">is consistent with </w:t>
+      </w:r>
+      <m:oMath>
+        <m:sSub>
+          <m:sSubPr>
             <m:ctrlPr>
               <w:rPr>
                 <w:rFonts w:ascii="Cambria Math" w:hAnsi="Cambria Math"/>
                 <w:i/>
               </w:rPr>
             </m:ctrlPr>
-          </m:sSupPr>
-          <m:e>
-            <m:r>
-              <w:rPr>
-                <w:rFonts w:ascii="Cambria Math" w:hAnsi="Cambria Math"/>
-              </w:rPr>
-              <m:t>q</m:t>
-            </m:r>
-          </m:e>
-          <m:sup>
-            <m:r>
-              <w:rPr>
-                <w:rFonts w:ascii="Cambria Math" w:hAnsi="Cambria Math"/>
-              </w:rPr>
-              <m:t>*</m:t>
-            </m:r>
-          </m:sup>
-        </m:sSup>
-      </m:oMath>
-      <w:r>
-        <w:t xml:space="preserve"> </w:t>
-      </w:r>
-      <w:r>
-        <w:t xml:space="preserve">is consistent with </w:t>
-      </w:r>
-      <m:oMath>
-        <m:sSubSup>
-          <m:sSubSupPr>
-            <m:ctrlPr>
-              <w:rPr>
-                <w:rFonts w:ascii="Cambria Math" w:hAnsi="Cambria Math"/>
-                <w:i/>
-              </w:rPr>
-            </m:ctrlPr>
-          </m:sSubSupPr>
+          </m:sSubPr>
           <m:e>
             <m:r>
               <w:rPr>
@@ -12649,18 +12543,10 @@
               <w:rPr>
                 <w:rFonts w:ascii="Cambria Math" w:hAnsi="Cambria Math"/>
               </w:rPr>
-              <m:t>sim</m:t>
+              <m:t>SIM</m:t>
             </m:r>
           </m:sub>
-          <m:sup>
-            <m:r>
-              <w:rPr>
-                <w:rFonts w:ascii="Cambria Math" w:hAnsi="Cambria Math"/>
-              </w:rPr>
-              <m:t>*</m:t>
-            </m:r>
-          </m:sup>
-        </m:sSubSup>
+        </m:sSub>
       </m:oMath>
       <w:r>
         <w:t>.</w:t>
@@ -12758,10 +12644,7 @@
         <w:t xml:space="preserve"> ensures that), a double mutant </w:t>
       </w:r>
       <w:r>
-        <w:t xml:space="preserve">has two possible fates after its appearance: fixation or extinction. </w:t>
-      </w:r>
-      <w:r>
-        <w:t>Following a similar development as in (</w:t>
+        <w:t>has two possible fates after its appearance: fixation or extinction. Following a similar development as in (</w:t>
       </w:r>
       <w:r>
         <w:fldChar w:fldCharType="begin"/>
@@ -13083,125 +12966,6 @@
     </w:p>
     <w:p>
       <w:pPr>
-        <w:pStyle w:val="Heading3"/>
-      </w:pPr>
-      <w:r>
-        <w:t xml:space="preserve">Total </w:t>
-      </w:r>
-      <w:proofErr w:type="spellStart"/>
-      <w:r>
-        <w:t>adaptaion</w:t>
-      </w:r>
-      <w:proofErr w:type="spellEnd"/>
-      <w:r>
-        <w:t xml:space="preserve"> time</w:t>
-      </w:r>
-    </w:p>
-    <w:p>
-      <w:pPr>
-        <w:rPr>
-          <w:lang w:bidi="hi-IN"/>
-        </w:rPr>
-      </w:pPr>
-      <w:r>
-        <w:rPr>
-          <w:lang w:bidi="hi-IN"/>
-        </w:rPr>
-        <w:t>Similar to (</w:t>
-      </w:r>
-      <w:r>
-        <w:rPr>
-          <w:lang w:bidi="hi-IN"/>
-        </w:rPr>
-        <w:fldChar w:fldCharType="begin"/>
-      </w:r>
-      <w:r>
-        <w:rPr>
-          <w:lang w:bidi="hi-IN"/>
-        </w:rPr>
-        <w:instrText xml:space="preserve"> REF _Ref359342274 \r \h </w:instrText>
-      </w:r>
-      <w:r>
-        <w:rPr>
-          <w:lang w:bidi="hi-IN"/>
-        </w:rPr>
-      </w:r>
-      <w:r>
-        <w:rPr>
-          <w:lang w:bidi="hi-IN"/>
-        </w:rPr>
-        <w:fldChar w:fldCharType="separate"/>
-      </w:r>
-      <w:r>
-        <w:rPr>
-          <w:rFonts w:hint="cs"/>
-          <w:cs/>
-          <w:lang w:bidi="hi-IN"/>
-        </w:rPr>
-        <w:t>‎</w:t>
-      </w:r>
-      <w:r>
-        <w:rPr>
-          <w:lang w:bidi="hi-IN"/>
-        </w:rPr>
-        <w:t>1.2.3</w:t>
-      </w:r>
-      <w:r>
-        <w:rPr>
-          <w:lang w:bidi="hi-IN"/>
-        </w:rPr>
-        <w:fldChar w:fldCharType="end"/>
-      </w:r>
-      <w:r>
-        <w:rPr>
-          <w:lang w:bidi="hi-IN"/>
-        </w:rPr>
-        <w:t xml:space="preserve">), the adaptation time can be approximated by </w:t>
-      </w:r>
-      <w:r>
-        <w:rPr>
-          <w:i/>
-          <w:iCs/>
-          <w:lang w:bidi="hi-IN"/>
-        </w:rPr>
-        <w:t>1/</w:t>
-      </w:r>
-      <w:proofErr w:type="spellStart"/>
-      <w:r>
-        <w:rPr>
-          <w:i/>
-          <w:iCs/>
-          <w:lang w:bidi="hi-IN"/>
-        </w:rPr>
-        <w:t>N</w:t>
-      </w:r>
-      <w:r>
-        <w:rPr>
-          <w:i/>
-          <w:iCs/>
-        </w:rPr>
-        <w:t>ρ</w:t>
-      </w:r>
-      <w:r>
-        <w:rPr>
-          <w:i/>
-          <w:iCs/>
-          <w:lang w:bidi="hi-IN"/>
-        </w:rPr>
-        <w:t>q</w:t>
-      </w:r>
-      <w:proofErr w:type="spellEnd"/>
-      <w:r>
-        <w:rPr>
-          <w:lang w:bidi="hi-IN"/>
-        </w:rPr>
-        <w:t>.</w:t>
-      </w:r>
-      <w:bookmarkStart w:id="15" w:name="_GoBack"/>
-      <w:bookmarkEnd w:id="15"/>
-    </w:p>
-    <w:p>
-      <w:pPr>
         <w:pStyle w:val="Heading1"/>
         <w:rPr>
           <w:lang w:bidi="hi-IN"/>
@@ -13303,11 +13067,7 @@
         <w:t xml:space="preserve">. </w:t>
       </w:r>
       <w:r>
-        <w:t xml:space="preserve">Constitutive mutagenesis causes the population mean fitness to exponential </w:t>
-      </w:r>
-      <w:r>
-        <w:lastRenderedPageBreak/>
-        <w:t xml:space="preserve">decay as a function of the mutation rate fold-increase </w:t>
+        <w:t xml:space="preserve">Constitutive mutagenesis causes the population mean fitness to exponential decay as a function of the mutation rate fold-increase </w:t>
       </w:r>
       <w:r>
         <w:rPr>
@@ -13346,7 +13106,11 @@
         <w:fldChar w:fldCharType="end"/>
       </w:r>
       <w:r>
-        <w:t xml:space="preserve">, does not change the population mean fitness with respect to NM, because the fittest individuals, with fitness </w:t>
+        <w:t xml:space="preserve">, does not change the population mean fitness with respect to NM, because the fittest individuals, with </w:t>
+      </w:r>
+      <w:r>
+        <w:lastRenderedPageBreak/>
+        <w:t xml:space="preserve">fitness </w:t>
       </w:r>
       <w:r>
         <w:rPr>
@@ -13586,7 +13350,21 @@
         <w:rPr>
           <w:rFonts w:eastAsiaTheme="minorEastAsia"/>
         </w:rPr>
-        <w:t>ensures that the condition is met and therefore SIM increases the population mean fitness. We explore the magnitude of this increase for specific parameter ranges in Fig. X.</w:t>
+        <w:t xml:space="preserve">ensures that the condition is met and therefore SIM increases the population mean fitness. We explore the magnitude of this increase for specific parameter ranges in </w:t>
+      </w:r>
+      <w:bookmarkStart w:id="15" w:name="_GoBack"/>
+      <w:r>
+        <w:rPr>
+          <w:rFonts w:eastAsiaTheme="minorEastAsia"/>
+        </w:rPr>
+        <w:t>Fig. X</w:t>
+      </w:r>
+      <w:bookmarkEnd w:id="15"/>
+      <w:r>
+        <w:rPr>
+          <w:rFonts w:eastAsiaTheme="minorEastAsia"/>
+        </w:rPr>
+        <w:t>.</w:t>
       </w:r>
     </w:p>
     <w:p>
@@ -14560,6 +14338,7 @@
         <w:pStyle w:val="Heading3"/>
       </w:pPr>
       <w:r>
+        <w:lastRenderedPageBreak/>
         <w:t xml:space="preserve">Total </w:t>
       </w:r>
       <w:r>
@@ -15196,11 +14975,17 @@
     </w:p>
     <w:p>
       <w:pPr>
-        <w:rPr>
-          <w:rFonts w:eastAsiaTheme="minorEastAsia"/>
-          <w:lang w:bidi="hi-IN"/>
+        <w:pStyle w:val="Heading2"/>
+        <w:rPr>
+          <w:rFonts w:eastAsiaTheme="minorEastAsia"/>
         </w:rPr>
       </w:pPr>
+      <w:r>
+        <w:rPr>
+          <w:rFonts w:eastAsiaTheme="minorEastAsia"/>
+        </w:rPr>
+        <w:t>Adaptation in a rugged fitness landscape</w:t>
+      </w:r>
     </w:p>
     <w:p>
       <w:pPr>
@@ -15208,6 +14993,760 @@
           <w:lang w:bidi="hi-IN"/>
         </w:rPr>
       </w:pPr>
+      <w:r>
+        <w:rPr>
+          <w:lang w:bidi="hi-IN"/>
+        </w:rPr>
+        <w:t>The adaptation rate</w:t>
+      </w:r>
+      <w:r>
+        <w:rPr>
+          <w:lang w:bidi="hi-IN"/>
+        </w:rPr>
+        <w:t xml:space="preserve"> </w:t>
+      </w:r>
+      <w:r>
+        <w:rPr>
+          <w:i/>
+          <w:iCs/>
+        </w:rPr>
+        <w:t>ν</w:t>
+      </w:r>
+      <w:r>
+        <w:rPr>
+          <w:lang w:bidi="hi-IN"/>
+        </w:rPr>
+        <w:t xml:space="preserve"> is the inverse of the </w:t>
+      </w:r>
+      <w:r>
+        <w:rPr>
+          <w:lang w:bidi="hi-IN"/>
+        </w:rPr>
+        <w:t xml:space="preserve">expected </w:t>
+      </w:r>
+      <w:r>
+        <w:rPr>
+          <w:lang w:bidi="hi-IN"/>
+        </w:rPr>
+        <w:t>adaptation time which can be approximated, similar to (</w:t>
+      </w:r>
+      <w:r>
+        <w:rPr>
+          <w:lang w:bidi="hi-IN"/>
+        </w:rPr>
+        <w:fldChar w:fldCharType="begin"/>
+      </w:r>
+      <w:r>
+        <w:rPr>
+          <w:lang w:bidi="hi-IN"/>
+        </w:rPr>
+        <w:instrText xml:space="preserve"> REF _Ref359342274 \r \h </w:instrText>
+      </w:r>
+      <w:r>
+        <w:rPr>
+          <w:lang w:bidi="hi-IN"/>
+        </w:rPr>
+      </w:r>
+      <w:r>
+        <w:rPr>
+          <w:lang w:bidi="hi-IN"/>
+        </w:rPr>
+        <w:fldChar w:fldCharType="separate"/>
+      </w:r>
+      <w:r>
+        <w:rPr>
+          <w:rFonts w:hint="cs"/>
+          <w:cs/>
+          <w:lang w:bidi="hi-IN"/>
+        </w:rPr>
+        <w:t>‎</w:t>
+      </w:r>
+      <w:r>
+        <w:rPr>
+          <w:lang w:bidi="hi-IN"/>
+        </w:rPr>
+        <w:t>1.2.3</w:t>
+      </w:r>
+      <w:r>
+        <w:rPr>
+          <w:lang w:bidi="hi-IN"/>
+        </w:rPr>
+        <w:fldChar w:fldCharType="end"/>
+      </w:r>
+      <w:r>
+        <w:rPr>
+          <w:lang w:bidi="hi-IN"/>
+        </w:rPr>
+        <w:t xml:space="preserve">), by </w:t>
+      </w:r>
+      <w:r>
+        <w:rPr>
+          <w:i/>
+          <w:iCs/>
+          <w:lang w:bidi="hi-IN"/>
+        </w:rPr>
+        <w:t>1/</w:t>
+      </w:r>
+      <w:proofErr w:type="spellStart"/>
+      <w:r>
+        <w:rPr>
+          <w:i/>
+          <w:iCs/>
+          <w:lang w:bidi="hi-IN"/>
+        </w:rPr>
+        <w:t>N</w:t>
+      </w:r>
+      <w:r>
+        <w:rPr>
+          <w:i/>
+          <w:iCs/>
+        </w:rPr>
+        <w:t>ρ</w:t>
+      </w:r>
+      <w:r>
+        <w:rPr>
+          <w:i/>
+          <w:iCs/>
+          <w:lang w:bidi="hi-IN"/>
+        </w:rPr>
+        <w:t>q</w:t>
+      </w:r>
+      <w:proofErr w:type="spellEnd"/>
+      <w:r>
+        <w:rPr>
+          <w:lang w:bidi="hi-IN"/>
+        </w:rPr>
+        <w:t>:</w:t>
+      </w:r>
+    </w:p>
+    <w:p>
+      <w:pPr>
+        <w:rPr>
+          <w:lang w:bidi="hi-IN"/>
+        </w:rPr>
+      </w:pPr>
+      <m:oMathPara>
+        <m:oMath>
+          <m:sSub>
+            <m:sSubPr>
+              <m:ctrlPr>
+                <w:rPr>
+                  <w:rFonts w:ascii="Cambria Math" w:hAnsi="Cambria Math"/>
+                  <w:i/>
+                  <w:lang w:bidi="hi-IN"/>
+                </w:rPr>
+              </m:ctrlPr>
+            </m:sSubPr>
+            <m:e>
+              <m:r>
+                <w:rPr>
+                  <w:rFonts w:ascii="Cambria Math" w:hAnsi="Cambria Math"/>
+                  <w:lang w:bidi="hi-IN"/>
+                </w:rPr>
+                <m:t>ν</m:t>
+              </m:r>
+            </m:e>
+            <m:sub>
+              <m:r>
+                <w:rPr>
+                  <w:rFonts w:ascii="Cambria Math" w:hAnsi="Cambria Math"/>
+                  <w:lang w:bidi="hi-IN"/>
+                </w:rPr>
+                <m:t>NM</m:t>
+              </m:r>
+            </m:sub>
+          </m:sSub>
+          <m:r>
+            <w:rPr>
+              <w:rFonts w:ascii="Cambria Math" w:hAnsi="Cambria Math"/>
+              <w:lang w:bidi="hi-IN"/>
+            </w:rPr>
+            <m:t>≈</m:t>
+          </m:r>
+          <m:r>
+            <w:rPr>
+              <w:rFonts w:ascii="Cambria Math" w:hAnsi="Cambria Math"/>
+            </w:rPr>
+            <m:t>2</m:t>
+          </m:r>
+          <m:sSup>
+            <m:sSupPr>
+              <m:ctrlPr>
+                <w:rPr>
+                  <w:rFonts w:ascii="Cambria Math" w:hAnsi="Cambria Math"/>
+                  <w:i/>
+                </w:rPr>
+              </m:ctrlPr>
+            </m:sSupPr>
+            <m:e>
+              <m:r>
+                <w:rPr>
+                  <w:rFonts w:ascii="Cambria Math" w:hAnsi="Cambria Math"/>
+                </w:rPr>
+                <m:t>μ</m:t>
+              </m:r>
+            </m:e>
+            <m:sup>
+              <m:r>
+                <w:rPr>
+                  <w:rFonts w:ascii="Cambria Math" w:hAnsi="Cambria Math"/>
+                </w:rPr>
+                <m:t>2</m:t>
+              </m:r>
+            </m:sup>
+          </m:sSup>
+          <m:r>
+            <w:rPr>
+              <w:rFonts w:ascii="Cambria Math" w:hAnsi="Cambria Math"/>
+              <w:lang w:bidi="hi-IN"/>
+            </w:rPr>
+            <m:t>NH</m:t>
+          </m:r>
+          <m:d>
+            <m:dPr>
+              <m:ctrlPr>
+                <w:rPr>
+                  <w:rFonts w:ascii="Cambria Math" w:hAnsi="Cambria Math"/>
+                  <w:i/>
+                </w:rPr>
+              </m:ctrlPr>
+            </m:dPr>
+            <m:e>
+              <m:r>
+                <w:rPr>
+                  <w:rFonts w:ascii="Cambria Math" w:hAnsi="Cambria Math"/>
+                </w:rPr>
+                <m:t>1-U</m:t>
+              </m:r>
+            </m:e>
+          </m:d>
+          <m:d>
+            <m:dPr>
+              <m:ctrlPr>
+                <w:rPr>
+                  <w:rFonts w:ascii="Cambria Math" w:hAnsi="Cambria Math"/>
+                  <w:i/>
+                </w:rPr>
+              </m:ctrlPr>
+            </m:dPr>
+            <m:e>
+              <m:r>
+                <w:rPr>
+                  <w:rFonts w:ascii="Cambria Math" w:hAnsi="Cambria Math"/>
+                </w:rPr>
+                <m:t>2-U</m:t>
+              </m:r>
+            </m:e>
+          </m:d>
+        </m:oMath>
+      </m:oMathPara>
+    </w:p>
+    <w:p>
+      <w:pPr>
+        <w:rPr>
+          <w:lang w:bidi="hi-IN"/>
+        </w:rPr>
+      </w:pPr>
+      <m:oMathPara>
+        <m:oMath>
+          <m:sSub>
+            <m:sSubPr>
+              <m:ctrlPr>
+                <w:rPr>
+                  <w:rFonts w:ascii="Cambria Math" w:hAnsi="Cambria Math"/>
+                  <w:i/>
+                  <w:lang w:bidi="hi-IN"/>
+                </w:rPr>
+              </m:ctrlPr>
+            </m:sSubPr>
+            <m:e>
+              <m:r>
+                <w:rPr>
+                  <w:rFonts w:ascii="Cambria Math" w:hAnsi="Cambria Math"/>
+                  <w:lang w:bidi="hi-IN"/>
+                </w:rPr>
+                <m:t>ν</m:t>
+              </m:r>
+            </m:e>
+            <m:sub>
+              <m:r>
+                <w:rPr>
+                  <w:rFonts w:ascii="Cambria Math" w:hAnsi="Cambria Math"/>
+                  <w:lang w:bidi="hi-IN"/>
+                </w:rPr>
+                <m:t>CM</m:t>
+              </m:r>
+            </m:sub>
+          </m:sSub>
+          <m:r>
+            <w:rPr>
+              <w:rFonts w:ascii="Cambria Math" w:hAnsi="Cambria Math"/>
+              <w:lang w:bidi="hi-IN"/>
+            </w:rPr>
+            <m:t>≈</m:t>
+          </m:r>
+          <m:r>
+            <w:rPr>
+              <w:rFonts w:ascii="Cambria Math" w:hAnsi="Cambria Math"/>
+            </w:rPr>
+            <m:t>2</m:t>
+          </m:r>
+          <m:sSup>
+            <m:sSupPr>
+              <m:ctrlPr>
+                <w:rPr>
+                  <w:rFonts w:ascii="Cambria Math" w:hAnsi="Cambria Math"/>
+                  <w:i/>
+                </w:rPr>
+              </m:ctrlPr>
+            </m:sSupPr>
+            <m:e>
+              <m:r>
+                <w:rPr>
+                  <w:rFonts w:ascii="Cambria Math" w:hAnsi="Cambria Math"/>
+                </w:rPr>
+                <m:t>τ</m:t>
+              </m:r>
+            </m:e>
+            <m:sup>
+              <m:r>
+                <w:rPr>
+                  <w:rFonts w:ascii="Cambria Math" w:hAnsi="Cambria Math"/>
+                </w:rPr>
+                <m:t>2</m:t>
+              </m:r>
+            </m:sup>
+          </m:sSup>
+          <m:sSup>
+            <m:sSupPr>
+              <m:ctrlPr>
+                <w:rPr>
+                  <w:rFonts w:ascii="Cambria Math" w:hAnsi="Cambria Math"/>
+                  <w:i/>
+                </w:rPr>
+              </m:ctrlPr>
+            </m:sSupPr>
+            <m:e>
+              <m:r>
+                <w:rPr>
+                  <w:rFonts w:ascii="Cambria Math" w:hAnsi="Cambria Math"/>
+                </w:rPr>
+                <m:t>μ</m:t>
+              </m:r>
+            </m:e>
+            <m:sup>
+              <m:r>
+                <w:rPr>
+                  <w:rFonts w:ascii="Cambria Math" w:hAnsi="Cambria Math"/>
+                </w:rPr>
+                <m:t>2</m:t>
+              </m:r>
+            </m:sup>
+          </m:sSup>
+          <m:r>
+            <w:rPr>
+              <w:rFonts w:ascii="Cambria Math" w:hAnsi="Cambria Math"/>
+              <w:lang w:bidi="hi-IN"/>
+            </w:rPr>
+            <m:t>NH</m:t>
+          </m:r>
+          <m:d>
+            <m:dPr>
+              <m:ctrlPr>
+                <w:rPr>
+                  <w:rFonts w:ascii="Cambria Math" w:hAnsi="Cambria Math"/>
+                  <w:i/>
+                </w:rPr>
+              </m:ctrlPr>
+            </m:dPr>
+            <m:e>
+              <m:r>
+                <w:rPr>
+                  <w:rFonts w:ascii="Cambria Math" w:hAnsi="Cambria Math"/>
+                </w:rPr>
+                <m:t>1-τU</m:t>
+              </m:r>
+            </m:e>
+          </m:d>
+          <m:d>
+            <m:dPr>
+              <m:ctrlPr>
+                <w:rPr>
+                  <w:rFonts w:ascii="Cambria Math" w:hAnsi="Cambria Math"/>
+                  <w:i/>
+                </w:rPr>
+              </m:ctrlPr>
+            </m:dPr>
+            <m:e>
+              <m:r>
+                <w:rPr>
+                  <w:rFonts w:ascii="Cambria Math" w:hAnsi="Cambria Math"/>
+                </w:rPr>
+                <m:t>2-τU</m:t>
+              </m:r>
+            </m:e>
+          </m:d>
+        </m:oMath>
+      </m:oMathPara>
+    </w:p>
+    <w:p>
+      <w:pPr>
+        <w:rPr>
+          <w:rFonts w:eastAsiaTheme="minorEastAsia"/>
+        </w:rPr>
+      </w:pPr>
+      <m:oMathPara>
+        <m:oMath>
+          <m:sSub>
+            <m:sSubPr>
+              <m:ctrlPr>
+                <w:rPr>
+                  <w:rFonts w:ascii="Cambria Math" w:hAnsi="Cambria Math"/>
+                  <w:i/>
+                  <w:lang w:bidi="hi-IN"/>
+                </w:rPr>
+              </m:ctrlPr>
+            </m:sSubPr>
+            <m:e>
+              <m:r>
+                <w:rPr>
+                  <w:rFonts w:ascii="Cambria Math" w:hAnsi="Cambria Math"/>
+                  <w:lang w:bidi="hi-IN"/>
+                </w:rPr>
+                <m:t>ν</m:t>
+              </m:r>
+            </m:e>
+            <m:sub>
+              <m:r>
+                <w:rPr>
+                  <w:rFonts w:ascii="Cambria Math" w:hAnsi="Cambria Math"/>
+                  <w:lang w:bidi="hi-IN"/>
+                </w:rPr>
+                <m:t>SIM</m:t>
+              </m:r>
+            </m:sub>
+          </m:sSub>
+          <m:r>
+            <w:rPr>
+              <w:rFonts w:ascii="Cambria Math" w:hAnsi="Cambria Math"/>
+              <w:lang w:bidi="hi-IN"/>
+            </w:rPr>
+            <m:t>≈</m:t>
+          </m:r>
+          <m:r>
+            <w:rPr>
+              <w:rFonts w:ascii="Cambria Math" w:hAnsi="Cambria Math"/>
+            </w:rPr>
+            <m:t>4τ</m:t>
+          </m:r>
+          <m:sSup>
+            <m:sSupPr>
+              <m:ctrlPr>
+                <w:rPr>
+                  <w:rFonts w:ascii="Cambria Math" w:hAnsi="Cambria Math"/>
+                  <w:i/>
+                </w:rPr>
+              </m:ctrlPr>
+            </m:sSupPr>
+            <m:e>
+              <m:r>
+                <w:rPr>
+                  <w:rFonts w:ascii="Cambria Math" w:hAnsi="Cambria Math"/>
+                </w:rPr>
+                <m:t>μ</m:t>
+              </m:r>
+            </m:e>
+            <m:sup>
+              <m:r>
+                <w:rPr>
+                  <w:rFonts w:ascii="Cambria Math" w:hAnsi="Cambria Math"/>
+                </w:rPr>
+                <m:t>2</m:t>
+              </m:r>
+            </m:sup>
+          </m:sSup>
+          <m:r>
+            <w:rPr>
+              <w:rFonts w:ascii="Cambria Math" w:hAnsi="Cambria Math"/>
+            </w:rPr>
+            <m:t>NH</m:t>
+          </m:r>
+          <m:d>
+            <m:dPr>
+              <m:ctrlPr>
+                <w:rPr>
+                  <w:rFonts w:ascii="Cambria Math" w:hAnsi="Cambria Math"/>
+                  <w:i/>
+                </w:rPr>
+              </m:ctrlPr>
+            </m:dPr>
+            <m:e>
+              <m:r>
+                <w:rPr>
+                  <w:rFonts w:ascii="Cambria Math" w:hAnsi="Cambria Math"/>
+                </w:rPr>
+                <m:t>1-τU</m:t>
+              </m:r>
+            </m:e>
+          </m:d>
+        </m:oMath>
+      </m:oMathPara>
+    </w:p>
+    <w:p>
+      <w:pPr>
+        <w:rPr>
+          <w:lang w:bidi="hi-IN"/>
+        </w:rPr>
+      </w:pPr>
+      <w:r>
+        <w:rPr>
+          <w:rFonts w:eastAsiaTheme="minorEastAsia"/>
+          <w:lang w:bidi="hi-IN"/>
+        </w:rPr>
+        <w:t xml:space="preserve">There are several interpretations we can make from these expressions. First, comparing SIM to NM, we can see that as long as </w:t>
+      </w:r>
+      <w:proofErr w:type="spellStart"/>
+      <w:r>
+        <w:rPr>
+          <w:i/>
+          <w:iCs/>
+        </w:rPr>
+        <w:t>τ</w:t>
+      </w:r>
+      <w:r>
+        <w:rPr>
+          <w:i/>
+          <w:iCs/>
+        </w:rPr>
+        <w:t>U</w:t>
+      </w:r>
+      <w:proofErr w:type="spellEnd"/>
+      <w:r>
+        <w:rPr>
+          <w:i/>
+          <w:iCs/>
+        </w:rPr>
+        <w:t>&lt;</w:t>
+      </w:r>
+      <w:r>
+        <w:rPr>
+          <w:i/>
+          <w:iCs/>
+        </w:rPr>
+        <w:t>1</w:t>
+      </w:r>
+      <w:r>
+        <w:rPr>
+          <w:lang w:bidi="hi-IN"/>
+        </w:rPr>
+        <w:t xml:space="preserve">, the adaptation rate with SIM is higher than with NM. Second, as long as </w:t>
+      </w:r>
+      <w:proofErr w:type="spellStart"/>
+      <w:r>
+        <w:rPr>
+          <w:i/>
+          <w:iCs/>
+        </w:rPr>
+        <w:t>τ</w:t>
+      </w:r>
+      <w:r>
+        <w:rPr>
+          <w:i/>
+          <w:iCs/>
+          <w:lang w:bidi="hi-IN"/>
+        </w:rPr>
+        <w:t>U</w:t>
+      </w:r>
+      <w:proofErr w:type="spellEnd"/>
+      <w:r>
+        <w:rPr>
+          <w:i/>
+          <w:iCs/>
+          <w:lang w:bidi="hi-IN"/>
+        </w:rPr>
+        <w:t>&lt;</w:t>
+      </w:r>
+      <w:r>
+        <w:rPr>
+          <w:i/>
+          <w:iCs/>
+          <w:lang w:bidi="hi-IN"/>
+        </w:rPr>
+        <w:t>1/</w:t>
+      </w:r>
+      <w:r>
+        <w:rPr>
+          <w:i/>
+          <w:iCs/>
+          <w:lang w:bidi="hi-IN"/>
+        </w:rPr>
+        <w:t>2</w:t>
+      </w:r>
+      <w:r>
+        <w:rPr>
+          <w:lang w:bidi="hi-IN"/>
+        </w:rPr>
+        <w:t xml:space="preserve">, the adaptation rate with SIM increases with </w:t>
+      </w:r>
+      <w:r>
+        <w:rPr>
+          <w:i/>
+          <w:iCs/>
+        </w:rPr>
+        <w:t>τ</w:t>
+      </w:r>
+      <w:r>
+        <w:t xml:space="preserve">. Third, as long as </w:t>
+      </w:r>
+      <w:proofErr w:type="spellStart"/>
+      <w:r>
+        <w:rPr>
+          <w:i/>
+          <w:iCs/>
+        </w:rPr>
+        <w:t>τ</w:t>
+      </w:r>
+      <w:r>
+        <w:rPr>
+          <w:i/>
+          <w:iCs/>
+        </w:rPr>
+        <w:t>U</w:t>
+      </w:r>
+      <w:proofErr w:type="spellEnd"/>
+      <w:r>
+        <w:rPr>
+          <w:i/>
+          <w:iCs/>
+        </w:rPr>
+        <w:t>&lt;</w:t>
+      </w:r>
+      <w:r>
+        <w:rPr>
+          <w:i/>
+          <w:iCs/>
+        </w:rPr>
+        <w:t>2</w:t>
+      </w:r>
+      <w:r>
+        <w:t>, adaptation with CM is faster than with SIM</w:t>
+      </w:r>
+      <w:r>
+        <w:t xml:space="preserve">. </w:t>
+      </w:r>
+    </w:p>
+    <w:p>
+      <w:pPr>
+        <w:rPr>
+          <w:lang w:bidi="hi-IN"/>
+        </w:rPr>
+      </w:pPr>
+      <w:r>
+        <w:rPr>
+          <w:lang w:bidi="hi-IN"/>
+        </w:rPr>
+        <w:t>Because the genomic mutation rates in microbes is generally on the order of 10</w:t>
+      </w:r>
+      <w:r>
+        <w:rPr>
+          <w:vertAlign w:val="superscript"/>
+          <w:lang w:bidi="hi-IN"/>
+        </w:rPr>
+        <w:t>-4</w:t>
+      </w:r>
+      <w:r>
+        <w:rPr>
+          <w:lang w:bidi="hi-IN"/>
+        </w:rPr>
+        <w:t>-10</w:t>
+      </w:r>
+      <w:r>
+        <w:rPr>
+          <w:vertAlign w:val="superscript"/>
+          <w:lang w:bidi="hi-IN"/>
+        </w:rPr>
+        <w:t>-2</w:t>
+      </w:r>
+      <w:r>
+        <w:rPr>
+          <w:i/>
+          <w:iCs/>
+          <w:vertAlign w:val="superscript"/>
+          <w:lang w:bidi="hi-IN"/>
+        </w:rPr>
+        <w:t xml:space="preserve"> </w:t>
+      </w:r>
+      <w:r>
+        <w:rPr>
+          <w:lang w:bidi="hi-IN"/>
+        </w:rPr>
+        <w:t xml:space="preserve">(see </w:t>
+      </w:r>
+      <w:r>
+        <w:rPr>
+          <w:lang w:bidi="hi-IN"/>
+        </w:rPr>
+        <w:fldChar w:fldCharType="begin"/>
+      </w:r>
+      <w:r>
+        <w:rPr>
+          <w:lang w:bidi="hi-IN"/>
+        </w:rPr>
+        <w:instrText xml:space="preserve"> REF _Ref358791100 \h </w:instrText>
+      </w:r>
+      <w:r>
+        <w:rPr>
+          <w:lang w:bidi="hi-IN"/>
+        </w:rPr>
+      </w:r>
+      <w:r>
+        <w:rPr>
+          <w:lang w:bidi="hi-IN"/>
+        </w:rPr>
+        <w:fldChar w:fldCharType="separate"/>
+      </w:r>
+      <w:r>
+        <w:t xml:space="preserve">Table </w:t>
+      </w:r>
+      <w:r>
+        <w:rPr>
+          <w:noProof/>
+        </w:rPr>
+        <w:t>1</w:t>
+      </w:r>
+      <w:r>
+        <w:rPr>
+          <w:lang w:bidi="hi-IN"/>
+        </w:rPr>
+        <w:fldChar w:fldCharType="end"/>
+      </w:r>
+      <w:r>
+        <w:rPr>
+          <w:lang w:bidi="hi-IN"/>
+        </w:rPr>
+        <w:t xml:space="preserve">), this sets the limits on </w:t>
+      </w:r>
+      <w:r>
+        <w:rPr>
+          <w:i/>
+          <w:iCs/>
+        </w:rPr>
+        <w:t>τ</w:t>
+      </w:r>
+      <w:r>
+        <w:rPr>
+          <w:i/>
+          <w:iCs/>
+          <w:lang w:bidi="hi-IN"/>
+        </w:rPr>
+        <w:t xml:space="preserve"> </w:t>
+      </w:r>
+      <w:r>
+        <w:rPr>
+          <w:lang w:bidi="hi-IN"/>
+        </w:rPr>
+        <w:t xml:space="preserve">to 100-10,000 for SIM to increase the adaptation rate. </w:t>
+      </w:r>
     </w:p>
     <w:sectPr>
       <w:footerReference w:type="default" r:id="rId11"/>
@@ -15281,7 +15820,7 @@
           <w:rPr>
             <w:noProof/>
           </w:rPr>
-          <w:t>8</w:t>
+          <w:t>9</w:t>
         </w:r>
         <w:r>
           <w:rPr>
@@ -18645,7 +19184,7 @@
 </file>
 
 <file path=customXml/itemProps1.xml><?xml version="1.0" encoding="utf-8"?>
-<ds:datastoreItem xmlns:ds="http://schemas.openxmlformats.org/officeDocument/2006/customXml" ds:itemID="{ACF39F6E-CE72-43D3-BD34-5E84178CEFD7}">
+<ds:datastoreItem xmlns:ds="http://schemas.openxmlformats.org/officeDocument/2006/customXml" ds:itemID="{30459A7A-0977-46F9-8CD4-D21BB2F50B7E}">
   <ds:schemaRefs>
     <ds:schemaRef ds:uri="http://schemas.openxmlformats.org/officeDocument/2006/bibliography"/>
   </ds:schemaRefs>

</xml_diff>

<commit_message>
revised results and model
</commit_message>
<xml_diff>
--- a/manuscript/ms2.docx
+++ b/manuscript/ms2.docx
@@ -32,27 +32,9 @@
         <w:ind w:firstLine="284"/>
         <w:jc w:val="center"/>
       </w:pPr>
-      <w:proofErr w:type="spellStart"/>
-      <w:r>
-        <w:t>Yoav</w:t>
-      </w:r>
-      <w:proofErr w:type="spellEnd"/>
-      <w:r>
-        <w:t xml:space="preserve"> Ram and </w:t>
-      </w:r>
-      <w:proofErr w:type="spellStart"/>
-      <w:r>
-        <w:t>Lilach</w:t>
-      </w:r>
-      <w:proofErr w:type="spellEnd"/>
-      <w:r>
-        <w:t xml:space="preserve"> </w:t>
-      </w:r>
-      <w:proofErr w:type="spellStart"/>
-      <w:r>
-        <w:t>Hadany</w:t>
-      </w:r>
-      <w:proofErr w:type="spellEnd"/>
+      <w:r>
+        <w:t>Yoav Ram and Lilach Hadany</w:t>
+      </w:r>
     </w:p>
     <w:p>
       <w:pPr>
@@ -62,19 +44,11 @@
           <w:lang w:bidi="hi-IN"/>
         </w:rPr>
       </w:pPr>
-      <w:proofErr w:type="gramStart"/>
-      <w:r>
-        <w:rPr>
-          <w:lang w:bidi="hi-IN"/>
-        </w:rPr>
-        <w:t>corresponding</w:t>
-      </w:r>
-      <w:proofErr w:type="gramEnd"/>
-      <w:r>
-        <w:rPr>
-          <w:lang w:bidi="hi-IN"/>
-        </w:rPr>
-        <w:t xml:space="preserve"> author - </w:t>
+      <w:r>
+        <w:rPr>
+          <w:lang w:bidi="hi-IN"/>
+        </w:rPr>
+        <w:t xml:space="preserve">corresponding author - </w:t>
       </w:r>
       <w:hyperlink r:id="rId9" w:history="1">
         <w:r>
@@ -398,16 +372,7 @@
           <w:iCs/>
           <w:lang w:bidi="hi-IN"/>
         </w:rPr>
-        <w:t>(1-s</w:t>
-      </w:r>
-      <w:proofErr w:type="gramStart"/>
-      <w:r>
-        <w:rPr>
-          <w:i/>
-          <w:iCs/>
-          <w:lang w:bidi="hi-IN"/>
-        </w:rPr>
-        <w:t>)</w:t>
+        <w:t>(1-s)</w:t>
       </w:r>
       <w:r>
         <w:rPr>
@@ -418,7 +383,6 @@
         </w:rPr>
         <w:t>x</w:t>
       </w:r>
-      <w:proofErr w:type="gramEnd"/>
       <w:r>
         <w:rPr>
           <w:lang w:bidi="hi-IN"/>
@@ -648,35 +612,7 @@
         <w:rPr>
           <w:lang w:bidi="hi-IN"/>
         </w:rPr>
-        <w:t>We develop four distinct models: (</w:t>
-      </w:r>
-      <w:proofErr w:type="spellStart"/>
-      <w:r>
-        <w:rPr>
-          <w:lang w:bidi="hi-IN"/>
-        </w:rPr>
-        <w:t>i</w:t>
-      </w:r>
-      <w:proofErr w:type="spellEnd"/>
-      <w:r>
-        <w:rPr>
-          <w:lang w:bidi="hi-IN"/>
-        </w:rPr>
-        <w:t xml:space="preserve">) mutation-selection balance in a constant environment, (ii) adaptive evolution of a one-locus trait in a smooth fitness landscape, (iii) adaptive evolution of a double-locus trait in a rugged fitness landscape, and </w:t>
-      </w:r>
-      <w:proofErr w:type="gramStart"/>
-      <w:r>
-        <w:rPr>
-          <w:lang w:bidi="hi-IN"/>
-        </w:rPr>
-        <w:t>(iv) the</w:t>
-      </w:r>
-      <w:proofErr w:type="gramEnd"/>
-      <w:r>
-        <w:rPr>
-          <w:lang w:bidi="hi-IN"/>
-        </w:rPr>
-        <w:t xml:space="preserve"> loss of the fittest genotype by drift, aka </w:t>
+        <w:t xml:space="preserve">We develop four distinct models: (i) mutation-selection balance in a constant environment, (ii) adaptive evolution of a one-locus trait in a smooth fitness landscape, (iii) adaptive evolution of a double-locus trait in a rugged fitness landscape, and (iv) the loss of the fittest genotype by drift, aka </w:t>
       </w:r>
       <w:r>
         <w:rPr>
@@ -726,16 +662,8 @@
         <w:rPr>
           <w:lang w:bidi="hi-IN"/>
         </w:rPr>
-        <w:t xml:space="preserve"> deleterious mutations </w:t>
-      </w:r>
-      <w:proofErr w:type="gramStart"/>
-      <w:r>
-        <w:rPr>
-          <w:lang w:bidi="hi-IN"/>
-        </w:rPr>
-        <w:t xml:space="preserve">by </w:t>
-      </w:r>
-      <w:proofErr w:type="gramEnd"/>
+        <w:t xml:space="preserve"> deleterious mutations by </w:t>
+      </w:r>
       <m:oMath>
         <m:sSub>
           <m:sSubPr>
@@ -1906,7 +1834,6 @@
         </w:rPr>
         <w:t xml:space="preserve"> is a positive matrix, and therefore by the </w:t>
       </w:r>
-      <w:proofErr w:type="spellStart"/>
       <w:r>
         <w:rPr>
           <w:rFonts w:eastAsiaTheme="minorEastAsia"/>
@@ -1914,17 +1841,7 @@
           <w:iCs/>
           <w:lang w:bidi="hi-IN"/>
         </w:rPr>
-        <w:t>Perron-Frobenius</w:t>
-      </w:r>
-      <w:proofErr w:type="spellEnd"/>
-      <w:r>
-        <w:rPr>
-          <w:rFonts w:eastAsiaTheme="minorEastAsia"/>
-          <w:i/>
-          <w:iCs/>
-          <w:lang w:bidi="hi-IN"/>
-        </w:rPr>
-        <w:t xml:space="preserve"> Theorem</w:t>
+        <w:t>Perron-Frobenius Theorem</w:t>
       </w:r>
       <w:r>
         <w:rPr>
@@ -2076,22 +1993,13 @@
           <w:lang w:bidi="hi-IN"/>
         </w:rPr>
       </w:pPr>
-      <w:proofErr w:type="gramStart"/>
       <w:r>
         <w:rPr>
           <w:rFonts w:eastAsiaTheme="minorEastAsia"/>
           <w:lang w:bidi="hi-IN"/>
         </w:rPr>
         <w:lastRenderedPageBreak/>
-        <w:t>n-negative</w:t>
-      </w:r>
-      <w:proofErr w:type="gramEnd"/>
-      <w:r>
-        <w:rPr>
-          <w:rFonts w:eastAsiaTheme="minorEastAsia"/>
-          <w:lang w:bidi="hi-IN"/>
-        </w:rPr>
-        <w:t xml:space="preserve"> eigenvector with </w:t>
+        <w:t xml:space="preserve">n-negative eigenvector with </w:t>
       </w:r>
       <m:oMath>
         <m:r>
@@ -2537,17 +2445,8 @@
           <w:rFonts w:eastAsiaTheme="minorEastAsia"/>
           <w:lang w:bidi="hi-IN"/>
         </w:rPr>
-        <w:t xml:space="preserve"> is a triangle matrix and its largest eigenvalue is the largest main diagonal element</w:t>
-      </w:r>
-      <w:proofErr w:type="gramStart"/>
-      <w:r>
-        <w:rPr>
-          <w:rFonts w:eastAsiaTheme="minorEastAsia"/>
-          <w:lang w:bidi="hi-IN"/>
-        </w:rPr>
-        <w:t xml:space="preserve">: </w:t>
-      </w:r>
-      <w:proofErr w:type="gramEnd"/>
+        <w:t xml:space="preserve"> is a triangle matrix and its largest eigenvalue is the largest main diagonal element: </w:t>
+      </w:r>
       <m:oMath>
         <m:sSup>
           <m:sSupPr>
@@ -3438,17 +3337,8 @@
           <w:rFonts w:eastAsiaTheme="minorEastAsia"/>
           <w:lang w:bidi="hi-IN"/>
         </w:rPr>
-        <w:t xml:space="preserve">such </w:t>
-      </w:r>
-      <w:proofErr w:type="gramStart"/>
-      <w:r>
-        <w:rPr>
-          <w:rFonts w:eastAsiaTheme="minorEastAsia"/>
-          <w:lang w:bidi="hi-IN"/>
-        </w:rPr>
-        <w:t xml:space="preserve">that </w:t>
-      </w:r>
-      <w:proofErr w:type="gramEnd"/>
+        <w:t xml:space="preserve">such that </w:t>
+      </w:r>
       <m:oMath>
         <m:sSub>
           <m:sSubPr>
@@ -3507,7 +3397,13 @@
         <w:rPr>
           <w:rFonts w:eastAsiaTheme="minorEastAsia"/>
         </w:rPr>
-        <w:t>Adaptation in a simple fitness landscape</w:t>
+        <w:t>Adaptation o</w:t>
+      </w:r>
+      <w:r>
+        <w:rPr>
+          <w:rFonts w:eastAsiaTheme="minorEastAsia"/>
+        </w:rPr>
+        <w:t>n a simple fitness landscape</w:t>
       </w:r>
     </w:p>
     <w:p>
@@ -4798,21 +4694,12 @@
           <w:rStyle w:val="MathematicaFormatTextForm"/>
         </w:rPr>
       </w:pPr>
-      <w:proofErr w:type="gramStart"/>
-      <w:r>
-        <w:rPr>
-          <w:rFonts w:eastAsiaTheme="minorEastAsia"/>
-          <w:lang w:bidi="hi-IN"/>
-        </w:rPr>
-        <w:t>where</w:t>
-      </w:r>
-      <w:proofErr w:type="gramEnd"/>
-      <w:r>
-        <w:rPr>
-          <w:rFonts w:eastAsiaTheme="minorEastAsia"/>
-          <w:lang w:bidi="hi-IN"/>
-        </w:rPr>
-        <w:t xml:space="preserve"> </w:t>
+      <w:r>
+        <w:rPr>
+          <w:rFonts w:eastAsiaTheme="minorEastAsia"/>
+          <w:lang w:bidi="hi-IN"/>
+        </w:rPr>
+        <w:t xml:space="preserve">where </w:t>
       </w:r>
       <m:oMath>
         <m:sSub>
@@ -4890,46 +4777,59 @@
         <w:rPr>
           <w:rStyle w:val="MathematicaFormatTextForm"/>
         </w:rPr>
-        <w:t>By neglecting the less significant terms in the above sum (</w:t>
-      </w:r>
-      <m:oMath>
-        <m:sSub>
-          <m:sSubPr>
-            <m:ctrlPr>
-              <w:rPr>
-                <w:rStyle w:val="MathematicaFormatTextForm"/>
-                <w:rFonts w:ascii="Cambria Math" w:hAnsi="Cambria Math"/>
-                <w:i/>
-              </w:rPr>
-            </m:ctrlPr>
-          </m:sSubPr>
-          <m:e>
-            <m:r>
-              <w:rPr>
-                <w:rStyle w:val="MathematicaFormatTextForm"/>
-                <w:rFonts w:ascii="Cambria Math" w:hAnsi="Cambria Math"/>
-              </w:rPr>
-              <m:t>f</m:t>
-            </m:r>
-          </m:e>
-          <m:sub>
-            <m:r>
-              <w:rPr>
-                <w:rStyle w:val="MathematicaFormatTextForm"/>
-                <w:rFonts w:ascii="Cambria Math" w:hAnsi="Cambria Math"/>
-              </w:rPr>
-              <m:t>k</m:t>
-            </m:r>
-          </m:sub>
-        </m:sSub>
-        <m:r>
-          <w:rPr>
-            <w:rStyle w:val="MathematicaFormatTextForm"/>
-            <w:rFonts w:ascii="Cambria Math" w:hAnsi="Cambria Math"/>
-          </w:rPr>
-          <m:t>=0 ∀k&gt;1</m:t>
-        </m:r>
-      </m:oMath>
+        <w:t xml:space="preserve">By neglecting </w:t>
+      </w:r>
+      <w:r>
+        <w:rPr>
+          <w:rStyle w:val="MathematicaFormatTextForm"/>
+        </w:rPr>
+        <w:t xml:space="preserve">terms of order </w:t>
+      </w:r>
+      <w:r>
+        <w:rPr>
+          <w:rStyle w:val="MathematicaFormatTextForm"/>
+          <w:i/>
+          <w:iCs/>
+        </w:rPr>
+        <w:t>U</w:t>
+      </w:r>
+      <w:r>
+        <w:rPr>
+          <w:rStyle w:val="MathematicaFormatTextForm"/>
+          <w:i/>
+          <w:iCs/>
+          <w:vertAlign w:val="superscript"/>
+        </w:rPr>
+        <w:t>5</w:t>
+      </w:r>
+      <w:r>
+        <w:rPr>
+          <w:rStyle w:val="MathematicaFormatTextForm"/>
+        </w:rPr>
+        <w:t xml:space="preserve"> (</w:t>
+      </w:r>
+      <w:r>
+        <w:rPr>
+          <w:rStyle w:val="MathematicaFormatTextForm"/>
+        </w:rPr>
+        <w:t xml:space="preserve">that is, taking the sum up to </w:t>
+      </w:r>
+      <w:r>
+        <w:rPr>
+          <w:rStyle w:val="MathematicaFormatTextForm"/>
+          <w:rFonts w:eastAsiaTheme="minorEastAsia"/>
+          <w:i/>
+          <w:iCs/>
+        </w:rPr>
+        <w:t>k=</w:t>
+      </w:r>
+      <w:r>
+        <w:rPr>
+          <w:rStyle w:val="MathematicaFormatTextForm"/>
+          <w:rFonts w:eastAsiaTheme="minorEastAsia"/>
+        </w:rPr>
+        <w:t>1</w:t>
+      </w:r>
       <w:r>
         <w:rPr>
           <w:rStyle w:val="MathematicaFormatTextForm"/>
@@ -5110,6 +5010,55 @@
             </m:f>
           </m:e>
         </m:d>
+        <m:r>
+          <w:rPr>
+            <w:rFonts w:ascii="Cambria Math" w:eastAsiaTheme="minorEastAsia" w:hAnsi="Cambria Math"/>
+            <w:lang w:bidi="hi-IN"/>
+          </w:rPr>
+          <m:t>+o</m:t>
+        </m:r>
+        <m:d>
+          <m:dPr>
+            <m:ctrlPr>
+              <w:rPr>
+                <w:rFonts w:ascii="Cambria Math" w:eastAsiaTheme="minorEastAsia" w:hAnsi="Cambria Math"/>
+                <w:i/>
+                <w:lang w:bidi="hi-IN"/>
+              </w:rPr>
+            </m:ctrlPr>
+          </m:dPr>
+          <m:e>
+            <m:sSup>
+              <m:sSupPr>
+                <m:ctrlPr>
+                  <w:rPr>
+                    <w:rFonts w:ascii="Cambria Math" w:eastAsiaTheme="minorEastAsia" w:hAnsi="Cambria Math"/>
+                    <w:i/>
+                    <w:lang w:bidi="hi-IN"/>
+                  </w:rPr>
+                </m:ctrlPr>
+              </m:sSupPr>
+              <m:e>
+                <m:r>
+                  <w:rPr>
+                    <w:rFonts w:ascii="Cambria Math" w:eastAsiaTheme="minorEastAsia" w:hAnsi="Cambria Math"/>
+                    <w:lang w:bidi="hi-IN"/>
+                  </w:rPr>
+                  <m:t>U</m:t>
+                </m:r>
+              </m:e>
+              <m:sup>
+                <m:r>
+                  <w:rPr>
+                    <w:rFonts w:ascii="Cambria Math" w:eastAsiaTheme="minorEastAsia" w:hAnsi="Cambria Math"/>
+                    <w:lang w:bidi="hi-IN"/>
+                  </w:rPr>
+                  <m:t>4</m:t>
+                </m:r>
+              </m:sup>
+            </m:sSup>
+          </m:e>
+        </m:d>
       </m:oMath>
       <w:r>
         <w:rPr>
@@ -5148,23 +5097,7 @@
           <w:rFonts w:eastAsiaTheme="minorEastAsia"/>
           <w:lang w:bidi="hi-IN"/>
         </w:rPr>
-        <w:t xml:space="preserve">After the beneficial mutation appears it can either go to fixation by selection or to extinction by drift. Following </w:t>
-      </w:r>
-      <w:proofErr w:type="spellStart"/>
-      <w:r>
-        <w:rPr>
-          <w:rFonts w:eastAsiaTheme="minorEastAsia"/>
-          <w:lang w:bidi="hi-IN"/>
-        </w:rPr>
-        <w:t>Eshel</w:t>
-      </w:r>
-      <w:proofErr w:type="spellEnd"/>
-      <w:r>
-        <w:rPr>
-          <w:rFonts w:eastAsiaTheme="minorEastAsia"/>
-          <w:lang w:bidi="hi-IN"/>
-        </w:rPr>
-        <w:t xml:space="preserve"> </w:t>
+        <w:t xml:space="preserve">After the beneficial mutation appears it can either go to fixation by selection or to extinction by drift. Following Eshel </w:t>
       </w:r>
       <w:r>
         <w:rPr>
@@ -5286,21 +5219,12 @@
       </m:oMathPara>
     </w:p>
     <w:p>
-      <w:proofErr w:type="gramStart"/>
-      <w:r>
-        <w:rPr>
-          <w:rFonts w:eastAsiaTheme="minorEastAsia"/>
-          <w:lang w:bidi="hi-IN"/>
-        </w:rPr>
-        <w:t>where</w:t>
-      </w:r>
-      <w:proofErr w:type="gramEnd"/>
-      <w:r>
-        <w:rPr>
-          <w:rFonts w:eastAsiaTheme="minorEastAsia"/>
-          <w:lang w:bidi="hi-IN"/>
-        </w:rPr>
-        <w:t xml:space="preserve"> </w:t>
+      <w:r>
+        <w:rPr>
+          <w:rFonts w:eastAsiaTheme="minorEastAsia"/>
+          <w:lang w:bidi="hi-IN"/>
+        </w:rPr>
+        <w:t xml:space="preserve">where </w:t>
       </w:r>
       <w:r>
         <w:rPr>
@@ -5475,21 +5399,12 @@
           <w:lang w:bidi="hi-IN"/>
         </w:rPr>
       </w:pPr>
-      <w:proofErr w:type="gramStart"/>
-      <w:r>
-        <w:rPr>
-          <w:rFonts w:eastAsiaTheme="minorEastAsia"/>
-          <w:lang w:bidi="hi-IN"/>
-        </w:rPr>
-        <w:t>where</w:t>
-      </w:r>
-      <w:proofErr w:type="gramEnd"/>
-      <w:r>
-        <w:rPr>
-          <w:rFonts w:eastAsiaTheme="minorEastAsia"/>
-          <w:lang w:bidi="hi-IN"/>
-        </w:rPr>
-        <w:t xml:space="preserve"> </w:t>
+      <w:r>
+        <w:rPr>
+          <w:rFonts w:eastAsiaTheme="minorEastAsia"/>
+          <w:lang w:bidi="hi-IN"/>
+        </w:rPr>
+        <w:t xml:space="preserve">where </w:t>
       </w:r>
       <m:oMath>
         <m:acc>
@@ -6230,17 +6145,8 @@
           <w:rFonts w:eastAsiaTheme="minorEastAsia"/>
           <w:lang w:bidi="hi-IN"/>
         </w:rPr>
-        <w:t xml:space="preserve">Or, </w:t>
-      </w:r>
-      <w:proofErr w:type="gramStart"/>
-      <w:r>
-        <w:rPr>
-          <w:rFonts w:eastAsiaTheme="minorEastAsia"/>
-          <w:lang w:bidi="hi-IN"/>
-        </w:rPr>
-        <w:t xml:space="preserve">assuming </w:t>
-      </w:r>
-      <w:proofErr w:type="gramEnd"/>
+        <w:t xml:space="preserve">Or, assuming </w:t>
+      </w:r>
       <m:oMath>
         <m:sSub>
           <m:sSubPr>
@@ -6441,13 +6347,8 @@
         <w:t>q</w:t>
       </w:r>
       <w:r>
-        <w:t xml:space="preserve"> that a random individual in the next generation has the beneficial mutation we can derive the probability that the beneficial mutation appears in the next generation</w:t>
-      </w:r>
-      <w:proofErr w:type="gramStart"/>
-      <w:r>
-        <w:t xml:space="preserve">: </w:t>
-      </w:r>
-      <w:proofErr w:type="gramEnd"/>
+        <w:t xml:space="preserve"> that a random individual in the next generation has the beneficial mutation we can derive the probability that the beneficial mutation appears in the next generation: </w:t>
+      </w:r>
       <m:oMath>
         <m:r>
           <w:rPr>
@@ -6553,7 +6454,6 @@
       <w:r>
         <w:t xml:space="preserve">. Assuming that </w:t>
       </w:r>
-      <w:proofErr w:type="spellStart"/>
       <w:r>
         <w:rPr>
           <w:i/>
@@ -6561,7 +6461,6 @@
         </w:rPr>
         <w:t>Nq</w:t>
       </w:r>
-      <w:proofErr w:type="spellEnd"/>
       <w:r>
         <w:t xml:space="preserve"> is very small (that is, </w:t>
       </w:r>
@@ -6575,7 +6474,6 @@
       <w:r>
         <w:t xml:space="preserve"> is not too large, or otherwise adaptation will always occur instantly), this probability can be approximated by </w:t>
       </w:r>
-      <w:proofErr w:type="spellStart"/>
       <w:r>
         <w:rPr>
           <w:i/>
@@ -6583,7 +6481,6 @@
         </w:rPr>
         <w:t>Nq</w:t>
       </w:r>
-      <w:proofErr w:type="spellEnd"/>
       <w:r>
         <w:t>.</w:t>
       </w:r>
@@ -6661,7 +6558,6 @@
       <w:r>
         <w:t xml:space="preserve">c distribution with probability </w:t>
       </w:r>
-      <w:proofErr w:type="spellStart"/>
       <w:r>
         <w:rPr>
           <w:i/>
@@ -6669,7 +6565,6 @@
         </w:rPr>
         <w:t>Nqρ</w:t>
       </w:r>
-      <w:proofErr w:type="spellEnd"/>
       <w:r>
         <w:t xml:space="preserve"> </w:t>
       </w:r>
@@ -6745,14 +6640,21 @@
         <w:rPr>
           <w:rFonts w:eastAsiaTheme="minorEastAsia"/>
         </w:rPr>
-        <w:t>Adaptation in a rugged fitness landscape</w:t>
+        <w:t>Adaptation o</w:t>
+      </w:r>
+      <w:bookmarkStart w:id="2" w:name="_GoBack"/>
+      <w:bookmarkEnd w:id="2"/>
+      <w:r>
+        <w:rPr>
+          <w:rFonts w:eastAsiaTheme="minorEastAsia"/>
+        </w:rPr>
+        <w:t>n a rugged fitness landscape</w:t>
       </w:r>
     </w:p>
     <w:p>
       <w:r>
         <w:t xml:space="preserve">We consider a population at a MSB in which the wildtype genotype is </w:t>
       </w:r>
-      <w:proofErr w:type="spellStart"/>
       <w:r>
         <w:rPr>
           <w:i/>
@@ -6760,11 +6662,9 @@
         </w:rPr>
         <w:t>ab</w:t>
       </w:r>
-      <w:proofErr w:type="spellEnd"/>
       <w:r>
         <w:t xml:space="preserve"> and its fitness is 1. Site-specific mutations change </w:t>
       </w:r>
-      <w:proofErr w:type="gramStart"/>
       <w:r>
         <w:rPr>
           <w:i/>
@@ -6773,11 +6673,7 @@
         <w:t>a</w:t>
       </w:r>
       <w:r>
-        <w:t xml:space="preserve"> to</w:t>
-      </w:r>
-      <w:proofErr w:type="gramEnd"/>
-      <w:r>
-        <w:t xml:space="preserve"> </w:t>
+        <w:t xml:space="preserve"> to </w:t>
       </w:r>
       <w:r>
         <w:rPr>
@@ -6888,15 +6784,7 @@
         <w:fldChar w:fldCharType="end"/>
       </w:r>
       <w:r>
-        <w:t>a), in which we assume that: (</w:t>
-      </w:r>
-      <w:proofErr w:type="spellStart"/>
-      <w:r>
-        <w:t>i</w:t>
-      </w:r>
-      <w:proofErr w:type="spellEnd"/>
-      <w:r>
-        <w:t xml:space="preserve">) individuals with deleterious alleles </w:t>
+        <w:t xml:space="preserve">a), in which we assume that: (i) individuals with deleterious alleles </w:t>
       </w:r>
       <w:r>
         <w:lastRenderedPageBreak/>
@@ -6924,15 +6812,7 @@
         <w:fldChar w:fldCharType="end"/>
       </w:r>
       <w:r>
-        <w:t>b), in which we: (</w:t>
-      </w:r>
-      <w:proofErr w:type="spellStart"/>
-      <w:r>
-        <w:t>i</w:t>
-      </w:r>
-      <w:proofErr w:type="spellEnd"/>
-      <w:r>
-        <w:t>) let individuals with accumulated deleterious mutations contribute to adaptation, and (ii) let the MSB evolve from a mutation-free population.</w:t>
+        <w:t>b), in which we: (i) let individuals with accumulated deleterious mutations contribute to adaptation, and (ii) let the MSB evolve from a mutation-free population.</w:t>
       </w:r>
     </w:p>
     <w:p>
@@ -6945,7 +6825,7 @@
           <w:noProof/>
         </w:rPr>
         <w:drawing>
-          <wp:inline distT="0" distB="0" distL="0" distR="0" wp14:anchorId="6DEE3375" wp14:editId="6638FDCC">
+          <wp:inline distT="0" distB="0" distL="0" distR="0" wp14:anchorId="3DED237A" wp14:editId="4D76CBD2">
             <wp:extent cx="4667250" cy="4228465"/>
             <wp:effectExtent l="0" t="0" r="0" b="635"/>
             <wp:docPr id="2" name="Picture 2" descr="D:\workspace\ruggedsim\manuscript\fitness_landscape.png"/>
@@ -7001,7 +6881,7 @@
           <w:lang w:bidi="hi-IN"/>
         </w:rPr>
       </w:pPr>
-      <w:bookmarkStart w:id="2" w:name="_Ref354316371"/>
+      <w:bookmarkStart w:id="3" w:name="_Ref354316371"/>
       <w:r>
         <w:rPr>
           <w:b/>
@@ -7044,7 +6924,7 @@
         </w:rPr>
         <w:fldChar w:fldCharType="end"/>
       </w:r>
-      <w:bookmarkEnd w:id="2"/>
+      <w:bookmarkEnd w:id="3"/>
       <w:r>
         <w:rPr>
           <w:b/>
@@ -7053,15 +6933,7 @@
         <w:t xml:space="preserve"> – Adaptive landscape illustration.</w:t>
       </w:r>
       <w:r>
-        <w:t xml:space="preserve"> Nodes represent genotypes: the alleles </w:t>
-      </w:r>
-      <w:proofErr w:type="gramStart"/>
-      <w:r>
-        <w:t>a or</w:t>
-      </w:r>
-      <w:proofErr w:type="gramEnd"/>
-      <w:r>
-        <w:t xml:space="preserve"> A and b or B, and in panel b also the number of deleterious alleles across the genome. Mutagenesis is induced in stressed genotypes (fitness &lt; 1), indicated by ellipses, while adapted genotypes (fitness &gt; 1) do not hypermutate. Solid arrows represent site-specific mutations at the </w:t>
+        <w:t xml:space="preserve"> Nodes represent genotypes: the alleles a or A and b or B, and in panel b also the number of deleterious alleles across the genome. Mutagenesis is induced in stressed genotypes (fitness &lt; 1), indicated by ellipses, while adapted genotypes (fitness &gt; 1) do not hypermutate. Solid arrows represent site-specific mutations at the </w:t>
       </w:r>
       <w:r>
         <w:rPr>
@@ -7101,23 +6973,7 @@
         <w:t>U</w:t>
       </w:r>
       <w:r>
-        <w:t xml:space="preserve">. Node </w:t>
-      </w:r>
-      <w:proofErr w:type="spellStart"/>
-      <w:r>
-        <w:t>colour</w:t>
-      </w:r>
-      <w:proofErr w:type="spellEnd"/>
-      <w:r>
-        <w:t xml:space="preserve"> represents fitness (see </w:t>
-      </w:r>
-      <w:proofErr w:type="spellStart"/>
-      <w:r>
-        <w:t>colourbar</w:t>
-      </w:r>
-      <w:proofErr w:type="spellEnd"/>
-      <w:r>
-        <w:t>), from pale brown for the fittest genotype (</w:t>
+        <w:t>. Node colour represents fitness (see colourbar), from pale brown for the fittest genotype (</w:t>
       </w:r>
       <w:r>
         <w:rPr>
@@ -7172,15 +7028,7 @@
           <w:i/>
           <w:iCs/>
         </w:rPr>
-        <w:t>(1-s</w:t>
-      </w:r>
-      <w:proofErr w:type="gramStart"/>
-      <w:r>
-        <w:rPr>
-          <w:i/>
-          <w:iCs/>
-        </w:rPr>
-        <w:t>)</w:t>
+        <w:t>(1-s)</w:t>
       </w:r>
       <w:r>
         <w:rPr>
@@ -7190,7 +7038,6 @@
         </w:rPr>
         <w:t>x</w:t>
       </w:r>
-      <w:proofErr w:type="gramEnd"/>
       <w:r>
         <w:t xml:space="preserve">, where </w:t>
       </w:r>
@@ -7229,7 +7076,6 @@
       <w:r>
         <w:t>At the MSB, the frequency of wildtype (</w:t>
       </w:r>
-      <w:proofErr w:type="spellStart"/>
       <w:r>
         <w:rPr>
           <w:i/>
@@ -7237,15 +7083,9 @@
         </w:rPr>
         <w:t>ab</w:t>
       </w:r>
-      <w:proofErr w:type="spellEnd"/>
-      <w:r>
-        <w:t xml:space="preserve">) individuals </w:t>
-      </w:r>
-      <w:proofErr w:type="gramStart"/>
-      <w:r>
-        <w:t xml:space="preserve">is </w:t>
-      </w:r>
-      <w:proofErr w:type="gramEnd"/>
+      <w:r>
+        <w:t xml:space="preserve">) individuals is </w:t>
+      </w:r>
       <m:oMath>
         <m:sSup>
           <m:sSupPr>
@@ -7379,7 +7219,6 @@
       <w:r>
         <w:t>the frequency of single mutants (</w:t>
       </w:r>
-      <w:proofErr w:type="spellStart"/>
       <w:r>
         <w:rPr>
           <w:i/>
@@ -7387,11 +7226,9 @@
         </w:rPr>
         <w:t>Ab</w:t>
       </w:r>
-      <w:proofErr w:type="spellEnd"/>
       <w:r>
         <w:t xml:space="preserve"> and </w:t>
       </w:r>
-      <w:proofErr w:type="spellStart"/>
       <w:r>
         <w:rPr>
           <w:i/>
@@ -7399,7 +7236,6 @@
         </w:rPr>
         <w:t>aB</w:t>
       </w:r>
-      <w:proofErr w:type="spellEnd"/>
       <w:r>
         <w:t xml:space="preserve"> combined) is </w:t>
       </w:r>
@@ -7893,7 +7729,6 @@
       <w:r>
         <w:t xml:space="preserve">If </w:t>
       </w:r>
-      <w:proofErr w:type="gramStart"/>
       <w:r>
         <w:rPr>
           <w:i/>
@@ -7904,7 +7739,6 @@
       <w:r>
         <w:t>(</w:t>
       </w:r>
-      <w:proofErr w:type="gramEnd"/>
       <w:r>
         <w:rPr>
           <w:rFonts w:ascii="Times New Roman" w:hAnsi="Times New Roman"/>
@@ -8105,8 +7939,8 @@
             <w:vAlign w:val="center"/>
           </w:tcPr>
           <w:p>
-            <w:bookmarkStart w:id="3" w:name="_Ref358733007"/>
-            <w:bookmarkStart w:id="4" w:name="_Ref354149705"/>
+            <w:bookmarkStart w:id="4" w:name="_Ref358733007"/>
+            <w:bookmarkStart w:id="5" w:name="_Ref354149705"/>
             <w:r>
               <w:t>(</w:t>
             </w:r>
@@ -8128,11 +7962,11 @@
             <w:r>
               <w:fldChar w:fldCharType="end"/>
             </w:r>
-            <w:bookmarkEnd w:id="3"/>
+            <w:bookmarkEnd w:id="4"/>
             <w:r>
               <w:t>)</w:t>
             </w:r>
-            <w:bookmarkEnd w:id="4"/>
+            <w:bookmarkEnd w:id="5"/>
           </w:p>
         </w:tc>
       </w:tr>
@@ -8248,8 +8082,8 @@
             <w:vAlign w:val="center"/>
           </w:tcPr>
           <w:p>
-            <w:bookmarkStart w:id="5" w:name="_Ref358733010"/>
-            <w:bookmarkStart w:id="6" w:name="_Ref354129072"/>
+            <w:bookmarkStart w:id="6" w:name="_Ref358733010"/>
+            <w:bookmarkStart w:id="7" w:name="_Ref354129072"/>
             <w:r>
               <w:t>(</w:t>
             </w:r>
@@ -8271,11 +8105,11 @@
             <w:r>
               <w:fldChar w:fldCharType="end"/>
             </w:r>
-            <w:bookmarkEnd w:id="5"/>
+            <w:bookmarkEnd w:id="6"/>
             <w:r>
               <w:t>)</w:t>
             </w:r>
-            <w:bookmarkEnd w:id="6"/>
+            <w:bookmarkEnd w:id="7"/>
           </w:p>
         </w:tc>
       </w:tr>
@@ -8303,28 +8137,14 @@
         <w:fldChar w:fldCharType="end"/>
       </w:r>
       <w:r>
-        <w:t xml:space="preserve"> summarizes the model parameters with estimated values </w:t>
-      </w:r>
-      <w:proofErr w:type="gramStart"/>
-      <w:r>
-        <w:t xml:space="preserve">for  </w:t>
-      </w:r>
-      <w:proofErr w:type="spellStart"/>
+        <w:t xml:space="preserve"> summarizes the model parameters with estimated values for  </w:t>
+      </w:r>
       <w:r>
         <w:rPr>
           <w:i/>
           <w:iCs/>
         </w:rPr>
-        <w:t>Escherischia</w:t>
-      </w:r>
-      <w:proofErr w:type="spellEnd"/>
-      <w:proofErr w:type="gramEnd"/>
-      <w:r>
-        <w:rPr>
-          <w:i/>
-          <w:iCs/>
-        </w:rPr>
-        <w:t xml:space="preserve"> coli</w:t>
+        <w:t>Escherischia coli</w:t>
       </w:r>
       <w:r>
         <w:t xml:space="preserve">. Taking the conservative estimations, the population size </w:t>
@@ -8392,7 +8212,7 @@
         <w:pStyle w:val="Caption"/>
         <w:keepNext/>
       </w:pPr>
-      <w:bookmarkStart w:id="7" w:name="_Ref358791100"/>
+      <w:bookmarkStart w:id="8" w:name="_Ref358791100"/>
       <w:r>
         <w:t xml:space="preserve">Table </w:t>
       </w:r>
@@ -8414,7 +8234,7 @@
       <w:r>
         <w:fldChar w:fldCharType="end"/>
       </w:r>
-      <w:bookmarkEnd w:id="7"/>
+      <w:bookmarkEnd w:id="8"/>
       <w:r>
         <w:t xml:space="preserve"> </w:t>
       </w:r>
@@ -9035,7 +8855,6 @@
         </w:rPr>
         <w:t xml:space="preserve">) at the time of the environmental change, double mutants can appear either via a double mutation in a wildtype individual, </w:t>
       </w:r>
-      <w:proofErr w:type="spellStart"/>
       <w:r>
         <w:rPr>
           <w:i/>
@@ -9044,14 +8863,12 @@
         </w:rPr>
         <w:t>ab</w:t>
       </w:r>
-      <w:proofErr w:type="spellEnd"/>
       <w:r>
         <w:rPr>
           <w:lang w:val="en-US"/>
         </w:rPr>
         <w:t xml:space="preserve">, or via a single mutation in a single mutant, </w:t>
       </w:r>
-      <w:proofErr w:type="spellStart"/>
       <w:r>
         <w:rPr>
           <w:i/>
@@ -9060,122 +8877,105 @@
         </w:rPr>
         <w:t>Ab</w:t>
       </w:r>
-      <w:proofErr w:type="spellEnd"/>
       <w:r>
         <w:rPr>
           <w:lang w:val="en-US"/>
         </w:rPr>
         <w:t xml:space="preserve"> or </w:t>
       </w:r>
-      <w:proofErr w:type="spellStart"/>
       <w:r>
         <w:rPr>
           <w:i/>
           <w:iCs/>
           <w:lang w:val="en-US"/>
         </w:rPr>
-        <w:t>aB</w:t>
-      </w:r>
-      <w:proofErr w:type="spellEnd"/>
+        <w:t xml:space="preserve">aB </w:t>
+      </w:r>
+      <w:r>
+        <w:rPr>
+          <w:lang w:val="en-US"/>
+        </w:rPr>
+        <w:t>(</w:t>
+      </w:r>
+      <w:r>
+        <w:rPr>
+          <w:lang w:val="en-US"/>
+        </w:rPr>
+        <w:t xml:space="preserve">Figure 1a). We assume that at the MSB the number of deleterious mutations per individual follows a Poisson distribution </w:t>
+      </w:r>
+      <w:r>
+        <w:rPr>
+          <w:lang w:val="en-US"/>
+        </w:rPr>
+        <w:fldChar w:fldCharType="begin" w:fldLock="1"/>
+      </w:r>
+      <w:r>
+        <w:rPr>
+          <w:lang w:val="en-US"/>
+        </w:rPr>
+        <w:instrText>ADDIN CSL_CITATION { "citationItems" : [ { "id" : "ITEM-1", "itemData" : { "DOI" : "10.1016/0040-5809(78)90027-8", "abstract" : "A quantitative study of the operation of Muller's Ratchet for the accumulation of deleterious genes in an asexually reproducing population is made. For a population of size N, in which deleterious mutations occur at rate \u03bb/genome/ generation, and the relative fitness of an individual with k mutants is (1 \u2212 s)k, the most important parameter is . If n0 is large (\u2a7e25), deleterious mutations will accumulate very slowly, and independently of each other; if n0 is small (&lt;1), the rate of accumulation of deleterious mutations will be greater than a natural population could plausibly bear; an estimate of the speed of the Ratchet for intermediate values of n0 is made. It is pointed out that the frequency distribution for the numbers of individuals carrying k mutants will retain its shape, but will move bodily to the right at the same average speed as the Ratchet. When favourable mutations also occur, the frequency distributions can move right of left; an estimate of the probability that any particular step is right or left is made, and it is shown that, for a given net rate of arrisal of deleterious mutations, the greater the rate of beneficial mutation, the greater the chance that beneficial mutations will accumulate.", "author" : [ { "dropping-particle" : "", "family" : "Haigh", "given" : "John", "non-dropping-particle" : "", "parse-names" : false, "suffix" : "" } ], "container-title" : "Theoretical Population Biology", "id" : "ITEM-1", "issue" : "2", "issued" : { "date-parts" : [ [ "1978", "10" ] ] }, "page" : "251-267", "title" : "The accumulation of deleterious genes in a population - Muller's Ratchet", "type" : "article-journal", "volume" : "14" }, "uris" : [ "http://www.mendeley.com/documents/?uuid=03d5fe6b-a63a-4bf6-90c2-151c5d8d03ef" ] } ], "mendeley" : { "previouslyFormattedCitation" : "(Haigh 1978)" }, "properties" : { "noteIndex" : 0 }, "schema" : "https://github.com/citation-style-language/schema/raw/master/csl-citation.json" }</w:instrText>
+      </w:r>
+      <w:r>
+        <w:rPr>
+          <w:lang w:val="en-US"/>
+        </w:rPr>
+        <w:fldChar w:fldCharType="separate"/>
+      </w:r>
+      <w:r>
+        <w:rPr>
+          <w:noProof/>
+          <w:lang w:val="en-US"/>
+        </w:rPr>
+        <w:t>(Haigh 1978)</w:t>
+      </w:r>
+      <w:r>
+        <w:rPr>
+          <w:lang w:val="en-US"/>
+        </w:rPr>
+        <w:fldChar w:fldCharType="end"/>
+      </w:r>
+      <w:r>
+        <w:rPr>
+          <w:lang w:val="en-US"/>
+        </w:rPr>
+        <w:t xml:space="preserve">. Therefore, the frequencies of mutation-free wildtype </w:t>
+      </w:r>
       <w:r>
         <w:rPr>
           <w:i/>
           <w:iCs/>
           <w:lang w:val="en-US"/>
         </w:rPr>
-        <w:t xml:space="preserve"> </w:t>
+        <w:t>ab</w:t>
       </w:r>
       <w:r>
         <w:rPr>
           <w:lang w:val="en-US"/>
         </w:rPr>
-        <w:t>(</w:t>
-      </w:r>
-      <w:r>
-        <w:rPr>
-          <w:lang w:val="en-US"/>
-        </w:rPr>
-        <w:t xml:space="preserve">Figure 1a). We assume that at the MSB the number of deleterious mutations per individual follows a Poisson distribution </w:t>
-      </w:r>
-      <w:r>
-        <w:rPr>
-          <w:lang w:val="en-US"/>
-        </w:rPr>
-        <w:fldChar w:fldCharType="begin" w:fldLock="1"/>
-      </w:r>
-      <w:r>
-        <w:rPr>
-          <w:lang w:val="en-US"/>
-        </w:rPr>
-        <w:instrText>ADDIN CSL_CITATION { "citationItems" : [ { "id" : "ITEM-1", "itemData" : { "DOI" : "10.1016/0040-5809(78)90027-8", "abstract" : "A quantitative study of the operation of Muller's Ratchet for the accumulation of deleterious genes in an asexually reproducing population is made. For a population of size N, in which deleterious mutations occur at rate \u03bb/genome/ generation, and the relative fitness of an individual with k mutants is (1 \u2212 s)k, the most important parameter is . If n0 is large (\u2a7e25), deleterious mutations will accumulate very slowly, and independently of each other; if n0 is small (&lt;1), the rate of accumulation of deleterious mutations will be greater than a natural population could plausibly bear; an estimate of the speed of the Ratchet for intermediate values of n0 is made. It is pointed out that the frequency distribution for the numbers of individuals carrying k mutants will retain its shape, but will move bodily to the right at the same average speed as the Ratchet. When favourable mutations also occur, the frequency distributions can move right of left; an estimate of the probability that any particular step is right or left is made, and it is shown that, for a given net rate of arrisal of deleterious mutations, the greater the rate of beneficial mutation, the greater the chance that beneficial mutations will accumulate.", "author" : [ { "dropping-particle" : "", "family" : "Haigh", "given" : "John", "non-dropping-particle" : "", "parse-names" : false, "suffix" : "" } ], "container-title" : "Theoretical Population Biology", "id" : "ITEM-1", "issue" : "2", "issued" : { "date-parts" : [ [ "1978", "10" ] ] }, "page" : "251-267", "title" : "The accumulation of deleterious genes in a population - Muller's Ratchet", "type" : "article-journal", "volume" : "14" }, "uris" : [ "http://www.mendeley.com/documents/?uuid=03d5fe6b-a63a-4bf6-90c2-151c5d8d03ef" ] } ], "mendeley" : { "previouslyFormattedCitation" : "(Haigh 1978)" }, "properties" : { "noteIndex" : 0 }, "schema" : "https://github.com/citation-style-language/schema/raw/master/csl-citation.json" }</w:instrText>
-      </w:r>
-      <w:r>
-        <w:rPr>
-          <w:lang w:val="en-US"/>
-        </w:rPr>
-        <w:fldChar w:fldCharType="separate"/>
-      </w:r>
-      <w:r>
-        <w:rPr>
-          <w:noProof/>
-          <w:lang w:val="en-US"/>
-        </w:rPr>
-        <w:t>(Haigh 1978)</w:t>
-      </w:r>
-      <w:r>
-        <w:rPr>
-          <w:lang w:val="en-US"/>
-        </w:rPr>
-        <w:fldChar w:fldCharType="end"/>
-      </w:r>
-      <w:r>
-        <w:rPr>
-          <w:lang w:val="en-US"/>
-        </w:rPr>
-        <w:t xml:space="preserve">. Therefore, the frequencies of mutation-free wildtype </w:t>
-      </w:r>
-      <w:proofErr w:type="spellStart"/>
+        <w:t xml:space="preserve"> and single mutants </w:t>
+      </w:r>
       <w:r>
         <w:rPr>
           <w:i/>
           <w:iCs/>
           <w:lang w:val="en-US"/>
         </w:rPr>
-        <w:t>ab</w:t>
-      </w:r>
-      <w:proofErr w:type="spellEnd"/>
+        <w:t>aB</w:t>
+      </w:r>
       <w:r>
         <w:rPr>
           <w:lang w:val="en-US"/>
         </w:rPr>
-        <w:t xml:space="preserve"> and single mutants </w:t>
-      </w:r>
-      <w:proofErr w:type="spellStart"/>
+        <w:t xml:space="preserve"> and </w:t>
+      </w:r>
       <w:r>
         <w:rPr>
           <w:i/>
           <w:iCs/>
           <w:lang w:val="en-US"/>
         </w:rPr>
-        <w:t>aB</w:t>
-      </w:r>
-      <w:proofErr w:type="spellEnd"/>
-      <w:r>
-        <w:rPr>
-          <w:lang w:val="en-US"/>
-        </w:rPr>
-        <w:t xml:space="preserve"> and </w:t>
-      </w:r>
-      <w:proofErr w:type="spellStart"/>
-      <w:r>
-        <w:rPr>
-          <w:i/>
-          <w:iCs/>
-          <w:lang w:val="en-US"/>
-        </w:rPr>
         <w:t>Ab</w:t>
       </w:r>
-      <w:proofErr w:type="spellEnd"/>
       <w:r>
         <w:rPr>
           <w:lang w:val="en-US"/>
@@ -9252,16 +9052,8 @@
         <w:rPr>
           <w:lang w:val="en-US"/>
         </w:rPr>
-        <w:t xml:space="preserve"> </w:t>
-      </w:r>
-      <w:proofErr w:type="gramStart"/>
-      <w:r>
-        <w:rPr>
-          <w:lang w:val="en-US"/>
-        </w:rPr>
-        <w:t xml:space="preserve">and  </w:t>
-      </w:r>
-      <w:proofErr w:type="gramEnd"/>
+        <w:t xml:space="preserve"> and  </w:t>
+      </w:r>
       <m:oMath>
         <m:f>
           <m:fPr>
@@ -9615,7 +9407,7 @@
             <w:vAlign w:val="center"/>
           </w:tcPr>
           <w:p>
-            <w:bookmarkStart w:id="8" w:name="_Ref354134924"/>
+            <w:bookmarkStart w:id="9" w:name="_Ref354134924"/>
             <w:r>
               <w:t>(</w:t>
             </w:r>
@@ -9640,7 +9432,7 @@
             <w:r>
               <w:t>)</w:t>
             </w:r>
-            <w:bookmarkEnd w:id="8"/>
+            <w:bookmarkEnd w:id="9"/>
           </w:p>
         </w:tc>
       </w:tr>
@@ -9927,7 +9719,7 @@
             <w:vAlign w:val="center"/>
           </w:tcPr>
           <w:p>
-            <w:bookmarkStart w:id="9" w:name="_Ref354134926"/>
+            <w:bookmarkStart w:id="10" w:name="_Ref354134926"/>
             <w:r>
               <w:t>(</w:t>
             </w:r>
@@ -9952,7 +9744,7 @@
             <w:r>
               <w:t>)</w:t>
             </w:r>
-            <w:bookmarkEnd w:id="9"/>
+            <w:bookmarkEnd w:id="10"/>
           </w:p>
         </w:tc>
       </w:tr>
@@ -10852,7 +10644,6 @@
       <w:r>
         <w:t xml:space="preserve"> and </w:t>
       </w:r>
-      <w:proofErr w:type="spellStart"/>
       <w:r>
         <w:rPr>
           <w:i/>
@@ -10860,7 +10651,6 @@
         </w:rPr>
         <w:t>sU</w:t>
       </w:r>
-      <w:proofErr w:type="spellEnd"/>
       <w:r>
         <w:t xml:space="preserve"> is much larger than </w:t>
       </w:r>
@@ -11019,7 +10809,7 @@
             <w:vAlign w:val="center"/>
           </w:tcPr>
           <w:p>
-            <w:bookmarkStart w:id="10" w:name="_Ref354319257"/>
+            <w:bookmarkStart w:id="11" w:name="_Ref354319257"/>
             <w:r>
               <w:t>(</w:t>
             </w:r>
@@ -11044,7 +10834,7 @@
             <w:r>
               <w:t>)</w:t>
             </w:r>
-            <w:bookmarkEnd w:id="10"/>
+            <w:bookmarkEnd w:id="11"/>
           </w:p>
         </w:tc>
       </w:tr>
@@ -11893,7 +11683,6 @@
       <w:r>
         <w:t xml:space="preserve">The last approximation assumes that </w:t>
       </w:r>
-      <w:proofErr w:type="gramStart"/>
       <w:r>
         <w:rPr>
           <w:i/>
@@ -11901,7 +11690,6 @@
         </w:rPr>
         <w:t>Us</w:t>
       </w:r>
-      <w:proofErr w:type="gramEnd"/>
       <w:r>
         <w:t xml:space="preserve"> is smaller than </w:t>
       </w:r>
@@ -11915,7 +11703,6 @@
       <w:r>
         <w:t xml:space="preserve"> and that </w:t>
       </w:r>
-      <w:proofErr w:type="spellStart"/>
       <w:r>
         <w:rPr>
           <w:rFonts w:ascii="Times New Roman" w:hAnsi="Times New Roman"/>
@@ -11931,7 +11718,6 @@
         </w:rPr>
         <w:t>U</w:t>
       </w:r>
-      <w:proofErr w:type="spellEnd"/>
       <w:r>
         <w:t xml:space="preserve"> is much larger than </w:t>
       </w:r>
@@ -12437,7 +12223,7 @@
             <w:vAlign w:val="center"/>
           </w:tcPr>
           <w:p>
-            <w:bookmarkStart w:id="11" w:name="_Ref354319499"/>
+            <w:bookmarkStart w:id="12" w:name="_Ref354319499"/>
             <w:r>
               <w:t>(</w:t>
             </w:r>
@@ -12462,7 +12248,7 @@
             <w:r>
               <w:t>)</w:t>
             </w:r>
-            <w:bookmarkEnd w:id="11"/>
+            <w:bookmarkEnd w:id="12"/>
           </w:p>
         </w:tc>
       </w:tr>
@@ -12487,14 +12273,12 @@
       <w:r>
         <w:t xml:space="preserve"> and </w:t>
       </w:r>
-      <w:proofErr w:type="gramStart"/>
       <w:r>
         <w:t>because</w:t>
       </w:r>
       <w:r>
         <w:t xml:space="preserve"> </w:t>
       </w:r>
-      <w:proofErr w:type="gramEnd"/>
       <m:oMath>
         <m:r>
           <w:rPr>
@@ -12556,11 +12340,11 @@
       <w:pPr>
         <w:pStyle w:val="Heading3"/>
       </w:pPr>
-      <w:bookmarkStart w:id="12" w:name="_Ref354319797"/>
+      <w:bookmarkStart w:id="13" w:name="_Ref354319797"/>
       <w:r>
         <w:t>Fixation probability with stress-induced mutation</w:t>
       </w:r>
-      <w:bookmarkEnd w:id="12"/>
+      <w:bookmarkEnd w:id="13"/>
     </w:p>
     <w:p>
       <w:r>
@@ -12772,7 +12556,7 @@
             <w:vAlign w:val="center"/>
           </w:tcPr>
           <w:p>
-            <w:bookmarkStart w:id="13" w:name="_Ref354316816"/>
+            <w:bookmarkStart w:id="14" w:name="_Ref354316816"/>
             <w:r>
               <w:t>(</w:t>
             </w:r>
@@ -12797,7 +12581,7 @@
             <w:r>
               <w:t>)</w:t>
             </w:r>
-            <w:bookmarkEnd w:id="13"/>
+            <w:bookmarkEnd w:id="14"/>
           </w:p>
         </w:tc>
       </w:tr>
@@ -12891,7 +12675,7 @@
             <w:vAlign w:val="center"/>
           </w:tcPr>
           <w:p>
-            <w:bookmarkStart w:id="14" w:name="_Ref354134928"/>
+            <w:bookmarkStart w:id="15" w:name="_Ref354134928"/>
             <w:r>
               <w:t>(</w:t>
             </w:r>
@@ -12916,7 +12700,7 @@
             <w:r>
               <w:t>)</w:t>
             </w:r>
-            <w:bookmarkEnd w:id="14"/>
+            <w:bookmarkEnd w:id="15"/>
           </w:p>
         </w:tc>
       </w:tr>
@@ -12933,7 +12717,6 @@
         </w:rPr>
         <w:t xml:space="preserve">In this case, the fixation probability with SIM equals that of NM and CM because the mutation rate of the wildtype </w:t>
       </w:r>
-      <w:proofErr w:type="spellStart"/>
       <w:r>
         <w:rPr>
           <w:i/>
@@ -12942,7 +12725,6 @@
         </w:rPr>
         <w:t>ab</w:t>
       </w:r>
-      <w:proofErr w:type="spellEnd"/>
       <w:r>
         <w:rPr>
           <w:lang w:bidi="hi-IN"/>
@@ -13077,15 +12859,7 @@
         <w:t>τ</w:t>
       </w:r>
       <w:r>
-        <w:t xml:space="preserve">. Stress-induced mutagenesis, as was numerically shown by </w:t>
-      </w:r>
-      <w:proofErr w:type="spellStart"/>
-      <w:r>
-        <w:t>Agrawal</w:t>
-      </w:r>
-      <w:proofErr w:type="spellEnd"/>
-      <w:r>
-        <w:t xml:space="preserve"> </w:t>
+        <w:t xml:space="preserve">. Stress-induced mutagenesis, as was numerically shown by Agrawal </w:t>
       </w:r>
       <w:r>
         <w:fldChar w:fldCharType="begin" w:fldLock="1"/>
@@ -13178,13 +12952,8 @@
         <w:t>With beneficial mutations, this is still a good approximation, but the actual value of the population mean fitness is slightly higher</w:t>
       </w:r>
       <w:r>
-        <w:t xml:space="preserve"> </w:t>
-      </w:r>
-      <w:proofErr w:type="gramStart"/>
-      <w:r>
-        <w:t xml:space="preserve">than </w:t>
-      </w:r>
-      <w:proofErr w:type="gramEnd"/>
+        <w:t xml:space="preserve"> than </w:t>
+      </w:r>
       <m:oMath>
         <m:sSup>
           <m:sSupPr>
@@ -13254,16 +13023,8 @@
         <w:rPr>
           <w:rFonts w:eastAsiaTheme="minorEastAsia"/>
         </w:rPr>
-        <w:t xml:space="preserve">, CM decreases the population mean fitness with respect to NM, but SIM can increase the population mean fitness with respect to NM. A sufficient condition is that the mutation rate of individuals with below average fitness is increased. Because we assume </w:t>
-      </w:r>
-      <w:proofErr w:type="gramStart"/>
-      <w:r>
-        <w:rPr>
-          <w:rFonts w:eastAsiaTheme="minorEastAsia"/>
-        </w:rPr>
-        <w:t xml:space="preserve">that </w:t>
-      </w:r>
-      <w:proofErr w:type="gramEnd"/>
+        <w:t xml:space="preserve">, CM decreases the population mean fitness with respect to NM, but SIM can increase the population mean fitness with respect to NM. A sufficient condition is that the mutation rate of individuals with below average fitness is increased. Because we assume that </w:t>
+      </w:r>
       <m:oMath>
         <m:r>
           <w:rPr>
@@ -13350,21 +13111,7 @@
         <w:rPr>
           <w:rFonts w:eastAsiaTheme="minorEastAsia"/>
         </w:rPr>
-        <w:t xml:space="preserve">ensures that the condition is met and therefore SIM increases the population mean fitness. We explore the magnitude of this increase for specific parameter ranges in </w:t>
-      </w:r>
-      <w:bookmarkStart w:id="15" w:name="_GoBack"/>
-      <w:r>
-        <w:rPr>
-          <w:rFonts w:eastAsiaTheme="minorEastAsia"/>
-        </w:rPr>
-        <w:t>Fig. X</w:t>
-      </w:r>
-      <w:bookmarkEnd w:id="15"/>
-      <w:r>
-        <w:rPr>
-          <w:rFonts w:eastAsiaTheme="minorEastAsia"/>
-        </w:rPr>
-        <w:t>.</w:t>
+        <w:t>ensures that the condition is met and therefore SIM increases the population mean fitness. We explore the magnitude of this increase for specific parameter ranges in Fig. X.</w:t>
       </w:r>
     </w:p>
     <w:p>
@@ -13378,7 +13125,13 @@
         <w:rPr>
           <w:rFonts w:eastAsiaTheme="minorEastAsia"/>
         </w:rPr>
-        <w:t>Adaptation in a simple fitness landscape</w:t>
+        <w:t>Adaptation o</w:t>
+      </w:r>
+      <w:r>
+        <w:rPr>
+          <w:rFonts w:eastAsiaTheme="minorEastAsia"/>
+        </w:rPr>
+        <w:t>n a simple fitness landscape</w:t>
       </w:r>
     </w:p>
     <w:p>
@@ -13412,7 +13165,75 @@
         <w:rPr>
           <w:lang w:bidi="hi-IN"/>
         </w:rPr>
-        <w:t xml:space="preserve">Assuming SIM increases the mutation rate in all individuals without the beneficial mutation, there is no difference between SIM and CM, and both have a higher probability to generate the beneficial mutation. </w:t>
+        <w:t xml:space="preserve">SIM and CM are identical strategies with respect to the appearance of the beneficial mutation, and both have a considerable advantage over NM </w:t>
+      </w:r>
+      <w:r>
+        <w:rPr>
+          <w:lang w:bidi="hi-IN"/>
+        </w:rPr>
+        <w:t>–</w:t>
+      </w:r>
+      <w:r>
+        <w:rPr>
+          <w:lang w:bidi="hi-IN"/>
+        </w:rPr>
+        <w:t xml:space="preserve"> </w:t>
+      </w:r>
+      <w:r>
+        <w:rPr>
+          <w:lang w:bidi="hi-IN"/>
+        </w:rPr>
+        <w:t>increasing</w:t>
+      </w:r>
+      <w:r>
+        <w:rPr>
+          <w:i/>
+          <w:iCs/>
+        </w:rPr>
+        <w:t xml:space="preserve"> τ</w:t>
+      </w:r>
+      <w:r>
+        <w:rPr>
+          <w:lang w:bidi="hi-IN"/>
+        </w:rPr>
+        <w:t xml:space="preserve"> increases the appearance probability of the beneficial mutation (neglecting effects such as clonal interference </w:t>
+      </w:r>
+      <w:r>
+        <w:rPr>
+          <w:lang w:bidi="hi-IN"/>
+        </w:rPr>
+        <w:fldChar w:fldCharType="begin" w:fldLock="1"/>
+      </w:r>
+      <w:r>
+        <w:rPr>
+          <w:lang w:bidi="hi-IN"/>
+        </w:rPr>
+        <w:instrText>ADDIN CSL_CITATION { "citationItems" : [ { "id" : "ITEM-1", "itemData" : { "DOI" : "10.1534/genetics.111.130112", "abstract" : "A fundamental problem of asexual adaptation is that beneficial substitutions are not efficiently accumulated in large populations: Beneficial mutations often go extinct because they compete with one another in going to fixation. It has been argued that such clonal interference may have led to the evolution of sex and recombination in well-mixed populations. Here, we study clonal interference, and mechanisms of its mitigation, in an evolutionary model of spatially structured populations with uniform selection pressure. Clonal interference is much more prevalent with spatial structure than without, due to the slow wave-like spread of beneficial mutations through space. We find that the adaptation speed of asexuals saturates when the linear habitat size exceeds a characteristic interference length, which becomes shorter with smaller migration and larger mutation rate. The limiting speed is proportional to \u03bc(1/2) and \u03bc(1/3) in linear and planar habitats, respectively, where the mutational supply \u03bc is the product of mutation rate and local population density. This scaling and the existence of a speed limit should be amenable to experimental tests as they fall far below predicted adaptation speeds for well-mixed populations (that scale as the logarithm of population size). Finally, we show that not only recombination, but also long-range migration is a highly efficient mechanism of relaxing clonal competition in structured populations. Our conservative estimates of the interference length predict prevalent clonal interference in microbial colonies and biofilms, so clonal competition should be a strong driver of both genetic and spatial mixing in those contexts.", "author" : [ { "dropping-particle" : "", "family" : "Martens", "given" : "Erik A.", "non-dropping-particle" : "", "parse-names" : false, "suffix" : "" }, { "dropping-particle" : "", "family" : "Hallatschek", "given" : "Oskar", "non-dropping-particle" : "", "parse-names" : false, "suffix" : "" } ], "container-title" : "Genetics", "id" : "ITEM-1", "issue" : "3", "issued" : { "date-parts" : [ [ "2011", "9", "6" ] ] }, "note" : "What is the effect of interfering Fisher waves on the speed of adaptation and the genetic diversity in an asexual popula- tion? Are there simple mechanisms of mitigating clonal interference and thus accelerating adaptation? Are these effects relevant to microbial colonies and biofilms, and perhaps measurable in evolution experiments?", "page" : "1045-1060", "title" : "Interfering Waves of Adaptation Promote Spatial Mixing.", "type" : "article-journal", "volume" : "189" }, "uris" : [ "http://www.mendeley.com/documents/?uuid=fec9748f-8a46-48da-b930-a153ed7014b0" ] } ], "mendeley" : { "previouslyFormattedCitation" : "(Martens and Hallatschek 2011)" }, "properties" : { "noteIndex" : 0 }, "schema" : "https://github.com/citation-style-language/schema/raw/master/csl-citation.json" }</w:instrText>
+      </w:r>
+      <w:r>
+        <w:rPr>
+          <w:lang w:bidi="hi-IN"/>
+        </w:rPr>
+        <w:fldChar w:fldCharType="separate"/>
+      </w:r>
+      <w:r>
+        <w:rPr>
+          <w:noProof/>
+          <w:lang w:bidi="hi-IN"/>
+        </w:rPr>
+        <w:t>(Martens and Hallatschek 2011)</w:t>
+      </w:r>
+      <w:r>
+        <w:rPr>
+          <w:lang w:bidi="hi-IN"/>
+        </w:rPr>
+        <w:fldChar w:fldCharType="end"/>
+      </w:r>
+      <w:r>
+        <w:rPr>
+          <w:lang w:bidi="hi-IN"/>
+        </w:rPr>
+        <w:t>.</w:t>
       </w:r>
     </w:p>
     <w:p>
@@ -13616,10 +13437,42 @@
             <w:rFonts w:ascii="Cambria Math" w:eastAsiaTheme="minorEastAsia" w:hAnsi="Cambria Math"/>
             <w:lang w:bidi="hi-IN"/>
           </w:rPr>
-          <m:t>=2-2</m:t>
+          <m:t>≈</m:t>
         </m:r>
-        <m:f>
-          <m:fPr>
+        <m:r>
+          <w:rPr>
+            <w:rFonts w:ascii="Cambria Math" w:eastAsiaTheme="minorEastAsia" w:hAnsi="Cambria Math"/>
+            <w:lang w:bidi="hi-IN"/>
+          </w:rPr>
+          <m:t>ρ+2U(τ-1)(1-s)</m:t>
+        </m:r>
+      </m:oMath>
+      <w:r>
+        <w:rPr>
+          <w:rFonts w:eastAsiaTheme="minorEastAsia"/>
+          <w:lang w:bidi="hi-IN"/>
+        </w:rPr>
+        <w:t>.</w:t>
+      </w:r>
+    </w:p>
+    <w:p>
+      <w:r>
+        <w:rPr>
+          <w:rFonts w:eastAsiaTheme="minorEastAsia"/>
+          <w:lang w:bidi="hi-IN"/>
+        </w:rPr>
+        <w:t>T</w:t>
+      </w:r>
+      <w:r>
+        <w:rPr>
+          <w:rFonts w:eastAsiaTheme="minorEastAsia"/>
+          <w:lang w:bidi="hi-IN"/>
+        </w:rPr>
+        <w:t xml:space="preserve">his means that </w:t>
+      </w:r>
+      <m:oMath>
+        <m:sSub>
+          <m:sSubPr>
             <m:ctrlPr>
               <w:rPr>
                 <w:rFonts w:ascii="Cambria Math" w:eastAsiaTheme="minorEastAsia" w:hAnsi="Cambria Math"/>
@@ -13627,37 +13480,299 @@
                 <w:lang w:bidi="hi-IN"/>
               </w:rPr>
             </m:ctrlPr>
-          </m:fPr>
-          <m:num>
-            <m:sSup>
-              <m:sSupPr>
-                <m:ctrlPr>
-                  <w:rPr>
-                    <w:rFonts w:ascii="Cambria Math" w:eastAsiaTheme="minorEastAsia" w:hAnsi="Cambria Math"/>
-                    <w:i/>
-                    <w:lang w:bidi="hi-IN"/>
-                  </w:rPr>
-                </m:ctrlPr>
-              </m:sSupPr>
-              <m:e>
-                <m:r>
-                  <w:rPr>
-                    <w:rFonts w:ascii="Cambria Math" w:eastAsiaTheme="minorEastAsia" w:hAnsi="Cambria Math"/>
-                    <w:lang w:bidi="hi-IN"/>
-                  </w:rPr>
-                  <m:t>e</m:t>
-                </m:r>
-              </m:e>
-              <m:sup>
-                <m:r>
-                  <w:rPr>
-                    <w:rFonts w:ascii="Cambria Math" w:eastAsiaTheme="minorEastAsia" w:hAnsi="Cambria Math"/>
-                    <w:lang w:bidi="hi-IN"/>
-                  </w:rPr>
-                  <m:t>-τU</m:t>
-                </m:r>
-              </m:sup>
-            </m:sSup>
+          </m:sSubPr>
+          <m:e>
+            <m:r>
+              <w:rPr>
+                <w:rFonts w:ascii="Cambria Math" w:eastAsiaTheme="minorEastAsia" w:hAnsi="Cambria Math"/>
+                <w:lang w:bidi="hi-IN"/>
+              </w:rPr>
+              <m:t>ρ</m:t>
+            </m:r>
+          </m:e>
+          <m:sub>
+            <m:r>
+              <w:rPr>
+                <w:rFonts w:ascii="Cambria Math" w:eastAsiaTheme="minorEastAsia" w:hAnsi="Cambria Math"/>
+                <w:lang w:bidi="hi-IN"/>
+              </w:rPr>
+              <m:t>SIM</m:t>
+            </m:r>
+          </m:sub>
+        </m:sSub>
+        <m:r>
+          <w:rPr>
+            <w:rFonts w:ascii="Cambria Math" w:eastAsiaTheme="minorEastAsia" w:hAnsi="Cambria Math"/>
+            <w:lang w:bidi="hi-IN"/>
+          </w:rPr>
+          <m:t>&gt;ρ</m:t>
+        </m:r>
+      </m:oMath>
+      <w:r>
+        <w:rPr>
+          <w:rFonts w:eastAsiaTheme="minorEastAsia"/>
+          <w:lang w:bidi="hi-IN"/>
+        </w:rPr>
+        <w:t xml:space="preserve"> and that fixation of a beneficial mutator h</w:t>
+      </w:r>
+      <w:r>
+        <w:rPr>
+          <w:rFonts w:eastAsiaTheme="minorEastAsia"/>
+          <w:lang w:bidi="hi-IN"/>
+        </w:rPr>
+        <w:t xml:space="preserve">as a higher probability with SIM. Also, as </w:t>
+      </w:r>
+      <w:r>
+        <w:rPr>
+          <w:i/>
+          <w:iCs/>
+        </w:rPr>
+        <w:t>τ</w:t>
+      </w:r>
+      <w:r>
+        <w:t xml:space="preserve"> increases</w:t>
+      </w:r>
+      <w:r>
+        <w:t xml:space="preserve">, the fixation probability increases </w:t>
+      </w:r>
+      <w:r>
+        <w:rPr>
+          <w:rFonts w:eastAsiaTheme="minorEastAsia"/>
+          <w:lang w:bidi="hi-IN"/>
+        </w:rPr>
+        <w:t xml:space="preserve">and for </w:t>
+      </w:r>
+      <w:r>
+        <w:rPr>
+          <w:rFonts w:eastAsiaTheme="minorEastAsia"/>
+          <w:i/>
+          <w:iCs/>
+          <w:lang w:bidi="hi-IN"/>
+        </w:rPr>
+        <w:t>s=0.05</w:t>
+      </w:r>
+      <w:r>
+        <w:rPr>
+          <w:rFonts w:eastAsiaTheme="minorEastAsia"/>
+          <w:lang w:bidi="hi-IN"/>
+        </w:rPr>
+        <w:t xml:space="preserve"> and</w:t>
+      </w:r>
+      <w:r>
+        <w:rPr>
+          <w:rFonts w:eastAsiaTheme="minorEastAsia"/>
+          <w:lang w:bidi="hi-IN"/>
+        </w:rPr>
+        <w:t xml:space="preserve"> </w:t>
+      </w:r>
+      <w:r>
+        <w:rPr>
+          <w:rFonts w:eastAsiaTheme="minorEastAsia"/>
+          <w:i/>
+          <w:iCs/>
+          <w:lang w:bidi="hi-IN"/>
+        </w:rPr>
+        <w:t>U=0.0004</w:t>
+      </w:r>
+      <w:r>
+        <w:rPr>
+          <w:rFonts w:eastAsiaTheme="minorEastAsia"/>
+          <w:lang w:bidi="hi-IN"/>
+        </w:rPr>
+        <w:t>,</w:t>
+      </w:r>
+      <w:r>
+        <w:rPr>
+          <w:rFonts w:eastAsiaTheme="minorEastAsia"/>
+          <w:lang w:bidi="hi-IN"/>
+        </w:rPr>
+        <w:t xml:space="preserve"> SIM with </w:t>
+      </w:r>
+      <w:r>
+        <w:rPr>
+          <w:i/>
+          <w:iCs/>
+        </w:rPr>
+        <w:t>τ</w:t>
+      </w:r>
+      <w:r>
+        <w:rPr>
+          <w:i/>
+          <w:iCs/>
+        </w:rPr>
+        <w:t xml:space="preserve">=10 </w:t>
+      </w:r>
+      <w:r>
+        <w:t xml:space="preserve">and </w:t>
+      </w:r>
+      <w:r>
+        <w:rPr>
+          <w:i/>
+          <w:iCs/>
+        </w:rPr>
+        <w:t>τ</w:t>
+      </w:r>
+      <w:r>
+        <w:rPr>
+          <w:i/>
+          <w:iCs/>
+        </w:rPr>
+        <w:t>=10</w:t>
+      </w:r>
+      <w:r>
+        <w:t>0</w:t>
+      </w:r>
+      <w:r>
+        <w:t xml:space="preserve"> increase</w:t>
+      </w:r>
+      <w:r>
+        <w:t>s</w:t>
+      </w:r>
+      <w:r>
+        <w:t xml:space="preserve"> the fixati</w:t>
+      </w:r>
+      <w:r>
+        <w:t>on probability from 0.1 to 0.175</w:t>
+      </w:r>
+      <w:r>
+        <w:t xml:space="preserve"> and 0.107</w:t>
+      </w:r>
+      <w:r>
+        <w:t>, respectively</w:t>
+      </w:r>
+      <w:r>
+        <w:t>.</w:t>
+      </w:r>
+    </w:p>
+    <w:p>
+      <w:pPr>
+        <w:pStyle w:val="Heading3"/>
+      </w:pPr>
+      <w:r>
+        <w:t>Adaptation rate</w:t>
+      </w:r>
+    </w:p>
+    <w:p>
+      <w:pPr>
+        <w:rPr>
+          <w:lang w:bidi="hi-IN"/>
+        </w:rPr>
+      </w:pPr>
+      <w:r>
+        <w:rPr>
+          <w:lang w:bidi="hi-IN"/>
+        </w:rPr>
+        <w:t xml:space="preserve">Given the expression for </w:t>
+      </w:r>
+      <w:r>
+        <w:rPr>
+          <w:i/>
+          <w:iCs/>
+          <w:lang w:bidi="hi-IN"/>
+        </w:rPr>
+        <w:t>q</w:t>
+      </w:r>
+      <w:r>
+        <w:rPr>
+          <w:lang w:bidi="hi-IN"/>
+        </w:rPr>
+        <w:t xml:space="preserve"> and </w:t>
+      </w:r>
+      <w:r>
+        <w:rPr>
+          <w:rFonts w:ascii="Times New Roman" w:hAnsi="Times New Roman" w:cs="Times New Roman"/>
+          <w:i/>
+          <w:iCs/>
+          <w:lang w:bidi="hi-IN"/>
+        </w:rPr>
+        <w:t>ρ</w:t>
+      </w:r>
+      <w:r>
+        <w:rPr>
+          <w:lang w:bidi="hi-IN"/>
+        </w:rPr>
+        <w:t>, we can approximate the adaptatio</w:t>
+      </w:r>
+      <w:r>
+        <w:t xml:space="preserve">n </w:t>
+      </w:r>
+      <w:r>
+        <w:t xml:space="preserve">rate as the inverse of the expected adaptation </w:t>
+      </w:r>
+      <w:r>
+        <w:t>time of NM (</w:t>
+      </w:r>
+      <w:r>
+        <w:rPr>
+          <w:i/>
+          <w:iCs/>
+        </w:rPr>
+        <w:t>τ=1</w:t>
+      </w:r>
+      <w:r>
+        <w:t>) and CM (</w:t>
+      </w:r>
+      <w:r>
+        <w:rPr>
+          <w:i/>
+          <w:iCs/>
+        </w:rPr>
+        <w:t>τ&gt;1</w:t>
+      </w:r>
+      <w:r>
+        <w:t>) by:</w:t>
+      </w:r>
+    </w:p>
+    <w:p>
+      <w:pPr>
+        <w:jc w:val="center"/>
+        <w:rPr>
+          <w:rFonts w:eastAsiaTheme="minorEastAsia"/>
+          <w:lang w:bidi="hi-IN"/>
+        </w:rPr>
+      </w:pPr>
+      <m:oMath>
+        <m:r>
+          <w:rPr>
+            <w:rFonts w:ascii="Cambria Math" w:eastAsiaTheme="minorEastAsia" w:hAnsi="Cambria Math"/>
+            <w:lang w:bidi="hi-IN"/>
+          </w:rPr>
+          <m:t>ν(τ)≈N</m:t>
+        </m:r>
+        <m:r>
+          <w:rPr>
+            <w:rFonts w:ascii="Cambria Math" w:eastAsiaTheme="minorEastAsia" w:hAnsi="Cambria Math"/>
+            <w:lang w:bidi="hi-IN"/>
+          </w:rPr>
+          <m:t>βτU</m:t>
+        </m:r>
+        <m:sSup>
+          <m:sSupPr>
+            <m:ctrlPr>
+              <w:rPr>
+                <w:rFonts w:ascii="Cambria Math" w:eastAsiaTheme="minorEastAsia" w:hAnsi="Cambria Math"/>
+                <w:i/>
+                <w:lang w:bidi="hi-IN"/>
+              </w:rPr>
+            </m:ctrlPr>
+          </m:sSupPr>
+          <m:e>
+            <m:r>
+              <w:rPr>
+                <w:rFonts w:ascii="Cambria Math" w:eastAsiaTheme="minorEastAsia" w:hAnsi="Cambria Math"/>
+                <w:lang w:bidi="hi-IN"/>
+              </w:rPr>
+              <m:t>e</m:t>
+            </m:r>
+          </m:e>
+          <m:sup>
+            <m:r>
+              <w:rPr>
+                <w:rFonts w:ascii="Cambria Math" w:eastAsiaTheme="minorEastAsia" w:hAnsi="Cambria Math"/>
+                <w:lang w:bidi="hi-IN"/>
+              </w:rPr>
+              <m:t>τU</m:t>
+            </m:r>
             <m:d>
               <m:dPr>
                 <m:ctrlPr>
@@ -13678,8 +13793,47 @@
                 </m:r>
               </m:e>
             </m:d>
-          </m:num>
-          <m:den>
+            <m:r>
+              <w:rPr>
+                <w:rFonts w:ascii="Cambria Math" w:eastAsiaTheme="minorEastAsia" w:hAnsi="Cambria Math"/>
+                <w:lang w:bidi="hi-IN"/>
+              </w:rPr>
+              <m:t>/s</m:t>
+            </m:r>
+          </m:sup>
+        </m:sSup>
+        <m:d>
+          <m:dPr>
+            <m:ctrlPr>
+              <w:rPr>
+                <w:rFonts w:ascii="Cambria Math" w:eastAsiaTheme="minorEastAsia" w:hAnsi="Cambria Math"/>
+                <w:i/>
+                <w:lang w:bidi="hi-IN"/>
+              </w:rPr>
+            </m:ctrlPr>
+          </m:dPr>
+          <m:e>
+            <m:r>
+              <w:rPr>
+                <w:rFonts w:ascii="Cambria Math" w:eastAsiaTheme="minorEastAsia" w:hAnsi="Cambria Math"/>
+                <w:lang w:bidi="hi-IN"/>
+              </w:rPr>
+              <m:t>2s</m:t>
+            </m:r>
+            <m:r>
+              <w:rPr>
+                <w:rFonts w:ascii="Cambria Math" w:eastAsiaTheme="minorEastAsia" w:hAnsi="Cambria Math"/>
+                <w:lang w:bidi="hi-IN"/>
+              </w:rPr>
+              <m:t>+</m:t>
+            </m:r>
+            <m:r>
+              <w:rPr>
+                <w:rFonts w:ascii="Cambria Math" w:eastAsiaTheme="minorEastAsia" w:hAnsi="Cambria Math"/>
+                <w:lang w:bidi="hi-IN"/>
+              </w:rPr>
+              <m:t>β</m:t>
+            </m:r>
             <m:sSup>
               <m:sSupPr>
                 <m:ctrlPr>
@@ -13696,7 +13850,7 @@
                     <w:rFonts w:ascii="Cambria Math" w:eastAsiaTheme="minorEastAsia" w:hAnsi="Cambria Math"/>
                     <w:lang w:bidi="hi-IN"/>
                   </w:rPr>
-                  <m:t>e</m:t>
+                  <m:t>τU</m:t>
                 </m:r>
               </m:e>
               <m:sup>
@@ -13705,88 +13859,12 @@
                     <w:rFonts w:ascii="Cambria Math" w:eastAsiaTheme="minorEastAsia" w:hAnsi="Cambria Math"/>
                     <w:lang w:bidi="hi-IN"/>
                   </w:rPr>
-                  <m:t>-U</m:t>
+                  <m:t>2</m:t>
                 </m:r>
               </m:sup>
             </m:sSup>
-          </m:den>
-        </m:f>
-        <m:r>
-          <w:rPr>
-            <w:rFonts w:ascii="Cambria Math" w:eastAsiaTheme="minorEastAsia" w:hAnsi="Cambria Math"/>
-            <w:lang w:bidi="hi-IN"/>
-          </w:rPr>
-          <m:t>=2-2</m:t>
-        </m:r>
-        <m:d>
-          <m:dPr>
-            <m:ctrlPr>
-              <w:rPr>
-                <w:rFonts w:ascii="Cambria Math" w:eastAsiaTheme="minorEastAsia" w:hAnsi="Cambria Math"/>
-                <w:i/>
-                <w:lang w:bidi="hi-IN"/>
-              </w:rPr>
-            </m:ctrlPr>
-          </m:dPr>
-          <m:e>
-            <m:r>
-              <w:rPr>
-                <w:rFonts w:ascii="Cambria Math" w:eastAsiaTheme="minorEastAsia" w:hAnsi="Cambria Math"/>
-                <w:lang w:bidi="hi-IN"/>
-              </w:rPr>
-              <m:t>1-s</m:t>
-            </m:r>
           </m:e>
         </m:d>
-        <m:sSup>
-          <m:sSupPr>
-            <m:ctrlPr>
-              <w:rPr>
-                <w:rFonts w:ascii="Cambria Math" w:eastAsiaTheme="minorEastAsia" w:hAnsi="Cambria Math"/>
-                <w:i/>
-                <w:lang w:bidi="hi-IN"/>
-              </w:rPr>
-            </m:ctrlPr>
-          </m:sSupPr>
-          <m:e>
-            <m:r>
-              <w:rPr>
-                <w:rFonts w:ascii="Cambria Math" w:eastAsiaTheme="minorEastAsia" w:hAnsi="Cambria Math"/>
-                <w:lang w:bidi="hi-IN"/>
-              </w:rPr>
-              <m:t>e</m:t>
-            </m:r>
-          </m:e>
-          <m:sup>
-            <m:r>
-              <w:rPr>
-                <w:rFonts w:ascii="Cambria Math" w:eastAsiaTheme="minorEastAsia" w:hAnsi="Cambria Math"/>
-                <w:lang w:bidi="hi-IN"/>
-              </w:rPr>
-              <m:t>-U</m:t>
-            </m:r>
-            <m:d>
-              <m:dPr>
-                <m:ctrlPr>
-                  <w:rPr>
-                    <w:rFonts w:ascii="Cambria Math" w:eastAsiaTheme="minorEastAsia" w:hAnsi="Cambria Math"/>
-                    <w:i/>
-                    <w:lang w:bidi="hi-IN"/>
-                  </w:rPr>
-                </m:ctrlPr>
-              </m:dPr>
-              <m:e>
-                <m:r>
-                  <w:rPr>
-                    <w:rFonts w:ascii="Cambria Math" w:eastAsiaTheme="minorEastAsia" w:hAnsi="Cambria Math"/>
-                    <w:lang w:bidi="hi-IN"/>
-                  </w:rPr>
-                  <m:t>τ-1</m:t>
-                </m:r>
-              </m:e>
-            </m:d>
-          </m:sup>
-        </m:sSup>
       </m:oMath>
       <w:r>
         <w:rPr>
@@ -13797,103 +13875,42 @@
       </w:r>
     </w:p>
     <w:p>
-      <w:r>
-        <w:rPr>
-          <w:rFonts w:eastAsiaTheme="minorEastAsia"/>
-          <w:lang w:bidi="hi-IN"/>
-        </w:rPr>
-        <w:t xml:space="preserve">Because </w:t>
-      </w:r>
-      <m:oMath>
-        <m:sSup>
-          <m:sSupPr>
-            <m:ctrlPr>
-              <w:rPr>
-                <w:rFonts w:ascii="Cambria Math" w:eastAsiaTheme="minorEastAsia" w:hAnsi="Cambria Math"/>
-                <w:i/>
-                <w:lang w:bidi="hi-IN"/>
-              </w:rPr>
-            </m:ctrlPr>
-          </m:sSupPr>
-          <m:e>
-            <m:r>
-              <w:rPr>
-                <w:rFonts w:ascii="Cambria Math" w:eastAsiaTheme="minorEastAsia" w:hAnsi="Cambria Math"/>
-                <w:lang w:bidi="hi-IN"/>
-              </w:rPr>
-              <m:t>e</m:t>
-            </m:r>
-          </m:e>
-          <m:sup>
-            <m:r>
-              <w:rPr>
-                <w:rFonts w:ascii="Cambria Math" w:eastAsiaTheme="minorEastAsia" w:hAnsi="Cambria Math"/>
-                <w:lang w:bidi="hi-IN"/>
-              </w:rPr>
-              <m:t>-U</m:t>
-            </m:r>
-            <m:d>
-              <m:dPr>
-                <m:ctrlPr>
-                  <w:rPr>
-                    <w:rFonts w:ascii="Cambria Math" w:eastAsiaTheme="minorEastAsia" w:hAnsi="Cambria Math"/>
-                    <w:i/>
-                    <w:lang w:bidi="hi-IN"/>
-                  </w:rPr>
-                </m:ctrlPr>
-              </m:dPr>
-              <m:e>
-                <m:r>
-                  <w:rPr>
-                    <w:rFonts w:ascii="Cambria Math" w:eastAsiaTheme="minorEastAsia" w:hAnsi="Cambria Math"/>
-                    <w:lang w:bidi="hi-IN"/>
-                  </w:rPr>
-                  <m:t>τ-1</m:t>
-                </m:r>
-              </m:e>
-            </m:d>
-          </m:sup>
-        </m:sSup>
-        <m:r>
-          <w:rPr>
-            <w:rFonts w:ascii="Cambria Math" w:eastAsiaTheme="minorEastAsia" w:hAnsi="Cambria Math"/>
-            <w:lang w:bidi="hi-IN"/>
-          </w:rPr>
-          <m:t>&lt;1</m:t>
-        </m:r>
-      </m:oMath>
-      <w:r>
-        <w:rPr>
-          <w:rFonts w:eastAsiaTheme="minorEastAsia"/>
-          <w:lang w:bidi="hi-IN"/>
-        </w:rPr>
-        <w:t xml:space="preserve"> as long </w:t>
-      </w:r>
-      <w:proofErr w:type="gramStart"/>
-      <w:r>
-        <w:rPr>
-          <w:rFonts w:eastAsiaTheme="minorEastAsia"/>
-          <w:lang w:bidi="hi-IN"/>
-        </w:rPr>
-        <w:t xml:space="preserve">as </w:t>
-      </w:r>
-      <w:proofErr w:type="gramEnd"/>
-      <m:oMath>
-        <m:r>
-          <w:rPr>
-            <w:rFonts w:ascii="Cambria Math" w:eastAsiaTheme="minorEastAsia" w:hAnsi="Cambria Math"/>
-            <w:lang w:bidi="hi-IN"/>
-          </w:rPr>
-          <m:t>τ&gt;1</m:t>
-        </m:r>
-      </m:oMath>
-      <w:r>
-        <w:rPr>
-          <w:rFonts w:eastAsiaTheme="minorEastAsia"/>
-          <w:lang w:bidi="hi-IN"/>
-        </w:rPr>
-        <w:t xml:space="preserve">, this means that </w:t>
-      </w:r>
+      <w:pPr>
+        <w:rPr>
+          <w:rFonts w:eastAsiaTheme="minorEastAsia"/>
+          <w:lang w:bidi="hi-IN"/>
+        </w:rPr>
+      </w:pPr>
+      <w:r>
+        <w:rPr>
+          <w:rFonts w:eastAsiaTheme="minorEastAsia"/>
+          <w:lang w:bidi="hi-IN"/>
+        </w:rPr>
+        <w:t>With SIM</w:t>
+      </w:r>
+      <w:r>
+        <w:rPr>
+          <w:rFonts w:eastAsiaTheme="minorEastAsia"/>
+          <w:lang w:bidi="hi-IN"/>
+        </w:rPr>
+        <w:t xml:space="preserve"> the expected adaptation time is approximately</w:t>
+      </w:r>
+      <w:r>
+        <w:rPr>
+          <w:rFonts w:eastAsiaTheme="minorEastAsia"/>
+          <w:lang w:bidi="hi-IN"/>
+        </w:rPr>
+        <w:t xml:space="preserve">: </w:t>
+      </w:r>
+    </w:p>
+    <w:p>
+      <w:pPr>
+        <w:jc w:val="center"/>
+        <w:rPr>
+          <w:rFonts w:eastAsiaTheme="minorEastAsia"/>
+          <w:lang w:bidi="hi-IN"/>
+        </w:rPr>
+      </w:pPr>
       <m:oMath>
         <m:sSub>
           <m:sSubPr>
@@ -13911,7 +13928,7 @@
                 <w:rFonts w:ascii="Cambria Math" w:eastAsiaTheme="minorEastAsia" w:hAnsi="Cambria Math"/>
                 <w:lang w:bidi="hi-IN"/>
               </w:rPr>
-              <m:t>ρ</m:t>
+              <m:t>ν</m:t>
             </m:r>
           </m:e>
           <m:sub>
@@ -13929,353 +13946,7 @@
             <w:rFonts w:ascii="Cambria Math" w:eastAsiaTheme="minorEastAsia" w:hAnsi="Cambria Math"/>
             <w:lang w:bidi="hi-IN"/>
           </w:rPr>
-          <m:t>&gt;ρ</m:t>
-        </m:r>
-      </m:oMath>
-      <w:r>
-        <w:rPr>
-          <w:rFonts w:eastAsiaTheme="minorEastAsia"/>
-          <w:lang w:bidi="hi-IN"/>
-        </w:rPr>
-        <w:t xml:space="preserve"> and that fixation of a beneficial mutator h</w:t>
-      </w:r>
-      <w:r>
-        <w:rPr>
-          <w:rFonts w:eastAsiaTheme="minorEastAsia"/>
-          <w:lang w:bidi="hi-IN"/>
-        </w:rPr>
-        <w:t xml:space="preserve">as a higher probability with SIM. Also, as </w:t>
-      </w:r>
-      <w:r>
-        <w:rPr>
-          <w:i/>
-          <w:iCs/>
-        </w:rPr>
-        <w:t>τ</w:t>
-      </w:r>
-      <w:r>
-        <w:t xml:space="preserve"> increases</w:t>
-      </w:r>
-      <w:r>
-        <w:t>, the fixation probability increases - the derivative</w:t>
-      </w:r>
-      <w:r>
-        <w:t xml:space="preserve"> w.r.t </w:t>
-      </w:r>
-      <w:r>
-        <w:rPr>
-          <w:i/>
-          <w:iCs/>
-        </w:rPr>
-        <w:t>τ</w:t>
-      </w:r>
-      <w:r>
-        <w:t xml:space="preserve"> is positive</w:t>
-      </w:r>
-      <w:r>
-        <w:t xml:space="preserve"> </w:t>
-      </w:r>
-      <m:oMath>
-        <m:f>
-          <m:fPr>
-            <m:ctrlPr>
-              <w:rPr>
-                <w:rFonts w:ascii="Cambria Math" w:eastAsiaTheme="minorEastAsia" w:hAnsi="Cambria Math"/>
-                <w:i/>
-                <w:lang w:bidi="hi-IN"/>
-              </w:rPr>
-            </m:ctrlPr>
-          </m:fPr>
-          <m:num>
-            <m:r>
-              <w:rPr>
-                <w:rFonts w:ascii="Cambria Math" w:eastAsiaTheme="minorEastAsia" w:hAnsi="Cambria Math"/>
-                <w:lang w:bidi="hi-IN"/>
-              </w:rPr>
-              <m:t>∂</m:t>
-            </m:r>
-            <m:sSub>
-              <m:sSubPr>
-                <m:ctrlPr>
-                  <w:rPr>
-                    <w:rFonts w:ascii="Cambria Math" w:eastAsiaTheme="minorEastAsia" w:hAnsi="Cambria Math"/>
-                    <w:i/>
-                    <w:lang w:bidi="hi-IN"/>
-                  </w:rPr>
-                </m:ctrlPr>
-              </m:sSubPr>
-              <m:e>
-                <m:r>
-                  <w:rPr>
-                    <w:rFonts w:ascii="Cambria Math" w:eastAsiaTheme="minorEastAsia" w:hAnsi="Cambria Math"/>
-                    <w:lang w:bidi="hi-IN"/>
-                  </w:rPr>
-                  <m:t>ρ</m:t>
-                </m:r>
-              </m:e>
-              <m:sub>
-                <m:r>
-                  <w:rPr>
-                    <w:rFonts w:ascii="Cambria Math" w:eastAsiaTheme="minorEastAsia" w:hAnsi="Cambria Math"/>
-                    <w:lang w:bidi="hi-IN"/>
-                  </w:rPr>
-                  <m:t>SIM</m:t>
-                </m:r>
-              </m:sub>
-            </m:sSub>
-          </m:num>
-          <m:den>
-            <m:r>
-              <w:rPr>
-                <w:rFonts w:ascii="Cambria Math" w:eastAsiaTheme="minorEastAsia" w:hAnsi="Cambria Math"/>
-                <w:lang w:bidi="hi-IN"/>
-              </w:rPr>
-              <m:t>∂τ</m:t>
-            </m:r>
-          </m:den>
-        </m:f>
-        <m:r>
-          <w:rPr>
-            <w:rFonts w:ascii="Cambria Math" w:eastAsiaTheme="minorEastAsia" w:hAnsi="Cambria Math"/>
-            <w:lang w:bidi="hi-IN"/>
-          </w:rPr>
-          <m:t>=2U(1-s)</m:t>
-        </m:r>
-        <m:sSup>
-          <m:sSupPr>
-            <m:ctrlPr>
-              <w:rPr>
-                <w:rFonts w:ascii="Cambria Math" w:eastAsiaTheme="minorEastAsia" w:hAnsi="Cambria Math"/>
-                <w:i/>
-                <w:lang w:bidi="hi-IN"/>
-              </w:rPr>
-            </m:ctrlPr>
-          </m:sSupPr>
-          <m:e>
-            <m:r>
-              <w:rPr>
-                <w:rFonts w:ascii="Cambria Math" w:eastAsiaTheme="minorEastAsia" w:hAnsi="Cambria Math"/>
-                <w:lang w:bidi="hi-IN"/>
-              </w:rPr>
-              <m:t>e</m:t>
-            </m:r>
-          </m:e>
-          <m:sup>
-            <m:r>
-              <w:rPr>
-                <w:rFonts w:ascii="Cambria Math" w:eastAsiaTheme="minorEastAsia" w:hAnsi="Cambria Math"/>
-                <w:lang w:bidi="hi-IN"/>
-              </w:rPr>
-              <m:t>-U</m:t>
-            </m:r>
-            <m:d>
-              <m:dPr>
-                <m:ctrlPr>
-                  <w:rPr>
-                    <w:rFonts w:ascii="Cambria Math" w:eastAsiaTheme="minorEastAsia" w:hAnsi="Cambria Math"/>
-                    <w:i/>
-                    <w:lang w:bidi="hi-IN"/>
-                  </w:rPr>
-                </m:ctrlPr>
-              </m:dPr>
-              <m:e>
-                <m:r>
-                  <w:rPr>
-                    <w:rFonts w:ascii="Cambria Math" w:eastAsiaTheme="minorEastAsia" w:hAnsi="Cambria Math"/>
-                    <w:lang w:bidi="hi-IN"/>
-                  </w:rPr>
-                  <m:t>τ-1</m:t>
-                </m:r>
-              </m:e>
-            </m:d>
-          </m:sup>
-        </m:sSup>
-      </m:oMath>
-      <w:r>
-        <w:rPr>
-          <w:rFonts w:eastAsiaTheme="minorEastAsia"/>
-          <w:lang w:bidi="hi-IN"/>
-        </w:rPr>
-        <w:t xml:space="preserve"> </w:t>
-      </w:r>
-      <w:r>
-        <w:rPr>
-          <w:rFonts w:eastAsiaTheme="minorEastAsia"/>
-          <w:lang w:bidi="hi-IN"/>
-        </w:rPr>
-        <w:t xml:space="preserve">and for </w:t>
-      </w:r>
-      <w:r>
-        <w:rPr>
-          <w:rFonts w:eastAsiaTheme="minorEastAsia"/>
-          <w:i/>
-          <w:iCs/>
-          <w:lang w:bidi="hi-IN"/>
-        </w:rPr>
-        <w:t>s=0.05</w:t>
-      </w:r>
-      <w:r>
-        <w:rPr>
-          <w:rFonts w:eastAsiaTheme="minorEastAsia"/>
-          <w:lang w:bidi="hi-IN"/>
-        </w:rPr>
-        <w:t xml:space="preserve">, </w:t>
-      </w:r>
-      <w:r>
-        <w:rPr>
-          <w:rFonts w:eastAsiaTheme="minorEastAsia"/>
-          <w:i/>
-          <w:iCs/>
-          <w:lang w:bidi="hi-IN"/>
-        </w:rPr>
-        <w:t>U=0.0004</w:t>
-      </w:r>
-      <w:r>
-        <w:rPr>
-          <w:rFonts w:eastAsiaTheme="minorEastAsia"/>
-          <w:lang w:bidi="hi-IN"/>
-        </w:rPr>
-        <w:t xml:space="preserve">, SIM with </w:t>
-      </w:r>
-      <w:r>
-        <w:rPr>
-          <w:i/>
-          <w:iCs/>
-        </w:rPr>
-        <w:t>τ</w:t>
-      </w:r>
-      <w:r>
-        <w:rPr>
-          <w:i/>
-          <w:iCs/>
-        </w:rPr>
-        <w:t xml:space="preserve">=10 </w:t>
-      </w:r>
-      <w:r>
-        <w:t xml:space="preserve">and </w:t>
-      </w:r>
-      <w:r>
-        <w:rPr>
-          <w:i/>
-          <w:iCs/>
-        </w:rPr>
-        <w:t>τ</w:t>
-      </w:r>
-      <w:r>
-        <w:rPr>
-          <w:i/>
-          <w:iCs/>
-        </w:rPr>
-        <w:t>=10</w:t>
-      </w:r>
-      <w:r>
-        <w:t xml:space="preserve"> increase the fixation probability from 0.1 to 0.174 and 0.107.</w:t>
-      </w:r>
-    </w:p>
-    <w:p>
-      <w:pPr>
-        <w:rPr>
-          <w:rFonts w:eastAsiaTheme="minorEastAsia"/>
-          <w:lang w:bidi="hi-IN"/>
-        </w:rPr>
-      </w:pPr>
-      <w:r>
-        <w:rPr>
-          <w:rFonts w:eastAsiaTheme="minorEastAsia"/>
-          <w:lang w:bidi="hi-IN"/>
-        </w:rPr>
-        <w:t xml:space="preserve">Using the first-order Taylor expansion </w:t>
-      </w:r>
-      <m:oMath>
-        <m:sSup>
-          <m:sSupPr>
-            <m:ctrlPr>
-              <w:rPr>
-                <w:rFonts w:ascii="Cambria Math" w:eastAsiaTheme="minorEastAsia" w:hAnsi="Cambria Math"/>
-                <w:i/>
-                <w:lang w:bidi="hi-IN"/>
-              </w:rPr>
-            </m:ctrlPr>
-          </m:sSupPr>
-          <m:e>
-            <m:r>
-              <w:rPr>
-                <w:rFonts w:ascii="Cambria Math" w:eastAsiaTheme="minorEastAsia" w:hAnsi="Cambria Math"/>
-                <w:lang w:bidi="hi-IN"/>
-              </w:rPr>
-              <m:t>e</m:t>
-            </m:r>
-          </m:e>
-          <m:sup>
-            <m:r>
-              <w:rPr>
-                <w:rFonts w:ascii="Cambria Math" w:eastAsiaTheme="minorEastAsia" w:hAnsi="Cambria Math"/>
-                <w:lang w:bidi="hi-IN"/>
-              </w:rPr>
-              <m:t>-x</m:t>
-            </m:r>
-          </m:sup>
-        </m:sSup>
-        <m:r>
-          <w:rPr>
-            <w:rFonts w:ascii="Cambria Math" w:eastAsiaTheme="minorEastAsia" w:hAnsi="Cambria Math"/>
-            <w:lang w:bidi="hi-IN"/>
-          </w:rPr>
-          <m:t>=1-x+o(x)</m:t>
-        </m:r>
-      </m:oMath>
-      <w:r>
-        <w:rPr>
-          <w:rFonts w:eastAsiaTheme="minorEastAsia"/>
-          <w:lang w:bidi="hi-IN"/>
-        </w:rPr>
-        <w:t xml:space="preserve"> we can further approximate this by:</w:t>
-      </w:r>
-    </w:p>
-    <w:p>
-      <w:pPr>
-        <w:jc w:val="center"/>
-        <w:rPr>
-          <w:rFonts w:eastAsiaTheme="minorEastAsia"/>
-          <w:lang w:bidi="hi-IN"/>
-        </w:rPr>
-      </w:pPr>
-      <m:oMath>
-        <m:sSub>
-          <m:sSubPr>
-            <m:ctrlPr>
-              <w:rPr>
-                <w:rFonts w:ascii="Cambria Math" w:eastAsiaTheme="minorEastAsia" w:hAnsi="Cambria Math"/>
-                <w:i/>
-                <w:lang w:bidi="hi-IN"/>
-              </w:rPr>
-            </m:ctrlPr>
-          </m:sSubPr>
-          <m:e>
-            <m:r>
-              <w:rPr>
-                <w:rFonts w:ascii="Cambria Math" w:eastAsiaTheme="minorEastAsia" w:hAnsi="Cambria Math"/>
-                <w:lang w:bidi="hi-IN"/>
-              </w:rPr>
-              <m:t>ρ</m:t>
-            </m:r>
-          </m:e>
-          <m:sub>
-            <m:r>
-              <w:rPr>
-                <w:rFonts w:ascii="Cambria Math" w:eastAsiaTheme="minorEastAsia" w:hAnsi="Cambria Math"/>
-                <w:lang w:bidi="hi-IN"/>
-              </w:rPr>
-              <m:t>SIM</m:t>
-            </m:r>
-          </m:sub>
-        </m:sSub>
-        <m:r>
-          <w:rPr>
-            <w:rFonts w:ascii="Cambria Math" w:eastAsiaTheme="minorEastAsia" w:hAnsi="Cambria Math"/>
-            <w:lang w:bidi="hi-IN"/>
-          </w:rPr>
-          <m:t>≈2s+2U</m:t>
+          <m:t>≈ν</m:t>
         </m:r>
         <m:d>
           <m:dPr>
@@ -14293,27 +13964,7 @@
                 <w:rFonts w:ascii="Cambria Math" w:eastAsiaTheme="minorEastAsia" w:hAnsi="Cambria Math"/>
                 <w:lang w:bidi="hi-IN"/>
               </w:rPr>
-              <m:t>τ-1</m:t>
-            </m:r>
-          </m:e>
-        </m:d>
-        <m:d>
-          <m:dPr>
-            <m:ctrlPr>
-              <w:rPr>
-                <w:rFonts w:ascii="Cambria Math" w:eastAsiaTheme="minorEastAsia" w:hAnsi="Cambria Math"/>
-                <w:i/>
-                <w:lang w:bidi="hi-IN"/>
-              </w:rPr>
-            </m:ctrlPr>
-          </m:dPr>
-          <m:e>
-            <m:r>
-              <w:rPr>
-                <w:rFonts w:ascii="Cambria Math" w:eastAsiaTheme="minorEastAsia" w:hAnsi="Cambria Math"/>
-                <w:lang w:bidi="hi-IN"/>
-              </w:rPr>
-              <m:t>1-s</m:t>
+              <m:t>τ</m:t>
             </m:r>
           </m:e>
         </m:d>
@@ -14322,220 +13973,8 @@
             <w:rFonts w:ascii="Cambria Math" w:eastAsiaTheme="minorEastAsia" w:hAnsi="Cambria Math"/>
             <w:lang w:bidi="hi-IN"/>
           </w:rPr>
-          <m:t>=ρ+2U(τ-1)(1-s)</m:t>
+          <m:t>∙</m:t>
         </m:r>
-      </m:oMath>
-      <w:r>
-        <w:rPr>
-          <w:rFonts w:eastAsiaTheme="minorEastAsia"/>
-          <w:lang w:bidi="hi-IN"/>
-        </w:rPr>
-        <w:t>.</w:t>
-      </w:r>
-    </w:p>
-    <w:p>
-      <w:pPr>
-        <w:pStyle w:val="Heading3"/>
-      </w:pPr>
-      <w:r>
-        <w:lastRenderedPageBreak/>
-        <w:t xml:space="preserve">Total </w:t>
-      </w:r>
-      <w:r>
-        <w:t>adaptation</w:t>
-      </w:r>
-      <w:r>
-        <w:t xml:space="preserve"> time</w:t>
-      </w:r>
-    </w:p>
-    <w:p>
-      <w:pPr>
-        <w:rPr>
-          <w:lang w:bidi="hi-IN"/>
-        </w:rPr>
-      </w:pPr>
-      <w:r>
-        <w:rPr>
-          <w:lang w:bidi="hi-IN"/>
-        </w:rPr>
-        <w:t xml:space="preserve">Given the expression for </w:t>
-      </w:r>
-      <w:r>
-        <w:rPr>
-          <w:i/>
-          <w:iCs/>
-          <w:lang w:bidi="hi-IN"/>
-        </w:rPr>
-        <w:t>q</w:t>
-      </w:r>
-      <w:r>
-        <w:rPr>
-          <w:lang w:bidi="hi-IN"/>
-        </w:rPr>
-        <w:t xml:space="preserve"> and </w:t>
-      </w:r>
-      <w:r>
-        <w:rPr>
-          <w:rFonts w:ascii="Times New Roman" w:hAnsi="Times New Roman" w:cs="Times New Roman"/>
-          <w:i/>
-          <w:iCs/>
-          <w:lang w:bidi="hi-IN"/>
-        </w:rPr>
-        <w:t>ρ</w:t>
-      </w:r>
-      <w:r>
-        <w:rPr>
-          <w:lang w:bidi="hi-IN"/>
-        </w:rPr>
-        <w:t>, we can approximate the adaptatio</w:t>
-      </w:r>
-      <w:r>
-        <w:t>n time of NM (</w:t>
-      </w:r>
-      <w:r>
-        <w:rPr>
-          <w:i/>
-          <w:iCs/>
-        </w:rPr>
-        <w:t>τ=1</w:t>
-      </w:r>
-      <w:r>
-        <w:t>) and CM (</w:t>
-      </w:r>
-      <w:r>
-        <w:rPr>
-          <w:i/>
-          <w:iCs/>
-        </w:rPr>
-        <w:t>τ&gt;1</w:t>
-      </w:r>
-      <w:r>
-        <w:t>) by:</w:t>
-      </w:r>
-    </w:p>
-    <w:p>
-      <w:pPr>
-        <w:jc w:val="center"/>
-        <w:rPr>
-          <w:rFonts w:eastAsiaTheme="minorEastAsia"/>
-          <w:lang w:bidi="hi-IN"/>
-        </w:rPr>
-      </w:pPr>
-      <m:oMath>
-        <m:r>
-          <w:rPr>
-            <w:rFonts w:ascii="Cambria Math" w:eastAsiaTheme="minorEastAsia" w:hAnsi="Cambria Math"/>
-            <w:lang w:bidi="hi-IN"/>
-          </w:rPr>
-          <m:t>E</m:t>
-        </m:r>
-        <m:d>
-          <m:dPr>
-            <m:begChr m:val="["/>
-            <m:endChr m:val="]"/>
-            <m:ctrlPr>
-              <w:rPr>
-                <w:rFonts w:ascii="Cambria Math" w:eastAsiaTheme="minorEastAsia" w:hAnsi="Cambria Math"/>
-                <w:i/>
-                <w:lang w:bidi="hi-IN"/>
-              </w:rPr>
-            </m:ctrlPr>
-          </m:dPr>
-          <m:e>
-            <m:r>
-              <w:rPr>
-                <w:rFonts w:ascii="Cambria Math" w:eastAsiaTheme="minorEastAsia" w:hAnsi="Cambria Math"/>
-                <w:lang w:bidi="hi-IN"/>
-              </w:rPr>
-              <m:t>T</m:t>
-            </m:r>
-          </m:e>
-        </m:d>
-        <m:r>
-          <w:rPr>
-            <w:rFonts w:ascii="Cambria Math" w:eastAsiaTheme="minorEastAsia" w:hAnsi="Cambria Math"/>
-            <w:lang w:bidi="hi-IN"/>
-          </w:rPr>
-          <m:t>≈2NsβτU</m:t>
-        </m:r>
-        <m:sSup>
-          <m:sSupPr>
-            <m:ctrlPr>
-              <w:rPr>
-                <w:rFonts w:ascii="Cambria Math" w:eastAsiaTheme="minorEastAsia" w:hAnsi="Cambria Math"/>
-                <w:i/>
-                <w:lang w:bidi="hi-IN"/>
-              </w:rPr>
-            </m:ctrlPr>
-          </m:sSupPr>
-          <m:e>
-            <m:r>
-              <w:rPr>
-                <w:rFonts w:ascii="Cambria Math" w:eastAsiaTheme="minorEastAsia" w:hAnsi="Cambria Math"/>
-                <w:lang w:bidi="hi-IN"/>
-              </w:rPr>
-              <m:t>e</m:t>
-            </m:r>
-          </m:e>
-          <m:sup>
-            <m:r>
-              <w:rPr>
-                <w:rFonts w:ascii="Cambria Math" w:eastAsiaTheme="minorEastAsia" w:hAnsi="Cambria Math"/>
-                <w:lang w:bidi="hi-IN"/>
-              </w:rPr>
-              <m:t>-τU</m:t>
-            </m:r>
-            <m:d>
-              <m:dPr>
-                <m:ctrlPr>
-                  <w:rPr>
-                    <w:rFonts w:ascii="Cambria Math" w:eastAsiaTheme="minorEastAsia" w:hAnsi="Cambria Math"/>
-                    <w:i/>
-                    <w:lang w:bidi="hi-IN"/>
-                  </w:rPr>
-                </m:ctrlPr>
-              </m:dPr>
-              <m:e>
-                <m:r>
-                  <w:rPr>
-                    <w:rFonts w:ascii="Cambria Math" w:eastAsiaTheme="minorEastAsia" w:hAnsi="Cambria Math"/>
-                    <w:lang w:bidi="hi-IN"/>
-                  </w:rPr>
-                  <m:t>1-</m:t>
-                </m:r>
-                <m:f>
-                  <m:fPr>
-                    <m:ctrlPr>
-                      <w:rPr>
-                        <w:rFonts w:ascii="Cambria Math" w:eastAsiaTheme="minorEastAsia" w:hAnsi="Cambria Math"/>
-                        <w:i/>
-                        <w:lang w:bidi="hi-IN"/>
-                      </w:rPr>
-                    </m:ctrlPr>
-                  </m:fPr>
-                  <m:num>
-                    <m:r>
-                      <w:rPr>
-                        <w:rFonts w:ascii="Cambria Math" w:eastAsiaTheme="minorEastAsia" w:hAnsi="Cambria Math"/>
-                        <w:lang w:bidi="hi-IN"/>
-                      </w:rPr>
-                      <m:t>1</m:t>
-                    </m:r>
-                  </m:num>
-                  <m:den>
-                    <m:r>
-                      <w:rPr>
-                        <w:rFonts w:ascii="Cambria Math" w:eastAsiaTheme="minorEastAsia" w:hAnsi="Cambria Math"/>
-                        <w:lang w:bidi="hi-IN"/>
-                      </w:rPr>
-                      <m:t>s</m:t>
-                    </m:r>
-                  </m:den>
-                </m:f>
-              </m:e>
-            </m:d>
-          </m:sup>
-        </m:sSup>
         <m:d>
           <m:dPr>
             <m:ctrlPr>
@@ -14570,37 +14009,8 @@
                     <w:rFonts w:ascii="Cambria Math" w:eastAsiaTheme="minorEastAsia" w:hAnsi="Cambria Math"/>
                     <w:lang w:bidi="hi-IN"/>
                   </w:rPr>
-                  <m:t>β</m:t>
+                  <m:t>U</m:t>
                 </m:r>
-                <m:sSup>
-                  <m:sSupPr>
-                    <m:ctrlPr>
-                      <w:rPr>
-                        <w:rFonts w:ascii="Cambria Math" w:eastAsiaTheme="minorEastAsia" w:hAnsi="Cambria Math"/>
-                        <w:i/>
-                        <w:lang w:bidi="hi-IN"/>
-                      </w:rPr>
-                    </m:ctrlPr>
-                  </m:sSupPr>
-                  <m:e>
-                    <m:r>
-                      <w:rPr>
-                        <w:rFonts w:ascii="Cambria Math" w:eastAsiaTheme="minorEastAsia" w:hAnsi="Cambria Math"/>
-                        <w:lang w:bidi="hi-IN"/>
-                      </w:rPr>
-                      <m:t>τU</m:t>
-                    </m:r>
-                  </m:e>
-                  <m:sup>
-                    <m:r>
-                      <w:rPr>
-                        <w:rFonts w:ascii="Cambria Math" w:eastAsiaTheme="minorEastAsia" w:hAnsi="Cambria Math"/>
-                        <w:lang w:bidi="hi-IN"/>
-                      </w:rPr>
-                      <m:t>2</m:t>
-                    </m:r>
-                  </m:sup>
-                </m:sSup>
               </m:num>
               <m:den>
                 <m:r>
@@ -14608,142 +14018,10 @@
                     <w:rFonts w:ascii="Cambria Math" w:eastAsiaTheme="minorEastAsia" w:hAnsi="Cambria Math"/>
                     <w:lang w:bidi="hi-IN"/>
                   </w:rPr>
-                  <m:t>2s</m:t>
+                  <m:t>s</m:t>
                 </m:r>
               </m:den>
             </m:f>
-          </m:e>
-        </m:d>
-      </m:oMath>
-      <w:r>
-        <w:rPr>
-          <w:rFonts w:eastAsiaTheme="minorEastAsia"/>
-          <w:lang w:bidi="hi-IN"/>
-        </w:rPr>
-        <w:t>.</w:t>
-      </w:r>
-    </w:p>
-    <w:p>
-      <w:pPr>
-        <w:rPr>
-          <w:rFonts w:eastAsiaTheme="minorEastAsia"/>
-          <w:lang w:bidi="hi-IN"/>
-        </w:rPr>
-      </w:pPr>
-      <w:r>
-        <w:rPr>
-          <w:rFonts w:eastAsiaTheme="minorEastAsia"/>
-          <w:lang w:bidi="hi-IN"/>
-        </w:rPr>
-        <w:t>With SIM</w:t>
-      </w:r>
-      <w:r>
-        <w:rPr>
-          <w:rFonts w:eastAsiaTheme="minorEastAsia"/>
-          <w:lang w:bidi="hi-IN"/>
-        </w:rPr>
-        <w:t xml:space="preserve"> the expected adaptation time is approximately</w:t>
-      </w:r>
-      <w:r>
-        <w:rPr>
-          <w:rFonts w:eastAsiaTheme="minorEastAsia"/>
-          <w:lang w:bidi="hi-IN"/>
-        </w:rPr>
-        <w:t xml:space="preserve">: </w:t>
-      </w:r>
-    </w:p>
-    <w:p>
-      <w:pPr>
-        <w:jc w:val="center"/>
-        <w:rPr>
-          <w:rFonts w:eastAsiaTheme="minorEastAsia"/>
-          <w:lang w:bidi="hi-IN"/>
-        </w:rPr>
-      </w:pPr>
-      <m:oMath>
-        <m:r>
-          <w:rPr>
-            <w:rFonts w:ascii="Cambria Math" w:eastAsiaTheme="minorEastAsia" w:hAnsi="Cambria Math"/>
-            <w:lang w:bidi="hi-IN"/>
-          </w:rPr>
-          <m:t>E</m:t>
-        </m:r>
-        <m:d>
-          <m:dPr>
-            <m:begChr m:val="["/>
-            <m:endChr m:val="]"/>
-            <m:ctrlPr>
-              <w:rPr>
-                <w:rFonts w:ascii="Cambria Math" w:eastAsiaTheme="minorEastAsia" w:hAnsi="Cambria Math"/>
-                <w:i/>
-                <w:lang w:bidi="hi-IN"/>
-              </w:rPr>
-            </m:ctrlPr>
-          </m:dPr>
-          <m:e>
-            <m:sSub>
-              <m:sSubPr>
-                <m:ctrlPr>
-                  <w:rPr>
-                    <w:rFonts w:ascii="Cambria Math" w:eastAsiaTheme="minorEastAsia" w:hAnsi="Cambria Math"/>
-                    <w:i/>
-                    <w:lang w:bidi="hi-IN"/>
-                  </w:rPr>
-                </m:ctrlPr>
-              </m:sSubPr>
-              <m:e>
-                <m:r>
-                  <w:rPr>
-                    <w:rFonts w:ascii="Cambria Math" w:eastAsiaTheme="minorEastAsia" w:hAnsi="Cambria Math"/>
-                    <w:lang w:bidi="hi-IN"/>
-                  </w:rPr>
-                  <m:t>T</m:t>
-                </m:r>
-              </m:e>
-              <m:sub>
-                <m:r>
-                  <w:rPr>
-                    <w:rFonts w:ascii="Cambria Math" w:eastAsiaTheme="minorEastAsia" w:hAnsi="Cambria Math"/>
-                    <w:lang w:bidi="hi-IN"/>
-                  </w:rPr>
-                  <m:t>SIM</m:t>
-                </m:r>
-              </m:sub>
-            </m:sSub>
-          </m:e>
-        </m:d>
-        <m:r>
-          <w:rPr>
-            <w:rFonts w:ascii="Cambria Math" w:eastAsiaTheme="minorEastAsia" w:hAnsi="Cambria Math"/>
-            <w:lang w:bidi="hi-IN"/>
-          </w:rPr>
-          <m:t>≈</m:t>
-        </m:r>
-        <m:r>
-          <w:rPr>
-            <w:rFonts w:ascii="Cambria Math" w:eastAsiaTheme="minorEastAsia" w:hAnsi="Cambria Math"/>
-            <w:lang w:bidi="hi-IN"/>
-          </w:rPr>
-          <m:t>2N</m:t>
-        </m:r>
-        <m:d>
-          <m:dPr>
-            <m:ctrlPr>
-              <w:rPr>
-                <w:rFonts w:ascii="Cambria Math" w:eastAsiaTheme="minorEastAsia" w:hAnsi="Cambria Math"/>
-                <w:i/>
-                <w:lang w:bidi="hi-IN"/>
-              </w:rPr>
-            </m:ctrlPr>
-          </m:dPr>
-          <m:e>
-            <m:r>
-              <w:rPr>
-                <w:rFonts w:ascii="Cambria Math" w:eastAsiaTheme="minorEastAsia" w:hAnsi="Cambria Math"/>
-                <w:lang w:bidi="hi-IN"/>
-              </w:rPr>
-              <m:t>s+U</m:t>
-            </m:r>
             <m:d>
               <m:dPr>
                 <m:ctrlPr>
@@ -14786,169 +14064,6 @@
             </m:d>
           </m:e>
         </m:d>
-        <m:r>
-          <w:rPr>
-            <w:rFonts w:ascii="Cambria Math" w:eastAsiaTheme="minorEastAsia" w:hAnsi="Cambria Math"/>
-            <w:lang w:bidi="hi-IN"/>
-          </w:rPr>
-          <m:t>βτU</m:t>
-        </m:r>
-        <m:sSup>
-          <m:sSupPr>
-            <m:ctrlPr>
-              <w:rPr>
-                <w:rFonts w:ascii="Cambria Math" w:eastAsiaTheme="minorEastAsia" w:hAnsi="Cambria Math"/>
-                <w:i/>
-                <w:lang w:bidi="hi-IN"/>
-              </w:rPr>
-            </m:ctrlPr>
-          </m:sSupPr>
-          <m:e>
-            <m:r>
-              <w:rPr>
-                <w:rFonts w:ascii="Cambria Math" w:eastAsiaTheme="minorEastAsia" w:hAnsi="Cambria Math"/>
-                <w:lang w:bidi="hi-IN"/>
-              </w:rPr>
-              <m:t>e</m:t>
-            </m:r>
-          </m:e>
-          <m:sup>
-            <m:r>
-              <w:rPr>
-                <w:rFonts w:ascii="Cambria Math" w:eastAsiaTheme="minorEastAsia" w:hAnsi="Cambria Math"/>
-                <w:lang w:bidi="hi-IN"/>
-              </w:rPr>
-              <m:t>-τU</m:t>
-            </m:r>
-            <m:d>
-              <m:dPr>
-                <m:ctrlPr>
-                  <w:rPr>
-                    <w:rFonts w:ascii="Cambria Math" w:eastAsiaTheme="minorEastAsia" w:hAnsi="Cambria Math"/>
-                    <w:i/>
-                    <w:lang w:bidi="hi-IN"/>
-                  </w:rPr>
-                </m:ctrlPr>
-              </m:dPr>
-              <m:e>
-                <m:r>
-                  <w:rPr>
-                    <w:rFonts w:ascii="Cambria Math" w:eastAsiaTheme="minorEastAsia" w:hAnsi="Cambria Math"/>
-                    <w:lang w:bidi="hi-IN"/>
-                  </w:rPr>
-                  <m:t>1-</m:t>
-                </m:r>
-                <m:f>
-                  <m:fPr>
-                    <m:ctrlPr>
-                      <w:rPr>
-                        <w:rFonts w:ascii="Cambria Math" w:eastAsiaTheme="minorEastAsia" w:hAnsi="Cambria Math"/>
-                        <w:i/>
-                        <w:lang w:bidi="hi-IN"/>
-                      </w:rPr>
-                    </m:ctrlPr>
-                  </m:fPr>
-                  <m:num>
-                    <m:r>
-                      <w:rPr>
-                        <w:rFonts w:ascii="Cambria Math" w:eastAsiaTheme="minorEastAsia" w:hAnsi="Cambria Math"/>
-                        <w:lang w:bidi="hi-IN"/>
-                      </w:rPr>
-                      <m:t>1</m:t>
-                    </m:r>
-                  </m:num>
-                  <m:den>
-                    <m:r>
-                      <w:rPr>
-                        <w:rFonts w:ascii="Cambria Math" w:eastAsiaTheme="minorEastAsia" w:hAnsi="Cambria Math"/>
-                        <w:lang w:bidi="hi-IN"/>
-                      </w:rPr>
-                      <m:t>s</m:t>
-                    </m:r>
-                  </m:den>
-                </m:f>
-              </m:e>
-            </m:d>
-          </m:sup>
-        </m:sSup>
-        <m:d>
-          <m:dPr>
-            <m:ctrlPr>
-              <w:rPr>
-                <w:rFonts w:ascii="Cambria Math" w:eastAsiaTheme="minorEastAsia" w:hAnsi="Cambria Math"/>
-                <w:i/>
-                <w:lang w:bidi="hi-IN"/>
-              </w:rPr>
-            </m:ctrlPr>
-          </m:dPr>
-          <m:e>
-            <m:r>
-              <w:rPr>
-                <w:rFonts w:ascii="Cambria Math" w:eastAsiaTheme="minorEastAsia" w:hAnsi="Cambria Math"/>
-                <w:lang w:bidi="hi-IN"/>
-              </w:rPr>
-              <m:t>1+</m:t>
-            </m:r>
-            <m:f>
-              <m:fPr>
-                <m:ctrlPr>
-                  <w:rPr>
-                    <w:rFonts w:ascii="Cambria Math" w:eastAsiaTheme="minorEastAsia" w:hAnsi="Cambria Math"/>
-                    <w:i/>
-                    <w:lang w:bidi="hi-IN"/>
-                  </w:rPr>
-                </m:ctrlPr>
-              </m:fPr>
-              <m:num>
-                <m:r>
-                  <w:rPr>
-                    <w:rFonts w:ascii="Cambria Math" w:eastAsiaTheme="minorEastAsia" w:hAnsi="Cambria Math"/>
-                    <w:lang w:bidi="hi-IN"/>
-                  </w:rPr>
-                  <m:t>β</m:t>
-                </m:r>
-                <m:sSup>
-                  <m:sSupPr>
-                    <m:ctrlPr>
-                      <w:rPr>
-                        <w:rFonts w:ascii="Cambria Math" w:eastAsiaTheme="minorEastAsia" w:hAnsi="Cambria Math"/>
-                        <w:i/>
-                        <w:lang w:bidi="hi-IN"/>
-                      </w:rPr>
-                    </m:ctrlPr>
-                  </m:sSupPr>
-                  <m:e>
-                    <m:r>
-                      <w:rPr>
-                        <w:rFonts w:ascii="Cambria Math" w:eastAsiaTheme="minorEastAsia" w:hAnsi="Cambria Math"/>
-                        <w:lang w:bidi="hi-IN"/>
-                      </w:rPr>
-                      <m:t>τU</m:t>
-                    </m:r>
-                  </m:e>
-                  <m:sup>
-                    <m:r>
-                      <w:rPr>
-                        <w:rFonts w:ascii="Cambria Math" w:eastAsiaTheme="minorEastAsia" w:hAnsi="Cambria Math"/>
-                        <w:lang w:bidi="hi-IN"/>
-                      </w:rPr>
-                      <m:t>2</m:t>
-                    </m:r>
-                  </m:sup>
-                </m:sSup>
-              </m:num>
-              <m:den>
-                <m:r>
-                  <w:rPr>
-                    <w:rFonts w:ascii="Cambria Math" w:eastAsiaTheme="minorEastAsia" w:hAnsi="Cambria Math"/>
-                    <w:lang w:bidi="hi-IN"/>
-                  </w:rPr>
-                  <m:t>2s</m:t>
-                </m:r>
-              </m:den>
-            </m:f>
-          </m:e>
-        </m:d>
       </m:oMath>
       <w:r>
         <w:rPr>
@@ -14970,7 +14085,59 @@
           <w:rFonts w:eastAsiaTheme="minorEastAsia"/>
           <w:lang w:bidi="hi-IN"/>
         </w:rPr>
-        <w:t>This is much higher than the expected adaptation time of NM because of the faster appearance of the beneficial mutation and moderately higher than the time for CM, because of the increased fixation probability.</w:t>
+        <w:t>This is much higher than the expected adaptation time of NM because of the faster appearance of the beneficial mutation</w:t>
+      </w:r>
+      <w:r>
+        <w:rPr>
+          <w:rFonts w:eastAsiaTheme="minorEastAsia"/>
+          <w:lang w:bidi="hi-IN"/>
+        </w:rPr>
+        <w:t xml:space="preserve">. More surprisingly, this is always higher than the adaptation rate of CM because </w:t>
+      </w:r>
+      <w:r>
+        <w:rPr>
+          <w:rFonts w:eastAsiaTheme="minorEastAsia"/>
+          <w:lang w:bidi="hi-IN"/>
+        </w:rPr>
+        <w:t>of the increased fixation probability</w:t>
+      </w:r>
+      <w:r>
+        <w:rPr>
+          <w:rFonts w:eastAsiaTheme="minorEastAsia"/>
+          <w:lang w:bidi="hi-IN"/>
+        </w:rPr>
+        <w:t xml:space="preserve"> (Fig. X)</w:t>
+      </w:r>
+      <w:r>
+        <w:rPr>
+          <w:rFonts w:eastAsiaTheme="minorEastAsia"/>
+          <w:lang w:bidi="hi-IN"/>
+        </w:rPr>
+        <w:t>.</w:t>
+      </w:r>
+      <w:r>
+        <w:rPr>
+          <w:rFonts w:eastAsiaTheme="minorEastAsia"/>
+          <w:lang w:bidi="hi-IN"/>
+        </w:rPr>
+        <w:t xml:space="preserve"> In addition, this advantage over NM and CM increases with </w:t>
+      </w:r>
+      <w:r>
+        <w:rPr>
+          <w:i/>
+          <w:iCs/>
+        </w:rPr>
+        <w:t>τ</w:t>
+      </w:r>
+      <w:r>
+        <w:t>.</w:t>
+      </w:r>
+      <w:r>
+        <w:rPr>
+          <w:rFonts w:eastAsiaTheme="minorEastAsia"/>
+          <w:lang w:bidi="hi-IN"/>
+        </w:rPr>
+        <w:t xml:space="preserve"> </w:t>
       </w:r>
     </w:p>
     <w:p>
@@ -14984,7 +14151,13 @@
         <w:rPr>
           <w:rFonts w:eastAsiaTheme="minorEastAsia"/>
         </w:rPr>
-        <w:t>Adaptation in a rugged fitness landscape</w:t>
+        <w:t>Adaptation o</w:t>
+      </w:r>
+      <w:r>
+        <w:rPr>
+          <w:rFonts w:eastAsiaTheme="minorEastAsia"/>
+        </w:rPr>
+        <w:t>n a rugged fitness landscape</w:t>
       </w:r>
     </w:p>
     <w:p>
@@ -15085,33 +14258,23 @@
           <w:iCs/>
           <w:lang w:bidi="hi-IN"/>
         </w:rPr>
-        <w:t>1/</w:t>
-      </w:r>
-      <w:proofErr w:type="spellStart"/>
+        <w:t>1/N</w:t>
+      </w:r>
       <w:r>
         <w:rPr>
           <w:i/>
           <w:iCs/>
-          <w:lang w:bidi="hi-IN"/>
-        </w:rPr>
-        <w:t>N</w:t>
+        </w:rPr>
+        <w:t>ρ</w:t>
       </w:r>
       <w:r>
         <w:rPr>
           <w:i/>
           <w:iCs/>
-        </w:rPr>
-        <w:t>ρ</w:t>
-      </w:r>
-      <w:r>
-        <w:rPr>
-          <w:i/>
-          <w:iCs/>
           <w:lang w:bidi="hi-IN"/>
         </w:rPr>
         <w:t>q</w:t>
       </w:r>
-      <w:proofErr w:type="spellEnd"/>
       <w:r>
         <w:rPr>
           <w:lang w:bidi="hi-IN"/>
@@ -15505,7 +14668,6 @@
         </w:rPr>
         <w:t xml:space="preserve">There are several interpretations we can make from these expressions. First, comparing SIM to NM, we can see that as long as </w:t>
       </w:r>
-      <w:proofErr w:type="spellStart"/>
       <w:r>
         <w:rPr>
           <w:i/>
@@ -15520,7 +14682,6 @@
         </w:rPr>
         <w:t>U</w:t>
       </w:r>
-      <w:proofErr w:type="spellEnd"/>
       <w:r>
         <w:rPr>
           <w:i/>
@@ -15541,7 +14702,6 @@
         </w:rPr>
         <w:t xml:space="preserve">, the adaptation rate with SIM is higher than with NM. Second, as long as </w:t>
       </w:r>
-      <w:proofErr w:type="spellStart"/>
       <w:r>
         <w:rPr>
           <w:i/>
@@ -15555,16 +14715,15 @@
           <w:iCs/>
           <w:lang w:bidi="hi-IN"/>
         </w:rPr>
-        <w:t>U</w:t>
-      </w:r>
-      <w:proofErr w:type="spellEnd"/>
+        <w:t>U&lt;</w:t>
+      </w:r>
       <w:r>
         <w:rPr>
           <w:i/>
           <w:iCs/>
           <w:lang w:bidi="hi-IN"/>
         </w:rPr>
-        <w:t>&lt;</w:t>
+        <w:t>1/</w:t>
       </w:r>
       <w:r>
         <w:rPr>
@@ -15572,21 +14731,23 @@
           <w:iCs/>
           <w:lang w:bidi="hi-IN"/>
         </w:rPr>
-        <w:t>1/</w:t>
+        <w:t>2</w:t>
+      </w:r>
+      <w:r>
+        <w:rPr>
+          <w:lang w:bidi="hi-IN"/>
+        </w:rPr>
+        <w:t xml:space="preserve">, the adaptation rate with SIM increases with </w:t>
       </w:r>
       <w:r>
         <w:rPr>
           <w:i/>
           <w:iCs/>
-          <w:lang w:bidi="hi-IN"/>
-        </w:rPr>
-        <w:t>2</w:t>
-      </w:r>
-      <w:r>
-        <w:rPr>
-          <w:lang w:bidi="hi-IN"/>
-        </w:rPr>
-        <w:t xml:space="preserve">, the adaptation rate with SIM increases with </w:t>
+        </w:rPr>
+        <w:t>τ</w:t>
+      </w:r>
+      <w:r>
+        <w:t xml:space="preserve">. Third, as long as </w:t>
       </w:r>
       <w:r>
         <w:rPr>
@@ -15596,30 +14757,11 @@
         <w:t>τ</w:t>
       </w:r>
       <w:r>
-        <w:t xml:space="preserve">. Third, as long as </w:t>
-      </w:r>
-      <w:proofErr w:type="spellStart"/>
-      <w:r>
         <w:rPr>
           <w:i/>
           <w:iCs/>
         </w:rPr>
-        <w:t>τ</w:t>
-      </w:r>
-      <w:r>
-        <w:rPr>
-          <w:i/>
-          <w:iCs/>
-        </w:rPr>
-        <w:t>U</w:t>
-      </w:r>
-      <w:proofErr w:type="spellEnd"/>
-      <w:r>
-        <w:rPr>
-          <w:i/>
-          <w:iCs/>
-        </w:rPr>
-        <w:t>&lt;</w:t>
+        <w:t>U&lt;</w:t>
       </w:r>
       <w:r>
         <w:rPr>
@@ -15820,7 +14962,7 @@
           <w:rPr>
             <w:noProof/>
           </w:rPr>
-          <w:t>9</w:t>
+          <w:t>4</w:t>
         </w:r>
         <w:r>
           <w:rPr>
@@ -19184,7 +18326,7 @@
 </file>
 
 <file path=customXml/itemProps1.xml><?xml version="1.0" encoding="utf-8"?>
-<ds:datastoreItem xmlns:ds="http://schemas.openxmlformats.org/officeDocument/2006/customXml" ds:itemID="{30459A7A-0977-46F9-8CD4-D21BB2F50B7E}">
+<ds:datastoreItem xmlns:ds="http://schemas.openxmlformats.org/officeDocument/2006/customXml" ds:itemID="{D7E0503A-84C6-4599-81D1-109693319358}">
   <ds:schemaRefs>
     <ds:schemaRef ds:uri="http://schemas.openxmlformats.org/officeDocument/2006/bibliography"/>
   </ds:schemaRefs>

</xml_diff>

<commit_message>
corrections to simple adaptation quantitites
</commit_message>
<xml_diff>
--- a/manuscript/ms2.docx
+++ b/manuscript/ms2.docx
@@ -32,9 +32,27 @@
         <w:ind w:firstLine="284"/>
         <w:jc w:val="center"/>
       </w:pPr>
-      <w:r>
-        <w:t>Yoav Ram and Lilach Hadany</w:t>
-      </w:r>
+      <w:proofErr w:type="spellStart"/>
+      <w:r>
+        <w:t>Yoav</w:t>
+      </w:r>
+      <w:proofErr w:type="spellEnd"/>
+      <w:r>
+        <w:t xml:space="preserve"> Ram and </w:t>
+      </w:r>
+      <w:proofErr w:type="spellStart"/>
+      <w:r>
+        <w:t>Lilach</w:t>
+      </w:r>
+      <w:proofErr w:type="spellEnd"/>
+      <w:r>
+        <w:t xml:space="preserve"> </w:t>
+      </w:r>
+      <w:proofErr w:type="spellStart"/>
+      <w:r>
+        <w:t>Hadany</w:t>
+      </w:r>
+      <w:proofErr w:type="spellEnd"/>
     </w:p>
     <w:p>
       <w:pPr>
@@ -44,11 +62,19 @@
           <w:lang w:bidi="hi-IN"/>
         </w:rPr>
       </w:pPr>
-      <w:r>
-        <w:rPr>
-          <w:lang w:bidi="hi-IN"/>
-        </w:rPr>
-        <w:t xml:space="preserve">corresponding author - </w:t>
+      <w:proofErr w:type="gramStart"/>
+      <w:r>
+        <w:rPr>
+          <w:lang w:bidi="hi-IN"/>
+        </w:rPr>
+        <w:t>corresponding</w:t>
+      </w:r>
+      <w:proofErr w:type="gramEnd"/>
+      <w:r>
+        <w:rPr>
+          <w:lang w:bidi="hi-IN"/>
+        </w:rPr>
+        <w:t xml:space="preserve"> author - </w:t>
       </w:r>
       <w:hyperlink r:id="rId9" w:history="1">
         <w:r>
@@ -372,7 +398,16 @@
           <w:iCs/>
           <w:lang w:bidi="hi-IN"/>
         </w:rPr>
-        <w:t>(1-s)</w:t>
+        <w:t>(1-s</w:t>
+      </w:r>
+      <w:proofErr w:type="gramStart"/>
+      <w:r>
+        <w:rPr>
+          <w:i/>
+          <w:iCs/>
+          <w:lang w:bidi="hi-IN"/>
+        </w:rPr>
+        <w:t>)</w:t>
       </w:r>
       <w:r>
         <w:rPr>
@@ -383,6 +418,7 @@
         </w:rPr>
         <w:t>x</w:t>
       </w:r>
+      <w:proofErr w:type="gramEnd"/>
       <w:r>
         <w:rPr>
           <w:lang w:bidi="hi-IN"/>
@@ -612,7 +648,35 @@
         <w:rPr>
           <w:lang w:bidi="hi-IN"/>
         </w:rPr>
-        <w:t xml:space="preserve">We develop four distinct models: (i) mutation-selection balance in a constant environment, (ii) adaptive evolution of a one-locus trait in a smooth fitness landscape, (iii) adaptive evolution of a double-locus trait in a rugged fitness landscape, and (iv) the loss of the fittest genotype by drift, aka </w:t>
+        <w:t>We develop four distinct models: (</w:t>
+      </w:r>
+      <w:proofErr w:type="spellStart"/>
+      <w:r>
+        <w:rPr>
+          <w:lang w:bidi="hi-IN"/>
+        </w:rPr>
+        <w:t>i</w:t>
+      </w:r>
+      <w:proofErr w:type="spellEnd"/>
+      <w:r>
+        <w:rPr>
+          <w:lang w:bidi="hi-IN"/>
+        </w:rPr>
+        <w:t xml:space="preserve">) mutation-selection balance in a constant environment, (ii) adaptive evolution of a one-locus trait in a smooth fitness landscape, (iii) adaptive evolution of a double-locus trait in a rugged fitness landscape, and </w:t>
+      </w:r>
+      <w:proofErr w:type="gramStart"/>
+      <w:r>
+        <w:rPr>
+          <w:lang w:bidi="hi-IN"/>
+        </w:rPr>
+        <w:t>(iv) the</w:t>
+      </w:r>
+      <w:proofErr w:type="gramEnd"/>
+      <w:r>
+        <w:rPr>
+          <w:lang w:bidi="hi-IN"/>
+        </w:rPr>
+        <w:t xml:space="preserve"> loss of the fittest genotype by drift, aka </w:t>
       </w:r>
       <w:r>
         <w:rPr>
@@ -633,6 +697,8 @@
       <w:pPr>
         <w:pStyle w:val="Heading2"/>
       </w:pPr>
+      <w:bookmarkStart w:id="0" w:name="_GoBack"/>
+      <w:bookmarkEnd w:id="0"/>
       <w:r>
         <w:t>Mutation-selection balance</w:t>
       </w:r>
@@ -662,8 +728,16 @@
         <w:rPr>
           <w:lang w:bidi="hi-IN"/>
         </w:rPr>
-        <w:t xml:space="preserve"> deleterious mutations by </w:t>
-      </w:r>
+        <w:t xml:space="preserve"> deleterious mutations </w:t>
+      </w:r>
+      <w:proofErr w:type="gramStart"/>
+      <w:r>
+        <w:rPr>
+          <w:lang w:bidi="hi-IN"/>
+        </w:rPr>
+        <w:t xml:space="preserve">by </w:t>
+      </w:r>
+      <w:proofErr w:type="gramEnd"/>
       <m:oMath>
         <m:sSub>
           <m:sSubPr>
@@ -1834,14 +1908,25 @@
         </w:rPr>
         <w:t xml:space="preserve"> is a positive matrix, and therefore by the </w:t>
       </w:r>
-      <w:r>
-        <w:rPr>
-          <w:rFonts w:eastAsiaTheme="minorEastAsia"/>
-          <w:i/>
-          <w:iCs/>
-          <w:lang w:bidi="hi-IN"/>
-        </w:rPr>
-        <w:t>Perron-Frobenius Theorem</w:t>
+      <w:proofErr w:type="spellStart"/>
+      <w:r>
+        <w:rPr>
+          <w:rFonts w:eastAsiaTheme="minorEastAsia"/>
+          <w:i/>
+          <w:iCs/>
+          <w:lang w:bidi="hi-IN"/>
+        </w:rPr>
+        <w:t>Perron-Frobenius</w:t>
+      </w:r>
+      <w:proofErr w:type="spellEnd"/>
+      <w:r>
+        <w:rPr>
+          <w:rFonts w:eastAsiaTheme="minorEastAsia"/>
+          <w:i/>
+          <w:iCs/>
+          <w:lang w:bidi="hi-IN"/>
+        </w:rPr>
+        <w:t xml:space="preserve"> Theorem</w:t>
       </w:r>
       <w:r>
         <w:rPr>
@@ -1993,13 +2078,22 @@
           <w:lang w:bidi="hi-IN"/>
         </w:rPr>
       </w:pPr>
+      <w:proofErr w:type="gramStart"/>
       <w:r>
         <w:rPr>
           <w:rFonts w:eastAsiaTheme="minorEastAsia"/>
           <w:lang w:bidi="hi-IN"/>
         </w:rPr>
         <w:lastRenderedPageBreak/>
-        <w:t xml:space="preserve">n-negative eigenvector with </w:t>
+        <w:t>n-negative</w:t>
+      </w:r>
+      <w:proofErr w:type="gramEnd"/>
+      <w:r>
+        <w:rPr>
+          <w:rFonts w:eastAsiaTheme="minorEastAsia"/>
+          <w:lang w:bidi="hi-IN"/>
+        </w:rPr>
+        <w:t xml:space="preserve"> eigenvector with </w:t>
       </w:r>
       <m:oMath>
         <m:r>
@@ -2445,8 +2539,17 @@
           <w:rFonts w:eastAsiaTheme="minorEastAsia"/>
           <w:lang w:bidi="hi-IN"/>
         </w:rPr>
-        <w:t xml:space="preserve"> is a triangle matrix and its largest eigenvalue is the largest main diagonal element: </w:t>
-      </w:r>
+        <w:t xml:space="preserve"> is a triangle matrix and its largest eigenvalue is the largest main diagonal element</w:t>
+      </w:r>
+      <w:proofErr w:type="gramStart"/>
+      <w:r>
+        <w:rPr>
+          <w:rFonts w:eastAsiaTheme="minorEastAsia"/>
+          <w:lang w:bidi="hi-IN"/>
+        </w:rPr>
+        <w:t xml:space="preserve">: </w:t>
+      </w:r>
+      <w:proofErr w:type="gramEnd"/>
       <m:oMath>
         <m:sSup>
           <m:sSupPr>
@@ -3337,8 +3440,17 @@
           <w:rFonts w:eastAsiaTheme="minorEastAsia"/>
           <w:lang w:bidi="hi-IN"/>
         </w:rPr>
-        <w:t xml:space="preserve">such that </w:t>
-      </w:r>
+        <w:t xml:space="preserve">such </w:t>
+      </w:r>
+      <w:proofErr w:type="gramStart"/>
+      <w:r>
+        <w:rPr>
+          <w:rFonts w:eastAsiaTheme="minorEastAsia"/>
+          <w:lang w:bidi="hi-IN"/>
+        </w:rPr>
+        <w:t xml:space="preserve">that </w:t>
+      </w:r>
+      <w:proofErr w:type="gramEnd"/>
       <m:oMath>
         <m:sSub>
           <m:sSubPr>
@@ -4694,12 +4806,21 @@
           <w:rStyle w:val="MathematicaFormatTextForm"/>
         </w:rPr>
       </w:pPr>
-      <w:r>
-        <w:rPr>
-          <w:rFonts w:eastAsiaTheme="minorEastAsia"/>
-          <w:lang w:bidi="hi-IN"/>
-        </w:rPr>
-        <w:t xml:space="preserve">where </w:t>
+      <w:proofErr w:type="gramStart"/>
+      <w:r>
+        <w:rPr>
+          <w:rFonts w:eastAsiaTheme="minorEastAsia"/>
+          <w:lang w:bidi="hi-IN"/>
+        </w:rPr>
+        <w:t>where</w:t>
+      </w:r>
+      <w:proofErr w:type="gramEnd"/>
+      <w:r>
+        <w:rPr>
+          <w:rFonts w:eastAsiaTheme="minorEastAsia"/>
+          <w:lang w:bidi="hi-IN"/>
+        </w:rPr>
+        <w:t xml:space="preserve"> </w:t>
       </w:r>
       <m:oMath>
         <m:sSub>
@@ -5075,7 +5196,7 @@
           <w:rFonts w:eastAsiaTheme="minorEastAsia"/>
         </w:rPr>
       </w:pPr>
-      <w:bookmarkStart w:id="0" w:name="_Ref359341945"/>
+      <w:bookmarkStart w:id="1" w:name="_Ref359341945"/>
       <w:r>
         <w:rPr>
           <w:rFonts w:eastAsiaTheme="minorEastAsia"/>
@@ -5083,7 +5204,7 @@
         <w:lastRenderedPageBreak/>
         <w:t>Fixation of the beneficial mutation</w:t>
       </w:r>
-      <w:bookmarkEnd w:id="0"/>
+      <w:bookmarkEnd w:id="1"/>
     </w:p>
     <w:p>
       <w:pPr>
@@ -5097,7 +5218,23 @@
           <w:rFonts w:eastAsiaTheme="minorEastAsia"/>
           <w:lang w:bidi="hi-IN"/>
         </w:rPr>
-        <w:t xml:space="preserve">After the beneficial mutation appears it can either go to fixation by selection or to extinction by drift. Following Eshel </w:t>
+        <w:t xml:space="preserve">After the beneficial mutation appears it can either go to fixation by selection or to extinction by drift. Following </w:t>
+      </w:r>
+      <w:proofErr w:type="spellStart"/>
+      <w:r>
+        <w:rPr>
+          <w:rFonts w:eastAsiaTheme="minorEastAsia"/>
+          <w:lang w:bidi="hi-IN"/>
+        </w:rPr>
+        <w:t>Eshel</w:t>
+      </w:r>
+      <w:proofErr w:type="spellEnd"/>
+      <w:r>
+        <w:rPr>
+          <w:rFonts w:eastAsiaTheme="minorEastAsia"/>
+          <w:lang w:bidi="hi-IN"/>
+        </w:rPr>
+        <w:t xml:space="preserve"> </w:t>
       </w:r>
       <w:r>
         <w:rPr>
@@ -5219,12 +5356,21 @@
       </m:oMathPara>
     </w:p>
     <w:p>
-      <w:r>
-        <w:rPr>
-          <w:rFonts w:eastAsiaTheme="minorEastAsia"/>
-          <w:lang w:bidi="hi-IN"/>
-        </w:rPr>
-        <w:t xml:space="preserve">where </w:t>
+      <w:proofErr w:type="gramStart"/>
+      <w:r>
+        <w:rPr>
+          <w:rFonts w:eastAsiaTheme="minorEastAsia"/>
+          <w:lang w:bidi="hi-IN"/>
+        </w:rPr>
+        <w:t>where</w:t>
+      </w:r>
+      <w:proofErr w:type="gramEnd"/>
+      <w:r>
+        <w:rPr>
+          <w:rFonts w:eastAsiaTheme="minorEastAsia"/>
+          <w:lang w:bidi="hi-IN"/>
+        </w:rPr>
+        <w:t xml:space="preserve"> </w:t>
       </w:r>
       <w:r>
         <w:rPr>
@@ -5399,12 +5545,21 @@
           <w:lang w:bidi="hi-IN"/>
         </w:rPr>
       </w:pPr>
-      <w:r>
-        <w:rPr>
-          <w:rFonts w:eastAsiaTheme="minorEastAsia"/>
-          <w:lang w:bidi="hi-IN"/>
-        </w:rPr>
-        <w:t xml:space="preserve">where </w:t>
+      <w:proofErr w:type="gramStart"/>
+      <w:r>
+        <w:rPr>
+          <w:rFonts w:eastAsiaTheme="minorEastAsia"/>
+          <w:lang w:bidi="hi-IN"/>
+        </w:rPr>
+        <w:t>where</w:t>
+      </w:r>
+      <w:proofErr w:type="gramEnd"/>
+      <w:r>
+        <w:rPr>
+          <w:rFonts w:eastAsiaTheme="minorEastAsia"/>
+          <w:lang w:bidi="hi-IN"/>
+        </w:rPr>
+        <w:t xml:space="preserve"> </w:t>
       </w:r>
       <m:oMath>
         <m:acc>
@@ -6145,8 +6300,17 @@
           <w:rFonts w:eastAsiaTheme="minorEastAsia"/>
           <w:lang w:bidi="hi-IN"/>
         </w:rPr>
-        <w:t xml:space="preserve">Or, assuming </w:t>
-      </w:r>
+        <w:t xml:space="preserve">Or, </w:t>
+      </w:r>
+      <w:proofErr w:type="gramStart"/>
+      <w:r>
+        <w:rPr>
+          <w:rFonts w:eastAsiaTheme="minorEastAsia"/>
+          <w:lang w:bidi="hi-IN"/>
+        </w:rPr>
+        <w:t xml:space="preserve">assuming </w:t>
+      </w:r>
+      <w:proofErr w:type="gramEnd"/>
       <m:oMath>
         <m:sSub>
           <m:sSubPr>
@@ -6326,14 +6490,14 @@
           <w:rFonts w:eastAsiaTheme="minorEastAsia"/>
         </w:rPr>
       </w:pPr>
-      <w:bookmarkStart w:id="1" w:name="_Ref359342274"/>
+      <w:bookmarkStart w:id="2" w:name="_Ref359342274"/>
       <w:r>
         <w:rPr>
           <w:rFonts w:eastAsiaTheme="minorEastAsia"/>
         </w:rPr>
         <w:t>Total adaptation time</w:t>
       </w:r>
-      <w:bookmarkEnd w:id="1"/>
+      <w:bookmarkEnd w:id="2"/>
     </w:p>
     <w:p>
       <w:r>
@@ -6347,8 +6511,13 @@
         <w:t>q</w:t>
       </w:r>
       <w:r>
-        <w:t xml:space="preserve"> that a random individual in the next generation has the beneficial mutation we can derive the probability that the beneficial mutation appears in the next generation: </w:t>
-      </w:r>
+        <w:t xml:space="preserve"> that a random individual in the next generation has the beneficial mutation we can derive the probability that the beneficial mutation appears in the next generation</w:t>
+      </w:r>
+      <w:proofErr w:type="gramStart"/>
+      <w:r>
+        <w:t xml:space="preserve">: </w:t>
+      </w:r>
+      <w:proofErr w:type="gramEnd"/>
       <m:oMath>
         <m:r>
           <w:rPr>
@@ -6454,6 +6623,7 @@
       <w:r>
         <w:t xml:space="preserve">. Assuming that </w:t>
       </w:r>
+      <w:proofErr w:type="spellStart"/>
       <w:r>
         <w:rPr>
           <w:i/>
@@ -6461,6 +6631,7 @@
         </w:rPr>
         <w:t>Nq</w:t>
       </w:r>
+      <w:proofErr w:type="spellEnd"/>
       <w:r>
         <w:t xml:space="preserve"> is very small (that is, </w:t>
       </w:r>
@@ -6474,6 +6645,7 @@
       <w:r>
         <w:t xml:space="preserve"> is not too large, or otherwise adaptation will always occur instantly), this probability can be approximated by </w:t>
       </w:r>
+      <w:proofErr w:type="spellStart"/>
       <w:r>
         <w:rPr>
           <w:i/>
@@ -6481,6 +6653,7 @@
         </w:rPr>
         <w:t>Nq</w:t>
       </w:r>
+      <w:proofErr w:type="spellEnd"/>
       <w:r>
         <w:t>.</w:t>
       </w:r>
@@ -6558,6 +6731,7 @@
       <w:r>
         <w:t xml:space="preserve">c distribution with probability </w:t>
       </w:r>
+      <w:proofErr w:type="spellStart"/>
       <w:r>
         <w:rPr>
           <w:i/>
@@ -6565,6 +6739,7 @@
         </w:rPr>
         <w:t>Nqρ</w:t>
       </w:r>
+      <w:proofErr w:type="spellEnd"/>
       <w:r>
         <w:t xml:space="preserve"> </w:t>
       </w:r>
@@ -6642,8 +6817,6 @@
         </w:rPr>
         <w:t>Adaptation o</w:t>
       </w:r>
-      <w:bookmarkStart w:id="2" w:name="_GoBack"/>
-      <w:bookmarkEnd w:id="2"/>
       <w:r>
         <w:rPr>
           <w:rFonts w:eastAsiaTheme="minorEastAsia"/>
@@ -6655,6 +6828,7 @@
       <w:r>
         <w:t xml:space="preserve">We consider a population at a MSB in which the wildtype genotype is </w:t>
       </w:r>
+      <w:proofErr w:type="spellStart"/>
       <w:r>
         <w:rPr>
           <w:i/>
@@ -6662,9 +6836,11 @@
         </w:rPr>
         <w:t>ab</w:t>
       </w:r>
+      <w:proofErr w:type="spellEnd"/>
       <w:r>
         <w:t xml:space="preserve"> and its fitness is 1. Site-specific mutations change </w:t>
       </w:r>
+      <w:proofErr w:type="gramStart"/>
       <w:r>
         <w:rPr>
           <w:i/>
@@ -6673,7 +6849,11 @@
         <w:t>a</w:t>
       </w:r>
       <w:r>
-        <w:t xml:space="preserve"> to </w:t>
+        <w:t xml:space="preserve"> to</w:t>
+      </w:r>
+      <w:proofErr w:type="gramEnd"/>
+      <w:r>
+        <w:t xml:space="preserve"> </w:t>
       </w:r>
       <w:r>
         <w:rPr>
@@ -6784,7 +6964,15 @@
         <w:fldChar w:fldCharType="end"/>
       </w:r>
       <w:r>
-        <w:t xml:space="preserve">a), in which we assume that: (i) individuals with deleterious alleles </w:t>
+        <w:t>a), in which we assume that: (</w:t>
+      </w:r>
+      <w:proofErr w:type="spellStart"/>
+      <w:r>
+        <w:t>i</w:t>
+      </w:r>
+      <w:proofErr w:type="spellEnd"/>
+      <w:r>
+        <w:t xml:space="preserve">) individuals with deleterious alleles </w:t>
       </w:r>
       <w:r>
         <w:lastRenderedPageBreak/>
@@ -6812,7 +7000,15 @@
         <w:fldChar w:fldCharType="end"/>
       </w:r>
       <w:r>
-        <w:t>b), in which we: (i) let individuals with accumulated deleterious mutations contribute to adaptation, and (ii) let the MSB evolve from a mutation-free population.</w:t>
+        <w:t>b), in which we: (</w:t>
+      </w:r>
+      <w:proofErr w:type="spellStart"/>
+      <w:r>
+        <w:t>i</w:t>
+      </w:r>
+      <w:proofErr w:type="spellEnd"/>
+      <w:r>
+        <w:t>) let individuals with accumulated deleterious mutations contribute to adaptation, and (ii) let the MSB evolve from a mutation-free population.</w:t>
       </w:r>
     </w:p>
     <w:p>
@@ -6933,7 +7129,15 @@
         <w:t xml:space="preserve"> – Adaptive landscape illustration.</w:t>
       </w:r>
       <w:r>
-        <w:t xml:space="preserve"> Nodes represent genotypes: the alleles a or A and b or B, and in panel b also the number of deleterious alleles across the genome. Mutagenesis is induced in stressed genotypes (fitness &lt; 1), indicated by ellipses, while adapted genotypes (fitness &gt; 1) do not hypermutate. Solid arrows represent site-specific mutations at the </w:t>
+        <w:t xml:space="preserve"> Nodes represent genotypes: the alleles </w:t>
+      </w:r>
+      <w:proofErr w:type="gramStart"/>
+      <w:r>
+        <w:t>a or</w:t>
+      </w:r>
+      <w:proofErr w:type="gramEnd"/>
+      <w:r>
+        <w:t xml:space="preserve"> A and b or B, and in panel b also the number of deleterious alleles across the genome. Mutagenesis is induced in stressed genotypes (fitness &lt; 1), indicated by ellipses, while adapted genotypes (fitness &gt; 1) do not hypermutate. Solid arrows represent site-specific mutations at the </w:t>
       </w:r>
       <w:r>
         <w:rPr>
@@ -6973,7 +7177,23 @@
         <w:t>U</w:t>
       </w:r>
       <w:r>
-        <w:t>. Node colour represents fitness (see colourbar), from pale brown for the fittest genotype (</w:t>
+        <w:t xml:space="preserve">. Node </w:t>
+      </w:r>
+      <w:proofErr w:type="spellStart"/>
+      <w:r>
+        <w:t>colour</w:t>
+      </w:r>
+      <w:proofErr w:type="spellEnd"/>
+      <w:r>
+        <w:t xml:space="preserve"> represents fitness (see </w:t>
+      </w:r>
+      <w:proofErr w:type="spellStart"/>
+      <w:r>
+        <w:t>colourbar</w:t>
+      </w:r>
+      <w:proofErr w:type="spellEnd"/>
+      <w:r>
+        <w:t>), from pale brown for the fittest genotype (</w:t>
       </w:r>
       <w:r>
         <w:rPr>
@@ -7028,7 +7248,15 @@
           <w:i/>
           <w:iCs/>
         </w:rPr>
-        <w:t>(1-s)</w:t>
+        <w:t>(1-s</w:t>
+      </w:r>
+      <w:proofErr w:type="gramStart"/>
+      <w:r>
+        <w:rPr>
+          <w:i/>
+          <w:iCs/>
+        </w:rPr>
+        <w:t>)</w:t>
       </w:r>
       <w:r>
         <w:rPr>
@@ -7038,6 +7266,7 @@
         </w:rPr>
         <w:t>x</w:t>
       </w:r>
+      <w:proofErr w:type="gramEnd"/>
       <w:r>
         <w:t xml:space="preserve">, where </w:t>
       </w:r>
@@ -7076,6 +7305,7 @@
       <w:r>
         <w:t>At the MSB, the frequency of wildtype (</w:t>
       </w:r>
+      <w:proofErr w:type="spellStart"/>
       <w:r>
         <w:rPr>
           <w:i/>
@@ -7083,9 +7313,15 @@
         </w:rPr>
         <w:t>ab</w:t>
       </w:r>
-      <w:r>
-        <w:t xml:space="preserve">) individuals is </w:t>
-      </w:r>
+      <w:proofErr w:type="spellEnd"/>
+      <w:r>
+        <w:t xml:space="preserve">) individuals </w:t>
+      </w:r>
+      <w:proofErr w:type="gramStart"/>
+      <w:r>
+        <w:t xml:space="preserve">is </w:t>
+      </w:r>
+      <w:proofErr w:type="gramEnd"/>
       <m:oMath>
         <m:sSup>
           <m:sSupPr>
@@ -7219,6 +7455,7 @@
       <w:r>
         <w:t>the frequency of single mutants (</w:t>
       </w:r>
+      <w:proofErr w:type="spellStart"/>
       <w:r>
         <w:rPr>
           <w:i/>
@@ -7226,9 +7463,11 @@
         </w:rPr>
         <w:t>Ab</w:t>
       </w:r>
+      <w:proofErr w:type="spellEnd"/>
       <w:r>
         <w:t xml:space="preserve"> and </w:t>
       </w:r>
+      <w:proofErr w:type="spellStart"/>
       <w:r>
         <w:rPr>
           <w:i/>
@@ -7236,6 +7475,7 @@
         </w:rPr>
         <w:t>aB</w:t>
       </w:r>
+      <w:proofErr w:type="spellEnd"/>
       <w:r>
         <w:t xml:space="preserve"> combined) is </w:t>
       </w:r>
@@ -7729,6 +7969,7 @@
       <w:r>
         <w:t xml:space="preserve">If </w:t>
       </w:r>
+      <w:proofErr w:type="gramStart"/>
       <w:r>
         <w:rPr>
           <w:i/>
@@ -7739,6 +7980,7 @@
       <w:r>
         <w:t>(</w:t>
       </w:r>
+      <w:proofErr w:type="gramEnd"/>
       <w:r>
         <w:rPr>
           <w:rFonts w:ascii="Times New Roman" w:hAnsi="Times New Roman"/>
@@ -7908,8 +8150,8 @@
         <w:tblLook w:val="04A0" w:firstRow="1" w:lastRow="0" w:firstColumn="1" w:lastColumn="0" w:noHBand="0" w:noVBand="1"/>
       </w:tblPr>
       <w:tblGrid>
-        <w:gridCol w:w="7670"/>
-        <w:gridCol w:w="852"/>
+        <w:gridCol w:w="7675"/>
+        <w:gridCol w:w="853"/>
       </w:tblGrid>
       <w:tr>
         <w:tc>
@@ -8137,14 +8379,28 @@
         <w:fldChar w:fldCharType="end"/>
       </w:r>
       <w:r>
-        <w:t xml:space="preserve"> summarizes the model parameters with estimated values for  </w:t>
-      </w:r>
-      <w:r>
-        <w:rPr>
-          <w:i/>
-          <w:iCs/>
-        </w:rPr>
-        <w:t>Escherischia coli</w:t>
+        <w:t xml:space="preserve"> summarizes the model parameters with estimated values </w:t>
+      </w:r>
+      <w:proofErr w:type="gramStart"/>
+      <w:r>
+        <w:t xml:space="preserve">for  </w:t>
+      </w:r>
+      <w:proofErr w:type="spellStart"/>
+      <w:r>
+        <w:rPr>
+          <w:i/>
+          <w:iCs/>
+        </w:rPr>
+        <w:t>Escherischia</w:t>
+      </w:r>
+      <w:proofErr w:type="spellEnd"/>
+      <w:proofErr w:type="gramEnd"/>
+      <w:r>
+        <w:rPr>
+          <w:i/>
+          <w:iCs/>
+        </w:rPr>
+        <w:t xml:space="preserve"> coli</w:t>
       </w:r>
       <w:r>
         <w:t xml:space="preserve">. Taking the conservative estimations, the population size </w:t>
@@ -8855,6 +9111,7 @@
         </w:rPr>
         <w:t xml:space="preserve">) at the time of the environmental change, double mutants can appear either via a double mutation in a wildtype individual, </w:t>
       </w:r>
+      <w:proofErr w:type="spellStart"/>
       <w:r>
         <w:rPr>
           <w:i/>
@@ -8863,12 +9120,14 @@
         </w:rPr>
         <w:t>ab</w:t>
       </w:r>
+      <w:proofErr w:type="spellEnd"/>
       <w:r>
         <w:rPr>
           <w:lang w:val="en-US"/>
         </w:rPr>
         <w:t xml:space="preserve">, or via a single mutation in a single mutant, </w:t>
       </w:r>
+      <w:proofErr w:type="spellStart"/>
       <w:r>
         <w:rPr>
           <w:i/>
@@ -8877,19 +9136,30 @@
         </w:rPr>
         <w:t>Ab</w:t>
       </w:r>
+      <w:proofErr w:type="spellEnd"/>
       <w:r>
         <w:rPr>
           <w:lang w:val="en-US"/>
         </w:rPr>
         <w:t xml:space="preserve"> or </w:t>
       </w:r>
+      <w:proofErr w:type="spellStart"/>
       <w:r>
         <w:rPr>
           <w:i/>
           <w:iCs/>
           <w:lang w:val="en-US"/>
         </w:rPr>
-        <w:t xml:space="preserve">aB </w:t>
+        <w:t>aB</w:t>
+      </w:r>
+      <w:proofErr w:type="spellEnd"/>
+      <w:r>
+        <w:rPr>
+          <w:i/>
+          <w:iCs/>
+          <w:lang w:val="en-US"/>
+        </w:rPr>
+        <w:t xml:space="preserve"> </w:t>
       </w:r>
       <w:r>
         <w:rPr>
@@ -8940,6 +9210,7 @@
         </w:rPr>
         <w:t xml:space="preserve">. Therefore, the frequencies of mutation-free wildtype </w:t>
       </w:r>
+      <w:proofErr w:type="spellStart"/>
       <w:r>
         <w:rPr>
           <w:i/>
@@ -8948,12 +9219,14 @@
         </w:rPr>
         <w:t>ab</w:t>
       </w:r>
+      <w:proofErr w:type="spellEnd"/>
       <w:r>
         <w:rPr>
           <w:lang w:val="en-US"/>
         </w:rPr>
         <w:t xml:space="preserve"> and single mutants </w:t>
       </w:r>
+      <w:proofErr w:type="spellStart"/>
       <w:r>
         <w:rPr>
           <w:i/>
@@ -8962,12 +9235,14 @@
         </w:rPr>
         <w:t>aB</w:t>
       </w:r>
+      <w:proofErr w:type="spellEnd"/>
       <w:r>
         <w:rPr>
           <w:lang w:val="en-US"/>
         </w:rPr>
         <w:t xml:space="preserve"> and </w:t>
       </w:r>
+      <w:proofErr w:type="spellStart"/>
       <w:r>
         <w:rPr>
           <w:i/>
@@ -8976,6 +9251,7 @@
         </w:rPr>
         <w:t>Ab</w:t>
       </w:r>
+      <w:proofErr w:type="spellEnd"/>
       <w:r>
         <w:rPr>
           <w:lang w:val="en-US"/>
@@ -9052,8 +9328,16 @@
         <w:rPr>
           <w:lang w:val="en-US"/>
         </w:rPr>
-        <w:t xml:space="preserve"> and  </w:t>
-      </w:r>
+        <w:t xml:space="preserve"> </w:t>
+      </w:r>
+      <w:proofErr w:type="gramStart"/>
+      <w:r>
+        <w:rPr>
+          <w:lang w:val="en-US"/>
+        </w:rPr>
+        <w:t xml:space="preserve">and  </w:t>
+      </w:r>
+      <w:proofErr w:type="gramEnd"/>
       <m:oMath>
         <m:f>
           <m:fPr>
@@ -9182,8 +9466,8 @@
         <w:tblLook w:val="04A0" w:firstRow="1" w:lastRow="0" w:firstColumn="1" w:lastColumn="0" w:noHBand="0" w:noVBand="1"/>
       </w:tblPr>
       <w:tblGrid>
-        <w:gridCol w:w="7670"/>
-        <w:gridCol w:w="852"/>
+        <w:gridCol w:w="7675"/>
+        <w:gridCol w:w="853"/>
       </w:tblGrid>
       <w:tr>
         <w:tc>
@@ -9468,8 +9752,8 @@
         <w:tblLook w:val="04A0" w:firstRow="1" w:lastRow="0" w:firstColumn="1" w:lastColumn="0" w:noHBand="0" w:noVBand="1"/>
       </w:tblPr>
       <w:tblGrid>
-        <w:gridCol w:w="7670"/>
-        <w:gridCol w:w="852"/>
+        <w:gridCol w:w="7675"/>
+        <w:gridCol w:w="853"/>
       </w:tblGrid>
       <w:tr>
         <w:tc>
@@ -10644,6 +10928,7 @@
       <w:r>
         <w:t xml:space="preserve"> and </w:t>
       </w:r>
+      <w:proofErr w:type="spellStart"/>
       <w:r>
         <w:rPr>
           <w:i/>
@@ -10651,6 +10936,7 @@
         </w:rPr>
         <w:t>sU</w:t>
       </w:r>
+      <w:proofErr w:type="spellEnd"/>
       <w:r>
         <w:t xml:space="preserve"> is much larger than </w:t>
       </w:r>
@@ -10696,8 +10982,8 @@
         <w:tblLook w:val="04A0" w:firstRow="1" w:lastRow="0" w:firstColumn="1" w:lastColumn="0" w:noHBand="0" w:noVBand="1"/>
       </w:tblPr>
       <w:tblGrid>
-        <w:gridCol w:w="7670"/>
-        <w:gridCol w:w="852"/>
+        <w:gridCol w:w="7675"/>
+        <w:gridCol w:w="853"/>
       </w:tblGrid>
       <w:tr>
         <w:tc>
@@ -11683,6 +11969,7 @@
       <w:r>
         <w:t xml:space="preserve">The last approximation assumes that </w:t>
       </w:r>
+      <w:proofErr w:type="gramStart"/>
       <w:r>
         <w:rPr>
           <w:i/>
@@ -11690,6 +11977,7 @@
         </w:rPr>
         <w:t>Us</w:t>
       </w:r>
+      <w:proofErr w:type="gramEnd"/>
       <w:r>
         <w:t xml:space="preserve"> is smaller than </w:t>
       </w:r>
@@ -11703,6 +11991,7 @@
       <w:r>
         <w:t xml:space="preserve"> and that </w:t>
       </w:r>
+      <w:proofErr w:type="spellStart"/>
       <w:r>
         <w:rPr>
           <w:rFonts w:ascii="Times New Roman" w:hAnsi="Times New Roman"/>
@@ -11718,6 +12007,7 @@
         </w:rPr>
         <w:t>U</w:t>
       </w:r>
+      <w:proofErr w:type="spellEnd"/>
       <w:r>
         <w:t xml:space="preserve"> is much larger than </w:t>
       </w:r>
@@ -12077,8 +12367,8 @@
         <w:tblLook w:val="04A0" w:firstRow="1" w:lastRow="0" w:firstColumn="1" w:lastColumn="0" w:noHBand="0" w:noVBand="1"/>
       </w:tblPr>
       <w:tblGrid>
-        <w:gridCol w:w="7670"/>
-        <w:gridCol w:w="852"/>
+        <w:gridCol w:w="7675"/>
+        <w:gridCol w:w="853"/>
       </w:tblGrid>
       <w:tr>
         <w:tc>
@@ -12273,12 +12563,14 @@
       <w:r>
         <w:t xml:space="preserve"> and </w:t>
       </w:r>
+      <w:proofErr w:type="gramStart"/>
       <w:r>
         <w:t>because</w:t>
       </w:r>
       <w:r>
         <w:t xml:space="preserve"> </w:t>
       </w:r>
+      <w:proofErr w:type="gramEnd"/>
       <m:oMath>
         <m:r>
           <w:rPr>
@@ -12472,8 +12764,8 @@
         <w:tblLook w:val="04A0" w:firstRow="1" w:lastRow="0" w:firstColumn="1" w:lastColumn="0" w:noHBand="0" w:noVBand="1"/>
       </w:tblPr>
       <w:tblGrid>
-        <w:gridCol w:w="7670"/>
-        <w:gridCol w:w="852"/>
+        <w:gridCol w:w="7675"/>
+        <w:gridCol w:w="853"/>
       </w:tblGrid>
       <w:tr>
         <w:tc>
@@ -12621,8 +12913,8 @@
         <w:tblLook w:val="04A0" w:firstRow="1" w:lastRow="0" w:firstColumn="1" w:lastColumn="0" w:noHBand="0" w:noVBand="1"/>
       </w:tblPr>
       <w:tblGrid>
-        <w:gridCol w:w="7670"/>
-        <w:gridCol w:w="852"/>
+        <w:gridCol w:w="7675"/>
+        <w:gridCol w:w="853"/>
       </w:tblGrid>
       <w:tr>
         <w:tc>
@@ -12717,6 +13009,7 @@
         </w:rPr>
         <w:t xml:space="preserve">In this case, the fixation probability with SIM equals that of NM and CM because the mutation rate of the wildtype </w:t>
       </w:r>
+      <w:proofErr w:type="spellStart"/>
       <w:r>
         <w:rPr>
           <w:i/>
@@ -12725,6 +13018,7 @@
         </w:rPr>
         <w:t>ab</w:t>
       </w:r>
+      <w:proofErr w:type="spellEnd"/>
       <w:r>
         <w:rPr>
           <w:lang w:bidi="hi-IN"/>
@@ -12859,7 +13153,15 @@
         <w:t>τ</w:t>
       </w:r>
       <w:r>
-        <w:t xml:space="preserve">. Stress-induced mutagenesis, as was numerically shown by Agrawal </w:t>
+        <w:t xml:space="preserve">. Stress-induced mutagenesis, as was numerically shown by </w:t>
+      </w:r>
+      <w:proofErr w:type="spellStart"/>
+      <w:r>
+        <w:t>Agrawal</w:t>
+      </w:r>
+      <w:proofErr w:type="spellEnd"/>
+      <w:r>
+        <w:t xml:space="preserve"> </w:t>
       </w:r>
       <w:r>
         <w:fldChar w:fldCharType="begin" w:fldLock="1"/>
@@ -12952,8 +13254,13 @@
         <w:t>With beneficial mutations, this is still a good approximation, but the actual value of the population mean fitness is slightly higher</w:t>
       </w:r>
       <w:r>
-        <w:t xml:space="preserve"> than </w:t>
-      </w:r>
+        <w:t xml:space="preserve"> </w:t>
+      </w:r>
+      <w:proofErr w:type="gramStart"/>
+      <w:r>
+        <w:t xml:space="preserve">than </w:t>
+      </w:r>
+      <w:proofErr w:type="gramEnd"/>
       <m:oMath>
         <m:sSup>
           <m:sSupPr>
@@ -13023,8 +13330,16 @@
         <w:rPr>
           <w:rFonts w:eastAsiaTheme="minorEastAsia"/>
         </w:rPr>
-        <w:t xml:space="preserve">, CM decreases the population mean fitness with respect to NM, but SIM can increase the population mean fitness with respect to NM. A sufficient condition is that the mutation rate of individuals with below average fitness is increased. Because we assume that </w:t>
-      </w:r>
+        <w:t xml:space="preserve">, CM decreases the population mean fitness with respect to NM, but SIM can increase the population mean fitness with respect to NM. A sufficient condition is that the mutation rate of individuals with below average fitness is increased. Because we assume </w:t>
+      </w:r>
+      <w:proofErr w:type="gramStart"/>
+      <w:r>
+        <w:rPr>
+          <w:rFonts w:eastAsiaTheme="minorEastAsia"/>
+        </w:rPr>
+        <w:t xml:space="preserve">that </w:t>
+      </w:r>
+      <w:proofErr w:type="gramEnd"/>
       <m:oMath>
         <m:r>
           <w:rPr>
@@ -14258,7 +14573,16 @@
           <w:iCs/>
           <w:lang w:bidi="hi-IN"/>
         </w:rPr>
-        <w:t>1/N</w:t>
+        <w:t>1/</w:t>
+      </w:r>
+      <w:proofErr w:type="spellStart"/>
+      <w:r>
+        <w:rPr>
+          <w:i/>
+          <w:iCs/>
+          <w:lang w:bidi="hi-IN"/>
+        </w:rPr>
+        <w:t>N</w:t>
       </w:r>
       <w:r>
         <w:rPr>
@@ -14275,6 +14599,7 @@
         </w:rPr>
         <w:t>q</w:t>
       </w:r>
+      <w:proofErr w:type="spellEnd"/>
       <w:r>
         <w:rPr>
           <w:lang w:bidi="hi-IN"/>
@@ -14668,6 +14993,7 @@
         </w:rPr>
         <w:t xml:space="preserve">There are several interpretations we can make from these expressions. First, comparing SIM to NM, we can see that as long as </w:t>
       </w:r>
+      <w:proofErr w:type="spellStart"/>
       <w:r>
         <w:rPr>
           <w:i/>
@@ -14682,6 +15008,7 @@
         </w:rPr>
         <w:t>U</w:t>
       </w:r>
+      <w:proofErr w:type="spellEnd"/>
       <w:r>
         <w:rPr>
           <w:i/>
@@ -14702,6 +15029,7 @@
         </w:rPr>
         <w:t xml:space="preserve">, the adaptation rate with SIM is higher than with NM. Second, as long as </w:t>
       </w:r>
+      <w:proofErr w:type="spellStart"/>
       <w:r>
         <w:rPr>
           <w:i/>
@@ -14715,7 +15043,16 @@
           <w:iCs/>
           <w:lang w:bidi="hi-IN"/>
         </w:rPr>
-        <w:t>U&lt;</w:t>
+        <w:t>U</w:t>
+      </w:r>
+      <w:proofErr w:type="spellEnd"/>
+      <w:r>
+        <w:rPr>
+          <w:i/>
+          <w:iCs/>
+          <w:lang w:bidi="hi-IN"/>
+        </w:rPr>
+        <w:t>&lt;</w:t>
       </w:r>
       <w:r>
         <w:rPr>
@@ -14749,6 +15086,7 @@
       <w:r>
         <w:t xml:space="preserve">. Third, as long as </w:t>
       </w:r>
+      <w:proofErr w:type="spellStart"/>
       <w:r>
         <w:rPr>
           <w:i/>
@@ -14761,7 +15099,15 @@
           <w:i/>
           <w:iCs/>
         </w:rPr>
-        <w:t>U&lt;</w:t>
+        <w:t>U</w:t>
+      </w:r>
+      <w:proofErr w:type="spellEnd"/>
+      <w:r>
+        <w:rPr>
+          <w:i/>
+          <w:iCs/>
+        </w:rPr>
+        <w:t>&lt;</w:t>
       </w:r>
       <w:r>
         <w:rPr>
@@ -14893,9 +15239,9 @@
     <w:sectPr>
       <w:footerReference w:type="default" r:id="rId11"/>
       <w:pgSz w:w="11906" w:h="16838"/>
-      <w:pgMar w:top="1440" w:right="1800" w:bottom="1440" w:left="1800" w:header="708" w:footer="708" w:gutter="0"/>
+      <w:pgMar w:top="1440" w:right="1797" w:bottom="1440" w:left="1797" w:header="709" w:footer="709" w:gutter="0"/>
+      <w:lnNumType w:countBy="1" w:restart="continuous"/>
       <w:cols w:space="708"/>
-      <w:bidi/>
       <w:rtlGutter/>
       <w:docGrid w:linePitch="360"/>
     </w:sectPr>
@@ -14962,7 +15308,7 @@
           <w:rPr>
             <w:noProof/>
           </w:rPr>
-          <w:t>4</w:t>
+          <w:t>2</w:t>
         </w:r>
         <w:r>
           <w:rPr>
@@ -16433,6 +16779,14 @@
       <w:szCs w:val="16"/>
     </w:rPr>
   </w:style>
+  <w:style w:type="character" w:styleId="LineNumber">
+    <w:name w:val="line number"/>
+    <w:basedOn w:val="DefaultParagraphFont"/>
+    <w:uiPriority w:val="99"/>
+    <w:semiHidden/>
+    <w:unhideWhenUsed/>
+    <w:rsid w:val="00753267"/>
+  </w:style>
   <w:style w:type="character" w:customStyle="1" w:styleId="FigureLegendChar">
     <w:name w:val="Figure Legend Char"/>
     <w:basedOn w:val="DefaultParagraphFont"/>
@@ -17502,6 +17856,14 @@
       <w:szCs w:val="16"/>
     </w:rPr>
   </w:style>
+  <w:style w:type="character" w:styleId="LineNumber">
+    <w:name w:val="line number"/>
+    <w:basedOn w:val="DefaultParagraphFont"/>
+    <w:uiPriority w:val="99"/>
+    <w:semiHidden/>
+    <w:unhideWhenUsed/>
+    <w:rsid w:val="00753267"/>
+  </w:style>
   <w:style w:type="character" w:customStyle="1" w:styleId="FigureLegendChar">
     <w:name w:val="Figure Legend Char"/>
     <w:basedOn w:val="DefaultParagraphFont"/>
@@ -18326,7 +18688,7 @@
 </file>
 
 <file path=customXml/itemProps1.xml><?xml version="1.0" encoding="utf-8"?>
-<ds:datastoreItem xmlns:ds="http://schemas.openxmlformats.org/officeDocument/2006/customXml" ds:itemID="{D7E0503A-84C6-4599-81D1-109693319358}">
+<ds:datastoreItem xmlns:ds="http://schemas.openxmlformats.org/officeDocument/2006/customXml" ds:itemID="{CC14C2AC-AFD4-46A4-A7E8-EBF390460C39}">
   <ds:schemaRefs>
     <ds:schemaRef ds:uri="http://schemas.openxmlformats.org/officeDocument/2006/bibliography"/>
   </ds:schemaRefs>

</xml_diff>

<commit_message>
started to incroporate scenario II
</commit_message>
<xml_diff>
--- a/manuscript/ms2.docx
+++ b/manuscript/ms2.docx
@@ -910,12 +910,7 @@
         <w:pStyle w:val="Heading2"/>
       </w:pPr>
       <w:r>
-        <w:t>Mutation-selec</w:t>
-      </w:r>
-      <w:bookmarkStart w:id="0" w:name="_GoBack"/>
-      <w:bookmarkEnd w:id="0"/>
-      <w:r>
-        <w:t>tion balance</w:t>
+        <w:t>Mutation-selection balance</w:t>
       </w:r>
     </w:p>
     <w:p>
@@ -929,7 +924,19 @@
         <w:rPr>
           <w:lang w:bidi="hi-IN"/>
         </w:rPr>
-        <w:t xml:space="preserve">Denote the frequency, fitness and mutation rate of individuals with </w:t>
+        <w:t xml:space="preserve">Denote the frequency, fitness and </w:t>
+      </w:r>
+      <w:r>
+        <w:rPr>
+          <w:lang w:bidi="hi-IN"/>
+        </w:rPr>
+        <w:t xml:space="preserve">deleterious </w:t>
+      </w:r>
+      <w:r>
+        <w:rPr>
+          <w:lang w:bidi="hi-IN"/>
+        </w:rPr>
+        <w:t xml:space="preserve">mutation rate of individuals with </w:t>
       </w:r>
       <w:r>
         <w:rPr>
@@ -1102,6 +1109,28 @@
           <w:lang w:bidi="hi-IN"/>
         </w:rPr>
         <w:t xml:space="preserve">. </w:t>
+      </w:r>
+      <w:r>
+        <w:rPr>
+          <w:lang w:bidi="hi-IN"/>
+        </w:rPr>
+        <w:t xml:space="preserve">Let us assume that a small fraction </w:t>
+      </w:r>
+      <m:oMath>
+        <m:r>
+          <w:rPr>
+            <w:rFonts w:ascii="Cambria Math" w:hAnsi="Cambria Math"/>
+            <w:lang w:bidi="hi-IN"/>
+          </w:rPr>
+          <m:t>β≪1</m:t>
+        </m:r>
+      </m:oMath>
+      <w:r>
+        <w:rPr>
+          <w:rFonts w:eastAsiaTheme="minorEastAsia"/>
+          <w:lang w:bidi="hi-IN"/>
+        </w:rPr>
+        <w:t xml:space="preserve"> of the mutations are back-mutations or beneficial mutations which reduce the number of deleterious mutations carried by an individual. </w:t>
       </w:r>
       <w:r>
         <w:rPr>
@@ -1168,7 +1197,46 @@
           <w:rFonts w:eastAsiaTheme="minorEastAsia"/>
           <w:lang w:bidi="hi-IN"/>
         </w:rPr>
-        <w:t xml:space="preserve"> can therefore be described by: </w:t>
+        <w:t xml:space="preserve"> can therefore be described by</w:t>
+      </w:r>
+      <w:r>
+        <w:rPr>
+          <w:rFonts w:eastAsiaTheme="minorEastAsia"/>
+          <w:lang w:bidi="hi-IN"/>
+        </w:rPr>
+        <w:t xml:space="preserve"> (</w:t>
+      </w:r>
+      <w:proofErr w:type="gramStart"/>
+      <w:r>
+        <w:rPr>
+          <w:rFonts w:eastAsiaTheme="minorEastAsia"/>
+          <w:lang w:bidi="hi-IN"/>
+        </w:rPr>
+        <w:t xml:space="preserve">denoting </w:t>
+      </w:r>
+      <w:proofErr w:type="gramEnd"/>
+      <m:oMath>
+        <m:r>
+          <w:rPr>
+            <w:rFonts w:ascii="Cambria Math" w:eastAsiaTheme="minorEastAsia" w:hAnsi="Cambria Math"/>
+            <w:lang w:bidi="hi-IN"/>
+          </w:rPr>
+          <m:t>δ=1-β</m:t>
+        </m:r>
+      </m:oMath>
+      <w:r>
+        <w:rPr>
+          <w:rFonts w:eastAsiaTheme="minorEastAsia"/>
+          <w:lang w:bidi="hi-IN"/>
+        </w:rPr>
+        <w:t>)</w:t>
+      </w:r>
+      <w:r>
+        <w:rPr>
+          <w:rFonts w:eastAsiaTheme="minorEastAsia"/>
+          <w:lang w:bidi="hi-IN"/>
+        </w:rPr>
+        <w:t xml:space="preserve">: </w:t>
       </w:r>
     </w:p>
     <w:p>
@@ -1810,7 +1878,7 @@
           <w:rFonts w:eastAsiaTheme="minorEastAsia"/>
           <w:lang w:bidi="hi-IN"/>
         </w:rPr>
-        <w:t>This can also be written as a matrix equation by</w:t>
+        <w:t>This can be written as a matrix equation by</w:t>
       </w:r>
       <w:r>
         <w:rPr>
@@ -3107,7 +3175,15 @@
           <w:rFonts w:eastAsiaTheme="minorEastAsia"/>
           <w:lang w:bidi="hi-IN"/>
         </w:rPr>
-        <w:t xml:space="preserve"> then the frequencies vector has been shown to be </w:t>
+        <w:t xml:space="preserve"> then the frequencies </w:t>
+      </w:r>
+      <w:r>
+        <w:rPr>
+          <w:rFonts w:eastAsiaTheme="minorEastAsia"/>
+          <w:lang w:bidi="hi-IN"/>
+        </w:rPr>
+        <w:lastRenderedPageBreak/>
+        <w:t xml:space="preserve">vector has been shown to be </w:t>
       </w:r>
       <m:oMath>
         <m:sSub>
@@ -3373,7 +3449,6 @@
           <w:rFonts w:eastAsiaTheme="minorEastAsia"/>
           <w:lang w:bidi="hi-IN"/>
         </w:rPr>
-        <w:lastRenderedPageBreak/>
         <w:t xml:space="preserve">With beneficial mutations this eigenvalue problem is harder to solve analytically. By neglecting elements outside the main three diagonals we have shown before </w:t>
       </w:r>
       <w:r>
@@ -3639,11 +3714,18 @@
           <w:rFonts w:eastAsiaTheme="minorEastAsia"/>
           <w:lang w:bidi="hi-IN"/>
         </w:rPr>
-        <w:t xml:space="preserve">matrices (by defining </w:t>
+        <w:t xml:space="preserve">matrices </w:t>
       </w:r>
       <w:r>
         <w:rPr>
           <w:rFonts w:eastAsiaTheme="minorEastAsia"/>
+          <w:lang w:bidi="hi-IN"/>
+        </w:rPr>
+        <w:t xml:space="preserve">by defining </w:t>
+      </w:r>
+      <w:r>
+        <w:rPr>
+          <w:rFonts w:eastAsiaTheme="minorEastAsia"/>
           <w:i/>
           <w:iCs/>
           <w:lang w:bidi="hi-IN"/>
@@ -3655,17 +3737,8 @@
           <w:rFonts w:eastAsiaTheme="minorEastAsia"/>
           <w:lang w:bidi="hi-IN"/>
         </w:rPr>
-        <w:t xml:space="preserve">such </w:t>
-      </w:r>
-      <w:proofErr w:type="gramStart"/>
-      <w:r>
-        <w:rPr>
-          <w:rFonts w:eastAsiaTheme="minorEastAsia"/>
-          <w:lang w:bidi="hi-IN"/>
-        </w:rPr>
-        <w:t xml:space="preserve">that </w:t>
-      </w:r>
-      <w:proofErr w:type="gramEnd"/>
+        <w:t xml:space="preserve">such that </w:t>
+      </w:r>
       <m:oMath>
         <m:sSub>
           <m:sSubPr>
@@ -3709,7 +3782,7 @@
           <w:rFonts w:eastAsiaTheme="minorEastAsia"/>
           <w:lang w:bidi="hi-IN"/>
         </w:rPr>
-        <w:t>).</w:t>
+        <w:t xml:space="preserve"> – see Python code in Supplementary File X.</w:t>
       </w:r>
     </w:p>
     <w:p>
@@ -3746,7 +3819,19 @@
       </w:r>
       <w:proofErr w:type="spellEnd"/>
       <w:r>
-        <w:t xml:space="preserve"> and its fitness is 1. Site-specific mutations change </w:t>
+        <w:t xml:space="preserve"> and its fitness is 1. </w:t>
+      </w:r>
+      <w:r>
+        <w:t>M</w:t>
+      </w:r>
+      <w:r>
+        <w:t xml:space="preserve">utations </w:t>
+      </w:r>
+      <w:r>
+        <w:t xml:space="preserve">at these loci </w:t>
+      </w:r>
+      <w:r>
+        <w:t xml:space="preserve">change </w:t>
       </w:r>
       <w:proofErr w:type="gramStart"/>
       <w:r>
@@ -3802,23 +3887,43 @@
         <w:t>µ</w:t>
       </w:r>
       <w:r>
-        <w:t xml:space="preserve"> (without back-mutations). Individuals with SIM and fitness lower than 1 increase their mutation rate </w:t>
-      </w:r>
-      <w:r>
-        <w:rPr>
-          <w:rFonts w:ascii="Times New Roman" w:hAnsi="Times New Roman"/>
-          <w:i/>
-          <w:iCs/>
-        </w:rPr>
-        <w:t>τ</w:t>
-      </w:r>
-      <w:r>
-        <w:t xml:space="preserve">-fold. </w:t>
+        <w:t xml:space="preserve"> (without back-mutations).</w:t>
+      </w:r>
+      <w:r>
+        <w:t xml:space="preserve"> As before, new deleterious mutations occur with rate </w:t>
+      </w:r>
+      <w:r>
+        <w:rPr>
+          <w:i/>
+          <w:iCs/>
+        </w:rPr>
+        <w:t>U</w:t>
+      </w:r>
+      <w:r>
+        <w:t>.</w:t>
+      </w:r>
+      <w:r>
+        <w:t xml:space="preserve"> </w:t>
       </w:r>
     </w:p>
     <w:p>
       <w:r>
-        <w:t xml:space="preserve">We are interested in the capacity of the population to adapt to an environmental change after which the double mutant </w:t>
+        <w:t xml:space="preserve">We define </w:t>
+      </w:r>
+      <w:r>
+        <w:t xml:space="preserve">two </w:t>
+      </w:r>
+      <w:r>
+        <w:t xml:space="preserve">adaptive evolution </w:t>
+      </w:r>
+      <w:r>
+        <w:t xml:space="preserve">scenarios: </w:t>
+      </w:r>
+      <w:r>
+        <w:t>in scenario I</w:t>
+      </w:r>
+      <w:r>
+        <w:t xml:space="preserve">, the appearance of a new carbon source which can only be utilized by the double mutant </w:t>
       </w:r>
       <w:r>
         <w:rPr>
@@ -3828,7 +3933,49 @@
         <w:t>AB</w:t>
       </w:r>
       <w:r>
-        <w:t xml:space="preserve"> is the optimal genotype, with fitness </w:t>
+        <w:t xml:space="preserve"> appears, making the </w:t>
+      </w:r>
+      <w:r>
+        <w:rPr>
+          <w:i/>
+          <w:iCs/>
+        </w:rPr>
+        <w:t>AB</w:t>
+      </w:r>
+      <w:r>
+        <w:t xml:space="preserve"> genotype the optimal one without affecting the fitness values of other genotypes. In the second scenario, an antibiotic drug renders all genotypes less fit, and the double mutant </w:t>
+      </w:r>
+      <w:r>
+        <w:rPr>
+          <w:i/>
+          <w:iCs/>
+        </w:rPr>
+        <w:t>AB</w:t>
+      </w:r>
+      <w:r>
+        <w:t>,</w:t>
+      </w:r>
+      <w:r>
+        <w:t xml:space="preserve"> </w:t>
+      </w:r>
+      <w:r>
+        <w:t xml:space="preserve">which confers resistance to the drug, is the optimal genotype. </w:t>
+      </w:r>
+      <w:r>
+        <w:t>T</w:t>
+      </w:r>
+      <w:r>
+        <w:t xml:space="preserve">he fitness of the </w:t>
+      </w:r>
+      <w:r>
+        <w:rPr>
+          <w:i/>
+          <w:iCs/>
+        </w:rPr>
+        <w:t>AB</w:t>
+      </w:r>
+      <w:r>
+        <w:t xml:space="preserve"> genotype is denoted by </w:t>
       </w:r>
       <w:r>
         <w:rPr>
@@ -3848,7 +3995,65 @@
         <w:t>H</w:t>
       </w:r>
       <w:r>
-        <w:t xml:space="preserve"> is the double mutant relative advantage). We develop two models. The first is analytic (</w:t>
+        <w:t xml:space="preserve"> is the double mutant relative advantage).</w:t>
+      </w:r>
+      <w:r>
+        <w:t xml:space="preserve"> The effect of SIM on in these scenarios is different: </w:t>
+      </w:r>
+      <w:r>
+        <w:t xml:space="preserve">in scenario I </w:t>
+      </w:r>
+      <w:r>
+        <w:t xml:space="preserve">all genotypes except </w:t>
+      </w:r>
+      <w:proofErr w:type="spellStart"/>
+      <w:r>
+        <w:rPr>
+          <w:i/>
+          <w:iCs/>
+        </w:rPr>
+        <w:t>ab</w:t>
+      </w:r>
+      <w:proofErr w:type="spellEnd"/>
+      <w:r>
+        <w:t xml:space="preserve"> and </w:t>
+      </w:r>
+      <w:r>
+        <w:rPr>
+          <w:i/>
+          <w:iCs/>
+        </w:rPr>
+        <w:t>AB</w:t>
+      </w:r>
+      <w:r>
+        <w:t xml:space="preserve"> hypermutate; in </w:t>
+      </w:r>
+      <w:r>
+        <w:t xml:space="preserve">scenario II </w:t>
+      </w:r>
+      <w:r>
+        <w:t xml:space="preserve">all genotypes except </w:t>
+      </w:r>
+      <w:r>
+        <w:rPr>
+          <w:i/>
+          <w:iCs/>
+        </w:rPr>
+        <w:t>AB</w:t>
+      </w:r>
+      <w:r>
+        <w:t xml:space="preserve"> hypermutate.</w:t>
+      </w:r>
+    </w:p>
+    <w:p>
+      <w:r>
+        <w:t>We develop</w:t>
+      </w:r>
+      <w:r>
+        <w:t>ed</w:t>
+      </w:r>
+      <w:r>
+        <w:t xml:space="preserve"> two models. The first is analytic (</w:t>
       </w:r>
       <w:r>
         <w:fldChar w:fldCharType="begin"/>
@@ -3880,7 +4085,43 @@
       </w:r>
       <w:proofErr w:type="spellEnd"/>
       <w:r>
-        <w:t>) individuals with deleterious alleles do not contribute to the adaptation process and (ii) that the number of deleterious mutations per individual at the MSB is Poisson distributed. The second model is a stochastic Wright-Fisher simulation with selection, mutation and drift (</w:t>
+        <w:t xml:space="preserve">) </w:t>
+      </w:r>
+      <w:r>
+        <w:t xml:space="preserve">genotypes </w:t>
+      </w:r>
+      <w:r>
+        <w:t>with deleterious alleles</w:t>
+      </w:r>
+      <w:r>
+        <w:t xml:space="preserve"> (except </w:t>
+      </w:r>
+      <w:proofErr w:type="spellStart"/>
+      <w:r>
+        <w:rPr>
+          <w:i/>
+          <w:iCs/>
+        </w:rPr>
+        <w:t>Ab</w:t>
+      </w:r>
+      <w:proofErr w:type="spellEnd"/>
+      <w:r>
+        <w:t xml:space="preserve"> and </w:t>
+      </w:r>
+      <w:proofErr w:type="spellStart"/>
+      <w:r>
+        <w:rPr>
+          <w:i/>
+          <w:iCs/>
+        </w:rPr>
+        <w:t>aB</w:t>
+      </w:r>
+      <w:proofErr w:type="spellEnd"/>
+      <w:r>
+        <w:t>)</w:t>
+      </w:r>
+      <w:r>
+        <w:t xml:space="preserve"> do not contribute to the adaptation process and (ii) that the number of deleterious mutations per individual at the MSB is Poisson distributed. The second model is a stochastic Wright-Fisher simulation with selection, mutation and drift (</w:t>
       </w:r>
       <w:r>
         <w:fldChar w:fldCharType="begin"/>
@@ -3982,7 +4223,7 @@
           <w:lang w:bidi="hi-IN"/>
         </w:rPr>
       </w:pPr>
-      <w:bookmarkStart w:id="1" w:name="_Ref354316371"/>
+      <w:bookmarkStart w:id="0" w:name="_Ref354316371"/>
       <w:r>
         <w:rPr>
           <w:b/>
@@ -4025,7 +4266,7 @@
         </w:rPr>
         <w:fldChar w:fldCharType="end"/>
       </w:r>
-      <w:bookmarkEnd w:id="1"/>
+      <w:bookmarkEnd w:id="0"/>
       <w:r>
         <w:rPr>
           <w:b/>
@@ -4038,11 +4279,101 @@
       </w:r>
       <w:proofErr w:type="gramStart"/>
       <w:r>
-        <w:t>a or</w:t>
+        <w:rPr>
+          <w:i/>
+          <w:iCs/>
+        </w:rPr>
+        <w:t>a</w:t>
+      </w:r>
+      <w:r>
+        <w:t xml:space="preserve"> or</w:t>
       </w:r>
       <w:proofErr w:type="gramEnd"/>
       <w:r>
-        <w:t xml:space="preserve"> A and b or B, and in panel b also the number of deleterious alleles across the genome. Mutagenesis is induced in stressed genotypes (fitness &lt; 1), indicated by ellipses, while adapted genotypes (fitness &gt; 1) do not hypermutate. Solid arrows represent site-specific mutations at the </w:t>
+        <w:t xml:space="preserve"> </w:t>
+      </w:r>
+      <w:r>
+        <w:rPr>
+          <w:i/>
+          <w:iCs/>
+        </w:rPr>
+        <w:t>A</w:t>
+      </w:r>
+      <w:r>
+        <w:t xml:space="preserve"> and </w:t>
+      </w:r>
+      <w:r>
+        <w:rPr>
+          <w:i/>
+          <w:iCs/>
+        </w:rPr>
+        <w:t>b</w:t>
+      </w:r>
+      <w:r>
+        <w:t xml:space="preserve"> or </w:t>
+      </w:r>
+      <w:r>
+        <w:rPr>
+          <w:i/>
+          <w:iCs/>
+        </w:rPr>
+        <w:t>B</w:t>
+      </w:r>
+      <w:r>
+        <w:t xml:space="preserve">, and in panel b also the number of deleterious alleles across the genome. Mutagenesis is induced in stressed genotypes (fitness </w:t>
+      </w:r>
+      <w:r>
+        <w:rPr>
+          <w:i/>
+          <w:iCs/>
+        </w:rPr>
+        <w:t>&lt;1</w:t>
+      </w:r>
+      <w:r>
+        <w:t xml:space="preserve"> or </w:t>
+      </w:r>
+      <w:r>
+        <w:rPr>
+          <w:i/>
+          <w:iCs/>
+        </w:rPr>
+        <w:t>&lt;1+sH</w:t>
+      </w:r>
+      <w:r>
+        <w:t>, depending on the scenario</w:t>
+      </w:r>
+      <w:r>
+        <w:t xml:space="preserve">), indicated by ellipses, while adapted genotypes (fitness </w:t>
+      </w:r>
+      <w:r>
+        <w:rPr>
+          <w:i/>
+          <w:iCs/>
+        </w:rPr>
+        <w:t>&gt;</w:t>
+      </w:r>
+      <w:r>
+        <w:rPr>
+          <w:i/>
+          <w:iCs/>
+        </w:rPr>
+        <w:t>1</w:t>
+      </w:r>
+      <w:r>
+        <w:t xml:space="preserve"> or </w:t>
+      </w:r>
+      <w:r>
+        <w:rPr>
+          <w:i/>
+          <w:iCs/>
+        </w:rPr>
+        <w:t>&gt;1+sH</w:t>
+      </w:r>
+      <w:r>
+        <w:t>, depending on the scenario</w:t>
+      </w:r>
+      <w:r>
+        <w:t xml:space="preserve">) do not hypermutate. Solid arrows represent site-specific mutations at the </w:t>
       </w:r>
       <w:r>
         <w:rPr>
@@ -4938,6 +5269,7 @@
         <w:jc w:val="both"/>
       </w:pPr>
       <w:r>
+        <w:lastRenderedPageBreak/>
         <w:t xml:space="preserve">If </w:t>
       </w:r>
       <w:r>
@@ -4987,11 +5319,7 @@
         <w:t xml:space="preserve">ts must be generated by a double mutation in a wildtype individual. </w:t>
       </w:r>
       <w:r>
-        <w:t xml:space="preserve">Therefore, </w:t>
-      </w:r>
-      <w:r>
-        <w:lastRenderedPageBreak/>
-        <w:t>increasing the mutation rate of individuals with fitness below 1 will have a much smaller effect than if single mutants were abundant.</w:t>
+        <w:t>Therefore, increasing the mutation rate of individuals with fitness below 1 will have a much smaller effect than if single mutants were abundant.</w:t>
       </w:r>
     </w:p>
     <w:p>
@@ -5089,8 +5417,8 @@
             <w:vAlign w:val="center"/>
           </w:tcPr>
           <w:p>
-            <w:bookmarkStart w:id="2" w:name="_Ref358733007"/>
-            <w:bookmarkStart w:id="3" w:name="_Ref354149705"/>
+            <w:bookmarkStart w:id="1" w:name="_Ref358733007"/>
+            <w:bookmarkStart w:id="2" w:name="_Ref354149705"/>
             <w:r>
               <w:t>(</w:t>
             </w:r>
@@ -5112,11 +5440,11 @@
             <w:r>
               <w:fldChar w:fldCharType="end"/>
             </w:r>
-            <w:bookmarkEnd w:id="2"/>
+            <w:bookmarkEnd w:id="1"/>
             <w:r>
               <w:t>)</w:t>
             </w:r>
-            <w:bookmarkEnd w:id="3"/>
+            <w:bookmarkEnd w:id="2"/>
           </w:p>
         </w:tc>
       </w:tr>
@@ -5232,8 +5560,8 @@
             <w:vAlign w:val="center"/>
           </w:tcPr>
           <w:p>
-            <w:bookmarkStart w:id="4" w:name="_Ref358733010"/>
-            <w:bookmarkStart w:id="5" w:name="_Ref354129072"/>
+            <w:bookmarkStart w:id="3" w:name="_Ref358733010"/>
+            <w:bookmarkStart w:id="4" w:name="_Ref354129072"/>
             <w:r>
               <w:t>(</w:t>
             </w:r>
@@ -5255,11 +5583,11 @@
             <w:r>
               <w:fldChar w:fldCharType="end"/>
             </w:r>
-            <w:bookmarkEnd w:id="4"/>
+            <w:bookmarkEnd w:id="3"/>
             <w:r>
               <w:t>)</w:t>
             </w:r>
-            <w:bookmarkEnd w:id="5"/>
+            <w:bookmarkEnd w:id="4"/>
           </w:p>
         </w:tc>
       </w:tr>
@@ -5376,7 +5704,7 @@
         <w:pStyle w:val="Caption"/>
         <w:keepNext/>
       </w:pPr>
-      <w:bookmarkStart w:id="6" w:name="_Ref358791100"/>
+      <w:bookmarkStart w:id="5" w:name="_Ref358791100"/>
       <w:r>
         <w:t xml:space="preserve">Table </w:t>
       </w:r>
@@ -5398,7 +5726,7 @@
       <w:r>
         <w:fldChar w:fldCharType="end"/>
       </w:r>
-      <w:bookmarkEnd w:id="6"/>
+      <w:bookmarkEnd w:id="5"/>
       <w:r>
         <w:t xml:space="preserve"> </w:t>
       </w:r>
@@ -5992,30 +6320,17 @@
       </w:r>
     </w:p>
     <w:p>
-      <w:pPr>
-        <w:pStyle w:val="Firstparagraph"/>
-        <w:rPr>
-          <w:lang w:val="en-US"/>
-        </w:rPr>
-      </w:pPr>
-      <w:r>
-        <w:rPr>
-          <w:lang w:val="en-US"/>
-        </w:rPr>
+      <w:r>
         <w:t>Because there are no double mutants (</w:t>
       </w:r>
       <w:r>
         <w:rPr>
           <w:i/>
           <w:iCs/>
-          <w:lang w:val="en-US"/>
         </w:rPr>
         <w:t>AB</w:t>
       </w:r>
       <w:r>
-        <w:rPr>
-          <w:lang w:val="en-US"/>
-        </w:rPr>
         <w:t xml:space="preserve">) at the time of the environmental change, double mutants can appear either via a double mutation in a wildtype individual, </w:t>
       </w:r>
       <w:proofErr w:type="spellStart"/>
@@ -6023,15 +6338,11 @@
         <w:rPr>
           <w:i/>
           <w:iCs/>
-          <w:lang w:val="en-US"/>
         </w:rPr>
         <w:t>ab</w:t>
       </w:r>
       <w:proofErr w:type="spellEnd"/>
       <w:r>
-        <w:rPr>
-          <w:lang w:val="en-US"/>
-        </w:rPr>
         <w:t xml:space="preserve">, or via a single mutation in a single mutant, </w:t>
       </w:r>
       <w:proofErr w:type="spellStart"/>
@@ -6039,15 +6350,11 @@
         <w:rPr>
           <w:i/>
           <w:iCs/>
-          <w:lang w:val="en-US"/>
         </w:rPr>
         <w:t>Ab</w:t>
       </w:r>
       <w:proofErr w:type="spellEnd"/>
       <w:r>
-        <w:rPr>
-          <w:lang w:val="en-US"/>
-        </w:rPr>
         <w:t xml:space="preserve"> or </w:t>
       </w:r>
       <w:proofErr w:type="spellStart"/>
@@ -6055,7 +6362,6 @@
         <w:rPr>
           <w:i/>
           <w:iCs/>
-          <w:lang w:val="en-US"/>
         </w:rPr>
         <w:t>aB</w:t>
       </w:r>
@@ -6064,57 +6370,38 @@
         <w:rPr>
           <w:i/>
           <w:iCs/>
-          <w:lang w:val="en-US"/>
         </w:rPr>
         <w:t xml:space="preserve"> </w:t>
       </w:r>
       <w:r>
-        <w:rPr>
-          <w:lang w:val="en-US"/>
-        </w:rPr>
         <w:t>(</w:t>
       </w:r>
       <w:r>
-        <w:rPr>
-          <w:lang w:val="en-US"/>
-        </w:rPr>
-        <w:t xml:space="preserve">Figure 1a). We assume that at the MSB the number of deleterious mutations per individual follows a Poisson distribution </w:t>
-      </w:r>
-      <w:r>
-        <w:rPr>
-          <w:lang w:val="en-US"/>
-        </w:rPr>
+        <w:t xml:space="preserve">Figure 1a). We assume that at </w:t>
+      </w:r>
+      <w:r>
+        <w:lastRenderedPageBreak/>
+        <w:t xml:space="preserve">the MSB the number of deleterious mutations per individual follows a Poisson distribution </w:t>
+      </w:r>
+      <w:r>
         <w:fldChar w:fldCharType="begin" w:fldLock="1"/>
       </w:r>
       <w:r>
-        <w:rPr>
-          <w:lang w:val="en-US"/>
-        </w:rPr>
         <w:instrText>ADDIN CSL_CITATION { "citationItems" : [ { "id" : "ITEM-1", "itemData" : { "DOI" : "10.1016/0040-5809(78)90027-8", "abstract" : "A quantitative study of the operation of Muller's Ratchet for the accumulation of deleterious genes in an asexually reproducing population is made. For a population of size N, in which deleterious mutations occur at rate \u03bb/genome/ generation, and the relative fitness of an individual with k mutants is (1 \u2212 s)k, the most important parameter is . If n0 is large (\u2a7e25), deleterious mutations will accumulate very slowly, and independently of each other; if n0 is small (&lt;1), the rate of accumulation of deleterious mutations will be greater than a natural population could plausibly bear; an estimate of the speed of the Ratchet for intermediate values of n0 is made. It is pointed out that the frequency distribution for the numbers of individuals carrying k mutants will retain its shape, but will move bodily to the right at the same average speed as the Ratchet. When favourable mutations also occur, the frequency distributions can move right of left; an estimate of the probability that any particular step is right or left is made, and it is shown that, for a given net rate of arrisal of deleterious mutations, the greater the rate of beneficial mutation, the greater the chance that beneficial mutations will accumulate.", "author" : [ { "dropping-particle" : "", "family" : "Haigh", "given" : "John", "non-dropping-particle" : "", "parse-names" : false, "suffix" : "" } ], "container-title" : "Theoretical Population Biology", "id" : "ITEM-1", "issue" : "2", "issued" : { "date-parts" : [ [ "1978", "10" ] ] }, "page" : "251-267", "title" : "The accumulation of deleterious genes in a population - Muller's Ratchet", "type" : "article-journal", "volume" : "14" }, "uris" : [ "http://www.mendeley.com/documents/?uuid=03d5fe6b-a63a-4bf6-90c2-151c5d8d03ef" ] } ], "mendeley" : { "previouslyFormattedCitation" : "(Haigh 1978)" }, "properties" : { "noteIndex" : 0 }, "schema" : "https://github.com/citation-style-language/schema/raw/master/csl-citation.json" }</w:instrText>
       </w:r>
       <w:r>
-        <w:rPr>
-          <w:lang w:val="en-US"/>
-        </w:rPr>
         <w:fldChar w:fldCharType="separate"/>
       </w:r>
       <w:r>
         <w:rPr>
           <w:noProof/>
-          <w:lang w:val="en-US"/>
         </w:rPr>
         <w:t>(Haigh 1978)</w:t>
       </w:r>
       <w:r>
-        <w:rPr>
-          <w:lang w:val="en-US"/>
-        </w:rPr>
         <w:fldChar w:fldCharType="end"/>
       </w:r>
       <w:r>
-        <w:rPr>
-          <w:lang w:val="en-US"/>
-        </w:rPr>
         <w:t xml:space="preserve">. Therefore, the frequencies of mutation-free wildtype </w:t>
       </w:r>
       <w:proofErr w:type="spellStart"/>
@@ -6122,15 +6409,11 @@
         <w:rPr>
           <w:i/>
           <w:iCs/>
-          <w:lang w:val="en-US"/>
         </w:rPr>
         <w:t>ab</w:t>
       </w:r>
       <w:proofErr w:type="spellEnd"/>
       <w:r>
-        <w:rPr>
-          <w:lang w:val="en-US"/>
-        </w:rPr>
         <w:t xml:space="preserve"> and single mutants </w:t>
       </w:r>
       <w:proofErr w:type="spellStart"/>
@@ -6138,15 +6421,11 @@
         <w:rPr>
           <w:i/>
           <w:iCs/>
-          <w:lang w:val="en-US"/>
         </w:rPr>
         <w:t>aB</w:t>
       </w:r>
       <w:proofErr w:type="spellEnd"/>
       <w:r>
-        <w:rPr>
-          <w:lang w:val="en-US"/>
-        </w:rPr>
         <w:t xml:space="preserve"> and </w:t>
       </w:r>
       <w:proofErr w:type="spellStart"/>
@@ -6154,27 +6433,17 @@
         <w:rPr>
           <w:i/>
           <w:iCs/>
-          <w:lang w:val="en-US"/>
         </w:rPr>
         <w:t>Ab</w:t>
       </w:r>
       <w:proofErr w:type="spellEnd"/>
       <w:r>
-        <w:rPr>
-          <w:lang w:val="en-US"/>
-        </w:rPr>
         <w:t xml:space="preserve"> </w:t>
       </w:r>
       <w:r>
-        <w:rPr>
-          <w:lang w:val="en-US"/>
-        </w:rPr>
         <w:t>are</w:t>
       </w:r>
       <w:r>
-        <w:rPr>
-          <w:lang w:val="en-US"/>
-        </w:rPr>
         <w:t xml:space="preserve"> </w:t>
       </w:r>
       <m:oMath>
@@ -6184,7 +6453,6 @@
               <w:rPr>
                 <w:rFonts w:ascii="Cambria Math" w:hAnsi="Cambria Math"/>
                 <w:i/>
-                <w:lang w:val="en-US"/>
               </w:rPr>
             </m:ctrlPr>
           </m:sSupPr>
@@ -6192,7 +6460,6 @@
             <m:r>
               <w:rPr>
                 <w:rFonts w:ascii="Cambria Math" w:hAnsi="Cambria Math"/>
-                <w:lang w:val="en-US"/>
               </w:rPr>
               <m:t>e</m:t>
             </m:r>
@@ -6205,7 +6472,6 @@
                   <w:rPr>
                     <w:rFonts w:ascii="Cambria Math" w:hAnsi="Cambria Math"/>
                     <w:i/>
-                    <w:lang w:val="en-US"/>
                   </w:rPr>
                 </m:ctrlPr>
               </m:fPr>
@@ -6213,7 +6479,6 @@
                 <m:r>
                   <w:rPr>
                     <w:rFonts w:ascii="Cambria Math" w:hAnsi="Cambria Math"/>
-                    <w:lang w:val="en-US"/>
                   </w:rPr>
                   <m:t>-U</m:t>
                 </m:r>
@@ -6222,7 +6487,6 @@
                 <m:r>
                   <w:rPr>
                     <w:rFonts w:ascii="Cambria Math" w:hAnsi="Cambria Math"/>
-                    <w:lang w:val="en-US"/>
                   </w:rPr>
                   <m:t>s</m:t>
                 </m:r>
@@ -6232,16 +6496,10 @@
         </m:sSup>
       </m:oMath>
       <w:r>
-        <w:rPr>
-          <w:lang w:val="en-US"/>
-        </w:rPr>
         <w:t xml:space="preserve"> </w:t>
       </w:r>
       <w:proofErr w:type="gramStart"/>
       <w:r>
-        <w:rPr>
-          <w:lang w:val="en-US"/>
-        </w:rPr>
         <w:t xml:space="preserve">and  </w:t>
       </w:r>
       <w:proofErr w:type="gramEnd"/>
@@ -6253,7 +6511,6 @@
               <w:rPr>
                 <w:rFonts w:ascii="Cambria Math" w:hAnsi="Cambria Math"/>
                 <w:i/>
-                <w:lang w:val="en-US"/>
               </w:rPr>
             </m:ctrlPr>
           </m:fPr>
@@ -6261,7 +6518,6 @@
             <m:r>
               <w:rPr>
                 <w:rFonts w:ascii="Cambria Math" w:hAnsi="Cambria Math"/>
-                <w:lang w:val="en-US"/>
               </w:rPr>
               <m:t>μ</m:t>
             </m:r>
@@ -6270,7 +6526,6 @@
             <m:r>
               <w:rPr>
                 <w:rFonts w:ascii="Cambria Math" w:hAnsi="Cambria Math"/>
-                <w:lang w:val="en-US"/>
               </w:rPr>
               <m:t>s</m:t>
             </m:r>
@@ -6282,7 +6537,6 @@
               <w:rPr>
                 <w:rFonts w:ascii="Cambria Math" w:hAnsi="Cambria Math"/>
                 <w:i/>
-                <w:lang w:val="en-US"/>
               </w:rPr>
             </m:ctrlPr>
           </m:sSupPr>
@@ -6290,7 +6544,6 @@
             <m:r>
               <w:rPr>
                 <w:rFonts w:ascii="Cambria Math" w:hAnsi="Cambria Math"/>
-                <w:lang w:val="en-US"/>
               </w:rPr>
               <m:t>e</m:t>
             </m:r>
@@ -6299,7 +6552,6 @@
             <m:r>
               <w:rPr>
                 <w:rFonts w:ascii="Cambria Math" w:hAnsi="Cambria Math"/>
-                <w:lang w:val="en-US"/>
               </w:rPr>
               <m:t>-</m:t>
             </m:r>
@@ -6310,7 +6562,6 @@
                   <w:rPr>
                     <w:rFonts w:ascii="Cambria Math" w:hAnsi="Cambria Math"/>
                     <w:i/>
-                    <w:lang w:val="en-US"/>
                   </w:rPr>
                 </m:ctrlPr>
               </m:fPr>
@@ -6318,7 +6569,6 @@
                 <m:r>
                   <w:rPr>
                     <w:rFonts w:ascii="Cambria Math" w:hAnsi="Cambria Math"/>
-                    <w:lang w:val="en-US"/>
                   </w:rPr>
                   <m:t>μ</m:t>
                 </m:r>
@@ -6327,7 +6577,6 @@
                 <m:r>
                   <w:rPr>
                     <w:rFonts w:ascii="Cambria Math" w:hAnsi="Cambria Math"/>
-                    <w:lang w:val="en-US"/>
                   </w:rPr>
                   <m:t>s</m:t>
                 </m:r>
@@ -6337,31 +6586,17 @@
         </m:sSup>
       </m:oMath>
       <w:r>
-        <w:rPr>
-          <w:lang w:val="en-US"/>
-        </w:rPr>
         <w:t xml:space="preserve">. The probability </w:t>
       </w:r>
       <w:r>
         <w:rPr>
           <w:i/>
           <w:iCs/>
-          <w:lang w:val="en-US"/>
         </w:rPr>
         <w:t>q</w:t>
       </w:r>
       <w:r>
-        <w:rPr>
-          <w:lang w:val="en-US"/>
-        </w:rPr>
-        <w:t xml:space="preserve"> that a random individual in the </w:t>
-      </w:r>
-      <w:r>
-        <w:rPr>
-          <w:lang w:val="en-US"/>
-        </w:rPr>
-        <w:lastRenderedPageBreak/>
-        <w:t>next generation is a double mutant, given there are no double mutants and neglecting individuals with deleterious mutations is:</w:t>
+        <w:t xml:space="preserve"> that a random individual in the next generation is a double mutant, given there are no double mutants and neglecting individuals with deleterious mutations is:</w:t>
       </w:r>
     </w:p>
     <w:tbl>
@@ -6605,7 +6840,7 @@
             <w:vAlign w:val="center"/>
           </w:tcPr>
           <w:p>
-            <w:bookmarkStart w:id="7" w:name="_Ref354134924"/>
+            <w:bookmarkStart w:id="6" w:name="_Ref354134924"/>
             <w:r>
               <w:t>(</w:t>
             </w:r>
@@ -6630,14 +6865,17 @@
             <w:r>
               <w:t>)</w:t>
             </w:r>
-            <w:bookmarkEnd w:id="7"/>
+            <w:bookmarkEnd w:id="6"/>
           </w:p>
         </w:tc>
       </w:tr>
     </w:tbl>
     <w:p>
       <w:r>
-        <w:t xml:space="preserve">If mutation is stress-induced, then the mutation rate of single mutants is increased </w:t>
+        <w:t>In scenario I with SIM</w:t>
+      </w:r>
+      <w:r>
+        <w:t xml:space="preserve"> the mutation rate of single mutants is increased </w:t>
       </w:r>
       <w:r>
         <w:rPr>
@@ -6691,12 +6929,32 @@
                     </m:ctrlPr>
                   </m:sSubPr>
                   <m:e>
-                    <m:r>
-                      <w:rPr>
-                        <w:rFonts w:ascii="Cambria Math" w:hAnsi="Cambria Math"/>
-                      </w:rPr>
-                      <m:t>q</m:t>
-                    </m:r>
+                    <m:sSup>
+                      <m:sSupPr>
+                        <m:ctrlPr>
+                          <w:rPr>
+                            <w:rFonts w:ascii="Cambria Math" w:hAnsi="Cambria Math"/>
+                            <w:i/>
+                          </w:rPr>
+                        </m:ctrlPr>
+                      </m:sSupPr>
+                      <m:e>
+                        <m:r>
+                          <w:rPr>
+                            <w:rFonts w:ascii="Cambria Math" w:hAnsi="Cambria Math"/>
+                          </w:rPr>
+                          <m:t>q</m:t>
+                        </m:r>
+                      </m:e>
+                      <m:sup>
+                        <m:r>
+                          <w:rPr>
+                            <w:rFonts w:ascii="Cambria Math" w:hAnsi="Cambria Math"/>
+                          </w:rPr>
+                          <m:t>I</m:t>
+                        </m:r>
+                      </m:sup>
+                    </m:sSup>
                   </m:e>
                   <m:sub>
                     <m:r>
@@ -6917,7 +7175,7 @@
             <w:vAlign w:val="center"/>
           </w:tcPr>
           <w:p>
-            <w:bookmarkStart w:id="8" w:name="_Ref354134926"/>
+            <w:bookmarkStart w:id="7" w:name="_Ref354134926"/>
             <w:r>
               <w:t>(</w:t>
             </w:r>
@@ -6942,7 +7200,7 @@
             <w:r>
               <w:t>)</w:t>
             </w:r>
-            <w:bookmarkEnd w:id="8"/>
+            <w:bookmarkEnd w:id="7"/>
           </w:p>
         </w:tc>
       </w:tr>
@@ -8009,7 +8267,7 @@
             <w:vAlign w:val="center"/>
           </w:tcPr>
           <w:p>
-            <w:bookmarkStart w:id="9" w:name="_Ref354319257"/>
+            <w:bookmarkStart w:id="8" w:name="_Ref354319257"/>
             <w:r>
               <w:t>(</w:t>
             </w:r>
@@ -8034,7 +8292,7 @@
             <w:r>
               <w:t>)</w:t>
             </w:r>
-            <w:bookmarkEnd w:id="9"/>
+            <w:bookmarkEnd w:id="8"/>
           </w:p>
         </w:tc>
       </w:tr>
@@ -8084,12 +8342,32 @@
               </m:ctrlPr>
             </m:sSubPr>
             <m:e>
-              <m:r>
-                <w:rPr>
-                  <w:rFonts w:ascii="Cambria Math" w:hAnsi="Cambria Math"/>
-                </w:rPr>
-                <m:t>q</m:t>
-              </m:r>
+              <m:sSup>
+                <m:sSupPr>
+                  <m:ctrlPr>
+                    <w:rPr>
+                      <w:rFonts w:ascii="Cambria Math" w:hAnsi="Cambria Math"/>
+                      <w:i/>
+                    </w:rPr>
+                  </m:ctrlPr>
+                </m:sSupPr>
+                <m:e>
+                  <m:r>
+                    <w:rPr>
+                      <w:rFonts w:ascii="Cambria Math" w:hAnsi="Cambria Math"/>
+                    </w:rPr>
+                    <m:t>q</m:t>
+                  </m:r>
+                </m:e>
+                <m:sup>
+                  <m:r>
+                    <w:rPr>
+                      <w:rFonts w:ascii="Cambria Math" w:hAnsi="Cambria Math"/>
+                    </w:rPr>
+                    <m:t>I</m:t>
+                  </m:r>
+                </m:sup>
+              </m:sSup>
             </m:e>
             <m:sub>
               <m:r>
@@ -8881,7 +9159,6 @@
     </w:p>
     <w:p>
       <w:r>
-        <w:lastRenderedPageBreak/>
         <w:t xml:space="preserve">The last approximation assumes that </w:t>
       </w:r>
       <w:proofErr w:type="gramStart"/>
@@ -8965,12 +9242,32 @@
               </m:ctrlPr>
             </m:sSubPr>
             <m:e>
-              <m:r>
-                <w:rPr>
-                  <w:rFonts w:ascii="Cambria Math" w:hAnsi="Cambria Math"/>
-                </w:rPr>
-                <m:t>q</m:t>
-              </m:r>
+              <m:sSup>
+                <m:sSupPr>
+                  <m:ctrlPr>
+                    <w:rPr>
+                      <w:rFonts w:ascii="Cambria Math" w:hAnsi="Cambria Math"/>
+                      <w:i/>
+                    </w:rPr>
+                  </m:ctrlPr>
+                </m:sSupPr>
+                <m:e>
+                  <m:r>
+                    <w:rPr>
+                      <w:rFonts w:ascii="Cambria Math" w:hAnsi="Cambria Math"/>
+                    </w:rPr>
+                    <m:t>q</m:t>
+                  </m:r>
+                </m:e>
+                <m:sup>
+                  <m:r>
+                    <w:rPr>
+                      <w:rFonts w:ascii="Cambria Math" w:hAnsi="Cambria Math"/>
+                    </w:rPr>
+                    <m:t>I</m:t>
+                  </m:r>
+                </m:sup>
+              </m:sSup>
             </m:e>
             <m:sub>
               <m:r>
@@ -9314,12 +9611,32 @@
                     </m:ctrlPr>
                   </m:sSubPr>
                   <m:e>
-                    <m:r>
-                      <w:rPr>
-                        <w:rFonts w:ascii="Cambria Math" w:hAnsi="Cambria Math"/>
-                      </w:rPr>
-                      <m:t>q</m:t>
-                    </m:r>
+                    <m:sSup>
+                      <m:sSupPr>
+                        <m:ctrlPr>
+                          <w:rPr>
+                            <w:rFonts w:ascii="Cambria Math" w:hAnsi="Cambria Math"/>
+                            <w:i/>
+                          </w:rPr>
+                        </m:ctrlPr>
+                      </m:sSupPr>
+                      <m:e>
+                        <m:r>
+                          <w:rPr>
+                            <w:rFonts w:ascii="Cambria Math" w:hAnsi="Cambria Math"/>
+                          </w:rPr>
+                          <m:t>q</m:t>
+                        </m:r>
+                      </m:e>
+                      <m:sup>
+                        <m:r>
+                          <w:rPr>
+                            <w:rFonts w:ascii="Cambria Math" w:hAnsi="Cambria Math"/>
+                          </w:rPr>
+                          <m:t>I</m:t>
+                        </m:r>
+                      </m:sup>
+                    </m:sSup>
                   </m:e>
                   <m:sub>
                     <m:r>
@@ -9428,7 +9745,7 @@
             <w:vAlign w:val="center"/>
           </w:tcPr>
           <w:p>
-            <w:bookmarkStart w:id="10" w:name="_Ref354319499"/>
+            <w:bookmarkStart w:id="9" w:name="_Ref354319499"/>
             <w:r>
               <w:t>(</w:t>
             </w:r>
@@ -9453,7 +9770,7 @@
             <w:r>
               <w:t>)</w:t>
             </w:r>
-            <w:bookmarkEnd w:id="10"/>
+            <w:bookmarkEnd w:id="9"/>
           </w:p>
         </w:tc>
       </w:tr>
@@ -9547,11 +9864,11 @@
       <w:pPr>
         <w:pStyle w:val="Heading3"/>
       </w:pPr>
-      <w:bookmarkStart w:id="11" w:name="_Ref354319797"/>
+      <w:bookmarkStart w:id="10" w:name="_Ref354319797"/>
       <w:r>
         <w:t>Fixation probability with stress-induced mutation</w:t>
       </w:r>
-      <w:bookmarkEnd w:id="11"/>
+      <w:bookmarkEnd w:id="10"/>
     </w:p>
     <w:p>
       <w:r>
@@ -9763,7 +10080,7 @@
             <w:vAlign w:val="center"/>
           </w:tcPr>
           <w:p>
-            <w:bookmarkStart w:id="12" w:name="_Ref354316816"/>
+            <w:bookmarkStart w:id="11" w:name="_Ref354316816"/>
             <w:r>
               <w:t>(</w:t>
             </w:r>
@@ -9788,7 +10105,7 @@
             <w:r>
               <w:t>)</w:t>
             </w:r>
-            <w:bookmarkEnd w:id="12"/>
+            <w:bookmarkEnd w:id="11"/>
           </w:p>
         </w:tc>
       </w:tr>
@@ -9882,7 +10199,7 @@
             <w:vAlign w:val="center"/>
           </w:tcPr>
           <w:p>
-            <w:bookmarkStart w:id="13" w:name="_Ref354134928"/>
+            <w:bookmarkStart w:id="12" w:name="_Ref354134928"/>
             <w:r>
               <w:t>(</w:t>
             </w:r>
@@ -9907,7 +10224,7 @@
             <w:r>
               <w:t>)</w:t>
             </w:r>
-            <w:bookmarkEnd w:id="13"/>
+            <w:bookmarkEnd w:id="12"/>
           </w:p>
         </w:tc>
       </w:tr>
@@ -9922,7 +10239,13 @@
         <w:rPr>
           <w:lang w:bidi="hi-IN"/>
         </w:rPr>
-        <w:t xml:space="preserve">In this case, the fixation probability with SIM equals that of NM and CM because the mutation rate of the wildtype </w:t>
+        <w:t>In scenario I</w:t>
+      </w:r>
+      <w:r>
+        <w:rPr>
+          <w:lang w:bidi="hi-IN"/>
+        </w:rPr>
+        <w:t xml:space="preserve">, the fixation probability with SIM equals that of NM and CM because the mutation rate of the wildtype </w:t>
       </w:r>
       <w:proofErr w:type="spellStart"/>
       <w:r>
@@ -9950,6 +10273,1008 @@
       </w:r>
       <w:r>
         <w:rPr>
+          <w:lang w:bidi="hi-IN"/>
+        </w:rPr>
+        <w:t xml:space="preserve">. However, in scenario II the mutation rate of </w:t>
+      </w:r>
+      <w:proofErr w:type="spellStart"/>
+      <w:r>
+        <w:rPr>
+          <w:i/>
+          <w:iCs/>
+          <w:lang w:bidi="hi-IN"/>
+        </w:rPr>
+        <w:t>ab</w:t>
+      </w:r>
+      <w:proofErr w:type="spellEnd"/>
+      <w:r>
+        <w:rPr>
+          <w:lang w:bidi="hi-IN"/>
+        </w:rPr>
+        <w:t xml:space="preserve"> is higher than that of </w:t>
+      </w:r>
+      <w:r>
+        <w:rPr>
+          <w:i/>
+          <w:iCs/>
+          <w:lang w:bidi="hi-IN"/>
+        </w:rPr>
+        <w:t>AB</w:t>
+      </w:r>
+      <w:r>
+        <w:rPr>
+          <w:lang w:bidi="hi-IN"/>
+        </w:rPr>
+        <w:t xml:space="preserve"> and therefore </w:t>
+      </w:r>
+      <w:r>
+        <w:rPr>
+          <w:i/>
+          <w:iCs/>
+          <w:lang w:bidi="hi-IN"/>
+        </w:rPr>
+        <w:t>AB</w:t>
+      </w:r>
+      <w:r>
+        <w:rPr>
+          <w:lang w:bidi="hi-IN"/>
+        </w:rPr>
+        <w:t xml:space="preserve"> has an additional advantage due to the accumulation of deleterious mutations in the stressed population:</w:t>
+      </w:r>
+    </w:p>
+    <w:p>
+      <w:pPr>
+        <w:rPr>
+          <w:rFonts w:eastAsiaTheme="minorEastAsia"/>
+          <w:lang w:bidi="hi-IN"/>
+        </w:rPr>
+      </w:pPr>
+      <m:oMathPara>
+        <m:oMath>
+          <m:sSubSup>
+            <m:sSubSupPr>
+              <m:ctrlPr>
+                <w:rPr>
+                  <w:rFonts w:ascii="Cambria Math" w:hAnsi="Cambria Math"/>
+                  <w:i/>
+                  <w:lang w:bidi="hi-IN"/>
+                </w:rPr>
+              </m:ctrlPr>
+            </m:sSubSupPr>
+            <m:e>
+              <m:r>
+                <w:rPr>
+                  <w:rFonts w:ascii="Cambria Math" w:hAnsi="Cambria Math"/>
+                  <w:lang w:bidi="hi-IN"/>
+                </w:rPr>
+                <m:t>ρ</m:t>
+              </m:r>
+            </m:e>
+            <m:sub>
+              <m:r>
+                <w:rPr>
+                  <w:rFonts w:ascii="Cambria Math" w:hAnsi="Cambria Math"/>
+                  <w:lang w:bidi="hi-IN"/>
+                </w:rPr>
+                <m:t>SIM</m:t>
+              </m:r>
+            </m:sub>
+            <m:sup>
+              <m:r>
+                <w:rPr>
+                  <w:rFonts w:ascii="Cambria Math" w:hAnsi="Cambria Math"/>
+                  <w:lang w:bidi="hi-IN"/>
+                </w:rPr>
+                <m:t>II</m:t>
+              </m:r>
+            </m:sup>
+          </m:sSubSup>
+          <m:r>
+            <w:rPr>
+              <w:rFonts w:ascii="Cambria Math" w:hAnsi="Cambria Math"/>
+              <w:lang w:bidi="hi-IN"/>
+            </w:rPr>
+            <m:t>=2</m:t>
+          </m:r>
+          <m:f>
+            <m:fPr>
+              <m:ctrlPr>
+                <w:rPr>
+                  <w:rFonts w:ascii="Cambria Math" w:hAnsi="Cambria Math"/>
+                  <w:i/>
+                  <w:lang w:bidi="hi-IN"/>
+                </w:rPr>
+              </m:ctrlPr>
+            </m:fPr>
+            <m:num>
+              <m:r>
+                <w:rPr>
+                  <w:rFonts w:ascii="Cambria Math" w:hAnsi="Cambria Math"/>
+                  <w:lang w:bidi="hi-IN"/>
+                </w:rPr>
+                <m:t>α-1</m:t>
+              </m:r>
+            </m:num>
+            <m:den>
+              <m:r>
+                <w:rPr>
+                  <w:rFonts w:ascii="Cambria Math" w:hAnsi="Cambria Math"/>
+                  <w:lang w:bidi="hi-IN"/>
+                </w:rPr>
+                <m:t>α</m:t>
+              </m:r>
+            </m:den>
+          </m:f>
+          <m:r>
+            <w:rPr>
+              <w:rFonts w:ascii="Cambria Math" w:hAnsi="Cambria Math"/>
+              <w:lang w:bidi="hi-IN"/>
+            </w:rPr>
+            <m:t>+o</m:t>
+          </m:r>
+          <m:d>
+            <m:dPr>
+              <m:ctrlPr>
+                <w:rPr>
+                  <w:rFonts w:ascii="Cambria Math" w:hAnsi="Cambria Math"/>
+                  <w:i/>
+                  <w:lang w:bidi="hi-IN"/>
+                </w:rPr>
+              </m:ctrlPr>
+            </m:dPr>
+            <m:e>
+              <m:r>
+                <w:rPr>
+                  <w:rFonts w:ascii="Cambria Math" w:hAnsi="Cambria Math"/>
+                  <w:lang w:bidi="hi-IN"/>
+                </w:rPr>
+                <m:t>α-1</m:t>
+              </m:r>
+            </m:e>
+          </m:d>
+        </m:oMath>
+      </m:oMathPara>
+    </w:p>
+    <w:p>
+      <w:pPr>
+        <w:rPr>
+          <w:rFonts w:eastAsiaTheme="minorEastAsia"/>
+          <w:lang w:bidi="hi-IN"/>
+        </w:rPr>
+      </w:pPr>
+      <m:oMathPara>
+        <m:oMath>
+          <m:sSubSup>
+            <m:sSubSupPr>
+              <m:ctrlPr>
+                <w:rPr>
+                  <w:rFonts w:ascii="Cambria Math" w:eastAsiaTheme="minorEastAsia" w:hAnsi="Cambria Math"/>
+                  <w:i/>
+                  <w:lang w:bidi="hi-IN"/>
+                </w:rPr>
+              </m:ctrlPr>
+            </m:sSubSupPr>
+            <m:e>
+              <m:r>
+                <w:rPr>
+                  <w:rFonts w:ascii="Cambria Math" w:eastAsiaTheme="minorEastAsia" w:hAnsi="Cambria Math"/>
+                  <w:lang w:bidi="hi-IN"/>
+                </w:rPr>
+                <m:t>α</m:t>
+              </m:r>
+            </m:e>
+            <m:sub>
+              <m:r>
+                <w:rPr>
+                  <w:rFonts w:ascii="Cambria Math" w:eastAsiaTheme="minorEastAsia" w:hAnsi="Cambria Math"/>
+                  <w:lang w:bidi="hi-IN"/>
+                </w:rPr>
+                <m:t>SIM</m:t>
+              </m:r>
+            </m:sub>
+            <m:sup>
+              <m:r>
+                <w:rPr>
+                  <w:rFonts w:ascii="Cambria Math" w:eastAsiaTheme="minorEastAsia" w:hAnsi="Cambria Math"/>
+                  <w:lang w:bidi="hi-IN"/>
+                </w:rPr>
+                <m:t>II</m:t>
+              </m:r>
+            </m:sup>
+          </m:sSubSup>
+          <m:r>
+            <w:rPr>
+              <w:rFonts w:ascii="Cambria Math" w:eastAsiaTheme="minorEastAsia" w:hAnsi="Cambria Math"/>
+              <w:lang w:bidi="hi-IN"/>
+            </w:rPr>
+            <m:t>=</m:t>
+          </m:r>
+          <m:f>
+            <m:fPr>
+              <m:ctrlPr>
+                <w:rPr>
+                  <w:rFonts w:ascii="Cambria Math" w:eastAsiaTheme="minorEastAsia" w:hAnsi="Cambria Math"/>
+                  <w:i/>
+                  <w:lang w:bidi="hi-IN"/>
+                </w:rPr>
+              </m:ctrlPr>
+            </m:fPr>
+            <m:num>
+              <m:d>
+                <m:dPr>
+                  <m:ctrlPr>
+                    <w:rPr>
+                      <w:rFonts w:ascii="Cambria Math" w:eastAsiaTheme="minorEastAsia" w:hAnsi="Cambria Math"/>
+                      <w:i/>
+                      <w:lang w:bidi="hi-IN"/>
+                    </w:rPr>
+                  </m:ctrlPr>
+                </m:dPr>
+                <m:e>
+                  <m:r>
+                    <w:rPr>
+                      <w:rFonts w:ascii="Cambria Math" w:eastAsiaTheme="minorEastAsia" w:hAnsi="Cambria Math"/>
+                      <w:lang w:bidi="hi-IN"/>
+                    </w:rPr>
+                    <m:t>1+sH</m:t>
+                  </m:r>
+                </m:e>
+              </m:d>
+              <m:sSup>
+                <m:sSupPr>
+                  <m:ctrlPr>
+                    <w:rPr>
+                      <w:rFonts w:ascii="Cambria Math" w:eastAsiaTheme="minorEastAsia" w:hAnsi="Cambria Math"/>
+                      <w:i/>
+                      <w:lang w:bidi="hi-IN"/>
+                    </w:rPr>
+                  </m:ctrlPr>
+                </m:sSupPr>
+                <m:e>
+                  <m:r>
+                    <w:rPr>
+                      <w:rFonts w:ascii="Cambria Math" w:eastAsiaTheme="minorEastAsia" w:hAnsi="Cambria Math"/>
+                      <w:lang w:bidi="hi-IN"/>
+                    </w:rPr>
+                    <m:t>e</m:t>
+                  </m:r>
+                </m:e>
+                <m:sup>
+                  <m:r>
+                    <w:rPr>
+                      <w:rFonts w:ascii="Cambria Math" w:eastAsiaTheme="minorEastAsia" w:hAnsi="Cambria Math"/>
+                      <w:lang w:bidi="hi-IN"/>
+                    </w:rPr>
+                    <m:t>-U</m:t>
+                  </m:r>
+                </m:sup>
+              </m:sSup>
+            </m:num>
+            <m:den>
+              <m:sSup>
+                <m:sSupPr>
+                  <m:ctrlPr>
+                    <w:rPr>
+                      <w:rFonts w:ascii="Cambria Math" w:eastAsiaTheme="minorEastAsia" w:hAnsi="Cambria Math"/>
+                      <w:i/>
+                      <w:lang w:bidi="hi-IN"/>
+                    </w:rPr>
+                  </m:ctrlPr>
+                </m:sSupPr>
+                <m:e>
+                  <m:r>
+                    <w:rPr>
+                      <w:rFonts w:ascii="Cambria Math" w:eastAsiaTheme="minorEastAsia" w:hAnsi="Cambria Math"/>
+                      <w:lang w:bidi="hi-IN"/>
+                    </w:rPr>
+                    <m:t>e</m:t>
+                  </m:r>
+                </m:e>
+                <m:sup>
+                  <m:r>
+                    <w:rPr>
+                      <w:rFonts w:ascii="Cambria Math" w:eastAsiaTheme="minorEastAsia" w:hAnsi="Cambria Math"/>
+                      <w:lang w:bidi="hi-IN"/>
+                    </w:rPr>
+                    <m:t>-τU</m:t>
+                  </m:r>
+                </m:sup>
+              </m:sSup>
+            </m:den>
+          </m:f>
+          <m:r>
+            <w:rPr>
+              <w:rFonts w:ascii="Cambria Math" w:eastAsiaTheme="minorEastAsia" w:hAnsi="Cambria Math"/>
+              <w:lang w:bidi="hi-IN"/>
+            </w:rPr>
+            <m:t>=</m:t>
+          </m:r>
+          <m:d>
+            <m:dPr>
+              <m:ctrlPr>
+                <w:rPr>
+                  <w:rFonts w:ascii="Cambria Math" w:eastAsiaTheme="minorEastAsia" w:hAnsi="Cambria Math"/>
+                  <w:i/>
+                  <w:lang w:bidi="hi-IN"/>
+                </w:rPr>
+              </m:ctrlPr>
+            </m:dPr>
+            <m:e>
+              <m:r>
+                <w:rPr>
+                  <w:rFonts w:ascii="Cambria Math" w:eastAsiaTheme="minorEastAsia" w:hAnsi="Cambria Math"/>
+                  <w:lang w:bidi="hi-IN"/>
+                </w:rPr>
+                <m:t>1+sH</m:t>
+              </m:r>
+            </m:e>
+          </m:d>
+          <m:sSup>
+            <m:sSupPr>
+              <m:ctrlPr>
+                <w:rPr>
+                  <w:rFonts w:ascii="Cambria Math" w:eastAsiaTheme="minorEastAsia" w:hAnsi="Cambria Math"/>
+                  <w:i/>
+                  <w:lang w:bidi="hi-IN"/>
+                </w:rPr>
+              </m:ctrlPr>
+            </m:sSupPr>
+            <m:e>
+              <m:r>
+                <w:rPr>
+                  <w:rFonts w:ascii="Cambria Math" w:eastAsiaTheme="minorEastAsia" w:hAnsi="Cambria Math"/>
+                  <w:lang w:bidi="hi-IN"/>
+                </w:rPr>
+                <m:t>e</m:t>
+              </m:r>
+            </m:e>
+            <m:sup>
+              <m:r>
+                <w:rPr>
+                  <w:rFonts w:ascii="Cambria Math" w:eastAsiaTheme="minorEastAsia" w:hAnsi="Cambria Math"/>
+                  <w:lang w:bidi="hi-IN"/>
+                </w:rPr>
+                <m:t>U</m:t>
+              </m:r>
+              <m:d>
+                <m:dPr>
+                  <m:ctrlPr>
+                    <w:rPr>
+                      <w:rFonts w:ascii="Cambria Math" w:eastAsiaTheme="minorEastAsia" w:hAnsi="Cambria Math"/>
+                      <w:i/>
+                      <w:lang w:bidi="hi-IN"/>
+                    </w:rPr>
+                  </m:ctrlPr>
+                </m:dPr>
+                <m:e>
+                  <m:r>
+                    <w:rPr>
+                      <w:rFonts w:ascii="Cambria Math" w:eastAsiaTheme="minorEastAsia" w:hAnsi="Cambria Math"/>
+                      <w:lang w:bidi="hi-IN"/>
+                    </w:rPr>
+                    <m:t>τ-1</m:t>
+                  </m:r>
+                </m:e>
+              </m:d>
+            </m:sup>
+          </m:sSup>
+        </m:oMath>
+      </m:oMathPara>
+    </w:p>
+    <w:p>
+      <w:pPr>
+        <w:rPr>
+          <w:rFonts w:eastAsiaTheme="minorEastAsia"/>
+          <w:lang w:bidi="hi-IN"/>
+        </w:rPr>
+      </w:pPr>
+      <m:oMathPara>
+        <m:oMath>
+          <m:sSubSup>
+            <m:sSubSupPr>
+              <m:ctrlPr>
+                <w:rPr>
+                  <w:rFonts w:ascii="Cambria Math" w:hAnsi="Cambria Math"/>
+                  <w:i/>
+                  <w:lang w:bidi="hi-IN"/>
+                </w:rPr>
+              </m:ctrlPr>
+            </m:sSubSupPr>
+            <m:e>
+              <m:r>
+                <w:rPr>
+                  <w:rFonts w:ascii="Cambria Math" w:hAnsi="Cambria Math"/>
+                  <w:lang w:bidi="hi-IN"/>
+                </w:rPr>
+                <m:t>ρ</m:t>
+              </m:r>
+            </m:e>
+            <m:sub>
+              <m:r>
+                <w:rPr>
+                  <w:rFonts w:ascii="Cambria Math" w:hAnsi="Cambria Math"/>
+                  <w:lang w:bidi="hi-IN"/>
+                </w:rPr>
+                <m:t>SIM</m:t>
+              </m:r>
+            </m:sub>
+            <m:sup>
+              <m:r>
+                <w:rPr>
+                  <w:rFonts w:ascii="Cambria Math" w:hAnsi="Cambria Math"/>
+                  <w:lang w:bidi="hi-IN"/>
+                </w:rPr>
+                <m:t>II</m:t>
+              </m:r>
+            </m:sup>
+          </m:sSubSup>
+          <m:r>
+            <w:rPr>
+              <w:rFonts w:ascii="Cambria Math" w:hAnsi="Cambria Math"/>
+              <w:lang w:bidi="hi-IN"/>
+            </w:rPr>
+            <m:t>≈2</m:t>
+          </m:r>
+          <m:f>
+            <m:fPr>
+              <m:ctrlPr>
+                <w:rPr>
+                  <w:rFonts w:ascii="Cambria Math" w:eastAsiaTheme="minorEastAsia" w:hAnsi="Cambria Math"/>
+                  <w:i/>
+                  <w:lang w:bidi="hi-IN"/>
+                </w:rPr>
+              </m:ctrlPr>
+            </m:fPr>
+            <m:num>
+              <m:d>
+                <m:dPr>
+                  <m:ctrlPr>
+                    <w:rPr>
+                      <w:rFonts w:ascii="Cambria Math" w:eastAsiaTheme="minorEastAsia" w:hAnsi="Cambria Math"/>
+                      <w:i/>
+                      <w:lang w:bidi="hi-IN"/>
+                    </w:rPr>
+                  </m:ctrlPr>
+                </m:dPr>
+                <m:e>
+                  <m:r>
+                    <w:rPr>
+                      <w:rFonts w:ascii="Cambria Math" w:eastAsiaTheme="minorEastAsia" w:hAnsi="Cambria Math"/>
+                      <w:lang w:bidi="hi-IN"/>
+                    </w:rPr>
+                    <m:t>1+sH</m:t>
+                  </m:r>
+                </m:e>
+              </m:d>
+              <m:sSup>
+                <m:sSupPr>
+                  <m:ctrlPr>
+                    <w:rPr>
+                      <w:rFonts w:ascii="Cambria Math" w:eastAsiaTheme="minorEastAsia" w:hAnsi="Cambria Math"/>
+                      <w:i/>
+                      <w:lang w:bidi="hi-IN"/>
+                    </w:rPr>
+                  </m:ctrlPr>
+                </m:sSupPr>
+                <m:e>
+                  <m:r>
+                    <w:rPr>
+                      <w:rFonts w:ascii="Cambria Math" w:eastAsiaTheme="minorEastAsia" w:hAnsi="Cambria Math"/>
+                      <w:lang w:bidi="hi-IN"/>
+                    </w:rPr>
+                    <m:t>e</m:t>
+                  </m:r>
+                </m:e>
+                <m:sup>
+                  <m:r>
+                    <w:rPr>
+                      <w:rFonts w:ascii="Cambria Math" w:eastAsiaTheme="minorEastAsia" w:hAnsi="Cambria Math"/>
+                      <w:lang w:bidi="hi-IN"/>
+                    </w:rPr>
+                    <m:t>U</m:t>
+                  </m:r>
+                  <m:d>
+                    <m:dPr>
+                      <m:ctrlPr>
+                        <w:rPr>
+                          <w:rFonts w:ascii="Cambria Math" w:eastAsiaTheme="minorEastAsia" w:hAnsi="Cambria Math"/>
+                          <w:i/>
+                          <w:lang w:bidi="hi-IN"/>
+                        </w:rPr>
+                      </m:ctrlPr>
+                    </m:dPr>
+                    <m:e>
+                      <m:r>
+                        <w:rPr>
+                          <w:rFonts w:ascii="Cambria Math" w:eastAsiaTheme="minorEastAsia" w:hAnsi="Cambria Math"/>
+                          <w:lang w:bidi="hi-IN"/>
+                        </w:rPr>
+                        <m:t>τ-1</m:t>
+                      </m:r>
+                    </m:e>
+                  </m:d>
+                </m:sup>
+              </m:sSup>
+              <m:r>
+                <w:rPr>
+                  <w:rFonts w:ascii="Cambria Math" w:eastAsiaTheme="minorEastAsia" w:hAnsi="Cambria Math"/>
+                  <w:lang w:bidi="hi-IN"/>
+                </w:rPr>
+                <m:t>-1</m:t>
+              </m:r>
+              <m:ctrlPr>
+                <w:rPr>
+                  <w:rFonts w:ascii="Cambria Math" w:hAnsi="Cambria Math"/>
+                  <w:i/>
+                  <w:lang w:bidi="hi-IN"/>
+                </w:rPr>
+              </m:ctrlPr>
+            </m:num>
+            <m:den>
+              <m:d>
+                <m:dPr>
+                  <m:ctrlPr>
+                    <w:rPr>
+                      <w:rFonts w:ascii="Cambria Math" w:eastAsiaTheme="minorEastAsia" w:hAnsi="Cambria Math"/>
+                      <w:i/>
+                      <w:lang w:bidi="hi-IN"/>
+                    </w:rPr>
+                  </m:ctrlPr>
+                </m:dPr>
+                <m:e>
+                  <m:r>
+                    <w:rPr>
+                      <w:rFonts w:ascii="Cambria Math" w:eastAsiaTheme="minorEastAsia" w:hAnsi="Cambria Math"/>
+                      <w:lang w:bidi="hi-IN"/>
+                    </w:rPr>
+                    <m:t>1+sH</m:t>
+                  </m:r>
+                </m:e>
+              </m:d>
+              <m:sSup>
+                <m:sSupPr>
+                  <m:ctrlPr>
+                    <w:rPr>
+                      <w:rFonts w:ascii="Cambria Math" w:eastAsiaTheme="minorEastAsia" w:hAnsi="Cambria Math"/>
+                      <w:i/>
+                      <w:lang w:bidi="hi-IN"/>
+                    </w:rPr>
+                  </m:ctrlPr>
+                </m:sSupPr>
+                <m:e>
+                  <m:r>
+                    <w:rPr>
+                      <w:rFonts w:ascii="Cambria Math" w:eastAsiaTheme="minorEastAsia" w:hAnsi="Cambria Math"/>
+                      <w:lang w:bidi="hi-IN"/>
+                    </w:rPr>
+                    <m:t>e</m:t>
+                  </m:r>
+                </m:e>
+                <m:sup>
+                  <m:r>
+                    <w:rPr>
+                      <w:rFonts w:ascii="Cambria Math" w:eastAsiaTheme="minorEastAsia" w:hAnsi="Cambria Math"/>
+                      <w:lang w:bidi="hi-IN"/>
+                    </w:rPr>
+                    <m:t>U</m:t>
+                  </m:r>
+                  <m:d>
+                    <m:dPr>
+                      <m:ctrlPr>
+                        <w:rPr>
+                          <w:rFonts w:ascii="Cambria Math" w:eastAsiaTheme="minorEastAsia" w:hAnsi="Cambria Math"/>
+                          <w:i/>
+                          <w:lang w:bidi="hi-IN"/>
+                        </w:rPr>
+                      </m:ctrlPr>
+                    </m:dPr>
+                    <m:e>
+                      <m:r>
+                        <w:rPr>
+                          <w:rFonts w:ascii="Cambria Math" w:eastAsiaTheme="minorEastAsia" w:hAnsi="Cambria Math"/>
+                          <w:lang w:bidi="hi-IN"/>
+                        </w:rPr>
+                        <m:t>τ-1</m:t>
+                      </m:r>
+                    </m:e>
+                  </m:d>
+                </m:sup>
+              </m:sSup>
+            </m:den>
+          </m:f>
+          <m:r>
+            <w:rPr>
+              <w:rFonts w:ascii="Cambria Math" w:eastAsiaTheme="minorEastAsia" w:hAnsi="Cambria Math"/>
+              <w:lang w:bidi="hi-IN"/>
+            </w:rPr>
+            <m:t>=</m:t>
+          </m:r>
+          <m:r>
+            <w:rPr>
+              <w:rFonts w:ascii="Cambria Math" w:hAnsi="Cambria Math"/>
+              <w:lang w:bidi="hi-IN"/>
+            </w:rPr>
+            <m:t>2</m:t>
+          </m:r>
+          <m:f>
+            <m:fPr>
+              <m:ctrlPr>
+                <w:rPr>
+                  <w:rFonts w:ascii="Cambria Math" w:eastAsiaTheme="minorEastAsia" w:hAnsi="Cambria Math"/>
+                  <w:i/>
+                  <w:lang w:bidi="hi-IN"/>
+                </w:rPr>
+              </m:ctrlPr>
+            </m:fPr>
+            <m:num>
+              <m:r>
+                <w:rPr>
+                  <w:rFonts w:ascii="Cambria Math" w:eastAsiaTheme="minorEastAsia" w:hAnsi="Cambria Math"/>
+                  <w:lang w:bidi="hi-IN"/>
+                </w:rPr>
+                <m:t>1+sH-</m:t>
+              </m:r>
+              <m:sSup>
+                <m:sSupPr>
+                  <m:ctrlPr>
+                    <w:rPr>
+                      <w:rFonts w:ascii="Cambria Math" w:eastAsiaTheme="minorEastAsia" w:hAnsi="Cambria Math"/>
+                      <w:i/>
+                      <w:lang w:bidi="hi-IN"/>
+                    </w:rPr>
+                  </m:ctrlPr>
+                </m:sSupPr>
+                <m:e>
+                  <m:r>
+                    <w:rPr>
+                      <w:rFonts w:ascii="Cambria Math" w:eastAsiaTheme="minorEastAsia" w:hAnsi="Cambria Math"/>
+                      <w:lang w:bidi="hi-IN"/>
+                    </w:rPr>
+                    <m:t>e</m:t>
+                  </m:r>
+                </m:e>
+                <m:sup>
+                  <m:r>
+                    <w:rPr>
+                      <w:rFonts w:ascii="Cambria Math" w:eastAsiaTheme="minorEastAsia" w:hAnsi="Cambria Math"/>
+                      <w:lang w:bidi="hi-IN"/>
+                    </w:rPr>
+                    <m:t>-</m:t>
+                  </m:r>
+                  <m:r>
+                    <w:rPr>
+                      <w:rFonts w:ascii="Cambria Math" w:eastAsiaTheme="minorEastAsia" w:hAnsi="Cambria Math"/>
+                      <w:lang w:bidi="hi-IN"/>
+                    </w:rPr>
+                    <m:t>U</m:t>
+                  </m:r>
+                  <m:d>
+                    <m:dPr>
+                      <m:ctrlPr>
+                        <w:rPr>
+                          <w:rFonts w:ascii="Cambria Math" w:eastAsiaTheme="minorEastAsia" w:hAnsi="Cambria Math"/>
+                          <w:i/>
+                          <w:lang w:bidi="hi-IN"/>
+                        </w:rPr>
+                      </m:ctrlPr>
+                    </m:dPr>
+                    <m:e>
+                      <m:r>
+                        <w:rPr>
+                          <w:rFonts w:ascii="Cambria Math" w:eastAsiaTheme="minorEastAsia" w:hAnsi="Cambria Math"/>
+                          <w:lang w:bidi="hi-IN"/>
+                        </w:rPr>
+                        <m:t>τ-1</m:t>
+                      </m:r>
+                    </m:e>
+                  </m:d>
+                </m:sup>
+              </m:sSup>
+              <m:ctrlPr>
+                <w:rPr>
+                  <w:rFonts w:ascii="Cambria Math" w:hAnsi="Cambria Math"/>
+                  <w:i/>
+                  <w:lang w:bidi="hi-IN"/>
+                </w:rPr>
+              </m:ctrlPr>
+            </m:num>
+            <m:den>
+              <m:r>
+                <w:rPr>
+                  <w:rFonts w:ascii="Cambria Math" w:eastAsiaTheme="minorEastAsia" w:hAnsi="Cambria Math"/>
+                  <w:lang w:bidi="hi-IN"/>
+                </w:rPr>
+                <m:t>1+sH</m:t>
+              </m:r>
+            </m:den>
+          </m:f>
+          <m:r>
+            <w:rPr>
+              <w:rFonts w:ascii="Cambria Math" w:eastAsiaTheme="minorEastAsia" w:hAnsi="Cambria Math"/>
+              <w:lang w:bidi="hi-IN"/>
+            </w:rPr>
+            <m:t>≈</m:t>
+          </m:r>
+          <m:r>
+            <w:rPr>
+              <w:rFonts w:ascii="Cambria Math" w:hAnsi="Cambria Math"/>
+              <w:lang w:bidi="hi-IN"/>
+            </w:rPr>
+            <m:t>2</m:t>
+          </m:r>
+          <m:f>
+            <m:fPr>
+              <m:ctrlPr>
+                <w:rPr>
+                  <w:rFonts w:ascii="Cambria Math" w:eastAsiaTheme="minorEastAsia" w:hAnsi="Cambria Math"/>
+                  <w:i/>
+                  <w:lang w:bidi="hi-IN"/>
+                </w:rPr>
+              </m:ctrlPr>
+            </m:fPr>
+            <m:num>
+              <m:r>
+                <w:rPr>
+                  <w:rFonts w:ascii="Cambria Math" w:eastAsiaTheme="minorEastAsia" w:hAnsi="Cambria Math"/>
+                  <w:lang w:bidi="hi-IN"/>
+                </w:rPr>
+                <m:t>1+sH-</m:t>
+              </m:r>
+              <m:r>
+                <w:rPr>
+                  <w:rFonts w:ascii="Cambria Math" w:eastAsiaTheme="minorEastAsia" w:hAnsi="Cambria Math"/>
+                  <w:lang w:bidi="hi-IN"/>
+                </w:rPr>
+                <m:t>1+U</m:t>
+              </m:r>
+              <m:d>
+                <m:dPr>
+                  <m:ctrlPr>
+                    <w:rPr>
+                      <w:rFonts w:ascii="Cambria Math" w:eastAsiaTheme="minorEastAsia" w:hAnsi="Cambria Math"/>
+                      <w:i/>
+                      <w:lang w:bidi="hi-IN"/>
+                    </w:rPr>
+                  </m:ctrlPr>
+                </m:dPr>
+                <m:e>
+                  <m:r>
+                    <w:rPr>
+                      <w:rFonts w:ascii="Cambria Math" w:eastAsiaTheme="minorEastAsia" w:hAnsi="Cambria Math"/>
+                      <w:lang w:bidi="hi-IN"/>
+                    </w:rPr>
+                    <m:t>τ-1</m:t>
+                  </m:r>
+                </m:e>
+              </m:d>
+              <m:ctrlPr>
+                <w:rPr>
+                  <w:rFonts w:ascii="Cambria Math" w:hAnsi="Cambria Math"/>
+                  <w:i/>
+                  <w:lang w:bidi="hi-IN"/>
+                </w:rPr>
+              </m:ctrlPr>
+            </m:num>
+            <m:den>
+              <m:r>
+                <w:rPr>
+                  <w:rFonts w:ascii="Cambria Math" w:eastAsiaTheme="minorEastAsia" w:hAnsi="Cambria Math"/>
+                  <w:lang w:bidi="hi-IN"/>
+                </w:rPr>
+                <m:t>1+sH</m:t>
+              </m:r>
+            </m:den>
+          </m:f>
+          <m:r>
+            <w:rPr>
+              <w:rFonts w:ascii="Cambria Math" w:eastAsiaTheme="minorEastAsia" w:hAnsi="Cambria Math"/>
+              <w:lang w:bidi="hi-IN"/>
+            </w:rPr>
+            <m:t>=</m:t>
+          </m:r>
+          <m:r>
+            <w:rPr>
+              <w:rFonts w:ascii="Cambria Math" w:hAnsi="Cambria Math"/>
+              <w:lang w:bidi="hi-IN"/>
+            </w:rPr>
+            <m:t>2</m:t>
+          </m:r>
+          <m:f>
+            <m:fPr>
+              <m:ctrlPr>
+                <w:rPr>
+                  <w:rFonts w:ascii="Cambria Math" w:eastAsiaTheme="minorEastAsia" w:hAnsi="Cambria Math"/>
+                  <w:i/>
+                  <w:lang w:bidi="hi-IN"/>
+                </w:rPr>
+              </m:ctrlPr>
+            </m:fPr>
+            <m:num>
+              <m:r>
+                <w:rPr>
+                  <w:rFonts w:ascii="Cambria Math" w:eastAsiaTheme="minorEastAsia" w:hAnsi="Cambria Math"/>
+                  <w:lang w:bidi="hi-IN"/>
+                </w:rPr>
+                <m:t>sH+U</m:t>
+              </m:r>
+              <m:d>
+                <m:dPr>
+                  <m:ctrlPr>
+                    <w:rPr>
+                      <w:rFonts w:ascii="Cambria Math" w:eastAsiaTheme="minorEastAsia" w:hAnsi="Cambria Math"/>
+                      <w:i/>
+                      <w:lang w:bidi="hi-IN"/>
+                    </w:rPr>
+                  </m:ctrlPr>
+                </m:dPr>
+                <m:e>
+                  <m:r>
+                    <w:rPr>
+                      <w:rFonts w:ascii="Cambria Math" w:eastAsiaTheme="minorEastAsia" w:hAnsi="Cambria Math"/>
+                      <w:lang w:bidi="hi-IN"/>
+                    </w:rPr>
+                    <m:t>τ-1</m:t>
+                  </m:r>
+                </m:e>
+              </m:d>
+              <m:ctrlPr>
+                <w:rPr>
+                  <w:rFonts w:ascii="Cambria Math" w:hAnsi="Cambria Math"/>
+                  <w:i/>
+                  <w:lang w:bidi="hi-IN"/>
+                </w:rPr>
+              </m:ctrlPr>
+            </m:num>
+            <m:den>
+              <m:r>
+                <w:rPr>
+                  <w:rFonts w:ascii="Cambria Math" w:eastAsiaTheme="minorEastAsia" w:hAnsi="Cambria Math"/>
+                  <w:lang w:bidi="hi-IN"/>
+                </w:rPr>
+                <m:t>1+sH</m:t>
+              </m:r>
+            </m:den>
+          </m:f>
+          <m:r>
+            <w:rPr>
+              <w:rFonts w:ascii="Cambria Math" w:eastAsiaTheme="minorEastAsia" w:hAnsi="Cambria Math"/>
+              <w:lang w:bidi="hi-IN"/>
+            </w:rPr>
+            <m:t>⇒</m:t>
+          </m:r>
+        </m:oMath>
+      </m:oMathPara>
+    </w:p>
+    <w:p>
+      <w:pPr>
+        <w:rPr>
+          <w:rFonts w:eastAsiaTheme="minorEastAsia"/>
+          <w:lang w:bidi="hi-IN"/>
+        </w:rPr>
+      </w:pPr>
+      <m:oMathPara>
+        <m:oMath>
+          <m:sSubSup>
+            <m:sSubSupPr>
+              <m:ctrlPr>
+                <w:rPr>
+                  <w:rFonts w:ascii="Cambria Math" w:eastAsiaTheme="minorEastAsia" w:hAnsi="Cambria Math"/>
+                  <w:i/>
+                  <w:lang w:bidi="hi-IN"/>
+                </w:rPr>
+              </m:ctrlPr>
+            </m:sSubSupPr>
+            <m:e>
+              <m:r>
+                <w:rPr>
+                  <w:rFonts w:ascii="Cambria Math" w:eastAsiaTheme="minorEastAsia" w:hAnsi="Cambria Math"/>
+                  <w:lang w:bidi="hi-IN"/>
+                </w:rPr>
+                <m:t>ρ</m:t>
+              </m:r>
+            </m:e>
+            <m:sub>
+              <m:r>
+                <w:rPr>
+                  <w:rFonts w:ascii="Cambria Math" w:eastAsiaTheme="minorEastAsia" w:hAnsi="Cambria Math"/>
+                  <w:lang w:bidi="hi-IN"/>
+                </w:rPr>
+                <m:t>SIM</m:t>
+              </m:r>
+            </m:sub>
+            <m:sup>
+              <m:r>
+                <w:rPr>
+                  <w:rFonts w:ascii="Cambria Math" w:eastAsiaTheme="minorEastAsia" w:hAnsi="Cambria Math"/>
+                  <w:lang w:bidi="hi-IN"/>
+                </w:rPr>
+                <m:t>II</m:t>
+              </m:r>
+            </m:sup>
+          </m:sSubSup>
+          <m:r>
+            <w:rPr>
+              <w:rFonts w:ascii="Cambria Math" w:eastAsiaTheme="minorEastAsia" w:hAnsi="Cambria Math"/>
+              <w:lang w:bidi="hi-IN"/>
+            </w:rPr>
+            <m:t>≈ρ+</m:t>
+          </m:r>
+          <m:f>
+            <m:fPr>
+              <m:ctrlPr>
+                <w:rPr>
+                  <w:rFonts w:ascii="Cambria Math" w:eastAsiaTheme="minorEastAsia" w:hAnsi="Cambria Math"/>
+                  <w:i/>
+                  <w:lang w:bidi="hi-IN"/>
+                </w:rPr>
+              </m:ctrlPr>
+            </m:fPr>
+            <m:num>
+              <m:r>
+                <w:rPr>
+                  <w:rFonts w:ascii="Cambria Math" w:eastAsiaTheme="minorEastAsia" w:hAnsi="Cambria Math"/>
+                  <w:lang w:bidi="hi-IN"/>
+                </w:rPr>
+                <m:t>U</m:t>
+              </m:r>
+              <m:d>
+                <m:dPr>
+                  <m:ctrlPr>
+                    <w:rPr>
+                      <w:rFonts w:ascii="Cambria Math" w:eastAsiaTheme="minorEastAsia" w:hAnsi="Cambria Math"/>
+                      <w:i/>
+                      <w:lang w:bidi="hi-IN"/>
+                    </w:rPr>
+                  </m:ctrlPr>
+                </m:dPr>
+                <m:e>
+                  <m:r>
+                    <w:rPr>
+                      <w:rFonts w:ascii="Cambria Math" w:eastAsiaTheme="minorEastAsia" w:hAnsi="Cambria Math"/>
+                      <w:lang w:bidi="hi-IN"/>
+                    </w:rPr>
+                    <m:t>τ-1</m:t>
+                  </m:r>
+                </m:e>
+              </m:d>
+            </m:num>
+            <m:den>
+              <m:r>
+                <w:rPr>
+                  <w:rFonts w:ascii="Cambria Math" w:eastAsiaTheme="minorEastAsia" w:hAnsi="Cambria Math"/>
+                  <w:lang w:bidi="hi-IN"/>
+                </w:rPr>
+                <m:t>1+sH</m:t>
+              </m:r>
+            </m:den>
+          </m:f>
+        </m:oMath>
+      </m:oMathPara>
+    </w:p>
+    <w:p>
+      <w:pPr>
+        <w:rPr>
+          <w:rFonts w:eastAsiaTheme="minorEastAsia"/>
+          <w:lang w:bidi="hi-IN"/>
+        </w:rPr>
+      </w:pPr>
+      <w:r>
+        <w:rPr>
+          <w:rFonts w:eastAsiaTheme="minorEastAsia"/>
+          <w:lang w:bidi="hi-IN"/>
+        </w:rPr>
+        <w:t xml:space="preserve">So, in this scenario the fixation probability with SIM is higher than with either NM or CM, and the advantage increases linearly with </w:t>
+      </w:r>
+      <w:r>
+        <w:rPr>
+          <w:i/>
+          <w:iCs/>
+        </w:rPr>
+        <w:t>τ</w:t>
+      </w:r>
+      <w:r>
+        <w:rPr>
+          <w:rFonts w:eastAsiaTheme="minorEastAsia"/>
           <w:lang w:bidi="hi-IN"/>
         </w:rPr>
         <w:t>.</w:t>
@@ -10241,14 +11566,7 @@
         <w:rPr>
           <w:rFonts w:eastAsiaTheme="minorEastAsia"/>
         </w:rPr>
-        <w:t xml:space="preserve">, CM decreases the population mean fitness with respect to NM, but SIM can increase the population mean fitness with respect to NM. A </w:t>
-      </w:r>
-      <w:r>
-        <w:rPr>
-          <w:rFonts w:eastAsiaTheme="minorEastAsia"/>
-        </w:rPr>
-        <w:lastRenderedPageBreak/>
-        <w:t xml:space="preserve">sufficient condition is that the mutation rate of individuals with below average fitness is increased. Because we assume </w:t>
+        <w:t xml:space="preserve">, CM decreases the population mean fitness with respect to NM, but SIM can increase the population mean fitness with respect to NM. A sufficient condition is that the mutation rate of individuals with below average fitness is increased. Because we assume </w:t>
       </w:r>
       <w:proofErr w:type="gramStart"/>
       <w:r>
@@ -10788,13 +12106,35 @@
               </m:ctrlPr>
             </m:sSubPr>
             <m:e>
-              <m:r>
-                <w:rPr>
-                  <w:rFonts w:ascii="Cambria Math" w:hAnsi="Cambria Math"/>
-                  <w:lang w:bidi="hi-IN"/>
-                </w:rPr>
-                <m:t>ν</m:t>
-              </m:r>
+              <m:sSup>
+                <m:sSupPr>
+                  <m:ctrlPr>
+                    <w:rPr>
+                      <w:rFonts w:ascii="Cambria Math" w:hAnsi="Cambria Math"/>
+                      <w:i/>
+                      <w:lang w:bidi="hi-IN"/>
+                    </w:rPr>
+                  </m:ctrlPr>
+                </m:sSupPr>
+                <m:e>
+                  <m:r>
+                    <w:rPr>
+                      <w:rFonts w:ascii="Cambria Math" w:hAnsi="Cambria Math"/>
+                      <w:lang w:bidi="hi-IN"/>
+                    </w:rPr>
+                    <m:t>ν</m:t>
+                  </m:r>
+                </m:e>
+                <m:sup>
+                  <m:r>
+                    <w:rPr>
+                      <w:rFonts w:ascii="Cambria Math" w:hAnsi="Cambria Math"/>
+                      <w:lang w:bidi="hi-IN"/>
+                    </w:rPr>
+                    <m:t>I</m:t>
+                  </m:r>
+                </m:sup>
+              </m:sSup>
             </m:e>
             <m:sub>
               <m:r>
@@ -10875,145 +12215,80 @@
     <w:p>
       <w:pPr>
         <w:rPr>
-          <w:lang w:bidi="hi-IN"/>
+          <w:rFonts w:eastAsiaTheme="minorEastAsia"/>
         </w:rPr>
       </w:pPr>
-      <w:r>
-        <w:rPr>
-          <w:rFonts w:eastAsiaTheme="minorEastAsia"/>
-          <w:lang w:bidi="hi-IN"/>
-        </w:rPr>
-        <w:t xml:space="preserve">There are several interpretations we can make from these expressions. First, comparing SIM to NM, we can see that as long as </w:t>
-      </w:r>
-      <w:proofErr w:type="spellStart"/>
-      <w:r>
-        <w:rPr>
-          <w:i/>
-          <w:iCs/>
-        </w:rPr>
-        <w:t>τ</w:t>
-      </w:r>
-      <w:r>
-        <w:rPr>
-          <w:i/>
-          <w:iCs/>
-        </w:rPr>
-        <w:t>U</w:t>
-      </w:r>
-      <w:proofErr w:type="spellEnd"/>
-      <w:r>
-        <w:rPr>
-          <w:i/>
-          <w:iCs/>
-        </w:rPr>
-        <w:t>&lt;</w:t>
-      </w:r>
-      <w:r>
-        <w:rPr>
-          <w:i/>
-          <w:iCs/>
-        </w:rPr>
-        <w:t>1</w:t>
-      </w:r>
-      <w:r>
-        <w:rPr>
-          <w:lang w:bidi="hi-IN"/>
-        </w:rPr>
-        <w:t xml:space="preserve">, the adaptation rate with SIM is higher than with NM. Second, as long as </w:t>
-      </w:r>
-      <w:proofErr w:type="spellStart"/>
-      <w:r>
-        <w:rPr>
-          <w:i/>
-          <w:iCs/>
-        </w:rPr>
-        <w:t>τ</w:t>
-      </w:r>
-      <w:r>
-        <w:rPr>
-          <w:i/>
-          <w:iCs/>
-          <w:lang w:bidi="hi-IN"/>
-        </w:rPr>
-        <w:t>U</w:t>
-      </w:r>
-      <w:proofErr w:type="spellEnd"/>
-      <w:r>
-        <w:rPr>
-          <w:i/>
-          <w:iCs/>
-          <w:lang w:bidi="hi-IN"/>
-        </w:rPr>
-        <w:t>&lt;</w:t>
-      </w:r>
-      <w:r>
-        <w:rPr>
-          <w:i/>
-          <w:iCs/>
-          <w:lang w:bidi="hi-IN"/>
-        </w:rPr>
-        <w:t>1/</w:t>
-      </w:r>
-      <w:r>
-        <w:rPr>
-          <w:i/>
-          <w:iCs/>
-          <w:lang w:bidi="hi-IN"/>
-        </w:rPr>
-        <w:t>2</w:t>
-      </w:r>
-      <w:r>
-        <w:rPr>
-          <w:lang w:bidi="hi-IN"/>
-        </w:rPr>
-        <w:t xml:space="preserve">, the adaptation rate with SIM increases with </w:t>
-      </w:r>
-      <w:r>
-        <w:rPr>
-          <w:i/>
-          <w:iCs/>
-        </w:rPr>
-        <w:t>τ</w:t>
-      </w:r>
-      <w:r>
-        <w:t xml:space="preserve">. Third, as long as </w:t>
-      </w:r>
-      <w:proofErr w:type="spellStart"/>
-      <w:r>
-        <w:rPr>
-          <w:i/>
-          <w:iCs/>
-        </w:rPr>
-        <w:t>τ</w:t>
-      </w:r>
-      <w:r>
-        <w:rPr>
-          <w:i/>
-          <w:iCs/>
-        </w:rPr>
-        <w:t>U</w:t>
-      </w:r>
-      <w:proofErr w:type="spellEnd"/>
-      <w:r>
-        <w:rPr>
-          <w:i/>
-          <w:iCs/>
-        </w:rPr>
-        <w:t>&lt;</w:t>
-      </w:r>
-      <w:r>
-        <w:rPr>
-          <w:i/>
-          <w:iCs/>
-        </w:rPr>
-        <w:t>2</w:t>
-      </w:r>
-      <w:r>
-        <w:t>, adaptation with CM is faster than with SIM</w:t>
-      </w:r>
-      <w:r>
-        <w:t xml:space="preserve">. </w:t>
-      </w:r>
+      <m:oMathPara>
+        <m:oMath>
+          <m:sSub>
+            <m:sSubPr>
+              <m:ctrlPr>
+                <w:rPr>
+                  <w:rFonts w:ascii="Cambria Math" w:hAnsi="Cambria Math"/>
+                  <w:i/>
+                  <w:lang w:bidi="hi-IN"/>
+                </w:rPr>
+              </m:ctrlPr>
+            </m:sSubPr>
+            <m:e>
+              <m:sSup>
+                <m:sSupPr>
+                  <m:ctrlPr>
+                    <w:rPr>
+                      <w:rFonts w:ascii="Cambria Math" w:hAnsi="Cambria Math"/>
+                      <w:i/>
+                      <w:lang w:bidi="hi-IN"/>
+                    </w:rPr>
+                  </m:ctrlPr>
+                </m:sSupPr>
+                <m:e>
+                  <m:r>
+                    <w:rPr>
+                      <w:rFonts w:ascii="Cambria Math" w:hAnsi="Cambria Math"/>
+                      <w:lang w:bidi="hi-IN"/>
+                    </w:rPr>
+                    <m:t>ν</m:t>
+                  </m:r>
+                </m:e>
+                <m:sup>
+                  <m:r>
+                    <w:rPr>
+                      <w:rFonts w:ascii="Cambria Math" w:hAnsi="Cambria Math"/>
+                      <w:lang w:bidi="hi-IN"/>
+                    </w:rPr>
+                    <m:t>I</m:t>
+                  </m:r>
+                  <m:r>
+                    <w:rPr>
+                      <w:rFonts w:ascii="Cambria Math" w:hAnsi="Cambria Math"/>
+                      <w:lang w:bidi="hi-IN"/>
+                    </w:rPr>
+                    <m:t>I</m:t>
+                  </m:r>
+                </m:sup>
+              </m:sSup>
+            </m:e>
+            <m:sub>
+              <m:r>
+                <w:rPr>
+                  <w:rFonts w:ascii="Cambria Math" w:hAnsi="Cambria Math"/>
+                  <w:lang w:bidi="hi-IN"/>
+                </w:rPr>
+                <m:t>SIM</m:t>
+              </m:r>
+            </m:sub>
+          </m:sSub>
+          <m:r>
+            <w:rPr>
+              <w:rFonts w:ascii="Cambria Math" w:hAnsi="Cambria Math"/>
+              <w:lang w:bidi="hi-IN"/>
+            </w:rPr>
+            <m:t>≈</m:t>
+          </m:r>
+        </m:oMath>
+      </m:oMathPara>
+      <w:bookmarkStart w:id="13" w:name="_GoBack"/>
+      <w:bookmarkEnd w:id="13"/>
     </w:p>
     <w:p>
       <w:pPr>
@@ -11023,8 +12298,152 @@
       </w:pPr>
       <w:r>
         <w:rPr>
-          <w:lang w:bidi="hi-IN"/>
-        </w:rPr>
+          <w:rFonts w:eastAsiaTheme="minorEastAsia"/>
+          <w:lang w:bidi="hi-IN"/>
+        </w:rPr>
+        <w:t xml:space="preserve">There are several interpretations we can make from these expressions. First, comparing SIM to NM, we can see that as long as </w:t>
+      </w:r>
+      <w:proofErr w:type="spellStart"/>
+      <w:r>
+        <w:rPr>
+          <w:i/>
+          <w:iCs/>
+        </w:rPr>
+        <w:t>τ</w:t>
+      </w:r>
+      <w:r>
+        <w:rPr>
+          <w:i/>
+          <w:iCs/>
+        </w:rPr>
+        <w:t>U</w:t>
+      </w:r>
+      <w:proofErr w:type="spellEnd"/>
+      <w:r>
+        <w:rPr>
+          <w:i/>
+          <w:iCs/>
+        </w:rPr>
+        <w:t>&lt;</w:t>
+      </w:r>
+      <w:r>
+        <w:rPr>
+          <w:i/>
+          <w:iCs/>
+        </w:rPr>
+        <w:t>1</w:t>
+      </w:r>
+      <w:r>
+        <w:rPr>
+          <w:lang w:bidi="hi-IN"/>
+        </w:rPr>
+        <w:t xml:space="preserve">, the adaptation rate with SIM is higher than with NM. Second, as long as </w:t>
+      </w:r>
+      <w:proofErr w:type="spellStart"/>
+      <w:r>
+        <w:rPr>
+          <w:i/>
+          <w:iCs/>
+        </w:rPr>
+        <w:t>τ</w:t>
+      </w:r>
+      <w:r>
+        <w:rPr>
+          <w:i/>
+          <w:iCs/>
+          <w:lang w:bidi="hi-IN"/>
+        </w:rPr>
+        <w:t>U</w:t>
+      </w:r>
+      <w:proofErr w:type="spellEnd"/>
+      <w:r>
+        <w:rPr>
+          <w:i/>
+          <w:iCs/>
+          <w:lang w:bidi="hi-IN"/>
+        </w:rPr>
+        <w:t>&lt;</w:t>
+      </w:r>
+      <w:r>
+        <w:rPr>
+          <w:i/>
+          <w:iCs/>
+          <w:lang w:bidi="hi-IN"/>
+        </w:rPr>
+        <w:t>1/</w:t>
+      </w:r>
+      <w:r>
+        <w:rPr>
+          <w:i/>
+          <w:iCs/>
+          <w:lang w:bidi="hi-IN"/>
+        </w:rPr>
+        <w:t>2</w:t>
+      </w:r>
+      <w:r>
+        <w:rPr>
+          <w:lang w:bidi="hi-IN"/>
+        </w:rPr>
+        <w:t xml:space="preserve">, the adaptation rate with SIM increases with </w:t>
+      </w:r>
+      <w:r>
+        <w:rPr>
+          <w:i/>
+          <w:iCs/>
+        </w:rPr>
+        <w:t>τ</w:t>
+      </w:r>
+      <w:r>
+        <w:t xml:space="preserve">. Third, as long as </w:t>
+      </w:r>
+      <w:proofErr w:type="spellStart"/>
+      <w:r>
+        <w:rPr>
+          <w:i/>
+          <w:iCs/>
+        </w:rPr>
+        <w:t>τ</w:t>
+      </w:r>
+      <w:r>
+        <w:rPr>
+          <w:i/>
+          <w:iCs/>
+        </w:rPr>
+        <w:t>U</w:t>
+      </w:r>
+      <w:proofErr w:type="spellEnd"/>
+      <w:r>
+        <w:rPr>
+          <w:i/>
+          <w:iCs/>
+        </w:rPr>
+        <w:t>&lt;</w:t>
+      </w:r>
+      <w:r>
+        <w:rPr>
+          <w:i/>
+          <w:iCs/>
+        </w:rPr>
+        <w:t>2</w:t>
+      </w:r>
+      <w:r>
+        <w:t>, adaptation with CM is faster than with SIM</w:t>
+      </w:r>
+      <w:r>
+        <w:t xml:space="preserve">. </w:t>
+      </w:r>
+    </w:p>
+    <w:p>
+      <w:pPr>
+        <w:rPr>
+          <w:lang w:bidi="hi-IN"/>
+        </w:rPr>
+      </w:pPr>
+      <w:r>
+        <w:rPr>
+          <w:lang w:bidi="hi-IN"/>
+        </w:rPr>
+        <w:lastRenderedPageBreak/>
         <w:t>Because the genomic mutation rates in microbes is generally on the order of 10</w:t>
       </w:r>
       <w:r>
@@ -11200,7 +12619,7 @@
           <w:rPr>
             <w:noProof/>
           </w:rPr>
-          <w:t>3</w:t>
+          <w:t>9</w:t>
         </w:r>
         <w:r>
           <w:rPr>
@@ -14580,7 +15999,7 @@
 </file>
 
 <file path=customXml/itemProps1.xml><?xml version="1.0" encoding="utf-8"?>
-<ds:datastoreItem xmlns:ds="http://schemas.openxmlformats.org/officeDocument/2006/customXml" ds:itemID="{53C66B05-E8E7-4C0D-892B-6E3000969A9B}">
+<ds:datastoreItem xmlns:ds="http://schemas.openxmlformats.org/officeDocument/2006/customXml" ds:itemID="{49807EAA-377E-44E6-9698-4AC07E4C0C94}">
   <ds:schemaRefs>
     <ds:schemaRef ds:uri="http://schemas.openxmlformats.org/officeDocument/2006/bibliography"/>
   </ds:schemaRefs>

</xml_diff>

<commit_message>
updated mean fitness figure
</commit_message>
<xml_diff>
--- a/manuscript/ms2.docx
+++ b/manuscript/ms2.docx
@@ -150,7 +150,7 @@
           <w:noProof/>
           <w:lang w:bidi="hi-IN"/>
         </w:rPr>
-        <w:t>June 27, 2013</w:t>
+        <w:t>June 28, 2013</w:t>
       </w:r>
       <w:r>
         <w:rPr>
@@ -495,15 +495,7 @@
         <w:t>d</w:t>
       </w:r>
       <w:r>
-        <w:t xml:space="preserve"> theoretical treatment by </w:t>
-      </w:r>
-      <w:proofErr w:type="spellStart"/>
-      <w:r>
-        <w:t>Agrawal</w:t>
-      </w:r>
-      <w:proofErr w:type="spellEnd"/>
-      <w:r>
-        <w:t xml:space="preserve"> </w:t>
+        <w:t xml:space="preserve"> theoretical treatment by Agrawal </w:t>
       </w:r>
       <w:r>
         <w:fldChar w:fldCharType="begin" w:fldLock="1"/>
@@ -802,7 +794,6 @@
         </w:rPr>
         <w:t>ω</w:t>
       </w:r>
-      <w:proofErr w:type="gramStart"/>
       <w:r>
         <w:rPr>
           <w:i/>
@@ -817,16 +808,7 @@
           <w:iCs/>
           <w:lang w:bidi="hi-IN"/>
         </w:rPr>
-        <w:t>(</w:t>
-      </w:r>
-      <w:proofErr w:type="gramEnd"/>
-      <w:r>
-        <w:rPr>
-          <w:i/>
-          <w:iCs/>
-          <w:lang w:bidi="hi-IN"/>
-        </w:rPr>
-        <w:t>1-s)</w:t>
+        <w:t>(1-s)</w:t>
       </w:r>
       <w:r>
         <w:rPr>
@@ -1158,16 +1140,8 @@
         <w:rPr>
           <w:lang w:bidi="hi-IN"/>
         </w:rPr>
-        <w:t xml:space="preserve"> deleterious mutations </w:t>
-      </w:r>
-      <w:proofErr w:type="gramStart"/>
-      <w:r>
-        <w:rPr>
-          <w:lang w:bidi="hi-IN"/>
-        </w:rPr>
-        <w:t xml:space="preserve">by </w:t>
-      </w:r>
-      <w:proofErr w:type="gramEnd"/>
+        <w:t xml:space="preserve"> deleterious mutations by </w:t>
+      </w:r>
       <m:oMath>
         <m:sSub>
           <m:sSubPr>
@@ -1432,17 +1406,8 @@
           <w:rFonts w:eastAsiaTheme="minorEastAsia"/>
           <w:lang w:bidi="hi-IN"/>
         </w:rPr>
-        <w:t xml:space="preserve"> (</w:t>
-      </w:r>
-      <w:proofErr w:type="gramStart"/>
-      <w:r>
-        <w:rPr>
-          <w:rFonts w:eastAsiaTheme="minorEastAsia"/>
-          <w:lang w:bidi="hi-IN"/>
-        </w:rPr>
-        <w:t xml:space="preserve">denoting </w:t>
-      </w:r>
-      <w:proofErr w:type="gramEnd"/>
+        <w:t xml:space="preserve"> (denoting </w:t>
+      </w:r>
       <m:oMath>
         <m:r>
           <w:rPr>
@@ -2433,7 +2398,6 @@
         </w:rPr>
         <w:t xml:space="preserve"> and by the </w:t>
       </w:r>
-      <w:proofErr w:type="spellStart"/>
       <w:r>
         <w:rPr>
           <w:rFonts w:eastAsiaTheme="minorEastAsia"/>
@@ -2441,17 +2405,7 @@
           <w:iCs/>
           <w:lang w:bidi="hi-IN"/>
         </w:rPr>
-        <w:t>Perron-Frobenius</w:t>
-      </w:r>
-      <w:proofErr w:type="spellEnd"/>
-      <w:r>
-        <w:rPr>
-          <w:rFonts w:eastAsiaTheme="minorEastAsia"/>
-          <w:i/>
-          <w:iCs/>
-          <w:lang w:bidi="hi-IN"/>
-        </w:rPr>
-        <w:t xml:space="preserve"> Theorem</w:t>
+        <w:t>Perron-Frobenius Theorem</w:t>
       </w:r>
       <w:r>
         <w:rPr>
@@ -3062,17 +3016,8 @@
           <w:rFonts w:eastAsiaTheme="minorEastAsia"/>
           <w:lang w:bidi="hi-IN"/>
         </w:rPr>
-        <w:t xml:space="preserve"> is a triangle matrix and its largest eigenvalue is the largest main diagonal element</w:t>
-      </w:r>
-      <w:proofErr w:type="gramStart"/>
-      <w:r>
-        <w:rPr>
-          <w:rFonts w:eastAsiaTheme="minorEastAsia"/>
-          <w:lang w:bidi="hi-IN"/>
-        </w:rPr>
-        <w:t xml:space="preserve">: </w:t>
-      </w:r>
-      <w:proofErr w:type="gramEnd"/>
+        <w:t xml:space="preserve"> is a triangle matrix and its largest eigenvalue is the largest main diagonal element: </w:t>
+      </w:r>
       <m:oMath>
         <m:sSup>
           <m:sSupPr>
@@ -3965,23 +3910,7 @@
           <w:rFonts w:eastAsiaTheme="minorEastAsia"/>
           <w:lang w:bidi="hi-IN"/>
         </w:rPr>
-        <w:t xml:space="preserve">However, this framework allows to easily </w:t>
-      </w:r>
-      <w:proofErr w:type="gramStart"/>
-      <w:r>
-        <w:rPr>
-          <w:rFonts w:eastAsiaTheme="minorEastAsia"/>
-          <w:lang w:bidi="hi-IN"/>
-        </w:rPr>
-        <w:t>calculate</w:t>
-      </w:r>
-      <w:proofErr w:type="gramEnd"/>
-      <w:r>
-        <w:rPr>
-          <w:rFonts w:eastAsiaTheme="minorEastAsia"/>
-          <w:lang w:bidi="hi-IN"/>
-        </w:rPr>
-        <w:t xml:space="preserve"> the population mean fitness numerically for finite </w:t>
+        <w:t xml:space="preserve">However, this framework allows to easily calculate the population mean fitness numerically for finite </w:t>
       </w:r>
       <w:r>
         <w:rPr>
@@ -4090,7 +4019,6 @@
         </w:rPr>
         <w:t xml:space="preserve">the </w:t>
       </w:r>
-      <w:proofErr w:type="spellStart"/>
       <w:r>
         <w:rPr>
           <w:rFonts w:eastAsiaTheme="minorEastAsia"/>
@@ -4100,7 +4028,6 @@
         </w:rPr>
         <w:t>mean_fitness</w:t>
       </w:r>
-      <w:proofErr w:type="spellEnd"/>
       <w:r>
         <w:rPr>
           <w:rFonts w:eastAsiaTheme="minorEastAsia"/>
@@ -4150,7 +4077,6 @@
       <w:r>
         <w:t xml:space="preserve">onsider a population in which the wildtype genotype is </w:t>
       </w:r>
-      <w:proofErr w:type="spellStart"/>
       <w:r>
         <w:rPr>
           <w:i/>
@@ -4158,7 +4084,6 @@
         </w:rPr>
         <w:t>ab</w:t>
       </w:r>
-      <w:proofErr w:type="spellEnd"/>
       <w:r>
         <w:t xml:space="preserve"> and its fitness is 1. </w:t>
       </w:r>
@@ -4174,7 +4099,6 @@
       <w:r>
         <w:t xml:space="preserve">change </w:t>
       </w:r>
-      <w:proofErr w:type="gramStart"/>
       <w:r>
         <w:rPr>
           <w:i/>
@@ -4183,11 +4107,7 @@
         <w:t>a</w:t>
       </w:r>
       <w:r>
-        <w:t xml:space="preserve"> to</w:t>
-      </w:r>
-      <w:proofErr w:type="gramEnd"/>
-      <w:r>
-        <w:t xml:space="preserve"> </w:t>
+        <w:t xml:space="preserve"> to </w:t>
       </w:r>
       <w:r>
         <w:rPr>
@@ -4269,101 +4189,83 @@
           <w:i/>
           <w:iCs/>
         </w:rPr>
-        <w:t>(1-s</w:t>
-      </w:r>
-      <w:proofErr w:type="gramStart"/>
-      <w:r>
-        <w:rPr>
-          <w:i/>
-          <w:iCs/>
-        </w:rPr>
+        <w:t>(1-s)</w:t>
+      </w:r>
+      <w:r>
+        <w:rPr>
+          <w:i/>
+          <w:iCs/>
+          <w:vertAlign w:val="superscript"/>
+        </w:rPr>
+        <w:t>2</w:t>
+      </w:r>
+      <w:r>
+        <w:rPr>
+          <w:i/>
+          <w:iCs/>
+        </w:rPr>
+        <w:t xml:space="preserve"> </w:t>
+      </w:r>
+      <w:r>
+        <w:t xml:space="preserve"> </w:t>
+      </w:r>
+      <w:r>
+        <w:rPr>
+          <w:i/>
+          <w:iCs/>
+        </w:rPr>
+        <w:t>1</w:t>
+      </w:r>
+      <w:r>
+        <w:rPr>
+          <w:i/>
+          <w:iCs/>
+        </w:rPr>
+        <w:t>+sH</w:t>
+      </w:r>
+      <w:r>
+        <w:t xml:space="preserve"> (</w:t>
+      </w:r>
+      <w:r>
+        <w:rPr>
+          <w:i/>
+          <w:iCs/>
+        </w:rPr>
+        <w:t>H</w:t>
+      </w:r>
+      <w:r>
+        <w:t xml:space="preserve"> is the double mutant relative advantage)</w:t>
+      </w:r>
+      <w:r>
+        <w:t>, making it the optimal genotype (</w:t>
+      </w:r>
+      <w:r>
+        <w:fldChar w:fldCharType="begin"/>
+      </w:r>
+      <w:r>
+        <w:instrText xml:space="preserve"> REF _Ref354316371 \h  \* MERGEFORMAT </w:instrText>
+      </w:r>
+      <w:r>
+        <w:fldChar w:fldCharType="separate"/>
+      </w:r>
+      <w:r>
+        <w:t>Figure 1</w:t>
+      </w:r>
+      <w:r>
+        <w:fldChar w:fldCharType="end"/>
+      </w:r>
+      <w:r>
         <w:t>)</w:t>
       </w:r>
       <w:r>
-        <w:rPr>
-          <w:i/>
-          <w:iCs/>
-          <w:vertAlign w:val="superscript"/>
-        </w:rPr>
-        <w:t>2</w:t>
-      </w:r>
-      <w:proofErr w:type="gramEnd"/>
-      <w:r>
-        <w:rPr>
-          <w:i/>
-          <w:iCs/>
-        </w:rPr>
-        <w:t xml:space="preserve"> </w:t>
-      </w:r>
-      <w:r>
-        <w:t xml:space="preserve"> </w:t>
-      </w:r>
-      <w:r>
-        <w:rPr>
-          <w:i/>
-          <w:iCs/>
-        </w:rPr>
-        <w:t>1</w:t>
-      </w:r>
-      <w:r>
-        <w:rPr>
-          <w:i/>
-          <w:iCs/>
-        </w:rPr>
-        <w:t>+sH</w:t>
-      </w:r>
-      <w:r>
-        <w:t xml:space="preserve"> (</w:t>
-      </w:r>
-      <w:r>
-        <w:rPr>
-          <w:i/>
-          <w:iCs/>
-        </w:rPr>
-        <w:t>H</w:t>
-      </w:r>
-      <w:r>
-        <w:t xml:space="preserve"> is the double mutant relative advantage)</w:t>
-      </w:r>
-      <w:r>
-        <w:t>, making it the optimal genotype (</w:t>
-      </w:r>
-      <w:r>
-        <w:fldChar w:fldCharType="begin"/>
-      </w:r>
-      <w:r>
-        <w:instrText xml:space="preserve"> REF _Ref354316371 \h  \* MERGEFORMAT </w:instrText>
-      </w:r>
-      <w:r>
-        <w:fldChar w:fldCharType="separate"/>
-      </w:r>
-      <w:r>
-        <w:t>Figure 1</w:t>
-      </w:r>
-      <w:r>
-        <w:fldChar w:fldCharType="end"/>
-      </w:r>
-      <w:r>
-        <w:t>)</w:t>
-      </w:r>
-      <w:r>
         <w:t xml:space="preserve">. </w:t>
       </w:r>
       <w:r>
-        <w:t xml:space="preserve">We study four different mutational strategies: NM, CM, </w:t>
-      </w:r>
-      <w:proofErr w:type="gramStart"/>
-      <w:r>
-        <w:t>SIM</w:t>
-      </w:r>
-      <w:proofErr w:type="gramEnd"/>
-      <w:r>
-        <w:t xml:space="preserve">-I with which </w:t>
+        <w:t xml:space="preserve">We study four different mutational strategies: NM, CM, SIM-I with which </w:t>
       </w:r>
       <w:r>
         <w:t xml:space="preserve">all genotypes except </w:t>
       </w:r>
-      <w:proofErr w:type="spellStart"/>
       <w:r>
         <w:rPr>
           <w:i/>
@@ -4371,7 +4273,6 @@
         </w:rPr>
         <w:t>ab</w:t>
       </w:r>
-      <w:proofErr w:type="spellEnd"/>
       <w:r>
         <w:t xml:space="preserve"> and </w:t>
       </w:r>
@@ -4434,15 +4335,7 @@
         <w:fldChar w:fldCharType="end"/>
       </w:r>
       <w:r>
-        <w:t>a), in which we assume that: (</w:t>
-      </w:r>
-      <w:proofErr w:type="spellStart"/>
-      <w:r>
-        <w:t>i</w:t>
-      </w:r>
-      <w:proofErr w:type="spellEnd"/>
-      <w:r>
-        <w:t xml:space="preserve">) </w:t>
+        <w:t xml:space="preserve">a), in which we assume that: (i) </w:t>
       </w:r>
       <w:r>
         <w:t xml:space="preserve">genotypes </w:t>
@@ -4453,7 +4346,6 @@
       <w:r>
         <w:t xml:space="preserve"> (except </w:t>
       </w:r>
-      <w:proofErr w:type="spellStart"/>
       <w:r>
         <w:rPr>
           <w:i/>
@@ -4461,11 +4353,9 @@
         </w:rPr>
         <w:t>Ab</w:t>
       </w:r>
-      <w:proofErr w:type="spellEnd"/>
       <w:r>
         <w:t xml:space="preserve"> and </w:t>
       </w:r>
-      <w:proofErr w:type="spellStart"/>
       <w:r>
         <w:rPr>
           <w:i/>
@@ -4473,7 +4363,6 @@
         </w:rPr>
         <w:t>aB</w:t>
       </w:r>
-      <w:proofErr w:type="spellEnd"/>
       <w:r>
         <w:t>)</w:t>
       </w:r>
@@ -4502,15 +4391,7 @@
         <w:fldChar w:fldCharType="end"/>
       </w:r>
       <w:r>
-        <w:t>b), in which we: (</w:t>
-      </w:r>
-      <w:proofErr w:type="spellStart"/>
-      <w:r>
-        <w:t>i</w:t>
-      </w:r>
-      <w:proofErr w:type="spellEnd"/>
-      <w:r>
-        <w:t>) let individuals with accumulated deleterious mutations contribute to adaptation, and (ii) let the MSB evolve from a mutation-free population.</w:t>
+        <w:t>b), in which we: (i) let individuals with accumulated deleterious mutations contribute to adaptation, and (ii) let the MSB evolve from a mutation-free population.</w:t>
       </w:r>
     </w:p>
     <w:p>
@@ -4635,7 +4516,6 @@
       <w:r>
         <w:t xml:space="preserve"> Nodes represent genotypes: the alleles </w:t>
       </w:r>
-      <w:proofErr w:type="gramStart"/>
       <w:r>
         <w:rPr>
           <w:i/>
@@ -4644,11 +4524,7 @@
         <w:t>a</w:t>
       </w:r>
       <w:r>
-        <w:t xml:space="preserve"> or</w:t>
-      </w:r>
-      <w:proofErr w:type="gramEnd"/>
-      <w:r>
-        <w:t xml:space="preserve"> </w:t>
+        <w:t xml:space="preserve"> or </w:t>
       </w:r>
       <w:r>
         <w:rPr>
@@ -4771,23 +4647,7 @@
         <w:t>U</w:t>
       </w:r>
       <w:r>
-        <w:t xml:space="preserve">. Node </w:t>
-      </w:r>
-      <w:proofErr w:type="spellStart"/>
-      <w:r>
-        <w:t>colour</w:t>
-      </w:r>
-      <w:proofErr w:type="spellEnd"/>
-      <w:r>
-        <w:t xml:space="preserve"> represents fitness (see </w:t>
-      </w:r>
-      <w:proofErr w:type="spellStart"/>
-      <w:r>
-        <w:t>colourbar</w:t>
-      </w:r>
-      <w:proofErr w:type="spellEnd"/>
-      <w:r>
-        <w:t>), from pale brown for the fittest genotype (</w:t>
+        <w:t>. Node colour represents fitness (see colourbar), from pale brown for the fittest genotype (</w:t>
       </w:r>
       <w:r>
         <w:rPr>
@@ -4842,15 +4702,7 @@
           <w:i/>
           <w:iCs/>
         </w:rPr>
-        <w:t>(1-s</w:t>
-      </w:r>
-      <w:proofErr w:type="gramStart"/>
-      <w:r>
-        <w:rPr>
-          <w:i/>
-          <w:iCs/>
-        </w:rPr>
-        <w:t>)</w:t>
+        <w:t>(1-s)</w:t>
       </w:r>
       <w:r>
         <w:rPr>
@@ -4860,7 +4712,6 @@
         </w:rPr>
         <w:t>x</w:t>
       </w:r>
-      <w:proofErr w:type="gramEnd"/>
       <w:r>
         <w:t xml:space="preserve">, where </w:t>
       </w:r>
@@ -4899,7 +4750,6 @@
       <w:r>
         <w:t>At the MSB, the frequency of wildtype (</w:t>
       </w:r>
-      <w:proofErr w:type="spellStart"/>
       <w:r>
         <w:rPr>
           <w:i/>
@@ -4907,15 +4757,9 @@
         </w:rPr>
         <w:t>ab</w:t>
       </w:r>
-      <w:proofErr w:type="spellEnd"/>
-      <w:r>
-        <w:t xml:space="preserve">) individuals </w:t>
-      </w:r>
-      <w:proofErr w:type="gramStart"/>
-      <w:r>
-        <w:t xml:space="preserve">is </w:t>
-      </w:r>
-      <w:proofErr w:type="gramEnd"/>
+      <w:r>
+        <w:t xml:space="preserve">) individuals is </w:t>
+      </w:r>
       <m:oMath>
         <m:sSup>
           <m:sSupPr>
@@ -5049,7 +4893,6 @@
       <w:r>
         <w:t>the frequency of single mutants (</w:t>
       </w:r>
-      <w:proofErr w:type="spellStart"/>
       <w:r>
         <w:rPr>
           <w:i/>
@@ -5057,11 +4900,9 @@
         </w:rPr>
         <w:t>Ab</w:t>
       </w:r>
-      <w:proofErr w:type="spellEnd"/>
       <w:r>
         <w:t xml:space="preserve"> and </w:t>
       </w:r>
-      <w:proofErr w:type="spellStart"/>
       <w:r>
         <w:rPr>
           <w:i/>
@@ -5069,7 +4910,6 @@
         </w:rPr>
         <w:t>aB</w:t>
       </w:r>
-      <w:proofErr w:type="spellEnd"/>
       <w:r>
         <w:t xml:space="preserve"> combined) is </w:t>
       </w:r>
@@ -5562,7 +5402,6 @@
       <w:r>
         <w:t xml:space="preserve">If </w:t>
       </w:r>
-      <w:proofErr w:type="gramStart"/>
       <w:r>
         <w:rPr>
           <w:i/>
@@ -5573,7 +5412,6 @@
       <w:r>
         <w:t>(</w:t>
       </w:r>
-      <w:proofErr w:type="gramEnd"/>
       <w:r>
         <w:rPr>
           <w:rFonts w:ascii="Times New Roman" w:hAnsi="Times New Roman"/>
@@ -5780,14 +5618,27 @@
             <w:r>
               <w:t>(</w:t>
             </w:r>
-            <w:fldSimple w:instr=" SEQ Equation ">
-              <w:r>
-                <w:rPr>
-                  <w:noProof/>
-                </w:rPr>
-                <w:t>1</w:t>
-              </w:r>
-            </w:fldSimple>
+            <w:r>
+              <w:fldChar w:fldCharType="begin"/>
+            </w:r>
+            <w:r>
+              <w:instrText xml:space="preserve"> SEQ Equation </w:instrText>
+            </w:r>
+            <w:r>
+              <w:fldChar w:fldCharType="separate"/>
+            </w:r>
+            <w:r>
+              <w:rPr>
+                <w:noProof/>
+              </w:rPr>
+              <w:t>1</w:t>
+            </w:r>
+            <w:r>
+              <w:rPr>
+                <w:noProof/>
+              </w:rPr>
+              <w:fldChar w:fldCharType="end"/>
+            </w:r>
             <w:bookmarkEnd w:id="1"/>
             <w:r>
               <w:t>)</w:t>
@@ -5913,14 +5764,27 @@
             <w:r>
               <w:t>(</w:t>
             </w:r>
-            <w:fldSimple w:instr=" SEQ Equation ">
-              <w:r>
-                <w:rPr>
-                  <w:noProof/>
-                </w:rPr>
-                <w:t>2</w:t>
-              </w:r>
-            </w:fldSimple>
+            <w:r>
+              <w:fldChar w:fldCharType="begin"/>
+            </w:r>
+            <w:r>
+              <w:instrText xml:space="preserve"> SEQ Equation </w:instrText>
+            </w:r>
+            <w:r>
+              <w:fldChar w:fldCharType="separate"/>
+            </w:r>
+            <w:r>
+              <w:rPr>
+                <w:noProof/>
+              </w:rPr>
+              <w:t>2</w:t>
+            </w:r>
+            <w:r>
+              <w:rPr>
+                <w:noProof/>
+              </w:rPr>
+              <w:fldChar w:fldCharType="end"/>
+            </w:r>
             <w:bookmarkEnd w:id="3"/>
             <w:r>
               <w:t>)</w:t>
@@ -6042,14 +5906,27 @@
       <w:r>
         <w:t xml:space="preserve">Table </w:t>
       </w:r>
-      <w:fldSimple w:instr=" SEQ Table \* ARABIC ">
-        <w:r>
-          <w:rPr>
-            <w:noProof/>
-          </w:rPr>
-          <w:t>1</w:t>
-        </w:r>
-      </w:fldSimple>
+      <w:r>
+        <w:fldChar w:fldCharType="begin"/>
+      </w:r>
+      <w:r>
+        <w:instrText xml:space="preserve"> SEQ Table \* ARABIC </w:instrText>
+      </w:r>
+      <w:r>
+        <w:fldChar w:fldCharType="separate"/>
+      </w:r>
+      <w:r>
+        <w:rPr>
+          <w:noProof/>
+        </w:rPr>
+        <w:t>1</w:t>
+      </w:r>
+      <w:r>
+        <w:rPr>
+          <w:noProof/>
+        </w:rPr>
+        <w:fldChar w:fldCharType="end"/>
+      </w:r>
       <w:bookmarkEnd w:id="5"/>
       <w:r>
         <w:t xml:space="preserve"> </w:t>
@@ -6663,7 +6540,6 @@
       <w:r>
         <w:t xml:space="preserve"> </w:t>
       </w:r>
-      <w:proofErr w:type="spellStart"/>
       <w:r>
         <w:rPr>
           <w:i/>
@@ -6671,7 +6547,6 @@
         </w:rPr>
         <w:t>ab</w:t>
       </w:r>
-      <w:proofErr w:type="spellEnd"/>
       <w:r>
         <w:t>, or via a sin</w:t>
       </w:r>
@@ -6681,7 +6556,6 @@
       <w:r>
         <w:t xml:space="preserve"> </w:t>
       </w:r>
-      <w:proofErr w:type="spellStart"/>
       <w:r>
         <w:rPr>
           <w:i/>
@@ -6689,25 +6563,15 @@
         </w:rPr>
         <w:t>Ab</w:t>
       </w:r>
-      <w:proofErr w:type="spellEnd"/>
       <w:r>
         <w:t xml:space="preserve"> or </w:t>
       </w:r>
-      <w:proofErr w:type="spellStart"/>
-      <w:r>
-        <w:rPr>
-          <w:i/>
-          <w:iCs/>
-        </w:rPr>
-        <w:t>aB</w:t>
-      </w:r>
-      <w:proofErr w:type="spellEnd"/>
-      <w:r>
-        <w:rPr>
-          <w:i/>
-          <w:iCs/>
-        </w:rPr>
-        <w:t xml:space="preserve"> </w:t>
+      <w:r>
+        <w:rPr>
+          <w:i/>
+          <w:iCs/>
+        </w:rPr>
+        <w:t xml:space="preserve">aB </w:t>
       </w:r>
       <w:r>
         <w:t>(</w:t>
@@ -6740,7 +6604,6 @@
       <w:r>
         <w:t xml:space="preserve">. Therefore, the frequencies of mutation-free wildtype </w:t>
       </w:r>
-      <w:proofErr w:type="spellStart"/>
       <w:r>
         <w:rPr>
           <w:i/>
@@ -6748,11 +6611,9 @@
         </w:rPr>
         <w:t>ab</w:t>
       </w:r>
-      <w:proofErr w:type="spellEnd"/>
       <w:r>
         <w:t xml:space="preserve"> and single mutants </w:t>
       </w:r>
-      <w:proofErr w:type="spellStart"/>
       <w:r>
         <w:rPr>
           <w:i/>
@@ -6760,11 +6621,9 @@
         </w:rPr>
         <w:t>aB</w:t>
       </w:r>
-      <w:proofErr w:type="spellEnd"/>
       <w:r>
         <w:t xml:space="preserve"> and </w:t>
       </w:r>
-      <w:proofErr w:type="spellStart"/>
       <w:r>
         <w:rPr>
           <w:i/>
@@ -6772,7 +6631,6 @@
         </w:rPr>
         <w:t>Ab</w:t>
       </w:r>
-      <w:proofErr w:type="spellEnd"/>
       <w:r>
         <w:t xml:space="preserve"> </w:t>
       </w:r>
@@ -6832,13 +6690,8 @@
         </m:sSup>
       </m:oMath>
       <w:r>
-        <w:t xml:space="preserve"> </w:t>
-      </w:r>
-      <w:proofErr w:type="gramStart"/>
-      <w:r>
-        <w:t xml:space="preserve">and  </w:t>
-      </w:r>
-      <w:proofErr w:type="gramEnd"/>
+        <w:t xml:space="preserve"> and  </w:t>
+      </w:r>
       <m:oMath>
         <m:f>
           <m:fPr>
@@ -7180,14 +7033,30 @@
             <w:r>
               <w:t>(</w:t>
             </w:r>
-            <w:fldSimple w:instr=" SEQ Equation ">
-              <w:r>
-                <w:rPr>
-                  <w:noProof/>
-                </w:rPr>
-                <w:t>3</w:t>
-              </w:r>
-            </w:fldSimple>
+            <w:r>
+              <w:fldChar w:fldCharType="begin"/>
+            </w:r>
+            <w:r>
+              <w:instrText xml:space="preserve"> SE</w:instrText>
+            </w:r>
+            <w:r>
+              <w:instrText xml:space="preserve">Q Equation </w:instrText>
+            </w:r>
+            <w:r>
+              <w:fldChar w:fldCharType="separate"/>
+            </w:r>
+            <w:r>
+              <w:rPr>
+                <w:noProof/>
+              </w:rPr>
+              <w:t>3</w:t>
+            </w:r>
+            <w:r>
+              <w:rPr>
+                <w:noProof/>
+              </w:rPr>
+              <w:fldChar w:fldCharType="end"/>
+            </w:r>
             <w:r>
               <w:t>)</w:t>
             </w:r>
@@ -7207,15 +7076,7 @@
         <w:t>-I</w:t>
       </w:r>
       <w:r>
-        <w:t xml:space="preserve"> the mutation rate of single mutants </w:t>
-      </w:r>
-      <w:proofErr w:type="gramStart"/>
-      <w:r>
-        <w:t>is</w:t>
-      </w:r>
-      <w:proofErr w:type="gramEnd"/>
-      <w:r>
-        <w:t xml:space="preserve"> increased </w:t>
+        <w:t xml:space="preserve"> the mutation rate of single mutants is increased </w:t>
       </w:r>
       <w:r>
         <w:rPr>
@@ -7499,14 +7360,27 @@
             <w:r>
               <w:t>(</w:t>
             </w:r>
-            <w:fldSimple w:instr=" SEQ Equation ">
-              <w:r>
-                <w:rPr>
-                  <w:noProof/>
-                </w:rPr>
-                <w:t>4</w:t>
-              </w:r>
-            </w:fldSimple>
+            <w:r>
+              <w:fldChar w:fldCharType="begin"/>
+            </w:r>
+            <w:r>
+              <w:instrText xml:space="preserve"> SEQ Equation </w:instrText>
+            </w:r>
+            <w:r>
+              <w:fldChar w:fldCharType="separate"/>
+            </w:r>
+            <w:r>
+              <w:rPr>
+                <w:noProof/>
+              </w:rPr>
+              <w:t>4</w:t>
+            </w:r>
+            <w:r>
+              <w:rPr>
+                <w:noProof/>
+              </w:rPr>
+              <w:fldChar w:fldCharType="end"/>
+            </w:r>
             <w:r>
               <w:t>)</w:t>
             </w:r>
@@ -8416,7 +8290,6 @@
       <w:r>
         <w:t xml:space="preserve"> and </w:t>
       </w:r>
-      <w:proofErr w:type="spellStart"/>
       <w:r>
         <w:rPr>
           <w:i/>
@@ -8424,7 +8297,6 @@
         </w:rPr>
         <w:t>sU</w:t>
       </w:r>
-      <w:proofErr w:type="spellEnd"/>
       <w:r>
         <w:t xml:space="preserve"> is much larger than </w:t>
       </w:r>
@@ -8587,14 +8459,27 @@
             <w:r>
               <w:t>(</w:t>
             </w:r>
-            <w:fldSimple w:instr=" SEQ Equation ">
-              <w:r>
-                <w:rPr>
-                  <w:noProof/>
-                </w:rPr>
-                <w:t>5</w:t>
-              </w:r>
-            </w:fldSimple>
+            <w:r>
+              <w:fldChar w:fldCharType="begin"/>
+            </w:r>
+            <w:r>
+              <w:instrText xml:space="preserve"> SEQ Equation </w:instrText>
+            </w:r>
+            <w:r>
+              <w:fldChar w:fldCharType="separate"/>
+            </w:r>
+            <w:r>
+              <w:rPr>
+                <w:noProof/>
+              </w:rPr>
+              <w:t>5</w:t>
+            </w:r>
+            <w:r>
+              <w:rPr>
+                <w:noProof/>
+              </w:rPr>
+              <w:fldChar w:fldCharType="end"/>
+            </w:r>
             <w:r>
               <w:t>)</w:t>
             </w:r>
@@ -9453,7 +9338,6 @@
       <w:r>
         <w:t xml:space="preserve">The last approximation assumes that </w:t>
       </w:r>
-      <w:proofErr w:type="gramStart"/>
       <w:r>
         <w:rPr>
           <w:i/>
@@ -9461,7 +9345,6 @@
         </w:rPr>
         <w:t>Us</w:t>
       </w:r>
-      <w:proofErr w:type="gramEnd"/>
       <w:r>
         <w:t xml:space="preserve"> is smaller than </w:t>
       </w:r>
@@ -9475,7 +9358,6 @@
       <w:r>
         <w:t xml:space="preserve"> and that </w:t>
       </w:r>
-      <w:proofErr w:type="spellStart"/>
       <w:r>
         <w:rPr>
           <w:rFonts w:ascii="Times New Roman" w:hAnsi="Times New Roman"/>
@@ -9491,7 +9373,6 @@
         </w:rPr>
         <w:t>U</w:t>
       </w:r>
-      <w:proofErr w:type="spellEnd"/>
       <w:r>
         <w:t xml:space="preserve"> is much larger than </w:t>
       </w:r>
@@ -10001,14 +9882,27 @@
             <w:r>
               <w:t>(</w:t>
             </w:r>
-            <w:fldSimple w:instr=" SEQ Equation ">
-              <w:r>
-                <w:rPr>
-                  <w:noProof/>
-                </w:rPr>
-                <w:t>6</w:t>
-              </w:r>
-            </w:fldSimple>
+            <w:r>
+              <w:fldChar w:fldCharType="begin"/>
+            </w:r>
+            <w:r>
+              <w:instrText xml:space="preserve"> SEQ Equation </w:instrText>
+            </w:r>
+            <w:r>
+              <w:fldChar w:fldCharType="separate"/>
+            </w:r>
+            <w:r>
+              <w:rPr>
+                <w:noProof/>
+              </w:rPr>
+              <w:t>6</w:t>
+            </w:r>
+            <w:r>
+              <w:rPr>
+                <w:noProof/>
+              </w:rPr>
+              <w:fldChar w:fldCharType="end"/>
+            </w:r>
             <w:r>
               <w:t>)</w:t>
             </w:r>
@@ -10037,14 +9931,12 @@
       <w:r>
         <w:t xml:space="preserve"> and </w:t>
       </w:r>
-      <w:proofErr w:type="gramStart"/>
       <w:r>
         <w:t>because</w:t>
       </w:r>
       <w:r>
         <w:t xml:space="preserve"> </w:t>
       </w:r>
-      <w:proofErr w:type="gramEnd"/>
       <m:oMath>
         <m:r>
           <w:rPr>
@@ -10203,15 +10095,7 @@
         <w:t xml:space="preserve"> </w:t>
       </w:r>
       <w:r>
-        <w:t xml:space="preserve">Following </w:t>
-      </w:r>
-      <w:proofErr w:type="spellStart"/>
-      <w:r>
-        <w:t>Eshel</w:t>
-      </w:r>
-      <w:proofErr w:type="spellEnd"/>
-      <w:r>
-        <w:t xml:space="preserve"> </w:t>
+        <w:t xml:space="preserve">Following Eshel </w:t>
       </w:r>
       <w:r>
         <w:fldChar w:fldCharType="begin" w:fldLock="1"/>
@@ -10340,14 +10224,27 @@
             <w:r>
               <w:t>(</w:t>
             </w:r>
-            <w:fldSimple w:instr=" SEQ Equation ">
-              <w:r>
-                <w:rPr>
-                  <w:noProof/>
-                </w:rPr>
-                <w:t>7</w:t>
-              </w:r>
-            </w:fldSimple>
+            <w:r>
+              <w:fldChar w:fldCharType="begin"/>
+            </w:r>
+            <w:r>
+              <w:instrText xml:space="preserve"> SEQ Equation </w:instrText>
+            </w:r>
+            <w:r>
+              <w:fldChar w:fldCharType="separate"/>
+            </w:r>
+            <w:r>
+              <w:rPr>
+                <w:noProof/>
+              </w:rPr>
+              <w:t>7</w:t>
+            </w:r>
+            <w:r>
+              <w:rPr>
+                <w:noProof/>
+              </w:rPr>
+              <w:fldChar w:fldCharType="end"/>
+            </w:r>
             <w:r>
               <w:t>)</w:t>
             </w:r>
@@ -10356,13 +10253,8 @@
       </w:tr>
     </w:tbl>
     <w:p>
-      <w:proofErr w:type="gramStart"/>
-      <w:r>
-        <w:t>where</w:t>
-      </w:r>
-      <w:proofErr w:type="gramEnd"/>
-      <w:r>
-        <w:t xml:space="preserve"> </w:t>
+      <w:r>
+        <w:t xml:space="preserve">where </w:t>
       </w:r>
       <w:r>
         <w:rPr>
@@ -10537,14 +10429,27 @@
             <w:r>
               <w:t>(</w:t>
             </w:r>
-            <w:fldSimple w:instr=" SEQ Equation ">
-              <w:r>
-                <w:rPr>
-                  <w:noProof/>
-                </w:rPr>
-                <w:t>8</w:t>
-              </w:r>
-            </w:fldSimple>
+            <w:r>
+              <w:fldChar w:fldCharType="begin"/>
+            </w:r>
+            <w:r>
+              <w:instrText xml:space="preserve"> SEQ Equation </w:instrText>
+            </w:r>
+            <w:r>
+              <w:fldChar w:fldCharType="separate"/>
+            </w:r>
+            <w:r>
+              <w:rPr>
+                <w:noProof/>
+              </w:rPr>
+              <w:t>8</w:t>
+            </w:r>
+            <w:r>
+              <w:rPr>
+                <w:noProof/>
+              </w:rPr>
+              <w:fldChar w:fldCharType="end"/>
+            </w:r>
             <w:r>
               <w:t>)</w:t>
             </w:r>
@@ -10806,14 +10711,27 @@
             <w:r>
               <w:t>(</w:t>
             </w:r>
-            <w:fldSimple w:instr=" SEQ Equation ">
-              <w:r>
-                <w:rPr>
-                  <w:noProof/>
-                </w:rPr>
-                <w:t>9</w:t>
-              </w:r>
-            </w:fldSimple>
+            <w:r>
+              <w:fldChar w:fldCharType="begin"/>
+            </w:r>
+            <w:r>
+              <w:instrText xml:space="preserve"> SEQ Equation </w:instrText>
+            </w:r>
+            <w:r>
+              <w:fldChar w:fldCharType="separate"/>
+            </w:r>
+            <w:r>
+              <w:rPr>
+                <w:noProof/>
+              </w:rPr>
+              <w:t>9</w:t>
+            </w:r>
+            <w:r>
+              <w:rPr>
+                <w:noProof/>
+              </w:rPr>
+              <w:fldChar w:fldCharType="end"/>
+            </w:r>
             <w:r>
               <w:t>)</w:t>
             </w:r>
@@ -10829,7 +10747,6 @@
       <w:r>
         <w:t xml:space="preserve">ssuming </w:t>
       </w:r>
-      <w:proofErr w:type="spellStart"/>
       <w:r>
         <w:rPr>
           <w:i/>
@@ -10837,7 +10754,6 @@
         </w:rPr>
         <w:t>sH</w:t>
       </w:r>
-      <w:proofErr w:type="spellEnd"/>
       <w:r>
         <w:t xml:space="preserve"> </w:t>
       </w:r>
@@ -10897,14 +10813,27 @@
             <w:r>
               <w:t>(</w:t>
             </w:r>
-            <w:fldSimple w:instr=" SEQ Equation ">
-              <w:r>
-                <w:rPr>
-                  <w:noProof/>
-                </w:rPr>
-                <w:t>10</w:t>
-              </w:r>
-            </w:fldSimple>
+            <w:r>
+              <w:fldChar w:fldCharType="begin"/>
+            </w:r>
+            <w:r>
+              <w:instrText xml:space="preserve"> SEQ Equation </w:instrText>
+            </w:r>
+            <w:r>
+              <w:fldChar w:fldCharType="separate"/>
+            </w:r>
+            <w:r>
+              <w:rPr>
+                <w:noProof/>
+              </w:rPr>
+              <w:t>10</w:t>
+            </w:r>
+            <w:r>
+              <w:rPr>
+                <w:noProof/>
+              </w:rPr>
+              <w:fldChar w:fldCharType="end"/>
+            </w:r>
             <w:r>
               <w:t>)</w:t>
             </w:r>
@@ -10993,7 +10922,6 @@
         </w:rPr>
         <w:t xml:space="preserve"> equals that of NM and CM because the mutation rate of the wildtype </w:t>
       </w:r>
-      <w:proofErr w:type="spellStart"/>
       <w:r>
         <w:rPr>
           <w:i/>
@@ -11002,7 +10930,6 @@
         </w:rPr>
         <w:t>ab</w:t>
       </w:r>
-      <w:proofErr w:type="spellEnd"/>
       <w:r>
         <w:rPr>
           <w:lang w:bidi="hi-IN"/>
@@ -11035,7 +10962,6 @@
         </w:rPr>
         <w:t xml:space="preserve"> the mutation rate of </w:t>
       </w:r>
-      <w:proofErr w:type="spellStart"/>
       <w:r>
         <w:rPr>
           <w:i/>
@@ -11044,7 +10970,6 @@
         </w:rPr>
         <w:t>ab</w:t>
       </w:r>
-      <w:proofErr w:type="spellEnd"/>
       <w:r>
         <w:rPr>
           <w:lang w:bidi="hi-IN"/>
@@ -11083,21 +11008,7 @@
         <w:rPr>
           <w:lang w:bidi="hi-IN"/>
         </w:rPr>
-        <w:t xml:space="preserve"> (we can assume the population reached a MSB after the environmental change because the convergence to MSB is much quicker </w:t>
-      </w:r>
-      <w:proofErr w:type="spellStart"/>
-      <w:r>
-        <w:rPr>
-          <w:lang w:bidi="hi-IN"/>
-        </w:rPr>
-        <w:t>then</w:t>
-      </w:r>
-      <w:proofErr w:type="spellEnd"/>
-      <w:r>
-        <w:rPr>
-          <w:lang w:bidi="hi-IN"/>
-        </w:rPr>
-        <w:t xml:space="preserve"> adaptation)</w:t>
+        <w:t xml:space="preserve"> (we can assume the population reached a MSB after the environmental change because the convergence to MSB is much quicker then adaptation)</w:t>
       </w:r>
       <w:r>
         <w:rPr>
@@ -12005,13 +11916,8 @@
         <w:t>q</w:t>
       </w:r>
       <w:r>
-        <w:t xml:space="preserve"> that a random newborn is a double mutant we can derive the probability that some double mutants appear in the next generation</w:t>
-      </w:r>
-      <w:proofErr w:type="gramStart"/>
-      <w:r>
-        <w:t xml:space="preserve">: </w:t>
-      </w:r>
-      <w:proofErr w:type="gramEnd"/>
+        <w:t xml:space="preserve"> that a random newborn is a double mutant we can derive the probability that some double mutants appear in the next generation: </w:t>
+      </w:r>
       <m:oMath>
         <m:r>
           <w:rPr>
@@ -12144,7 +12050,6 @@
       <w:r>
         <w:t xml:space="preserve"> guarantees that </w:t>
       </w:r>
-      <w:proofErr w:type="spellStart"/>
       <w:r>
         <w:rPr>
           <w:i/>
@@ -12152,11 +12057,9 @@
         </w:rPr>
         <w:t>Nq</w:t>
       </w:r>
-      <w:proofErr w:type="spellEnd"/>
       <w:r>
         <w:t xml:space="preserve"> is very small and therefore this probability can be approximated by </w:t>
       </w:r>
-      <w:proofErr w:type="spellStart"/>
       <w:r>
         <w:rPr>
           <w:i/>
@@ -12164,7 +12067,6 @@
         </w:rPr>
         <w:t>Nq</w:t>
       </w:r>
-      <w:proofErr w:type="spellEnd"/>
       <w:r>
         <w:t>.</w:t>
       </w:r>
@@ -12354,7 +12256,6 @@
       <w:r>
         <w:t xml:space="preserve"> follows a geometric distribution with probability </w:t>
       </w:r>
-      <w:proofErr w:type="spellStart"/>
       <w:r>
         <w:rPr>
           <w:i/>
@@ -12362,7 +12263,6 @@
         </w:rPr>
         <w:t>Nqρ</w:t>
       </w:r>
-      <w:proofErr w:type="spellEnd"/>
       <w:r>
         <w:t xml:space="preserve"> </w:t>
       </w:r>
@@ -12450,14 +12350,27 @@
             <w:r>
               <w:t>(</w:t>
             </w:r>
-            <w:fldSimple w:instr=" SEQ Equation ">
-              <w:r>
-                <w:rPr>
-                  <w:noProof/>
-                </w:rPr>
-                <w:t>11</w:t>
-              </w:r>
-            </w:fldSimple>
+            <w:r>
+              <w:fldChar w:fldCharType="begin"/>
+            </w:r>
+            <w:r>
+              <w:instrText xml:space="preserve"> SEQ Equation </w:instrText>
+            </w:r>
+            <w:r>
+              <w:fldChar w:fldCharType="separate"/>
+            </w:r>
+            <w:r>
+              <w:rPr>
+                <w:noProof/>
+              </w:rPr>
+              <w:t>11</w:t>
+            </w:r>
+            <w:r>
+              <w:rPr>
+                <w:noProof/>
+              </w:rPr>
+              <w:fldChar w:fldCharType="end"/>
+            </w:r>
             <w:r>
               <w:t>)</w:t>
             </w:r>
@@ -12597,19 +12510,7 @@
           <w:rPr>
             <w:rFonts w:ascii="Cambria Math" w:hAnsi="Cambria Math"/>
           </w:rPr>
-          <m:t>β</m:t>
-        </m:r>
-        <m:r>
-          <w:rPr>
-            <w:rFonts w:ascii="Cambria Math" w:hAnsi="Cambria Math"/>
-          </w:rPr>
-          <m:t>=</m:t>
-        </m:r>
-        <m:r>
-          <w:rPr>
-            <w:rFonts w:ascii="Cambria Math" w:hAnsi="Cambria Math"/>
-          </w:rPr>
-          <m:t>0</m:t>
+          <m:t>β=0</m:t>
         </m:r>
       </m:oMath>
       <w:r>
@@ -12653,19 +12554,7 @@
               <w:rPr>
                 <w:rFonts w:ascii="Cambria Math" w:hAnsi="Cambria Math"/>
               </w:rPr>
-              <m:t>-</m:t>
-            </m:r>
-            <m:r>
-              <w:rPr>
-                <w:rFonts w:ascii="Cambria Math" w:hAnsi="Cambria Math"/>
-              </w:rPr>
-              <m:t>τ</m:t>
-            </m:r>
-            <m:r>
-              <w:rPr>
-                <w:rFonts w:ascii="Cambria Math" w:hAnsi="Cambria Math"/>
-              </w:rPr>
-              <m:t>U</m:t>
+              <m:t>-τU</m:t>
             </m:r>
           </m:sup>
         </m:sSup>
@@ -12717,15 +12606,7 @@
         <w:t>τ</w:t>
       </w:r>
       <w:r>
-        <w:t xml:space="preserve">. Stress-induced mutagenesis, as was numerically shown by </w:t>
-      </w:r>
-      <w:proofErr w:type="spellStart"/>
-      <w:r>
-        <w:t>Agrawal</w:t>
-      </w:r>
-      <w:proofErr w:type="spellEnd"/>
-      <w:r>
-        <w:t xml:space="preserve"> </w:t>
+        <w:t xml:space="preserve">. Stress-induced mutagenesis, as was numerically shown by Agrawal </w:t>
       </w:r>
       <w:r>
         <w:fldChar w:fldCharType="begin" w:fldLock="1"/>
@@ -12913,13 +12794,8 @@
         <w:t>, this is still a good approximation</w:t>
       </w:r>
       <w:r>
-        <w:t xml:space="preserve"> (</w:t>
-      </w:r>
-      <w:proofErr w:type="gramStart"/>
-      <w:r>
-        <w:t xml:space="preserve">because </w:t>
-      </w:r>
-      <w:proofErr w:type="gramEnd"/>
+        <w:t xml:space="preserve"> (because </w:t>
+      </w:r>
       <m:oMath>
         <m:r>
           <w:rPr>
@@ -13009,16 +12885,8 @@
         <w:rPr>
           <w:rFonts w:eastAsiaTheme="minorEastAsia"/>
         </w:rPr>
-        <w:t xml:space="preserve">, CM decreases the population mean fitness with respect to NM, but SIM can increase the population mean fitness with respect to NM. A sufficient condition is that the mutation rate of individuals with below average fitness is increased. Because we assume </w:t>
-      </w:r>
-      <w:proofErr w:type="gramStart"/>
-      <w:r>
-        <w:rPr>
-          <w:rFonts w:eastAsiaTheme="minorEastAsia"/>
-        </w:rPr>
-        <w:t xml:space="preserve">that </w:t>
-      </w:r>
-      <w:proofErr w:type="gramEnd"/>
+        <w:t xml:space="preserve">, CM decreases the population mean fitness with respect to NM, but SIM can increase the population mean fitness with respect to NM. A sufficient condition is that the mutation rate of individuals with below average fitness is increased. Because we assume that </w:t>
+      </w:r>
       <m:oMath>
         <m:r>
           <w:rPr>
@@ -13116,10 +12984,10 @@
           <w:noProof/>
         </w:rPr>
         <w:drawing>
-          <wp:inline distT="0" distB="0" distL="0" distR="0" wp14:anchorId="0D6EB85A" wp14:editId="6BA2FFA0">
+          <wp:inline distT="0" distB="0" distL="0" distR="0" wp14:anchorId="4FC60F74" wp14:editId="7C4BBE90">
             <wp:extent cx="5276850" cy="4222750"/>
             <wp:effectExtent l="0" t="0" r="0" b="6350"/>
-            <wp:docPr id="6" name="Picture 6" descr="D:\workspace\ruggedsim\manuscript\mean_fitness.png"/>
+            <wp:docPr id="3" name="Picture 3" descr="D:\workspace\ruggedsim\manuscript\mean_fitness_tau_u.png"/>
             <wp:cNvGraphicFramePr>
               <a:graphicFrameLocks xmlns:a="http://schemas.openxmlformats.org/drawingml/2006/main" noChangeAspect="1"/>
             </wp:cNvGraphicFramePr>
@@ -13127,7 +12995,7 @@
               <a:graphicData uri="http://schemas.openxmlformats.org/drawingml/2006/picture">
                 <pic:pic xmlns:pic="http://schemas.openxmlformats.org/drawingml/2006/picture">
                   <pic:nvPicPr>
-                    <pic:cNvPr id="0" name="Picture 4" descr="D:\workspace\ruggedsim\manuscript\mean_fitness.png"/>
+                    <pic:cNvPr id="0" name="Picture 1" descr="D:\workspace\ruggedsim\manuscript\mean_fitness_tau_u.png"/>
                     <pic:cNvPicPr>
                       <a:picLocks noChangeAspect="1" noChangeArrowheads="1"/>
                     </pic:cNvPicPr>
@@ -13212,94 +13080,316 @@
           <w:b/>
           <w:bCs/>
         </w:rPr>
-        <w:t xml:space="preserve"> – Mean fitness with stress-induced mutagenesis. </w:t>
-      </w:r>
-      <w:r>
-        <w:t xml:space="preserve">The figure shows the relative fitness advantage of SIM </w:t>
-      </w:r>
-      <w:r>
-        <w:lastRenderedPageBreak/>
-        <w:t xml:space="preserve">with </w:t>
-      </w:r>
-      <w:r>
-        <w:rPr>
-          <w:i/>
-          <w:iCs/>
-        </w:rPr>
-        <w:t>τ</w:t>
-      </w:r>
-      <w:r>
-        <w:t>=10</w:t>
-      </w:r>
-      <w:r>
-        <w:t xml:space="preserve"> in comparison to NM. The x-axis is the rate of beneficial mutations </w:t>
-      </w:r>
-      <w:r>
-        <w:t xml:space="preserve">per genome per generation; the y-axis is the ratio of the deleterious mutation rate to the selection coefficient (which is also the average number of deleterious mutations per individual at the MSB). The x marks the parameter set </w:t>
-      </w:r>
-      <w:r>
-        <w:rPr>
-          <w:i/>
-          <w:iCs/>
-        </w:rPr>
-        <w:t>U</w:t>
-      </w:r>
-      <w:r>
-        <w:t>=0.0004,</w:t>
-      </w:r>
-      <w:r>
-        <w:t xml:space="preserve"> </w:t>
-      </w:r>
-      <w:r>
-        <w:rPr>
-          <w:i/>
-          <w:iCs/>
-        </w:rPr>
-        <w:t>u</w:t>
-      </w:r>
-      <w:r>
-        <w:t>=</w:t>
-      </w:r>
-      <w:r>
-        <w:rPr>
-          <w:i/>
-          <w:iCs/>
-        </w:rPr>
-        <w:t>U</w:t>
-      </w:r>
-      <w:r>
-        <w:t>/5000,</w:t>
-      </w:r>
-      <w:r>
-        <w:rPr>
-          <w:i/>
-          <w:iCs/>
-        </w:rPr>
-        <w:t xml:space="preserve"> s</w:t>
-      </w:r>
-      <w:r>
-        <w:t>=0.05</w:t>
-      </w:r>
-      <w:r>
-        <w:t xml:space="preserve"> in which the fitness advantage of SIM is ~5</w:t>
-      </w:r>
-      <w:r>
-        <w:sym w:font="Symbol" w:char="F0D7"/>
-      </w:r>
-      <w:r>
-        <w:t>10</w:t>
-      </w:r>
-      <w:r>
-        <w:rPr>
-          <w:vertAlign w:val="superscript"/>
-        </w:rPr>
-        <w:t>-9</w:t>
-      </w:r>
-      <w:r>
-        <w:t>.</w:t>
+        <w:t xml:space="preserve"> – Mean fitness</w:t>
+      </w:r>
+      <w:r>
+        <w:rPr>
+          <w:b/>
+          <w:bCs/>
+        </w:rPr>
+        <w:t xml:space="preserve"> at the MSB</w:t>
       </w:r>
       <w:bookmarkStart w:id="15" w:name="_GoBack"/>
       <w:bookmarkEnd w:id="15"/>
+      <w:r>
+        <w:rPr>
+          <w:b/>
+          <w:bCs/>
+        </w:rPr>
+        <w:t xml:space="preserve"> with stress-induced mutagenesis. </w:t>
+      </w:r>
+      <w:r>
+        <w:t>The figure shows the re</w:t>
+      </w:r>
+      <w:r>
+        <w:t xml:space="preserve">lative fitness </w:t>
+      </w:r>
+      <w:r>
+        <w:lastRenderedPageBreak/>
+        <w:t xml:space="preserve">advantage of SIM </w:t>
+      </w:r>
+      <w:r>
+        <w:t>in comparison to NM</w:t>
+      </w:r>
+      <w:r>
+        <w:t xml:space="preserve"> </w:t>
+      </w:r>
+      <m:oMath>
+        <m:d>
+          <m:dPr>
+            <m:ctrlPr>
+              <w:rPr>
+                <w:rFonts w:ascii="Cambria Math" w:hAnsi="Cambria Math"/>
+                <w:i/>
+              </w:rPr>
+            </m:ctrlPr>
+          </m:dPr>
+          <m:e>
+            <m:f>
+              <m:fPr>
+                <m:ctrlPr>
+                  <w:rPr>
+                    <w:rFonts w:ascii="Cambria Math" w:hAnsi="Cambria Math"/>
+                    <w:i/>
+                  </w:rPr>
+                </m:ctrlPr>
+              </m:fPr>
+              <m:num>
+                <m:sSub>
+                  <m:sSubPr>
+                    <m:ctrlPr>
+                      <w:rPr>
+                        <w:rFonts w:ascii="Cambria Math" w:hAnsi="Cambria Math"/>
+                        <w:i/>
+                      </w:rPr>
+                    </m:ctrlPr>
+                  </m:sSubPr>
+                  <m:e>
+                    <m:acc>
+                      <m:accPr>
+                        <m:chr m:val="̅"/>
+                        <m:ctrlPr>
+                          <w:rPr>
+                            <w:rFonts w:ascii="Cambria Math" w:hAnsi="Cambria Math"/>
+                            <w:i/>
+                          </w:rPr>
+                        </m:ctrlPr>
+                      </m:accPr>
+                      <m:e>
+                        <m:r>
+                          <w:rPr>
+                            <w:rFonts w:ascii="Cambria Math" w:hAnsi="Cambria Math"/>
+                          </w:rPr>
+                          <m:t>ω</m:t>
+                        </m:r>
+                      </m:e>
+                    </m:acc>
+                  </m:e>
+                  <m:sub>
+                    <m:r>
+                      <w:rPr>
+                        <w:rFonts w:ascii="Cambria Math" w:hAnsi="Cambria Math"/>
+                      </w:rPr>
+                      <m:t>SIM</m:t>
+                    </m:r>
+                  </m:sub>
+                </m:sSub>
+                <m:r>
+                  <w:rPr>
+                    <w:rFonts w:ascii="Cambria Math" w:hAnsi="Cambria Math"/>
+                  </w:rPr>
+                  <m:t>-</m:t>
+                </m:r>
+                <m:sSub>
+                  <m:sSubPr>
+                    <m:ctrlPr>
+                      <w:rPr>
+                        <w:rFonts w:ascii="Cambria Math" w:hAnsi="Cambria Math"/>
+                        <w:i/>
+                      </w:rPr>
+                    </m:ctrlPr>
+                  </m:sSubPr>
+                  <m:e>
+                    <m:acc>
+                      <m:accPr>
+                        <m:chr m:val="̅"/>
+                        <m:ctrlPr>
+                          <w:rPr>
+                            <w:rFonts w:ascii="Cambria Math" w:hAnsi="Cambria Math"/>
+                            <w:i/>
+                          </w:rPr>
+                        </m:ctrlPr>
+                      </m:accPr>
+                      <m:e>
+                        <m:r>
+                          <w:rPr>
+                            <w:rFonts w:ascii="Cambria Math" w:hAnsi="Cambria Math"/>
+                          </w:rPr>
+                          <m:t>ω</m:t>
+                        </m:r>
+                      </m:e>
+                    </m:acc>
+                  </m:e>
+                  <m:sub>
+                    <m:r>
+                      <w:rPr>
+                        <w:rFonts w:ascii="Cambria Math" w:hAnsi="Cambria Math"/>
+                      </w:rPr>
+                      <m:t>NM</m:t>
+                    </m:r>
+                  </m:sub>
+                </m:sSub>
+              </m:num>
+              <m:den>
+                <m:sSub>
+                  <m:sSubPr>
+                    <m:ctrlPr>
+                      <w:rPr>
+                        <w:rFonts w:ascii="Cambria Math" w:hAnsi="Cambria Math"/>
+                        <w:i/>
+                      </w:rPr>
+                    </m:ctrlPr>
+                  </m:sSubPr>
+                  <m:e>
+                    <m:acc>
+                      <m:accPr>
+                        <m:chr m:val="̅"/>
+                        <m:ctrlPr>
+                          <w:rPr>
+                            <w:rFonts w:ascii="Cambria Math" w:hAnsi="Cambria Math"/>
+                            <w:i/>
+                          </w:rPr>
+                        </m:ctrlPr>
+                      </m:accPr>
+                      <m:e>
+                        <m:r>
+                          <w:rPr>
+                            <w:rFonts w:ascii="Cambria Math" w:hAnsi="Cambria Math"/>
+                          </w:rPr>
+                          <m:t>ω</m:t>
+                        </m:r>
+                      </m:e>
+                    </m:acc>
+                  </m:e>
+                  <m:sub>
+                    <m:r>
+                      <w:rPr>
+                        <w:rFonts w:ascii="Cambria Math" w:hAnsi="Cambria Math"/>
+                      </w:rPr>
+                      <m:t>NM</m:t>
+                    </m:r>
+                  </m:sub>
+                </m:sSub>
+              </m:den>
+            </m:f>
+            <m:ctrlPr>
+              <w:rPr>
+                <w:rFonts w:ascii="Cambria Math" w:eastAsiaTheme="minorEastAsia" w:hAnsi="Cambria Math"/>
+                <w:i/>
+              </w:rPr>
+            </m:ctrlPr>
+          </m:e>
+        </m:d>
+      </m:oMath>
+      <w:r>
+        <w:rPr>
+          <w:rFonts w:eastAsiaTheme="minorEastAsia"/>
+        </w:rPr>
+        <w:t xml:space="preserve"> at the MSB</w:t>
+      </w:r>
+      <w:r>
+        <w:t xml:space="preserve">. The x-axis is </w:t>
+      </w:r>
+      <w:r>
+        <w:rPr>
+          <w:i/>
+          <w:iCs/>
+        </w:rPr>
+        <w:t>β</w:t>
+      </w:r>
+      <w:r>
+        <w:rPr>
+          <w:i/>
+          <w:iCs/>
+        </w:rPr>
+        <w:t>,</w:t>
+      </w:r>
+      <w:r>
+        <w:t xml:space="preserve"> </w:t>
+      </w:r>
+      <w:r>
+        <w:t xml:space="preserve">the </w:t>
+      </w:r>
+      <w:r>
+        <w:t>fraction</w:t>
+      </w:r>
+      <w:r>
+        <w:t xml:space="preserve"> of mutations</w:t>
+      </w:r>
+      <w:r>
+        <w:t xml:space="preserve"> that are beneficial</w:t>
+      </w:r>
+      <w:r>
+        <w:t>; the y-axis is</w:t>
+      </w:r>
+      <w:r>
+        <w:t xml:space="preserve"> </w:t>
+      </w:r>
+      <w:r>
+        <w:rPr>
+          <w:i/>
+          <w:iCs/>
+        </w:rPr>
+        <w:t>τ</w:t>
+      </w:r>
+      <w:r>
+        <w:t>,</w:t>
+      </w:r>
+      <w:r>
+        <w:t xml:space="preserve"> the </w:t>
+      </w:r>
+      <w:r>
+        <w:t>mutation rate fold increase under stress</w:t>
+      </w:r>
+      <w:r>
+        <w:t xml:space="preserve">. The </w:t>
+      </w:r>
+      <w:r>
+        <w:t>'</w:t>
+      </w:r>
+      <w:r>
+        <w:t>x</w:t>
+      </w:r>
+      <w:r>
+        <w:t>'</w:t>
+      </w:r>
+      <w:r>
+        <w:t xml:space="preserve"> marks the </w:t>
+      </w:r>
+      <w:r>
+        <w:t>point (</w:t>
+      </w:r>
+      <w:r>
+        <w:rPr>
+          <w:i/>
+          <w:iCs/>
+        </w:rPr>
+        <w:t>β</w:t>
+      </w:r>
+      <w:r>
+        <w:t>=1/5000</w:t>
+      </w:r>
+      <w:r>
+        <w:t xml:space="preserve">, </w:t>
+      </w:r>
+      <w:r>
+        <w:rPr>
+          <w:i/>
+          <w:iCs/>
+        </w:rPr>
+        <w:t>τ</w:t>
+      </w:r>
+      <w:r>
+        <w:t xml:space="preserve">=10) </w:t>
+      </w:r>
+      <w:r>
+        <w:t>in which the fitness advantage of SIM is ~5</w:t>
+      </w:r>
+      <w:r>
+        <w:sym w:font="Symbol" w:char="F0D7"/>
+      </w:r>
+      <w:r>
+        <w:t>10</w:t>
+      </w:r>
+      <w:r>
+        <w:rPr>
+          <w:vertAlign w:val="superscript"/>
+        </w:rPr>
+        <w:t>-9</w:t>
+      </w:r>
+      <w:r>
+        <w:t>.</w:t>
+      </w:r>
     </w:p>
     <w:p>
       <w:pPr>
@@ -13458,16 +13548,7 @@
           <w:iCs/>
           <w:lang w:bidi="hi-IN"/>
         </w:rPr>
-        <w:t>1/</w:t>
-      </w:r>
-      <w:proofErr w:type="spellStart"/>
-      <w:r>
-        <w:rPr>
-          <w:i/>
-          <w:iCs/>
-          <w:lang w:bidi="hi-IN"/>
-        </w:rPr>
-        <w:t>N</w:t>
+        <w:t>1/N</w:t>
       </w:r>
       <w:r>
         <w:rPr>
@@ -13484,7 +13565,6 @@
         </w:rPr>
         <w:t>q</w:t>
       </w:r>
-      <w:proofErr w:type="spellEnd"/>
       <w:r>
         <w:rPr>
           <w:lang w:bidi="hi-IN"/>
@@ -14228,8 +14308,6 @@
         </w:rPr>
         <w:t xml:space="preserve">The right-hand side approximations are for small values of </w:t>
       </w:r>
-      <w:proofErr w:type="spellStart"/>
-      <w:proofErr w:type="gramStart"/>
       <w:r>
         <w:rPr>
           <w:i/>
@@ -14244,8 +14322,6 @@
         </w:rPr>
         <w:t>U</w:t>
       </w:r>
-      <w:proofErr w:type="spellEnd"/>
-      <w:proofErr w:type="gramEnd"/>
       <w:r>
         <w:t>.</w:t>
       </w:r>
@@ -14274,7 +14350,6 @@
       <w:r>
         <w:t xml:space="preserve">adaptation with SIM-I is also faster than with NM, but not as fast as with CM because only single mutants </w:t>
       </w:r>
-      <w:proofErr w:type="spellStart"/>
       <w:r>
         <w:rPr>
           <w:i/>
@@ -14282,11 +14357,9 @@
         </w:rPr>
         <w:t>aB</w:t>
       </w:r>
-      <w:proofErr w:type="spellEnd"/>
       <w:r>
         <w:t xml:space="preserve"> and </w:t>
       </w:r>
-      <w:proofErr w:type="spellStart"/>
       <w:r>
         <w:rPr>
           <w:i/>
@@ -14294,7 +14367,6 @@
         </w:rPr>
         <w:t>Ab</w:t>
       </w:r>
-      <w:proofErr w:type="spellEnd"/>
       <w:r>
         <w:t xml:space="preserve"> hypermutate. Third, adaptation with SIM-II is the fastest, because the appearance of double mutants is the same as with CM but their fixation is more probable because of the difference in mutation rate between double mutants and the rest of the population.</w:t>
       </w:r>
@@ -14331,7 +14403,6 @@
         </w:rPr>
         <w:t xml:space="preserve">These approximations, and therefore these results, all depend on the constraints above, of which the most important is </w:t>
       </w:r>
-      <w:proofErr w:type="spellStart"/>
       <w:r>
         <w:rPr>
           <w:rFonts w:ascii="Times New Roman" w:eastAsiaTheme="minorEastAsia" w:hAnsi="Times New Roman" w:cs="Times New Roman"/>
@@ -14348,17 +14419,7 @@
           <w:iCs/>
           <w:lang w:bidi="hi-IN"/>
         </w:rPr>
-        <w:t>U</w:t>
-      </w:r>
-      <w:proofErr w:type="spellEnd"/>
-      <w:r>
-        <w:rPr>
-          <w:rFonts w:eastAsiaTheme="minorEastAsia"/>
-          <w:i/>
-          <w:iCs/>
-          <w:lang w:bidi="hi-IN"/>
-        </w:rPr>
-        <w:t>&lt;s</w:t>
+        <w:t>U&lt;s</w:t>
       </w:r>
       <w:r>
         <w:rPr>
@@ -14590,21 +14651,12 @@
         </w:rPr>
         <w:t xml:space="preserve">, </w:t>
       </w:r>
-      <w:proofErr w:type="spellStart"/>
-      <w:r>
-        <w:rPr>
-          <w:i/>
-          <w:iCs/>
-        </w:rPr>
-        <w:t>τU</w:t>
-      </w:r>
-      <w:proofErr w:type="spellEnd"/>
-      <w:r>
-        <w:rPr>
-          <w:i/>
-          <w:iCs/>
-        </w:rPr>
-        <w:t>&gt;s</w:t>
+      <w:r>
+        <w:rPr>
+          <w:i/>
+          <w:iCs/>
+        </w:rPr>
+        <w:t>τU&gt;s</w:t>
       </w:r>
       <w:r>
         <w:rPr>
@@ -14945,7 +14997,6 @@
       <w:r>
         <w:t xml:space="preserve">. </w:t>
       </w:r>
-      <w:proofErr w:type="gramStart"/>
       <w:r>
         <w:rPr>
           <w:rFonts w:ascii="Times New Roman" w:hAnsi="Times New Roman" w:cs="Times New Roman"/>
@@ -14954,7 +15005,6 @@
         </w:rPr>
         <w:t>τ</w:t>
       </w:r>
-      <w:proofErr w:type="gramEnd"/>
       <w:r>
         <w:rPr>
           <w:i/>
@@ -15150,21 +15200,7 @@
         <w:rPr>
           <w:lang w:bidi="hi-IN"/>
         </w:rPr>
-        <w:t xml:space="preserve">. We showed that SIM breaks the trade-off between adaptability and adaptedness, allowing rapid adaptation without compromising the population </w:t>
-      </w:r>
-      <w:proofErr w:type="gramStart"/>
-      <w:r>
-        <w:rPr>
-          <w:lang w:bidi="hi-IN"/>
-        </w:rPr>
-        <w:t>mean</w:t>
-      </w:r>
-      <w:proofErr w:type="gramEnd"/>
-      <w:r>
-        <w:rPr>
-          <w:lang w:bidi="hi-IN"/>
-        </w:rPr>
-        <w:t xml:space="preserve"> fitness. </w:t>
+        <w:t xml:space="preserve">. We showed that SIM breaks the trade-off between adaptability and adaptedness, allowing rapid adaptation without compromising the population mean fitness. </w:t>
       </w:r>
     </w:p>
     <w:p>
@@ -18800,8 +18836,10 @@
   <w:rsids>
     <w:rsidRoot w:val="009455D2"/>
     <w:rsid w:val="002B6B29"/>
+    <w:rsid w:val="00520888"/>
     <w:rsid w:val="005B477E"/>
     <w:rsid w:val="009455D2"/>
+    <w:rsid w:val="00D41FCA"/>
   </w:rsids>
   <m:mathPr>
     <m:mathFont m:val="Cambria Math"/>
@@ -19018,7 +19056,7 @@
     <w:basedOn w:val="DefaultParagraphFont"/>
     <w:uiPriority w:val="99"/>
     <w:semiHidden/>
-    <w:rsid w:val="005B477E"/>
+    <w:rsid w:val="00D41FCA"/>
     <w:rPr>
       <w:color w:val="808080"/>
     </w:rPr>
@@ -19221,7 +19259,7 @@
     <w:basedOn w:val="DefaultParagraphFont"/>
     <w:uiPriority w:val="99"/>
     <w:semiHidden/>
-    <w:rsid w:val="005B477E"/>
+    <w:rsid w:val="00D41FCA"/>
     <w:rPr>
       <w:color w:val="808080"/>
     </w:rPr>
@@ -19526,7 +19564,7 @@
 </file>
 
 <file path=customXml/itemProps1.xml><?xml version="1.0" encoding="utf-8"?>
-<ds:datastoreItem xmlns:ds="http://schemas.openxmlformats.org/officeDocument/2006/customXml" ds:itemID="{7048B4A8-5ADF-48CC-BD23-479D6FAB88A9}">
+<ds:datastoreItem xmlns:ds="http://schemas.openxmlformats.org/officeDocument/2006/customXml" ds:itemID="{61F640B9-2A0E-4252-ABC0-76291F9DE937}">
   <ds:schemaRefs>
     <ds:schemaRef ds:uri="http://schemas.openxmlformats.org/officeDocument/2006/bibliography"/>
   </ds:schemaRefs>

</xml_diff>

<commit_message>
updated adaptation rate results
</commit_message>
<xml_diff>
--- a/manuscript/ms2.docx
+++ b/manuscript/ms2.docx
@@ -495,7 +495,15 @@
         <w:t>d</w:t>
       </w:r>
       <w:r>
-        <w:t xml:space="preserve"> theoretical treatment by Agrawal </w:t>
+        <w:t xml:space="preserve"> theoretical treatment by </w:t>
+      </w:r>
+      <w:proofErr w:type="spellStart"/>
+      <w:r>
+        <w:t>Agrawal</w:t>
+      </w:r>
+      <w:proofErr w:type="spellEnd"/>
+      <w:r>
+        <w:t xml:space="preserve"> </w:t>
       </w:r>
       <w:r>
         <w:fldChar w:fldCharType="begin" w:fldLock="1"/>
@@ -794,6 +802,7 @@
         </w:rPr>
         <w:t>ω</w:t>
       </w:r>
+      <w:proofErr w:type="gramStart"/>
       <w:r>
         <w:rPr>
           <w:i/>
@@ -808,7 +817,16 @@
           <w:iCs/>
           <w:lang w:bidi="hi-IN"/>
         </w:rPr>
-        <w:t>(1-s)</w:t>
+        <w:t>(</w:t>
+      </w:r>
+      <w:proofErr w:type="gramEnd"/>
+      <w:r>
+        <w:rPr>
+          <w:i/>
+          <w:iCs/>
+          <w:lang w:bidi="hi-IN"/>
+        </w:rPr>
+        <w:t>1-s)</w:t>
       </w:r>
       <w:r>
         <w:rPr>
@@ -1140,8 +1158,16 @@
         <w:rPr>
           <w:lang w:bidi="hi-IN"/>
         </w:rPr>
-        <w:t xml:space="preserve"> deleterious mutations by </w:t>
-      </w:r>
+        <w:t xml:space="preserve"> deleterious mutations </w:t>
+      </w:r>
+      <w:proofErr w:type="gramStart"/>
+      <w:r>
+        <w:rPr>
+          <w:lang w:bidi="hi-IN"/>
+        </w:rPr>
+        <w:t xml:space="preserve">by </w:t>
+      </w:r>
+      <w:proofErr w:type="gramEnd"/>
       <m:oMath>
         <m:sSub>
           <m:sSubPr>
@@ -1406,8 +1432,17 @@
           <w:rFonts w:eastAsiaTheme="minorEastAsia"/>
           <w:lang w:bidi="hi-IN"/>
         </w:rPr>
-        <w:t xml:space="preserve"> (denoting </w:t>
-      </w:r>
+        <w:t xml:space="preserve"> (</w:t>
+      </w:r>
+      <w:proofErr w:type="gramStart"/>
+      <w:r>
+        <w:rPr>
+          <w:rFonts w:eastAsiaTheme="minorEastAsia"/>
+          <w:lang w:bidi="hi-IN"/>
+        </w:rPr>
+        <w:t xml:space="preserve">denoting </w:t>
+      </w:r>
+      <w:proofErr w:type="gramEnd"/>
       <m:oMath>
         <m:r>
           <w:rPr>
@@ -2398,6 +2433,7 @@
         </w:rPr>
         <w:t xml:space="preserve"> and by the </w:t>
       </w:r>
+      <w:proofErr w:type="spellStart"/>
       <w:r>
         <w:rPr>
           <w:rFonts w:eastAsiaTheme="minorEastAsia"/>
@@ -2405,7 +2441,17 @@
           <w:iCs/>
           <w:lang w:bidi="hi-IN"/>
         </w:rPr>
-        <w:t>Perron-Frobenius Theorem</w:t>
+        <w:t>Perron-Frobenius</w:t>
+      </w:r>
+      <w:proofErr w:type="spellEnd"/>
+      <w:r>
+        <w:rPr>
+          <w:rFonts w:eastAsiaTheme="minorEastAsia"/>
+          <w:i/>
+          <w:iCs/>
+          <w:lang w:bidi="hi-IN"/>
+        </w:rPr>
+        <w:t xml:space="preserve"> Theorem</w:t>
       </w:r>
       <w:r>
         <w:rPr>
@@ -3016,8 +3062,17 @@
           <w:rFonts w:eastAsiaTheme="minorEastAsia"/>
           <w:lang w:bidi="hi-IN"/>
         </w:rPr>
-        <w:t xml:space="preserve"> is a triangle matrix and its largest eigenvalue is the largest main diagonal element: </w:t>
-      </w:r>
+        <w:t xml:space="preserve"> is a triangle matrix and its largest eigenvalue is the largest main diagonal element</w:t>
+      </w:r>
+      <w:proofErr w:type="gramStart"/>
+      <w:r>
+        <w:rPr>
+          <w:rFonts w:eastAsiaTheme="minorEastAsia"/>
+          <w:lang w:bidi="hi-IN"/>
+        </w:rPr>
+        <w:t xml:space="preserve">: </w:t>
+      </w:r>
+      <w:proofErr w:type="gramEnd"/>
       <m:oMath>
         <m:sSup>
           <m:sSupPr>
@@ -3910,7 +3965,23 @@
           <w:rFonts w:eastAsiaTheme="minorEastAsia"/>
           <w:lang w:bidi="hi-IN"/>
         </w:rPr>
-        <w:t xml:space="preserve">However, this framework allows to easily calculate the population mean fitness numerically for finite </w:t>
+        <w:t xml:space="preserve">However, this framework allows to easily </w:t>
+      </w:r>
+      <w:proofErr w:type="gramStart"/>
+      <w:r>
+        <w:rPr>
+          <w:rFonts w:eastAsiaTheme="minorEastAsia"/>
+          <w:lang w:bidi="hi-IN"/>
+        </w:rPr>
+        <w:t>calculate</w:t>
+      </w:r>
+      <w:proofErr w:type="gramEnd"/>
+      <w:r>
+        <w:rPr>
+          <w:rFonts w:eastAsiaTheme="minorEastAsia"/>
+          <w:lang w:bidi="hi-IN"/>
+        </w:rPr>
+        <w:t xml:space="preserve"> the population mean fitness numerically for finite </w:t>
       </w:r>
       <w:r>
         <w:rPr>
@@ -4019,6 +4090,7 @@
         </w:rPr>
         <w:t xml:space="preserve">the </w:t>
       </w:r>
+      <w:proofErr w:type="spellStart"/>
       <w:r>
         <w:rPr>
           <w:rFonts w:eastAsiaTheme="minorEastAsia"/>
@@ -4028,6 +4100,7 @@
         </w:rPr>
         <w:t>mean_fitness</w:t>
       </w:r>
+      <w:proofErr w:type="spellEnd"/>
       <w:r>
         <w:rPr>
           <w:rFonts w:eastAsiaTheme="minorEastAsia"/>
@@ -4077,6 +4150,7 @@
       <w:r>
         <w:t xml:space="preserve">onsider a population in which the wildtype genotype is </w:t>
       </w:r>
+      <w:proofErr w:type="spellStart"/>
       <w:r>
         <w:rPr>
           <w:i/>
@@ -4084,6 +4158,7 @@
         </w:rPr>
         <w:t>ab</w:t>
       </w:r>
+      <w:proofErr w:type="spellEnd"/>
       <w:r>
         <w:t xml:space="preserve"> and its fitness is 1. </w:t>
       </w:r>
@@ -4099,6 +4174,7 @@
       <w:r>
         <w:t xml:space="preserve">change </w:t>
       </w:r>
+      <w:proofErr w:type="gramStart"/>
       <w:r>
         <w:rPr>
           <w:i/>
@@ -4107,7 +4183,11 @@
         <w:t>a</w:t>
       </w:r>
       <w:r>
-        <w:t xml:space="preserve"> to </w:t>
+        <w:t xml:space="preserve"> to</w:t>
+      </w:r>
+      <w:proofErr w:type="gramEnd"/>
+      <w:r>
+        <w:t xml:space="preserve"> </w:t>
       </w:r>
       <w:r>
         <w:rPr>
@@ -4189,7 +4269,15 @@
           <w:i/>
           <w:iCs/>
         </w:rPr>
-        <w:t>(1-s)</w:t>
+        <w:t>(1-s</w:t>
+      </w:r>
+      <w:proofErr w:type="gramStart"/>
+      <w:r>
+        <w:rPr>
+          <w:i/>
+          <w:iCs/>
+        </w:rPr>
+        <w:t>)</w:t>
       </w:r>
       <w:r>
         <w:rPr>
@@ -4199,6 +4287,7 @@
         </w:rPr>
         <w:t>2</w:t>
       </w:r>
+      <w:proofErr w:type="gramEnd"/>
       <w:r>
         <w:rPr>
           <w:i/>
@@ -4261,11 +4350,20 @@
         <w:t xml:space="preserve">. </w:t>
       </w:r>
       <w:r>
-        <w:t xml:space="preserve">We study four different mutational strategies: NM, CM, SIM-I with which </w:t>
+        <w:t xml:space="preserve">We study four different mutational strategies: NM, CM, </w:t>
+      </w:r>
+      <w:proofErr w:type="gramStart"/>
+      <w:r>
+        <w:t>SIM</w:t>
+      </w:r>
+      <w:proofErr w:type="gramEnd"/>
+      <w:r>
+        <w:t xml:space="preserve">-I with which </w:t>
       </w:r>
       <w:r>
         <w:t xml:space="preserve">all genotypes except </w:t>
       </w:r>
+      <w:proofErr w:type="spellStart"/>
       <w:r>
         <w:rPr>
           <w:i/>
@@ -4273,6 +4371,7 @@
         </w:rPr>
         <w:t>ab</w:t>
       </w:r>
+      <w:proofErr w:type="spellEnd"/>
       <w:r>
         <w:t xml:space="preserve"> and </w:t>
       </w:r>
@@ -4335,7 +4434,15 @@
         <w:fldChar w:fldCharType="end"/>
       </w:r>
       <w:r>
-        <w:t xml:space="preserve">a), in which we assume that: (i) </w:t>
+        <w:t>a), in which we assume that: (</w:t>
+      </w:r>
+      <w:proofErr w:type="spellStart"/>
+      <w:r>
+        <w:t>i</w:t>
+      </w:r>
+      <w:proofErr w:type="spellEnd"/>
+      <w:r>
+        <w:t xml:space="preserve">) </w:t>
       </w:r>
       <w:r>
         <w:t xml:space="preserve">genotypes </w:t>
@@ -4346,6 +4453,7 @@
       <w:r>
         <w:t xml:space="preserve"> (except </w:t>
       </w:r>
+      <w:proofErr w:type="spellStart"/>
       <w:r>
         <w:rPr>
           <w:i/>
@@ -4353,9 +4461,11 @@
         </w:rPr>
         <w:t>Ab</w:t>
       </w:r>
+      <w:proofErr w:type="spellEnd"/>
       <w:r>
         <w:t xml:space="preserve"> and </w:t>
       </w:r>
+      <w:proofErr w:type="spellStart"/>
       <w:r>
         <w:rPr>
           <w:i/>
@@ -4363,6 +4473,7 @@
         </w:rPr>
         <w:t>aB</w:t>
       </w:r>
+      <w:proofErr w:type="spellEnd"/>
       <w:r>
         <w:t>)</w:t>
       </w:r>
@@ -4391,7 +4502,15 @@
         <w:fldChar w:fldCharType="end"/>
       </w:r>
       <w:r>
-        <w:t>b), in which we: (i) let individuals with accumulated deleterious mutations contribute to adaptation, and (ii) let the MSB evolve from a mutation-free population.</w:t>
+        <w:t>b), in which we: (</w:t>
+      </w:r>
+      <w:proofErr w:type="spellStart"/>
+      <w:r>
+        <w:t>i</w:t>
+      </w:r>
+      <w:proofErr w:type="spellEnd"/>
+      <w:r>
+        <w:t>) let individuals with accumulated deleterious mutations contribute to adaptation, and (ii) let the MSB evolve from a mutation-free population.</w:t>
       </w:r>
     </w:p>
     <w:p>
@@ -4462,6 +4581,7 @@
         </w:rPr>
       </w:pPr>
       <w:bookmarkStart w:id="0" w:name="_Ref354316371"/>
+      <w:proofErr w:type="gramStart"/>
       <w:r>
         <w:rPr>
           <w:b/>
@@ -4469,6 +4589,7 @@
         </w:rPr>
         <w:t xml:space="preserve">Figure </w:t>
       </w:r>
+      <w:proofErr w:type="gramEnd"/>
       <w:r>
         <w:rPr>
           <w:b/>
@@ -4506,6 +4627,7 @@
         <w:fldChar w:fldCharType="end"/>
       </w:r>
       <w:bookmarkEnd w:id="0"/>
+      <w:proofErr w:type="gramStart"/>
       <w:r>
         <w:rPr>
           <w:b/>
@@ -4513,9 +4635,11 @@
         </w:rPr>
         <w:t xml:space="preserve"> – Adaptive landscape illustration.</w:t>
       </w:r>
+      <w:proofErr w:type="gramEnd"/>
       <w:r>
         <w:t xml:space="preserve"> Nodes represent genotypes: the alleles </w:t>
       </w:r>
+      <w:proofErr w:type="gramStart"/>
       <w:r>
         <w:rPr>
           <w:i/>
@@ -4524,6 +4648,30 @@
         <w:t>a</w:t>
       </w:r>
       <w:r>
+        <w:t xml:space="preserve"> or</w:t>
+      </w:r>
+      <w:proofErr w:type="gramEnd"/>
+      <w:r>
+        <w:t xml:space="preserve"> </w:t>
+      </w:r>
+      <w:r>
+        <w:rPr>
+          <w:i/>
+          <w:iCs/>
+        </w:rPr>
+        <w:t>A</w:t>
+      </w:r>
+      <w:r>
+        <w:t xml:space="preserve"> and </w:t>
+      </w:r>
+      <w:r>
+        <w:rPr>
+          <w:i/>
+          <w:iCs/>
+        </w:rPr>
+        <w:t>b</w:t>
+      </w:r>
+      <w:r>
         <w:t xml:space="preserve"> or </w:t>
       </w:r>
       <w:r>
@@ -4531,7 +4679,70 @@
           <w:i/>
           <w:iCs/>
         </w:rPr>
-        <w:t>A</w:t>
+        <w:t>B</w:t>
+      </w:r>
+      <w:r>
+        <w:t xml:space="preserve">, and in panel b also the number of deleterious alleles across the genome. Mutagenesis is induced in stressed genotypes (fitness </w:t>
+      </w:r>
+      <w:r>
+        <w:rPr>
+          <w:i/>
+          <w:iCs/>
+        </w:rPr>
+        <w:t>&lt;1</w:t>
+      </w:r>
+      <w:r>
+        <w:t xml:space="preserve"> or </w:t>
+      </w:r>
+      <w:r>
+        <w:rPr>
+          <w:i/>
+          <w:iCs/>
+        </w:rPr>
+        <w:t>&lt;1+sH</w:t>
+      </w:r>
+      <w:r>
+        <w:t>, depending on the scenario</w:t>
+      </w:r>
+      <w:r>
+        <w:t xml:space="preserve">), indicated by ellipses, while adapted genotypes (fitness </w:t>
+      </w:r>
+      <w:r>
+        <w:rPr>
+          <w:i/>
+          <w:iCs/>
+        </w:rPr>
+        <w:t>&gt;</w:t>
+      </w:r>
+      <w:r>
+        <w:rPr>
+          <w:i/>
+          <w:iCs/>
+        </w:rPr>
+        <w:t>1</w:t>
+      </w:r>
+      <w:r>
+        <w:t xml:space="preserve"> or </w:t>
+      </w:r>
+      <w:r>
+        <w:rPr>
+          <w:i/>
+          <w:iCs/>
+        </w:rPr>
+        <w:t>&gt;1+sH</w:t>
+      </w:r>
+      <w:r>
+        <w:t>, depending on the scenario</w:t>
+      </w:r>
+      <w:r>
+        <w:t xml:space="preserve">) do not hypermutate. Solid arrows represent site-specific mutations at the </w:t>
+      </w:r>
+      <w:r>
+        <w:rPr>
+          <w:i/>
+          <w:iCs/>
+        </w:rPr>
+        <w:t>a/A</w:t>
       </w:r>
       <w:r>
         <w:t xml:space="preserve"> and </w:t>
@@ -4541,89 +4752,6 @@
           <w:i/>
           <w:iCs/>
         </w:rPr>
-        <w:t>b</w:t>
-      </w:r>
-      <w:r>
-        <w:t xml:space="preserve"> or </w:t>
-      </w:r>
-      <w:r>
-        <w:rPr>
-          <w:i/>
-          <w:iCs/>
-        </w:rPr>
-        <w:t>B</w:t>
-      </w:r>
-      <w:r>
-        <w:t xml:space="preserve">, and in panel b also the number of deleterious alleles across the genome. Mutagenesis is induced in stressed genotypes (fitness </w:t>
-      </w:r>
-      <w:r>
-        <w:rPr>
-          <w:i/>
-          <w:iCs/>
-        </w:rPr>
-        <w:t>&lt;1</w:t>
-      </w:r>
-      <w:r>
-        <w:t xml:space="preserve"> or </w:t>
-      </w:r>
-      <w:r>
-        <w:rPr>
-          <w:i/>
-          <w:iCs/>
-        </w:rPr>
-        <w:t>&lt;1+sH</w:t>
-      </w:r>
-      <w:r>
-        <w:t>, depending on the scenario</w:t>
-      </w:r>
-      <w:r>
-        <w:t xml:space="preserve">), indicated by ellipses, while adapted genotypes (fitness </w:t>
-      </w:r>
-      <w:r>
-        <w:rPr>
-          <w:i/>
-          <w:iCs/>
-        </w:rPr>
-        <w:t>&gt;</w:t>
-      </w:r>
-      <w:r>
-        <w:rPr>
-          <w:i/>
-          <w:iCs/>
-        </w:rPr>
-        <w:t>1</w:t>
-      </w:r>
-      <w:r>
-        <w:t xml:space="preserve"> or </w:t>
-      </w:r>
-      <w:r>
-        <w:rPr>
-          <w:i/>
-          <w:iCs/>
-        </w:rPr>
-        <w:t>&gt;1+sH</w:t>
-      </w:r>
-      <w:r>
-        <w:t>, depending on the scenario</w:t>
-      </w:r>
-      <w:r>
-        <w:t xml:space="preserve">) do not hypermutate. Solid arrows represent site-specific mutations at the </w:t>
-      </w:r>
-      <w:r>
-        <w:rPr>
-          <w:i/>
-          <w:iCs/>
-        </w:rPr>
-        <w:t>a/A</w:t>
-      </w:r>
-      <w:r>
-        <w:t xml:space="preserve"> and </w:t>
-      </w:r>
-      <w:r>
-        <w:rPr>
-          <w:i/>
-          <w:iCs/>
-        </w:rPr>
         <w:t>b/B</w:t>
       </w:r>
       <w:r>
@@ -4647,7 +4775,23 @@
         <w:t>U</w:t>
       </w:r>
       <w:r>
-        <w:t>. Node colour represents fitness (see colourbar), from pale brown for the fittest genotype (</w:t>
+        <w:t xml:space="preserve">. Node </w:t>
+      </w:r>
+      <w:proofErr w:type="spellStart"/>
+      <w:r>
+        <w:t>colour</w:t>
+      </w:r>
+      <w:proofErr w:type="spellEnd"/>
+      <w:r>
+        <w:t xml:space="preserve"> represents fitness (see </w:t>
+      </w:r>
+      <w:proofErr w:type="spellStart"/>
+      <w:r>
+        <w:t>colourbar</w:t>
+      </w:r>
+      <w:proofErr w:type="spellEnd"/>
+      <w:r>
+        <w:t>), from pale brown for the fittest genotype (</w:t>
       </w:r>
       <w:r>
         <w:rPr>
@@ -4702,7 +4846,15 @@
           <w:i/>
           <w:iCs/>
         </w:rPr>
-        <w:t>(1-s)</w:t>
+        <w:t>(1-s</w:t>
+      </w:r>
+      <w:proofErr w:type="gramStart"/>
+      <w:r>
+        <w:rPr>
+          <w:i/>
+          <w:iCs/>
+        </w:rPr>
+        <w:t>)</w:t>
       </w:r>
       <w:r>
         <w:rPr>
@@ -4712,6 +4864,7 @@
         </w:rPr>
         <w:t>x</w:t>
       </w:r>
+      <w:proofErr w:type="gramEnd"/>
       <w:r>
         <w:t xml:space="preserve">, where </w:t>
       </w:r>
@@ -4750,6 +4903,7 @@
       <w:r>
         <w:t>At the MSB, the frequency of wildtype (</w:t>
       </w:r>
+      <w:proofErr w:type="spellStart"/>
       <w:r>
         <w:rPr>
           <w:i/>
@@ -4757,9 +4911,15 @@
         </w:rPr>
         <w:t>ab</w:t>
       </w:r>
-      <w:r>
-        <w:t xml:space="preserve">) individuals is </w:t>
-      </w:r>
+      <w:proofErr w:type="spellEnd"/>
+      <w:r>
+        <w:t xml:space="preserve">) individuals </w:t>
+      </w:r>
+      <w:proofErr w:type="gramStart"/>
+      <w:r>
+        <w:t xml:space="preserve">is </w:t>
+      </w:r>
+      <w:proofErr w:type="gramEnd"/>
       <m:oMath>
         <m:sSup>
           <m:sSupPr>
@@ -4893,6 +5053,7 @@
       <w:r>
         <w:t>the frequency of single mutants (</w:t>
       </w:r>
+      <w:proofErr w:type="spellStart"/>
       <w:r>
         <w:rPr>
           <w:i/>
@@ -4900,9 +5061,11 @@
         </w:rPr>
         <w:t>Ab</w:t>
       </w:r>
+      <w:proofErr w:type="spellEnd"/>
       <w:r>
         <w:t xml:space="preserve"> and </w:t>
       </w:r>
+      <w:proofErr w:type="spellStart"/>
       <w:r>
         <w:rPr>
           <w:i/>
@@ -4910,6 +5073,7 @@
         </w:rPr>
         <w:t>aB</w:t>
       </w:r>
+      <w:proofErr w:type="spellEnd"/>
       <w:r>
         <w:t xml:space="preserve"> combined) is </w:t>
       </w:r>
@@ -5402,6 +5566,7 @@
       <w:r>
         <w:t xml:space="preserve">If </w:t>
       </w:r>
+      <w:proofErr w:type="gramStart"/>
       <w:r>
         <w:rPr>
           <w:i/>
@@ -5412,6 +5577,7 @@
       <w:r>
         <w:t>(</w:t>
       </w:r>
+      <w:proofErr w:type="gramEnd"/>
       <w:r>
         <w:rPr>
           <w:rFonts w:ascii="Times New Roman" w:hAnsi="Times New Roman"/>
@@ -5618,27 +5784,14 @@
             <w:r>
               <w:t>(</w:t>
             </w:r>
-            <w:r>
-              <w:fldChar w:fldCharType="begin"/>
-            </w:r>
-            <w:r>
-              <w:instrText xml:space="preserve"> SEQ Equation </w:instrText>
-            </w:r>
-            <w:r>
-              <w:fldChar w:fldCharType="separate"/>
-            </w:r>
-            <w:r>
-              <w:rPr>
-                <w:noProof/>
-              </w:rPr>
-              <w:t>1</w:t>
-            </w:r>
-            <w:r>
-              <w:rPr>
-                <w:noProof/>
-              </w:rPr>
-              <w:fldChar w:fldCharType="end"/>
-            </w:r>
+            <w:fldSimple w:instr=" SEQ Equation ">
+              <w:r>
+                <w:rPr>
+                  <w:noProof/>
+                </w:rPr>
+                <w:t>1</w:t>
+              </w:r>
+            </w:fldSimple>
             <w:bookmarkEnd w:id="1"/>
             <w:r>
               <w:t>)</w:t>
@@ -5764,27 +5917,14 @@
             <w:r>
               <w:t>(</w:t>
             </w:r>
-            <w:r>
-              <w:fldChar w:fldCharType="begin"/>
-            </w:r>
-            <w:r>
-              <w:instrText xml:space="preserve"> SEQ Equation </w:instrText>
-            </w:r>
-            <w:r>
-              <w:fldChar w:fldCharType="separate"/>
-            </w:r>
-            <w:r>
-              <w:rPr>
-                <w:noProof/>
-              </w:rPr>
-              <w:t>2</w:t>
-            </w:r>
-            <w:r>
-              <w:rPr>
-                <w:noProof/>
-              </w:rPr>
-              <w:fldChar w:fldCharType="end"/>
-            </w:r>
+            <w:fldSimple w:instr=" SEQ Equation ">
+              <w:r>
+                <w:rPr>
+                  <w:noProof/>
+                </w:rPr>
+                <w:t>2</w:t>
+              </w:r>
+            </w:fldSimple>
             <w:bookmarkEnd w:id="3"/>
             <w:r>
               <w:t>)</w:t>
@@ -5906,27 +6046,14 @@
       <w:r>
         <w:t xml:space="preserve">Table </w:t>
       </w:r>
-      <w:r>
-        <w:fldChar w:fldCharType="begin"/>
-      </w:r>
-      <w:r>
-        <w:instrText xml:space="preserve"> SEQ Table \* ARABIC </w:instrText>
-      </w:r>
-      <w:r>
-        <w:fldChar w:fldCharType="separate"/>
-      </w:r>
-      <w:r>
-        <w:rPr>
-          <w:noProof/>
-        </w:rPr>
-        <w:t>1</w:t>
-      </w:r>
-      <w:r>
-        <w:rPr>
-          <w:noProof/>
-        </w:rPr>
-        <w:fldChar w:fldCharType="end"/>
-      </w:r>
+      <w:fldSimple w:instr=" SEQ Table \* ARABIC ">
+        <w:r>
+          <w:rPr>
+            <w:noProof/>
+          </w:rPr>
+          <w:t>1</w:t>
+        </w:r>
+      </w:fldSimple>
       <w:bookmarkEnd w:id="5"/>
       <w:r>
         <w:t xml:space="preserve"> </w:t>
@@ -6540,6 +6667,7 @@
       <w:r>
         <w:t xml:space="preserve"> </w:t>
       </w:r>
+      <w:proofErr w:type="spellStart"/>
       <w:r>
         <w:rPr>
           <w:i/>
@@ -6547,6 +6675,7 @@
         </w:rPr>
         <w:t>ab</w:t>
       </w:r>
+      <w:proofErr w:type="spellEnd"/>
       <w:r>
         <w:t>, or via a sin</w:t>
       </w:r>
@@ -6556,6 +6685,7 @@
       <w:r>
         <w:t xml:space="preserve"> </w:t>
       </w:r>
+      <w:proofErr w:type="spellStart"/>
       <w:r>
         <w:rPr>
           <w:i/>
@@ -6563,15 +6693,25 @@
         </w:rPr>
         <w:t>Ab</w:t>
       </w:r>
+      <w:proofErr w:type="spellEnd"/>
       <w:r>
         <w:t xml:space="preserve"> or </w:t>
       </w:r>
-      <w:r>
-        <w:rPr>
-          <w:i/>
-          <w:iCs/>
-        </w:rPr>
-        <w:t xml:space="preserve">aB </w:t>
+      <w:proofErr w:type="spellStart"/>
+      <w:r>
+        <w:rPr>
+          <w:i/>
+          <w:iCs/>
+        </w:rPr>
+        <w:t>aB</w:t>
+      </w:r>
+      <w:proofErr w:type="spellEnd"/>
+      <w:r>
+        <w:rPr>
+          <w:i/>
+          <w:iCs/>
+        </w:rPr>
+        <w:t xml:space="preserve"> </w:t>
       </w:r>
       <w:r>
         <w:t>(</w:t>
@@ -6604,6 +6744,7 @@
       <w:r>
         <w:t xml:space="preserve">. Therefore, the frequencies of mutation-free wildtype </w:t>
       </w:r>
+      <w:proofErr w:type="spellStart"/>
       <w:r>
         <w:rPr>
           <w:i/>
@@ -6611,9 +6752,11 @@
         </w:rPr>
         <w:t>ab</w:t>
       </w:r>
+      <w:proofErr w:type="spellEnd"/>
       <w:r>
         <w:t xml:space="preserve"> and single mutants </w:t>
       </w:r>
+      <w:proofErr w:type="spellStart"/>
       <w:r>
         <w:rPr>
           <w:i/>
@@ -6621,9 +6764,11 @@
         </w:rPr>
         <w:t>aB</w:t>
       </w:r>
+      <w:proofErr w:type="spellEnd"/>
       <w:r>
         <w:t xml:space="preserve"> and </w:t>
       </w:r>
+      <w:proofErr w:type="spellStart"/>
       <w:r>
         <w:rPr>
           <w:i/>
@@ -6631,6 +6776,7 @@
         </w:rPr>
         <w:t>Ab</w:t>
       </w:r>
+      <w:proofErr w:type="spellEnd"/>
       <w:r>
         <w:t xml:space="preserve"> </w:t>
       </w:r>
@@ -6690,8 +6836,13 @@
         </m:sSup>
       </m:oMath>
       <w:r>
-        <w:t xml:space="preserve"> and  </w:t>
-      </w:r>
+        <w:t xml:space="preserve"> </w:t>
+      </w:r>
+      <w:proofErr w:type="gramStart"/>
+      <w:r>
+        <w:t xml:space="preserve">and  </w:t>
+      </w:r>
+      <w:proofErr w:type="gramEnd"/>
       <m:oMath>
         <m:f>
           <m:fPr>
@@ -7033,30 +7184,14 @@
             <w:r>
               <w:t>(</w:t>
             </w:r>
-            <w:r>
-              <w:fldChar w:fldCharType="begin"/>
-            </w:r>
-            <w:r>
-              <w:instrText xml:space="preserve"> SE</w:instrText>
-            </w:r>
-            <w:r>
-              <w:instrText xml:space="preserve">Q Equation </w:instrText>
-            </w:r>
-            <w:r>
-              <w:fldChar w:fldCharType="separate"/>
-            </w:r>
-            <w:r>
-              <w:rPr>
-                <w:noProof/>
-              </w:rPr>
-              <w:t>3</w:t>
-            </w:r>
-            <w:r>
-              <w:rPr>
-                <w:noProof/>
-              </w:rPr>
-              <w:fldChar w:fldCharType="end"/>
-            </w:r>
+            <w:fldSimple w:instr=" SEQ Equation ">
+              <w:r>
+                <w:rPr>
+                  <w:noProof/>
+                </w:rPr>
+                <w:t>3</w:t>
+              </w:r>
+            </w:fldSimple>
             <w:r>
               <w:t>)</w:t>
             </w:r>
@@ -7076,7 +7211,15 @@
         <w:t>-I</w:t>
       </w:r>
       <w:r>
-        <w:t xml:space="preserve"> the mutation rate of single mutants is increased </w:t>
+        <w:t xml:space="preserve"> the mutation rate of single mutants </w:t>
+      </w:r>
+      <w:proofErr w:type="gramStart"/>
+      <w:r>
+        <w:t>is</w:t>
+      </w:r>
+      <w:proofErr w:type="gramEnd"/>
+      <w:r>
+        <w:t xml:space="preserve"> increased </w:t>
       </w:r>
       <w:r>
         <w:rPr>
@@ -7360,27 +7503,14 @@
             <w:r>
               <w:t>(</w:t>
             </w:r>
-            <w:r>
-              <w:fldChar w:fldCharType="begin"/>
-            </w:r>
-            <w:r>
-              <w:instrText xml:space="preserve"> SEQ Equation </w:instrText>
-            </w:r>
-            <w:r>
-              <w:fldChar w:fldCharType="separate"/>
-            </w:r>
-            <w:r>
-              <w:rPr>
-                <w:noProof/>
-              </w:rPr>
-              <w:t>4</w:t>
-            </w:r>
-            <w:r>
-              <w:rPr>
-                <w:noProof/>
-              </w:rPr>
-              <w:fldChar w:fldCharType="end"/>
-            </w:r>
+            <w:fldSimple w:instr=" SEQ Equation ">
+              <w:r>
+                <w:rPr>
+                  <w:noProof/>
+                </w:rPr>
+                <w:t>4</w:t>
+              </w:r>
+            </w:fldSimple>
             <w:r>
               <w:t>)</w:t>
             </w:r>
@@ -8290,6 +8420,7 @@
       <w:r>
         <w:t xml:space="preserve"> and </w:t>
       </w:r>
+      <w:proofErr w:type="spellStart"/>
       <w:r>
         <w:rPr>
           <w:i/>
@@ -8297,6 +8428,7 @@
         </w:rPr>
         <w:t>sU</w:t>
       </w:r>
+      <w:proofErr w:type="spellEnd"/>
       <w:r>
         <w:t xml:space="preserve"> is much larger than </w:t>
       </w:r>
@@ -8459,27 +8591,14 @@
             <w:r>
               <w:t>(</w:t>
             </w:r>
-            <w:r>
-              <w:fldChar w:fldCharType="begin"/>
-            </w:r>
-            <w:r>
-              <w:instrText xml:space="preserve"> SEQ Equation </w:instrText>
-            </w:r>
-            <w:r>
-              <w:fldChar w:fldCharType="separate"/>
-            </w:r>
-            <w:r>
-              <w:rPr>
-                <w:noProof/>
-              </w:rPr>
-              <w:t>5</w:t>
-            </w:r>
-            <w:r>
-              <w:rPr>
-                <w:noProof/>
-              </w:rPr>
-              <w:fldChar w:fldCharType="end"/>
-            </w:r>
+            <w:fldSimple w:instr=" SEQ Equation ">
+              <w:r>
+                <w:rPr>
+                  <w:noProof/>
+                </w:rPr>
+                <w:t>5</w:t>
+              </w:r>
+            </w:fldSimple>
             <w:r>
               <w:t>)</w:t>
             </w:r>
@@ -9338,6 +9457,7 @@
       <w:r>
         <w:t xml:space="preserve">The last approximation assumes that </w:t>
       </w:r>
+      <w:proofErr w:type="gramStart"/>
       <w:r>
         <w:rPr>
           <w:i/>
@@ -9345,6 +9465,7 @@
         </w:rPr>
         <w:t>Us</w:t>
       </w:r>
+      <w:proofErr w:type="gramEnd"/>
       <w:r>
         <w:t xml:space="preserve"> is smaller than </w:t>
       </w:r>
@@ -9358,6 +9479,7 @@
       <w:r>
         <w:t xml:space="preserve"> and that </w:t>
       </w:r>
+      <w:proofErr w:type="spellStart"/>
       <w:r>
         <w:rPr>
           <w:rFonts w:ascii="Times New Roman" w:hAnsi="Times New Roman"/>
@@ -9373,6 +9495,7 @@
         </w:rPr>
         <w:t>U</w:t>
       </w:r>
+      <w:proofErr w:type="spellEnd"/>
       <w:r>
         <w:t xml:space="preserve"> is much larger than </w:t>
       </w:r>
@@ -9882,27 +10005,14 @@
             <w:r>
               <w:t>(</w:t>
             </w:r>
-            <w:r>
-              <w:fldChar w:fldCharType="begin"/>
-            </w:r>
-            <w:r>
-              <w:instrText xml:space="preserve"> SEQ Equation </w:instrText>
-            </w:r>
-            <w:r>
-              <w:fldChar w:fldCharType="separate"/>
-            </w:r>
-            <w:r>
-              <w:rPr>
-                <w:noProof/>
-              </w:rPr>
-              <w:t>6</w:t>
-            </w:r>
-            <w:r>
-              <w:rPr>
-                <w:noProof/>
-              </w:rPr>
-              <w:fldChar w:fldCharType="end"/>
-            </w:r>
+            <w:fldSimple w:instr=" SEQ Equation ">
+              <w:r>
+                <w:rPr>
+                  <w:noProof/>
+                </w:rPr>
+                <w:t>6</w:t>
+              </w:r>
+            </w:fldSimple>
             <w:r>
               <w:t>)</w:t>
             </w:r>
@@ -9931,12 +10041,14 @@
       <w:r>
         <w:t xml:space="preserve"> and </w:t>
       </w:r>
+      <w:proofErr w:type="gramStart"/>
       <w:r>
         <w:t>because</w:t>
       </w:r>
       <w:r>
         <w:t xml:space="preserve"> </w:t>
       </w:r>
+      <w:proofErr w:type="gramEnd"/>
       <m:oMath>
         <m:r>
           <w:rPr>
@@ -10095,7 +10207,15 @@
         <w:t xml:space="preserve"> </w:t>
       </w:r>
       <w:r>
-        <w:t xml:space="preserve">Following Eshel </w:t>
+        <w:t xml:space="preserve">Following </w:t>
+      </w:r>
+      <w:proofErr w:type="spellStart"/>
+      <w:r>
+        <w:t>Eshel</w:t>
+      </w:r>
+      <w:proofErr w:type="spellEnd"/>
+      <w:r>
+        <w:t xml:space="preserve"> </w:t>
       </w:r>
       <w:r>
         <w:fldChar w:fldCharType="begin" w:fldLock="1"/>
@@ -10224,27 +10344,14 @@
             <w:r>
               <w:t>(</w:t>
             </w:r>
-            <w:r>
-              <w:fldChar w:fldCharType="begin"/>
-            </w:r>
-            <w:r>
-              <w:instrText xml:space="preserve"> SEQ Equation </w:instrText>
-            </w:r>
-            <w:r>
-              <w:fldChar w:fldCharType="separate"/>
-            </w:r>
-            <w:r>
-              <w:rPr>
-                <w:noProof/>
-              </w:rPr>
-              <w:t>7</w:t>
-            </w:r>
-            <w:r>
-              <w:rPr>
-                <w:noProof/>
-              </w:rPr>
-              <w:fldChar w:fldCharType="end"/>
-            </w:r>
+            <w:fldSimple w:instr=" SEQ Equation ">
+              <w:r>
+                <w:rPr>
+                  <w:noProof/>
+                </w:rPr>
+                <w:t>7</w:t>
+              </w:r>
+            </w:fldSimple>
             <w:r>
               <w:t>)</w:t>
             </w:r>
@@ -10253,8 +10360,13 @@
       </w:tr>
     </w:tbl>
     <w:p>
-      <w:r>
-        <w:t xml:space="preserve">where </w:t>
+      <w:proofErr w:type="gramStart"/>
+      <w:r>
+        <w:t>where</w:t>
+      </w:r>
+      <w:proofErr w:type="gramEnd"/>
+      <w:r>
+        <w:t xml:space="preserve"> </w:t>
       </w:r>
       <w:r>
         <w:rPr>
@@ -10429,27 +10541,14 @@
             <w:r>
               <w:t>(</w:t>
             </w:r>
-            <w:r>
-              <w:fldChar w:fldCharType="begin"/>
-            </w:r>
-            <w:r>
-              <w:instrText xml:space="preserve"> SEQ Equation </w:instrText>
-            </w:r>
-            <w:r>
-              <w:fldChar w:fldCharType="separate"/>
-            </w:r>
-            <w:r>
-              <w:rPr>
-                <w:noProof/>
-              </w:rPr>
-              <w:t>8</w:t>
-            </w:r>
-            <w:r>
-              <w:rPr>
-                <w:noProof/>
-              </w:rPr>
-              <w:fldChar w:fldCharType="end"/>
-            </w:r>
+            <w:fldSimple w:instr=" SEQ Equation ">
+              <w:r>
+                <w:rPr>
+                  <w:noProof/>
+                </w:rPr>
+                <w:t>8</w:t>
+              </w:r>
+            </w:fldSimple>
             <w:r>
               <w:t>)</w:t>
             </w:r>
@@ -10711,27 +10810,14 @@
             <w:r>
               <w:t>(</w:t>
             </w:r>
-            <w:r>
-              <w:fldChar w:fldCharType="begin"/>
-            </w:r>
-            <w:r>
-              <w:instrText xml:space="preserve"> SEQ Equation </w:instrText>
-            </w:r>
-            <w:r>
-              <w:fldChar w:fldCharType="separate"/>
-            </w:r>
-            <w:r>
-              <w:rPr>
-                <w:noProof/>
-              </w:rPr>
-              <w:t>9</w:t>
-            </w:r>
-            <w:r>
-              <w:rPr>
-                <w:noProof/>
-              </w:rPr>
-              <w:fldChar w:fldCharType="end"/>
-            </w:r>
+            <w:fldSimple w:instr=" SEQ Equation ">
+              <w:r>
+                <w:rPr>
+                  <w:noProof/>
+                </w:rPr>
+                <w:t>9</w:t>
+              </w:r>
+            </w:fldSimple>
             <w:r>
               <w:t>)</w:t>
             </w:r>
@@ -10747,6 +10833,7 @@
       <w:r>
         <w:t xml:space="preserve">ssuming </w:t>
       </w:r>
+      <w:proofErr w:type="spellStart"/>
       <w:r>
         <w:rPr>
           <w:i/>
@@ -10754,6 +10841,7 @@
         </w:rPr>
         <w:t>sH</w:t>
       </w:r>
+      <w:proofErr w:type="spellEnd"/>
       <w:r>
         <w:t xml:space="preserve"> </w:t>
       </w:r>
@@ -10813,27 +10901,14 @@
             <w:r>
               <w:t>(</w:t>
             </w:r>
-            <w:r>
-              <w:fldChar w:fldCharType="begin"/>
-            </w:r>
-            <w:r>
-              <w:instrText xml:space="preserve"> SEQ Equation </w:instrText>
-            </w:r>
-            <w:r>
-              <w:fldChar w:fldCharType="separate"/>
-            </w:r>
-            <w:r>
-              <w:rPr>
-                <w:noProof/>
-              </w:rPr>
-              <w:t>10</w:t>
-            </w:r>
-            <w:r>
-              <w:rPr>
-                <w:noProof/>
-              </w:rPr>
-              <w:fldChar w:fldCharType="end"/>
-            </w:r>
+            <w:fldSimple w:instr=" SEQ Equation ">
+              <w:r>
+                <w:rPr>
+                  <w:noProof/>
+                </w:rPr>
+                <w:t>10</w:t>
+              </w:r>
+            </w:fldSimple>
             <w:r>
               <w:t>)</w:t>
             </w:r>
@@ -10922,6 +10997,7 @@
         </w:rPr>
         <w:t xml:space="preserve"> equals that of NM and CM because the mutation rate of the wildtype </w:t>
       </w:r>
+      <w:proofErr w:type="spellStart"/>
       <w:r>
         <w:rPr>
           <w:i/>
@@ -10930,6 +11006,7 @@
         </w:rPr>
         <w:t>ab</w:t>
       </w:r>
+      <w:proofErr w:type="spellEnd"/>
       <w:r>
         <w:rPr>
           <w:lang w:bidi="hi-IN"/>
@@ -10962,6 +11039,7 @@
         </w:rPr>
         <w:t xml:space="preserve"> the mutation rate of </w:t>
       </w:r>
+      <w:proofErr w:type="spellStart"/>
       <w:r>
         <w:rPr>
           <w:i/>
@@ -10970,6 +11048,7 @@
         </w:rPr>
         <w:t>ab</w:t>
       </w:r>
+      <w:proofErr w:type="spellEnd"/>
       <w:r>
         <w:rPr>
           <w:lang w:bidi="hi-IN"/>
@@ -11008,7 +11087,21 @@
         <w:rPr>
           <w:lang w:bidi="hi-IN"/>
         </w:rPr>
-        <w:t xml:space="preserve"> (we can assume the population reached a MSB after the environmental change because the convergence to MSB is much quicker then adaptation)</w:t>
+        <w:t xml:space="preserve"> (we can assume the population reached a MSB after the environmental change because the convergence to MSB is much quicker </w:t>
+      </w:r>
+      <w:proofErr w:type="spellStart"/>
+      <w:r>
+        <w:rPr>
+          <w:lang w:bidi="hi-IN"/>
+        </w:rPr>
+        <w:t>then</w:t>
+      </w:r>
+      <w:proofErr w:type="spellEnd"/>
+      <w:r>
+        <w:rPr>
+          <w:lang w:bidi="hi-IN"/>
+        </w:rPr>
+        <w:t xml:space="preserve"> adaptation)</w:t>
       </w:r>
       <w:r>
         <w:rPr>
@@ -11900,9 +11993,11 @@
       <w:pPr>
         <w:pStyle w:val="Heading3"/>
       </w:pPr>
+      <w:bookmarkStart w:id="13" w:name="_Ref360181968"/>
       <w:r>
         <w:t>Adaptation rate</w:t>
       </w:r>
+      <w:bookmarkEnd w:id="13"/>
     </w:p>
     <w:p>
       <w:r>
@@ -11916,8 +12011,13 @@
         <w:t>q</w:t>
       </w:r>
       <w:r>
-        <w:t xml:space="preserve"> that a random newborn is a double mutant we can derive the probability that some double mutants appear in the next generation: </w:t>
-      </w:r>
+        <w:t xml:space="preserve"> that a random newborn is a double mutant we can derive the probability that some double mutants appear in the next generation</w:t>
+      </w:r>
+      <w:proofErr w:type="gramStart"/>
+      <w:r>
+        <w:t xml:space="preserve">: </w:t>
+      </w:r>
+      <w:proofErr w:type="gramEnd"/>
       <m:oMath>
         <m:r>
           <w:rPr>
@@ -12050,6 +12150,7 @@
       <w:r>
         <w:t xml:space="preserve"> guarantees that </w:t>
       </w:r>
+      <w:proofErr w:type="spellStart"/>
       <w:r>
         <w:rPr>
           <w:i/>
@@ -12057,9 +12158,11 @@
         </w:rPr>
         <w:t>Nq</w:t>
       </w:r>
+      <w:proofErr w:type="spellEnd"/>
       <w:r>
         <w:t xml:space="preserve"> is very small and therefore this probability can be approximated by </w:t>
       </w:r>
+      <w:proofErr w:type="spellStart"/>
       <w:r>
         <w:rPr>
           <w:i/>
@@ -12067,6 +12170,7 @@
         </w:rPr>
         <w:t>Nq</w:t>
       </w:r>
+      <w:proofErr w:type="spellEnd"/>
       <w:r>
         <w:t>.</w:t>
       </w:r>
@@ -12256,6 +12360,7 @@
       <w:r>
         <w:t xml:space="preserve"> follows a geometric distribution with probability </w:t>
       </w:r>
+      <w:proofErr w:type="spellStart"/>
       <w:r>
         <w:rPr>
           <w:i/>
@@ -12263,6 +12368,7 @@
         </w:rPr>
         <w:t>Nqρ</w:t>
       </w:r>
+      <w:proofErr w:type="spellEnd"/>
       <w:r>
         <w:t xml:space="preserve"> </w:t>
       </w:r>
@@ -12346,35 +12452,22 @@
             <w:vAlign w:val="center"/>
           </w:tcPr>
           <w:p>
-            <w:bookmarkStart w:id="13" w:name="_Ref354319010"/>
+            <w:bookmarkStart w:id="14" w:name="_Ref354319010"/>
             <w:r>
               <w:t>(</w:t>
             </w:r>
-            <w:r>
-              <w:fldChar w:fldCharType="begin"/>
-            </w:r>
-            <w:r>
-              <w:instrText xml:space="preserve"> SEQ Equation </w:instrText>
-            </w:r>
-            <w:r>
-              <w:fldChar w:fldCharType="separate"/>
-            </w:r>
-            <w:r>
-              <w:rPr>
-                <w:noProof/>
-              </w:rPr>
-              <w:t>11</w:t>
-            </w:r>
-            <w:r>
-              <w:rPr>
-                <w:noProof/>
-              </w:rPr>
-              <w:fldChar w:fldCharType="end"/>
-            </w:r>
+            <w:fldSimple w:instr=" SEQ Equation ">
+              <w:r>
+                <w:rPr>
+                  <w:noProof/>
+                </w:rPr>
+                <w:t>11</w:t>
+              </w:r>
+            </w:fldSimple>
             <w:r>
               <w:t>)</w:t>
             </w:r>
-            <w:bookmarkEnd w:id="13"/>
+            <w:bookmarkEnd w:id="14"/>
           </w:p>
         </w:tc>
       </w:tr>
@@ -12486,11 +12579,11 @@
       <w:pPr>
         <w:pStyle w:val="Heading2"/>
       </w:pPr>
-      <w:bookmarkStart w:id="14" w:name="_Ref359745744"/>
+      <w:bookmarkStart w:id="15" w:name="_Ref359745744"/>
       <w:r>
         <w:t>Mutation-selection balance</w:t>
       </w:r>
-      <w:bookmarkEnd w:id="14"/>
+      <w:bookmarkEnd w:id="15"/>
     </w:p>
     <w:p>
       <w:pPr>
@@ -12606,7 +12699,15 @@
         <w:t>τ</w:t>
       </w:r>
       <w:r>
-        <w:t xml:space="preserve">. Stress-induced mutagenesis, as was numerically shown by Agrawal </w:t>
+        <w:t xml:space="preserve">. Stress-induced mutagenesis, as was numerically shown by </w:t>
+      </w:r>
+      <w:proofErr w:type="spellStart"/>
+      <w:r>
+        <w:t>Agrawal</w:t>
+      </w:r>
+      <w:proofErr w:type="spellEnd"/>
+      <w:r>
+        <w:t xml:space="preserve"> </w:t>
       </w:r>
       <w:r>
         <w:fldChar w:fldCharType="begin" w:fldLock="1"/>
@@ -12794,8 +12895,13 @@
         <w:t>, this is still a good approximation</w:t>
       </w:r>
       <w:r>
-        <w:t xml:space="preserve"> (because </w:t>
-      </w:r>
+        <w:t xml:space="preserve"> (</w:t>
+      </w:r>
+      <w:proofErr w:type="gramStart"/>
+      <w:r>
+        <w:t xml:space="preserve">because </w:t>
+      </w:r>
+      <w:proofErr w:type="gramEnd"/>
       <m:oMath>
         <m:r>
           <w:rPr>
@@ -12885,8 +12991,16 @@
         <w:rPr>
           <w:rFonts w:eastAsiaTheme="minorEastAsia"/>
         </w:rPr>
-        <w:t xml:space="preserve">, CM decreases the population mean fitness with respect to NM, but SIM can increase the population mean fitness with respect to NM. A sufficient condition is that the mutation rate of individuals with below average fitness is increased. Because we assume that </w:t>
-      </w:r>
+        <w:t xml:space="preserve">, CM decreases the population mean fitness with respect to NM, but SIM can increase the population mean fitness with respect to NM. A sufficient condition is that the mutation rate of individuals with below average fitness is increased. Because we assume </w:t>
+      </w:r>
+      <w:proofErr w:type="gramStart"/>
+      <w:r>
+        <w:rPr>
+          <w:rFonts w:eastAsiaTheme="minorEastAsia"/>
+        </w:rPr>
+        <w:t xml:space="preserve">that </w:t>
+      </w:r>
+      <w:proofErr w:type="gramEnd"/>
       <m:oMath>
         <m:r>
           <w:rPr>
@@ -12984,7 +13098,7 @@
           <w:noProof/>
         </w:rPr>
         <w:drawing>
-          <wp:inline distT="0" distB="0" distL="0" distR="0" wp14:anchorId="4FC60F74" wp14:editId="7C4BBE90">
+          <wp:inline distT="0" distB="0" distL="0" distR="0" wp14:anchorId="3F45A692" wp14:editId="6E141158">
             <wp:extent cx="5276850" cy="4222750"/>
             <wp:effectExtent l="0" t="0" r="0" b="6350"/>
             <wp:docPr id="3" name="Picture 3" descr="D:\workspace\ruggedsim\manuscript\mean_fitness_tau_u.png"/>
@@ -13032,6 +13146,7 @@
           </wp:inline>
         </w:drawing>
       </w:r>
+      <w:proofErr w:type="gramStart"/>
       <w:r>
         <w:rPr>
           <w:b/>
@@ -13039,6 +13154,7 @@
         </w:rPr>
         <w:t xml:space="preserve">Figure </w:t>
       </w:r>
+      <w:proofErr w:type="gramEnd"/>
       <w:r>
         <w:rPr>
           <w:b/>
@@ -13075,6 +13191,7 @@
         </w:rPr>
         <w:fldChar w:fldCharType="end"/>
       </w:r>
+      <w:proofErr w:type="gramStart"/>
       <w:r>
         <w:rPr>
           <w:b/>
@@ -13089,14 +13206,20 @@
         </w:rPr>
         <w:t xml:space="preserve"> at the MSB</w:t>
       </w:r>
-      <w:bookmarkStart w:id="15" w:name="_GoBack"/>
-      <w:bookmarkEnd w:id="15"/>
       <w:r>
         <w:rPr>
           <w:b/>
           <w:bCs/>
         </w:rPr>
-        <w:t xml:space="preserve"> with stress-induced mutagenesis. </w:t>
+        <w:t xml:space="preserve"> with stress-induced mutagenesis.</w:t>
+      </w:r>
+      <w:proofErr w:type="gramEnd"/>
+      <w:r>
+        <w:rPr>
+          <w:b/>
+          <w:bCs/>
+        </w:rPr>
+        <w:t xml:space="preserve"> </w:t>
       </w:r>
       <w:r>
         <w:t>The figure shows the re</w:t>
@@ -13420,7 +13543,19 @@
         </w:rPr>
       </w:pPr>
       <w:r>
-        <w:t xml:space="preserve">We define two adaptive evolution scenarios: in scenario I, the appearance of a new carbon source which can only be utilized by the double mutant </w:t>
+        <w:t>We define two adaptive evo</w:t>
+      </w:r>
+      <w:r>
+        <w:t>lution scenarios: in scenario I,</w:t>
+      </w:r>
+      <w:r>
+        <w:t xml:space="preserve"> a new carbon source </w:t>
+      </w:r>
+      <w:r>
+        <w:t xml:space="preserve">appears and </w:t>
+      </w:r>
+      <w:r>
+        <w:t xml:space="preserve">can only be utilized by the double mutant </w:t>
       </w:r>
       <w:r>
         <w:rPr>
@@ -13430,7 +13565,7 @@
         <w:t>AB</w:t>
       </w:r>
       <w:r>
-        <w:t xml:space="preserve"> appears, making the </w:t>
+        <w:t xml:space="preserve">, making </w:t>
       </w:r>
       <w:r>
         <w:rPr>
@@ -13440,10 +13575,31 @@
         <w:t>AB</w:t>
       </w:r>
       <w:r>
-        <w:t xml:space="preserve"> genotype the optimal one without affecting the fitness values of other genotypes</w:t>
-      </w:r>
-      <w:r>
-        <w:t xml:space="preserve">, and therefore in this scenario SIM does not induce hypermutation in neither </w:t>
+        <w:t xml:space="preserve"> the optimal </w:t>
+      </w:r>
+      <w:r>
+        <w:t xml:space="preserve">genotype </w:t>
+      </w:r>
+      <w:r>
+        <w:t>without affecting the fitness values of other genotypes</w:t>
+      </w:r>
+      <w:r>
+        <w:t>. T</w:t>
+      </w:r>
+      <w:r>
+        <w:t>herefore</w:t>
+      </w:r>
+      <w:r>
+        <w:t>,</w:t>
+      </w:r>
+      <w:r>
+        <w:t xml:space="preserve"> in </w:t>
+      </w:r>
+      <w:r>
+        <w:t xml:space="preserve">scenario I, </w:t>
+      </w:r>
+      <w:r>
+        <w:t xml:space="preserve">SIM does not induce hypermutation in neither </w:t>
       </w:r>
       <w:r>
         <w:rPr>
@@ -13463,7 +13619,13 @@
         <w:t>ab</w:t>
       </w:r>
       <w:r>
-        <w:t xml:space="preserve">. In the second scenario, an antibiotic drug renders all genotypes less fit, and the double mutant </w:t>
+        <w:t>. In scenario</w:t>
+      </w:r>
+      <w:r>
+        <w:t xml:space="preserve"> II</w:t>
+      </w:r>
+      <w:r>
+        <w:t xml:space="preserve">, an antibiotic drug renders all genotypes less fit, and the double mutant </w:t>
       </w:r>
       <w:r>
         <w:rPr>
@@ -13473,10 +13635,10 @@
         <w:t>AB</w:t>
       </w:r>
       <w:r>
-        <w:t>, which confers resistance to the drug, is the optimal genotype.</w:t>
-      </w:r>
-      <w:r>
-        <w:t xml:space="preserve"> In this scenario SIM induces hypermutation in all genotypes except for </w:t>
+        <w:t xml:space="preserve"> confers resistance to the drug</w:t>
+      </w:r>
+      <w:r>
+        <w:t xml:space="preserve">. This makes </w:t>
       </w:r>
       <w:r>
         <w:rPr>
@@ -13486,17 +13648,49 @@
         <w:t>AB</w:t>
       </w:r>
       <w:r>
+        <w:t xml:space="preserve"> the optimal genotype</w:t>
+      </w:r>
+      <w:r>
+        <w:t xml:space="preserve"> again, but i</w:t>
+      </w:r>
+      <w:r>
+        <w:t xml:space="preserve">n this scenario SIM induces hypermutation in all </w:t>
+      </w:r>
+      <w:r>
+        <w:t xml:space="preserve">other </w:t>
+      </w:r>
+      <w:r>
+        <w:t>genotypes</w:t>
+      </w:r>
+      <w:r>
+        <w:t xml:space="preserve"> (including </w:t>
+      </w:r>
+      <w:proofErr w:type="spellStart"/>
+      <w:r>
+        <w:rPr>
+          <w:i/>
+          <w:iCs/>
+        </w:rPr>
+        <w:t>ab</w:t>
+      </w:r>
+      <w:proofErr w:type="spellEnd"/>
+      <w:r>
+        <w:t>)</w:t>
+      </w:r>
+      <w:r>
         <w:t>.</w:t>
       </w:r>
       <w:r>
-        <w:t xml:space="preserve"> Therefore, when analyzing SIM we differ between SIM-I and SIM-II.</w:t>
-      </w:r>
-      <w:r>
-        <w:rPr>
-          <w:i/>
-          <w:iCs/>
-        </w:rPr>
-        <w:t xml:space="preserve"> </w:t>
+        <w:t xml:space="preserve"> In the following section, </w:t>
+      </w:r>
+      <w:r>
+        <w:t xml:space="preserve">we </w:t>
+      </w:r>
+      <w:r>
+        <w:t xml:space="preserve">distinguish these two scenarios by </w:t>
+      </w:r>
+      <w:r>
+        <w:t>SIM-I and SIM-II.</w:t>
       </w:r>
     </w:p>
     <w:p>
@@ -13540,15 +13734,85 @@
         <w:rPr>
           <w:lang w:bidi="hi-IN"/>
         </w:rPr>
-        <w:t xml:space="preserve">adaptation time which can be approximated, similar to, by </w:t>
-      </w:r>
-      <w:r>
-        <w:rPr>
-          <w:i/>
-          <w:iCs/>
-          <w:lang w:bidi="hi-IN"/>
-        </w:rPr>
-        <w:t>1/N</w:t>
+        <w:t>adaptation time</w:t>
+      </w:r>
+      <w:r>
+        <w:rPr>
+          <w:lang w:bidi="hi-IN"/>
+        </w:rPr>
+        <w:t xml:space="preserve">. This can be approximated (see </w:t>
+      </w:r>
+      <w:r>
+        <w:rPr>
+          <w:lang w:bidi="hi-IN"/>
+        </w:rPr>
+        <w:fldChar w:fldCharType="begin"/>
+      </w:r>
+      <w:r>
+        <w:rPr>
+          <w:lang w:bidi="hi-IN"/>
+        </w:rPr>
+        <w:instrText xml:space="preserve"> REF _Ref360181968 \r \h </w:instrText>
+      </w:r>
+      <w:r>
+        <w:rPr>
+          <w:lang w:bidi="hi-IN"/>
+        </w:rPr>
+      </w:r>
+      <w:r>
+        <w:rPr>
+          <w:lang w:bidi="hi-IN"/>
+        </w:rPr>
+        <w:fldChar w:fldCharType="separate"/>
+      </w:r>
+      <w:r>
+        <w:rPr>
+          <w:rFonts w:hint="cs"/>
+          <w:cs/>
+          <w:lang w:bidi="hi-IN"/>
+        </w:rPr>
+        <w:t>‎</w:t>
+      </w:r>
+      <w:r>
+        <w:rPr>
+          <w:lang w:bidi="hi-IN"/>
+        </w:rPr>
+        <w:t>2.2.4</w:t>
+      </w:r>
+      <w:r>
+        <w:rPr>
+          <w:lang w:bidi="hi-IN"/>
+        </w:rPr>
+        <w:fldChar w:fldCharType="end"/>
+      </w:r>
+      <w:r>
+        <w:rPr>
+          <w:lang w:bidi="hi-IN"/>
+        </w:rPr>
+        <w:t xml:space="preserve">) </w:t>
+      </w:r>
+      <w:r>
+        <w:rPr>
+          <w:lang w:bidi="hi-IN"/>
+        </w:rPr>
+        <w:t xml:space="preserve">by </w:t>
+      </w:r>
+      <w:r>
+        <w:rPr>
+          <w:i/>
+          <w:iCs/>
+          <w:lang w:bidi="hi-IN"/>
+        </w:rPr>
+        <w:t>1/</w:t>
+      </w:r>
+      <w:proofErr w:type="spellStart"/>
+      <w:r>
+        <w:rPr>
+          <w:i/>
+          <w:iCs/>
+          <w:lang w:bidi="hi-IN"/>
+        </w:rPr>
+        <w:t>N</w:t>
       </w:r>
       <w:r>
         <w:rPr>
@@ -13565,6 +13829,7 @@
         </w:rPr>
         <w:t>q</w:t>
       </w:r>
+      <w:proofErr w:type="spellEnd"/>
       <w:r>
         <w:rPr>
           <w:lang w:bidi="hi-IN"/>
@@ -14308,6 +14573,8 @@
         </w:rPr>
         <w:t xml:space="preserve">The right-hand side approximations are for small values of </w:t>
       </w:r>
+      <w:proofErr w:type="spellStart"/>
+      <w:proofErr w:type="gramStart"/>
       <w:r>
         <w:rPr>
           <w:i/>
@@ -14322,6 +14589,8 @@
         </w:rPr>
         <w:t>U</w:t>
       </w:r>
+      <w:proofErr w:type="spellEnd"/>
+      <w:proofErr w:type="gramEnd"/>
       <w:r>
         <w:t>.</w:t>
       </w:r>
@@ -14338,18 +14607,119 @@
           <w:rFonts w:eastAsiaTheme="minorEastAsia"/>
           <w:lang w:bidi="hi-IN"/>
         </w:rPr>
-        <w:t xml:space="preserve">There are several interpretations we can make from these expressions. First, </w:t>
+        <w:t>There are several interpretations we can make from these expressions</w:t>
       </w:r>
       <w:r>
         <w:rPr>
           <w:rFonts w:eastAsiaTheme="minorEastAsia"/>
           <w:lang w:bidi="hi-IN"/>
         </w:rPr>
-        <w:t xml:space="preserve">adaptation with CM is faster than with NM because of faster appearance of double mutants and an unchanged fixation probability. Second, </w:t>
+        <w:t xml:space="preserve"> (</w:t>
+      </w:r>
+      <w:r>
+        <w:rPr>
+          <w:rFonts w:eastAsiaTheme="minorEastAsia"/>
+          <w:lang w:bidi="hi-IN"/>
+        </w:rPr>
+        <w:fldChar w:fldCharType="begin"/>
+      </w:r>
+      <w:r>
+        <w:rPr>
+          <w:rFonts w:eastAsiaTheme="minorEastAsia"/>
+          <w:lang w:bidi="hi-IN"/>
+        </w:rPr>
+        <w:instrText xml:space="preserve"> REF _Ref360183592 \h </w:instrText>
+      </w:r>
+      <w:r>
+        <w:rPr>
+          <w:rFonts w:eastAsiaTheme="minorEastAsia"/>
+          <w:lang w:bidi="hi-IN"/>
+        </w:rPr>
+      </w:r>
+      <w:r>
+        <w:rPr>
+          <w:rFonts w:eastAsiaTheme="minorEastAsia"/>
+          <w:lang w:bidi="hi-IN"/>
+        </w:rPr>
+        <w:instrText xml:space="preserve"> \* MERGEFORMAT </w:instrText>
+      </w:r>
+      <w:r>
+        <w:rPr>
+          <w:rFonts w:eastAsiaTheme="minorEastAsia"/>
+          <w:lang w:bidi="hi-IN"/>
+        </w:rPr>
+        <w:fldChar w:fldCharType="separate"/>
+      </w:r>
+      <w:r>
+        <w:t xml:space="preserve">Figure </w:t>
+      </w:r>
+      <w:r>
+        <w:rPr>
+          <w:noProof/>
+        </w:rPr>
+        <w:t>3</w:t>
+      </w:r>
+      <w:r>
+        <w:rPr>
+          <w:rFonts w:eastAsiaTheme="minorEastAsia"/>
+          <w:lang w:bidi="hi-IN"/>
+        </w:rPr>
+        <w:fldChar w:fldCharType="end"/>
+      </w:r>
+      <w:r>
+        <w:rPr>
+          <w:rFonts w:eastAsiaTheme="minorEastAsia"/>
+          <w:lang w:bidi="hi-IN"/>
+        </w:rPr>
+        <w:t>)</w:t>
+      </w:r>
+      <w:r>
+        <w:rPr>
+          <w:rFonts w:eastAsiaTheme="minorEastAsia"/>
+          <w:lang w:bidi="hi-IN"/>
+        </w:rPr>
+        <w:t xml:space="preserve">. First, </w:t>
+      </w:r>
+      <w:r>
+        <w:rPr>
+          <w:rFonts w:eastAsiaTheme="minorEastAsia"/>
+          <w:lang w:bidi="hi-IN"/>
+        </w:rPr>
+        <w:t xml:space="preserve">adaptation with CM is faster than with NM because of faster appearance of double mutants and </w:t>
+      </w:r>
+      <w:r>
+        <w:rPr>
+          <w:rFonts w:eastAsiaTheme="minorEastAsia"/>
+          <w:lang w:bidi="hi-IN"/>
+        </w:rPr>
+        <w:t xml:space="preserve">the adaptation rate increases with </w:t>
+      </w:r>
+      <w:r>
+        <w:rPr>
+          <w:i/>
+          <w:iCs/>
+        </w:rPr>
+        <w:t>τ</w:t>
+      </w:r>
+      <w:r>
+        <w:rPr>
+          <w:i/>
+          <w:iCs/>
+          <w:vertAlign w:val="superscript"/>
+        </w:rPr>
+        <w:t>2</w:t>
+      </w:r>
+      <w:r>
+        <w:rPr>
+          <w:rFonts w:eastAsiaTheme="minorEastAsia"/>
+          <w:lang w:bidi="hi-IN"/>
+        </w:rPr>
+        <w:t xml:space="preserve">. Second, </w:t>
       </w:r>
       <w:r>
         <w:t xml:space="preserve">adaptation with SIM-I is also faster than with NM, but not as fast as with CM because only single mutants </w:t>
       </w:r>
+      <w:proofErr w:type="spellStart"/>
       <w:r>
         <w:rPr>
           <w:i/>
@@ -14357,9 +14727,11 @@
         </w:rPr>
         <w:t>aB</w:t>
       </w:r>
+      <w:proofErr w:type="spellEnd"/>
       <w:r>
         <w:t xml:space="preserve"> and </w:t>
       </w:r>
+      <w:proofErr w:type="spellStart"/>
       <w:r>
         <w:rPr>
           <w:i/>
@@ -14367,18 +14739,22 @@
         </w:rPr>
         <w:t>Ab</w:t>
       </w:r>
-      <w:r>
-        <w:t xml:space="preserve"> hypermutate. Third, adaptation with SIM-II is the fastest, because the appearance of double mutants is the same as with CM but their fixation is more probable because of the difference in mutation rate between double mutants and the rest of the population.</w:t>
-      </w:r>
-      <w:r>
-        <w:t xml:space="preserve"> Note that this advantage</w:t>
+      <w:proofErr w:type="spellEnd"/>
+      <w:r>
+        <w:t xml:space="preserve"> hypermutate</w:t>
+      </w:r>
+      <w:r>
+        <w:t xml:space="preserve">, so the adaptation rate increases </w:t>
       </w:r>
       <w:r>
         <w:rPr>
           <w:rFonts w:eastAsiaTheme="minorEastAsia"/>
           <w:lang w:bidi="hi-IN"/>
         </w:rPr>
-        <w:t xml:space="preserve"> increases linearly with </w:t>
+        <w:t xml:space="preserve">linearly </w:t>
+      </w:r>
+      <w:r>
+        <w:t xml:space="preserve">with  </w:t>
       </w:r>
       <w:r>
         <w:rPr>
@@ -14388,11 +14764,153 @@
         <w:t>τ</w:t>
       </w:r>
       <w:r>
+        <w:t>. Third, adaptation with SIM-II is the fastest</w:t>
+      </w:r>
+      <w:r>
+        <w:t xml:space="preserve">. This is </w:t>
+      </w:r>
+      <w:r>
+        <w:t xml:space="preserve">because the appearance of double mutants is the same as with CM but their fixation is more </w:t>
+      </w:r>
+      <w:r>
+        <w:t>likely</w:t>
+      </w:r>
+      <w:r>
+        <w:t xml:space="preserve"> because of the difference in mutation rate</w:t>
+      </w:r>
+      <w:r>
+        <w:t>s</w:t>
+      </w:r>
+      <w:r>
+        <w:t xml:space="preserve"> between double mutants and the rest of the population.</w:t>
+      </w:r>
+      <w:r>
+        <w:t xml:space="preserve"> Note that </w:t>
+      </w:r>
+      <w:r>
+        <w:t xml:space="preserve">the </w:t>
+      </w:r>
+      <w:r>
+        <w:t>advantage</w:t>
+      </w:r>
+      <w:r>
         <w:rPr>
           <w:rFonts w:eastAsiaTheme="minorEastAsia"/>
           <w:lang w:bidi="hi-IN"/>
         </w:rPr>
-        <w:t>.</w:t>
+        <w:t xml:space="preserve"> </w:t>
+      </w:r>
+      <w:r>
+        <w:rPr>
+          <w:rFonts w:eastAsiaTheme="minorEastAsia"/>
+          <w:lang w:bidi="hi-IN"/>
+        </w:rPr>
+        <w:t xml:space="preserve">of SIM-II on CM </w:t>
+      </w:r>
+      <w:r>
+        <w:rPr>
+          <w:rFonts w:eastAsiaTheme="minorEastAsia"/>
+          <w:lang w:bidi="hi-IN"/>
+        </w:rPr>
+        <w:t xml:space="preserve">increases linearly with </w:t>
+      </w:r>
+      <w:r>
+        <w:rPr>
+          <w:i/>
+          <w:iCs/>
+        </w:rPr>
+        <w:t>τ</w:t>
+      </w:r>
+      <w:r>
+        <w:rPr>
+          <w:rFonts w:eastAsiaTheme="minorEastAsia"/>
+          <w:lang w:bidi="hi-IN"/>
+        </w:rPr>
+        <w:t xml:space="preserve"> but with a modest slope of </w:t>
+      </w:r>
+      <w:r>
+        <w:rPr>
+          <w:rFonts w:eastAsiaTheme="minorEastAsia"/>
+          <w:i/>
+          <w:iCs/>
+          <w:lang w:bidi="hi-IN"/>
+        </w:rPr>
+        <w:t>U/2sH</w:t>
+      </w:r>
+      <w:r>
+        <w:rPr>
+          <w:rFonts w:eastAsiaTheme="minorEastAsia"/>
+          <w:lang w:bidi="hi-IN"/>
+        </w:rPr>
+        <w:t>, which can be quite small (</w:t>
+      </w:r>
+      <w:r>
+        <w:rPr>
+          <w:rFonts w:eastAsiaTheme="minorEastAsia"/>
+          <w:i/>
+          <w:iCs/>
+          <w:lang w:bidi="hi-IN"/>
+        </w:rPr>
+        <w:t>U/2sH</w:t>
+      </w:r>
+      <w:r>
+        <w:rPr>
+          <w:rFonts w:eastAsiaTheme="minorEastAsia"/>
+          <w:lang w:bidi="hi-IN"/>
+        </w:rPr>
+        <w:t xml:space="preserve">=0.0002 </w:t>
+      </w:r>
+      <w:r>
+        <w:rPr>
+          <w:rFonts w:eastAsiaTheme="minorEastAsia"/>
+          <w:lang w:bidi="hi-IN"/>
+        </w:rPr>
+        <w:t xml:space="preserve">for typical values, see </w:t>
+      </w:r>
+      <w:r>
+        <w:rPr>
+          <w:lang w:bidi="hi-IN"/>
+        </w:rPr>
+        <w:fldChar w:fldCharType="begin"/>
+      </w:r>
+      <w:r>
+        <w:rPr>
+          <w:lang w:bidi="hi-IN"/>
+        </w:rPr>
+        <w:instrText xml:space="preserve"> REF _Ref358791100 \h </w:instrText>
+      </w:r>
+      <w:r>
+        <w:rPr>
+          <w:lang w:bidi="hi-IN"/>
+        </w:rPr>
+      </w:r>
+      <w:r>
+        <w:rPr>
+          <w:lang w:bidi="hi-IN"/>
+        </w:rPr>
+        <w:fldChar w:fldCharType="separate"/>
+      </w:r>
+      <w:r>
+        <w:t xml:space="preserve">Table </w:t>
+      </w:r>
+      <w:r>
+        <w:rPr>
+          <w:noProof/>
+        </w:rPr>
+        <w:t>1</w:t>
+      </w:r>
+      <w:r>
+        <w:rPr>
+          <w:lang w:bidi="hi-IN"/>
+        </w:rPr>
+        <w:fldChar w:fldCharType="end"/>
+      </w:r>
+      <w:r>
+        <w:rPr>
+          <w:rFonts w:eastAsiaTheme="minorEastAsia"/>
+          <w:lang w:bidi="hi-IN"/>
+        </w:rPr>
+        <w:t>).</w:t>
       </w:r>
     </w:p>
     <w:p>
@@ -14403,6 +14921,7 @@
         </w:rPr>
         <w:t xml:space="preserve">These approximations, and therefore these results, all depend on the constraints above, of which the most important is </w:t>
       </w:r>
+      <w:proofErr w:type="spellStart"/>
       <w:r>
         <w:rPr>
           <w:rFonts w:ascii="Times New Roman" w:eastAsiaTheme="minorEastAsia" w:hAnsi="Times New Roman" w:cs="Times New Roman"/>
@@ -14419,14 +14938,156 @@
           <w:iCs/>
           <w:lang w:bidi="hi-IN"/>
         </w:rPr>
-        <w:t>U&lt;s</w:t>
-      </w:r>
+        <w:t>U</w:t>
+      </w:r>
+      <w:proofErr w:type="spellEnd"/>
       <w:r>
         <w:rPr>
           <w:rFonts w:eastAsiaTheme="minorEastAsia"/>
-          <w:lang w:bidi="hi-IN"/>
-        </w:rPr>
-        <w:t xml:space="preserve">. </w:t>
+          <w:i/>
+          <w:iCs/>
+          <w:lang w:bidi="hi-IN"/>
+        </w:rPr>
+        <w:t>&lt;s</w:t>
+      </w:r>
+      <w:r>
+        <w:rPr>
+          <w:rFonts w:eastAsiaTheme="minorEastAsia"/>
+          <w:lang w:bidi="hi-IN"/>
+        </w:rPr>
+        <w:t>.</w:t>
+      </w:r>
+      <w:r>
+        <w:rPr>
+          <w:rFonts w:eastAsiaTheme="minorEastAsia"/>
+          <w:lang w:bidi="hi-IN"/>
+        </w:rPr>
+        <w:t xml:space="preserve"> When </w:t>
+      </w:r>
+      <w:r>
+        <w:rPr>
+          <w:rFonts w:eastAsiaTheme="minorEastAsia"/>
+          <w:lang w:bidi="hi-IN"/>
+        </w:rPr>
+        <w:t>these constraints</w:t>
+      </w:r>
+      <w:r>
+        <w:rPr>
+          <w:rFonts w:eastAsiaTheme="minorEastAsia"/>
+          <w:lang w:bidi="hi-IN"/>
+        </w:rPr>
+        <w:t xml:space="preserve"> are met, the approximations agree with the results of our stochastic simulations (</w:t>
+      </w:r>
+      <w:r>
+        <w:rPr>
+          <w:rFonts w:eastAsiaTheme="minorEastAsia"/>
+          <w:lang w:bidi="hi-IN"/>
+        </w:rPr>
+        <w:fldChar w:fldCharType="begin"/>
+      </w:r>
+      <w:r>
+        <w:rPr>
+          <w:rFonts w:eastAsiaTheme="minorEastAsia"/>
+          <w:lang w:bidi="hi-IN"/>
+        </w:rPr>
+        <w:instrText xml:space="preserve"> REF _Ref360183807 \h </w:instrText>
+      </w:r>
+      <w:r>
+        <w:rPr>
+          <w:rFonts w:eastAsiaTheme="minorEastAsia"/>
+          <w:lang w:bidi="hi-IN"/>
+        </w:rPr>
+      </w:r>
+      <w:r>
+        <w:rPr>
+          <w:rFonts w:eastAsiaTheme="minorEastAsia"/>
+          <w:lang w:bidi="hi-IN"/>
+        </w:rPr>
+        <w:fldChar w:fldCharType="separate"/>
+      </w:r>
+      <w:r>
+        <w:t xml:space="preserve">Figures </w:t>
+      </w:r>
+      <w:r>
+        <w:rPr>
+          <w:noProof/>
+        </w:rPr>
+        <w:t>S5</w:t>
+      </w:r>
+      <w:r>
+        <w:rPr>
+          <w:rFonts w:eastAsiaTheme="minorEastAsia"/>
+          <w:lang w:bidi="hi-IN"/>
+        </w:rPr>
+        <w:fldChar w:fldCharType="end"/>
+      </w:r>
+      <w:r>
+        <w:rPr>
+          <w:rFonts w:eastAsiaTheme="minorEastAsia"/>
+          <w:lang w:bidi="hi-IN"/>
+        </w:rPr>
+        <w:t>-</w:t>
+      </w:r>
+      <w:r>
+        <w:rPr>
+          <w:rFonts w:eastAsiaTheme="minorEastAsia"/>
+          <w:lang w:bidi="hi-IN"/>
+        </w:rPr>
+        <w:t>S</w:t>
+      </w:r>
+      <w:r>
+        <w:rPr>
+          <w:rFonts w:eastAsiaTheme="minorEastAsia"/>
+          <w:lang w:bidi="hi-IN"/>
+        </w:rPr>
+        <w:fldChar w:fldCharType="begin"/>
+      </w:r>
+      <w:r>
+        <w:rPr>
+          <w:rFonts w:eastAsiaTheme="minorEastAsia"/>
+          <w:lang w:bidi="hi-IN"/>
+        </w:rPr>
+        <w:instrText xml:space="preserve"> REF _Ref360183903 \h </w:instrText>
+      </w:r>
+      <w:r>
+        <w:rPr>
+          <w:rFonts w:eastAsiaTheme="minorEastAsia"/>
+          <w:lang w:bidi="hi-IN"/>
+        </w:rPr>
+      </w:r>
+      <w:r>
+        <w:rPr>
+          <w:rFonts w:eastAsiaTheme="minorEastAsia"/>
+          <w:lang w:bidi="hi-IN"/>
+        </w:rPr>
+        <w:fldChar w:fldCharType="separate"/>
+      </w:r>
+      <w:r>
+        <w:rPr>
+          <w:noProof/>
+        </w:rPr>
+        <w:t>7</w:t>
+      </w:r>
+      <w:r>
+        <w:rPr>
+          <w:rFonts w:eastAsiaTheme="minorEastAsia"/>
+          <w:lang w:bidi="hi-IN"/>
+        </w:rPr>
+        <w:fldChar w:fldCharType="end"/>
+      </w:r>
+      <w:r>
+        <w:rPr>
+          <w:rFonts w:eastAsiaTheme="minorEastAsia"/>
+          <w:lang w:bidi="hi-IN"/>
+        </w:rPr>
+        <w:t>).</w:t>
+      </w:r>
+      <w:r>
+        <w:rPr>
+          <w:rFonts w:eastAsiaTheme="minorEastAsia"/>
+          <w:lang w:bidi="hi-IN"/>
+        </w:rPr>
+        <w:t xml:space="preserve"> </w:t>
       </w:r>
       <w:r>
         <w:rPr>
@@ -14563,6 +15224,8 @@
       <w:r>
         <w:t xml:space="preserve">so the limit on </w:t>
       </w:r>
+      <w:bookmarkStart w:id="16" w:name="_GoBack"/>
+      <w:bookmarkEnd w:id="16"/>
       <w:r>
         <w:rPr>
           <w:i/>
@@ -14571,10 +15234,447 @@
         <w:t>τ</w:t>
       </w:r>
       <w:r>
-        <w:t xml:space="preserve"> can be anything between 1 and 1,000</w:t>
-      </w:r>
-      <w:r>
-        <w:t xml:space="preserve">. More generally, we can expect that is selection is strong and mutation rates are low, then CM and SIM will have a big advantage over NM. </w:t>
+        <w:t xml:space="preserve"> can be </w:t>
+      </w:r>
+      <w:r>
+        <w:lastRenderedPageBreak/>
+        <w:t>anything between 1 and 1,000</w:t>
+      </w:r>
+      <w:r>
+        <w:t xml:space="preserve">. More </w:t>
+      </w:r>
+      <w:r>
+        <w:t>generally, we can expect that if</w:t>
+      </w:r>
+      <w:r>
+        <w:t xml:space="preserve"> selection is strong and mutation rates are low, then CM and SIM wi</w:t>
+      </w:r>
+      <w:r>
+        <w:t>ll have a big advantage over NM. Between them, CM and SIM can both be more successful, depending on the scenario.</w:t>
+      </w:r>
+      <w:r>
+        <w:t xml:space="preserve"> </w:t>
+      </w:r>
+    </w:p>
+    <w:p>
+      <w:pPr>
+        <w:keepNext/>
+      </w:pPr>
+      <w:r>
+        <w:rPr>
+          <w:noProof/>
+        </w:rPr>
+        <w:drawing>
+          <wp:inline distT="0" distB="0" distL="0" distR="0" wp14:anchorId="3A90BEF9" wp14:editId="5DFB2342">
+            <wp:extent cx="5276850" cy="4222750"/>
+            <wp:effectExtent l="0" t="0" r="0" b="6350"/>
+            <wp:docPr id="5" name="Picture 5" descr="D:\workspace\ruggedsim\manuscript\adaptation_s_0.05_logN_6.png"/>
+            <wp:cNvGraphicFramePr>
+              <a:graphicFrameLocks xmlns:a="http://schemas.openxmlformats.org/drawingml/2006/main" noChangeAspect="1"/>
+            </wp:cNvGraphicFramePr>
+            <a:graphic xmlns:a="http://schemas.openxmlformats.org/drawingml/2006/main">
+              <a:graphicData uri="http://schemas.openxmlformats.org/drawingml/2006/picture">
+                <pic:pic xmlns:pic="http://schemas.openxmlformats.org/drawingml/2006/picture">
+                  <pic:nvPicPr>
+                    <pic:cNvPr id="0" name="Picture 3" descr="D:\workspace\ruggedsim\manuscript\adaptation_s_0.05_logN_6.png"/>
+                    <pic:cNvPicPr>
+                      <a:picLocks noChangeAspect="1" noChangeArrowheads="1"/>
+                    </pic:cNvPicPr>
+                  </pic:nvPicPr>
+                  <pic:blipFill>
+                    <a:blip r:embed="rId12">
+                      <a:extLst>
+                        <a:ext uri="{28A0092B-C50C-407E-A947-70E740481C1C}">
+                          <a14:useLocalDpi xmlns:a14="http://schemas.microsoft.com/office/drawing/2010/main" val="0"/>
+                        </a:ext>
+                      </a:extLst>
+                    </a:blip>
+                    <a:srcRect/>
+                    <a:stretch>
+                      <a:fillRect/>
+                    </a:stretch>
+                  </pic:blipFill>
+                  <pic:spPr bwMode="auto">
+                    <a:xfrm>
+                      <a:off x="0" y="0"/>
+                      <a:ext cx="5276850" cy="4222750"/>
+                    </a:xfrm>
+                    <a:prstGeom prst="rect">
+                      <a:avLst/>
+                    </a:prstGeom>
+                    <a:noFill/>
+                    <a:ln>
+                      <a:noFill/>
+                    </a:ln>
+                  </pic:spPr>
+                </pic:pic>
+              </a:graphicData>
+            </a:graphic>
+          </wp:inline>
+        </w:drawing>
+      </w:r>
+    </w:p>
+    <w:p>
+      <w:pPr>
+        <w:pStyle w:val="FigureLegend"/>
+      </w:pPr>
+      <w:bookmarkStart w:id="17" w:name="_Ref360183592"/>
+      <w:proofErr w:type="gramStart"/>
+      <w:r>
+        <w:rPr>
+          <w:b/>
+          <w:bCs/>
+        </w:rPr>
+        <w:t xml:space="preserve">Figure </w:t>
+      </w:r>
+      <w:proofErr w:type="gramEnd"/>
+      <w:r>
+        <w:rPr>
+          <w:b/>
+          <w:bCs/>
+        </w:rPr>
+        <w:fldChar w:fldCharType="begin"/>
+      </w:r>
+      <w:r>
+        <w:rPr>
+          <w:b/>
+          <w:bCs/>
+        </w:rPr>
+        <w:instrText xml:space="preserve"> SEQ Figure \* ARABIC </w:instrText>
+      </w:r>
+      <w:r>
+        <w:rPr>
+          <w:b/>
+          <w:bCs/>
+        </w:rPr>
+        <w:fldChar w:fldCharType="separate"/>
+      </w:r>
+      <w:r>
+        <w:rPr>
+          <w:b/>
+          <w:bCs/>
+          <w:noProof/>
+        </w:rPr>
+        <w:t>3</w:t>
+      </w:r>
+      <w:r>
+        <w:rPr>
+          <w:b/>
+          <w:bCs/>
+        </w:rPr>
+        <w:fldChar w:fldCharType="end"/>
+      </w:r>
+      <w:bookmarkEnd w:id="17"/>
+      <w:proofErr w:type="gramStart"/>
+      <w:r>
+        <w:rPr>
+          <w:b/>
+          <w:bCs/>
+        </w:rPr>
+        <w:t xml:space="preserve"> – </w:t>
+      </w:r>
+      <w:r>
+        <w:rPr>
+          <w:b/>
+          <w:bCs/>
+        </w:rPr>
+        <w:t>C</w:t>
+      </w:r>
+      <w:r>
+        <w:rPr>
+          <w:b/>
+          <w:bCs/>
+        </w:rPr>
+        <w:t>omplex adaptation with three mutational strategies.</w:t>
+      </w:r>
+      <w:proofErr w:type="gramEnd"/>
+      <w:r>
+        <w:t xml:space="preserve"> The figure shows the waiting time for adaptation (the inverse of the adaptation time </w:t>
+      </w:r>
+      <w:r>
+        <w:rPr>
+          <w:i/>
+          <w:iCs/>
+        </w:rPr>
+        <w:t>ν</w:t>
+      </w:r>
+      <w:r>
+        <w:t>)</w:t>
+      </w:r>
+      <w:r>
+        <w:t xml:space="preserve"> as a function of </w:t>
+      </w:r>
+      <w:r>
+        <w:rPr>
+          <w:i/>
+          <w:iCs/>
+        </w:rPr>
+        <w:t>τ</w:t>
+      </w:r>
+      <w:r>
+        <w:t xml:space="preserve"> the mutation rate increase </w:t>
+      </w:r>
+      <w:r>
+        <w:t>in a rugged fitness landscape with two bi-allelic loci (</w:t>
+      </w:r>
+      <w:r>
+        <w:rPr>
+          <w:b/>
+          <w:bCs/>
+        </w:rPr>
+        <w:fldChar w:fldCharType="begin"/>
+      </w:r>
+      <w:r>
+        <w:rPr>
+          <w:b/>
+          <w:bCs/>
+        </w:rPr>
+        <w:instrText xml:space="preserve"> REF _Ref354316371 \h </w:instrText>
+      </w:r>
+      <w:r>
+        <w:rPr>
+          <w:b/>
+          <w:bCs/>
+        </w:rPr>
+      </w:r>
+      <w:r>
+        <w:rPr>
+          <w:b/>
+          <w:bCs/>
+        </w:rPr>
+        <w:instrText xml:space="preserve"> \* MERGEFORMAT </w:instrText>
+      </w:r>
+      <w:r>
+        <w:rPr>
+          <w:b/>
+          <w:bCs/>
+        </w:rPr>
+        <w:fldChar w:fldCharType="separate"/>
+      </w:r>
+      <w:r>
+        <w:t>Figure</w:t>
+      </w:r>
+      <w:r>
+        <w:rPr>
+          <w:b/>
+          <w:bCs/>
+        </w:rPr>
+        <w:t xml:space="preserve"> </w:t>
+      </w:r>
+      <w:r>
+        <w:rPr>
+          <w:noProof/>
+        </w:rPr>
+        <w:t>1</w:t>
+      </w:r>
+      <w:r>
+        <w:rPr>
+          <w:b/>
+          <w:bCs/>
+        </w:rPr>
+        <w:fldChar w:fldCharType="end"/>
+      </w:r>
+      <w:r>
+        <w:t xml:space="preserve">a). </w:t>
+      </w:r>
+      <w:r>
+        <w:t xml:space="preserve">NM (represented by </w:t>
+      </w:r>
+      <w:r>
+        <w:rPr>
+          <w:i/>
+          <w:iCs/>
+        </w:rPr>
+        <w:t>τ</w:t>
+      </w:r>
+      <w:r>
+        <w:t xml:space="preserve">=1) is normal mutagenesis; </w:t>
+      </w:r>
+      <w:r>
+        <w:t xml:space="preserve">CM (dashed red with circles) is constitutive mutagenesis; SIM-I (solid blue with circles) is stress-induced mutagenesis where the wildtype </w:t>
+      </w:r>
+      <w:proofErr w:type="spellStart"/>
+      <w:r>
+        <w:rPr>
+          <w:i/>
+          <w:iCs/>
+        </w:rPr>
+        <w:t>ab</w:t>
+      </w:r>
+      <w:proofErr w:type="spellEnd"/>
+      <w:r>
+        <w:t xml:space="preserve"> is not stressed; SIM-II (dotted green with x's) is stress-induced mutagenesis where the wildtype </w:t>
+      </w:r>
+      <w:proofErr w:type="spellStart"/>
+      <w:r>
+        <w:rPr>
+          <w:i/>
+          <w:iCs/>
+        </w:rPr>
+        <w:t>ab</w:t>
+      </w:r>
+      <w:proofErr w:type="spellEnd"/>
+      <w:r>
+        <w:t xml:space="preserve"> is stressed. Note that the advantage of SIM-II over CM but this cannot be seen in this resolution. The markers represent results of </w:t>
+      </w:r>
+      <w:r>
+        <w:t xml:space="preserve">stochastic </w:t>
+      </w:r>
+      <w:r>
+        <w:t>simulations (</w:t>
+      </w:r>
+      <w:r>
+        <w:rPr>
+          <w:b/>
+          <w:bCs/>
+        </w:rPr>
+        <w:fldChar w:fldCharType="begin"/>
+      </w:r>
+      <w:r>
+        <w:rPr>
+          <w:b/>
+          <w:bCs/>
+        </w:rPr>
+        <w:instrText xml:space="preserve"> REF _Ref354316371 \h </w:instrText>
+      </w:r>
+      <w:r>
+        <w:rPr>
+          <w:b/>
+          <w:bCs/>
+        </w:rPr>
+      </w:r>
+      <w:r>
+        <w:rPr>
+          <w:b/>
+          <w:bCs/>
+        </w:rPr>
+        <w:instrText xml:space="preserve"> \* MERGEFORMAT </w:instrText>
+      </w:r>
+      <w:r>
+        <w:rPr>
+          <w:b/>
+          <w:bCs/>
+        </w:rPr>
+        <w:fldChar w:fldCharType="separate"/>
+      </w:r>
+      <w:r>
+        <w:t>Figure</w:t>
+      </w:r>
+      <w:r>
+        <w:rPr>
+          <w:b/>
+          <w:bCs/>
+        </w:rPr>
+        <w:t xml:space="preserve"> </w:t>
+      </w:r>
+      <w:r>
+        <w:rPr>
+          <w:noProof/>
+        </w:rPr>
+        <w:t>1</w:t>
+      </w:r>
+      <w:r>
+        <w:rPr>
+          <w:b/>
+          <w:bCs/>
+        </w:rPr>
+        <w:fldChar w:fldCharType="end"/>
+      </w:r>
+      <w:r>
+        <w:t>b) and the error bars are the SEM</w:t>
+      </w:r>
+      <w:r>
+        <w:t xml:space="preserve"> (at least 100 simulations per point)</w:t>
+      </w:r>
+      <w:r>
+        <w:t>.</w:t>
+      </w:r>
+      <w:r>
+        <w:t xml:space="preserve"> Parameters (see </w:t>
+      </w:r>
+      <w:r>
+        <w:fldChar w:fldCharType="begin"/>
+      </w:r>
+      <w:r>
+        <w:instrText xml:space="preserve"> REF _Ref358791100 \h </w:instrText>
+      </w:r>
+      <w:r>
+        <w:fldChar w:fldCharType="separate"/>
+      </w:r>
+      <w:r>
+        <w:t xml:space="preserve">Table </w:t>
+      </w:r>
+      <w:r>
+        <w:rPr>
+          <w:noProof/>
+        </w:rPr>
+        <w:t>1</w:t>
+      </w:r>
+      <w:r>
+        <w:fldChar w:fldCharType="end"/>
+      </w:r>
+      <w:r>
+        <w:t xml:space="preserve">): </w:t>
+      </w:r>
+      <w:r>
+        <w:rPr>
+          <w:i/>
+          <w:iCs/>
+        </w:rPr>
+        <w:t>U</w:t>
+      </w:r>
+      <w:r>
+        <w:t xml:space="preserve">=0.0004, </w:t>
+      </w:r>
+      <w:r>
+        <w:rPr>
+          <w:i/>
+          <w:iCs/>
+        </w:rPr>
+        <w:t>s</w:t>
+      </w:r>
+      <w:r>
+        <w:t xml:space="preserve">=0.05, </w:t>
+      </w:r>
+      <w:r>
+        <w:rPr>
+          <w:rFonts w:ascii="Times New Roman" w:hAnsi="Times New Roman" w:cs="Times New Roman"/>
+          <w:i/>
+          <w:iCs/>
+        </w:rPr>
+        <w:t>β</w:t>
+      </w:r>
+      <w:r>
+        <w:t xml:space="preserve">=1/5000, </w:t>
+      </w:r>
+      <w:r>
+        <w:rPr>
+          <w:i/>
+          <w:iCs/>
+        </w:rPr>
+        <w:t>H</w:t>
+      </w:r>
+      <w:r>
+        <w:t xml:space="preserve">=2, </w:t>
+      </w:r>
+      <w:r>
+        <w:rPr>
+          <w:i/>
+          <w:iCs/>
+        </w:rPr>
+        <w:t>N</w:t>
+      </w:r>
+      <w:r>
+        <w:t>=10</w:t>
+      </w:r>
+      <w:r>
+        <w:rPr>
+          <w:vertAlign w:val="superscript"/>
+        </w:rPr>
+        <w:t>6</w:t>
+      </w:r>
+      <w:r>
+        <w:t>.</w:t>
       </w:r>
     </w:p>
     <w:p>
@@ -14582,7 +15682,6 @@
         <w:pStyle w:val="Heading2"/>
       </w:pPr>
       <w:r>
-        <w:lastRenderedPageBreak/>
         <w:t>Adaptability and adaptedness</w:t>
       </w:r>
     </w:p>
@@ -14651,12 +15750,21 @@
         </w:rPr>
         <w:t xml:space="preserve">, </w:t>
       </w:r>
-      <w:r>
-        <w:rPr>
-          <w:i/>
-          <w:iCs/>
-        </w:rPr>
-        <w:t>τU&gt;s</w:t>
+      <w:proofErr w:type="spellStart"/>
+      <w:r>
+        <w:rPr>
+          <w:i/>
+          <w:iCs/>
+        </w:rPr>
+        <w:t>τU</w:t>
+      </w:r>
+      <w:proofErr w:type="spellEnd"/>
+      <w:r>
+        <w:rPr>
+          <w:i/>
+          <w:iCs/>
+        </w:rPr>
+        <w:t>&gt;s</w:t>
       </w:r>
       <w:r>
         <w:rPr>
@@ -14763,7 +15871,11 @@
         <w:t>=10</w:t>
       </w:r>
       <w:r>
-        <w:t xml:space="preserve">. The mutational burden will decrease the mean fitness 0.9972-fold with CM and </w:t>
+        <w:t xml:space="preserve">. </w:t>
+      </w:r>
+      <w:r>
+        <w:lastRenderedPageBreak/>
+        <w:t xml:space="preserve">The mutational burden will decrease the mean fitness 0.9972-fold with CM and </w:t>
       </w:r>
       <w:r>
         <w:rPr>
@@ -14791,7 +15903,7 @@
           <w:noProof/>
         </w:rPr>
         <w:drawing>
-          <wp:inline distT="0" distB="0" distL="0" distR="0" wp14:anchorId="6FC2ED63" wp14:editId="2419DDDC">
+          <wp:inline distT="0" distB="0" distL="0" distR="0" wp14:anchorId="06848740" wp14:editId="254567C9">
             <wp:extent cx="4660900" cy="3683000"/>
             <wp:effectExtent l="0" t="0" r="6350" b="0"/>
             <wp:docPr id="1" name="Picture 1" descr="D:\workspace\ruggedsim\manuscript\pareto.png"/>
@@ -14808,7 +15920,7 @@
                     </pic:cNvPicPr>
                   </pic:nvPicPr>
                   <pic:blipFill rotWithShape="1">
-                    <a:blip r:embed="rId12">
+                    <a:blip r:embed="rId13">
                       <a:extLst>
                         <a:ext uri="{28A0092B-C50C-407E-A947-70E740481C1C}">
                           <a14:useLocalDpi xmlns:a14="http://schemas.microsoft.com/office/drawing/2010/main" val="0"/>
@@ -14850,6 +15962,7 @@
           <w:lang w:bidi="hi-IN"/>
         </w:rPr>
       </w:pPr>
+      <w:proofErr w:type="gramStart"/>
       <w:r>
         <w:rPr>
           <w:b/>
@@ -14857,6 +15970,7 @@
         </w:rPr>
         <w:t xml:space="preserve">Figure </w:t>
       </w:r>
+      <w:proofErr w:type="gramEnd"/>
       <w:r>
         <w:rPr>
           <w:b/>
@@ -14884,7 +15998,7 @@
           <w:bCs/>
           <w:noProof/>
         </w:rPr>
-        <w:t>3</w:t>
+        <w:t>4</w:t>
       </w:r>
       <w:r>
         <w:rPr>
@@ -14893,6 +16007,7 @@
         </w:rPr>
         <w:fldChar w:fldCharType="end"/>
       </w:r>
+      <w:proofErr w:type="gramStart"/>
       <w:r>
         <w:rPr>
           <w:b/>
@@ -14917,6 +16032,7 @@
         </w:rPr>
         <w:t>daptedness and adaptability.</w:t>
       </w:r>
+      <w:proofErr w:type="gramEnd"/>
       <w:r>
         <w:rPr>
           <w:b/>
@@ -14997,6 +16113,7 @@
       <w:r>
         <w:t xml:space="preserve">. </w:t>
       </w:r>
+      <w:proofErr w:type="gramStart"/>
       <w:r>
         <w:rPr>
           <w:rFonts w:ascii="Times New Roman" w:hAnsi="Times New Roman" w:cs="Times New Roman"/>
@@ -15005,6 +16122,7 @@
         </w:rPr>
         <w:t>τ</w:t>
       </w:r>
+      <w:proofErr w:type="gramEnd"/>
       <w:r>
         <w:rPr>
           <w:i/>
@@ -15149,7 +16267,6 @@
         <w:rPr>
           <w:lang w:bidi="hi-IN"/>
         </w:rPr>
-        <w:lastRenderedPageBreak/>
         <w:t>Discussion</w:t>
       </w:r>
     </w:p>
@@ -15200,7 +16317,21 @@
         <w:rPr>
           <w:lang w:bidi="hi-IN"/>
         </w:rPr>
-        <w:t xml:space="preserve">. We showed that SIM breaks the trade-off between adaptability and adaptedness, allowing rapid adaptation without compromising the population mean fitness. </w:t>
+        <w:t xml:space="preserve">. We showed that SIM breaks the trade-off between adaptability and adaptedness, allowing rapid adaptation without compromising the population </w:t>
+      </w:r>
+      <w:proofErr w:type="gramStart"/>
+      <w:r>
+        <w:rPr>
+          <w:lang w:bidi="hi-IN"/>
+        </w:rPr>
+        <w:t>mean</w:t>
+      </w:r>
+      <w:proofErr w:type="gramEnd"/>
+      <w:r>
+        <w:rPr>
+          <w:lang w:bidi="hi-IN"/>
+        </w:rPr>
+        <w:t xml:space="preserve"> fitness. </w:t>
       </w:r>
     </w:p>
     <w:p>
@@ -15213,7 +16344,14 @@
         <w:rPr>
           <w:lang w:bidi="hi-IN"/>
         </w:rPr>
-        <w:t>One of the features included in our model was that of a mixed strategy – a mutational strategy that combines CM and SIM. There are two examples of such as strategy. First, if individuals' sensing of stress in not perfect (which is probably the case in any biological realistic scenario) then one can expect that there would be errors in the induction of mutagenesis: induction of mutagenesis without stress, as well as failure to induce mutagenesis under stress. Second, a mutator allele can increase the mutation rate without stress and increase it even more under stress</w:t>
+        <w:t xml:space="preserve">One of the features included in our model was that of a mixed strategy – a mutational strategy that combines CM and SIM. There are two examples of such as strategy. First, if individuals' sensing of stress in not perfect (which is probably the case in any biological realistic scenario) then one can expect that there would be </w:t>
+      </w:r>
+      <w:r>
+        <w:rPr>
+          <w:lang w:bidi="hi-IN"/>
+        </w:rPr>
+        <w:lastRenderedPageBreak/>
+        <w:t>errors in the induction of mutagenesis: induction of mutagenesis without stress, as well as failure to induce mutagenesis under stress. Second, a mutator allele can increase the mutation rate without stress and increase it even more under stress</w:t>
       </w:r>
       <w:r>
         <w:rPr>
@@ -15770,7 +16908,6 @@
     </w:p>
     <w:p>
       <w:r>
-        <w:lastRenderedPageBreak/>
         <w:t xml:space="preserve">Our work provides a formal theoretical basis to the conjecture that SIM facilitates adaptation and increases the evolvability of populations. The next step would be to experimentally verify our results. This can be done, for example, with </w:t>
       </w:r>
       <w:r>
@@ -15815,6 +16952,7 @@
         <w:ind w:left="357" w:hanging="357"/>
       </w:pPr>
       <w:r>
+        <w:lastRenderedPageBreak/>
         <w:t>Conclusions</w:t>
       </w:r>
     </w:p>
@@ -15883,19 +17021,257 @@
     </w:p>
     <w:p>
       <w:pPr>
-        <w:rPr>
-          <w:lang w:bidi="hi-IN"/>
-        </w:rPr>
+        <w:pStyle w:val="Heading1"/>
       </w:pPr>
       <w:r>
+        <w:lastRenderedPageBreak/>
+        <w:t>Supporting Figures</w:t>
+      </w:r>
+    </w:p>
+    <w:p>
+      <w:pPr>
+        <w:keepNext/>
+      </w:pPr>
+      <w:r>
+        <w:rPr>
+          <w:noProof/>
+        </w:rPr>
+        <w:lastRenderedPageBreak/>
+        <w:drawing>
+          <wp:inline distT="0" distB="0" distL="0" distR="0" wp14:anchorId="72AB5312" wp14:editId="319EDD90">
+            <wp:extent cx="4425950" cy="8851900"/>
+            <wp:effectExtent l="0" t="0" r="0" b="6350"/>
+            <wp:docPr id="7" name="Picture 7" descr="D:\workspace\ruggedsim\manuscript\results_s_0.05_logN_6.pi.10.00.png"/>
+            <wp:cNvGraphicFramePr>
+              <a:graphicFrameLocks xmlns:a="http://schemas.openxmlformats.org/drawingml/2006/main" noChangeAspect="1"/>
+            </wp:cNvGraphicFramePr>
+            <a:graphic xmlns:a="http://schemas.openxmlformats.org/drawingml/2006/main">
+              <a:graphicData uri="http://schemas.openxmlformats.org/drawingml/2006/picture">
+                <pic:pic xmlns:pic="http://schemas.openxmlformats.org/drawingml/2006/picture">
+                  <pic:nvPicPr>
+                    <pic:cNvPr id="0" name="Picture 4" descr="D:\workspace\ruggedsim\manuscript\results_s_0.05_logN_6.pi.10.00.png"/>
+                    <pic:cNvPicPr>
+                      <a:picLocks noChangeAspect="1" noChangeArrowheads="1"/>
+                    </pic:cNvPicPr>
+                  </pic:nvPicPr>
+                  <pic:blipFill>
+                    <a:blip r:embed="rId14">
+                      <a:extLst>
+                        <a:ext uri="{28A0092B-C50C-407E-A947-70E740481C1C}">
+                          <a14:useLocalDpi xmlns:a14="http://schemas.microsoft.com/office/drawing/2010/main" val="0"/>
+                        </a:ext>
+                      </a:extLst>
+                    </a:blip>
+                    <a:srcRect/>
+                    <a:stretch>
+                      <a:fillRect/>
+                    </a:stretch>
+                  </pic:blipFill>
+                  <pic:spPr bwMode="auto">
+                    <a:xfrm>
+                      <a:off x="0" y="0"/>
+                      <a:ext cx="4425950" cy="8851900"/>
+                    </a:xfrm>
+                    <a:prstGeom prst="rect">
+                      <a:avLst/>
+                    </a:prstGeom>
+                    <a:noFill/>
+                    <a:ln>
+                      <a:noFill/>
+                    </a:ln>
+                  </pic:spPr>
+                </pic:pic>
+              </a:graphicData>
+            </a:graphic>
+          </wp:inline>
+        </w:drawing>
+      </w:r>
+    </w:p>
+    <w:p>
+      <w:pPr>
+        <w:pStyle w:val="FigureLegend"/>
+      </w:pPr>
+      <w:bookmarkStart w:id="18" w:name="_Ref360183807"/>
+      <w:r>
+        <w:lastRenderedPageBreak/>
+        <w:t xml:space="preserve">Figure </w:t>
+      </w:r>
+      <w:fldSimple w:instr=" SEQ Figure \* ARABIC ">
+        <w:r>
+          <w:rPr>
+            <w:noProof/>
+          </w:rPr>
+          <w:t>5</w:t>
+        </w:r>
+      </w:fldSimple>
+      <w:bookmarkEnd w:id="18"/>
+    </w:p>
+    <w:p>
+      <w:pPr>
+        <w:rPr>
+          <w:lang w:bidi="hi-IN"/>
+        </w:rPr>
+      </w:pPr>
+      <w:r>
+        <w:rPr>
+          <w:noProof/>
+        </w:rPr>
+        <w:lastRenderedPageBreak/>
+        <w:drawing>
+          <wp:inline distT="0" distB="0" distL="0" distR="0" wp14:anchorId="36A6B91A" wp14:editId="3517E17A">
+            <wp:extent cx="4425950" cy="8851900"/>
+            <wp:effectExtent l="0" t="0" r="0" b="6350"/>
+            <wp:docPr id="8" name="Picture 8" descr="D:\workspace\ruggedsim\manuscript\results_s_0.05_logN_6.pi.1.00.png"/>
+            <wp:cNvGraphicFramePr>
+              <a:graphicFrameLocks xmlns:a="http://schemas.openxmlformats.org/drawingml/2006/main" noChangeAspect="1"/>
+            </wp:cNvGraphicFramePr>
+            <a:graphic xmlns:a="http://schemas.openxmlformats.org/drawingml/2006/main">
+              <a:graphicData uri="http://schemas.openxmlformats.org/drawingml/2006/picture">
+                <pic:pic xmlns:pic="http://schemas.openxmlformats.org/drawingml/2006/picture">
+                  <pic:nvPicPr>
+                    <pic:cNvPr id="0" name="Picture 5" descr="D:\workspace\ruggedsim\manuscript\results_s_0.05_logN_6.pi.1.00.png"/>
+                    <pic:cNvPicPr>
+                      <a:picLocks noChangeAspect="1" noChangeArrowheads="1"/>
+                    </pic:cNvPicPr>
+                  </pic:nvPicPr>
+                  <pic:blipFill>
+                    <a:blip r:embed="rId15">
+                      <a:extLst>
+                        <a:ext uri="{28A0092B-C50C-407E-A947-70E740481C1C}">
+                          <a14:useLocalDpi xmlns:a14="http://schemas.microsoft.com/office/drawing/2010/main" val="0"/>
+                        </a:ext>
+                      </a:extLst>
+                    </a:blip>
+                    <a:srcRect/>
+                    <a:stretch>
+                      <a:fillRect/>
+                    </a:stretch>
+                  </pic:blipFill>
+                  <pic:spPr bwMode="auto">
+                    <a:xfrm>
+                      <a:off x="0" y="0"/>
+                      <a:ext cx="4425950" cy="8851900"/>
+                    </a:xfrm>
+                    <a:prstGeom prst="rect">
+                      <a:avLst/>
+                    </a:prstGeom>
+                    <a:noFill/>
+                    <a:ln>
+                      <a:noFill/>
+                    </a:ln>
+                  </pic:spPr>
+                </pic:pic>
+              </a:graphicData>
+            </a:graphic>
+          </wp:inline>
+        </w:drawing>
+      </w:r>
+    </w:p>
+    <w:p>
+      <w:pPr>
+        <w:pStyle w:val="FigureLegend"/>
+      </w:pPr>
+      <w:r>
+        <w:lastRenderedPageBreak/>
+        <w:t xml:space="preserve">Figure </w:t>
+      </w:r>
+      <w:fldSimple w:instr=" SEQ Figure \* ARABIC ">
+        <w:r>
+          <w:rPr>
+            <w:noProof/>
+          </w:rPr>
+          <w:t>6</w:t>
+        </w:r>
+      </w:fldSimple>
+    </w:p>
+    <w:p>
+      <w:pPr>
+        <w:rPr>
+          <w:lang w:bidi="hi-IN"/>
+        </w:rPr>
+      </w:pPr>
+      <w:r>
+        <w:rPr>
+          <w:noProof/>
+        </w:rPr>
+        <w:lastRenderedPageBreak/>
+        <w:drawing>
+          <wp:inline distT="0" distB="0" distL="0" distR="0" wp14:anchorId="7031E6A6" wp14:editId="456A6CA2">
+            <wp:extent cx="4425950" cy="8851900"/>
+            <wp:effectExtent l="0" t="0" r="0" b="6350"/>
+            <wp:docPr id="9" name="Picture 9" descr="D:\workspace\ruggedsim\manuscript\results_s_0.05_logN_6.pi.1.01.png"/>
+            <wp:cNvGraphicFramePr>
+              <a:graphicFrameLocks xmlns:a="http://schemas.openxmlformats.org/drawingml/2006/main" noChangeAspect="1"/>
+            </wp:cNvGraphicFramePr>
+            <a:graphic xmlns:a="http://schemas.openxmlformats.org/drawingml/2006/main">
+              <a:graphicData uri="http://schemas.openxmlformats.org/drawingml/2006/picture">
+                <pic:pic xmlns:pic="http://schemas.openxmlformats.org/drawingml/2006/picture">
+                  <pic:nvPicPr>
+                    <pic:cNvPr id="0" name="Picture 6" descr="D:\workspace\ruggedsim\manuscript\results_s_0.05_logN_6.pi.1.01.png"/>
+                    <pic:cNvPicPr>
+                      <a:picLocks noChangeAspect="1" noChangeArrowheads="1"/>
+                    </pic:cNvPicPr>
+                  </pic:nvPicPr>
+                  <pic:blipFill>
+                    <a:blip r:embed="rId16">
+                      <a:extLst>
+                        <a:ext uri="{28A0092B-C50C-407E-A947-70E740481C1C}">
+                          <a14:useLocalDpi xmlns:a14="http://schemas.microsoft.com/office/drawing/2010/main" val="0"/>
+                        </a:ext>
+                      </a:extLst>
+                    </a:blip>
+                    <a:srcRect/>
+                    <a:stretch>
+                      <a:fillRect/>
+                    </a:stretch>
+                  </pic:blipFill>
+                  <pic:spPr bwMode="auto">
+                    <a:xfrm>
+                      <a:off x="0" y="0"/>
+                      <a:ext cx="4425950" cy="8851900"/>
+                    </a:xfrm>
+                    <a:prstGeom prst="rect">
+                      <a:avLst/>
+                    </a:prstGeom>
+                    <a:noFill/>
+                    <a:ln>
+                      <a:noFill/>
+                    </a:ln>
+                  </pic:spPr>
+                </pic:pic>
+              </a:graphicData>
+            </a:graphic>
+          </wp:inline>
+        </w:drawing>
+      </w:r>
+      <w:r>
         <w:rPr>
           <w:lang w:bidi="hi-IN"/>
         </w:rPr>
         <w:t xml:space="preserve"> </w:t>
       </w:r>
+    </w:p>
+    <w:p>
+      <w:pPr>
+        <w:pStyle w:val="FigureLegend"/>
+      </w:pPr>
+      <w:bookmarkStart w:id="19" w:name="_Ref360183903"/>
+      <w:r>
+        <w:lastRenderedPageBreak/>
+        <w:t xml:space="preserve">Figure </w:t>
+      </w:r>
+      <w:fldSimple w:instr=" SEQ Figure \* ARABIC ">
+        <w:r>
+          <w:rPr>
+            <w:noProof/>
+          </w:rPr>
+          <w:t>7</w:t>
+        </w:r>
+      </w:fldSimple>
+      <w:bookmarkEnd w:id="19"/>
     </w:p>
     <w:sectPr>
-      <w:footerReference w:type="default" r:id="rId13"/>
+      <w:footerReference w:type="default" r:id="rId17"/>
       <w:pgSz w:w="11906" w:h="16838"/>
       <w:pgMar w:top="1440" w:right="1797" w:bottom="1440" w:left="1797" w:header="709" w:footer="709" w:gutter="0"/>
       <w:lnNumType w:countBy="1" w:restart="continuous"/>
@@ -15966,7 +17342,7 @@
           <w:rPr>
             <w:noProof/>
           </w:rPr>
-          <w:t>11</w:t>
+          <w:t>13</w:t>
         </w:r>
         <w:r>
           <w:rPr>
@@ -18836,7 +20212,6 @@
   <w:rsids>
     <w:rsidRoot w:val="009455D2"/>
     <w:rsid w:val="002B6B29"/>
-    <w:rsid w:val="00520888"/>
     <w:rsid w:val="005B477E"/>
     <w:rsid w:val="009455D2"/>
     <w:rsid w:val="00D41FCA"/>
@@ -19564,7 +20939,7 @@
 </file>
 
 <file path=customXml/itemProps1.xml><?xml version="1.0" encoding="utf-8"?>
-<ds:datastoreItem xmlns:ds="http://schemas.openxmlformats.org/officeDocument/2006/customXml" ds:itemID="{61F640B9-2A0E-4252-ABC0-76291F9DE937}">
+<ds:datastoreItem xmlns:ds="http://schemas.openxmlformats.org/officeDocument/2006/customXml" ds:itemID="{40FAE2E7-09CF-4F3E-92B6-EC5717E4E569}">
   <ds:schemaRefs>
     <ds:schemaRef ds:uri="http://schemas.openxmlformats.org/officeDocument/2006/bibliography"/>
   </ds:schemaRefs>

</xml_diff>

<commit_message>
started revising the adaptability and adaptedness results section
</commit_message>
<xml_diff>
--- a/manuscript/ms2.docx
+++ b/manuscript/ms2.docx
@@ -13085,20 +13085,81 @@
         <w:rPr>
           <w:rFonts w:eastAsiaTheme="minorEastAsia"/>
         </w:rPr>
-        <w:t>increases the population mean fitness. We explore the magnitude of this increase for specific parameter ranges in Fig. X.</w:t>
+        <w:t>increases the population mean fitness. We explore the magnitude of this increase for specific parameter ranges in</w:t>
+      </w:r>
+      <w:r>
+        <w:rPr>
+          <w:rFonts w:eastAsiaTheme="minorEastAsia"/>
+        </w:rPr>
+        <w:t xml:space="preserve"> </w:t>
+      </w:r>
+      <w:r>
+        <w:rPr>
+          <w:rFonts w:eastAsiaTheme="minorEastAsia"/>
+        </w:rPr>
+        <w:fldChar w:fldCharType="begin"/>
+      </w:r>
+      <w:r>
+        <w:rPr>
+          <w:rFonts w:eastAsiaTheme="minorEastAsia"/>
+        </w:rPr>
+        <w:instrText xml:space="preserve"> REF _Ref360184146 \h </w:instrText>
+      </w:r>
+      <w:r>
+        <w:rPr>
+          <w:rFonts w:eastAsiaTheme="minorEastAsia"/>
+        </w:rPr>
+      </w:r>
+      <w:r>
+        <w:rPr>
+          <w:rFonts w:eastAsiaTheme="minorEastAsia"/>
+        </w:rPr>
+        <w:instrText xml:space="preserve"> \* MERGEFORMAT </w:instrText>
+      </w:r>
+      <w:r>
+        <w:rPr>
+          <w:rFonts w:eastAsiaTheme="minorEastAsia"/>
+        </w:rPr>
+        <w:fldChar w:fldCharType="separate"/>
+      </w:r>
+      <w:r>
+        <w:t xml:space="preserve">Figure </w:t>
+      </w:r>
+      <w:r>
+        <w:rPr>
+          <w:noProof/>
+        </w:rPr>
+        <w:t>2</w:t>
+      </w:r>
+      <w:r>
+        <w:rPr>
+          <w:rFonts w:eastAsiaTheme="minorEastAsia"/>
+        </w:rPr>
+        <w:fldChar w:fldCharType="end"/>
+      </w:r>
+      <w:r>
+        <w:rPr>
+          <w:rFonts w:eastAsiaTheme="minorEastAsia"/>
+        </w:rPr>
+        <w:t>.</w:t>
       </w:r>
     </w:p>
     <w:p>
       <w:pPr>
         <w:pStyle w:val="FigureLegend"/>
+        <w:rPr>
+          <w:b/>
+          <w:bCs/>
+        </w:rPr>
       </w:pPr>
+      <w:bookmarkStart w:id="16" w:name="_Ref360184146"/>
       <w:r>
         <w:rPr>
           <w:rFonts w:eastAsiaTheme="minorEastAsia"/>
           <w:noProof/>
         </w:rPr>
         <w:drawing>
-          <wp:inline distT="0" distB="0" distL="0" distR="0" wp14:anchorId="3F45A692" wp14:editId="6E141158">
+          <wp:inline distT="0" distB="0" distL="0" distR="0" wp14:anchorId="70B7F02B" wp14:editId="5B8591F0">
             <wp:extent cx="5276850" cy="4222750"/>
             <wp:effectExtent l="0" t="0" r="0" b="6350"/>
             <wp:docPr id="3" name="Picture 3" descr="D:\workspace\ruggedsim\manuscript\mean_fitness_tau_u.png"/>
@@ -13146,15 +13207,20 @@
           </wp:inline>
         </w:drawing>
       </w:r>
-      <w:proofErr w:type="gramStart"/>
+    </w:p>
+    <w:p>
+      <w:pPr>
+        <w:pStyle w:val="FigureLegend"/>
+      </w:pPr>
+      <w:bookmarkStart w:id="17" w:name="_Ref360184242"/>
       <w:r>
         <w:rPr>
           <w:b/>
           <w:bCs/>
         </w:rPr>
+        <w:lastRenderedPageBreak/>
         <w:t xml:space="preserve">Figure </w:t>
       </w:r>
-      <w:proofErr w:type="gramEnd"/>
       <w:r>
         <w:rPr>
           <w:b/>
@@ -13191,7 +13257,8 @@
         </w:rPr>
         <w:fldChar w:fldCharType="end"/>
       </w:r>
-      <w:proofErr w:type="gramStart"/>
+      <w:bookmarkEnd w:id="16"/>
+      <w:bookmarkEnd w:id="17"/>
       <w:r>
         <w:rPr>
           <w:b/>
@@ -13211,25 +13278,13 @@
           <w:b/>
           <w:bCs/>
         </w:rPr>
-        <w:t xml:space="preserve"> with stress-induced mutagenesis.</w:t>
-      </w:r>
-      <w:proofErr w:type="gramEnd"/>
-      <w:r>
-        <w:rPr>
-          <w:b/>
-          <w:bCs/>
-        </w:rPr>
-        <w:t xml:space="preserve"> </w:t>
+        <w:t xml:space="preserve"> with stress-induced mutagenesis. </w:t>
       </w:r>
       <w:r>
         <w:t>The figure shows the re</w:t>
       </w:r>
       <w:r>
-        <w:t xml:space="preserve">lative fitness </w:t>
-      </w:r>
-      <w:r>
-        <w:lastRenderedPageBreak/>
-        <w:t xml:space="preserve">advantage of SIM </w:t>
+        <w:t xml:space="preserve">lative fitness advantage of SIM </w:t>
       </w:r>
       <w:r>
         <w:t>in comparison to NM</w:t>
@@ -15137,7 +15192,14 @@
         <w:rPr>
           <w:lang w:bidi="hi-IN"/>
         </w:rPr>
-        <w:t xml:space="preserve"> and selection coefficients are between 10</w:t>
+        <w:t xml:space="preserve"> and </w:t>
+      </w:r>
+      <w:r>
+        <w:rPr>
+          <w:lang w:bidi="hi-IN"/>
+        </w:rPr>
+        <w:lastRenderedPageBreak/>
+        <w:t>selection coefficients are between 10</w:t>
       </w:r>
       <w:r>
         <w:rPr>
@@ -15224,8 +15286,6 @@
       <w:r>
         <w:t xml:space="preserve">so the limit on </w:t>
       </w:r>
-      <w:bookmarkStart w:id="16" w:name="_GoBack"/>
-      <w:bookmarkEnd w:id="16"/>
       <w:r>
         <w:rPr>
           <w:i/>
@@ -15234,11 +15294,7 @@
         <w:t>τ</w:t>
       </w:r>
       <w:r>
-        <w:t xml:space="preserve"> can be </w:t>
-      </w:r>
-      <w:r>
-        <w:lastRenderedPageBreak/>
-        <w:t>anything between 1 and 1,000</w:t>
+        <w:t xml:space="preserve"> can be anything between 1 and 1,000</w:t>
       </w:r>
       <w:r>
         <w:t xml:space="preserve">. More </w:t>
@@ -15265,7 +15321,7 @@
           <w:noProof/>
         </w:rPr>
         <w:drawing>
-          <wp:inline distT="0" distB="0" distL="0" distR="0" wp14:anchorId="3A90BEF9" wp14:editId="5DFB2342">
+          <wp:inline distT="0" distB="0" distL="0" distR="0" wp14:anchorId="1371B92F" wp14:editId="0CDA0922">
             <wp:extent cx="5276850" cy="4222750"/>
             <wp:effectExtent l="0" t="0" r="0" b="6350"/>
             <wp:docPr id="5" name="Picture 5" descr="D:\workspace\ruggedsim\manuscript\adaptation_s_0.05_logN_6.png"/>
@@ -15318,7 +15374,7 @@
       <w:pPr>
         <w:pStyle w:val="FigureLegend"/>
       </w:pPr>
-      <w:bookmarkStart w:id="17" w:name="_Ref360183592"/>
+      <w:bookmarkStart w:id="18" w:name="_Ref360183592"/>
       <w:proofErr w:type="gramStart"/>
       <w:r>
         <w:rPr>
@@ -15364,7 +15420,7 @@
         </w:rPr>
         <w:fldChar w:fldCharType="end"/>
       </w:r>
-      <w:bookmarkEnd w:id="17"/>
+      <w:bookmarkEnd w:id="18"/>
       <w:proofErr w:type="gramStart"/>
       <w:r>
         <w:rPr>
@@ -15690,7 +15746,57 @@
         <w:rPr>
           <w:lang w:bidi="hi-IN"/>
         </w:rPr>
-        <w:t>Figure X shows the mean fitness and adaptation rate of different mutational strategies.</w:t>
+        <w:fldChar w:fldCharType="begin"/>
+      </w:r>
+      <w:r>
+        <w:rPr>
+          <w:lang w:bidi="hi-IN"/>
+        </w:rPr>
+        <w:instrText xml:space="preserve"> REF _Ref360184105 \h </w:instrText>
+      </w:r>
+      <w:r>
+        <w:rPr>
+          <w:lang w:bidi="hi-IN"/>
+        </w:rPr>
+      </w:r>
+      <w:r>
+        <w:rPr>
+          <w:lang w:bidi="hi-IN"/>
+        </w:rPr>
+        <w:instrText xml:space="preserve"> \* MERGEFORMAT </w:instrText>
+      </w:r>
+      <w:r>
+        <w:rPr>
+          <w:lang w:bidi="hi-IN"/>
+        </w:rPr>
+        <w:fldChar w:fldCharType="separate"/>
+      </w:r>
+      <w:r>
+        <w:t xml:space="preserve">Figure </w:t>
+      </w:r>
+      <w:r>
+        <w:rPr>
+          <w:noProof/>
+        </w:rPr>
+        <w:t>4</w:t>
+      </w:r>
+      <w:r>
+        <w:rPr>
+          <w:lang w:bidi="hi-IN"/>
+        </w:rPr>
+        <w:fldChar w:fldCharType="end"/>
+      </w:r>
+      <w:r>
+        <w:rPr>
+          <w:lang w:bidi="hi-IN"/>
+        </w:rPr>
+        <w:t xml:space="preserve"> </w:t>
+      </w:r>
+      <w:r>
+        <w:rPr>
+          <w:lang w:bidi="hi-IN"/>
+        </w:rPr>
+        <w:t>shows the mean fitness and adaptation rate of different mutational strategies.</w:t>
       </w:r>
       <w:r>
         <w:rPr>
@@ -15713,13 +15819,93 @@
         <w:t xml:space="preserve"> </w:t>
       </w:r>
       <w:r>
-        <w:t xml:space="preserve">(horizontal line through the figure) </w:t>
-      </w:r>
-      <w:r>
-        <w:rPr>
-          <w:lang w:bidi="hi-IN"/>
-        </w:rPr>
-        <w:t xml:space="preserve">can be achieved using both CM and SIM. The highest mean fitness will always be attained with SIM (which even has a slight advantage over NM which cannot be seen in this figure). If the mutation rate fold increase </w:t>
+        <w:t xml:space="preserve">(horizontal </w:t>
+      </w:r>
+      <w:r>
+        <w:t>slice</w:t>
+      </w:r>
+      <w:r>
+        <w:t xml:space="preserve"> through the figure) </w:t>
+      </w:r>
+      <w:r>
+        <w:rPr>
+          <w:lang w:bidi="hi-IN"/>
+        </w:rPr>
+        <w:t xml:space="preserve">can be achieved using both CM and SIM. The highest mean fitness will always be attained with SIM (which even has a slight advantage over NM </w:t>
+      </w:r>
+      <w:r>
+        <w:rPr>
+          <w:lang w:bidi="hi-IN"/>
+        </w:rPr>
+        <w:t>that</w:t>
+      </w:r>
+      <w:r>
+        <w:rPr>
+          <w:lang w:bidi="hi-IN"/>
+        </w:rPr>
+        <w:t xml:space="preserve"> cannot be seen in this figure</w:t>
+      </w:r>
+      <w:r>
+        <w:rPr>
+          <w:lang w:bidi="hi-IN"/>
+        </w:rPr>
+        <w:t xml:space="preserve"> but </w:t>
+      </w:r>
+      <w:r>
+        <w:rPr>
+          <w:lang w:bidi="hi-IN"/>
+        </w:rPr>
+        <w:t xml:space="preserve">see </w:t>
+      </w:r>
+      <w:r>
+        <w:rPr>
+          <w:lang w:bidi="hi-IN"/>
+        </w:rPr>
+        <w:fldChar w:fldCharType="begin"/>
+      </w:r>
+      <w:r>
+        <w:rPr>
+          <w:lang w:bidi="hi-IN"/>
+        </w:rPr>
+        <w:instrText xml:space="preserve"> REF _Ref360184242 \h </w:instrText>
+      </w:r>
+      <w:r>
+        <w:rPr>
+          <w:lang w:bidi="hi-IN"/>
+        </w:rPr>
+      </w:r>
+      <w:r>
+        <w:rPr>
+          <w:lang w:bidi="hi-IN"/>
+        </w:rPr>
+        <w:instrText xml:space="preserve"> \* MERGEFORMAT </w:instrText>
+      </w:r>
+      <w:r>
+        <w:rPr>
+          <w:lang w:bidi="hi-IN"/>
+        </w:rPr>
+        <w:fldChar w:fldCharType="separate"/>
+      </w:r>
+      <w:r>
+        <w:t xml:space="preserve">Figure </w:t>
+      </w:r>
+      <w:r>
+        <w:rPr>
+          <w:noProof/>
+        </w:rPr>
+        <w:t>2</w:t>
+      </w:r>
+      <w:r>
+        <w:rPr>
+          <w:lang w:bidi="hi-IN"/>
+        </w:rPr>
+        <w:fldChar w:fldCharType="end"/>
+      </w:r>
+      <w:r>
+        <w:rPr>
+          <w:lang w:bidi="hi-IN"/>
+        </w:rPr>
+        <w:t xml:space="preserve">). If the mutation rate fold increase </w:t>
       </w:r>
       <w:r>
         <w:rPr>
@@ -15779,7 +15965,16 @@
         <w:t>.</w:t>
       </w:r>
       <w:r>
-        <w:t xml:space="preserve"> For example, a 50-fold increase in adaptation rate can be </w:t>
+        <w:t xml:space="preserve"> For example, a </w:t>
+      </w:r>
+      <w:r>
+        <w:t>~</w:t>
+      </w:r>
+      <w:r>
+        <w:t>10</w:t>
+      </w:r>
+      <w:r>
+        <w:t xml:space="preserve">0-fold increase in adaptation rate can be </w:t>
       </w:r>
       <w:r>
         <w:t>achieved</w:t>
@@ -15792,7 +15987,13 @@
           <w:i/>
           <w:iCs/>
         </w:rPr>
-        <w:t>τ=7</w:t>
+        <w:t>τ</w:t>
+      </w:r>
+      <w:r>
+        <w:t>=</w:t>
+      </w:r>
+      <w:r>
+        <w:t>10</w:t>
       </w:r>
       <w:r>
         <w:t xml:space="preserve">, SIM with </w:t>
@@ -15805,94 +16006,101 @@
         <w:t>τ</w:t>
       </w:r>
       <w:r>
-        <w:rPr>
-          <w:i/>
-          <w:iCs/>
-        </w:rPr>
-        <w:t>=50</w:t>
-      </w:r>
-      <w:r>
-        <w:t xml:space="preserve"> or a mixed strategy with </w:t>
-      </w:r>
-      <w:r>
-        <w:rPr>
-          <w:i/>
-          <w:iCs/>
+        <w:t>=</w:t>
+      </w:r>
+      <w:r>
+        <w:t>100</w:t>
+      </w:r>
+      <w:r>
+        <w:t xml:space="preserve"> or a mixed </w:t>
+      </w:r>
+      <w:r>
+        <w:lastRenderedPageBreak/>
+        <w:t xml:space="preserve">strategy with </w:t>
+      </w:r>
+      <w:proofErr w:type="spellStart"/>
+      <w:r>
+        <w:rPr>
+          <w:i/>
+          <w:iCs/>
+        </w:rPr>
+        <w:t>τ</w:t>
+      </w:r>
+      <w:r>
+        <w:rPr>
+          <w:i/>
+          <w:iCs/>
+          <w:vertAlign w:val="subscript"/>
+        </w:rPr>
+        <w:t>CM</w:t>
+      </w:r>
+      <w:proofErr w:type="spellEnd"/>
+      <w:r>
+        <w:t>=2</w:t>
+      </w:r>
+      <w:r>
+        <w:rPr>
+          <w:i/>
+          <w:iCs/>
+        </w:rPr>
+        <w:t xml:space="preserve"> </w:t>
+      </w:r>
+      <w:r>
+        <w:t>and</w:t>
+      </w:r>
+      <w:r>
+        <w:rPr>
+          <w:i/>
+          <w:iCs/>
+        </w:rPr>
+        <w:t xml:space="preserve"> </w:t>
+      </w:r>
+      <w:proofErr w:type="spellStart"/>
+      <w:r>
+        <w:rPr>
+          <w:i/>
+          <w:iCs/>
+        </w:rPr>
+        <w:t>τ</w:t>
+      </w:r>
+      <w:r>
+        <w:rPr>
+          <w:i/>
+          <w:iCs/>
+          <w:vertAlign w:val="subscript"/>
+        </w:rPr>
+        <w:t>SIM</w:t>
+      </w:r>
+      <w:proofErr w:type="spellEnd"/>
+      <w:r>
+        <w:t>=</w:t>
+      </w:r>
+      <w:r>
+        <w:t>7</w:t>
+      </w:r>
+      <w:r>
+        <w:t xml:space="preserve"> in which all individuals increase their mutation rate 2-fold and stressed individuals further</w:t>
+      </w:r>
+      <w:r>
+        <w:t xml:space="preserve"> increase their mutation rate 7</w:t>
+      </w:r>
+      <w:r>
+        <w:t>-fold</w:t>
+      </w:r>
+      <w:r>
+        <w:t xml:space="preserve">. The mutational burden will decrease the mean fitness </w:t>
+      </w:r>
+      <w:r>
+        <w:rPr>
           <w:highlight w:val="yellow"/>
         </w:rPr>
-        <w:t>τ</w:t>
-      </w:r>
-      <w:r>
-        <w:rPr>
-          <w:i/>
-          <w:iCs/>
-          <w:highlight w:val="yellow"/>
-          <w:vertAlign w:val="subscript"/>
-        </w:rPr>
-        <w:t>1</w:t>
-      </w:r>
-      <w:r>
-        <w:rPr>
-          <w:i/>
-          <w:iCs/>
-          <w:highlight w:val="yellow"/>
-        </w:rPr>
-        <w:t xml:space="preserve">=2 </w:t>
-      </w:r>
-      <w:r>
-        <w:rPr>
-          <w:highlight w:val="yellow"/>
-        </w:rPr>
-        <w:t>and</w:t>
-      </w:r>
-      <w:r>
-        <w:rPr>
-          <w:i/>
-          <w:iCs/>
-          <w:highlight w:val="yellow"/>
-        </w:rPr>
-        <w:t xml:space="preserve"> τ</w:t>
-      </w:r>
-      <w:r>
-        <w:rPr>
-          <w:i/>
-          <w:iCs/>
-          <w:highlight w:val="yellow"/>
-          <w:vertAlign w:val="subscript"/>
-        </w:rPr>
-        <w:t>2</w:t>
-      </w:r>
-      <w:r>
-        <w:rPr>
-          <w:i/>
-          <w:iCs/>
-          <w:highlight w:val="yellow"/>
-        </w:rPr>
-        <w:t>=10</w:t>
-      </w:r>
-      <w:r>
-        <w:t xml:space="preserve">. </w:t>
-      </w:r>
-      <w:r>
-        <w:lastRenderedPageBreak/>
-        <w:t xml:space="preserve">The mutational burden will decrease the mean fitness 0.9972-fold with CM and </w:t>
-      </w:r>
-      <w:r>
-        <w:rPr>
-          <w:highlight w:val="yellow"/>
-        </w:rPr>
-        <w:t>0.996-fold</w:t>
-      </w:r>
+        <w:t>0.9972-fold with CM and 0.996-fold</w:t>
+      </w:r>
+      <w:bookmarkStart w:id="19" w:name="_GoBack"/>
+      <w:bookmarkEnd w:id="19"/>
       <w:r>
         <w:t xml:space="preserve"> with the mixed strategy, but will not have an effect with SIM.</w:t>
       </w:r>
-    </w:p>
-    <w:p>
-      <w:pPr>
-        <w:rPr>
-          <w:lang w:bidi="hi-IN"/>
-        </w:rPr>
-      </w:pPr>
     </w:p>
     <w:p>
       <w:pPr>
@@ -15903,10 +16111,10 @@
           <w:noProof/>
         </w:rPr>
         <w:drawing>
-          <wp:inline distT="0" distB="0" distL="0" distR="0" wp14:anchorId="06848740" wp14:editId="254567C9">
-            <wp:extent cx="4660900" cy="3683000"/>
-            <wp:effectExtent l="0" t="0" r="6350" b="0"/>
-            <wp:docPr id="1" name="Picture 1" descr="D:\workspace\ruggedsim\manuscript\pareto.png"/>
+          <wp:inline distT="0" distB="0" distL="0" distR="0" wp14:anchorId="51C3BF02" wp14:editId="5D838C30">
+            <wp:extent cx="5276850" cy="4222750"/>
+            <wp:effectExtent l="0" t="0" r="0" b="6350"/>
+            <wp:docPr id="12" name="Picture 12" descr="D:\workspace\ruggedsim\manuscript\tradeoff.png"/>
             <wp:cNvGraphicFramePr>
               <a:graphicFrameLocks xmlns:a="http://schemas.openxmlformats.org/drawingml/2006/main" noChangeAspect="1"/>
             </wp:cNvGraphicFramePr>
@@ -15914,12 +16122,12 @@
               <a:graphicData uri="http://schemas.openxmlformats.org/drawingml/2006/picture">
                 <pic:pic xmlns:pic="http://schemas.openxmlformats.org/drawingml/2006/picture">
                   <pic:nvPicPr>
-                    <pic:cNvPr id="0" name="Picture 1" descr="D:\workspace\ruggedsim\manuscript\pareto.png"/>
+                    <pic:cNvPr id="0" name="Picture 9" descr="D:\workspace\ruggedsim\manuscript\tradeoff.png"/>
                     <pic:cNvPicPr>
                       <a:picLocks noChangeAspect="1" noChangeArrowheads="1"/>
                     </pic:cNvPicPr>
                   </pic:nvPicPr>
-                  <pic:blipFill rotWithShape="1">
+                  <pic:blipFill>
                     <a:blip r:embed="rId13">
                       <a:extLst>
                         <a:ext uri="{28A0092B-C50C-407E-A947-70E740481C1C}">
@@ -15927,13 +16135,15 @@
                         </a:ext>
                       </a:extLst>
                     </a:blip>
-                    <a:srcRect l="2768" t="9925" r="8902" b="2857"/>
-                    <a:stretch/>
+                    <a:srcRect/>
+                    <a:stretch>
+                      <a:fillRect/>
+                    </a:stretch>
                   </pic:blipFill>
                   <pic:spPr bwMode="auto">
                     <a:xfrm>
                       <a:off x="0" y="0"/>
-                      <a:ext cx="4658797" cy="3681338"/>
+                      <a:ext cx="5276850" cy="4222750"/>
                     </a:xfrm>
                     <a:prstGeom prst="rect">
                       <a:avLst/>
@@ -15942,11 +16152,6 @@
                     <a:ln>
                       <a:noFill/>
                     </a:ln>
-                    <a:extLst>
-                      <a:ext uri="{53640926-AAD7-44D8-BBD7-CCE9431645EC}">
-                        <a14:shadowObscured xmlns:a14="http://schemas.microsoft.com/office/drawing/2010/main"/>
-                      </a:ext>
-                    </a:extLst>
                   </pic:spPr>
                 </pic:pic>
               </a:graphicData>
@@ -15962,7 +16167,7 @@
           <w:lang w:bidi="hi-IN"/>
         </w:rPr>
       </w:pPr>
-      <w:proofErr w:type="gramStart"/>
+      <w:bookmarkStart w:id="20" w:name="_Ref360184105"/>
       <w:r>
         <w:rPr>
           <w:b/>
@@ -15970,7 +16175,6 @@
         </w:rPr>
         <w:t xml:space="preserve">Figure </w:t>
       </w:r>
-      <w:proofErr w:type="gramEnd"/>
       <w:r>
         <w:rPr>
           <w:b/>
@@ -16007,7 +16211,7 @@
         </w:rPr>
         <w:fldChar w:fldCharType="end"/>
       </w:r>
-      <w:proofErr w:type="gramStart"/>
+      <w:bookmarkEnd w:id="20"/>
       <w:r>
         <w:rPr>
           <w:b/>
@@ -16032,7 +16236,6 @@
         </w:rPr>
         <w:t>daptedness and adaptability.</w:t>
       </w:r>
-      <w:proofErr w:type="gramEnd"/>
       <w:r>
         <w:rPr>
           <w:b/>
@@ -16344,14 +16547,8 @@
         <w:rPr>
           <w:lang w:bidi="hi-IN"/>
         </w:rPr>
-        <w:t xml:space="preserve">One of the features included in our model was that of a mixed strategy – a mutational strategy that combines CM and SIM. There are two examples of such as strategy. First, if individuals' sensing of stress in not perfect (which is probably the case in any biological realistic scenario) then one can expect that there would be </w:t>
-      </w:r>
-      <w:r>
-        <w:rPr>
-          <w:lang w:bidi="hi-IN"/>
-        </w:rPr>
         <w:lastRenderedPageBreak/>
-        <w:t>errors in the induction of mutagenesis: induction of mutagenesis without stress, as well as failure to induce mutagenesis under stress. Second, a mutator allele can increase the mutation rate without stress and increase it even more under stress</w:t>
+        <w:t>One of the features included in our model was that of a mixed strategy – a mutational strategy that combines CM and SIM. There are two examples of such as strategy. First, if individuals' sensing of stress in not perfect (which is probably the case in any biological realistic scenario) then one can expect that there would be errors in the induction of mutagenesis: induction of mutagenesis without stress, as well as failure to induce mutagenesis under stress. Second, a mutator allele can increase the mutation rate without stress and increase it even more under stress</w:t>
       </w:r>
       <w:r>
         <w:rPr>
@@ -16939,7 +17136,11 @@
         <w:fldChar w:fldCharType="end"/>
       </w:r>
       <w:r>
-        <w:t>. If an experimental population evolves under conditions such as those described in our model, it will be possible to measure the adaptation time with and without SIM and compare it to our analytical approximations. In addition, it will be possible to measure the mean fitness of populations at a mutation-selection balance to determine the relative advantage and disadvantage of the different mutational strategies.</w:t>
+        <w:t xml:space="preserve">. If an experimental population evolves under conditions such as those described in our model, it will be possible to measure the adaptation time with and without SIM and compare it to our analytical approximations. In addition, it will </w:t>
+      </w:r>
+      <w:r>
+        <w:lastRenderedPageBreak/>
+        <w:t>be possible to measure the mean fitness of populations at a mutation-selection balance to determine the relative advantage and disadvantage of the different mutational strategies.</w:t>
       </w:r>
     </w:p>
     <w:p>
@@ -16952,7 +17153,6 @@
         <w:ind w:left="357" w:hanging="357"/>
       </w:pPr>
       <w:r>
-        <w:lastRenderedPageBreak/>
         <w:t>Conclusions</w:t>
       </w:r>
     </w:p>
@@ -17091,7 +17291,7 @@
       <w:pPr>
         <w:pStyle w:val="FigureLegend"/>
       </w:pPr>
-      <w:bookmarkStart w:id="18" w:name="_Ref360183807"/>
+      <w:bookmarkStart w:id="21" w:name="_Ref360183807"/>
       <w:r>
         <w:lastRenderedPageBreak/>
         <w:t xml:space="preserve">Figure </w:t>
@@ -17104,7 +17304,7 @@
           <w:t>5</w:t>
         </w:r>
       </w:fldSimple>
-      <w:bookmarkEnd w:id="18"/>
+      <w:bookmarkEnd w:id="21"/>
     </w:p>
     <w:p>
       <w:pPr>
@@ -17255,7 +17455,7 @@
       <w:pPr>
         <w:pStyle w:val="FigureLegend"/>
       </w:pPr>
-      <w:bookmarkStart w:id="19" w:name="_Ref360183903"/>
+      <w:bookmarkStart w:id="22" w:name="_Ref360183903"/>
       <w:r>
         <w:lastRenderedPageBreak/>
         <w:t xml:space="preserve">Figure </w:t>
@@ -17268,7 +17468,7 @@
           <w:t>7</w:t>
         </w:r>
       </w:fldSimple>
-      <w:bookmarkEnd w:id="19"/>
+      <w:bookmarkEnd w:id="22"/>
     </w:p>
     <w:sectPr>
       <w:footerReference w:type="default" r:id="rId17"/>
@@ -20939,7 +21139,7 @@
 </file>
 
 <file path=customXml/itemProps1.xml><?xml version="1.0" encoding="utf-8"?>
-<ds:datastoreItem xmlns:ds="http://schemas.openxmlformats.org/officeDocument/2006/customXml" ds:itemID="{40FAE2E7-09CF-4F3E-92B6-EC5717E4E569}">
+<ds:datastoreItem xmlns:ds="http://schemas.openxmlformats.org/officeDocument/2006/customXml" ds:itemID="{1AAC1E4C-CD36-4BE1-A53A-89EEF5E9E4FF}">
   <ds:schemaRefs>
     <ds:schemaRef ds:uri="http://schemas.openxmlformats.org/officeDocument/2006/bibliography"/>
   </ds:schemaRefs>

</xml_diff>

<commit_message>
revising a&a results section...
</commit_message>
<xml_diff>
--- a/manuscript/ms2.docx
+++ b/manuscript/ms2.docx
@@ -495,15 +495,7 @@
         <w:t>d</w:t>
       </w:r>
       <w:r>
-        <w:t xml:space="preserve"> theoretical treatment by </w:t>
-      </w:r>
-      <w:proofErr w:type="spellStart"/>
-      <w:r>
-        <w:t>Agrawal</w:t>
-      </w:r>
-      <w:proofErr w:type="spellEnd"/>
-      <w:r>
-        <w:t xml:space="preserve"> </w:t>
+        <w:t xml:space="preserve"> theoretical treatment by Agrawal </w:t>
       </w:r>
       <w:r>
         <w:fldChar w:fldCharType="begin" w:fldLock="1"/>
@@ -802,7 +794,6 @@
         </w:rPr>
         <w:t>ω</w:t>
       </w:r>
-      <w:proofErr w:type="gramStart"/>
       <w:r>
         <w:rPr>
           <w:i/>
@@ -817,16 +808,7 @@
           <w:iCs/>
           <w:lang w:bidi="hi-IN"/>
         </w:rPr>
-        <w:t>(</w:t>
-      </w:r>
-      <w:proofErr w:type="gramEnd"/>
-      <w:r>
-        <w:rPr>
-          <w:i/>
-          <w:iCs/>
-          <w:lang w:bidi="hi-IN"/>
-        </w:rPr>
-        <w:t>1-s)</w:t>
+        <w:t>(1-s)</w:t>
       </w:r>
       <w:r>
         <w:rPr>
@@ -1158,16 +1140,8 @@
         <w:rPr>
           <w:lang w:bidi="hi-IN"/>
         </w:rPr>
-        <w:t xml:space="preserve"> deleterious mutations </w:t>
-      </w:r>
-      <w:proofErr w:type="gramStart"/>
-      <w:r>
-        <w:rPr>
-          <w:lang w:bidi="hi-IN"/>
-        </w:rPr>
-        <w:t xml:space="preserve">by </w:t>
-      </w:r>
-      <w:proofErr w:type="gramEnd"/>
+        <w:t xml:space="preserve"> deleterious mutations by </w:t>
+      </w:r>
       <m:oMath>
         <m:sSub>
           <m:sSubPr>
@@ -1432,17 +1406,8 @@
           <w:rFonts w:eastAsiaTheme="minorEastAsia"/>
           <w:lang w:bidi="hi-IN"/>
         </w:rPr>
-        <w:t xml:space="preserve"> (</w:t>
-      </w:r>
-      <w:proofErr w:type="gramStart"/>
-      <w:r>
-        <w:rPr>
-          <w:rFonts w:eastAsiaTheme="minorEastAsia"/>
-          <w:lang w:bidi="hi-IN"/>
-        </w:rPr>
-        <w:t xml:space="preserve">denoting </w:t>
-      </w:r>
-      <w:proofErr w:type="gramEnd"/>
+        <w:t xml:space="preserve"> (denoting </w:t>
+      </w:r>
       <m:oMath>
         <m:r>
           <w:rPr>
@@ -2433,7 +2398,6 @@
         </w:rPr>
         <w:t xml:space="preserve"> and by the </w:t>
       </w:r>
-      <w:proofErr w:type="spellStart"/>
       <w:r>
         <w:rPr>
           <w:rFonts w:eastAsiaTheme="minorEastAsia"/>
@@ -2441,17 +2405,7 @@
           <w:iCs/>
           <w:lang w:bidi="hi-IN"/>
         </w:rPr>
-        <w:t>Perron-Frobenius</w:t>
-      </w:r>
-      <w:proofErr w:type="spellEnd"/>
-      <w:r>
-        <w:rPr>
-          <w:rFonts w:eastAsiaTheme="minorEastAsia"/>
-          <w:i/>
-          <w:iCs/>
-          <w:lang w:bidi="hi-IN"/>
-        </w:rPr>
-        <w:t xml:space="preserve"> Theorem</w:t>
+        <w:t>Perron-Frobenius Theorem</w:t>
       </w:r>
       <w:r>
         <w:rPr>
@@ -3062,17 +3016,8 @@
           <w:rFonts w:eastAsiaTheme="minorEastAsia"/>
           <w:lang w:bidi="hi-IN"/>
         </w:rPr>
-        <w:t xml:space="preserve"> is a triangle matrix and its largest eigenvalue is the largest main diagonal element</w:t>
-      </w:r>
-      <w:proofErr w:type="gramStart"/>
-      <w:r>
-        <w:rPr>
-          <w:rFonts w:eastAsiaTheme="minorEastAsia"/>
-          <w:lang w:bidi="hi-IN"/>
-        </w:rPr>
-        <w:t xml:space="preserve">: </w:t>
-      </w:r>
-      <w:proofErr w:type="gramEnd"/>
+        <w:t xml:space="preserve"> is a triangle matrix and its largest eigenvalue is the largest main diagonal element: </w:t>
+      </w:r>
       <m:oMath>
         <m:sSup>
           <m:sSupPr>
@@ -3965,23 +3910,7 @@
           <w:rFonts w:eastAsiaTheme="minorEastAsia"/>
           <w:lang w:bidi="hi-IN"/>
         </w:rPr>
-        <w:t xml:space="preserve">However, this framework allows to easily </w:t>
-      </w:r>
-      <w:proofErr w:type="gramStart"/>
-      <w:r>
-        <w:rPr>
-          <w:rFonts w:eastAsiaTheme="minorEastAsia"/>
-          <w:lang w:bidi="hi-IN"/>
-        </w:rPr>
-        <w:t>calculate</w:t>
-      </w:r>
-      <w:proofErr w:type="gramEnd"/>
-      <w:r>
-        <w:rPr>
-          <w:rFonts w:eastAsiaTheme="minorEastAsia"/>
-          <w:lang w:bidi="hi-IN"/>
-        </w:rPr>
-        <w:t xml:space="preserve"> the population mean fitness numerically for finite </w:t>
+        <w:t xml:space="preserve">However, this framework allows to easily calculate the population mean fitness numerically for finite </w:t>
       </w:r>
       <w:r>
         <w:rPr>
@@ -4090,7 +4019,6 @@
         </w:rPr>
         <w:t xml:space="preserve">the </w:t>
       </w:r>
-      <w:proofErr w:type="spellStart"/>
       <w:r>
         <w:rPr>
           <w:rFonts w:eastAsiaTheme="minorEastAsia"/>
@@ -4100,7 +4028,6 @@
         </w:rPr>
         <w:t>mean_fitness</w:t>
       </w:r>
-      <w:proofErr w:type="spellEnd"/>
       <w:r>
         <w:rPr>
           <w:rFonts w:eastAsiaTheme="minorEastAsia"/>
@@ -4150,7 +4077,6 @@
       <w:r>
         <w:t xml:space="preserve">onsider a population in which the wildtype genotype is </w:t>
       </w:r>
-      <w:proofErr w:type="spellStart"/>
       <w:r>
         <w:rPr>
           <w:i/>
@@ -4158,7 +4084,6 @@
         </w:rPr>
         <w:t>ab</w:t>
       </w:r>
-      <w:proofErr w:type="spellEnd"/>
       <w:r>
         <w:t xml:space="preserve"> and its fitness is 1. </w:t>
       </w:r>
@@ -4174,7 +4099,6 @@
       <w:r>
         <w:t xml:space="preserve">change </w:t>
       </w:r>
-      <w:proofErr w:type="gramStart"/>
       <w:r>
         <w:rPr>
           <w:i/>
@@ -4183,11 +4107,7 @@
         <w:t>a</w:t>
       </w:r>
       <w:r>
-        <w:t xml:space="preserve"> to</w:t>
-      </w:r>
-      <w:proofErr w:type="gramEnd"/>
-      <w:r>
-        <w:t xml:space="preserve"> </w:t>
+        <w:t xml:space="preserve"> to </w:t>
       </w:r>
       <w:r>
         <w:rPr>
@@ -4269,101 +4189,83 @@
           <w:i/>
           <w:iCs/>
         </w:rPr>
-        <w:t>(1-s</w:t>
-      </w:r>
-      <w:proofErr w:type="gramStart"/>
-      <w:r>
-        <w:rPr>
-          <w:i/>
-          <w:iCs/>
-        </w:rPr>
+        <w:t>(1-s)</w:t>
+      </w:r>
+      <w:r>
+        <w:rPr>
+          <w:i/>
+          <w:iCs/>
+          <w:vertAlign w:val="superscript"/>
+        </w:rPr>
+        <w:t>2</w:t>
+      </w:r>
+      <w:r>
+        <w:rPr>
+          <w:i/>
+          <w:iCs/>
+        </w:rPr>
+        <w:t xml:space="preserve"> </w:t>
+      </w:r>
+      <w:r>
+        <w:t xml:space="preserve"> </w:t>
+      </w:r>
+      <w:r>
+        <w:rPr>
+          <w:i/>
+          <w:iCs/>
+        </w:rPr>
+        <w:t>1</w:t>
+      </w:r>
+      <w:r>
+        <w:rPr>
+          <w:i/>
+          <w:iCs/>
+        </w:rPr>
+        <w:t>+sH</w:t>
+      </w:r>
+      <w:r>
+        <w:t xml:space="preserve"> (</w:t>
+      </w:r>
+      <w:r>
+        <w:rPr>
+          <w:i/>
+          <w:iCs/>
+        </w:rPr>
+        <w:t>H</w:t>
+      </w:r>
+      <w:r>
+        <w:t xml:space="preserve"> is the double mutant relative advantage)</w:t>
+      </w:r>
+      <w:r>
+        <w:t>, making it the optimal genotype (</w:t>
+      </w:r>
+      <w:r>
+        <w:fldChar w:fldCharType="begin"/>
+      </w:r>
+      <w:r>
+        <w:instrText xml:space="preserve"> REF _Ref354316371 \h  \* MERGEFORMAT </w:instrText>
+      </w:r>
+      <w:r>
+        <w:fldChar w:fldCharType="separate"/>
+      </w:r>
+      <w:r>
+        <w:t>Figure 1</w:t>
+      </w:r>
+      <w:r>
+        <w:fldChar w:fldCharType="end"/>
+      </w:r>
+      <w:r>
         <w:t>)</w:t>
       </w:r>
       <w:r>
-        <w:rPr>
-          <w:i/>
-          <w:iCs/>
-          <w:vertAlign w:val="superscript"/>
-        </w:rPr>
-        <w:t>2</w:t>
-      </w:r>
-      <w:proofErr w:type="gramEnd"/>
-      <w:r>
-        <w:rPr>
-          <w:i/>
-          <w:iCs/>
-        </w:rPr>
-        <w:t xml:space="preserve"> </w:t>
-      </w:r>
-      <w:r>
-        <w:t xml:space="preserve"> </w:t>
-      </w:r>
-      <w:r>
-        <w:rPr>
-          <w:i/>
-          <w:iCs/>
-        </w:rPr>
-        <w:t>1</w:t>
-      </w:r>
-      <w:r>
-        <w:rPr>
-          <w:i/>
-          <w:iCs/>
-        </w:rPr>
-        <w:t>+sH</w:t>
-      </w:r>
-      <w:r>
-        <w:t xml:space="preserve"> (</w:t>
-      </w:r>
-      <w:r>
-        <w:rPr>
-          <w:i/>
-          <w:iCs/>
-        </w:rPr>
-        <w:t>H</w:t>
-      </w:r>
-      <w:r>
-        <w:t xml:space="preserve"> is the double mutant relative advantage)</w:t>
-      </w:r>
-      <w:r>
-        <w:t>, making it the optimal genotype (</w:t>
-      </w:r>
-      <w:r>
-        <w:fldChar w:fldCharType="begin"/>
-      </w:r>
-      <w:r>
-        <w:instrText xml:space="preserve"> REF _Ref354316371 \h  \* MERGEFORMAT </w:instrText>
-      </w:r>
-      <w:r>
-        <w:fldChar w:fldCharType="separate"/>
-      </w:r>
-      <w:r>
-        <w:t>Figure 1</w:t>
-      </w:r>
-      <w:r>
-        <w:fldChar w:fldCharType="end"/>
-      </w:r>
-      <w:r>
-        <w:t>)</w:t>
-      </w:r>
-      <w:r>
         <w:t xml:space="preserve">. </w:t>
       </w:r>
       <w:r>
-        <w:t xml:space="preserve">We study four different mutational strategies: NM, CM, </w:t>
-      </w:r>
-      <w:proofErr w:type="gramStart"/>
-      <w:r>
-        <w:t>SIM</w:t>
-      </w:r>
-      <w:proofErr w:type="gramEnd"/>
-      <w:r>
-        <w:t xml:space="preserve">-I with which </w:t>
+        <w:t xml:space="preserve">We study four different mutational strategies: NM, CM, SIM-I with which </w:t>
       </w:r>
       <w:r>
         <w:t xml:space="preserve">all genotypes except </w:t>
       </w:r>
-      <w:proofErr w:type="spellStart"/>
       <w:r>
         <w:rPr>
           <w:i/>
@@ -4371,7 +4273,6 @@
         </w:rPr>
         <w:t>ab</w:t>
       </w:r>
-      <w:proofErr w:type="spellEnd"/>
       <w:r>
         <w:t xml:space="preserve"> and </w:t>
       </w:r>
@@ -4434,15 +4335,7 @@
         <w:fldChar w:fldCharType="end"/>
       </w:r>
       <w:r>
-        <w:t>a), in which we assume that: (</w:t>
-      </w:r>
-      <w:proofErr w:type="spellStart"/>
-      <w:r>
-        <w:t>i</w:t>
-      </w:r>
-      <w:proofErr w:type="spellEnd"/>
-      <w:r>
-        <w:t xml:space="preserve">) </w:t>
+        <w:t xml:space="preserve">a), in which we assume that: (i) </w:t>
       </w:r>
       <w:r>
         <w:t xml:space="preserve">genotypes </w:t>
@@ -4453,7 +4346,6 @@
       <w:r>
         <w:t xml:space="preserve"> (except </w:t>
       </w:r>
-      <w:proofErr w:type="spellStart"/>
       <w:r>
         <w:rPr>
           <w:i/>
@@ -4461,11 +4353,9 @@
         </w:rPr>
         <w:t>Ab</w:t>
       </w:r>
-      <w:proofErr w:type="spellEnd"/>
       <w:r>
         <w:t xml:space="preserve"> and </w:t>
       </w:r>
-      <w:proofErr w:type="spellStart"/>
       <w:r>
         <w:rPr>
           <w:i/>
@@ -4473,7 +4363,6 @@
         </w:rPr>
         <w:t>aB</w:t>
       </w:r>
-      <w:proofErr w:type="spellEnd"/>
       <w:r>
         <w:t>)</w:t>
       </w:r>
@@ -4502,15 +4391,7 @@
         <w:fldChar w:fldCharType="end"/>
       </w:r>
       <w:r>
-        <w:t>b), in which we: (</w:t>
-      </w:r>
-      <w:proofErr w:type="spellStart"/>
-      <w:r>
-        <w:t>i</w:t>
-      </w:r>
-      <w:proofErr w:type="spellEnd"/>
-      <w:r>
-        <w:t>) let individuals with accumulated deleterious mutations contribute to adaptation, and (ii) let the MSB evolve from a mutation-free population.</w:t>
+        <w:t>b), in which we: (i) let individuals with accumulated deleterious mutations contribute to adaptation, and (ii) let the MSB evolve from a mutation-free population.</w:t>
       </w:r>
     </w:p>
     <w:p>
@@ -4581,7 +4462,6 @@
         </w:rPr>
       </w:pPr>
       <w:bookmarkStart w:id="0" w:name="_Ref354316371"/>
-      <w:proofErr w:type="gramStart"/>
       <w:r>
         <w:rPr>
           <w:b/>
@@ -4589,7 +4469,6 @@
         </w:rPr>
         <w:t xml:space="preserve">Figure </w:t>
       </w:r>
-      <w:proofErr w:type="gramEnd"/>
       <w:r>
         <w:rPr>
           <w:b/>
@@ -4627,7 +4506,6 @@
         <w:fldChar w:fldCharType="end"/>
       </w:r>
       <w:bookmarkEnd w:id="0"/>
-      <w:proofErr w:type="gramStart"/>
       <w:r>
         <w:rPr>
           <w:b/>
@@ -4635,11 +4513,9 @@
         </w:rPr>
         <w:t xml:space="preserve"> – Adaptive landscape illustration.</w:t>
       </w:r>
-      <w:proofErr w:type="gramEnd"/>
       <w:r>
         <w:t xml:space="preserve"> Nodes represent genotypes: the alleles </w:t>
       </w:r>
-      <w:proofErr w:type="gramStart"/>
       <w:r>
         <w:rPr>
           <w:i/>
@@ -4648,11 +4524,7 @@
         <w:t>a</w:t>
       </w:r>
       <w:r>
-        <w:t xml:space="preserve"> or</w:t>
-      </w:r>
-      <w:proofErr w:type="gramEnd"/>
-      <w:r>
-        <w:t xml:space="preserve"> </w:t>
+        <w:t xml:space="preserve"> or </w:t>
       </w:r>
       <w:r>
         <w:rPr>
@@ -4775,23 +4647,7 @@
         <w:t>U</w:t>
       </w:r>
       <w:r>
-        <w:t xml:space="preserve">. Node </w:t>
-      </w:r>
-      <w:proofErr w:type="spellStart"/>
-      <w:r>
-        <w:t>colour</w:t>
-      </w:r>
-      <w:proofErr w:type="spellEnd"/>
-      <w:r>
-        <w:t xml:space="preserve"> represents fitness (see </w:t>
-      </w:r>
-      <w:proofErr w:type="spellStart"/>
-      <w:r>
-        <w:t>colourbar</w:t>
-      </w:r>
-      <w:proofErr w:type="spellEnd"/>
-      <w:r>
-        <w:t>), from pale brown for the fittest genotype (</w:t>
+        <w:t>. Node colour represents fitness (see colourbar), from pale brown for the fittest genotype (</w:t>
       </w:r>
       <w:r>
         <w:rPr>
@@ -4846,15 +4702,7 @@
           <w:i/>
           <w:iCs/>
         </w:rPr>
-        <w:t>(1-s</w:t>
-      </w:r>
-      <w:proofErr w:type="gramStart"/>
-      <w:r>
-        <w:rPr>
-          <w:i/>
-          <w:iCs/>
-        </w:rPr>
-        <w:t>)</w:t>
+        <w:t>(1-s)</w:t>
       </w:r>
       <w:r>
         <w:rPr>
@@ -4864,7 +4712,6 @@
         </w:rPr>
         <w:t>x</w:t>
       </w:r>
-      <w:proofErr w:type="gramEnd"/>
       <w:r>
         <w:t xml:space="preserve">, where </w:t>
       </w:r>
@@ -4903,7 +4750,6 @@
       <w:r>
         <w:t>At the MSB, the frequency of wildtype (</w:t>
       </w:r>
-      <w:proofErr w:type="spellStart"/>
       <w:r>
         <w:rPr>
           <w:i/>
@@ -4911,15 +4757,9 @@
         </w:rPr>
         <w:t>ab</w:t>
       </w:r>
-      <w:proofErr w:type="spellEnd"/>
-      <w:r>
-        <w:t xml:space="preserve">) individuals </w:t>
-      </w:r>
-      <w:proofErr w:type="gramStart"/>
-      <w:r>
-        <w:t xml:space="preserve">is </w:t>
-      </w:r>
-      <w:proofErr w:type="gramEnd"/>
+      <w:r>
+        <w:t xml:space="preserve">) individuals is </w:t>
+      </w:r>
       <m:oMath>
         <m:sSup>
           <m:sSupPr>
@@ -5053,7 +4893,6 @@
       <w:r>
         <w:t>the frequency of single mutants (</w:t>
       </w:r>
-      <w:proofErr w:type="spellStart"/>
       <w:r>
         <w:rPr>
           <w:i/>
@@ -5061,11 +4900,9 @@
         </w:rPr>
         <w:t>Ab</w:t>
       </w:r>
-      <w:proofErr w:type="spellEnd"/>
       <w:r>
         <w:t xml:space="preserve"> and </w:t>
       </w:r>
-      <w:proofErr w:type="spellStart"/>
       <w:r>
         <w:rPr>
           <w:i/>
@@ -5073,7 +4910,6 @@
         </w:rPr>
         <w:t>aB</w:t>
       </w:r>
-      <w:proofErr w:type="spellEnd"/>
       <w:r>
         <w:t xml:space="preserve"> combined) is </w:t>
       </w:r>
@@ -5566,7 +5402,6 @@
       <w:r>
         <w:t xml:space="preserve">If </w:t>
       </w:r>
-      <w:proofErr w:type="gramStart"/>
       <w:r>
         <w:rPr>
           <w:i/>
@@ -5577,7 +5412,6 @@
       <w:r>
         <w:t>(</w:t>
       </w:r>
-      <w:proofErr w:type="gramEnd"/>
       <w:r>
         <w:rPr>
           <w:rFonts w:ascii="Times New Roman" w:hAnsi="Times New Roman"/>
@@ -6667,7 +6501,6 @@
       <w:r>
         <w:t xml:space="preserve"> </w:t>
       </w:r>
-      <w:proofErr w:type="spellStart"/>
       <w:r>
         <w:rPr>
           <w:i/>
@@ -6675,7 +6508,6 @@
         </w:rPr>
         <w:t>ab</w:t>
       </w:r>
-      <w:proofErr w:type="spellEnd"/>
       <w:r>
         <w:t>, or via a sin</w:t>
       </w:r>
@@ -6685,7 +6517,6 @@
       <w:r>
         <w:t xml:space="preserve"> </w:t>
       </w:r>
-      <w:proofErr w:type="spellStart"/>
       <w:r>
         <w:rPr>
           <w:i/>
@@ -6693,25 +6524,15 @@
         </w:rPr>
         <w:t>Ab</w:t>
       </w:r>
-      <w:proofErr w:type="spellEnd"/>
       <w:r>
         <w:t xml:space="preserve"> or </w:t>
       </w:r>
-      <w:proofErr w:type="spellStart"/>
-      <w:r>
-        <w:rPr>
-          <w:i/>
-          <w:iCs/>
-        </w:rPr>
-        <w:t>aB</w:t>
-      </w:r>
-      <w:proofErr w:type="spellEnd"/>
-      <w:r>
-        <w:rPr>
-          <w:i/>
-          <w:iCs/>
-        </w:rPr>
-        <w:t xml:space="preserve"> </w:t>
+      <w:r>
+        <w:rPr>
+          <w:i/>
+          <w:iCs/>
+        </w:rPr>
+        <w:t xml:space="preserve">aB </w:t>
       </w:r>
       <w:r>
         <w:t>(</w:t>
@@ -6744,7 +6565,6 @@
       <w:r>
         <w:t xml:space="preserve">. Therefore, the frequencies of mutation-free wildtype </w:t>
       </w:r>
-      <w:proofErr w:type="spellStart"/>
       <w:r>
         <w:rPr>
           <w:i/>
@@ -6752,11 +6572,9 @@
         </w:rPr>
         <w:t>ab</w:t>
       </w:r>
-      <w:proofErr w:type="spellEnd"/>
       <w:r>
         <w:t xml:space="preserve"> and single mutants </w:t>
       </w:r>
-      <w:proofErr w:type="spellStart"/>
       <w:r>
         <w:rPr>
           <w:i/>
@@ -6764,11 +6582,9 @@
         </w:rPr>
         <w:t>aB</w:t>
       </w:r>
-      <w:proofErr w:type="spellEnd"/>
       <w:r>
         <w:t xml:space="preserve"> and </w:t>
       </w:r>
-      <w:proofErr w:type="spellStart"/>
       <w:r>
         <w:rPr>
           <w:i/>
@@ -6776,7 +6592,6 @@
         </w:rPr>
         <w:t>Ab</w:t>
       </w:r>
-      <w:proofErr w:type="spellEnd"/>
       <w:r>
         <w:t xml:space="preserve"> </w:t>
       </w:r>
@@ -6836,13 +6651,8 @@
         </m:sSup>
       </m:oMath>
       <w:r>
-        <w:t xml:space="preserve"> </w:t>
-      </w:r>
-      <w:proofErr w:type="gramStart"/>
-      <w:r>
-        <w:t xml:space="preserve">and  </w:t>
-      </w:r>
-      <w:proofErr w:type="gramEnd"/>
+        <w:t xml:space="preserve"> and  </w:t>
+      </w:r>
       <m:oMath>
         <m:f>
           <m:fPr>
@@ -7211,15 +7021,7 @@
         <w:t>-I</w:t>
       </w:r>
       <w:r>
-        <w:t xml:space="preserve"> the mutation rate of single mutants </w:t>
-      </w:r>
-      <w:proofErr w:type="gramStart"/>
-      <w:r>
-        <w:t>is</w:t>
-      </w:r>
-      <w:proofErr w:type="gramEnd"/>
-      <w:r>
-        <w:t xml:space="preserve"> increased </w:t>
+        <w:t xml:space="preserve"> the mutation rate of single mutants is increased </w:t>
       </w:r>
       <w:r>
         <w:rPr>
@@ -8420,7 +8222,6 @@
       <w:r>
         <w:t xml:space="preserve"> and </w:t>
       </w:r>
-      <w:proofErr w:type="spellStart"/>
       <w:r>
         <w:rPr>
           <w:i/>
@@ -8428,7 +8229,6 @@
         </w:rPr>
         <w:t>sU</w:t>
       </w:r>
-      <w:proofErr w:type="spellEnd"/>
       <w:r>
         <w:t xml:space="preserve"> is much larger than </w:t>
       </w:r>
@@ -9457,7 +9257,6 @@
       <w:r>
         <w:t xml:space="preserve">The last approximation assumes that </w:t>
       </w:r>
-      <w:proofErr w:type="gramStart"/>
       <w:r>
         <w:rPr>
           <w:i/>
@@ -9465,7 +9264,6 @@
         </w:rPr>
         <w:t>Us</w:t>
       </w:r>
-      <w:proofErr w:type="gramEnd"/>
       <w:r>
         <w:t xml:space="preserve"> is smaller than </w:t>
       </w:r>
@@ -9479,7 +9277,6 @@
       <w:r>
         <w:t xml:space="preserve"> and that </w:t>
       </w:r>
-      <w:proofErr w:type="spellStart"/>
       <w:r>
         <w:rPr>
           <w:rFonts w:ascii="Times New Roman" w:hAnsi="Times New Roman"/>
@@ -9495,7 +9292,6 @@
         </w:rPr>
         <w:t>U</w:t>
       </w:r>
-      <w:proofErr w:type="spellEnd"/>
       <w:r>
         <w:t xml:space="preserve"> is much larger than </w:t>
       </w:r>
@@ -10041,14 +9837,12 @@
       <w:r>
         <w:t xml:space="preserve"> and </w:t>
       </w:r>
-      <w:proofErr w:type="gramStart"/>
       <w:r>
         <w:t>because</w:t>
       </w:r>
       <w:r>
         <w:t xml:space="preserve"> </w:t>
       </w:r>
-      <w:proofErr w:type="gramEnd"/>
       <m:oMath>
         <m:r>
           <w:rPr>
@@ -10207,15 +10001,7 @@
         <w:t xml:space="preserve"> </w:t>
       </w:r>
       <w:r>
-        <w:t xml:space="preserve">Following </w:t>
-      </w:r>
-      <w:proofErr w:type="spellStart"/>
-      <w:r>
-        <w:t>Eshel</w:t>
-      </w:r>
-      <w:proofErr w:type="spellEnd"/>
-      <w:r>
-        <w:t xml:space="preserve"> </w:t>
+        <w:t xml:space="preserve">Following Eshel </w:t>
       </w:r>
       <w:r>
         <w:fldChar w:fldCharType="begin" w:fldLock="1"/>
@@ -10360,13 +10146,8 @@
       </w:tr>
     </w:tbl>
     <w:p>
-      <w:proofErr w:type="gramStart"/>
-      <w:r>
-        <w:t>where</w:t>
-      </w:r>
-      <w:proofErr w:type="gramEnd"/>
-      <w:r>
-        <w:t xml:space="preserve"> </w:t>
+      <w:r>
+        <w:t xml:space="preserve">where </w:t>
       </w:r>
       <w:r>
         <w:rPr>
@@ -10833,7 +10614,6 @@
       <w:r>
         <w:t xml:space="preserve">ssuming </w:t>
       </w:r>
-      <w:proofErr w:type="spellStart"/>
       <w:r>
         <w:rPr>
           <w:i/>
@@ -10841,7 +10621,6 @@
         </w:rPr>
         <w:t>sH</w:t>
       </w:r>
-      <w:proofErr w:type="spellEnd"/>
       <w:r>
         <w:t xml:space="preserve"> </w:t>
       </w:r>
@@ -10997,7 +10776,6 @@
         </w:rPr>
         <w:t xml:space="preserve"> equals that of NM and CM because the mutation rate of the wildtype </w:t>
       </w:r>
-      <w:proofErr w:type="spellStart"/>
       <w:r>
         <w:rPr>
           <w:i/>
@@ -11006,7 +10784,6 @@
         </w:rPr>
         <w:t>ab</w:t>
       </w:r>
-      <w:proofErr w:type="spellEnd"/>
       <w:r>
         <w:rPr>
           <w:lang w:bidi="hi-IN"/>
@@ -11039,7 +10816,6 @@
         </w:rPr>
         <w:t xml:space="preserve"> the mutation rate of </w:t>
       </w:r>
-      <w:proofErr w:type="spellStart"/>
       <w:r>
         <w:rPr>
           <w:i/>
@@ -11048,7 +10824,6 @@
         </w:rPr>
         <w:t>ab</w:t>
       </w:r>
-      <w:proofErr w:type="spellEnd"/>
       <w:r>
         <w:rPr>
           <w:lang w:bidi="hi-IN"/>
@@ -11087,21 +10862,7 @@
         <w:rPr>
           <w:lang w:bidi="hi-IN"/>
         </w:rPr>
-        <w:t xml:space="preserve"> (we can assume the population reached a MSB after the environmental change because the convergence to MSB is much quicker </w:t>
-      </w:r>
-      <w:proofErr w:type="spellStart"/>
-      <w:r>
-        <w:rPr>
-          <w:lang w:bidi="hi-IN"/>
-        </w:rPr>
-        <w:t>then</w:t>
-      </w:r>
-      <w:proofErr w:type="spellEnd"/>
-      <w:r>
-        <w:rPr>
-          <w:lang w:bidi="hi-IN"/>
-        </w:rPr>
-        <w:t xml:space="preserve"> adaptation)</w:t>
+        <w:t xml:space="preserve"> (we can assume the population reached a MSB after the environmental change because the convergence to MSB is much quicker then adaptation)</w:t>
       </w:r>
       <w:r>
         <w:rPr>
@@ -12011,13 +11772,8 @@
         <w:t>q</w:t>
       </w:r>
       <w:r>
-        <w:t xml:space="preserve"> that a random newborn is a double mutant we can derive the probability that some double mutants appear in the next generation</w:t>
-      </w:r>
-      <w:proofErr w:type="gramStart"/>
-      <w:r>
-        <w:t xml:space="preserve">: </w:t>
-      </w:r>
-      <w:proofErr w:type="gramEnd"/>
+        <w:t xml:space="preserve"> that a random newborn is a double mutant we can derive the probability that some double mutants appear in the next generation: </w:t>
+      </w:r>
       <m:oMath>
         <m:r>
           <w:rPr>
@@ -12150,7 +11906,6 @@
       <w:r>
         <w:t xml:space="preserve"> guarantees that </w:t>
       </w:r>
-      <w:proofErr w:type="spellStart"/>
       <w:r>
         <w:rPr>
           <w:i/>
@@ -12158,11 +11913,9 @@
         </w:rPr>
         <w:t>Nq</w:t>
       </w:r>
-      <w:proofErr w:type="spellEnd"/>
       <w:r>
         <w:t xml:space="preserve"> is very small and therefore this probability can be approximated by </w:t>
       </w:r>
-      <w:proofErr w:type="spellStart"/>
       <w:r>
         <w:rPr>
           <w:i/>
@@ -12170,7 +11923,6 @@
         </w:rPr>
         <w:t>Nq</w:t>
       </w:r>
-      <w:proofErr w:type="spellEnd"/>
       <w:r>
         <w:t>.</w:t>
       </w:r>
@@ -12360,7 +12112,6 @@
       <w:r>
         <w:t xml:space="preserve"> follows a geometric distribution with probability </w:t>
       </w:r>
-      <w:proofErr w:type="spellStart"/>
       <w:r>
         <w:rPr>
           <w:i/>
@@ -12368,7 +12119,6 @@
         </w:rPr>
         <w:t>Nqρ</w:t>
       </w:r>
-      <w:proofErr w:type="spellEnd"/>
       <w:r>
         <w:t xml:space="preserve"> </w:t>
       </w:r>
@@ -12699,15 +12449,7 @@
         <w:t>τ</w:t>
       </w:r>
       <w:r>
-        <w:t xml:space="preserve">. Stress-induced mutagenesis, as was numerically shown by </w:t>
-      </w:r>
-      <w:proofErr w:type="spellStart"/>
-      <w:r>
-        <w:t>Agrawal</w:t>
-      </w:r>
-      <w:proofErr w:type="spellEnd"/>
-      <w:r>
-        <w:t xml:space="preserve"> </w:t>
+        <w:t xml:space="preserve">. Stress-induced mutagenesis, as was numerically shown by Agrawal </w:t>
       </w:r>
       <w:r>
         <w:fldChar w:fldCharType="begin" w:fldLock="1"/>
@@ -12895,13 +12637,8 @@
         <w:t>, this is still a good approximation</w:t>
       </w:r>
       <w:r>
-        <w:t xml:space="preserve"> (</w:t>
-      </w:r>
-      <w:proofErr w:type="gramStart"/>
-      <w:r>
-        <w:t xml:space="preserve">because </w:t>
-      </w:r>
-      <w:proofErr w:type="gramEnd"/>
+        <w:t xml:space="preserve"> (because </w:t>
+      </w:r>
       <m:oMath>
         <m:r>
           <w:rPr>
@@ -12991,16 +12728,8 @@
         <w:rPr>
           <w:rFonts w:eastAsiaTheme="minorEastAsia"/>
         </w:rPr>
-        <w:t xml:space="preserve">, CM decreases the population mean fitness with respect to NM, but SIM can increase the population mean fitness with respect to NM. A sufficient condition is that the mutation rate of individuals with below average fitness is increased. Because we assume </w:t>
-      </w:r>
-      <w:proofErr w:type="gramStart"/>
-      <w:r>
-        <w:rPr>
-          <w:rFonts w:eastAsiaTheme="minorEastAsia"/>
-        </w:rPr>
-        <w:t xml:space="preserve">that </w:t>
-      </w:r>
-      <w:proofErr w:type="gramEnd"/>
+        <w:t xml:space="preserve">, CM decreases the population mean fitness with respect to NM, but SIM can increase the population mean fitness with respect to NM. A sufficient condition is that the mutation rate of individuals with below average fitness is increased. Because we assume that </w:t>
+      </w:r>
       <m:oMath>
         <m:r>
           <w:rPr>
@@ -13720,7 +13449,6 @@
       <w:r>
         <w:t xml:space="preserve"> (including </w:t>
       </w:r>
-      <w:proofErr w:type="spellStart"/>
       <w:r>
         <w:rPr>
           <w:i/>
@@ -13728,7 +13456,6 @@
         </w:rPr>
         <w:t>ab</w:t>
       </w:r>
-      <w:proofErr w:type="spellEnd"/>
       <w:r>
         <w:t>)</w:t>
       </w:r>
@@ -13858,16 +13585,7 @@
           <w:iCs/>
           <w:lang w:bidi="hi-IN"/>
         </w:rPr>
-        <w:t>1/</w:t>
-      </w:r>
-      <w:proofErr w:type="spellStart"/>
-      <w:r>
-        <w:rPr>
-          <w:i/>
-          <w:iCs/>
-          <w:lang w:bidi="hi-IN"/>
-        </w:rPr>
-        <w:t>N</w:t>
+        <w:t>1/N</w:t>
       </w:r>
       <w:r>
         <w:rPr>
@@ -13884,7 +13602,6 @@
         </w:rPr>
         <w:t>q</w:t>
       </w:r>
-      <w:proofErr w:type="spellEnd"/>
       <w:r>
         <w:rPr>
           <w:lang w:bidi="hi-IN"/>
@@ -14628,8 +14345,6 @@
         </w:rPr>
         <w:t xml:space="preserve">The right-hand side approximations are for small values of </w:t>
       </w:r>
-      <w:proofErr w:type="spellStart"/>
-      <w:proofErr w:type="gramStart"/>
       <w:r>
         <w:rPr>
           <w:i/>
@@ -14644,8 +14359,6 @@
         </w:rPr>
         <w:t>U</w:t>
       </w:r>
-      <w:proofErr w:type="spellEnd"/>
-      <w:proofErr w:type="gramEnd"/>
       <w:r>
         <w:t>.</w:t>
       </w:r>
@@ -14774,7 +14487,6 @@
       <w:r>
         <w:t xml:space="preserve">adaptation with SIM-I is also faster than with NM, but not as fast as with CM because only single mutants </w:t>
       </w:r>
-      <w:proofErr w:type="spellStart"/>
       <w:r>
         <w:rPr>
           <w:i/>
@@ -14782,11 +14494,9 @@
         </w:rPr>
         <w:t>aB</w:t>
       </w:r>
-      <w:proofErr w:type="spellEnd"/>
       <w:r>
         <w:t xml:space="preserve"> and </w:t>
       </w:r>
-      <w:proofErr w:type="spellStart"/>
       <w:r>
         <w:rPr>
           <w:i/>
@@ -14794,7 +14504,6 @@
         </w:rPr>
         <w:t>Ab</w:t>
       </w:r>
-      <w:proofErr w:type="spellEnd"/>
       <w:r>
         <w:t xml:space="preserve"> hypermutate</w:t>
       </w:r>
@@ -14976,7 +14685,6 @@
         </w:rPr>
         <w:t xml:space="preserve">These approximations, and therefore these results, all depend on the constraints above, of which the most important is </w:t>
       </w:r>
-      <w:proofErr w:type="spellStart"/>
       <w:r>
         <w:rPr>
           <w:rFonts w:ascii="Times New Roman" w:eastAsiaTheme="minorEastAsia" w:hAnsi="Times New Roman" w:cs="Times New Roman"/>
@@ -14993,17 +14701,7 @@
           <w:iCs/>
           <w:lang w:bidi="hi-IN"/>
         </w:rPr>
-        <w:t>U</w:t>
-      </w:r>
-      <w:proofErr w:type="spellEnd"/>
-      <w:r>
-        <w:rPr>
-          <w:rFonts w:eastAsiaTheme="minorEastAsia"/>
-          <w:i/>
-          <w:iCs/>
-          <w:lang w:bidi="hi-IN"/>
-        </w:rPr>
-        <w:t>&lt;s</w:t>
+        <w:t>U&lt;s</w:t>
       </w:r>
       <w:r>
         <w:rPr>
@@ -15375,7 +15073,6 @@
         <w:pStyle w:val="FigureLegend"/>
       </w:pPr>
       <w:bookmarkStart w:id="18" w:name="_Ref360183592"/>
-      <w:proofErr w:type="gramStart"/>
       <w:r>
         <w:rPr>
           <w:b/>
@@ -15383,7 +15080,6 @@
         </w:rPr>
         <w:t xml:space="preserve">Figure </w:t>
       </w:r>
-      <w:proofErr w:type="gramEnd"/>
       <w:r>
         <w:rPr>
           <w:b/>
@@ -15421,7 +15117,6 @@
         <w:fldChar w:fldCharType="end"/>
       </w:r>
       <w:bookmarkEnd w:id="18"/>
-      <w:proofErr w:type="gramStart"/>
       <w:r>
         <w:rPr>
           <w:b/>
@@ -15443,7 +15138,6 @@
         </w:rPr>
         <w:t>omplex adaptation with three mutational strategies.</w:t>
       </w:r>
-      <w:proofErr w:type="gramEnd"/>
       <w:r>
         <w:t xml:space="preserve"> The figure shows the waiting time for adaptation (the inverse of the adaptation time </w:t>
       </w:r>
@@ -15549,7 +15243,6 @@
       <w:r>
         <w:t xml:space="preserve">CM (dashed red with circles) is constitutive mutagenesis; SIM-I (solid blue with circles) is stress-induced mutagenesis where the wildtype </w:t>
       </w:r>
-      <w:proofErr w:type="spellStart"/>
       <w:r>
         <w:rPr>
           <w:i/>
@@ -15557,11 +15250,9 @@
         </w:rPr>
         <w:t>ab</w:t>
       </w:r>
-      <w:proofErr w:type="spellEnd"/>
       <w:r>
         <w:t xml:space="preserve"> is not stressed; SIM-II (dotted green with x's) is stress-induced mutagenesis where the wildtype </w:t>
       </w:r>
-      <w:proofErr w:type="spellStart"/>
       <w:r>
         <w:rPr>
           <w:i/>
@@ -15569,7 +15260,6 @@
         </w:rPr>
         <w:t>ab</w:t>
       </w:r>
-      <w:proofErr w:type="spellEnd"/>
       <w:r>
         <w:t xml:space="preserve"> is stressed. Note that the advantage of SIM-II over CM but this cannot be seen in this resolution. The markers represent results of </w:t>
       </w:r>
@@ -15936,21 +15626,12 @@
         </w:rPr>
         <w:t xml:space="preserve">, </w:t>
       </w:r>
-      <w:proofErr w:type="spellStart"/>
-      <w:r>
-        <w:rPr>
-          <w:i/>
-          <w:iCs/>
-        </w:rPr>
-        <w:t>τU</w:t>
-      </w:r>
-      <w:proofErr w:type="spellEnd"/>
-      <w:r>
-        <w:rPr>
-          <w:i/>
-          <w:iCs/>
-        </w:rPr>
-        <w:t>&gt;s</w:t>
+      <w:r>
+        <w:rPr>
+          <w:i/>
+          <w:iCs/>
+        </w:rPr>
+        <w:t>τU&gt;s</w:t>
       </w:r>
       <w:r>
         <w:rPr>
@@ -16018,7 +15699,6 @@
         <w:lastRenderedPageBreak/>
         <w:t xml:space="preserve">strategy with </w:t>
       </w:r>
-      <w:proofErr w:type="spellStart"/>
       <w:r>
         <w:rPr>
           <w:i/>
@@ -16034,7 +15714,6 @@
         </w:rPr>
         <w:t>CM</w:t>
       </w:r>
-      <w:proofErr w:type="spellEnd"/>
       <w:r>
         <w:t>=2</w:t>
       </w:r>
@@ -16053,15 +15732,7 @@
           <w:i/>
           <w:iCs/>
         </w:rPr>
-        <w:t xml:space="preserve"> </w:t>
-      </w:r>
-      <w:proofErr w:type="spellStart"/>
-      <w:r>
-        <w:rPr>
-          <w:i/>
-          <w:iCs/>
-        </w:rPr>
-        <w:t>τ</w:t>
+        <w:t xml:space="preserve"> τ</w:t>
       </w:r>
       <w:r>
         <w:rPr>
@@ -16071,7 +15742,6 @@
         </w:rPr>
         <w:t>SIM</w:t>
       </w:r>
-      <w:proofErr w:type="spellEnd"/>
       <w:r>
         <w:t>=</w:t>
       </w:r>
@@ -16088,18 +15758,43 @@
         <w:t>-fold</w:t>
       </w:r>
       <w:r>
-        <w:t xml:space="preserve">. The mutational burden will decrease the mean fitness </w:t>
-      </w:r>
-      <w:r>
-        <w:rPr>
-          <w:highlight w:val="yellow"/>
-        </w:rPr>
-        <w:t>0.9972-fold with CM and 0.996-fold</w:t>
-      </w:r>
-      <w:bookmarkStart w:id="19" w:name="_GoBack"/>
-      <w:bookmarkEnd w:id="19"/>
-      <w:r>
-        <w:t xml:space="preserve"> with the mixed strategy, but will not have an effect with SIM.</w:t>
+        <w:t xml:space="preserve">. </w:t>
+      </w:r>
+      <w:r>
+        <w:t>However, this increase in adaptation rate can have a price: t</w:t>
+      </w:r>
+      <w:r>
+        <w:t xml:space="preserve">he mutational burden will decrease the </w:t>
+      </w:r>
+      <w:r>
+        <w:t xml:space="preserve">population </w:t>
+      </w:r>
+      <w:r>
+        <w:t xml:space="preserve">mean fitness </w:t>
+      </w:r>
+      <w:r>
+        <w:t>from 0.9996 with NM to 0.</w:t>
+      </w:r>
+      <w:r>
+        <w:t xml:space="preserve">996 </w:t>
+      </w:r>
+      <w:r>
+        <w:t xml:space="preserve">with CM and </w:t>
+      </w:r>
+      <w:r>
+        <w:t>0.9992</w:t>
+      </w:r>
+      <w:r>
+        <w:t xml:space="preserve"> with the mixed strategy. This price in not paid with </w:t>
+      </w:r>
+      <w:r>
+        <w:t>SIM</w:t>
+      </w:r>
+      <w:r>
+        <w:t>, because the mean fitness only depends on the mutation rate of fit individuals (neglecting the effects of beneficial mutations)</w:t>
+      </w:r>
+      <w:r>
+        <w:t>.</w:t>
       </w:r>
     </w:p>
     <w:p>
@@ -16167,7 +15862,7 @@
           <w:lang w:bidi="hi-IN"/>
         </w:rPr>
       </w:pPr>
-      <w:bookmarkStart w:id="20" w:name="_Ref360184105"/>
+      <w:bookmarkStart w:id="19" w:name="_Ref360184105"/>
       <w:r>
         <w:rPr>
           <w:b/>
@@ -16211,7 +15906,7 @@
         </w:rPr>
         <w:fldChar w:fldCharType="end"/>
       </w:r>
-      <w:bookmarkEnd w:id="20"/>
+      <w:bookmarkEnd w:id="19"/>
       <w:r>
         <w:rPr>
           <w:b/>
@@ -16248,13 +15943,99 @@
         <w:rPr>
           <w:noProof/>
         </w:rPr>
-        <w:t xml:space="preserve">The figure shows the population mean fitness and adaptation rate of a mutator compared to non-mutators (NM) on the </w:t>
-      </w:r>
-      <w:r>
-        <w:rPr>
-          <w:lang w:bidi="hi-IN"/>
-        </w:rPr>
-        <w:t>x-axis and y-axis, respectively. Constitutive mutators (CM; in red) increase the mutation rate of all individuals; Stress-induced mutators (SIM; in blue) increase the mutation rate of stressed or maladapted individuals; Mixed strategies (in</w:t>
+        <w:t xml:space="preserve">The figure shows the </w:t>
+      </w:r>
+      <w:r>
+        <w:rPr>
+          <w:noProof/>
+        </w:rPr>
+        <w:t xml:space="preserve">change in </w:t>
+      </w:r>
+      <w:r>
+        <w:rPr>
+          <w:noProof/>
+        </w:rPr>
+        <w:t xml:space="preserve">population mean fitness </w:t>
+      </w:r>
+      <w:r>
+        <w:rPr>
+          <w:noProof/>
+        </w:rPr>
+        <w:t xml:space="preserve">(x-axis) </w:t>
+      </w:r>
+      <w:r>
+        <w:rPr>
+          <w:noProof/>
+        </w:rPr>
+        <w:t>and adaptation rate</w:t>
+      </w:r>
+      <w:r>
+        <w:rPr>
+          <w:noProof/>
+        </w:rPr>
+        <w:t xml:space="preserve"> (y-axis)</w:t>
+      </w:r>
+      <w:r>
+        <w:rPr>
+          <w:noProof/>
+        </w:rPr>
+        <w:t xml:space="preserve"> of a </w:t>
+      </w:r>
+      <w:r>
+        <w:rPr>
+          <w:noProof/>
+        </w:rPr>
+        <w:t xml:space="preserve">mutational strategy </w:t>
+      </w:r>
+      <w:r>
+        <w:rPr>
+          <w:noProof/>
+        </w:rPr>
+        <w:t xml:space="preserve">compared to </w:t>
+      </w:r>
+      <w:r>
+        <w:rPr>
+          <w:noProof/>
+        </w:rPr>
+        <w:t xml:space="preserve">normal mutagenesis </w:t>
+      </w:r>
+      <w:r>
+        <w:rPr>
+          <w:noProof/>
+        </w:rPr>
+        <w:t>(NM)</w:t>
+      </w:r>
+      <w:r>
+        <w:rPr>
+          <w:lang w:bidi="hi-IN"/>
+        </w:rPr>
+        <w:t xml:space="preserve">. Constitutive </w:t>
+      </w:r>
+      <w:r>
+        <w:rPr>
+          <w:lang w:bidi="hi-IN"/>
+        </w:rPr>
+        <w:t xml:space="preserve">mutagenesis </w:t>
+      </w:r>
+      <w:r>
+        <w:rPr>
+          <w:lang w:bidi="hi-IN"/>
+        </w:rPr>
+        <w:t>(CM; in red) increase</w:t>
+      </w:r>
+      <w:r>
+        <w:rPr>
+          <w:lang w:bidi="hi-IN"/>
+        </w:rPr>
+        <w:t>s</w:t>
+      </w:r>
+      <w:bookmarkStart w:id="20" w:name="_GoBack"/>
+      <w:bookmarkEnd w:id="20"/>
+      <w:r>
+        <w:rPr>
+          <w:lang w:bidi="hi-IN"/>
+        </w:rPr>
+        <w:t xml:space="preserve"> the mutation rate of all individuals; Stress-induced mutators (SIM; in blue) increase the mutation rate of stressed or maladapted individuals; Mixed strategies (in</w:t>
       </w:r>
       <w:r>
         <w:rPr>
@@ -16316,7 +16097,6 @@
       <w:r>
         <w:t xml:space="preserve">. </w:t>
       </w:r>
-      <w:proofErr w:type="gramStart"/>
       <w:r>
         <w:rPr>
           <w:rFonts w:ascii="Times New Roman" w:hAnsi="Times New Roman" w:cs="Times New Roman"/>
@@ -16325,7 +16105,6 @@
         </w:rPr>
         <w:t>τ</w:t>
       </w:r>
-      <w:proofErr w:type="gramEnd"/>
       <w:r>
         <w:rPr>
           <w:i/>
@@ -16520,21 +16299,14 @@
         <w:rPr>
           <w:lang w:bidi="hi-IN"/>
         </w:rPr>
-        <w:t xml:space="preserve">. We showed that SIM breaks the trade-off between adaptability and adaptedness, allowing rapid adaptation without compromising the population </w:t>
-      </w:r>
-      <w:proofErr w:type="gramStart"/>
-      <w:r>
-        <w:rPr>
-          <w:lang w:bidi="hi-IN"/>
-        </w:rPr>
-        <w:t>mean</w:t>
-      </w:r>
-      <w:proofErr w:type="gramEnd"/>
-      <w:r>
-        <w:rPr>
-          <w:lang w:bidi="hi-IN"/>
-        </w:rPr>
-        <w:t xml:space="preserve"> fitness. </w:t>
+        <w:t xml:space="preserve">. We showed that SIM breaks the trade-off </w:t>
+      </w:r>
+      <w:r>
+        <w:rPr>
+          <w:lang w:bidi="hi-IN"/>
+        </w:rPr>
+        <w:lastRenderedPageBreak/>
+        <w:t xml:space="preserve">between adaptability and adaptedness, allowing rapid adaptation without compromising the population mean fitness. </w:t>
       </w:r>
     </w:p>
     <w:p>
@@ -16547,7 +16319,6 @@
         <w:rPr>
           <w:lang w:bidi="hi-IN"/>
         </w:rPr>
-        <w:lastRenderedPageBreak/>
         <w:t>One of the features included in our model was that of a mixed strategy – a mutational strategy that combines CM and SIM. There are two examples of such as strategy. First, if individuals' sensing of stress in not perfect (which is probably the case in any biological realistic scenario) then one can expect that there would be errors in the induction of mutagenesis: induction of mutagenesis without stress, as well as failure to induce mutagenesis under stress. Second, a mutator allele can increase the mutation rate without stress and increase it even more under stress</w:t>
       </w:r>
       <w:r>
@@ -17136,11 +16907,11 @@
         <w:fldChar w:fldCharType="end"/>
       </w:r>
       <w:r>
-        <w:t xml:space="preserve">. If an experimental population evolves under conditions such as those described in our model, it will be possible to measure the adaptation time with and without SIM and compare it to our analytical approximations. In addition, it will </w:t>
+        <w:t xml:space="preserve">. If an experimental population evolves under conditions such as </w:t>
       </w:r>
       <w:r>
         <w:lastRenderedPageBreak/>
-        <w:t>be possible to measure the mean fitness of populations at a mutation-selection balance to determine the relative advantage and disadvantage of the different mutational strategies.</w:t>
+        <w:t>those described in our model, it will be possible to measure the adaptation time with and without SIM and compare it to our analytical approximations. In addition, it will be possible to measure the mean fitness of populations at a mutation-selection balance to determine the relative advantage and disadvantage of the different mutational strategies.</w:t>
       </w:r>
     </w:p>
     <w:p>
@@ -21139,7 +20910,7 @@
 </file>
 
 <file path=customXml/itemProps1.xml><?xml version="1.0" encoding="utf-8"?>
-<ds:datastoreItem xmlns:ds="http://schemas.openxmlformats.org/officeDocument/2006/customXml" ds:itemID="{1AAC1E4C-CD36-4BE1-A53A-89EEF5E9E4FF}">
+<ds:datastoreItem xmlns:ds="http://schemas.openxmlformats.org/officeDocument/2006/customXml" ds:itemID="{5509BEC9-7863-4E70-9C18-1C0A0C1F9BFF}">
   <ds:schemaRefs>
     <ds:schemaRef ds:uri="http://schemas.openxmlformats.org/officeDocument/2006/bibliography"/>
   </ds:schemaRefs>

</xml_diff>

<commit_message>
revised fig 4 legend and discussion
</commit_message>
<xml_diff>
--- a/manuscript/ms2.docx
+++ b/manuscript/ms2.docx
@@ -495,7 +495,15 @@
         <w:t>d</w:t>
       </w:r>
       <w:r>
-        <w:t xml:space="preserve"> theoretical treatment by Agrawal </w:t>
+        <w:t xml:space="preserve"> theoretical treatment by </w:t>
+      </w:r>
+      <w:proofErr w:type="spellStart"/>
+      <w:r>
+        <w:t>Agrawal</w:t>
+      </w:r>
+      <w:proofErr w:type="spellEnd"/>
+      <w:r>
+        <w:t xml:space="preserve"> </w:t>
       </w:r>
       <w:r>
         <w:fldChar w:fldCharType="begin" w:fldLock="1"/>
@@ -794,6 +802,7 @@
         </w:rPr>
         <w:t>ω</w:t>
       </w:r>
+      <w:proofErr w:type="gramStart"/>
       <w:r>
         <w:rPr>
           <w:i/>
@@ -808,7 +817,16 @@
           <w:iCs/>
           <w:lang w:bidi="hi-IN"/>
         </w:rPr>
-        <w:t>(1-s)</w:t>
+        <w:t>(</w:t>
+      </w:r>
+      <w:proofErr w:type="gramEnd"/>
+      <w:r>
+        <w:rPr>
+          <w:i/>
+          <w:iCs/>
+          <w:lang w:bidi="hi-IN"/>
+        </w:rPr>
+        <w:t>1-s)</w:t>
       </w:r>
       <w:r>
         <w:rPr>
@@ -1140,8 +1158,16 @@
         <w:rPr>
           <w:lang w:bidi="hi-IN"/>
         </w:rPr>
-        <w:t xml:space="preserve"> deleterious mutations by </w:t>
-      </w:r>
+        <w:t xml:space="preserve"> deleterious mutations </w:t>
+      </w:r>
+      <w:proofErr w:type="gramStart"/>
+      <w:r>
+        <w:rPr>
+          <w:lang w:bidi="hi-IN"/>
+        </w:rPr>
+        <w:t xml:space="preserve">by </w:t>
+      </w:r>
+      <w:proofErr w:type="gramEnd"/>
       <m:oMath>
         <m:sSub>
           <m:sSubPr>
@@ -1406,8 +1432,17 @@
           <w:rFonts w:eastAsiaTheme="minorEastAsia"/>
           <w:lang w:bidi="hi-IN"/>
         </w:rPr>
-        <w:t xml:space="preserve"> (denoting </w:t>
-      </w:r>
+        <w:t xml:space="preserve"> (</w:t>
+      </w:r>
+      <w:proofErr w:type="gramStart"/>
+      <w:r>
+        <w:rPr>
+          <w:rFonts w:eastAsiaTheme="minorEastAsia"/>
+          <w:lang w:bidi="hi-IN"/>
+        </w:rPr>
+        <w:t xml:space="preserve">denoting </w:t>
+      </w:r>
+      <w:proofErr w:type="gramEnd"/>
       <m:oMath>
         <m:r>
           <w:rPr>
@@ -2398,6 +2433,7 @@
         </w:rPr>
         <w:t xml:space="preserve"> and by the </w:t>
       </w:r>
+      <w:proofErr w:type="spellStart"/>
       <w:r>
         <w:rPr>
           <w:rFonts w:eastAsiaTheme="minorEastAsia"/>
@@ -2405,7 +2441,17 @@
           <w:iCs/>
           <w:lang w:bidi="hi-IN"/>
         </w:rPr>
-        <w:t>Perron-Frobenius Theorem</w:t>
+        <w:t>Perron-Frobenius</w:t>
+      </w:r>
+      <w:proofErr w:type="spellEnd"/>
+      <w:r>
+        <w:rPr>
+          <w:rFonts w:eastAsiaTheme="minorEastAsia"/>
+          <w:i/>
+          <w:iCs/>
+          <w:lang w:bidi="hi-IN"/>
+        </w:rPr>
+        <w:t xml:space="preserve"> Theorem</w:t>
       </w:r>
       <w:r>
         <w:rPr>
@@ -3016,8 +3062,17 @@
           <w:rFonts w:eastAsiaTheme="minorEastAsia"/>
           <w:lang w:bidi="hi-IN"/>
         </w:rPr>
-        <w:t xml:space="preserve"> is a triangle matrix and its largest eigenvalue is the largest main diagonal element: </w:t>
-      </w:r>
+        <w:t xml:space="preserve"> is a triangle matrix and its largest eigenvalue is the largest main diagonal element</w:t>
+      </w:r>
+      <w:proofErr w:type="gramStart"/>
+      <w:r>
+        <w:rPr>
+          <w:rFonts w:eastAsiaTheme="minorEastAsia"/>
+          <w:lang w:bidi="hi-IN"/>
+        </w:rPr>
+        <w:t xml:space="preserve">: </w:t>
+      </w:r>
+      <w:proofErr w:type="gramEnd"/>
       <m:oMath>
         <m:sSup>
           <m:sSupPr>
@@ -3910,7 +3965,23 @@
           <w:rFonts w:eastAsiaTheme="minorEastAsia"/>
           <w:lang w:bidi="hi-IN"/>
         </w:rPr>
-        <w:t xml:space="preserve">However, this framework allows to easily calculate the population mean fitness numerically for finite </w:t>
+        <w:t xml:space="preserve">However, this framework allows to easily </w:t>
+      </w:r>
+      <w:proofErr w:type="gramStart"/>
+      <w:r>
+        <w:rPr>
+          <w:rFonts w:eastAsiaTheme="minorEastAsia"/>
+          <w:lang w:bidi="hi-IN"/>
+        </w:rPr>
+        <w:t>calculate</w:t>
+      </w:r>
+      <w:proofErr w:type="gramEnd"/>
+      <w:r>
+        <w:rPr>
+          <w:rFonts w:eastAsiaTheme="minorEastAsia"/>
+          <w:lang w:bidi="hi-IN"/>
+        </w:rPr>
+        <w:t xml:space="preserve"> the population mean fitness numerically for finite </w:t>
       </w:r>
       <w:r>
         <w:rPr>
@@ -4019,6 +4090,7 @@
         </w:rPr>
         <w:t xml:space="preserve">the </w:t>
       </w:r>
+      <w:proofErr w:type="spellStart"/>
       <w:r>
         <w:rPr>
           <w:rFonts w:eastAsiaTheme="minorEastAsia"/>
@@ -4028,6 +4100,7 @@
         </w:rPr>
         <w:t>mean_fitness</w:t>
       </w:r>
+      <w:proofErr w:type="spellEnd"/>
       <w:r>
         <w:rPr>
           <w:rFonts w:eastAsiaTheme="minorEastAsia"/>
@@ -4077,6 +4150,7 @@
       <w:r>
         <w:t xml:space="preserve">onsider a population in which the wildtype genotype is </w:t>
       </w:r>
+      <w:proofErr w:type="spellStart"/>
       <w:r>
         <w:rPr>
           <w:i/>
@@ -4084,6 +4158,7 @@
         </w:rPr>
         <w:t>ab</w:t>
       </w:r>
+      <w:proofErr w:type="spellEnd"/>
       <w:r>
         <w:t xml:space="preserve"> and its fitness is 1. </w:t>
       </w:r>
@@ -4099,6 +4174,7 @@
       <w:r>
         <w:t xml:space="preserve">change </w:t>
       </w:r>
+      <w:proofErr w:type="gramStart"/>
       <w:r>
         <w:rPr>
           <w:i/>
@@ -4107,7 +4183,11 @@
         <w:t>a</w:t>
       </w:r>
       <w:r>
-        <w:t xml:space="preserve"> to </w:t>
+        <w:t xml:space="preserve"> to</w:t>
+      </w:r>
+      <w:proofErr w:type="gramEnd"/>
+      <w:r>
+        <w:t xml:space="preserve"> </w:t>
       </w:r>
       <w:r>
         <w:rPr>
@@ -4189,7 +4269,15 @@
           <w:i/>
           <w:iCs/>
         </w:rPr>
-        <w:t>(1-s)</w:t>
+        <w:t>(1-s</w:t>
+      </w:r>
+      <w:proofErr w:type="gramStart"/>
+      <w:r>
+        <w:rPr>
+          <w:i/>
+          <w:iCs/>
+        </w:rPr>
+        <w:t>)</w:t>
       </w:r>
       <w:r>
         <w:rPr>
@@ -4199,6 +4287,7 @@
         </w:rPr>
         <w:t>2</w:t>
       </w:r>
+      <w:proofErr w:type="gramEnd"/>
       <w:r>
         <w:rPr>
           <w:i/>
@@ -4261,11 +4350,20 @@
         <w:t xml:space="preserve">. </w:t>
       </w:r>
       <w:r>
-        <w:t xml:space="preserve">We study four different mutational strategies: NM, CM, SIM-I with which </w:t>
+        <w:t xml:space="preserve">We study four different mutational strategies: NM, CM, </w:t>
+      </w:r>
+      <w:proofErr w:type="gramStart"/>
+      <w:r>
+        <w:t>SIM</w:t>
+      </w:r>
+      <w:proofErr w:type="gramEnd"/>
+      <w:r>
+        <w:t xml:space="preserve">-I with which </w:t>
       </w:r>
       <w:r>
         <w:t xml:space="preserve">all genotypes except </w:t>
       </w:r>
+      <w:proofErr w:type="spellStart"/>
       <w:r>
         <w:rPr>
           <w:i/>
@@ -4273,6 +4371,7 @@
         </w:rPr>
         <w:t>ab</w:t>
       </w:r>
+      <w:proofErr w:type="spellEnd"/>
       <w:r>
         <w:t xml:space="preserve"> and </w:t>
       </w:r>
@@ -4335,7 +4434,15 @@
         <w:fldChar w:fldCharType="end"/>
       </w:r>
       <w:r>
-        <w:t xml:space="preserve">a), in which we assume that: (i) </w:t>
+        <w:t>a), in which we assume that: (</w:t>
+      </w:r>
+      <w:proofErr w:type="spellStart"/>
+      <w:r>
+        <w:t>i</w:t>
+      </w:r>
+      <w:proofErr w:type="spellEnd"/>
+      <w:r>
+        <w:t xml:space="preserve">) </w:t>
       </w:r>
       <w:r>
         <w:t xml:space="preserve">genotypes </w:t>
@@ -4346,6 +4453,7 @@
       <w:r>
         <w:t xml:space="preserve"> (except </w:t>
       </w:r>
+      <w:proofErr w:type="spellStart"/>
       <w:r>
         <w:rPr>
           <w:i/>
@@ -4353,9 +4461,11 @@
         </w:rPr>
         <w:t>Ab</w:t>
       </w:r>
+      <w:proofErr w:type="spellEnd"/>
       <w:r>
         <w:t xml:space="preserve"> and </w:t>
       </w:r>
+      <w:proofErr w:type="spellStart"/>
       <w:r>
         <w:rPr>
           <w:i/>
@@ -4363,6 +4473,7 @@
         </w:rPr>
         <w:t>aB</w:t>
       </w:r>
+      <w:proofErr w:type="spellEnd"/>
       <w:r>
         <w:t>)</w:t>
       </w:r>
@@ -4391,7 +4502,15 @@
         <w:fldChar w:fldCharType="end"/>
       </w:r>
       <w:r>
-        <w:t>b), in which we: (i) let individuals with accumulated deleterious mutations contribute to adaptation, and (ii) let the MSB evolve from a mutation-free population.</w:t>
+        <w:t>b), in which we: (</w:t>
+      </w:r>
+      <w:proofErr w:type="spellStart"/>
+      <w:r>
+        <w:t>i</w:t>
+      </w:r>
+      <w:proofErr w:type="spellEnd"/>
+      <w:r>
+        <w:t>) let individuals with accumulated deleterious mutations contribute to adaptation, and (ii) let the MSB evolve from a mutation-free population.</w:t>
       </w:r>
     </w:p>
     <w:p>
@@ -4462,6 +4581,7 @@
         </w:rPr>
       </w:pPr>
       <w:bookmarkStart w:id="0" w:name="_Ref354316371"/>
+      <w:proofErr w:type="gramStart"/>
       <w:r>
         <w:rPr>
           <w:b/>
@@ -4469,6 +4589,7 @@
         </w:rPr>
         <w:t xml:space="preserve">Figure </w:t>
       </w:r>
+      <w:proofErr w:type="gramEnd"/>
       <w:r>
         <w:rPr>
           <w:b/>
@@ -4506,6 +4627,7 @@
         <w:fldChar w:fldCharType="end"/>
       </w:r>
       <w:bookmarkEnd w:id="0"/>
+      <w:proofErr w:type="gramStart"/>
       <w:r>
         <w:rPr>
           <w:b/>
@@ -4513,9 +4635,11 @@
         </w:rPr>
         <w:t xml:space="preserve"> – Adaptive landscape illustration.</w:t>
       </w:r>
+      <w:proofErr w:type="gramEnd"/>
       <w:r>
         <w:t xml:space="preserve"> Nodes represent genotypes: the alleles </w:t>
       </w:r>
+      <w:proofErr w:type="gramStart"/>
       <w:r>
         <w:rPr>
           <w:i/>
@@ -4524,6 +4648,30 @@
         <w:t>a</w:t>
       </w:r>
       <w:r>
+        <w:t xml:space="preserve"> or</w:t>
+      </w:r>
+      <w:proofErr w:type="gramEnd"/>
+      <w:r>
+        <w:t xml:space="preserve"> </w:t>
+      </w:r>
+      <w:r>
+        <w:rPr>
+          <w:i/>
+          <w:iCs/>
+        </w:rPr>
+        <w:t>A</w:t>
+      </w:r>
+      <w:r>
+        <w:t xml:space="preserve"> and </w:t>
+      </w:r>
+      <w:r>
+        <w:rPr>
+          <w:i/>
+          <w:iCs/>
+        </w:rPr>
+        <w:t>b</w:t>
+      </w:r>
+      <w:r>
         <w:t xml:space="preserve"> or </w:t>
       </w:r>
       <w:r>
@@ -4531,7 +4679,70 @@
           <w:i/>
           <w:iCs/>
         </w:rPr>
-        <w:t>A</w:t>
+        <w:t>B</w:t>
+      </w:r>
+      <w:r>
+        <w:t xml:space="preserve">, and in panel b also the number of deleterious alleles across the genome. Mutagenesis is induced in stressed genotypes (fitness </w:t>
+      </w:r>
+      <w:r>
+        <w:rPr>
+          <w:i/>
+          <w:iCs/>
+        </w:rPr>
+        <w:t>&lt;1</w:t>
+      </w:r>
+      <w:r>
+        <w:t xml:space="preserve"> or </w:t>
+      </w:r>
+      <w:r>
+        <w:rPr>
+          <w:i/>
+          <w:iCs/>
+        </w:rPr>
+        <w:t>&lt;1+sH</w:t>
+      </w:r>
+      <w:r>
+        <w:t>, depending on the scenario</w:t>
+      </w:r>
+      <w:r>
+        <w:t xml:space="preserve">), indicated by ellipses, while adapted genotypes (fitness </w:t>
+      </w:r>
+      <w:r>
+        <w:rPr>
+          <w:i/>
+          <w:iCs/>
+        </w:rPr>
+        <w:t>&gt;</w:t>
+      </w:r>
+      <w:r>
+        <w:rPr>
+          <w:i/>
+          <w:iCs/>
+        </w:rPr>
+        <w:t>1</w:t>
+      </w:r>
+      <w:r>
+        <w:t xml:space="preserve"> or </w:t>
+      </w:r>
+      <w:r>
+        <w:rPr>
+          <w:i/>
+          <w:iCs/>
+        </w:rPr>
+        <w:t>&gt;1+sH</w:t>
+      </w:r>
+      <w:r>
+        <w:t>, depending on the scenario</w:t>
+      </w:r>
+      <w:r>
+        <w:t xml:space="preserve">) do not hypermutate. Solid arrows represent site-specific mutations at the </w:t>
+      </w:r>
+      <w:r>
+        <w:rPr>
+          <w:i/>
+          <w:iCs/>
+        </w:rPr>
+        <w:t>a/A</w:t>
       </w:r>
       <w:r>
         <w:t xml:space="preserve"> and </w:t>
@@ -4541,89 +4752,6 @@
           <w:i/>
           <w:iCs/>
         </w:rPr>
-        <w:t>b</w:t>
-      </w:r>
-      <w:r>
-        <w:t xml:space="preserve"> or </w:t>
-      </w:r>
-      <w:r>
-        <w:rPr>
-          <w:i/>
-          <w:iCs/>
-        </w:rPr>
-        <w:t>B</w:t>
-      </w:r>
-      <w:r>
-        <w:t xml:space="preserve">, and in panel b also the number of deleterious alleles across the genome. Mutagenesis is induced in stressed genotypes (fitness </w:t>
-      </w:r>
-      <w:r>
-        <w:rPr>
-          <w:i/>
-          <w:iCs/>
-        </w:rPr>
-        <w:t>&lt;1</w:t>
-      </w:r>
-      <w:r>
-        <w:t xml:space="preserve"> or </w:t>
-      </w:r>
-      <w:r>
-        <w:rPr>
-          <w:i/>
-          <w:iCs/>
-        </w:rPr>
-        <w:t>&lt;1+sH</w:t>
-      </w:r>
-      <w:r>
-        <w:t>, depending on the scenario</w:t>
-      </w:r>
-      <w:r>
-        <w:t xml:space="preserve">), indicated by ellipses, while adapted genotypes (fitness </w:t>
-      </w:r>
-      <w:r>
-        <w:rPr>
-          <w:i/>
-          <w:iCs/>
-        </w:rPr>
-        <w:t>&gt;</w:t>
-      </w:r>
-      <w:r>
-        <w:rPr>
-          <w:i/>
-          <w:iCs/>
-        </w:rPr>
-        <w:t>1</w:t>
-      </w:r>
-      <w:r>
-        <w:t xml:space="preserve"> or </w:t>
-      </w:r>
-      <w:r>
-        <w:rPr>
-          <w:i/>
-          <w:iCs/>
-        </w:rPr>
-        <w:t>&gt;1+sH</w:t>
-      </w:r>
-      <w:r>
-        <w:t>, depending on the scenario</w:t>
-      </w:r>
-      <w:r>
-        <w:t xml:space="preserve">) do not hypermutate. Solid arrows represent site-specific mutations at the </w:t>
-      </w:r>
-      <w:r>
-        <w:rPr>
-          <w:i/>
-          <w:iCs/>
-        </w:rPr>
-        <w:t>a/A</w:t>
-      </w:r>
-      <w:r>
-        <w:t xml:space="preserve"> and </w:t>
-      </w:r>
-      <w:r>
-        <w:rPr>
-          <w:i/>
-          <w:iCs/>
-        </w:rPr>
         <w:t>b/B</w:t>
       </w:r>
       <w:r>
@@ -4647,7 +4775,23 @@
         <w:t>U</w:t>
       </w:r>
       <w:r>
-        <w:t>. Node colour represents fitness (see colourbar), from pale brown for the fittest genotype (</w:t>
+        <w:t xml:space="preserve">. Node </w:t>
+      </w:r>
+      <w:proofErr w:type="spellStart"/>
+      <w:r>
+        <w:t>colour</w:t>
+      </w:r>
+      <w:proofErr w:type="spellEnd"/>
+      <w:r>
+        <w:t xml:space="preserve"> represents fitness (see </w:t>
+      </w:r>
+      <w:proofErr w:type="spellStart"/>
+      <w:r>
+        <w:t>colourbar</w:t>
+      </w:r>
+      <w:proofErr w:type="spellEnd"/>
+      <w:r>
+        <w:t>), from pale brown for the fittest genotype (</w:t>
       </w:r>
       <w:r>
         <w:rPr>
@@ -4702,7 +4846,15 @@
           <w:i/>
           <w:iCs/>
         </w:rPr>
-        <w:t>(1-s)</w:t>
+        <w:t>(1-s</w:t>
+      </w:r>
+      <w:proofErr w:type="gramStart"/>
+      <w:r>
+        <w:rPr>
+          <w:i/>
+          <w:iCs/>
+        </w:rPr>
+        <w:t>)</w:t>
       </w:r>
       <w:r>
         <w:rPr>
@@ -4712,6 +4864,7 @@
         </w:rPr>
         <w:t>x</w:t>
       </w:r>
+      <w:proofErr w:type="gramEnd"/>
       <w:r>
         <w:t xml:space="preserve">, where </w:t>
       </w:r>
@@ -4750,6 +4903,7 @@
       <w:r>
         <w:t>At the MSB, the frequency of wildtype (</w:t>
       </w:r>
+      <w:proofErr w:type="spellStart"/>
       <w:r>
         <w:rPr>
           <w:i/>
@@ -4757,9 +4911,15 @@
         </w:rPr>
         <w:t>ab</w:t>
       </w:r>
-      <w:r>
-        <w:t xml:space="preserve">) individuals is </w:t>
-      </w:r>
+      <w:proofErr w:type="spellEnd"/>
+      <w:r>
+        <w:t xml:space="preserve">) individuals </w:t>
+      </w:r>
+      <w:proofErr w:type="gramStart"/>
+      <w:r>
+        <w:t xml:space="preserve">is </w:t>
+      </w:r>
+      <w:proofErr w:type="gramEnd"/>
       <m:oMath>
         <m:sSup>
           <m:sSupPr>
@@ -4893,6 +5053,7 @@
       <w:r>
         <w:t>the frequency of single mutants (</w:t>
       </w:r>
+      <w:proofErr w:type="spellStart"/>
       <w:r>
         <w:rPr>
           <w:i/>
@@ -4900,9 +5061,11 @@
         </w:rPr>
         <w:t>Ab</w:t>
       </w:r>
+      <w:proofErr w:type="spellEnd"/>
       <w:r>
         <w:t xml:space="preserve"> and </w:t>
       </w:r>
+      <w:proofErr w:type="spellStart"/>
       <w:r>
         <w:rPr>
           <w:i/>
@@ -4910,6 +5073,7 @@
         </w:rPr>
         <w:t>aB</w:t>
       </w:r>
+      <w:proofErr w:type="spellEnd"/>
       <w:r>
         <w:t xml:space="preserve"> combined) is </w:t>
       </w:r>
@@ -5402,6 +5566,7 @@
       <w:r>
         <w:t xml:space="preserve">If </w:t>
       </w:r>
+      <w:proofErr w:type="gramStart"/>
       <w:r>
         <w:rPr>
           <w:i/>
@@ -5412,6 +5577,7 @@
       <w:r>
         <w:t>(</w:t>
       </w:r>
+      <w:proofErr w:type="gramEnd"/>
       <w:r>
         <w:rPr>
           <w:rFonts w:ascii="Times New Roman" w:hAnsi="Times New Roman"/>
@@ -6501,6 +6667,7 @@
       <w:r>
         <w:t xml:space="preserve"> </w:t>
       </w:r>
+      <w:proofErr w:type="spellStart"/>
       <w:r>
         <w:rPr>
           <w:i/>
@@ -6508,6 +6675,7 @@
         </w:rPr>
         <w:t>ab</w:t>
       </w:r>
+      <w:proofErr w:type="spellEnd"/>
       <w:r>
         <w:t>, or via a sin</w:t>
       </w:r>
@@ -6517,6 +6685,7 @@
       <w:r>
         <w:t xml:space="preserve"> </w:t>
       </w:r>
+      <w:proofErr w:type="spellStart"/>
       <w:r>
         <w:rPr>
           <w:i/>
@@ -6524,15 +6693,25 @@
         </w:rPr>
         <w:t>Ab</w:t>
       </w:r>
+      <w:proofErr w:type="spellEnd"/>
       <w:r>
         <w:t xml:space="preserve"> or </w:t>
       </w:r>
-      <w:r>
-        <w:rPr>
-          <w:i/>
-          <w:iCs/>
-        </w:rPr>
-        <w:t xml:space="preserve">aB </w:t>
+      <w:proofErr w:type="spellStart"/>
+      <w:r>
+        <w:rPr>
+          <w:i/>
+          <w:iCs/>
+        </w:rPr>
+        <w:t>aB</w:t>
+      </w:r>
+      <w:proofErr w:type="spellEnd"/>
+      <w:r>
+        <w:rPr>
+          <w:i/>
+          <w:iCs/>
+        </w:rPr>
+        <w:t xml:space="preserve"> </w:t>
       </w:r>
       <w:r>
         <w:t>(</w:t>
@@ -6565,6 +6744,7 @@
       <w:r>
         <w:t xml:space="preserve">. Therefore, the frequencies of mutation-free wildtype </w:t>
       </w:r>
+      <w:proofErr w:type="spellStart"/>
       <w:r>
         <w:rPr>
           <w:i/>
@@ -6572,9 +6752,11 @@
         </w:rPr>
         <w:t>ab</w:t>
       </w:r>
+      <w:proofErr w:type="spellEnd"/>
       <w:r>
         <w:t xml:space="preserve"> and single mutants </w:t>
       </w:r>
+      <w:proofErr w:type="spellStart"/>
       <w:r>
         <w:rPr>
           <w:i/>
@@ -6582,9 +6764,11 @@
         </w:rPr>
         <w:t>aB</w:t>
       </w:r>
+      <w:proofErr w:type="spellEnd"/>
       <w:r>
         <w:t xml:space="preserve"> and </w:t>
       </w:r>
+      <w:proofErr w:type="spellStart"/>
       <w:r>
         <w:rPr>
           <w:i/>
@@ -6592,6 +6776,7 @@
         </w:rPr>
         <w:t>Ab</w:t>
       </w:r>
+      <w:proofErr w:type="spellEnd"/>
       <w:r>
         <w:t xml:space="preserve"> </w:t>
       </w:r>
@@ -6651,8 +6836,13 @@
         </m:sSup>
       </m:oMath>
       <w:r>
-        <w:t xml:space="preserve"> and  </w:t>
-      </w:r>
+        <w:t xml:space="preserve"> </w:t>
+      </w:r>
+      <w:proofErr w:type="gramStart"/>
+      <w:r>
+        <w:t xml:space="preserve">and  </w:t>
+      </w:r>
+      <w:proofErr w:type="gramEnd"/>
       <m:oMath>
         <m:f>
           <m:fPr>
@@ -7021,7 +7211,15 @@
         <w:t>-I</w:t>
       </w:r>
       <w:r>
-        <w:t xml:space="preserve"> the mutation rate of single mutants is increased </w:t>
+        <w:t xml:space="preserve"> the mutation rate of single mutants </w:t>
+      </w:r>
+      <w:proofErr w:type="gramStart"/>
+      <w:r>
+        <w:t>is</w:t>
+      </w:r>
+      <w:proofErr w:type="gramEnd"/>
+      <w:r>
+        <w:t xml:space="preserve"> increased </w:t>
       </w:r>
       <w:r>
         <w:rPr>
@@ -8222,6 +8420,7 @@
       <w:r>
         <w:t xml:space="preserve"> and </w:t>
       </w:r>
+      <w:proofErr w:type="spellStart"/>
       <w:r>
         <w:rPr>
           <w:i/>
@@ -8229,6 +8428,7 @@
         </w:rPr>
         <w:t>sU</w:t>
       </w:r>
+      <w:proofErr w:type="spellEnd"/>
       <w:r>
         <w:t xml:space="preserve"> is much larger than </w:t>
       </w:r>
@@ -9257,6 +9457,7 @@
       <w:r>
         <w:t xml:space="preserve">The last approximation assumes that </w:t>
       </w:r>
+      <w:proofErr w:type="gramStart"/>
       <w:r>
         <w:rPr>
           <w:i/>
@@ -9264,6 +9465,7 @@
         </w:rPr>
         <w:t>Us</w:t>
       </w:r>
+      <w:proofErr w:type="gramEnd"/>
       <w:r>
         <w:t xml:space="preserve"> is smaller than </w:t>
       </w:r>
@@ -9277,6 +9479,7 @@
       <w:r>
         <w:t xml:space="preserve"> and that </w:t>
       </w:r>
+      <w:proofErr w:type="spellStart"/>
       <w:r>
         <w:rPr>
           <w:rFonts w:ascii="Times New Roman" w:hAnsi="Times New Roman"/>
@@ -9292,6 +9495,7 @@
         </w:rPr>
         <w:t>U</w:t>
       </w:r>
+      <w:proofErr w:type="spellEnd"/>
       <w:r>
         <w:t xml:space="preserve"> is much larger than </w:t>
       </w:r>
@@ -9837,12 +10041,14 @@
       <w:r>
         <w:t xml:space="preserve"> and </w:t>
       </w:r>
+      <w:proofErr w:type="gramStart"/>
       <w:r>
         <w:t>because</w:t>
       </w:r>
       <w:r>
         <w:t xml:space="preserve"> </w:t>
       </w:r>
+      <w:proofErr w:type="gramEnd"/>
       <m:oMath>
         <m:r>
           <w:rPr>
@@ -10001,7 +10207,15 @@
         <w:t xml:space="preserve"> </w:t>
       </w:r>
       <w:r>
-        <w:t xml:space="preserve">Following Eshel </w:t>
+        <w:t xml:space="preserve">Following </w:t>
+      </w:r>
+      <w:proofErr w:type="spellStart"/>
+      <w:r>
+        <w:t>Eshel</w:t>
+      </w:r>
+      <w:proofErr w:type="spellEnd"/>
+      <w:r>
+        <w:t xml:space="preserve"> </w:t>
       </w:r>
       <w:r>
         <w:fldChar w:fldCharType="begin" w:fldLock="1"/>
@@ -10146,8 +10360,13 @@
       </w:tr>
     </w:tbl>
     <w:p>
-      <w:r>
-        <w:t xml:space="preserve">where </w:t>
+      <w:proofErr w:type="gramStart"/>
+      <w:r>
+        <w:t>where</w:t>
+      </w:r>
+      <w:proofErr w:type="gramEnd"/>
+      <w:r>
+        <w:t xml:space="preserve"> </w:t>
       </w:r>
       <w:r>
         <w:rPr>
@@ -10614,6 +10833,7 @@
       <w:r>
         <w:t xml:space="preserve">ssuming </w:t>
       </w:r>
+      <w:proofErr w:type="spellStart"/>
       <w:r>
         <w:rPr>
           <w:i/>
@@ -10621,6 +10841,7 @@
         </w:rPr>
         <w:t>sH</w:t>
       </w:r>
+      <w:proofErr w:type="spellEnd"/>
       <w:r>
         <w:t xml:space="preserve"> </w:t>
       </w:r>
@@ -10776,6 +10997,7 @@
         </w:rPr>
         <w:t xml:space="preserve"> equals that of NM and CM because the mutation rate of the wildtype </w:t>
       </w:r>
+      <w:proofErr w:type="spellStart"/>
       <w:r>
         <w:rPr>
           <w:i/>
@@ -10784,6 +11006,7 @@
         </w:rPr>
         <w:t>ab</w:t>
       </w:r>
+      <w:proofErr w:type="spellEnd"/>
       <w:r>
         <w:rPr>
           <w:lang w:bidi="hi-IN"/>
@@ -10816,6 +11039,7 @@
         </w:rPr>
         <w:t xml:space="preserve"> the mutation rate of </w:t>
       </w:r>
+      <w:proofErr w:type="spellStart"/>
       <w:r>
         <w:rPr>
           <w:i/>
@@ -10824,6 +11048,7 @@
         </w:rPr>
         <w:t>ab</w:t>
       </w:r>
+      <w:proofErr w:type="spellEnd"/>
       <w:r>
         <w:rPr>
           <w:lang w:bidi="hi-IN"/>
@@ -10862,7 +11087,21 @@
         <w:rPr>
           <w:lang w:bidi="hi-IN"/>
         </w:rPr>
-        <w:t xml:space="preserve"> (we can assume the population reached a MSB after the environmental change because the convergence to MSB is much quicker then adaptation)</w:t>
+        <w:t xml:space="preserve"> (we can assume the population reached a MSB after the environmental change because the convergence to MSB is much quicker </w:t>
+      </w:r>
+      <w:proofErr w:type="spellStart"/>
+      <w:r>
+        <w:rPr>
+          <w:lang w:bidi="hi-IN"/>
+        </w:rPr>
+        <w:t>then</w:t>
+      </w:r>
+      <w:proofErr w:type="spellEnd"/>
+      <w:r>
+        <w:rPr>
+          <w:lang w:bidi="hi-IN"/>
+        </w:rPr>
+        <w:t xml:space="preserve"> adaptation)</w:t>
       </w:r>
       <w:r>
         <w:rPr>
@@ -11772,8 +12011,13 @@
         <w:t>q</w:t>
       </w:r>
       <w:r>
-        <w:t xml:space="preserve"> that a random newborn is a double mutant we can derive the probability that some double mutants appear in the next generation: </w:t>
-      </w:r>
+        <w:t xml:space="preserve"> that a random newborn is a double mutant we can derive the probability that some double mutants appear in the next generation</w:t>
+      </w:r>
+      <w:proofErr w:type="gramStart"/>
+      <w:r>
+        <w:t xml:space="preserve">: </w:t>
+      </w:r>
+      <w:proofErr w:type="gramEnd"/>
       <m:oMath>
         <m:r>
           <w:rPr>
@@ -11906,6 +12150,7 @@
       <w:r>
         <w:t xml:space="preserve"> guarantees that </w:t>
       </w:r>
+      <w:proofErr w:type="spellStart"/>
       <w:r>
         <w:rPr>
           <w:i/>
@@ -11913,9 +12158,11 @@
         </w:rPr>
         <w:t>Nq</w:t>
       </w:r>
+      <w:proofErr w:type="spellEnd"/>
       <w:r>
         <w:t xml:space="preserve"> is very small and therefore this probability can be approximated by </w:t>
       </w:r>
+      <w:proofErr w:type="spellStart"/>
       <w:r>
         <w:rPr>
           <w:i/>
@@ -11923,6 +12170,7 @@
         </w:rPr>
         <w:t>Nq</w:t>
       </w:r>
+      <w:proofErr w:type="spellEnd"/>
       <w:r>
         <w:t>.</w:t>
       </w:r>
@@ -12112,6 +12360,7 @@
       <w:r>
         <w:t xml:space="preserve"> follows a geometric distribution with probability </w:t>
       </w:r>
+      <w:proofErr w:type="spellStart"/>
       <w:r>
         <w:rPr>
           <w:i/>
@@ -12119,6 +12368,7 @@
         </w:rPr>
         <w:t>Nqρ</w:t>
       </w:r>
+      <w:proofErr w:type="spellEnd"/>
       <w:r>
         <w:t xml:space="preserve"> </w:t>
       </w:r>
@@ -12449,7 +12699,15 @@
         <w:t>τ</w:t>
       </w:r>
       <w:r>
-        <w:t xml:space="preserve">. Stress-induced mutagenesis, as was numerically shown by Agrawal </w:t>
+        <w:t xml:space="preserve">. Stress-induced mutagenesis, as was numerically shown by </w:t>
+      </w:r>
+      <w:proofErr w:type="spellStart"/>
+      <w:r>
+        <w:t>Agrawal</w:t>
+      </w:r>
+      <w:proofErr w:type="spellEnd"/>
+      <w:r>
+        <w:t xml:space="preserve"> </w:t>
       </w:r>
       <w:r>
         <w:fldChar w:fldCharType="begin" w:fldLock="1"/>
@@ -12637,8 +12895,13 @@
         <w:t>, this is still a good approximation</w:t>
       </w:r>
       <w:r>
-        <w:t xml:space="preserve"> (because </w:t>
-      </w:r>
+        <w:t xml:space="preserve"> (</w:t>
+      </w:r>
+      <w:proofErr w:type="gramStart"/>
+      <w:r>
+        <w:t xml:space="preserve">because </w:t>
+      </w:r>
+      <w:proofErr w:type="gramEnd"/>
       <m:oMath>
         <m:r>
           <w:rPr>
@@ -12728,8 +12991,16 @@
         <w:rPr>
           <w:rFonts w:eastAsiaTheme="minorEastAsia"/>
         </w:rPr>
-        <w:t xml:space="preserve">, CM decreases the population mean fitness with respect to NM, but SIM can increase the population mean fitness with respect to NM. A sufficient condition is that the mutation rate of individuals with below average fitness is increased. Because we assume that </w:t>
-      </w:r>
+        <w:t xml:space="preserve">, CM decreases the population mean fitness with respect to NM, but SIM can increase the population mean fitness with respect to NM. A sufficient condition is that the mutation rate of individuals with below average fitness is increased. Because we assume </w:t>
+      </w:r>
+      <w:proofErr w:type="gramStart"/>
+      <w:r>
+        <w:rPr>
+          <w:rFonts w:eastAsiaTheme="minorEastAsia"/>
+        </w:rPr>
+        <w:t xml:space="preserve">that </w:t>
+      </w:r>
+      <w:proofErr w:type="gramEnd"/>
       <m:oMath>
         <m:r>
           <w:rPr>
@@ -13449,6 +13720,7 @@
       <w:r>
         <w:t xml:space="preserve"> (including </w:t>
       </w:r>
+      <w:proofErr w:type="spellStart"/>
       <w:r>
         <w:rPr>
           <w:i/>
@@ -13456,6 +13728,7 @@
         </w:rPr>
         <w:t>ab</w:t>
       </w:r>
+      <w:proofErr w:type="spellEnd"/>
       <w:r>
         <w:t>)</w:t>
       </w:r>
@@ -13585,7 +13858,16 @@
           <w:iCs/>
           <w:lang w:bidi="hi-IN"/>
         </w:rPr>
-        <w:t>1/N</w:t>
+        <w:t>1/</w:t>
+      </w:r>
+      <w:proofErr w:type="spellStart"/>
+      <w:r>
+        <w:rPr>
+          <w:i/>
+          <w:iCs/>
+          <w:lang w:bidi="hi-IN"/>
+        </w:rPr>
+        <w:t>N</w:t>
       </w:r>
       <w:r>
         <w:rPr>
@@ -13602,6 +13884,7 @@
         </w:rPr>
         <w:t>q</w:t>
       </w:r>
+      <w:proofErr w:type="spellEnd"/>
       <w:r>
         <w:rPr>
           <w:lang w:bidi="hi-IN"/>
@@ -14345,6 +14628,8 @@
         </w:rPr>
         <w:t xml:space="preserve">The right-hand side approximations are for small values of </w:t>
       </w:r>
+      <w:proofErr w:type="spellStart"/>
+      <w:proofErr w:type="gramStart"/>
       <w:r>
         <w:rPr>
           <w:i/>
@@ -14359,6 +14644,8 @@
         </w:rPr>
         <w:t>U</w:t>
       </w:r>
+      <w:proofErr w:type="spellEnd"/>
+      <w:proofErr w:type="gramEnd"/>
       <w:r>
         <w:t>.</w:t>
       </w:r>
@@ -14487,6 +14774,7 @@
       <w:r>
         <w:t xml:space="preserve">adaptation with SIM-I is also faster than with NM, but not as fast as with CM because only single mutants </w:t>
       </w:r>
+      <w:proofErr w:type="spellStart"/>
       <w:r>
         <w:rPr>
           <w:i/>
@@ -14494,9 +14782,11 @@
         </w:rPr>
         <w:t>aB</w:t>
       </w:r>
+      <w:proofErr w:type="spellEnd"/>
       <w:r>
         <w:t xml:space="preserve"> and </w:t>
       </w:r>
+      <w:proofErr w:type="spellStart"/>
       <w:r>
         <w:rPr>
           <w:i/>
@@ -14504,6 +14794,7 @@
         </w:rPr>
         <w:t>Ab</w:t>
       </w:r>
+      <w:proofErr w:type="spellEnd"/>
       <w:r>
         <w:t xml:space="preserve"> hypermutate</w:t>
       </w:r>
@@ -14685,6 +14976,7 @@
         </w:rPr>
         <w:t xml:space="preserve">These approximations, and therefore these results, all depend on the constraints above, of which the most important is </w:t>
       </w:r>
+      <w:proofErr w:type="spellStart"/>
       <w:r>
         <w:rPr>
           <w:rFonts w:ascii="Times New Roman" w:eastAsiaTheme="minorEastAsia" w:hAnsi="Times New Roman" w:cs="Times New Roman"/>
@@ -14701,7 +14993,17 @@
           <w:iCs/>
           <w:lang w:bidi="hi-IN"/>
         </w:rPr>
-        <w:t>U&lt;s</w:t>
+        <w:t>U</w:t>
+      </w:r>
+      <w:proofErr w:type="spellEnd"/>
+      <w:r>
+        <w:rPr>
+          <w:rFonts w:eastAsiaTheme="minorEastAsia"/>
+          <w:i/>
+          <w:iCs/>
+          <w:lang w:bidi="hi-IN"/>
+        </w:rPr>
+        <w:t>&lt;s</w:t>
       </w:r>
       <w:r>
         <w:rPr>
@@ -15073,6 +15375,7 @@
         <w:pStyle w:val="FigureLegend"/>
       </w:pPr>
       <w:bookmarkStart w:id="18" w:name="_Ref360183592"/>
+      <w:proofErr w:type="gramStart"/>
       <w:r>
         <w:rPr>
           <w:b/>
@@ -15080,6 +15383,7 @@
         </w:rPr>
         <w:t xml:space="preserve">Figure </w:t>
       </w:r>
+      <w:proofErr w:type="gramEnd"/>
       <w:r>
         <w:rPr>
           <w:b/>
@@ -15117,6 +15421,7 @@
         <w:fldChar w:fldCharType="end"/>
       </w:r>
       <w:bookmarkEnd w:id="18"/>
+      <w:proofErr w:type="gramStart"/>
       <w:r>
         <w:rPr>
           <w:b/>
@@ -15138,6 +15443,7 @@
         </w:rPr>
         <w:t>omplex adaptation with three mutational strategies.</w:t>
       </w:r>
+      <w:proofErr w:type="gramEnd"/>
       <w:r>
         <w:t xml:space="preserve"> The figure shows the waiting time for adaptation (the inverse of the adaptation time </w:t>
       </w:r>
@@ -15243,6 +15549,7 @@
       <w:r>
         <w:t xml:space="preserve">CM (dashed red with circles) is constitutive mutagenesis; SIM-I (solid blue with circles) is stress-induced mutagenesis where the wildtype </w:t>
       </w:r>
+      <w:proofErr w:type="spellStart"/>
       <w:r>
         <w:rPr>
           <w:i/>
@@ -15250,9 +15557,11 @@
         </w:rPr>
         <w:t>ab</w:t>
       </w:r>
+      <w:proofErr w:type="spellEnd"/>
       <w:r>
         <w:t xml:space="preserve"> is not stressed; SIM-II (dotted green with x's) is stress-induced mutagenesis where the wildtype </w:t>
       </w:r>
+      <w:proofErr w:type="spellStart"/>
       <w:r>
         <w:rPr>
           <w:i/>
@@ -15260,6 +15569,7 @@
         </w:rPr>
         <w:t>ab</w:t>
       </w:r>
+      <w:proofErr w:type="spellEnd"/>
       <w:r>
         <w:t xml:space="preserve"> is stressed. Note that the advantage of SIM-II over CM but this cannot be seen in this resolution. The markers represent results of </w:t>
       </w:r>
@@ -15626,12 +15936,21 @@
         </w:rPr>
         <w:t xml:space="preserve">, </w:t>
       </w:r>
-      <w:r>
-        <w:rPr>
-          <w:i/>
-          <w:iCs/>
-        </w:rPr>
-        <w:t>τU&gt;s</w:t>
+      <w:proofErr w:type="spellStart"/>
+      <w:r>
+        <w:rPr>
+          <w:i/>
+          <w:iCs/>
+        </w:rPr>
+        <w:t>τU</w:t>
+      </w:r>
+      <w:proofErr w:type="spellEnd"/>
+      <w:r>
+        <w:rPr>
+          <w:i/>
+          <w:iCs/>
+        </w:rPr>
+        <w:t>&gt;s</w:t>
       </w:r>
       <w:r>
         <w:rPr>
@@ -15699,6 +16018,7 @@
         <w:lastRenderedPageBreak/>
         <w:t xml:space="preserve">strategy with </w:t>
       </w:r>
+      <w:proofErr w:type="spellStart"/>
       <w:r>
         <w:rPr>
           <w:i/>
@@ -15714,6 +16034,7 @@
         </w:rPr>
         <w:t>CM</w:t>
       </w:r>
+      <w:proofErr w:type="spellEnd"/>
       <w:r>
         <w:t>=2</w:t>
       </w:r>
@@ -15732,7 +16053,15 @@
           <w:i/>
           <w:iCs/>
         </w:rPr>
-        <w:t xml:space="preserve"> τ</w:t>
+        <w:t xml:space="preserve"> </w:t>
+      </w:r>
+      <w:proofErr w:type="spellStart"/>
+      <w:r>
+        <w:rPr>
+          <w:i/>
+          <w:iCs/>
+        </w:rPr>
+        <w:t>τ</w:t>
       </w:r>
       <w:r>
         <w:rPr>
@@ -15742,6 +16071,7 @@
         </w:rPr>
         <w:t>SIM</w:t>
       </w:r>
+      <w:proofErr w:type="spellEnd"/>
       <w:r>
         <w:t>=</w:t>
       </w:r>
@@ -15979,12 +16309,24 @@
         <w:rPr>
           <w:noProof/>
         </w:rPr>
-        <w:t xml:space="preserve"> of a </w:t>
+        <w:t xml:space="preserve"> </w:t>
       </w:r>
       <w:r>
         <w:rPr>
           <w:noProof/>
         </w:rPr>
+        <w:t>by</w:t>
+      </w:r>
+      <w:r>
+        <w:rPr>
+          <w:noProof/>
+        </w:rPr>
+        <w:t xml:space="preserve"> a </w:t>
+      </w:r>
+      <w:r>
+        <w:rPr>
+          <w:noProof/>
+        </w:rPr>
         <w:t xml:space="preserve">mutational strategy </w:t>
       </w:r>
       <w:r>
@@ -16029,13 +16371,77 @@
         </w:rPr>
         <w:t>s</w:t>
       </w:r>
-      <w:bookmarkStart w:id="20" w:name="_GoBack"/>
-      <w:bookmarkEnd w:id="20"/>
-      <w:r>
-        <w:rPr>
-          <w:lang w:bidi="hi-IN"/>
-        </w:rPr>
-        <w:t xml:space="preserve"> the mutation rate of all individuals; Stress-induced mutators (SIM; in blue) increase the mutation rate of stressed or maladapted individuals; Mixed strategies (in</w:t>
+      <w:r>
+        <w:rPr>
+          <w:lang w:bidi="hi-IN"/>
+        </w:rPr>
+        <w:t xml:space="preserve"> the mutation rate of all individuals</w:t>
+      </w:r>
+      <w:r>
+        <w:rPr>
+          <w:lang w:bidi="hi-IN"/>
+        </w:rPr>
+        <w:t xml:space="preserve"> </w:t>
+      </w:r>
+      <w:r>
+        <w:rPr>
+          <w:rFonts w:ascii="Times New Roman" w:hAnsi="Times New Roman" w:cs="Times New Roman"/>
+          <w:i/>
+          <w:iCs/>
+        </w:rPr>
+        <w:t>τ</w:t>
+      </w:r>
+      <w:r>
+        <w:rPr>
+          <w:rFonts w:ascii="Times New Roman" w:hAnsi="Times New Roman" w:cs="Times New Roman"/>
+        </w:rPr>
+        <w:t>-fold</w:t>
+      </w:r>
+      <w:r>
+        <w:rPr>
+          <w:lang w:bidi="hi-IN"/>
+        </w:rPr>
+        <w:t xml:space="preserve">; Stress-induced </w:t>
+      </w:r>
+      <w:r>
+        <w:rPr>
+          <w:lang w:bidi="hi-IN"/>
+        </w:rPr>
+        <w:t>mutagenesis</w:t>
+      </w:r>
+      <w:r>
+        <w:rPr>
+          <w:lang w:bidi="hi-IN"/>
+        </w:rPr>
+        <w:t xml:space="preserve"> (SIM; in blue) increase the mutation rate of stressed or maladapted individuals</w:t>
+      </w:r>
+      <w:r>
+        <w:rPr>
+          <w:rFonts w:ascii="Times New Roman" w:hAnsi="Times New Roman" w:cs="Times New Roman"/>
+          <w:i/>
+          <w:iCs/>
+        </w:rPr>
+        <w:t xml:space="preserve"> </w:t>
+      </w:r>
+      <w:r>
+        <w:rPr>
+          <w:rFonts w:ascii="Times New Roman" w:hAnsi="Times New Roman" w:cs="Times New Roman"/>
+          <w:i/>
+          <w:iCs/>
+        </w:rPr>
+        <w:t>τ</w:t>
+      </w:r>
+      <w:r>
+        <w:rPr>
+          <w:rFonts w:ascii="Times New Roman" w:hAnsi="Times New Roman" w:cs="Times New Roman"/>
+        </w:rPr>
+        <w:t>-fold</w:t>
+      </w:r>
+      <w:r>
+        <w:rPr>
+          <w:lang w:bidi="hi-IN"/>
+        </w:rPr>
+        <w:t>; Mixed strategies (in</w:t>
       </w:r>
       <w:r>
         <w:rPr>
@@ -16047,121 +16453,143 @@
         <w:rPr>
           <w:lang w:bidi="hi-IN"/>
         </w:rPr>
-        <w:t xml:space="preserve"> green) </w:t>
-      </w:r>
-      <w:r>
-        <w:rPr>
-          <w:highlight w:val="yellow"/>
-          <w:lang w:bidi="hi-IN"/>
-        </w:rPr>
-        <w:t xml:space="preserve">increase the mutation rate of </w:t>
-      </w:r>
-      <w:r>
-        <w:rPr>
-          <w:i/>
-          <w:iCs/>
-          <w:highlight w:val="yellow"/>
-        </w:rPr>
-        <w:t>α</w:t>
-      </w:r>
-      <w:r>
-        <w:rPr>
-          <w:highlight w:val="yellow"/>
-          <w:lang w:bidi="hi-IN"/>
-        </w:rPr>
-        <w:t xml:space="preserve"> of the individuals when stressed and of </w:t>
-      </w:r>
-      <w:r>
-        <w:rPr>
-          <w:i/>
-          <w:iCs/>
-          <w:highlight w:val="yellow"/>
-          <w:lang w:bidi="hi-IN"/>
-        </w:rPr>
-        <w:t>1-</w:t>
-      </w:r>
-      <w:r>
-        <w:rPr>
-          <w:i/>
-          <w:iCs/>
-          <w:highlight w:val="yellow"/>
-        </w:rPr>
-        <w:t>α</w:t>
-      </w:r>
-      <w:r>
-        <w:rPr>
-          <w:highlight w:val="yellow"/>
-        </w:rPr>
-        <w:t xml:space="preserve"> of the individuals constitutively</w:t>
+        <w:t xml:space="preserve"> green)</w:t>
+      </w:r>
+      <w:r>
+        <w:rPr>
+          <w:lang w:bidi="hi-IN"/>
+        </w:rPr>
+        <w:t xml:space="preserve"> increases the mutation rate of all individuals</w:t>
+      </w:r>
+      <w:r>
+        <w:t xml:space="preserve"> </w:t>
+      </w:r>
+      <w:proofErr w:type="spellStart"/>
+      <w:r>
+        <w:rPr>
+          <w:rFonts w:ascii="Times New Roman" w:hAnsi="Times New Roman" w:cs="Times New Roman"/>
+          <w:i/>
+          <w:iCs/>
+        </w:rPr>
+        <w:t>τ</w:t>
+      </w:r>
+      <w:r>
+        <w:rPr>
+          <w:rFonts w:ascii="Times New Roman" w:hAnsi="Times New Roman" w:cs="Times New Roman"/>
+          <w:i/>
+          <w:iCs/>
+          <w:vertAlign w:val="subscript"/>
+        </w:rPr>
+        <w:t>CM</w:t>
+      </w:r>
+      <w:proofErr w:type="spellEnd"/>
+      <w:r>
+        <w:rPr>
+          <w:rFonts w:ascii="Times New Roman" w:hAnsi="Times New Roman" w:cs="Times New Roman"/>
+        </w:rPr>
+        <w:t xml:space="preserve">-fold and of stressed individuals </w:t>
+      </w:r>
+      <w:proofErr w:type="spellStart"/>
+      <w:r>
+        <w:rPr>
+          <w:rFonts w:ascii="Times New Roman" w:hAnsi="Times New Roman" w:cs="Times New Roman"/>
+          <w:i/>
+          <w:iCs/>
+        </w:rPr>
+        <w:t>τ</w:t>
+      </w:r>
+      <w:r>
+        <w:rPr>
+          <w:rFonts w:ascii="Times New Roman" w:hAnsi="Times New Roman" w:cs="Times New Roman"/>
+          <w:i/>
+          <w:iCs/>
+          <w:vertAlign w:val="subscript"/>
+        </w:rPr>
+        <w:t>SIM</w:t>
+      </w:r>
+      <w:proofErr w:type="spellEnd"/>
+      <w:r>
+        <w:rPr>
+          <w:rFonts w:ascii="Times New Roman" w:hAnsi="Times New Roman" w:cs="Times New Roman"/>
+        </w:rPr>
+        <w:t>-fold</w:t>
       </w:r>
       <w:r>
         <w:t xml:space="preserve">. </w:t>
       </w:r>
       <w:r>
-        <w:rPr>
-          <w:rFonts w:ascii="Times New Roman" w:hAnsi="Times New Roman" w:cs="Times New Roman"/>
-          <w:i/>
-          <w:iCs/>
-        </w:rPr>
-        <w:t>τ</w:t>
-      </w:r>
-      <w:r>
-        <w:rPr>
-          <w:i/>
-          <w:iCs/>
+        <w:t xml:space="preserve">SIM breaks </w:t>
+      </w:r>
+      <w:r>
+        <w:t xml:space="preserve">off </w:t>
+      </w:r>
+      <w:r>
+        <w:t xml:space="preserve">the adaptability-adaptedness trade-off of CM, increasing the adaptation rate without </w:t>
+      </w:r>
+      <w:r>
+        <w:t xml:space="preserve">compromising </w:t>
+      </w:r>
+      <w:r>
+        <w:t>the population mean fitness.</w:t>
+      </w:r>
+      <w:r>
+        <w:t xml:space="preserve"> This figure shows SIM-I as SIM-II preforms even better.</w:t>
+      </w:r>
+      <w:r>
+        <w:rPr>
+          <w:lang w:bidi="hi-IN"/>
+        </w:rPr>
+        <w:t xml:space="preserve"> Parameter values: </w:t>
+      </w:r>
+      <w:r>
+        <w:rPr>
+          <w:i/>
+          <w:iCs/>
+          <w:lang w:bidi="hi-IN"/>
+        </w:rPr>
+        <w:t>N</w:t>
+      </w:r>
+      <w:r>
+        <w:rPr>
+          <w:lang w:bidi="hi-IN"/>
+        </w:rPr>
+        <w:t>=10</w:t>
+      </w:r>
+      <w:r>
+        <w:rPr>
+          <w:vertAlign w:val="superscript"/>
+          <w:lang w:bidi="hi-IN"/>
+        </w:rPr>
+        <w:t>6</w:t>
+      </w:r>
+      <w:r>
+        <w:rPr>
+          <w:lang w:bidi="hi-IN"/>
+        </w:rPr>
+        <w:t>,</w:t>
+      </w:r>
+      <w:r>
+        <w:rPr>
+          <w:lang w:bidi="hi-IN"/>
         </w:rPr>
         <w:t xml:space="preserve"> </w:t>
       </w:r>
       <w:r>
-        <w:t>is the mutation rate fold increase in hypermutating individuals.</w:t>
-      </w:r>
-      <w:r>
-        <w:t xml:space="preserve"> </w:t>
-      </w:r>
-      <w:r>
-        <w:t>SIM breaks the adaptability-adaptedness trade-off of CM, increasing the adaptation rate without reducing the population mean fitness.</w:t>
-      </w:r>
-      <w:r>
-        <w:rPr>
-          <w:lang w:bidi="hi-IN"/>
-        </w:rPr>
-        <w:t xml:space="preserve"> Parameter values: population size </w:t>
-      </w:r>
-      <w:r>
-        <w:rPr>
-          <w:i/>
-          <w:iCs/>
-          <w:lang w:bidi="hi-IN"/>
-        </w:rPr>
-        <w:t>N=10</w:t>
-      </w:r>
-      <w:r>
-        <w:rPr>
-          <w:i/>
-          <w:iCs/>
-          <w:vertAlign w:val="superscript"/>
-          <w:lang w:bidi="hi-IN"/>
-        </w:rPr>
-        <w:t>6</w:t>
-      </w:r>
-      <w:r>
-        <w:rPr>
-          <w:lang w:bidi="hi-IN"/>
-        </w:rPr>
-        <w:t xml:space="preserve">, deleterious mutation rate </w:t>
-      </w:r>
-      <w:r>
-        <w:rPr>
-          <w:i/>
-          <w:iCs/>
-          <w:lang w:bidi="hi-IN"/>
-        </w:rPr>
-        <w:t>U=</w:t>
-      </w:r>
-      <w:r>
-        <w:rPr>
-          <w:i/>
-          <w:iCs/>
+        <w:rPr>
+          <w:i/>
+          <w:iCs/>
+          <w:lang w:bidi="hi-IN"/>
+        </w:rPr>
+        <w:t>U</w:t>
+      </w:r>
+      <w:r>
+        <w:rPr>
+          <w:lang w:bidi="hi-IN"/>
+        </w:rPr>
+        <w:t>=</w:t>
+      </w:r>
+      <w:r>
+        <w:rPr>
           <w:lang w:bidi="hi-IN"/>
         </w:rPr>
         <w:softHyphen/>
@@ -16171,7 +16599,7 @@
         <w:rPr>
           <w:lang w:bidi="hi-IN"/>
         </w:rPr>
-        <w:t xml:space="preserve">, site-specific mutation rate </w:t>
+        <w:t xml:space="preserve">, </w:t>
       </w:r>
       <w:r>
         <w:rPr>
@@ -16180,43 +16608,109 @@
           <w:iCs/>
           <w:lang w:bidi="hi-IN"/>
         </w:rPr>
-        <w:t>µ</w:t>
-      </w:r>
-      <w:r>
-        <w:rPr>
-          <w:i/>
-          <w:iCs/>
-          <w:lang w:bidi="hi-IN"/>
-        </w:rPr>
-        <w:t>=U/5000</w:t>
-      </w:r>
-      <w:r>
-        <w:rPr>
-          <w:lang w:bidi="hi-IN"/>
-        </w:rPr>
-        <w:t xml:space="preserve">, selection coefficient </w:t>
-      </w:r>
-      <w:r>
-        <w:rPr>
-          <w:i/>
-          <w:iCs/>
-          <w:lang w:bidi="hi-IN"/>
-        </w:rPr>
-        <w:t>s=0.05</w:t>
-      </w:r>
-      <w:r>
-        <w:rPr>
-          <w:lang w:bidi="hi-IN"/>
-        </w:rPr>
-        <w:t xml:space="preserve">, double mutant advantage </w:t>
-      </w:r>
-      <w:r>
-        <w:rPr>
-          <w:i/>
-          <w:iCs/>
-          <w:lang w:bidi="hi-IN"/>
-        </w:rPr>
-        <w:t>H=2</w:t>
+        <w:t>β</w:t>
+      </w:r>
+      <w:r>
+        <w:rPr>
+          <w:lang w:bidi="hi-IN"/>
+        </w:rPr>
+        <w:t>=</w:t>
+      </w:r>
+      <w:r>
+        <w:rPr>
+          <w:lang w:bidi="hi-IN"/>
+        </w:rPr>
+        <w:t>0.002</w:t>
+      </w:r>
+      <w:r>
+        <w:rPr>
+          <w:lang w:bidi="hi-IN"/>
+        </w:rPr>
+        <w:t xml:space="preserve">, </w:t>
+      </w:r>
+      <w:r>
+        <w:rPr>
+          <w:i/>
+          <w:iCs/>
+          <w:lang w:bidi="hi-IN"/>
+        </w:rPr>
+        <w:t>s</w:t>
+      </w:r>
+      <w:r>
+        <w:rPr>
+          <w:lang w:bidi="hi-IN"/>
+        </w:rPr>
+        <w:t>=0.05</w:t>
+      </w:r>
+      <w:r>
+        <w:rPr>
+          <w:lang w:bidi="hi-IN"/>
+        </w:rPr>
+        <w:t xml:space="preserve">, </w:t>
+      </w:r>
+      <w:r>
+        <w:rPr>
+          <w:i/>
+          <w:iCs/>
+          <w:lang w:bidi="hi-IN"/>
+        </w:rPr>
+        <w:t>H</w:t>
+      </w:r>
+      <w:r>
+        <w:rPr>
+          <w:lang w:bidi="hi-IN"/>
+        </w:rPr>
+        <w:t>=2</w:t>
+      </w:r>
+      <w:r>
+        <w:rPr>
+          <w:lang w:bidi="hi-IN"/>
+        </w:rPr>
+        <w:t xml:space="preserve"> (see </w:t>
+      </w:r>
+      <w:r>
+        <w:rPr>
+          <w:lang w:bidi="hi-IN"/>
+        </w:rPr>
+        <w:fldChar w:fldCharType="begin"/>
+      </w:r>
+      <w:r>
+        <w:rPr>
+          <w:lang w:bidi="hi-IN"/>
+        </w:rPr>
+        <w:instrText xml:space="preserve"> REF _Ref358791100 \h </w:instrText>
+      </w:r>
+      <w:r>
+        <w:rPr>
+          <w:lang w:bidi="hi-IN"/>
+        </w:rPr>
+      </w:r>
+      <w:r>
+        <w:rPr>
+          <w:lang w:bidi="hi-IN"/>
+        </w:rPr>
+        <w:fldChar w:fldCharType="separate"/>
+      </w:r>
+      <w:r>
+        <w:t xml:space="preserve">Table </w:t>
+      </w:r>
+      <w:r>
+        <w:rPr>
+          <w:noProof/>
+        </w:rPr>
+        <w:t>1</w:t>
+      </w:r>
+      <w:r>
+        <w:rPr>
+          <w:lang w:bidi="hi-IN"/>
+        </w:rPr>
+        <w:fldChar w:fldCharType="end"/>
+      </w:r>
+      <w:r>
+        <w:rPr>
+          <w:lang w:bidi="hi-IN"/>
+        </w:rPr>
+        <w:t>)</w:t>
       </w:r>
       <w:r>
         <w:rPr>
@@ -16229,13 +16723,6 @@
           <w:lang w:bidi="hi-IN"/>
         </w:rPr>
         <w:t xml:space="preserve"> </w:t>
-      </w:r>
-      <w:r>
-        <w:rPr>
-          <w:highlight w:val="yellow"/>
-          <w:lang w:bidi="hi-IN"/>
-        </w:rPr>
-        <w:t>SIM-I/SIM-II</w:t>
       </w:r>
     </w:p>
     <w:p>
@@ -16262,7 +16749,31 @@
         <w:rPr>
           <w:lang w:bidi="hi-IN"/>
         </w:rPr>
-        <w:t xml:space="preserve">We developed theoretical models to analyze the relative effect of stress-induced mutagenesis on both adaptability – the capacity of populations to adapt to new conditions – and on adaptedness – the ability of populations to remain adapted under stable conditions </w:t>
+        <w:t xml:space="preserve">We developed </w:t>
+      </w:r>
+      <w:r>
+        <w:rPr>
+          <w:lang w:bidi="hi-IN"/>
+        </w:rPr>
+        <w:t xml:space="preserve">a </w:t>
+      </w:r>
+      <w:r>
+        <w:rPr>
+          <w:lang w:bidi="hi-IN"/>
+        </w:rPr>
+        <w:t xml:space="preserve">theoretical </w:t>
+      </w:r>
+      <w:r>
+        <w:rPr>
+          <w:lang w:bidi="hi-IN"/>
+        </w:rPr>
+        <w:t>basis</w:t>
+      </w:r>
+      <w:r>
+        <w:rPr>
+          <w:lang w:bidi="hi-IN"/>
+        </w:rPr>
+        <w:t xml:space="preserve"> to analyze the effect of stress-induced mutagenesis on both adaptability – the capacity of populations to adapt to new conditions – and on adaptedness – the ability of populations to remain adapted under stable conditions </w:t>
       </w:r>
       <w:r>
         <w:rPr>
@@ -16299,14 +16810,21 @@
         <w:rPr>
           <w:lang w:bidi="hi-IN"/>
         </w:rPr>
-        <w:t xml:space="preserve">. We showed that SIM breaks the trade-off </w:t>
-      </w:r>
-      <w:r>
-        <w:rPr>
-          <w:lang w:bidi="hi-IN"/>
-        </w:rPr>
-        <w:lastRenderedPageBreak/>
-        <w:t xml:space="preserve">between adaptability and adaptedness, allowing rapid adaptation without compromising the population mean fitness. </w:t>
+        <w:t xml:space="preserve">. We showed that SIM breaks the trade-off between adaptability and adaptedness, allowing rapid adaptation without compromising the population </w:t>
+      </w:r>
+      <w:proofErr w:type="gramStart"/>
+      <w:r>
+        <w:rPr>
+          <w:lang w:bidi="hi-IN"/>
+        </w:rPr>
+        <w:t>mean</w:t>
+      </w:r>
+      <w:proofErr w:type="gramEnd"/>
+      <w:r>
+        <w:rPr>
+          <w:lang w:bidi="hi-IN"/>
+        </w:rPr>
+        <w:t xml:space="preserve"> fitness. </w:t>
       </w:r>
     </w:p>
     <w:p>
@@ -16319,7 +16837,56 @@
         <w:rPr>
           <w:lang w:bidi="hi-IN"/>
         </w:rPr>
-        <w:t>One of the features included in our model was that of a mixed strategy – a mutational strategy that combines CM and SIM. There are two examples of such as strategy. First, if individuals' sensing of stress in not perfect (which is probably the case in any biological realistic scenario) then one can expect that there would be errors in the induction of mutagenesis: induction of mutagenesis without stress, as well as failure to induce mutagenesis under stress. Second, a mutator allele can increase the mutation rate without stress and increase it even more under stress</w:t>
+        <w:lastRenderedPageBreak/>
+        <w:t xml:space="preserve">One of the features included in our model was that of a mixed strategy – a mutational strategy that combines CM and SIM. There are two examples of such as strategy. First, if individuals' </w:t>
+      </w:r>
+      <w:r>
+        <w:rPr>
+          <w:lang w:bidi="hi-IN"/>
+        </w:rPr>
+        <w:t>information is not complete</w:t>
+      </w:r>
+      <w:r>
+        <w:rPr>
+          <w:lang w:bidi="hi-IN"/>
+        </w:rPr>
+        <w:t xml:space="preserve"> (which is the case in any biological realistic scenario) then </w:t>
+      </w:r>
+      <w:r>
+        <w:rPr>
+          <w:lang w:bidi="hi-IN"/>
+        </w:rPr>
+        <w:t>we</w:t>
+      </w:r>
+      <w:r>
+        <w:rPr>
+          <w:lang w:bidi="hi-IN"/>
+        </w:rPr>
+        <w:t xml:space="preserve"> expect that there would be errors in the induction of mutagenesis: induction of mutagenesis without stress</w:t>
+      </w:r>
+      <w:r>
+        <w:rPr>
+          <w:lang w:bidi="hi-IN"/>
+        </w:rPr>
+        <w:t xml:space="preserve"> and</w:t>
+      </w:r>
+      <w:r>
+        <w:rPr>
+          <w:lang w:bidi="hi-IN"/>
+        </w:rPr>
+        <w:t xml:space="preserve"> failure to induce mutagenesis under stress.</w:t>
+      </w:r>
+      <w:r>
+        <w:rPr>
+          <w:lang w:bidi="hi-IN"/>
+        </w:rPr>
+        <w:t xml:space="preserve"> In this case the population would, on average, use a mixed strategy.</w:t>
+      </w:r>
+      <w:r>
+        <w:rPr>
+          <w:lang w:bidi="hi-IN"/>
+        </w:rPr>
+        <w:t xml:space="preserve"> Second, a mutator allele can increase the mutation rate without stress and increase it even more under stress</w:t>
       </w:r>
       <w:r>
         <w:rPr>
@@ -16381,7 +16948,79 @@
         <w:rPr>
           <w:lang w:bidi="hi-IN"/>
         </w:rPr>
-        <w:t>The traits which were analyzed here – mean fitness and adaptation rate – are population-level traits. Even though SIM creates the most efficient balance between these traits, it does not mean necessarily that it will evolve, because individual-level selection can sometimes work in different directions than population-level selection. Moreover, even if SIM does evolve, it is not clear that is the result of selection on adaptability and adaptedness (2</w:t>
+        <w:t>M</w:t>
+      </w:r>
+      <w:r>
+        <w:rPr>
+          <w:lang w:bidi="hi-IN"/>
+        </w:rPr>
+        <w:t xml:space="preserve">ean fitness and adaptation rate are population-level traits. Even though SIM </w:t>
+      </w:r>
+      <w:r>
+        <w:rPr>
+          <w:lang w:bidi="hi-IN"/>
+        </w:rPr>
+        <w:t>has</w:t>
+      </w:r>
+      <w:r>
+        <w:rPr>
+          <w:lang w:bidi="hi-IN"/>
+        </w:rPr>
+        <w:t xml:space="preserve"> the </w:t>
+      </w:r>
+      <w:r>
+        <w:rPr>
+          <w:lang w:bidi="hi-IN"/>
+        </w:rPr>
+        <w:t xml:space="preserve">best balance between these traits, it </w:t>
+      </w:r>
+      <w:r>
+        <w:rPr>
+          <w:lang w:bidi="hi-IN"/>
+        </w:rPr>
+        <w:t xml:space="preserve">will </w:t>
+      </w:r>
+      <w:r>
+        <w:rPr>
+          <w:lang w:bidi="hi-IN"/>
+        </w:rPr>
+        <w:t xml:space="preserve">not </w:t>
+      </w:r>
+      <w:r>
+        <w:rPr>
+          <w:lang w:bidi="hi-IN"/>
+        </w:rPr>
+        <w:t xml:space="preserve">necessarily </w:t>
+      </w:r>
+      <w:r>
+        <w:rPr>
+          <w:lang w:bidi="hi-IN"/>
+        </w:rPr>
+        <w:t xml:space="preserve">evolve, because individual-level selection can work in </w:t>
+      </w:r>
+      <w:r>
+        <w:rPr>
+          <w:lang w:bidi="hi-IN"/>
+        </w:rPr>
+        <w:t xml:space="preserve">a </w:t>
+      </w:r>
+      <w:r>
+        <w:rPr>
+          <w:lang w:bidi="hi-IN"/>
+        </w:rPr>
+        <w:t xml:space="preserve">different </w:t>
+      </w:r>
+      <w:r>
+        <w:rPr>
+          <w:lang w:bidi="hi-IN"/>
+        </w:rPr>
+        <w:t>direction</w:t>
+      </w:r>
+      <w:r>
+        <w:rPr>
+          <w:lang w:bidi="hi-IN"/>
+        </w:rPr>
+        <w:t xml:space="preserve"> than population-level selection. Moreover, even if SIM does evolve, it is not clear that is the result of selection on adaptability and adaptedness (2</w:t>
       </w:r>
       <w:r>
         <w:rPr>
@@ -16572,7 +17211,19 @@
         <w:rPr>
           <w:lang w:bidi="hi-IN"/>
         </w:rPr>
-        <w:t xml:space="preserve">. However, in a previous work we demonstrated that indirect selection on generation of beneficial mutations can lead to the evolution of stress-induced mutagenesis, at least in asexual population </w:t>
+        <w:t xml:space="preserve">. However, in a previous work we demonstrated that indirect selection on </w:t>
+      </w:r>
+      <w:r>
+        <w:rPr>
+          <w:lang w:bidi="hi-IN"/>
+        </w:rPr>
+        <w:t xml:space="preserve">the </w:t>
+      </w:r>
+      <w:r>
+        <w:rPr>
+          <w:lang w:bidi="hi-IN"/>
+        </w:rPr>
+        <w:t xml:space="preserve">generation of beneficial mutations can lead to the evolution of stress-induced mutagenesis, at least in asexual population </w:t>
       </w:r>
       <w:r>
         <w:rPr>
@@ -16832,7 +17483,7 @@
         <w:rPr>
           <w:lang w:bidi="hi-IN"/>
         </w:rPr>
-        <w:t xml:space="preserve"> [24–28]. </w:t>
+        <w:t xml:space="preserve">. </w:t>
       </w:r>
       <w:r>
         <w:rPr>
@@ -16868,7 +17519,57 @@
         <w:rPr>
           <w:lang w:bidi="hi-IN"/>
         </w:rPr>
-        <w:t xml:space="preserve"> (Figure X). Our results suggest that </w:t>
+        <w:t xml:space="preserve"> (</w:t>
+      </w:r>
+      <w:r>
+        <w:rPr>
+          <w:lang w:bidi="hi-IN"/>
+        </w:rPr>
+        <w:fldChar w:fldCharType="begin"/>
+      </w:r>
+      <w:r>
+        <w:rPr>
+          <w:lang w:bidi="hi-IN"/>
+        </w:rPr>
+        <w:instrText xml:space="preserve"> REF _Ref360183592 \h </w:instrText>
+      </w:r>
+      <w:r>
+        <w:rPr>
+          <w:lang w:bidi="hi-IN"/>
+        </w:rPr>
+      </w:r>
+      <w:r>
+        <w:rPr>
+          <w:lang w:bidi="hi-IN"/>
+        </w:rPr>
+        <w:instrText xml:space="preserve"> \* MERGEFORMAT </w:instrText>
+      </w:r>
+      <w:r>
+        <w:rPr>
+          <w:lang w:bidi="hi-IN"/>
+        </w:rPr>
+        <w:fldChar w:fldCharType="separate"/>
+      </w:r>
+      <w:r>
+        <w:t xml:space="preserve">Figure </w:t>
+      </w:r>
+      <w:r>
+        <w:rPr>
+          <w:noProof/>
+        </w:rPr>
+        <w:t>3</w:t>
+      </w:r>
+      <w:r>
+        <w:rPr>
+          <w:lang w:bidi="hi-IN"/>
+        </w:rPr>
+        <w:fldChar w:fldCharType="end"/>
+      </w:r>
+      <w:r>
+        <w:rPr>
+          <w:lang w:bidi="hi-IN"/>
+        </w:rPr>
+        <w:t xml:space="preserve">). Our results suggest that </w:t>
       </w:r>
       <w:r>
         <w:t>SIM is another mechanism that can help resolve this century old problem.</w:t>
@@ -16907,11 +17608,20 @@
         <w:fldChar w:fldCharType="end"/>
       </w:r>
       <w:r>
-        <w:t xml:space="preserve">. If an experimental population evolves under conditions such as </w:t>
+        <w:t>. If an experimental population evolves under conditions such as those described in our model, it will be possible to measure the adaptation time</w:t>
+      </w:r>
+      <w:r>
+        <w:t xml:space="preserve"> and mean fitness</w:t>
+      </w:r>
+      <w:r>
+        <w:t xml:space="preserve"> with and without SIM and compare it to our analytical </w:t>
+      </w:r>
+      <w:r>
+        <w:t xml:space="preserve">approximations </w:t>
       </w:r>
       <w:r>
         <w:lastRenderedPageBreak/>
-        <w:t>those described in our model, it will be possible to measure the adaptation time with and without SIM and compare it to our analytical approximations. In addition, it will be possible to measure the mean fitness of populations at a mutation-selection balance to determine the relative advantage and disadvantage of the different mutational strategies.</w:t>
+        <w:t>to determine the relative advantage and disadvantage of the different mutational strategies.</w:t>
       </w:r>
     </w:p>
     <w:p>
@@ -16969,7 +17679,7 @@
         <w:rPr>
           <w:lang w:bidi="hi-IN"/>
         </w:rPr>
-        <w:t>. We provide the first theoretical treatment of this concept. We show that stress-</w:t>
+        <w:t>. We provide theoretical treatment of this concept. We show that stress-</w:t>
       </w:r>
       <w:r>
         <w:rPr>
@@ -16987,7 +17697,47 @@
         <w:rPr>
           <w:lang w:bidi="hi-IN"/>
         </w:rPr>
-        <w:t>. Furthermore, we show that in contrast to constitutive mutagenesis it does not jeopardize the fitness of populations under stable conditions. Because mutation is such a fundamental factor in every biological process, these results have an important implication on many fields in the life sciences, including epidemiology, ecology and evolutionary biology</w:t>
+        <w:t xml:space="preserve"> and </w:t>
+      </w:r>
+      <w:r>
+        <w:rPr>
+          <w:lang w:bidi="hi-IN"/>
+        </w:rPr>
+        <w:t xml:space="preserve">that in contrast to constitutive </w:t>
+      </w:r>
+      <w:proofErr w:type="gramStart"/>
+      <w:r>
+        <w:rPr>
+          <w:lang w:bidi="hi-IN"/>
+        </w:rPr>
+        <w:t>mutagenesis</w:t>
+      </w:r>
+      <w:r>
+        <w:rPr>
+          <w:lang w:bidi="hi-IN"/>
+        </w:rPr>
+        <w:t>,</w:t>
+      </w:r>
+      <w:proofErr w:type="gramEnd"/>
+      <w:r>
+        <w:rPr>
+          <w:lang w:bidi="hi-IN"/>
+        </w:rPr>
+        <w:t xml:space="preserve"> it does not jeopardize the fitness of populations under stable conditions. Because mutation is such a fundamental factor in every biological process, these results have an important implication on many fields in the </w:t>
+      </w:r>
+      <w:r>
+        <w:rPr>
+          <w:lang w:bidi="hi-IN"/>
+        </w:rPr>
+        <w:t xml:space="preserve">medical and </w:t>
+      </w:r>
+      <w:bookmarkStart w:id="20" w:name="_GoBack"/>
+      <w:bookmarkEnd w:id="20"/>
+      <w:r>
+        <w:rPr>
+          <w:lang w:bidi="hi-IN"/>
+        </w:rPr>
+        <w:t>life sciences, including epidemiology, ecology and evolutionary biology</w:t>
       </w:r>
     </w:p>
     <w:p>
@@ -17313,7 +18063,7 @@
           <w:rPr>
             <w:noProof/>
           </w:rPr>
-          <w:t>13</w:t>
+          <w:t>11</w:t>
         </w:r>
         <w:r>
           <w:rPr>
@@ -20910,7 +21660,7 @@
 </file>
 
 <file path=customXml/itemProps1.xml><?xml version="1.0" encoding="utf-8"?>
-<ds:datastoreItem xmlns:ds="http://schemas.openxmlformats.org/officeDocument/2006/customXml" ds:itemID="{5509BEC9-7863-4E70-9C18-1C0A0C1F9BFF}">
+<ds:datastoreItem xmlns:ds="http://schemas.openxmlformats.org/officeDocument/2006/customXml" ds:itemID="{6FAF1CEA-3217-4AA9-947C-B73597FDC7AA}">
   <ds:schemaRefs>
     <ds:schemaRef ds:uri="http://schemas.openxmlformats.org/officeDocument/2006/bibliography"/>
   </ds:schemaRefs>

</xml_diff>

<commit_message>
added fixation regression figure and comment
</commit_message>
<xml_diff>
--- a/manuscript/ms2.docx
+++ b/manuscript/ms2.docx
@@ -12,6 +12,13 @@
           <w:szCs w:val="40"/>
         </w:rPr>
       </w:pPr>
+      <w:r>
+        <w:rPr>
+          <w:sz w:val="48"/>
+          <w:szCs w:val="40"/>
+        </w:rPr>
+        <w:softHyphen/>
+      </w:r>
       <w:r>
         <w:rPr>
           <w:sz w:val="48"/>
@@ -126,9 +133,7 @@
           <w:lang w:bidi="hi-IN"/>
         </w:rPr>
       </w:pPr>
-      <w:bookmarkStart w:id="0" w:name="_GoBack"/>
     </w:p>
-    <w:bookmarkEnd w:id="0"/>
     <w:p>
       <w:pPr>
         <w:ind w:firstLine="284"/>
@@ -4698,7 +4703,7 @@
           <w:lang w:bidi="hi-IN"/>
         </w:rPr>
       </w:pPr>
-      <w:bookmarkStart w:id="1" w:name="_Ref354316371"/>
+      <w:bookmarkStart w:id="0" w:name="_Ref354316371"/>
       <w:r>
         <w:rPr>
           <w:b/>
@@ -4742,7 +4747,7 @@
         </w:rPr>
         <w:fldChar w:fldCharType="end"/>
       </w:r>
-      <w:bookmarkEnd w:id="1"/>
+      <w:bookmarkEnd w:id="0"/>
       <w:r>
         <w:rPr>
           <w:b/>
@@ -5893,37 +5898,24 @@
             <w:vAlign w:val="center"/>
           </w:tcPr>
           <w:p>
-            <w:bookmarkStart w:id="2" w:name="_Ref358733007"/>
-            <w:bookmarkStart w:id="3" w:name="_Ref354149705"/>
+            <w:bookmarkStart w:id="1" w:name="_Ref358733007"/>
+            <w:bookmarkStart w:id="2" w:name="_Ref354149705"/>
             <w:r>
               <w:t>(</w:t>
             </w:r>
-            <w:r>
-              <w:fldChar w:fldCharType="begin"/>
-            </w:r>
-            <w:r>
-              <w:instrText xml:space="preserve"> SEQ Equation </w:instrText>
-            </w:r>
-            <w:r>
-              <w:fldChar w:fldCharType="separate"/>
-            </w:r>
-            <w:r>
-              <w:rPr>
-                <w:noProof/>
-              </w:rPr>
-              <w:t>1</w:t>
-            </w:r>
-            <w:r>
-              <w:rPr>
-                <w:noProof/>
-              </w:rPr>
-              <w:fldChar w:fldCharType="end"/>
-            </w:r>
-            <w:bookmarkEnd w:id="2"/>
+            <w:fldSimple w:instr=" SEQ Equation ">
+              <w:r>
+                <w:rPr>
+                  <w:noProof/>
+                </w:rPr>
+                <w:t>1</w:t>
+              </w:r>
+            </w:fldSimple>
+            <w:bookmarkEnd w:id="1"/>
             <w:r>
               <w:t>)</w:t>
             </w:r>
-            <w:bookmarkEnd w:id="3"/>
+            <w:bookmarkEnd w:id="2"/>
           </w:p>
         </w:tc>
       </w:tr>
@@ -6039,37 +6031,24 @@
             <w:vAlign w:val="center"/>
           </w:tcPr>
           <w:p>
-            <w:bookmarkStart w:id="4" w:name="_Ref358733010"/>
-            <w:bookmarkStart w:id="5" w:name="_Ref354129072"/>
+            <w:bookmarkStart w:id="3" w:name="_Ref358733010"/>
+            <w:bookmarkStart w:id="4" w:name="_Ref354129072"/>
             <w:r>
               <w:t>(</w:t>
             </w:r>
-            <w:r>
-              <w:fldChar w:fldCharType="begin"/>
-            </w:r>
-            <w:r>
-              <w:instrText xml:space="preserve"> SEQ Equation </w:instrText>
-            </w:r>
-            <w:r>
-              <w:fldChar w:fldCharType="separate"/>
-            </w:r>
-            <w:r>
-              <w:rPr>
-                <w:noProof/>
-              </w:rPr>
-              <w:t>2</w:t>
-            </w:r>
-            <w:r>
-              <w:rPr>
-                <w:noProof/>
-              </w:rPr>
-              <w:fldChar w:fldCharType="end"/>
-            </w:r>
-            <w:bookmarkEnd w:id="4"/>
+            <w:fldSimple w:instr=" SEQ Equation ">
+              <w:r>
+                <w:rPr>
+                  <w:noProof/>
+                </w:rPr>
+                <w:t>2</w:t>
+              </w:r>
+            </w:fldSimple>
+            <w:bookmarkEnd w:id="3"/>
             <w:r>
               <w:t>)</w:t>
             </w:r>
-            <w:bookmarkEnd w:id="5"/>
+            <w:bookmarkEnd w:id="4"/>
           </w:p>
         </w:tc>
       </w:tr>
@@ -6182,32 +6161,19 @@
       <w:pPr>
         <w:pStyle w:val="FigureLegend"/>
       </w:pPr>
-      <w:bookmarkStart w:id="6" w:name="_Ref358791100"/>
+      <w:bookmarkStart w:id="5" w:name="_Ref358791100"/>
       <w:r>
         <w:t xml:space="preserve">Table </w:t>
       </w:r>
-      <w:r>
-        <w:fldChar w:fldCharType="begin"/>
-      </w:r>
-      <w:r>
-        <w:instrText xml:space="preserve"> SEQ Table \* ARABIC </w:instrText>
-      </w:r>
-      <w:r>
-        <w:fldChar w:fldCharType="separate"/>
-      </w:r>
-      <w:r>
-        <w:rPr>
-          <w:noProof/>
-        </w:rPr>
-        <w:t>1</w:t>
-      </w:r>
-      <w:r>
-        <w:rPr>
-          <w:noProof/>
-        </w:rPr>
-        <w:fldChar w:fldCharType="end"/>
-      </w:r>
-      <w:bookmarkEnd w:id="6"/>
+      <w:fldSimple w:instr=" SEQ Table \* ARABIC ">
+        <w:r>
+          <w:rPr>
+            <w:noProof/>
+          </w:rPr>
+          <w:t>1</w:t>
+        </w:r>
+      </w:fldSimple>
+      <w:bookmarkEnd w:id="5"/>
       <w:r>
         <w:t xml:space="preserve"> </w:t>
       </w:r>
@@ -7340,35 +7306,22 @@
             <w:vAlign w:val="center"/>
           </w:tcPr>
           <w:p>
-            <w:bookmarkStart w:id="7" w:name="_Ref354134924"/>
+            <w:bookmarkStart w:id="6" w:name="_Ref354134924"/>
             <w:r>
               <w:t>(</w:t>
             </w:r>
-            <w:r>
-              <w:fldChar w:fldCharType="begin"/>
-            </w:r>
-            <w:r>
-              <w:instrText xml:space="preserve"> SEQ Equation </w:instrText>
-            </w:r>
-            <w:r>
-              <w:fldChar w:fldCharType="separate"/>
-            </w:r>
-            <w:r>
-              <w:rPr>
-                <w:noProof/>
-              </w:rPr>
-              <w:t>3</w:t>
-            </w:r>
-            <w:r>
-              <w:rPr>
-                <w:noProof/>
-              </w:rPr>
-              <w:fldChar w:fldCharType="end"/>
-            </w:r>
+            <w:fldSimple w:instr=" SEQ Equation ">
+              <w:r>
+                <w:rPr>
+                  <w:noProof/>
+                </w:rPr>
+                <w:t>3</w:t>
+              </w:r>
+            </w:fldSimple>
             <w:r>
               <w:t>)</w:t>
             </w:r>
-            <w:bookmarkEnd w:id="7"/>
+            <w:bookmarkEnd w:id="6"/>
           </w:p>
         </w:tc>
       </w:tr>
@@ -7674,35 +7627,22 @@
             <w:vAlign w:val="center"/>
           </w:tcPr>
           <w:p>
-            <w:bookmarkStart w:id="8" w:name="_Ref354134926"/>
+            <w:bookmarkStart w:id="7" w:name="_Ref354134926"/>
             <w:r>
               <w:t>(</w:t>
             </w:r>
-            <w:r>
-              <w:fldChar w:fldCharType="begin"/>
-            </w:r>
-            <w:r>
-              <w:instrText xml:space="preserve"> SEQ Equation </w:instrText>
-            </w:r>
-            <w:r>
-              <w:fldChar w:fldCharType="separate"/>
-            </w:r>
-            <w:r>
-              <w:rPr>
-                <w:noProof/>
-              </w:rPr>
-              <w:t>4</w:t>
-            </w:r>
-            <w:r>
-              <w:rPr>
-                <w:noProof/>
-              </w:rPr>
-              <w:fldChar w:fldCharType="end"/>
-            </w:r>
+            <w:fldSimple w:instr=" SEQ Equation ">
+              <w:r>
+                <w:rPr>
+                  <w:noProof/>
+                </w:rPr>
+                <w:t>4</w:t>
+              </w:r>
+            </w:fldSimple>
             <w:r>
               <w:t>)</w:t>
             </w:r>
-            <w:bookmarkEnd w:id="8"/>
+            <w:bookmarkEnd w:id="7"/>
           </w:p>
         </w:tc>
       </w:tr>
@@ -8784,35 +8724,22 @@
             <w:vAlign w:val="center"/>
           </w:tcPr>
           <w:p>
-            <w:bookmarkStart w:id="9" w:name="_Ref354319257"/>
+            <w:bookmarkStart w:id="8" w:name="_Ref354319257"/>
             <w:r>
               <w:t>(</w:t>
             </w:r>
-            <w:r>
-              <w:fldChar w:fldCharType="begin"/>
-            </w:r>
-            <w:r>
-              <w:instrText xml:space="preserve"> SEQ Equation </w:instrText>
-            </w:r>
-            <w:r>
-              <w:fldChar w:fldCharType="separate"/>
-            </w:r>
-            <w:r>
-              <w:rPr>
-                <w:noProof/>
-              </w:rPr>
-              <w:t>5</w:t>
-            </w:r>
-            <w:r>
-              <w:rPr>
-                <w:noProof/>
-              </w:rPr>
-              <w:fldChar w:fldCharType="end"/>
-            </w:r>
+            <w:fldSimple w:instr=" SEQ Equation ">
+              <w:r>
+                <w:rPr>
+                  <w:noProof/>
+                </w:rPr>
+                <w:t>5</w:t>
+              </w:r>
+            </w:fldSimple>
             <w:r>
               <w:t>)</w:t>
             </w:r>
-            <w:bookmarkEnd w:id="9"/>
+            <w:bookmarkEnd w:id="8"/>
           </w:p>
         </w:tc>
       </w:tr>
@@ -10224,35 +10151,22 @@
             <w:vAlign w:val="center"/>
           </w:tcPr>
           <w:p>
-            <w:bookmarkStart w:id="10" w:name="_Ref354319499"/>
+            <w:bookmarkStart w:id="9" w:name="_Ref354319499"/>
             <w:r>
               <w:t>(</w:t>
             </w:r>
-            <w:r>
-              <w:fldChar w:fldCharType="begin"/>
-            </w:r>
-            <w:r>
-              <w:instrText xml:space="preserve"> SEQ Equation </w:instrText>
-            </w:r>
-            <w:r>
-              <w:fldChar w:fldCharType="separate"/>
-            </w:r>
-            <w:r>
-              <w:rPr>
-                <w:noProof/>
-              </w:rPr>
-              <w:t>6</w:t>
-            </w:r>
-            <w:r>
-              <w:rPr>
-                <w:noProof/>
-              </w:rPr>
-              <w:fldChar w:fldCharType="end"/>
-            </w:r>
+            <w:fldSimple w:instr=" SEQ Equation ">
+              <w:r>
+                <w:rPr>
+                  <w:noProof/>
+                </w:rPr>
+                <w:t>6</w:t>
+              </w:r>
+            </w:fldSimple>
             <w:r>
               <w:t>)</w:t>
             </w:r>
-            <w:bookmarkEnd w:id="10"/>
+            <w:bookmarkEnd w:id="9"/>
           </w:p>
         </w:tc>
       </w:tr>
@@ -10346,11 +10260,11 @@
       <w:pPr>
         <w:pStyle w:val="Heading3"/>
       </w:pPr>
-      <w:bookmarkStart w:id="11" w:name="_Ref354319797"/>
+      <w:bookmarkStart w:id="10" w:name="_Ref354319797"/>
       <w:r>
         <w:t xml:space="preserve">Fixation probability with stress-induced </w:t>
       </w:r>
-      <w:bookmarkEnd w:id="11"/>
+      <w:bookmarkEnd w:id="10"/>
       <w:r>
         <w:t>mutagenesis</w:t>
       </w:r>
@@ -10581,27 +10495,14 @@
             <w:r>
               <w:t>(</w:t>
             </w:r>
-            <w:r>
-              <w:fldChar w:fldCharType="begin"/>
-            </w:r>
-            <w:r>
-              <w:instrText xml:space="preserve"> SEQ Equation </w:instrText>
-            </w:r>
-            <w:r>
-              <w:fldChar w:fldCharType="separate"/>
-            </w:r>
-            <w:r>
-              <w:rPr>
-                <w:noProof/>
-              </w:rPr>
-              <w:t>7</w:t>
-            </w:r>
-            <w:r>
-              <w:rPr>
-                <w:noProof/>
-              </w:rPr>
-              <w:fldChar w:fldCharType="end"/>
-            </w:r>
+            <w:fldSimple w:instr=" SEQ Equation ">
+              <w:r>
+                <w:rPr>
+                  <w:noProof/>
+                </w:rPr>
+                <w:t>7</w:t>
+              </w:r>
+            </w:fldSimple>
             <w:r>
               <w:t>)</w:t>
             </w:r>
@@ -10656,15 +10557,7 @@
         </m:r>
       </m:oMath>
       <w:r>
-        <w:t>and assuming that fitness is measured by the number of progeny w</w:t>
-      </w:r>
-      <w:proofErr w:type="spellStart"/>
-      <w:r>
-        <w:t>hich</w:t>
-      </w:r>
-      <w:proofErr w:type="spellEnd"/>
-      <w:r>
-        <w:t xml:space="preserve"> is Poisson distributed:</w:t>
+        <w:t>and assuming that fitness is measured by the number of progeny which is Poisson distributed:</w:t>
       </w:r>
     </w:p>
     <w:tbl>
@@ -10800,27 +10693,14 @@
             <w:r>
               <w:t>(</w:t>
             </w:r>
-            <w:r>
-              <w:fldChar w:fldCharType="begin"/>
-            </w:r>
-            <w:r>
-              <w:instrText xml:space="preserve"> SEQ Equation </w:instrText>
-            </w:r>
-            <w:r>
-              <w:fldChar w:fldCharType="separate"/>
-            </w:r>
-            <w:r>
-              <w:rPr>
-                <w:noProof/>
-              </w:rPr>
-              <w:t>8</w:t>
-            </w:r>
-            <w:r>
-              <w:rPr>
-                <w:noProof/>
-              </w:rPr>
-              <w:fldChar w:fldCharType="end"/>
-            </w:r>
+            <w:fldSimple w:instr=" SEQ Equation ">
+              <w:r>
+                <w:rPr>
+                  <w:noProof/>
+                </w:rPr>
+                <w:t>8</w:t>
+              </w:r>
+            </w:fldSimple>
             <w:r>
               <w:t>)</w:t>
             </w:r>
@@ -10866,15 +10746,7 @@
         </m:sSup>
       </m:oMath>
       <w:r>
-        <w:t>. This factor cannot be ignored because there is variation in mutation rates in the popul</w:t>
-      </w:r>
-      <w:proofErr w:type="spellStart"/>
-      <w:r>
-        <w:t>ation</w:t>
-      </w:r>
-      <w:proofErr w:type="spellEnd"/>
-      <w:r>
-        <w:t>.</w:t>
+        <w:t>. This factor cannot be ignored because there is variation in mutation rates in the population.</w:t>
       </w:r>
     </w:p>
     <w:p>
@@ -11086,35 +10958,22 @@
             <w:vAlign w:val="center"/>
           </w:tcPr>
           <w:p>
-            <w:bookmarkStart w:id="12" w:name="_Ref354316816"/>
+            <w:bookmarkStart w:id="11" w:name="_Ref354316816"/>
             <w:r>
               <w:t>(</w:t>
             </w:r>
-            <w:r>
-              <w:fldChar w:fldCharType="begin"/>
-            </w:r>
-            <w:r>
-              <w:instrText xml:space="preserve"> SEQ Equation </w:instrText>
-            </w:r>
-            <w:r>
-              <w:fldChar w:fldCharType="separate"/>
-            </w:r>
-            <w:r>
-              <w:rPr>
-                <w:noProof/>
-              </w:rPr>
-              <w:t>9</w:t>
-            </w:r>
-            <w:r>
-              <w:rPr>
-                <w:noProof/>
-              </w:rPr>
-              <w:fldChar w:fldCharType="end"/>
-            </w:r>
+            <w:fldSimple w:instr=" SEQ Equation ">
+              <w:r>
+                <w:rPr>
+                  <w:noProof/>
+                </w:rPr>
+                <w:t>9</w:t>
+              </w:r>
+            </w:fldSimple>
             <w:r>
               <w:t>)</w:t>
             </w:r>
-            <w:bookmarkEnd w:id="12"/>
+            <w:bookmarkEnd w:id="11"/>
           </w:p>
         </w:tc>
       </w:tr>
@@ -11193,35 +11052,22 @@
             <w:vAlign w:val="center"/>
           </w:tcPr>
           <w:p>
-            <w:bookmarkStart w:id="13" w:name="_Ref354134928"/>
+            <w:bookmarkStart w:id="12" w:name="_Ref354134928"/>
             <w:r>
               <w:t>(</w:t>
             </w:r>
-            <w:r>
-              <w:fldChar w:fldCharType="begin"/>
-            </w:r>
-            <w:r>
-              <w:instrText xml:space="preserve"> SEQ Equation </w:instrText>
-            </w:r>
-            <w:r>
-              <w:fldChar w:fldCharType="separate"/>
-            </w:r>
-            <w:r>
-              <w:rPr>
-                <w:noProof/>
-              </w:rPr>
-              <w:t>10</w:t>
-            </w:r>
-            <w:r>
-              <w:rPr>
-                <w:noProof/>
-              </w:rPr>
-              <w:fldChar w:fldCharType="end"/>
-            </w:r>
+            <w:fldSimple w:instr=" SEQ Equation ">
+              <w:r>
+                <w:rPr>
+                  <w:noProof/>
+                </w:rPr>
+                <w:t>10</w:t>
+              </w:r>
+            </w:fldSimple>
             <w:r>
               <w:t>)</w:t>
             </w:r>
-            <w:bookmarkEnd w:id="13"/>
+            <w:bookmarkEnd w:id="12"/>
           </w:p>
         </w:tc>
       </w:tr>
@@ -12315,11 +12161,11 @@
       <w:pPr>
         <w:pStyle w:val="Heading3"/>
       </w:pPr>
-      <w:bookmarkStart w:id="14" w:name="_Ref360181968"/>
+      <w:bookmarkStart w:id="13" w:name="_Ref360181968"/>
       <w:r>
         <w:t>Adaptation rate</w:t>
       </w:r>
-      <w:bookmarkEnd w:id="14"/>
+      <w:bookmarkEnd w:id="13"/>
     </w:p>
     <w:p>
       <w:r>
@@ -12582,10 +12428,7 @@
         <w:fldChar w:fldCharType="begin"/>
       </w:r>
       <w:r>
-        <w:instrText xml:space="preserve"> REF _Ref358733007 \h </w:instrText>
-      </w:r>
-      <w:r>
-        <w:instrText xml:space="preserve"> \* MERGEFORMAT </w:instrText>
+        <w:instrText xml:space="preserve"> REF _Ref358733007 \h  \* MERGEFORMAT </w:instrText>
       </w:r>
       <w:r>
         <w:fldChar w:fldCharType="separate"/>
@@ -12710,35 +12553,22 @@
             <w:vAlign w:val="center"/>
           </w:tcPr>
           <w:p>
-            <w:bookmarkStart w:id="15" w:name="_Ref354319010"/>
+            <w:bookmarkStart w:id="14" w:name="_Ref354319010"/>
             <w:r>
               <w:t>(</w:t>
             </w:r>
-            <w:r>
-              <w:fldChar w:fldCharType="begin"/>
-            </w:r>
-            <w:r>
-              <w:instrText xml:space="preserve"> SEQ Equation </w:instrText>
-            </w:r>
-            <w:r>
-              <w:fldChar w:fldCharType="separate"/>
-            </w:r>
-            <w:r>
-              <w:rPr>
-                <w:noProof/>
-              </w:rPr>
-              <w:t>11</w:t>
-            </w:r>
-            <w:r>
-              <w:rPr>
-                <w:noProof/>
-              </w:rPr>
-              <w:fldChar w:fldCharType="end"/>
-            </w:r>
+            <w:fldSimple w:instr=" SEQ Equation ">
+              <w:r>
+                <w:rPr>
+                  <w:noProof/>
+                </w:rPr>
+                <w:t>11</w:t>
+              </w:r>
+            </w:fldSimple>
             <w:r>
               <w:t>)</w:t>
             </w:r>
-            <w:bookmarkEnd w:id="15"/>
+            <w:bookmarkEnd w:id="14"/>
           </w:p>
         </w:tc>
       </w:tr>
@@ -12866,27 +12696,14 @@
             <w:r>
               <w:t>(</w:t>
             </w:r>
-            <w:r>
-              <w:fldChar w:fldCharType="begin"/>
-            </w:r>
-            <w:r>
-              <w:instrText xml:space="preserve"> SEQ Equation </w:instrText>
-            </w:r>
-            <w:r>
-              <w:fldChar w:fldCharType="separate"/>
-            </w:r>
-            <w:r>
-              <w:rPr>
-                <w:noProof/>
-              </w:rPr>
-              <w:t>12</w:t>
-            </w:r>
-            <w:r>
-              <w:rPr>
-                <w:noProof/>
-              </w:rPr>
-              <w:fldChar w:fldCharType="end"/>
-            </w:r>
+            <w:fldSimple w:instr=" SEQ Equation ">
+              <w:r>
+                <w:rPr>
+                  <w:noProof/>
+                </w:rPr>
+                <w:t>12</w:t>
+              </w:r>
+            </w:fldSimple>
             <w:r>
               <w:t>)</w:t>
             </w:r>
@@ -12912,11 +12729,11 @@
       <w:pPr>
         <w:pStyle w:val="Heading2"/>
       </w:pPr>
-      <w:bookmarkStart w:id="16" w:name="_Ref359745744"/>
+      <w:bookmarkStart w:id="15" w:name="_Ref359745744"/>
       <w:r>
         <w:t>Mutation-selection balance</w:t>
       </w:r>
-      <w:bookmarkEnd w:id="16"/>
+      <w:bookmarkEnd w:id="15"/>
     </w:p>
     <w:p>
       <w:pPr>
@@ -13437,18 +13254,12 @@
         <w:rPr>
           <w:rFonts w:eastAsiaTheme="minorEastAsia"/>
         </w:rPr>
-        <w:instrText xml:space="preserve"> REF _Ref360184146 \h </w:instrText>
+        <w:instrText xml:space="preserve"> REF _Ref360184146 \h  \* MERGEFORMAT </w:instrText>
       </w:r>
       <w:r>
         <w:rPr>
           <w:rFonts w:eastAsiaTheme="minorEastAsia"/>
         </w:rPr>
-      </w:r>
-      <w:r>
-        <w:rPr>
-          <w:rFonts w:eastAsiaTheme="minorEastAsia"/>
-        </w:rPr>
-        <w:instrText xml:space="preserve"> \* MERGEFORMAT </w:instrText>
       </w:r>
       <w:r>
         <w:rPr>
@@ -13486,7 +13297,7 @@
           <w:bCs/>
         </w:rPr>
       </w:pPr>
-      <w:bookmarkStart w:id="17" w:name="_Ref360184146"/>
+      <w:bookmarkStart w:id="16" w:name="_Ref360184146"/>
       <w:r>
         <w:rPr>
           <w:rFonts w:eastAsiaTheme="minorEastAsia"/>
@@ -13546,7 +13357,7 @@
       <w:pPr>
         <w:pStyle w:val="FigureLegend"/>
       </w:pPr>
-      <w:bookmarkStart w:id="18" w:name="_Ref360184242"/>
+      <w:bookmarkStart w:id="17" w:name="_Ref360184242"/>
       <w:r>
         <w:rPr>
           <w:b/>
@@ -13590,8 +13401,8 @@
         </w:rPr>
         <w:fldChar w:fldCharType="end"/>
       </w:r>
+      <w:bookmarkEnd w:id="16"/>
       <w:bookmarkEnd w:id="17"/>
-      <w:bookmarkEnd w:id="18"/>
       <w:r>
         <w:rPr>
           <w:b/>
@@ -14422,27 +14233,14 @@
             <w:r>
               <w:t>(</w:t>
             </w:r>
-            <w:r>
-              <w:fldChar w:fldCharType="begin"/>
-            </w:r>
-            <w:r>
-              <w:instrText xml:space="preserve"> SEQ Equation </w:instrText>
-            </w:r>
-            <w:r>
-              <w:fldChar w:fldCharType="separate"/>
-            </w:r>
-            <w:r>
-              <w:rPr>
-                <w:noProof/>
-              </w:rPr>
-              <w:t>13</w:t>
-            </w:r>
-            <w:r>
-              <w:rPr>
-                <w:noProof/>
-              </w:rPr>
-              <w:fldChar w:fldCharType="end"/>
-            </w:r>
+            <w:fldSimple w:instr=" SEQ Equation ">
+              <w:r>
+                <w:rPr>
+                  <w:noProof/>
+                </w:rPr>
+                <w:t>13</w:t>
+              </w:r>
+            </w:fldSimple>
             <w:r>
               <w:t>)</w:t>
             </w:r>
@@ -14593,27 +14391,14 @@
             <w:r>
               <w:t>(</w:t>
             </w:r>
-            <w:r>
-              <w:fldChar w:fldCharType="begin"/>
-            </w:r>
-            <w:r>
-              <w:instrText xml:space="preserve"> SEQ Equation </w:instrText>
-            </w:r>
-            <w:r>
-              <w:fldChar w:fldCharType="separate"/>
-            </w:r>
-            <w:r>
-              <w:rPr>
-                <w:noProof/>
-              </w:rPr>
-              <w:t>14</w:t>
-            </w:r>
-            <w:r>
-              <w:rPr>
-                <w:noProof/>
-              </w:rPr>
-              <w:fldChar w:fldCharType="end"/>
-            </w:r>
+            <w:fldSimple w:instr=" SEQ Equation ">
+              <w:r>
+                <w:rPr>
+                  <w:noProof/>
+                </w:rPr>
+                <w:t>14</w:t>
+              </w:r>
+            </w:fldSimple>
             <w:r>
               <w:t>)</w:t>
             </w:r>
@@ -14846,27 +14631,14 @@
             <w:r>
               <w:t>(</w:t>
             </w:r>
-            <w:r>
-              <w:fldChar w:fldCharType="begin"/>
-            </w:r>
-            <w:r>
-              <w:instrText xml:space="preserve"> SEQ Equation </w:instrText>
-            </w:r>
-            <w:r>
-              <w:fldChar w:fldCharType="separate"/>
-            </w:r>
-            <w:r>
-              <w:rPr>
-                <w:noProof/>
-              </w:rPr>
-              <w:t>15</w:t>
-            </w:r>
-            <w:r>
-              <w:rPr>
-                <w:noProof/>
-              </w:rPr>
-              <w:fldChar w:fldCharType="end"/>
-            </w:r>
+            <w:fldSimple w:instr=" SEQ Equation ">
+              <w:r>
+                <w:rPr>
+                  <w:noProof/>
+                </w:rPr>
+                <w:t>15</w:t>
+              </w:r>
+            </w:fldSimple>
             <w:r>
               <w:t>)</w:t>
             </w:r>
@@ -15181,27 +14953,14 @@
             <w:r>
               <w:t>(</w:t>
             </w:r>
-            <w:r>
-              <w:fldChar w:fldCharType="begin"/>
-            </w:r>
-            <w:r>
-              <w:instrText xml:space="preserve"> SEQ Equation </w:instrText>
-            </w:r>
-            <w:r>
-              <w:fldChar w:fldCharType="separate"/>
-            </w:r>
-            <w:r>
-              <w:rPr>
-                <w:noProof/>
-              </w:rPr>
-              <w:t>16</w:t>
-            </w:r>
-            <w:r>
-              <w:rPr>
-                <w:noProof/>
-              </w:rPr>
-              <w:fldChar w:fldCharType="end"/>
-            </w:r>
+            <w:fldSimple w:instr=" SEQ Equation ">
+              <w:r>
+                <w:rPr>
+                  <w:noProof/>
+                </w:rPr>
+                <w:t>16</w:t>
+              </w:r>
+            </w:fldSimple>
             <w:r>
               <w:t>)</w:t>
             </w:r>
@@ -15278,7 +15037,7 @@
           <w:rFonts w:eastAsiaTheme="minorEastAsia"/>
           <w:lang w:bidi="hi-IN"/>
         </w:rPr>
-        <w:instrText xml:space="preserve"> REF _Ref360183592 \h </w:instrText>
+        <w:instrText xml:space="preserve"> REF _Ref360183592 \h  \* MERGEFORMAT </w:instrText>
       </w:r>
       <w:r>
         <w:rPr>
@@ -15291,23 +15050,334 @@
           <w:rFonts w:eastAsiaTheme="minorEastAsia"/>
           <w:lang w:bidi="hi-IN"/>
         </w:rPr>
-        <w:instrText xml:space="preserve"> \* MERGEFORMAT </w:instrText>
+        <w:fldChar w:fldCharType="separate"/>
+      </w:r>
+      <w:r>
+        <w:t xml:space="preserve">Figure </w:t>
+      </w:r>
+      <w:r>
+        <w:rPr>
+          <w:noProof/>
+        </w:rPr>
+        <w:t>3</w:t>
       </w:r>
       <w:r>
         <w:rPr>
           <w:rFonts w:eastAsiaTheme="minorEastAsia"/>
           <w:lang w:bidi="hi-IN"/>
         </w:rPr>
+        <w:fldChar w:fldCharType="end"/>
+      </w:r>
+      <w:r>
+        <w:rPr>
+          <w:rFonts w:eastAsiaTheme="minorEastAsia"/>
+          <w:lang w:bidi="hi-IN"/>
+        </w:rPr>
+        <w:t>)</w:t>
+      </w:r>
+      <w:r>
+        <w:rPr>
+          <w:rFonts w:eastAsiaTheme="minorEastAsia"/>
+          <w:lang w:bidi="hi-IN"/>
+        </w:rPr>
+        <w:t xml:space="preserve">. First, </w:t>
+      </w:r>
+      <w:r>
+        <w:rPr>
+          <w:rFonts w:eastAsiaTheme="minorEastAsia"/>
+          <w:lang w:bidi="hi-IN"/>
+        </w:rPr>
+        <w:t xml:space="preserve">adaptation with CM is faster than with NM because of faster appearance of double mutants and </w:t>
+      </w:r>
+      <w:r>
+        <w:rPr>
+          <w:rFonts w:eastAsiaTheme="minorEastAsia"/>
+          <w:lang w:bidi="hi-IN"/>
+        </w:rPr>
+        <w:t xml:space="preserve">the adaptation rate increases with </w:t>
+      </w:r>
+      <w:r>
+        <w:rPr>
+          <w:i/>
+          <w:iCs/>
+        </w:rPr>
+        <w:t>τ</w:t>
+      </w:r>
+      <w:r>
+        <w:rPr>
+          <w:i/>
+          <w:iCs/>
+          <w:vertAlign w:val="superscript"/>
+        </w:rPr>
+        <w:t>2</w:t>
+      </w:r>
+      <w:r>
+        <w:rPr>
+          <w:rFonts w:eastAsiaTheme="minorEastAsia"/>
+          <w:lang w:bidi="hi-IN"/>
+        </w:rPr>
+        <w:t xml:space="preserve">. Second, </w:t>
+      </w:r>
+      <w:r>
+        <w:t xml:space="preserve">adaptation with SIM-I is also faster than with NM, but not as fast as with CM because only single mutants </w:t>
+      </w:r>
+      <w:proofErr w:type="spellStart"/>
+      <w:r>
+        <w:rPr>
+          <w:i/>
+          <w:iCs/>
+        </w:rPr>
+        <w:t>aB</w:t>
+      </w:r>
+      <w:proofErr w:type="spellEnd"/>
+      <w:r>
+        <w:t xml:space="preserve"> and </w:t>
+      </w:r>
+      <w:proofErr w:type="spellStart"/>
+      <w:r>
+        <w:rPr>
+          <w:i/>
+          <w:iCs/>
+        </w:rPr>
+        <w:t>Ab</w:t>
+      </w:r>
+      <w:proofErr w:type="spellEnd"/>
+      <w:r>
+        <w:t xml:space="preserve"> hypermutate</w:t>
+      </w:r>
+      <w:r>
+        <w:t xml:space="preserve">, so the adaptation rate increases </w:t>
+      </w:r>
+      <w:r>
+        <w:rPr>
+          <w:rFonts w:eastAsiaTheme="minorEastAsia"/>
+          <w:lang w:bidi="hi-IN"/>
+        </w:rPr>
+        <w:t xml:space="preserve">linearly </w:t>
+      </w:r>
+      <w:r>
+        <w:t xml:space="preserve">with  </w:t>
+      </w:r>
+      <w:r>
+        <w:rPr>
+          <w:i/>
+          <w:iCs/>
+        </w:rPr>
+        <w:t>τ</w:t>
+      </w:r>
+      <w:r>
+        <w:t>. Third, adaptation with SIM-II is the fastest</w:t>
+      </w:r>
+      <w:r>
+        <w:t xml:space="preserve">. This is </w:t>
+      </w:r>
+      <w:r>
+        <w:t xml:space="preserve">because the appearance of double mutants is the same as with CM but their fixation is more </w:t>
+      </w:r>
+      <w:r>
+        <w:t>likely</w:t>
+      </w:r>
+      <w:r>
+        <w:t xml:space="preserve"> because of the difference in mutation rate</w:t>
+      </w:r>
+      <w:r>
+        <w:t>s</w:t>
+      </w:r>
+      <w:r>
+        <w:t xml:space="preserve"> between double mutants and the rest of the population.</w:t>
+      </w:r>
+      <w:r>
+        <w:t xml:space="preserve"> Note that </w:t>
+      </w:r>
+      <w:r>
+        <w:t xml:space="preserve">the </w:t>
+      </w:r>
+      <w:r>
+        <w:t>advantage</w:t>
+      </w:r>
+      <w:r>
+        <w:rPr>
+          <w:rFonts w:eastAsiaTheme="minorEastAsia"/>
+          <w:lang w:bidi="hi-IN"/>
+        </w:rPr>
+        <w:t xml:space="preserve"> </w:t>
+      </w:r>
+      <w:r>
+        <w:rPr>
+          <w:rFonts w:eastAsiaTheme="minorEastAsia"/>
+          <w:lang w:bidi="hi-IN"/>
+        </w:rPr>
+        <w:t xml:space="preserve">of SIM-II on CM </w:t>
+      </w:r>
+      <w:r>
+        <w:rPr>
+          <w:rFonts w:eastAsiaTheme="minorEastAsia"/>
+          <w:lang w:bidi="hi-IN"/>
+        </w:rPr>
+        <w:t xml:space="preserve">increases linearly with </w:t>
+      </w:r>
+      <w:r>
+        <w:rPr>
+          <w:i/>
+          <w:iCs/>
+        </w:rPr>
+        <w:t>τ</w:t>
+      </w:r>
+      <w:r>
+        <w:rPr>
+          <w:rFonts w:eastAsiaTheme="minorEastAsia"/>
+          <w:lang w:bidi="hi-IN"/>
+        </w:rPr>
+        <w:t xml:space="preserve"> but with a modest slope of </w:t>
+      </w:r>
+      <w:r>
+        <w:rPr>
+          <w:rFonts w:eastAsiaTheme="minorEastAsia"/>
+          <w:i/>
+          <w:iCs/>
+          <w:lang w:bidi="hi-IN"/>
+        </w:rPr>
+        <w:t>U/2sH</w:t>
+      </w:r>
+      <w:r>
+        <w:rPr>
+          <w:rFonts w:eastAsiaTheme="minorEastAsia"/>
+          <w:lang w:bidi="hi-IN"/>
+        </w:rPr>
+        <w:t>, which can be quite small (</w:t>
+      </w:r>
+      <w:r>
+        <w:rPr>
+          <w:rFonts w:eastAsiaTheme="minorEastAsia"/>
+          <w:i/>
+          <w:iCs/>
+          <w:lang w:bidi="hi-IN"/>
+        </w:rPr>
+        <w:t>U/2sH</w:t>
+      </w:r>
+      <w:r>
+        <w:rPr>
+          <w:rFonts w:eastAsiaTheme="minorEastAsia"/>
+          <w:lang w:bidi="hi-IN"/>
+        </w:rPr>
+        <w:t xml:space="preserve">=0.0002 </w:t>
+      </w:r>
+      <w:r>
+        <w:rPr>
+          <w:rFonts w:eastAsiaTheme="minorEastAsia"/>
+          <w:lang w:bidi="hi-IN"/>
+        </w:rPr>
+        <w:t xml:space="preserve">for typical values, see </w:t>
+      </w:r>
+      <w:r>
+        <w:rPr>
+          <w:lang w:bidi="hi-IN"/>
+        </w:rPr>
+        <w:fldChar w:fldCharType="begin"/>
+      </w:r>
+      <w:r>
+        <w:rPr>
+          <w:lang w:bidi="hi-IN"/>
+        </w:rPr>
+        <w:instrText xml:space="preserve"> REF _Ref358791100 \h </w:instrText>
+      </w:r>
+      <w:r>
+        <w:rPr>
+          <w:lang w:bidi="hi-IN"/>
+        </w:rPr>
+      </w:r>
+      <w:r>
+        <w:rPr>
+          <w:lang w:bidi="hi-IN"/>
+        </w:rPr>
         <w:fldChar w:fldCharType="separate"/>
       </w:r>
       <w:r>
+        <w:t xml:space="preserve">Table </w:t>
+      </w:r>
+      <w:r>
+        <w:rPr>
+          <w:noProof/>
+        </w:rPr>
+        <w:t>1</w:t>
+      </w:r>
+      <w:r>
+        <w:rPr>
+          <w:lang w:bidi="hi-IN"/>
+        </w:rPr>
+        <w:fldChar w:fldCharType="end"/>
+      </w:r>
+      <w:r>
+        <w:rPr>
+          <w:rFonts w:eastAsiaTheme="minorEastAsia"/>
+          <w:lang w:bidi="hi-IN"/>
+        </w:rPr>
+        <w:t>).</w:t>
+      </w:r>
+      <w:r>
+        <w:rPr>
+          <w:rFonts w:eastAsiaTheme="minorEastAsia"/>
+          <w:lang w:bidi="hi-IN"/>
+        </w:rPr>
+        <w:t xml:space="preserve"> This was verified with the simulation results in which only the fixation probability of SIM-II significantly changed with </w:t>
+      </w:r>
+      <w:r>
+        <w:rPr>
+          <w:i/>
+          <w:iCs/>
+        </w:rPr>
+        <w:t>τ</w:t>
+      </w:r>
+      <w:r>
+        <w:rPr>
+          <w:rFonts w:eastAsiaTheme="minorEastAsia"/>
+          <w:lang w:bidi="hi-IN"/>
+        </w:rPr>
+        <w:t xml:space="preserve"> (</w:t>
+      </w:r>
+      <w:r>
+        <w:rPr>
+          <w:rFonts w:eastAsiaTheme="minorEastAsia"/>
+          <w:lang w:bidi="hi-IN"/>
+        </w:rPr>
+        <w:fldChar w:fldCharType="begin"/>
+      </w:r>
+      <w:r>
+        <w:rPr>
+          <w:rFonts w:eastAsiaTheme="minorEastAsia"/>
+          <w:lang w:bidi="hi-IN"/>
+        </w:rPr>
+        <w:instrText xml:space="preserve"> REF _Ref360366778 \h </w:instrText>
+      </w:r>
+      <w:r>
+        <w:rPr>
+          <w:rFonts w:eastAsiaTheme="minorEastAsia"/>
+          <w:lang w:bidi="hi-IN"/>
+        </w:rPr>
+      </w:r>
+      <w:r>
+        <w:rPr>
+          <w:rFonts w:eastAsiaTheme="minorEastAsia"/>
+          <w:lang w:bidi="hi-IN"/>
+        </w:rPr>
+        <w:fldChar w:fldCharType="separate"/>
+      </w:r>
+      <w:r>
         <w:t xml:space="preserve">Figure </w:t>
       </w:r>
       <w:r>
         <w:rPr>
           <w:noProof/>
         </w:rPr>
-        <w:t>3</w:t>
+        <w:t>S</w:t>
+      </w:r>
+      <w:bookmarkStart w:id="18" w:name="_GoBack"/>
+      <w:bookmarkEnd w:id="18"/>
+      <w:r>
+        <w:rPr>
+          <w:noProof/>
+        </w:rPr>
+        <w:t>8</w:t>
       </w:r>
       <w:r>
         <w:rPr>
@@ -15321,246 +15391,7 @@
           <w:rFonts w:eastAsiaTheme="minorEastAsia"/>
           <w:lang w:bidi="hi-IN"/>
         </w:rPr>
-        <w:t>)</w:t>
-      </w:r>
-      <w:r>
-        <w:rPr>
-          <w:rFonts w:eastAsiaTheme="minorEastAsia"/>
-          <w:lang w:bidi="hi-IN"/>
-        </w:rPr>
-        <w:t xml:space="preserve">. First, </w:t>
-      </w:r>
-      <w:r>
-        <w:rPr>
-          <w:rFonts w:eastAsiaTheme="minorEastAsia"/>
-          <w:lang w:bidi="hi-IN"/>
-        </w:rPr>
-        <w:t xml:space="preserve">adaptation with CM is faster than with NM because of faster appearance of double mutants and </w:t>
-      </w:r>
-      <w:r>
-        <w:rPr>
-          <w:rFonts w:eastAsiaTheme="minorEastAsia"/>
-          <w:lang w:bidi="hi-IN"/>
-        </w:rPr>
-        <w:t xml:space="preserve">the adaptation rate increases with </w:t>
-      </w:r>
-      <w:r>
-        <w:rPr>
-          <w:i/>
-          <w:iCs/>
-        </w:rPr>
-        <w:t>τ</w:t>
-      </w:r>
-      <w:r>
-        <w:rPr>
-          <w:i/>
-          <w:iCs/>
-          <w:vertAlign w:val="superscript"/>
-        </w:rPr>
-        <w:t>2</w:t>
-      </w:r>
-      <w:r>
-        <w:rPr>
-          <w:rFonts w:eastAsiaTheme="minorEastAsia"/>
-          <w:lang w:bidi="hi-IN"/>
-        </w:rPr>
-        <w:t xml:space="preserve">. Second, </w:t>
-      </w:r>
-      <w:r>
-        <w:t xml:space="preserve">adaptation with SIM-I is also faster than with NM, but not as fast as with CM because only single mutants </w:t>
-      </w:r>
-      <w:proofErr w:type="spellStart"/>
-      <w:r>
-        <w:rPr>
-          <w:i/>
-          <w:iCs/>
-        </w:rPr>
-        <w:t>aB</w:t>
-      </w:r>
-      <w:proofErr w:type="spellEnd"/>
-      <w:r>
-        <w:t xml:space="preserve"> and </w:t>
-      </w:r>
-      <w:proofErr w:type="spellStart"/>
-      <w:r>
-        <w:rPr>
-          <w:i/>
-          <w:iCs/>
-        </w:rPr>
-        <w:t>Ab</w:t>
-      </w:r>
-      <w:proofErr w:type="spellEnd"/>
-      <w:r>
-        <w:t xml:space="preserve"> hypermutate</w:t>
-      </w:r>
-      <w:r>
-        <w:t xml:space="preserve">, so the adaptation rate increases </w:t>
-      </w:r>
-      <w:r>
-        <w:rPr>
-          <w:rFonts w:eastAsiaTheme="minorEastAsia"/>
-          <w:lang w:bidi="hi-IN"/>
-        </w:rPr>
-        <w:t xml:space="preserve">linearly </w:t>
-      </w:r>
-      <w:r>
-        <w:t xml:space="preserve">with  </w:t>
-      </w:r>
-      <w:r>
-        <w:rPr>
-          <w:i/>
-          <w:iCs/>
-        </w:rPr>
-        <w:t>τ</w:t>
-      </w:r>
-      <w:r>
-        <w:t>. Third, adaptation with SIM-II is the fastest</w:t>
-      </w:r>
-      <w:r>
-        <w:t xml:space="preserve">. This is </w:t>
-      </w:r>
-      <w:r>
-        <w:t xml:space="preserve">because the appearance of double mutants is the same as with CM but their fixation is more </w:t>
-      </w:r>
-      <w:r>
-        <w:t>likely</w:t>
-      </w:r>
-      <w:r>
-        <w:t xml:space="preserve"> because of the difference in mutation rate</w:t>
-      </w:r>
-      <w:r>
-        <w:t>s</w:t>
-      </w:r>
-      <w:r>
-        <w:t xml:space="preserve"> between double mutants and the rest of the population.</w:t>
-      </w:r>
-      <w:r>
-        <w:t xml:space="preserve"> Note that </w:t>
-      </w:r>
-      <w:r>
-        <w:t xml:space="preserve">the </w:t>
-      </w:r>
-      <w:r>
-        <w:t>advantage</w:t>
-      </w:r>
-      <w:r>
-        <w:rPr>
-          <w:rFonts w:eastAsiaTheme="minorEastAsia"/>
-          <w:lang w:bidi="hi-IN"/>
-        </w:rPr>
-        <w:t xml:space="preserve"> </w:t>
-      </w:r>
-      <w:r>
-        <w:rPr>
-          <w:rFonts w:eastAsiaTheme="minorEastAsia"/>
-          <w:lang w:bidi="hi-IN"/>
-        </w:rPr>
-        <w:t xml:space="preserve">of SIM-II on CM </w:t>
-      </w:r>
-      <w:r>
-        <w:rPr>
-          <w:rFonts w:eastAsiaTheme="minorEastAsia"/>
-          <w:lang w:bidi="hi-IN"/>
-        </w:rPr>
-        <w:t xml:space="preserve">increases linearly with </w:t>
-      </w:r>
-      <w:r>
-        <w:rPr>
-          <w:i/>
-          <w:iCs/>
-        </w:rPr>
-        <w:t>τ</w:t>
-      </w:r>
-      <w:r>
-        <w:rPr>
-          <w:rFonts w:eastAsiaTheme="minorEastAsia"/>
-          <w:lang w:bidi="hi-IN"/>
-        </w:rPr>
-        <w:t xml:space="preserve"> but with a modest slope of </w:t>
-      </w:r>
-      <w:r>
-        <w:rPr>
-          <w:rFonts w:eastAsiaTheme="minorEastAsia"/>
-          <w:i/>
-          <w:iCs/>
-          <w:lang w:bidi="hi-IN"/>
-        </w:rPr>
-        <w:t>U/2sH</w:t>
-      </w:r>
-      <w:r>
-        <w:rPr>
-          <w:rFonts w:eastAsiaTheme="minorEastAsia"/>
-          <w:lang w:bidi="hi-IN"/>
-        </w:rPr>
-        <w:t>, which can be quite small (</w:t>
-      </w:r>
-      <w:r>
-        <w:rPr>
-          <w:rFonts w:eastAsiaTheme="minorEastAsia"/>
-          <w:i/>
-          <w:iCs/>
-          <w:lang w:bidi="hi-IN"/>
-        </w:rPr>
-        <w:t>U/2sH</w:t>
-      </w:r>
-      <w:r>
-        <w:rPr>
-          <w:rFonts w:eastAsiaTheme="minorEastAsia"/>
-          <w:lang w:bidi="hi-IN"/>
-        </w:rPr>
-        <w:t xml:space="preserve">=0.0002 </w:t>
-      </w:r>
-      <w:r>
-        <w:rPr>
-          <w:rFonts w:eastAsiaTheme="minorEastAsia"/>
-          <w:lang w:bidi="hi-IN"/>
-        </w:rPr>
-        <w:t xml:space="preserve">for typical values, see </w:t>
-      </w:r>
-      <w:r>
-        <w:rPr>
-          <w:lang w:bidi="hi-IN"/>
-        </w:rPr>
-        <w:fldChar w:fldCharType="begin"/>
-      </w:r>
-      <w:r>
-        <w:rPr>
-          <w:lang w:bidi="hi-IN"/>
-        </w:rPr>
-        <w:instrText xml:space="preserve"> REF _Ref358791100 \h </w:instrText>
-      </w:r>
-      <w:r>
-        <w:rPr>
-          <w:lang w:bidi="hi-IN"/>
-        </w:rPr>
-      </w:r>
-      <w:r>
-        <w:rPr>
-          <w:lang w:bidi="hi-IN"/>
-        </w:rPr>
-        <w:fldChar w:fldCharType="separate"/>
-      </w:r>
-      <w:r>
-        <w:t xml:space="preserve">Table </w:t>
-      </w:r>
-      <w:r>
-        <w:rPr>
-          <w:noProof/>
-        </w:rPr>
-        <w:t>1</w:t>
-      </w:r>
-      <w:r>
-        <w:rPr>
-          <w:lang w:bidi="hi-IN"/>
-        </w:rPr>
-        <w:fldChar w:fldCharType="end"/>
-      </w:r>
-      <w:r>
-        <w:rPr>
-          <w:rFonts w:eastAsiaTheme="minorEastAsia"/>
-          <w:lang w:bidi="hi-IN"/>
-        </w:rPr>
-        <w:t>).</w:t>
+        <w:t xml:space="preserve">). </w:t>
       </w:r>
     </w:p>
     <w:p>
@@ -15903,6 +15734,7 @@
     <w:p>
       <w:pPr>
         <w:keepNext/>
+        <w:jc w:val="center"/>
       </w:pPr>
       <w:r>
         <w:rPr>
@@ -15910,10 +15742,10 @@
         </w:rPr>
         <w:lastRenderedPageBreak/>
         <w:drawing>
-          <wp:inline distT="0" distB="0" distL="0" distR="0" wp14:anchorId="1E927489" wp14:editId="738D6BAE">
-            <wp:extent cx="5276850" cy="4222750"/>
-            <wp:effectExtent l="0" t="0" r="0" b="6350"/>
-            <wp:docPr id="5" name="Picture 5" descr="D:\workspace\ruggedsim\manuscript\adaptation_s_0.05_logN_6.png"/>
+          <wp:inline distT="0" distB="0" distL="0" distR="0" wp14:anchorId="40D15F4B" wp14:editId="3B419DC2">
+            <wp:extent cx="5279390" cy="4218305"/>
+            <wp:effectExtent l="0" t="0" r="0" b="0"/>
+            <wp:docPr id="1" name="Picture 1" descr="D:\workspace\ruggedsim\manuscript\adaptation_s_0.05_logN_6.png"/>
             <wp:cNvGraphicFramePr>
               <a:graphicFrameLocks xmlns:a="http://schemas.openxmlformats.org/drawingml/2006/main" noChangeAspect="1"/>
             </wp:cNvGraphicFramePr>
@@ -15921,7 +15753,7 @@
               <a:graphicData uri="http://schemas.openxmlformats.org/drawingml/2006/picture">
                 <pic:pic xmlns:pic="http://schemas.openxmlformats.org/drawingml/2006/picture">
                   <pic:nvPicPr>
-                    <pic:cNvPr id="0" name="Picture 3" descr="D:\workspace\ruggedsim\manuscript\adaptation_s_0.05_logN_6.png"/>
+                    <pic:cNvPr id="0" name="Picture 1" descr="D:\workspace\ruggedsim\manuscript\adaptation_s_0.05_logN_6.png"/>
                     <pic:cNvPicPr>
                       <a:picLocks noChangeAspect="1" noChangeArrowheads="1"/>
                     </pic:cNvPicPr>
@@ -15942,7 +15774,7 @@
                   <pic:spPr bwMode="auto">
                     <a:xfrm>
                       <a:off x="0" y="0"/>
-                      <a:ext cx="5276850" cy="4222750"/>
+                      <a:ext cx="5279390" cy="4218305"/>
                     </a:xfrm>
                     <a:prstGeom prst="rect">
                       <a:avLst/>
@@ -16077,13 +15909,13 @@
           <w:b/>
           <w:bCs/>
         </w:rPr>
+        <w:instrText xml:space="preserve"> \* MERGEFORMAT </w:instrText>
       </w:r>
       <w:r>
         <w:rPr>
           <w:b/>
           <w:bCs/>
         </w:rPr>
-        <w:instrText xml:space="preserve"> \* MERGEFORMAT </w:instrText>
       </w:r>
       <w:r>
         <w:rPr>
@@ -16183,13 +16015,13 @@
           <w:b/>
           <w:bCs/>
         </w:rPr>
+        <w:instrText xml:space="preserve"> \* MERGEFORMAT </w:instrText>
       </w:r>
       <w:r>
         <w:rPr>
           <w:b/>
           <w:bCs/>
         </w:rPr>
-        <w:instrText xml:space="preserve"> \* MERGEFORMAT </w:instrText>
       </w:r>
       <w:r>
         <w:rPr>
@@ -16349,17 +16181,17 @@
         <w:rPr>
           <w:lang w:bidi="hi-IN"/>
         </w:rPr>
-      </w:r>
-      <w:r>
-        <w:rPr>
-          <w:lang w:bidi="hi-IN"/>
-        </w:rPr>
         <w:instrText xml:space="preserve"> \* MERGEFORMAT </w:instrText>
       </w:r>
       <w:r>
         <w:rPr>
           <w:lang w:bidi="hi-IN"/>
         </w:rPr>
+      </w:r>
+      <w:r>
+        <w:rPr>
+          <w:lang w:bidi="hi-IN"/>
+        </w:rPr>
         <w:fldChar w:fldCharType="separate"/>
       </w:r>
       <w:r>
@@ -16458,18 +16290,12 @@
         <w:rPr>
           <w:lang w:bidi="hi-IN"/>
         </w:rPr>
-        <w:instrText xml:space="preserve"> REF _Ref360184242 \h </w:instrText>
-      </w:r>
-      <w:r>
-        <w:rPr>
-          <w:lang w:bidi="hi-IN"/>
-        </w:rPr>
-      </w:r>
-      <w:r>
-        <w:rPr>
-          <w:lang w:bidi="hi-IN"/>
-        </w:rPr>
-        <w:instrText xml:space="preserve"> \* MERGEFORMAT </w:instrText>
+        <w:instrText xml:space="preserve"> REF _Ref360184242 \h  \* MERGEFORMAT </w:instrText>
+      </w:r>
+      <w:r>
+        <w:rPr>
+          <w:lang w:bidi="hi-IN"/>
+        </w:rPr>
       </w:r>
       <w:r>
         <w:rPr>
@@ -16727,7 +16553,7 @@
           <w:noProof/>
         </w:rPr>
         <w:drawing>
-          <wp:inline distT="0" distB="0" distL="0" distR="0" wp14:anchorId="1368F018" wp14:editId="3BCF8230">
+          <wp:inline distT="0" distB="0" distL="0" distR="0" wp14:anchorId="5F4DE953" wp14:editId="4AFD0ACA">
             <wp:extent cx="5276850" cy="4222750"/>
             <wp:effectExtent l="0" t="0" r="0" b="6350"/>
             <wp:docPr id="12" name="Picture 12" descr="D:\workspace\ruggedsim\manuscript\tradeoff.png"/>
@@ -17581,13 +17407,7 @@
         <w:rPr>
           <w:lang w:bidi="hi-IN"/>
         </w:rPr>
-        <w:t xml:space="preserve">not </w:t>
-      </w:r>
-      <w:r>
-        <w:rPr>
-          <w:lang w:bidi="hi-IN"/>
-        </w:rPr>
-        <w:t xml:space="preserve">necessarily </w:t>
+        <w:t xml:space="preserve">not necessarily </w:t>
       </w:r>
       <w:r>
         <w:rPr>
@@ -18128,18 +17948,12 @@
         <w:rPr>
           <w:lang w:bidi="hi-IN"/>
         </w:rPr>
-        <w:instrText xml:space="preserve"> REF _Ref360183592 \h </w:instrText>
-      </w:r>
-      <w:r>
-        <w:rPr>
-          <w:lang w:bidi="hi-IN"/>
-        </w:rPr>
-      </w:r>
-      <w:r>
-        <w:rPr>
-          <w:lang w:bidi="hi-IN"/>
-        </w:rPr>
-        <w:instrText xml:space="preserve"> \* MERGEFORMAT </w:instrText>
+        <w:instrText xml:space="preserve"> REF _Ref360183592 \h  \* MERGEFORMAT </w:instrText>
+      </w:r>
+      <w:r>
+        <w:rPr>
+          <w:lang w:bidi="hi-IN"/>
+        </w:rPr>
       </w:r>
       <w:r>
         <w:rPr>
@@ -18353,17 +18167,24 @@
     <w:p>
       <w:pPr>
         <w:keepNext/>
+        <w:jc w:val="center"/>
       </w:pPr>
       <w:r>
         <w:rPr>
           <w:noProof/>
         </w:rPr>
         <w:lastRenderedPageBreak/>
+        <w:softHyphen/>
+      </w:r>
+      <w:r>
+        <w:rPr>
+          <w:noProof/>
+        </w:rPr>
         <w:drawing>
-          <wp:inline distT="0" distB="0" distL="0" distR="0" wp14:anchorId="72AB5312" wp14:editId="319EDD90">
-            <wp:extent cx="4425950" cy="8851900"/>
-            <wp:effectExtent l="0" t="0" r="0" b="6350"/>
-            <wp:docPr id="7" name="Picture 7" descr="D:\workspace\ruggedsim\manuscript\results_s_0.05_logN_6.pi.10.00.png"/>
+          <wp:inline distT="0" distB="0" distL="0" distR="0" wp14:anchorId="6893C7F7" wp14:editId="086B2DBE">
+            <wp:extent cx="4425315" cy="8850630"/>
+            <wp:effectExtent l="0" t="0" r="0" b="7620"/>
+            <wp:docPr id="4" name="Picture 4" descr="D:\workspace\ruggedsim\manuscript\results_s_0.05_logN_6.pi.10.00.png"/>
             <wp:cNvGraphicFramePr>
               <a:graphicFrameLocks xmlns:a="http://schemas.openxmlformats.org/drawingml/2006/main" noChangeAspect="1"/>
             </wp:cNvGraphicFramePr>
@@ -18371,7 +18192,7 @@
               <a:graphicData uri="http://schemas.openxmlformats.org/drawingml/2006/picture">
                 <pic:pic xmlns:pic="http://schemas.openxmlformats.org/drawingml/2006/picture">
                   <pic:nvPicPr>
-                    <pic:cNvPr id="0" name="Picture 4" descr="D:\workspace\ruggedsim\manuscript\results_s_0.05_logN_6.pi.10.00.png"/>
+                    <pic:cNvPr id="0" name="Picture 2" descr="D:\workspace\ruggedsim\manuscript\results_s_0.05_logN_6.pi.10.00.png"/>
                     <pic:cNvPicPr>
                       <a:picLocks noChangeAspect="1" noChangeArrowheads="1"/>
                     </pic:cNvPicPr>
@@ -18392,7 +18213,7 @@
                   <pic:spPr bwMode="auto">
                     <a:xfrm>
                       <a:off x="0" y="0"/>
-                      <a:ext cx="4425950" cy="8851900"/>
+                      <a:ext cx="4425315" cy="8850630"/>
                     </a:xfrm>
                     <a:prstGeom prst="rect">
                       <a:avLst/>
@@ -18418,28 +18239,19 @@
         <w:lastRenderedPageBreak/>
         <w:t xml:space="preserve">Figure </w:t>
       </w:r>
-      <w:r>
-        <w:fldChar w:fldCharType="begin"/>
-      </w:r>
-      <w:r>
-        <w:instrText xml:space="preserve"> SEQ Figure \* ARABIC </w:instrText>
-      </w:r>
-      <w:r>
-        <w:fldChar w:fldCharType="separate"/>
-      </w:r>
-      <w:r>
-        <w:rPr>
-          <w:noProof/>
-        </w:rPr>
-        <w:t>5</w:t>
-      </w:r>
-      <w:r>
-        <w:fldChar w:fldCharType="end"/>
-      </w:r>
+      <w:fldSimple w:instr=" SEQ Figure \* ARABIC ">
+        <w:r>
+          <w:rPr>
+            <w:noProof/>
+          </w:rPr>
+          <w:t>5</w:t>
+        </w:r>
+      </w:fldSimple>
       <w:bookmarkEnd w:id="21"/>
     </w:p>
     <w:p>
       <w:pPr>
+        <w:jc w:val="center"/>
         <w:rPr>
           <w:lang w:bidi="hi-IN"/>
         </w:rPr>
@@ -18450,10 +18262,10 @@
         </w:rPr>
         <w:lastRenderedPageBreak/>
         <w:drawing>
-          <wp:inline distT="0" distB="0" distL="0" distR="0" wp14:anchorId="36A6B91A" wp14:editId="3517E17A">
-            <wp:extent cx="4425950" cy="8851900"/>
-            <wp:effectExtent l="0" t="0" r="0" b="6350"/>
-            <wp:docPr id="8" name="Picture 8" descr="D:\workspace\ruggedsim\manuscript\results_s_0.05_logN_6.pi.1.00.png"/>
+          <wp:inline distT="0" distB="0" distL="0" distR="0" wp14:anchorId="12C691CA" wp14:editId="66D3BBF6">
+            <wp:extent cx="4425315" cy="8850630"/>
+            <wp:effectExtent l="0" t="0" r="0" b="7620"/>
+            <wp:docPr id="6" name="Picture 6" descr="D:\workspace\ruggedsim\manuscript\results_s_0.05_logN_6.pi.1.00.png"/>
             <wp:cNvGraphicFramePr>
               <a:graphicFrameLocks xmlns:a="http://schemas.openxmlformats.org/drawingml/2006/main" noChangeAspect="1"/>
             </wp:cNvGraphicFramePr>
@@ -18461,7 +18273,7 @@
               <a:graphicData uri="http://schemas.openxmlformats.org/drawingml/2006/picture">
                 <pic:pic xmlns:pic="http://schemas.openxmlformats.org/drawingml/2006/picture">
                   <pic:nvPicPr>
-                    <pic:cNvPr id="0" name="Picture 5" descr="D:\workspace\ruggedsim\manuscript\results_s_0.05_logN_6.pi.1.00.png"/>
+                    <pic:cNvPr id="0" name="Picture 3" descr="D:\workspace\ruggedsim\manuscript\results_s_0.05_logN_6.pi.1.00.png"/>
                     <pic:cNvPicPr>
                       <a:picLocks noChangeAspect="1" noChangeArrowheads="1"/>
                     </pic:cNvPicPr>
@@ -18482,7 +18294,7 @@
                   <pic:spPr bwMode="auto">
                     <a:xfrm>
                       <a:off x="0" y="0"/>
-                      <a:ext cx="4425950" cy="8851900"/>
+                      <a:ext cx="4425315" cy="8850630"/>
                     </a:xfrm>
                     <a:prstGeom prst="rect">
                       <a:avLst/>
@@ -18507,27 +18319,18 @@
         <w:lastRenderedPageBreak/>
         <w:t xml:space="preserve">Figure </w:t>
       </w:r>
-      <w:r>
-        <w:fldChar w:fldCharType="begin"/>
-      </w:r>
-      <w:r>
-        <w:instrText xml:space="preserve"> SEQ Figure \* ARABIC </w:instrText>
-      </w:r>
-      <w:r>
-        <w:fldChar w:fldCharType="separate"/>
-      </w:r>
-      <w:r>
-        <w:rPr>
-          <w:noProof/>
-        </w:rPr>
-        <w:t>6</w:t>
-      </w:r>
-      <w:r>
-        <w:fldChar w:fldCharType="end"/>
-      </w:r>
+      <w:fldSimple w:instr=" SEQ Figure \* ARABIC ">
+        <w:r>
+          <w:rPr>
+            <w:noProof/>
+          </w:rPr>
+          <w:t>6</w:t>
+        </w:r>
+      </w:fldSimple>
     </w:p>
     <w:p>
       <w:pPr>
+        <w:jc w:val="center"/>
         <w:rPr>
           <w:lang w:bidi="hi-IN"/>
         </w:rPr>
@@ -18538,10 +18341,10 @@
         </w:rPr>
         <w:lastRenderedPageBreak/>
         <w:drawing>
-          <wp:inline distT="0" distB="0" distL="0" distR="0" wp14:anchorId="7031E6A6" wp14:editId="456A6CA2">
-            <wp:extent cx="4425950" cy="8851900"/>
-            <wp:effectExtent l="0" t="0" r="0" b="6350"/>
-            <wp:docPr id="9" name="Picture 9" descr="D:\workspace\ruggedsim\manuscript\results_s_0.05_logN_6.pi.1.01.png"/>
+          <wp:inline distT="0" distB="0" distL="0" distR="0" wp14:anchorId="63DEB471" wp14:editId="71BD385A">
+            <wp:extent cx="4425315" cy="8850630"/>
+            <wp:effectExtent l="0" t="0" r="0" b="7620"/>
+            <wp:docPr id="10" name="Picture 10" descr="D:\workspace\ruggedsim\manuscript\results_s_0.05_logN_6.pi.1.01.png"/>
             <wp:cNvGraphicFramePr>
               <a:graphicFrameLocks xmlns:a="http://schemas.openxmlformats.org/drawingml/2006/main" noChangeAspect="1"/>
             </wp:cNvGraphicFramePr>
@@ -18549,7 +18352,7 @@
               <a:graphicData uri="http://schemas.openxmlformats.org/drawingml/2006/picture">
                 <pic:pic xmlns:pic="http://schemas.openxmlformats.org/drawingml/2006/picture">
                   <pic:nvPicPr>
-                    <pic:cNvPr id="0" name="Picture 6" descr="D:\workspace\ruggedsim\manuscript\results_s_0.05_logN_6.pi.1.01.png"/>
+                    <pic:cNvPr id="0" name="Picture 4" descr="D:\workspace\ruggedsim\manuscript\results_s_0.05_logN_6.pi.1.01.png"/>
                     <pic:cNvPicPr>
                       <a:picLocks noChangeAspect="1" noChangeArrowheads="1"/>
                     </pic:cNvPicPr>
@@ -18570,7 +18373,7 @@
                   <pic:spPr bwMode="auto">
                     <a:xfrm>
                       <a:off x="0" y="0"/>
-                      <a:ext cx="4425950" cy="8851900"/>
+                      <a:ext cx="4425315" cy="8850630"/>
                     </a:xfrm>
                     <a:prstGeom prst="rect">
                       <a:avLst/>
@@ -18586,12 +18389,6 @@
           </wp:inline>
         </w:drawing>
       </w:r>
-      <w:r>
-        <w:rPr>
-          <w:lang w:bidi="hi-IN"/>
-        </w:rPr>
-        <w:t xml:space="preserve"> </w:t>
-      </w:r>
     </w:p>
     <w:p>
       <w:pPr>
@@ -18602,28 +18399,97 @@
         <w:lastRenderedPageBreak/>
         <w:t xml:space="preserve">Figure </w:t>
       </w:r>
-      <w:r>
-        <w:fldChar w:fldCharType="begin"/>
-      </w:r>
-      <w:r>
-        <w:instrText xml:space="preserve"> SEQ Figure \* ARABIC </w:instrText>
-      </w:r>
-      <w:r>
-        <w:fldChar w:fldCharType="separate"/>
-      </w:r>
-      <w:r>
-        <w:rPr>
-          <w:noProof/>
-        </w:rPr>
-        <w:t>7</w:t>
-      </w:r>
-      <w:r>
-        <w:fldChar w:fldCharType="end"/>
-      </w:r>
+      <w:fldSimple w:instr=" SEQ Figure \* ARABIC ">
+        <w:r>
+          <w:rPr>
+            <w:noProof/>
+          </w:rPr>
+          <w:t>7</w:t>
+        </w:r>
+      </w:fldSimple>
       <w:bookmarkEnd w:id="22"/>
     </w:p>
+    <w:p>
+      <w:pPr>
+        <w:pStyle w:val="FigureLegend"/>
+        <w:keepNext/>
+      </w:pPr>
+      <w:r>
+        <w:rPr>
+          <w:noProof/>
+        </w:rPr>
+        <w:lastRenderedPageBreak/>
+        <w:drawing>
+          <wp:inline distT="0" distB="0" distL="0" distR="0" wp14:anchorId="0327C4B8" wp14:editId="27B2693D">
+            <wp:extent cx="4425950" cy="8858885"/>
+            <wp:effectExtent l="0" t="0" r="0" b="0"/>
+            <wp:docPr id="11" name="Picture 11" descr="D:\workspace\ruggedsim\manuscript\fixation_regression_s_0.05_logN_6.png"/>
+            <wp:cNvGraphicFramePr>
+              <a:graphicFrameLocks xmlns:a="http://schemas.openxmlformats.org/drawingml/2006/main" noChangeAspect="1"/>
+            </wp:cNvGraphicFramePr>
+            <a:graphic xmlns:a="http://schemas.openxmlformats.org/drawingml/2006/main">
+              <a:graphicData uri="http://schemas.openxmlformats.org/drawingml/2006/picture">
+                <pic:pic xmlns:pic="http://schemas.openxmlformats.org/drawingml/2006/picture">
+                  <pic:nvPicPr>
+                    <pic:cNvPr id="0" name="Picture 5" descr="D:\workspace\ruggedsim\manuscript\fixation_regression_s_0.05_logN_6.png"/>
+                    <pic:cNvPicPr>
+                      <a:picLocks noChangeAspect="1" noChangeArrowheads="1"/>
+                    </pic:cNvPicPr>
+                  </pic:nvPicPr>
+                  <pic:blipFill>
+                    <a:blip r:embed="rId17">
+                      <a:extLst>
+                        <a:ext uri="{28A0092B-C50C-407E-A947-70E740481C1C}">
+                          <a14:useLocalDpi xmlns:a14="http://schemas.microsoft.com/office/drawing/2010/main" val="0"/>
+                        </a:ext>
+                      </a:extLst>
+                    </a:blip>
+                    <a:srcRect/>
+                    <a:stretch>
+                      <a:fillRect/>
+                    </a:stretch>
+                  </pic:blipFill>
+                  <pic:spPr bwMode="auto">
+                    <a:xfrm>
+                      <a:off x="0" y="0"/>
+                      <a:ext cx="4425950" cy="8858885"/>
+                    </a:xfrm>
+                    <a:prstGeom prst="rect">
+                      <a:avLst/>
+                    </a:prstGeom>
+                    <a:noFill/>
+                    <a:ln>
+                      <a:noFill/>
+                    </a:ln>
+                  </pic:spPr>
+                </pic:pic>
+              </a:graphicData>
+            </a:graphic>
+          </wp:inline>
+        </w:drawing>
+      </w:r>
+    </w:p>
+    <w:p>
+      <w:pPr>
+        <w:pStyle w:val="FigureLegend"/>
+      </w:pPr>
+      <w:bookmarkStart w:id="23" w:name="_Ref360366778"/>
+      <w:r>
+        <w:lastRenderedPageBreak/>
+        <w:t xml:space="preserve">Figure </w:t>
+      </w:r>
+      <w:fldSimple w:instr=" SEQ Figure \* ARABIC ">
+        <w:r>
+          <w:rPr>
+            <w:noProof/>
+          </w:rPr>
+          <w:t>8</w:t>
+        </w:r>
+      </w:fldSimple>
+      <w:bookmarkEnd w:id="23"/>
+    </w:p>
     <w:sectPr>
-      <w:footerReference w:type="default" r:id="rId17"/>
+      <w:footerReference w:type="default" r:id="rId18"/>
       <w:pgSz w:w="11906" w:h="16838"/>
       <w:pgMar w:top="1440" w:right="1797" w:bottom="1440" w:left="1797" w:header="709" w:footer="709" w:gutter="0"/>
       <w:lnNumType w:countBy="1" w:restart="continuous"/>
@@ -18694,7 +18560,7 @@
           <w:rPr>
             <w:noProof/>
           </w:rPr>
-          <w:t>1</w:t>
+          <w:t>11</w:t>
         </w:r>
         <w:r>
           <w:rPr>
@@ -19510,6 +19376,7 @@
   <w:style w:type="character" w:default="1" w:styleId="DefaultParagraphFont">
     <w:name w:val="Default Paragraph Font"/>
     <w:uiPriority w:val="1"/>
+    <w:semiHidden/>
     <w:unhideWhenUsed/>
   </w:style>
   <w:style w:type="table" w:default="1" w:styleId="TableNormal">
@@ -20797,6 +20664,7 @@
   <w:style w:type="character" w:default="1" w:styleId="DefaultParagraphFont">
     <w:name w:val="Default Paragraph Font"/>
     <w:uiPriority w:val="1"/>
+    <w:semiHidden/>
     <w:unhideWhenUsed/>
   </w:style>
   <w:style w:type="table" w:default="1" w:styleId="TableNormal">
@@ -21683,530 +21551,6 @@
 </w:styles>
 </file>
 
-<file path=word/glossary/document.xml><?xml version="1.0" encoding="utf-8"?>
-<w:glossaryDocument xmlns:wpc="http://schemas.microsoft.com/office/word/2010/wordprocessingCanvas" xmlns:mc="http://schemas.openxmlformats.org/markup-compatibility/2006" xmlns:o="urn:schemas-microsoft-com:office:office" xmlns:r="http://schemas.openxmlformats.org/officeDocument/2006/relationships" xmlns:m="http://schemas.openxmlformats.org/officeDocument/2006/math" xmlns:v="urn:schemas-microsoft-com:vml" xmlns:wp14="http://schemas.microsoft.com/office/word/2010/wordprocessingDrawing" xmlns:wp="http://schemas.openxmlformats.org/drawingml/2006/wordprocessingDrawing" xmlns:w10="urn:schemas-microsoft-com:office:word" xmlns:w="http://schemas.openxmlformats.org/wordprocessingml/2006/main" xmlns:w14="http://schemas.microsoft.com/office/word/2010/wordml" xmlns:wpg="http://schemas.microsoft.com/office/word/2010/wordprocessingGroup" xmlns:wpi="http://schemas.microsoft.com/office/word/2010/wordprocessingInk" xmlns:wne="http://schemas.microsoft.com/office/word/2006/wordml" xmlns:wps="http://schemas.microsoft.com/office/word/2010/wordprocessingShape" mc:Ignorable="w14 wp14"/>
-</file>
-
-<file path=word/glossary/fontTable.xml><?xml version="1.0" encoding="utf-8"?>
-<w:fonts xmlns:mc="http://schemas.openxmlformats.org/markup-compatibility/2006" xmlns:r="http://schemas.openxmlformats.org/officeDocument/2006/relationships" xmlns:w="http://schemas.openxmlformats.org/wordprocessingml/2006/main" xmlns:w14="http://schemas.microsoft.com/office/word/2010/wordml" mc:Ignorable="w14">
-  <w:font w:name="Symbol">
-    <w:panose1 w:val="05050102010706020507"/>
-    <w:charset w:val="02"/>
-    <w:family w:val="roman"/>
-    <w:pitch w:val="variable"/>
-    <w:sig w:usb0="00000000" w:usb1="10000000" w:usb2="00000000" w:usb3="00000000" w:csb0="80000000" w:csb1="00000000"/>
-  </w:font>
-  <w:font w:name="Times New Roman">
-    <w:panose1 w:val="02020603050405020304"/>
-    <w:charset w:val="00"/>
-    <w:family w:val="roman"/>
-    <w:pitch w:val="variable"/>
-    <w:sig w:usb0="E0002AFF" w:usb1="C0007841" w:usb2="00000009" w:usb3="00000000" w:csb0="000001FF" w:csb1="00000000"/>
-  </w:font>
-  <w:font w:name="Palatino Linotype">
-    <w:panose1 w:val="02040502050505030304"/>
-    <w:charset w:val="00"/>
-    <w:family w:val="roman"/>
-    <w:pitch w:val="variable"/>
-    <w:sig w:usb0="E0000287" w:usb1="40000013" w:usb2="00000000" w:usb3="00000000" w:csb0="0000019F" w:csb1="00000000"/>
-  </w:font>
-  <w:font w:name="Tahoma">
-    <w:panose1 w:val="020B0604030504040204"/>
-    <w:charset w:val="00"/>
-    <w:family w:val="swiss"/>
-    <w:pitch w:val="variable"/>
-    <w:sig w:usb0="E1002EFF" w:usb1="C000605B" w:usb2="00000029" w:usb3="00000000" w:csb0="000101FF" w:csb1="00000000"/>
-  </w:font>
-  <w:font w:name="cmr10">
-    <w:panose1 w:val="020B0500000000000000"/>
-    <w:charset w:val="00"/>
-    <w:family w:val="swiss"/>
-    <w:pitch w:val="variable"/>
-    <w:sig w:usb0="00000003" w:usb1="00000000" w:usb2="00000000" w:usb3="00000000" w:csb0="00000001" w:csb1="00000000"/>
-  </w:font>
-  <w:font w:name="Cambria Math">
-    <w:panose1 w:val="02040503050406030204"/>
-    <w:charset w:val="00"/>
-    <w:family w:val="roman"/>
-    <w:pitch w:val="variable"/>
-    <w:sig w:usb0="E00002FF" w:usb1="420024FF" w:usb2="00000000" w:usb3="00000000" w:csb0="0000019F" w:csb1="00000000"/>
-  </w:font>
-  <w:font w:name="Arial">
-    <w:panose1 w:val="020B0604020202020204"/>
-    <w:charset w:val="00"/>
-    <w:family w:val="swiss"/>
-    <w:pitch w:val="variable"/>
-    <w:sig w:usb0="E0002AFF" w:usb1="C0007843" w:usb2="00000009" w:usb3="00000000" w:csb0="000001FF" w:csb1="00000000"/>
-  </w:font>
-  <w:font w:name="Calibri">
-    <w:panose1 w:val="020F0502020204030204"/>
-    <w:charset w:val="00"/>
-    <w:family w:val="swiss"/>
-    <w:pitch w:val="variable"/>
-    <w:sig w:usb0="E00002FF" w:usb1="4000ACFF" w:usb2="00000001" w:usb3="00000000" w:csb0="0000019F" w:csb1="00000000"/>
-  </w:font>
-  <w:font w:name="Cambria">
-    <w:panose1 w:val="02040503050406030204"/>
-    <w:charset w:val="00"/>
-    <w:family w:val="roman"/>
-    <w:pitch w:val="variable"/>
-    <w:sig w:usb0="E00002FF" w:usb1="400004FF" w:usb2="00000000" w:usb3="00000000" w:csb0="0000019F" w:csb1="00000000"/>
-  </w:font>
-</w:fonts>
-</file>
-
-<file path=word/glossary/settings.xml><?xml version="1.0" encoding="utf-8"?>
-<w:settings xmlns:mc="http://schemas.openxmlformats.org/markup-compatibility/2006" xmlns:o="urn:schemas-microsoft-com:office:office" xmlns:r="http://schemas.openxmlformats.org/officeDocument/2006/relationships" xmlns:m="http://schemas.openxmlformats.org/officeDocument/2006/math" xmlns:v="urn:schemas-microsoft-com:vml" xmlns:w10="urn:schemas-microsoft-com:office:word" xmlns:w="http://schemas.openxmlformats.org/wordprocessingml/2006/main" xmlns:w14="http://schemas.microsoft.com/office/word/2010/wordml" xmlns:sl="http://schemas.openxmlformats.org/schemaLibrary/2006/main" mc:Ignorable="w14">
-  <w:view w:val="normal"/>
-  <w:defaultTabStop w:val="720"/>
-  <w:characterSpacingControl w:val="doNotCompress"/>
-  <w:compat>
-    <w:useFELayout/>
-    <w:compatSetting w:name="compatibilityMode" w:uri="http://schemas.microsoft.com/office/word" w:val="14"/>
-    <w:compatSetting w:name="overrideTableStyleFontSizeAndJustification" w:uri="http://schemas.microsoft.com/office/word" w:val="1"/>
-    <w:compatSetting w:name="enableOpenTypeFeatures" w:uri="http://schemas.microsoft.com/office/word" w:val="1"/>
-    <w:compatSetting w:name="doNotFlipMirrorIndents" w:uri="http://schemas.microsoft.com/office/word" w:val="1"/>
-  </w:compat>
-  <w:rsids>
-    <w:rsidRoot w:val="009455D2"/>
-    <w:rsid w:val="002B6B29"/>
-    <w:rsid w:val="005B477E"/>
-    <w:rsid w:val="009455D2"/>
-    <w:rsid w:val="00D41FCA"/>
-  </w:rsids>
-  <m:mathPr>
-    <m:mathFont m:val="Cambria Math"/>
-    <m:brkBin m:val="before"/>
-    <m:brkBinSub m:val="--"/>
-    <m:smallFrac m:val="0"/>
-    <m:dispDef/>
-    <m:lMargin m:val="0"/>
-    <m:rMargin m:val="0"/>
-    <m:defJc m:val="centerGroup"/>
-    <m:wrapIndent m:val="1440"/>
-    <m:intLim m:val="subSup"/>
-    <m:naryLim m:val="undOvr"/>
-  </m:mathPr>
-  <w:themeFontLang w:val="en-US" w:bidi="he-IL"/>
-  <w:clrSchemeMapping w:bg1="light1" w:t1="dark1" w:bg2="light2" w:t2="dark2" w:accent1="accent1" w:accent2="accent2" w:accent3="accent3" w:accent4="accent4" w:accent5="accent5" w:accent6="accent6" w:hyperlink="hyperlink" w:followedHyperlink="followedHyperlink"/>
-  <w:decimalSymbol w:val="."/>
-  <w:listSeparator w:val=","/>
-</w:settings>
-</file>
-
-<file path=word/glossary/styles.xml><?xml version="1.0" encoding="utf-8"?>
-<w:styles xmlns:mc="http://schemas.openxmlformats.org/markup-compatibility/2006" xmlns:r="http://schemas.openxmlformats.org/officeDocument/2006/relationships" xmlns:w="http://schemas.openxmlformats.org/wordprocessingml/2006/main" xmlns:w14="http://schemas.microsoft.com/office/word/2010/wordml" mc:Ignorable="w14">
-  <w:docDefaults>
-    <w:rPrDefault>
-      <w:rPr>
-        <w:rFonts w:asciiTheme="minorHAnsi" w:eastAsiaTheme="minorEastAsia" w:hAnsiTheme="minorHAnsi" w:cstheme="minorBidi"/>
-        <w:sz w:val="22"/>
-        <w:szCs w:val="22"/>
-        <w:lang w:val="en-US" w:eastAsia="en-US" w:bidi="he-IL"/>
-      </w:rPr>
-    </w:rPrDefault>
-    <w:pPrDefault>
-      <w:pPr>
-        <w:spacing w:after="200" w:line="276" w:lineRule="auto"/>
-      </w:pPr>
-    </w:pPrDefault>
-  </w:docDefaults>
-  <w:latentStyles w:defLockedState="0" w:defUIPriority="99" w:defSemiHidden="1" w:defUnhideWhenUsed="1" w:defQFormat="0" w:count="267">
-    <w:lsdException w:name="Normal" w:semiHidden="0" w:uiPriority="0" w:unhideWhenUsed="0" w:qFormat="1"/>
-    <w:lsdException w:name="heading 1" w:semiHidden="0" w:uiPriority="9" w:unhideWhenUsed="0" w:qFormat="1"/>
-    <w:lsdException w:name="heading 2" w:uiPriority="9" w:qFormat="1"/>
-    <w:lsdException w:name="heading 3" w:uiPriority="9" w:qFormat="1"/>
-    <w:lsdException w:name="heading 4" w:uiPriority="9" w:qFormat="1"/>
-    <w:lsdException w:name="heading 5" w:uiPriority="9" w:qFormat="1"/>
-    <w:lsdException w:name="heading 6" w:uiPriority="9" w:qFormat="1"/>
-    <w:lsdException w:name="heading 7" w:uiPriority="9" w:qFormat="1"/>
-    <w:lsdException w:name="heading 8" w:uiPriority="9" w:qFormat="1"/>
-    <w:lsdException w:name="heading 9" w:uiPriority="9" w:qFormat="1"/>
-    <w:lsdException w:name="toc 1" w:uiPriority="39"/>
-    <w:lsdException w:name="toc 2" w:uiPriority="39"/>
-    <w:lsdException w:name="toc 3" w:uiPriority="39"/>
-    <w:lsdException w:name="toc 4" w:uiPriority="39"/>
-    <w:lsdException w:name="toc 5" w:uiPriority="39"/>
-    <w:lsdException w:name="toc 6" w:uiPriority="39"/>
-    <w:lsdException w:name="toc 7" w:uiPriority="39"/>
-    <w:lsdException w:name="toc 8" w:uiPriority="39"/>
-    <w:lsdException w:name="toc 9" w:uiPriority="39"/>
-    <w:lsdException w:name="caption" w:uiPriority="35" w:qFormat="1"/>
-    <w:lsdException w:name="Title" w:semiHidden="0" w:uiPriority="10" w:unhideWhenUsed="0" w:qFormat="1"/>
-    <w:lsdException w:name="Default Paragraph Font" w:uiPriority="1"/>
-    <w:lsdException w:name="Subtitle" w:semiHidden="0" w:uiPriority="11" w:unhideWhenUsed="0" w:qFormat="1"/>
-    <w:lsdException w:name="Strong" w:semiHidden="0" w:uiPriority="22" w:unhideWhenUsed="0" w:qFormat="1"/>
-    <w:lsdException w:name="Emphasis" w:semiHidden="0" w:uiPriority="20" w:unhideWhenUsed="0" w:qFormat="1"/>
-    <w:lsdException w:name="Table Grid" w:semiHidden="0" w:uiPriority="59" w:unhideWhenUsed="0"/>
-    <w:lsdException w:name="Placeholder Text" w:unhideWhenUsed="0"/>
-    <w:lsdException w:name="No Spacing" w:semiHidden="0" w:uiPriority="1" w:unhideWhenUsed="0" w:qFormat="1"/>
-    <w:lsdException w:name="Light Shading" w:semiHidden="0" w:uiPriority="60" w:unhideWhenUsed="0"/>
-    <w:lsdException w:name="Light List" w:semiHidden="0" w:uiPriority="61" w:unhideWhenUsed="0"/>
-    <w:lsdException w:name="Light Grid" w:semiHidden="0" w:uiPriority="62" w:unhideWhenUsed="0"/>
-    <w:lsdException w:name="Medium Shading 1" w:semiHidden="0" w:uiPriority="63" w:unhideWhenUsed="0"/>
-    <w:lsdException w:name="Medium Shading 2" w:semiHidden="0" w:uiPriority="64" w:unhideWhenUsed="0"/>
-    <w:lsdException w:name="Medium List 1" w:semiHidden="0" w:uiPriority="65" w:unhideWhenUsed="0"/>
-    <w:lsdException w:name="Medium List 2" w:semiHidden="0" w:uiPriority="66" w:unhideWhenUsed="0"/>
-    <w:lsdException w:name="Medium Grid 1" w:semiHidden="0" w:uiPriority="67" w:unhideWhenUsed="0"/>
-    <w:lsdException w:name="Medium Grid 2" w:semiHidden="0" w:uiPriority="68" w:unhideWhenUsed="0"/>
-    <w:lsdException w:name="Medium Grid 3" w:semiHidden="0" w:uiPriority="69" w:unhideWhenUsed="0"/>
-    <w:lsdException w:name="Dark List" w:semiHidden="0" w:uiPriority="70" w:unhideWhenUsed="0"/>
-    <w:lsdException w:name="Colorful Shading" w:semiHidden="0" w:uiPriority="71" w:unhideWhenUsed="0"/>
-    <w:lsdException w:name="Colorful List" w:semiHidden="0" w:uiPriority="72" w:unhideWhenUsed="0"/>
-    <w:lsdException w:name="Colorful Grid" w:semiHidden="0" w:uiPriority="73" w:unhideWhenUsed="0"/>
-    <w:lsdException w:name="Light Shading Accent 1" w:semiHidden="0" w:uiPriority="60" w:unhideWhenUsed="0"/>
-    <w:lsdException w:name="Light List Accent 1" w:semiHidden="0" w:uiPriority="61" w:unhideWhenUsed="0"/>
-    <w:lsdException w:name="Light Grid Accent 1" w:semiHidden="0" w:uiPriority="62" w:unhideWhenUsed="0"/>
-    <w:lsdException w:name="Medium Shading 1 Accent 1" w:semiHidden="0" w:uiPriority="63" w:unhideWhenUsed="0"/>
-    <w:lsdException w:name="Medium Shading 2 Accent 1" w:semiHidden="0" w:uiPriority="64" w:unhideWhenUsed="0"/>
-    <w:lsdException w:name="Medium List 1 Accent 1" w:semiHidden="0" w:uiPriority="65" w:unhideWhenUsed="0"/>
-    <w:lsdException w:name="Revision" w:unhideWhenUsed="0"/>
-    <w:lsdException w:name="List Paragraph" w:semiHidden="0" w:uiPriority="34" w:unhideWhenUsed="0" w:qFormat="1"/>
-    <w:lsdException w:name="Quote" w:semiHidden="0" w:uiPriority="29" w:unhideWhenUsed="0" w:qFormat="1"/>
-    <w:lsdException w:name="Intense Quote" w:semiHidden="0" w:uiPriority="30" w:unhideWhenUsed="0" w:qFormat="1"/>
-    <w:lsdException w:name="Medium List 2 Accent 1" w:semiHidden="0" w:uiPriority="66" w:unhideWhenUsed="0"/>
-    <w:lsdException w:name="Medium Grid 1 Accent 1" w:semiHidden="0" w:uiPriority="67" w:unhideWhenUsed="0"/>
-    <w:lsdException w:name="Medium Grid 2 Accent 1" w:semiHidden="0" w:uiPriority="68" w:unhideWhenUsed="0"/>
-    <w:lsdException w:name="Medium Grid 3 Accent 1" w:semiHidden="0" w:uiPriority="69" w:unhideWhenUsed="0"/>
-    <w:lsdException w:name="Dark List Accent 1" w:semiHidden="0" w:uiPriority="70" w:unhideWhenUsed="0"/>
-    <w:lsdException w:name="Colorful Shading Accent 1" w:semiHidden="0" w:uiPriority="71" w:unhideWhenUsed="0"/>
-    <w:lsdException w:name="Colorful List Accent 1" w:semiHidden="0" w:uiPriority="72" w:unhideWhenUsed="0"/>
-    <w:lsdException w:name="Colorful Grid Accent 1" w:semiHidden="0" w:uiPriority="73" w:unhideWhenUsed="0"/>
-    <w:lsdException w:name="Light Shading Accent 2" w:semiHidden="0" w:uiPriority="60" w:unhideWhenUsed="0"/>
-    <w:lsdException w:name="Light List Accent 2" w:semiHidden="0" w:uiPriority="61" w:unhideWhenUsed="0"/>
-    <w:lsdException w:name="Light Grid Accent 2" w:semiHidden="0" w:uiPriority="62" w:unhideWhenUsed="0"/>
-    <w:lsdException w:name="Medium Shading 1 Accent 2" w:semiHidden="0" w:uiPriority="63" w:unhideWhenUsed="0"/>
-    <w:lsdException w:name="Medium Shading 2 Accent 2" w:semiHidden="0" w:uiPriority="64" w:unhideWhenUsed="0"/>
-    <w:lsdException w:name="Medium List 1 Accent 2" w:semiHidden="0" w:uiPriority="65" w:unhideWhenUsed="0"/>
-    <w:lsdException w:name="Medium List 2 Accent 2" w:semiHidden="0" w:uiPriority="66" w:unhideWhenUsed="0"/>
-    <w:lsdException w:name="Medium Grid 1 Accent 2" w:semiHidden="0" w:uiPriority="67" w:unhideWhenUsed="0"/>
-    <w:lsdException w:name="Medium Grid 2 Accent 2" w:semiHidden="0" w:uiPriority="68" w:unhideWhenUsed="0"/>
-    <w:lsdException w:name="Medium Grid 3 Accent 2" w:semiHidden="0" w:uiPriority="69" w:unhideWhenUsed="0"/>
-    <w:lsdException w:name="Dark List Accent 2" w:semiHidden="0" w:uiPriority="70" w:unhideWhenUsed="0"/>
-    <w:lsdException w:name="Colorful Shading Accent 2" w:semiHidden="0" w:uiPriority="71" w:unhideWhenUsed="0"/>
-    <w:lsdException w:name="Colorful List Accent 2" w:semiHidden="0" w:uiPriority="72" w:unhideWhenUsed="0"/>
-    <w:lsdException w:name="Colorful Grid Accent 2" w:semiHidden="0" w:uiPriority="73" w:unhideWhenUsed="0"/>
-    <w:lsdException w:name="Light Shading Accent 3" w:semiHidden="0" w:uiPriority="60" w:unhideWhenUsed="0"/>
-    <w:lsdException w:name="Light List Accent 3" w:semiHidden="0" w:uiPriority="61" w:unhideWhenUsed="0"/>
-    <w:lsdException w:name="Light Grid Accent 3" w:semiHidden="0" w:uiPriority="62" w:unhideWhenUsed="0"/>
-    <w:lsdException w:name="Medium Shading 1 Accent 3" w:semiHidden="0" w:uiPriority="63" w:unhideWhenUsed="0"/>
-    <w:lsdException w:name="Medium Shading 2 Accent 3" w:semiHidden="0" w:uiPriority="64" w:unhideWhenUsed="0"/>
-    <w:lsdException w:name="Medium List 1 Accent 3" w:semiHidden="0" w:uiPriority="65" w:unhideWhenUsed="0"/>
-    <w:lsdException w:name="Medium List 2 Accent 3" w:semiHidden="0" w:uiPriority="66" w:unhideWhenUsed="0"/>
-    <w:lsdException w:name="Medium Grid 1 Accent 3" w:semiHidden="0" w:uiPriority="67" w:unhideWhenUsed="0"/>
-    <w:lsdException w:name="Medium Grid 2 Accent 3" w:semiHidden="0" w:uiPriority="68" w:unhideWhenUsed="0"/>
-    <w:lsdException w:name="Medium Grid 3 Accent 3" w:semiHidden="0" w:uiPriority="69" w:unhideWhenUsed="0"/>
-    <w:lsdException w:name="Dark List Accent 3" w:semiHidden="0" w:uiPriority="70" w:unhideWhenUsed="0"/>
-    <w:lsdException w:name="Colorful Shading Accent 3" w:semiHidden="0" w:uiPriority="71" w:unhideWhenUsed="0"/>
-    <w:lsdException w:name="Colorful List Accent 3" w:semiHidden="0" w:uiPriority="72" w:unhideWhenUsed="0"/>
-    <w:lsdException w:name="Colorful Grid Accent 3" w:semiHidden="0" w:uiPriority="73" w:unhideWhenUsed="0"/>
-    <w:lsdException w:name="Light Shading Accent 4" w:semiHidden="0" w:uiPriority="60" w:unhideWhenUsed="0"/>
-    <w:lsdException w:name="Light List Accent 4" w:semiHidden="0" w:uiPriority="61" w:unhideWhenUsed="0"/>
-    <w:lsdException w:name="Light Grid Accent 4" w:semiHidden="0" w:uiPriority="62" w:unhideWhenUsed="0"/>
-    <w:lsdException w:name="Medium Shading 1 Accent 4" w:semiHidden="0" w:uiPriority="63" w:unhideWhenUsed="0"/>
-    <w:lsdException w:name="Medium Shading 2 Accent 4" w:semiHidden="0" w:uiPriority="64" w:unhideWhenUsed="0"/>
-    <w:lsdException w:name="Medium List 1 Accent 4" w:semiHidden="0" w:uiPriority="65" w:unhideWhenUsed="0"/>
-    <w:lsdException w:name="Medium List 2 Accent 4" w:semiHidden="0" w:uiPriority="66" w:unhideWhenUsed="0"/>
-    <w:lsdException w:name="Medium Grid 1 Accent 4" w:semiHidden="0" w:uiPriority="67" w:unhideWhenUsed="0"/>
-    <w:lsdException w:name="Medium Grid 2 Accent 4" w:semiHidden="0" w:uiPriority="68" w:unhideWhenUsed="0"/>
-    <w:lsdException w:name="Medium Grid 3 Accent 4" w:semiHidden="0" w:uiPriority="69" w:unhideWhenUsed="0"/>
-    <w:lsdException w:name="Dark List Accent 4" w:semiHidden="0" w:uiPriority="70" w:unhideWhenUsed="0"/>
-    <w:lsdException w:name="Colorful Shading Accent 4" w:semiHidden="0" w:uiPriority="71" w:unhideWhenUsed="0"/>
-    <w:lsdException w:name="Colorful List Accent 4" w:semiHidden="0" w:uiPriority="72" w:unhideWhenUsed="0"/>
-    <w:lsdException w:name="Colorful Grid Accent 4" w:semiHidden="0" w:uiPriority="73" w:unhideWhenUsed="0"/>
-    <w:lsdException w:name="Light Shading Accent 5" w:semiHidden="0" w:uiPriority="60" w:unhideWhenUsed="0"/>
-    <w:lsdException w:name="Light List Accent 5" w:semiHidden="0" w:uiPriority="61" w:unhideWhenUsed="0"/>
-    <w:lsdException w:name="Light Grid Accent 5" w:semiHidden="0" w:uiPriority="62" w:unhideWhenUsed="0"/>
-    <w:lsdException w:name="Medium Shading 1 Accent 5" w:semiHidden="0" w:uiPriority="63" w:unhideWhenUsed="0"/>
-    <w:lsdException w:name="Medium Shading 2 Accent 5" w:semiHidden="0" w:uiPriority="64" w:unhideWhenUsed="0"/>
-    <w:lsdException w:name="Medium List 1 Accent 5" w:semiHidden="0" w:uiPriority="65" w:unhideWhenUsed="0"/>
-    <w:lsdException w:name="Medium List 2 Accent 5" w:semiHidden="0" w:uiPriority="66" w:unhideWhenUsed="0"/>
-    <w:lsdException w:name="Medium Grid 1 Accent 5" w:semiHidden="0" w:uiPriority="67" w:unhideWhenUsed="0"/>
-    <w:lsdException w:name="Medium Grid 2 Accent 5" w:semiHidden="0" w:uiPriority="68" w:unhideWhenUsed="0"/>
-    <w:lsdException w:name="Medium Grid 3 Accent 5" w:semiHidden="0" w:uiPriority="69" w:unhideWhenUsed="0"/>
-    <w:lsdException w:name="Dark List Accent 5" w:semiHidden="0" w:uiPriority="70" w:unhideWhenUsed="0"/>
-    <w:lsdException w:name="Colorful Shading Accent 5" w:semiHidden="0" w:uiPriority="71" w:unhideWhenUsed="0"/>
-    <w:lsdException w:name="Colorful List Accent 5" w:semiHidden="0" w:uiPriority="72" w:unhideWhenUsed="0"/>
-    <w:lsdException w:name="Colorful Grid Accent 5" w:semiHidden="0" w:uiPriority="73" w:unhideWhenUsed="0"/>
-    <w:lsdException w:name="Light Shading Accent 6" w:semiHidden="0" w:uiPriority="60" w:unhideWhenUsed="0"/>
-    <w:lsdException w:name="Light List Accent 6" w:semiHidden="0" w:uiPriority="61" w:unhideWhenUsed="0"/>
-    <w:lsdException w:name="Light Grid Accent 6" w:semiHidden="0" w:uiPriority="62" w:unhideWhenUsed="0"/>
-    <w:lsdException w:name="Medium Shading 1 Accent 6" w:semiHidden="0" w:uiPriority="63" w:unhideWhenUsed="0"/>
-    <w:lsdException w:name="Medium Shading 2 Accent 6" w:semiHidden="0" w:uiPriority="64" w:unhideWhenUsed="0"/>
-    <w:lsdException w:name="Medium List 1 Accent 6" w:semiHidden="0" w:uiPriority="65" w:unhideWhenUsed="0"/>
-    <w:lsdException w:name="Medium List 2 Accent 6" w:semiHidden="0" w:uiPriority="66" w:unhideWhenUsed="0"/>
-    <w:lsdException w:name="Medium Grid 1 Accent 6" w:semiHidden="0" w:uiPriority="67" w:unhideWhenUsed="0"/>
-    <w:lsdException w:name="Medium Grid 2 Accent 6" w:semiHidden="0" w:uiPriority="68" w:unhideWhenUsed="0"/>
-    <w:lsdException w:name="Medium Grid 3 Accent 6" w:semiHidden="0" w:uiPriority="69" w:unhideWhenUsed="0"/>
-    <w:lsdException w:name="Dark List Accent 6" w:semiHidden="0" w:uiPriority="70" w:unhideWhenUsed="0"/>
-    <w:lsdException w:name="Colorful Shading Accent 6" w:semiHidden="0" w:uiPriority="71" w:unhideWhenUsed="0"/>
-    <w:lsdException w:name="Colorful List Accent 6" w:semiHidden="0" w:uiPriority="72" w:unhideWhenUsed="0"/>
-    <w:lsdException w:name="Colorful Grid Accent 6" w:semiHidden="0" w:uiPriority="73" w:unhideWhenUsed="0"/>
-    <w:lsdException w:name="Subtle Emphasis" w:semiHidden="0" w:uiPriority="19" w:unhideWhenUsed="0" w:qFormat="1"/>
-    <w:lsdException w:name="Intense Emphasis" w:semiHidden="0" w:uiPriority="21" w:unhideWhenUsed="0" w:qFormat="1"/>
-    <w:lsdException w:name="Subtle Reference" w:semiHidden="0" w:uiPriority="31" w:unhideWhenUsed="0" w:qFormat="1"/>
-    <w:lsdException w:name="Intense Reference" w:semiHidden="0" w:uiPriority="32" w:unhideWhenUsed="0" w:qFormat="1"/>
-    <w:lsdException w:name="Book Title" w:semiHidden="0" w:uiPriority="33" w:unhideWhenUsed="0" w:qFormat="1"/>
-    <w:lsdException w:name="Bibliography" w:uiPriority="37"/>
-    <w:lsdException w:name="TOC Heading" w:uiPriority="39" w:qFormat="1"/>
-  </w:latentStyles>
-  <w:style w:type="paragraph" w:default="1" w:styleId="Normal">
-    <w:name w:val="Normal"/>
-    <w:qFormat/>
-    <w:pPr>
-      <w:bidi/>
-    </w:pPr>
-  </w:style>
-  <w:style w:type="character" w:default="1" w:styleId="DefaultParagraphFont">
-    <w:name w:val="Default Paragraph Font"/>
-    <w:uiPriority w:val="1"/>
-    <w:semiHidden/>
-    <w:unhideWhenUsed/>
-  </w:style>
-  <w:style w:type="table" w:default="1" w:styleId="TableNormal">
-    <w:name w:val="Normal Table"/>
-    <w:uiPriority w:val="99"/>
-    <w:semiHidden/>
-    <w:unhideWhenUsed/>
-    <w:tblPr>
-      <w:tblInd w:w="0" w:type="dxa"/>
-      <w:tblCellMar>
-        <w:top w:w="0" w:type="dxa"/>
-        <w:left w:w="108" w:type="dxa"/>
-        <w:bottom w:w="0" w:type="dxa"/>
-        <w:right w:w="108" w:type="dxa"/>
-      </w:tblCellMar>
-    </w:tblPr>
-  </w:style>
-  <w:style w:type="numbering" w:default="1" w:styleId="NoList">
-    <w:name w:val="No List"/>
-    <w:uiPriority w:val="99"/>
-    <w:semiHidden/>
-    <w:unhideWhenUsed/>
-  </w:style>
-  <w:style w:type="character" w:styleId="PlaceholderText">
-    <w:name w:val="Placeholder Text"/>
-    <w:basedOn w:val="DefaultParagraphFont"/>
-    <w:uiPriority w:val="99"/>
-    <w:semiHidden/>
-    <w:rsid w:val="00D41FCA"/>
-    <w:rPr>
-      <w:color w:val="808080"/>
-    </w:rPr>
-  </w:style>
-</w:styles>
-</file>
-
-<file path=word/glossary/stylesWithEffects.xml><?xml version="1.0" encoding="utf-8"?>
-<w:styles xmlns:wpc="http://schemas.microsoft.com/office/word/2010/wordprocessingCanvas" xmlns:mc="http://schemas.openxmlformats.org/markup-compatibility/2006" xmlns:o="urn:schemas-microsoft-com:office:office" xmlns:r="http://schemas.openxmlformats.org/officeDocument/2006/relationships" xmlns:m="http://schemas.openxmlformats.org/officeDocument/2006/math" xmlns:v="urn:schemas-microsoft-com:vml" xmlns:wp14="http://schemas.microsoft.com/office/word/2010/wordprocessingDrawing" xmlns:wp="http://schemas.openxmlformats.org/drawingml/2006/wordprocessingDrawing" xmlns:w10="urn:schemas-microsoft-com:office:word" xmlns:w="http://schemas.openxmlformats.org/wordprocessingml/2006/main" xmlns:w14="http://schemas.microsoft.com/office/word/2010/wordml" xmlns:wpg="http://schemas.microsoft.com/office/word/2010/wordprocessingGroup" xmlns:wpi="http://schemas.microsoft.com/office/word/2010/wordprocessingInk" xmlns:wne="http://schemas.microsoft.com/office/word/2006/wordml" xmlns:wps="http://schemas.microsoft.com/office/word/2010/wordprocessingShape" mc:Ignorable="w14 wp14">
-  <w:docDefaults>
-    <w:rPrDefault>
-      <w:rPr>
-        <w:rFonts w:asciiTheme="minorHAnsi" w:eastAsiaTheme="minorEastAsia" w:hAnsiTheme="minorHAnsi" w:cstheme="minorBidi"/>
-        <w:sz w:val="22"/>
-        <w:szCs w:val="22"/>
-        <w:lang w:val="en-US" w:eastAsia="en-US" w:bidi="he-IL"/>
-      </w:rPr>
-    </w:rPrDefault>
-    <w:pPrDefault>
-      <w:pPr>
-        <w:spacing w:after="200" w:line="276" w:lineRule="auto"/>
-      </w:pPr>
-    </w:pPrDefault>
-  </w:docDefaults>
-  <w:latentStyles w:defLockedState="0" w:defUIPriority="99" w:defSemiHidden="1" w:defUnhideWhenUsed="1" w:defQFormat="0" w:count="267">
-    <w:lsdException w:name="Normal" w:semiHidden="0" w:uiPriority="0" w:unhideWhenUsed="0" w:qFormat="1"/>
-    <w:lsdException w:name="heading 1" w:semiHidden="0" w:uiPriority="9" w:unhideWhenUsed="0" w:qFormat="1"/>
-    <w:lsdException w:name="heading 2" w:uiPriority="9" w:qFormat="1"/>
-    <w:lsdException w:name="heading 3" w:uiPriority="9" w:qFormat="1"/>
-    <w:lsdException w:name="heading 4" w:uiPriority="9" w:qFormat="1"/>
-    <w:lsdException w:name="heading 5" w:uiPriority="9" w:qFormat="1"/>
-    <w:lsdException w:name="heading 6" w:uiPriority="9" w:qFormat="1"/>
-    <w:lsdException w:name="heading 7" w:uiPriority="9" w:qFormat="1"/>
-    <w:lsdException w:name="heading 8" w:uiPriority="9" w:qFormat="1"/>
-    <w:lsdException w:name="heading 9" w:uiPriority="9" w:qFormat="1"/>
-    <w:lsdException w:name="toc 1" w:uiPriority="39"/>
-    <w:lsdException w:name="toc 2" w:uiPriority="39"/>
-    <w:lsdException w:name="toc 3" w:uiPriority="39"/>
-    <w:lsdException w:name="toc 4" w:uiPriority="39"/>
-    <w:lsdException w:name="toc 5" w:uiPriority="39"/>
-    <w:lsdException w:name="toc 6" w:uiPriority="39"/>
-    <w:lsdException w:name="toc 7" w:uiPriority="39"/>
-    <w:lsdException w:name="toc 8" w:uiPriority="39"/>
-    <w:lsdException w:name="toc 9" w:uiPriority="39"/>
-    <w:lsdException w:name="caption" w:uiPriority="35" w:qFormat="1"/>
-    <w:lsdException w:name="Title" w:semiHidden="0" w:uiPriority="10" w:unhideWhenUsed="0" w:qFormat="1"/>
-    <w:lsdException w:name="Default Paragraph Font" w:uiPriority="1"/>
-    <w:lsdException w:name="Subtitle" w:semiHidden="0" w:uiPriority="11" w:unhideWhenUsed="0" w:qFormat="1"/>
-    <w:lsdException w:name="Strong" w:semiHidden="0" w:uiPriority="22" w:unhideWhenUsed="0" w:qFormat="1"/>
-    <w:lsdException w:name="Emphasis" w:semiHidden="0" w:uiPriority="20" w:unhideWhenUsed="0" w:qFormat="1"/>
-    <w:lsdException w:name="Table Grid" w:semiHidden="0" w:uiPriority="59" w:unhideWhenUsed="0"/>
-    <w:lsdException w:name="Placeholder Text" w:unhideWhenUsed="0"/>
-    <w:lsdException w:name="No Spacing" w:semiHidden="0" w:uiPriority="1" w:unhideWhenUsed="0" w:qFormat="1"/>
-    <w:lsdException w:name="Light Shading" w:semiHidden="0" w:uiPriority="60" w:unhideWhenUsed="0"/>
-    <w:lsdException w:name="Light List" w:semiHidden="0" w:uiPriority="61" w:unhideWhenUsed="0"/>
-    <w:lsdException w:name="Light Grid" w:semiHidden="0" w:uiPriority="62" w:unhideWhenUsed="0"/>
-    <w:lsdException w:name="Medium Shading 1" w:semiHidden="0" w:uiPriority="63" w:unhideWhenUsed="0"/>
-    <w:lsdException w:name="Medium Shading 2" w:semiHidden="0" w:uiPriority="64" w:unhideWhenUsed="0"/>
-    <w:lsdException w:name="Medium List 1" w:semiHidden="0" w:uiPriority="65" w:unhideWhenUsed="0"/>
-    <w:lsdException w:name="Medium List 2" w:semiHidden="0" w:uiPriority="66" w:unhideWhenUsed="0"/>
-    <w:lsdException w:name="Medium Grid 1" w:semiHidden="0" w:uiPriority="67" w:unhideWhenUsed="0"/>
-    <w:lsdException w:name="Medium Grid 2" w:semiHidden="0" w:uiPriority="68" w:unhideWhenUsed="0"/>
-    <w:lsdException w:name="Medium Grid 3" w:semiHidden="0" w:uiPriority="69" w:unhideWhenUsed="0"/>
-    <w:lsdException w:name="Dark List" w:semiHidden="0" w:uiPriority="70" w:unhideWhenUsed="0"/>
-    <w:lsdException w:name="Colorful Shading" w:semiHidden="0" w:uiPriority="71" w:unhideWhenUsed="0"/>
-    <w:lsdException w:name="Colorful List" w:semiHidden="0" w:uiPriority="72" w:unhideWhenUsed="0"/>
-    <w:lsdException w:name="Colorful Grid" w:semiHidden="0" w:uiPriority="73" w:unhideWhenUsed="0"/>
-    <w:lsdException w:name="Light Shading Accent 1" w:semiHidden="0" w:uiPriority="60" w:unhideWhenUsed="0"/>
-    <w:lsdException w:name="Light List Accent 1" w:semiHidden="0" w:uiPriority="61" w:unhideWhenUsed="0"/>
-    <w:lsdException w:name="Light Grid Accent 1" w:semiHidden="0" w:uiPriority="62" w:unhideWhenUsed="0"/>
-    <w:lsdException w:name="Medium Shading 1 Accent 1" w:semiHidden="0" w:uiPriority="63" w:unhideWhenUsed="0"/>
-    <w:lsdException w:name="Medium Shading 2 Accent 1" w:semiHidden="0" w:uiPriority="64" w:unhideWhenUsed="0"/>
-    <w:lsdException w:name="Medium List 1 Accent 1" w:semiHidden="0" w:uiPriority="65" w:unhideWhenUsed="0"/>
-    <w:lsdException w:name="Revision" w:unhideWhenUsed="0"/>
-    <w:lsdException w:name="List Paragraph" w:semiHidden="0" w:uiPriority="34" w:unhideWhenUsed="0" w:qFormat="1"/>
-    <w:lsdException w:name="Quote" w:semiHidden="0" w:uiPriority="29" w:unhideWhenUsed="0" w:qFormat="1"/>
-    <w:lsdException w:name="Intense Quote" w:semiHidden="0" w:uiPriority="30" w:unhideWhenUsed="0" w:qFormat="1"/>
-    <w:lsdException w:name="Medium List 2 Accent 1" w:semiHidden="0" w:uiPriority="66" w:unhideWhenUsed="0"/>
-    <w:lsdException w:name="Medium Grid 1 Accent 1" w:semiHidden="0" w:uiPriority="67" w:unhideWhenUsed="0"/>
-    <w:lsdException w:name="Medium Grid 2 Accent 1" w:semiHidden="0" w:uiPriority="68" w:unhideWhenUsed="0"/>
-    <w:lsdException w:name="Medium Grid 3 Accent 1" w:semiHidden="0" w:uiPriority="69" w:unhideWhenUsed="0"/>
-    <w:lsdException w:name="Dark List Accent 1" w:semiHidden="0" w:uiPriority="70" w:unhideWhenUsed="0"/>
-    <w:lsdException w:name="Colorful Shading Accent 1" w:semiHidden="0" w:uiPriority="71" w:unhideWhenUsed="0"/>
-    <w:lsdException w:name="Colorful List Accent 1" w:semiHidden="0" w:uiPriority="72" w:unhideWhenUsed="0"/>
-    <w:lsdException w:name="Colorful Grid Accent 1" w:semiHidden="0" w:uiPriority="73" w:unhideWhenUsed="0"/>
-    <w:lsdException w:name="Light Shading Accent 2" w:semiHidden="0" w:uiPriority="60" w:unhideWhenUsed="0"/>
-    <w:lsdException w:name="Light List Accent 2" w:semiHidden="0" w:uiPriority="61" w:unhideWhenUsed="0"/>
-    <w:lsdException w:name="Light Grid Accent 2" w:semiHidden="0" w:uiPriority="62" w:unhideWhenUsed="0"/>
-    <w:lsdException w:name="Medium Shading 1 Accent 2" w:semiHidden="0" w:uiPriority="63" w:unhideWhenUsed="0"/>
-    <w:lsdException w:name="Medium Shading 2 Accent 2" w:semiHidden="0" w:uiPriority="64" w:unhideWhenUsed="0"/>
-    <w:lsdException w:name="Medium List 1 Accent 2" w:semiHidden="0" w:uiPriority="65" w:unhideWhenUsed="0"/>
-    <w:lsdException w:name="Medium List 2 Accent 2" w:semiHidden="0" w:uiPriority="66" w:unhideWhenUsed="0"/>
-    <w:lsdException w:name="Medium Grid 1 Accent 2" w:semiHidden="0" w:uiPriority="67" w:unhideWhenUsed="0"/>
-    <w:lsdException w:name="Medium Grid 2 Accent 2" w:semiHidden="0" w:uiPriority="68" w:unhideWhenUsed="0"/>
-    <w:lsdException w:name="Medium Grid 3 Accent 2" w:semiHidden="0" w:uiPriority="69" w:unhideWhenUsed="0"/>
-    <w:lsdException w:name="Dark List Accent 2" w:semiHidden="0" w:uiPriority="70" w:unhideWhenUsed="0"/>
-    <w:lsdException w:name="Colorful Shading Accent 2" w:semiHidden="0" w:uiPriority="71" w:unhideWhenUsed="0"/>
-    <w:lsdException w:name="Colorful List Accent 2" w:semiHidden="0" w:uiPriority="72" w:unhideWhenUsed="0"/>
-    <w:lsdException w:name="Colorful Grid Accent 2" w:semiHidden="0" w:uiPriority="73" w:unhideWhenUsed="0"/>
-    <w:lsdException w:name="Light Shading Accent 3" w:semiHidden="0" w:uiPriority="60" w:unhideWhenUsed="0"/>
-    <w:lsdException w:name="Light List Accent 3" w:semiHidden="0" w:uiPriority="61" w:unhideWhenUsed="0"/>
-    <w:lsdException w:name="Light Grid Accent 3" w:semiHidden="0" w:uiPriority="62" w:unhideWhenUsed="0"/>
-    <w:lsdException w:name="Medium Shading 1 Accent 3" w:semiHidden="0" w:uiPriority="63" w:unhideWhenUsed="0"/>
-    <w:lsdException w:name="Medium Shading 2 Accent 3" w:semiHidden="0" w:uiPriority="64" w:unhideWhenUsed="0"/>
-    <w:lsdException w:name="Medium List 1 Accent 3" w:semiHidden="0" w:uiPriority="65" w:unhideWhenUsed="0"/>
-    <w:lsdException w:name="Medium List 2 Accent 3" w:semiHidden="0" w:uiPriority="66" w:unhideWhenUsed="0"/>
-    <w:lsdException w:name="Medium Grid 1 Accent 3" w:semiHidden="0" w:uiPriority="67" w:unhideWhenUsed="0"/>
-    <w:lsdException w:name="Medium Grid 2 Accent 3" w:semiHidden="0" w:uiPriority="68" w:unhideWhenUsed="0"/>
-    <w:lsdException w:name="Medium Grid 3 Accent 3" w:semiHidden="0" w:uiPriority="69" w:unhideWhenUsed="0"/>
-    <w:lsdException w:name="Dark List Accent 3" w:semiHidden="0" w:uiPriority="70" w:unhideWhenUsed="0"/>
-    <w:lsdException w:name="Colorful Shading Accent 3" w:semiHidden="0" w:uiPriority="71" w:unhideWhenUsed="0"/>
-    <w:lsdException w:name="Colorful List Accent 3" w:semiHidden="0" w:uiPriority="72" w:unhideWhenUsed="0"/>
-    <w:lsdException w:name="Colorful Grid Accent 3" w:semiHidden="0" w:uiPriority="73" w:unhideWhenUsed="0"/>
-    <w:lsdException w:name="Light Shading Accent 4" w:semiHidden="0" w:uiPriority="60" w:unhideWhenUsed="0"/>
-    <w:lsdException w:name="Light List Accent 4" w:semiHidden="0" w:uiPriority="61" w:unhideWhenUsed="0"/>
-    <w:lsdException w:name="Light Grid Accent 4" w:semiHidden="0" w:uiPriority="62" w:unhideWhenUsed="0"/>
-    <w:lsdException w:name="Medium Shading 1 Accent 4" w:semiHidden="0" w:uiPriority="63" w:unhideWhenUsed="0"/>
-    <w:lsdException w:name="Medium Shading 2 Accent 4" w:semiHidden="0" w:uiPriority="64" w:unhideWhenUsed="0"/>
-    <w:lsdException w:name="Medium List 1 Accent 4" w:semiHidden="0" w:uiPriority="65" w:unhideWhenUsed="0"/>
-    <w:lsdException w:name="Medium List 2 Accent 4" w:semiHidden="0" w:uiPriority="66" w:unhideWhenUsed="0"/>
-    <w:lsdException w:name="Medium Grid 1 Accent 4" w:semiHidden="0" w:uiPriority="67" w:unhideWhenUsed="0"/>
-    <w:lsdException w:name="Medium Grid 2 Accent 4" w:semiHidden="0" w:uiPriority="68" w:unhideWhenUsed="0"/>
-    <w:lsdException w:name="Medium Grid 3 Accent 4" w:semiHidden="0" w:uiPriority="69" w:unhideWhenUsed="0"/>
-    <w:lsdException w:name="Dark List Accent 4" w:semiHidden="0" w:uiPriority="70" w:unhideWhenUsed="0"/>
-    <w:lsdException w:name="Colorful Shading Accent 4" w:semiHidden="0" w:uiPriority="71" w:unhideWhenUsed="0"/>
-    <w:lsdException w:name="Colorful List Accent 4" w:semiHidden="0" w:uiPriority="72" w:unhideWhenUsed="0"/>
-    <w:lsdException w:name="Colorful Grid Accent 4" w:semiHidden="0" w:uiPriority="73" w:unhideWhenUsed="0"/>
-    <w:lsdException w:name="Light Shading Accent 5" w:semiHidden="0" w:uiPriority="60" w:unhideWhenUsed="0"/>
-    <w:lsdException w:name="Light List Accent 5" w:semiHidden="0" w:uiPriority="61" w:unhideWhenUsed="0"/>
-    <w:lsdException w:name="Light Grid Accent 5" w:semiHidden="0" w:uiPriority="62" w:unhideWhenUsed="0"/>
-    <w:lsdException w:name="Medium Shading 1 Accent 5" w:semiHidden="0" w:uiPriority="63" w:unhideWhenUsed="0"/>
-    <w:lsdException w:name="Medium Shading 2 Accent 5" w:semiHidden="0" w:uiPriority="64" w:unhideWhenUsed="0"/>
-    <w:lsdException w:name="Medium List 1 Accent 5" w:semiHidden="0" w:uiPriority="65" w:unhideWhenUsed="0"/>
-    <w:lsdException w:name="Medium List 2 Accent 5" w:semiHidden="0" w:uiPriority="66" w:unhideWhenUsed="0"/>
-    <w:lsdException w:name="Medium Grid 1 Accent 5" w:semiHidden="0" w:uiPriority="67" w:unhideWhenUsed="0"/>
-    <w:lsdException w:name="Medium Grid 2 Accent 5" w:semiHidden="0" w:uiPriority="68" w:unhideWhenUsed="0"/>
-    <w:lsdException w:name="Medium Grid 3 Accent 5" w:semiHidden="0" w:uiPriority="69" w:unhideWhenUsed="0"/>
-    <w:lsdException w:name="Dark List Accent 5" w:semiHidden="0" w:uiPriority="70" w:unhideWhenUsed="0"/>
-    <w:lsdException w:name="Colorful Shading Accent 5" w:semiHidden="0" w:uiPriority="71" w:unhideWhenUsed="0"/>
-    <w:lsdException w:name="Colorful List Accent 5" w:semiHidden="0" w:uiPriority="72" w:unhideWhenUsed="0"/>
-    <w:lsdException w:name="Colorful Grid Accent 5" w:semiHidden="0" w:uiPriority="73" w:unhideWhenUsed="0"/>
-    <w:lsdException w:name="Light Shading Accent 6" w:semiHidden="0" w:uiPriority="60" w:unhideWhenUsed="0"/>
-    <w:lsdException w:name="Light List Accent 6" w:semiHidden="0" w:uiPriority="61" w:unhideWhenUsed="0"/>
-    <w:lsdException w:name="Light Grid Accent 6" w:semiHidden="0" w:uiPriority="62" w:unhideWhenUsed="0"/>
-    <w:lsdException w:name="Medium Shading 1 Accent 6" w:semiHidden="0" w:uiPriority="63" w:unhideWhenUsed="0"/>
-    <w:lsdException w:name="Medium Shading 2 Accent 6" w:semiHidden="0" w:uiPriority="64" w:unhideWhenUsed="0"/>
-    <w:lsdException w:name="Medium List 1 Accent 6" w:semiHidden="0" w:uiPriority="65" w:unhideWhenUsed="0"/>
-    <w:lsdException w:name="Medium List 2 Accent 6" w:semiHidden="0" w:uiPriority="66" w:unhideWhenUsed="0"/>
-    <w:lsdException w:name="Medium Grid 1 Accent 6" w:semiHidden="0" w:uiPriority="67" w:unhideWhenUsed="0"/>
-    <w:lsdException w:name="Medium Grid 2 Accent 6" w:semiHidden="0" w:uiPriority="68" w:unhideWhenUsed="0"/>
-    <w:lsdException w:name="Medium Grid 3 Accent 6" w:semiHidden="0" w:uiPriority="69" w:unhideWhenUsed="0"/>
-    <w:lsdException w:name="Dark List Accent 6" w:semiHidden="0" w:uiPriority="70" w:unhideWhenUsed="0"/>
-    <w:lsdException w:name="Colorful Shading Accent 6" w:semiHidden="0" w:uiPriority="71" w:unhideWhenUsed="0"/>
-    <w:lsdException w:name="Colorful List Accent 6" w:semiHidden="0" w:uiPriority="72" w:unhideWhenUsed="0"/>
-    <w:lsdException w:name="Colorful Grid Accent 6" w:semiHidden="0" w:uiPriority="73" w:unhideWhenUsed="0"/>
-    <w:lsdException w:name="Subtle Emphasis" w:semiHidden="0" w:uiPriority="19" w:unhideWhenUsed="0" w:qFormat="1"/>
-    <w:lsdException w:name="Intense Emphasis" w:semiHidden="0" w:uiPriority="21" w:unhideWhenUsed="0" w:qFormat="1"/>
-    <w:lsdException w:name="Subtle Reference" w:semiHidden="0" w:uiPriority="31" w:unhideWhenUsed="0" w:qFormat="1"/>
-    <w:lsdException w:name="Intense Reference" w:semiHidden="0" w:uiPriority="32" w:unhideWhenUsed="0" w:qFormat="1"/>
-    <w:lsdException w:name="Book Title" w:semiHidden="0" w:uiPriority="33" w:unhideWhenUsed="0" w:qFormat="1"/>
-    <w:lsdException w:name="Bibliography" w:uiPriority="37"/>
-    <w:lsdException w:name="TOC Heading" w:uiPriority="39" w:qFormat="1"/>
-  </w:latentStyles>
-  <w:style w:type="paragraph" w:default="1" w:styleId="Normal">
-    <w:name w:val="Normal"/>
-    <w:qFormat/>
-    <w:pPr>
-      <w:bidi/>
-    </w:pPr>
-  </w:style>
-  <w:style w:type="character" w:default="1" w:styleId="DefaultParagraphFont">
-    <w:name w:val="Default Paragraph Font"/>
-    <w:uiPriority w:val="1"/>
-    <w:semiHidden/>
-    <w:unhideWhenUsed/>
-  </w:style>
-  <w:style w:type="table" w:default="1" w:styleId="TableNormal">
-    <w:name w:val="Normal Table"/>
-    <w:uiPriority w:val="99"/>
-    <w:semiHidden/>
-    <w:unhideWhenUsed/>
-    <w:tblPr>
-      <w:tblInd w:w="0" w:type="dxa"/>
-      <w:tblCellMar>
-        <w:top w:w="0" w:type="dxa"/>
-        <w:left w:w="108" w:type="dxa"/>
-        <w:bottom w:w="0" w:type="dxa"/>
-        <w:right w:w="108" w:type="dxa"/>
-      </w:tblCellMar>
-    </w:tblPr>
-  </w:style>
-  <w:style w:type="numbering" w:default="1" w:styleId="NoList">
-    <w:name w:val="No List"/>
-    <w:uiPriority w:val="99"/>
-    <w:semiHidden/>
-    <w:unhideWhenUsed/>
-  </w:style>
-  <w:style w:type="character" w:styleId="PlaceholderText">
-    <w:name w:val="Placeholder Text"/>
-    <w:basedOn w:val="DefaultParagraphFont"/>
-    <w:uiPriority w:val="99"/>
-    <w:semiHidden/>
-    <w:rsid w:val="00D41FCA"/>
-    <w:rPr>
-      <w:color w:val="808080"/>
-    </w:rPr>
-  </w:style>
-</w:styles>
-</file>
-
-<file path=word/glossary/webSettings.xml><?xml version="1.0" encoding="utf-8"?>
-<w:webSettings xmlns:mc="http://schemas.openxmlformats.org/markup-compatibility/2006" xmlns:r="http://schemas.openxmlformats.org/officeDocument/2006/relationships" xmlns:w="http://schemas.openxmlformats.org/wordprocessingml/2006/main" xmlns:w14="http://schemas.microsoft.com/office/word/2010/wordml" mc:Ignorable="w14">
-  <w:optimizeForBrowser/>
-  <w:allowPNG/>
-</w:webSettings>
-</file>
-
 <file path=word/theme/theme1.xml><?xml version="1.0" encoding="utf-8"?>
 <a:theme xmlns:a="http://schemas.openxmlformats.org/drawingml/2006/main" name="Office Theme">
   <a:themeElements>
@@ -22497,7 +21841,7 @@
 </file>
 
 <file path=customXml/itemProps1.xml><?xml version="1.0" encoding="utf-8"?>
-<ds:datastoreItem xmlns:ds="http://schemas.openxmlformats.org/officeDocument/2006/customXml" ds:itemID="{F35995D4-3BD1-4BFE-96A1-FDE3231D6271}">
+<ds:datastoreItem xmlns:ds="http://schemas.openxmlformats.org/officeDocument/2006/customXml" ds:itemID="{4EF91C86-DAA3-4159-A384-70EF7005115A}">
   <ds:schemaRefs>
     <ds:schemaRef ds:uri="http://schemas.openxmlformats.org/officeDocument/2006/bibliography"/>
   </ds:schemaRefs>

</xml_diff>

<commit_message>
changed citation style to Evolution
</commit_message>
<xml_diff>
--- a/manuscript/ms2.docx
+++ b/manuscript/ms2.docx
@@ -12,6 +12,8 @@
           <w:szCs w:val="40"/>
         </w:rPr>
       </w:pPr>
+      <w:bookmarkStart w:id="0" w:name="_GoBack"/>
+      <w:bookmarkEnd w:id="0"/>
       <w:r>
         <w:rPr>
           <w:sz w:val="48"/>
@@ -361,7 +363,7 @@
         <w:fldChar w:fldCharType="begin" w:fldLock="1"/>
       </w:r>
       <w:r>
-        <w:instrText>ADDIN CSL_CITATION { "citationItems" : [ { "id" : "ITEM-1", "itemData" : { "DOI" : "10.1080/10409230701648502", "abstract" : "Our concept of a stable genome is evolving to one in which genomes are plastic and responsive to environmental changes. Growing evidence shows that a variety of environmental stresses induce genomic instability in bacteria, yeast, and human cancer cells, generating occasional fitter mutants and potentially accelerating adaptive evolution. The emerging molecular mechanisms of stress-induced mutagenesis vary but share telling common components that underscore two common themes. The first is the regulation of mutagenesis in time by cellular stress responses, which promote random mutations specifically when cells are poorly adapted to their environments, i.e., when they are stressed. A second theme is the possible restriction of random mutagenesis in genomic space, achieved via coupling of mutation-generating machinery to local events such as DNA-break repair or transcription. Such localization may minimize accumulation of deleterious mutations in the genomes of rare fitter mutants, and promote local concerted evolution. Although mutagenesis induced by stresses other than direct damage to DNA was previously controversial, evidence for the existence of various stress-induced mutagenesis programs is now overwhelming and widespread. Such mechanisms probably fuel evolution of microbial pathogenesis and antibiotic-resistance, and tumor progression and chemotherapy resistance, all of which occur under stress, driven by mutations. The emerging commonalities in stress-induced-mutation mechanisms provide hope for new therapeutic interventions for all of these processes.", "author" : [ { "dropping-particle" : "", "family" : "Galhardo", "given" : "Rodrigo S.", "non-dropping-particle" : "", "parse-names" : false, "suffix" : "" }, { "dropping-particle" : "", "family" : "Hastings", "given" : "P. J.", "non-dropping-particle" : "", "parse-names" : false, "suffix" : "" }, { "dropping-particle" : "", "family" : "Rosenberg", "given" : "Susan M.", "non-dropping-particle" : "", "parse-names" : false, "suffix" : "" } ], "container-title" : "Critical reviews in biochemistry and molecular biology", "id" : "ITEM-1", "issue" : "5", "issued" : { "date-parts" : [ [ "2007" ] ] }, "page" : "399-435", "title" : "Mutation as a stress response and the regulation of evolvability.", "type" : "article-journal", "volume" : "42" }, "uris" : [ "http://www.mendeley.com/documents/?uuid=9fcd9085-9447-450a-a846-6665443b9611" ] }, { "id" : "ITEM-2", "itemData" : { "DOI" : "10.1073/pnas.1118918109", "abstract" : "The deleterious mutation rate plays a key role in a number of important topics in biology, from mating system evolution to human health. Despite this broad significance, the nature and causes of variation in mutation rate are poorly understood, especially in multicellular organisms. We test whether genetic quality, the presence or absence of deleterious alleles, affects the mutation rate in Drosophila melanogaster by using a modified mutation accumulation approach. We find evidence that genotypes constructed to carry deleterious \"treatment\" alleles on one chromosome during mutation accumulation experience an elevated mutation rate on a different chromosome. Further, this elevation is correlated with the effect of the treatment alleles on phenotypic condition, measured as body mass. Treatment alleles that reduce mass by 10% cause a doubling in the rate of mutational decline. Our results show that mutation rates are sensitive to genetic stress, such that individuals with low-quality genotypes will produce offspring of even lower genetic quality, in a mutational positive feedback loop. This type of variation in mutation rate is expected to alter a variety of predictions based on mutation load theory and accelerate adaptation to new environments. Positive mutational feedback could affect human health by increasing the rate of germline mutation, and possibly somatic mutation, in individuals of poor health because of genetic or environmental stress.", "author" : [ { "dropping-particle" : "", "family" : "Sharp", "given" : "Nathaniel P.", "non-dropping-particle" : "", "parse-names" : false, "suffix" : "" }, { "dropping-particle" : "", "family" : "Agrawal", "given" : "Aneil F.", "non-dropping-particle" : "", "parse-names" : false, "suffix" : "" } ], "container-title" : "Proceedings of the National Academy of Sciences of the United States of America", "id" : "ITEM-2", "issue" : "16", "issued" : { "date-parts" : [ [ "2012", "4", "17" ] ] }, "page" : "6142-6", "title" : "Evidence for elevated mutation rates in low-quality genotypes.", "type" : "article-journal", "volume" : "109" }, "uris" : [ "http://www.mendeley.com/documents/?uuid=ae5981bc-560e-47cc-9f70-ebd384c1b3ea" ] }, { "id" : "ITEM-3", "itemData" : { "DOI" : "10.1038/nrg3415", "abstract" : "Increased mutation rates under stress allow bacterial populations to adapt rapidly to stressors, including antibiotics. Here we evaluate existing models for the evolution of stress-induced mutagenesis and present a new model arguing that it evolves as a result of a complex interplay between direct selection for increased stress tolerance, second-order selection for increased evolvability and genetic drift. Further progress in our understanding of the evolutionary biology of stress and mutagenesis will require a more detailed understanding both of the patterns of stress encountered by bacteria in nature and of the mutations that are produced under stress.", "author" : [ { "dropping-particle" : "", "family" : "MacLean", "given" : "R. Craig", "non-dropping-particle" : "", "parse-names" : false, "suffix" : "" }, { "dropping-particle" : "", "family" : "Torres-Barcel\u00f3", "given" : "Clara", "non-dropping-particle" : "", "parse-names" : false, "suffix" : "" }, { "dropping-particle" : "", "family" : "Moxon", "given" : "Richard", "non-dropping-particle" : "", "parse-names" : false, "suffix" : "" } ], "container-title" : "Nature reviews. Genetics", "id" : "ITEM-3", "issue" : "3", "issued" : { "date-parts" : [ [ "2013", "3", "12" ] ] }, "page" : "221-7", "publisher" : "Nature Publishing Group", "title" : "Evaluating evolutionary models of stress-induced mutagenesis in bacteria.", "type" : "article-journal", "volume" : "14" }, "uris" : [ "http://www.mendeley.com/documents/?uuid=eb0ec82e-9abe-4665-8ba6-346ddcabd4a9" ] } ], "mendeley" : { "previouslyFormattedCitation" : "(Galhardo, Hastings, and Rosenberg 2007; Sharp and Agrawal 2012; MacLean, Torres-Barcel\u00f3, and Moxon 2013)" }, "properties" : { "noteIndex" : 0 }, "schema" : "https://github.com/citation-style-language/schema/raw/master/csl-citation.json" }</w:instrText>
+        <w:instrText>ADDIN CSL_CITATION { "citationItems" : [ { "id" : "ITEM-1", "itemData" : { "DOI" : "10.1080/10409230701648502", "abstract" : "Our concept of a stable genome is evolving to one in which genomes are plastic and responsive to environmental changes. Growing evidence shows that a variety of environmental stresses induce genomic instability in bacteria, yeast, and human cancer cells, generating occasional fitter mutants and potentially accelerating adaptive evolution. The emerging molecular mechanisms of stress-induced mutagenesis vary but share telling common components that underscore two common themes. The first is the regulation of mutagenesis in time by cellular stress responses, which promote random mutations specifically when cells are poorly adapted to their environments, i.e., when they are stressed. A second theme is the possible restriction of random mutagenesis in genomic space, achieved via coupling of mutation-generating machinery to local events such as DNA-break repair or transcription. Such localization may minimize accumulation of deleterious mutations in the genomes of rare fitter mutants, and promote local concerted evolution. Although mutagenesis induced by stresses other than direct damage to DNA was previously controversial, evidence for the existence of various stress-induced mutagenesis programs is now overwhelming and widespread. Such mechanisms probably fuel evolution of microbial pathogenesis and antibiotic-resistance, and tumor progression and chemotherapy resistance, all of which occur under stress, driven by mutations. The emerging commonalities in stress-induced-mutation mechanisms provide hope for new therapeutic interventions for all of these processes.", "author" : [ { "dropping-particle" : "", "family" : "Galhardo", "given" : "Rodrigo S.", "non-dropping-particle" : "", "parse-names" : false, "suffix" : "" }, { "dropping-particle" : "", "family" : "Hastings", "given" : "P. J.", "non-dropping-particle" : "", "parse-names" : false, "suffix" : "" }, { "dropping-particle" : "", "family" : "Rosenberg", "given" : "Susan M.", "non-dropping-particle" : "", "parse-names" : false, "suffix" : "" } ], "container-title" : "Critical reviews in biochemistry and molecular biology", "id" : "ITEM-1", "issue" : "5", "issued" : { "date-parts" : [ [ "2007" ] ] }, "page" : "399-435", "title" : "Mutation as a stress response and the regulation of evolvability.", "type" : "article-journal", "volume" : "42" }, "uris" : [ "http://www.mendeley.com/documents/?uuid=9fcd9085-9447-450a-a846-6665443b9611" ] }, { "id" : "ITEM-2", "itemData" : { "DOI" : "10.1073/pnas.1118918109", "abstract" : "The deleterious mutation rate plays a key role in a number of important topics in biology, from mating system evolution to human health. Despite this broad significance, the nature and causes of variation in mutation rate are poorly understood, especially in multicellular organisms. We test whether genetic quality, the presence or absence of deleterious alleles, affects the mutation rate in Drosophila melanogaster by using a modified mutation accumulation approach. We find evidence that genotypes constructed to carry deleterious \"treatment\" alleles on one chromosome during mutation accumulation experience an elevated mutation rate on a different chromosome. Further, this elevation is correlated with the effect of the treatment alleles on phenotypic condition, measured as body mass. Treatment alleles that reduce mass by 10% cause a doubling in the rate of mutational decline. Our results show that mutation rates are sensitive to genetic stress, such that individuals with low-quality genotypes will produce offspring of even lower genetic quality, in a mutational positive feedback loop. This type of variation in mutation rate is expected to alter a variety of predictions based on mutation load theory and accelerate adaptation to new environments. Positive mutational feedback could affect human health by increasing the rate of germline mutation, and possibly somatic mutation, in individuals of poor health because of genetic or environmental stress.", "author" : [ { "dropping-particle" : "", "family" : "Sharp", "given" : "Nathaniel P.", "non-dropping-particle" : "", "parse-names" : false, "suffix" : "" }, { "dropping-particle" : "", "family" : "Agrawal", "given" : "Aneil F.", "non-dropping-particle" : "", "parse-names" : false, "suffix" : "" } ], "container-title" : "Proceedings of the National Academy of Sciences of the United States of America", "id" : "ITEM-2", "issue" : "16", "issued" : { "date-parts" : [ [ "2012", "4", "17" ] ] }, "page" : "6142-6", "title" : "Evidence for elevated mutation rates in low-quality genotypes.", "type" : "article-journal", "volume" : "109" }, "uris" : [ "http://www.mendeley.com/documents/?uuid=ae5981bc-560e-47cc-9f70-ebd384c1b3ea" ] }, { "id" : "ITEM-3", "itemData" : { "DOI" : "10.1038/nrg3415", "abstract" : "Increased mutation rates under stress allow bacterial populations to adapt rapidly to stressors, including antibiotics. Here we evaluate existing models for the evolution of stress-induced mutagenesis and present a new model arguing that it evolves as a result of a complex interplay between direct selection for increased stress tolerance, second-order selection for increased evolvability and genetic drift. Further progress in our understanding of the evolutionary biology of stress and mutagenesis will require a more detailed understanding both of the patterns of stress encountered by bacteria in nature and of the mutations that are produced under stress.", "author" : [ { "dropping-particle" : "", "family" : "MacLean", "given" : "R. Craig", "non-dropping-particle" : "", "parse-names" : false, "suffix" : "" }, { "dropping-particle" : "", "family" : "Torres-Barcel\u00f3", "given" : "Clara", "non-dropping-particle" : "", "parse-names" : false, "suffix" : "" }, { "dropping-particle" : "", "family" : "Moxon", "given" : "Richard", "non-dropping-particle" : "", "parse-names" : false, "suffix" : "" } ], "container-title" : "Nature reviews. Genetics", "id" : "ITEM-3", "issue" : "3", "issued" : { "date-parts" : [ [ "2013", "3", "12" ] ] }, "page" : "221-7", "publisher" : "Nature Publishing Group", "title" : "Evaluating evolutionary models of stress-induced mutagenesis in bacteria.", "type" : "article-journal", "volume" : "14" }, "uris" : [ "http://www.mendeley.com/documents/?uuid=eb0ec82e-9abe-4665-8ba6-346ddcabd4a9" ] } ], "mendeley" : { "previouslyFormattedCitation" : "(Galhardo et al. 2007; Sharp and Agrawal 2012; MacLean et al. 2013)" }, "properties" : { "noteIndex" : 0 }, "schema" : "https://github.com/citation-style-language/schema/raw/master/csl-citation.json" }</w:instrText>
       </w:r>
       <w:r>
         <w:fldChar w:fldCharType="separate"/>
@@ -370,7 +372,7 @@
         <w:rPr>
           <w:noProof/>
         </w:rPr>
-        <w:t>(Galhardo, Hastings, and Rosenberg 2007; Sharp and Agrawal 2012; MacLean, Torres-Barceló, and Moxon 2013)</w:t>
+        <w:t>(Galhardo et al. 2007; Sharp and Agrawal 2012; MacLean et al. 2013)</w:t>
       </w:r>
       <w:r>
         <w:fldChar w:fldCharType="end"/>
@@ -382,7 +384,7 @@
         <w:fldChar w:fldCharType="begin" w:fldLock="1"/>
       </w:r>
       <w:r>
-        <w:instrText>ADDIN CSL_CITATION { "citationItems" : [ { "id" : "ITEM-1", "itemData" : { "DOI" : "10.1016/j.molcel.2005.07.025", "abstract" : "Special mechanisms of mutation are induced in microbes under growth-limiting stress causing genetic instability, including occasional adaptive mutations that may speed evolution. Both the mutation mechanisms and their control by stress have remained elusive. We provide evidence that the molecular basis for stress-induced mutagenesis in an E. coli model is error-prone DNA double-strand break repair (DSBR). I-SceI-endonuclease-induced DSBs strongly activate stress-induced mutations near the DSB, but not globally. The same proteins are required as for cells without induced DSBs: DSBR proteins, DinB-error-prone polymerase, and the RpoS starvation-stress-response regulator. Mutation is promoted by homology between cut and uncut DNA molecules, supporting a homology-mediated DSBR mechanism. DSBs also promote gene amplification. Finally, DSBs activate mutation only during stationary phase/starvation but will during exponential growth if RpoS is expressed. Our findings reveal an RpoS-controlled switch from high-fidelity to mutagenic DSBR under stress. This limits genetic instability both in time and to localized genome regions, potentially important evolutionary strategies.", "author" : [ { "dropping-particle" : "", "family" : "Ponder", "given" : "Rebecca G.", "non-dropping-particle" : "", "parse-names" : false, "suffix" : "" }, { "dropping-particle" : "", "family" : "Fonville", "given" : "Natalie C", "non-dropping-particle" : "", "parse-names" : false, "suffix" : "" }, { "dropping-particle" : "", "family" : "Rosenberg", "given" : "Susan M.", "non-dropping-particle" : "", "parse-names" : false, "suffix" : "" } ], "container-title" : "Molecular cell", "id" : "ITEM-1", "issue" : "6", "issued" : { "date-parts" : [ [ "2005", "9" ] ] }, "note" : "        From Duplicate 2 (                           A switch from high-fidelity to error-prone DNA double-strand break repair underlies stress-induced mutation.                         - Ponder, Rebecca G.; Fonville, Natalie C; Rosenberg, Susan M. )\n                \n-In this report, we provide direct evidence for an error-prone DSBR mechanism for stress-induced mutagene- sis in the E. coli Lac system.\n-RpoS controls a switch that changes the normally highfidelity process ... to an error-prone one under stress\n-localizing stress-induced mutagenesis could be an im- portant evolutionary strategy, both for minimization of deleterious mutations in genomes of cells that acquire a rare adaptive mutation and also for concerted evolu- tion within genes and gene clusters.\n-Amplification-Mutagenesis Model Not Supported These results (Figure 5A) also show that stationary phase activates mutagenesis independently of lactose.\n-Localizing mutagen- esis (Figure 1A, bottom) could reduce deleterious muta- tions that would otherwise accumulate in the same cells with rare adaptive mutations, and so decrease po- tential benefits of stress-induced mutagenesis, and also might facilitate concerted evolution within genes and gene clusters.\n-It seems likely that both limitation of genetic instability in time, by coupling mutagenesis stress responses, and to local genomic regions, by coupling to processes such as repair, may emerge as general themes in indepen- dently evolved stress-induced mutagenesis mecha- nisms that may promote evolution of microbes.\n-\n        \n      ", "page" : "791-804", "title" : "A switch from high-fidelity to error-prone DNA double-strand break repair underlies stress-induced mutation.", "type" : "article-journal", "volume" : "19" }, "uris" : [ "http://www.mendeley.com/documents/?uuid=78884e7d-e2c6-479a-99ad-1cbcac7bad1e" ] } ], "mendeley" : { "previouslyFormattedCitation" : "(Ponder, Fonville, and Rosenberg 2005)" }, "properties" : { "noteIndex" : 0 }, "schema" : "https://github.com/citation-style-language/schema/raw/master/csl-citation.json" }</w:instrText>
+        <w:instrText>ADDIN CSL_CITATION { "citationItems" : [ { "id" : "ITEM-1", "itemData" : { "DOI" : "10.1016/j.molcel.2005.07.025", "abstract" : "Special mechanisms of mutation are induced in microbes under growth-limiting stress causing genetic instability, including occasional adaptive mutations that may speed evolution. Both the mutation mechanisms and their control by stress have remained elusive. We provide evidence that the molecular basis for stress-induced mutagenesis in an E. coli model is error-prone DNA double-strand break repair (DSBR). I-SceI-endonuclease-induced DSBs strongly activate stress-induced mutations near the DSB, but not globally. The same proteins are required as for cells without induced DSBs: DSBR proteins, DinB-error-prone polymerase, and the RpoS starvation-stress-response regulator. Mutation is promoted by homology between cut and uncut DNA molecules, supporting a homology-mediated DSBR mechanism. DSBs also promote gene amplification. Finally, DSBs activate mutation only during stationary phase/starvation but will during exponential growth if RpoS is expressed. Our findings reveal an RpoS-controlled switch from high-fidelity to mutagenic DSBR under stress. This limits genetic instability both in time and to localized genome regions, potentially important evolutionary strategies.", "author" : [ { "dropping-particle" : "", "family" : "Ponder", "given" : "Rebecca G.", "non-dropping-particle" : "", "parse-names" : false, "suffix" : "" }, { "dropping-particle" : "", "family" : "Fonville", "given" : "Natalie C", "non-dropping-particle" : "", "parse-names" : false, "suffix" : "" }, { "dropping-particle" : "", "family" : "Rosenberg", "given" : "Susan M.", "non-dropping-particle" : "", "parse-names" : false, "suffix" : "" } ], "container-title" : "Molecular cell", "id" : "ITEM-1", "issue" : "6", "issued" : { "date-parts" : [ [ "2005", "9" ] ] }, "note" : "        From Duplicate 2 (                           A switch from high-fidelity to error-prone DNA double-strand break repair underlies stress-induced mutation.                         - Ponder, Rebecca G.; Fonville, Natalie C; Rosenberg, Susan M. )\n                \n-In this report, we provide direct evidence for an error-prone DSBR mechanism for stress-induced mutagene- sis in the E. coli Lac system.\n-RpoS controls a switch that changes the normally highfidelity process ... to an error-prone one under stress\n-localizing stress-induced mutagenesis could be an im- portant evolutionary strategy, both for minimization of deleterious mutations in genomes of cells that acquire a rare adaptive mutation and also for concerted evolu- tion within genes and gene clusters.\n-Amplification-Mutagenesis Model Not Supported These results (Figure 5A) also show that stationary phase activates mutagenesis independently of lactose.\n-Localizing mutagen- esis (Figure 1A, bottom) could reduce deleterious muta- tions that would otherwise accumulate in the same cells with rare adaptive mutations, and so decrease po- tential benefits of stress-induced mutagenesis, and also might facilitate concerted evolution within genes and gene clusters.\n-It seems likely that both limitation of genetic instability in time, by coupling mutagenesis stress responses, and to local genomic regions, by coupling to processes such as repair, may emerge as general themes in indepen- dently evolved stress-induced mutagenesis mecha- nisms that may promote evolution of microbes.\n-\n        \n      ", "page" : "791-804", "title" : "A switch from high-fidelity to error-prone DNA double-strand break repair underlies stress-induced mutation.", "type" : "article-journal", "volume" : "19" }, "uris" : [ "http://www.mendeley.com/documents/?uuid=78884e7d-e2c6-479a-99ad-1cbcac7bad1e" ] } ], "mendeley" : { "previouslyFormattedCitation" : "(Ponder et al. 2005)" }, "properties" : { "noteIndex" : 0 }, "schema" : "https://github.com/citation-style-language/schema/raw/master/csl-citation.json" }</w:instrText>
       </w:r>
       <w:r>
         <w:fldChar w:fldCharType="separate"/>
@@ -391,7 +393,7 @@
         <w:rPr>
           <w:noProof/>
         </w:rPr>
-        <w:t>(Ponder, Fonville, and Rosenberg 2005)</w:t>
+        <w:t>(Ponder et al. 2005)</w:t>
       </w:r>
       <w:r>
         <w:fldChar w:fldCharType="end"/>
@@ -476,7 +478,7 @@
         <w:fldChar w:fldCharType="begin" w:fldLock="1"/>
       </w:r>
       <w:r>
-        <w:instrText>ADDIN CSL_CITATION { "citationItems" : [ { "id" : "ITEM-1", "itemData" : { "DOI" : "10.1016/j.tim.2004.04.002", "abstract" : "Mutagenesis is often increased in bacterial populations as a consequence of stress-induced genetic pathways. Analysis of the molecular mechanisms involved suggests that mutagenesis might be increased as a by-product of the stress response of the organism. By contrast, computer simulations and analyses of stress-inducible phenotypes among natural isolates of Escherichia coli suggest that stress-induced mutagenesis (SIM) could be the result of selection because of the beneficial mutations that such a process can potentially generate. Regardless of the nature of the selective pressure acting on SIM, it is possible that the resulting increased genetic variability plays an important role in bacterial evolution.", "author" : [ { "dropping-particle" : "", "family" : "Tenaillon", "given" : "Olivier", "non-dropping-particle" : "", "parse-names" : false, "suffix" : "" }, { "dropping-particle" : "", "family" : "Denamur", "given" : "Erick", "non-dropping-particle" : "", "parse-names" : false, "suffix" : "" }, { "dropping-particle" : "", "family" : "Matic", "given" : "Ivan", "non-dropping-particle" : "", "parse-names" : false, "suffix" : "" } ], "container-title" : "Trends in microbiology", "id" : "ITEM-1", "issue" : "6", "issued" : { "date-parts" : [ [ "2004", "6" ] ] }, "page" : "264-70", "title" : "Evolutionary significance of stress-induced mutagenesis in bacteria.", "type" : "article-journal", "volume" : "12" }, "uris" : [ "http://www.mendeley.com/documents/?uuid=933b9a4a-3321-4aeb-aaa5-39e73295bba6" ] }, { "id" : "ITEM-2", "itemData" : { "DOI" : "10.1002/bies.201200050", "abstract" : "Evolutionary theory assumed that mutations occur constantly, gradually, and randomly over time. This formulation from the \"modern synthesis\" of the 1930s was embraced decades before molecular understanding of genes or mutations. Since then, our labs and others have elucidated mutation mechanisms activated by stress responses. Stress-induced mutation mechanisms produce mutations, potentially accelerating evolution, specifically when cells are maladapted to their environment, that is, when they are stressed. The mechanisms of stress-induced mutation that are being revealed experimentally in laboratory settings provide compelling models for mutagenesis that propels pathogen-host adaptation, antibiotic resistance, cancer progression and resistance, and perhaps much of evolution generally. We discuss double-strand-break-dependent stress-induced mutation in Escherichia coli. Recent results illustrate how a stress response activates mutagenesis and demonstrate this mechanism's generality and importance to spontaneous mutation. New data also suggest a possible harmony between previous, apparently opposed, models for the molecular mechanism. They additionally strengthen the case for anti-evolvability therapeutics for infectious disease and cancer.", "author" : [ { "dropping-particle" : "", "family" : "Rosenberg", "given" : "Susan M.", "non-dropping-particle" : "", "parse-names" : false, "suffix" : "" }, { "dropping-particle" : "", "family" : "Shee", "given" : "Chandan", "non-dropping-particle" : "", "parse-names" : false, "suffix" : "" }, { "dropping-particle" : "", "family" : "Frisch", "given" : "Ryan L", "non-dropping-particle" : "", "parse-names" : false, "suffix" : "" }, { "dropping-particle" : "", "family" : "Hastings", "given" : "P J", "non-dropping-particle" : "", "parse-names" : false, "suffix" : "" } ], "container-title" : "BioEssays : news and reviews in molecular, cellular and developmental biology", "id" : "ITEM-2", "issued" : { "date-parts" : [ [ "2012", "8", "22" ] ] }, "note" : "Thus, it is possible that RpoS- and PolIV-promoted mutagenic break repair might have evolved based on selection for its properties as an evolutionary engine.", "page" : "1-8", "title" : "Stress-induced mutation via DNA breaks in Escherichia coli: A molecular mechanism with implications for evolution and medicine.", "type" : "article-journal" }, "uris" : [ "http://www.mendeley.com/documents/?uuid=0d85919f-39a1-461e-b94a-c8238c9dda75" ] } ], "mendeley" : { "previouslyFormattedCitation" : "(Tenaillon, Denamur, and Matic 2004; Rosenberg et al. 2012)" }, "properties" : { "noteIndex" : 0 }, "schema" : "https://github.com/citation-style-language/schema/raw/master/csl-citation.json" }</w:instrText>
+        <w:instrText>ADDIN CSL_CITATION { "citationItems" : [ { "id" : "ITEM-1", "itemData" : { "DOI" : "10.1016/j.tim.2004.04.002", "abstract" : "Mutagenesis is often increased in bacterial populations as a consequence of stress-induced genetic pathways. Analysis of the molecular mechanisms involved suggests that mutagenesis might be increased as a by-product of the stress response of the organism. By contrast, computer simulations and analyses of stress-inducible phenotypes among natural isolates of Escherichia coli suggest that stress-induced mutagenesis (SIM) could be the result of selection because of the beneficial mutations that such a process can potentially generate. Regardless of the nature of the selective pressure acting on SIM, it is possible that the resulting increased genetic variability plays an important role in bacterial evolution.", "author" : [ { "dropping-particle" : "", "family" : "Tenaillon", "given" : "Olivier", "non-dropping-particle" : "", "parse-names" : false, "suffix" : "" }, { "dropping-particle" : "", "family" : "Denamur", "given" : "Erick", "non-dropping-particle" : "", "parse-names" : false, "suffix" : "" }, { "dropping-particle" : "", "family" : "Matic", "given" : "Ivan", "non-dropping-particle" : "", "parse-names" : false, "suffix" : "" } ], "container-title" : "Trends in microbiology", "id" : "ITEM-1", "issue" : "6", "issued" : { "date-parts" : [ [ "2004", "6" ] ] }, "page" : "264-70", "title" : "Evolutionary significance of stress-induced mutagenesis in bacteria.", "type" : "article-journal", "volume" : "12" }, "uris" : [ "http://www.mendeley.com/documents/?uuid=933b9a4a-3321-4aeb-aaa5-39e73295bba6" ] }, { "id" : "ITEM-2", "itemData" : { "DOI" : "10.1002/bies.201200050", "abstract" : "Evolutionary theory assumed that mutations occur constantly, gradually, and randomly over time. This formulation from the \"modern synthesis\" of the 1930s was embraced decades before molecular understanding of genes or mutations. Since then, our labs and others have elucidated mutation mechanisms activated by stress responses. Stress-induced mutation mechanisms produce mutations, potentially accelerating evolution, specifically when cells are maladapted to their environment, that is, when they are stressed. The mechanisms of stress-induced mutation that are being revealed experimentally in laboratory settings provide compelling models for mutagenesis that propels pathogen-host adaptation, antibiotic resistance, cancer progression and resistance, and perhaps much of evolution generally. We discuss double-strand-break-dependent stress-induced mutation in Escherichia coli. Recent results illustrate how a stress response activates mutagenesis and demonstrate this mechanism's generality and importance to spontaneous mutation. New data also suggest a possible harmony between previous, apparently opposed, models for the molecular mechanism. They additionally strengthen the case for anti-evolvability therapeutics for infectious disease and cancer.", "author" : [ { "dropping-particle" : "", "family" : "Rosenberg", "given" : "Susan M.", "non-dropping-particle" : "", "parse-names" : false, "suffix" : "" }, { "dropping-particle" : "", "family" : "Shee", "given" : "Chandan", "non-dropping-particle" : "", "parse-names" : false, "suffix" : "" }, { "dropping-particle" : "", "family" : "Frisch", "given" : "Ryan L", "non-dropping-particle" : "", "parse-names" : false, "suffix" : "" }, { "dropping-particle" : "", "family" : "Hastings", "given" : "P J", "non-dropping-particle" : "", "parse-names" : false, "suffix" : "" } ], "container-title" : "BioEssays : news and reviews in molecular, cellular and developmental biology", "id" : "ITEM-2", "issued" : { "date-parts" : [ [ "2012", "8", "22" ] ] }, "note" : "Thus, it is possible that RpoS- and PolIV-promoted mutagenic break repair might have evolved based on selection for its properties as an evolutionary engine.", "page" : "1-8", "title" : "Stress-induced mutation via DNA breaks in Escherichia coli: A molecular mechanism with implications for evolution and medicine.", "type" : "article-journal" }, "uris" : [ "http://www.mendeley.com/documents/?uuid=0d85919f-39a1-461e-b94a-c8238c9dda75" ] } ], "mendeley" : { "previouslyFormattedCitation" : "(Tenaillon et al. 2004; Rosenberg et al. 2012)" }, "properties" : { "noteIndex" : 0 }, "schema" : "https://github.com/citation-style-language/schema/raw/master/csl-citation.json" }</w:instrText>
       </w:r>
       <w:r>
         <w:fldChar w:fldCharType="separate"/>
@@ -485,7 +487,7 @@
         <w:rPr>
           <w:noProof/>
         </w:rPr>
-        <w:t>(Tenaillon, Denamur, and Matic 2004; Rosenberg et al. 2012)</w:t>
+        <w:t>(Tenaillon et al. 2004; Rosenberg et al. 2012)</w:t>
       </w:r>
       <w:r>
         <w:fldChar w:fldCharType="end"/>
@@ -540,15 +542,7 @@
         <w:t>d</w:t>
       </w:r>
       <w:r>
-        <w:t xml:space="preserve"> theoretical treatment by </w:t>
-      </w:r>
-      <w:proofErr w:type="spellStart"/>
-      <w:r>
-        <w:t>Agrawal</w:t>
-      </w:r>
-      <w:proofErr w:type="spellEnd"/>
-      <w:r>
-        <w:t xml:space="preserve"> </w:t>
+        <w:t xml:space="preserve"> theoretical treatment by Agrawal </w:t>
       </w:r>
       <w:r>
         <w:fldChar w:fldCharType="begin" w:fldLock="1"/>
@@ -925,7 +919,6 @@
         </w:rPr>
         <w:t>ω</w:t>
       </w:r>
-      <w:proofErr w:type="gramStart"/>
       <w:r>
         <w:rPr>
           <w:i/>
@@ -940,16 +933,7 @@
           <w:iCs/>
           <w:lang w:bidi="hi-IN"/>
         </w:rPr>
-        <w:t>(</w:t>
-      </w:r>
-      <w:proofErr w:type="gramEnd"/>
-      <w:r>
-        <w:rPr>
-          <w:i/>
-          <w:iCs/>
-          <w:lang w:bidi="hi-IN"/>
-        </w:rPr>
-        <w:t>1-s)</w:t>
+        <w:t>(1-s)</w:t>
       </w:r>
       <w:r>
         <w:rPr>
@@ -1281,16 +1265,8 @@
         <w:rPr>
           <w:lang w:bidi="hi-IN"/>
         </w:rPr>
-        <w:t xml:space="preserve"> deleterious mutations </w:t>
-      </w:r>
-      <w:proofErr w:type="gramStart"/>
-      <w:r>
-        <w:rPr>
-          <w:lang w:bidi="hi-IN"/>
-        </w:rPr>
-        <w:t xml:space="preserve">by </w:t>
-      </w:r>
-      <w:proofErr w:type="gramEnd"/>
+        <w:t xml:space="preserve"> deleterious mutations by </w:t>
+      </w:r>
       <m:oMath>
         <m:sSub>
           <m:sSubPr>
@@ -1555,17 +1531,8 @@
           <w:rFonts w:eastAsiaTheme="minorEastAsia"/>
           <w:lang w:bidi="hi-IN"/>
         </w:rPr>
-        <w:t xml:space="preserve"> (</w:t>
-      </w:r>
-      <w:proofErr w:type="gramStart"/>
-      <w:r>
-        <w:rPr>
-          <w:rFonts w:eastAsiaTheme="minorEastAsia"/>
-          <w:lang w:bidi="hi-IN"/>
-        </w:rPr>
-        <w:t xml:space="preserve">denoting </w:t>
-      </w:r>
-      <w:proofErr w:type="gramEnd"/>
+        <w:t xml:space="preserve"> (denoting </w:t>
+      </w:r>
       <m:oMath>
         <m:r>
           <w:rPr>
@@ -2556,7 +2523,6 @@
         </w:rPr>
         <w:t xml:space="preserve"> and by the </w:t>
       </w:r>
-      <w:proofErr w:type="spellStart"/>
       <w:r>
         <w:rPr>
           <w:rFonts w:eastAsiaTheme="minorEastAsia"/>
@@ -2564,38 +2530,28 @@
           <w:iCs/>
           <w:lang w:bidi="hi-IN"/>
         </w:rPr>
-        <w:t>Perron-Frobenius</w:t>
-      </w:r>
-      <w:proofErr w:type="spellEnd"/>
+        <w:t>Perron-Frobenius Theorem</w:t>
+      </w:r>
       <w:r>
         <w:rPr>
           <w:rFonts w:eastAsiaTheme="minorEastAsia"/>
-          <w:i/>
-          <w:iCs/>
-          <w:lang w:bidi="hi-IN"/>
-        </w:rPr>
-        <w:t xml:space="preserve"> Theorem</w:t>
+          <w:lang w:bidi="hi-IN"/>
+        </w:rPr>
+        <w:t xml:space="preserve"> </w:t>
       </w:r>
       <w:r>
         <w:rPr>
           <w:rFonts w:eastAsiaTheme="minorEastAsia"/>
           <w:lang w:bidi="hi-IN"/>
         </w:rPr>
-        <w:t xml:space="preserve"> </w:t>
+        <w:fldChar w:fldCharType="begin" w:fldLock="1"/>
       </w:r>
       <w:r>
         <w:rPr>
           <w:rFonts w:eastAsiaTheme="minorEastAsia"/>
           <w:lang w:bidi="hi-IN"/>
         </w:rPr>
-        <w:fldChar w:fldCharType="begin" w:fldLock="1"/>
-      </w:r>
-      <w:r>
-        <w:rPr>
-          <w:rFonts w:eastAsiaTheme="minorEastAsia"/>
-          <w:lang w:bidi="hi-IN"/>
-        </w:rPr>
-        <w:instrText>ADDIN CSL_CITATION { "citationItems" : [ { "id" : "ITEM-1", "itemData" : { "ISBN" : "9780691123448", "abstract" : "Thirty years ago, biologists could get by with a rudimentary grasp of mathematics and modeling. Not so today. In seeking to answer fundamental questions about how biological systems function and change over time, the modern biologist is as likely to rely on sophisticated mathematical and computer-based models as traditional fieldwork. In this book, Sarah Otto and Troy Day provide biology students with the tools necessary to both interpret models and to build their own.The book starts at an elementary level of mathematical modeling, assuming that the reader has had high school mathematics and first-year calculus. Otto and Day then gradually build in depth and complexity, from classic models in ecology and evolution to more intricate class-structured and probabilistic models. The authors provide primers with instructive exercises to introduce readers to the more advanced subjects of linear algebra and probability theory. Through examples, they describe how models have been used to understand such topics as the spread of HIV, chaos, the age structure of a country, speciation, and extinction.Ecologists and evolutionary biologists today need enough mathematical training to be able to assess the power and limits of biological models and to develop theories and models themselves. This innovative book will be an indispensable guide to the world of mathematical models for the next generation of biologists.A how-to guide for developing new mathematical models in biologyProvides step-by-step recipes for constructing and analyzing modelsInteresting biological applicationsExplores classical models in ecology and evolutionQuestions at the end of every chapterPrimers cover important mathematical topicsExercises with answersAppendixes summarize useful rulesLabs and advanced material available", "author" : [ { "dropping-particle" : "", "family" : "Otto", "given" : "Sarah P.", "non-dropping-particle" : "", "parse-names" : false, "suffix" : "" }, { "dropping-particle" : "", "family" : "Day", "given" : "Troy", "non-dropping-particle" : "", "parse-names" : false, "suffix" : "" } ], "id" : "ITEM-1", "issued" : { "date-parts" : [ [ "2007" ] ] }, "page" : "732", "publisher" : "Princeton University Press", "title" : "A biologist's guide to mathematical modeling in ecology and evolution", "type" : "book" }, "locator" : "709", "suffix" : "pg.", "uris" : [ "http://www.mendeley.com/documents/?uuid=91ac0d0d-0f84-4010-9875-cd3905074155" ] } ], "mendeley" : { "manualFormatting" : "(Otto and Day 2007, p. 709)", "previouslyFormattedCitation" : "(Otto and Day 2007, 709 pg.)" }, "properties" : { "noteIndex" : 0 }, "schema" : "https://github.com/citation-style-language/schema/raw/master/csl-citation.json" }</w:instrText>
+        <w:instrText>ADDIN CSL_CITATION { "citationItems" : [ { "id" : "ITEM-1", "itemData" : { "ISBN" : "9780691123448", "abstract" : "Thirty years ago, biologists could get by with a rudimentary grasp of mathematics and modeling. Not so today. In seeking to answer fundamental questions about how biological systems function and change over time, the modern biologist is as likely to rely on sophisticated mathematical and computer-based models as traditional fieldwork. In this book, Sarah Otto and Troy Day provide biology students with the tools necessary to both interpret models and to build their own.The book starts at an elementary level of mathematical modeling, assuming that the reader has had high school mathematics and first-year calculus. Otto and Day then gradually build in depth and complexity, from classic models in ecology and evolution to more intricate class-structured and probabilistic models. The authors provide primers with instructive exercises to introduce readers to the more advanced subjects of linear algebra and probability theory. Through examples, they describe how models have been used to understand such topics as the spread of HIV, chaos, the age structure of a country, speciation, and extinction.Ecologists and evolutionary biologists today need enough mathematical training to be able to assess the power and limits of biological models and to develop theories and models themselves. This innovative book will be an indispensable guide to the world of mathematical models for the next generation of biologists.A how-to guide for developing new mathematical models in biologyProvides step-by-step recipes for constructing and analyzing modelsInteresting biological applicationsExplores classical models in ecology and evolutionQuestions at the end of every chapterPrimers cover important mathematical topicsExercises with answersAppendixes summarize useful rulesLabs and advanced material available", "author" : [ { "dropping-particle" : "", "family" : "Otto", "given" : "Sarah P.", "non-dropping-particle" : "", "parse-names" : false, "suffix" : "" }, { "dropping-particle" : "", "family" : "Day", "given" : "Troy", "non-dropping-particle" : "", "parse-names" : false, "suffix" : "" } ], "id" : "ITEM-1", "issued" : { "date-parts" : [ [ "2007" ] ] }, "page" : "732", "publisher" : "Princeton University Press", "title" : "A biologist's guide to mathematical modeling in ecology and evolution", "type" : "book" }, "locator" : "709", "suffix" : "pg.", "uris" : [ "http://www.mendeley.com/documents/?uuid=91ac0d0d-0f84-4010-9875-cd3905074155" ] } ], "mendeley" : { "manualFormatting" : "(Otto and Day 2007, p. 709)", "previouslyFormattedCitation" : "(Otto and Day 2007 p. 709 pg.)" }, "properties" : { "noteIndex" : 0 }, "schema" : "https://github.com/citation-style-language/schema/raw/master/csl-citation.json" }</w:instrText>
       </w:r>
       <w:r>
         <w:rPr>
@@ -3185,17 +3141,8 @@
           <w:rFonts w:eastAsiaTheme="minorEastAsia"/>
           <w:lang w:bidi="hi-IN"/>
         </w:rPr>
-        <w:t xml:space="preserve"> is a triangle matrix and its largest eigenvalue is the largest main diagonal element</w:t>
-      </w:r>
-      <w:proofErr w:type="gramStart"/>
-      <w:r>
-        <w:rPr>
-          <w:rFonts w:eastAsiaTheme="minorEastAsia"/>
-          <w:lang w:bidi="hi-IN"/>
-        </w:rPr>
-        <w:t xml:space="preserve">: </w:t>
-      </w:r>
-      <w:proofErr w:type="gramEnd"/>
+        <w:t xml:space="preserve"> is a triangle matrix and its largest eigenvalue is the largest main diagonal element: </w:t>
+      </w:r>
       <m:oMath>
         <m:sSup>
           <m:sSupPr>
@@ -4088,23 +4035,7 @@
           <w:rFonts w:eastAsiaTheme="minorEastAsia"/>
           <w:lang w:bidi="hi-IN"/>
         </w:rPr>
-        <w:t xml:space="preserve">However, this framework allows to easily </w:t>
-      </w:r>
-      <w:proofErr w:type="gramStart"/>
-      <w:r>
-        <w:rPr>
-          <w:rFonts w:eastAsiaTheme="minorEastAsia"/>
-          <w:lang w:bidi="hi-IN"/>
-        </w:rPr>
-        <w:t>calculate</w:t>
-      </w:r>
-      <w:proofErr w:type="gramEnd"/>
-      <w:r>
-        <w:rPr>
-          <w:rFonts w:eastAsiaTheme="minorEastAsia"/>
-          <w:lang w:bidi="hi-IN"/>
-        </w:rPr>
-        <w:t xml:space="preserve"> the population mean fitness numerically for finite </w:t>
+        <w:t xml:space="preserve">However, this framework allows to easily calculate the population mean fitness numerically for finite </w:t>
       </w:r>
       <w:r>
         <w:rPr>
@@ -4213,7 +4144,6 @@
         </w:rPr>
         <w:t xml:space="preserve">the </w:t>
       </w:r>
-      <w:proofErr w:type="spellStart"/>
       <w:r>
         <w:rPr>
           <w:rFonts w:eastAsiaTheme="minorEastAsia"/>
@@ -4223,7 +4153,6 @@
         </w:rPr>
         <w:t>mean_fitness</w:t>
       </w:r>
-      <w:proofErr w:type="spellEnd"/>
       <w:r>
         <w:rPr>
           <w:rFonts w:eastAsiaTheme="minorEastAsia"/>
@@ -4273,7 +4202,6 @@
       <w:r>
         <w:t xml:space="preserve">onsider a population in which the wildtype genotype is </w:t>
       </w:r>
-      <w:proofErr w:type="spellStart"/>
       <w:r>
         <w:rPr>
           <w:i/>
@@ -4281,7 +4209,6 @@
         </w:rPr>
         <w:t>ab</w:t>
       </w:r>
-      <w:proofErr w:type="spellEnd"/>
       <w:r>
         <w:t xml:space="preserve"> and its fitness is 1. </w:t>
       </w:r>
@@ -4297,7 +4224,6 @@
       <w:r>
         <w:t xml:space="preserve">change </w:t>
       </w:r>
-      <w:proofErr w:type="gramStart"/>
       <w:r>
         <w:rPr>
           <w:i/>
@@ -4306,11 +4232,7 @@
         <w:t>a</w:t>
       </w:r>
       <w:r>
-        <w:t xml:space="preserve"> to</w:t>
-      </w:r>
-      <w:proofErr w:type="gramEnd"/>
-      <w:r>
-        <w:t xml:space="preserve"> </w:t>
+        <w:t xml:space="preserve"> to </w:t>
       </w:r>
       <w:r>
         <w:rPr>
@@ -4392,101 +4314,83 @@
           <w:i/>
           <w:iCs/>
         </w:rPr>
-        <w:t>(1-s</w:t>
-      </w:r>
-      <w:proofErr w:type="gramStart"/>
-      <w:r>
-        <w:rPr>
-          <w:i/>
-          <w:iCs/>
-        </w:rPr>
+        <w:t>(1-s)</w:t>
+      </w:r>
+      <w:r>
+        <w:rPr>
+          <w:i/>
+          <w:iCs/>
+          <w:vertAlign w:val="superscript"/>
+        </w:rPr>
+        <w:t>2</w:t>
+      </w:r>
+      <w:r>
+        <w:rPr>
+          <w:i/>
+          <w:iCs/>
+        </w:rPr>
+        <w:t xml:space="preserve"> </w:t>
+      </w:r>
+      <w:r>
+        <w:t xml:space="preserve"> </w:t>
+      </w:r>
+      <w:r>
+        <w:rPr>
+          <w:i/>
+          <w:iCs/>
+        </w:rPr>
+        <w:t>1</w:t>
+      </w:r>
+      <w:r>
+        <w:rPr>
+          <w:i/>
+          <w:iCs/>
+        </w:rPr>
+        <w:t>+sH</w:t>
+      </w:r>
+      <w:r>
+        <w:t xml:space="preserve"> (</w:t>
+      </w:r>
+      <w:r>
+        <w:rPr>
+          <w:i/>
+          <w:iCs/>
+        </w:rPr>
+        <w:t>H</w:t>
+      </w:r>
+      <w:r>
+        <w:t xml:space="preserve"> is the double mutant relative advantage)</w:t>
+      </w:r>
+      <w:r>
+        <w:t>, making it the optimal genotype (</w:t>
+      </w:r>
+      <w:r>
+        <w:fldChar w:fldCharType="begin"/>
+      </w:r>
+      <w:r>
+        <w:instrText xml:space="preserve"> REF _Ref354316371 \h  \* MERGEFORMAT </w:instrText>
+      </w:r>
+      <w:r>
+        <w:fldChar w:fldCharType="separate"/>
+      </w:r>
+      <w:r>
+        <w:t>Figure 1</w:t>
+      </w:r>
+      <w:r>
+        <w:fldChar w:fldCharType="end"/>
+      </w:r>
+      <w:r>
         <w:t>)</w:t>
       </w:r>
       <w:r>
-        <w:rPr>
-          <w:i/>
-          <w:iCs/>
-          <w:vertAlign w:val="superscript"/>
-        </w:rPr>
-        <w:t>2</w:t>
-      </w:r>
-      <w:proofErr w:type="gramEnd"/>
-      <w:r>
-        <w:rPr>
-          <w:i/>
-          <w:iCs/>
-        </w:rPr>
-        <w:t xml:space="preserve"> </w:t>
-      </w:r>
-      <w:r>
-        <w:t xml:space="preserve"> </w:t>
-      </w:r>
-      <w:r>
-        <w:rPr>
-          <w:i/>
-          <w:iCs/>
-        </w:rPr>
-        <w:t>1</w:t>
-      </w:r>
-      <w:r>
-        <w:rPr>
-          <w:i/>
-          <w:iCs/>
-        </w:rPr>
-        <w:t>+sH</w:t>
-      </w:r>
-      <w:r>
-        <w:t xml:space="preserve"> (</w:t>
-      </w:r>
-      <w:r>
-        <w:rPr>
-          <w:i/>
-          <w:iCs/>
-        </w:rPr>
-        <w:t>H</w:t>
-      </w:r>
-      <w:r>
-        <w:t xml:space="preserve"> is the double mutant relative advantage)</w:t>
-      </w:r>
-      <w:r>
-        <w:t>, making it the optimal genotype (</w:t>
-      </w:r>
-      <w:r>
-        <w:fldChar w:fldCharType="begin"/>
-      </w:r>
-      <w:r>
-        <w:instrText xml:space="preserve"> REF _Ref354316371 \h  \* MERGEFORMAT </w:instrText>
-      </w:r>
-      <w:r>
-        <w:fldChar w:fldCharType="separate"/>
-      </w:r>
-      <w:r>
-        <w:t>Figure 1</w:t>
-      </w:r>
-      <w:r>
-        <w:fldChar w:fldCharType="end"/>
-      </w:r>
-      <w:r>
-        <w:t>)</w:t>
-      </w:r>
-      <w:r>
         <w:t xml:space="preserve">. </w:t>
       </w:r>
       <w:r>
-        <w:t xml:space="preserve">We study four different mutational strategies: NM, CM, </w:t>
-      </w:r>
-      <w:proofErr w:type="gramStart"/>
-      <w:r>
-        <w:t>SIM</w:t>
-      </w:r>
-      <w:proofErr w:type="gramEnd"/>
-      <w:r>
-        <w:t xml:space="preserve">-I with which </w:t>
+        <w:t xml:space="preserve">We study four different mutational strategies: NM, CM, SIM-I with which </w:t>
       </w:r>
       <w:r>
         <w:t xml:space="preserve">all genotypes except </w:t>
       </w:r>
-      <w:proofErr w:type="spellStart"/>
       <w:r>
         <w:rPr>
           <w:i/>
@@ -4494,7 +4398,6 @@
         </w:rPr>
         <w:t>ab</w:t>
       </w:r>
-      <w:proofErr w:type="spellEnd"/>
       <w:r>
         <w:t xml:space="preserve"> and </w:t>
       </w:r>
@@ -4557,15 +4460,7 @@
         <w:fldChar w:fldCharType="end"/>
       </w:r>
       <w:r>
-        <w:t>a), in which we assume that: (</w:t>
-      </w:r>
-      <w:proofErr w:type="spellStart"/>
-      <w:r>
-        <w:t>i</w:t>
-      </w:r>
-      <w:proofErr w:type="spellEnd"/>
-      <w:r>
-        <w:t xml:space="preserve">) </w:t>
+        <w:t xml:space="preserve">a), in which we assume that: (i) </w:t>
       </w:r>
       <w:r>
         <w:t xml:space="preserve">genotypes </w:t>
@@ -4576,7 +4471,6 @@
       <w:r>
         <w:t xml:space="preserve"> (except </w:t>
       </w:r>
-      <w:proofErr w:type="spellStart"/>
       <w:r>
         <w:rPr>
           <w:i/>
@@ -4584,11 +4478,9 @@
         </w:rPr>
         <w:t>Ab</w:t>
       </w:r>
-      <w:proofErr w:type="spellEnd"/>
       <w:r>
         <w:t xml:space="preserve"> and </w:t>
       </w:r>
-      <w:proofErr w:type="spellStart"/>
       <w:r>
         <w:rPr>
           <w:i/>
@@ -4596,7 +4488,6 @@
         </w:rPr>
         <w:t>aB</w:t>
       </w:r>
-      <w:proofErr w:type="spellEnd"/>
       <w:r>
         <w:t>)</w:t>
       </w:r>
@@ -4625,15 +4516,7 @@
         <w:fldChar w:fldCharType="end"/>
       </w:r>
       <w:r>
-        <w:t>b), in which we: (</w:t>
-      </w:r>
-      <w:proofErr w:type="spellStart"/>
-      <w:r>
-        <w:t>i</w:t>
-      </w:r>
-      <w:proofErr w:type="spellEnd"/>
-      <w:r>
-        <w:t>) let individuals with accumulated deleterious mutations contribute to adaptation, and (ii) let the MSB evolve from a mutation-free population.</w:t>
+        <w:t>b), in which we: (i) let individuals with accumulated deleterious mutations contribute to adaptation, and (ii) let the MSB evolve from a mutation-free population.</w:t>
       </w:r>
     </w:p>
     <w:p>
@@ -4647,7 +4530,7 @@
         </w:rPr>
         <w:lastRenderedPageBreak/>
         <w:drawing>
-          <wp:inline distT="0" distB="0" distL="0" distR="0" wp14:anchorId="63539610" wp14:editId="18B0D1E3">
+          <wp:inline distT="0" distB="0" distL="0" distR="0" wp14:anchorId="31B86D2E" wp14:editId="0B414C9D">
             <wp:extent cx="4667250" cy="4228465"/>
             <wp:effectExtent l="0" t="0" r="0" b="635"/>
             <wp:docPr id="2" name="Picture 2" descr="D:\workspace\ruggedsim\manuscript\fitness_landscape.png"/>
@@ -4703,7 +4586,7 @@
           <w:lang w:bidi="hi-IN"/>
         </w:rPr>
       </w:pPr>
-      <w:bookmarkStart w:id="0" w:name="_Ref354316371"/>
+      <w:bookmarkStart w:id="1" w:name="_Ref354316371"/>
       <w:r>
         <w:rPr>
           <w:b/>
@@ -4747,7 +4630,7 @@
         </w:rPr>
         <w:fldChar w:fldCharType="end"/>
       </w:r>
-      <w:bookmarkEnd w:id="0"/>
+      <w:bookmarkEnd w:id="1"/>
       <w:r>
         <w:rPr>
           <w:b/>
@@ -4758,7 +4641,6 @@
       <w:r>
         <w:t xml:space="preserve"> Nodes represent genotypes: the alleles </w:t>
       </w:r>
-      <w:proofErr w:type="gramStart"/>
       <w:r>
         <w:rPr>
           <w:i/>
@@ -4767,11 +4649,7 @@
         <w:t>a</w:t>
       </w:r>
       <w:r>
-        <w:t xml:space="preserve"> or</w:t>
-      </w:r>
-      <w:proofErr w:type="gramEnd"/>
-      <w:r>
-        <w:t xml:space="preserve"> </w:t>
+        <w:t xml:space="preserve"> or </w:t>
       </w:r>
       <w:r>
         <w:rPr>
@@ -4894,23 +4772,7 @@
         <w:t>U</w:t>
       </w:r>
       <w:r>
-        <w:t xml:space="preserve">. Node </w:t>
-      </w:r>
-      <w:proofErr w:type="spellStart"/>
-      <w:r>
-        <w:t>colour</w:t>
-      </w:r>
-      <w:proofErr w:type="spellEnd"/>
-      <w:r>
-        <w:t xml:space="preserve"> represents fitness (see </w:t>
-      </w:r>
-      <w:proofErr w:type="spellStart"/>
-      <w:r>
-        <w:t>colourbar</w:t>
-      </w:r>
-      <w:proofErr w:type="spellEnd"/>
-      <w:r>
-        <w:t>), from pale brown for the fittest genotype (</w:t>
+        <w:t>. Node colour represents fitness (see colourbar), from pale brown for the fittest genotype (</w:t>
       </w:r>
       <w:r>
         <w:rPr>
@@ -4965,15 +4827,7 @@
           <w:i/>
           <w:iCs/>
         </w:rPr>
-        <w:t>(1-s</w:t>
-      </w:r>
-      <w:proofErr w:type="gramStart"/>
-      <w:r>
-        <w:rPr>
-          <w:i/>
-          <w:iCs/>
-        </w:rPr>
-        <w:t>)</w:t>
+        <w:t>(1-s)</w:t>
       </w:r>
       <w:r>
         <w:rPr>
@@ -4983,7 +4837,6 @@
         </w:rPr>
         <w:t>x</w:t>
       </w:r>
-      <w:proofErr w:type="gramEnd"/>
       <w:r>
         <w:t xml:space="preserve">, where </w:t>
       </w:r>
@@ -5022,7 +4875,6 @@
       <w:r>
         <w:t>At the MSB, the frequency of wildtype (</w:t>
       </w:r>
-      <w:proofErr w:type="spellStart"/>
       <w:r>
         <w:rPr>
           <w:i/>
@@ -5030,15 +4882,9 @@
         </w:rPr>
         <w:t>ab</w:t>
       </w:r>
-      <w:proofErr w:type="spellEnd"/>
-      <w:r>
-        <w:t xml:space="preserve">) individuals </w:t>
-      </w:r>
-      <w:proofErr w:type="gramStart"/>
-      <w:r>
-        <w:t xml:space="preserve">is </w:t>
-      </w:r>
-      <w:proofErr w:type="gramEnd"/>
+      <w:r>
+        <w:t xml:space="preserve">) individuals is </w:t>
+      </w:r>
       <m:oMath>
         <m:sSup>
           <m:sSupPr>
@@ -5172,7 +5018,6 @@
       <w:r>
         <w:t>the frequency of single mutants (</w:t>
       </w:r>
-      <w:proofErr w:type="spellStart"/>
       <w:r>
         <w:rPr>
           <w:i/>
@@ -5180,11 +5025,9 @@
         </w:rPr>
         <w:t>Ab</w:t>
       </w:r>
-      <w:proofErr w:type="spellEnd"/>
       <w:r>
         <w:t xml:space="preserve"> and </w:t>
       </w:r>
-      <w:proofErr w:type="spellStart"/>
       <w:r>
         <w:rPr>
           <w:i/>
@@ -5192,7 +5035,6 @@
         </w:rPr>
         <w:t>aB</w:t>
       </w:r>
-      <w:proofErr w:type="spellEnd"/>
       <w:r>
         <w:t xml:space="preserve"> combined) is </w:t>
       </w:r>
@@ -5685,7 +5527,6 @@
       <w:r>
         <w:t xml:space="preserve">If </w:t>
       </w:r>
-      <w:proofErr w:type="gramStart"/>
       <w:r>
         <w:rPr>
           <w:i/>
@@ -5696,7 +5537,6 @@
       <w:r>
         <w:t>(</w:t>
       </w:r>
-      <w:proofErr w:type="gramEnd"/>
       <w:r>
         <w:rPr>
           <w:rFonts w:ascii="Times New Roman" w:hAnsi="Times New Roman"/>
@@ -5898,24 +5738,37 @@
             <w:vAlign w:val="center"/>
           </w:tcPr>
           <w:p>
-            <w:bookmarkStart w:id="1" w:name="_Ref358733007"/>
-            <w:bookmarkStart w:id="2" w:name="_Ref354149705"/>
+            <w:bookmarkStart w:id="2" w:name="_Ref358733007"/>
+            <w:bookmarkStart w:id="3" w:name="_Ref354149705"/>
             <w:r>
               <w:t>(</w:t>
             </w:r>
-            <w:fldSimple w:instr=" SEQ Equation ">
-              <w:r>
-                <w:rPr>
-                  <w:noProof/>
-                </w:rPr>
-                <w:t>1</w:t>
-              </w:r>
-            </w:fldSimple>
-            <w:bookmarkEnd w:id="1"/>
+            <w:r>
+              <w:fldChar w:fldCharType="begin"/>
+            </w:r>
+            <w:r>
+              <w:instrText xml:space="preserve"> SEQ Equation </w:instrText>
+            </w:r>
+            <w:r>
+              <w:fldChar w:fldCharType="separate"/>
+            </w:r>
+            <w:r>
+              <w:rPr>
+                <w:noProof/>
+              </w:rPr>
+              <w:t>1</w:t>
+            </w:r>
+            <w:r>
+              <w:rPr>
+                <w:noProof/>
+              </w:rPr>
+              <w:fldChar w:fldCharType="end"/>
+            </w:r>
+            <w:bookmarkEnd w:id="2"/>
             <w:r>
               <w:t>)</w:t>
             </w:r>
-            <w:bookmarkEnd w:id="2"/>
+            <w:bookmarkEnd w:id="3"/>
           </w:p>
         </w:tc>
       </w:tr>
@@ -6031,24 +5884,37 @@
             <w:vAlign w:val="center"/>
           </w:tcPr>
           <w:p>
-            <w:bookmarkStart w:id="3" w:name="_Ref358733010"/>
-            <w:bookmarkStart w:id="4" w:name="_Ref354129072"/>
+            <w:bookmarkStart w:id="4" w:name="_Ref358733010"/>
+            <w:bookmarkStart w:id="5" w:name="_Ref354129072"/>
             <w:r>
               <w:t>(</w:t>
             </w:r>
-            <w:fldSimple w:instr=" SEQ Equation ">
-              <w:r>
-                <w:rPr>
-                  <w:noProof/>
-                </w:rPr>
-                <w:t>2</w:t>
-              </w:r>
-            </w:fldSimple>
-            <w:bookmarkEnd w:id="3"/>
+            <w:r>
+              <w:fldChar w:fldCharType="begin"/>
+            </w:r>
+            <w:r>
+              <w:instrText xml:space="preserve"> SEQ Equation </w:instrText>
+            </w:r>
+            <w:r>
+              <w:fldChar w:fldCharType="separate"/>
+            </w:r>
+            <w:r>
+              <w:rPr>
+                <w:noProof/>
+              </w:rPr>
+              <w:t>2</w:t>
+            </w:r>
+            <w:r>
+              <w:rPr>
+                <w:noProof/>
+              </w:rPr>
+              <w:fldChar w:fldCharType="end"/>
+            </w:r>
+            <w:bookmarkEnd w:id="4"/>
             <w:r>
               <w:t>)</w:t>
             </w:r>
-            <w:bookmarkEnd w:id="4"/>
+            <w:bookmarkEnd w:id="5"/>
           </w:p>
         </w:tc>
       </w:tr>
@@ -6161,19 +6027,32 @@
       <w:pPr>
         <w:pStyle w:val="FigureLegend"/>
       </w:pPr>
-      <w:bookmarkStart w:id="5" w:name="_Ref358791100"/>
+      <w:bookmarkStart w:id="6" w:name="_Ref358791100"/>
       <w:r>
         <w:t xml:space="preserve">Table </w:t>
       </w:r>
-      <w:fldSimple w:instr=" SEQ Table \* ARABIC ">
-        <w:r>
-          <w:rPr>
-            <w:noProof/>
-          </w:rPr>
-          <w:t>1</w:t>
-        </w:r>
-      </w:fldSimple>
-      <w:bookmarkEnd w:id="5"/>
+      <w:r>
+        <w:fldChar w:fldCharType="begin"/>
+      </w:r>
+      <w:r>
+        <w:instrText xml:space="preserve"> SEQ Table \* ARABIC </w:instrText>
+      </w:r>
+      <w:r>
+        <w:fldChar w:fldCharType="separate"/>
+      </w:r>
+      <w:r>
+        <w:rPr>
+          <w:noProof/>
+        </w:rPr>
+        <w:t>1</w:t>
+      </w:r>
+      <w:r>
+        <w:rPr>
+          <w:noProof/>
+        </w:rPr>
+        <w:fldChar w:fldCharType="end"/>
+      </w:r>
+      <w:bookmarkEnd w:id="6"/>
       <w:r>
         <w:t xml:space="preserve"> </w:t>
       </w:r>
@@ -6333,7 +6212,7 @@
               <w:fldChar w:fldCharType="begin" w:fldLock="1"/>
             </w:r>
             <w:r>
-              <w:instrText>ADDIN CSL_CITATION { "citationItems" : [ { "id" : "ITEM-1", "itemData" : { "DOI" : "10.1038/381694a0", "abstract" : "Mutations are a double-edged sword: they are the ultimate source of genetic variation upon which evolution depends, yet most mutations affecting fitness (viability and reproductive success) appear to be harmful. Deleterious mutations of small effect can escape natural selection, and should accumulate in small population. Reduced fitness from deleterious-mutation accumulation may be important in the evolution of sex, mate choice, and diploid life-cycles, and in the extinction of small populations. Few empirical data exist, however. Minimum estimates of the genomic deleterious-mutation rate for viability in Drosophila melanogaster are surprisingly high, leading to the conjecture that the rate for total fitness could exceed 1.0 mutation per individual per generation. Here we use Escherichia coli to provide an estimate of the genomic deleterious-mutation rate for total fitness in a microbe. We estimate that the per-microbe rate of deleterious mutations is in excess of 0.0002.", "author" : [ { "dropping-particle" : "", "family" : "Kibota", "given" : "Travis T.", "non-dropping-particle" : "", "parse-names" : false, "suffix" : "" }, { "dropping-particle" : "", "family" : "Lynch", "given" : "Michael", "non-dropping-particle" : "", "parse-names" : false, "suffix" : "" } ], "container-title" : "Nature", "id" : "ITEM-1", "issue" : "6584", "issued" : { "date-parts" : [ [ "1996", "6" ] ] }, "note" : "upper bound on selection coefficient 0.012\nthis is in contrast to the finding in natural populations, in which they found the selection coefficient of SUBTITUTIONS to be much lower.\n        \nlower bound to mutation rate is 1.9e-4 per genome per generation\n        \n50 lines, 25 generations per bottleneck, 300 bottlenecks =&gt; 7500 generations. samples taken from bottlenecks 0 100 120 200 250 300\n        \n        \n        \n      ", "page" : "694-6", "title" : "Estimate of the genomic mutation rate deleterious to overall fitness in E. coli.", "type" : "article-journal", "volume" : "381" }, "uris" : [ "http://www.mendeley.com/documents/?uuid=3ee5aa9d-2340-4677-8d5d-6afeeaf0d133" ] }, { "id" : "ITEM-2", "itemData" : { "DOI" : "10.1159/000332747", "abstract" : "Mutation is the primary source of variation in any organism. Without it, natural selection cannot operate and organisms cannot adapt to novel environments. Mutation is also generally a source of defect: many mutations are not neutral but cause fitness decreases in the organisms where they arise. In bacteria, another important source of variation is horizontal gene transfer. This source of variation can also cause beneficial or deleterious effects. Determining the distribution of fitness effects of mutations in different environments and genetic backgrounds is an active research field. In bacteria, knowledge of these distributions is key for understanding important traits. For example, for determining the dynamics of microorganisms with a high genomic mutation rate (mutators), and for understanding the evolution of antibiotic resistance, and the emergence of pathogenic traits. All of these characteristics are extremely relevant for human health both at the individual and population levels. Experimental evolution has been a valuable tool to address these questions. Here, we review some of the important findings of mutation effects in bacteria revealed through laboratory experiments.", "author" : [ { "dropping-particle" : "", "family" : "Gordo", "given" : "Isabel", "non-dropping-particle" : "", "parse-names" : false, "suffix" : "" }, { "dropping-particle" : "", "family" : "Perfeito", "given" : "Lilia", "non-dropping-particle" : "", "parse-names" : false, "suffix" : "" }, { "dropping-particle" : "", "family" : "Sousa", "given" : "Ana", "non-dropping-particle" : "", "parse-names" : false, "suffix" : "" } ], "container-title" : "Journal of molecular microbiology and biotechnology", "id" : "ITEM-2", "issue" : "1-2", "issued" : { "date-parts" : [ [ "2011", "1" ] ] }, "page" : "20-35", "title" : "Fitness effects of mutations in bacteria.", "type" : "article-journal", "volume" : "21" }, "uris" : [ "http://www.mendeley.com/documents/?uuid=8b31a43f-2d6a-4162-880a-f755ad657020" ] } ], "mendeley" : { "previouslyFormattedCitation" : "(Kibota and Lynch 1996; Gordo, Perfeito, and Sousa 2011)" }, "properties" : { "noteIndex" : 0 }, "schema" : "https://github.com/citation-style-language/schema/raw/master/csl-citation.json" }</w:instrText>
+              <w:instrText>ADDIN CSL_CITATION { "citationItems" : [ { "id" : "ITEM-1", "itemData" : { "DOI" : "10.1038/381694a0", "abstract" : "Mutations are a double-edged sword: they are the ultimate source of genetic variation upon which evolution depends, yet most mutations affecting fitness (viability and reproductive success) appear to be harmful. Deleterious mutations of small effect can escape natural selection, and should accumulate in small population. Reduced fitness from deleterious-mutation accumulation may be important in the evolution of sex, mate choice, and diploid life-cycles, and in the extinction of small populations. Few empirical data exist, however. Minimum estimates of the genomic deleterious-mutation rate for viability in Drosophila melanogaster are surprisingly high, leading to the conjecture that the rate for total fitness could exceed 1.0 mutation per individual per generation. Here we use Escherichia coli to provide an estimate of the genomic deleterious-mutation rate for total fitness in a microbe. We estimate that the per-microbe rate of deleterious mutations is in excess of 0.0002.", "author" : [ { "dropping-particle" : "", "family" : "Kibota", "given" : "Travis T.", "non-dropping-particle" : "", "parse-names" : false, "suffix" : "" }, { "dropping-particle" : "", "family" : "Lynch", "given" : "Michael", "non-dropping-particle" : "", "parse-names" : false, "suffix" : "" } ], "container-title" : "Nature", "id" : "ITEM-1", "issue" : "6584", "issued" : { "date-parts" : [ [ "1996", "6" ] ] }, "note" : "upper bound on selection coefficient 0.012\nthis is in contrast to the finding in natural populations, in which they found the selection coefficient of SUBTITUTIONS to be much lower.\n        \nlower bound to mutation rate is 1.9e-4 per genome per generation\n        \n50 lines, 25 generations per bottleneck, 300 bottlenecks =&gt; 7500 generations. samples taken from bottlenecks 0 100 120 200 250 300\n        \n        \n        \n      ", "page" : "694-6", "title" : "Estimate of the genomic mutation rate deleterious to overall fitness in E. coli.", "type" : "article-journal", "volume" : "381" }, "uris" : [ "http://www.mendeley.com/documents/?uuid=3ee5aa9d-2340-4677-8d5d-6afeeaf0d133" ] }, { "id" : "ITEM-2", "itemData" : { "DOI" : "10.1159/000332747", "abstract" : "Mutation is the primary source of variation in any organism. Without it, natural selection cannot operate and organisms cannot adapt to novel environments. Mutation is also generally a source of defect: many mutations are not neutral but cause fitness decreases in the organisms where they arise. In bacteria, another important source of variation is horizontal gene transfer. This source of variation can also cause beneficial or deleterious effects. Determining the distribution of fitness effects of mutations in different environments and genetic backgrounds is an active research field. In bacteria, knowledge of these distributions is key for understanding important traits. For example, for determining the dynamics of microorganisms with a high genomic mutation rate (mutators), and for understanding the evolution of antibiotic resistance, and the emergence of pathogenic traits. All of these characteristics are extremely relevant for human health both at the individual and population levels. Experimental evolution has been a valuable tool to address these questions. Here, we review some of the important findings of mutation effects in bacteria revealed through laboratory experiments.", "author" : [ { "dropping-particle" : "", "family" : "Gordo", "given" : "Isabel", "non-dropping-particle" : "", "parse-names" : false, "suffix" : "" }, { "dropping-particle" : "", "family" : "Perfeito", "given" : "Lilia", "non-dropping-particle" : "", "parse-names" : false, "suffix" : "" }, { "dropping-particle" : "", "family" : "Sousa", "given" : "Ana", "non-dropping-particle" : "", "parse-names" : false, "suffix" : "" } ], "container-title" : "Journal of molecular microbiology and biotechnology", "id" : "ITEM-2", "issue" : "1-2", "issued" : { "date-parts" : [ [ "2011", "1" ] ] }, "page" : "20-35", "title" : "Fitness effects of mutations in bacteria.", "type" : "article-journal", "volume" : "21" }, "uris" : [ "http://www.mendeley.com/documents/?uuid=8b31a43f-2d6a-4162-880a-f755ad657020" ] } ], "mendeley" : { "previouslyFormattedCitation" : "(Kibota and Lynch 1996; Gordo et al. 2011)" }, "properties" : { "noteIndex" : 0 }, "schema" : "https://github.com/citation-style-language/schema/raw/master/csl-citation.json" }</w:instrText>
             </w:r>
             <w:r>
               <w:fldChar w:fldCharType="separate"/>
@@ -6342,7 +6221,7 @@
               <w:rPr>
                 <w:noProof/>
               </w:rPr>
-              <w:t>(Kibota and Lynch 1996; Gordo, Perfeito, and Sousa 2011)</w:t>
+              <w:t>(Kibota and Lynch 1996; Gordo et al. 2011)</w:t>
             </w:r>
             <w:r>
               <w:fldChar w:fldCharType="end"/>
@@ -6414,7 +6293,7 @@
               <w:fldChar w:fldCharType="begin" w:fldLock="1"/>
             </w:r>
             <w:r>
-              <w:instrText>ADDIN CSL_CITATION { "citationItems" : [ { "id" : "ITEM-1", "itemData" : { "DOI" : "10.1159/000332747", "abstract" : "Mutation is the primary source of variation in any organism. Without it, natural selection cannot operate and organisms cannot adapt to novel environments. Mutation is also generally a source of defect: many mutations are not neutral but cause fitness decreases in the organisms where they arise. In bacteria, another important source of variation is horizontal gene transfer. This source of variation can also cause beneficial or deleterious effects. Determining the distribution of fitness effects of mutations in different environments and genetic backgrounds is an active research field. In bacteria, knowledge of these distributions is key for understanding important traits. For example, for determining the dynamics of microorganisms with a high genomic mutation rate (mutators), and for understanding the evolution of antibiotic resistance, and the emergence of pathogenic traits. All of these characteristics are extremely relevant for human health both at the individual and population levels. Experimental evolution has been a valuable tool to address these questions. Here, we review some of the important findings of mutation effects in bacteria revealed through laboratory experiments.", "author" : [ { "dropping-particle" : "", "family" : "Gordo", "given" : "Isabel", "non-dropping-particle" : "", "parse-names" : false, "suffix" : "" }, { "dropping-particle" : "", "family" : "Perfeito", "given" : "Lilia", "non-dropping-particle" : "", "parse-names" : false, "suffix" : "" }, { "dropping-particle" : "", "family" : "Sousa", "given" : "Ana", "non-dropping-particle" : "", "parse-names" : false, "suffix" : "" } ], "container-title" : "Journal of molecular microbiology and biotechnology", "id" : "ITEM-1", "issue" : "1-2", "issued" : { "date-parts" : [ [ "2011", "1" ] ] }, "page" : "20-35", "title" : "Fitness effects of mutations in bacteria.", "type" : "article-journal", "volume" : "21" }, "uris" : [ "http://www.mendeley.com/documents/?uuid=8b31a43f-2d6a-4162-880a-f755ad657020" ] } ], "mendeley" : { "previouslyFormattedCitation" : "(Gordo, Perfeito, and Sousa 2011)" }, "properties" : { "noteIndex" : 0 }, "schema" : "https://github.com/citation-style-language/schema/raw/master/csl-citation.json" }</w:instrText>
+              <w:instrText>ADDIN CSL_CITATION { "citationItems" : [ { "id" : "ITEM-1", "itemData" : { "DOI" : "10.1159/000332747", "abstract" : "Mutation is the primary source of variation in any organism. Without it, natural selection cannot operate and organisms cannot adapt to novel environments. Mutation is also generally a source of defect: many mutations are not neutral but cause fitness decreases in the organisms where they arise. In bacteria, another important source of variation is horizontal gene transfer. This source of variation can also cause beneficial or deleterious effects. Determining the distribution of fitness effects of mutations in different environments and genetic backgrounds is an active research field. In bacteria, knowledge of these distributions is key for understanding important traits. For example, for determining the dynamics of microorganisms with a high genomic mutation rate (mutators), and for understanding the evolution of antibiotic resistance, and the emergence of pathogenic traits. All of these characteristics are extremely relevant for human health both at the individual and population levels. Experimental evolution has been a valuable tool to address these questions. Here, we review some of the important findings of mutation effects in bacteria revealed through laboratory experiments.", "author" : [ { "dropping-particle" : "", "family" : "Gordo", "given" : "Isabel", "non-dropping-particle" : "", "parse-names" : false, "suffix" : "" }, { "dropping-particle" : "", "family" : "Perfeito", "given" : "Lilia", "non-dropping-particle" : "", "parse-names" : false, "suffix" : "" }, { "dropping-particle" : "", "family" : "Sousa", "given" : "Ana", "non-dropping-particle" : "", "parse-names" : false, "suffix" : "" } ], "container-title" : "Journal of molecular microbiology and biotechnology", "id" : "ITEM-1", "issue" : "1-2", "issued" : { "date-parts" : [ [ "2011", "1" ] ] }, "page" : "20-35", "title" : "Fitness effects of mutations in bacteria.", "type" : "article-journal", "volume" : "21" }, "uris" : [ "http://www.mendeley.com/documents/?uuid=8b31a43f-2d6a-4162-880a-f755ad657020" ] } ], "mendeley" : { "previouslyFormattedCitation" : "(Gordo et al. 2011)" }, "properties" : { "noteIndex" : 0 }, "schema" : "https://github.com/citation-style-language/schema/raw/master/csl-citation.json" }</w:instrText>
             </w:r>
             <w:r>
               <w:fldChar w:fldCharType="separate"/>
@@ -6423,7 +6302,7 @@
               <w:rPr>
                 <w:noProof/>
               </w:rPr>
-              <w:t>(Gordo, Perfeito, and Sousa 2011)</w:t>
+              <w:t>(Gordo et al. 2011)</w:t>
             </w:r>
             <w:r>
               <w:fldChar w:fldCharType="end"/>
@@ -6579,7 +6458,7 @@
               <w:fldChar w:fldCharType="begin" w:fldLock="1"/>
             </w:r>
             <w:r>
-              <w:instrText>ADDIN CSL_CITATION { "citationItems" : [ { "id" : "ITEM-1", "itemData" : { "DOI" : "10.1159/000332747", "abstract" : "Mutation is the primary source of variation in any organism. Without it, natural selection cannot operate and organisms cannot adapt to novel environments. Mutation is also generally a source of defect: many mutations are not neutral but cause fitness decreases in the organisms where they arise. In bacteria, another important source of variation is horizontal gene transfer. This source of variation can also cause beneficial or deleterious effects. Determining the distribution of fitness effects of mutations in different environments and genetic backgrounds is an active research field. In bacteria, knowledge of these distributions is key for understanding important traits. For example, for determining the dynamics of microorganisms with a high genomic mutation rate (mutators), and for understanding the evolution of antibiotic resistance, and the emergence of pathogenic traits. All of these characteristics are extremely relevant for human health both at the individual and population levels. Experimental evolution has been a valuable tool to address these questions. Here, we review some of the important findings of mutation effects in bacteria revealed through laboratory experiments.", "author" : [ { "dropping-particle" : "", "family" : "Gordo", "given" : "Isabel", "non-dropping-particle" : "", "parse-names" : false, "suffix" : "" }, { "dropping-particle" : "", "family" : "Perfeito", "given" : "Lilia", "non-dropping-particle" : "", "parse-names" : false, "suffix" : "" }, { "dropping-particle" : "", "family" : "Sousa", "given" : "Ana", "non-dropping-particle" : "", "parse-names" : false, "suffix" : "" } ], "container-title" : "Journal of molecular microbiology and biotechnology", "id" : "ITEM-1", "issue" : "1-2", "issued" : { "date-parts" : [ [ "2011", "1" ] ] }, "page" : "20-35", "title" : "Fitness effects of mutations in bacteria.", "type" : "article-journal", "volume" : "21" }, "uris" : [ "http://www.mendeley.com/documents/?uuid=8b31a43f-2d6a-4162-880a-f755ad657020" ] } ], "mendeley" : { "previouslyFormattedCitation" : "(Gordo, Perfeito, and Sousa 2011)" }, "properties" : { "noteIndex" : 0 }, "schema" : "https://github.com/citation-style-language/schema/raw/master/csl-citation.json" }</w:instrText>
+              <w:instrText>ADDIN CSL_CITATION { "citationItems" : [ { "id" : "ITEM-1", "itemData" : { "DOI" : "10.1159/000332747", "abstract" : "Mutation is the primary source of variation in any organism. Without it, natural selection cannot operate and organisms cannot adapt to novel environments. Mutation is also generally a source of defect: many mutations are not neutral but cause fitness decreases in the organisms where they arise. In bacteria, another important source of variation is horizontal gene transfer. This source of variation can also cause beneficial or deleterious effects. Determining the distribution of fitness effects of mutations in different environments and genetic backgrounds is an active research field. In bacteria, knowledge of these distributions is key for understanding important traits. For example, for determining the dynamics of microorganisms with a high genomic mutation rate (mutators), and for understanding the evolution of antibiotic resistance, and the emergence of pathogenic traits. All of these characteristics are extremely relevant for human health both at the individual and population levels. Experimental evolution has been a valuable tool to address these questions. Here, we review some of the important findings of mutation effects in bacteria revealed through laboratory experiments.", "author" : [ { "dropping-particle" : "", "family" : "Gordo", "given" : "Isabel", "non-dropping-particle" : "", "parse-names" : false, "suffix" : "" }, { "dropping-particle" : "", "family" : "Perfeito", "given" : "Lilia", "non-dropping-particle" : "", "parse-names" : false, "suffix" : "" }, { "dropping-particle" : "", "family" : "Sousa", "given" : "Ana", "non-dropping-particle" : "", "parse-names" : false, "suffix" : "" } ], "container-title" : "Journal of molecular microbiology and biotechnology", "id" : "ITEM-1", "issue" : "1-2", "issued" : { "date-parts" : [ [ "2011", "1" ] ] }, "page" : "20-35", "title" : "Fitness effects of mutations in bacteria.", "type" : "article-journal", "volume" : "21" }, "uris" : [ "http://www.mendeley.com/documents/?uuid=8b31a43f-2d6a-4162-880a-f755ad657020" ] } ], "mendeley" : { "previouslyFormattedCitation" : "(Gordo et al. 2011)" }, "properties" : { "noteIndex" : 0 }, "schema" : "https://github.com/citation-style-language/schema/raw/master/csl-citation.json" }</w:instrText>
             </w:r>
             <w:r>
               <w:fldChar w:fldCharType="separate"/>
@@ -6588,7 +6467,7 @@
               <w:rPr>
                 <w:noProof/>
               </w:rPr>
-              <w:t>(Gordo, Perfeito, and Sousa 2011)</w:t>
+              <w:t>(Gordo et al. 2011)</w:t>
             </w:r>
             <w:r>
               <w:fldChar w:fldCharType="end"/>
@@ -6791,7 +6670,6 @@
       <w:r>
         <w:t xml:space="preserve"> </w:t>
       </w:r>
-      <w:proofErr w:type="spellStart"/>
       <w:r>
         <w:rPr>
           <w:i/>
@@ -6799,7 +6677,6 @@
         </w:rPr>
         <w:t>ab</w:t>
       </w:r>
-      <w:proofErr w:type="spellEnd"/>
       <w:r>
         <w:t>, or via a sin</w:t>
       </w:r>
@@ -6809,7 +6686,6 @@
       <w:r>
         <w:t xml:space="preserve"> </w:t>
       </w:r>
-      <w:proofErr w:type="spellStart"/>
       <w:r>
         <w:rPr>
           <w:i/>
@@ -6817,11 +6693,53 @@
         </w:rPr>
         <w:t>Ab</w:t>
       </w:r>
-      <w:proofErr w:type="spellEnd"/>
       <w:r>
         <w:t xml:space="preserve"> or </w:t>
       </w:r>
-      <w:proofErr w:type="spellStart"/>
+      <w:r>
+        <w:rPr>
+          <w:i/>
+          <w:iCs/>
+        </w:rPr>
+        <w:t xml:space="preserve">aB </w:t>
+      </w:r>
+      <w:r>
+        <w:t>(</w:t>
+      </w:r>
+      <w:r>
+        <w:t xml:space="preserve">Figure 1a). We assume that at the MSB the number of deleterious mutations per individual follows a Poisson distribution </w:t>
+      </w:r>
+      <w:r>
+        <w:fldChar w:fldCharType="begin" w:fldLock="1"/>
+      </w:r>
+      <w:r>
+        <w:instrText>ADDIN CSL_CITATION { "citationItems" : [ { "id" : "ITEM-1", "itemData" : { "DOI" : "10.1016/0040-5809(78)90027-8", "abstract" : "A quantitative study of the operation of Muller's Ratchet for the accumulation of deleterious genes in an asexually reproducing population is made. For a population of size N, in which deleterious mutations occur at rate \u03bb/genome/ generation, and the relative fitness of an individual with k mutants is (1 \u2212 s)k, the most important parameter is . If n0 is large (\u2a7e25), deleterious mutations will accumulate very slowly, and independently of each other; if n0 is small (&lt;1), the rate of accumulation of deleterious mutations will be greater than a natural population could plausibly bear; an estimate of the speed of the Ratchet for intermediate values of n0 is made. It is pointed out that the frequency distribution for the numbers of individuals carrying k mutants will retain its shape, but will move bodily to the right at the same average speed as the Ratchet. When favourable mutations also occur, the frequency distributions can move right of left; an estimate of the probability that any particular step is right or left is made, and it is shown that, for a given net rate of arrisal of deleterious mutations, the greater the rate of beneficial mutation, the greater the chance that beneficial mutations will accumulate.", "author" : [ { "dropping-particle" : "", "family" : "Haigh", "given" : "John", "non-dropping-particle" : "", "parse-names" : false, "suffix" : "" } ], "container-title" : "Theoretical Population Biology", "id" : "ITEM-1", "issue" : "2", "issued" : { "date-parts" : [ [ "1978", "10" ] ] }, "page" : "251-267", "title" : "The accumulation of deleterious genes in a population - Muller's Ratchet", "type" : "article-journal", "volume" : "14" }, "uris" : [ "http://www.mendeley.com/documents/?uuid=03d5fe6b-a63a-4bf6-90c2-151c5d8d03ef" ] } ], "mendeley" : { "previouslyFormattedCitation" : "(Haigh 1978)" }, "properties" : { "noteIndex" : 0 }, "schema" : "https://github.com/citation-style-language/schema/raw/master/csl-citation.json" }</w:instrText>
+      </w:r>
+      <w:r>
+        <w:fldChar w:fldCharType="separate"/>
+      </w:r>
+      <w:r>
+        <w:rPr>
+          <w:noProof/>
+        </w:rPr>
+        <w:t>(Haigh 1978)</w:t>
+      </w:r>
+      <w:r>
+        <w:fldChar w:fldCharType="end"/>
+      </w:r>
+      <w:r>
+        <w:t xml:space="preserve">. Therefore, the frequencies of mutation-free wildtype </w:t>
+      </w:r>
+      <w:r>
+        <w:rPr>
+          <w:i/>
+          <w:iCs/>
+        </w:rPr>
+        <w:t>ab</w:t>
+      </w:r>
+      <w:r>
+        <w:t xml:space="preserve"> and single mutants </w:t>
+      </w:r>
       <w:r>
         <w:rPr>
           <w:i/>
@@ -6829,66 +6747,9 @@
         </w:rPr>
         <w:t>aB</w:t>
       </w:r>
-      <w:proofErr w:type="spellEnd"/>
-      <w:r>
-        <w:rPr>
-          <w:i/>
-          <w:iCs/>
-        </w:rPr>
-        <w:t xml:space="preserve"> </w:t>
-      </w:r>
-      <w:r>
-        <w:t>(</w:t>
-      </w:r>
-      <w:r>
-        <w:t xml:space="preserve">Figure 1a). We assume that at the MSB the number of deleterious mutations per individual follows a Poisson distribution </w:t>
-      </w:r>
-      <w:r>
-        <w:fldChar w:fldCharType="begin" w:fldLock="1"/>
-      </w:r>
-      <w:r>
-        <w:instrText>ADDIN CSL_CITATION { "citationItems" : [ { "id" : "ITEM-1", "itemData" : { "DOI" : "10.1016/0040-5809(78)90027-8", "abstract" : "A quantitative study of the operation of Muller's Ratchet for the accumulation of deleterious genes in an asexually reproducing population is made. For a population of size N, in which deleterious mutations occur at rate \u03bb/genome/ generation, and the relative fitness of an individual with k mutants is (1 \u2212 s)k, the most important parameter is . If n0 is large (\u2a7e25), deleterious mutations will accumulate very slowly, and independently of each other; if n0 is small (&lt;1), the rate of accumulation of deleterious mutations will be greater than a natural population could plausibly bear; an estimate of the speed of the Ratchet for intermediate values of n0 is made. It is pointed out that the frequency distribution for the numbers of individuals carrying k mutants will retain its shape, but will move bodily to the right at the same average speed as the Ratchet. When favourable mutations also occur, the frequency distributions can move right of left; an estimate of the probability that any particular step is right or left is made, and it is shown that, for a given net rate of arrisal of deleterious mutations, the greater the rate of beneficial mutation, the greater the chance that beneficial mutations will accumulate.", "author" : [ { "dropping-particle" : "", "family" : "Haigh", "given" : "John", "non-dropping-particle" : "", "parse-names" : false, "suffix" : "" } ], "container-title" : "Theoretical Population Biology", "id" : "ITEM-1", "issue" : "2", "issued" : { "date-parts" : [ [ "1978", "10" ] ] }, "page" : "251-267", "title" : "The accumulation of deleterious genes in a population - Muller's Ratchet", "type" : "article-journal", "volume" : "14" }, "uris" : [ "http://www.mendeley.com/documents/?uuid=03d5fe6b-a63a-4bf6-90c2-151c5d8d03ef" ] } ], "mendeley" : { "previouslyFormattedCitation" : "(Haigh 1978)" }, "properties" : { "noteIndex" : 0 }, "schema" : "https://github.com/citation-style-language/schema/raw/master/csl-citation.json" }</w:instrText>
-      </w:r>
-      <w:r>
-        <w:fldChar w:fldCharType="separate"/>
-      </w:r>
-      <w:r>
-        <w:rPr>
-          <w:noProof/>
-        </w:rPr>
-        <w:t>(Haigh 1978)</w:t>
-      </w:r>
-      <w:r>
-        <w:fldChar w:fldCharType="end"/>
-      </w:r>
-      <w:r>
-        <w:t xml:space="preserve">. Therefore, the frequencies of mutation-free wildtype </w:t>
-      </w:r>
-      <w:proofErr w:type="spellStart"/>
-      <w:r>
-        <w:rPr>
-          <w:i/>
-          <w:iCs/>
-        </w:rPr>
-        <w:t>ab</w:t>
-      </w:r>
-      <w:proofErr w:type="spellEnd"/>
-      <w:r>
-        <w:t xml:space="preserve"> and single mutants </w:t>
-      </w:r>
-      <w:proofErr w:type="spellStart"/>
-      <w:r>
-        <w:rPr>
-          <w:i/>
-          <w:iCs/>
-        </w:rPr>
-        <w:t>aB</w:t>
-      </w:r>
-      <w:proofErr w:type="spellEnd"/>
       <w:r>
         <w:t xml:space="preserve"> and </w:t>
       </w:r>
-      <w:proofErr w:type="spellStart"/>
       <w:r>
         <w:rPr>
           <w:i/>
@@ -6896,7 +6757,6 @@
         </w:rPr>
         <w:t>Ab</w:t>
       </w:r>
-      <w:proofErr w:type="spellEnd"/>
       <w:r>
         <w:t xml:space="preserve"> </w:t>
       </w:r>
@@ -6956,13 +6816,8 @@
         </m:sSup>
       </m:oMath>
       <w:r>
-        <w:t xml:space="preserve"> </w:t>
-      </w:r>
-      <w:proofErr w:type="gramStart"/>
-      <w:r>
-        <w:t xml:space="preserve">and  </w:t>
-      </w:r>
-      <w:proofErr w:type="gramEnd"/>
+        <w:t xml:space="preserve"> and  </w:t>
+      </w:r>
       <m:oMath>
         <m:f>
           <m:fPr>
@@ -7306,22 +7161,35 @@
             <w:vAlign w:val="center"/>
           </w:tcPr>
           <w:p>
-            <w:bookmarkStart w:id="6" w:name="_Ref354134924"/>
+            <w:bookmarkStart w:id="7" w:name="_Ref354134924"/>
             <w:r>
               <w:t>(</w:t>
             </w:r>
-            <w:fldSimple w:instr=" SEQ Equation ">
-              <w:r>
-                <w:rPr>
-                  <w:noProof/>
-                </w:rPr>
-                <w:t>3</w:t>
-              </w:r>
-            </w:fldSimple>
+            <w:r>
+              <w:fldChar w:fldCharType="begin"/>
+            </w:r>
+            <w:r>
+              <w:instrText xml:space="preserve"> SEQ Equation </w:instrText>
+            </w:r>
+            <w:r>
+              <w:fldChar w:fldCharType="separate"/>
+            </w:r>
+            <w:r>
+              <w:rPr>
+                <w:noProof/>
+              </w:rPr>
+              <w:t>3</w:t>
+            </w:r>
+            <w:r>
+              <w:rPr>
+                <w:noProof/>
+              </w:rPr>
+              <w:fldChar w:fldCharType="end"/>
+            </w:r>
             <w:r>
               <w:t>)</w:t>
             </w:r>
-            <w:bookmarkEnd w:id="6"/>
+            <w:bookmarkEnd w:id="7"/>
           </w:p>
         </w:tc>
       </w:tr>
@@ -7337,15 +7205,7 @@
         <w:t>-I</w:t>
       </w:r>
       <w:r>
-        <w:t xml:space="preserve"> the mutation rate of single mutants </w:t>
-      </w:r>
-      <w:proofErr w:type="gramStart"/>
-      <w:r>
-        <w:t>is</w:t>
-      </w:r>
-      <w:proofErr w:type="gramEnd"/>
-      <w:r>
-        <w:t xml:space="preserve"> increased </w:t>
+        <w:t xml:space="preserve"> the mutation rate of single mutants is increased </w:t>
       </w:r>
       <w:r>
         <w:rPr>
@@ -7627,22 +7487,35 @@
             <w:vAlign w:val="center"/>
           </w:tcPr>
           <w:p>
-            <w:bookmarkStart w:id="7" w:name="_Ref354134926"/>
+            <w:bookmarkStart w:id="8" w:name="_Ref354134926"/>
             <w:r>
               <w:t>(</w:t>
             </w:r>
-            <w:fldSimple w:instr=" SEQ Equation ">
-              <w:r>
-                <w:rPr>
-                  <w:noProof/>
-                </w:rPr>
-                <w:t>4</w:t>
-              </w:r>
-            </w:fldSimple>
+            <w:r>
+              <w:fldChar w:fldCharType="begin"/>
+            </w:r>
+            <w:r>
+              <w:instrText xml:space="preserve"> SEQ Equation </w:instrText>
+            </w:r>
+            <w:r>
+              <w:fldChar w:fldCharType="separate"/>
+            </w:r>
+            <w:r>
+              <w:rPr>
+                <w:noProof/>
+              </w:rPr>
+              <w:t>4</w:t>
+            </w:r>
+            <w:r>
+              <w:rPr>
+                <w:noProof/>
+              </w:rPr>
+              <w:fldChar w:fldCharType="end"/>
+            </w:r>
             <w:r>
               <w:t>)</w:t>
             </w:r>
-            <w:bookmarkEnd w:id="7"/>
+            <w:bookmarkEnd w:id="8"/>
           </w:p>
         </w:tc>
       </w:tr>
@@ -8555,7 +8428,6 @@
       <w:r>
         <w:t xml:space="preserve"> and </w:t>
       </w:r>
-      <w:proofErr w:type="spellStart"/>
       <w:r>
         <w:rPr>
           <w:i/>
@@ -8563,7 +8435,6 @@
         </w:rPr>
         <w:t>sU</w:t>
       </w:r>
-      <w:proofErr w:type="spellEnd"/>
       <w:r>
         <w:t xml:space="preserve"> is much larger than </w:t>
       </w:r>
@@ -8724,22 +8595,35 @@
             <w:vAlign w:val="center"/>
           </w:tcPr>
           <w:p>
-            <w:bookmarkStart w:id="8" w:name="_Ref354319257"/>
+            <w:bookmarkStart w:id="9" w:name="_Ref354319257"/>
             <w:r>
               <w:t>(</w:t>
             </w:r>
-            <w:fldSimple w:instr=" SEQ Equation ">
-              <w:r>
-                <w:rPr>
-                  <w:noProof/>
-                </w:rPr>
-                <w:t>5</w:t>
-              </w:r>
-            </w:fldSimple>
+            <w:r>
+              <w:fldChar w:fldCharType="begin"/>
+            </w:r>
+            <w:r>
+              <w:instrText xml:space="preserve"> SEQ Equation </w:instrText>
+            </w:r>
+            <w:r>
+              <w:fldChar w:fldCharType="separate"/>
+            </w:r>
+            <w:r>
+              <w:rPr>
+                <w:noProof/>
+              </w:rPr>
+              <w:t>5</w:t>
+            </w:r>
+            <w:r>
+              <w:rPr>
+                <w:noProof/>
+              </w:rPr>
+              <w:fldChar w:fldCharType="end"/>
+            </w:r>
             <w:r>
               <w:t>)</w:t>
             </w:r>
-            <w:bookmarkEnd w:id="8"/>
+            <w:bookmarkEnd w:id="9"/>
           </w:p>
         </w:tc>
       </w:tr>
@@ -9602,7 +9486,6 @@
         <w:lastRenderedPageBreak/>
         <w:t xml:space="preserve">The last approximation assumes that </w:t>
       </w:r>
-      <w:proofErr w:type="gramStart"/>
       <w:r>
         <w:rPr>
           <w:i/>
@@ -9610,7 +9493,6 @@
         </w:rPr>
         <w:t>Us</w:t>
       </w:r>
-      <w:proofErr w:type="gramEnd"/>
       <w:r>
         <w:t xml:space="preserve"> is smaller than </w:t>
       </w:r>
@@ -9624,7 +9506,6 @@
       <w:r>
         <w:t xml:space="preserve"> and that </w:t>
       </w:r>
-      <w:proofErr w:type="spellStart"/>
       <w:r>
         <w:rPr>
           <w:rFonts w:ascii="Times New Roman" w:hAnsi="Times New Roman"/>
@@ -9640,7 +9521,6 @@
         </w:rPr>
         <w:t>U</w:t>
       </w:r>
-      <w:proofErr w:type="spellEnd"/>
       <w:r>
         <w:t xml:space="preserve"> is much larger than </w:t>
       </w:r>
@@ -10151,22 +10031,35 @@
             <w:vAlign w:val="center"/>
           </w:tcPr>
           <w:p>
-            <w:bookmarkStart w:id="9" w:name="_Ref354319499"/>
+            <w:bookmarkStart w:id="10" w:name="_Ref354319499"/>
             <w:r>
               <w:t>(</w:t>
             </w:r>
-            <w:fldSimple w:instr=" SEQ Equation ">
-              <w:r>
-                <w:rPr>
-                  <w:noProof/>
-                </w:rPr>
-                <w:t>6</w:t>
-              </w:r>
-            </w:fldSimple>
+            <w:r>
+              <w:fldChar w:fldCharType="begin"/>
+            </w:r>
+            <w:r>
+              <w:instrText xml:space="preserve"> SEQ Equation </w:instrText>
+            </w:r>
+            <w:r>
+              <w:fldChar w:fldCharType="separate"/>
+            </w:r>
+            <w:r>
+              <w:rPr>
+                <w:noProof/>
+              </w:rPr>
+              <w:t>6</w:t>
+            </w:r>
+            <w:r>
+              <w:rPr>
+                <w:noProof/>
+              </w:rPr>
+              <w:fldChar w:fldCharType="end"/>
+            </w:r>
             <w:r>
               <w:t>)</w:t>
             </w:r>
-            <w:bookmarkEnd w:id="9"/>
+            <w:bookmarkEnd w:id="10"/>
           </w:p>
         </w:tc>
       </w:tr>
@@ -10191,14 +10084,12 @@
       <w:r>
         <w:t xml:space="preserve"> and </w:t>
       </w:r>
-      <w:proofErr w:type="gramStart"/>
       <w:r>
         <w:t>because</w:t>
       </w:r>
       <w:r>
         <w:t xml:space="preserve"> </w:t>
       </w:r>
-      <w:proofErr w:type="gramEnd"/>
       <m:oMath>
         <m:r>
           <w:rPr>
@@ -10260,11 +10151,11 @@
       <w:pPr>
         <w:pStyle w:val="Heading3"/>
       </w:pPr>
-      <w:bookmarkStart w:id="10" w:name="_Ref354319797"/>
+      <w:bookmarkStart w:id="11" w:name="_Ref354319797"/>
       <w:r>
         <w:t xml:space="preserve">Fixation probability with stress-induced </w:t>
       </w:r>
-      <w:bookmarkEnd w:id="10"/>
+      <w:bookmarkEnd w:id="11"/>
       <w:r>
         <w:t>mutagenesis</w:t>
       </w:r>
@@ -10357,15 +10248,7 @@
         <w:t xml:space="preserve"> </w:t>
       </w:r>
       <w:r>
-        <w:t xml:space="preserve">Following </w:t>
-      </w:r>
-      <w:proofErr w:type="spellStart"/>
-      <w:r>
-        <w:t>Eshel</w:t>
-      </w:r>
-      <w:proofErr w:type="spellEnd"/>
-      <w:r>
-        <w:t xml:space="preserve"> </w:t>
+        <w:t xml:space="preserve">Following Eshel </w:t>
       </w:r>
       <w:r>
         <w:fldChar w:fldCharType="begin" w:fldLock="1"/>
@@ -10495,14 +10378,27 @@
             <w:r>
               <w:t>(</w:t>
             </w:r>
-            <w:fldSimple w:instr=" SEQ Equation ">
-              <w:r>
-                <w:rPr>
-                  <w:noProof/>
-                </w:rPr>
-                <w:t>7</w:t>
-              </w:r>
-            </w:fldSimple>
+            <w:r>
+              <w:fldChar w:fldCharType="begin"/>
+            </w:r>
+            <w:r>
+              <w:instrText xml:space="preserve"> SEQ Equation </w:instrText>
+            </w:r>
+            <w:r>
+              <w:fldChar w:fldCharType="separate"/>
+            </w:r>
+            <w:r>
+              <w:rPr>
+                <w:noProof/>
+              </w:rPr>
+              <w:t>7</w:t>
+            </w:r>
+            <w:r>
+              <w:rPr>
+                <w:noProof/>
+              </w:rPr>
+              <w:fldChar w:fldCharType="end"/>
+            </w:r>
             <w:r>
               <w:t>)</w:t>
             </w:r>
@@ -10511,13 +10407,8 @@
       </w:tr>
     </w:tbl>
     <w:p>
-      <w:proofErr w:type="gramStart"/>
-      <w:r>
-        <w:t>where</w:t>
-      </w:r>
-      <w:proofErr w:type="gramEnd"/>
-      <w:r>
-        <w:t xml:space="preserve"> </w:t>
+      <w:r>
+        <w:t xml:space="preserve">where </w:t>
       </w:r>
       <w:r>
         <w:rPr>
@@ -10693,14 +10584,27 @@
             <w:r>
               <w:t>(</w:t>
             </w:r>
-            <w:fldSimple w:instr=" SEQ Equation ">
-              <w:r>
-                <w:rPr>
-                  <w:noProof/>
-                </w:rPr>
-                <w:t>8</w:t>
-              </w:r>
-            </w:fldSimple>
+            <w:r>
+              <w:fldChar w:fldCharType="begin"/>
+            </w:r>
+            <w:r>
+              <w:instrText xml:space="preserve"> SEQ Equation </w:instrText>
+            </w:r>
+            <w:r>
+              <w:fldChar w:fldCharType="separate"/>
+            </w:r>
+            <w:r>
+              <w:rPr>
+                <w:noProof/>
+              </w:rPr>
+              <w:t>8</w:t>
+            </w:r>
+            <w:r>
+              <w:rPr>
+                <w:noProof/>
+              </w:rPr>
+              <w:fldChar w:fldCharType="end"/>
+            </w:r>
             <w:r>
               <w:t>)</w:t>
             </w:r>
@@ -10958,22 +10862,35 @@
             <w:vAlign w:val="center"/>
           </w:tcPr>
           <w:p>
-            <w:bookmarkStart w:id="11" w:name="_Ref354316816"/>
+            <w:bookmarkStart w:id="12" w:name="_Ref354316816"/>
             <w:r>
               <w:t>(</w:t>
             </w:r>
-            <w:fldSimple w:instr=" SEQ Equation ">
-              <w:r>
-                <w:rPr>
-                  <w:noProof/>
-                </w:rPr>
-                <w:t>9</w:t>
-              </w:r>
-            </w:fldSimple>
+            <w:r>
+              <w:fldChar w:fldCharType="begin"/>
+            </w:r>
+            <w:r>
+              <w:instrText xml:space="preserve"> SEQ Equation </w:instrText>
+            </w:r>
+            <w:r>
+              <w:fldChar w:fldCharType="separate"/>
+            </w:r>
+            <w:r>
+              <w:rPr>
+                <w:noProof/>
+              </w:rPr>
+              <w:t>9</w:t>
+            </w:r>
+            <w:r>
+              <w:rPr>
+                <w:noProof/>
+              </w:rPr>
+              <w:fldChar w:fldCharType="end"/>
+            </w:r>
             <w:r>
               <w:t>)</w:t>
             </w:r>
-            <w:bookmarkEnd w:id="11"/>
+            <w:bookmarkEnd w:id="12"/>
           </w:p>
         </w:tc>
       </w:tr>
@@ -10985,7 +10902,6 @@
       <w:r>
         <w:t xml:space="preserve">ssuming </w:t>
       </w:r>
-      <w:proofErr w:type="spellStart"/>
       <w:r>
         <w:rPr>
           <w:i/>
@@ -10993,7 +10909,6 @@
         </w:rPr>
         <w:t>sH</w:t>
       </w:r>
-      <w:proofErr w:type="spellEnd"/>
       <w:r>
         <w:t xml:space="preserve"> </w:t>
       </w:r>
@@ -11052,22 +10967,35 @@
             <w:vAlign w:val="center"/>
           </w:tcPr>
           <w:p>
-            <w:bookmarkStart w:id="12" w:name="_Ref354134928"/>
+            <w:bookmarkStart w:id="13" w:name="_Ref354134928"/>
             <w:r>
               <w:t>(</w:t>
             </w:r>
-            <w:fldSimple w:instr=" SEQ Equation ">
-              <w:r>
-                <w:rPr>
-                  <w:noProof/>
-                </w:rPr>
-                <w:t>10</w:t>
-              </w:r>
-            </w:fldSimple>
+            <w:r>
+              <w:fldChar w:fldCharType="begin"/>
+            </w:r>
+            <w:r>
+              <w:instrText xml:space="preserve"> SEQ Equation </w:instrText>
+            </w:r>
+            <w:r>
+              <w:fldChar w:fldCharType="separate"/>
+            </w:r>
+            <w:r>
+              <w:rPr>
+                <w:noProof/>
+              </w:rPr>
+              <w:t>10</w:t>
+            </w:r>
+            <w:r>
+              <w:rPr>
+                <w:noProof/>
+              </w:rPr>
+              <w:fldChar w:fldCharType="end"/>
+            </w:r>
             <w:r>
               <w:t>)</w:t>
             </w:r>
-            <w:bookmarkEnd w:id="12"/>
+            <w:bookmarkEnd w:id="13"/>
           </w:p>
         </w:tc>
       </w:tr>
@@ -11152,7 +11080,6 @@
         </w:rPr>
         <w:t xml:space="preserve"> equals that of NM and CM because the mutation rate of the wildtype </w:t>
       </w:r>
-      <w:proofErr w:type="spellStart"/>
       <w:r>
         <w:rPr>
           <w:i/>
@@ -11161,7 +11088,6 @@
         </w:rPr>
         <w:t>ab</w:t>
       </w:r>
-      <w:proofErr w:type="spellEnd"/>
       <w:r>
         <w:rPr>
           <w:lang w:bidi="hi-IN"/>
@@ -11194,7 +11120,6 @@
         </w:rPr>
         <w:t xml:space="preserve"> the mutation rate of </w:t>
       </w:r>
-      <w:proofErr w:type="spellStart"/>
       <w:r>
         <w:rPr>
           <w:i/>
@@ -11203,7 +11128,6 @@
         </w:rPr>
         <w:t>ab</w:t>
       </w:r>
-      <w:proofErr w:type="spellEnd"/>
       <w:r>
         <w:rPr>
           <w:lang w:bidi="hi-IN"/>
@@ -11249,21 +11173,7 @@
         <w:rPr>
           <w:lang w:bidi="hi-IN"/>
         </w:rPr>
-        <w:t xml:space="preserve"> (we can assume the population reached a MSB after the environmental change because the convergence to MSB is much quicker </w:t>
-      </w:r>
-      <w:proofErr w:type="spellStart"/>
-      <w:r>
-        <w:rPr>
-          <w:lang w:bidi="hi-IN"/>
-        </w:rPr>
-        <w:t>then</w:t>
-      </w:r>
-      <w:proofErr w:type="spellEnd"/>
-      <w:r>
-        <w:rPr>
-          <w:lang w:bidi="hi-IN"/>
-        </w:rPr>
-        <w:t xml:space="preserve"> adaptation)</w:t>
+        <w:t xml:space="preserve"> (we can assume the population reached a MSB after the environmental change because the convergence to MSB is much quicker then adaptation)</w:t>
       </w:r>
       <w:r>
         <w:rPr>
@@ -12161,11 +12071,11 @@
       <w:pPr>
         <w:pStyle w:val="Heading3"/>
       </w:pPr>
-      <w:bookmarkStart w:id="13" w:name="_Ref360181968"/>
+      <w:bookmarkStart w:id="14" w:name="_Ref360181968"/>
       <w:r>
         <w:t>Adaptation rate</w:t>
       </w:r>
-      <w:bookmarkEnd w:id="13"/>
+      <w:bookmarkEnd w:id="14"/>
     </w:p>
     <w:p>
       <w:r>
@@ -12179,13 +12089,8 @@
         <w:t>q</w:t>
       </w:r>
       <w:r>
-        <w:t xml:space="preserve"> that a random newborn is a double mutant we can derive the probability that some double mutants appear in the next generation</w:t>
-      </w:r>
-      <w:proofErr w:type="gramStart"/>
-      <w:r>
-        <w:t xml:space="preserve">: </w:t>
-      </w:r>
-      <w:proofErr w:type="gramEnd"/>
+        <w:t xml:space="preserve"> that a random newborn is a double mutant we can derive the probability that some double mutants appear in the next generation: </w:t>
+      </w:r>
       <m:oMath>
         <m:r>
           <w:rPr>
@@ -12318,7 +12223,6 @@
       <w:r>
         <w:t xml:space="preserve"> guarantees that </w:t>
       </w:r>
-      <w:proofErr w:type="spellStart"/>
       <w:r>
         <w:rPr>
           <w:i/>
@@ -12326,11 +12230,9 @@
         </w:rPr>
         <w:t>Nq</w:t>
       </w:r>
-      <w:proofErr w:type="spellEnd"/>
       <w:r>
         <w:t xml:space="preserve"> is very small and therefore this probability can be approximated by </w:t>
       </w:r>
-      <w:proofErr w:type="spellStart"/>
       <w:r>
         <w:rPr>
           <w:i/>
@@ -12338,7 +12240,6 @@
         </w:rPr>
         <w:t>Nq</w:t>
       </w:r>
-      <w:proofErr w:type="spellEnd"/>
       <w:r>
         <w:t>.</w:t>
       </w:r>
@@ -12460,7 +12361,6 @@
       <w:r>
         <w:t xml:space="preserve"> follows a geometric distribution with probability </w:t>
       </w:r>
-      <w:proofErr w:type="spellStart"/>
       <w:r>
         <w:rPr>
           <w:i/>
@@ -12468,7 +12368,6 @@
         </w:rPr>
         <w:t>Nqρ</w:t>
       </w:r>
-      <w:proofErr w:type="spellEnd"/>
       <w:r>
         <w:t xml:space="preserve"> and therefore the expected time for adaptation can be approximated by:</w:t>
       </w:r>
@@ -12553,22 +12452,35 @@
             <w:vAlign w:val="center"/>
           </w:tcPr>
           <w:p>
-            <w:bookmarkStart w:id="14" w:name="_Ref354319010"/>
+            <w:bookmarkStart w:id="15" w:name="_Ref354319010"/>
             <w:r>
               <w:t>(</w:t>
             </w:r>
-            <w:fldSimple w:instr=" SEQ Equation ">
-              <w:r>
-                <w:rPr>
-                  <w:noProof/>
-                </w:rPr>
-                <w:t>11</w:t>
-              </w:r>
-            </w:fldSimple>
+            <w:r>
+              <w:fldChar w:fldCharType="begin"/>
+            </w:r>
+            <w:r>
+              <w:instrText xml:space="preserve"> SEQ Equation </w:instrText>
+            </w:r>
+            <w:r>
+              <w:fldChar w:fldCharType="separate"/>
+            </w:r>
+            <w:r>
+              <w:rPr>
+                <w:noProof/>
+              </w:rPr>
+              <w:t>11</w:t>
+            </w:r>
+            <w:r>
+              <w:rPr>
+                <w:noProof/>
+              </w:rPr>
+              <w:fldChar w:fldCharType="end"/>
+            </w:r>
             <w:r>
               <w:t>)</w:t>
             </w:r>
-            <w:bookmarkEnd w:id="14"/>
+            <w:bookmarkEnd w:id="15"/>
           </w:p>
         </w:tc>
       </w:tr>
@@ -12696,14 +12608,27 @@
             <w:r>
               <w:t>(</w:t>
             </w:r>
-            <w:fldSimple w:instr=" SEQ Equation ">
-              <w:r>
-                <w:rPr>
-                  <w:noProof/>
-                </w:rPr>
-                <w:t>12</w:t>
-              </w:r>
-            </w:fldSimple>
+            <w:r>
+              <w:fldChar w:fldCharType="begin"/>
+            </w:r>
+            <w:r>
+              <w:instrText xml:space="preserve"> SEQ Equation </w:instrText>
+            </w:r>
+            <w:r>
+              <w:fldChar w:fldCharType="separate"/>
+            </w:r>
+            <w:r>
+              <w:rPr>
+                <w:noProof/>
+              </w:rPr>
+              <w:t>12</w:t>
+            </w:r>
+            <w:r>
+              <w:rPr>
+                <w:noProof/>
+              </w:rPr>
+              <w:fldChar w:fldCharType="end"/>
+            </w:r>
             <w:r>
               <w:t>)</w:t>
             </w:r>
@@ -12729,11 +12654,11 @@
       <w:pPr>
         <w:pStyle w:val="Heading2"/>
       </w:pPr>
-      <w:bookmarkStart w:id="15" w:name="_Ref359745744"/>
+      <w:bookmarkStart w:id="16" w:name="_Ref359745744"/>
       <w:r>
         <w:t>Mutation-selection balance</w:t>
       </w:r>
-      <w:bookmarkEnd w:id="15"/>
+      <w:bookmarkEnd w:id="16"/>
     </w:p>
     <w:p>
       <w:pPr>
@@ -12849,15 +12774,7 @@
         <w:t>τ</w:t>
       </w:r>
       <w:r>
-        <w:t xml:space="preserve">. Stress-induced mutagenesis, as was numerically shown by </w:t>
-      </w:r>
-      <w:proofErr w:type="spellStart"/>
-      <w:r>
-        <w:t>Agrawal</w:t>
-      </w:r>
-      <w:proofErr w:type="spellEnd"/>
-      <w:r>
-        <w:t xml:space="preserve"> </w:t>
+        <w:t xml:space="preserve">. Stress-induced mutagenesis, as was numerically shown by Agrawal </w:t>
       </w:r>
       <w:r>
         <w:fldChar w:fldCharType="begin" w:fldLock="1"/>
@@ -13046,13 +12963,8 @@
         <w:t>, this is still a good approximation</w:t>
       </w:r>
       <w:r>
-        <w:t xml:space="preserve"> (</w:t>
-      </w:r>
-      <w:proofErr w:type="gramStart"/>
-      <w:r>
-        <w:t xml:space="preserve">because </w:t>
-      </w:r>
-      <w:proofErr w:type="gramEnd"/>
+        <w:t xml:space="preserve"> (because </w:t>
+      </w:r>
       <m:oMath>
         <m:r>
           <w:rPr>
@@ -13142,16 +13054,8 @@
         <w:rPr>
           <w:rFonts w:eastAsiaTheme="minorEastAsia"/>
         </w:rPr>
-        <w:t xml:space="preserve">, CM decreases the population mean fitness with respect to NM, but SIM can increase the population mean fitness with respect to NM. A sufficient condition is that the mutation rate of individuals with below average fitness is increased. Because we assume </w:t>
-      </w:r>
-      <w:proofErr w:type="gramStart"/>
-      <w:r>
-        <w:rPr>
-          <w:rFonts w:eastAsiaTheme="minorEastAsia"/>
-        </w:rPr>
-        <w:t xml:space="preserve">that </w:t>
-      </w:r>
-      <w:proofErr w:type="gramEnd"/>
+        <w:t xml:space="preserve">, CM decreases the population mean fitness with respect to NM, but SIM can increase the population mean fitness with respect to NM. A sufficient condition is that the mutation rate of individuals with below average fitness is increased. Because we assume that </w:t>
+      </w:r>
       <m:oMath>
         <m:r>
           <w:rPr>
@@ -13297,14 +13201,14 @@
           <w:bCs/>
         </w:rPr>
       </w:pPr>
-      <w:bookmarkStart w:id="16" w:name="_Ref360184146"/>
+      <w:bookmarkStart w:id="17" w:name="_Ref360184146"/>
       <w:r>
         <w:rPr>
           <w:rFonts w:eastAsiaTheme="minorEastAsia"/>
           <w:noProof/>
         </w:rPr>
         <w:drawing>
-          <wp:inline distT="0" distB="0" distL="0" distR="0" wp14:anchorId="2735BFAA" wp14:editId="5406A91C">
+          <wp:inline distT="0" distB="0" distL="0" distR="0" wp14:anchorId="07AD6E51" wp14:editId="236DD30C">
             <wp:extent cx="5276850" cy="4222750"/>
             <wp:effectExtent l="0" t="0" r="0" b="6350"/>
             <wp:docPr id="3" name="Picture 3" descr="D:\workspace\ruggedsim\manuscript\mean_fitness_tau_u.png"/>
@@ -13357,7 +13261,7 @@
       <w:pPr>
         <w:pStyle w:val="FigureLegend"/>
       </w:pPr>
-      <w:bookmarkStart w:id="17" w:name="_Ref360184242"/>
+      <w:bookmarkStart w:id="18" w:name="_Ref360184242"/>
       <w:r>
         <w:rPr>
           <w:b/>
@@ -13401,8 +13305,8 @@
         </w:rPr>
         <w:fldChar w:fldCharType="end"/>
       </w:r>
-      <w:bookmarkEnd w:id="16"/>
       <w:bookmarkEnd w:id="17"/>
+      <w:bookmarkEnd w:id="18"/>
       <w:r>
         <w:rPr>
           <w:b/>
@@ -13578,7 +13482,13 @@
                       <w:rPr>
                         <w:rFonts w:ascii="Cambria Math" w:hAnsi="Cambria Math"/>
                       </w:rPr>
-                      <m:t>NM</m:t>
+                      <m:t>N</m:t>
+                    </m:r>
+                    <m:r>
+                      <w:rPr>
+                        <w:rFonts w:ascii="Cambria Math" w:hAnsi="Cambria Math"/>
+                      </w:rPr>
+                      <m:t>M</m:t>
                     </m:r>
                   </m:sub>
                 </m:sSub>
@@ -13868,7 +13778,6 @@
       <w:r>
         <w:t xml:space="preserve"> (including </w:t>
       </w:r>
-      <w:proofErr w:type="spellStart"/>
       <w:r>
         <w:rPr>
           <w:i/>
@@ -13876,7 +13785,6 @@
         </w:rPr>
         <w:t>ab</w:t>
       </w:r>
-      <w:proofErr w:type="spellEnd"/>
       <w:r>
         <w:t>)</w:t>
       </w:r>
@@ -14006,16 +13914,7 @@
           <w:iCs/>
           <w:lang w:bidi="hi-IN"/>
         </w:rPr>
-        <w:t>1/</w:t>
-      </w:r>
-      <w:proofErr w:type="spellStart"/>
-      <w:r>
-        <w:rPr>
-          <w:i/>
-          <w:iCs/>
-          <w:lang w:bidi="hi-IN"/>
-        </w:rPr>
-        <w:t>N</w:t>
+        <w:t>1/N</w:t>
       </w:r>
       <w:r>
         <w:rPr>
@@ -14032,7 +13931,6 @@
         </w:rPr>
         <w:t>q</w:t>
       </w:r>
-      <w:proofErr w:type="spellEnd"/>
       <w:r>
         <w:rPr>
           <w:lang w:bidi="hi-IN"/>
@@ -14233,14 +14131,27 @@
             <w:r>
               <w:t>(</w:t>
             </w:r>
-            <w:fldSimple w:instr=" SEQ Equation ">
-              <w:r>
-                <w:rPr>
-                  <w:noProof/>
-                </w:rPr>
-                <w:t>13</w:t>
-              </w:r>
-            </w:fldSimple>
+            <w:r>
+              <w:fldChar w:fldCharType="begin"/>
+            </w:r>
+            <w:r>
+              <w:instrText xml:space="preserve"> SEQ Equation </w:instrText>
+            </w:r>
+            <w:r>
+              <w:fldChar w:fldCharType="separate"/>
+            </w:r>
+            <w:r>
+              <w:rPr>
+                <w:noProof/>
+              </w:rPr>
+              <w:t>13</w:t>
+            </w:r>
+            <w:r>
+              <w:rPr>
+                <w:noProof/>
+              </w:rPr>
+              <w:fldChar w:fldCharType="end"/>
+            </w:r>
             <w:r>
               <w:t>)</w:t>
             </w:r>
@@ -14391,14 +14302,27 @@
             <w:r>
               <w:t>(</w:t>
             </w:r>
-            <w:fldSimple w:instr=" SEQ Equation ">
-              <w:r>
-                <w:rPr>
-                  <w:noProof/>
-                </w:rPr>
-                <w:t>14</w:t>
-              </w:r>
-            </w:fldSimple>
+            <w:r>
+              <w:fldChar w:fldCharType="begin"/>
+            </w:r>
+            <w:r>
+              <w:instrText xml:space="preserve"> SEQ Equation </w:instrText>
+            </w:r>
+            <w:r>
+              <w:fldChar w:fldCharType="separate"/>
+            </w:r>
+            <w:r>
+              <w:rPr>
+                <w:noProof/>
+              </w:rPr>
+              <w:t>14</w:t>
+            </w:r>
+            <w:r>
+              <w:rPr>
+                <w:noProof/>
+              </w:rPr>
+              <w:fldChar w:fldCharType="end"/>
+            </w:r>
             <w:r>
               <w:t>)</w:t>
             </w:r>
@@ -14631,14 +14555,27 @@
             <w:r>
               <w:t>(</w:t>
             </w:r>
-            <w:fldSimple w:instr=" SEQ Equation ">
-              <w:r>
-                <w:rPr>
-                  <w:noProof/>
-                </w:rPr>
-                <w:t>15</w:t>
-              </w:r>
-            </w:fldSimple>
+            <w:r>
+              <w:fldChar w:fldCharType="begin"/>
+            </w:r>
+            <w:r>
+              <w:instrText xml:space="preserve"> SEQ Equation </w:instrText>
+            </w:r>
+            <w:r>
+              <w:fldChar w:fldCharType="separate"/>
+            </w:r>
+            <w:r>
+              <w:rPr>
+                <w:noProof/>
+              </w:rPr>
+              <w:t>15</w:t>
+            </w:r>
+            <w:r>
+              <w:rPr>
+                <w:noProof/>
+              </w:rPr>
+              <w:fldChar w:fldCharType="end"/>
+            </w:r>
             <w:r>
               <w:t>)</w:t>
             </w:r>
@@ -14953,14 +14890,27 @@
             <w:r>
               <w:t>(</w:t>
             </w:r>
-            <w:fldSimple w:instr=" SEQ Equation ">
-              <w:r>
-                <w:rPr>
-                  <w:noProof/>
-                </w:rPr>
-                <w:t>16</w:t>
-              </w:r>
-            </w:fldSimple>
+            <w:r>
+              <w:fldChar w:fldCharType="begin"/>
+            </w:r>
+            <w:r>
+              <w:instrText xml:space="preserve"> SEQ Equation </w:instrText>
+            </w:r>
+            <w:r>
+              <w:fldChar w:fldCharType="separate"/>
+            </w:r>
+            <w:r>
+              <w:rPr>
+                <w:noProof/>
+              </w:rPr>
+              <w:t>16</w:t>
+            </w:r>
+            <w:r>
+              <w:rPr>
+                <w:noProof/>
+              </w:rPr>
+              <w:fldChar w:fldCharType="end"/>
+            </w:r>
             <w:r>
               <w:t>)</w:t>
             </w:r>
@@ -14982,8 +14932,6 @@
         </w:rPr>
         <w:t xml:space="preserve">The right-hand side approximations are for small values of </w:t>
       </w:r>
-      <w:proofErr w:type="spellStart"/>
-      <w:proofErr w:type="gramStart"/>
       <w:r>
         <w:rPr>
           <w:i/>
@@ -14998,8 +14946,6 @@
         </w:rPr>
         <w:t>U</w:t>
       </w:r>
-      <w:proofErr w:type="spellEnd"/>
-      <w:proofErr w:type="gramEnd"/>
       <w:r>
         <w:t>.</w:t>
       </w:r>
@@ -15121,7 +15067,6 @@
       <w:r>
         <w:t xml:space="preserve">adaptation with SIM-I is also faster than with NM, but not as fast as with CM because only single mutants </w:t>
       </w:r>
-      <w:proofErr w:type="spellStart"/>
       <w:r>
         <w:rPr>
           <w:i/>
@@ -15129,11 +15074,9 @@
         </w:rPr>
         <w:t>aB</w:t>
       </w:r>
-      <w:proofErr w:type="spellEnd"/>
       <w:r>
         <w:t xml:space="preserve"> and </w:t>
       </w:r>
-      <w:proofErr w:type="spellStart"/>
       <w:r>
         <w:rPr>
           <w:i/>
@@ -15141,7 +15084,6 @@
         </w:rPr>
         <w:t>Ab</w:t>
       </w:r>
-      <w:proofErr w:type="spellEnd"/>
       <w:r>
         <w:t xml:space="preserve"> hypermutate</w:t>
       </w:r>
@@ -15369,15 +15311,7 @@
         <w:rPr>
           <w:noProof/>
         </w:rPr>
-        <w:t>S</w:t>
-      </w:r>
-      <w:bookmarkStart w:id="18" w:name="_GoBack"/>
-      <w:bookmarkEnd w:id="18"/>
-      <w:r>
-        <w:rPr>
-          <w:noProof/>
-        </w:rPr>
-        <w:t>8</w:t>
+        <w:t>S8</w:t>
       </w:r>
       <w:r>
         <w:rPr>
@@ -15402,7 +15336,6 @@
         </w:rPr>
         <w:t xml:space="preserve">These approximations, and therefore these results, all depend on the constraints above, of which the most important is </w:t>
       </w:r>
-      <w:proofErr w:type="spellStart"/>
       <w:r>
         <w:rPr>
           <w:rFonts w:ascii="Times New Roman" w:eastAsiaTheme="minorEastAsia" w:hAnsi="Times New Roman" w:cs="Times New Roman"/>
@@ -15419,17 +15352,7 @@
           <w:iCs/>
           <w:lang w:bidi="hi-IN"/>
         </w:rPr>
-        <w:t>U</w:t>
-      </w:r>
-      <w:proofErr w:type="spellEnd"/>
-      <w:r>
-        <w:rPr>
-          <w:rFonts w:eastAsiaTheme="minorEastAsia"/>
-          <w:i/>
-          <w:iCs/>
-          <w:lang w:bidi="hi-IN"/>
-        </w:rPr>
-        <w:t>&lt;s</w:t>
+        <w:t>U&lt;s</w:t>
       </w:r>
       <w:r>
         <w:rPr>
@@ -15742,7 +15665,7 @@
         </w:rPr>
         <w:lastRenderedPageBreak/>
         <w:drawing>
-          <wp:inline distT="0" distB="0" distL="0" distR="0" wp14:anchorId="40D15F4B" wp14:editId="3B419DC2">
+          <wp:inline distT="0" distB="0" distL="0" distR="0" wp14:anchorId="474640FC" wp14:editId="6D37E447">
             <wp:extent cx="5279390" cy="4218305"/>
             <wp:effectExtent l="0" t="0" r="0" b="0"/>
             <wp:docPr id="1" name="Picture 1" descr="D:\workspace\ruggedsim\manuscript\adaptation_s_0.05_logN_6.png"/>
@@ -15966,7 +15889,6 @@
       <w:r>
         <w:t xml:space="preserve">CM (dashed red with circles) is constitutive mutagenesis; SIM-I (solid blue with circles) is stress-induced mutagenesis where the wildtype </w:t>
       </w:r>
-      <w:proofErr w:type="spellStart"/>
       <w:r>
         <w:rPr>
           <w:i/>
@@ -15974,11 +15896,9 @@
         </w:rPr>
         <w:t>ab</w:t>
       </w:r>
-      <w:proofErr w:type="spellEnd"/>
       <w:r>
         <w:t xml:space="preserve"> is not stressed; SIM-II (dotted green with x's) is stress-induced mutagenesis where the wildtype </w:t>
       </w:r>
-      <w:proofErr w:type="spellStart"/>
       <w:r>
         <w:rPr>
           <w:i/>
@@ -15986,7 +15906,6 @@
         </w:rPr>
         <w:t>ab</w:t>
       </w:r>
-      <w:proofErr w:type="spellEnd"/>
       <w:r>
         <w:t xml:space="preserve"> is stressed. Note that the advantage of SIM-II over CM but this cannot be seen in this resolution. The markers represent results of </w:t>
       </w:r>
@@ -16353,21 +16272,12 @@
         </w:rPr>
         <w:t xml:space="preserve">, </w:t>
       </w:r>
-      <w:proofErr w:type="spellStart"/>
-      <w:r>
-        <w:rPr>
-          <w:i/>
-          <w:iCs/>
-        </w:rPr>
-        <w:t>τU</w:t>
-      </w:r>
-      <w:proofErr w:type="spellEnd"/>
-      <w:r>
-        <w:rPr>
-          <w:i/>
-          <w:iCs/>
-        </w:rPr>
-        <w:t>&gt;s</w:t>
+      <w:r>
+        <w:rPr>
+          <w:i/>
+          <w:iCs/>
+        </w:rPr>
+        <w:t>τU&gt;s</w:t>
       </w:r>
       <w:r>
         <w:rPr>
@@ -16431,7 +16341,6 @@
       <w:r>
         <w:t xml:space="preserve"> or a mixed strategy with </w:t>
       </w:r>
-      <w:proofErr w:type="spellStart"/>
       <w:r>
         <w:rPr>
           <w:i/>
@@ -16447,7 +16356,6 @@
         </w:rPr>
         <w:t>CM</w:t>
       </w:r>
-      <w:proofErr w:type="spellEnd"/>
       <w:r>
         <w:t>=2</w:t>
       </w:r>
@@ -16466,15 +16374,7 @@
           <w:i/>
           <w:iCs/>
         </w:rPr>
-        <w:t xml:space="preserve"> </w:t>
-      </w:r>
-      <w:proofErr w:type="spellStart"/>
-      <w:r>
-        <w:rPr>
-          <w:i/>
-          <w:iCs/>
-        </w:rPr>
-        <w:t>τ</w:t>
+        <w:t xml:space="preserve"> τ</w:t>
       </w:r>
       <w:r>
         <w:rPr>
@@ -16484,7 +16384,6 @@
         </w:rPr>
         <w:t>SIM</w:t>
       </w:r>
-      <w:proofErr w:type="spellEnd"/>
       <w:r>
         <w:t>=</w:t>
       </w:r>
@@ -16553,7 +16452,7 @@
           <w:noProof/>
         </w:rPr>
         <w:drawing>
-          <wp:inline distT="0" distB="0" distL="0" distR="0" wp14:anchorId="5F4DE953" wp14:editId="4AFD0ACA">
+          <wp:inline distT="0" distB="0" distL="0" distR="0" wp14:anchorId="143D64BE" wp14:editId="124E848C">
             <wp:extent cx="5276850" cy="4222750"/>
             <wp:effectExtent l="0" t="0" r="0" b="6350"/>
             <wp:docPr id="12" name="Picture 12" descr="D:\workspace\ruggedsim\manuscript\tradeoff.png"/>
@@ -16881,7 +16780,6 @@
       <w:r>
         <w:t xml:space="preserve"> </w:t>
       </w:r>
-      <w:proofErr w:type="spellStart"/>
       <w:r>
         <w:rPr>
           <w:rFonts w:ascii="Times New Roman" w:hAnsi="Times New Roman" w:cs="Times New Roman"/>
@@ -16899,14 +16797,12 @@
         </w:rPr>
         <w:t>CM</w:t>
       </w:r>
-      <w:proofErr w:type="spellEnd"/>
       <w:r>
         <w:rPr>
           <w:rFonts w:ascii="Times New Roman" w:hAnsi="Times New Roman" w:cs="Times New Roman"/>
         </w:rPr>
         <w:t xml:space="preserve">-fold and of stressed individuals </w:t>
       </w:r>
-      <w:proofErr w:type="spellStart"/>
       <w:r>
         <w:rPr>
           <w:rFonts w:ascii="Times New Roman" w:hAnsi="Times New Roman" w:cs="Times New Roman"/>
@@ -16924,7 +16820,6 @@
         </w:rPr>
         <w:t>SIM</w:t>
       </w:r>
-      <w:proofErr w:type="spellEnd"/>
       <w:r>
         <w:rPr>
           <w:rFonts w:ascii="Times New Roman" w:hAnsi="Times New Roman" w:cs="Times New Roman"/>
@@ -17227,21 +17122,7 @@
         <w:rPr>
           <w:lang w:bidi="hi-IN"/>
         </w:rPr>
-        <w:t xml:space="preserve">. We showed that SIM breaks the trade-off between adaptability and adaptedness, allowing rapid adaptation without compromising the population </w:t>
-      </w:r>
-      <w:proofErr w:type="gramStart"/>
-      <w:r>
-        <w:rPr>
-          <w:lang w:bidi="hi-IN"/>
-        </w:rPr>
-        <w:t>mean</w:t>
-      </w:r>
-      <w:proofErr w:type="gramEnd"/>
-      <w:r>
-        <w:rPr>
-          <w:lang w:bidi="hi-IN"/>
-        </w:rPr>
-        <w:t xml:space="preserve"> fitness. </w:t>
+        <w:t xml:space="preserve">. We showed that SIM breaks the trade-off between adaptability and adaptedness, allowing rapid adaptation without compromising the population mean fitness. </w:t>
       </w:r>
     </w:p>
     <w:p>
@@ -17783,7 +17664,7 @@
         <w:rPr>
           <w:lang w:bidi="hi-IN"/>
         </w:rPr>
-        <w:instrText>ADDIN CSL_CITATION { "citationItems" : [ { "id" : "ITEM-1", "itemData" : { "DOI" : "10.2307/2409403", "abstract" : "We examine the third phase of Wright's shifting-balance theory of evolution, the ex- portation by migration of favorable gene combinations from a fitter subgroup to the rest of the population. The equations are deterministic and are studied numerically. Most of the models studied involve 2-9 loci in which all intermediates between two extreme genotypes are equally unfit. If the favored combination consists of dominant alleles, it is usually fixed even if the migration rate is two orders of magnitude less than the selection coefficient, and if the combination is recessive, one order. Although Wright thought of migration as being essentially one-way, two-way migration does not significantly alter the results. We conclude that, whatever weaknesses the Wright theory may have, they are not in phase III.", "author" : [ { "dropping-particle" : "", "family" : "Crow", "given" : "James F.", "non-dropping-particle" : "", "parse-names" : false, "suffix" : "" }, { "dropping-particle" : "", "family" : "Engels", "given" : "W. R.", "non-dropping-particle" : "", "parse-names" : false, "suffix" : "" }, { "dropping-particle" : "", "family" : "Denniston", "given" : "C.", "non-dropping-particle" : "", "parse-names" : false, "suffix" : "" } ], "container-title" : "Evolution", "id" : "ITEM-1", "issue" : "2", "issued" : { "date-parts" : [ [ "1990", "3" ] ] }, "page" : "233", "title" : "Phase Three of Wright's Shifting-Balance Theory", "type" : "article-journal", "volume" : "44" }, "uris" : [ "http://www.mendeley.com/documents/?uuid=eb0ad4d7-6c96-4e8e-988e-fd0c6e6d3d95" ] }, { "id" : "ITEM-2", "itemData" : { "DOI" : "10.1126/science.1887214", "abstract" : "Experimental confirmation of Wright's shifting balance theory of evolution, one of the most comprehensive theories of adaptive evolution, is presented. The theory is regarded by many as a cornerstone of modern evolutionary thought, but there has been little direct empirical evidence supporting it. Some of its underlying assumptions are viewed as contradictory, and the existence and efficacy of the theory's fundamental adaptive process, interdemic selection, is the focus of controversy. Interdemic selection was imposed on large arrays of laboratory populations of the flour beetle Tribolium castaneum in the manner described by Wright: the differential dispersion of individuals from demes of high fitness into demes of low fitness. A significant increase in average fitness was observed in the experimental arrays when compared to control populations with equivalent but random migration rates. The response was not proportional to the selection differential: The largest response occurred with interdemic selection every two generations rather than every generation or every three generations. The results indicate that the interdemic phase of Wright's shifting balance theory can increase average fitness and suggest that gene interactions are involved in the observed response.", "author" : [ { "dropping-particle" : "", "family" : "Wade", "given" : "Michael", "non-dropping-particle" : "", "parse-names" : false, "suffix" : "" }, { "dropping-particle" : "", "family" : "Goodnight", "given" : "Charles", "non-dropping-particle" : "", "parse-names" : false, "suffix" : "" } ], "container-title" : "Science", "id" : "ITEM-2", "issue" : "5023", "issued" : { "date-parts" : [ [ "1991", "8", "30" ] ] }, "page" : "1015-1018", "title" : "Wright's shifting balance theory: an experimental study", "type" : "article-journal", "volume" : "253" }, "uris" : [ "http://www.mendeley.com/documents/?uuid=d725fa05-85e6-495e-ae07-6b39be7ad80d" ] }, { "id" : "ITEM-3", "itemData" : { "DOI" : "10.1111/j.0014-3820.2000.tb00035.x", "author" : [ { "dropping-particle" : "", "family" : "Peck", "given" : "Steven L", "non-dropping-particle" : "", "parse-names" : false, "suffix" : "" }, { "dropping-particle" : "", "family" : "Ellner", "given" : "Stephen P", "non-dropping-particle" : "", "parse-names" : false, "suffix" : "" }, { "dropping-particle" : "", "family" : "Gould", "given" : "Fred", "non-dropping-particle" : "", "parse-names" : false, "suffix" : "" } ], "container-title" : "Evolution; international journal of organic evolution", "id" : "ITEM-3", "issue" : "1", "issued" : { "date-parts" : [ [ "2000", "2" ] ] }, "page" : "324-7", "title" : "Varying migration and deme size and the feasibility of the shifting balance.", "type" : "article-journal", "volume" : "54" }, "uris" : [ "http://www.mendeley.com/documents/?uuid=fbf15705-5450-4334-a9ad-0af20e58365f" ] } ], "mendeley" : { "previouslyFormattedCitation" : "(Crow, Engels, and Denniston 1990; Wade and Goodnight 1991; Peck, Ellner, and Gould 2000)" }, "properties" : { "noteIndex" : 0 }, "schema" : "https://github.com/citation-style-language/schema/raw/master/csl-citation.json" }</w:instrText>
+        <w:instrText>ADDIN CSL_CITATION { "citationItems" : [ { "id" : "ITEM-1", "itemData" : { "DOI" : "10.2307/2409403", "abstract" : "We examine the third phase of Wright's shifting-balance theory of evolution, the ex- portation by migration of favorable gene combinations from a fitter subgroup to the rest of the population. The equations are deterministic and are studied numerically. Most of the models studied involve 2-9 loci in which all intermediates between two extreme genotypes are equally unfit. If the favored combination consists of dominant alleles, it is usually fixed even if the migration rate is two orders of magnitude less than the selection coefficient, and if the combination is recessive, one order. Although Wright thought of migration as being essentially one-way, two-way migration does not significantly alter the results. We conclude that, whatever weaknesses the Wright theory may have, they are not in phase III.", "author" : [ { "dropping-particle" : "", "family" : "Crow", "given" : "James F.", "non-dropping-particle" : "", "parse-names" : false, "suffix" : "" }, { "dropping-particle" : "", "family" : "Engels", "given" : "W. R.", "non-dropping-particle" : "", "parse-names" : false, "suffix" : "" }, { "dropping-particle" : "", "family" : "Denniston", "given" : "C.", "non-dropping-particle" : "", "parse-names" : false, "suffix" : "" } ], "container-title" : "Evolution", "id" : "ITEM-1", "issue" : "2", "issued" : { "date-parts" : [ [ "1990", "3" ] ] }, "page" : "233", "title" : "Phase Three of Wright's Shifting-Balance Theory", "type" : "article-journal", "volume" : "44" }, "uris" : [ "http://www.mendeley.com/documents/?uuid=eb0ad4d7-6c96-4e8e-988e-fd0c6e6d3d95" ] }, { "id" : "ITEM-2", "itemData" : { "DOI" : "10.1126/science.1887214", "abstract" : "Experimental confirmation of Wright's shifting balance theory of evolution, one of the most comprehensive theories of adaptive evolution, is presented. The theory is regarded by many as a cornerstone of modern evolutionary thought, but there has been little direct empirical evidence supporting it. Some of its underlying assumptions are viewed as contradictory, and the existence and efficacy of the theory's fundamental adaptive process, interdemic selection, is the focus of controversy. Interdemic selection was imposed on large arrays of laboratory populations of the flour beetle Tribolium castaneum in the manner described by Wright: the differential dispersion of individuals from demes of high fitness into demes of low fitness. A significant increase in average fitness was observed in the experimental arrays when compared to control populations with equivalent but random migration rates. The response was not proportional to the selection differential: The largest response occurred with interdemic selection every two generations rather than every generation or every three generations. The results indicate that the interdemic phase of Wright's shifting balance theory can increase average fitness and suggest that gene interactions are involved in the observed response.", "author" : [ { "dropping-particle" : "", "family" : "Wade", "given" : "Michael", "non-dropping-particle" : "", "parse-names" : false, "suffix" : "" }, { "dropping-particle" : "", "family" : "Goodnight", "given" : "Charles", "non-dropping-particle" : "", "parse-names" : false, "suffix" : "" } ], "container-title" : "Science", "id" : "ITEM-2", "issue" : "5023", "issued" : { "date-parts" : [ [ "1991", "8", "30" ] ] }, "page" : "1015-1018", "title" : "Wright's shifting balance theory: an experimental study", "type" : "article-journal", "volume" : "253" }, "uris" : [ "http://www.mendeley.com/documents/?uuid=d725fa05-85e6-495e-ae07-6b39be7ad80d" ] }, { "id" : "ITEM-3", "itemData" : { "DOI" : "10.1111/j.0014-3820.2000.tb00035.x", "author" : [ { "dropping-particle" : "", "family" : "Peck", "given" : "Steven L", "non-dropping-particle" : "", "parse-names" : false, "suffix" : "" }, { "dropping-particle" : "", "family" : "Ellner", "given" : "Stephen P", "non-dropping-particle" : "", "parse-names" : false, "suffix" : "" }, { "dropping-particle" : "", "family" : "Gould", "given" : "Fred", "non-dropping-particle" : "", "parse-names" : false, "suffix" : "" } ], "container-title" : "Evolution; international journal of organic evolution", "id" : "ITEM-3", "issue" : "1", "issued" : { "date-parts" : [ [ "2000", "2" ] ] }, "page" : "324-7", "title" : "Varying migration and deme size and the feasibility of the shifting balance.", "type" : "article-journal", "volume" : "54" }, "uris" : [ "http://www.mendeley.com/documents/?uuid=fbf15705-5450-4334-a9ad-0af20e58365f" ] } ], "mendeley" : { "previouslyFormattedCitation" : "(Crow et al. 1990; Wade and Goodnight 1991; Peck et al. 2000)" }, "properties" : { "noteIndex" : 0 }, "schema" : "https://github.com/citation-style-language/schema/raw/master/csl-citation.json" }</w:instrText>
       </w:r>
       <w:r>
         <w:rPr>
@@ -17796,7 +17677,7 @@
           <w:noProof/>
           <w:lang w:bidi="hi-IN"/>
         </w:rPr>
-        <w:t>(Crow, Engels, and Denniston 1990; Wade and Goodnight 1991; Peck, Ellner, and Gould 2000)</w:t>
+        <w:t>(Crow et al. 1990; Wade and Goodnight 1991; Peck et al. 2000)</w:t>
       </w:r>
       <w:r>
         <w:rPr>
@@ -17832,7 +17713,7 @@
         <w:rPr>
           <w:lang w:bidi="hi-IN"/>
         </w:rPr>
-        <w:instrText>ADDIN CSL_CITATION { "citationItems" : [ { "id" : "ITEM-1", "itemData" : { "DOI" : "10.2307/2410004", "abstract" : "Wright partitioned the shifting-balance process into three phases. Phase one is the shift of a deme within a population to the domain of a higher adaptive peak from that of the historical peak. Phase two is mass selection within a deme towards that higher peak. Phase three is the conversion of additional demes to the higher peak. The migration rate between demes is critical for the existence of phases one and three. Phase one requires small effective population sizes, hence low migration rates. Phase three is optimal under high migration rates that spread the most-fit genotype from deme to deme. Thus, a population-wide peak shift requires intermediate levels of migration. By altering the rates of phases one and three, migration affects the predominant direction of mass selection within a population. This study examines the degree to which migration, through its effects on phases one and three, determines the probability of a simulated population arriving at its genotypic optimum after 12,000 generations. These simulations reveal that there is a range of migration rates for which an entire population might be expected to shift to a higher peak. Below m = 0.001 peak shifts occur frequently (phases I and II) but are not successfully exported out of subpopulations (phase III), and above 0.01 peak shifts within demes (phase I and II), required to initiate phase III, become increasingly uncommon. Because it is unlikely that real populations will have uniform migration rates from generation to generation, the probable effects of varying migration rates on broadening the range of conditions producing peak shifts are discussed.", "author" : [ { "dropping-particle" : "", "family" : "Moore", "given" : "Francisco B.-G.", "non-dropping-particle" : "", "parse-names" : false, "suffix" : "" }, { "dropping-particle" : "", "family" : "Tonsor", "given" : "Stephen J", "non-dropping-particle" : "", "parse-names" : false, "suffix" : "" } ], "container-title" : "Evolution", "id" : "ITEM-1", "issue" : "1", "issued" : { "date-parts" : [ [ "1994", "2" ] ] }, "page" : "69", "title" : "A Simulation of Wright's Shifting-Balance Process: Migration and the Three Phases", "type" : "article-journal", "volume" : "48" }, "uris" : [ "http://www.mendeley.com/documents/?uuid=d50f1f34-1629-47dd-babe-470839754b68" ] }, { "id" : "ITEM-2", "itemData" : { "DOI" : "10.2307/2410644", "abstract" : "A common conclusion in several recent publications devoted to the deterministic analysis of the third phase of Wright's shifting-balance theory is that under reasonable conditions phase three should proceed easily. I argue that the mathematical equations analyzed in these papers do not correspond to the biological situation they were meant to describe. I present a more appropriate study of the third base of the shifting balance. My results show that the third phase can proceed only under much more restricted conditions than the previous studies suggested. Migration should be neither too strong not too weak relative to selection. The higher peak should be sufficiently dominant over the lower peak. Recombination can greatly reduce the plausibility of this phase or completely preclude peak shifts. A very important determinant of the ultimate outcome of the competition between different peaks is the topological structure of the network of demes. Peak shifts in two-dimensional networks of demes are more difficult than in one-dimensional networks. Phase three can be accomplished easiest if it is initialed in one of the peripheral demes.", "author" : [ { "dropping-particle" : "", "family" : "Gavrilets", "given" : "S", "non-dropping-particle" : "", "parse-names" : false, "suffix" : "" } ], "container-title" : "Evolution", "id" : "ITEM-2", "issue" : "3", "issued" : { "date-parts" : [ [ "1996" ] ] }, "page" : "1034-1041", "publisher" : "JSTOR", "title" : "On phase three of the shifting-balance theory", "type" : "article-journal", "volume" : "50" }, "uris" : [ "http://www.mendeley.com/documents/?uuid=2a4576a3-7857-4468-9c6f-9de873a47a7c" ] }, { "id" : "ITEM-3", "itemData" : { "DOI" : "10.1111/j.0014-3820.2000.tb00033.x", "author" : [ { "dropping-particle" : "", "family" : "Coyne", "given" : "Jerry A.", "non-dropping-particle" : "", "parse-names" : false, "suffix" : "" }, { "dropping-particle" : "", "family" : "Barton", "given" : "Nicholas H.", "non-dropping-particle" : "", "parse-names" : false, "suffix" : "" }, { "dropping-particle" : "", "family" : "Turelli", "given" : "Michael", "non-dropping-particle" : "", "parse-names" : false, "suffix" : "" } ], "container-title" : "Evolution", "id" : "ITEM-3", "issue" : "1", "issued" : { "date-parts" : [ [ "2000", "2" ] ] }, "page" : "306-317", "title" : "Is Wright's shifting balance process important in evolution?", "type" : "article-journal", "volume" : "54" }, "uris" : [ "http://www.mendeley.com/documents/?uuid=bfc90c03-d5e0-414d-a8c7-d6840ae8d2fd" ] }, { "id" : "ITEM-4", "itemData" : { "DOI" : "10.1016/S0169-5347(00)01930-3", "abstract" : "Coyne et al. are trying to bury the corpse of the SBT. Why its enduring attraction? First, Wright's metaphor of evolution on an adaptive landscape is one of the most compelling in evolutionary biology. Seemingly, it reduces a complex set of interacting forces to a simple graphical form. However, multidimensional landscapes are likely to be quite complicated and to possess emergent properties not easily represented in simple diagrams. For instance, adaptive peaks in two dimensions might be spanned by ridges of higher fitness in other dimensions, therefore, not requiring drift for evolution on a rugged landscape15 and 16. Second, the SBT directly confronts the evolution of complexity. The basic mechanisms of biological systems suggest that they are composed of complexes of interacting components whose individual roles seem crucial to the successful functioning of the whole. Complexity in, and of, itself does not necessitate a shifting-balance process; components can be added to complex systems independently, as long as they exhibit some initial advantageous function. It is also possible that many parts of existing systems are stuck at local optima as Wright envisioned, but that overall evolutionary change does not cease because there is nearly always some dimension in which the system as a whole can improve 1. Third, the SBT is the most synthetic theory of evolutionary change ever formulated. Of the major forces on evolution, only mutation does not play a central and determinative role in Wright's account of the theory 17, although it is included in the equilibrium solutions. The SBT is a powerful pedagogical tool because it forces one to appreciate the potential importance of the balance and tradeoffs among evolutionary forces.", "author" : [ { "dropping-particle" : "", "family" : "Whitlock", "given" : "Michael C.", "non-dropping-particle" : "", "parse-names" : false, "suffix" : "" }, { "dropping-particle" : "", "family" : "Phillips", "given" : "Patrick C", "non-dropping-particle" : "", "parse-names" : false, "suffix" : "" } ], "container-title" : "Trends in Ecology &amp; Evolution", "id" : "ITEM-4", "issue" : "9", "issued" : { "date-parts" : [ [ "2000", "9" ] ] }, "page" : "347-348", "title" : "The exquisite corpse: a shifting view of the shifting balance", "type" : "article-journal", "volume" : "15" }, "uris" : [ "http://www.mendeley.com/documents/?uuid=b48f5779-e3ce-4778-a096-b532180cbb17" ] } ], "mendeley" : { "previouslyFormattedCitation" : "(Moore and Tonsor 1994; Gavrilets 1996; Coyne, Barton, and Turelli 2000; Whitlock and Phillips 2000)" }, "properties" : { "noteIndex" : 0 }, "schema" : "https://github.com/citation-style-language/schema/raw/master/csl-citation.json" }</w:instrText>
+        <w:instrText>ADDIN CSL_CITATION { "citationItems" : [ { "id" : "ITEM-1", "itemData" : { "DOI" : "10.2307/2410004", "abstract" : "Wright partitioned the shifting-balance process into three phases. Phase one is the shift of a deme within a population to the domain of a higher adaptive peak from that of the historical peak. Phase two is mass selection within a deme towards that higher peak. Phase three is the conversion of additional demes to the higher peak. The migration rate between demes is critical for the existence of phases one and three. Phase one requires small effective population sizes, hence low migration rates. Phase three is optimal under high migration rates that spread the most-fit genotype from deme to deme. Thus, a population-wide peak shift requires intermediate levels of migration. By altering the rates of phases one and three, migration affects the predominant direction of mass selection within a population. This study examines the degree to which migration, through its effects on phases one and three, determines the probability of a simulated population arriving at its genotypic optimum after 12,000 generations. These simulations reveal that there is a range of migration rates for which an entire population might be expected to shift to a higher peak. Below m = 0.001 peak shifts occur frequently (phases I and II) but are not successfully exported out of subpopulations (phase III), and above 0.01 peak shifts within demes (phase I and II), required to initiate phase III, become increasingly uncommon. Because it is unlikely that real populations will have uniform migration rates from generation to generation, the probable effects of varying migration rates on broadening the range of conditions producing peak shifts are discussed.", "author" : [ { "dropping-particle" : "", "family" : "Moore", "given" : "Francisco B.-G.", "non-dropping-particle" : "", "parse-names" : false, "suffix" : "" }, { "dropping-particle" : "", "family" : "Tonsor", "given" : "Stephen J", "non-dropping-particle" : "", "parse-names" : false, "suffix" : "" } ], "container-title" : "Evolution", "id" : "ITEM-1", "issue" : "1", "issued" : { "date-parts" : [ [ "1994", "2" ] ] }, "page" : "69", "title" : "A Simulation of Wright's Shifting-Balance Process: Migration and the Three Phases", "type" : "article-journal", "volume" : "48" }, "uris" : [ "http://www.mendeley.com/documents/?uuid=d50f1f34-1629-47dd-babe-470839754b68" ] }, { "id" : "ITEM-2", "itemData" : { "DOI" : "10.2307/2410644", "abstract" : "A common conclusion in several recent publications devoted to the deterministic analysis of the third phase of Wright's shifting-balance theory is that under reasonable conditions phase three should proceed easily. I argue that the mathematical equations analyzed in these papers do not correspond to the biological situation they were meant to describe. I present a more appropriate study of the third base of the shifting balance. My results show that the third phase can proceed only under much more restricted conditions than the previous studies suggested. Migration should be neither too strong not too weak relative to selection. The higher peak should be sufficiently dominant over the lower peak. Recombination can greatly reduce the plausibility of this phase or completely preclude peak shifts. A very important determinant of the ultimate outcome of the competition between different peaks is the topological structure of the network of demes. Peak shifts in two-dimensional networks of demes are more difficult than in one-dimensional networks. Phase three can be accomplished easiest if it is initialed in one of the peripheral demes.", "author" : [ { "dropping-particle" : "", "family" : "Gavrilets", "given" : "S", "non-dropping-particle" : "", "parse-names" : false, "suffix" : "" } ], "container-title" : "Evolution", "id" : "ITEM-2", "issue" : "3", "issued" : { "date-parts" : [ [ "1996" ] ] }, "page" : "1034-1041", "publisher" : "JSTOR", "title" : "On phase three of the shifting-balance theory", "type" : "article-journal", "volume" : "50" }, "uris" : [ "http://www.mendeley.com/documents/?uuid=2a4576a3-7857-4468-9c6f-9de873a47a7c" ] }, { "id" : "ITEM-3", "itemData" : { "DOI" : "10.1111/j.0014-3820.2000.tb00033.x", "author" : [ { "dropping-particle" : "", "family" : "Coyne", "given" : "Jerry A.", "non-dropping-particle" : "", "parse-names" : false, "suffix" : "" }, { "dropping-particle" : "", "family" : "Barton", "given" : "Nicholas H.", "non-dropping-particle" : "", "parse-names" : false, "suffix" : "" }, { "dropping-particle" : "", "family" : "Turelli", "given" : "Michael", "non-dropping-particle" : "", "parse-names" : false, "suffix" : "" } ], "container-title" : "Evolution", "id" : "ITEM-3", "issue" : "1", "issued" : { "date-parts" : [ [ "2000", "2" ] ] }, "page" : "306-317", "title" : "Is Wright's shifting balance process important in evolution?", "type" : "article-journal", "volume" : "54" }, "uris" : [ "http://www.mendeley.com/documents/?uuid=bfc90c03-d5e0-414d-a8c7-d6840ae8d2fd" ] }, { "id" : "ITEM-4", "itemData" : { "DOI" : "10.1016/S0169-5347(00)01930-3", "abstract" : "Coyne et al. are trying to bury the corpse of the SBT. Why its enduring attraction? First, Wright's metaphor of evolution on an adaptive landscape is one of the most compelling in evolutionary biology. Seemingly, it reduces a complex set of interacting forces to a simple graphical form. However, multidimensional landscapes are likely to be quite complicated and to possess emergent properties not easily represented in simple diagrams. For instance, adaptive peaks in two dimensions might be spanned by ridges of higher fitness in other dimensions, therefore, not requiring drift for evolution on a rugged landscape15 and 16. Second, the SBT directly confronts the evolution of complexity. The basic mechanisms of biological systems suggest that they are composed of complexes of interacting components whose individual roles seem crucial to the successful functioning of the whole. Complexity in, and of, itself does not necessitate a shifting-balance process; components can be added to complex systems independently, as long as they exhibit some initial advantageous function. It is also possible that many parts of existing systems are stuck at local optima as Wright envisioned, but that overall evolutionary change does not cease because there is nearly always some dimension in which the system as a whole can improve 1. Third, the SBT is the most synthetic theory of evolutionary change ever formulated. Of the major forces on evolution, only mutation does not play a central and determinative role in Wright's account of the theory 17, although it is included in the equilibrium solutions. The SBT is a powerful pedagogical tool because it forces one to appreciate the potential importance of the balance and tradeoffs among evolutionary forces.", "author" : [ { "dropping-particle" : "", "family" : "Whitlock", "given" : "Michael C.", "non-dropping-particle" : "", "parse-names" : false, "suffix" : "" }, { "dropping-particle" : "", "family" : "Phillips", "given" : "Patrick C", "non-dropping-particle" : "", "parse-names" : false, "suffix" : "" } ], "container-title" : "Trends in Ecology &amp; Evolution", "id" : "ITEM-4", "issue" : "9", "issued" : { "date-parts" : [ [ "2000", "9" ] ] }, "page" : "347-348", "title" : "The exquisite corpse: a shifting view of the shifting balance", "type" : "article-journal", "volume" : "15" }, "uris" : [ "http://www.mendeley.com/documents/?uuid=b48f5779-e3ce-4778-a096-b532180cbb17" ] } ], "mendeley" : { "previouslyFormattedCitation" : "(Moore and Tonsor 1994; Gavrilets 1996; Coyne et al. 2000; Whitlock and Phillips 2000)" }, "properties" : { "noteIndex" : 0 }, "schema" : "https://github.com/citation-style-language/schema/raw/master/csl-citation.json" }</w:instrText>
       </w:r>
       <w:r>
         <w:rPr>
@@ -17845,7 +17726,7 @@
           <w:noProof/>
           <w:lang w:bidi="hi-IN"/>
         </w:rPr>
-        <w:t>(Moore and Tonsor 1994; Gavrilets 1996; Coyne, Barton, and Turelli 2000; Whitlock and Phillips 2000)</w:t>
+        <w:t>(Moore and Tonsor 1994; Gavrilets 1996; Coyne et al. 2000; Whitlock and Phillips 2000)</w:t>
       </w:r>
       <w:r>
         <w:rPr>
@@ -17875,7 +17756,7 @@
         <w:rPr>
           <w:lang w:bidi="hi-IN"/>
         </w:rPr>
-        <w:instrText>ADDIN CSL_CITATION { "citationItems" : [ { "id" : "ITEM-1", "itemData" : { "DOI" : "10.2307/2410335", "abstract" : "The increase in phenotypic variance that occurs in some populations as a result of bottlenecks and founder events can cause a dramatic increase in the probability of a peak shift from one adaptive state to another. Periods of small population size allow drift in the amount of phenotypic variance. Increases in phenotypic variance, coupled with a constant individual fitness function with multiple peaks, can cause the mean fitness landscape to change from bimodal to unimodal, thereby allowing the population's mean phenotype to change deterministically by selection. As the amount of phenotypic variance is returned to an equilibrium state, the multiple peaks reemerge, but the population has moved from one stable state to another. These variance-induced peak shifts allow punctuational evolution from one peak to another at a rate that can be much higher than that predicted by Wright's shifting-balance process alone.", "author" : [ { "dropping-particle" : "", "family" : "Whitlock", "given" : "Michael C.", "non-dropping-particle" : "", "parse-names" : false, "suffix" : "" } ], "container-title" : "Evolution", "id" : "ITEM-1", "issue" : "2", "issued" : { "date-parts" : [ [ "1995", "4" ] ] }, "page" : "252", "title" : "Variance-Induced Peak Shifts", "type" : "article-journal", "volume" : "49" }, "uris" : [ "http://www.mendeley.com/documents/?uuid=9677a331-0ab6-445a-9ebb-7dd74f04895d" ] }, { "id" : "ITEM-2", "itemData" : { "DOI" : "10.2307/2411033", "abstract" : "Two similar evolutionary theories, the shifting balance theory and founder-flush models, invoke random genetic drift to allow evolution on complex adaptive landscapes. These models, in their usual incarnations, deal with fitness as a static entity, and the probability of transition from one form to another is predicted to be quite small by analysis of these models. Fitness itself can change, however, and the amount of change in the parameters of the fitness functions required to allow deterministic evolution to new adaptive peaks is very small. The probability of environmental changes sufficient to allow substantial morphological evolution or reproductive isolation is large relative to the probability that similar changes could occur by processes requiring genetic drift, even with very small population sizes. The rapid evolution or speciation following a population founding event is more closely linked with environmental changes than genetic drift.", "author" : [ { "dropping-particle" : "", "family" : "Whitlock", "given" : "Michael C.", "non-dropping-particle" : "", "parse-names" : false, "suffix" : "" } ], "container-title" : "Evolution", "id" : "ITEM-2", "issue" : "4", "issued" : { "date-parts" : [ [ "1997", "8" ] ] }, "page" : "1044", "title" : "Founder Effects and Peak Shifts Without Genetic Drift: Adaptive Peak Shifts Occur Easily When Environments Fluctuate Slightly", "type" : "article-journal", "volume" : "51" }, "uris" : [ "http://www.mendeley.com/documents/?uuid=48fba2e5-f15a-4da5-9774-8911ec3ca826" ] }, { "id" : "ITEM-3", "itemData" : { "DOI" : "10.1016/S0040-5809(02)00011-4", "abstract" : "The problem of moving from one coadapted gene complex to a better one can be divided into two steps: first the advantageous combination has to appear and then it has to take over the population. Selection can have contrasting effects on the two stages. When selection is weak intermediate forms are frequent, and the advantageous combination appears easily. Spreading of that advantageous combination, on the other hand, tends to be hard, as recombination acts to break it. The opposite is true when selection is strong. Spreading is easier, but if selection is also strong against the intermediate forms, the appearance of the beneficial combination becomes an extremely rare event. This inherent contrast in the optimal conditions for the two stages raises the possibility that proximity of areas differing in the intensity of selection may significantly shorten the expected waiting time for a peak shift. We studied this phenomenon in a haploid two-locus diallelic model of two neighboring subpopulations. Our results show that limited migration between the two areas might shorten the waiting time for a peak shift by orders of magnitude in comparison with either complete isolation or complete mixing. Implications for peripheral evolution and speciation are discussed.", "author" : [ { "dropping-particle" : "", "family" : "Hadany", "given" : "Lilach", "non-dropping-particle" : "", "parse-names" : false, "suffix" : "" } ], "container-title" : "Theoretical Population Biology", "id" : "ITEM-3", "issue" : "1", "issued" : { "date-parts" : [ [ "2003", "2" ] ] }, "page" : "41-51", "title" : "Adaptive peak shifts in a heterogenous environment", "type" : "article-journal", "volume" : "63" }, "uris" : [ "http://www.mendeley.com/documents/?uuid=e48413a3-7f71-4094-aced-178c92e4447f" ] }, { "id" : "ITEM-4", "itemData" : { "DOI" : "10.1046/j.1420-9101.2003.00586.x", "abstract" : "A negative correlation between fitness and recombination rates seems to exist in various organisms. In this article we suggest that a correlation of that kind may play an important role in the evolution of complex traits. We study the effects of such fitness-associated recombination (FAR) in a simple two-locus deterministic model, as well as in a multi-loci NK rugged adaptive landscape. In both models studied, FAR results in faster adaptation and higher average population fitness, compared with uniform-rate recombination.", "author" : [ { "dropping-particle" : "", "family" : "Hadany", "given" : "Lilach", "non-dropping-particle" : "", "parse-names" : false, "suffix" : "" }, { "dropping-particle" : "", "family" : "Beker", "given" : "Tuvik", "non-dropping-particle" : "", "parse-names" : false, "suffix" : "" } ], "container-title" : "Journal of Evolutionary Biology", "id" : "ITEM-4", "issue" : "5", "issued" : { "date-parts" : [ [ "2003", "9" ] ] }, "page" : "862-870", "title" : "Fitness-associated recombination on rugged adaptive landscapes", "type" : "article-journal", "volume" : "16" }, "uris" : [ "http://www.mendeley.com/documents/?uuid=a73c2de4-f081-4ce5-b626-a1c3730364a0" ] }, { "id" : "ITEM-5", "itemData" : { "DOI" : "10.1016/j.tpb.2009.02.006", "abstract" : "Complex traits often involve interactions between different genetic loci. This can lead to sign epistasis, whereby mutations that are individually deleterious or neutral combine to confer a fitness benefit. In order to acquire the beneficial genotype, an asexual population must cross a fitness valley or plateau by first acquiring the deleterious or neutral intermediates. Here, we present a complete, intuitive theoretical description of the valley-crossing process across the full spectrum of possible parameter regimes. We calculate the rate at which a population crosses a fitness valley or plateau of arbitrary width, as a function of the mutation rates, the population size, and the fitnesses of the intermediates. We find that when intermediates are close to neutral, a large population can cross even wide fitness valleys remarkably quickly, so that valley-crossing dynamics may be common even when mutations that directly increase fitness are also possible. Thus the evolutionary dynamics of large populations can be sensitive to the structure of an extended region of the fitness landscape - the population may not take directly uphill paths in favor of paths across valleys and plateaus that lead eventually to fitter genotypes. In smaller populations, we find that below a threshold size, which depends on the width of the fitness valley and the strength of selection against intermediate genotypes, valley-crossing is much less likely and hence the evolutionary dynamics are less influenced by distant regions of the fitness landscape.", "author" : [ { "dropping-particle" : "", "family" : "Weissman", "given" : "Daniel B.", "non-dropping-particle" : "", "parse-names" : false, "suffix" : "" }, { "dropping-particle" : "", "family" : "Desai", "given" : "Michael M", "non-dropping-particle" : "", "parse-names" : false, "suffix" : "" }, { "dropping-particle" : "", "family" : "Fisher", "given" : "Daniel S.", "non-dropping-particle" : "", "parse-names" : false, "suffix" : "" }, { "dropping-particle" : "", "family" : "Feldman", "given" : "Marcus W.", "non-dropping-particle" : "", "parse-names" : false, "suffix" : "" } ], "container-title" : "Theoretical population biology", "id" : "ITEM-5", "issue" : "4", "issued" : { "date-parts" : [ [ "2009", "6" ] ] }, "page" : "286-300", "publisher" : "Elsevier Inc.", "title" : "The rate at which asexual populations cross fitness valleys.", "type" : "article-journal", "volume" : "75" }, "uris" : [ "http://www.mendeley.com/documents/?uuid=bee6ce89-ea59-4b39-a20c-ad9a53ae049d" ] } ], "mendeley" : { "previouslyFormattedCitation" : "(Whitlock 1995; Whitlock 1997; Hadany 2003; Hadany and Beker 2003; Weissman et al. 2009)" }, "properties" : { "noteIndex" : 0 }, "schema" : "https://github.com/citation-style-language/schema/raw/master/csl-citation.json" }</w:instrText>
+        <w:instrText>ADDIN CSL_CITATION { "citationItems" : [ { "id" : "ITEM-1", "itemData" : { "DOI" : "10.2307/2410335", "abstract" : "The increase in phenotypic variance that occurs in some populations as a result of bottlenecks and founder events can cause a dramatic increase in the probability of a peak shift from one adaptive state to another. Periods of small population size allow drift in the amount of phenotypic variance. Increases in phenotypic variance, coupled with a constant individual fitness function with multiple peaks, can cause the mean fitness landscape to change from bimodal to unimodal, thereby allowing the population's mean phenotype to change deterministically by selection. As the amount of phenotypic variance is returned to an equilibrium state, the multiple peaks reemerge, but the population has moved from one stable state to another. These variance-induced peak shifts allow punctuational evolution from one peak to another at a rate that can be much higher than that predicted by Wright's shifting-balance process alone.", "author" : [ { "dropping-particle" : "", "family" : "Whitlock", "given" : "Michael C.", "non-dropping-particle" : "", "parse-names" : false, "suffix" : "" } ], "container-title" : "Evolution", "id" : "ITEM-1", "issue" : "2", "issued" : { "date-parts" : [ [ "1995", "4" ] ] }, "page" : "252", "title" : "Variance-Induced Peak Shifts", "type" : "article-journal", "volume" : "49" }, "uris" : [ "http://www.mendeley.com/documents/?uuid=9677a331-0ab6-445a-9ebb-7dd74f04895d" ] }, { "id" : "ITEM-2", "itemData" : { "DOI" : "10.2307/2411033", "abstract" : "Two similar evolutionary theories, the shifting balance theory and founder-flush models, invoke random genetic drift to allow evolution on complex adaptive landscapes. These models, in their usual incarnations, deal with fitness as a static entity, and the probability of transition from one form to another is predicted to be quite small by analysis of these models. Fitness itself can change, however, and the amount of change in the parameters of the fitness functions required to allow deterministic evolution to new adaptive peaks is very small. The probability of environmental changes sufficient to allow substantial morphological evolution or reproductive isolation is large relative to the probability that similar changes could occur by processes requiring genetic drift, even with very small population sizes. The rapid evolution or speciation following a population founding event is more closely linked with environmental changes than genetic drift.", "author" : [ { "dropping-particle" : "", "family" : "Whitlock", "given" : "Michael C.", "non-dropping-particle" : "", "parse-names" : false, "suffix" : "" } ], "container-title" : "Evolution", "id" : "ITEM-2", "issue" : "4", "issued" : { "date-parts" : [ [ "1997", "8" ] ] }, "page" : "1044", "title" : "Founder Effects and Peak Shifts Without Genetic Drift: Adaptive Peak Shifts Occur Easily When Environments Fluctuate Slightly", "type" : "article-journal", "volume" : "51" }, "uris" : [ "http://www.mendeley.com/documents/?uuid=48fba2e5-f15a-4da5-9774-8911ec3ca826" ] }, { "id" : "ITEM-3", "itemData" : { "DOI" : "10.1016/S0040-5809(02)00011-4", "abstract" : "The problem of moving from one coadapted gene complex to a better one can be divided into two steps: first the advantageous combination has to appear and then it has to take over the population. Selection can have contrasting effects on the two stages. When selection is weak intermediate forms are frequent, and the advantageous combination appears easily. Spreading of that advantageous combination, on the other hand, tends to be hard, as recombination acts to break it. The opposite is true when selection is strong. Spreading is easier, but if selection is also strong against the intermediate forms, the appearance of the beneficial combination becomes an extremely rare event. This inherent contrast in the optimal conditions for the two stages raises the possibility that proximity of areas differing in the intensity of selection may significantly shorten the expected waiting time for a peak shift. We studied this phenomenon in a haploid two-locus diallelic model of two neighboring subpopulations. Our results show that limited migration between the two areas might shorten the waiting time for a peak shift by orders of magnitude in comparison with either complete isolation or complete mixing. Implications for peripheral evolution and speciation are discussed.", "author" : [ { "dropping-particle" : "", "family" : "Hadany", "given" : "Lilach", "non-dropping-particle" : "", "parse-names" : false, "suffix" : "" } ], "container-title" : "Theoretical Population Biology", "id" : "ITEM-3", "issue" : "1", "issued" : { "date-parts" : [ [ "2003", "2" ] ] }, "page" : "41-51", "title" : "Adaptive peak shifts in a heterogenous environment", "type" : "article-journal", "volume" : "63" }, "uris" : [ "http://www.mendeley.com/documents/?uuid=e48413a3-7f71-4094-aced-178c92e4447f" ] }, { "id" : "ITEM-4", "itemData" : { "DOI" : "10.1046/j.1420-9101.2003.00586.x", "abstract" : "A negative correlation between fitness and recombination rates seems to exist in various organisms. In this article we suggest that a correlation of that kind may play an important role in the evolution of complex traits. We study the effects of such fitness-associated recombination (FAR) in a simple two-locus deterministic model, as well as in a multi-loci NK rugged adaptive landscape. In both models studied, FAR results in faster adaptation and higher average population fitness, compared with uniform-rate recombination.", "author" : [ { "dropping-particle" : "", "family" : "Hadany", "given" : "Lilach", "non-dropping-particle" : "", "parse-names" : false, "suffix" : "" }, { "dropping-particle" : "", "family" : "Beker", "given" : "Tuvik", "non-dropping-particle" : "", "parse-names" : false, "suffix" : "" } ], "container-title" : "Journal of Evolutionary Biology", "id" : "ITEM-4", "issue" : "5", "issued" : { "date-parts" : [ [ "2003", "9" ] ] }, "page" : "862-870", "title" : "Fitness-associated recombination on rugged adaptive landscapes", "type" : "article-journal", "volume" : "16" }, "uris" : [ "http://www.mendeley.com/documents/?uuid=a73c2de4-f081-4ce5-b626-a1c3730364a0" ] }, { "id" : "ITEM-5", "itemData" : { "DOI" : "10.1016/j.tpb.2009.02.006", "abstract" : "Complex traits often involve interactions between different genetic loci. This can lead to sign epistasis, whereby mutations that are individually deleterious or neutral combine to confer a fitness benefit. In order to acquire the beneficial genotype, an asexual population must cross a fitness valley or plateau by first acquiring the deleterious or neutral intermediates. Here, we present a complete, intuitive theoretical description of the valley-crossing process across the full spectrum of possible parameter regimes. We calculate the rate at which a population crosses a fitness valley or plateau of arbitrary width, as a function of the mutation rates, the population size, and the fitnesses of the intermediates. We find that when intermediates are close to neutral, a large population can cross even wide fitness valleys remarkably quickly, so that valley-crossing dynamics may be common even when mutations that directly increase fitness are also possible. Thus the evolutionary dynamics of large populations can be sensitive to the structure of an extended region of the fitness landscape - the population may not take directly uphill paths in favor of paths across valleys and plateaus that lead eventually to fitter genotypes. In smaller populations, we find that below a threshold size, which depends on the width of the fitness valley and the strength of selection against intermediate genotypes, valley-crossing is much less likely and hence the evolutionary dynamics are less influenced by distant regions of the fitness landscape.", "author" : [ { "dropping-particle" : "", "family" : "Weissman", "given" : "Daniel B.", "non-dropping-particle" : "", "parse-names" : false, "suffix" : "" }, { "dropping-particle" : "", "family" : "Desai", "given" : "Michael M", "non-dropping-particle" : "", "parse-names" : false, "suffix" : "" }, { "dropping-particle" : "", "family" : "Fisher", "given" : "Daniel S.", "non-dropping-particle" : "", "parse-names" : false, "suffix" : "" }, { "dropping-particle" : "", "family" : "Feldman", "given" : "Marcus W.", "non-dropping-particle" : "", "parse-names" : false, "suffix" : "" } ], "container-title" : "Theoretical population biology", "id" : "ITEM-5", "issue" : "4", "issued" : { "date-parts" : [ [ "2009", "6" ] ] }, "page" : "286-300", "publisher" : "Elsevier Inc.", "title" : "The rate at which asexual populations cross fitness valleys.", "type" : "article-journal", "volume" : "75" }, "uris" : [ "http://www.mendeley.com/documents/?uuid=bee6ce89-ea59-4b39-a20c-ad9a53ae049d" ] } ], "mendeley" : { "previouslyFormattedCitation" : "(Whitlock 1995, 1997; Hadany 2003; Hadany and Beker 2003; Weissman et al. 2009)" }, "properties" : { "noteIndex" : 0 }, "schema" : "https://github.com/citation-style-language/schema/raw/master/csl-citation.json" }</w:instrText>
       </w:r>
       <w:r>
         <w:rPr>
@@ -17888,7 +17769,7 @@
           <w:noProof/>
           <w:lang w:bidi="hi-IN"/>
         </w:rPr>
-        <w:t>(Whitlock 1995; Whitlock 1997; Hadany 2003; Hadany and Beker 2003; Weissman et al. 2009)</w:t>
+        <w:t>(Whitlock 1995, 1997; Hadany 2003; Hadany and Beker 2003; Weissman et al. 2009)</w:t>
       </w:r>
       <w:r>
         <w:rPr>
@@ -18064,7 +17945,7 @@
         <w:rPr>
           <w:lang w:bidi="hi-IN"/>
         </w:rPr>
-        <w:instrText>ADDIN CSL_CITATION { "citationItems" : [ { "id" : "ITEM-1", "itemData" : { "DOI" : "10.1038/335142a0", "abstract" : "Nucleic acids are replicated with conspicuous fidelity. Infrequently, however, they undergo changes in sequence, and this process of change (mutation) generates the variability that allows evolution. As the result of studies of bacterial variation, it is now widely believed that mutations arise continuously and without any consideration for their utility. In this paper, we briefly review the source of this idea and then describe some experiments suggesting that cells may have mechanisms for choosing which mutations will occur.", "author" : [ { "dropping-particle" : "", "family" : "Cairns", "given" : "John", "non-dropping-particle" : "", "parse-names" : false, "suffix" : "" }, { "dropping-particle" : "", "family" : "Overbaugh", "given" : "Julie", "non-dropping-particle" : "", "parse-names" : false, "suffix" : "" }, { "dropping-particle" : "", "family" : "Miller", "given" : "Stephan", "non-dropping-particle" : "", "parse-names" : false, "suffix" : "" } ], "container-title" : "Nature", "id" : "ITEM-1", "issue" : "6186", "issued" : { "date-parts" : [ [ "1988", "9", "8" ] ] }, "page" : "142-5", "title" : "The origin of mutants.", "type" : "article-journal", "volume" : "335" }, "uris" : [ "http://www.mendeley.com/documents/?uuid=7babb962-c1e5-4439-87df-1db2b34079af" ] } ], "mendeley" : { "previouslyFormattedCitation" : "(Cairns, Overbaugh, and Miller 1988)" }, "properties" : { "noteIndex" : 0 }, "schema" : "https://github.com/citation-style-language/schema/raw/master/csl-citation.json" }</w:instrText>
+        <w:instrText>ADDIN CSL_CITATION { "citationItems" : [ { "id" : "ITEM-1", "itemData" : { "DOI" : "10.1038/335142a0", "abstract" : "Nucleic acids are replicated with conspicuous fidelity. Infrequently, however, they undergo changes in sequence, and this process of change (mutation) generates the variability that allows evolution. As the result of studies of bacterial variation, it is now widely believed that mutations arise continuously and without any consideration for their utility. In this paper, we briefly review the source of this idea and then describe some experiments suggesting that cells may have mechanisms for choosing which mutations will occur.", "author" : [ { "dropping-particle" : "", "family" : "Cairns", "given" : "John", "non-dropping-particle" : "", "parse-names" : false, "suffix" : "" }, { "dropping-particle" : "", "family" : "Overbaugh", "given" : "Julie", "non-dropping-particle" : "", "parse-names" : false, "suffix" : "" }, { "dropping-particle" : "", "family" : "Miller", "given" : "Stephan", "non-dropping-particle" : "", "parse-names" : false, "suffix" : "" } ], "container-title" : "Nature", "id" : "ITEM-1", "issue" : "6186", "issued" : { "date-parts" : [ [ "1988", "9", "8" ] ] }, "page" : "142-5", "title" : "The origin of mutants.", "type" : "article-journal", "volume" : "335" }, "uris" : [ "http://www.mendeley.com/documents/?uuid=7babb962-c1e5-4439-87df-1db2b34079af" ] } ], "mendeley" : { "previouslyFormattedCitation" : "(Cairns et al. 1988)" }, "properties" : { "noteIndex" : 0 }, "schema" : "https://github.com/citation-style-language/schema/raw/master/csl-citation.json" }</w:instrText>
       </w:r>
       <w:r>
         <w:rPr>
@@ -18077,7 +17958,7 @@
           <w:noProof/>
           <w:lang w:bidi="hi-IN"/>
         </w:rPr>
-        <w:t>(Cairns, Overbaugh, and Miller 1988)</w:t>
+        <w:t>(Cairns et al. 1988)</w:t>
       </w:r>
       <w:r>
         <w:rPr>
@@ -18089,45 +17970,38 @@
         <w:rPr>
           <w:lang w:bidi="hi-IN"/>
         </w:rPr>
-        <w:t xml:space="preserve">. We provide theoretical </w:t>
+        <w:t>. We provide theoretical treatment of this concept. We show that stress-</w:t>
+      </w:r>
+      <w:r>
+        <w:rPr>
+          <w:lang w:bidi="hi-IN"/>
+        </w:rPr>
+        <w:t>induced</w:t>
+      </w:r>
+      <w:r>
+        <w:rPr>
+          <w:lang w:bidi="hi-IN"/>
+        </w:rPr>
+        <w:t xml:space="preserve"> mutagenesis indeed increases the rate of adaptation</w:t>
+      </w:r>
+      <w:r>
+        <w:rPr>
+          <w:lang w:bidi="hi-IN"/>
+        </w:rPr>
+        <w:t xml:space="preserve"> </w:t>
       </w:r>
       <w:r>
         <w:rPr>
           <w:lang w:bidi="hi-IN"/>
         </w:rPr>
         <w:lastRenderedPageBreak/>
-        <w:t>treatment of this concept. We show that stress-</w:t>
-      </w:r>
-      <w:r>
-        <w:rPr>
-          <w:lang w:bidi="hi-IN"/>
-        </w:rPr>
-        <w:t>induced</w:t>
-      </w:r>
-      <w:r>
-        <w:rPr>
-          <w:lang w:bidi="hi-IN"/>
-        </w:rPr>
-        <w:t xml:space="preserve"> mutagenesis indeed increases the rate of adaptation</w:t>
-      </w:r>
-      <w:r>
-        <w:rPr>
-          <w:lang w:bidi="hi-IN"/>
-        </w:rPr>
-        <w:t xml:space="preserve"> and </w:t>
-      </w:r>
-      <w:r>
-        <w:rPr>
-          <w:lang w:bidi="hi-IN"/>
-        </w:rPr>
-        <w:t xml:space="preserve">that in contrast to constitutive </w:t>
-      </w:r>
-      <w:proofErr w:type="gramStart"/>
-      <w:r>
-        <w:rPr>
-          <w:lang w:bidi="hi-IN"/>
-        </w:rPr>
-        <w:t>mutagenesis</w:t>
+        <w:t xml:space="preserve">and </w:t>
+      </w:r>
+      <w:r>
+        <w:rPr>
+          <w:lang w:bidi="hi-IN"/>
+        </w:rPr>
+        <w:t>that in contrast to constitutive mutagenesis</w:t>
       </w:r>
       <w:r>
         <w:rPr>
@@ -18135,7 +18009,6 @@
         </w:rPr>
         <w:t>,</w:t>
       </w:r>
-      <w:proofErr w:type="gramEnd"/>
       <w:r>
         <w:rPr>
           <w:lang w:bidi="hi-IN"/>
@@ -18239,14 +18112,27 @@
         <w:lastRenderedPageBreak/>
         <w:t xml:space="preserve">Figure </w:t>
       </w:r>
-      <w:fldSimple w:instr=" SEQ Figure \* ARABIC ">
-        <w:r>
-          <w:rPr>
-            <w:noProof/>
-          </w:rPr>
-          <w:t>5</w:t>
-        </w:r>
-      </w:fldSimple>
+      <w:r>
+        <w:fldChar w:fldCharType="begin"/>
+      </w:r>
+      <w:r>
+        <w:instrText xml:space="preserve"> SEQ Figure \* ARABIC </w:instrText>
+      </w:r>
+      <w:r>
+        <w:fldChar w:fldCharType="separate"/>
+      </w:r>
+      <w:r>
+        <w:rPr>
+          <w:noProof/>
+        </w:rPr>
+        <w:t>5</w:t>
+      </w:r>
+      <w:r>
+        <w:rPr>
+          <w:noProof/>
+        </w:rPr>
+        <w:fldChar w:fldCharType="end"/>
+      </w:r>
       <w:bookmarkEnd w:id="21"/>
     </w:p>
     <w:p>
@@ -18319,14 +18205,27 @@
         <w:lastRenderedPageBreak/>
         <w:t xml:space="preserve">Figure </w:t>
       </w:r>
-      <w:fldSimple w:instr=" SEQ Figure \* ARABIC ">
-        <w:r>
-          <w:rPr>
-            <w:noProof/>
-          </w:rPr>
-          <w:t>6</w:t>
-        </w:r>
-      </w:fldSimple>
+      <w:r>
+        <w:fldChar w:fldCharType="begin"/>
+      </w:r>
+      <w:r>
+        <w:instrText xml:space="preserve"> SEQ Figure \* ARABIC </w:instrText>
+      </w:r>
+      <w:r>
+        <w:fldChar w:fldCharType="separate"/>
+      </w:r>
+      <w:r>
+        <w:rPr>
+          <w:noProof/>
+        </w:rPr>
+        <w:t>6</w:t>
+      </w:r>
+      <w:r>
+        <w:rPr>
+          <w:noProof/>
+        </w:rPr>
+        <w:fldChar w:fldCharType="end"/>
+      </w:r>
     </w:p>
     <w:p>
       <w:pPr>
@@ -18399,14 +18298,27 @@
         <w:lastRenderedPageBreak/>
         <w:t xml:space="preserve">Figure </w:t>
       </w:r>
-      <w:fldSimple w:instr=" SEQ Figure \* ARABIC ">
-        <w:r>
-          <w:rPr>
-            <w:noProof/>
-          </w:rPr>
-          <w:t>7</w:t>
-        </w:r>
-      </w:fldSimple>
+      <w:r>
+        <w:fldChar w:fldCharType="begin"/>
+      </w:r>
+      <w:r>
+        <w:instrText xml:space="preserve"> SEQ Figure \* ARABIC </w:instrText>
+      </w:r>
+      <w:r>
+        <w:fldChar w:fldCharType="separate"/>
+      </w:r>
+      <w:r>
+        <w:rPr>
+          <w:noProof/>
+        </w:rPr>
+        <w:t>7</w:t>
+      </w:r>
+      <w:r>
+        <w:rPr>
+          <w:noProof/>
+        </w:rPr>
+        <w:fldChar w:fldCharType="end"/>
+      </w:r>
       <w:bookmarkEnd w:id="22"/>
     </w:p>
     <w:p>
@@ -18478,14 +18390,27 @@
         <w:lastRenderedPageBreak/>
         <w:t xml:space="preserve">Figure </w:t>
       </w:r>
-      <w:fldSimple w:instr=" SEQ Figure \* ARABIC ">
-        <w:r>
-          <w:rPr>
-            <w:noProof/>
-          </w:rPr>
-          <w:t>8</w:t>
-        </w:r>
-      </w:fldSimple>
+      <w:r>
+        <w:fldChar w:fldCharType="begin"/>
+      </w:r>
+      <w:r>
+        <w:instrText xml:space="preserve"> SEQ Figure \* ARABIC </w:instrText>
+      </w:r>
+      <w:r>
+        <w:fldChar w:fldCharType="separate"/>
+      </w:r>
+      <w:r>
+        <w:rPr>
+          <w:noProof/>
+        </w:rPr>
+        <w:t>8</w:t>
+      </w:r>
+      <w:r>
+        <w:rPr>
+          <w:noProof/>
+        </w:rPr>
+        <w:fldChar w:fldCharType="end"/>
+      </w:r>
       <w:bookmarkEnd w:id="23"/>
     </w:p>
     <w:sectPr>
@@ -18560,7 +18485,7 @@
           <w:rPr>
             <w:noProof/>
           </w:rPr>
-          <w:t>11</w:t>
+          <w:t>21</w:t>
         </w:r>
         <w:r>
           <w:rPr>
@@ -21841,7 +21766,7 @@
 </file>
 
 <file path=customXml/itemProps1.xml><?xml version="1.0" encoding="utf-8"?>
-<ds:datastoreItem xmlns:ds="http://schemas.openxmlformats.org/officeDocument/2006/customXml" ds:itemID="{4EF91C86-DAA3-4159-A384-70EF7005115A}">
+<ds:datastoreItem xmlns:ds="http://schemas.openxmlformats.org/officeDocument/2006/customXml" ds:itemID="{E2D97552-C8F1-46A5-98B2-503D4E088009}">
   <ds:schemaRefs>
     <ds:schemaRef ds:uri="http://schemas.openxmlformats.org/officeDocument/2006/bibliography"/>
   </ds:schemaRefs>

</xml_diff>

<commit_message>
updated fig 2 and 3
</commit_message>
<xml_diff>
--- a/manuscript/ms2.docx
+++ b/manuscript/ms2.docx
@@ -171,7 +171,7 @@
           <w:noProof/>
           <w:lang w:bidi="hi-IN"/>
         </w:rPr>
-        <w:t>July 1, 2013</w:t>
+        <w:t>July 2, 2013</w:t>
       </w:r>
       <w:r>
         <w:rPr>
@@ -540,7 +540,15 @@
         <w:t>d</w:t>
       </w:r>
       <w:r>
-        <w:t xml:space="preserve"> theoretical treatment by Agrawal </w:t>
+        <w:t xml:space="preserve"> theoretical treatment by </w:t>
+      </w:r>
+      <w:proofErr w:type="spellStart"/>
+      <w:r>
+        <w:t>Agrawal</w:t>
+      </w:r>
+      <w:proofErr w:type="spellEnd"/>
+      <w:r>
+        <w:t xml:space="preserve"> </w:t>
       </w:r>
       <w:r>
         <w:fldChar w:fldCharType="begin" w:fldLock="1"/>
@@ -917,6 +925,7 @@
         </w:rPr>
         <w:t>ω</w:t>
       </w:r>
+      <w:proofErr w:type="gramStart"/>
       <w:r>
         <w:rPr>
           <w:i/>
@@ -931,7 +940,16 @@
           <w:iCs/>
           <w:lang w:bidi="hi-IN"/>
         </w:rPr>
-        <w:t>(1-s)</w:t>
+        <w:t>(</w:t>
+      </w:r>
+      <w:proofErr w:type="gramEnd"/>
+      <w:r>
+        <w:rPr>
+          <w:i/>
+          <w:iCs/>
+          <w:lang w:bidi="hi-IN"/>
+        </w:rPr>
+        <w:t>1-s)</w:t>
       </w:r>
       <w:r>
         <w:rPr>
@@ -1263,8 +1281,16 @@
         <w:rPr>
           <w:lang w:bidi="hi-IN"/>
         </w:rPr>
-        <w:t xml:space="preserve"> deleterious mutations by </w:t>
-      </w:r>
+        <w:t xml:space="preserve"> deleterious mutations </w:t>
+      </w:r>
+      <w:proofErr w:type="gramStart"/>
+      <w:r>
+        <w:rPr>
+          <w:lang w:bidi="hi-IN"/>
+        </w:rPr>
+        <w:t xml:space="preserve">by </w:t>
+      </w:r>
+      <w:proofErr w:type="gramEnd"/>
       <m:oMath>
         <m:sSub>
           <m:sSubPr>
@@ -1529,8 +1555,17 @@
           <w:rFonts w:eastAsiaTheme="minorEastAsia"/>
           <w:lang w:bidi="hi-IN"/>
         </w:rPr>
-        <w:t xml:space="preserve"> (denoting </w:t>
-      </w:r>
+        <w:t xml:space="preserve"> (</w:t>
+      </w:r>
+      <w:proofErr w:type="gramStart"/>
+      <w:r>
+        <w:rPr>
+          <w:rFonts w:eastAsiaTheme="minorEastAsia"/>
+          <w:lang w:bidi="hi-IN"/>
+        </w:rPr>
+        <w:t xml:space="preserve">denoting </w:t>
+      </w:r>
+      <w:proofErr w:type="gramEnd"/>
       <m:oMath>
         <m:r>
           <w:rPr>
@@ -2521,6 +2556,7 @@
         </w:rPr>
         <w:t xml:space="preserve"> and by the </w:t>
       </w:r>
+      <w:proofErr w:type="spellStart"/>
       <w:r>
         <w:rPr>
           <w:rFonts w:eastAsiaTheme="minorEastAsia"/>
@@ -2528,7 +2564,17 @@
           <w:iCs/>
           <w:lang w:bidi="hi-IN"/>
         </w:rPr>
-        <w:t>Perron-Frobenius Theorem</w:t>
+        <w:t>Perron-Frobenius</w:t>
+      </w:r>
+      <w:proofErr w:type="spellEnd"/>
+      <w:r>
+        <w:rPr>
+          <w:rFonts w:eastAsiaTheme="minorEastAsia"/>
+          <w:i/>
+          <w:iCs/>
+          <w:lang w:bidi="hi-IN"/>
+        </w:rPr>
+        <w:t xml:space="preserve"> Theorem</w:t>
       </w:r>
       <w:r>
         <w:rPr>
@@ -3139,8 +3185,17 @@
           <w:rFonts w:eastAsiaTheme="minorEastAsia"/>
           <w:lang w:bidi="hi-IN"/>
         </w:rPr>
-        <w:t xml:space="preserve"> is a triangle matrix and its largest eigenvalue is the largest main diagonal element: </w:t>
-      </w:r>
+        <w:t xml:space="preserve"> is a triangle matrix and its largest eigenvalue is the largest main diagonal element</w:t>
+      </w:r>
+      <w:proofErr w:type="gramStart"/>
+      <w:r>
+        <w:rPr>
+          <w:rFonts w:eastAsiaTheme="minorEastAsia"/>
+          <w:lang w:bidi="hi-IN"/>
+        </w:rPr>
+        <w:t xml:space="preserve">: </w:t>
+      </w:r>
+      <w:proofErr w:type="gramEnd"/>
       <m:oMath>
         <m:sSup>
           <m:sSupPr>
@@ -4033,7 +4088,23 @@
           <w:rFonts w:eastAsiaTheme="minorEastAsia"/>
           <w:lang w:bidi="hi-IN"/>
         </w:rPr>
-        <w:t xml:space="preserve">However, this framework allows to easily calculate the population mean fitness numerically for finite </w:t>
+        <w:t xml:space="preserve">However, this framework allows to easily </w:t>
+      </w:r>
+      <w:proofErr w:type="gramStart"/>
+      <w:r>
+        <w:rPr>
+          <w:rFonts w:eastAsiaTheme="minorEastAsia"/>
+          <w:lang w:bidi="hi-IN"/>
+        </w:rPr>
+        <w:t>calculate</w:t>
+      </w:r>
+      <w:proofErr w:type="gramEnd"/>
+      <w:r>
+        <w:rPr>
+          <w:rFonts w:eastAsiaTheme="minorEastAsia"/>
+          <w:lang w:bidi="hi-IN"/>
+        </w:rPr>
+        <w:t xml:space="preserve"> the population mean fitness numerically for finite </w:t>
       </w:r>
       <w:r>
         <w:rPr>
@@ -4142,6 +4213,7 @@
         </w:rPr>
         <w:t xml:space="preserve">the </w:t>
       </w:r>
+      <w:proofErr w:type="spellStart"/>
       <w:r>
         <w:rPr>
           <w:rFonts w:eastAsiaTheme="minorEastAsia"/>
@@ -4151,6 +4223,7 @@
         </w:rPr>
         <w:t>mean_fitness</w:t>
       </w:r>
+      <w:proofErr w:type="spellEnd"/>
       <w:r>
         <w:rPr>
           <w:rFonts w:eastAsiaTheme="minorEastAsia"/>
@@ -4200,6 +4273,7 @@
       <w:r>
         <w:t xml:space="preserve">onsider a population in which the wildtype genotype is </w:t>
       </w:r>
+      <w:proofErr w:type="spellStart"/>
       <w:r>
         <w:rPr>
           <w:i/>
@@ -4207,6 +4281,7 @@
         </w:rPr>
         <w:t>ab</w:t>
       </w:r>
+      <w:proofErr w:type="spellEnd"/>
       <w:r>
         <w:t xml:space="preserve"> and its fitness is 1. </w:t>
       </w:r>
@@ -4222,6 +4297,7 @@
       <w:r>
         <w:t xml:space="preserve">change </w:t>
       </w:r>
+      <w:proofErr w:type="gramStart"/>
       <w:r>
         <w:rPr>
           <w:i/>
@@ -4230,7 +4306,11 @@
         <w:t>a</w:t>
       </w:r>
       <w:r>
-        <w:t xml:space="preserve"> to </w:t>
+        <w:t xml:space="preserve"> to</w:t>
+      </w:r>
+      <w:proofErr w:type="gramEnd"/>
+      <w:r>
+        <w:t xml:space="preserve"> </w:t>
       </w:r>
       <w:r>
         <w:rPr>
@@ -4312,7 +4392,15 @@
           <w:i/>
           <w:iCs/>
         </w:rPr>
-        <w:t>(1-s)</w:t>
+        <w:t>(1-s</w:t>
+      </w:r>
+      <w:proofErr w:type="gramStart"/>
+      <w:r>
+        <w:rPr>
+          <w:i/>
+          <w:iCs/>
+        </w:rPr>
+        <w:t>)</w:t>
       </w:r>
       <w:r>
         <w:rPr>
@@ -4322,6 +4410,7 @@
         </w:rPr>
         <w:t>2</w:t>
       </w:r>
+      <w:proofErr w:type="gramEnd"/>
       <w:r>
         <w:rPr>
           <w:i/>
@@ -4384,11 +4473,20 @@
         <w:t xml:space="preserve">. </w:t>
       </w:r>
       <w:r>
-        <w:t xml:space="preserve">We study four different mutational strategies: NM, CM, SIM-I with which </w:t>
+        <w:t xml:space="preserve">We study four different mutational strategies: NM, CM, </w:t>
+      </w:r>
+      <w:proofErr w:type="gramStart"/>
+      <w:r>
+        <w:t>SIM</w:t>
+      </w:r>
+      <w:proofErr w:type="gramEnd"/>
+      <w:r>
+        <w:t xml:space="preserve">-I with which </w:t>
       </w:r>
       <w:r>
         <w:t xml:space="preserve">all genotypes except </w:t>
       </w:r>
+      <w:proofErr w:type="spellStart"/>
       <w:r>
         <w:rPr>
           <w:i/>
@@ -4396,6 +4494,7 @@
         </w:rPr>
         <w:t>ab</w:t>
       </w:r>
+      <w:proofErr w:type="spellEnd"/>
       <w:r>
         <w:t xml:space="preserve"> and </w:t>
       </w:r>
@@ -4458,7 +4557,15 @@
         <w:fldChar w:fldCharType="end"/>
       </w:r>
       <w:r>
-        <w:t xml:space="preserve">a), in which we assume that: (i) </w:t>
+        <w:t>a), in which we assume that: (</w:t>
+      </w:r>
+      <w:proofErr w:type="spellStart"/>
+      <w:r>
+        <w:t>i</w:t>
+      </w:r>
+      <w:proofErr w:type="spellEnd"/>
+      <w:r>
+        <w:t xml:space="preserve">) </w:t>
       </w:r>
       <w:r>
         <w:t xml:space="preserve">genotypes </w:t>
@@ -4469,6 +4576,7 @@
       <w:r>
         <w:t xml:space="preserve"> (except </w:t>
       </w:r>
+      <w:proofErr w:type="spellStart"/>
       <w:r>
         <w:rPr>
           <w:i/>
@@ -4476,9 +4584,11 @@
         </w:rPr>
         <w:t>Ab</w:t>
       </w:r>
+      <w:proofErr w:type="spellEnd"/>
       <w:r>
         <w:t xml:space="preserve"> and </w:t>
       </w:r>
+      <w:proofErr w:type="spellStart"/>
       <w:r>
         <w:rPr>
           <w:i/>
@@ -4486,6 +4596,7 @@
         </w:rPr>
         <w:t>aB</w:t>
       </w:r>
+      <w:proofErr w:type="spellEnd"/>
       <w:r>
         <w:t>)</w:t>
       </w:r>
@@ -4514,7 +4625,15 @@
         <w:fldChar w:fldCharType="end"/>
       </w:r>
       <w:r>
-        <w:t>b), in which we: (i) let individuals with accumulated deleterious mutations contribute to adaptation, and (ii) let the MSB evolve from a mutation-free population.</w:t>
+        <w:t>b), in which we: (</w:t>
+      </w:r>
+      <w:proofErr w:type="spellStart"/>
+      <w:r>
+        <w:t>i</w:t>
+      </w:r>
+      <w:proofErr w:type="spellEnd"/>
+      <w:r>
+        <w:t>) let individuals with accumulated deleterious mutations contribute to adaptation, and (ii) let the MSB evolve from a mutation-free population.</w:t>
       </w:r>
     </w:p>
     <w:p>
@@ -4639,6 +4758,7 @@
       <w:r>
         <w:t xml:space="preserve"> Nodes represent genotypes: the alleles </w:t>
       </w:r>
+      <w:proofErr w:type="gramStart"/>
       <w:r>
         <w:rPr>
           <w:i/>
@@ -4647,6 +4767,30 @@
         <w:t>a</w:t>
       </w:r>
       <w:r>
+        <w:t xml:space="preserve"> or</w:t>
+      </w:r>
+      <w:proofErr w:type="gramEnd"/>
+      <w:r>
+        <w:t xml:space="preserve"> </w:t>
+      </w:r>
+      <w:r>
+        <w:rPr>
+          <w:i/>
+          <w:iCs/>
+        </w:rPr>
+        <w:t>A</w:t>
+      </w:r>
+      <w:r>
+        <w:t xml:space="preserve"> and </w:t>
+      </w:r>
+      <w:r>
+        <w:rPr>
+          <w:i/>
+          <w:iCs/>
+        </w:rPr>
+        <w:t>b</w:t>
+      </w:r>
+      <w:r>
         <w:t xml:space="preserve"> or </w:t>
       </w:r>
       <w:r>
@@ -4654,7 +4798,70 @@
           <w:i/>
           <w:iCs/>
         </w:rPr>
-        <w:t>A</w:t>
+        <w:t>B</w:t>
+      </w:r>
+      <w:r>
+        <w:t xml:space="preserve">, and in panel b also the number of deleterious alleles across the genome. Mutagenesis is induced in stressed genotypes (fitness </w:t>
+      </w:r>
+      <w:r>
+        <w:rPr>
+          <w:i/>
+          <w:iCs/>
+        </w:rPr>
+        <w:t>&lt;1</w:t>
+      </w:r>
+      <w:r>
+        <w:t xml:space="preserve"> or </w:t>
+      </w:r>
+      <w:r>
+        <w:rPr>
+          <w:i/>
+          <w:iCs/>
+        </w:rPr>
+        <w:t>&lt;1+sH</w:t>
+      </w:r>
+      <w:r>
+        <w:t>, depending on the scenario</w:t>
+      </w:r>
+      <w:r>
+        <w:t xml:space="preserve">), indicated by ellipses, while adapted genotypes (fitness </w:t>
+      </w:r>
+      <w:r>
+        <w:rPr>
+          <w:i/>
+          <w:iCs/>
+        </w:rPr>
+        <w:t>&gt;</w:t>
+      </w:r>
+      <w:r>
+        <w:rPr>
+          <w:i/>
+          <w:iCs/>
+        </w:rPr>
+        <w:t>1</w:t>
+      </w:r>
+      <w:r>
+        <w:t xml:space="preserve"> or </w:t>
+      </w:r>
+      <w:r>
+        <w:rPr>
+          <w:i/>
+          <w:iCs/>
+        </w:rPr>
+        <w:t>&gt;1+sH</w:t>
+      </w:r>
+      <w:r>
+        <w:t>, depending on the scenario</w:t>
+      </w:r>
+      <w:r>
+        <w:t xml:space="preserve">) do not hypermutate. Solid arrows represent site-specific mutations at the </w:t>
+      </w:r>
+      <w:r>
+        <w:rPr>
+          <w:i/>
+          <w:iCs/>
+        </w:rPr>
+        <w:t>a/A</w:t>
       </w:r>
       <w:r>
         <w:t xml:space="preserve"> and </w:t>
@@ -4664,89 +4871,6 @@
           <w:i/>
           <w:iCs/>
         </w:rPr>
-        <w:t>b</w:t>
-      </w:r>
-      <w:r>
-        <w:t xml:space="preserve"> or </w:t>
-      </w:r>
-      <w:r>
-        <w:rPr>
-          <w:i/>
-          <w:iCs/>
-        </w:rPr>
-        <w:t>B</w:t>
-      </w:r>
-      <w:r>
-        <w:t xml:space="preserve">, and in panel b also the number of deleterious alleles across the genome. Mutagenesis is induced in stressed genotypes (fitness </w:t>
-      </w:r>
-      <w:r>
-        <w:rPr>
-          <w:i/>
-          <w:iCs/>
-        </w:rPr>
-        <w:t>&lt;1</w:t>
-      </w:r>
-      <w:r>
-        <w:t xml:space="preserve"> or </w:t>
-      </w:r>
-      <w:r>
-        <w:rPr>
-          <w:i/>
-          <w:iCs/>
-        </w:rPr>
-        <w:t>&lt;1+sH</w:t>
-      </w:r>
-      <w:r>
-        <w:t>, depending on the scenario</w:t>
-      </w:r>
-      <w:r>
-        <w:t xml:space="preserve">), indicated by ellipses, while adapted genotypes (fitness </w:t>
-      </w:r>
-      <w:r>
-        <w:rPr>
-          <w:i/>
-          <w:iCs/>
-        </w:rPr>
-        <w:t>&gt;</w:t>
-      </w:r>
-      <w:r>
-        <w:rPr>
-          <w:i/>
-          <w:iCs/>
-        </w:rPr>
-        <w:t>1</w:t>
-      </w:r>
-      <w:r>
-        <w:t xml:space="preserve"> or </w:t>
-      </w:r>
-      <w:r>
-        <w:rPr>
-          <w:i/>
-          <w:iCs/>
-        </w:rPr>
-        <w:t>&gt;1+sH</w:t>
-      </w:r>
-      <w:r>
-        <w:t>, depending on the scenario</w:t>
-      </w:r>
-      <w:r>
-        <w:t xml:space="preserve">) do not hypermutate. Solid arrows represent site-specific mutations at the </w:t>
-      </w:r>
-      <w:r>
-        <w:rPr>
-          <w:i/>
-          <w:iCs/>
-        </w:rPr>
-        <w:t>a/A</w:t>
-      </w:r>
-      <w:r>
-        <w:t xml:space="preserve"> and </w:t>
-      </w:r>
-      <w:r>
-        <w:rPr>
-          <w:i/>
-          <w:iCs/>
-        </w:rPr>
         <w:t>b/B</w:t>
       </w:r>
       <w:r>
@@ -4770,7 +4894,23 @@
         <w:t>U</w:t>
       </w:r>
       <w:r>
-        <w:t>. Node colour represents fitness (see colourbar), from pale brown for the fittest genotype (</w:t>
+        <w:t xml:space="preserve">. Node </w:t>
+      </w:r>
+      <w:proofErr w:type="spellStart"/>
+      <w:r>
+        <w:t>colour</w:t>
+      </w:r>
+      <w:proofErr w:type="spellEnd"/>
+      <w:r>
+        <w:t xml:space="preserve"> represents fitness (see </w:t>
+      </w:r>
+      <w:proofErr w:type="spellStart"/>
+      <w:r>
+        <w:t>colourbar</w:t>
+      </w:r>
+      <w:proofErr w:type="spellEnd"/>
+      <w:r>
+        <w:t>), from pale brown for the fittest genotype (</w:t>
       </w:r>
       <w:r>
         <w:rPr>
@@ -4825,7 +4965,15 @@
           <w:i/>
           <w:iCs/>
         </w:rPr>
-        <w:t>(1-s)</w:t>
+        <w:t>(1-s</w:t>
+      </w:r>
+      <w:proofErr w:type="gramStart"/>
+      <w:r>
+        <w:rPr>
+          <w:i/>
+          <w:iCs/>
+        </w:rPr>
+        <w:t>)</w:t>
       </w:r>
       <w:r>
         <w:rPr>
@@ -4835,6 +4983,7 @@
         </w:rPr>
         <w:t>x</w:t>
       </w:r>
+      <w:proofErr w:type="gramEnd"/>
       <w:r>
         <w:t xml:space="preserve">, where </w:t>
       </w:r>
@@ -4873,6 +5022,7 @@
       <w:r>
         <w:t>At the MSB, the frequency of wildtype (</w:t>
       </w:r>
+      <w:proofErr w:type="spellStart"/>
       <w:r>
         <w:rPr>
           <w:i/>
@@ -4880,9 +5030,15 @@
         </w:rPr>
         <w:t>ab</w:t>
       </w:r>
-      <w:r>
-        <w:t xml:space="preserve">) individuals is </w:t>
-      </w:r>
+      <w:proofErr w:type="spellEnd"/>
+      <w:r>
+        <w:t xml:space="preserve">) individuals </w:t>
+      </w:r>
+      <w:proofErr w:type="gramStart"/>
+      <w:r>
+        <w:t xml:space="preserve">is </w:t>
+      </w:r>
+      <w:proofErr w:type="gramEnd"/>
       <m:oMath>
         <m:sSup>
           <m:sSupPr>
@@ -5016,6 +5172,7 @@
       <w:r>
         <w:t>the frequency of single mutants (</w:t>
       </w:r>
+      <w:proofErr w:type="spellStart"/>
       <w:r>
         <w:rPr>
           <w:i/>
@@ -5023,9 +5180,11 @@
         </w:rPr>
         <w:t>Ab</w:t>
       </w:r>
+      <w:proofErr w:type="spellEnd"/>
       <w:r>
         <w:t xml:space="preserve"> and </w:t>
       </w:r>
+      <w:proofErr w:type="spellStart"/>
       <w:r>
         <w:rPr>
           <w:i/>
@@ -5033,6 +5192,7 @@
         </w:rPr>
         <w:t>aB</w:t>
       </w:r>
+      <w:proofErr w:type="spellEnd"/>
       <w:r>
         <w:t xml:space="preserve"> combined) is </w:t>
       </w:r>
@@ -5525,6 +5685,7 @@
       <w:r>
         <w:t xml:space="preserve">If </w:t>
       </w:r>
+      <w:proofErr w:type="gramStart"/>
       <w:r>
         <w:rPr>
           <w:i/>
@@ -5535,6 +5696,7 @@
       <w:r>
         <w:t>(</w:t>
       </w:r>
+      <w:proofErr w:type="gramEnd"/>
       <w:r>
         <w:rPr>
           <w:rFonts w:ascii="Times New Roman" w:hAnsi="Times New Roman"/>
@@ -6629,6 +6791,7 @@
       <w:r>
         <w:t xml:space="preserve"> </w:t>
       </w:r>
+      <w:proofErr w:type="spellStart"/>
       <w:r>
         <w:rPr>
           <w:i/>
@@ -6636,6 +6799,7 @@
         </w:rPr>
         <w:t>ab</w:t>
       </w:r>
+      <w:proofErr w:type="spellEnd"/>
       <w:r>
         <w:t>, or via a sin</w:t>
       </w:r>
@@ -6645,6 +6809,7 @@
       <w:r>
         <w:t xml:space="preserve"> </w:t>
       </w:r>
+      <w:proofErr w:type="spellStart"/>
       <w:r>
         <w:rPr>
           <w:i/>
@@ -6652,15 +6817,25 @@
         </w:rPr>
         <w:t>Ab</w:t>
       </w:r>
+      <w:proofErr w:type="spellEnd"/>
       <w:r>
         <w:t xml:space="preserve"> or </w:t>
       </w:r>
-      <w:r>
-        <w:rPr>
-          <w:i/>
-          <w:iCs/>
-        </w:rPr>
-        <w:t xml:space="preserve">aB </w:t>
+      <w:proofErr w:type="spellStart"/>
+      <w:r>
+        <w:rPr>
+          <w:i/>
+          <w:iCs/>
+        </w:rPr>
+        <w:t>aB</w:t>
+      </w:r>
+      <w:proofErr w:type="spellEnd"/>
+      <w:r>
+        <w:rPr>
+          <w:i/>
+          <w:iCs/>
+        </w:rPr>
+        <w:t xml:space="preserve"> </w:t>
       </w:r>
       <w:r>
         <w:t>(</w:t>
@@ -6689,6 +6864,7 @@
       <w:r>
         <w:t xml:space="preserve">. Therefore, the frequencies of mutation-free wildtype </w:t>
       </w:r>
+      <w:proofErr w:type="spellStart"/>
       <w:r>
         <w:rPr>
           <w:i/>
@@ -6696,9 +6872,11 @@
         </w:rPr>
         <w:t>ab</w:t>
       </w:r>
+      <w:proofErr w:type="spellEnd"/>
       <w:r>
         <w:t xml:space="preserve"> and single mutants </w:t>
       </w:r>
+      <w:proofErr w:type="spellStart"/>
       <w:r>
         <w:rPr>
           <w:i/>
@@ -6706,9 +6884,11 @@
         </w:rPr>
         <w:t>aB</w:t>
       </w:r>
+      <w:proofErr w:type="spellEnd"/>
       <w:r>
         <w:t xml:space="preserve"> and </w:t>
       </w:r>
+      <w:proofErr w:type="spellStart"/>
       <w:r>
         <w:rPr>
           <w:i/>
@@ -6716,6 +6896,7 @@
         </w:rPr>
         <w:t>Ab</w:t>
       </w:r>
+      <w:proofErr w:type="spellEnd"/>
       <w:r>
         <w:t xml:space="preserve"> </w:t>
       </w:r>
@@ -6775,8 +6956,13 @@
         </m:sSup>
       </m:oMath>
       <w:r>
-        <w:t xml:space="preserve"> and  </w:t>
-      </w:r>
+        <w:t xml:space="preserve"> </w:t>
+      </w:r>
+      <w:proofErr w:type="gramStart"/>
+      <w:r>
+        <w:t xml:space="preserve">and  </w:t>
+      </w:r>
+      <w:proofErr w:type="gramEnd"/>
       <m:oMath>
         <m:f>
           <m:fPr>
@@ -7151,7 +7337,15 @@
         <w:t>-I</w:t>
       </w:r>
       <w:r>
-        <w:t xml:space="preserve"> the mutation rate of single mutants is increased </w:t>
+        <w:t xml:space="preserve"> the mutation rate of single mutants </w:t>
+      </w:r>
+      <w:proofErr w:type="gramStart"/>
+      <w:r>
+        <w:t>is</w:t>
+      </w:r>
+      <w:proofErr w:type="gramEnd"/>
+      <w:r>
+        <w:t xml:space="preserve"> increased </w:t>
       </w:r>
       <w:r>
         <w:rPr>
@@ -8361,6 +8555,7 @@
       <w:r>
         <w:t xml:space="preserve"> and </w:t>
       </w:r>
+      <w:proofErr w:type="spellStart"/>
       <w:r>
         <w:rPr>
           <w:i/>
@@ -8368,6 +8563,7 @@
         </w:rPr>
         <w:t>sU</w:t>
       </w:r>
+      <w:proofErr w:type="spellEnd"/>
       <w:r>
         <w:t xml:space="preserve"> is much larger than </w:t>
       </w:r>
@@ -9412,6 +9608,7 @@
         <w:lastRenderedPageBreak/>
         <w:t xml:space="preserve">The last approximation assumes that </w:t>
       </w:r>
+      <w:proofErr w:type="gramStart"/>
       <w:r>
         <w:rPr>
           <w:i/>
@@ -9419,6 +9616,7 @@
         </w:rPr>
         <w:t>Us</w:t>
       </w:r>
+      <w:proofErr w:type="gramEnd"/>
       <w:r>
         <w:t xml:space="preserve"> is smaller than </w:t>
       </w:r>
@@ -9432,6 +9630,7 @@
       <w:r>
         <w:t xml:space="preserve"> and that </w:t>
       </w:r>
+      <w:proofErr w:type="spellStart"/>
       <w:r>
         <w:rPr>
           <w:rFonts w:ascii="Times New Roman" w:hAnsi="Times New Roman"/>
@@ -9447,6 +9646,7 @@
         </w:rPr>
         <w:t>U</w:t>
       </w:r>
+      <w:proofErr w:type="spellEnd"/>
       <w:r>
         <w:t xml:space="preserve"> is much larger than </w:t>
       </w:r>
@@ -9997,12 +10197,14 @@
       <w:r>
         <w:t xml:space="preserve"> and </w:t>
       </w:r>
+      <w:proofErr w:type="gramStart"/>
       <w:r>
         <w:t>because</w:t>
       </w:r>
       <w:r>
         <w:t xml:space="preserve"> </w:t>
       </w:r>
+      <w:proofErr w:type="gramEnd"/>
       <m:oMath>
         <m:r>
           <w:rPr>
@@ -10161,7 +10363,15 @@
         <w:t xml:space="preserve"> </w:t>
       </w:r>
       <w:r>
-        <w:t xml:space="preserve">Following Eshel </w:t>
+        <w:t xml:space="preserve">Following </w:t>
+      </w:r>
+      <w:proofErr w:type="spellStart"/>
+      <w:r>
+        <w:t>Eshel</w:t>
+      </w:r>
+      <w:proofErr w:type="spellEnd"/>
+      <w:r>
+        <w:t xml:space="preserve"> </w:t>
       </w:r>
       <w:r>
         <w:fldChar w:fldCharType="begin" w:fldLock="1"/>
@@ -10307,8 +10517,13 @@
       </w:tr>
     </w:tbl>
     <w:p>
-      <w:r>
-        <w:t xml:space="preserve">where </w:t>
+      <w:proofErr w:type="gramStart"/>
+      <w:r>
+        <w:t>where</w:t>
+      </w:r>
+      <w:proofErr w:type="gramEnd"/>
+      <w:r>
+        <w:t xml:space="preserve"> </w:t>
       </w:r>
       <w:r>
         <w:rPr>
@@ -10776,6 +10991,7 @@
       <w:r>
         <w:t xml:space="preserve">ssuming </w:t>
       </w:r>
+      <w:proofErr w:type="spellStart"/>
       <w:r>
         <w:rPr>
           <w:i/>
@@ -10783,6 +10999,7 @@
         </w:rPr>
         <w:t>sH</w:t>
       </w:r>
+      <w:proofErr w:type="spellEnd"/>
       <w:r>
         <w:t xml:space="preserve"> </w:t>
       </w:r>
@@ -10941,6 +11158,7 @@
         </w:rPr>
         <w:t xml:space="preserve"> equals that of NM and CM because the mutation rate of the wildtype </w:t>
       </w:r>
+      <w:proofErr w:type="spellStart"/>
       <w:r>
         <w:rPr>
           <w:i/>
@@ -10949,6 +11167,7 @@
         </w:rPr>
         <w:t>ab</w:t>
       </w:r>
+      <w:proofErr w:type="spellEnd"/>
       <w:r>
         <w:rPr>
           <w:lang w:bidi="hi-IN"/>
@@ -10981,6 +11200,7 @@
         </w:rPr>
         <w:t xml:space="preserve"> the mutation rate of </w:t>
       </w:r>
+      <w:proofErr w:type="spellStart"/>
       <w:r>
         <w:rPr>
           <w:i/>
@@ -10989,6 +11209,7 @@
         </w:rPr>
         <w:t>ab</w:t>
       </w:r>
+      <w:proofErr w:type="spellEnd"/>
       <w:r>
         <w:rPr>
           <w:lang w:bidi="hi-IN"/>
@@ -11034,7 +11255,21 @@
         <w:rPr>
           <w:lang w:bidi="hi-IN"/>
         </w:rPr>
-        <w:t xml:space="preserve"> (we can assume the population reached a MSB after the environmental change because the convergence to MSB is much quicker then adaptation)</w:t>
+        <w:t xml:space="preserve"> (we can assume the population reached a MSB after the environmental change because the convergence to MSB is much quicker </w:t>
+      </w:r>
+      <w:proofErr w:type="spellStart"/>
+      <w:r>
+        <w:rPr>
+          <w:lang w:bidi="hi-IN"/>
+        </w:rPr>
+        <w:t>then</w:t>
+      </w:r>
+      <w:proofErr w:type="spellEnd"/>
+      <w:r>
+        <w:rPr>
+          <w:lang w:bidi="hi-IN"/>
+        </w:rPr>
+        <w:t xml:space="preserve"> adaptation)</w:t>
       </w:r>
       <w:r>
         <w:rPr>
@@ -11950,8 +12185,13 @@
         <w:t>q</w:t>
       </w:r>
       <w:r>
-        <w:t xml:space="preserve"> that a random newborn is a double mutant we can derive the probability that some double mutants appear in the next generation: </w:t>
-      </w:r>
+        <w:t xml:space="preserve"> that a random newborn is a double mutant we can derive the probability that some double mutants appear in the next generation</w:t>
+      </w:r>
+      <w:proofErr w:type="gramStart"/>
+      <w:r>
+        <w:t xml:space="preserve">: </w:t>
+      </w:r>
+      <w:proofErr w:type="gramEnd"/>
       <m:oMath>
         <m:r>
           <w:rPr>
@@ -12084,6 +12324,7 @@
       <w:r>
         <w:t xml:space="preserve"> guarantees that </w:t>
       </w:r>
+      <w:proofErr w:type="spellStart"/>
       <w:r>
         <w:rPr>
           <w:i/>
@@ -12091,9 +12332,11 @@
         </w:rPr>
         <w:t>Nq</w:t>
       </w:r>
+      <w:proofErr w:type="spellEnd"/>
       <w:r>
         <w:t xml:space="preserve"> is very small and therefore this probability can be approximated by </w:t>
       </w:r>
+      <w:proofErr w:type="spellStart"/>
       <w:r>
         <w:rPr>
           <w:i/>
@@ -12101,6 +12344,7 @@
         </w:rPr>
         <w:t>Nq</w:t>
       </w:r>
+      <w:proofErr w:type="spellEnd"/>
       <w:r>
         <w:t>.</w:t>
       </w:r>
@@ -12222,6 +12466,7 @@
       <w:r>
         <w:t xml:space="preserve"> follows a geometric distribution with probability </w:t>
       </w:r>
+      <w:proofErr w:type="spellStart"/>
       <w:r>
         <w:rPr>
           <w:i/>
@@ -12229,6 +12474,7 @@
         </w:rPr>
         <w:t>Nqρ</w:t>
       </w:r>
+      <w:proofErr w:type="spellEnd"/>
       <w:r>
         <w:t xml:space="preserve"> and therefore the expected time for adaptation can be approximated by:</w:t>
       </w:r>
@@ -12609,7 +12855,15 @@
         <w:t>τ</w:t>
       </w:r>
       <w:r>
-        <w:t xml:space="preserve">. Stress-induced mutagenesis, as was numerically shown by Agrawal </w:t>
+        <w:t xml:space="preserve">. Stress-induced mutagenesis, as was numerically shown by </w:t>
+      </w:r>
+      <w:proofErr w:type="spellStart"/>
+      <w:r>
+        <w:t>Agrawal</w:t>
+      </w:r>
+      <w:proofErr w:type="spellEnd"/>
+      <w:r>
+        <w:t xml:space="preserve"> </w:t>
       </w:r>
       <w:r>
         <w:fldChar w:fldCharType="begin" w:fldLock="1"/>
@@ -12798,8 +13052,13 @@
         <w:t>, this is still a good approximation</w:t>
       </w:r>
       <w:r>
-        <w:t xml:space="preserve"> (because </w:t>
-      </w:r>
+        <w:t xml:space="preserve"> (</w:t>
+      </w:r>
+      <w:proofErr w:type="gramStart"/>
+      <w:r>
+        <w:t xml:space="preserve">because </w:t>
+      </w:r>
+      <w:proofErr w:type="gramEnd"/>
       <m:oMath>
         <m:r>
           <w:rPr>
@@ -12889,8 +13148,16 @@
         <w:rPr>
           <w:rFonts w:eastAsiaTheme="minorEastAsia"/>
         </w:rPr>
-        <w:t xml:space="preserve">, CM decreases the population mean fitness with respect to NM, but SIM can increase the population mean fitness with respect to NM. A sufficient condition is that the mutation rate of individuals with below average fitness is increased. Because we assume that </w:t>
-      </w:r>
+        <w:t xml:space="preserve">, CM decreases the population mean fitness with respect to NM, but SIM can increase the population mean fitness with respect to NM. A sufficient condition is that the mutation rate of individuals with below average fitness is increased. Because we assume </w:t>
+      </w:r>
+      <w:proofErr w:type="gramStart"/>
+      <w:r>
+        <w:rPr>
+          <w:rFonts w:eastAsiaTheme="minorEastAsia"/>
+        </w:rPr>
+        <w:t xml:space="preserve">that </w:t>
+      </w:r>
+      <w:proofErr w:type="gramEnd"/>
       <m:oMath>
         <m:r>
           <w:rPr>
@@ -13037,16 +13304,16 @@
         </w:rPr>
       </w:pPr>
       <w:bookmarkStart w:id="16" w:name="_Ref360184146"/>
-      <w:r>
-        <w:rPr>
-          <w:rFonts w:eastAsiaTheme="minorEastAsia"/>
+      <w:bookmarkStart w:id="17" w:name="_GoBack"/>
+      <w:r>
+        <w:rPr>
           <w:noProof/>
         </w:rPr>
         <w:drawing>
-          <wp:inline distT="0" distB="0" distL="0" distR="0" wp14:anchorId="07AD6E51" wp14:editId="236DD30C">
-            <wp:extent cx="5276850" cy="4222750"/>
-            <wp:effectExtent l="0" t="0" r="0" b="6350"/>
-            <wp:docPr id="3" name="Picture 3" descr="D:\workspace\ruggedsim\manuscript\mean_fitness_tau_u.png"/>
+          <wp:inline distT="0" distB="0" distL="0" distR="0" wp14:anchorId="37AA5DEA" wp14:editId="1DE1AEAE">
+            <wp:extent cx="5274945" cy="4224020"/>
+            <wp:effectExtent l="0" t="0" r="1905" b="5080"/>
+            <wp:docPr id="5" name="Picture 5" descr="D:\workspace\ruggedsim\manuscript\mean_fitness_tau_u.png"/>
             <wp:cNvGraphicFramePr>
               <a:graphicFrameLocks xmlns:a="http://schemas.openxmlformats.org/drawingml/2006/main" noChangeAspect="1"/>
             </wp:cNvGraphicFramePr>
@@ -13054,7 +13321,7 @@
               <a:graphicData uri="http://schemas.openxmlformats.org/drawingml/2006/picture">
                 <pic:pic xmlns:pic="http://schemas.openxmlformats.org/drawingml/2006/picture">
                   <pic:nvPicPr>
-                    <pic:cNvPr id="0" name="Picture 1" descr="D:\workspace\ruggedsim\manuscript\mean_fitness_tau_u.png"/>
+                    <pic:cNvPr id="0" name="Picture 2" descr="D:\workspace\ruggedsim\manuscript\mean_fitness_tau_u.png"/>
                     <pic:cNvPicPr>
                       <a:picLocks noChangeAspect="1" noChangeArrowheads="1"/>
                     </pic:cNvPicPr>
@@ -13075,7 +13342,7 @@
                   <pic:spPr bwMode="auto">
                     <a:xfrm>
                       <a:off x="0" y="0"/>
-                      <a:ext cx="5276850" cy="4222750"/>
+                      <a:ext cx="5274945" cy="4224020"/>
                     </a:xfrm>
                     <a:prstGeom prst="rect">
                       <a:avLst/>
@@ -13091,12 +13358,13 @@
           </wp:inline>
         </w:drawing>
       </w:r>
+      <w:bookmarkEnd w:id="17"/>
     </w:p>
     <w:p>
       <w:pPr>
         <w:pStyle w:val="FigureLegend"/>
       </w:pPr>
-      <w:bookmarkStart w:id="17" w:name="_Ref360184242"/>
+      <w:bookmarkStart w:id="18" w:name="_Ref360184242"/>
       <w:r>
         <w:rPr>
           <w:b/>
@@ -13141,7 +13409,7 @@
         <w:fldChar w:fldCharType="end"/>
       </w:r>
       <w:bookmarkEnd w:id="16"/>
-      <w:bookmarkEnd w:id="17"/>
+      <w:bookmarkEnd w:id="18"/>
       <w:r>
         <w:rPr>
           <w:b/>
@@ -13396,13 +13664,7 @@
         <w:t xml:space="preserve">. The </w:t>
       </w:r>
       <w:r>
-        <w:t>'</w:t>
-      </w:r>
-      <w:r>
-        <w:t>x</w:t>
-      </w:r>
-      <w:r>
-        <w:t>'</w:t>
+        <w:t>"X"</w:t>
       </w:r>
       <w:r>
         <w:t xml:space="preserve"> marks the </w:t>
@@ -13607,6 +13869,7 @@
       <w:r>
         <w:t xml:space="preserve"> (including </w:t>
       </w:r>
+      <w:proofErr w:type="spellStart"/>
       <w:r>
         <w:rPr>
           <w:i/>
@@ -13614,6 +13877,7 @@
         </w:rPr>
         <w:t>ab</w:t>
       </w:r>
+      <w:proofErr w:type="spellEnd"/>
       <w:r>
         <w:t>)</w:t>
       </w:r>
@@ -13743,7 +14007,16 @@
           <w:iCs/>
           <w:lang w:bidi="hi-IN"/>
         </w:rPr>
-        <w:t>1/N</w:t>
+        <w:t>1/</w:t>
+      </w:r>
+      <w:proofErr w:type="spellStart"/>
+      <w:r>
+        <w:rPr>
+          <w:i/>
+          <w:iCs/>
+          <w:lang w:bidi="hi-IN"/>
+        </w:rPr>
+        <w:t>N</w:t>
       </w:r>
       <w:r>
         <w:rPr>
@@ -13760,6 +14033,7 @@
         </w:rPr>
         <w:t>q</w:t>
       </w:r>
+      <w:proofErr w:type="spellEnd"/>
       <w:r>
         <w:rPr>
           <w:lang w:bidi="hi-IN"/>
@@ -14709,6 +14983,8 @@
         </w:rPr>
         <w:t xml:space="preserve">The right-hand side approximations are for small values of </w:t>
       </w:r>
+      <w:proofErr w:type="spellStart"/>
+      <w:proofErr w:type="gramStart"/>
       <w:r>
         <w:rPr>
           <w:i/>
@@ -14723,6 +14999,8 @@
         </w:rPr>
         <w:t>U</w:t>
       </w:r>
+      <w:proofErr w:type="spellEnd"/>
+      <w:proofErr w:type="gramEnd"/>
       <w:r>
         <w:t>.</w:t>
       </w:r>
@@ -14844,6 +15122,7 @@
       <w:r>
         <w:t xml:space="preserve">adaptation with SIM-I is also faster than with NM, but not as fast as with CM because only single mutants </w:t>
       </w:r>
+      <w:proofErr w:type="spellStart"/>
       <w:r>
         <w:rPr>
           <w:i/>
@@ -14851,9 +15130,11 @@
         </w:rPr>
         <w:t>aB</w:t>
       </w:r>
+      <w:proofErr w:type="spellEnd"/>
       <w:r>
         <w:t xml:space="preserve"> and </w:t>
       </w:r>
+      <w:proofErr w:type="spellStart"/>
       <w:r>
         <w:rPr>
           <w:i/>
@@ -14861,6 +15142,7 @@
         </w:rPr>
         <w:t>Ab</w:t>
       </w:r>
+      <w:proofErr w:type="spellEnd"/>
       <w:r>
         <w:t xml:space="preserve"> hypermutate</w:t>
       </w:r>
@@ -15113,6 +15395,7 @@
         </w:rPr>
         <w:t xml:space="preserve">These approximations, and therefore these results, all depend on the constraints above, of which the most important is </w:t>
       </w:r>
+      <w:proofErr w:type="spellStart"/>
       <w:r>
         <w:rPr>
           <w:rFonts w:ascii="Times New Roman" w:eastAsiaTheme="minorEastAsia" w:hAnsi="Times New Roman" w:cs="Times New Roman"/>
@@ -15129,7 +15412,17 @@
           <w:iCs/>
           <w:lang w:bidi="hi-IN"/>
         </w:rPr>
-        <w:t>U&lt;s</w:t>
+        <w:t>U</w:t>
+      </w:r>
+      <w:proofErr w:type="spellEnd"/>
+      <w:r>
+        <w:rPr>
+          <w:rFonts w:eastAsiaTheme="minorEastAsia"/>
+          <w:i/>
+          <w:iCs/>
+          <w:lang w:bidi="hi-IN"/>
+        </w:rPr>
+        <w:t>&lt;s</w:t>
       </w:r>
       <w:r>
         <w:rPr>
@@ -15495,7 +15788,7 @@
       <w:pPr>
         <w:pStyle w:val="FigureLegend"/>
       </w:pPr>
-      <w:bookmarkStart w:id="18" w:name="_Ref360183592"/>
+      <w:bookmarkStart w:id="19" w:name="_Ref360183592"/>
       <w:r>
         <w:rPr>
           <w:b/>
@@ -15539,7 +15832,7 @@
         </w:rPr>
         <w:fldChar w:fldCharType="end"/>
       </w:r>
-      <w:bookmarkEnd w:id="18"/>
+      <w:bookmarkEnd w:id="19"/>
       <w:r>
         <w:rPr>
           <w:b/>
@@ -15675,8 +15968,6 @@
       <w:r>
         <w:t>triangles</w:t>
       </w:r>
-      <w:bookmarkStart w:id="19" w:name="_GoBack"/>
-      <w:bookmarkEnd w:id="19"/>
       <w:r>
         <w:t>) is stress-induced mutagenesis</w:t>
       </w:r>
@@ -16013,12 +16304,21 @@
         </w:rPr>
         <w:t xml:space="preserve">, </w:t>
       </w:r>
-      <w:r>
-        <w:rPr>
-          <w:i/>
-          <w:iCs/>
-        </w:rPr>
-        <w:t>τU&gt;s</w:t>
+      <w:proofErr w:type="spellStart"/>
+      <w:r>
+        <w:rPr>
+          <w:i/>
+          <w:iCs/>
+        </w:rPr>
+        <w:t>τU</w:t>
+      </w:r>
+      <w:proofErr w:type="spellEnd"/>
+      <w:r>
+        <w:rPr>
+          <w:i/>
+          <w:iCs/>
+        </w:rPr>
+        <w:t>&gt;s</w:t>
       </w:r>
       <w:r>
         <w:rPr>
@@ -16082,6 +16382,7 @@
       <w:r>
         <w:t xml:space="preserve"> or a mixed strategy with </w:t>
       </w:r>
+      <w:proofErr w:type="spellStart"/>
       <w:r>
         <w:rPr>
           <w:i/>
@@ -16097,6 +16398,7 @@
         </w:rPr>
         <w:t>CM</w:t>
       </w:r>
+      <w:proofErr w:type="spellEnd"/>
       <w:r>
         <w:t>=2</w:t>
       </w:r>
@@ -16115,7 +16417,15 @@
           <w:i/>
           <w:iCs/>
         </w:rPr>
-        <w:t xml:space="preserve"> τ</w:t>
+        <w:t xml:space="preserve"> </w:t>
+      </w:r>
+      <w:proofErr w:type="spellStart"/>
+      <w:r>
+        <w:rPr>
+          <w:i/>
+          <w:iCs/>
+        </w:rPr>
+        <w:t>τ</w:t>
       </w:r>
       <w:r>
         <w:rPr>
@@ -16125,6 +16435,7 @@
         </w:rPr>
         <w:t>SIM</w:t>
       </w:r>
+      <w:proofErr w:type="spellEnd"/>
       <w:r>
         <w:t>=</w:t>
       </w:r>
@@ -16521,6 +16832,7 @@
       <w:r>
         <w:t xml:space="preserve"> </w:t>
       </w:r>
+      <w:proofErr w:type="spellStart"/>
       <w:r>
         <w:rPr>
           <w:rFonts w:ascii="Times New Roman" w:hAnsi="Times New Roman" w:cs="Times New Roman"/>
@@ -16538,12 +16850,14 @@
         </w:rPr>
         <w:t>CM</w:t>
       </w:r>
+      <w:proofErr w:type="spellEnd"/>
       <w:r>
         <w:rPr>
           <w:rFonts w:ascii="Times New Roman" w:hAnsi="Times New Roman" w:cs="Times New Roman"/>
         </w:rPr>
         <w:t xml:space="preserve">-fold and of stressed individuals </w:t>
       </w:r>
+      <w:proofErr w:type="spellStart"/>
       <w:r>
         <w:rPr>
           <w:rFonts w:ascii="Times New Roman" w:hAnsi="Times New Roman" w:cs="Times New Roman"/>
@@ -16561,6 +16875,7 @@
         </w:rPr>
         <w:t>SIM</w:t>
       </w:r>
+      <w:proofErr w:type="spellEnd"/>
       <w:r>
         <w:rPr>
           <w:rFonts w:ascii="Times New Roman" w:hAnsi="Times New Roman" w:cs="Times New Roman"/>
@@ -16863,7 +17178,21 @@
         <w:rPr>
           <w:lang w:bidi="hi-IN"/>
         </w:rPr>
-        <w:t xml:space="preserve">. We showed that SIM breaks the trade-off between adaptability and adaptedness, allowing rapid adaptation without compromising the population mean fitness. </w:t>
+        <w:t xml:space="preserve">. We showed that SIM breaks the trade-off between adaptability and adaptedness, allowing rapid adaptation without compromising the population </w:t>
+      </w:r>
+      <w:proofErr w:type="gramStart"/>
+      <w:r>
+        <w:rPr>
+          <w:lang w:bidi="hi-IN"/>
+        </w:rPr>
+        <w:t>mean</w:t>
+      </w:r>
+      <w:proofErr w:type="gramEnd"/>
+      <w:r>
+        <w:rPr>
+          <w:lang w:bidi="hi-IN"/>
+        </w:rPr>
+        <w:t xml:space="preserve"> fitness. </w:t>
       </w:r>
     </w:p>
     <w:p>
@@ -17754,7 +18083,14 @@
         <w:rPr>
           <w:lang w:bidi="hi-IN"/>
         </w:rPr>
-        <w:t>that in contrast to constitutive mutagenesis</w:t>
+        <w:t xml:space="preserve">that in contrast to constitutive </w:t>
+      </w:r>
+      <w:proofErr w:type="gramStart"/>
+      <w:r>
+        <w:rPr>
+          <w:lang w:bidi="hi-IN"/>
+        </w:rPr>
+        <w:t>mutagenesis</w:t>
       </w:r>
       <w:r>
         <w:rPr>
@@ -17762,6 +18098,7 @@
         </w:rPr>
         <w:t>,</w:t>
       </w:r>
+      <w:proofErr w:type="gramEnd"/>
       <w:r>
         <w:rPr>
           <w:lang w:bidi="hi-IN"/>
@@ -18186,7 +18523,7 @@
           <w:rPr>
             <w:noProof/>
           </w:rPr>
-          <w:t>12</w:t>
+          <w:t>11</w:t>
         </w:r>
         <w:r>
           <w:rPr>
@@ -21467,7 +21804,7 @@
 </file>
 
 <file path=customXml/itemProps1.xml><?xml version="1.0" encoding="utf-8"?>
-<ds:datastoreItem xmlns:ds="http://schemas.openxmlformats.org/officeDocument/2006/customXml" ds:itemID="{4B8463E6-E126-4987-9D30-C5B20058A68E}">
+<ds:datastoreItem xmlns:ds="http://schemas.openxmlformats.org/officeDocument/2006/customXml" ds:itemID="{FA829C5C-0F57-45DD-A66E-6B44B7F455AA}">
   <ds:schemaRefs>
     <ds:schemaRef ds:uri="http://schemas.openxmlformats.org/officeDocument/2006/bibliography"/>
   </ds:schemaRefs>

</xml_diff>

<commit_message>
log-log inset in adaptation plot
</commit_message>
<xml_diff>
--- a/manuscript/ms2.docx
+++ b/manuscript/ms2.docx
@@ -13304,7 +13304,6 @@
         </w:rPr>
       </w:pPr>
       <w:bookmarkStart w:id="16" w:name="_Ref360184146"/>
-      <w:bookmarkStart w:id="17" w:name="_GoBack"/>
       <w:r>
         <w:rPr>
           <w:noProof/>
@@ -13358,13 +13357,12 @@
           </wp:inline>
         </w:drawing>
       </w:r>
-      <w:bookmarkEnd w:id="17"/>
     </w:p>
     <w:p>
       <w:pPr>
         <w:pStyle w:val="FigureLegend"/>
       </w:pPr>
-      <w:bookmarkStart w:id="18" w:name="_Ref360184242"/>
+      <w:bookmarkStart w:id="17" w:name="_Ref360184242"/>
       <w:r>
         <w:rPr>
           <w:b/>
@@ -13409,7 +13407,7 @@
         <w:fldChar w:fldCharType="end"/>
       </w:r>
       <w:bookmarkEnd w:id="16"/>
-      <w:bookmarkEnd w:id="18"/>
+      <w:bookmarkEnd w:id="17"/>
       <w:r>
         <w:rPr>
           <w:b/>
@@ -15738,7 +15736,7 @@
           <wp:inline distT="0" distB="0" distL="0" distR="0">
             <wp:extent cx="5274945" cy="4224020"/>
             <wp:effectExtent l="0" t="0" r="1905" b="5080"/>
-            <wp:docPr id="8" name="Picture 8" descr="D:\workspace\ruggedsim\manuscript\adaptation_s_0.05_logN_6.png"/>
+            <wp:docPr id="13" name="Picture 13" descr="D:\workspace\ruggedsim\manuscript\adaptation_with_inset_s_0.05_logN_6.png"/>
             <wp:cNvGraphicFramePr>
               <a:graphicFrameLocks xmlns:a="http://schemas.openxmlformats.org/drawingml/2006/main" noChangeAspect="1"/>
             </wp:cNvGraphicFramePr>
@@ -15746,7 +15744,7 @@
               <a:graphicData uri="http://schemas.openxmlformats.org/drawingml/2006/picture">
                 <pic:pic xmlns:pic="http://schemas.openxmlformats.org/drawingml/2006/picture">
                   <pic:nvPicPr>
-                    <pic:cNvPr id="0" name="Picture 3" descr="D:\workspace\ruggedsim\manuscript\adaptation_s_0.05_logN_6.png"/>
+                    <pic:cNvPr id="0" name="Picture 5" descr="D:\workspace\ruggedsim\manuscript\adaptation_with_inset_s_0.05_logN_6.png"/>
                     <pic:cNvPicPr>
                       <a:picLocks noChangeAspect="1" noChangeArrowheads="1"/>
                     </pic:cNvPicPr>
@@ -15788,7 +15786,7 @@
       <w:pPr>
         <w:pStyle w:val="FigureLegend"/>
       </w:pPr>
-      <w:bookmarkStart w:id="19" w:name="_Ref360183592"/>
+      <w:bookmarkStart w:id="18" w:name="_Ref360183592"/>
       <w:r>
         <w:rPr>
           <w:b/>
@@ -15832,7 +15830,7 @@
         </w:rPr>
         <w:fldChar w:fldCharType="end"/>
       </w:r>
-      <w:bookmarkEnd w:id="19"/>
+      <w:bookmarkEnd w:id="18"/>
       <w:r>
         <w:rPr>
           <w:b/>
@@ -16014,7 +16012,12 @@
         <w:t>.</w:t>
       </w:r>
       <w:r>
-        <w:t xml:space="preserve"> Parameters (see </w:t>
+        <w:t xml:space="preserve"> The inset shows the same results with log scale on both axes. </w:t>
+      </w:r>
+      <w:bookmarkStart w:id="19" w:name="_GoBack"/>
+      <w:bookmarkEnd w:id="19"/>
+      <w:r>
+        <w:t xml:space="preserve">Parameters (see </w:t>
       </w:r>
       <w:r>
         <w:fldChar w:fldCharType="begin"/>
@@ -16504,10 +16507,10 @@
           <w:noProof/>
         </w:rPr>
         <w:drawing>
-          <wp:inline distT="0" distB="0" distL="0" distR="0" wp14:anchorId="143D64BE" wp14:editId="124E848C">
-            <wp:extent cx="5276850" cy="4222750"/>
-            <wp:effectExtent l="0" t="0" r="0" b="6350"/>
-            <wp:docPr id="12" name="Picture 12" descr="D:\workspace\ruggedsim\manuscript\tradeoff.png"/>
+          <wp:inline distT="0" distB="0" distL="0" distR="0">
+            <wp:extent cx="5274945" cy="4224020"/>
+            <wp:effectExtent l="0" t="0" r="1905" b="5080"/>
+            <wp:docPr id="9" name="Picture 9" descr="D:\workspace\ruggedsim\manuscript\tradeoff_s_0.05_logN_6.png"/>
             <wp:cNvGraphicFramePr>
               <a:graphicFrameLocks xmlns:a="http://schemas.openxmlformats.org/drawingml/2006/main" noChangeAspect="1"/>
             </wp:cNvGraphicFramePr>
@@ -16515,7 +16518,7 @@
               <a:graphicData uri="http://schemas.openxmlformats.org/drawingml/2006/picture">
                 <pic:pic xmlns:pic="http://schemas.openxmlformats.org/drawingml/2006/picture">
                   <pic:nvPicPr>
-                    <pic:cNvPr id="0" name="Picture 9" descr="D:\workspace\ruggedsim\manuscript\tradeoff.png"/>
+                    <pic:cNvPr id="0" name="Picture 4" descr="D:\workspace\ruggedsim\manuscript\tradeoff_s_0.05_logN_6.png"/>
                     <pic:cNvPicPr>
                       <a:picLocks noChangeAspect="1" noChangeArrowheads="1"/>
                     </pic:cNvPicPr>
@@ -16536,7 +16539,7 @@
                   <pic:spPr bwMode="auto">
                     <a:xfrm>
                       <a:off x="0" y="0"/>
-                      <a:ext cx="5276850" cy="4222750"/>
+                      <a:ext cx="5274945" cy="4224020"/>
                     </a:xfrm>
                     <a:prstGeom prst="rect">
                       <a:avLst/>
@@ -17095,20 +17098,28 @@
     </w:p>
     <w:p>
       <w:pPr>
-        <w:pStyle w:val="Heading1"/>
+        <w:pStyle w:val="FigureLegend"/>
         <w:rPr>
           <w:lang w:bidi="hi-IN"/>
         </w:rPr>
       </w:pPr>
       <w:r>
         <w:rPr>
-          <w:lang w:bidi="hi-IN"/>
-        </w:rPr>
-        <w:t>Discussion</w:t>
+          <w:highlight w:val="yellow"/>
+          <w:lang w:bidi="hi-IN"/>
+        </w:rPr>
+        <w:t>PLEASE SEE X AND Y LABELS</w:t>
+      </w:r>
+      <w:r>
+        <w:rPr>
+          <w:lang w:bidi="hi-IN"/>
+        </w:rPr>
+        <w:t>. Other option is "Fold-change in mean fitness/adaptation rate"</w:t>
       </w:r>
     </w:p>
     <w:p>
       <w:pPr>
+        <w:pStyle w:val="Heading1"/>
         <w:rPr>
           <w:lang w:bidi="hi-IN"/>
         </w:rPr>
@@ -17117,82 +17128,7 @@
         <w:rPr>
           <w:lang w:bidi="hi-IN"/>
         </w:rPr>
-        <w:t xml:space="preserve">We developed </w:t>
-      </w:r>
-      <w:r>
-        <w:rPr>
-          <w:lang w:bidi="hi-IN"/>
-        </w:rPr>
-        <w:t xml:space="preserve">a </w:t>
-      </w:r>
-      <w:r>
-        <w:rPr>
-          <w:lang w:bidi="hi-IN"/>
-        </w:rPr>
-        <w:t xml:space="preserve">theoretical </w:t>
-      </w:r>
-      <w:r>
-        <w:rPr>
-          <w:lang w:bidi="hi-IN"/>
-        </w:rPr>
-        <w:t>basis</w:t>
-      </w:r>
-      <w:r>
-        <w:rPr>
-          <w:lang w:bidi="hi-IN"/>
-        </w:rPr>
-        <w:t xml:space="preserve"> to analyze the effect of stress-induced mutagenesis on both adaptability – the capacity of populations to adapt to new conditions – and on adaptedness – the ability of populations to remain adapted under stable conditions </w:t>
-      </w:r>
-      <w:r>
-        <w:rPr>
-          <w:lang w:bidi="hi-IN"/>
-        </w:rPr>
-        <w:fldChar w:fldCharType="begin" w:fldLock="1"/>
-      </w:r>
-      <w:r>
-        <w:rPr>
-          <w:lang w:bidi="hi-IN"/>
-        </w:rPr>
-        <w:instrText>ADDIN CSL_CITATION { "citationItems" : [ { "id" : "ITEM-1", "itemData" : { "author" : [ { "dropping-particle" : "", "family" : "Leigh", "given" : "Egbert Giles Jr.", "non-dropping-particle" : "", "parse-names" : false, "suffix" : "" } ], "container-title" : "The American Naturalist", "id" : "ITEM-1", "issue" : "937", "issued" : { "date-parts" : [ [ "1970" ] ] }, "note" : "- \"This report calculates the selection pressures acting on different types of mutator genes\"\n - in asexuals selection favors the (Kimura's 1967) optimum mutation rate. in some environments this is far higher than the physiologically feasiable minimum.\n- ", "page" : "301-305", "title" : "Natural Selection and Mutability", "type" : "article-journal", "volume" : "104" }, "uris" : [ "http://www.mendeley.com/documents/?uuid=fb67ef57-18bf-4013-8a0f-ad3ca15d5543" ] } ], "mendeley" : { "previouslyFormattedCitation" : "(Leigh 1970)" }, "properties" : { "noteIndex" : 0 }, "schema" : "https://github.com/citation-style-language/schema/raw/master/csl-citation.json" }</w:instrText>
-      </w:r>
-      <w:r>
-        <w:rPr>
-          <w:lang w:bidi="hi-IN"/>
-        </w:rPr>
-        <w:fldChar w:fldCharType="separate"/>
-      </w:r>
-      <w:r>
-        <w:rPr>
-          <w:noProof/>
-          <w:lang w:bidi="hi-IN"/>
-        </w:rPr>
-        <w:t>(Leigh 1970)</w:t>
-      </w:r>
-      <w:r>
-        <w:rPr>
-          <w:lang w:bidi="hi-IN"/>
-        </w:rPr>
-        <w:fldChar w:fldCharType="end"/>
-      </w:r>
-      <w:r>
-        <w:rPr>
-          <w:lang w:bidi="hi-IN"/>
-        </w:rPr>
-        <w:t xml:space="preserve">. We showed that SIM breaks the trade-off between adaptability and adaptedness, allowing rapid adaptation without compromising the population </w:t>
-      </w:r>
-      <w:proofErr w:type="gramStart"/>
-      <w:r>
-        <w:rPr>
-          <w:lang w:bidi="hi-IN"/>
-        </w:rPr>
-        <w:t>mean</w:t>
-      </w:r>
-      <w:proofErr w:type="gramEnd"/>
-      <w:r>
-        <w:rPr>
-          <w:lang w:bidi="hi-IN"/>
-        </w:rPr>
-        <w:t xml:space="preserve"> fitness. </w:t>
+        <w:t>Discussion</w:t>
       </w:r>
     </w:p>
     <w:p>
@@ -17205,6 +17141,94 @@
         <w:rPr>
           <w:lang w:bidi="hi-IN"/>
         </w:rPr>
+        <w:t xml:space="preserve">We developed </w:t>
+      </w:r>
+      <w:r>
+        <w:rPr>
+          <w:lang w:bidi="hi-IN"/>
+        </w:rPr>
+        <w:t xml:space="preserve">a </w:t>
+      </w:r>
+      <w:r>
+        <w:rPr>
+          <w:lang w:bidi="hi-IN"/>
+        </w:rPr>
+        <w:t xml:space="preserve">theoretical </w:t>
+      </w:r>
+      <w:r>
+        <w:rPr>
+          <w:lang w:bidi="hi-IN"/>
+        </w:rPr>
+        <w:t>basis</w:t>
+      </w:r>
+      <w:r>
+        <w:rPr>
+          <w:lang w:bidi="hi-IN"/>
+        </w:rPr>
+        <w:t xml:space="preserve"> to analyze the effect of stress-induced mutagenesis on both adaptability – the capacity of populations to adapt to new conditions – and on adaptedness – the ability of populations to remain adapted under stable conditions </w:t>
+      </w:r>
+      <w:r>
+        <w:rPr>
+          <w:lang w:bidi="hi-IN"/>
+        </w:rPr>
+        <w:fldChar w:fldCharType="begin" w:fldLock="1"/>
+      </w:r>
+      <w:r>
+        <w:rPr>
+          <w:lang w:bidi="hi-IN"/>
+        </w:rPr>
+        <w:instrText>ADDIN CSL_CITATION { "citationItems" : [ { "id" : "ITEM-1", "itemData" : { "author" : [ { "dropping-particle" : "", "family" : "Leigh", "given" : "Egbert Giles Jr.", "non-dropping-particle" : "", "parse-names" : false, "suffix" : "" } ], "container-title" : "The American Naturalist", "id" : "ITEM-1", "issue" : "937", "issued" : { "date-parts" : [ [ "1970" ] ] }, "note" : "- \"This report calculates the selection pressures acting on different types of mutator genes\"\n - in asexuals selection favors the (Kimura's 1967) optimum mutation rate. in some environments this is far higher than the physiologically feasiable minimum.\n- ", "page" : "301-305", "title" : "Natural Selection and Mutability", "type" : "article-journal", "volume" : "104" }, "uris" : [ "http://www.mendeley.com/documents/?uuid=fb67ef57-18bf-4013-8a0f-ad3ca15d5543" ] } ], "mendeley" : { "previouslyFormattedCitation" : "(Leigh 1970)" }, "properties" : { "noteIndex" : 0 }, "schema" : "https://github.com/citation-style-language/schema/raw/master/csl-citation.json" }</w:instrText>
+      </w:r>
+      <w:r>
+        <w:rPr>
+          <w:lang w:bidi="hi-IN"/>
+        </w:rPr>
+        <w:fldChar w:fldCharType="separate"/>
+      </w:r>
+      <w:r>
+        <w:rPr>
+          <w:noProof/>
+          <w:lang w:bidi="hi-IN"/>
+        </w:rPr>
+        <w:t>(Leigh 1970)</w:t>
+      </w:r>
+      <w:r>
+        <w:rPr>
+          <w:lang w:bidi="hi-IN"/>
+        </w:rPr>
+        <w:fldChar w:fldCharType="end"/>
+      </w:r>
+      <w:r>
+        <w:rPr>
+          <w:lang w:bidi="hi-IN"/>
+        </w:rPr>
+        <w:t xml:space="preserve">. We showed that SIM breaks the trade-off between adaptability and adaptedness, allowing rapid adaptation without compromising the population </w:t>
+      </w:r>
+      <w:proofErr w:type="gramStart"/>
+      <w:r>
+        <w:rPr>
+          <w:lang w:bidi="hi-IN"/>
+        </w:rPr>
+        <w:t>mean</w:t>
+      </w:r>
+      <w:proofErr w:type="gramEnd"/>
+      <w:r>
+        <w:rPr>
+          <w:lang w:bidi="hi-IN"/>
+        </w:rPr>
+        <w:t xml:space="preserve"> fitness. </w:t>
+      </w:r>
+    </w:p>
+    <w:p>
+      <w:pPr>
+        <w:rPr>
+          <w:lang w:bidi="hi-IN"/>
+        </w:rPr>
+      </w:pPr>
+      <w:r>
+        <w:rPr>
+          <w:lang w:bidi="hi-IN"/>
+        </w:rPr>
         <w:t xml:space="preserve">One of the features included in our model was that of a mixed strategy – a mutational strategy that combines CM and SIM. There are two examples of such as strategy. First, if individuals' </w:t>
       </w:r>
       <w:r>
@@ -17217,7 +17241,14 @@
         <w:rPr>
           <w:lang w:bidi="hi-IN"/>
         </w:rPr>
-        <w:t xml:space="preserve"> (which is the case in any biological realistic scenario) then </w:t>
+        <w:t xml:space="preserve"> (which is the case in any </w:t>
+      </w:r>
+      <w:r>
+        <w:rPr>
+          <w:lang w:bidi="hi-IN"/>
+        </w:rPr>
+        <w:lastRenderedPageBreak/>
+        <w:t xml:space="preserve">biological realistic scenario) then </w:t>
       </w:r>
       <w:r>
         <w:rPr>
@@ -17229,14 +17260,7 @@
         <w:rPr>
           <w:lang w:bidi="hi-IN"/>
         </w:rPr>
-        <w:t xml:space="preserve"> expect that there would be errors in the </w:t>
-      </w:r>
-      <w:r>
-        <w:rPr>
-          <w:lang w:bidi="hi-IN"/>
-        </w:rPr>
-        <w:lastRenderedPageBreak/>
-        <w:t>induction of mutagenesis: induction of mutagenesis without stress</w:t>
+        <w:t xml:space="preserve"> expect that there would be errors in the induction of mutagenesis: induction of mutagenesis without stress</w:t>
       </w:r>
       <w:r>
         <w:rPr>
@@ -18052,7 +18076,14 @@
         <w:rPr>
           <w:lang w:bidi="hi-IN"/>
         </w:rPr>
-        <w:t>. We provide theoretical treatment of this concept. We show that stress-</w:t>
+        <w:t xml:space="preserve">. We provide theoretical treatment of this concept. </w:t>
+      </w:r>
+      <w:r>
+        <w:rPr>
+          <w:lang w:bidi="hi-IN"/>
+        </w:rPr>
+        <w:lastRenderedPageBreak/>
+        <w:t>We show that stress-</w:t>
       </w:r>
       <w:r>
         <w:rPr>
@@ -18070,14 +18101,7 @@
         <w:rPr>
           <w:lang w:bidi="hi-IN"/>
         </w:rPr>
-        <w:t xml:space="preserve"> </w:t>
-      </w:r>
-      <w:r>
-        <w:rPr>
-          <w:lang w:bidi="hi-IN"/>
-        </w:rPr>
-        <w:lastRenderedPageBreak/>
-        <w:t xml:space="preserve">and </w:t>
+        <w:t xml:space="preserve"> and </w:t>
       </w:r>
       <w:r>
         <w:rPr>
@@ -18523,7 +18547,7 @@
           <w:rPr>
             <w:noProof/>
           </w:rPr>
-          <w:t>11</w:t>
+          <w:t>12</w:t>
         </w:r>
         <w:r>
           <w:rPr>
@@ -21804,7 +21828,7 @@
 </file>
 
 <file path=customXml/itemProps1.xml><?xml version="1.0" encoding="utf-8"?>
-<ds:datastoreItem xmlns:ds="http://schemas.openxmlformats.org/officeDocument/2006/customXml" ds:itemID="{FA829C5C-0F57-45DD-A66E-6B44B7F455AA}">
+<ds:datastoreItem xmlns:ds="http://schemas.openxmlformats.org/officeDocument/2006/customXml" ds:itemID="{D28B49DB-557D-40F7-91CA-311ECF15DB9A}">
   <ds:schemaRefs>
     <ds:schemaRef ds:uri="http://schemas.openxmlformats.org/officeDocument/2006/bibliography"/>
   </ds:schemaRefs>

</xml_diff>

<commit_message>
remarks from Lilach in yellow
</commit_message>
<xml_diff>
--- a/manuscript/ms2.docx
+++ b/manuscript/ms2.docx
@@ -171,7 +171,7 @@
           <w:noProof/>
           <w:lang w:bidi="hi-IN"/>
         </w:rPr>
-        <w:t>July 2, 2013</w:t>
+        <w:t>July 3, 2013</w:t>
       </w:r>
       <w:r>
         <w:rPr>
@@ -928,16 +928,12 @@
       <w:proofErr w:type="gramStart"/>
       <w:r>
         <w:rPr>
-          <w:i/>
-          <w:iCs/>
           <w:lang w:bidi="hi-IN"/>
         </w:rPr>
         <w:t>=</w:t>
       </w:r>
       <w:r>
         <w:rPr>
-          <w:i/>
-          <w:iCs/>
           <w:lang w:bidi="hi-IN"/>
         </w:rPr>
         <w:t>(</w:t>
@@ -945,11 +941,23 @@
       <w:proofErr w:type="gramEnd"/>
       <w:r>
         <w:rPr>
-          <w:i/>
-          <w:iCs/>
-          <w:lang w:bidi="hi-IN"/>
-        </w:rPr>
-        <w:t>1-s)</w:t>
+          <w:lang w:bidi="hi-IN"/>
+        </w:rPr>
+        <w:t>1-</w:t>
+      </w:r>
+      <w:r>
+        <w:rPr>
+          <w:i/>
+          <w:iCs/>
+          <w:lang w:bidi="hi-IN"/>
+        </w:rPr>
+        <w:t>s</w:t>
+      </w:r>
+      <w:r>
+        <w:rPr>
+          <w:lang w:bidi="hi-IN"/>
+        </w:rPr>
+        <w:t>)</w:t>
       </w:r>
       <w:r>
         <w:rPr>
@@ -1016,7 +1024,21 @@
           <w:iCs/>
           <w:lang w:bidi="hi-IN"/>
         </w:rPr>
-        <w:t>s&gt;U</w:t>
+        <w:t>s</w:t>
+      </w:r>
+      <w:r>
+        <w:rPr>
+          <w:lang w:bidi="hi-IN"/>
+        </w:rPr>
+        <w:t>&gt;</w:t>
+      </w:r>
+      <w:r>
+        <w:rPr>
+          <w:i/>
+          <w:iCs/>
+          <w:lang w:bidi="hi-IN"/>
+        </w:rPr>
+        <w:t>U</w:t>
       </w:r>
       <w:r>
         <w:rPr>
@@ -1973,7 +1995,14 @@
                     <w:rFonts w:ascii="Cambria Math" w:hAnsi="Cambria Math"/>
                     <w:lang w:bidi="hi-IN"/>
                   </w:rPr>
-                  <m:t xml:space="preserve">∙P(k-x beneficial mutations),  </m:t>
+                  <m:t>∙P(k-x benefi</m:t>
+                </m:r>
+                <m:r>
+                  <w:rPr>
+                    <w:rFonts w:ascii="Cambria Math" w:hAnsi="Cambria Math"/>
+                    <w:lang w:bidi="hi-IN"/>
+                  </w:rPr>
+                  <m:t xml:space="preserve">cial mutations),  </m:t>
                 </m:r>
                 <m:r>
                   <w:rPr>
@@ -2355,24 +2384,21 @@
         <w:t xml:space="preserve">from </w:t>
       </w:r>
       <w:r>
-        <w:rPr>
-          <w:i/>
-          <w:iCs/>
-        </w:rPr>
-        <w:t>(1-s</w:t>
+        <w:t>(1-</w:t>
+      </w:r>
+      <w:r>
+        <w:rPr>
+          <w:i/>
+          <w:iCs/>
+        </w:rPr>
+        <w:t>s</w:t>
       </w:r>
       <w:proofErr w:type="gramStart"/>
       <w:r>
-        <w:rPr>
-          <w:i/>
-          <w:iCs/>
-        </w:rPr>
         <w:t>)</w:t>
       </w:r>
       <w:r>
         <w:rPr>
-          <w:i/>
-          <w:iCs/>
           <w:vertAlign w:val="superscript"/>
         </w:rPr>
         <w:t>2</w:t>
@@ -2386,21 +2412,27 @@
         <w:t xml:space="preserve"> </w:t>
       </w:r>
       <w:r>
+        <w:t>to</w:t>
+      </w:r>
+      <w:r>
+        <w:rPr>
+          <w:i/>
+          <w:iCs/>
+        </w:rPr>
         <w:t xml:space="preserve"> </w:t>
       </w:r>
       <w:r>
-        <w:rPr>
-          <w:i/>
-          <w:iCs/>
-        </w:rPr>
-        <w:t>1</w:t>
-      </w:r>
-      <w:r>
-        <w:rPr>
-          <w:i/>
-          <w:iCs/>
-        </w:rPr>
-        <w:t>+sH</w:t>
+        <w:t xml:space="preserve"> </w:t>
+      </w:r>
+      <w:r>
+        <w:t>1+</w:t>
+      </w:r>
+      <w:r>
+        <w:rPr>
+          <w:i/>
+          <w:iCs/>
+        </w:rPr>
+        <w:t>sH</w:t>
       </w:r>
       <w:r>
         <w:t xml:space="preserve"> (</w:t>
@@ -3015,14 +3047,27 @@
             <w:r>
               <w:t>(</w:t>
             </w:r>
-            <w:fldSimple w:instr=" SEQ Equation ">
-              <w:r>
-                <w:rPr>
-                  <w:noProof/>
-                </w:rPr>
-                <w:t>1</w:t>
-              </w:r>
-            </w:fldSimple>
+            <w:r>
+              <w:fldChar w:fldCharType="begin"/>
+            </w:r>
+            <w:r>
+              <w:instrText xml:space="preserve"> SEQ Equation </w:instrText>
+            </w:r>
+            <w:r>
+              <w:fldChar w:fldCharType="separate"/>
+            </w:r>
+            <w:r>
+              <w:rPr>
+                <w:noProof/>
+              </w:rPr>
+              <w:t>1</w:t>
+            </w:r>
+            <w:r>
+              <w:rPr>
+                <w:noProof/>
+              </w:rPr>
+              <w:fldChar w:fldCharType="end"/>
+            </w:r>
             <w:r>
               <w:t>)</w:t>
             </w:r>
@@ -3119,14 +3164,27 @@
         <w:lastRenderedPageBreak/>
         <w:t xml:space="preserve">Table </w:t>
       </w:r>
-      <w:fldSimple w:instr=" SEQ Table \* ARABIC ">
-        <w:r>
-          <w:rPr>
-            <w:noProof/>
-          </w:rPr>
-          <w:t>1</w:t>
-        </w:r>
-      </w:fldSimple>
+      <w:r>
+        <w:fldChar w:fldCharType="begin"/>
+      </w:r>
+      <w:r>
+        <w:instrText xml:space="preserve"> SEQ Table \* ARABIC </w:instrText>
+      </w:r>
+      <w:r>
+        <w:fldChar w:fldCharType="separate"/>
+      </w:r>
+      <w:r>
+        <w:rPr>
+          <w:noProof/>
+        </w:rPr>
+        <w:t>1</w:t>
+      </w:r>
+      <w:r>
+        <w:rPr>
+          <w:noProof/>
+        </w:rPr>
+        <w:fldChar w:fldCharType="end"/>
+      </w:r>
       <w:bookmarkEnd w:id="1"/>
       <w:r>
         <w:t xml:space="preserve"> </w:t>
@@ -3712,6 +3770,14 @@
               <w:pStyle w:val="FigureLegend"/>
               <w:cnfStyle w:val="000000000000" w:firstRow="0" w:lastRow="0" w:firstColumn="0" w:lastColumn="0" w:oddVBand="0" w:evenVBand="0" w:oddHBand="0" w:evenHBand="0" w:firstRowFirstColumn="0" w:firstRowLastColumn="0" w:lastRowFirstColumn="0" w:lastRowLastColumn="0"/>
             </w:pPr>
+            <w:bookmarkStart w:id="2" w:name="_GoBack"/>
+            <w:bookmarkEnd w:id="2"/>
+            <w:r>
+              <w:rPr>
+                <w:highlight w:val="yellow"/>
+              </w:rPr>
+              <w:t>ESTIMATE HERE</w:t>
+            </w:r>
           </w:p>
         </w:tc>
       </w:tr>
@@ -4067,22 +4133,35 @@
             <w:vAlign w:val="center"/>
           </w:tcPr>
           <w:p>
-            <w:bookmarkStart w:id="2" w:name="_Ref360530713"/>
+            <w:bookmarkStart w:id="3" w:name="_Ref360530713"/>
             <w:r>
               <w:t>(</w:t>
             </w:r>
-            <w:fldSimple w:instr=" SEQ Equation ">
-              <w:r>
-                <w:rPr>
-                  <w:noProof/>
-                </w:rPr>
-                <w:t>2</w:t>
-              </w:r>
-            </w:fldSimple>
+            <w:r>
+              <w:fldChar w:fldCharType="begin"/>
+            </w:r>
+            <w:r>
+              <w:instrText xml:space="preserve"> SEQ Equation </w:instrText>
+            </w:r>
+            <w:r>
+              <w:fldChar w:fldCharType="separate"/>
+            </w:r>
+            <w:r>
+              <w:rPr>
+                <w:noProof/>
+              </w:rPr>
+              <w:t>2</w:t>
+            </w:r>
+            <w:r>
+              <w:rPr>
+                <w:noProof/>
+              </w:rPr>
+              <w:fldChar w:fldCharType="end"/>
+            </w:r>
             <w:r>
               <w:t>)</w:t>
             </w:r>
-            <w:bookmarkEnd w:id="2"/>
+            <w:bookmarkEnd w:id="3"/>
           </w:p>
         </w:tc>
       </w:tr>
@@ -4709,22 +4788,35 @@
             <w:vAlign w:val="center"/>
           </w:tcPr>
           <w:p>
-            <w:bookmarkStart w:id="3" w:name="_Ref354134924"/>
+            <w:bookmarkStart w:id="4" w:name="_Ref354134924"/>
             <w:r>
               <w:t>(</w:t>
             </w:r>
-            <w:fldSimple w:instr=" SEQ Equation ">
-              <w:r>
-                <w:rPr>
-                  <w:noProof/>
-                </w:rPr>
-                <w:t>3</w:t>
-              </w:r>
-            </w:fldSimple>
+            <w:r>
+              <w:fldChar w:fldCharType="begin"/>
+            </w:r>
+            <w:r>
+              <w:instrText xml:space="preserve"> SEQ Equation </w:instrText>
+            </w:r>
+            <w:r>
+              <w:fldChar w:fldCharType="separate"/>
+            </w:r>
+            <w:r>
+              <w:rPr>
+                <w:noProof/>
+              </w:rPr>
+              <w:t>3</w:t>
+            </w:r>
+            <w:r>
+              <w:rPr>
+                <w:noProof/>
+              </w:rPr>
+              <w:fldChar w:fldCharType="end"/>
+            </w:r>
             <w:r>
               <w:t>)</w:t>
             </w:r>
-            <w:bookmarkEnd w:id="3"/>
+            <w:bookmarkEnd w:id="4"/>
           </w:p>
         </w:tc>
       </w:tr>
@@ -5101,22 +5193,35 @@
             <w:vAlign w:val="center"/>
           </w:tcPr>
           <w:p>
-            <w:bookmarkStart w:id="4" w:name="_Ref354134926"/>
+            <w:bookmarkStart w:id="5" w:name="_Ref354134926"/>
             <w:r>
               <w:t>(</w:t>
             </w:r>
-            <w:fldSimple w:instr=" SEQ Equation ">
-              <w:r>
-                <w:rPr>
-                  <w:noProof/>
-                </w:rPr>
-                <w:t>4</w:t>
-              </w:r>
-            </w:fldSimple>
+            <w:r>
+              <w:fldChar w:fldCharType="begin"/>
+            </w:r>
+            <w:r>
+              <w:instrText xml:space="preserve"> SEQ Equation </w:instrText>
+            </w:r>
+            <w:r>
+              <w:fldChar w:fldCharType="separate"/>
+            </w:r>
+            <w:r>
+              <w:rPr>
+                <w:noProof/>
+              </w:rPr>
+              <w:t>4</w:t>
+            </w:r>
+            <w:r>
+              <w:rPr>
+                <w:noProof/>
+              </w:rPr>
+              <w:fldChar w:fldCharType="end"/>
+            </w:r>
             <w:r>
               <w:t>)</w:t>
             </w:r>
-            <w:bookmarkEnd w:id="4"/>
+            <w:bookmarkEnd w:id="5"/>
           </w:p>
         </w:tc>
       </w:tr>
@@ -5233,11 +5338,11 @@
       <w:pPr>
         <w:pStyle w:val="Heading3"/>
       </w:pPr>
-      <w:bookmarkStart w:id="5" w:name="_Ref354319797"/>
+      <w:bookmarkStart w:id="6" w:name="_Ref354319797"/>
       <w:r>
         <w:t xml:space="preserve">Fixation probability with stress-induced </w:t>
       </w:r>
-      <w:bookmarkEnd w:id="5"/>
+      <w:bookmarkEnd w:id="6"/>
       <w:r>
         <w:t>mutagenesis</w:t>
       </w:r>
@@ -5488,14 +5593,27 @@
             <w:r>
               <w:t>(</w:t>
             </w:r>
-            <w:fldSimple w:instr=" SEQ Equation ">
-              <w:r>
-                <w:rPr>
-                  <w:noProof/>
-                </w:rPr>
-                <w:t>5</w:t>
-              </w:r>
-            </w:fldSimple>
+            <w:r>
+              <w:fldChar w:fldCharType="begin"/>
+            </w:r>
+            <w:r>
+              <w:instrText xml:space="preserve"> SEQ Equation </w:instrText>
+            </w:r>
+            <w:r>
+              <w:fldChar w:fldCharType="separate"/>
+            </w:r>
+            <w:r>
+              <w:rPr>
+                <w:noProof/>
+              </w:rPr>
+              <w:t>5</w:t>
+            </w:r>
+            <w:r>
+              <w:rPr>
+                <w:noProof/>
+              </w:rPr>
+              <w:fldChar w:fldCharType="end"/>
+            </w:r>
             <w:r>
               <w:t>)</w:t>
             </w:r>
@@ -5509,7 +5627,7 @@
           <w:lang w:bidi="hi-IN"/>
         </w:rPr>
       </w:pPr>
-      <w:bookmarkStart w:id="6" w:name="_Ref360181968"/>
+      <w:bookmarkStart w:id="7" w:name="_Ref360181968"/>
       <w:r>
         <w:rPr>
           <w:lang w:bidi="hi-IN"/>
@@ -5604,7 +5722,7 @@
       <w:r>
         <w:t>Adaptation rate</w:t>
       </w:r>
-      <w:bookmarkEnd w:id="6"/>
+      <w:bookmarkEnd w:id="7"/>
     </w:p>
     <w:p>
       <w:r>
@@ -6073,14 +6191,27 @@
             <w:r>
               <w:t>(</w:t>
             </w:r>
-            <w:fldSimple w:instr=" SEQ Equation ">
-              <w:r>
-                <w:rPr>
-                  <w:noProof/>
-                </w:rPr>
-                <w:t>12</w:t>
-              </w:r>
-            </w:fldSimple>
+            <w:r>
+              <w:fldChar w:fldCharType="begin"/>
+            </w:r>
+            <w:r>
+              <w:instrText xml:space="preserve"> SEQ Equation </w:instrText>
+            </w:r>
+            <w:r>
+              <w:fldChar w:fldCharType="separate"/>
+            </w:r>
+            <w:r>
+              <w:rPr>
+                <w:noProof/>
+              </w:rPr>
+              <w:t>12</w:t>
+            </w:r>
+            <w:r>
+              <w:rPr>
+                <w:noProof/>
+              </w:rPr>
+              <w:fldChar w:fldCharType="end"/>
+            </w:r>
             <w:r>
               <w:t>)</w:t>
             </w:r>
@@ -6106,11 +6237,11 @@
       <w:pPr>
         <w:pStyle w:val="Heading2"/>
       </w:pPr>
-      <w:bookmarkStart w:id="7" w:name="_Ref359745744"/>
+      <w:bookmarkStart w:id="8" w:name="_Ref359745744"/>
       <w:r>
         <w:t>Mutation-selection balance</w:t>
       </w:r>
-      <w:bookmarkEnd w:id="7"/>
+      <w:bookmarkEnd w:id="8"/>
       <w:r>
         <w:t xml:space="preserve"> (MSB)</w:t>
       </w:r>
@@ -6724,7 +6855,7 @@
           <w:bCs/>
         </w:rPr>
       </w:pPr>
-      <w:bookmarkStart w:id="8" w:name="_Ref360184146"/>
+      <w:bookmarkStart w:id="9" w:name="_Ref360184146"/>
       <w:r>
         <w:rPr>
           <w:noProof/>
@@ -6783,7 +6914,7 @@
       <w:pPr>
         <w:pStyle w:val="FigureLegend"/>
       </w:pPr>
-      <w:bookmarkStart w:id="9" w:name="_Ref360184242"/>
+      <w:bookmarkStart w:id="10" w:name="_Ref360184242"/>
       <w:r>
         <w:rPr>
           <w:b/>
@@ -6827,8 +6958,8 @@
         </w:rPr>
         <w:fldChar w:fldCharType="end"/>
       </w:r>
-      <w:bookmarkEnd w:id="8"/>
       <w:bookmarkEnd w:id="9"/>
+      <w:bookmarkEnd w:id="10"/>
       <w:r>
         <w:rPr>
           <w:b/>
@@ -7131,6 +7262,15 @@
       </w:r>
       <w:r>
         <w:t>.</w:t>
+      </w:r>
+      <w:r>
+        <w:t xml:space="preserve"> </w:t>
+      </w:r>
+      <w:r>
+        <w:rPr>
+          <w:highlight w:val="yellow"/>
+        </w:rPr>
+        <w:t>FIX TICKS</w:t>
       </w:r>
     </w:p>
     <w:p>
@@ -7394,22 +7534,35 @@
             <w:vAlign w:val="center"/>
           </w:tcPr>
           <w:p>
-            <w:bookmarkStart w:id="10" w:name="_Ref360526047"/>
+            <w:bookmarkStart w:id="11" w:name="_Ref360526047"/>
             <w:r>
               <w:t>(</w:t>
             </w:r>
-            <w:fldSimple w:instr=" SEQ Equation ">
-              <w:r>
-                <w:rPr>
-                  <w:noProof/>
-                </w:rPr>
-                <w:t>13</w:t>
-              </w:r>
-            </w:fldSimple>
+            <w:r>
+              <w:fldChar w:fldCharType="begin"/>
+            </w:r>
+            <w:r>
+              <w:instrText xml:space="preserve"> SEQ Equation </w:instrText>
+            </w:r>
+            <w:r>
+              <w:fldChar w:fldCharType="separate"/>
+            </w:r>
+            <w:r>
+              <w:rPr>
+                <w:noProof/>
+              </w:rPr>
+              <w:t>13</w:t>
+            </w:r>
+            <w:r>
+              <w:rPr>
+                <w:noProof/>
+              </w:rPr>
+              <w:fldChar w:fldCharType="end"/>
+            </w:r>
             <w:r>
               <w:t>)</w:t>
             </w:r>
-            <w:bookmarkEnd w:id="10"/>
+            <w:bookmarkEnd w:id="11"/>
           </w:p>
         </w:tc>
       </w:tr>
@@ -7558,14 +7711,27 @@
             <w:r>
               <w:t>(</w:t>
             </w:r>
-            <w:fldSimple w:instr=" SEQ Equation ">
-              <w:r>
-                <w:rPr>
-                  <w:noProof/>
-                </w:rPr>
-                <w:t>14</w:t>
-              </w:r>
-            </w:fldSimple>
+            <w:r>
+              <w:fldChar w:fldCharType="begin"/>
+            </w:r>
+            <w:r>
+              <w:instrText xml:space="preserve"> SEQ Equation </w:instrText>
+            </w:r>
+            <w:r>
+              <w:fldChar w:fldCharType="separate"/>
+            </w:r>
+            <w:r>
+              <w:rPr>
+                <w:noProof/>
+              </w:rPr>
+              <w:t>14</w:t>
+            </w:r>
+            <w:r>
+              <w:rPr>
+                <w:noProof/>
+              </w:rPr>
+              <w:fldChar w:fldCharType="end"/>
+            </w:r>
             <w:r>
               <w:t>)</w:t>
             </w:r>
@@ -7764,22 +7930,35 @@
             </w:tcBorders>
           </w:tcPr>
           <w:p>
-            <w:bookmarkStart w:id="11" w:name="_Ref360526048"/>
+            <w:bookmarkStart w:id="12" w:name="_Ref360526048"/>
             <w:r>
               <w:t>(</w:t>
             </w:r>
-            <w:fldSimple w:instr=" SEQ Equation ">
-              <w:r>
-                <w:rPr>
-                  <w:noProof/>
-                </w:rPr>
-                <w:t>15</w:t>
-              </w:r>
-            </w:fldSimple>
+            <w:r>
+              <w:fldChar w:fldCharType="begin"/>
+            </w:r>
+            <w:r>
+              <w:instrText xml:space="preserve"> SEQ Equation </w:instrText>
+            </w:r>
+            <w:r>
+              <w:fldChar w:fldCharType="separate"/>
+            </w:r>
+            <w:r>
+              <w:rPr>
+                <w:noProof/>
+              </w:rPr>
+              <w:t>15</w:t>
+            </w:r>
+            <w:r>
+              <w:rPr>
+                <w:noProof/>
+              </w:rPr>
+              <w:fldChar w:fldCharType="end"/>
+            </w:r>
             <w:r>
               <w:t>)</w:t>
             </w:r>
-            <w:bookmarkEnd w:id="11"/>
+            <w:bookmarkEnd w:id="12"/>
           </w:p>
         </w:tc>
       </w:tr>
@@ -8183,7 +8362,6 @@
       <w:r>
         <w:t xml:space="preserve"> </w:t>
       </w:r>
-      <w:bookmarkStart w:id="12" w:name="_GoBack"/>
       <w:r>
         <w:t>(</w:t>
       </w:r>
@@ -8191,10 +8369,7 @@
         <w:fldChar w:fldCharType="begin"/>
       </w:r>
       <w:r>
-        <w:instrText xml:space="preserve"> REF _Ref360183807 \h </w:instrText>
-      </w:r>
-      <w:r>
-        <w:instrText xml:space="preserve"> \* MERGEFORMAT </w:instrText>
+        <w:instrText xml:space="preserve"> REF _Ref360183807 \h  \* MERGEFORMAT </w:instrText>
       </w:r>
       <w:r>
         <w:fldChar w:fldCharType="separate"/>
@@ -8214,7 +8389,6 @@
       <w:r>
         <w:t>).</w:t>
       </w:r>
-      <w:bookmarkEnd w:id="12"/>
       <w:r>
         <w:t xml:space="preserve"> </w:t>
       </w:r>
@@ -8959,6 +9133,15 @@
       <w:r>
         <w:t>.</w:t>
       </w:r>
+      <w:r>
+        <w:t xml:space="preserve"> </w:t>
+      </w:r>
+      <w:r>
+        <w:rPr>
+          <w:highlight w:val="yellow"/>
+        </w:rPr>
+        <w:t>ONLY LOG-LOG</w:t>
+      </w:r>
     </w:p>
     <w:p>
       <w:pPr>
@@ -9996,6 +10179,25 @@
         </w:rPr>
         <w:t>. Other option is "Fold-change in mean fitness/adaptation rate"</w:t>
       </w:r>
+      <w:r>
+        <w:rPr>
+          <w:lang w:bidi="hi-IN"/>
+        </w:rPr>
+        <w:t xml:space="preserve">, "relative…", "… </w:t>
+      </w:r>
+      <w:r>
+        <w:rPr>
+          <w:highlight w:val="yellow"/>
+          <w:lang w:bidi="hi-IN"/>
+        </w:rPr>
+        <w:t>relative to NM</w:t>
+      </w:r>
+      <w:r>
+        <w:rPr>
+          <w:lang w:bidi="hi-IN"/>
+        </w:rPr>
+        <w:t>"</w:t>
+      </w:r>
     </w:p>
     <w:p>
       <w:pPr>
@@ -10085,6 +10287,7 @@
         </w:rPr>
       </w:pPr>
       <w:r>
+        <w:lastRenderedPageBreak/>
         <w:t xml:space="preserve">The adaptation rate in this scenario is (see </w:t>
       </w:r>
       <w:r>
@@ -10444,14 +10647,27 @@
             <w:r>
               <w:t>(</w:t>
             </w:r>
-            <w:fldSimple w:instr=" SEQ Equation ">
-              <w:r>
-                <w:rPr>
-                  <w:noProof/>
-                </w:rPr>
-                <w:t>16</w:t>
-              </w:r>
-            </w:fldSimple>
+            <w:r>
+              <w:fldChar w:fldCharType="begin"/>
+            </w:r>
+            <w:r>
+              <w:instrText xml:space="preserve"> SEQ Equation </w:instrText>
+            </w:r>
+            <w:r>
+              <w:fldChar w:fldCharType="separate"/>
+            </w:r>
+            <w:r>
+              <w:rPr>
+                <w:noProof/>
+              </w:rPr>
+              <w:t>16</w:t>
+            </w:r>
+            <w:r>
+              <w:rPr>
+                <w:noProof/>
+              </w:rPr>
+              <w:fldChar w:fldCharType="end"/>
+            </w:r>
             <w:r>
               <w:t>)</w:t>
             </w:r>
@@ -10711,20 +10927,13 @@
           <w:rFonts w:eastAsiaTheme="minorEastAsia"/>
           <w:lang w:bidi="hi-IN"/>
         </w:rPr>
-        <w:instrText xml:space="preserve"> REF _Ref360562760 \h </w:instrText>
-      </w:r>
-      <w:r>
-        <w:rPr>
-          <w:rFonts w:eastAsiaTheme="minorEastAsia"/>
-          <w:lang w:bidi="hi-IN"/>
-        </w:rPr>
-      </w:r>
-      <w:r>
-        <w:rPr>
-          <w:rFonts w:eastAsiaTheme="minorEastAsia"/>
-          <w:lang w:bidi="hi-IN"/>
-        </w:rPr>
-        <w:instrText xml:space="preserve"> \* MERGEFORMAT </w:instrText>
+        <w:instrText xml:space="preserve"> REF _Ref360562760 \h  \* MERGEFORMAT </w:instrText>
+      </w:r>
+      <w:r>
+        <w:rPr>
+          <w:rFonts w:eastAsiaTheme="minorEastAsia"/>
+          <w:lang w:bidi="hi-IN"/>
+        </w:rPr>
       </w:r>
       <w:r>
         <w:rPr>
@@ -11357,14 +11566,14 @@
         <w:rPr>
           <w:lang w:bidi="hi-IN"/>
         </w:rPr>
-        <w:t>: if different alleles are separately deleterious but jointly advantageous, how can a population evolve from one co-</w:t>
+        <w:t xml:space="preserve">: if different alleles are separately </w:t>
       </w:r>
       <w:r>
         <w:rPr>
           <w:lang w:bidi="hi-IN"/>
         </w:rPr>
         <w:lastRenderedPageBreak/>
-        <w:t>adapted gene complex to a better one? Wright suggested the "shiftin</w:t>
+        <w:t>deleterious but jointly advantageous, how can a population evolve from one co-adapted gene complex to a better one? Wright suggested the "shiftin</w:t>
       </w:r>
       <w:r>
         <w:rPr>
@@ -13216,20 +13425,7 @@
         <w:t xml:space="preserve"> </w:t>
       </w:r>
       <w:r>
-        <w:rPr>
-          <w:rFonts w:cs="Times New Roman"/>
-          <w:i/>
-          <w:iCs/>
-          <w:lang w:bidi="hi-IN"/>
-        </w:rPr>
-        <w:t>β</w:t>
-      </w:r>
-      <w:r>
-        <w:rPr>
-          <w:rFonts w:eastAsiaTheme="minorEastAsia"/>
-          <w:lang w:bidi="hi-IN"/>
-        </w:rPr>
-        <w:t>=0</w:t>
+        <w:t>β=0</w:t>
       </w:r>
       <w:r>
         <w:rPr>
@@ -14210,7 +14406,33 @@
           <w:rFonts w:eastAsiaTheme="minorEastAsia"/>
           <w:lang w:bidi="hi-IN"/>
         </w:rPr>
-        <w:t xml:space="preserve">With beneficial mutations this eigenvalue problem is harder to solve analytically. By neglecting elements outside the main three diagonals of </w:t>
+        <w:t xml:space="preserve">With beneficial mutations </w:t>
+      </w:r>
+      <w:r>
+        <w:rPr>
+          <w:rFonts w:eastAsiaTheme="minorEastAsia"/>
+          <w:lang w:bidi="hi-IN"/>
+        </w:rPr>
+        <w:t>(</w:t>
+      </w:r>
+      <w:r>
+        <w:t>β</w:t>
+      </w:r>
+      <w:r>
+        <w:t>&gt;</w:t>
+      </w:r>
+      <w:r>
+        <w:t>0</w:t>
+      </w:r>
+      <w:r>
+        <w:t xml:space="preserve">) </w:t>
+      </w:r>
+      <w:r>
+        <w:rPr>
+          <w:rFonts w:eastAsiaTheme="minorEastAsia"/>
+          <w:lang w:bidi="hi-IN"/>
+        </w:rPr>
+        <w:t xml:space="preserve">this eigenvalue problem is harder to solve analytically. By neglecting elements outside the main three diagonals of </w:t>
       </w:r>
       <w:r>
         <w:rPr>
@@ -15689,14 +15911,27 @@
             <w:r>
               <w:t>(</w:t>
             </w:r>
-            <w:fldSimple w:instr=" SEQ Equation ">
-              <w:r>
-                <w:rPr>
-                  <w:noProof/>
-                </w:rPr>
-                <w:t>5</w:t>
-              </w:r>
-            </w:fldSimple>
+            <w:r>
+              <w:fldChar w:fldCharType="begin"/>
+            </w:r>
+            <w:r>
+              <w:instrText xml:space="preserve"> SEQ Equation </w:instrText>
+            </w:r>
+            <w:r>
+              <w:fldChar w:fldCharType="separate"/>
+            </w:r>
+            <w:r>
+              <w:rPr>
+                <w:noProof/>
+              </w:rPr>
+              <w:t>5</w:t>
+            </w:r>
+            <w:r>
+              <w:rPr>
+                <w:noProof/>
+              </w:rPr>
+              <w:fldChar w:fldCharType="end"/>
+            </w:r>
             <w:r>
               <w:t>)</w:t>
             </w:r>
@@ -19713,6 +19948,19 @@
         </w:rPr>
         <w:t>ppearance of a double mutant.</w:t>
       </w:r>
+      <w:r>
+        <w:rPr>
+          <w:b/>
+          <w:bCs/>
+        </w:rPr>
+        <w:t xml:space="preserve"> </w:t>
+      </w:r>
+      <w:r>
+        <w:rPr>
+          <w:highlight w:val="yellow"/>
+        </w:rPr>
+        <w:t>LOG-LOG</w:t>
+      </w:r>
     </w:p>
     <w:p>
       <w:pPr>
@@ -19906,10 +20154,7 @@
         <w:fldChar w:fldCharType="begin"/>
       </w:r>
       <w:r>
-        <w:instrText xml:space="preserve"> REF _Ref360183592 \h </w:instrText>
-      </w:r>
-      <w:r>
-        <w:instrText xml:space="preserve"> \* MERGEFORMAT </w:instrText>
+        <w:instrText xml:space="preserve"> REF _Ref360183592 \h  \* MERGEFORMAT </w:instrText>
       </w:r>
       <w:r>
         <w:fldChar w:fldCharType="separate"/>
@@ -19928,6 +20173,20 @@
       </w:r>
       <w:r>
         <w:t>.</w:t>
+      </w:r>
+      <w:r>
+        <w:t xml:space="preserve"> </w:t>
+      </w:r>
+    </w:p>
+    <w:p>
+      <w:pPr>
+        <w:pStyle w:val="FigureLegend"/>
+      </w:pPr>
+      <w:r>
+        <w:rPr>
+          <w:highlight w:val="yellow"/>
+        </w:rPr>
+        <w:t>MORE RUNS</w:t>
       </w:r>
     </w:p>
     <w:p>
@@ -20010,7 +20269,7 @@
           <w:rPr>
             <w:noProof/>
           </w:rPr>
-          <w:t>9</w:t>
+          <w:t>5</w:t>
         </w:r>
         <w:r>
           <w:rPr>
@@ -23289,7 +23548,7 @@
 </file>
 
 <file path=customXml/itemProps1.xml><?xml version="1.0" encoding="utf-8"?>
-<ds:datastoreItem xmlns:ds="http://schemas.openxmlformats.org/officeDocument/2006/customXml" ds:itemID="{17BF513D-E5B6-4F24-99BB-F35B6F6B30C6}">
+<ds:datastoreItem xmlns:ds="http://schemas.openxmlformats.org/officeDocument/2006/customXml" ds:itemID="{4DFF9E2E-FD24-455D-826C-0E36666FBF2E}">
   <ds:schemaRefs>
     <ds:schemaRef ds:uri="http://schemas.openxmlformats.org/officeDocument/2006/bibliography"/>
   </ds:schemaRefs>

</xml_diff>

<commit_message>
fixed axis in fig 2
</commit_message>
<xml_diff>
--- a/manuscript/ms2.docx
+++ b/manuscript/ms2.docx
@@ -3770,8 +3770,6 @@
               <w:pStyle w:val="FigureLegend"/>
               <w:cnfStyle w:val="000000000000" w:firstRow="0" w:lastRow="0" w:firstColumn="0" w:lastColumn="0" w:oddVBand="0" w:evenVBand="0" w:oddHBand="0" w:evenHBand="0" w:firstRowFirstColumn="0" w:firstRowLastColumn="0" w:lastRowFirstColumn="0" w:lastRowLastColumn="0"/>
             </w:pPr>
-            <w:bookmarkStart w:id="2" w:name="_GoBack"/>
-            <w:bookmarkEnd w:id="2"/>
             <w:r>
               <w:rPr>
                 <w:highlight w:val="yellow"/>
@@ -4133,7 +4131,7 @@
             <w:vAlign w:val="center"/>
           </w:tcPr>
           <w:p>
-            <w:bookmarkStart w:id="3" w:name="_Ref360530713"/>
+            <w:bookmarkStart w:id="2" w:name="_Ref360530713"/>
             <w:r>
               <w:t>(</w:t>
             </w:r>
@@ -4161,7 +4159,7 @@
             <w:r>
               <w:t>)</w:t>
             </w:r>
-            <w:bookmarkEnd w:id="3"/>
+            <w:bookmarkEnd w:id="2"/>
           </w:p>
         </w:tc>
       </w:tr>
@@ -4788,7 +4786,7 @@
             <w:vAlign w:val="center"/>
           </w:tcPr>
           <w:p>
-            <w:bookmarkStart w:id="4" w:name="_Ref354134924"/>
+            <w:bookmarkStart w:id="3" w:name="_Ref354134924"/>
             <w:r>
               <w:t>(</w:t>
             </w:r>
@@ -4816,7 +4814,7 @@
             <w:r>
               <w:t>)</w:t>
             </w:r>
-            <w:bookmarkEnd w:id="4"/>
+            <w:bookmarkEnd w:id="3"/>
           </w:p>
         </w:tc>
       </w:tr>
@@ -5193,7 +5191,7 @@
             <w:vAlign w:val="center"/>
           </w:tcPr>
           <w:p>
-            <w:bookmarkStart w:id="5" w:name="_Ref354134926"/>
+            <w:bookmarkStart w:id="4" w:name="_Ref354134926"/>
             <w:r>
               <w:t>(</w:t>
             </w:r>
@@ -5221,7 +5219,7 @@
             <w:r>
               <w:t>)</w:t>
             </w:r>
-            <w:bookmarkEnd w:id="5"/>
+            <w:bookmarkEnd w:id="4"/>
           </w:p>
         </w:tc>
       </w:tr>
@@ -5338,11 +5336,11 @@
       <w:pPr>
         <w:pStyle w:val="Heading3"/>
       </w:pPr>
-      <w:bookmarkStart w:id="6" w:name="_Ref354319797"/>
+      <w:bookmarkStart w:id="5" w:name="_Ref354319797"/>
       <w:r>
         <w:t xml:space="preserve">Fixation probability with stress-induced </w:t>
       </w:r>
-      <w:bookmarkEnd w:id="6"/>
+      <w:bookmarkEnd w:id="5"/>
       <w:r>
         <w:t>mutagenesis</w:t>
       </w:r>
@@ -5627,7 +5625,7 @@
           <w:lang w:bidi="hi-IN"/>
         </w:rPr>
       </w:pPr>
-      <w:bookmarkStart w:id="7" w:name="_Ref360181968"/>
+      <w:bookmarkStart w:id="6" w:name="_Ref360181968"/>
       <w:r>
         <w:rPr>
           <w:lang w:bidi="hi-IN"/>
@@ -5722,7 +5720,7 @@
       <w:r>
         <w:t>Adaptation rate</w:t>
       </w:r>
-      <w:bookmarkEnd w:id="7"/>
+      <w:bookmarkEnd w:id="6"/>
     </w:p>
     <w:p>
       <w:r>
@@ -6237,11 +6235,11 @@
       <w:pPr>
         <w:pStyle w:val="Heading2"/>
       </w:pPr>
-      <w:bookmarkStart w:id="8" w:name="_Ref359745744"/>
+      <w:bookmarkStart w:id="7" w:name="_Ref359745744"/>
       <w:r>
         <w:t>Mutation-selection balance</w:t>
       </w:r>
-      <w:bookmarkEnd w:id="8"/>
+      <w:bookmarkEnd w:id="7"/>
       <w:r>
         <w:t xml:space="preserve"> (MSB)</w:t>
       </w:r>
@@ -6855,16 +6853,16 @@
           <w:bCs/>
         </w:rPr>
       </w:pPr>
-      <w:bookmarkStart w:id="9" w:name="_Ref360184146"/>
+      <w:bookmarkStart w:id="8" w:name="_Ref360184146"/>
       <w:r>
         <w:rPr>
           <w:noProof/>
         </w:rPr>
         <w:drawing>
-          <wp:inline distT="0" distB="0" distL="0" distR="0" wp14:anchorId="3571B2A9" wp14:editId="65DFD608">
-            <wp:extent cx="5274945" cy="4224020"/>
-            <wp:effectExtent l="0" t="0" r="1905" b="5080"/>
-            <wp:docPr id="5" name="Picture 5" descr="D:\workspace\ruggedsim\manuscript\mean_fitness_tau_u.png"/>
+          <wp:inline distT="0" distB="0" distL="0" distR="0" wp14:anchorId="2A50C803" wp14:editId="7815DB27">
+            <wp:extent cx="5274945" cy="4223385"/>
+            <wp:effectExtent l="0" t="0" r="1905" b="5715"/>
+            <wp:docPr id="1" name="Picture 1" descr="D:\workspace\ruggedsim\manuscript\mean_fitness_tau_u.png"/>
             <wp:cNvGraphicFramePr>
               <a:graphicFrameLocks xmlns:a="http://schemas.openxmlformats.org/drawingml/2006/main" noChangeAspect="1"/>
             </wp:cNvGraphicFramePr>
@@ -6872,7 +6870,7 @@
               <a:graphicData uri="http://schemas.openxmlformats.org/drawingml/2006/picture">
                 <pic:pic xmlns:pic="http://schemas.openxmlformats.org/drawingml/2006/picture">
                   <pic:nvPicPr>
-                    <pic:cNvPr id="0" name="Picture 2" descr="D:\workspace\ruggedsim\manuscript\mean_fitness_tau_u.png"/>
+                    <pic:cNvPr id="0" name="Picture 1" descr="D:\workspace\ruggedsim\manuscript\mean_fitness_tau_u.png"/>
                     <pic:cNvPicPr>
                       <a:picLocks noChangeAspect="1" noChangeArrowheads="1"/>
                     </pic:cNvPicPr>
@@ -6893,7 +6891,7 @@
                   <pic:spPr bwMode="auto">
                     <a:xfrm>
                       <a:off x="0" y="0"/>
-                      <a:ext cx="5274945" cy="4224020"/>
+                      <a:ext cx="5274945" cy="4223385"/>
                     </a:xfrm>
                     <a:prstGeom prst="rect">
                       <a:avLst/>
@@ -6914,7 +6912,7 @@
       <w:pPr>
         <w:pStyle w:val="FigureLegend"/>
       </w:pPr>
-      <w:bookmarkStart w:id="10" w:name="_Ref360184242"/>
+      <w:bookmarkStart w:id="9" w:name="_Ref360184242"/>
       <w:r>
         <w:rPr>
           <w:b/>
@@ -6958,8 +6956,8 @@
         </w:rPr>
         <w:fldChar w:fldCharType="end"/>
       </w:r>
+      <w:bookmarkEnd w:id="8"/>
       <w:bookmarkEnd w:id="9"/>
-      <w:bookmarkEnd w:id="10"/>
       <w:r>
         <w:rPr>
           <w:b/>
@@ -7263,15 +7261,8 @@
       <w:r>
         <w:t>.</w:t>
       </w:r>
-      <w:r>
-        <w:t xml:space="preserve"> </w:t>
-      </w:r>
-      <w:r>
-        <w:rPr>
-          <w:highlight w:val="yellow"/>
-        </w:rPr>
-        <w:t>FIX TICKS</w:t>
-      </w:r>
+      <w:bookmarkStart w:id="10" w:name="_GoBack"/>
+      <w:bookmarkEnd w:id="10"/>
     </w:p>
     <w:p>
       <w:pPr>
@@ -20269,7 +20260,7 @@
           <w:rPr>
             <w:noProof/>
           </w:rPr>
-          <w:t>5</w:t>
+          <w:t>7</w:t>
         </w:r>
         <w:r>
           <w:rPr>
@@ -23548,7 +23539,7 @@
 </file>
 
 <file path=customXml/itemProps1.xml><?xml version="1.0" encoding="utf-8"?>
-<ds:datastoreItem xmlns:ds="http://schemas.openxmlformats.org/officeDocument/2006/customXml" ds:itemID="{4DFF9E2E-FD24-455D-826C-0E36666FBF2E}">
+<ds:datastoreItem xmlns:ds="http://schemas.openxmlformats.org/officeDocument/2006/customXml" ds:itemID="{93B96D67-136F-4626-AF32-73B6A4E656B6}">
   <ds:schemaRefs>
     <ds:schemaRef ds:uri="http://schemas.openxmlformats.org/officeDocument/2006/bibliography"/>
   </ds:schemaRefs>

</xml_diff>

<commit_message>
revised fig 4 axes and legend
</commit_message>
<xml_diff>
--- a/manuscript/ms2.docx
+++ b/manuscript/ms2.docx
@@ -7261,8 +7261,6 @@
       <w:r>
         <w:t>.</w:t>
       </w:r>
-      <w:bookmarkStart w:id="10" w:name="_GoBack"/>
-      <w:bookmarkEnd w:id="10"/>
     </w:p>
     <w:p>
       <w:pPr>
@@ -7525,7 +7523,7 @@
             <w:vAlign w:val="center"/>
           </w:tcPr>
           <w:p>
-            <w:bookmarkStart w:id="11" w:name="_Ref360526047"/>
+            <w:bookmarkStart w:id="10" w:name="_Ref360526047"/>
             <w:r>
               <w:t>(</w:t>
             </w:r>
@@ -7553,7 +7551,7 @@
             <w:r>
               <w:t>)</w:t>
             </w:r>
-            <w:bookmarkEnd w:id="11"/>
+            <w:bookmarkEnd w:id="10"/>
           </w:p>
         </w:tc>
       </w:tr>
@@ -7921,7 +7919,7 @@
             </w:tcBorders>
           </w:tcPr>
           <w:p>
-            <w:bookmarkStart w:id="12" w:name="_Ref360526048"/>
+            <w:bookmarkStart w:id="11" w:name="_Ref360526048"/>
             <w:r>
               <w:t>(</w:t>
             </w:r>
@@ -7949,7 +7947,7 @@
             <w:r>
               <w:t>)</w:t>
             </w:r>
-            <w:bookmarkEnd w:id="12"/>
+            <w:bookmarkEnd w:id="11"/>
           </w:p>
         </w:tc>
       </w:tr>
@@ -8750,10 +8748,10 @@
         </w:rPr>
         <w:lastRenderedPageBreak/>
         <w:drawing>
-          <wp:inline distT="0" distB="0" distL="0" distR="0" wp14:anchorId="5722EC89" wp14:editId="71D938BB">
-            <wp:extent cx="5274945" cy="4224020"/>
-            <wp:effectExtent l="0" t="0" r="1905" b="5080"/>
-            <wp:docPr id="13" name="Picture 13" descr="D:\workspace\ruggedsim\manuscript\adaptation_with_inset_s_0.05_logN_6.png"/>
+          <wp:inline distT="0" distB="0" distL="0" distR="0">
+            <wp:extent cx="5274945" cy="4223385"/>
+            <wp:effectExtent l="0" t="0" r="1905" b="5715"/>
+            <wp:docPr id="4" name="Picture 4" descr="D:\workspace\ruggedsim\manuscript\log_adaptation_s_0.05_logN_6.png"/>
             <wp:cNvGraphicFramePr>
               <a:graphicFrameLocks xmlns:a="http://schemas.openxmlformats.org/drawingml/2006/main" noChangeAspect="1"/>
             </wp:cNvGraphicFramePr>
@@ -8761,7 +8759,7 @@
               <a:graphicData uri="http://schemas.openxmlformats.org/drawingml/2006/picture">
                 <pic:pic xmlns:pic="http://schemas.openxmlformats.org/drawingml/2006/picture">
                   <pic:nvPicPr>
-                    <pic:cNvPr id="0" name="Picture 5" descr="D:\workspace\ruggedsim\manuscript\adaptation_with_inset_s_0.05_logN_6.png"/>
+                    <pic:cNvPr id="0" name="Picture 2" descr="D:\workspace\ruggedsim\manuscript\log_adaptation_s_0.05_logN_6.png"/>
                     <pic:cNvPicPr>
                       <a:picLocks noChangeAspect="1" noChangeArrowheads="1"/>
                     </pic:cNvPicPr>
@@ -8782,7 +8780,7 @@
                   <pic:spPr bwMode="auto">
                     <a:xfrm>
                       <a:off x="0" y="0"/>
-                      <a:ext cx="5274945" cy="4224020"/>
+                      <a:ext cx="5274945" cy="4223385"/>
                     </a:xfrm>
                     <a:prstGeom prst="rect">
                       <a:avLst/>
@@ -8803,7 +8801,7 @@
       <w:pPr>
         <w:pStyle w:val="FigureLegend"/>
       </w:pPr>
-      <w:bookmarkStart w:id="13" w:name="_Ref360183592"/>
+      <w:bookmarkStart w:id="12" w:name="_Ref360183592"/>
       <w:r>
         <w:rPr>
           <w:b/>
@@ -8847,7 +8845,7 @@
         </w:rPr>
         <w:fldChar w:fldCharType="end"/>
       </w:r>
-      <w:bookmarkEnd w:id="13"/>
+      <w:bookmarkEnd w:id="12"/>
       <w:r>
         <w:rPr>
           <w:b/>
@@ -9029,7 +9027,95 @@
         <w:t>.</w:t>
       </w:r>
       <w:r>
-        <w:t xml:space="preserve"> The inset shows the same results with log scale on both axes. </w:t>
+        <w:t xml:space="preserve"> </w:t>
+      </w:r>
+      <w:r>
+        <w:t>Both axes are in log scale</w:t>
+      </w:r>
+      <w:r>
+        <w:t>.</w:t>
+      </w:r>
+      <w:r>
+        <w:t xml:space="preserve"> The figure shows that the adaptation time decreases as a function of </w:t>
+      </w:r>
+      <w:r>
+        <w:rPr>
+          <w:i/>
+          <w:iCs/>
+        </w:rPr>
+        <w:t>τ</w:t>
+      </w:r>
+      <w:r>
+        <w:rPr>
+          <w:vertAlign w:val="superscript"/>
+        </w:rPr>
+        <w:t>2</w:t>
+      </w:r>
+      <w:r>
+        <w:t xml:space="preserve"> and </w:t>
+      </w:r>
+      <w:r>
+        <w:rPr>
+          <w:i/>
+          <w:iCs/>
+        </w:rPr>
+        <w:t>τ</w:t>
+      </w:r>
+      <w:r>
+        <w:t xml:space="preserve"> with CM and SIM, respectively (</w:t>
+      </w:r>
+      <w:proofErr w:type="spellStart"/>
+      <w:r>
+        <w:t>Eqs</w:t>
+      </w:r>
+      <w:proofErr w:type="spellEnd"/>
+      <w:r>
+        <w:t xml:space="preserve">. </w:t>
+      </w:r>
+      <w:r>
+        <w:fldChar w:fldCharType="begin"/>
+      </w:r>
+      <w:r>
+        <w:instrText xml:space="preserve"> REF _Ref360526048 \h </w:instrText>
+      </w:r>
+      <w:r>
+        <w:fldChar w:fldCharType="separate"/>
+      </w:r>
+      <w:r>
+        <w:rPr>
+          <w:noProof/>
+        </w:rPr>
+        <w:t>15</w:t>
+      </w:r>
+      <w:r>
+        <w:fldChar w:fldCharType="end"/>
+      </w:r>
+      <w:r>
+        <w:fldChar w:fldCharType="begin"/>
+      </w:r>
+      <w:r>
+        <w:instrText xml:space="preserve"> REF _Ref360621538 \h </w:instrText>
+      </w:r>
+      <w:r>
+        <w:fldChar w:fldCharType="separate"/>
+      </w:r>
+      <w:r>
+        <w:t>-</w:t>
+      </w:r>
+      <w:r>
+        <w:rPr>
+          <w:noProof/>
+        </w:rPr>
+        <w:t>16</w:t>
+      </w:r>
+      <w:r>
+        <w:fldChar w:fldCharType="end"/>
+      </w:r>
+      <w:r>
+        <w:t>).</w:t>
+      </w:r>
+      <w:r>
+        <w:t xml:space="preserve"> </w:t>
       </w:r>
       <w:r>
         <w:t xml:space="preserve">Parameters (see </w:t>
@@ -9126,12 +9212,6 @@
       </w:r>
       <w:r>
         <w:t xml:space="preserve"> </w:t>
-      </w:r>
-      <w:r>
-        <w:rPr>
-          <w:highlight w:val="yellow"/>
-        </w:rPr>
-        <w:t>ONLY LOG-LOG</w:t>
       </w:r>
     </w:p>
     <w:p>
@@ -9561,10 +9641,10 @@
           <w:noProof/>
         </w:rPr>
         <w:drawing>
-          <wp:inline distT="0" distB="0" distL="0" distR="0" wp14:anchorId="4E2A67A8" wp14:editId="4BD783A1">
-            <wp:extent cx="5274945" cy="4224020"/>
-            <wp:effectExtent l="0" t="0" r="1905" b="5080"/>
-            <wp:docPr id="9" name="Picture 9" descr="D:\workspace\ruggedsim\manuscript\tradeoff_s_0.05_logN_6.png"/>
+          <wp:inline distT="0" distB="0" distL="0" distR="0" wp14:anchorId="1A661C11" wp14:editId="5A4F741E">
+            <wp:extent cx="5274945" cy="4223385"/>
+            <wp:effectExtent l="0" t="0" r="1905" b="5715"/>
+            <wp:docPr id="6" name="Picture 6" descr="D:\workspace\ruggedsim\manuscript\tradeoff_s_0.05_logN_6.png"/>
             <wp:cNvGraphicFramePr>
               <a:graphicFrameLocks xmlns:a="http://schemas.openxmlformats.org/drawingml/2006/main" noChangeAspect="1"/>
             </wp:cNvGraphicFramePr>
@@ -9572,7 +9652,7 @@
               <a:graphicData uri="http://schemas.openxmlformats.org/drawingml/2006/picture">
                 <pic:pic xmlns:pic="http://schemas.openxmlformats.org/drawingml/2006/picture">
                   <pic:nvPicPr>
-                    <pic:cNvPr id="0" name="Picture 4" descr="D:\workspace\ruggedsim\manuscript\tradeoff_s_0.05_logN_6.png"/>
+                    <pic:cNvPr id="0" name="Picture 3" descr="D:\workspace\ruggedsim\manuscript\tradeoff_s_0.05_logN_6.png"/>
                     <pic:cNvPicPr>
                       <a:picLocks noChangeAspect="1" noChangeArrowheads="1"/>
                     </pic:cNvPicPr>
@@ -9593,7 +9673,7 @@
                   <pic:spPr bwMode="auto">
                     <a:xfrm>
                       <a:off x="0" y="0"/>
-                      <a:ext cx="5274945" cy="4224020"/>
+                      <a:ext cx="5274945" cy="4223385"/>
                     </a:xfrm>
                     <a:prstGeom prst="rect">
                       <a:avLst/>
@@ -9617,7 +9697,7 @@
           <w:lang w:bidi="hi-IN"/>
         </w:rPr>
       </w:pPr>
-      <w:bookmarkStart w:id="14" w:name="_Ref360184105"/>
+      <w:bookmarkStart w:id="13" w:name="_Ref360184105"/>
       <w:r>
         <w:rPr>
           <w:b/>
@@ -9661,14 +9741,14 @@
         </w:rPr>
         <w:fldChar w:fldCharType="end"/>
       </w:r>
-      <w:bookmarkEnd w:id="14"/>
+      <w:bookmarkEnd w:id="13"/>
       <w:r>
         <w:rPr>
           <w:b/>
           <w:bCs/>
           <w:noProof/>
         </w:rPr>
-        <w:t xml:space="preserve"> - </w:t>
+        <w:t xml:space="preserve"> </w:t>
       </w:r>
       <w:r>
         <w:rPr>
@@ -9676,7 +9756,7 @@
           <w:bCs/>
           <w:noProof/>
         </w:rPr>
-        <w:t>A</w:t>
+        <w:t>–</w:t>
       </w:r>
       <w:r>
         <w:rPr>
@@ -9684,7 +9764,7 @@
           <w:bCs/>
           <w:noProof/>
         </w:rPr>
-        <w:t>daptedness and adaptability.</w:t>
+        <w:t xml:space="preserve"> </w:t>
       </w:r>
       <w:r>
         <w:rPr>
@@ -9692,199 +9772,211 @@
           <w:bCs/>
           <w:noProof/>
         </w:rPr>
+        <w:t>The trade-off between a</w:t>
+      </w:r>
+      <w:bookmarkStart w:id="14" w:name="_GoBack"/>
+      <w:bookmarkEnd w:id="14"/>
+      <w:r>
+        <w:rPr>
+          <w:b/>
+          <w:bCs/>
+          <w:noProof/>
+        </w:rPr>
+        <w:t>daptedness and adaptability.</w:t>
+      </w:r>
+      <w:r>
+        <w:rPr>
+          <w:b/>
+          <w:bCs/>
+          <w:noProof/>
+        </w:rPr>
         <w:t xml:space="preserve"> </w:t>
       </w:r>
       <w:r>
         <w:rPr>
           <w:noProof/>
         </w:rPr>
-        <w:t xml:space="preserve">The figure shows the </w:t>
+        <w:t xml:space="preserve">The figure shows the population mean fitness </w:t>
       </w:r>
       <w:r>
         <w:rPr>
           <w:noProof/>
         </w:rPr>
-        <w:t xml:space="preserve">change in </w:t>
+        <w:t xml:space="preserve">at the MSB </w:t>
       </w:r>
       <w:r>
         <w:rPr>
           <w:noProof/>
         </w:rPr>
-        <w:t xml:space="preserve">population mean fitness </w:t>
+        <w:t xml:space="preserve">(x-axis) </w:t>
       </w:r>
       <w:r>
         <w:rPr>
           <w:noProof/>
         </w:rPr>
-        <w:t xml:space="preserve">(x-axis) </w:t>
+        <w:t xml:space="preserve">and </w:t>
       </w:r>
       <w:r>
         <w:rPr>
           <w:noProof/>
         </w:rPr>
-        <w:t>and adaptation rate</w:t>
+        <w:t xml:space="preserve">the </w:t>
       </w:r>
       <w:r>
         <w:rPr>
           <w:noProof/>
         </w:rPr>
+        <w:t>adaptation rate</w:t>
+      </w:r>
+      <w:r>
+        <w:rPr>
+          <w:noProof/>
+        </w:rPr>
         <w:t xml:space="preserve"> (y-axis)</w:t>
       </w:r>
       <w:r>
         <w:rPr>
           <w:noProof/>
         </w:rPr>
+        <w:t xml:space="preserve"> relative </w:t>
+      </w:r>
+      <w:r>
+        <w:rPr>
+          <w:noProof/>
+        </w:rPr>
+        <w:t xml:space="preserve">to </w:t>
+      </w:r>
+      <w:r>
+        <w:rPr>
+          <w:noProof/>
+        </w:rPr>
+        <w:t xml:space="preserve">normal mutagenesis </w:t>
+      </w:r>
+      <w:r>
+        <w:rPr>
+          <w:noProof/>
+        </w:rPr>
+        <w:t>(NM)</w:t>
+      </w:r>
+      <w:r>
+        <w:rPr>
+          <w:lang w:bidi="hi-IN"/>
+        </w:rPr>
+        <w:t xml:space="preserve">. Constitutive </w:t>
+      </w:r>
+      <w:r>
+        <w:rPr>
+          <w:lang w:bidi="hi-IN"/>
+        </w:rPr>
+        <w:t xml:space="preserve">mutagenesis </w:t>
+      </w:r>
+      <w:r>
+        <w:rPr>
+          <w:lang w:bidi="hi-IN"/>
+        </w:rPr>
+        <w:t>(CM; in red) increase</w:t>
+      </w:r>
+      <w:r>
+        <w:rPr>
+          <w:lang w:bidi="hi-IN"/>
+        </w:rPr>
+        <w:t>s</w:t>
+      </w:r>
+      <w:r>
+        <w:rPr>
+          <w:lang w:bidi="hi-IN"/>
+        </w:rPr>
+        <w:t xml:space="preserve"> the mutation rate of all individuals</w:t>
+      </w:r>
+      <w:r>
+        <w:rPr>
+          <w:lang w:bidi="hi-IN"/>
+        </w:rPr>
         <w:t xml:space="preserve"> </w:t>
       </w:r>
       <w:r>
         <w:rPr>
-          <w:noProof/>
-        </w:rPr>
-        <w:t>by</w:t>
-      </w:r>
-      <w:r>
-        <w:rPr>
-          <w:noProof/>
-        </w:rPr>
-        <w:t xml:space="preserve"> a </w:t>
-      </w:r>
-      <w:r>
-        <w:rPr>
-          <w:noProof/>
-        </w:rPr>
-        <w:t xml:space="preserve">mutational strategy </w:t>
-      </w:r>
-      <w:r>
-        <w:rPr>
-          <w:noProof/>
-        </w:rPr>
-        <w:t xml:space="preserve">compared to </w:t>
-      </w:r>
-      <w:r>
-        <w:rPr>
-          <w:noProof/>
-        </w:rPr>
-        <w:t xml:space="preserve">normal mutagenesis </w:t>
-      </w:r>
-      <w:r>
-        <w:rPr>
-          <w:noProof/>
-        </w:rPr>
-        <w:t>(NM)</w:t>
-      </w:r>
-      <w:r>
-        <w:rPr>
-          <w:lang w:bidi="hi-IN"/>
-        </w:rPr>
-        <w:t xml:space="preserve">. Constitutive </w:t>
-      </w:r>
-      <w:r>
-        <w:rPr>
-          <w:lang w:bidi="hi-IN"/>
-        </w:rPr>
-        <w:t xml:space="preserve">mutagenesis </w:t>
-      </w:r>
-      <w:r>
-        <w:rPr>
-          <w:lang w:bidi="hi-IN"/>
-        </w:rPr>
-        <w:t>(CM; in red) increase</w:t>
-      </w:r>
-      <w:r>
-        <w:rPr>
-          <w:lang w:bidi="hi-IN"/>
-        </w:rPr>
-        <w:t>s</w:t>
+          <w:rFonts w:ascii="Times New Roman" w:hAnsi="Times New Roman" w:cs="Times New Roman"/>
+          <w:i/>
+          <w:iCs/>
+        </w:rPr>
+        <w:t>τ</w:t>
+      </w:r>
+      <w:r>
+        <w:rPr>
+          <w:rFonts w:ascii="Times New Roman" w:hAnsi="Times New Roman" w:cs="Times New Roman"/>
+        </w:rPr>
+        <w:t>-fold</w:t>
+      </w:r>
+      <w:r>
+        <w:rPr>
+          <w:lang w:bidi="hi-IN"/>
+        </w:rPr>
+        <w:t xml:space="preserve">; Stress-induced </w:t>
+      </w:r>
+      <w:r>
+        <w:rPr>
+          <w:lang w:bidi="hi-IN"/>
+        </w:rPr>
+        <w:t>mutagenesis</w:t>
+      </w:r>
+      <w:r>
+        <w:rPr>
+          <w:lang w:bidi="hi-IN"/>
+        </w:rPr>
+        <w:t xml:space="preserve"> (SIM; in blue) increase the mutation rate of stressed or maladapted individuals</w:t>
+      </w:r>
+      <w:r>
+        <w:rPr>
+          <w:rFonts w:ascii="Times New Roman" w:hAnsi="Times New Roman" w:cs="Times New Roman"/>
+          <w:i/>
+          <w:iCs/>
+        </w:rPr>
+        <w:t xml:space="preserve"> </w:t>
+      </w:r>
+      <w:r>
+        <w:rPr>
+          <w:rFonts w:ascii="Times New Roman" w:hAnsi="Times New Roman" w:cs="Times New Roman"/>
+          <w:i/>
+          <w:iCs/>
+        </w:rPr>
+        <w:t>τ</w:t>
+      </w:r>
+      <w:r>
+        <w:rPr>
+          <w:rFonts w:ascii="Times New Roman" w:hAnsi="Times New Roman" w:cs="Times New Roman"/>
+        </w:rPr>
+        <w:t>-fold</w:t>
+      </w:r>
+      <w:r>
+        <w:rPr>
+          <w:lang w:bidi="hi-IN"/>
+        </w:rPr>
+        <w:t>; Mixed strategies (in</w:t>
+      </w:r>
+      <w:r>
+        <w:rPr>
+          <w:lang w:bidi="hi-IN"/>
+        </w:rPr>
+        <w:t xml:space="preserve"> dashed</w:t>
+      </w:r>
+      <w:r>
+        <w:rPr>
+          <w:lang w:bidi="hi-IN"/>
+        </w:rPr>
+        <w:t xml:space="preserve"> green)</w:t>
+      </w:r>
+      <w:r>
+        <w:rPr>
+          <w:lang w:bidi="hi-IN"/>
+        </w:rPr>
+        <w:t xml:space="preserve"> increase</w:t>
       </w:r>
       <w:r>
         <w:rPr>
           <w:lang w:bidi="hi-IN"/>
         </w:rPr>
         <w:t xml:space="preserve"> the mutation rate of all individuals</w:t>
-      </w:r>
-      <w:r>
-        <w:rPr>
-          <w:lang w:bidi="hi-IN"/>
-        </w:rPr>
-        <w:t xml:space="preserve"> </w:t>
-      </w:r>
-      <w:r>
-        <w:rPr>
-          <w:rFonts w:ascii="Times New Roman" w:hAnsi="Times New Roman" w:cs="Times New Roman"/>
-          <w:i/>
-          <w:iCs/>
-        </w:rPr>
-        <w:t>τ</w:t>
-      </w:r>
-      <w:r>
-        <w:rPr>
-          <w:rFonts w:ascii="Times New Roman" w:hAnsi="Times New Roman" w:cs="Times New Roman"/>
-        </w:rPr>
-        <w:t>-fold</w:t>
-      </w:r>
-      <w:r>
-        <w:rPr>
-          <w:lang w:bidi="hi-IN"/>
-        </w:rPr>
-        <w:t xml:space="preserve">; Stress-induced </w:t>
-      </w:r>
-      <w:r>
-        <w:rPr>
-          <w:lang w:bidi="hi-IN"/>
-        </w:rPr>
-        <w:t>mutagenesis</w:t>
-      </w:r>
-      <w:r>
-        <w:rPr>
-          <w:lang w:bidi="hi-IN"/>
-        </w:rPr>
-        <w:t xml:space="preserve"> (SIM; in blue) increase the mutation rate of stressed or maladapted individuals</w:t>
-      </w:r>
-      <w:r>
-        <w:rPr>
-          <w:rFonts w:ascii="Times New Roman" w:hAnsi="Times New Roman" w:cs="Times New Roman"/>
-          <w:i/>
-          <w:iCs/>
-        </w:rPr>
-        <w:t xml:space="preserve"> </w:t>
-      </w:r>
-      <w:r>
-        <w:rPr>
-          <w:rFonts w:ascii="Times New Roman" w:hAnsi="Times New Roman" w:cs="Times New Roman"/>
-          <w:i/>
-          <w:iCs/>
-        </w:rPr>
-        <w:t>τ</w:t>
-      </w:r>
-      <w:r>
-        <w:rPr>
-          <w:rFonts w:ascii="Times New Roman" w:hAnsi="Times New Roman" w:cs="Times New Roman"/>
-        </w:rPr>
-        <w:t>-fold</w:t>
-      </w:r>
-      <w:r>
-        <w:rPr>
-          <w:lang w:bidi="hi-IN"/>
-        </w:rPr>
-        <w:t>; Mixed strategies (in</w:t>
-      </w:r>
-      <w:r>
-        <w:rPr>
-          <w:lang w:bidi="hi-IN"/>
-        </w:rPr>
-        <w:t xml:space="preserve"> dashed</w:t>
-      </w:r>
-      <w:r>
-        <w:rPr>
-          <w:lang w:bidi="hi-IN"/>
-        </w:rPr>
-        <w:t xml:space="preserve"> green)</w:t>
-      </w:r>
-      <w:r>
-        <w:rPr>
-          <w:lang w:bidi="hi-IN"/>
-        </w:rPr>
-        <w:t xml:space="preserve"> increases the mutation rate of all individuals</w:t>
       </w:r>
       <w:r>
         <w:t xml:space="preserve"> </w:t>
@@ -10148,46 +10240,6 @@
           <w:lang w:bidi="hi-IN"/>
         </w:rPr>
         <w:t xml:space="preserve"> </w:t>
-      </w:r>
-    </w:p>
-    <w:p>
-      <w:pPr>
-        <w:pStyle w:val="FigureLegend"/>
-        <w:rPr>
-          <w:lang w:bidi="hi-IN"/>
-        </w:rPr>
-      </w:pPr>
-      <w:r>
-        <w:rPr>
-          <w:highlight w:val="yellow"/>
-          <w:lang w:bidi="hi-IN"/>
-        </w:rPr>
-        <w:t>PLEASE SEE X AND Y LABELS</w:t>
-      </w:r>
-      <w:r>
-        <w:rPr>
-          <w:lang w:bidi="hi-IN"/>
-        </w:rPr>
-        <w:t>. Other option is "Fold-change in mean fitness/adaptation rate"</w:t>
-      </w:r>
-      <w:r>
-        <w:rPr>
-          <w:lang w:bidi="hi-IN"/>
-        </w:rPr>
-        <w:t xml:space="preserve">, "relative…", "… </w:t>
-      </w:r>
-      <w:r>
-        <w:rPr>
-          <w:highlight w:val="yellow"/>
-          <w:lang w:bidi="hi-IN"/>
-        </w:rPr>
-        <w:t>relative to NM</w:t>
-      </w:r>
-      <w:r>
-        <w:rPr>
-          <w:lang w:bidi="hi-IN"/>
-        </w:rPr>
-        <w:t>"</w:t>
       </w:r>
     </w:p>
     <w:p>
@@ -10278,7 +10330,6 @@
         </w:rPr>
       </w:pPr>
       <w:r>
-        <w:lastRenderedPageBreak/>
         <w:t xml:space="preserve">The adaptation rate in this scenario is (see </w:t>
       </w:r>
       <w:r>
@@ -10635,6 +10686,7 @@
             </w:tcBorders>
           </w:tcPr>
           <w:p>
+            <w:bookmarkStart w:id="15" w:name="_Ref360621538"/>
             <w:r>
               <w:t>(</w:t>
             </w:r>
@@ -10662,6 +10714,7 @@
             <w:r>
               <w:t>)</w:t>
             </w:r>
+            <w:bookmarkEnd w:id="15"/>
           </w:p>
         </w:tc>
       </w:tr>
@@ -11557,14 +11610,14 @@
         <w:rPr>
           <w:lang w:bidi="hi-IN"/>
         </w:rPr>
-        <w:t xml:space="preserve">: if different alleles are separately </w:t>
+        <w:t>: if different alleles are separately deleterious but jointly advantageous, how can a population evolve from one co-</w:t>
       </w:r>
       <w:r>
         <w:rPr>
           <w:lang w:bidi="hi-IN"/>
         </w:rPr>
         <w:lastRenderedPageBreak/>
-        <w:t>deleterious but jointly advantageous, how can a population evolve from one co-adapted gene complex to a better one? Wright suggested the "shiftin</w:t>
+        <w:t>adapted gene complex to a better one? Wright suggested the "shiftin</w:t>
       </w:r>
       <w:r>
         <w:rPr>
@@ -11998,14 +12051,14 @@
           <w:numId w:val="0"/>
         </w:numPr>
       </w:pPr>
-      <w:bookmarkStart w:id="15" w:name="_Ref360528371"/>
-      <w:bookmarkStart w:id="16" w:name="_Ref360527938"/>
+      <w:bookmarkStart w:id="16" w:name="_Ref360528371"/>
+      <w:bookmarkStart w:id="17" w:name="_Ref360527938"/>
       <w:r>
         <w:t>Appendix 1</w:t>
       </w:r>
-      <w:bookmarkEnd w:id="15"/>
+      <w:bookmarkEnd w:id="16"/>
     </w:p>
-    <w:bookmarkEnd w:id="16"/>
+    <w:bookmarkEnd w:id="17"/>
     <w:p>
       <w:pPr>
         <w:rPr>
@@ -14825,11 +14878,11 @@
         </w:numPr>
         <w:ind w:left="357" w:hanging="357"/>
       </w:pPr>
-      <w:bookmarkStart w:id="17" w:name="_Ref360530640"/>
+      <w:bookmarkStart w:id="18" w:name="_Ref360530640"/>
       <w:r>
         <w:t>Appendix 2</w:t>
       </w:r>
-      <w:bookmarkEnd w:id="17"/>
+      <w:bookmarkEnd w:id="18"/>
     </w:p>
     <w:p>
       <w:r>
@@ -15898,7 +15951,7 @@
             <w:vAlign w:val="center"/>
           </w:tcPr>
           <w:p>
-            <w:bookmarkStart w:id="18" w:name="_Ref354319257"/>
+            <w:bookmarkStart w:id="19" w:name="_Ref354319257"/>
             <w:r>
               <w:t>(</w:t>
             </w:r>
@@ -15926,7 +15979,7 @@
             <w:r>
               <w:t>)</w:t>
             </w:r>
-            <w:bookmarkEnd w:id="18"/>
+            <w:bookmarkEnd w:id="19"/>
           </w:p>
         </w:tc>
       </w:tr>
@@ -17428,11 +17481,11 @@
         </w:numPr>
         <w:ind w:left="357" w:hanging="357"/>
       </w:pPr>
-      <w:bookmarkStart w:id="19" w:name="_Ref360530760"/>
+      <w:bookmarkStart w:id="20" w:name="_Ref360530760"/>
       <w:r>
         <w:t>Appendix 3</w:t>
       </w:r>
-      <w:bookmarkEnd w:id="19"/>
+      <w:bookmarkEnd w:id="20"/>
     </w:p>
     <w:p>
       <w:pPr>
@@ -18107,11 +18160,11 @@
         </w:numPr>
         <w:ind w:left="357" w:hanging="357"/>
       </w:pPr>
-      <w:bookmarkStart w:id="20" w:name="_Ref360534049"/>
+      <w:bookmarkStart w:id="21" w:name="_Ref360534049"/>
       <w:r>
         <w:t>Appendix 4</w:t>
       </w:r>
-      <w:bookmarkEnd w:id="20"/>
+      <w:bookmarkEnd w:id="21"/>
     </w:p>
     <w:p>
       <w:pPr>
@@ -19862,7 +19915,7 @@
           <w:bCs/>
         </w:rPr>
       </w:pPr>
-      <w:bookmarkStart w:id="21" w:name="_Ref360183807"/>
+      <w:bookmarkStart w:id="22" w:name="_Ref360183807"/>
       <w:r>
         <w:rPr>
           <w:b/>
@@ -19914,7 +19967,7 @@
         </w:rPr>
         <w:fldChar w:fldCharType="end"/>
       </w:r>
-      <w:bookmarkEnd w:id="21"/>
+      <w:bookmarkEnd w:id="22"/>
       <w:r>
         <w:rPr>
           <w:b/>
@@ -20022,7 +20075,7 @@
       <w:pPr>
         <w:pStyle w:val="FigureLegend"/>
       </w:pPr>
-      <w:bookmarkStart w:id="22" w:name="_Ref360562760"/>
+      <w:bookmarkStart w:id="23" w:name="_Ref360562760"/>
       <w:r>
         <w:rPr>
           <w:b/>
@@ -20074,7 +20127,7 @@
         </w:rPr>
         <w:fldChar w:fldCharType="end"/>
       </w:r>
-      <w:bookmarkEnd w:id="22"/>
+      <w:bookmarkEnd w:id="23"/>
       <w:r>
         <w:rPr>
           <w:b/>
@@ -20260,7 +20313,7 @@
           <w:rPr>
             <w:noProof/>
           </w:rPr>
-          <w:t>7</w:t>
+          <w:t>10</w:t>
         </w:r>
         <w:r>
           <w:rPr>
@@ -23539,7 +23592,7 @@
 </file>
 
 <file path=customXml/itemProps1.xml><?xml version="1.0" encoding="utf-8"?>
-<ds:datastoreItem xmlns:ds="http://schemas.openxmlformats.org/officeDocument/2006/customXml" ds:itemID="{93B96D67-136F-4626-AF32-73B6A4E656B6}">
+<ds:datastoreItem xmlns:ds="http://schemas.openxmlformats.org/officeDocument/2006/customXml" ds:itemID="{1CD686D0-F3B9-430A-B269-F3586338322F}">
   <ds:schemaRefs>
     <ds:schemaRef ds:uri="http://schemas.openxmlformats.org/officeDocument/2006/bibliography"/>
   </ds:schemaRefs>

</xml_diff>

<commit_message>
revised intro and model
</commit_message>
<xml_diff>
--- a/manuscript/ms2.docx
+++ b/manuscript/ms2.docx
@@ -263,7 +263,7 @@
         <w:t xml:space="preserve"> can rise in frequency because of </w:t>
       </w:r>
       <w:r>
-        <w:t xml:space="preserve">this increased rate </w:t>
+        <w:t xml:space="preserve">the generation of beneficial mutations </w:t>
       </w:r>
       <w:r>
         <w:fldChar w:fldCharType="begin" w:fldLock="1"/>
@@ -284,13 +284,31 @@
         <w:fldChar w:fldCharType="end"/>
       </w:r>
       <w:r>
-        <w:t xml:space="preserve">. However, several works demonstrated that during evolution in a constant environments </w:t>
+        <w:t>. However, during evol</w:t>
+      </w:r>
+      <w:r>
+        <w:t>ution in a constant environment,</w:t>
+      </w:r>
+      <w:r>
+        <w:t xml:space="preserve"> </w:t>
       </w:r>
       <w:r>
         <w:t>constitutive</w:t>
       </w:r>
       <w:r>
-        <w:t xml:space="preserve"> mutators suffer from the accumulation of deleterious mutations and are purged from the environment, leading to "the rise and fall of the mutator allele" </w:t>
+        <w:t xml:space="preserve"> mutators </w:t>
+      </w:r>
+      <w:r>
+        <w:t xml:space="preserve">become associated with bad genetic backgrounds due to increased </w:t>
+      </w:r>
+      <w:r>
+        <w:t xml:space="preserve">accumulation of deleterious mutations and are purged from the </w:t>
+      </w:r>
+      <w:r>
+        <w:t>population</w:t>
+      </w:r>
+      <w:r>
+        <w:t xml:space="preserve">, leading to "the rise and fall of the mutator allele" </w:t>
       </w:r>
       <w:r>
         <w:fldChar w:fldCharType="begin" w:fldLock="1"/>
@@ -344,7 +362,13 @@
         <w:t xml:space="preserve"> suggested that </w:t>
       </w:r>
       <w:r>
-        <w:t xml:space="preserve">the mutation rate must balance two traits – </w:t>
+        <w:t xml:space="preserve">the mutation rate must balance </w:t>
+      </w:r>
+      <w:r>
+        <w:t>between two traits:</w:t>
+      </w:r>
+      <w:r>
+        <w:t xml:space="preserve"> </w:t>
       </w:r>
       <w:r>
         <w:rPr>
@@ -354,7 +378,13 @@
         <w:t>adaptability</w:t>
       </w:r>
       <w:r>
-        <w:t xml:space="preserve"> and </w:t>
+        <w:t xml:space="preserve"> </w:t>
+      </w:r>
+      <w:r>
+        <w:t xml:space="preserve">– the capacity to adapt to new environmental conditions - </w:t>
+      </w:r>
+      <w:r>
+        <w:t xml:space="preserve">and </w:t>
       </w:r>
       <w:r>
         <w:rPr>
@@ -362,6 +392,9 @@
           <w:iCs/>
         </w:rPr>
         <w:t>adaptedness</w:t>
+      </w:r>
+      <w:r>
+        <w:t xml:space="preserve"> – the capacity to remain adapted to existing conditions</w:t>
       </w:r>
       <w:r>
         <w:t>.</w:t>
@@ -369,7 +402,13 @@
     </w:p>
     <w:p>
       <w:r>
-        <w:t xml:space="preserve">Stress-induced mutagenesis (SIM), the increase of the mutation rate in stressed or maladapted individuals, has been demonstrated in numerous species, both prokaryote and eukaryote </w:t>
+        <w:t xml:space="preserve">Stress-induced mutagenesis (SIM), the increase of the mutation rate in stressed or maladapted individuals, has been demonstrated in numerous species, </w:t>
+      </w:r>
+      <w:r>
+        <w:t xml:space="preserve">including </w:t>
+      </w:r>
+      <w:r>
+        <w:t xml:space="preserve">both prokaryote and eukaryote </w:t>
       </w:r>
       <w:r>
         <w:fldChar w:fldCharType="begin" w:fldLock="1"/>
@@ -390,7 +429,13 @@
         <w:fldChar w:fldCharType="end"/>
       </w:r>
       <w:r>
-        <w:t xml:space="preserve">. Various stress responses regulate the mutation rate by shifting cells to error-prone DNA polymerases </w:t>
+        <w:t>. Various stress responses</w:t>
+      </w:r>
+      <w:r>
+        <w:t xml:space="preserve"> </w:t>
+      </w:r>
+      <w:r>
+        <w:t xml:space="preserve">regulate the mutation rate by shifting cells to error-prone DNA polymerases </w:t>
       </w:r>
       <w:r>
         <w:fldChar w:fldCharType="begin" w:fldLock="1"/>
@@ -433,11 +478,60 @@
       </w:r>
       <w:r>
         <w:t>.</w:t>
+      </w:r>
+      <w:r>
+        <w:t xml:space="preserve"> These stress responses include</w:t>
+      </w:r>
+      <w:r>
+        <w:t xml:space="preserve"> the SOS DNA-damage response, the </w:t>
+      </w:r>
+      <w:proofErr w:type="spellStart"/>
+      <w:r>
+        <w:t>RpoS</w:t>
+      </w:r>
+      <w:proofErr w:type="spellEnd"/>
+      <w:r>
+        <w:t xml:space="preserve">-controlled general or starvation stress response and the </w:t>
+      </w:r>
+      <w:proofErr w:type="spellStart"/>
+      <w:r>
+        <w:t>RpoE</w:t>
+      </w:r>
+      <w:proofErr w:type="spellEnd"/>
+      <w:r>
+        <w:t xml:space="preserve"> membrane protein stress response </w:t>
+      </w:r>
+      <w:r>
+        <w:fldChar w:fldCharType="begin" w:fldLock="1"/>
+      </w:r>
+      <w:r>
+        <w:instrText>ADDIN CSL_CITATION { "citationItems" : [ { "id" : "ITEM-1", "itemData" : { "DOI" : "10.1126/science.1226683", "abstract" : "Mechanisms of DNA repair and mutagenesis are defined on the basis of relatively few proteins acting on DNA, yet the identities and functions of all proteins required are unknown. Here, we identify the network that underlies mutagenic repair of DNA breaks in stressed Escherichia coli and define functions for much of it. Using a comprehensive screen, we identified a network of \u226593 genes that function in mutation. Most operate upstream of activation of three required stress responses (RpoS, RpoE, and SOS, key network hubs), apparently sensing stress. The results reveal how a network integrates mutagenic repair into the biology of the cell, show specific pathways of environmental sensing, demonstrate the centrality of stress responses, and imply that these responses are attractive as potential drug targets for blocking the evolution of pathogens.", "author" : [ { "dropping-particle" : "", "family" : "Mamun", "given" : "Abu Amar M.", "non-dropping-particle" : "Al", "parse-names" : false, "suffix" : "" }, { "dropping-particle" : "", "family" : "Lombardo", "given" : "Mary-Jane M.-J.", "non-dropping-particle" : "", "parse-names" : false, "suffix" : "" }, { "dropping-particle" : "", "family" : "Shee", "given" : "Chandan", "non-dropping-particle" : "", "parse-names" : false, "suffix" : "" }, { "dropping-particle" : "", "family" : "Lisewski", "given" : "Andreas M.", "non-dropping-particle" : "", "parse-names" : false, "suffix" : "" }, { "dropping-particle" : "", "family" : "Gonzalez", "given" : "Caleb", "non-dropping-particle" : "", "parse-names" : false, "suffix" : "" }, { "dropping-particle" : "", "family" : "Lin", "given" : "Dongxu", "non-dropping-particle" : "", "parse-names" : false, "suffix" : "" }, { "dropping-particle" : "", "family" : "Nehring", "given" : "Ralf B.", "non-dropping-particle" : "", "parse-names" : false, "suffix" : "" }, { "dropping-particle" : "", "family" : "Saint-Ruf", "given" : "Claude", "non-dropping-particle" : "", "parse-names" : false, "suffix" : "" }, { "dropping-particle" : "", "family" : "Gibson", "given" : "Janet L.", "non-dropping-particle" : "", "parse-names" : false, "suffix" : "" }, { "dropping-particle" : "", "family" : "Frisch", "given" : "Ryan L.", "non-dropping-particle" : "", "parse-names" : false, "suffix" : "" }, { "dropping-particle" : "", "family" : "Lichtarge", "given" : "Olivier", "non-dropping-particle" : "", "parse-names" : false, "suffix" : "" }, { "dropping-particle" : "", "family" : "Hastings", "given" : "P. J.", "non-dropping-particle" : "", "parse-names" : false, "suffix" : "" }, { "dropping-particle" : "", "family" : "Rosenberg", "given" : "Susan M.", "non-dropping-particle" : "", "parse-names" : false, "suffix" : "" } ], "container-title" : "Science", "id" : "ITEM-1", "issue" : "6112", "issued" : { "date-parts" : [ [ "2012", "12", "6" ] ] }, "page" : "1344-1348", "title" : "Identity and Function of a Large Gene Network Underlying Mutagenic Repair of DNA Breaks", "type" : "article-journal", "volume" : "338" }, "uris" : [ "http://www.mendeley.com/documents/?uuid=f2e27172-223a-4f92-ba04-9ef89ecc3d78" ] } ], "mendeley" : { "previouslyFormattedCitation" : "(Al Mamun et al. 2012)" }, "properties" : { "noteIndex" : 0 }, "schema" : "https://github.com/citation-style-language/schema/raw/master/csl-citation.json" }</w:instrText>
+      </w:r>
+      <w:r>
+        <w:fldChar w:fldCharType="separate"/>
+      </w:r>
+      <w:r>
+        <w:rPr>
+          <w:noProof/>
+        </w:rPr>
+        <w:t>(Al Mamun et al. 2012)</w:t>
+      </w:r>
+      <w:r>
+        <w:fldChar w:fldCharType="end"/>
       </w:r>
     </w:p>
     <w:p>
       <w:r>
-        <w:t xml:space="preserve">SIM is considered by many to have a </w:t>
+        <w:t xml:space="preserve">Some authors proposed that </w:t>
+      </w:r>
+      <w:r>
+        <w:t xml:space="preserve">SIM </w:t>
+      </w:r>
+      <w:r>
+        <w:t xml:space="preserve">has </w:t>
+      </w:r>
+      <w:r>
+        <w:t xml:space="preserve">a </w:t>
       </w:r>
       <w:r>
         <w:t xml:space="preserve">significant </w:t>
@@ -453,9 +547,6 @@
         <w:t xml:space="preserve">adaptability </w:t>
       </w:r>
       <w:r>
-        <w:t>(</w:t>
-      </w:r>
-      <w:r>
         <w:t>or</w:t>
       </w:r>
       <w:r>
@@ -472,19 +563,7 @@
         <w:t>evolvability</w:t>
       </w:r>
       <w:r>
-        <w:t>)</w:t>
-      </w:r>
-      <w:r>
-        <w:t xml:space="preserve"> - </w:t>
-      </w:r>
-      <w:r>
-        <w:t xml:space="preserve">the capacity </w:t>
-      </w:r>
-      <w:r>
-        <w:t xml:space="preserve">of </w:t>
-      </w:r>
-      <w:r>
-        <w:t xml:space="preserve">populations to evolve and adapt </w:t>
+        <w:t xml:space="preserve"> </w:t>
       </w:r>
       <w:r>
         <w:fldChar w:fldCharType="begin" w:fldLock="1"/>
@@ -542,48 +621,51 @@
         <w:t>adaptedness</w:t>
       </w:r>
       <w:r>
-        <w:t xml:space="preserve"> – the capacity of populations to remain adapted to current environmental conditions –</w:t>
-      </w:r>
+        <w:t xml:space="preserve"> receive</w:t>
+      </w:r>
+      <w:r>
+        <w:t>d</w:t>
+      </w:r>
+      <w:r>
+        <w:t xml:space="preserve"> theoretical treatment by </w:t>
+      </w:r>
+      <w:proofErr w:type="spellStart"/>
+      <w:r>
+        <w:t>Agrawal</w:t>
+      </w:r>
+      <w:proofErr w:type="spellEnd"/>
       <w:r>
         <w:t xml:space="preserve"> </w:t>
       </w:r>
       <w:r>
-        <w:t>receive</w:t>
-      </w:r>
-      <w:r>
-        <w:t>d</w:t>
-      </w:r>
-      <w:r>
-        <w:t xml:space="preserve"> theoretical treatment by </w:t>
-      </w:r>
-      <w:proofErr w:type="spellStart"/>
-      <w:r>
-        <w:t>Agrawal</w:t>
-      </w:r>
-      <w:proofErr w:type="spellEnd"/>
+        <w:fldChar w:fldCharType="begin" w:fldLock="1"/>
+      </w:r>
+      <w:r>
+        <w:instrText>ADDIN CSL_CITATION { "citationItems" : [ { "id" : "ITEM-1", "itemData" : { "DOI" : "10.1046/j.1420-9101.2002.00464.x", "abstract" : "Although much theory depends on the genome-wide rate of deleterious mutations, good estimates of the mutation rate are scarce and remain controversial. Furthermore, mutation rate may not be constant, and a recent study suggests that mutation rates are higher in mildly stressful environments. If mutation rate is a function of condition, then individuals carrying more mutations will tend to be in worse condition and therefore produce more mutations. Here I examine the mean fitnesses of sexual and asexual populations evolving under such condition-dependent mutation rates. The equilibrium mean fitness of a sexual population depends on the shape of the curve relating fitness to mutation rate. If mutation rate declines synergistically with increasing condition the mean fitness will be much lower than if mutation rate declines at a diminishing rate. In contrast, asexual populations are less affected by condition-dependent mutation rates. The equilibrium mean fitness of an asexual population only depends on the mutation rate of the individuals in the least loaded class. Because such individuals have high fitness and therefore a low mutation rate, asexual populations experience less genetic load than sexual populations, thus increasing the twofold cost of sex.", "author" : [ { "dropping-particle" : "", "family" : "Agrawal", "given" : "Aneil F.", "non-dropping-particle" : "", "parse-names" : false, "suffix" : "" } ], "container-title" : "Journal of evolutionary biology", "id" : "ITEM-1", "issue" : "6", "issued" : { "date-parts" : [ [ "2002", "10" ] ] }, "note" : "no back mutations\nno adaptation\nno changing environment\nno cost of fidelity\nthe whole discussion assumes SIM but doesn't assume the context of SIM\n        \nthe idea here is to compare SIM effect on equilibrium mean fitness (mutational load) in asex and sex populaitons, therefore beneficial mutations are NEGLECTED\n        \nnever the less, if the final statement on asex, that the mean fitness at equilibrium depends on the mutation rate of the least loaded class, then asex populations should do SIM, as hypermutation does not affect the mean fitness", "page" : "1004-1010", "publisher" : "Wiley Online Library", "title" : "Genetic loads under fitness-dependent mutation rates", "type" : "article-journal", "volume" : "15" }, "suppress-author" : 1, "uris" : [ "http://www.mendeley.com/documents/?uuid=79be5021-e0a1-495d-8501-fe1b249cd5b4" ] } ], "mendeley" : { "previouslyFormattedCitation" : "(2002)" }, "properties" : { "noteIndex" : 0 }, "schema" : "https://github.com/citation-style-language/schema/raw/master/csl-citation.json" }</w:instrText>
+      </w:r>
+      <w:r>
+        <w:fldChar w:fldCharType="separate"/>
+      </w:r>
+      <w:r>
+        <w:rPr>
+          <w:noProof/>
+        </w:rPr>
+        <w:t>(2002)</w:t>
+      </w:r>
+      <w:r>
+        <w:fldChar w:fldCharType="end"/>
+      </w:r>
+      <w:r>
+        <w:t xml:space="preserve">, who showed </w:t>
+      </w:r>
+      <w:r>
+        <w:rPr>
+          <w:highlight w:val="yellow"/>
+        </w:rPr>
+        <w:t>numerically</w:t>
+      </w:r>
       <w:r>
         <w:t xml:space="preserve"> </w:t>
-      </w:r>
-      <w:r>
-        <w:fldChar w:fldCharType="begin" w:fldLock="1"/>
-      </w:r>
-      <w:r>
-        <w:instrText>ADDIN CSL_CITATION { "citationItems" : [ { "id" : "ITEM-1", "itemData" : { "DOI" : "10.1046/j.1420-9101.2002.00464.x", "abstract" : "Although much theory depends on the genome-wide rate of deleterious mutations, good estimates of the mutation rate are scarce and remain controversial. Furthermore, mutation rate may not be constant, and a recent study suggests that mutation rates are higher in mildly stressful environments. If mutation rate is a function of condition, then individuals carrying more mutations will tend to be in worse condition and therefore produce more mutations. Here I examine the mean fitnesses of sexual and asexual populations evolving under such condition-dependent mutation rates. The equilibrium mean fitness of a sexual population depends on the shape of the curve relating fitness to mutation rate. If mutation rate declines synergistically with increasing condition the mean fitness will be much lower than if mutation rate declines at a diminishing rate. In contrast, asexual populations are less affected by condition-dependent mutation rates. The equilibrium mean fitness of an asexual population only depends on the mutation rate of the individuals in the least loaded class. Because such individuals have high fitness and therefore a low mutation rate, asexual populations experience less genetic load than sexual populations, thus increasing the twofold cost of sex.", "author" : [ { "dropping-particle" : "", "family" : "Agrawal", "given" : "Aneil F.", "non-dropping-particle" : "", "parse-names" : false, "suffix" : "" } ], "container-title" : "Journal of evolutionary biology", "id" : "ITEM-1", "issue" : "6", "issued" : { "date-parts" : [ [ "2002", "10" ] ] }, "note" : "no back mutations\nno adaptation\nno changing environment\nno cost of fidelity\nthe whole discussion assumes SIM but doesn't assume the context of SIM\n        \nthe idea here is to compare SIM effect on equilibrium mean fitness (mutational load) in asex and sex populaitons, therefore beneficial mutations are NEGLECTED\n        \nnever the less, if the final statement on asex, that the mean fitness at equilibrium depends on the mutation rate of the least loaded class, then asex populations should do SIM, as hypermutation does not affect the mean fitness", "page" : "1004-1010", "publisher" : "Wiley Online Library", "title" : "Genetic loads under fitness-dependent mutation rates", "type" : "article-journal", "volume" : "15" }, "suppress-author" : 1, "uris" : [ "http://www.mendeley.com/documents/?uuid=79be5021-e0a1-495d-8501-fe1b249cd5b4" ] } ], "mendeley" : { "previouslyFormattedCitation" : "(2002)" }, "properties" : { "noteIndex" : 0 }, "schema" : "https://github.com/citation-style-language/schema/raw/master/csl-citation.json" }</w:instrText>
-      </w:r>
-      <w:r>
-        <w:fldChar w:fldCharType="separate"/>
-      </w:r>
-      <w:r>
-        <w:rPr>
-          <w:noProof/>
-        </w:rPr>
-        <w:t>(2002)</w:t>
-      </w:r>
-      <w:r>
-        <w:fldChar w:fldCharType="end"/>
-      </w:r>
-      <w:r>
-        <w:t xml:space="preserve">, who showed numerically </w:t>
       </w:r>
       <w:r>
         <w:t xml:space="preserve">that in asexual populations </w:t>
@@ -641,9 +723,6 @@
         <w:t>e analyze</w:t>
       </w:r>
       <w:r>
-        <w:t>d</w:t>
-      </w:r>
-      <w:r>
         <w:t xml:space="preserve"> </w:t>
       </w:r>
       <w:r>
@@ -653,7 +732,10 @@
         <w:t>c model</w:t>
       </w:r>
       <w:r>
-        <w:t xml:space="preserve">s for </w:t>
+        <w:t xml:space="preserve">s </w:t>
+      </w:r>
+      <w:r>
+        <w:t xml:space="preserve">of </w:t>
       </w:r>
       <w:r>
         <w:t>asexual population</w:t>
@@ -665,22 +747,25 @@
         <w:t xml:space="preserve">. We </w:t>
       </w:r>
       <w:r>
-        <w:t>develop</w:t>
-      </w:r>
-      <w:r>
-        <w:t>ed</w:t>
-      </w:r>
-      <w:r>
-        <w:t xml:space="preserve"> general </w:t>
+        <w:t xml:space="preserve">develop general </w:t>
       </w:r>
       <w:r>
         <w:t xml:space="preserve">expressions that demonstrate that SIM increases </w:t>
       </w:r>
       <w:r>
-        <w:t xml:space="preserve">both the mean fitness and the </w:t>
-      </w:r>
-      <w:r>
-        <w:t>adaptation rate</w:t>
+        <w:t xml:space="preserve">both </w:t>
+      </w:r>
+      <w:r>
+        <w:t>the adaptation rate</w:t>
+      </w:r>
+      <w:r>
+        <w:t xml:space="preserve"> and </w:t>
+      </w:r>
+      <w:r>
+        <w:t>the mean fitness</w:t>
+      </w:r>
+      <w:r>
+        <w:t xml:space="preserve"> of such populations</w:t>
       </w:r>
       <w:r>
         <w:rPr>
@@ -796,7 +881,20 @@
         <w:rPr>
           <w:lang w:bidi="hi-IN"/>
         </w:rPr>
-        <w:t xml:space="preserve"> without compromising their </w:t>
+        <w:t xml:space="preserve"> without </w:t>
+      </w:r>
+      <w:r>
+        <w:rPr>
+          <w:highlight w:val="yellow"/>
+          <w:lang w:bidi="hi-IN"/>
+        </w:rPr>
+        <w:t>compromising</w:t>
+      </w:r>
+      <w:r>
+        <w:rPr>
+          <w:lang w:bidi="hi-IN"/>
+        </w:rPr>
+        <w:t xml:space="preserve"> their </w:t>
       </w:r>
       <w:r>
         <w:rPr>
@@ -895,7 +993,19 @@
         <w:rPr>
           <w:lang w:bidi="hi-IN"/>
         </w:rPr>
-        <w:t>genome.</w:t>
+        <w:t>genome</w:t>
+      </w:r>
+      <w:r>
+        <w:rPr>
+          <w:lang w:bidi="hi-IN"/>
+        </w:rPr>
+        <w:t xml:space="preserve"> per replication</w:t>
+      </w:r>
+      <w:r>
+        <w:rPr>
+          <w:lang w:bidi="hi-IN"/>
+        </w:rPr>
+        <w:t>.</w:t>
       </w:r>
       <w:r>
         <w:rPr>
@@ -907,7 +1017,40 @@
         <w:rPr>
           <w:lang w:bidi="hi-IN"/>
         </w:rPr>
-        <w:t xml:space="preserve">The effect of deleterious mutations on fitness are multiplicative (i.e., independent), such that the fitness of an individual with </w:t>
+        <w:t>The effect</w:t>
+      </w:r>
+      <w:r>
+        <w:rPr>
+          <w:lang w:bidi="hi-IN"/>
+        </w:rPr>
+        <w:t>s</w:t>
+      </w:r>
+      <w:r>
+        <w:rPr>
+          <w:lang w:bidi="hi-IN"/>
+        </w:rPr>
+        <w:t xml:space="preserve"> of deleterious mutations on fitness </w:t>
+      </w:r>
+      <w:r>
+        <w:rPr>
+          <w:lang w:bidi="hi-IN"/>
+        </w:rPr>
+        <w:lastRenderedPageBreak/>
+        <w:t>are multiplicative (</w:t>
+      </w:r>
+      <w:r>
+        <w:rPr>
+          <w:i/>
+          <w:iCs/>
+          <w:lang w:bidi="hi-IN"/>
+        </w:rPr>
+        <w:t>i.e.</w:t>
+      </w:r>
+      <w:r>
+        <w:rPr>
+          <w:lang w:bidi="hi-IN"/>
+        </w:rPr>
+        <w:t xml:space="preserve">, independent), such that the fitness of an individual with </w:t>
       </w:r>
       <w:r>
         <w:rPr>
@@ -921,14 +1064,7 @@
         <w:rPr>
           <w:lang w:bidi="hi-IN"/>
         </w:rPr>
-        <w:t xml:space="preserve"> </w:t>
-      </w:r>
-      <w:r>
-        <w:rPr>
-          <w:lang w:bidi="hi-IN"/>
-        </w:rPr>
-        <w:lastRenderedPageBreak/>
-        <w:t xml:space="preserve">deleterious mutations is </w:t>
+        <w:t xml:space="preserve"> deleterious mutations is </w:t>
       </w:r>
       <w:r>
         <w:rPr>
@@ -1000,65 +1136,7 @@
         <w:rPr>
           <w:lang w:bidi="hi-IN"/>
         </w:rPr>
-        <w:t xml:space="preserve"> is the selection coefficient</w:t>
-      </w:r>
-      <w:r>
-        <w:rPr>
-          <w:lang w:bidi="hi-IN"/>
-        </w:rPr>
-        <w:t xml:space="preserve">, and </w:t>
-      </w:r>
-      <w:r>
-        <w:rPr>
-          <w:lang w:bidi="hi-IN"/>
-        </w:rPr>
-        <w:t xml:space="preserve">we assume </w:t>
-      </w:r>
-      <w:r>
-        <w:rPr>
-          <w:lang w:bidi="hi-IN"/>
-        </w:rPr>
-        <w:t xml:space="preserve">that selection is stronger </w:t>
-      </w:r>
-      <w:r>
-        <w:rPr>
-          <w:lang w:bidi="hi-IN"/>
-        </w:rPr>
-        <w:t>than mutation</w:t>
-      </w:r>
-      <w:r>
-        <w:rPr>
-          <w:lang w:bidi="hi-IN"/>
-        </w:rPr>
-        <w:t xml:space="preserve"> - </w:t>
-      </w:r>
-      <w:r>
-        <w:rPr>
-          <w:i/>
-          <w:iCs/>
-          <w:lang w:bidi="hi-IN"/>
-        </w:rPr>
-        <w:t>s</w:t>
-      </w:r>
-      <w:r>
-        <w:rPr>
-          <w:lang w:bidi="hi-IN"/>
-        </w:rPr>
-        <w:t>&gt;</w:t>
-      </w:r>
-      <w:r>
-        <w:rPr>
-          <w:i/>
-          <w:iCs/>
-          <w:lang w:bidi="hi-IN"/>
-        </w:rPr>
-        <w:t>U</w:t>
-      </w:r>
-      <w:r>
-        <w:rPr>
-          <w:lang w:bidi="hi-IN"/>
-        </w:rPr>
-        <w:t>.</w:t>
+        <w:t xml:space="preserve"> is the selection coefficient.</w:t>
       </w:r>
       <w:r>
         <w:rPr>
@@ -1098,7 +1176,16 @@
         <w:t xml:space="preserve"> normal mutagenesis (NM)</w:t>
       </w:r>
       <w:r>
-        <w:t xml:space="preserve"> where there is no increase in mutation rates; constitutive mutagenesis (CM) where all individuals increase their mutation rate by </w:t>
+        <w:t>,</w:t>
+      </w:r>
+      <w:r>
+        <w:t xml:space="preserve"> where there is no increase in mutation rates; constitutive mutagenesis (CM)</w:t>
+      </w:r>
+      <w:r>
+        <w:t>,</w:t>
+      </w:r>
+      <w:r>
+        <w:t xml:space="preserve"> where all individuals increase their mutation rate by </w:t>
       </w:r>
       <w:r>
         <w:rPr>
@@ -1111,7 +1198,13 @@
         <w:t>, the mutation rate fold increase</w:t>
       </w:r>
       <w:r>
-        <w:t xml:space="preserve">; and stress-induced mutagenesis (SIM) where only </w:t>
+        <w:t>; and stress-induced mutagenesis (SIM)</w:t>
+      </w:r>
+      <w:r>
+        <w:t>,</w:t>
+      </w:r>
+      <w:r>
+        <w:t xml:space="preserve"> where only </w:t>
       </w:r>
       <w:r>
         <w:t xml:space="preserve">stressed or maladapted </w:t>
@@ -1149,7 +1242,13 @@
         <w:rPr>
           <w:lang w:bidi="hi-IN"/>
         </w:rPr>
-        <w:t xml:space="preserve"> two models, one of evolution toward</w:t>
+        <w:t xml:space="preserve"> two models: </w:t>
+      </w:r>
+      <w:r>
+        <w:rPr>
+          <w:lang w:bidi="hi-IN"/>
+        </w:rPr>
+        <w:t>one of evolution toward</w:t>
       </w:r>
       <w:r>
         <w:rPr>
@@ -1239,7 +1338,13 @@
         <w:rPr>
           <w:lang w:bidi="hi-IN"/>
         </w:rPr>
-        <w:t xml:space="preserve">of populations and used </w:t>
+        <w:t>of populations and use</w:t>
+      </w:r>
+      <w:r>
+        <w:rPr>
+          <w:lang w:bidi="hi-IN"/>
+        </w:rPr>
+        <w:t xml:space="preserve"> </w:t>
       </w:r>
       <w:r>
         <w:rPr>
@@ -1270,6 +1375,12 @@
           <w:lang w:bidi="hi-IN"/>
         </w:rPr>
         <w:t>.</w:t>
+      </w:r>
+      <w:r>
+        <w:rPr>
+          <w:lang w:bidi="hi-IN"/>
+        </w:rPr>
+        <w:t xml:space="preserve"> </w:t>
       </w:r>
     </w:p>
     <w:p>
@@ -1278,9 +1389,6 @@
       </w:pPr>
       <w:r>
         <w:t>Mutation-selection balance</w:t>
-      </w:r>
-      <w:r>
-        <w:t xml:space="preserve"> (MSB)</w:t>
       </w:r>
     </w:p>
     <w:p>
@@ -1497,7 +1605,14 @@
                 <w:rFonts w:ascii="Cambria Math" w:hAnsi="Cambria Math"/>
                 <w:lang w:bidi="hi-IN"/>
               </w:rPr>
-              <m:t>k≥0</m:t>
+              <m:t>y</m:t>
+            </m:r>
+            <m:r>
+              <w:rPr>
+                <w:rFonts w:ascii="Cambria Math" w:hAnsi="Cambria Math"/>
+                <w:lang w:bidi="hi-IN"/>
+              </w:rPr>
+              <m:t>≥0</m:t>
             </m:r>
           </m:sub>
           <m:sup/>
@@ -1527,7 +1642,7 @@
                     <w:rFonts w:ascii="Cambria Math" w:hAnsi="Cambria Math"/>
                     <w:lang w:bidi="hi-IN"/>
                   </w:rPr>
-                  <m:t>k</m:t>
+                  <m:t>y</m:t>
                 </m:r>
               </m:sub>
             </m:sSub>
@@ -1556,7 +1671,14 @@
                     <w:rFonts w:ascii="Cambria Math" w:hAnsi="Cambria Math"/>
                     <w:lang w:bidi="hi-IN"/>
                   </w:rPr>
-                  <m:t>x,k</m:t>
+                  <m:t>x,</m:t>
+                </m:r>
+                <m:r>
+                  <w:rPr>
+                    <w:rFonts w:ascii="Cambria Math" w:hAnsi="Cambria Math"/>
+                    <w:lang w:bidi="hi-IN"/>
+                  </w:rPr>
+                  <m:t>y</m:t>
                 </m:r>
               </m:sub>
             </m:sSub>
@@ -1606,7 +1728,17 @@
           <w:vertAlign w:val="subscript"/>
           <w:lang w:bidi="hi-IN"/>
         </w:rPr>
-        <w:t>x,k</w:t>
+        <w:t>x,</w:t>
+      </w:r>
+      <w:r>
+        <w:rPr>
+          <w:rFonts w:eastAsiaTheme="minorEastAsia"/>
+          <w:i/>
+          <w:iCs/>
+          <w:vertAlign w:val="subscript"/>
+          <w:lang w:bidi="hi-IN"/>
+        </w:rPr>
+        <w:t>y</w:t>
       </w:r>
       <w:proofErr w:type="spellEnd"/>
       <w:r>
@@ -1632,7 +1764,7 @@
           <w:iCs/>
           <w:lang w:bidi="hi-IN"/>
         </w:rPr>
-        <w:t>k</w:t>
+        <w:t>y</w:t>
       </w:r>
       <w:r>
         <w:rPr>
@@ -1762,7 +1894,17 @@
           <w:vertAlign w:val="subscript"/>
           <w:lang w:bidi="hi-IN"/>
         </w:rPr>
-        <w:t>,k</w:t>
+        <w:t>,</w:t>
+      </w:r>
+      <w:r>
+        <w:rPr>
+          <w:rFonts w:eastAsiaTheme="minorEastAsia"/>
+          <w:i/>
+          <w:iCs/>
+          <w:vertAlign w:val="subscript"/>
+          <w:lang w:bidi="hi-IN"/>
+        </w:rPr>
+        <w:t>y</w:t>
       </w:r>
       <w:proofErr w:type="spellEnd"/>
       <w:proofErr w:type="gramEnd"/>
@@ -1796,7 +1938,7 @@
           <w:iCs/>
           <w:vertAlign w:val="subscript"/>
         </w:rPr>
-        <w:t>k</w:t>
+        <w:t>y</w:t>
       </w:r>
       <w:proofErr w:type="spellEnd"/>
       <w:r>
@@ -1820,7 +1962,7 @@
           <w:iCs/>
           <w:lang w:bidi="hi-IN"/>
         </w:rPr>
-        <w:t>k</w:t>
+        <w:t>y</w:t>
       </w:r>
       <w:r>
         <w:t xml:space="preserve"> </w:t>
@@ -1855,7 +1997,21 @@
           <w:rFonts w:eastAsiaTheme="minorEastAsia"/>
           <w:lang w:bidi="hi-IN"/>
         </w:rPr>
-        <w:t>of mutations are beneficial</w:t>
+        <w:t xml:space="preserve">of </w:t>
+      </w:r>
+      <w:r>
+        <w:rPr>
+          <w:rFonts w:eastAsiaTheme="minorEastAsia"/>
+          <w:lang w:bidi="hi-IN"/>
+        </w:rPr>
+        <w:t xml:space="preserve">the </w:t>
+      </w:r>
+      <w:r>
+        <w:rPr>
+          <w:rFonts w:eastAsiaTheme="minorEastAsia"/>
+          <w:lang w:bidi="hi-IN"/>
+        </w:rPr>
+        <w:t>mutations are beneficial</w:t>
       </w:r>
       <w:r>
         <w:t xml:space="preserve">: </w:t>
@@ -1895,7 +2051,14 @@
                 <w:rFonts w:ascii="Cambria Math" w:eastAsiaTheme="minorEastAsia" w:hAnsi="Cambria Math"/>
                 <w:lang w:bidi="hi-IN"/>
               </w:rPr>
-              <m:t>x,k</m:t>
+              <m:t>x,</m:t>
+            </m:r>
+            <m:r>
+              <w:rPr>
+                <w:rFonts w:ascii="Cambria Math" w:eastAsiaTheme="minorEastAsia" w:hAnsi="Cambria Math"/>
+                <w:lang w:bidi="hi-IN"/>
+              </w:rPr>
+              <m:t>y</m:t>
             </m:r>
           </m:sub>
         </m:sSub>
@@ -1955,7 +2118,7 @@
                         <w:rFonts w:ascii="Cambria Math" w:hAnsi="Cambria Math"/>
                         <w:lang w:bidi="hi-IN"/>
                       </w:rPr>
-                      <m:t>k</m:t>
+                      <m:t>y</m:t>
                     </m:r>
                   </m:sub>
                 </m:sSub>
@@ -1964,14 +2127,42 @@
                     <w:rFonts w:ascii="Cambria Math" w:hAnsi="Cambria Math"/>
                     <w:lang w:bidi="hi-IN"/>
                   </w:rPr>
-                  <m:t>∙P(x-k deleterious mutations)</m:t>
+                  <m:t>∙P(x-</m:t>
+                </m:r>
+                <m:r>
+                  <w:rPr>
+                    <w:rFonts w:ascii="Cambria Math" w:hAnsi="Cambria Math"/>
+                    <w:lang w:bidi="hi-IN"/>
+                  </w:rPr>
+                  <m:t>y</m:t>
+                </m:r>
+                <m:r>
+                  <w:rPr>
+                    <w:rFonts w:ascii="Cambria Math" w:hAnsi="Cambria Math"/>
+                    <w:lang w:bidi="hi-IN"/>
+                  </w:rPr>
+                  <m:t xml:space="preserve"> deleterious mutations)</m:t>
                 </m:r>
                 <m:r>
                   <w:rPr>
                     <w:rFonts w:ascii="Cambria Math" w:eastAsiaTheme="minorEastAsia" w:hAnsi="Cambria Math"/>
                     <w:lang w:bidi="hi-IN"/>
                   </w:rPr>
-                  <m:t>,   k&lt;x</m:t>
+                  <m:t xml:space="preserve">,   </m:t>
+                </m:r>
+                <m:r>
+                  <w:rPr>
+                    <w:rFonts w:ascii="Cambria Math" w:eastAsiaTheme="minorEastAsia" w:hAnsi="Cambria Math"/>
+                    <w:lang w:bidi="hi-IN"/>
+                  </w:rPr>
+                  <m:t>y</m:t>
+                </m:r>
+                <m:r>
+                  <w:rPr>
+                    <w:rFonts w:ascii="Cambria Math" w:eastAsiaTheme="minorEastAsia" w:hAnsi="Cambria Math"/>
+                    <w:lang w:bidi="hi-IN"/>
+                  </w:rPr>
+                  <m:t>&lt;x</m:t>
                 </m:r>
               </m:e>
               <m:e>
@@ -2000,7 +2191,7 @@
                         <w:rFonts w:ascii="Cambria Math" w:hAnsi="Cambria Math"/>
                         <w:lang w:bidi="hi-IN"/>
                       </w:rPr>
-                      <m:t>k</m:t>
+                      <m:t>y</m:t>
                     </m:r>
                   </m:sub>
                 </m:sSub>
@@ -2009,21 +2200,42 @@
                     <w:rFonts w:ascii="Cambria Math" w:hAnsi="Cambria Math"/>
                     <w:lang w:bidi="hi-IN"/>
                   </w:rPr>
-                  <m:t>∙P(k-x benefi</m:t>
+                  <m:t>∙P(</m:t>
                 </m:r>
                 <m:r>
                   <w:rPr>
                     <w:rFonts w:ascii="Cambria Math" w:hAnsi="Cambria Math"/>
                     <w:lang w:bidi="hi-IN"/>
                   </w:rPr>
-                  <m:t xml:space="preserve">cial mutations),  </m:t>
+                  <m:t>y</m:t>
+                </m:r>
+                <m:r>
+                  <w:rPr>
+                    <w:rFonts w:ascii="Cambria Math" w:hAnsi="Cambria Math"/>
+                    <w:lang w:bidi="hi-IN"/>
+                  </w:rPr>
+                  <m:t xml:space="preserve">-x beneficial mutations),  </m:t>
                 </m:r>
                 <m:r>
                   <w:rPr>
                     <w:rFonts w:ascii="Cambria Math" w:eastAsiaTheme="minorEastAsia" w:hAnsi="Cambria Math"/>
                     <w:lang w:bidi="hi-IN"/>
                   </w:rPr>
-                  <m:t xml:space="preserve">    k&gt;x</m:t>
+                  <m:t xml:space="preserve">    </m:t>
+                </m:r>
+                <m:r>
+                  <w:rPr>
+                    <w:rFonts w:ascii="Cambria Math" w:eastAsiaTheme="minorEastAsia" w:hAnsi="Cambria Math"/>
+                    <w:lang w:bidi="hi-IN"/>
+                  </w:rPr>
+                  <m:t>y</m:t>
+                </m:r>
+                <m:r>
+                  <w:rPr>
+                    <w:rFonts w:ascii="Cambria Math" w:eastAsiaTheme="minorEastAsia" w:hAnsi="Cambria Math"/>
+                    <w:lang w:bidi="hi-IN"/>
+                  </w:rPr>
+                  <m:t>&gt;x</m:t>
                 </m:r>
                 <m:r>
                   <w:rPr>
@@ -2066,7 +2278,7 @@
                         <w:rFonts w:ascii="Cambria Math" w:hAnsi="Cambria Math"/>
                         <w:lang w:bidi="hi-IN"/>
                       </w:rPr>
-                      <m:t>k</m:t>
+                      <m:t>y</m:t>
                     </m:r>
                   </m:sub>
                 </m:sSub>
@@ -2082,7 +2294,21 @@
                     <w:rFonts w:ascii="Cambria Math" w:eastAsiaTheme="minorEastAsia" w:hAnsi="Cambria Math"/>
                     <w:lang w:bidi="hi-IN"/>
                   </w:rPr>
-                  <m:t xml:space="preserve">                               k=x</m:t>
+                  <m:t xml:space="preserve">                               </m:t>
+                </m:r>
+                <m:r>
+                  <w:rPr>
+                    <w:rFonts w:ascii="Cambria Math" w:eastAsiaTheme="minorEastAsia" w:hAnsi="Cambria Math"/>
+                    <w:lang w:bidi="hi-IN"/>
+                  </w:rPr>
+                  <m:t>y</m:t>
+                </m:r>
+                <m:r>
+                  <w:rPr>
+                    <w:rFonts w:ascii="Cambria Math" w:eastAsiaTheme="minorEastAsia" w:hAnsi="Cambria Math"/>
+                    <w:lang w:bidi="hi-IN"/>
+                  </w:rPr>
+                  <m:t>=x</m:t>
                 </m:r>
               </m:e>
             </m:eqArr>
@@ -2109,7 +2335,23 @@
           <w:rFonts w:eastAsiaTheme="minorEastAsia"/>
           <w:lang w:bidi="hi-IN"/>
         </w:rPr>
-        <w:t xml:space="preserve">We use this system to calculate the population mean fitness </w:t>
+        <w:t xml:space="preserve">We use this system to calculate the </w:t>
+      </w:r>
+      <w:proofErr w:type="gramStart"/>
+      <w:r>
+        <w:rPr>
+          <w:rFonts w:eastAsiaTheme="minorEastAsia"/>
+          <w:lang w:bidi="hi-IN"/>
+        </w:rPr>
+        <w:t>population mean</w:t>
+      </w:r>
+      <w:proofErr w:type="gramEnd"/>
+      <w:r>
+        <w:rPr>
+          <w:rFonts w:eastAsiaTheme="minorEastAsia"/>
+          <w:lang w:bidi="hi-IN"/>
+        </w:rPr>
+        <w:t xml:space="preserve"> fitness </w:t>
       </w:r>
       <m:oMath>
         <m:acc>
@@ -2153,18 +2395,28 @@
           <w:rFonts w:eastAsiaTheme="minorEastAsia"/>
           <w:lang w:bidi="hi-IN"/>
         </w:rPr>
-        <w:t>MSB</w:t>
-      </w:r>
-      <w:r>
-        <w:rPr>
-          <w:rFonts w:eastAsiaTheme="minorEastAsia"/>
-          <w:lang w:bidi="hi-IN"/>
-        </w:rPr>
-        <w:t>, in which the distribution of the number of deleterious mutations in the population is constant from generation to generation (</w:t>
+        <w:t xml:space="preserve">mutation-selection balance (MSB) – in which the frequency of individuals with </w:t>
+      </w:r>
+      <w:r>
+        <w:rPr>
+          <w:rFonts w:eastAsiaTheme="minorEastAsia"/>
+          <w:i/>
+          <w:iCs/>
+          <w:lang w:bidi="hi-IN"/>
+        </w:rPr>
+        <w:t>x</w:t>
+      </w:r>
+      <w:r>
+        <w:rPr>
+          <w:rFonts w:eastAsiaTheme="minorEastAsia"/>
+          <w:lang w:bidi="hi-IN"/>
+        </w:rPr>
+        <w:t xml:space="preserve"> deleterious mutations does not change from one generation to the next (</w:t>
       </w:r>
       <w:proofErr w:type="spellStart"/>
       <w:r>
         <w:rPr>
+          <w:rFonts w:eastAsiaTheme="minorEastAsia"/>
           <w:i/>
           <w:iCs/>
           <w:lang w:bidi="hi-IN"/>
@@ -2173,6 +2425,7 @@
       </w:r>
       <w:r>
         <w:rPr>
+          <w:rFonts w:eastAsiaTheme="minorEastAsia"/>
           <w:i/>
           <w:iCs/>
           <w:vertAlign w:val="subscript"/>
@@ -2184,16 +2437,14 @@
       <w:r>
         <w:rPr>
           <w:rFonts w:eastAsiaTheme="minorEastAsia"/>
-          <w:i/>
-          <w:iCs/>
           <w:lang w:bidi="hi-IN"/>
         </w:rPr>
         <w:t>=</w:t>
       </w:r>
       <w:proofErr w:type="spellStart"/>
-      <w:proofErr w:type="gramStart"/>
-      <w:r>
-        <w:rPr>
+      <w:r>
+        <w:rPr>
+          <w:rFonts w:eastAsiaTheme="minorEastAsia"/>
           <w:i/>
           <w:iCs/>
           <w:lang w:bidi="hi-IN"/>
@@ -2202,6 +2453,7 @@
       </w:r>
       <w:r>
         <w:rPr>
+          <w:rFonts w:eastAsiaTheme="minorEastAsia"/>
           <w:i/>
           <w:iCs/>
           <w:vertAlign w:val="subscript"/>
@@ -2210,18 +2462,25 @@
         <w:t>x</w:t>
       </w:r>
       <w:proofErr w:type="spellEnd"/>
-      <w:proofErr w:type="gramEnd"/>
-      <w:r>
-        <w:rPr>
+      <w:r>
+        <w:rPr>
+          <w:rFonts w:eastAsiaTheme="minorEastAsia"/>
           <w:lang w:bidi="hi-IN"/>
         </w:rPr>
         <w:t>)</w:t>
       </w:r>
       <w:r>
         <w:rPr>
-          <w:lang w:bidi="hi-IN"/>
-        </w:rPr>
-        <w:t xml:space="preserve">. See </w:t>
+          <w:rFonts w:eastAsiaTheme="minorEastAsia"/>
+          <w:lang w:bidi="hi-IN"/>
+        </w:rPr>
+        <w:t xml:space="preserve">. </w:t>
+      </w:r>
+      <w:r>
+        <w:rPr>
+          <w:lang w:bidi="hi-IN"/>
+        </w:rPr>
+        <w:t xml:space="preserve">See </w:t>
       </w:r>
       <w:r>
         <w:rPr>
@@ -2382,7 +2641,19 @@
     </w:p>
     <w:p>
       <w:r>
-        <w:t xml:space="preserve">After the population has reached a MSB it undergoes adaptive evolution to an environmental change which altered that fitness of the </w:t>
+        <w:t xml:space="preserve">After the population has reached a MSB it </w:t>
+      </w:r>
+      <w:r>
+        <w:t>goes through</w:t>
+      </w:r>
+      <w:r>
+        <w:t xml:space="preserve"> adaptive evolution to an environmental change which </w:t>
+      </w:r>
+      <w:r>
+        <w:t xml:space="preserve">changed the </w:t>
+      </w:r>
+      <w:r>
+        <w:t xml:space="preserve">fitness of the </w:t>
       </w:r>
       <w:r>
         <w:rPr>
@@ -2483,7 +2754,13 @@
         <w:fldChar w:fldCharType="end"/>
       </w:r>
       <w:r>
-        <w:t xml:space="preserve"> for an illustration of the model</w:t>
+        <w:t xml:space="preserve"> for an illustration of the </w:t>
+      </w:r>
+      <w:r>
+        <w:t xml:space="preserve">adaptive evolution </w:t>
+      </w:r>
+      <w:r>
+        <w:t>model</w:t>
       </w:r>
       <w:r>
         <w:t xml:space="preserve">. </w:t>
@@ -2500,7 +2777,7 @@
         </w:rPr>
         <w:lastRenderedPageBreak/>
         <w:drawing>
-          <wp:inline distT="0" distB="0" distL="0" distR="0" wp14:anchorId="3828CAB4" wp14:editId="0FF53F0C">
+          <wp:inline distT="0" distB="0" distL="0" distR="0" wp14:anchorId="7C32DC67" wp14:editId="463E5A59">
             <wp:extent cx="4667250" cy="4228465"/>
             <wp:effectExtent l="0" t="0" r="0" b="635"/>
             <wp:docPr id="2" name="Picture 2" descr="D:\workspace\ruggedsim\manuscript\fitness_landscape.png"/>
@@ -2858,13 +3135,13 @@
     </w:p>
     <w:p>
       <w:r>
-        <w:t>We develop</w:t>
-      </w:r>
-      <w:r>
-        <w:t>ed</w:t>
-      </w:r>
-      <w:r>
-        <w:t xml:space="preserve"> two models. The first is analytic (</w:t>
+        <w:t xml:space="preserve">We </w:t>
+      </w:r>
+      <w:r>
+        <w:t>analyze this model with two distinct methods</w:t>
+      </w:r>
+      <w:r>
+        <w:t>. The first is analytic (</w:t>
       </w:r>
       <w:r>
         <w:fldChar w:fldCharType="begin"/>
@@ -2932,7 +3209,13 @@
         <w:t>)</w:t>
       </w:r>
       <w:r>
-        <w:t xml:space="preserve"> do not contribute to the adaptation process and (ii) the number of deleterious mutations per individual at the MSB is Poisson distributed</w:t>
+        <w:t xml:space="preserve"> do not contribute to the adaptation process</w:t>
+      </w:r>
+      <w:r>
+        <w:t>,</w:t>
+      </w:r>
+      <w:r>
+        <w:t xml:space="preserve"> and (ii) the number of deleterious mutations per individual at the MSB is Poisson distributed</w:t>
       </w:r>
       <w:r>
         <w:t xml:space="preserve"> </w:t>
@@ -3006,7 +3289,7 @@
         <w:t>.</w:t>
       </w:r>
       <w:r>
-        <w:t xml:space="preserve"> These assumptions require that the mutation is weaker than selection:</w:t>
+        <w:t xml:space="preserve"> These assumptions require that mutation is weaker than selection:</w:t>
       </w:r>
     </w:p>
     <w:tbl>
@@ -3061,27 +3344,14 @@
             <w:r>
               <w:t>(</w:t>
             </w:r>
-            <w:r>
-              <w:fldChar w:fldCharType="begin"/>
-            </w:r>
-            <w:r>
-              <w:instrText xml:space="preserve"> SEQ Equation </w:instrText>
-            </w:r>
-            <w:r>
-              <w:fldChar w:fldCharType="separate"/>
-            </w:r>
-            <w:r>
-              <w:rPr>
-                <w:noProof/>
-              </w:rPr>
-              <w:t>1</w:t>
-            </w:r>
-            <w:r>
-              <w:rPr>
-                <w:noProof/>
-              </w:rPr>
-              <w:fldChar w:fldCharType="end"/>
-            </w:r>
+            <w:fldSimple w:instr=" SEQ Equation ">
+              <w:r>
+                <w:rPr>
+                  <w:noProof/>
+                </w:rPr>
+                <w:t>1</w:t>
+              </w:r>
+            </w:fldSimple>
             <w:r>
               <w:t>)</w:t>
             </w:r>
@@ -3115,7 +3385,19 @@
         <w:fldChar w:fldCharType="end"/>
       </w:r>
       <w:r>
-        <w:t>b), in which we: (</w:t>
+        <w:t>b</w:t>
+      </w:r>
+      <w:r>
+        <w:t xml:space="preserve">, </w:t>
+      </w:r>
+      <w:r>
+        <w:rPr>
+          <w:highlight w:val="yellow"/>
+        </w:rPr>
+        <w:t>Supplementary File SX</w:t>
+      </w:r>
+      <w:r>
+        <w:t>), in which we: (</w:t>
       </w:r>
       <w:proofErr w:type="spellStart"/>
       <w:r>
@@ -3123,7 +3405,42 @@
       </w:r>
       <w:proofErr w:type="spellEnd"/>
       <w:r>
-        <w:t>) let individuals with accumulated deleterious mutations contribute to adaptation, and (ii) let the MSB evolve from a mutation-free population.</w:t>
+        <w:t>) let individuals with accumulated deleterious mutations contribute to adaptation, and (ii) let the MSB evolve from a mutation-free population</w:t>
+      </w:r>
+      <w:r>
+        <w:t xml:space="preserve"> </w:t>
+      </w:r>
+      <w:r>
+        <w:rPr>
+          <w:highlight w:val="yellow"/>
+        </w:rPr>
+        <w:t>(</w:t>
+      </w:r>
+      <w:r>
+        <w:rPr>
+          <w:i/>
+          <w:iCs/>
+          <w:highlight w:val="yellow"/>
+        </w:rPr>
+        <w:t>f</w:t>
+      </w:r>
+      <w:r>
+        <w:rPr>
+          <w:i/>
+          <w:iCs/>
+          <w:highlight w:val="yellow"/>
+          <w:vertAlign w:val="subscript"/>
+        </w:rPr>
+        <w:t>ab/0</w:t>
+      </w:r>
+      <w:r>
+        <w:rPr>
+          <w:highlight w:val="yellow"/>
+        </w:rPr>
+        <w:t>=1)</w:t>
+      </w:r>
+      <w:r>
+        <w:t>.</w:t>
       </w:r>
     </w:p>
     <w:p>
@@ -3166,40 +3483,50 @@
         <w:t xml:space="preserve"> coli</w:t>
       </w:r>
       <w:r>
-        <w:t xml:space="preserve">. </w:t>
+        <w:t>.</w:t>
+      </w:r>
+    </w:p>
+    <w:p>
+      <w:r>
+        <w:lastRenderedPageBreak/>
+        <w:t xml:space="preserve">The adaptation process can be separated to two </w:t>
+      </w:r>
+      <w:bookmarkStart w:id="1" w:name="_GoBack"/>
+      <w:bookmarkEnd w:id="1"/>
+      <w:r>
+        <w:t>processes</w:t>
+      </w:r>
+      <w:r>
+        <w:t xml:space="preserve">. In the first, a double mutant </w:t>
+      </w:r>
+      <w:r>
+        <w:rPr>
+          <w:i/>
+          <w:iCs/>
+        </w:rPr>
+        <w:t>AB</w:t>
+      </w:r>
+      <w:r>
+        <w:t xml:space="preserve"> appears in the population, usually in a single copy. In the second, the single copy of the double mutant avoids extinction and increases in frequency to fixation in the population.</w:t>
       </w:r>
     </w:p>
     <w:p>
       <w:pPr>
         <w:pStyle w:val="FigureLegend"/>
       </w:pPr>
-      <w:bookmarkStart w:id="1" w:name="_Ref358791100"/>
-      <w:r>
-        <w:lastRenderedPageBreak/>
+      <w:bookmarkStart w:id="2" w:name="_Ref358791100"/>
+      <w:r>
         <w:t xml:space="preserve">Table </w:t>
       </w:r>
-      <w:r>
-        <w:fldChar w:fldCharType="begin"/>
-      </w:r>
-      <w:r>
-        <w:instrText xml:space="preserve"> SEQ Table \* ARABIC </w:instrText>
-      </w:r>
-      <w:r>
-        <w:fldChar w:fldCharType="separate"/>
-      </w:r>
-      <w:r>
-        <w:rPr>
-          <w:noProof/>
-        </w:rPr>
-        <w:t>1</w:t>
-      </w:r>
-      <w:r>
-        <w:rPr>
-          <w:noProof/>
-        </w:rPr>
-        <w:fldChar w:fldCharType="end"/>
-      </w:r>
-      <w:bookmarkEnd w:id="1"/>
+      <w:fldSimple w:instr=" SEQ Table \* ARABIC ">
+        <w:r>
+          <w:rPr>
+            <w:noProof/>
+          </w:rPr>
+          <w:t>1</w:t>
+        </w:r>
+      </w:fldSimple>
+      <w:bookmarkEnd w:id="2"/>
       <w:r>
         <w:t xml:space="preserve"> </w:t>
       </w:r>
@@ -3216,7 +3543,21 @@
         <w:t>Model parameter</w:t>
       </w:r>
       <w:r>
-        <w:t>s and estimated values for bacteria</w:t>
+        <w:t xml:space="preserve">s and estimated values for </w:t>
+      </w:r>
+      <w:r>
+        <w:rPr>
+          <w:i/>
+          <w:iCs/>
+        </w:rPr>
+        <w:t>Escherichia</w:t>
+      </w:r>
+      <w:r>
+        <w:rPr>
+          <w:i/>
+          <w:iCs/>
+        </w:rPr>
+        <w:t xml:space="preserve"> coli</w:t>
       </w:r>
     </w:p>
     <w:tbl>
@@ -4157,35 +4498,22 @@
             <w:vAlign w:val="center"/>
           </w:tcPr>
           <w:p>
-            <w:bookmarkStart w:id="2" w:name="_Ref360530713"/>
+            <w:bookmarkStart w:id="3" w:name="_Ref360530713"/>
             <w:r>
               <w:t>(</w:t>
             </w:r>
-            <w:r>
-              <w:fldChar w:fldCharType="begin"/>
-            </w:r>
-            <w:r>
-              <w:instrText xml:space="preserve"> SEQ Equation </w:instrText>
-            </w:r>
-            <w:r>
-              <w:fldChar w:fldCharType="separate"/>
-            </w:r>
-            <w:r>
-              <w:rPr>
-                <w:noProof/>
-              </w:rPr>
-              <w:t>2</w:t>
-            </w:r>
-            <w:r>
-              <w:rPr>
-                <w:noProof/>
-              </w:rPr>
-              <w:fldChar w:fldCharType="end"/>
-            </w:r>
+            <w:fldSimple w:instr=" SEQ Equation ">
+              <w:r>
+                <w:rPr>
+                  <w:noProof/>
+                </w:rPr>
+                <w:t>2</w:t>
+              </w:r>
+            </w:fldSimple>
             <w:r>
               <w:t>)</w:t>
             </w:r>
-            <w:bookmarkEnd w:id="2"/>
+            <w:bookmarkEnd w:id="3"/>
           </w:p>
         </w:tc>
       </w:tr>
@@ -4516,6 +4844,7 @@
                 <w:rPr>
                   <w:rFonts w:ascii="Cambria Math" w:hAnsi="Cambria Math"/>
                 </w:rPr>
+                <w:lastRenderedPageBreak/>
                 <m:t>q=</m:t>
               </m:r>
               <m:sSup>
@@ -4812,35 +5141,22 @@
             <w:vAlign w:val="center"/>
           </w:tcPr>
           <w:p>
-            <w:bookmarkStart w:id="3" w:name="_Ref354134924"/>
+            <w:bookmarkStart w:id="4" w:name="_Ref354134924"/>
             <w:r>
               <w:t>(</w:t>
             </w:r>
-            <w:r>
-              <w:fldChar w:fldCharType="begin"/>
-            </w:r>
-            <w:r>
-              <w:instrText xml:space="preserve"> SEQ Equation </w:instrText>
-            </w:r>
-            <w:r>
-              <w:fldChar w:fldCharType="separate"/>
-            </w:r>
-            <w:r>
-              <w:rPr>
-                <w:noProof/>
-              </w:rPr>
-              <w:t>3</w:t>
-            </w:r>
-            <w:r>
-              <w:rPr>
-                <w:noProof/>
-              </w:rPr>
-              <w:fldChar w:fldCharType="end"/>
-            </w:r>
+            <w:fldSimple w:instr=" SEQ Equation ">
+              <w:r>
+                <w:rPr>
+                  <w:noProof/>
+                </w:rPr>
+                <w:t>3</w:t>
+              </w:r>
+            </w:fldSimple>
             <w:r>
               <w:t>)</w:t>
             </w:r>
-            <w:bookmarkEnd w:id="3"/>
+            <w:bookmarkEnd w:id="4"/>
           </w:p>
         </w:tc>
       </w:tr>
@@ -5217,35 +5533,22 @@
             <w:vAlign w:val="center"/>
           </w:tcPr>
           <w:p>
-            <w:bookmarkStart w:id="4" w:name="_Ref354134926"/>
+            <w:bookmarkStart w:id="5" w:name="_Ref354134926"/>
             <w:r>
               <w:t>(</w:t>
             </w:r>
-            <w:r>
-              <w:fldChar w:fldCharType="begin"/>
-            </w:r>
-            <w:r>
-              <w:instrText xml:space="preserve"> SEQ Equation </w:instrText>
-            </w:r>
-            <w:r>
-              <w:fldChar w:fldCharType="separate"/>
-            </w:r>
-            <w:r>
-              <w:rPr>
-                <w:noProof/>
-              </w:rPr>
-              <w:t>4</w:t>
-            </w:r>
-            <w:r>
-              <w:rPr>
-                <w:noProof/>
-              </w:rPr>
-              <w:fldChar w:fldCharType="end"/>
-            </w:r>
+            <w:fldSimple w:instr=" SEQ Equation ">
+              <w:r>
+                <w:rPr>
+                  <w:noProof/>
+                </w:rPr>
+                <w:t>4</w:t>
+              </w:r>
+            </w:fldSimple>
             <w:r>
               <w:t>)</w:t>
             </w:r>
-            <w:bookmarkEnd w:id="4"/>
+            <w:bookmarkEnd w:id="5"/>
           </w:p>
         </w:tc>
       </w:tr>
@@ -5253,7 +5556,6 @@
     <w:p>
       <w:proofErr w:type="gramStart"/>
       <w:r>
-        <w:lastRenderedPageBreak/>
         <w:t xml:space="preserve">The right-hand side of </w:t>
       </w:r>
       <w:proofErr w:type="spellStart"/>
@@ -5362,11 +5664,11 @@
       <w:pPr>
         <w:pStyle w:val="Heading3"/>
       </w:pPr>
-      <w:bookmarkStart w:id="5" w:name="_Ref354319797"/>
+      <w:bookmarkStart w:id="6" w:name="_Ref354319797"/>
       <w:r>
         <w:t xml:space="preserve">Fixation probability with stress-induced </w:t>
       </w:r>
-      <w:bookmarkEnd w:id="5"/>
+      <w:bookmarkEnd w:id="6"/>
       <w:r>
         <w:t>mutagenesis</w:t>
       </w:r>
@@ -5617,27 +5919,14 @@
             <w:r>
               <w:t>(</w:t>
             </w:r>
-            <w:r>
-              <w:fldChar w:fldCharType="begin"/>
-            </w:r>
-            <w:r>
-              <w:instrText xml:space="preserve"> SEQ Equation </w:instrText>
-            </w:r>
-            <w:r>
-              <w:fldChar w:fldCharType="separate"/>
-            </w:r>
-            <w:r>
-              <w:rPr>
-                <w:noProof/>
-              </w:rPr>
-              <w:t>5</w:t>
-            </w:r>
-            <w:r>
-              <w:rPr>
-                <w:noProof/>
-              </w:rPr>
-              <w:fldChar w:fldCharType="end"/>
-            </w:r>
+            <w:fldSimple w:instr=" SEQ Equation ">
+              <w:r>
+                <w:rPr>
+                  <w:noProof/>
+                </w:rPr>
+                <w:t>5</w:t>
+              </w:r>
+            </w:fldSimple>
             <w:r>
               <w:t>)</w:t>
             </w:r>
@@ -5651,7 +5940,7 @@
           <w:lang w:bidi="hi-IN"/>
         </w:rPr>
       </w:pPr>
-      <w:bookmarkStart w:id="6" w:name="_Ref360181968"/>
+      <w:bookmarkStart w:id="7" w:name="_Ref360181968"/>
       <w:r>
         <w:rPr>
           <w:lang w:bidi="hi-IN"/>
@@ -5746,7 +6035,7 @@
       <w:r>
         <w:t>Adaptation rate</w:t>
       </w:r>
-      <w:bookmarkEnd w:id="6"/>
+      <w:bookmarkEnd w:id="7"/>
     </w:p>
     <w:p>
       <w:r>
@@ -6215,27 +6504,14 @@
             <w:r>
               <w:t>(</w:t>
             </w:r>
-            <w:r>
-              <w:fldChar w:fldCharType="begin"/>
-            </w:r>
-            <w:r>
-              <w:instrText xml:space="preserve"> SEQ Equation </w:instrText>
-            </w:r>
-            <w:r>
-              <w:fldChar w:fldCharType="separate"/>
-            </w:r>
-            <w:r>
-              <w:rPr>
-                <w:noProof/>
-              </w:rPr>
-              <w:t>12</w:t>
-            </w:r>
-            <w:r>
-              <w:rPr>
-                <w:noProof/>
-              </w:rPr>
-              <w:fldChar w:fldCharType="end"/>
-            </w:r>
+            <w:fldSimple w:instr=" SEQ Equation ">
+              <w:r>
+                <w:rPr>
+                  <w:noProof/>
+                </w:rPr>
+                <w:t>12</w:t>
+              </w:r>
+            </w:fldSimple>
             <w:r>
               <w:t>)</w:t>
             </w:r>
@@ -6261,11 +6537,11 @@
       <w:pPr>
         <w:pStyle w:val="Heading2"/>
       </w:pPr>
-      <w:bookmarkStart w:id="7" w:name="_Ref359745744"/>
+      <w:bookmarkStart w:id="8" w:name="_Ref359745744"/>
       <w:r>
         <w:t>Mutation-selection balance</w:t>
       </w:r>
-      <w:bookmarkEnd w:id="7"/>
+      <w:bookmarkEnd w:id="8"/>
       <w:r>
         <w:t xml:space="preserve"> (MSB)</w:t>
       </w:r>
@@ -6412,6 +6688,7 @@
         <w:t xml:space="preserve">. </w:t>
       </w:r>
       <w:r>
+        <w:lastRenderedPageBreak/>
         <w:t xml:space="preserve">Therefore, CM </w:t>
       </w:r>
       <w:r>
@@ -6607,7 +6884,6 @@
         </w:rPr>
       </w:pPr>
       <w:r>
-        <w:lastRenderedPageBreak/>
         <w:t>With beneficial mutations</w:t>
       </w:r>
       <w:r>
@@ -6879,13 +7155,13 @@
           <w:bCs/>
         </w:rPr>
       </w:pPr>
-      <w:bookmarkStart w:id="8" w:name="_Ref360184146"/>
+      <w:bookmarkStart w:id="9" w:name="_Ref360184146"/>
       <w:r>
         <w:rPr>
           <w:noProof/>
         </w:rPr>
         <w:drawing>
-          <wp:inline distT="0" distB="0" distL="0" distR="0" wp14:anchorId="711012CF" wp14:editId="10AE909B">
+          <wp:inline distT="0" distB="0" distL="0" distR="0" wp14:anchorId="2D116D54" wp14:editId="109C0636">
             <wp:extent cx="5274945" cy="4223385"/>
             <wp:effectExtent l="0" t="0" r="1905" b="5715"/>
             <wp:docPr id="1" name="Picture 1" descr="D:\workspace\ruggedsim\manuscript\mean_fitness_tau_u.png"/>
@@ -6938,7 +7214,7 @@
       <w:pPr>
         <w:pStyle w:val="FigureLegend"/>
       </w:pPr>
-      <w:bookmarkStart w:id="9" w:name="_Ref360184242"/>
+      <w:bookmarkStart w:id="10" w:name="_Ref360184242"/>
       <w:r>
         <w:rPr>
           <w:b/>
@@ -6982,8 +7258,8 @@
         </w:rPr>
         <w:fldChar w:fldCharType="end"/>
       </w:r>
-      <w:bookmarkEnd w:id="8"/>
       <w:bookmarkEnd w:id="9"/>
+      <w:bookmarkEnd w:id="10"/>
       <w:r>
         <w:rPr>
           <w:b/>
@@ -7299,6 +7575,7 @@
         <w:rPr>
           <w:rFonts w:eastAsiaTheme="minorEastAsia"/>
         </w:rPr>
+        <w:lastRenderedPageBreak/>
         <w:t>Complex a</w:t>
       </w:r>
       <w:r>
@@ -7549,35 +7826,22 @@
             <w:vAlign w:val="center"/>
           </w:tcPr>
           <w:p>
-            <w:bookmarkStart w:id="10" w:name="_Ref360526047"/>
+            <w:bookmarkStart w:id="11" w:name="_Ref360526047"/>
             <w:r>
               <w:t>(</w:t>
             </w:r>
-            <w:r>
-              <w:fldChar w:fldCharType="begin"/>
-            </w:r>
-            <w:r>
-              <w:instrText xml:space="preserve"> SEQ Equation </w:instrText>
-            </w:r>
-            <w:r>
-              <w:fldChar w:fldCharType="separate"/>
-            </w:r>
-            <w:r>
-              <w:rPr>
-                <w:noProof/>
-              </w:rPr>
-              <w:t>13</w:t>
-            </w:r>
-            <w:r>
-              <w:rPr>
-                <w:noProof/>
-              </w:rPr>
-              <w:fldChar w:fldCharType="end"/>
-            </w:r>
+            <w:fldSimple w:instr=" SEQ Equation ">
+              <w:r>
+                <w:rPr>
+                  <w:noProof/>
+                </w:rPr>
+                <w:t>13</w:t>
+              </w:r>
+            </w:fldSimple>
             <w:r>
               <w:t>)</w:t>
             </w:r>
-            <w:bookmarkEnd w:id="10"/>
+            <w:bookmarkEnd w:id="11"/>
           </w:p>
         </w:tc>
       </w:tr>
@@ -7726,27 +7990,14 @@
             <w:r>
               <w:t>(</w:t>
             </w:r>
-            <w:r>
-              <w:fldChar w:fldCharType="begin"/>
-            </w:r>
-            <w:r>
-              <w:instrText xml:space="preserve"> SEQ Equation </w:instrText>
-            </w:r>
-            <w:r>
-              <w:fldChar w:fldCharType="separate"/>
-            </w:r>
-            <w:r>
-              <w:rPr>
-                <w:noProof/>
-              </w:rPr>
-              <w:t>14</w:t>
-            </w:r>
-            <w:r>
-              <w:rPr>
-                <w:noProof/>
-              </w:rPr>
-              <w:fldChar w:fldCharType="end"/>
-            </w:r>
+            <w:fldSimple w:instr=" SEQ Equation ">
+              <w:r>
+                <w:rPr>
+                  <w:noProof/>
+                </w:rPr>
+                <w:t>14</w:t>
+              </w:r>
+            </w:fldSimple>
             <w:r>
               <w:t>)</w:t>
             </w:r>
@@ -7945,35 +8196,22 @@
             </w:tcBorders>
           </w:tcPr>
           <w:p>
-            <w:bookmarkStart w:id="11" w:name="_Ref360526048"/>
+            <w:bookmarkStart w:id="12" w:name="_Ref360526048"/>
             <w:r>
               <w:t>(</w:t>
             </w:r>
-            <w:r>
-              <w:fldChar w:fldCharType="begin"/>
-            </w:r>
-            <w:r>
-              <w:instrText xml:space="preserve"> SEQ Equation </w:instrText>
-            </w:r>
-            <w:r>
-              <w:fldChar w:fldCharType="separate"/>
-            </w:r>
-            <w:r>
-              <w:rPr>
-                <w:noProof/>
-              </w:rPr>
-              <w:t>15</w:t>
-            </w:r>
-            <w:r>
-              <w:rPr>
-                <w:noProof/>
-              </w:rPr>
-              <w:fldChar w:fldCharType="end"/>
-            </w:r>
+            <w:fldSimple w:instr=" SEQ Equation ">
+              <w:r>
+                <w:rPr>
+                  <w:noProof/>
+                </w:rPr>
+                <w:t>15</w:t>
+              </w:r>
+            </w:fldSimple>
             <w:r>
               <w:t>)</w:t>
             </w:r>
-            <w:bookmarkEnd w:id="11"/>
+            <w:bookmarkEnd w:id="12"/>
           </w:p>
         </w:tc>
       </w:tr>
@@ -8774,7 +9012,7 @@
         </w:rPr>
         <w:lastRenderedPageBreak/>
         <w:drawing>
-          <wp:inline distT="0" distB="0" distL="0" distR="0" wp14:anchorId="13EE3219" wp14:editId="3404ADDE">
+          <wp:inline distT="0" distB="0" distL="0" distR="0" wp14:anchorId="4CA6FF29" wp14:editId="3D97B4EA">
             <wp:extent cx="5274945" cy="4223385"/>
             <wp:effectExtent l="0" t="0" r="1905" b="5715"/>
             <wp:docPr id="4" name="Picture 4" descr="D:\workspace\ruggedsim\manuscript\log_adaptation_s_0.05_logN_6.png"/>
@@ -8827,7 +9065,7 @@
       <w:pPr>
         <w:pStyle w:val="FigureLegend"/>
       </w:pPr>
-      <w:bookmarkStart w:id="12" w:name="_Ref360183592"/>
+      <w:bookmarkStart w:id="13" w:name="_Ref360183592"/>
       <w:r>
         <w:rPr>
           <w:b/>
@@ -8871,7 +9109,7 @@
         </w:rPr>
         <w:fldChar w:fldCharType="end"/>
       </w:r>
-      <w:bookmarkEnd w:id="12"/>
+      <w:bookmarkEnd w:id="13"/>
       <w:r>
         <w:rPr>
           <w:b/>
@@ -9667,7 +9905,7 @@
           <w:noProof/>
         </w:rPr>
         <w:drawing>
-          <wp:inline distT="0" distB="0" distL="0" distR="0" wp14:anchorId="328EEDBF" wp14:editId="304398E5">
+          <wp:inline distT="0" distB="0" distL="0" distR="0" wp14:anchorId="000459DE" wp14:editId="41F8397E">
             <wp:extent cx="5274945" cy="4223385"/>
             <wp:effectExtent l="0" t="0" r="1905" b="5715"/>
             <wp:docPr id="6" name="Picture 6" descr="D:\workspace\ruggedsim\manuscript\tradeoff_s_0.05_logN_6.png"/>
@@ -9723,7 +9961,7 @@
           <w:lang w:bidi="hi-IN"/>
         </w:rPr>
       </w:pPr>
-      <w:bookmarkStart w:id="13" w:name="_Ref360184105"/>
+      <w:bookmarkStart w:id="14" w:name="_Ref360184105"/>
       <w:r>
         <w:rPr>
           <w:b/>
@@ -9767,7 +10005,7 @@
         </w:rPr>
         <w:fldChar w:fldCharType="end"/>
       </w:r>
-      <w:bookmarkEnd w:id="13"/>
+      <w:bookmarkEnd w:id="14"/>
       <w:r>
         <w:rPr>
           <w:b/>
@@ -10710,35 +10948,22 @@
             </w:tcBorders>
           </w:tcPr>
           <w:p>
-            <w:bookmarkStart w:id="14" w:name="_Ref360621538"/>
+            <w:bookmarkStart w:id="15" w:name="_Ref360621538"/>
             <w:r>
               <w:t>(</w:t>
             </w:r>
-            <w:r>
-              <w:fldChar w:fldCharType="begin"/>
-            </w:r>
-            <w:r>
-              <w:instrText xml:space="preserve"> SEQ Equation </w:instrText>
-            </w:r>
-            <w:r>
-              <w:fldChar w:fldCharType="separate"/>
-            </w:r>
-            <w:r>
-              <w:rPr>
-                <w:noProof/>
-              </w:rPr>
-              <w:t>16</w:t>
-            </w:r>
-            <w:r>
-              <w:rPr>
-                <w:noProof/>
-              </w:rPr>
-              <w:fldChar w:fldCharType="end"/>
-            </w:r>
+            <w:fldSimple w:instr=" SEQ Equation ">
+              <w:r>
+                <w:rPr>
+                  <w:noProof/>
+                </w:rPr>
+                <w:t>16</w:t>
+              </w:r>
+            </w:fldSimple>
             <w:r>
               <w:t>)</w:t>
             </w:r>
-            <w:bookmarkEnd w:id="14"/>
+            <w:bookmarkEnd w:id="15"/>
           </w:p>
         </w:tc>
       </w:tr>
@@ -11205,8 +11430,6 @@
         </w:rPr>
         <w:t xml:space="preserve"> </w:t>
       </w:r>
-      <w:bookmarkStart w:id="15" w:name="_GoBack"/>
-      <w:bookmarkEnd w:id="15"/>
       <w:r>
         <w:rPr>
           <w:highlight w:val="yellow"/>
@@ -13170,7 +13393,14 @@
               <w:rFonts w:ascii="Cambria Math" w:eastAsiaTheme="minorEastAsia" w:hAnsi="Cambria Math"/>
               <w:lang w:bidi="hi-IN"/>
             </w:rPr>
-            <m:t>=Mf</m:t>
+            <m:t>=M</m:t>
+          </m:r>
+          <m:r>
+            <w:rPr>
+              <w:rFonts w:ascii="Cambria Math" w:eastAsiaTheme="minorEastAsia" w:hAnsi="Cambria Math"/>
+              <w:lang w:bidi="hi-IN"/>
+            </w:rPr>
+            <m:t>f</m:t>
           </m:r>
         </m:oMath>
       </m:oMathPara>
@@ -16071,27 +16301,14 @@
             <w:r>
               <w:t>(</w:t>
             </w:r>
-            <w:r>
-              <w:fldChar w:fldCharType="begin"/>
-            </w:r>
-            <w:r>
-              <w:instrText xml:space="preserve"> SEQ Equation </w:instrText>
-            </w:r>
-            <w:r>
-              <w:fldChar w:fldCharType="separate"/>
-            </w:r>
-            <w:r>
-              <w:rPr>
-                <w:noProof/>
-              </w:rPr>
-              <w:t>5</w:t>
-            </w:r>
-            <w:r>
-              <w:rPr>
-                <w:noProof/>
-              </w:rPr>
-              <w:fldChar w:fldCharType="end"/>
-            </w:r>
+            <w:fldSimple w:instr=" SEQ Equation ">
+              <w:r>
+                <w:rPr>
+                  <w:noProof/>
+                </w:rPr>
+                <w:t>5</w:t>
+              </w:r>
+            </w:fldSimple>
             <w:r>
               <w:t>)</w:t>
             </w:r>
@@ -20197,13 +20414,7 @@
         <w:t>τ</w:t>
       </w:r>
       <w:r>
-        <w:t xml:space="preserve">=1) is normal mutagenesis; CM (dashed red with circles) is constitutive mutagenesis; SIM (solid blue with triangles) is stress-induced mutagenesis. Lines are analytic approximations, markers are means of stochastic simulations results and error bars are standard error of the mean (at least 130 simulations per point). Both axes are in log scale. The figure shows that the </w:t>
-      </w:r>
-      <w:r>
-        <w:t xml:space="preserve">appearance </w:t>
-      </w:r>
-      <w:r>
-        <w:t xml:space="preserve">time decreases as a function of </w:t>
+        <w:t xml:space="preserve">=1) is normal mutagenesis; CM (dashed red with circles) is constitutive mutagenesis; SIM (solid blue with triangles) is stress-induced mutagenesis. Lines are analytic approximations, markers are means of stochastic simulations results and error bars are standard error of the mean (at least 130 simulations per point). Both axes are in log scale. The figure shows that the appearance time decreases as a function of </w:t>
       </w:r>
       <w:r>
         <w:rPr>
@@ -20237,10 +20448,7 @@
       </w:r>
       <w:proofErr w:type="spellEnd"/>
       <w:r>
-        <w:t>.</w:t>
-      </w:r>
-      <w:r>
-        <w:t xml:space="preserve"> </w:t>
+        <w:t xml:space="preserve">. </w:t>
       </w:r>
       <w:r>
         <w:fldChar w:fldCharType="begin"/>
@@ -20625,7 +20833,7 @@
           <w:rPr>
             <w:noProof/>
           </w:rPr>
-          <w:t>11</w:t>
+          <w:t>5</w:t>
         </w:r>
         <w:r>
           <w:rPr>
@@ -21441,6 +21649,7 @@
   <w:style w:type="character" w:default="1" w:styleId="DefaultParagraphFont">
     <w:name w:val="Default Paragraph Font"/>
     <w:uiPriority w:val="1"/>
+    <w:semiHidden/>
     <w:unhideWhenUsed/>
   </w:style>
   <w:style w:type="table" w:default="1" w:styleId="TableNormal">
@@ -22728,6 +22937,7 @@
   <w:style w:type="character" w:default="1" w:styleId="DefaultParagraphFont">
     <w:name w:val="Default Paragraph Font"/>
     <w:uiPriority w:val="1"/>
+    <w:semiHidden/>
     <w:unhideWhenUsed/>
   </w:style>
   <w:style w:type="table" w:default="1" w:styleId="TableNormal">
@@ -23614,6 +23824,528 @@
 </w:styles>
 </file>
 
+<file path=word/glossary/document.xml><?xml version="1.0" encoding="utf-8"?>
+<w:glossaryDocument xmlns:wpc="http://schemas.microsoft.com/office/word/2010/wordprocessingCanvas" xmlns:mc="http://schemas.openxmlformats.org/markup-compatibility/2006" xmlns:o="urn:schemas-microsoft-com:office:office" xmlns:r="http://schemas.openxmlformats.org/officeDocument/2006/relationships" xmlns:m="http://schemas.openxmlformats.org/officeDocument/2006/math" xmlns:v="urn:schemas-microsoft-com:vml" xmlns:wp14="http://schemas.microsoft.com/office/word/2010/wordprocessingDrawing" xmlns:wp="http://schemas.openxmlformats.org/drawingml/2006/wordprocessingDrawing" xmlns:w10="urn:schemas-microsoft-com:office:word" xmlns:w="http://schemas.openxmlformats.org/wordprocessingml/2006/main" xmlns:w14="http://schemas.microsoft.com/office/word/2010/wordml" xmlns:wpg="http://schemas.microsoft.com/office/word/2010/wordprocessingGroup" xmlns:wpi="http://schemas.microsoft.com/office/word/2010/wordprocessingInk" xmlns:wne="http://schemas.microsoft.com/office/word/2006/wordml" xmlns:wps="http://schemas.microsoft.com/office/word/2010/wordprocessingShape" mc:Ignorable="w14 wp14"/>
+</file>
+
+<file path=word/glossary/fontTable.xml><?xml version="1.0" encoding="utf-8"?>
+<w:fonts xmlns:mc="http://schemas.openxmlformats.org/markup-compatibility/2006" xmlns:r="http://schemas.openxmlformats.org/officeDocument/2006/relationships" xmlns:w="http://schemas.openxmlformats.org/wordprocessingml/2006/main" xmlns:w14="http://schemas.microsoft.com/office/word/2010/wordml" mc:Ignorable="w14">
+  <w:font w:name="Symbol">
+    <w:panose1 w:val="05050102010706020507"/>
+    <w:charset w:val="02"/>
+    <w:family w:val="roman"/>
+    <w:pitch w:val="variable"/>
+    <w:sig w:usb0="00000000" w:usb1="10000000" w:usb2="00000000" w:usb3="00000000" w:csb0="80000000" w:csb1="00000000"/>
+  </w:font>
+  <w:font w:name="Times New Roman">
+    <w:panose1 w:val="02020603050405020304"/>
+    <w:charset w:val="00"/>
+    <w:family w:val="roman"/>
+    <w:pitch w:val="variable"/>
+    <w:sig w:usb0="E0002AFF" w:usb1="C0007841" w:usb2="00000009" w:usb3="00000000" w:csb0="000001FF" w:csb1="00000000"/>
+  </w:font>
+  <w:font w:name="Palatino Linotype">
+    <w:panose1 w:val="02040502050505030304"/>
+    <w:charset w:val="00"/>
+    <w:family w:val="roman"/>
+    <w:pitch w:val="variable"/>
+    <w:sig w:usb0="E0000287" w:usb1="40000013" w:usb2="00000000" w:usb3="00000000" w:csb0="0000019F" w:csb1="00000000"/>
+  </w:font>
+  <w:font w:name="Tahoma">
+    <w:panose1 w:val="020B0604030504040204"/>
+    <w:charset w:val="00"/>
+    <w:family w:val="swiss"/>
+    <w:pitch w:val="variable"/>
+    <w:sig w:usb0="E1002EFF" w:usb1="C000605B" w:usb2="00000029" w:usb3="00000000" w:csb0="000101FF" w:csb1="00000000"/>
+  </w:font>
+  <w:font w:name="cmr10">
+    <w:panose1 w:val="020B0500000000000000"/>
+    <w:charset w:val="00"/>
+    <w:family w:val="swiss"/>
+    <w:pitch w:val="variable"/>
+    <w:sig w:usb0="00000003" w:usb1="00000000" w:usb2="00000000" w:usb3="00000000" w:csb0="00000001" w:csb1="00000000"/>
+  </w:font>
+  <w:font w:name="Cambria Math">
+    <w:panose1 w:val="02040503050406030204"/>
+    <w:charset w:val="00"/>
+    <w:family w:val="roman"/>
+    <w:pitch w:val="variable"/>
+    <w:sig w:usb0="E00002FF" w:usb1="420024FF" w:usb2="00000000" w:usb3="00000000" w:csb0="0000019F" w:csb1="00000000"/>
+  </w:font>
+  <w:font w:name="Arial">
+    <w:panose1 w:val="020B0604020202020204"/>
+    <w:charset w:val="00"/>
+    <w:family w:val="swiss"/>
+    <w:pitch w:val="variable"/>
+    <w:sig w:usb0="E0002AFF" w:usb1="C0007843" w:usb2="00000009" w:usb3="00000000" w:csb0="000001FF" w:csb1="00000000"/>
+  </w:font>
+  <w:font w:name="Calibri">
+    <w:panose1 w:val="020F0502020204030204"/>
+    <w:charset w:val="00"/>
+    <w:family w:val="swiss"/>
+    <w:pitch w:val="variable"/>
+    <w:sig w:usb0="E00002FF" w:usb1="4000ACFF" w:usb2="00000001" w:usb3="00000000" w:csb0="0000019F" w:csb1="00000000"/>
+  </w:font>
+  <w:font w:name="Cambria">
+    <w:panose1 w:val="02040503050406030204"/>
+    <w:charset w:val="00"/>
+    <w:family w:val="roman"/>
+    <w:pitch w:val="variable"/>
+    <w:sig w:usb0="E00002FF" w:usb1="400004FF" w:usb2="00000000" w:usb3="00000000" w:csb0="0000019F" w:csb1="00000000"/>
+  </w:font>
+</w:fonts>
+</file>
+
+<file path=word/glossary/settings.xml><?xml version="1.0" encoding="utf-8"?>
+<w:settings xmlns:mc="http://schemas.openxmlformats.org/markup-compatibility/2006" xmlns:o="urn:schemas-microsoft-com:office:office" xmlns:r="http://schemas.openxmlformats.org/officeDocument/2006/relationships" xmlns:m="http://schemas.openxmlformats.org/officeDocument/2006/math" xmlns:v="urn:schemas-microsoft-com:vml" xmlns:w10="urn:schemas-microsoft-com:office:word" xmlns:w="http://schemas.openxmlformats.org/wordprocessingml/2006/main" xmlns:w14="http://schemas.microsoft.com/office/word/2010/wordml" xmlns:sl="http://schemas.openxmlformats.org/schemaLibrary/2006/main" mc:Ignorable="w14">
+  <w:view w:val="normal"/>
+  <w:defaultTabStop w:val="720"/>
+  <w:characterSpacingControl w:val="doNotCompress"/>
+  <w:compat>
+    <w:useFELayout/>
+    <w:compatSetting w:name="compatibilityMode" w:uri="http://schemas.microsoft.com/office/word" w:val="14"/>
+    <w:compatSetting w:name="overrideTableStyleFontSizeAndJustification" w:uri="http://schemas.microsoft.com/office/word" w:val="1"/>
+    <w:compatSetting w:name="enableOpenTypeFeatures" w:uri="http://schemas.microsoft.com/office/word" w:val="1"/>
+    <w:compatSetting w:name="doNotFlipMirrorIndents" w:uri="http://schemas.microsoft.com/office/word" w:val="1"/>
+  </w:compat>
+  <w:rsids>
+    <w:rsidRoot w:val="00FA28D9"/>
+    <w:rsid w:val="00CF422E"/>
+    <w:rsid w:val="00FA28D9"/>
+  </w:rsids>
+  <m:mathPr>
+    <m:mathFont m:val="Cambria Math"/>
+    <m:brkBin m:val="before"/>
+    <m:brkBinSub m:val="--"/>
+    <m:smallFrac m:val="0"/>
+    <m:dispDef/>
+    <m:lMargin m:val="0"/>
+    <m:rMargin m:val="0"/>
+    <m:defJc m:val="centerGroup"/>
+    <m:wrapIndent m:val="1440"/>
+    <m:intLim m:val="subSup"/>
+    <m:naryLim m:val="undOvr"/>
+  </m:mathPr>
+  <w:themeFontLang w:val="en-US" w:bidi="he-IL"/>
+  <w:clrSchemeMapping w:bg1="light1" w:t1="dark1" w:bg2="light2" w:t2="dark2" w:accent1="accent1" w:accent2="accent2" w:accent3="accent3" w:accent4="accent4" w:accent5="accent5" w:accent6="accent6" w:hyperlink="hyperlink" w:followedHyperlink="followedHyperlink"/>
+  <w:decimalSymbol w:val="."/>
+  <w:listSeparator w:val=","/>
+</w:settings>
+</file>
+
+<file path=word/glossary/styles.xml><?xml version="1.0" encoding="utf-8"?>
+<w:styles xmlns:mc="http://schemas.openxmlformats.org/markup-compatibility/2006" xmlns:r="http://schemas.openxmlformats.org/officeDocument/2006/relationships" xmlns:w="http://schemas.openxmlformats.org/wordprocessingml/2006/main" xmlns:w14="http://schemas.microsoft.com/office/word/2010/wordml" mc:Ignorable="w14">
+  <w:docDefaults>
+    <w:rPrDefault>
+      <w:rPr>
+        <w:rFonts w:asciiTheme="minorHAnsi" w:eastAsiaTheme="minorEastAsia" w:hAnsiTheme="minorHAnsi" w:cstheme="minorBidi"/>
+        <w:sz w:val="22"/>
+        <w:szCs w:val="22"/>
+        <w:lang w:val="en-US" w:eastAsia="en-US" w:bidi="he-IL"/>
+      </w:rPr>
+    </w:rPrDefault>
+    <w:pPrDefault>
+      <w:pPr>
+        <w:spacing w:after="200" w:line="276" w:lineRule="auto"/>
+      </w:pPr>
+    </w:pPrDefault>
+  </w:docDefaults>
+  <w:latentStyles w:defLockedState="0" w:defUIPriority="99" w:defSemiHidden="1" w:defUnhideWhenUsed="1" w:defQFormat="0" w:count="267">
+    <w:lsdException w:name="Normal" w:semiHidden="0" w:uiPriority="0" w:unhideWhenUsed="0" w:qFormat="1"/>
+    <w:lsdException w:name="heading 1" w:semiHidden="0" w:uiPriority="9" w:unhideWhenUsed="0" w:qFormat="1"/>
+    <w:lsdException w:name="heading 2" w:uiPriority="9" w:qFormat="1"/>
+    <w:lsdException w:name="heading 3" w:uiPriority="9" w:qFormat="1"/>
+    <w:lsdException w:name="heading 4" w:uiPriority="9" w:qFormat="1"/>
+    <w:lsdException w:name="heading 5" w:uiPriority="9" w:qFormat="1"/>
+    <w:lsdException w:name="heading 6" w:uiPriority="9" w:qFormat="1"/>
+    <w:lsdException w:name="heading 7" w:uiPriority="9" w:qFormat="1"/>
+    <w:lsdException w:name="heading 8" w:uiPriority="9" w:qFormat="1"/>
+    <w:lsdException w:name="heading 9" w:uiPriority="9" w:qFormat="1"/>
+    <w:lsdException w:name="toc 1" w:uiPriority="39"/>
+    <w:lsdException w:name="toc 2" w:uiPriority="39"/>
+    <w:lsdException w:name="toc 3" w:uiPriority="39"/>
+    <w:lsdException w:name="toc 4" w:uiPriority="39"/>
+    <w:lsdException w:name="toc 5" w:uiPriority="39"/>
+    <w:lsdException w:name="toc 6" w:uiPriority="39"/>
+    <w:lsdException w:name="toc 7" w:uiPriority="39"/>
+    <w:lsdException w:name="toc 8" w:uiPriority="39"/>
+    <w:lsdException w:name="toc 9" w:uiPriority="39"/>
+    <w:lsdException w:name="caption" w:uiPriority="35" w:qFormat="1"/>
+    <w:lsdException w:name="Title" w:semiHidden="0" w:uiPriority="10" w:unhideWhenUsed="0" w:qFormat="1"/>
+    <w:lsdException w:name="Default Paragraph Font" w:uiPriority="1"/>
+    <w:lsdException w:name="Subtitle" w:semiHidden="0" w:uiPriority="11" w:unhideWhenUsed="0" w:qFormat="1"/>
+    <w:lsdException w:name="Strong" w:semiHidden="0" w:uiPriority="22" w:unhideWhenUsed="0" w:qFormat="1"/>
+    <w:lsdException w:name="Emphasis" w:semiHidden="0" w:uiPriority="20" w:unhideWhenUsed="0" w:qFormat="1"/>
+    <w:lsdException w:name="Table Grid" w:semiHidden="0" w:uiPriority="59" w:unhideWhenUsed="0"/>
+    <w:lsdException w:name="Placeholder Text" w:unhideWhenUsed="0"/>
+    <w:lsdException w:name="No Spacing" w:semiHidden="0" w:uiPriority="1" w:unhideWhenUsed="0" w:qFormat="1"/>
+    <w:lsdException w:name="Light Shading" w:semiHidden="0" w:uiPriority="60" w:unhideWhenUsed="0"/>
+    <w:lsdException w:name="Light List" w:semiHidden="0" w:uiPriority="61" w:unhideWhenUsed="0"/>
+    <w:lsdException w:name="Light Grid" w:semiHidden="0" w:uiPriority="62" w:unhideWhenUsed="0"/>
+    <w:lsdException w:name="Medium Shading 1" w:semiHidden="0" w:uiPriority="63" w:unhideWhenUsed="0"/>
+    <w:lsdException w:name="Medium Shading 2" w:semiHidden="0" w:uiPriority="64" w:unhideWhenUsed="0"/>
+    <w:lsdException w:name="Medium List 1" w:semiHidden="0" w:uiPriority="65" w:unhideWhenUsed="0"/>
+    <w:lsdException w:name="Medium List 2" w:semiHidden="0" w:uiPriority="66" w:unhideWhenUsed="0"/>
+    <w:lsdException w:name="Medium Grid 1" w:semiHidden="0" w:uiPriority="67" w:unhideWhenUsed="0"/>
+    <w:lsdException w:name="Medium Grid 2" w:semiHidden="0" w:uiPriority="68" w:unhideWhenUsed="0"/>
+    <w:lsdException w:name="Medium Grid 3" w:semiHidden="0" w:uiPriority="69" w:unhideWhenUsed="0"/>
+    <w:lsdException w:name="Dark List" w:semiHidden="0" w:uiPriority="70" w:unhideWhenUsed="0"/>
+    <w:lsdException w:name="Colorful Shading" w:semiHidden="0" w:uiPriority="71" w:unhideWhenUsed="0"/>
+    <w:lsdException w:name="Colorful List" w:semiHidden="0" w:uiPriority="72" w:unhideWhenUsed="0"/>
+    <w:lsdException w:name="Colorful Grid" w:semiHidden="0" w:uiPriority="73" w:unhideWhenUsed="0"/>
+    <w:lsdException w:name="Light Shading Accent 1" w:semiHidden="0" w:uiPriority="60" w:unhideWhenUsed="0"/>
+    <w:lsdException w:name="Light List Accent 1" w:semiHidden="0" w:uiPriority="61" w:unhideWhenUsed="0"/>
+    <w:lsdException w:name="Light Grid Accent 1" w:semiHidden="0" w:uiPriority="62" w:unhideWhenUsed="0"/>
+    <w:lsdException w:name="Medium Shading 1 Accent 1" w:semiHidden="0" w:uiPriority="63" w:unhideWhenUsed="0"/>
+    <w:lsdException w:name="Medium Shading 2 Accent 1" w:semiHidden="0" w:uiPriority="64" w:unhideWhenUsed="0"/>
+    <w:lsdException w:name="Medium List 1 Accent 1" w:semiHidden="0" w:uiPriority="65" w:unhideWhenUsed="0"/>
+    <w:lsdException w:name="Revision" w:unhideWhenUsed="0"/>
+    <w:lsdException w:name="List Paragraph" w:semiHidden="0" w:uiPriority="34" w:unhideWhenUsed="0" w:qFormat="1"/>
+    <w:lsdException w:name="Quote" w:semiHidden="0" w:uiPriority="29" w:unhideWhenUsed="0" w:qFormat="1"/>
+    <w:lsdException w:name="Intense Quote" w:semiHidden="0" w:uiPriority="30" w:unhideWhenUsed="0" w:qFormat="1"/>
+    <w:lsdException w:name="Medium List 2 Accent 1" w:semiHidden="0" w:uiPriority="66" w:unhideWhenUsed="0"/>
+    <w:lsdException w:name="Medium Grid 1 Accent 1" w:semiHidden="0" w:uiPriority="67" w:unhideWhenUsed="0"/>
+    <w:lsdException w:name="Medium Grid 2 Accent 1" w:semiHidden="0" w:uiPriority="68" w:unhideWhenUsed="0"/>
+    <w:lsdException w:name="Medium Grid 3 Accent 1" w:semiHidden="0" w:uiPriority="69" w:unhideWhenUsed="0"/>
+    <w:lsdException w:name="Dark List Accent 1" w:semiHidden="0" w:uiPriority="70" w:unhideWhenUsed="0"/>
+    <w:lsdException w:name="Colorful Shading Accent 1" w:semiHidden="0" w:uiPriority="71" w:unhideWhenUsed="0"/>
+    <w:lsdException w:name="Colorful List Accent 1" w:semiHidden="0" w:uiPriority="72" w:unhideWhenUsed="0"/>
+    <w:lsdException w:name="Colorful Grid Accent 1" w:semiHidden="0" w:uiPriority="73" w:unhideWhenUsed="0"/>
+    <w:lsdException w:name="Light Shading Accent 2" w:semiHidden="0" w:uiPriority="60" w:unhideWhenUsed="0"/>
+    <w:lsdException w:name="Light List Accent 2" w:semiHidden="0" w:uiPriority="61" w:unhideWhenUsed="0"/>
+    <w:lsdException w:name="Light Grid Accent 2" w:semiHidden="0" w:uiPriority="62" w:unhideWhenUsed="0"/>
+    <w:lsdException w:name="Medium Shading 1 Accent 2" w:semiHidden="0" w:uiPriority="63" w:unhideWhenUsed="0"/>
+    <w:lsdException w:name="Medium Shading 2 Accent 2" w:semiHidden="0" w:uiPriority="64" w:unhideWhenUsed="0"/>
+    <w:lsdException w:name="Medium List 1 Accent 2" w:semiHidden="0" w:uiPriority="65" w:unhideWhenUsed="0"/>
+    <w:lsdException w:name="Medium List 2 Accent 2" w:semiHidden="0" w:uiPriority="66" w:unhideWhenUsed="0"/>
+    <w:lsdException w:name="Medium Grid 1 Accent 2" w:semiHidden="0" w:uiPriority="67" w:unhideWhenUsed="0"/>
+    <w:lsdException w:name="Medium Grid 2 Accent 2" w:semiHidden="0" w:uiPriority="68" w:unhideWhenUsed="0"/>
+    <w:lsdException w:name="Medium Grid 3 Accent 2" w:semiHidden="0" w:uiPriority="69" w:unhideWhenUsed="0"/>
+    <w:lsdException w:name="Dark List Accent 2" w:semiHidden="0" w:uiPriority="70" w:unhideWhenUsed="0"/>
+    <w:lsdException w:name="Colorful Shading Accent 2" w:semiHidden="0" w:uiPriority="71" w:unhideWhenUsed="0"/>
+    <w:lsdException w:name="Colorful List Accent 2" w:semiHidden="0" w:uiPriority="72" w:unhideWhenUsed="0"/>
+    <w:lsdException w:name="Colorful Grid Accent 2" w:semiHidden="0" w:uiPriority="73" w:unhideWhenUsed="0"/>
+    <w:lsdException w:name="Light Shading Accent 3" w:semiHidden="0" w:uiPriority="60" w:unhideWhenUsed="0"/>
+    <w:lsdException w:name="Light List Accent 3" w:semiHidden="0" w:uiPriority="61" w:unhideWhenUsed="0"/>
+    <w:lsdException w:name="Light Grid Accent 3" w:semiHidden="0" w:uiPriority="62" w:unhideWhenUsed="0"/>
+    <w:lsdException w:name="Medium Shading 1 Accent 3" w:semiHidden="0" w:uiPriority="63" w:unhideWhenUsed="0"/>
+    <w:lsdException w:name="Medium Shading 2 Accent 3" w:semiHidden="0" w:uiPriority="64" w:unhideWhenUsed="0"/>
+    <w:lsdException w:name="Medium List 1 Accent 3" w:semiHidden="0" w:uiPriority="65" w:unhideWhenUsed="0"/>
+    <w:lsdException w:name="Medium List 2 Accent 3" w:semiHidden="0" w:uiPriority="66" w:unhideWhenUsed="0"/>
+    <w:lsdException w:name="Medium Grid 1 Accent 3" w:semiHidden="0" w:uiPriority="67" w:unhideWhenUsed="0"/>
+    <w:lsdException w:name="Medium Grid 2 Accent 3" w:semiHidden="0" w:uiPriority="68" w:unhideWhenUsed="0"/>
+    <w:lsdException w:name="Medium Grid 3 Accent 3" w:semiHidden="0" w:uiPriority="69" w:unhideWhenUsed="0"/>
+    <w:lsdException w:name="Dark List Accent 3" w:semiHidden="0" w:uiPriority="70" w:unhideWhenUsed="0"/>
+    <w:lsdException w:name="Colorful Shading Accent 3" w:semiHidden="0" w:uiPriority="71" w:unhideWhenUsed="0"/>
+    <w:lsdException w:name="Colorful List Accent 3" w:semiHidden="0" w:uiPriority="72" w:unhideWhenUsed="0"/>
+    <w:lsdException w:name="Colorful Grid Accent 3" w:semiHidden="0" w:uiPriority="73" w:unhideWhenUsed="0"/>
+    <w:lsdException w:name="Light Shading Accent 4" w:semiHidden="0" w:uiPriority="60" w:unhideWhenUsed="0"/>
+    <w:lsdException w:name="Light List Accent 4" w:semiHidden="0" w:uiPriority="61" w:unhideWhenUsed="0"/>
+    <w:lsdException w:name="Light Grid Accent 4" w:semiHidden="0" w:uiPriority="62" w:unhideWhenUsed="0"/>
+    <w:lsdException w:name="Medium Shading 1 Accent 4" w:semiHidden="0" w:uiPriority="63" w:unhideWhenUsed="0"/>
+    <w:lsdException w:name="Medium Shading 2 Accent 4" w:semiHidden="0" w:uiPriority="64" w:unhideWhenUsed="0"/>
+    <w:lsdException w:name="Medium List 1 Accent 4" w:semiHidden="0" w:uiPriority="65" w:unhideWhenUsed="0"/>
+    <w:lsdException w:name="Medium List 2 Accent 4" w:semiHidden="0" w:uiPriority="66" w:unhideWhenUsed="0"/>
+    <w:lsdException w:name="Medium Grid 1 Accent 4" w:semiHidden="0" w:uiPriority="67" w:unhideWhenUsed="0"/>
+    <w:lsdException w:name="Medium Grid 2 Accent 4" w:semiHidden="0" w:uiPriority="68" w:unhideWhenUsed="0"/>
+    <w:lsdException w:name="Medium Grid 3 Accent 4" w:semiHidden="0" w:uiPriority="69" w:unhideWhenUsed="0"/>
+    <w:lsdException w:name="Dark List Accent 4" w:semiHidden="0" w:uiPriority="70" w:unhideWhenUsed="0"/>
+    <w:lsdException w:name="Colorful Shading Accent 4" w:semiHidden="0" w:uiPriority="71" w:unhideWhenUsed="0"/>
+    <w:lsdException w:name="Colorful List Accent 4" w:semiHidden="0" w:uiPriority="72" w:unhideWhenUsed="0"/>
+    <w:lsdException w:name="Colorful Grid Accent 4" w:semiHidden="0" w:uiPriority="73" w:unhideWhenUsed="0"/>
+    <w:lsdException w:name="Light Shading Accent 5" w:semiHidden="0" w:uiPriority="60" w:unhideWhenUsed="0"/>
+    <w:lsdException w:name="Light List Accent 5" w:semiHidden="0" w:uiPriority="61" w:unhideWhenUsed="0"/>
+    <w:lsdException w:name="Light Grid Accent 5" w:semiHidden="0" w:uiPriority="62" w:unhideWhenUsed="0"/>
+    <w:lsdException w:name="Medium Shading 1 Accent 5" w:semiHidden="0" w:uiPriority="63" w:unhideWhenUsed="0"/>
+    <w:lsdException w:name="Medium Shading 2 Accent 5" w:semiHidden="0" w:uiPriority="64" w:unhideWhenUsed="0"/>
+    <w:lsdException w:name="Medium List 1 Accent 5" w:semiHidden="0" w:uiPriority="65" w:unhideWhenUsed="0"/>
+    <w:lsdException w:name="Medium List 2 Accent 5" w:semiHidden="0" w:uiPriority="66" w:unhideWhenUsed="0"/>
+    <w:lsdException w:name="Medium Grid 1 Accent 5" w:semiHidden="0" w:uiPriority="67" w:unhideWhenUsed="0"/>
+    <w:lsdException w:name="Medium Grid 2 Accent 5" w:semiHidden="0" w:uiPriority="68" w:unhideWhenUsed="0"/>
+    <w:lsdException w:name="Medium Grid 3 Accent 5" w:semiHidden="0" w:uiPriority="69" w:unhideWhenUsed="0"/>
+    <w:lsdException w:name="Dark List Accent 5" w:semiHidden="0" w:uiPriority="70" w:unhideWhenUsed="0"/>
+    <w:lsdException w:name="Colorful Shading Accent 5" w:semiHidden="0" w:uiPriority="71" w:unhideWhenUsed="0"/>
+    <w:lsdException w:name="Colorful List Accent 5" w:semiHidden="0" w:uiPriority="72" w:unhideWhenUsed="0"/>
+    <w:lsdException w:name="Colorful Grid Accent 5" w:semiHidden="0" w:uiPriority="73" w:unhideWhenUsed="0"/>
+    <w:lsdException w:name="Light Shading Accent 6" w:semiHidden="0" w:uiPriority="60" w:unhideWhenUsed="0"/>
+    <w:lsdException w:name="Light List Accent 6" w:semiHidden="0" w:uiPriority="61" w:unhideWhenUsed="0"/>
+    <w:lsdException w:name="Light Grid Accent 6" w:semiHidden="0" w:uiPriority="62" w:unhideWhenUsed="0"/>
+    <w:lsdException w:name="Medium Shading 1 Accent 6" w:semiHidden="0" w:uiPriority="63" w:unhideWhenUsed="0"/>
+    <w:lsdException w:name="Medium Shading 2 Accent 6" w:semiHidden="0" w:uiPriority="64" w:unhideWhenUsed="0"/>
+    <w:lsdException w:name="Medium List 1 Accent 6" w:semiHidden="0" w:uiPriority="65" w:unhideWhenUsed="0"/>
+    <w:lsdException w:name="Medium List 2 Accent 6" w:semiHidden="0" w:uiPriority="66" w:unhideWhenUsed="0"/>
+    <w:lsdException w:name="Medium Grid 1 Accent 6" w:semiHidden="0" w:uiPriority="67" w:unhideWhenUsed="0"/>
+    <w:lsdException w:name="Medium Grid 2 Accent 6" w:semiHidden="0" w:uiPriority="68" w:unhideWhenUsed="0"/>
+    <w:lsdException w:name="Medium Grid 3 Accent 6" w:semiHidden="0" w:uiPriority="69" w:unhideWhenUsed="0"/>
+    <w:lsdException w:name="Dark List Accent 6" w:semiHidden="0" w:uiPriority="70" w:unhideWhenUsed="0"/>
+    <w:lsdException w:name="Colorful Shading Accent 6" w:semiHidden="0" w:uiPriority="71" w:unhideWhenUsed="0"/>
+    <w:lsdException w:name="Colorful List Accent 6" w:semiHidden="0" w:uiPriority="72" w:unhideWhenUsed="0"/>
+    <w:lsdException w:name="Colorful Grid Accent 6" w:semiHidden="0" w:uiPriority="73" w:unhideWhenUsed="0"/>
+    <w:lsdException w:name="Subtle Emphasis" w:semiHidden="0" w:uiPriority="19" w:unhideWhenUsed="0" w:qFormat="1"/>
+    <w:lsdException w:name="Intense Emphasis" w:semiHidden="0" w:uiPriority="21" w:unhideWhenUsed="0" w:qFormat="1"/>
+    <w:lsdException w:name="Subtle Reference" w:semiHidden="0" w:uiPriority="31" w:unhideWhenUsed="0" w:qFormat="1"/>
+    <w:lsdException w:name="Intense Reference" w:semiHidden="0" w:uiPriority="32" w:unhideWhenUsed="0" w:qFormat="1"/>
+    <w:lsdException w:name="Book Title" w:semiHidden="0" w:uiPriority="33" w:unhideWhenUsed="0" w:qFormat="1"/>
+    <w:lsdException w:name="Bibliography" w:uiPriority="37"/>
+    <w:lsdException w:name="TOC Heading" w:uiPriority="39" w:qFormat="1"/>
+  </w:latentStyles>
+  <w:style w:type="paragraph" w:default="1" w:styleId="Normal">
+    <w:name w:val="Normal"/>
+    <w:qFormat/>
+    <w:pPr>
+      <w:bidi/>
+    </w:pPr>
+  </w:style>
+  <w:style w:type="character" w:default="1" w:styleId="DefaultParagraphFont">
+    <w:name w:val="Default Paragraph Font"/>
+    <w:uiPriority w:val="1"/>
+    <w:semiHidden/>
+    <w:unhideWhenUsed/>
+  </w:style>
+  <w:style w:type="table" w:default="1" w:styleId="TableNormal">
+    <w:name w:val="Normal Table"/>
+    <w:uiPriority w:val="99"/>
+    <w:semiHidden/>
+    <w:unhideWhenUsed/>
+    <w:tblPr>
+      <w:tblInd w:w="0" w:type="dxa"/>
+      <w:tblCellMar>
+        <w:top w:w="0" w:type="dxa"/>
+        <w:left w:w="108" w:type="dxa"/>
+        <w:bottom w:w="0" w:type="dxa"/>
+        <w:right w:w="108" w:type="dxa"/>
+      </w:tblCellMar>
+    </w:tblPr>
+  </w:style>
+  <w:style w:type="numbering" w:default="1" w:styleId="NoList">
+    <w:name w:val="No List"/>
+    <w:uiPriority w:val="99"/>
+    <w:semiHidden/>
+    <w:unhideWhenUsed/>
+  </w:style>
+  <w:style w:type="character" w:styleId="PlaceholderText">
+    <w:name w:val="Placeholder Text"/>
+    <w:basedOn w:val="DefaultParagraphFont"/>
+    <w:uiPriority w:val="99"/>
+    <w:semiHidden/>
+    <w:rsid w:val="00FA28D9"/>
+    <w:rPr>
+      <w:color w:val="808080"/>
+    </w:rPr>
+  </w:style>
+</w:styles>
+</file>
+
+<file path=word/glossary/stylesWithEffects.xml><?xml version="1.0" encoding="utf-8"?>
+<w:styles xmlns:wpc="http://schemas.microsoft.com/office/word/2010/wordprocessingCanvas" xmlns:mc="http://schemas.openxmlformats.org/markup-compatibility/2006" xmlns:o="urn:schemas-microsoft-com:office:office" xmlns:r="http://schemas.openxmlformats.org/officeDocument/2006/relationships" xmlns:m="http://schemas.openxmlformats.org/officeDocument/2006/math" xmlns:v="urn:schemas-microsoft-com:vml" xmlns:wp14="http://schemas.microsoft.com/office/word/2010/wordprocessingDrawing" xmlns:wp="http://schemas.openxmlformats.org/drawingml/2006/wordprocessingDrawing" xmlns:w10="urn:schemas-microsoft-com:office:word" xmlns:w="http://schemas.openxmlformats.org/wordprocessingml/2006/main" xmlns:w14="http://schemas.microsoft.com/office/word/2010/wordml" xmlns:wpg="http://schemas.microsoft.com/office/word/2010/wordprocessingGroup" xmlns:wpi="http://schemas.microsoft.com/office/word/2010/wordprocessingInk" xmlns:wne="http://schemas.microsoft.com/office/word/2006/wordml" xmlns:wps="http://schemas.microsoft.com/office/word/2010/wordprocessingShape" mc:Ignorable="w14 wp14">
+  <w:docDefaults>
+    <w:rPrDefault>
+      <w:rPr>
+        <w:rFonts w:asciiTheme="minorHAnsi" w:eastAsiaTheme="minorEastAsia" w:hAnsiTheme="minorHAnsi" w:cstheme="minorBidi"/>
+        <w:sz w:val="22"/>
+        <w:szCs w:val="22"/>
+        <w:lang w:val="en-US" w:eastAsia="en-US" w:bidi="he-IL"/>
+      </w:rPr>
+    </w:rPrDefault>
+    <w:pPrDefault>
+      <w:pPr>
+        <w:spacing w:after="200" w:line="276" w:lineRule="auto"/>
+      </w:pPr>
+    </w:pPrDefault>
+  </w:docDefaults>
+  <w:latentStyles w:defLockedState="0" w:defUIPriority="99" w:defSemiHidden="1" w:defUnhideWhenUsed="1" w:defQFormat="0" w:count="267">
+    <w:lsdException w:name="Normal" w:semiHidden="0" w:uiPriority="0" w:unhideWhenUsed="0" w:qFormat="1"/>
+    <w:lsdException w:name="heading 1" w:semiHidden="0" w:uiPriority="9" w:unhideWhenUsed="0" w:qFormat="1"/>
+    <w:lsdException w:name="heading 2" w:uiPriority="9" w:qFormat="1"/>
+    <w:lsdException w:name="heading 3" w:uiPriority="9" w:qFormat="1"/>
+    <w:lsdException w:name="heading 4" w:uiPriority="9" w:qFormat="1"/>
+    <w:lsdException w:name="heading 5" w:uiPriority="9" w:qFormat="1"/>
+    <w:lsdException w:name="heading 6" w:uiPriority="9" w:qFormat="1"/>
+    <w:lsdException w:name="heading 7" w:uiPriority="9" w:qFormat="1"/>
+    <w:lsdException w:name="heading 8" w:uiPriority="9" w:qFormat="1"/>
+    <w:lsdException w:name="heading 9" w:uiPriority="9" w:qFormat="1"/>
+    <w:lsdException w:name="toc 1" w:uiPriority="39"/>
+    <w:lsdException w:name="toc 2" w:uiPriority="39"/>
+    <w:lsdException w:name="toc 3" w:uiPriority="39"/>
+    <w:lsdException w:name="toc 4" w:uiPriority="39"/>
+    <w:lsdException w:name="toc 5" w:uiPriority="39"/>
+    <w:lsdException w:name="toc 6" w:uiPriority="39"/>
+    <w:lsdException w:name="toc 7" w:uiPriority="39"/>
+    <w:lsdException w:name="toc 8" w:uiPriority="39"/>
+    <w:lsdException w:name="toc 9" w:uiPriority="39"/>
+    <w:lsdException w:name="caption" w:uiPriority="35" w:qFormat="1"/>
+    <w:lsdException w:name="Title" w:semiHidden="0" w:uiPriority="10" w:unhideWhenUsed="0" w:qFormat="1"/>
+    <w:lsdException w:name="Default Paragraph Font" w:uiPriority="1"/>
+    <w:lsdException w:name="Subtitle" w:semiHidden="0" w:uiPriority="11" w:unhideWhenUsed="0" w:qFormat="1"/>
+    <w:lsdException w:name="Strong" w:semiHidden="0" w:uiPriority="22" w:unhideWhenUsed="0" w:qFormat="1"/>
+    <w:lsdException w:name="Emphasis" w:semiHidden="0" w:uiPriority="20" w:unhideWhenUsed="0" w:qFormat="1"/>
+    <w:lsdException w:name="Table Grid" w:semiHidden="0" w:uiPriority="59" w:unhideWhenUsed="0"/>
+    <w:lsdException w:name="Placeholder Text" w:unhideWhenUsed="0"/>
+    <w:lsdException w:name="No Spacing" w:semiHidden="0" w:uiPriority="1" w:unhideWhenUsed="0" w:qFormat="1"/>
+    <w:lsdException w:name="Light Shading" w:semiHidden="0" w:uiPriority="60" w:unhideWhenUsed="0"/>
+    <w:lsdException w:name="Light List" w:semiHidden="0" w:uiPriority="61" w:unhideWhenUsed="0"/>
+    <w:lsdException w:name="Light Grid" w:semiHidden="0" w:uiPriority="62" w:unhideWhenUsed="0"/>
+    <w:lsdException w:name="Medium Shading 1" w:semiHidden="0" w:uiPriority="63" w:unhideWhenUsed="0"/>
+    <w:lsdException w:name="Medium Shading 2" w:semiHidden="0" w:uiPriority="64" w:unhideWhenUsed="0"/>
+    <w:lsdException w:name="Medium List 1" w:semiHidden="0" w:uiPriority="65" w:unhideWhenUsed="0"/>
+    <w:lsdException w:name="Medium List 2" w:semiHidden="0" w:uiPriority="66" w:unhideWhenUsed="0"/>
+    <w:lsdException w:name="Medium Grid 1" w:semiHidden="0" w:uiPriority="67" w:unhideWhenUsed="0"/>
+    <w:lsdException w:name="Medium Grid 2" w:semiHidden="0" w:uiPriority="68" w:unhideWhenUsed="0"/>
+    <w:lsdException w:name="Medium Grid 3" w:semiHidden="0" w:uiPriority="69" w:unhideWhenUsed="0"/>
+    <w:lsdException w:name="Dark List" w:semiHidden="0" w:uiPriority="70" w:unhideWhenUsed="0"/>
+    <w:lsdException w:name="Colorful Shading" w:semiHidden="0" w:uiPriority="71" w:unhideWhenUsed="0"/>
+    <w:lsdException w:name="Colorful List" w:semiHidden="0" w:uiPriority="72" w:unhideWhenUsed="0"/>
+    <w:lsdException w:name="Colorful Grid" w:semiHidden="0" w:uiPriority="73" w:unhideWhenUsed="0"/>
+    <w:lsdException w:name="Light Shading Accent 1" w:semiHidden="0" w:uiPriority="60" w:unhideWhenUsed="0"/>
+    <w:lsdException w:name="Light List Accent 1" w:semiHidden="0" w:uiPriority="61" w:unhideWhenUsed="0"/>
+    <w:lsdException w:name="Light Grid Accent 1" w:semiHidden="0" w:uiPriority="62" w:unhideWhenUsed="0"/>
+    <w:lsdException w:name="Medium Shading 1 Accent 1" w:semiHidden="0" w:uiPriority="63" w:unhideWhenUsed="0"/>
+    <w:lsdException w:name="Medium Shading 2 Accent 1" w:semiHidden="0" w:uiPriority="64" w:unhideWhenUsed="0"/>
+    <w:lsdException w:name="Medium List 1 Accent 1" w:semiHidden="0" w:uiPriority="65" w:unhideWhenUsed="0"/>
+    <w:lsdException w:name="Revision" w:unhideWhenUsed="0"/>
+    <w:lsdException w:name="List Paragraph" w:semiHidden="0" w:uiPriority="34" w:unhideWhenUsed="0" w:qFormat="1"/>
+    <w:lsdException w:name="Quote" w:semiHidden="0" w:uiPriority="29" w:unhideWhenUsed="0" w:qFormat="1"/>
+    <w:lsdException w:name="Intense Quote" w:semiHidden="0" w:uiPriority="30" w:unhideWhenUsed="0" w:qFormat="1"/>
+    <w:lsdException w:name="Medium List 2 Accent 1" w:semiHidden="0" w:uiPriority="66" w:unhideWhenUsed="0"/>
+    <w:lsdException w:name="Medium Grid 1 Accent 1" w:semiHidden="0" w:uiPriority="67" w:unhideWhenUsed="0"/>
+    <w:lsdException w:name="Medium Grid 2 Accent 1" w:semiHidden="0" w:uiPriority="68" w:unhideWhenUsed="0"/>
+    <w:lsdException w:name="Medium Grid 3 Accent 1" w:semiHidden="0" w:uiPriority="69" w:unhideWhenUsed="0"/>
+    <w:lsdException w:name="Dark List Accent 1" w:semiHidden="0" w:uiPriority="70" w:unhideWhenUsed="0"/>
+    <w:lsdException w:name="Colorful Shading Accent 1" w:semiHidden="0" w:uiPriority="71" w:unhideWhenUsed="0"/>
+    <w:lsdException w:name="Colorful List Accent 1" w:semiHidden="0" w:uiPriority="72" w:unhideWhenUsed="0"/>
+    <w:lsdException w:name="Colorful Grid Accent 1" w:semiHidden="0" w:uiPriority="73" w:unhideWhenUsed="0"/>
+    <w:lsdException w:name="Light Shading Accent 2" w:semiHidden="0" w:uiPriority="60" w:unhideWhenUsed="0"/>
+    <w:lsdException w:name="Light List Accent 2" w:semiHidden="0" w:uiPriority="61" w:unhideWhenUsed="0"/>
+    <w:lsdException w:name="Light Grid Accent 2" w:semiHidden="0" w:uiPriority="62" w:unhideWhenUsed="0"/>
+    <w:lsdException w:name="Medium Shading 1 Accent 2" w:semiHidden="0" w:uiPriority="63" w:unhideWhenUsed="0"/>
+    <w:lsdException w:name="Medium Shading 2 Accent 2" w:semiHidden="0" w:uiPriority="64" w:unhideWhenUsed="0"/>
+    <w:lsdException w:name="Medium List 1 Accent 2" w:semiHidden="0" w:uiPriority="65" w:unhideWhenUsed="0"/>
+    <w:lsdException w:name="Medium List 2 Accent 2" w:semiHidden="0" w:uiPriority="66" w:unhideWhenUsed="0"/>
+    <w:lsdException w:name="Medium Grid 1 Accent 2" w:semiHidden="0" w:uiPriority="67" w:unhideWhenUsed="0"/>
+    <w:lsdException w:name="Medium Grid 2 Accent 2" w:semiHidden="0" w:uiPriority="68" w:unhideWhenUsed="0"/>
+    <w:lsdException w:name="Medium Grid 3 Accent 2" w:semiHidden="0" w:uiPriority="69" w:unhideWhenUsed="0"/>
+    <w:lsdException w:name="Dark List Accent 2" w:semiHidden="0" w:uiPriority="70" w:unhideWhenUsed="0"/>
+    <w:lsdException w:name="Colorful Shading Accent 2" w:semiHidden="0" w:uiPriority="71" w:unhideWhenUsed="0"/>
+    <w:lsdException w:name="Colorful List Accent 2" w:semiHidden="0" w:uiPriority="72" w:unhideWhenUsed="0"/>
+    <w:lsdException w:name="Colorful Grid Accent 2" w:semiHidden="0" w:uiPriority="73" w:unhideWhenUsed="0"/>
+    <w:lsdException w:name="Light Shading Accent 3" w:semiHidden="0" w:uiPriority="60" w:unhideWhenUsed="0"/>
+    <w:lsdException w:name="Light List Accent 3" w:semiHidden="0" w:uiPriority="61" w:unhideWhenUsed="0"/>
+    <w:lsdException w:name="Light Grid Accent 3" w:semiHidden="0" w:uiPriority="62" w:unhideWhenUsed="0"/>
+    <w:lsdException w:name="Medium Shading 1 Accent 3" w:semiHidden="0" w:uiPriority="63" w:unhideWhenUsed="0"/>
+    <w:lsdException w:name="Medium Shading 2 Accent 3" w:semiHidden="0" w:uiPriority="64" w:unhideWhenUsed="0"/>
+    <w:lsdException w:name="Medium List 1 Accent 3" w:semiHidden="0" w:uiPriority="65" w:unhideWhenUsed="0"/>
+    <w:lsdException w:name="Medium List 2 Accent 3" w:semiHidden="0" w:uiPriority="66" w:unhideWhenUsed="0"/>
+    <w:lsdException w:name="Medium Grid 1 Accent 3" w:semiHidden="0" w:uiPriority="67" w:unhideWhenUsed="0"/>
+    <w:lsdException w:name="Medium Grid 2 Accent 3" w:semiHidden="0" w:uiPriority="68" w:unhideWhenUsed="0"/>
+    <w:lsdException w:name="Medium Grid 3 Accent 3" w:semiHidden="0" w:uiPriority="69" w:unhideWhenUsed="0"/>
+    <w:lsdException w:name="Dark List Accent 3" w:semiHidden="0" w:uiPriority="70" w:unhideWhenUsed="0"/>
+    <w:lsdException w:name="Colorful Shading Accent 3" w:semiHidden="0" w:uiPriority="71" w:unhideWhenUsed="0"/>
+    <w:lsdException w:name="Colorful List Accent 3" w:semiHidden="0" w:uiPriority="72" w:unhideWhenUsed="0"/>
+    <w:lsdException w:name="Colorful Grid Accent 3" w:semiHidden="0" w:uiPriority="73" w:unhideWhenUsed="0"/>
+    <w:lsdException w:name="Light Shading Accent 4" w:semiHidden="0" w:uiPriority="60" w:unhideWhenUsed="0"/>
+    <w:lsdException w:name="Light List Accent 4" w:semiHidden="0" w:uiPriority="61" w:unhideWhenUsed="0"/>
+    <w:lsdException w:name="Light Grid Accent 4" w:semiHidden="0" w:uiPriority="62" w:unhideWhenUsed="0"/>
+    <w:lsdException w:name="Medium Shading 1 Accent 4" w:semiHidden="0" w:uiPriority="63" w:unhideWhenUsed="0"/>
+    <w:lsdException w:name="Medium Shading 2 Accent 4" w:semiHidden="0" w:uiPriority="64" w:unhideWhenUsed="0"/>
+    <w:lsdException w:name="Medium List 1 Accent 4" w:semiHidden="0" w:uiPriority="65" w:unhideWhenUsed="0"/>
+    <w:lsdException w:name="Medium List 2 Accent 4" w:semiHidden="0" w:uiPriority="66" w:unhideWhenUsed="0"/>
+    <w:lsdException w:name="Medium Grid 1 Accent 4" w:semiHidden="0" w:uiPriority="67" w:unhideWhenUsed="0"/>
+    <w:lsdException w:name="Medium Grid 2 Accent 4" w:semiHidden="0" w:uiPriority="68" w:unhideWhenUsed="0"/>
+    <w:lsdException w:name="Medium Grid 3 Accent 4" w:semiHidden="0" w:uiPriority="69" w:unhideWhenUsed="0"/>
+    <w:lsdException w:name="Dark List Accent 4" w:semiHidden="0" w:uiPriority="70" w:unhideWhenUsed="0"/>
+    <w:lsdException w:name="Colorful Shading Accent 4" w:semiHidden="0" w:uiPriority="71" w:unhideWhenUsed="0"/>
+    <w:lsdException w:name="Colorful List Accent 4" w:semiHidden="0" w:uiPriority="72" w:unhideWhenUsed="0"/>
+    <w:lsdException w:name="Colorful Grid Accent 4" w:semiHidden="0" w:uiPriority="73" w:unhideWhenUsed="0"/>
+    <w:lsdException w:name="Light Shading Accent 5" w:semiHidden="0" w:uiPriority="60" w:unhideWhenUsed="0"/>
+    <w:lsdException w:name="Light List Accent 5" w:semiHidden="0" w:uiPriority="61" w:unhideWhenUsed="0"/>
+    <w:lsdException w:name="Light Grid Accent 5" w:semiHidden="0" w:uiPriority="62" w:unhideWhenUsed="0"/>
+    <w:lsdException w:name="Medium Shading 1 Accent 5" w:semiHidden="0" w:uiPriority="63" w:unhideWhenUsed="0"/>
+    <w:lsdException w:name="Medium Shading 2 Accent 5" w:semiHidden="0" w:uiPriority="64" w:unhideWhenUsed="0"/>
+    <w:lsdException w:name="Medium List 1 Accent 5" w:semiHidden="0" w:uiPriority="65" w:unhideWhenUsed="0"/>
+    <w:lsdException w:name="Medium List 2 Accent 5" w:semiHidden="0" w:uiPriority="66" w:unhideWhenUsed="0"/>
+    <w:lsdException w:name="Medium Grid 1 Accent 5" w:semiHidden="0" w:uiPriority="67" w:unhideWhenUsed="0"/>
+    <w:lsdException w:name="Medium Grid 2 Accent 5" w:semiHidden="0" w:uiPriority="68" w:unhideWhenUsed="0"/>
+    <w:lsdException w:name="Medium Grid 3 Accent 5" w:semiHidden="0" w:uiPriority="69" w:unhideWhenUsed="0"/>
+    <w:lsdException w:name="Dark List Accent 5" w:semiHidden="0" w:uiPriority="70" w:unhideWhenUsed="0"/>
+    <w:lsdException w:name="Colorful Shading Accent 5" w:semiHidden="0" w:uiPriority="71" w:unhideWhenUsed="0"/>
+    <w:lsdException w:name="Colorful List Accent 5" w:semiHidden="0" w:uiPriority="72" w:unhideWhenUsed="0"/>
+    <w:lsdException w:name="Colorful Grid Accent 5" w:semiHidden="0" w:uiPriority="73" w:unhideWhenUsed="0"/>
+    <w:lsdException w:name="Light Shading Accent 6" w:semiHidden="0" w:uiPriority="60" w:unhideWhenUsed="0"/>
+    <w:lsdException w:name="Light List Accent 6" w:semiHidden="0" w:uiPriority="61" w:unhideWhenUsed="0"/>
+    <w:lsdException w:name="Light Grid Accent 6" w:semiHidden="0" w:uiPriority="62" w:unhideWhenUsed="0"/>
+    <w:lsdException w:name="Medium Shading 1 Accent 6" w:semiHidden="0" w:uiPriority="63" w:unhideWhenUsed="0"/>
+    <w:lsdException w:name="Medium Shading 2 Accent 6" w:semiHidden="0" w:uiPriority="64" w:unhideWhenUsed="0"/>
+    <w:lsdException w:name="Medium List 1 Accent 6" w:semiHidden="0" w:uiPriority="65" w:unhideWhenUsed="0"/>
+    <w:lsdException w:name="Medium List 2 Accent 6" w:semiHidden="0" w:uiPriority="66" w:unhideWhenUsed="0"/>
+    <w:lsdException w:name="Medium Grid 1 Accent 6" w:semiHidden="0" w:uiPriority="67" w:unhideWhenUsed="0"/>
+    <w:lsdException w:name="Medium Grid 2 Accent 6" w:semiHidden="0" w:uiPriority="68" w:unhideWhenUsed="0"/>
+    <w:lsdException w:name="Medium Grid 3 Accent 6" w:semiHidden="0" w:uiPriority="69" w:unhideWhenUsed="0"/>
+    <w:lsdException w:name="Dark List Accent 6" w:semiHidden="0" w:uiPriority="70" w:unhideWhenUsed="0"/>
+    <w:lsdException w:name="Colorful Shading Accent 6" w:semiHidden="0" w:uiPriority="71" w:unhideWhenUsed="0"/>
+    <w:lsdException w:name="Colorful List Accent 6" w:semiHidden="0" w:uiPriority="72" w:unhideWhenUsed="0"/>
+    <w:lsdException w:name="Colorful Grid Accent 6" w:semiHidden="0" w:uiPriority="73" w:unhideWhenUsed="0"/>
+    <w:lsdException w:name="Subtle Emphasis" w:semiHidden="0" w:uiPriority="19" w:unhideWhenUsed="0" w:qFormat="1"/>
+    <w:lsdException w:name="Intense Emphasis" w:semiHidden="0" w:uiPriority="21" w:unhideWhenUsed="0" w:qFormat="1"/>
+    <w:lsdException w:name="Subtle Reference" w:semiHidden="0" w:uiPriority="31" w:unhideWhenUsed="0" w:qFormat="1"/>
+    <w:lsdException w:name="Intense Reference" w:semiHidden="0" w:uiPriority="32" w:unhideWhenUsed="0" w:qFormat="1"/>
+    <w:lsdException w:name="Book Title" w:semiHidden="0" w:uiPriority="33" w:unhideWhenUsed="0" w:qFormat="1"/>
+    <w:lsdException w:name="Bibliography" w:uiPriority="37"/>
+    <w:lsdException w:name="TOC Heading" w:uiPriority="39" w:qFormat="1"/>
+  </w:latentStyles>
+  <w:style w:type="paragraph" w:default="1" w:styleId="Normal">
+    <w:name w:val="Normal"/>
+    <w:qFormat/>
+    <w:pPr>
+      <w:bidi/>
+    </w:pPr>
+  </w:style>
+  <w:style w:type="character" w:default="1" w:styleId="DefaultParagraphFont">
+    <w:name w:val="Default Paragraph Font"/>
+    <w:uiPriority w:val="1"/>
+    <w:semiHidden/>
+    <w:unhideWhenUsed/>
+  </w:style>
+  <w:style w:type="table" w:default="1" w:styleId="TableNormal">
+    <w:name w:val="Normal Table"/>
+    <w:uiPriority w:val="99"/>
+    <w:semiHidden/>
+    <w:unhideWhenUsed/>
+    <w:tblPr>
+      <w:tblInd w:w="0" w:type="dxa"/>
+      <w:tblCellMar>
+        <w:top w:w="0" w:type="dxa"/>
+        <w:left w:w="108" w:type="dxa"/>
+        <w:bottom w:w="0" w:type="dxa"/>
+        <w:right w:w="108" w:type="dxa"/>
+      </w:tblCellMar>
+    </w:tblPr>
+  </w:style>
+  <w:style w:type="numbering" w:default="1" w:styleId="NoList">
+    <w:name w:val="No List"/>
+    <w:uiPriority w:val="99"/>
+    <w:semiHidden/>
+    <w:unhideWhenUsed/>
+  </w:style>
+  <w:style w:type="character" w:styleId="PlaceholderText">
+    <w:name w:val="Placeholder Text"/>
+    <w:basedOn w:val="DefaultParagraphFont"/>
+    <w:uiPriority w:val="99"/>
+    <w:semiHidden/>
+    <w:rsid w:val="00FA28D9"/>
+    <w:rPr>
+      <w:color w:val="808080"/>
+    </w:rPr>
+  </w:style>
+</w:styles>
+</file>
+
+<file path=word/glossary/webSettings.xml><?xml version="1.0" encoding="utf-8"?>
+<w:webSettings xmlns:mc="http://schemas.openxmlformats.org/markup-compatibility/2006" xmlns:r="http://schemas.openxmlformats.org/officeDocument/2006/relationships" xmlns:w="http://schemas.openxmlformats.org/wordprocessingml/2006/main" xmlns:w14="http://schemas.microsoft.com/office/word/2010/wordml" mc:Ignorable="w14">
+  <w:optimizeForBrowser/>
+  <w:allowPNG/>
+</w:webSettings>
+</file>
+
 <file path=word/theme/theme1.xml><?xml version="1.0" encoding="utf-8"?>
 <a:theme xmlns:a="http://schemas.openxmlformats.org/drawingml/2006/main" name="Office Theme">
   <a:themeElements>
@@ -23904,7 +24636,7 @@
 </file>
 
 <file path=customXml/itemProps1.xml><?xml version="1.0" encoding="utf-8"?>
-<ds:datastoreItem xmlns:ds="http://schemas.openxmlformats.org/officeDocument/2006/customXml" ds:itemID="{C4EE7034-F2F4-44F9-BED3-7269731691B0}">
+<ds:datastoreItem xmlns:ds="http://schemas.openxmlformats.org/officeDocument/2006/customXml" ds:itemID="{7DB226CC-ECB9-4861-BB1A-596579EF0301}">
   <ds:schemaRefs>
     <ds:schemaRef ds:uri="http://schemas.openxmlformats.org/officeDocument/2006/bibliography"/>
   </ds:schemaRefs>

</xml_diff>

<commit_message>
changed to use approx form for adaptation and appearance
</commit_message>
<xml_diff>
--- a/manuscript/ms2.docx
+++ b/manuscript/ms2.docx
@@ -3491,8 +3491,18 @@
         <w:lastRenderedPageBreak/>
         <w:t xml:space="preserve">The adaptation process can be separated to two </w:t>
       </w:r>
-      <w:bookmarkStart w:id="1" w:name="_GoBack"/>
-      <w:bookmarkEnd w:id="1"/>
+      <w:r>
+        <w:softHyphen/>
+      </w:r>
+      <w:r>
+        <w:softHyphen/>
+      </w:r>
+      <w:r>
+        <w:softHyphen/>
+      </w:r>
+      <w:r>
+        <w:softHyphen/>
+      </w:r>
       <w:r>
         <w:t>processes</w:t>
       </w:r>
@@ -3514,7 +3524,7 @@
       <w:pPr>
         <w:pStyle w:val="FigureLegend"/>
       </w:pPr>
-      <w:bookmarkStart w:id="2" w:name="_Ref358791100"/>
+      <w:bookmarkStart w:id="1" w:name="_Ref358791100"/>
       <w:r>
         <w:t xml:space="preserve">Table </w:t>
       </w:r>
@@ -3526,7 +3536,7 @@
           <w:t>1</w:t>
         </w:r>
       </w:fldSimple>
-      <w:bookmarkEnd w:id="2"/>
+      <w:bookmarkEnd w:id="1"/>
       <w:r>
         <w:t xml:space="preserve"> </w:t>
       </w:r>
@@ -4162,7 +4172,10 @@
         <w:jc w:val="both"/>
       </w:pPr>
       <w:r>
-        <w:t xml:space="preserve">First, we are interested in the waiting time for the appearance of a double mutant </w:t>
+        <w:t>W</w:t>
+      </w:r>
+      <w:r>
+        <w:t xml:space="preserve">e are interested in the waiting time for the appearance of a double mutant </w:t>
       </w:r>
       <w:r>
         <w:t xml:space="preserve">either </w:t>
@@ -4229,6 +4242,9 @@
         <w:t>(</w:t>
       </w:r>
       <w:r>
+        <w:t xml:space="preserve">see </w:t>
+      </w:r>
+      <w:r>
         <w:t>Figure 1a).</w:t>
       </w:r>
       <w:r>
@@ -4242,7 +4258,13 @@
         <w:t xml:space="preserve">N, </w:t>
       </w:r>
       <w:r>
-        <w:t>we consider that (</w:t>
+        <w:t xml:space="preserve">we </w:t>
+      </w:r>
+      <w:r>
+        <w:t xml:space="preserve">note </w:t>
+      </w:r>
+      <w:r>
+        <w:t>that (</w:t>
       </w:r>
       <w:proofErr w:type="spellStart"/>
       <w:r>
@@ -4308,7 +4330,13 @@
         <w:t>1</w:t>
       </w:r>
       <w:r>
-        <w:t xml:space="preserve"> then there are already double mutants in the population at the MSB and adaptation will not require new mutations; and (ii) if </w:t>
+        <w:t xml:space="preserve"> then there are already double mutants in the population at the MSB and adaptation will not require new mutations</w:t>
+      </w:r>
+      <w:r>
+        <w:t>,</w:t>
+      </w:r>
+      <w:r>
+        <w:t xml:space="preserve"> and (ii) if </w:t>
       </w:r>
       <w:r>
         <w:rPr>
@@ -4351,10 +4379,43 @@
         <w:t xml:space="preserve"> then there are no single mutants at the MSB and double mutants must be generated by a double mutation in a wildtype individual. </w:t>
       </w:r>
       <w:r>
-        <w:t>Therefore, increasing the mutation rate of individuals with fitness below 1 will have a much smaller effect than if single mutants were abundant</w:t>
-      </w:r>
-      <w:r>
-        <w:t xml:space="preserve"> and SIM is not that effective. Combining these two constraints on </w:t>
+        <w:t>In this case</w:t>
+      </w:r>
+      <w:r>
+        <w:t xml:space="preserve">, increasing the mutation rate of individuals with fitness below 1 will </w:t>
+      </w:r>
+      <w:r>
+        <w:t xml:space="preserve">not have an </w:t>
+      </w:r>
+      <w:r>
+        <w:t xml:space="preserve">effect </w:t>
+      </w:r>
+      <w:r>
+        <w:t xml:space="preserve">on the appearance of the double mutant </w:t>
+      </w:r>
+      <w:r>
+        <w:t xml:space="preserve">and </w:t>
+      </w:r>
+      <w:r>
+        <w:t>there is no point in analyzing the effect of SIM</w:t>
+      </w:r>
+      <w:r>
+        <w:t xml:space="preserve">. </w:t>
+      </w:r>
+    </w:p>
+    <w:p>
+      <w:pPr>
+        <w:spacing w:after="0" w:line="312" w:lineRule="auto"/>
+        <w:jc w:val="both"/>
+      </w:pPr>
+      <w:r>
+        <w:t>Combining these two constraints on</w:t>
+      </w:r>
+      <w:r>
+        <w:t xml:space="preserve"> the population size</w:t>
+      </w:r>
+      <w:r>
+        <w:t xml:space="preserve"> </w:t>
       </w:r>
       <w:r>
         <w:rPr>
@@ -4364,7 +4425,7 @@
         <w:t>N</w:t>
       </w:r>
       <w:r>
-        <w:t xml:space="preserve"> we get the following:</w:t>
+        <w:t xml:space="preserve"> we get:</w:t>
       </w:r>
     </w:p>
     <w:tbl>
@@ -4498,7 +4559,7 @@
             <w:vAlign w:val="center"/>
           </w:tcPr>
           <w:p>
-            <w:bookmarkStart w:id="3" w:name="_Ref360530713"/>
+            <w:bookmarkStart w:id="2" w:name="_Ref360530713"/>
             <w:r>
               <w:t>(</w:t>
             </w:r>
@@ -4513,14 +4574,23 @@
             <w:r>
               <w:t>)</w:t>
             </w:r>
-            <w:bookmarkEnd w:id="3"/>
+            <w:bookmarkEnd w:id="2"/>
           </w:p>
         </w:tc>
       </w:tr>
     </w:tbl>
     <w:p>
       <w:r>
-        <w:t xml:space="preserve">Taking the conservative estimations from </w:t>
+        <w:t xml:space="preserve">From </w:t>
+      </w:r>
+      <w:r>
+        <w:t xml:space="preserve">conservative estimations </w:t>
+      </w:r>
+      <w:r>
+        <w:t>in</w:t>
+      </w:r>
+      <w:r>
+        <w:t xml:space="preserve"> </w:t>
       </w:r>
       <w:r>
         <w:fldChar w:fldCharType="begin"/>
@@ -4602,6 +4672,33 @@
       </w:r>
       <w:r>
         <w:t>, but the constraint can also be met for other combinations of the parameter values.</w:t>
+      </w:r>
+      <w:r>
+        <w:t xml:space="preserve"> These values are reasonable for bacterial populations (see </w:t>
+      </w:r>
+      <w:r>
+        <w:fldChar w:fldCharType="begin"/>
+      </w:r>
+      <w:r>
+        <w:instrText xml:space="preserve"> REF _Ref358791100 \h </w:instrText>
+      </w:r>
+      <w:r>
+        <w:fldChar w:fldCharType="separate"/>
+      </w:r>
+      <w:r>
+        <w:t xml:space="preserve">Table </w:t>
+      </w:r>
+      <w:r>
+        <w:rPr>
+          <w:noProof/>
+        </w:rPr>
+        <w:t>1</w:t>
+      </w:r>
+      <w:r>
+        <w:fldChar w:fldCharType="end"/>
+      </w:r>
+      <w:r>
+        <w:t>)</w:t>
       </w:r>
     </w:p>
     <w:p>
@@ -4609,7 +4706,7 @@
         <w:t>T</w:t>
       </w:r>
       <w:r>
-        <w:t xml:space="preserve">he frequencies of mutation-free wildtype </w:t>
+        <w:t xml:space="preserve">he frequencies of wildtype </w:t>
       </w:r>
       <w:proofErr w:type="spellStart"/>
       <w:r>
@@ -4644,6 +4741,15 @@
         <w:t>Ab</w:t>
       </w:r>
       <w:proofErr w:type="spellEnd"/>
+      <w:r>
+        <w:t xml:space="preserve"> </w:t>
+      </w:r>
+      <w:r>
+        <w:t xml:space="preserve">that are </w:t>
+      </w:r>
+      <w:r>
+        <w:t>mutation-free</w:t>
+      </w:r>
       <w:r>
         <w:t xml:space="preserve"> </w:t>
       </w:r>
@@ -4806,7 +4912,19 @@
         <w:t>q</w:t>
       </w:r>
       <w:r>
-        <w:t xml:space="preserve"> that a random individual in the next generation is a double mutant, given there are no double mutants and neglecting individuals with deleterious mutations is:</w:t>
+        <w:t xml:space="preserve"> that a random individual in the next generation is a double mutant, given there are no double mutants</w:t>
+      </w:r>
+      <w:r>
+        <w:t xml:space="preserve"> in this generation</w:t>
+      </w:r>
+      <w:r>
+        <w:t xml:space="preserve"> </w:t>
+      </w:r>
+      <w:r>
+        <w:t>is therefore</w:t>
+      </w:r>
+      <w:r>
+        <w:t>:</w:t>
       </w:r>
     </w:p>
     <w:tbl>
@@ -5047,42 +5165,6 @@
                 </w:rPr>
                 <m:t>≈</m:t>
               </m:r>
-              <m:d>
-                <m:dPr>
-                  <m:ctrlPr>
-                    <w:rPr>
-                      <w:rFonts w:ascii="Cambria Math" w:hAnsi="Cambria Math"/>
-                      <w:i/>
-                    </w:rPr>
-                  </m:ctrlPr>
-                </m:dPr>
-                <m:e>
-                  <m:r>
-                    <w:rPr>
-                      <w:rFonts w:ascii="Cambria Math" w:hAnsi="Cambria Math"/>
-                    </w:rPr>
-                    <m:t>1-U</m:t>
-                  </m:r>
-                </m:e>
-              </m:d>
-              <m:d>
-                <m:dPr>
-                  <m:ctrlPr>
-                    <w:rPr>
-                      <w:rFonts w:ascii="Cambria Math" w:hAnsi="Cambria Math"/>
-                      <w:i/>
-                    </w:rPr>
-                  </m:ctrlPr>
-                </m:dPr>
-                <m:e>
-                  <m:r>
-                    <w:rPr>
-                      <w:rFonts w:ascii="Cambria Math" w:hAnsi="Cambria Math"/>
-                    </w:rPr>
-                    <m:t>2-U</m:t>
-                  </m:r>
-                </m:e>
-              </m:d>
               <m:f>
                 <m:fPr>
                   <m:ctrlPr>
@@ -5129,6 +5211,42 @@
                   </m:r>
                 </m:den>
               </m:f>
+              <m:d>
+                <m:dPr>
+                  <m:ctrlPr>
+                    <w:rPr>
+                      <w:rFonts w:ascii="Cambria Math" w:hAnsi="Cambria Math"/>
+                      <w:i/>
+                    </w:rPr>
+                  </m:ctrlPr>
+                </m:dPr>
+                <m:e>
+                  <m:r>
+                    <w:rPr>
+                      <w:rFonts w:ascii="Cambria Math" w:hAnsi="Cambria Math"/>
+                    </w:rPr>
+                    <m:t>1-U</m:t>
+                  </m:r>
+                </m:e>
+              </m:d>
+              <m:d>
+                <m:dPr>
+                  <m:ctrlPr>
+                    <w:rPr>
+                      <w:rFonts w:ascii="Cambria Math" w:hAnsi="Cambria Math"/>
+                      <w:i/>
+                    </w:rPr>
+                  </m:ctrlPr>
+                </m:dPr>
+                <m:e>
+                  <m:r>
+                    <w:rPr>
+                      <w:rFonts w:ascii="Cambria Math" w:hAnsi="Cambria Math"/>
+                    </w:rPr>
+                    <m:t>2-U</m:t>
+                  </m:r>
+                </m:e>
+              </m:d>
             </m:oMath>
             <w:r>
               <w:t>.</w:t>
@@ -5141,7 +5259,7 @@
             <w:vAlign w:val="center"/>
           </w:tcPr>
           <w:p>
-            <w:bookmarkStart w:id="4" w:name="_Ref354134924"/>
+            <w:bookmarkStart w:id="3" w:name="_Ref354134924"/>
             <w:r>
               <w:t>(</w:t>
             </w:r>
@@ -5156,7 +5274,7 @@
             <w:r>
               <w:t>)</w:t>
             </w:r>
-            <w:bookmarkEnd w:id="4"/>
+            <w:bookmarkEnd w:id="3"/>
           </w:p>
         </w:tc>
       </w:tr>
@@ -5533,7 +5651,7 @@
             <w:vAlign w:val="center"/>
           </w:tcPr>
           <w:p>
-            <w:bookmarkStart w:id="5" w:name="_Ref354134926"/>
+            <w:bookmarkStart w:id="4" w:name="_Ref354134926"/>
             <w:r>
               <w:t>(</w:t>
             </w:r>
@@ -5548,7 +5666,7 @@
             <w:r>
               <w:t>)</w:t>
             </w:r>
-            <w:bookmarkEnd w:id="5"/>
+            <w:bookmarkEnd w:id="4"/>
           </w:p>
         </w:tc>
       </w:tr>
@@ -5664,11 +5782,11 @@
       <w:pPr>
         <w:pStyle w:val="Heading3"/>
       </w:pPr>
-      <w:bookmarkStart w:id="6" w:name="_Ref354319797"/>
+      <w:bookmarkStart w:id="5" w:name="_Ref354319797"/>
       <w:r>
         <w:t xml:space="preserve">Fixation probability with stress-induced </w:t>
       </w:r>
-      <w:bookmarkEnd w:id="6"/>
+      <w:bookmarkEnd w:id="5"/>
       <w:r>
         <w:t>mutagenesis</w:t>
       </w:r>
@@ -5940,7 +6058,7 @@
           <w:lang w:bidi="hi-IN"/>
         </w:rPr>
       </w:pPr>
-      <w:bookmarkStart w:id="7" w:name="_Ref360181968"/>
+      <w:bookmarkStart w:id="6" w:name="_Ref360181968"/>
       <w:r>
         <w:rPr>
           <w:lang w:bidi="hi-IN"/>
@@ -6035,7 +6153,7 @@
       <w:r>
         <w:t>Adaptation rate</w:t>
       </w:r>
-      <w:bookmarkEnd w:id="7"/>
+      <w:bookmarkEnd w:id="6"/>
     </w:p>
     <w:p>
       <w:r>
@@ -6537,11 +6655,11 @@
       <w:pPr>
         <w:pStyle w:val="Heading2"/>
       </w:pPr>
-      <w:bookmarkStart w:id="8" w:name="_Ref359745744"/>
+      <w:bookmarkStart w:id="7" w:name="_Ref359745744"/>
       <w:r>
         <w:t>Mutation-selection balance</w:t>
       </w:r>
-      <w:bookmarkEnd w:id="8"/>
+      <w:bookmarkEnd w:id="7"/>
       <w:r>
         <w:t xml:space="preserve"> (MSB)</w:t>
       </w:r>
@@ -7155,7 +7273,7 @@
           <w:bCs/>
         </w:rPr>
       </w:pPr>
-      <w:bookmarkStart w:id="9" w:name="_Ref360184146"/>
+      <w:bookmarkStart w:id="8" w:name="_Ref360184146"/>
       <w:r>
         <w:rPr>
           <w:noProof/>
@@ -7214,7 +7332,7 @@
       <w:pPr>
         <w:pStyle w:val="FigureLegend"/>
       </w:pPr>
-      <w:bookmarkStart w:id="10" w:name="_Ref360184242"/>
+      <w:bookmarkStart w:id="9" w:name="_Ref360184242"/>
       <w:r>
         <w:rPr>
           <w:b/>
@@ -7258,8 +7376,8 @@
         </w:rPr>
         <w:fldChar w:fldCharType="end"/>
       </w:r>
+      <w:bookmarkEnd w:id="8"/>
       <w:bookmarkEnd w:id="9"/>
-      <w:bookmarkEnd w:id="10"/>
       <w:r>
         <w:rPr>
           <w:b/>
@@ -7826,7 +7944,7 @@
             <w:vAlign w:val="center"/>
           </w:tcPr>
           <w:p>
-            <w:bookmarkStart w:id="11" w:name="_Ref360526047"/>
+            <w:bookmarkStart w:id="10" w:name="_Ref360526047"/>
             <w:r>
               <w:t>(</w:t>
             </w:r>
@@ -7841,7 +7959,7 @@
             <w:r>
               <w:t>)</w:t>
             </w:r>
-            <w:bookmarkEnd w:id="11"/>
+            <w:bookmarkEnd w:id="10"/>
           </w:p>
         </w:tc>
       </w:tr>
@@ -8196,7 +8314,7 @@
             </w:tcBorders>
           </w:tcPr>
           <w:p>
-            <w:bookmarkStart w:id="12" w:name="_Ref360526048"/>
+            <w:bookmarkStart w:id="11" w:name="_Ref360526048"/>
             <w:r>
               <w:t>(</w:t>
             </w:r>
@@ -8211,7 +8329,7 @@
             <w:r>
               <w:t>)</w:t>
             </w:r>
-            <w:bookmarkEnd w:id="12"/>
+            <w:bookmarkEnd w:id="11"/>
           </w:p>
         </w:tc>
       </w:tr>
@@ -9012,10 +9130,10 @@
         </w:rPr>
         <w:lastRenderedPageBreak/>
         <w:drawing>
-          <wp:inline distT="0" distB="0" distL="0" distR="0" wp14:anchorId="4CA6FF29" wp14:editId="3D97B4EA">
-            <wp:extent cx="5274945" cy="4223385"/>
-            <wp:effectExtent l="0" t="0" r="1905" b="5715"/>
-            <wp:docPr id="4" name="Picture 4" descr="D:\workspace\ruggedsim\manuscript\log_adaptation_s_0.05_logN_6.png"/>
+          <wp:inline distT="0" distB="0" distL="0" distR="0">
+            <wp:extent cx="5274945" cy="4224020"/>
+            <wp:effectExtent l="0" t="0" r="1905" b="5080"/>
+            <wp:docPr id="7" name="Picture 7" descr="D:\workspace\ruggedsim\manuscript\log_adaptation_s_0.05_logN_6.png"/>
             <wp:cNvGraphicFramePr>
               <a:graphicFrameLocks xmlns:a="http://schemas.openxmlformats.org/drawingml/2006/main" noChangeAspect="1"/>
             </wp:cNvGraphicFramePr>
@@ -9044,7 +9162,7 @@
                   <pic:spPr bwMode="auto">
                     <a:xfrm>
                       <a:off x="0" y="0"/>
-                      <a:ext cx="5274945" cy="4223385"/>
+                      <a:ext cx="5274945" cy="4224020"/>
                     </a:xfrm>
                     <a:prstGeom prst="rect">
                       <a:avLst/>
@@ -9065,7 +9183,7 @@
       <w:pPr>
         <w:pStyle w:val="FigureLegend"/>
       </w:pPr>
-      <w:bookmarkStart w:id="13" w:name="_Ref360183592"/>
+      <w:bookmarkStart w:id="12" w:name="_Ref360183592"/>
       <w:r>
         <w:rPr>
           <w:b/>
@@ -9109,7 +9227,7 @@
         </w:rPr>
         <w:fldChar w:fldCharType="end"/>
       </w:r>
-      <w:bookmarkEnd w:id="13"/>
+      <w:bookmarkEnd w:id="12"/>
       <w:r>
         <w:rPr>
           <w:b/>
@@ -9899,16 +10017,17 @@
     <w:p>
       <w:pPr>
         <w:keepNext/>
+        <w:jc w:val="center"/>
       </w:pPr>
       <w:r>
         <w:rPr>
           <w:noProof/>
         </w:rPr>
         <w:drawing>
-          <wp:inline distT="0" distB="0" distL="0" distR="0" wp14:anchorId="000459DE" wp14:editId="41F8397E">
-            <wp:extent cx="5274945" cy="4223385"/>
-            <wp:effectExtent l="0" t="0" r="1905" b="5715"/>
-            <wp:docPr id="6" name="Picture 6" descr="D:\workspace\ruggedsim\manuscript\tradeoff_s_0.05_logN_6.png"/>
+          <wp:inline distT="0" distB="0" distL="0" distR="0">
+            <wp:extent cx="5274945" cy="4224020"/>
+            <wp:effectExtent l="0" t="0" r="1905" b="5080"/>
+            <wp:docPr id="5" name="Picture 5" descr="D:\workspace\ruggedsim\manuscript\tradeoff_s_0.05_logN_6.png"/>
             <wp:cNvGraphicFramePr>
               <a:graphicFrameLocks xmlns:a="http://schemas.openxmlformats.org/drawingml/2006/main" noChangeAspect="1"/>
             </wp:cNvGraphicFramePr>
@@ -9916,7 +10035,7 @@
               <a:graphicData uri="http://schemas.openxmlformats.org/drawingml/2006/picture">
                 <pic:pic xmlns:pic="http://schemas.openxmlformats.org/drawingml/2006/picture">
                   <pic:nvPicPr>
-                    <pic:cNvPr id="0" name="Picture 3" descr="D:\workspace\ruggedsim\manuscript\tradeoff_s_0.05_logN_6.png"/>
+                    <pic:cNvPr id="0" name="Picture 1" descr="D:\workspace\ruggedsim\manuscript\tradeoff_s_0.05_logN_6.png"/>
                     <pic:cNvPicPr>
                       <a:picLocks noChangeAspect="1" noChangeArrowheads="1"/>
                     </pic:cNvPicPr>
@@ -9937,7 +10056,7 @@
                   <pic:spPr bwMode="auto">
                     <a:xfrm>
                       <a:off x="0" y="0"/>
-                      <a:ext cx="5274945" cy="4223385"/>
+                      <a:ext cx="5274945" cy="4224020"/>
                     </a:xfrm>
                     <a:prstGeom prst="rect">
                       <a:avLst/>
@@ -9961,7 +10080,7 @@
           <w:lang w:bidi="hi-IN"/>
         </w:rPr>
       </w:pPr>
-      <w:bookmarkStart w:id="14" w:name="_Ref360184105"/>
+      <w:bookmarkStart w:id="13" w:name="_Ref360184105"/>
       <w:r>
         <w:rPr>
           <w:b/>
@@ -10005,7 +10124,7 @@
         </w:rPr>
         <w:fldChar w:fldCharType="end"/>
       </w:r>
-      <w:bookmarkEnd w:id="14"/>
+      <w:bookmarkEnd w:id="13"/>
       <w:r>
         <w:rPr>
           <w:b/>
@@ -10948,7 +11067,7 @@
             </w:tcBorders>
           </w:tcPr>
           <w:p>
-            <w:bookmarkStart w:id="15" w:name="_Ref360621538"/>
+            <w:bookmarkStart w:id="14" w:name="_Ref360621538"/>
             <w:r>
               <w:t>(</w:t>
             </w:r>
@@ -10963,7 +11082,7 @@
             <w:r>
               <w:t>)</w:t>
             </w:r>
-            <w:bookmarkEnd w:id="15"/>
+            <w:bookmarkEnd w:id="14"/>
           </w:p>
         </w:tc>
       </w:tr>
@@ -12388,14 +12507,14 @@
           <w:numId w:val="0"/>
         </w:numPr>
       </w:pPr>
-      <w:bookmarkStart w:id="16" w:name="_Ref360528371"/>
-      <w:bookmarkStart w:id="17" w:name="_Ref360527938"/>
+      <w:bookmarkStart w:id="15" w:name="_Ref360528371"/>
+      <w:bookmarkStart w:id="16" w:name="_Ref360527938"/>
       <w:r>
         <w:t>Appendix 1</w:t>
       </w:r>
-      <w:bookmarkEnd w:id="16"/>
+      <w:bookmarkEnd w:id="15"/>
     </w:p>
-    <w:bookmarkEnd w:id="17"/>
+    <w:bookmarkEnd w:id="16"/>
     <w:p>
       <w:pPr>
         <w:rPr>
@@ -15225,11 +15344,11 @@
         </w:numPr>
         <w:ind w:left="357" w:hanging="357"/>
       </w:pPr>
-      <w:bookmarkStart w:id="18" w:name="_Ref360530640"/>
+      <w:bookmarkStart w:id="17" w:name="_Ref360530640"/>
       <w:r>
         <w:t>Appendix 2</w:t>
       </w:r>
-      <w:bookmarkEnd w:id="18"/>
+      <w:bookmarkEnd w:id="17"/>
     </w:p>
     <w:p>
       <w:r>
@@ -16297,7 +16416,7 @@
             <w:vAlign w:val="center"/>
           </w:tcPr>
           <w:p>
-            <w:bookmarkStart w:id="19" w:name="_Ref354319257"/>
+            <w:bookmarkStart w:id="18" w:name="_Ref354319257"/>
             <w:r>
               <w:t>(</w:t>
             </w:r>
@@ -16312,7 +16431,7 @@
             <w:r>
               <w:t>)</w:t>
             </w:r>
-            <w:bookmarkEnd w:id="19"/>
+            <w:bookmarkEnd w:id="18"/>
           </w:p>
         </w:tc>
       </w:tr>
@@ -17814,11 +17933,11 @@
         </w:numPr>
         <w:ind w:left="357" w:hanging="357"/>
       </w:pPr>
-      <w:bookmarkStart w:id="20" w:name="_Ref360530760"/>
+      <w:bookmarkStart w:id="19" w:name="_Ref360530760"/>
       <w:r>
         <w:t>Appendix 3</w:t>
       </w:r>
-      <w:bookmarkEnd w:id="20"/>
+      <w:bookmarkEnd w:id="19"/>
     </w:p>
     <w:p>
       <w:pPr>
@@ -18493,11 +18612,11 @@
         </w:numPr>
         <w:ind w:left="357" w:hanging="357"/>
       </w:pPr>
-      <w:bookmarkStart w:id="21" w:name="_Ref360534049"/>
+      <w:bookmarkStart w:id="20" w:name="_Ref360534049"/>
       <w:r>
         <w:t>Appendix 4</w:t>
       </w:r>
-      <w:bookmarkEnd w:id="21"/>
+      <w:bookmarkEnd w:id="20"/>
     </w:p>
     <w:p>
       <w:pPr>
@@ -20192,9 +20311,9 @@
         </w:rPr>
         <w:drawing>
           <wp:inline distT="0" distB="0" distL="0" distR="0">
-            <wp:extent cx="5274945" cy="4223385"/>
-            <wp:effectExtent l="0" t="0" r="1905" b="5715"/>
-            <wp:docPr id="8" name="Picture 8" descr="D:\workspace\ruggedsim\manuscript\log_appearance_s_0.05_logN_6.png"/>
+            <wp:extent cx="5274945" cy="4224020"/>
+            <wp:effectExtent l="0" t="0" r="1905" b="5080"/>
+            <wp:docPr id="9" name="Picture 9" descr="D:\workspace\ruggedsim\manuscript\log_appearance_s_0.05_logN_6.png"/>
             <wp:cNvGraphicFramePr>
               <a:graphicFrameLocks xmlns:a="http://schemas.openxmlformats.org/drawingml/2006/main" noChangeAspect="1"/>
             </wp:cNvGraphicFramePr>
@@ -20202,7 +20321,7 @@
               <a:graphicData uri="http://schemas.openxmlformats.org/drawingml/2006/picture">
                 <pic:pic xmlns:pic="http://schemas.openxmlformats.org/drawingml/2006/picture">
                   <pic:nvPicPr>
-                    <pic:cNvPr id="0" name="Picture 4" descr="D:\workspace\ruggedsim\manuscript\log_appearance_s_0.05_logN_6.png"/>
+                    <pic:cNvPr id="0" name="Picture 3" descr="D:\workspace\ruggedsim\manuscript\log_appearance_s_0.05_logN_6.png"/>
                     <pic:cNvPicPr>
                       <a:picLocks noChangeAspect="1" noChangeArrowheads="1"/>
                     </pic:cNvPicPr>
@@ -20223,7 +20342,7 @@
                   <pic:spPr bwMode="auto">
                     <a:xfrm>
                       <a:off x="0" y="0"/>
-                      <a:ext cx="5274945" cy="4223385"/>
+                      <a:ext cx="5274945" cy="4224020"/>
                     </a:xfrm>
                     <a:prstGeom prst="rect">
                       <a:avLst/>
@@ -20239,6 +20358,8 @@
           </wp:inline>
         </w:drawing>
       </w:r>
+      <w:bookmarkStart w:id="21" w:name="_GoBack"/>
+      <w:bookmarkEnd w:id="21"/>
     </w:p>
     <w:p>
       <w:pPr>
@@ -20833,7 +20954,7 @@
           <w:rPr>
             <w:noProof/>
           </w:rPr>
-          <w:t>5</w:t>
+          <w:t>18</w:t>
         </w:r>
         <w:r>
           <w:rPr>
@@ -23910,7 +24031,7 @@
   </w:compat>
   <w:rsids>
     <w:rsidRoot w:val="00FA28D9"/>
-    <w:rsid w:val="00CF422E"/>
+    <w:rsid w:val="000E4D67"/>
     <w:rsid w:val="00FA28D9"/>
   </w:rsids>
   <m:mathPr>
@@ -24636,7 +24757,7 @@
 </file>
 
 <file path=customXml/itemProps1.xml><?xml version="1.0" encoding="utf-8"?>
-<ds:datastoreItem xmlns:ds="http://schemas.openxmlformats.org/officeDocument/2006/customXml" ds:itemID="{7DB226CC-ECB9-4861-BB1A-596579EF0301}">
+<ds:datastoreItem xmlns:ds="http://schemas.openxmlformats.org/officeDocument/2006/customXml" ds:itemID="{BCE70B4F-169A-42FB-B61B-AD33BB684D68}">
   <ds:schemaRefs>
     <ds:schemaRef ds:uri="http://schemas.openxmlformats.org/officeDocument/2006/bibliography"/>
   </ds:schemaRefs>

</xml_diff>

<commit_message>
revised the fixation plot
</commit_message>
<xml_diff>
--- a/manuscript/ms2.docx
+++ b/manuscript/ms2.docx
@@ -10815,18 +10815,105 @@
                 <m:sSubPr>
                   <m:ctrlPr>
                     <w:rPr>
-                      <w:rFonts w:ascii="Cambria Math" w:hAnsi="Cambria Math"/>
+                      <w:rFonts w:ascii="Cambria Math" w:eastAsiaTheme="minorEastAsia" w:hAnsi="Cambria Math"/>
                       <w:i/>
+                      <w:lang w:bidi="hi-IN"/>
                     </w:rPr>
                   </m:ctrlPr>
                 </m:sSubPr>
                 <m:e>
                   <m:r>
                     <w:rPr>
-                      <w:rFonts w:ascii="Cambria Math" w:hAnsi="Cambria Math"/>
+                      <w:rFonts w:ascii="Cambria Math" w:eastAsiaTheme="minorEastAsia" w:hAnsi="Cambria Math"/>
+                      <w:lang w:bidi="hi-IN"/>
                     </w:rPr>
                     <m:t>ν</m:t>
                   </m:r>
+                </m:e>
+                <m:sub>
+                  <m:r>
+                    <w:rPr>
+                      <w:rFonts w:ascii="Cambria Math" w:eastAsiaTheme="minorEastAsia" w:hAnsi="Cambria Math"/>
+                      <w:lang w:bidi="hi-IN"/>
+                    </w:rPr>
+                    <m:t>CM</m:t>
+                  </m:r>
+                </m:sub>
+              </m:sSub>
+              <m:r>
+                <w:rPr>
+                  <w:rFonts w:ascii="Cambria Math" w:eastAsiaTheme="minorEastAsia" w:hAnsi="Cambria Math"/>
+                  <w:lang w:bidi="hi-IN"/>
+                </w:rPr>
+                <m:t>∙</m:t>
+              </m:r>
+              <m:d>
+                <m:dPr>
+                  <m:ctrlPr>
+                    <w:rPr>
+                      <w:rFonts w:ascii="Cambria Math" w:eastAsiaTheme="minorEastAsia" w:hAnsi="Cambria Math"/>
+                      <w:i/>
+                      <w:lang w:bidi="hi-IN"/>
+                    </w:rPr>
+                  </m:ctrlPr>
+                </m:dPr>
+                <m:e>
+                  <m:r>
+                    <w:rPr>
+                      <w:rFonts w:ascii="Cambria Math" w:eastAsiaTheme="minorEastAsia" w:hAnsi="Cambria Math"/>
+                      <w:lang w:bidi="hi-IN"/>
+                    </w:rPr>
+                    <m:t>1+</m:t>
+                  </m:r>
+                  <m:f>
+                    <m:fPr>
+                      <m:ctrlPr>
+                        <w:rPr>
+                          <w:rFonts w:ascii="Cambria Math" w:hAnsi="Cambria Math"/>
+                          <w:i/>
+                          <w:lang w:bidi="hi-IN"/>
+                        </w:rPr>
+                      </m:ctrlPr>
+                    </m:fPr>
+                    <m:num>
+                      <m:r>
+                        <w:rPr>
+                          <w:rFonts w:ascii="Cambria Math" w:hAnsi="Cambria Math"/>
+                          <w:lang w:bidi="hi-IN"/>
+                        </w:rPr>
+                        <m:t>U</m:t>
+                      </m:r>
+                      <m:d>
+                        <m:dPr>
+                          <m:ctrlPr>
+                            <w:rPr>
+                              <w:rFonts w:ascii="Cambria Math" w:hAnsi="Cambria Math"/>
+                              <w:i/>
+                              <w:lang w:bidi="hi-IN"/>
+                            </w:rPr>
+                          </m:ctrlPr>
+                        </m:dPr>
+                        <m:e>
+                          <m:r>
+                            <w:rPr>
+                              <w:rFonts w:ascii="Cambria Math" w:hAnsi="Cambria Math"/>
+                              <w:lang w:bidi="hi-IN"/>
+                            </w:rPr>
+                            <m:t>τ-1</m:t>
+                          </m:r>
+                        </m:e>
+                      </m:d>
+                    </m:num>
+                    <m:den>
+                      <m:r>
+                        <w:rPr>
+                          <w:rFonts w:ascii="Cambria Math" w:hAnsi="Cambria Math"/>
+                          <w:lang w:bidi="hi-IN"/>
+                        </w:rPr>
+                        <m:t>sH</m:t>
+                      </m:r>
+                    </m:den>
+                  </m:f>
                   <m:ctrlPr>
                     <w:rPr>
                       <w:rFonts w:ascii="Cambria Math" w:hAnsi="Cambria Math"/>
@@ -10835,20 +10922,232 @@
                     </w:rPr>
                   </m:ctrlPr>
                 </m:e>
+              </m:d>
+            </m:oMath>
+            <w:r>
+              <w:rPr>
+                <w:rFonts w:eastAsiaTheme="minorEastAsia"/>
+                <w:lang w:bidi="hi-IN"/>
+              </w:rPr>
+              <w:t>,</w:t>
+            </w:r>
+          </w:p>
+        </w:tc>
+        <w:tc>
+          <w:tcPr>
+            <w:tcW w:w="500" w:type="pct"/>
+            <w:tcBorders>
+              <w:top w:val="nil"/>
+              <w:left w:val="nil"/>
+              <w:bottom w:val="nil"/>
+              <w:right w:val="nil"/>
+            </w:tcBorders>
+          </w:tcPr>
+          <w:p>
+            <w:bookmarkStart w:id="14" w:name="_Ref360621538"/>
+            <w:r>
+              <w:t>(</w:t>
+            </w:r>
+            <w:fldSimple w:instr=" SEQ Equation ">
+              <w:r>
+                <w:rPr>
+                  <w:noProof/>
+                </w:rPr>
+                <w:t>16</w:t>
+              </w:r>
+            </w:fldSimple>
+            <w:r>
+              <w:t>)</w:t>
+            </w:r>
+            <w:bookmarkEnd w:id="14"/>
+          </w:p>
+        </w:tc>
+      </w:tr>
+    </w:tbl>
+    <w:p>
+      <w:r>
+        <w:t>T</w:t>
+      </w:r>
+      <w:r>
+        <w:t>hat</w:t>
+      </w:r>
+      <w:r>
+        <w:t xml:space="preserve"> is,</w:t>
+      </w:r>
+      <w:r>
+        <w:t xml:space="preserve"> a</w:t>
+      </w:r>
+      <w:r>
+        <w:t xml:space="preserve">daptation with </w:t>
+      </w:r>
+      <w:r>
+        <w:rPr>
+          <w:lang w:bidi="hi-IN"/>
+        </w:rPr>
+        <w:t>SIM</w:t>
+      </w:r>
+      <w:r>
+        <w:rPr>
+          <w:vertAlign w:val="subscript"/>
+          <w:lang w:bidi="hi-IN"/>
+        </w:rPr>
+        <w:t>E</w:t>
+      </w:r>
+      <w:r>
+        <w:t xml:space="preserve"> is </w:t>
+      </w:r>
+      <w:r>
+        <w:t>faster than with CM</w:t>
+      </w:r>
+      <w:r>
+        <w:t>. This is</w:t>
+      </w:r>
+      <w:r>
+        <w:t xml:space="preserve"> </w:t>
+      </w:r>
+      <w:r>
+        <w:t>because</w:t>
+      </w:r>
+      <w:r>
+        <w:t>:</w:t>
+      </w:r>
+      <w:r>
+        <w:t xml:space="preserve"> </w:t>
+      </w:r>
+      <w:r>
+        <w:t>(</w:t>
+      </w:r>
+      <w:proofErr w:type="spellStart"/>
+      <w:r>
+        <w:t>i</w:t>
+      </w:r>
+      <w:proofErr w:type="spellEnd"/>
+      <w:r>
+        <w:t xml:space="preserve">) </w:t>
+      </w:r>
+      <w:r>
+        <w:t>the appearance of double mutants is the same as with CM</w:t>
+      </w:r>
+      <w:r>
+        <w:t xml:space="preserve">, and (ii) the </w:t>
+      </w:r>
+      <w:r>
+        <w:t xml:space="preserve">fixation </w:t>
+      </w:r>
+      <w:r>
+        <w:t xml:space="preserve">of double mutants </w:t>
+      </w:r>
+      <w:r>
+        <w:t xml:space="preserve">is more likely </w:t>
+      </w:r>
+      <w:r>
+        <w:t>with SIM</w:t>
+      </w:r>
+      <w:r>
+        <w:rPr>
+          <w:vertAlign w:val="subscript"/>
+        </w:rPr>
+        <w:t>E</w:t>
+      </w:r>
+      <w:r>
+        <w:t>:</w:t>
+      </w:r>
+    </w:p>
+    <w:tbl>
+      <w:tblPr>
+        <w:tblStyle w:val="TableGrid"/>
+        <w:tblW w:w="5000" w:type="pct"/>
+        <w:tblInd w:w="340" w:type="dxa"/>
+        <w:tblLook w:val="04A0" w:firstRow="1" w:lastRow="0" w:firstColumn="1" w:lastColumn="0" w:noHBand="0" w:noVBand="1"/>
+      </w:tblPr>
+      <w:tblGrid>
+        <w:gridCol w:w="7675"/>
+        <w:gridCol w:w="853"/>
+      </w:tblGrid>
+      <w:tr>
+        <w:tc>
+          <w:tcPr>
+            <w:tcW w:w="4500" w:type="pct"/>
+            <w:tcBorders>
+              <w:top w:val="nil"/>
+              <w:left w:val="nil"/>
+              <w:bottom w:val="nil"/>
+              <w:right w:val="nil"/>
+            </w:tcBorders>
+          </w:tcPr>
+          <w:p>
+            <w:pPr>
+              <w:jc w:val="center"/>
+              <w:rPr>
+                <w:rFonts w:eastAsiaTheme="minorEastAsia"/>
+                <w:lang w:bidi="hi-IN"/>
+              </w:rPr>
+            </w:pPr>
+            <m:oMath>
+              <m:sSub>
+                <m:sSubPr>
+                  <m:ctrlPr>
+                    <w:rPr>
+                      <w:rFonts w:ascii="Cambria Math" w:hAnsi="Cambria Math"/>
+                      <w:i/>
+                      <w:lang w:bidi="hi-IN"/>
+                    </w:rPr>
+                  </m:ctrlPr>
+                </m:sSubPr>
+                <m:e>
+                  <m:r>
+                    <w:rPr>
+                      <w:rFonts w:ascii="Cambria Math" w:hAnsi="Cambria Math"/>
+                      <w:lang w:bidi="hi-IN"/>
+                    </w:rPr>
+                    <m:t>ρ</m:t>
+                  </m:r>
+                </m:e>
                 <m:sub>
                   <m:r>
                     <w:rPr>
                       <w:rFonts w:ascii="Cambria Math" w:hAnsi="Cambria Math"/>
+                      <w:lang w:bidi="hi-IN"/>
                     </w:rPr>
-                    <m:t>CM</m:t>
+                    <m:t>SI</m:t>
                   </m:r>
+                  <m:sSub>
+                    <m:sSubPr>
+                      <m:ctrlPr>
+                        <w:rPr>
+                          <w:rFonts w:ascii="Cambria Math" w:hAnsi="Cambria Math"/>
+                          <w:i/>
+                          <w:lang w:bidi="hi-IN"/>
+                        </w:rPr>
+                      </m:ctrlPr>
+                    </m:sSubPr>
+                    <m:e>
+                      <m:r>
+                        <w:rPr>
+                          <w:rFonts w:ascii="Cambria Math" w:hAnsi="Cambria Math"/>
+                          <w:lang w:bidi="hi-IN"/>
+                        </w:rPr>
+                        <m:t>M</m:t>
+                      </m:r>
+                    </m:e>
+                    <m:sub>
+                      <m:r>
+                        <w:rPr>
+                          <w:rFonts w:ascii="Cambria Math" w:hAnsi="Cambria Math"/>
+                          <w:lang w:bidi="hi-IN"/>
+                        </w:rPr>
+                        <m:t>E</m:t>
+                      </m:r>
+                    </m:sub>
+                  </m:sSub>
                 </m:sub>
               </m:sSub>
               <m:r>
                 <w:rPr>
-                  <w:rFonts w:ascii="Cambria Math" w:hAnsi="Cambria Math"/>
+                  <w:rFonts w:ascii="Cambria Math" w:eastAsiaTheme="minorEastAsia" w:hAnsi="Cambria Math"/>
+                  <w:lang w:bidi="hi-IN"/>
                 </w:rPr>
-                <m:t>∙</m:t>
+                <m:t>≈ρ</m:t>
               </m:r>
               <m:d>
                 <m:dPr>
@@ -10913,118 +11212,7 @@
                           <w:rFonts w:ascii="Cambria Math" w:eastAsiaTheme="minorEastAsia" w:hAnsi="Cambria Math"/>
                           <w:lang w:bidi="hi-IN"/>
                         </w:rPr>
-                        <m:t>2sH</m:t>
-                      </m:r>
-                      <m:d>
-                        <m:dPr>
-                          <m:ctrlPr>
-                            <w:rPr>
-                              <w:rFonts w:ascii="Cambria Math" w:eastAsiaTheme="minorEastAsia" w:hAnsi="Cambria Math"/>
-                              <w:i/>
-                              <w:lang w:bidi="hi-IN"/>
-                            </w:rPr>
-                          </m:ctrlPr>
-                        </m:dPr>
-                        <m:e>
-                          <m:r>
-                            <w:rPr>
-                              <w:rFonts w:ascii="Cambria Math" w:eastAsiaTheme="minorEastAsia" w:hAnsi="Cambria Math"/>
-                              <w:lang w:bidi="hi-IN"/>
-                            </w:rPr>
-                            <m:t>1+sH</m:t>
-                          </m:r>
-                        </m:e>
-                      </m:d>
-                    </m:den>
-                  </m:f>
-                </m:e>
-              </m:d>
-              <m:r>
-                <w:rPr>
-                  <w:rFonts w:ascii="Cambria Math" w:eastAsiaTheme="minorEastAsia" w:hAnsi="Cambria Math"/>
-                  <w:lang w:bidi="hi-IN"/>
-                </w:rPr>
-                <m:t>≈</m:t>
-              </m:r>
-              <m:sSub>
-                <m:sSubPr>
-                  <m:ctrlPr>
-                    <w:rPr>
-                      <w:rFonts w:ascii="Cambria Math" w:eastAsiaTheme="minorEastAsia" w:hAnsi="Cambria Math"/>
-                      <w:i/>
-                      <w:lang w:bidi="hi-IN"/>
-                    </w:rPr>
-                  </m:ctrlPr>
-                </m:sSubPr>
-                <m:e>
-                  <m:r>
-                    <w:rPr>
-                      <w:rFonts w:ascii="Cambria Math" w:eastAsiaTheme="minorEastAsia" w:hAnsi="Cambria Math"/>
-                      <w:lang w:bidi="hi-IN"/>
-                    </w:rPr>
-                    <m:t>ν</m:t>
-                  </m:r>
-                </m:e>
-                <m:sub>
-                  <m:r>
-                    <w:rPr>
-                      <w:rFonts w:ascii="Cambria Math" w:eastAsiaTheme="minorEastAsia" w:hAnsi="Cambria Math"/>
-                      <w:lang w:bidi="hi-IN"/>
-                    </w:rPr>
-                    <m:t>CM</m:t>
-                  </m:r>
-                </m:sub>
-              </m:sSub>
-              <m:r>
-                <w:rPr>
-                  <w:rFonts w:ascii="Cambria Math" w:hAnsi="Cambria Math"/>
-                </w:rPr>
-                <m:t>∙</m:t>
-              </m:r>
-              <m:d>
-                <m:dPr>
-                  <m:ctrlPr>
-                    <w:rPr>
-                      <w:rFonts w:ascii="Cambria Math" w:eastAsiaTheme="minorEastAsia" w:hAnsi="Cambria Math"/>
-                      <w:i/>
-                      <w:lang w:bidi="hi-IN"/>
-                    </w:rPr>
-                  </m:ctrlPr>
-                </m:dPr>
-                <m:e>
-                  <m:r>
-                    <w:rPr>
-                      <w:rFonts w:ascii="Cambria Math" w:eastAsiaTheme="minorEastAsia" w:hAnsi="Cambria Math"/>
-                      <w:lang w:bidi="hi-IN"/>
-                    </w:rPr>
-                    <m:t>1+</m:t>
-                  </m:r>
-                  <m:f>
-                    <m:fPr>
-                      <m:ctrlPr>
-                        <w:rPr>
-                          <w:rFonts w:ascii="Cambria Math" w:eastAsiaTheme="minorEastAsia" w:hAnsi="Cambria Math"/>
-                          <w:i/>
-                          <w:lang w:bidi="hi-IN"/>
-                        </w:rPr>
-                      </m:ctrlPr>
-                    </m:fPr>
-                    <m:num>
-                      <m:r>
-                        <w:rPr>
-                          <w:rFonts w:ascii="Cambria Math" w:eastAsiaTheme="minorEastAsia" w:hAnsi="Cambria Math"/>
-                          <w:lang w:bidi="hi-IN"/>
-                        </w:rPr>
-                        <m:t>τU</m:t>
-                      </m:r>
-                    </m:num>
-                    <m:den>
-                      <m:r>
-                        <w:rPr>
-                          <w:rFonts w:ascii="Cambria Math" w:eastAsiaTheme="minorEastAsia" w:hAnsi="Cambria Math"/>
-                          <w:lang w:bidi="hi-IN"/>
-                        </w:rPr>
-                        <m:t>2sH</m:t>
+                        <m:t>sH</m:t>
                       </m:r>
                     </m:den>
                   </m:f>
@@ -11036,7 +11224,7 @@
                 <w:rFonts w:eastAsiaTheme="minorEastAsia"/>
                 <w:lang w:bidi="hi-IN"/>
               </w:rPr>
-              <w:t>.</w:t>
+              <w:t>,</w:t>
             </w:r>
           </w:p>
         </w:tc>
@@ -11051,22 +11239,38 @@
             </w:tcBorders>
           </w:tcPr>
           <w:p>
-            <w:bookmarkStart w:id="14" w:name="_Ref360621538"/>
             <w:r>
               <w:t>(</w:t>
             </w:r>
-            <w:fldSimple w:instr=" SEQ Equation ">
-              <w:r>
-                <w:rPr>
-                  <w:noProof/>
-                </w:rPr>
-                <w:t>16</w:t>
-              </w:r>
-            </w:fldSimple>
+            <w:r>
+              <w:fldChar w:fldCharType="begin"/>
+            </w:r>
+            <w:r>
+              <w:instrText xml:space="preserve"> SEQ Equation </w:instrText>
+            </w:r>
+            <w:r>
+              <w:rPr>
+                <w:rFonts w:asciiTheme="minorHAnsi" w:eastAsiaTheme="minorHAnsi" w:hAnsiTheme="minorHAnsi" w:cstheme="minorBidi"/>
+                <w:sz w:val="22"/>
+                <w:szCs w:val="22"/>
+              </w:rPr>
+              <w:fldChar w:fldCharType="separate"/>
+            </w:r>
+            <w:r>
+              <w:rPr>
+                <w:noProof/>
+              </w:rPr>
+              <w:t>11</w:t>
+            </w:r>
+            <w:r>
+              <w:rPr>
+                <w:noProof/>
+              </w:rPr>
+              <w:fldChar w:fldCharType="end"/>
+            </w:r>
             <w:r>
               <w:t>)</w:t>
             </w:r>
-            <w:bookmarkEnd w:id="14"/>
           </w:p>
         </w:tc>
       </w:tr>
@@ -11078,128 +11282,107 @@
           <w:lang w:bidi="hi-IN"/>
         </w:rPr>
       </w:pPr>
-      <w:r>
-        <w:t>This result shows that a</w:t>
-      </w:r>
-      <w:r>
-        <w:t xml:space="preserve">daptation with </w:t>
-      </w:r>
-      <w:r>
-        <w:rPr>
-          <w:lang w:bidi="hi-IN"/>
-        </w:rPr>
-        <w:t>SIM</w:t>
-      </w:r>
-      <w:r>
-        <w:rPr>
-          <w:vertAlign w:val="subscript"/>
-          <w:lang w:bidi="hi-IN"/>
-        </w:rPr>
-        <w:t>E</w:t>
-      </w:r>
-      <w:r>
-        <w:t xml:space="preserve"> is </w:t>
-      </w:r>
-      <w:r>
-        <w:t xml:space="preserve">faster than with CM, </w:t>
-      </w:r>
-      <w:r>
-        <w:t xml:space="preserve">because </w:t>
-      </w:r>
-      <w:r>
+      <w:proofErr w:type="gramStart"/>
+      <w:r>
+        <w:t>because</w:t>
+      </w:r>
+      <w:proofErr w:type="gramEnd"/>
+      <w:r>
+        <w:t xml:space="preserve"> the </w:t>
+      </w:r>
+      <w:r>
+        <w:t xml:space="preserve">mutation rate of </w:t>
+      </w:r>
+      <w:r>
+        <w:t xml:space="preserve">double mutants </w:t>
+      </w:r>
+      <w:r>
+        <w:t xml:space="preserve">is lower than that of </w:t>
+      </w:r>
+      <w:r>
+        <w:t>the rest of the population</w:t>
+      </w:r>
+      <w:r>
+        <w:t xml:space="preserve">, which confers an additional selective advantage to the double mutants. This </w:t>
+      </w:r>
+      <w:r>
+        <w:t>advantage</w:t>
+      </w:r>
+      <w:r>
+        <w:rPr>
+          <w:rFonts w:eastAsiaTheme="minorEastAsia"/>
+          <w:lang w:bidi="hi-IN"/>
+        </w:rPr>
+        <w:t xml:space="preserve"> increases linearly with </w:t>
+      </w:r>
+      <w:r>
+        <w:rPr>
+          <w:i/>
+          <w:iCs/>
+        </w:rPr>
+        <w:t>τ</w:t>
+      </w:r>
+      <w:r>
+        <w:rPr>
+          <w:rFonts w:eastAsiaTheme="minorEastAsia"/>
+          <w:lang w:bidi="hi-IN"/>
+        </w:rPr>
+        <w:t xml:space="preserve"> but with a modest slope of </w:t>
+      </w:r>
+      <w:r>
+        <w:rPr>
+          <w:rFonts w:eastAsiaTheme="minorEastAsia"/>
+          <w:lang w:bidi="hi-IN"/>
+        </w:rPr>
+        <w:t>2</w:t>
+      </w:r>
+      <w:r>
+        <w:rPr>
+          <w:rFonts w:eastAsiaTheme="minorEastAsia"/>
+          <w:i/>
+          <w:iCs/>
+          <w:lang w:bidi="hi-IN"/>
+        </w:rPr>
+        <w:t>U</w:t>
+      </w:r>
+      <w:proofErr w:type="gramStart"/>
+      <w:r>
+        <w:rPr>
+          <w:rFonts w:eastAsiaTheme="minorEastAsia"/>
+          <w:lang w:bidi="hi-IN"/>
+        </w:rPr>
+        <w:t>/</w:t>
+      </w:r>
+      <w:r>
+        <w:rPr>
+          <w:rFonts w:eastAsiaTheme="minorEastAsia"/>
+          <w:lang w:bidi="hi-IN"/>
+        </w:rPr>
         <w:t>(</w:t>
       </w:r>
-      <w:proofErr w:type="spellStart"/>
-      <w:r>
-        <w:t>i</w:t>
-      </w:r>
-      <w:proofErr w:type="spellEnd"/>
-      <w:r>
-        <w:t xml:space="preserve">) </w:t>
-      </w:r>
-      <w:r>
-        <w:t>the appearance of double mutants is the same as with CM</w:t>
-      </w:r>
-      <w:r>
-        <w:t xml:space="preserve">, and (ii) the </w:t>
-      </w:r>
-      <w:r>
-        <w:t xml:space="preserve">fixation </w:t>
-      </w:r>
-      <w:r>
-        <w:t xml:space="preserve">of double mutants </w:t>
-      </w:r>
-      <w:r>
-        <w:t xml:space="preserve">is more likely </w:t>
-      </w:r>
-      <w:r>
-        <w:t>with SIM</w:t>
-      </w:r>
-      <w:r>
-        <w:rPr>
-          <w:vertAlign w:val="subscript"/>
-        </w:rPr>
-        <w:t>E</w:t>
-      </w:r>
-      <w:r>
-        <w:t xml:space="preserve">. This is </w:t>
-      </w:r>
-      <w:r>
-        <w:t xml:space="preserve">because </w:t>
-      </w:r>
-      <w:r>
-        <w:t xml:space="preserve">of </w:t>
-      </w:r>
-      <w:r>
-        <w:t xml:space="preserve">the </w:t>
-      </w:r>
-      <w:r>
-        <w:t xml:space="preserve">mutation rate of </w:t>
-      </w:r>
-      <w:r>
-        <w:t xml:space="preserve">double mutants </w:t>
-      </w:r>
-      <w:r>
-        <w:t xml:space="preserve">is lower than that of </w:t>
-      </w:r>
-      <w:r>
-        <w:t>the rest of the population</w:t>
-      </w:r>
-      <w:r>
-        <w:t xml:space="preserve">, which confers an additional selective advantage to the double mutants. This </w:t>
-      </w:r>
-      <w:r>
-        <w:t>advantage</w:t>
-      </w:r>
-      <w:r>
-        <w:rPr>
-          <w:rFonts w:eastAsiaTheme="minorEastAsia"/>
-          <w:lang w:bidi="hi-IN"/>
-        </w:rPr>
-        <w:t xml:space="preserve"> increases linearly with </w:t>
-      </w:r>
-      <w:r>
-        <w:rPr>
-          <w:i/>
-          <w:iCs/>
-        </w:rPr>
-        <w:t>τ</w:t>
-      </w:r>
-      <w:r>
-        <w:rPr>
-          <w:rFonts w:eastAsiaTheme="minorEastAsia"/>
-          <w:lang w:bidi="hi-IN"/>
-        </w:rPr>
-        <w:t xml:space="preserve"> but with a modest slope of </w:t>
-      </w:r>
-      <w:r>
-        <w:rPr>
-          <w:rFonts w:eastAsiaTheme="minorEastAsia"/>
-          <w:i/>
-          <w:iCs/>
-          <w:lang w:bidi="hi-IN"/>
-        </w:rPr>
-        <w:t>U/2sH</w:t>
+      <w:proofErr w:type="gramEnd"/>
+      <w:r>
+        <w:rPr>
+          <w:rFonts w:eastAsiaTheme="minorEastAsia"/>
+          <w:lang w:bidi="hi-IN"/>
+        </w:rPr>
+        <w:t>1+</w:t>
+      </w:r>
+      <w:r>
+        <w:rPr>
+          <w:rFonts w:eastAsiaTheme="minorEastAsia"/>
+          <w:i/>
+          <w:iCs/>
+          <w:lang w:bidi="hi-IN"/>
+        </w:rPr>
+        <w:t>sH</w:t>
+      </w:r>
+      <w:r>
+        <w:rPr>
+          <w:rFonts w:eastAsiaTheme="minorEastAsia"/>
+          <w:lang w:bidi="hi-IN"/>
+        </w:rPr>
+        <w:t>)</w:t>
       </w:r>
       <w:r>
         <w:rPr>
@@ -11210,19 +11393,24 @@
       </w:r>
       <w:r>
         <w:rPr>
-          <w:rFonts w:eastAsiaTheme="minorEastAsia"/>
-          <w:i/>
-          <w:iCs/>
-          <w:lang w:bidi="hi-IN"/>
-        </w:rPr>
-        <w:t>U/2sH</w:t>
-      </w:r>
-      <w:r>
-        <w:rPr>
-          <w:rFonts w:eastAsiaTheme="minorEastAsia"/>
-          <w:lang w:bidi="hi-IN"/>
-        </w:rPr>
-        <w:t xml:space="preserve">=0.0002 for typical values, see </w:t>
+          <w:rFonts w:ascii="Times New Roman" w:hAnsi="Times New Roman" w:cs="Times New Roman"/>
+          <w:i/>
+          <w:iCs/>
+        </w:rPr>
+        <w:t>≈</w:t>
+      </w:r>
+      <w:r>
+        <w:t>0.00073</w:t>
+      </w:r>
+      <w:r>
+        <w:t xml:space="preserve"> </w:t>
+      </w:r>
+      <w:r>
+        <w:rPr>
+          <w:rFonts w:eastAsiaTheme="minorEastAsia"/>
+          <w:lang w:bidi="hi-IN"/>
+        </w:rPr>
+        <w:t xml:space="preserve">for typical values, see </w:t>
       </w:r>
       <w:r>
         <w:rPr>
@@ -11274,7 +11462,14 @@
           <w:rFonts w:eastAsiaTheme="minorEastAsia"/>
           <w:lang w:bidi="hi-IN"/>
         </w:rPr>
-        <w:t xml:space="preserve">advantage </w:t>
+        <w:t>increase in the fixation probability</w:t>
+      </w:r>
+      <w:r>
+        <w:rPr>
+          <w:rFonts w:eastAsiaTheme="minorEastAsia"/>
+          <w:lang w:bidi="hi-IN"/>
+        </w:rPr>
+        <w:t xml:space="preserve"> </w:t>
       </w:r>
       <w:r>
         <w:rPr>
@@ -11309,7 +11504,35 @@
           <w:rFonts w:eastAsiaTheme="minorEastAsia"/>
           <w:lang w:bidi="hi-IN"/>
         </w:rPr>
-        <w:t xml:space="preserve"> (</w:t>
+        <w:t xml:space="preserve"> </w:t>
+      </w:r>
+      <w:r>
+        <w:rPr>
+          <w:rFonts w:eastAsiaTheme="minorEastAsia"/>
+          <w:lang w:bidi="hi-IN"/>
+        </w:rPr>
+        <w:t xml:space="preserve">and </w:t>
+      </w:r>
+      <w:r>
+        <w:rPr>
+          <w:rFonts w:eastAsiaTheme="minorEastAsia"/>
+          <w:lang w:bidi="hi-IN"/>
+        </w:rPr>
+        <w:t>is</w:t>
+      </w:r>
+      <w:r>
+        <w:rPr>
+          <w:rFonts w:eastAsiaTheme="minorEastAsia"/>
+          <w:lang w:bidi="hi-IN"/>
+        </w:rPr>
+        <w:t xml:space="preserve"> statistically significant </w:t>
+      </w:r>
+      <w:r>
+        <w:rPr>
+          <w:rFonts w:eastAsiaTheme="minorEastAsia"/>
+          <w:lang w:bidi="hi-IN"/>
+        </w:rPr>
+        <w:t>(</w:t>
       </w:r>
       <w:r>
         <w:rPr>
@@ -11925,6 +12148,7 @@
         <w:rPr>
           <w:lang w:bidi="hi-IN"/>
         </w:rPr>
+        <w:lastRenderedPageBreak/>
         <w:fldChar w:fldCharType="begin" w:fldLock="1"/>
       </w:r>
       <w:r>
@@ -12013,7 +12237,6 @@
         <w:rPr>
           <w:lang w:bidi="hi-IN"/>
         </w:rPr>
-        <w:lastRenderedPageBreak/>
         <w:t>Complex traits, coded by multiple genes, present an open evolutionary question, first desc</w:t>
       </w:r>
       <w:r>
@@ -13293,11 +13516,7 @@
         <w:t>are the fraction of mutations that are deleterious and beneficial</w:t>
       </w:r>
       <w:r>
-        <w:t xml:space="preserve">, </w:t>
-      </w:r>
-      <w:r>
-        <w:lastRenderedPageBreak/>
-        <w:t>respectively</w:t>
+        <w:t>, respectively</w:t>
       </w:r>
       <w:r>
         <w:t xml:space="preserve"> (</w:t>
@@ -15375,6 +15594,7 @@
           <w:rPr>
             <w:rFonts w:ascii="Cambria Math" w:hAnsi="Cambria Math"/>
           </w:rPr>
+          <w:lastRenderedPageBreak/>
           <m:t>q=</m:t>
         </m:r>
         <m:sSup>
@@ -16174,7 +16394,6 @@
           <w:rPr>
             <w:rFonts w:ascii="Cambria Math" w:hAnsi="Cambria Math"/>
           </w:rPr>
-          <w:lastRenderedPageBreak/>
           <m:t>q≈</m:t>
         </m:r>
         <m:d>
@@ -18107,6 +18326,7 @@
     </w:p>
     <w:p>
       <w:r>
+        <w:lastRenderedPageBreak/>
         <w:t xml:space="preserve">Without </w:t>
       </w:r>
       <w:r>
@@ -18358,7 +18578,6 @@
         <w:ind w:left="357" w:hanging="357"/>
       </w:pPr>
       <w:r>
-        <w:lastRenderedPageBreak/>
         <w:t>Appendix 4</w:t>
       </w:r>
       <w:bookmarkEnd w:id="19"/>
@@ -19714,16 +19933,7 @@
           <w:rFonts w:eastAsiaTheme="minorEastAsia"/>
           <w:lang w:bidi="hi-IN"/>
         </w:rPr>
-        <w:t xml:space="preserve">, </w:t>
-      </w:r>
-      <w:bookmarkStart w:id="20" w:name="_GoBack"/>
-      <w:bookmarkEnd w:id="20"/>
-      <w:r>
-        <w:rPr>
-          <w:rFonts w:eastAsiaTheme="minorEastAsia"/>
-          <w:lang w:bidi="hi-IN"/>
-        </w:rPr>
-        <w:t xml:space="preserve">the </w:t>
+        <w:t xml:space="preserve">, the </w:t>
       </w:r>
       <w:r>
         <w:rPr>
@@ -20319,7 +20529,7 @@
           <w:bCs/>
         </w:rPr>
       </w:pPr>
-      <w:bookmarkStart w:id="21" w:name="_Ref360183807"/>
+      <w:bookmarkStart w:id="20" w:name="_Ref360183807"/>
       <w:r>
         <w:rPr>
           <w:b/>
@@ -20371,7 +20581,7 @@
         </w:rPr>
         <w:fldChar w:fldCharType="end"/>
       </w:r>
-      <w:bookmarkEnd w:id="21"/>
+      <w:bookmarkEnd w:id="20"/>
       <w:r>
         <w:rPr>
           <w:b/>
@@ -20594,9 +20804,6 @@
     <w:p>
       <w:pPr>
         <w:jc w:val="center"/>
-        <w:rPr>
-          <w:lang w:bidi="hi-IN"/>
-        </w:rPr>
       </w:pPr>
       <w:r>
         <w:rPr>
@@ -20604,10 +20811,10 @@
         </w:rPr>
         <w:lastRenderedPageBreak/>
         <w:drawing>
-          <wp:inline distT="0" distB="0" distL="0" distR="0" wp14:anchorId="01C5C6FB" wp14:editId="1B6F3C30">
-            <wp:extent cx="4428381" cy="7513092"/>
-            <wp:effectExtent l="0" t="0" r="0" b="0"/>
-            <wp:docPr id="3" name="Picture 3" descr="D:\workspace\ruggedsim\manuscript\fixation_regression_in_three_s_0.05_logN_6.png"/>
+          <wp:inline distT="0" distB="0" distL="0" distR="0">
+            <wp:extent cx="2700000" cy="5400000"/>
+            <wp:effectExtent l="0" t="0" r="5715" b="0"/>
+            <wp:docPr id="14" name="Picture 14" descr="D:\workspace\ruggedsim\manuscript\fixation_regression_in_three_s_0.05_logN_6.png"/>
             <wp:cNvGraphicFramePr>
               <a:graphicFrameLocks xmlns:a="http://schemas.openxmlformats.org/drawingml/2006/main" noChangeAspect="1"/>
             </wp:cNvGraphicFramePr>
@@ -20615,12 +20822,12 @@
               <a:graphicData uri="http://schemas.openxmlformats.org/drawingml/2006/picture">
                 <pic:pic xmlns:pic="http://schemas.openxmlformats.org/drawingml/2006/picture">
                   <pic:nvPicPr>
-                    <pic:cNvPr id="0" name="Picture 2" descr="D:\workspace\ruggedsim\manuscript\fixation_regression_in_three_s_0.05_logN_6.png"/>
+                    <pic:cNvPr id="0" name="Picture 8" descr="D:\workspace\ruggedsim\manuscript\fixation_regression_in_three_s_0.05_logN_6.png"/>
                     <pic:cNvPicPr>
                       <a:picLocks noChangeAspect="1" noChangeArrowheads="1"/>
                     </pic:cNvPicPr>
                   </pic:nvPicPr>
-                  <pic:blipFill rotWithShape="1">
+                  <pic:blipFill>
                     <a:blip r:embed="rId15">
                       <a:extLst>
                         <a:ext uri="{28A0092B-C50C-407E-A947-70E740481C1C}">
@@ -20628,13 +20835,15 @@
                         </a:ext>
                       </a:extLst>
                     </a:blip>
-                    <a:srcRect t="8629" b="6549"/>
-                    <a:stretch/>
+                    <a:srcRect/>
+                    <a:stretch>
+                      <a:fillRect/>
+                    </a:stretch>
                   </pic:blipFill>
                   <pic:spPr bwMode="auto">
                     <a:xfrm>
                       <a:off x="0" y="0"/>
-                      <a:ext cx="4428490" cy="7513277"/>
+                      <a:ext cx="2700000" cy="5400000"/>
                     </a:xfrm>
                     <a:prstGeom prst="rect">
                       <a:avLst/>
@@ -20643,11 +20852,6 @@
                     <a:ln>
                       <a:noFill/>
                     </a:ln>
-                    <a:extLst>
-                      <a:ext uri="{53640926-AAD7-44D8-BBD7-CCE9431645EC}">
-                        <a14:shadowObscured xmlns:a14="http://schemas.microsoft.com/office/drawing/2010/main"/>
-                      </a:ext>
-                    </a:extLst>
                   </pic:spPr>
                 </pic:pic>
               </a:graphicData>
@@ -20660,7 +20864,7 @@
       <w:pPr>
         <w:pStyle w:val="FigureLegend"/>
       </w:pPr>
-      <w:bookmarkStart w:id="22" w:name="_Ref360562760"/>
+      <w:bookmarkStart w:id="21" w:name="_Ref360562760"/>
       <w:r>
         <w:rPr>
           <w:b/>
@@ -20712,56 +20916,159 @@
         </w:rPr>
         <w:fldChar w:fldCharType="end"/>
       </w:r>
-      <w:bookmarkEnd w:id="22"/>
+      <w:bookmarkEnd w:id="21"/>
       <w:r>
         <w:rPr>
           <w:b/>
           <w:bCs/>
         </w:rPr>
-        <w:t xml:space="preserve"> – Fixation of double mutant</w:t>
+        <w:t xml:space="preserve"> – Fixation </w:t>
       </w:r>
       <w:r>
         <w:rPr>
           <w:b/>
           <w:bCs/>
         </w:rPr>
+        <w:t>probability</w:t>
+      </w:r>
+      <w:r>
+        <w:rPr>
+          <w:b/>
+          <w:bCs/>
+        </w:rPr>
         <w:t>.</w:t>
       </w:r>
       <w:r>
+        <w:t xml:space="preserve"> The </w:t>
+      </w:r>
+      <w:r>
+        <w:t xml:space="preserve">fixation probability </w:t>
+      </w:r>
+      <w:r>
+        <w:t xml:space="preserve">of </w:t>
+      </w:r>
+      <w:r>
+        <w:t>the</w:t>
+      </w:r>
+      <w:r>
+        <w:t xml:space="preserve"> double mutant </w:t>
+      </w:r>
+      <w:r>
+        <w:rPr>
+          <w:i/>
+          <w:iCs/>
+        </w:rPr>
+        <w:t>AB</w:t>
+      </w:r>
+      <w:r>
+        <w:t xml:space="preserve"> with three mutational strategies: </w:t>
+      </w:r>
+      <w:r>
+        <w:t>constitutive</w:t>
+      </w:r>
+      <w:r>
+        <w:t xml:space="preserve"> mutagenesis</w:t>
+      </w:r>
+      <w:r>
         <w:t xml:space="preserve"> </w:t>
       </w:r>
+      <w:r>
+        <w:t>(CM</w:t>
+      </w:r>
+      <w:r>
+        <w:t>; top panel in</w:t>
+      </w:r>
+      <w:r>
+        <w:t xml:space="preserve"> red), stress-induced mutagenesis (SIM</w:t>
+      </w:r>
+      <w:r>
+        <w:t>;</w:t>
+      </w:r>
+      <w:r>
+        <w:t xml:space="preserve"> middle</w:t>
+      </w:r>
+      <w:r>
+        <w:t xml:space="preserve"> panel in</w:t>
+      </w:r>
+      <w:r>
+        <w:t xml:space="preserve"> blue) and stress-induced mutagenesis with environmental stress (SIM</w:t>
+      </w:r>
+      <w:r>
+        <w:rPr>
+          <w:vertAlign w:val="subscript"/>
+        </w:rPr>
+        <w:t>E</w:t>
+      </w:r>
+      <w:r>
+        <w:t>;</w:t>
+      </w:r>
+      <w:r>
+        <w:t xml:space="preserve"> bottom</w:t>
+      </w:r>
+      <w:r>
+        <w:t xml:space="preserve"> panel in</w:t>
+      </w:r>
+      <w:r>
+        <w:t xml:space="preserve"> green). Dashed lines are the analytic approximations, </w:t>
+      </w:r>
+      <w:r>
+        <w:t xml:space="preserve">circles are the </w:t>
+      </w:r>
+      <w:r>
+        <w:t xml:space="preserve">fixation </w:t>
+      </w:r>
+      <w:r>
+        <w:t>probability estimation</w:t>
+      </w:r>
+      <w:r>
+        <w:t>s</w:t>
+      </w:r>
+      <w:r>
+        <w:t xml:space="preserve"> from</w:t>
+      </w:r>
+      <w:r>
+        <w:t xml:space="preserve"> simulation results,</w:t>
+      </w:r>
+      <w:r>
+        <w:t xml:space="preserve"> error bars are 95% confidence intervals (computed using bootstrap)</w:t>
+      </w:r>
       <w:proofErr w:type="gramStart"/>
       <w:r>
-        <w:t xml:space="preserve">The number of appearances of a double mutant </w:t>
-      </w:r>
-      <w:r>
-        <w:rPr>
-          <w:i/>
-          <w:iCs/>
-        </w:rPr>
-        <w:t xml:space="preserve">AB </w:t>
-      </w:r>
-      <w:r>
-        <w:t>before its fixation with constitutive</w:t>
+        <w:t>,</w:t>
+      </w:r>
+      <w:proofErr w:type="gramEnd"/>
+      <w:r>
+        <w:t xml:space="preserve"> solid lines </w:t>
+      </w:r>
+      <w:r>
+        <w:t xml:space="preserve">are </w:t>
+      </w:r>
+      <w:r>
+        <w:t xml:space="preserve">the </w:t>
+      </w:r>
+      <w:r>
+        <w:t xml:space="preserve">GLM </w:t>
+      </w:r>
+      <w:r>
+        <w:t>regression</w:t>
       </w:r>
       <w:r>
         <w:t xml:space="preserve"> </w:t>
       </w:r>
       <w:r>
-        <w:t>(CM, top, red), stress-induced mutagenesis (SIM, middle, blue) and stress-induced mutagenesis with environmental stress (SIM</w:t>
-      </w:r>
-      <w:r>
-        <w:rPr>
-          <w:vertAlign w:val="subscript"/>
-        </w:rPr>
-        <w:t>E</w:t>
-      </w:r>
-      <w:r>
-        <w:t>, bottom, green).</w:t>
-      </w:r>
-      <w:proofErr w:type="gramEnd"/>
-      <w:r>
-        <w:t xml:space="preserve"> Dashed lines are the analytic approximations, error bars are the simulation results with SEM, solid lines the linear regressions on the simulation results. Only SIM</w:t>
+        <w:t xml:space="preserve">predictions computed </w:t>
+      </w:r>
+      <w:r>
+        <w:t xml:space="preserve">from </w:t>
+      </w:r>
+      <w:r>
+        <w:t>the simulation results</w:t>
+      </w:r>
+      <w:r>
+        <w:t xml:space="preserve"> with the inverse link function</w:t>
+      </w:r>
+      <w:r>
+        <w:t>. Only SIM</w:t>
       </w:r>
       <w:r>
         <w:rPr>
@@ -20780,13 +21087,56 @@
         <w:t xml:space="preserve">has a significant </w:t>
       </w:r>
       <w:r>
-        <w:t>effect on fixation (P=0.000823).</w:t>
-      </w:r>
-      <w:r>
-        <w:t xml:space="preserve"> </w:t>
-      </w:r>
-      <w:r>
-        <w:t xml:space="preserve">The parameters are the same as in </w:t>
+        <w:t>effect on fixation (P=0.000</w:t>
+      </w:r>
+      <w:r>
+        <w:t>758</w:t>
+      </w:r>
+      <w:r>
+        <w:t>).</w:t>
+      </w:r>
+      <w:r>
+        <w:t xml:space="preserve"> The corresponding slope 0.0</w:t>
+      </w:r>
+      <w:r>
+        <w:t>0093 is close to the approximated slope</w:t>
+      </w:r>
+      <w:bookmarkStart w:id="22" w:name="_GoBack"/>
+      <w:bookmarkEnd w:id="22"/>
+      <w:r>
+        <w:t xml:space="preserve"> for this parameter set: 2</w:t>
+      </w:r>
+      <w:r>
+        <w:rPr>
+          <w:i/>
+          <w:iCs/>
+        </w:rPr>
+        <w:t>U</w:t>
+      </w:r>
+      <w:r>
+        <w:t>/1+</w:t>
+      </w:r>
+      <w:r>
+        <w:rPr>
+          <w:i/>
+          <w:iCs/>
+        </w:rPr>
+        <w:t>sH</w:t>
+      </w:r>
+      <w:r>
+        <w:rPr>
+          <w:rFonts w:ascii="Times New Roman" w:hAnsi="Times New Roman" w:cs="Times New Roman"/>
+        </w:rPr>
+        <w:t>≈</w:t>
+      </w:r>
+      <w:r>
+        <w:t xml:space="preserve">0.00073. </w:t>
+      </w:r>
+      <w:r>
+        <w:t>The</w:t>
+      </w:r>
+      <w:r>
+        <w:t xml:space="preserve"> parameters are the same as in </w:t>
       </w:r>
       <w:r>
         <w:fldChar w:fldCharType="begin"/>
@@ -20812,25 +21162,6 @@
       <w:r>
         <w:t>.</w:t>
       </w:r>
-    </w:p>
-    <w:p>
-      <w:pPr>
-        <w:pStyle w:val="FigureLegend"/>
-      </w:pPr>
-      <w:r>
-        <w:rPr>
-          <w:highlight w:val="yellow"/>
-        </w:rPr>
-        <w:t>MORE RUNS</w:t>
-      </w:r>
-    </w:p>
-    <w:p>
-      <w:pPr>
-        <w:jc w:val="center"/>
-        <w:rPr>
-          <w:lang w:bidi="hi-IN"/>
-        </w:rPr>
-      </w:pPr>
     </w:p>
     <w:sectPr>
       <w:footerReference w:type="default" r:id="rId16"/>
@@ -20904,7 +21235,7 @@
           <w:rPr>
             <w:noProof/>
           </w:rPr>
-          <w:t>18</w:t>
+          <w:t>17</w:t>
         </w:r>
         <w:r>
           <w:rPr>
@@ -23979,7 +24310,7 @@
   </w:compat>
   <w:rsids>
     <w:rsidRoot w:val="00FA28D9"/>
-    <w:rsid w:val="00064EFE"/>
+    <w:rsid w:val="00BF2AB4"/>
     <w:rsid w:val="00FA28D9"/>
   </w:rsids>
   <m:mathPr>
@@ -24705,7 +25036,7 @@
 </file>
 
 <file path=customXml/itemProps1.xml><?xml version="1.0" encoding="utf-8"?>
-<ds:datastoreItem xmlns:ds="http://schemas.openxmlformats.org/officeDocument/2006/customXml" ds:itemID="{FFCD345E-B396-4CEB-A58D-9BA2F2423DAB}">
+<ds:datastoreItem xmlns:ds="http://schemas.openxmlformats.org/officeDocument/2006/customXml" ds:itemID="{EFC99E2E-BEF8-4197-9972-2D2E8D44FF24}">
   <ds:schemaRefs>
     <ds:schemaRef ds:uri="http://schemas.openxmlformats.org/officeDocument/2006/bibliography"/>
   </ds:schemaRefs>

</xml_diff>

<commit_message>
formatting of regression results for fixationt
</commit_message>
<xml_diff>
--- a/manuscript/ms2.docx
+++ b/manuscript/ms2.docx
@@ -20812,9 +20812,9 @@
         <w:lastRenderedPageBreak/>
         <w:drawing>
           <wp:inline distT="0" distB="0" distL="0" distR="0">
-            <wp:extent cx="2700000" cy="5400000"/>
-            <wp:effectExtent l="0" t="0" r="5715" b="0"/>
-            <wp:docPr id="14" name="Picture 14" descr="D:\workspace\ruggedsim\manuscript\fixation_regression_in_three_s_0.05_logN_6.png"/>
+            <wp:extent cx="2519819" cy="5040000"/>
+            <wp:effectExtent l="0" t="0" r="0" b="8255"/>
+            <wp:docPr id="15" name="Picture 15" descr="D:\workspace\ruggedsim\manuscript\fixation_regression_in_three_s_0.05_logN_6.png"/>
             <wp:cNvGraphicFramePr>
               <a:graphicFrameLocks xmlns:a="http://schemas.openxmlformats.org/drawingml/2006/main" noChangeAspect="1"/>
             </wp:cNvGraphicFramePr>
@@ -20822,7 +20822,7 @@
               <a:graphicData uri="http://schemas.openxmlformats.org/drawingml/2006/picture">
                 <pic:pic xmlns:pic="http://schemas.openxmlformats.org/drawingml/2006/picture">
                   <pic:nvPicPr>
-                    <pic:cNvPr id="0" name="Picture 8" descr="D:\workspace\ruggedsim\manuscript\fixation_regression_in_three_s_0.05_logN_6.png"/>
+                    <pic:cNvPr id="0" name="Picture 9" descr="D:\workspace\ruggedsim\manuscript\fixation_regression_in_three_s_0.05_logN_6.png"/>
                     <pic:cNvPicPr>
                       <a:picLocks noChangeAspect="1" noChangeArrowheads="1"/>
                     </pic:cNvPicPr>
@@ -20843,7 +20843,7 @@
                   <pic:spPr bwMode="auto">
                     <a:xfrm>
                       <a:off x="0" y="0"/>
-                      <a:ext cx="2700000" cy="5400000"/>
+                      <a:ext cx="2519819" cy="5040000"/>
                     </a:xfrm>
                     <a:prstGeom prst="rect">
                       <a:avLst/>
@@ -21087,10 +21087,19 @@
         <w:t xml:space="preserve">has a significant </w:t>
       </w:r>
       <w:r>
-        <w:t>effect on fixation (P=0.000</w:t>
-      </w:r>
-      <w:r>
-        <w:t>758</w:t>
+        <w:t>effect on fixation (P</w:t>
+      </w:r>
+      <w:r>
+        <w:rPr>
+          <w:rFonts w:ascii="Times New Roman" w:hAnsi="Times New Roman" w:cs="Times New Roman"/>
+        </w:rPr>
+        <w:t>≈</w:t>
+      </w:r>
+      <w:r>
+        <w:t>0.000</w:t>
+      </w:r>
+      <w:r>
+        <w:t>8</w:t>
       </w:r>
       <w:r>
         <w:t>).</w:t>
@@ -21099,12 +21108,12 @@
         <w:t xml:space="preserve"> The corresponding slope 0.0</w:t>
       </w:r>
       <w:r>
-        <w:t>0093 is close to the approximated slope</w:t>
+        <w:t>009</w:t>
       </w:r>
       <w:bookmarkStart w:id="22" w:name="_GoBack"/>
       <w:bookmarkEnd w:id="22"/>
       <w:r>
-        <w:t xml:space="preserve"> for this parameter set: 2</w:t>
+        <w:t xml:space="preserve"> is close to the approximated slope for this parameter set: 2</w:t>
       </w:r>
       <w:r>
         <w:rPr>
@@ -24310,7 +24319,7 @@
   </w:compat>
   <w:rsids>
     <w:rsidRoot w:val="00FA28D9"/>
-    <w:rsid w:val="00BF2AB4"/>
+    <w:rsid w:val="002D267A"/>
     <w:rsid w:val="00FA28D9"/>
   </w:rsids>
   <m:mathPr>
@@ -25036,7 +25045,7 @@
 </file>
 
 <file path=customXml/itemProps1.xml><?xml version="1.0" encoding="utf-8"?>
-<ds:datastoreItem xmlns:ds="http://schemas.openxmlformats.org/officeDocument/2006/customXml" ds:itemID="{EFC99E2E-BEF8-4197-9972-2D2E8D44FF24}">
+<ds:datastoreItem xmlns:ds="http://schemas.openxmlformats.org/officeDocument/2006/customXml" ds:itemID="{0084072B-C345-4700-9A7D-00D6CABD3F9D}">
   <ds:schemaRefs>
     <ds:schemaRef ds:uri="http://schemas.openxmlformats.org/officeDocument/2006/bibliography"/>
   </ds:schemaRefs>

</xml_diff>

<commit_message>
updated plots after change to mean fitness function
</commit_message>
<xml_diff>
--- a/manuscript/ms2.docx
+++ b/manuscript/ms2.docx
@@ -480,7 +480,23 @@
         <w:t>.</w:t>
       </w:r>
       <w:r>
-        <w:t xml:space="preserve"> These stress responses include the SOS DNA-damage response, the RpoS-controlled general or starvation stress response and the RpoE membrane protein stress response </w:t>
+        <w:t xml:space="preserve"> These stress responses include the SOS DNA-damage response, the </w:t>
+      </w:r>
+      <w:proofErr w:type="spellStart"/>
+      <w:r>
+        <w:t>RpoS</w:t>
+      </w:r>
+      <w:proofErr w:type="spellEnd"/>
+      <w:r>
+        <w:t xml:space="preserve">-controlled general or starvation stress response and the </w:t>
+      </w:r>
+      <w:proofErr w:type="spellStart"/>
+      <w:r>
+        <w:t>RpoE</w:t>
+      </w:r>
+      <w:proofErr w:type="spellEnd"/>
+      <w:r>
+        <w:t xml:space="preserve"> membrane protein stress response </w:t>
       </w:r>
       <w:r>
         <w:fldChar w:fldCharType="begin" w:fldLock="1"/>
@@ -608,7 +624,15 @@
         <w:t>d</w:t>
       </w:r>
       <w:r>
-        <w:t xml:space="preserve"> theoretical treatment by Agrawal </w:t>
+        <w:t xml:space="preserve"> theoretical treatment by </w:t>
+      </w:r>
+      <w:proofErr w:type="spellStart"/>
+      <w:r>
+        <w:t>Agrawal</w:t>
+      </w:r>
+      <w:proofErr w:type="spellEnd"/>
+      <w:r>
+        <w:t xml:space="preserve"> </w:t>
       </w:r>
       <w:r>
         <w:fldChar w:fldCharType="begin" w:fldLock="1"/>
@@ -1045,6 +1069,7 @@
         </w:rPr>
         <w:t>ω</w:t>
       </w:r>
+      <w:proofErr w:type="gramStart"/>
       <w:r>
         <w:rPr>
           <w:lang w:bidi="hi-IN"/>
@@ -1055,7 +1080,14 @@
         <w:rPr>
           <w:lang w:bidi="hi-IN"/>
         </w:rPr>
-        <w:t>(1-</w:t>
+        <w:t>(</w:t>
+      </w:r>
+      <w:proofErr w:type="gramEnd"/>
+      <w:r>
+        <w:rPr>
+          <w:lang w:bidi="hi-IN"/>
+        </w:rPr>
+        <w:t>1-</w:t>
       </w:r>
       <w:r>
         <w:rPr>
@@ -1386,6 +1418,8 @@
         </w:rPr>
         <w:t xml:space="preserve"> </w:t>
       </w:r>
+      <w:proofErr w:type="spellStart"/>
+      <w:proofErr w:type="gramStart"/>
       <w:r>
         <w:rPr>
           <w:i/>
@@ -1403,6 +1437,8 @@
         </w:rPr>
         <w:t>x</w:t>
       </w:r>
+      <w:proofErr w:type="spellEnd"/>
+      <w:proofErr w:type="gramEnd"/>
       <w:r>
         <w:rPr>
           <w:rFonts w:eastAsiaTheme="minorEastAsia"/>
@@ -1436,6 +1472,7 @@
         </w:rPr>
         <w:t xml:space="preserve"> </w:t>
       </w:r>
+      <w:proofErr w:type="spellStart"/>
       <w:r>
         <w:rPr>
           <w:i/>
@@ -1453,6 +1490,7 @@
         </w:rPr>
         <w:t>x</w:t>
       </w:r>
+      <w:proofErr w:type="spellEnd"/>
       <w:r>
         <w:rPr>
           <w:rFonts w:eastAsiaTheme="minorEastAsia"/>
@@ -1650,13 +1688,23 @@
       </w:r>
     </w:p>
     <w:p>
-      <w:r>
-        <w:rPr>
-          <w:rFonts w:eastAsiaTheme="minorEastAsia"/>
-          <w:lang w:bidi="hi-IN"/>
-        </w:rPr>
-        <w:t xml:space="preserve">where </w:t>
-      </w:r>
+      <w:proofErr w:type="gramStart"/>
+      <w:r>
+        <w:rPr>
+          <w:rFonts w:eastAsiaTheme="minorEastAsia"/>
+          <w:lang w:bidi="hi-IN"/>
+        </w:rPr>
+        <w:t>where</w:t>
+      </w:r>
+      <w:proofErr w:type="gramEnd"/>
+      <w:r>
+        <w:rPr>
+          <w:rFonts w:eastAsiaTheme="minorEastAsia"/>
+          <w:lang w:bidi="hi-IN"/>
+        </w:rPr>
+        <w:t xml:space="preserve"> </w:t>
+      </w:r>
+      <w:proofErr w:type="spellStart"/>
       <w:r>
         <w:rPr>
           <w:rFonts w:eastAsiaTheme="minorEastAsia"/>
@@ -1686,6 +1734,7 @@
         </w:rPr>
         <w:t>y</w:t>
       </w:r>
+      <w:proofErr w:type="spellEnd"/>
       <w:r>
         <w:rPr>
           <w:rFonts w:eastAsiaTheme="minorEastAsia"/>
@@ -1810,6 +1859,7 @@
         </w:rPr>
         <w:t xml:space="preserve"> </w:t>
       </w:r>
+      <w:proofErr w:type="spellStart"/>
       <w:r>
         <w:rPr>
           <w:rFonts w:eastAsiaTheme="minorEastAsia"/>
@@ -1827,8 +1877,9 @@
           <w:vertAlign w:val="subscript"/>
           <w:lang w:bidi="hi-IN"/>
         </w:rPr>
-        <w:t>x,</w:t>
-      </w:r>
+        <w:t>x</w:t>
+      </w:r>
+      <w:proofErr w:type="gramStart"/>
       <w:r>
         <w:rPr>
           <w:rFonts w:eastAsiaTheme="minorEastAsia"/>
@@ -1837,8 +1888,20 @@
           <w:vertAlign w:val="subscript"/>
           <w:lang w:bidi="hi-IN"/>
         </w:rPr>
+        <w:t>,</w:t>
+      </w:r>
+      <w:r>
+        <w:rPr>
+          <w:rFonts w:eastAsiaTheme="minorEastAsia"/>
+          <w:i/>
+          <w:iCs/>
+          <w:vertAlign w:val="subscript"/>
+          <w:lang w:bidi="hi-IN"/>
+        </w:rPr>
         <w:t>y</w:t>
       </w:r>
+      <w:proofErr w:type="spellEnd"/>
+      <w:proofErr w:type="gramEnd"/>
       <w:r>
         <w:rPr>
           <w:rFonts w:eastAsiaTheme="minorEastAsia"/>
@@ -1855,6 +1918,7 @@
         </w:rPr>
         <w:t xml:space="preserve">includes the fitness </w:t>
       </w:r>
+      <w:proofErr w:type="spellStart"/>
       <w:r>
         <w:rPr>
           <w:i/>
@@ -1870,6 +1934,7 @@
         </w:rPr>
         <w:t>y</w:t>
       </w:r>
+      <w:proofErr w:type="spellEnd"/>
       <w:r>
         <w:rPr>
           <w:rFonts w:eastAsiaTheme="minorEastAsia"/>
@@ -2326,6 +2391,7 @@
         </w:rPr>
         <w:t xml:space="preserve"> deleterious mutations does not change from one generation to the next (</w:t>
       </w:r>
+      <w:proofErr w:type="spellStart"/>
       <w:r>
         <w:rPr>
           <w:rFonts w:eastAsiaTheme="minorEastAsia"/>
@@ -2345,6 +2411,7 @@
         </w:rPr>
         <w:t>x</w:t>
       </w:r>
+      <w:proofErr w:type="spellEnd"/>
       <w:r>
         <w:rPr>
           <w:rFonts w:eastAsiaTheme="minorEastAsia"/>
@@ -2352,6 +2419,7 @@
         </w:rPr>
         <w:t>=</w:t>
       </w:r>
+      <w:proofErr w:type="spellStart"/>
       <w:r>
         <w:rPr>
           <w:rFonts w:eastAsiaTheme="minorEastAsia"/>
@@ -2371,6 +2439,7 @@
         </w:rPr>
         <w:t>x</w:t>
       </w:r>
+      <w:proofErr w:type="spellEnd"/>
       <w:r>
         <w:rPr>
           <w:rFonts w:eastAsiaTheme="minorEastAsia"/>
@@ -2451,6 +2520,7 @@
       <w:r>
         <w:t xml:space="preserve">onsider a population in which the wildtype genotype is </w:t>
       </w:r>
+      <w:proofErr w:type="spellStart"/>
       <w:r>
         <w:rPr>
           <w:i/>
@@ -2458,6 +2528,7 @@
         </w:rPr>
         <w:t>ab</w:t>
       </w:r>
+      <w:proofErr w:type="spellEnd"/>
       <w:r>
         <w:t xml:space="preserve"> and its fitness is 1. </w:t>
       </w:r>
@@ -2473,6 +2544,7 @@
       <w:r>
         <w:t xml:space="preserve">change </w:t>
       </w:r>
+      <w:proofErr w:type="gramStart"/>
       <w:r>
         <w:rPr>
           <w:i/>
@@ -2481,7 +2553,11 @@
         <w:t>a</w:t>
       </w:r>
       <w:r>
-        <w:t xml:space="preserve"> to </w:t>
+        <w:t xml:space="preserve"> to</w:t>
+      </w:r>
+      <w:proofErr w:type="gramEnd"/>
+      <w:r>
+        <w:t xml:space="preserve"> </w:t>
       </w:r>
       <w:r>
         <w:rPr>
@@ -2580,6 +2656,7 @@
         </w:rPr>
         <w:t>s</w:t>
       </w:r>
+      <w:proofErr w:type="gramStart"/>
       <w:r>
         <w:t>)</w:t>
       </w:r>
@@ -2589,6 +2666,7 @@
         </w:rPr>
         <w:t>2</w:t>
       </w:r>
+      <w:proofErr w:type="gramEnd"/>
       <w:r>
         <w:rPr>
           <w:i/>
@@ -2816,6 +2894,7 @@
       <w:r>
         <w:t xml:space="preserve"> Nodes represent genotypes: the alleles </w:t>
       </w:r>
+      <w:proofErr w:type="gramStart"/>
       <w:r>
         <w:rPr>
           <w:i/>
@@ -2824,6 +2903,30 @@
         <w:t>a</w:t>
       </w:r>
       <w:r>
+        <w:t xml:space="preserve"> or</w:t>
+      </w:r>
+      <w:proofErr w:type="gramEnd"/>
+      <w:r>
+        <w:t xml:space="preserve"> </w:t>
+      </w:r>
+      <w:r>
+        <w:rPr>
+          <w:i/>
+          <w:iCs/>
+        </w:rPr>
+        <w:t>A</w:t>
+      </w:r>
+      <w:r>
+        <w:t xml:space="preserve"> and </w:t>
+      </w:r>
+      <w:r>
+        <w:rPr>
+          <w:i/>
+          <w:iCs/>
+        </w:rPr>
+        <w:t>b</w:t>
+      </w:r>
+      <w:r>
         <w:t xml:space="preserve"> or </w:t>
       </w:r>
       <w:r>
@@ -2831,7 +2934,35 @@
           <w:i/>
           <w:iCs/>
         </w:rPr>
-        <w:t>A</w:t>
+        <w:t>B</w:t>
+      </w:r>
+      <w:r>
+        <w:t>, and in panel b the number of deleterious alleles across the genome</w:t>
+      </w:r>
+      <w:r>
+        <w:t xml:space="preserve"> as well</w:t>
+      </w:r>
+      <w:r>
+        <w:t xml:space="preserve">. Mutagenesis is induced in stressed genotypes (fitness </w:t>
+      </w:r>
+      <w:r>
+        <w:t>&lt;1</w:t>
+      </w:r>
+      <w:r>
+        <w:t xml:space="preserve">), indicated by ellipses, while adapted genotypes (fitness </w:t>
+      </w:r>
+      <w:r>
+        <w:t>&gt;1</w:t>
+      </w:r>
+      <w:r>
+        <w:t xml:space="preserve">) do not hypermutate. Solid arrows represent site-specific mutations at the </w:t>
+      </w:r>
+      <w:r>
+        <w:rPr>
+          <w:i/>
+          <w:iCs/>
+        </w:rPr>
+        <w:t>a/A</w:t>
       </w:r>
       <w:r>
         <w:t xml:space="preserve"> and </w:t>
@@ -2841,54 +2972,6 @@
           <w:i/>
           <w:iCs/>
         </w:rPr>
-        <w:t>b</w:t>
-      </w:r>
-      <w:r>
-        <w:t xml:space="preserve"> or </w:t>
-      </w:r>
-      <w:r>
-        <w:rPr>
-          <w:i/>
-          <w:iCs/>
-        </w:rPr>
-        <w:t>B</w:t>
-      </w:r>
-      <w:r>
-        <w:t>, and in panel b the number of deleterious alleles across the genome</w:t>
-      </w:r>
-      <w:r>
-        <w:t xml:space="preserve"> as well</w:t>
-      </w:r>
-      <w:r>
-        <w:t xml:space="preserve">. Mutagenesis is induced in stressed genotypes (fitness </w:t>
-      </w:r>
-      <w:r>
-        <w:t>&lt;1</w:t>
-      </w:r>
-      <w:r>
-        <w:t xml:space="preserve">), indicated by ellipses, while adapted genotypes (fitness </w:t>
-      </w:r>
-      <w:r>
-        <w:t>&gt;1</w:t>
-      </w:r>
-      <w:r>
-        <w:t xml:space="preserve">) do not hypermutate. Solid arrows represent site-specific mutations at the </w:t>
-      </w:r>
-      <w:r>
-        <w:rPr>
-          <w:i/>
-          <w:iCs/>
-        </w:rPr>
-        <w:t>a/A</w:t>
-      </w:r>
-      <w:r>
-        <w:t xml:space="preserve"> and </w:t>
-      </w:r>
-      <w:r>
-        <w:rPr>
-          <w:i/>
-          <w:iCs/>
-        </w:rPr>
         <w:t>b/B</w:t>
       </w:r>
       <w:r>
@@ -2912,7 +2995,15 @@
         <w:t>U</w:t>
       </w:r>
       <w:r>
-        <w:t>. Node color represents fitness (see colorbar), from pale brown for the fittest genotype (</w:t>
+        <w:t xml:space="preserve">. Node color represents fitness (see </w:t>
+      </w:r>
+      <w:proofErr w:type="spellStart"/>
+      <w:r>
+        <w:t>colorbar</w:t>
+      </w:r>
+      <w:proofErr w:type="spellEnd"/>
+      <w:r>
+        <w:t>), from pale brown for the fittest genotype (</w:t>
       </w:r>
       <w:r>
         <w:t>1+</w:t>
@@ -2978,6 +3069,7 @@
         </w:rPr>
         <w:t>s</w:t>
       </w:r>
+      <w:proofErr w:type="gramStart"/>
       <w:r>
         <w:t>)</w:t>
       </w:r>
@@ -2989,6 +3081,7 @@
         </w:rPr>
         <w:t>x</w:t>
       </w:r>
+      <w:proofErr w:type="gramEnd"/>
       <w:r>
         <w:t>,</w:t>
       </w:r>
@@ -3050,7 +3143,15 @@
         <w:fldChar w:fldCharType="end"/>
       </w:r>
       <w:r>
-        <w:t xml:space="preserve">a), in which we assume that: (i) </w:t>
+        <w:t>a), in which we assume that: (</w:t>
+      </w:r>
+      <w:proofErr w:type="spellStart"/>
+      <w:r>
+        <w:t>i</w:t>
+      </w:r>
+      <w:proofErr w:type="spellEnd"/>
+      <w:r>
+        <w:t xml:space="preserve">) </w:t>
       </w:r>
       <w:r>
         <w:t xml:space="preserve">genotypes </w:t>
@@ -3061,6 +3162,7 @@
       <w:r>
         <w:t xml:space="preserve"> (except </w:t>
       </w:r>
+      <w:proofErr w:type="spellStart"/>
       <w:r>
         <w:rPr>
           <w:i/>
@@ -3068,9 +3170,11 @@
         </w:rPr>
         <w:t>Ab</w:t>
       </w:r>
+      <w:proofErr w:type="spellEnd"/>
       <w:r>
         <w:t xml:space="preserve"> and </w:t>
       </w:r>
+      <w:proofErr w:type="spellStart"/>
       <w:r>
         <w:rPr>
           <w:i/>
@@ -3078,6 +3182,7 @@
         </w:rPr>
         <w:t>aB</w:t>
       </w:r>
+      <w:proofErr w:type="spellEnd"/>
       <w:r>
         <w:t>)</w:t>
       </w:r>
@@ -3218,14 +3323,32 @@
             <w:r>
               <w:t>(</w:t>
             </w:r>
-            <w:fldSimple w:instr=" SEQ Equation ">
-              <w:r>
-                <w:rPr>
-                  <w:noProof/>
-                </w:rPr>
-                <w:t>1</w:t>
-              </w:r>
-            </w:fldSimple>
+            <w:r>
+              <w:fldChar w:fldCharType="begin"/>
+            </w:r>
+            <w:r>
+              <w:instrText xml:space="preserve"> SEQ Equation </w:instrText>
+            </w:r>
+            <w:r>
+              <w:rPr>
+                <w:rFonts w:asciiTheme="minorHAnsi" w:eastAsiaTheme="minorHAnsi" w:hAnsiTheme="minorHAnsi" w:cstheme="minorBidi"/>
+                <w:sz w:val="22"/>
+                <w:szCs w:val="22"/>
+              </w:rPr>
+              <w:fldChar w:fldCharType="separate"/>
+            </w:r>
+            <w:r>
+              <w:rPr>
+                <w:noProof/>
+              </w:rPr>
+              <w:t>1</w:t>
+            </w:r>
+            <w:r>
+              <w:rPr>
+                <w:noProof/>
+              </w:rPr>
+              <w:fldChar w:fldCharType="end"/>
+            </w:r>
             <w:r>
               <w:t>)</w:t>
             </w:r>
@@ -3272,7 +3395,15 @@
         <w:t>Supplementary File SX</w:t>
       </w:r>
       <w:r>
-        <w:t>), in which we: (i) let individuals with accumulated deleterious mutations contribute to adaptation, and (ii) let the MSB evolve from a mutation-free population</w:t>
+        <w:t>), in which we: (</w:t>
+      </w:r>
+      <w:proofErr w:type="spellStart"/>
+      <w:r>
+        <w:t>i</w:t>
+      </w:r>
+      <w:proofErr w:type="spellEnd"/>
+      <w:r>
+        <w:t>) let individuals with accumulated deleterious mutations contribute to adaptation, and (ii) let the MSB evolve from a mutation-free population</w:t>
       </w:r>
       <w:r>
         <w:t xml:space="preserve"> </w:t>
@@ -3395,14 +3526,27 @@
       <w:r>
         <w:t xml:space="preserve">Table </w:t>
       </w:r>
-      <w:fldSimple w:instr=" SEQ Table \* ARABIC ">
-        <w:r>
-          <w:rPr>
-            <w:noProof/>
-          </w:rPr>
-          <w:t>1</w:t>
-        </w:r>
-      </w:fldSimple>
+      <w:r>
+        <w:fldChar w:fldCharType="begin"/>
+      </w:r>
+      <w:r>
+        <w:instrText xml:space="preserve"> SEQ Table \* ARABIC </w:instrText>
+      </w:r>
+      <w:r>
+        <w:fldChar w:fldCharType="separate"/>
+      </w:r>
+      <w:r>
+        <w:rPr>
+          <w:noProof/>
+        </w:rPr>
+        <w:t>1</w:t>
+      </w:r>
+      <w:r>
+        <w:rPr>
+          <w:noProof/>
+        </w:rPr>
+        <w:fldChar w:fldCharType="end"/>
+      </w:r>
       <w:bookmarkEnd w:id="2"/>
       <w:r>
         <w:t xml:space="preserve"> </w:t>
@@ -4059,6 +4203,7 @@
       <w:r>
         <w:t xml:space="preserve"> </w:t>
       </w:r>
+      <w:proofErr w:type="spellStart"/>
       <w:r>
         <w:rPr>
           <w:i/>
@@ -4066,6 +4211,7 @@
         </w:rPr>
         <w:t>ab</w:t>
       </w:r>
+      <w:proofErr w:type="spellEnd"/>
       <w:r>
         <w:t>, or via a sin</w:t>
       </w:r>
@@ -4075,6 +4221,7 @@
       <w:r>
         <w:t xml:space="preserve"> </w:t>
       </w:r>
+      <w:proofErr w:type="spellStart"/>
       <w:r>
         <w:rPr>
           <w:i/>
@@ -4082,15 +4229,25 @@
         </w:rPr>
         <w:t>Ab</w:t>
       </w:r>
+      <w:proofErr w:type="spellEnd"/>
       <w:r>
         <w:t xml:space="preserve"> or </w:t>
       </w:r>
-      <w:r>
-        <w:rPr>
-          <w:i/>
-          <w:iCs/>
-        </w:rPr>
-        <w:t xml:space="preserve">aB </w:t>
+      <w:proofErr w:type="spellStart"/>
+      <w:r>
+        <w:rPr>
+          <w:i/>
+          <w:iCs/>
+        </w:rPr>
+        <w:t>aB</w:t>
+      </w:r>
+      <w:proofErr w:type="spellEnd"/>
+      <w:r>
+        <w:rPr>
+          <w:i/>
+          <w:iCs/>
+        </w:rPr>
+        <w:t xml:space="preserve"> </w:t>
       </w:r>
       <w:r>
         <w:t>(</w:t>
@@ -4118,8 +4275,17 @@
         <w:t xml:space="preserve">note </w:t>
       </w:r>
       <w:r>
-        <w:t xml:space="preserve">that (i) if </w:t>
-      </w:r>
+        <w:t>that (</w:t>
+      </w:r>
+      <w:proofErr w:type="spellStart"/>
+      <w:r>
+        <w:t>i</w:t>
+      </w:r>
+      <w:proofErr w:type="spellEnd"/>
+      <w:r>
+        <w:t xml:space="preserve">) if </w:t>
+      </w:r>
+      <w:proofErr w:type="gramStart"/>
       <w:r>
         <w:rPr>
           <w:i/>
@@ -4134,6 +4300,7 @@
         </w:rPr>
         <w:t>(</w:t>
       </w:r>
+      <w:proofErr w:type="gramEnd"/>
       <w:r>
         <w:rPr>
           <w:rFonts w:ascii="Times New Roman" w:hAnsi="Times New Roman"/>
@@ -4407,14 +4574,32 @@
             <w:r>
               <w:t>(</w:t>
             </w:r>
-            <w:fldSimple w:instr=" SEQ Equation ">
-              <w:r>
-                <w:rPr>
-                  <w:noProof/>
-                </w:rPr>
-                <w:t>2</w:t>
-              </w:r>
-            </w:fldSimple>
+            <w:r>
+              <w:fldChar w:fldCharType="begin"/>
+            </w:r>
+            <w:r>
+              <w:instrText xml:space="preserve"> SEQ Equation </w:instrText>
+            </w:r>
+            <w:r>
+              <w:rPr>
+                <w:rFonts w:asciiTheme="minorHAnsi" w:eastAsiaTheme="minorHAnsi" w:hAnsiTheme="minorHAnsi" w:cstheme="minorBidi"/>
+                <w:sz w:val="22"/>
+                <w:szCs w:val="22"/>
+              </w:rPr>
+              <w:fldChar w:fldCharType="separate"/>
+            </w:r>
+            <w:r>
+              <w:rPr>
+                <w:noProof/>
+              </w:rPr>
+              <w:t>2</w:t>
+            </w:r>
+            <w:r>
+              <w:rPr>
+                <w:noProof/>
+              </w:rPr>
+              <w:fldChar w:fldCharType="end"/>
+            </w:r>
             <w:r>
               <w:t>)</w:t>
             </w:r>
@@ -4552,6 +4737,7 @@
       <w:r>
         <w:t xml:space="preserve">he frequencies of wildtype </w:t>
       </w:r>
+      <w:proofErr w:type="spellStart"/>
       <w:r>
         <w:rPr>
           <w:i/>
@@ -4559,9 +4745,11 @@
         </w:rPr>
         <w:t>ab</w:t>
       </w:r>
+      <w:proofErr w:type="spellEnd"/>
       <w:r>
         <w:t xml:space="preserve"> and single mutants </w:t>
       </w:r>
+      <w:proofErr w:type="spellStart"/>
       <w:r>
         <w:rPr>
           <w:i/>
@@ -4569,9 +4757,11 @@
         </w:rPr>
         <w:t>aB</w:t>
       </w:r>
+      <w:proofErr w:type="spellEnd"/>
       <w:r>
         <w:t xml:space="preserve"> and </w:t>
       </w:r>
+      <w:proofErr w:type="spellStart"/>
       <w:r>
         <w:rPr>
           <w:i/>
@@ -4579,6 +4769,7 @@
         </w:rPr>
         <w:t>Ab</w:t>
       </w:r>
+      <w:proofErr w:type="spellEnd"/>
       <w:r>
         <w:t xml:space="preserve"> </w:t>
       </w:r>
@@ -4644,8 +4835,13 @@
         </m:sSup>
       </m:oMath>
       <w:r>
-        <w:t xml:space="preserve"> and  </w:t>
-      </w:r>
+        <w:t xml:space="preserve"> </w:t>
+      </w:r>
+      <w:proofErr w:type="gramStart"/>
+      <w:r>
+        <w:t xml:space="preserve">and  </w:t>
+      </w:r>
+      <w:proofErr w:type="gramEnd"/>
       <m:oMath>
         <m:f>
           <m:fPr>
@@ -5090,14 +5286,32 @@
             <w:r>
               <w:t>(</w:t>
             </w:r>
-            <w:fldSimple w:instr=" SEQ Equation ">
-              <w:r>
-                <w:rPr>
-                  <w:noProof/>
-                </w:rPr>
-                <w:t>3</w:t>
-              </w:r>
-            </w:fldSimple>
+            <w:r>
+              <w:fldChar w:fldCharType="begin"/>
+            </w:r>
+            <w:r>
+              <w:instrText xml:space="preserve"> SEQ Equation </w:instrText>
+            </w:r>
+            <w:r>
+              <w:rPr>
+                <w:rFonts w:asciiTheme="minorHAnsi" w:eastAsiaTheme="minorHAnsi" w:hAnsiTheme="minorHAnsi" w:cstheme="minorBidi"/>
+                <w:sz w:val="22"/>
+                <w:szCs w:val="22"/>
+              </w:rPr>
+              <w:fldChar w:fldCharType="separate"/>
+            </w:r>
+            <w:r>
+              <w:rPr>
+                <w:noProof/>
+              </w:rPr>
+              <w:t>3</w:t>
+            </w:r>
+            <w:r>
+              <w:rPr>
+                <w:noProof/>
+              </w:rPr>
+              <w:fldChar w:fldCharType="end"/>
+            </w:r>
             <w:r>
               <w:t>)</w:t>
             </w:r>
@@ -5482,14 +5696,32 @@
             <w:r>
               <w:t>(</w:t>
             </w:r>
-            <w:fldSimple w:instr=" SEQ Equation ">
-              <w:r>
-                <w:rPr>
-                  <w:noProof/>
-                </w:rPr>
-                <w:t>4</w:t>
-              </w:r>
-            </w:fldSimple>
+            <w:r>
+              <w:fldChar w:fldCharType="begin"/>
+            </w:r>
+            <w:r>
+              <w:instrText xml:space="preserve"> SEQ Equation </w:instrText>
+            </w:r>
+            <w:r>
+              <w:rPr>
+                <w:rFonts w:asciiTheme="minorHAnsi" w:eastAsiaTheme="minorHAnsi" w:hAnsiTheme="minorHAnsi" w:cstheme="minorBidi"/>
+                <w:sz w:val="22"/>
+                <w:szCs w:val="22"/>
+              </w:rPr>
+              <w:fldChar w:fldCharType="separate"/>
+            </w:r>
+            <w:r>
+              <w:rPr>
+                <w:noProof/>
+              </w:rPr>
+              <w:t>4</w:t>
+            </w:r>
+            <w:r>
+              <w:rPr>
+                <w:noProof/>
+              </w:rPr>
+              <w:fldChar w:fldCharType="end"/>
+            </w:r>
             <w:r>
               <w:t>)</w:t>
             </w:r>
@@ -5499,8 +5731,21 @@
       </w:tr>
     </w:tbl>
     <w:p>
-      <w:r>
-        <w:t xml:space="preserve">The right-hand side of Eqs. </w:t>
+      <w:proofErr w:type="gramStart"/>
+      <w:r>
+        <w:t xml:space="preserve">The right-hand side of </w:t>
+      </w:r>
+      <w:proofErr w:type="spellStart"/>
+      <w:r>
+        <w:t>Eqs</w:t>
+      </w:r>
+      <w:proofErr w:type="spellEnd"/>
+      <w:r>
+        <w:t>.</w:t>
+      </w:r>
+      <w:proofErr w:type="gramEnd"/>
+      <w:r>
+        <w:t xml:space="preserve"> </w:t>
       </w:r>
       <w:r>
         <w:fldChar w:fldCharType="begin"/>
@@ -5527,7 +5772,15 @@
         <w:fldChar w:fldCharType="end"/>
       </w:r>
       <w:r>
-        <w:t xml:space="preserve"> and </w:t>
+        <w:t xml:space="preserve"> </w:t>
+      </w:r>
+      <w:proofErr w:type="gramStart"/>
+      <w:r>
+        <w:t>and</w:t>
+      </w:r>
+      <w:proofErr w:type="gramEnd"/>
+      <w:r>
+        <w:t xml:space="preserve"> </w:t>
       </w:r>
       <w:r>
         <w:fldChar w:fldCharType="begin"/>
@@ -5679,7 +5932,15 @@
         <w:t xml:space="preserve"> </w:t>
       </w:r>
       <w:r>
-        <w:t xml:space="preserve">Following Eshel </w:t>
+        <w:t xml:space="preserve">Following </w:t>
+      </w:r>
+      <w:proofErr w:type="spellStart"/>
+      <w:r>
+        <w:t>Eshel</w:t>
+      </w:r>
+      <w:proofErr w:type="spellEnd"/>
+      <w:r>
+        <w:t xml:space="preserve"> </w:t>
       </w:r>
       <w:r>
         <w:fldChar w:fldCharType="begin" w:fldLock="1"/>
@@ -5833,14 +6094,32 @@
             <w:r>
               <w:t>(</w:t>
             </w:r>
-            <w:fldSimple w:instr=" SEQ Equation ">
-              <w:r>
-                <w:rPr>
-                  <w:noProof/>
-                </w:rPr>
-                <w:t>5</w:t>
-              </w:r>
-            </w:fldSimple>
+            <w:r>
+              <w:fldChar w:fldCharType="begin"/>
+            </w:r>
+            <w:r>
+              <w:instrText xml:space="preserve"> SEQ Equation </w:instrText>
+            </w:r>
+            <w:r>
+              <w:rPr>
+                <w:rFonts w:asciiTheme="minorHAnsi" w:eastAsiaTheme="minorHAnsi" w:hAnsiTheme="minorHAnsi" w:cstheme="minorBidi"/>
+                <w:sz w:val="22"/>
+                <w:szCs w:val="22"/>
+              </w:rPr>
+              <w:fldChar w:fldCharType="separate"/>
+            </w:r>
+            <w:r>
+              <w:rPr>
+                <w:noProof/>
+              </w:rPr>
+              <w:t>5</w:t>
+            </w:r>
+            <w:r>
+              <w:rPr>
+                <w:noProof/>
+              </w:rPr>
+              <w:fldChar w:fldCharType="end"/>
+            </w:r>
             <w:r>
               <w:t>)</w:t>
             </w:r>
@@ -5917,6 +6196,7 @@
         </w:rPr>
         <w:t xml:space="preserve">The fixation probability with SIM equals that of NM and CM because the mutation rate of the wildtype </w:t>
       </w:r>
+      <w:proofErr w:type="spellStart"/>
       <w:r>
         <w:rPr>
           <w:i/>
@@ -5925,6 +6205,7 @@
         </w:rPr>
         <w:t>ab</w:t>
       </w:r>
+      <w:proofErr w:type="spellEnd"/>
       <w:r>
         <w:rPr>
           <w:lang w:bidi="hi-IN"/>
@@ -5967,8 +6248,13 @@
         <w:t>q</w:t>
       </w:r>
       <w:r>
-        <w:t xml:space="preserve"> that a random newborn is a double mutant we can derive the probability that some double mutants appear in the next generation: </w:t>
-      </w:r>
+        <w:t xml:space="preserve"> that a random newborn is a double mutant we can derive the probability that some double mutants appear in the next generation</w:t>
+      </w:r>
+      <w:proofErr w:type="gramStart"/>
+      <w:r>
+        <w:t xml:space="preserve">: </w:t>
+      </w:r>
+      <w:proofErr w:type="gramEnd"/>
       <m:oMath>
         <m:r>
           <w:rPr>
@@ -6110,6 +6396,7 @@
       <w:r>
         <w:t xml:space="preserve"> guarantees that </w:t>
       </w:r>
+      <w:proofErr w:type="spellStart"/>
       <w:r>
         <w:rPr>
           <w:i/>
@@ -6117,9 +6404,11 @@
         </w:rPr>
         <w:t>Nq</w:t>
       </w:r>
+      <w:proofErr w:type="spellEnd"/>
       <w:r>
         <w:t xml:space="preserve"> is very small and therefore this probability can be approximated by </w:t>
       </w:r>
+      <w:proofErr w:type="spellStart"/>
       <w:r>
         <w:rPr>
           <w:i/>
@@ -6127,6 +6416,7 @@
         </w:rPr>
         <w:t>Nq</w:t>
       </w:r>
+      <w:proofErr w:type="spellEnd"/>
       <w:r>
         <w:t>.</w:t>
       </w:r>
@@ -6260,6 +6550,7 @@
       <w:r>
         <w:t xml:space="preserve"> follows a geometric distribution with probability </w:t>
       </w:r>
+      <w:proofErr w:type="spellStart"/>
       <w:r>
         <w:rPr>
           <w:i/>
@@ -6267,12 +6558,14 @@
         </w:rPr>
         <w:t>Nqρ</w:t>
       </w:r>
+      <w:proofErr w:type="spellEnd"/>
       <w:r>
         <w:t xml:space="preserve"> and therefore the expected time for adaptation can be approximated by</w:t>
       </w:r>
       <w:r>
         <w:t xml:space="preserve"> 1/</w:t>
       </w:r>
+      <w:proofErr w:type="spellStart"/>
       <w:r>
         <w:rPr>
           <w:i/>
@@ -6280,6 +6573,7 @@
         </w:rPr>
         <w:t>Nqρ</w:t>
       </w:r>
+      <w:proofErr w:type="spellEnd"/>
       <w:r>
         <w:rPr>
           <w:lang w:bidi="hi-IN"/>
@@ -6409,14 +6703,32 @@
             <w:r>
               <w:t>(</w:t>
             </w:r>
-            <w:fldSimple w:instr=" SEQ Equation ">
-              <w:r>
-                <w:rPr>
-                  <w:noProof/>
-                </w:rPr>
-                <w:t>12</w:t>
-              </w:r>
-            </w:fldSimple>
+            <w:r>
+              <w:fldChar w:fldCharType="begin"/>
+            </w:r>
+            <w:r>
+              <w:instrText xml:space="preserve"> SEQ Equation </w:instrText>
+            </w:r>
+            <w:r>
+              <w:rPr>
+                <w:rFonts w:asciiTheme="minorHAnsi" w:eastAsiaTheme="minorHAnsi" w:hAnsiTheme="minorHAnsi" w:cstheme="minorBidi"/>
+                <w:sz w:val="22"/>
+                <w:szCs w:val="22"/>
+              </w:rPr>
+              <w:fldChar w:fldCharType="separate"/>
+            </w:r>
+            <w:r>
+              <w:rPr>
+                <w:noProof/>
+              </w:rPr>
+              <w:t>12</w:t>
+            </w:r>
+            <w:r>
+              <w:rPr>
+                <w:noProof/>
+              </w:rPr>
+              <w:fldChar w:fldCharType="end"/>
+            </w:r>
             <w:r>
               <w:t>)</w:t>
             </w:r>
@@ -6508,6 +6820,7 @@
         </w:rPr>
         <w:t>-</w:t>
       </w:r>
+      <w:proofErr w:type="spellStart"/>
       <w:r>
         <w:rPr>
           <w:rFonts w:ascii="Times New Roman" w:hAnsi="Times New Roman" w:cs="Times New Roman"/>
@@ -6525,6 +6838,7 @@
         </w:rPr>
         <w:t>U</w:t>
       </w:r>
+      <w:proofErr w:type="spellEnd"/>
       <w:r>
         <w:rPr>
           <w:vertAlign w:val="subscript"/>
@@ -6609,7 +6923,15 @@
         <w:t xml:space="preserve">CM </w:t>
       </w:r>
       <w:r>
-        <w:t>the population mean fitness exponential decay</w:t>
+        <w:t xml:space="preserve">the </w:t>
+      </w:r>
+      <w:proofErr w:type="gramStart"/>
+      <w:r>
+        <w:t>population mean</w:t>
+      </w:r>
+      <w:proofErr w:type="gramEnd"/>
+      <w:r>
+        <w:t xml:space="preserve"> fitness exponential decay</w:t>
       </w:r>
       <w:r>
         <w:t>s</w:t>
@@ -6640,7 +6962,15 @@
         <w:t xml:space="preserve"> (SIM)</w:t>
       </w:r>
       <w:r>
-        <w:t xml:space="preserve">, as was numerically shown by Agrawal </w:t>
+        <w:t xml:space="preserve">, as was numerically shown by </w:t>
+      </w:r>
+      <w:proofErr w:type="spellStart"/>
+      <w:r>
+        <w:t>Agrawal</w:t>
+      </w:r>
+      <w:proofErr w:type="spellEnd"/>
+      <w:r>
+        <w:t xml:space="preserve"> </w:t>
       </w:r>
       <w:r>
         <w:fldChar w:fldCharType="begin" w:fldLock="1"/>
@@ -7161,15 +7491,16 @@
         </w:rPr>
       </w:pPr>
       <w:bookmarkStart w:id="9" w:name="_Ref360184146"/>
+      <w:bookmarkStart w:id="10" w:name="_GoBack"/>
       <w:r>
         <w:rPr>
           <w:noProof/>
         </w:rPr>
         <w:drawing>
-          <wp:inline distT="0" distB="0" distL="0" distR="0" wp14:anchorId="14C2B972" wp14:editId="0D510683">
-            <wp:extent cx="5274945" cy="4223385"/>
-            <wp:effectExtent l="0" t="0" r="1905" b="5715"/>
-            <wp:docPr id="1" name="Picture 1" descr="D:\workspace\ruggedsim\manuscript\mean_fitness_tau_u.png"/>
+          <wp:inline distT="0" distB="0" distL="0" distR="0">
+            <wp:extent cx="5274945" cy="4224020"/>
+            <wp:effectExtent l="0" t="0" r="1905" b="5080"/>
+            <wp:docPr id="16" name="Picture 16" descr="D:\workspace\ruggedsim\manuscript\mean_fitness_tau_u.png"/>
             <wp:cNvGraphicFramePr>
               <a:graphicFrameLocks xmlns:a="http://schemas.openxmlformats.org/drawingml/2006/main" noChangeAspect="1"/>
             </wp:cNvGraphicFramePr>
@@ -7177,7 +7508,7 @@
               <a:graphicData uri="http://schemas.openxmlformats.org/drawingml/2006/picture">
                 <pic:pic xmlns:pic="http://schemas.openxmlformats.org/drawingml/2006/picture">
                   <pic:nvPicPr>
-                    <pic:cNvPr id="0" name="Picture 1" descr="D:\workspace\ruggedsim\manuscript\mean_fitness_tau_u.png"/>
+                    <pic:cNvPr id="0" name="Picture 10" descr="D:\workspace\ruggedsim\manuscript\mean_fitness_tau_u.png"/>
                     <pic:cNvPicPr>
                       <a:picLocks noChangeAspect="1" noChangeArrowheads="1"/>
                     </pic:cNvPicPr>
@@ -7198,7 +7529,7 @@
                   <pic:spPr bwMode="auto">
                     <a:xfrm>
                       <a:off x="0" y="0"/>
-                      <a:ext cx="5274945" cy="4223385"/>
+                      <a:ext cx="5274945" cy="4224020"/>
                     </a:xfrm>
                     <a:prstGeom prst="rect">
                       <a:avLst/>
@@ -7214,12 +7545,13 @@
           </wp:inline>
         </w:drawing>
       </w:r>
+      <w:bookmarkEnd w:id="10"/>
     </w:p>
     <w:p>
       <w:pPr>
         <w:pStyle w:val="FigureLegend"/>
       </w:pPr>
-      <w:bookmarkStart w:id="10" w:name="_Ref360184242"/>
+      <w:bookmarkStart w:id="11" w:name="_Ref360184242"/>
       <w:r>
         <w:rPr>
           <w:b/>
@@ -7264,7 +7596,7 @@
         <w:fldChar w:fldCharType="end"/>
       </w:r>
       <w:bookmarkEnd w:id="9"/>
-      <w:bookmarkEnd w:id="10"/>
+      <w:bookmarkEnd w:id="11"/>
       <w:r>
         <w:rPr>
           <w:b/>
@@ -7889,22 +8221,40 @@
             <w:vAlign w:val="center"/>
           </w:tcPr>
           <w:p>
-            <w:bookmarkStart w:id="11" w:name="_Ref360526047"/>
+            <w:bookmarkStart w:id="12" w:name="_Ref360526047"/>
             <w:r>
               <w:t>(</w:t>
             </w:r>
-            <w:fldSimple w:instr=" SEQ Equation ">
-              <w:r>
-                <w:rPr>
-                  <w:noProof/>
-                </w:rPr>
-                <w:t>13</w:t>
-              </w:r>
-            </w:fldSimple>
+            <w:r>
+              <w:fldChar w:fldCharType="begin"/>
+            </w:r>
+            <w:r>
+              <w:instrText xml:space="preserve"> SEQ Equation </w:instrText>
+            </w:r>
+            <w:r>
+              <w:rPr>
+                <w:rFonts w:asciiTheme="minorHAnsi" w:eastAsiaTheme="minorHAnsi" w:hAnsiTheme="minorHAnsi" w:cstheme="minorBidi"/>
+                <w:sz w:val="22"/>
+                <w:szCs w:val="22"/>
+              </w:rPr>
+              <w:fldChar w:fldCharType="separate"/>
+            </w:r>
+            <w:r>
+              <w:rPr>
+                <w:noProof/>
+              </w:rPr>
+              <w:t>13</w:t>
+            </w:r>
+            <w:r>
+              <w:rPr>
+                <w:noProof/>
+              </w:rPr>
+              <w:fldChar w:fldCharType="end"/>
+            </w:r>
             <w:r>
               <w:t>)</w:t>
             </w:r>
-            <w:bookmarkEnd w:id="11"/>
+            <w:bookmarkEnd w:id="12"/>
           </w:p>
         </w:tc>
       </w:tr>
@@ -8053,14 +8403,32 @@
             <w:r>
               <w:t>(</w:t>
             </w:r>
-            <w:fldSimple w:instr=" SEQ Equation ">
-              <w:r>
-                <w:rPr>
-                  <w:noProof/>
-                </w:rPr>
-                <w:t>14</w:t>
-              </w:r>
-            </w:fldSimple>
+            <w:r>
+              <w:fldChar w:fldCharType="begin"/>
+            </w:r>
+            <w:r>
+              <w:instrText xml:space="preserve"> SEQ Equation </w:instrText>
+            </w:r>
+            <w:r>
+              <w:rPr>
+                <w:rFonts w:asciiTheme="minorHAnsi" w:eastAsiaTheme="minorHAnsi" w:hAnsiTheme="minorHAnsi" w:cstheme="minorBidi"/>
+                <w:sz w:val="22"/>
+                <w:szCs w:val="22"/>
+              </w:rPr>
+              <w:fldChar w:fldCharType="separate"/>
+            </w:r>
+            <w:r>
+              <w:rPr>
+                <w:noProof/>
+              </w:rPr>
+              <w:t>14</w:t>
+            </w:r>
+            <w:r>
+              <w:rPr>
+                <w:noProof/>
+              </w:rPr>
+              <w:fldChar w:fldCharType="end"/>
+            </w:r>
             <w:r>
               <w:t>)</w:t>
             </w:r>
@@ -8259,22 +8627,40 @@
             </w:tcBorders>
           </w:tcPr>
           <w:p>
-            <w:bookmarkStart w:id="12" w:name="_Ref360526048"/>
+            <w:bookmarkStart w:id="13" w:name="_Ref360526048"/>
             <w:r>
               <w:t>(</w:t>
             </w:r>
-            <w:fldSimple w:instr=" SEQ Equation ">
-              <w:r>
-                <w:rPr>
-                  <w:noProof/>
-                </w:rPr>
-                <w:t>15</w:t>
-              </w:r>
-            </w:fldSimple>
+            <w:r>
+              <w:fldChar w:fldCharType="begin"/>
+            </w:r>
+            <w:r>
+              <w:instrText xml:space="preserve"> SEQ Equation </w:instrText>
+            </w:r>
+            <w:r>
+              <w:rPr>
+                <w:rFonts w:asciiTheme="minorHAnsi" w:eastAsiaTheme="minorHAnsi" w:hAnsiTheme="minorHAnsi" w:cstheme="minorBidi"/>
+                <w:sz w:val="22"/>
+                <w:szCs w:val="22"/>
+              </w:rPr>
+              <w:fldChar w:fldCharType="separate"/>
+            </w:r>
+            <w:r>
+              <w:rPr>
+                <w:noProof/>
+              </w:rPr>
+              <w:t>15</w:t>
+            </w:r>
+            <w:r>
+              <w:rPr>
+                <w:noProof/>
+              </w:rPr>
+              <w:fldChar w:fldCharType="end"/>
+            </w:r>
             <w:r>
               <w:t>)</w:t>
             </w:r>
-            <w:bookmarkEnd w:id="12"/>
+            <w:bookmarkEnd w:id="13"/>
           </w:p>
         </w:tc>
       </w:tr>
@@ -8368,6 +8754,7 @@
         </w:rPr>
         <w:t xml:space="preserve"> </w:t>
       </w:r>
+      <w:proofErr w:type="spellStart"/>
       <w:r>
         <w:rPr>
           <w:i/>
@@ -8382,6 +8769,7 @@
         </w:rPr>
         <w:t>U</w:t>
       </w:r>
+      <w:proofErr w:type="spellEnd"/>
       <w:r>
         <w:t>, respectively.</w:t>
       </w:r>
@@ -8572,6 +8960,7 @@
       <w:r>
         <w:t>(</w:t>
       </w:r>
+      <w:proofErr w:type="spellStart"/>
       <w:r>
         <w:rPr>
           <w:i/>
@@ -8579,9 +8968,11 @@
         </w:rPr>
         <w:t>aB</w:t>
       </w:r>
+      <w:proofErr w:type="spellEnd"/>
       <w:r>
         <w:t xml:space="preserve"> and </w:t>
       </w:r>
+      <w:proofErr w:type="spellStart"/>
       <w:r>
         <w:rPr>
           <w:i/>
@@ -8589,6 +8980,7 @@
         </w:rPr>
         <w:t>Ab</w:t>
       </w:r>
+      <w:proofErr w:type="spellEnd"/>
       <w:r>
         <w:t>)</w:t>
       </w:r>
@@ -8707,6 +9099,7 @@
         </w:rPr>
         <w:t xml:space="preserve"> </w:t>
       </w:r>
+      <w:proofErr w:type="spellStart"/>
       <w:r>
         <w:rPr>
           <w:rFonts w:ascii="Times New Roman" w:eastAsiaTheme="minorEastAsia" w:hAnsi="Times New Roman" w:cs="Times New Roman"/>
@@ -8723,7 +9116,17 @@
           <w:iCs/>
           <w:lang w:bidi="hi-IN"/>
         </w:rPr>
-        <w:t>U&lt;s</w:t>
+        <w:t>U</w:t>
+      </w:r>
+      <w:proofErr w:type="spellEnd"/>
+      <w:r>
+        <w:rPr>
+          <w:rFonts w:eastAsiaTheme="minorEastAsia"/>
+          <w:i/>
+          <w:iCs/>
+          <w:lang w:bidi="hi-IN"/>
+        </w:rPr>
+        <w:t>&lt;s</w:t>
       </w:r>
       <w:r>
         <w:rPr>
@@ -9079,7 +9482,7 @@
       <w:pPr>
         <w:pStyle w:val="FigureLegend"/>
       </w:pPr>
-      <w:bookmarkStart w:id="13" w:name="_Ref360183592"/>
+      <w:bookmarkStart w:id="14" w:name="_Ref360183592"/>
       <w:r>
         <w:rPr>
           <w:b/>
@@ -9123,7 +9526,7 @@
         </w:rPr>
         <w:fldChar w:fldCharType="end"/>
       </w:r>
-      <w:bookmarkEnd w:id="13"/>
+      <w:bookmarkEnd w:id="14"/>
       <w:r>
         <w:rPr>
           <w:b/>
@@ -9340,7 +9743,15 @@
         <w:t>τ</w:t>
       </w:r>
       <w:r>
-        <w:t xml:space="preserve"> with CM and SIM, respectively (Eqs. </w:t>
+        <w:t xml:space="preserve"> with CM and SIM, respectively (</w:t>
+      </w:r>
+      <w:proofErr w:type="spellStart"/>
+      <w:r>
+        <w:t>Eqs</w:t>
+      </w:r>
+      <w:proofErr w:type="spellEnd"/>
+      <w:r>
+        <w:t xml:space="preserve">. </w:t>
       </w:r>
       <w:r>
         <w:fldChar w:fldCharType="begin"/>
@@ -9693,6 +10104,7 @@
         </w:rPr>
         <w:t xml:space="preserve">, </w:t>
       </w:r>
+      <w:proofErr w:type="spellStart"/>
       <w:r>
         <w:rPr>
           <w:i/>
@@ -9700,6 +10112,7 @@
         </w:rPr>
         <w:t>τU</w:t>
       </w:r>
+      <w:proofErr w:type="spellEnd"/>
       <w:r>
         <w:t>&gt;</w:t>
       </w:r>
@@ -9784,6 +10197,7 @@
       <w:r>
         <w:t xml:space="preserve"> or a mixed strategy with </w:t>
       </w:r>
+      <w:proofErr w:type="spellStart"/>
       <w:r>
         <w:rPr>
           <w:i/>
@@ -9799,6 +10213,7 @@
         </w:rPr>
         <w:t>CM</w:t>
       </w:r>
+      <w:proofErr w:type="spellEnd"/>
       <w:r>
         <w:t>=7</w:t>
       </w:r>
@@ -9817,7 +10232,15 @@
           <w:i/>
           <w:iCs/>
         </w:rPr>
-        <w:t xml:space="preserve"> τ</w:t>
+        <w:t xml:space="preserve"> </w:t>
+      </w:r>
+      <w:proofErr w:type="spellStart"/>
+      <w:r>
+        <w:rPr>
+          <w:i/>
+          <w:iCs/>
+        </w:rPr>
+        <w:t>τ</w:t>
       </w:r>
       <w:r>
         <w:rPr>
@@ -9827,6 +10250,7 @@
         </w:rPr>
         <w:t>SIM</w:t>
       </w:r>
+      <w:proofErr w:type="spellEnd"/>
       <w:r>
         <w:t>=</w:t>
       </w:r>
@@ -9897,23 +10321,66 @@
         <w:t>2</w:t>
       </w:r>
       <w:r>
-        <w:t xml:space="preserve"> with the mixed strategy. </w:t>
+        <w:t xml:space="preserve"> with the mixed strategy. This price in not paid with </w:t>
+      </w:r>
+      <w:r>
+        <w:t>SIM</w:t>
+      </w:r>
+      <w:r>
+        <w:t xml:space="preserve"> because the mean fitness </w:t>
+      </w:r>
+      <w:r>
+        <w:t>mainly</w:t>
+      </w:r>
+      <w:r>
+        <w:t xml:space="preserve"> depends on the </w:t>
       </w:r>
       <w:r>
         <w:lastRenderedPageBreak/>
-        <w:t xml:space="preserve">This price in not paid with </w:t>
-      </w:r>
-      <w:r>
-        <w:t>SIM</w:t>
-      </w:r>
-      <w:r>
-        <w:t xml:space="preserve"> because the mean fitness </w:t>
-      </w:r>
-      <w:r>
-        <w:t>mainly</w:t>
-      </w:r>
-      <w:r>
-        <w:t xml:space="preserve"> depends on the mutation rate of fit individuals</w:t>
+        <w:t>mutation rate of fit individuals</w:t>
+      </w:r>
+      <w:r>
+        <w:t>.</w:t>
+      </w:r>
+      <w:r>
+        <w:t xml:space="preserve"> In fact, with beneficial mutations the mean fitness with SIM </w:t>
+      </w:r>
+      <w:r>
+        <w:rPr>
+          <w:i/>
+          <w:iCs/>
+        </w:rPr>
+        <w:t>τ</w:t>
+      </w:r>
+      <w:r>
+        <w:t>=</w:t>
+      </w:r>
+      <w:r>
+        <w:t xml:space="preserve">100 </w:t>
+      </w:r>
+      <w:r>
+        <w:t xml:space="preserve">is higher by </w:t>
+      </w:r>
+      <w:r>
+        <w:rPr>
+          <w:rFonts w:ascii="Times New Roman" w:hAnsi="Times New Roman" w:cs="Times New Roman"/>
+        </w:rPr>
+        <w:t>~</w:t>
+      </w:r>
+      <w:r>
+        <w:t>3</w:t>
+      </w:r>
+      <w:r>
+        <w:sym w:font="Symbol" w:char="F0D7"/>
+      </w:r>
+      <w:r>
+        <w:t>10</w:t>
+      </w:r>
+      <w:r>
+        <w:rPr>
+          <w:vertAlign w:val="superscript"/>
+        </w:rPr>
+        <w:t>-8</w:t>
       </w:r>
       <w:r>
         <w:t>.</w:t>
@@ -9985,7 +10452,7 @@
           <w:lang w:bidi="hi-IN"/>
         </w:rPr>
       </w:pPr>
-      <w:bookmarkStart w:id="14" w:name="_Ref360184105"/>
+      <w:bookmarkStart w:id="15" w:name="_Ref360184105"/>
       <w:r>
         <w:rPr>
           <w:b/>
@@ -10029,7 +10496,7 @@
         </w:rPr>
         <w:fldChar w:fldCharType="end"/>
       </w:r>
-      <w:bookmarkEnd w:id="14"/>
+      <w:bookmarkEnd w:id="15"/>
       <w:r>
         <w:rPr>
           <w:b/>
@@ -10267,6 +10734,7 @@
       <w:r>
         <w:t xml:space="preserve"> </w:t>
       </w:r>
+      <w:proofErr w:type="spellStart"/>
       <w:r>
         <w:rPr>
           <w:rFonts w:ascii="Times New Roman" w:hAnsi="Times New Roman" w:cs="Times New Roman"/>
@@ -10284,12 +10752,14 @@
         </w:rPr>
         <w:t>CM</w:t>
       </w:r>
+      <w:proofErr w:type="spellEnd"/>
       <w:r>
         <w:rPr>
           <w:rFonts w:ascii="Times New Roman" w:hAnsi="Times New Roman" w:cs="Times New Roman"/>
         </w:rPr>
         <w:t xml:space="preserve">-fold and of stressed individuals </w:t>
       </w:r>
+      <w:proofErr w:type="spellStart"/>
       <w:r>
         <w:rPr>
           <w:rFonts w:ascii="Times New Roman" w:hAnsi="Times New Roman" w:cs="Times New Roman"/>
@@ -10307,6 +10777,7 @@
         </w:rPr>
         <w:t>SIM</w:t>
       </w:r>
+      <w:proofErr w:type="spellEnd"/>
       <w:r>
         <w:rPr>
           <w:rFonts w:ascii="Times New Roman" w:hAnsi="Times New Roman" w:cs="Times New Roman"/>
@@ -10877,22 +11348,40 @@
             </w:tcBorders>
           </w:tcPr>
           <w:p>
-            <w:bookmarkStart w:id="15" w:name="_Ref360621538"/>
+            <w:bookmarkStart w:id="16" w:name="_Ref360621538"/>
             <w:r>
               <w:t>(</w:t>
             </w:r>
-            <w:fldSimple w:instr=" SEQ Equation ">
-              <w:r>
-                <w:rPr>
-                  <w:noProof/>
-                </w:rPr>
-                <w:t>16</w:t>
-              </w:r>
-            </w:fldSimple>
+            <w:r>
+              <w:fldChar w:fldCharType="begin"/>
+            </w:r>
+            <w:r>
+              <w:instrText xml:space="preserve"> SEQ Equation </w:instrText>
+            </w:r>
+            <w:r>
+              <w:rPr>
+                <w:rFonts w:asciiTheme="minorHAnsi" w:eastAsiaTheme="minorHAnsi" w:hAnsiTheme="minorHAnsi" w:cstheme="minorBidi"/>
+                <w:sz w:val="22"/>
+                <w:szCs w:val="22"/>
+              </w:rPr>
+              <w:fldChar w:fldCharType="separate"/>
+            </w:r>
+            <w:r>
+              <w:rPr>
+                <w:noProof/>
+              </w:rPr>
+              <w:t>16</w:t>
+            </w:r>
+            <w:r>
+              <w:rPr>
+                <w:noProof/>
+              </w:rPr>
+              <w:fldChar w:fldCharType="end"/>
+            </w:r>
             <w:r>
               <w:t>)</w:t>
             </w:r>
-            <w:bookmarkEnd w:id="15"/>
+            <w:bookmarkEnd w:id="16"/>
           </w:p>
         </w:tc>
       </w:tr>
@@ -10948,7 +11437,15 @@
         <w:t xml:space="preserve"> </w:t>
       </w:r>
       <w:r>
-        <w:t xml:space="preserve">(i) </w:t>
+        <w:t>(</w:t>
+      </w:r>
+      <w:proofErr w:type="spellStart"/>
+      <w:r>
+        <w:t>i</w:t>
+      </w:r>
+      <w:proofErr w:type="spellEnd"/>
+      <w:r>
+        <w:t xml:space="preserve">) </w:t>
       </w:r>
       <w:r>
         <w:t>the appearance of double mutants is the same as with CM</w:t>
@@ -11167,14 +11664,32 @@
             <w:r>
               <w:t>(</w:t>
             </w:r>
-            <w:fldSimple w:instr=" SEQ Equation ">
-              <w:r>
-                <w:rPr>
-                  <w:noProof/>
-                </w:rPr>
-                <w:t>11</w:t>
-              </w:r>
-            </w:fldSimple>
+            <w:r>
+              <w:fldChar w:fldCharType="begin"/>
+            </w:r>
+            <w:r>
+              <w:instrText xml:space="preserve"> SEQ Equation </w:instrText>
+            </w:r>
+            <w:r>
+              <w:rPr>
+                <w:rFonts w:asciiTheme="minorHAnsi" w:eastAsiaTheme="minorHAnsi" w:hAnsiTheme="minorHAnsi" w:cstheme="minorBidi"/>
+                <w:sz w:val="22"/>
+                <w:szCs w:val="22"/>
+              </w:rPr>
+              <w:fldChar w:fldCharType="separate"/>
+            </w:r>
+            <w:r>
+              <w:rPr>
+                <w:noProof/>
+              </w:rPr>
+              <w:t>11</w:t>
+            </w:r>
+            <w:r>
+              <w:rPr>
+                <w:noProof/>
+              </w:rPr>
+              <w:fldChar w:fldCharType="end"/>
+            </w:r>
             <w:r>
               <w:t>)</w:t>
             </w:r>
@@ -11189,8 +11704,13 @@
           <w:lang w:bidi="hi-IN"/>
         </w:rPr>
       </w:pPr>
-      <w:r>
-        <w:t xml:space="preserve">because the </w:t>
+      <w:proofErr w:type="gramStart"/>
+      <w:r>
+        <w:t>because</w:t>
+      </w:r>
+      <w:proofErr w:type="gramEnd"/>
+      <w:r>
+        <w:t xml:space="preserve"> the </w:t>
       </w:r>
       <w:r>
         <w:t xml:space="preserve">mutation rate of </w:t>
@@ -11247,6 +11767,7 @@
         </w:rPr>
         <w:t>U</w:t>
       </w:r>
+      <w:proofErr w:type="gramStart"/>
       <w:r>
         <w:rPr>
           <w:rFonts w:eastAsiaTheme="minorEastAsia"/>
@@ -11259,7 +11780,15 @@
           <w:rFonts w:eastAsiaTheme="minorEastAsia"/>
           <w:lang w:bidi="hi-IN"/>
         </w:rPr>
-        <w:t>(1+</w:t>
+        <w:t>(</w:t>
+      </w:r>
+      <w:proofErr w:type="gramEnd"/>
+      <w:r>
+        <w:rPr>
+          <w:rFonts w:eastAsiaTheme="minorEastAsia"/>
+          <w:lang w:bidi="hi-IN"/>
+        </w:rPr>
+        <w:t>1+</w:t>
       </w:r>
       <w:r>
         <w:rPr>
@@ -11639,7 +12168,21 @@
         <w:rPr>
           <w:lang w:bidi="hi-IN"/>
         </w:rPr>
-        <w:t xml:space="preserve">, allowing rapid adaptation without compromising the population mean fitness. </w:t>
+        <w:t xml:space="preserve">, allowing rapid adaptation without compromising the population </w:t>
+      </w:r>
+      <w:proofErr w:type="gramStart"/>
+      <w:r>
+        <w:rPr>
+          <w:lang w:bidi="hi-IN"/>
+        </w:rPr>
+        <w:t>mean</w:t>
+      </w:r>
+      <w:proofErr w:type="gramEnd"/>
+      <w:r>
+        <w:rPr>
+          <w:lang w:bidi="hi-IN"/>
+        </w:rPr>
+        <w:t xml:space="preserve"> fitness. </w:t>
       </w:r>
     </w:p>
     <w:p>
@@ -11782,15 +12325,27 @@
           <w:highlight w:val="yellow"/>
           <w:lang w:bidi="hi-IN"/>
         </w:rPr>
-        <w:t>Pseudomonas aeruginosa</w:t>
-      </w:r>
-      <w:r>
-        <w:rPr>
+        <w:t xml:space="preserve">Pseudomonas </w:t>
+      </w:r>
+      <w:proofErr w:type="spellStart"/>
+      <w:r>
+        <w:rPr>
+          <w:i/>
+          <w:iCs/>
           <w:highlight w:val="yellow"/>
           <w:lang w:bidi="hi-IN"/>
         </w:rPr>
+        <w:t>aeruginosa</w:t>
+      </w:r>
+      <w:proofErr w:type="spellEnd"/>
+      <w:r>
+        <w:rPr>
+          <w:highlight w:val="yellow"/>
+          <w:lang w:bidi="hi-IN"/>
+        </w:rPr>
         <w:t xml:space="preserve"> found that although the </w:t>
       </w:r>
+      <w:proofErr w:type="spellStart"/>
       <w:r>
         <w:rPr>
           <w:i/>
@@ -11800,6 +12355,7 @@
         </w:rPr>
         <w:t>mutS</w:t>
       </w:r>
+      <w:proofErr w:type="spellEnd"/>
       <w:r>
         <w:rPr>
           <w:highlight w:val="yellow"/>
@@ -11807,6 +12363,7 @@
         </w:rPr>
         <w:t xml:space="preserve">, </w:t>
       </w:r>
+      <w:proofErr w:type="spellStart"/>
       <w:r>
         <w:rPr>
           <w:i/>
@@ -11816,6 +12373,7 @@
         </w:rPr>
         <w:t>mutY</w:t>
       </w:r>
+      <w:proofErr w:type="spellEnd"/>
       <w:r>
         <w:rPr>
           <w:highlight w:val="yellow"/>
@@ -11823,6 +12381,7 @@
         </w:rPr>
         <w:t xml:space="preserve"> and </w:t>
       </w:r>
+      <w:proofErr w:type="spellStart"/>
       <w:r>
         <w:rPr>
           <w:i/>
@@ -11832,6 +12391,7 @@
         </w:rPr>
         <w:t>mutM</w:t>
       </w:r>
+      <w:proofErr w:type="spellEnd"/>
       <w:r>
         <w:rPr>
           <w:highlight w:val="yellow"/>
@@ -12881,8 +13441,6 @@
       <w:r>
         <w:t>ces</w:t>
       </w:r>
-      <w:bookmarkStart w:id="16" w:name="_GoBack"/>
-      <w:bookmarkEnd w:id="16"/>
     </w:p>
     <w:p>
       <w:pPr>
@@ -12914,6 +13472,8 @@
         </w:rPr>
         <w:t xml:space="preserve">The master equation for the change in </w:t>
       </w:r>
+      <w:proofErr w:type="spellStart"/>
+      <w:proofErr w:type="gramStart"/>
       <w:r>
         <w:rPr>
           <w:rFonts w:eastAsiaTheme="minorEastAsia"/>
@@ -12933,6 +13493,8 @@
         </w:rPr>
         <w:t>x</w:t>
       </w:r>
+      <w:proofErr w:type="spellEnd"/>
+      <w:proofErr w:type="gramEnd"/>
       <w:r>
         <w:rPr>
           <w:rFonts w:eastAsiaTheme="minorEastAsia"/>
@@ -13567,14 +14129,24 @@
       </w:r>
     </w:p>
     <w:p>
+      <w:proofErr w:type="gramStart"/>
       <w:r>
         <w:rPr>
           <w:rFonts w:eastAsiaTheme="minorEastAsia"/>
           <w:lang w:bidi="hi-IN"/>
         </w:rPr>
         <w:lastRenderedPageBreak/>
-        <w:t xml:space="preserve">where </w:t>
-      </w:r>
+        <w:t>where</w:t>
+      </w:r>
+      <w:proofErr w:type="gramEnd"/>
+      <w:r>
+        <w:rPr>
+          <w:rFonts w:eastAsiaTheme="minorEastAsia"/>
+          <w:lang w:bidi="hi-IN"/>
+        </w:rPr>
+        <w:t xml:space="preserve"> </w:t>
+      </w:r>
+      <w:proofErr w:type="spellStart"/>
       <w:r>
         <w:rPr>
           <w:i/>
@@ -13590,6 +14162,7 @@
         </w:rPr>
         <w:t>x</w:t>
       </w:r>
+      <w:proofErr w:type="spellEnd"/>
       <w:r>
         <w:rPr>
           <w:rFonts w:eastAsiaTheme="minorEastAsia"/>
@@ -14065,14 +14638,25 @@
         </w:rPr>
         <w:t xml:space="preserve"> is a positive matrix and by the </w:t>
       </w:r>
-      <w:r>
-        <w:rPr>
-          <w:rFonts w:eastAsiaTheme="minorEastAsia"/>
-          <w:i/>
-          <w:iCs/>
-          <w:lang w:bidi="hi-IN"/>
-        </w:rPr>
-        <w:t>Perron-Frobenius Theorem</w:t>
+      <w:proofErr w:type="spellStart"/>
+      <w:r>
+        <w:rPr>
+          <w:rFonts w:eastAsiaTheme="minorEastAsia"/>
+          <w:i/>
+          <w:iCs/>
+          <w:lang w:bidi="hi-IN"/>
+        </w:rPr>
+        <w:t>Perron-Frobenius</w:t>
+      </w:r>
+      <w:proofErr w:type="spellEnd"/>
+      <w:r>
+        <w:rPr>
+          <w:rFonts w:eastAsiaTheme="minorEastAsia"/>
+          <w:i/>
+          <w:iCs/>
+          <w:lang w:bidi="hi-IN"/>
+        </w:rPr>
+        <w:t xml:space="preserve"> Theorem</w:t>
       </w:r>
       <w:r>
         <w:rPr>
@@ -14654,8 +15238,17 @@
           <w:rFonts w:eastAsiaTheme="minorEastAsia"/>
           <w:lang w:bidi="hi-IN"/>
         </w:rPr>
-        <w:t xml:space="preserve"> is a triangle matrix and its largest eigenvalue is the largest main diagonal element: </w:t>
-      </w:r>
+        <w:t xml:space="preserve"> is a triangle matrix and its largest eigenvalue is the largest main diagonal element</w:t>
+      </w:r>
+      <w:proofErr w:type="gramStart"/>
+      <w:r>
+        <w:rPr>
+          <w:rFonts w:eastAsiaTheme="minorEastAsia"/>
+          <w:lang w:bidi="hi-IN"/>
+        </w:rPr>
+        <w:t xml:space="preserve">: </w:t>
+      </w:r>
+      <w:proofErr w:type="gramEnd"/>
       <m:oMath>
         <m:sSup>
           <m:sSupPr>
@@ -15531,7 +16124,23 @@
           <w:rFonts w:eastAsiaTheme="minorEastAsia"/>
           <w:lang w:bidi="hi-IN"/>
         </w:rPr>
-        <w:t xml:space="preserve">However, this framework allows to easily calculate the population mean fitness numerically for finite </w:t>
+        <w:t xml:space="preserve">However, this framework allows </w:t>
+      </w:r>
+      <w:proofErr w:type="gramStart"/>
+      <w:r>
+        <w:rPr>
+          <w:rFonts w:eastAsiaTheme="minorEastAsia"/>
+          <w:lang w:bidi="hi-IN"/>
+        </w:rPr>
+        <w:t>to calculate</w:t>
+      </w:r>
+      <w:proofErr w:type="gramEnd"/>
+      <w:r>
+        <w:rPr>
+          <w:rFonts w:eastAsiaTheme="minorEastAsia"/>
+          <w:lang w:bidi="hi-IN"/>
+        </w:rPr>
+        <w:t xml:space="preserve"> the population mean fitness numerically for finite </w:t>
       </w:r>
       <w:r>
         <w:rPr>
@@ -15626,6 +16235,7 @@
         </w:rPr>
         <w:t xml:space="preserve"> – see the </w:t>
       </w:r>
+      <w:proofErr w:type="spellStart"/>
       <w:r>
         <w:rPr>
           <w:rFonts w:eastAsiaTheme="minorEastAsia"/>
@@ -15635,6 +16245,7 @@
         </w:rPr>
         <w:t>mean_fitness</w:t>
       </w:r>
+      <w:proofErr w:type="spellEnd"/>
       <w:r>
         <w:rPr>
           <w:rFonts w:eastAsiaTheme="minorEastAsia"/>
@@ -16437,7 +17048,15 @@
         <w:t>Now, we assume</w:t>
       </w:r>
       <w:r>
-        <w:t xml:space="preserve"> that 2 is much larger than </w:t>
+        <w:t xml:space="preserve"> that 2 </w:t>
+      </w:r>
+      <w:proofErr w:type="gramStart"/>
+      <w:r>
+        <w:t>is</w:t>
+      </w:r>
+      <w:proofErr w:type="gramEnd"/>
+      <w:r>
+        <w:t xml:space="preserve"> much larger than </w:t>
       </w:r>
       <w:r>
         <w:rPr>
@@ -17436,6 +18055,7 @@
       <w:r>
         <w:t xml:space="preserve">The last approximation assumes that </w:t>
       </w:r>
+      <w:proofErr w:type="gramStart"/>
       <w:r>
         <w:rPr>
           <w:i/>
@@ -17443,6 +18063,7 @@
         </w:rPr>
         <w:t>Us</w:t>
       </w:r>
+      <w:proofErr w:type="gramEnd"/>
       <w:r>
         <w:t xml:space="preserve"> is smaller than </w:t>
       </w:r>
@@ -17480,6 +18101,7 @@
         </w:rPr>
         <w:t xml:space="preserve"> is smaller than </w:t>
       </w:r>
+      <w:proofErr w:type="spellStart"/>
       <w:r>
         <w:rPr>
           <w:rFonts w:ascii="Times New Roman" w:hAnsi="Times New Roman"/>
@@ -17493,7 +18115,15 @@
           <w:i/>
           <w:iCs/>
         </w:rPr>
-        <w:t>U.</w:t>
+        <w:t>U</w:t>
+      </w:r>
+      <w:proofErr w:type="spellEnd"/>
+      <w:r>
+        <w:rPr>
+          <w:i/>
+          <w:iCs/>
+        </w:rPr>
+        <w:t>.</w:t>
       </w:r>
       <w:r>
         <w:t xml:space="preserve"> Now,</w:t>
@@ -18029,6 +18659,7 @@
       <w:r>
         <w:t xml:space="preserve">, </w:t>
       </w:r>
+      <w:proofErr w:type="spellStart"/>
       <w:r>
         <w:rPr>
           <w:i/>
@@ -18044,6 +18675,7 @@
         </w:rPr>
         <w:t>SIM</w:t>
       </w:r>
+      <w:proofErr w:type="spellEnd"/>
       <w:r>
         <w:t xml:space="preserve"> </w:t>
       </w:r>
@@ -18089,7 +18721,15 @@
         </w:rPr>
       </w:pPr>
       <w:r>
-        <w:t xml:space="preserve">Following Eshel </w:t>
+        <w:t xml:space="preserve">Following </w:t>
+      </w:r>
+      <w:proofErr w:type="spellStart"/>
+      <w:r>
+        <w:t>Eshel</w:t>
+      </w:r>
+      <w:proofErr w:type="spellEnd"/>
+      <w:r>
+        <w:t xml:space="preserve"> </w:t>
       </w:r>
       <w:r>
         <w:fldChar w:fldCharType="begin" w:fldLock="1"/>
@@ -18196,8 +18836,13 @@
       </w:r>
     </w:p>
     <w:p>
-      <w:r>
-        <w:t xml:space="preserve">where </w:t>
+      <w:proofErr w:type="gramStart"/>
+      <w:r>
+        <w:t>where</w:t>
+      </w:r>
+      <w:proofErr w:type="gramEnd"/>
+      <w:r>
+        <w:t xml:space="preserve"> </w:t>
       </w:r>
       <w:r>
         <w:rPr>
@@ -18579,6 +19224,7 @@
         <w:lastRenderedPageBreak/>
         <w:t xml:space="preserve">Assuming </w:t>
       </w:r>
+      <w:proofErr w:type="spellStart"/>
       <w:r>
         <w:rPr>
           <w:i/>
@@ -18586,6 +19232,7 @@
         </w:rPr>
         <w:t>sH</w:t>
       </w:r>
+      <w:proofErr w:type="spellEnd"/>
       <w:r>
         <w:t xml:space="preserve"> </w:t>
       </w:r>
@@ -18594,7 +19241,15 @@
       </w:r>
       <w:bookmarkStart w:id="21" w:name="_Ref360534049"/>
       <w:r>
-        <w:t xml:space="preserve"> small we can simplify this to the well known:</w:t>
+        <w:t xml:space="preserve"> small we can simplify this to the </w:t>
+      </w:r>
+      <w:proofErr w:type="spellStart"/>
+      <w:r>
+        <w:t>well known</w:t>
+      </w:r>
+      <w:proofErr w:type="spellEnd"/>
+      <w:r>
+        <w:t>:</w:t>
       </w:r>
     </w:p>
     <w:p>
@@ -18652,6 +19307,7 @@
         </w:rPr>
         <w:t xml:space="preserve"> the mutation rate of </w:t>
       </w:r>
+      <w:proofErr w:type="spellStart"/>
       <w:r>
         <w:rPr>
           <w:i/>
@@ -18660,12 +19316,14 @@
         </w:rPr>
         <w:t>ab</w:t>
       </w:r>
+      <w:proofErr w:type="spellEnd"/>
       <w:r>
         <w:rPr>
           <w:lang w:bidi="hi-IN"/>
         </w:rPr>
         <w:t xml:space="preserve"> is </w:t>
       </w:r>
+      <w:proofErr w:type="spellStart"/>
       <w:r>
         <w:rPr>
           <w:i/>
@@ -18673,6 +19331,7 @@
         </w:rPr>
         <w:t>τU</w:t>
       </w:r>
+      <w:proofErr w:type="spellEnd"/>
       <w:r>
         <w:rPr>
           <w:i/>
@@ -19598,6 +20257,7 @@
         </w:rPr>
         <w:t xml:space="preserve"> </w:t>
       </w:r>
+      <w:proofErr w:type="gramStart"/>
       <w:r>
         <w:rPr>
           <w:rFonts w:eastAsiaTheme="minorEastAsia"/>
@@ -19605,6 +20265,7 @@
         </w:rPr>
         <w:t xml:space="preserve">for </w:t>
       </w:r>
+      <w:proofErr w:type="gramEnd"/>
       <m:oMath>
         <m:sSup>
           <m:sSupPr>
@@ -19886,6 +20547,7 @@
           <w:lang w:bidi="hi-IN"/>
         </w:rPr>
       </w:pPr>
+      <w:proofErr w:type="gramStart"/>
       <w:r>
         <w:rPr>
           <w:rFonts w:eastAsiaTheme="minorEastAsia"/>
@@ -19900,6 +20562,7 @@
         </w:rPr>
         <w:t xml:space="preserve"> </w:t>
       </w:r>
+      <w:proofErr w:type="gramEnd"/>
       <m:oMath>
         <m:f>
           <m:fPr>
@@ -20475,15 +21138,16 @@
     <w:p>
       <w:pPr>
         <w:pStyle w:val="Heading1"/>
-        <w:numPr>
-          <w:ilvl w:val="0"/>
-          <w:numId w:val="0"/>
-        </w:numPr>
-        <w:ind w:left="357" w:hanging="357"/>
       </w:pPr>
       <w:r>
         <w:lastRenderedPageBreak/>
-        <w:t>Supporting Figures</w:t>
+        <w:t xml:space="preserve">Supporting </w:t>
+      </w:r>
+      <w:r>
+        <w:t>f</w:t>
+      </w:r>
+      <w:r>
+        <w:t>igures</w:t>
       </w:r>
     </w:p>
     <w:p>
@@ -20751,7 +21415,15 @@
         <w:t>τ</w:t>
       </w:r>
       <w:r>
-        <w:t xml:space="preserve"> with CM and SIM, respectively (Eqs. </w:t>
+        <w:t xml:space="preserve"> with CM and SIM, respectively (</w:t>
+      </w:r>
+      <w:proofErr w:type="spellStart"/>
+      <w:r>
+        <w:t>Eqs</w:t>
+      </w:r>
+      <w:proofErr w:type="spellEnd"/>
+      <w:r>
+        <w:t xml:space="preserve">. </w:t>
       </w:r>
       <w:r>
         <w:fldChar w:fldCharType="begin"/>
@@ -21052,8 +21724,13 @@
         <w:t xml:space="preserve"> simulation results,</w:t>
       </w:r>
       <w:r>
-        <w:t xml:space="preserve"> error bars are 95% confidence intervals (computed using bootstrap),</w:t>
-      </w:r>
+        <w:t xml:space="preserve"> error bars are 95% confidence intervals (computed using bootstrap)</w:t>
+      </w:r>
+      <w:proofErr w:type="gramStart"/>
+      <w:r>
+        <w:t>,</w:t>
+      </w:r>
+      <w:proofErr w:type="gramEnd"/>
       <w:r>
         <w:t xml:space="preserve"> solid lines </w:t>
       </w:r>
@@ -21183,6 +21860,15 @@
       <w:r>
         <w:t>.</w:t>
       </w:r>
+    </w:p>
+    <w:p>
+      <w:pPr>
+        <w:spacing w:line="240" w:lineRule="auto"/>
+        <w:rPr>
+          <w:rFonts w:ascii="Consolas" w:hAnsi="Consolas" w:cs="Consolas"/>
+          <w:lang w:bidi="hi-IN"/>
+        </w:rPr>
+      </w:pPr>
     </w:p>
     <w:sectPr>
       <w:footerReference w:type="default" r:id="rId16"/>
@@ -21256,7 +21942,7 @@
           <w:rPr>
             <w:noProof/>
           </w:rPr>
-          <w:t>12</w:t>
+          <w:t>8</w:t>
         </w:r>
         <w:r>
           <w:rPr>
@@ -24300,6 +24986,13 @@
     <w:pitch w:val="variable"/>
     <w:sig w:usb0="E0002AFF" w:usb1="C0007843" w:usb2="00000009" w:usb3="00000000" w:csb0="000001FF" w:csb1="00000000"/>
   </w:font>
+  <w:font w:name="Consolas">
+    <w:panose1 w:val="020B0609020204030204"/>
+    <w:charset w:val="00"/>
+    <w:family w:val="modern"/>
+    <w:pitch w:val="fixed"/>
+    <w:sig w:usb0="E10002FF" w:usb1="4000FCFF" w:usb2="00000009" w:usb3="00000000" w:csb0="0000019F" w:csb1="00000000"/>
+  </w:font>
   <w:font w:name="Calibri">
     <w:panose1 w:val="020F0502020204030204"/>
     <w:charset w:val="00"/>
@@ -25056,7 +25749,7 @@
 </file>
 
 <file path=customXml/itemProps1.xml><?xml version="1.0" encoding="utf-8"?>
-<ds:datastoreItem xmlns:ds="http://schemas.openxmlformats.org/officeDocument/2006/customXml" ds:itemID="{06EE3751-815E-424F-BC17-84921BE4A568}">
+<ds:datastoreItem xmlns:ds="http://schemas.openxmlformats.org/officeDocument/2006/customXml" ds:itemID="{B3F84CA6-BA27-4939-8D01-4DCD3D3E6842}">
   <ds:schemaRefs>
     <ds:schemaRef ds:uri="http://schemas.openxmlformats.org/officeDocument/2006/bibliography"/>
   </ds:schemaRefs>

</xml_diff>

<commit_message>
update for simulation v.2
</commit_message>
<xml_diff>
--- a/manuscript/ms2.docx
+++ b/manuscript/ms2.docx
@@ -185,7 +185,7 @@
           <w:noProof/>
           <w:lang w:bidi="hi-IN"/>
         </w:rPr>
-        <w:t>July 3, 2013</w:t>
+        <w:t>July 11, 2013</w:t>
       </w:r>
       <w:r>
         <w:rPr>
@@ -1599,14 +1599,7 @@
                 <w:rFonts w:ascii="Cambria Math" w:hAnsi="Cambria Math"/>
                 <w:lang w:bidi="hi-IN"/>
               </w:rPr>
-              <m:t>y</m:t>
-            </m:r>
-            <m:r>
-              <w:rPr>
-                <w:rFonts w:ascii="Cambria Math" w:hAnsi="Cambria Math"/>
-                <w:lang w:bidi="hi-IN"/>
-              </w:rPr>
-              <m:t>≥0</m:t>
+              <m:t>y≥0</m:t>
             </m:r>
           </m:sub>
           <m:sup/>
@@ -1665,14 +1658,7 @@
                     <w:rFonts w:ascii="Cambria Math" w:hAnsi="Cambria Math"/>
                     <w:lang w:bidi="hi-IN"/>
                   </w:rPr>
-                  <m:t>x,</m:t>
-                </m:r>
-                <m:r>
-                  <w:rPr>
-                    <w:rFonts w:ascii="Cambria Math" w:hAnsi="Cambria Math"/>
-                    <w:lang w:bidi="hi-IN"/>
-                  </w:rPr>
-                  <m:t>y</m:t>
+                  <m:t>x,y</m:t>
                 </m:r>
               </m:sub>
             </m:sSub>
@@ -2045,14 +2031,7 @@
                 <w:rFonts w:ascii="Cambria Math" w:eastAsiaTheme="minorEastAsia" w:hAnsi="Cambria Math"/>
                 <w:lang w:bidi="hi-IN"/>
               </w:rPr>
-              <m:t>x,</m:t>
-            </m:r>
-            <m:r>
-              <w:rPr>
-                <w:rFonts w:ascii="Cambria Math" w:eastAsiaTheme="minorEastAsia" w:hAnsi="Cambria Math"/>
-                <w:lang w:bidi="hi-IN"/>
-              </w:rPr>
-              <m:t>y</m:t>
+              <m:t>x,y</m:t>
             </m:r>
           </m:sub>
         </m:sSub>
@@ -2121,42 +2100,14 @@
                     <w:rFonts w:ascii="Cambria Math" w:hAnsi="Cambria Math"/>
                     <w:lang w:bidi="hi-IN"/>
                   </w:rPr>
-                  <m:t>∙P(x-</m:t>
-                </m:r>
-                <m:r>
-                  <w:rPr>
-                    <w:rFonts w:ascii="Cambria Math" w:hAnsi="Cambria Math"/>
-                    <w:lang w:bidi="hi-IN"/>
-                  </w:rPr>
-                  <m:t>y</m:t>
-                </m:r>
-                <m:r>
-                  <w:rPr>
-                    <w:rFonts w:ascii="Cambria Math" w:hAnsi="Cambria Math"/>
-                    <w:lang w:bidi="hi-IN"/>
-                  </w:rPr>
-                  <m:t xml:space="preserve"> deleterious mutations)</m:t>
+                  <m:t>∙P(x-y deleterious mutations)</m:t>
                 </m:r>
                 <m:r>
                   <w:rPr>
                     <w:rFonts w:ascii="Cambria Math" w:eastAsiaTheme="minorEastAsia" w:hAnsi="Cambria Math"/>
                     <w:lang w:bidi="hi-IN"/>
                   </w:rPr>
-                  <m:t xml:space="preserve">,   </m:t>
-                </m:r>
-                <m:r>
-                  <w:rPr>
-                    <w:rFonts w:ascii="Cambria Math" w:eastAsiaTheme="minorEastAsia" w:hAnsi="Cambria Math"/>
-                    <w:lang w:bidi="hi-IN"/>
-                  </w:rPr>
-                  <m:t>y</m:t>
-                </m:r>
-                <m:r>
-                  <w:rPr>
-                    <w:rFonts w:ascii="Cambria Math" w:eastAsiaTheme="minorEastAsia" w:hAnsi="Cambria Math"/>
-                    <w:lang w:bidi="hi-IN"/>
-                  </w:rPr>
-                  <m:t>&lt;x</m:t>
+                  <m:t>,   y&lt;x</m:t>
                 </m:r>
               </m:e>
               <m:e>
@@ -2194,42 +2145,14 @@
                     <w:rFonts w:ascii="Cambria Math" w:hAnsi="Cambria Math"/>
                     <w:lang w:bidi="hi-IN"/>
                   </w:rPr>
-                  <m:t>∙P(</m:t>
-                </m:r>
-                <m:r>
-                  <w:rPr>
-                    <w:rFonts w:ascii="Cambria Math" w:hAnsi="Cambria Math"/>
-                    <w:lang w:bidi="hi-IN"/>
-                  </w:rPr>
-                  <m:t>y</m:t>
-                </m:r>
-                <m:r>
-                  <w:rPr>
-                    <w:rFonts w:ascii="Cambria Math" w:hAnsi="Cambria Math"/>
-                    <w:lang w:bidi="hi-IN"/>
-                  </w:rPr>
-                  <m:t xml:space="preserve">-x beneficial mutations),  </m:t>
+                  <m:t xml:space="preserve">∙P(y-x beneficial mutations),  </m:t>
                 </m:r>
                 <m:r>
                   <w:rPr>
                     <w:rFonts w:ascii="Cambria Math" w:eastAsiaTheme="minorEastAsia" w:hAnsi="Cambria Math"/>
                     <w:lang w:bidi="hi-IN"/>
                   </w:rPr>
-                  <m:t xml:space="preserve">    </m:t>
-                </m:r>
-                <m:r>
-                  <w:rPr>
-                    <w:rFonts w:ascii="Cambria Math" w:eastAsiaTheme="minorEastAsia" w:hAnsi="Cambria Math"/>
-                    <w:lang w:bidi="hi-IN"/>
-                  </w:rPr>
-                  <m:t>y</m:t>
-                </m:r>
-                <m:r>
-                  <w:rPr>
-                    <w:rFonts w:ascii="Cambria Math" w:eastAsiaTheme="minorEastAsia" w:hAnsi="Cambria Math"/>
-                    <w:lang w:bidi="hi-IN"/>
-                  </w:rPr>
-                  <m:t>&gt;x</m:t>
+                  <m:t xml:space="preserve">    y&gt;x</m:t>
                 </m:r>
                 <m:r>
                   <w:rPr>
@@ -2288,21 +2211,7 @@
                     <w:rFonts w:ascii="Cambria Math" w:eastAsiaTheme="minorEastAsia" w:hAnsi="Cambria Math"/>
                     <w:lang w:bidi="hi-IN"/>
                   </w:rPr>
-                  <m:t xml:space="preserve">                               </m:t>
-                </m:r>
-                <m:r>
-                  <w:rPr>
-                    <w:rFonts w:ascii="Cambria Math" w:eastAsiaTheme="minorEastAsia" w:hAnsi="Cambria Math"/>
-                    <w:lang w:bidi="hi-IN"/>
-                  </w:rPr>
-                  <m:t>y</m:t>
-                </m:r>
-                <m:r>
-                  <w:rPr>
-                    <w:rFonts w:ascii="Cambria Math" w:eastAsiaTheme="minorEastAsia" w:hAnsi="Cambria Math"/>
-                    <w:lang w:bidi="hi-IN"/>
-                  </w:rPr>
-                  <m:t>=x</m:t>
+                  <m:t xml:space="preserve">                               y=x</m:t>
                 </m:r>
               </m:e>
             </m:eqArr>
@@ -3323,32 +3232,14 @@
             <w:r>
               <w:t>(</w:t>
             </w:r>
-            <w:r>
-              <w:fldChar w:fldCharType="begin"/>
-            </w:r>
-            <w:r>
-              <w:instrText xml:space="preserve"> SEQ Equation </w:instrText>
-            </w:r>
-            <w:r>
-              <w:rPr>
-                <w:rFonts w:asciiTheme="minorHAnsi" w:eastAsiaTheme="minorHAnsi" w:hAnsiTheme="minorHAnsi" w:cstheme="minorBidi"/>
-                <w:sz w:val="22"/>
-                <w:szCs w:val="22"/>
-              </w:rPr>
-              <w:fldChar w:fldCharType="separate"/>
-            </w:r>
-            <w:r>
-              <w:rPr>
-                <w:noProof/>
-              </w:rPr>
-              <w:t>1</w:t>
-            </w:r>
-            <w:r>
-              <w:rPr>
-                <w:noProof/>
-              </w:rPr>
-              <w:fldChar w:fldCharType="end"/>
-            </w:r>
+            <w:fldSimple w:instr=" SEQ Equation ">
+              <w:r>
+                <w:rPr>
+                  <w:noProof/>
+                </w:rPr>
+                <w:t>1</w:t>
+              </w:r>
+            </w:fldSimple>
             <w:r>
               <w:t>)</w:t>
             </w:r>
@@ -3392,7 +3283,25 @@
         <w:rPr>
           <w:highlight w:val="yellow"/>
         </w:rPr>
-        <w:t>Supplementary File SX</w:t>
+        <w:t xml:space="preserve">see </w:t>
+      </w:r>
+      <w:r>
+        <w:rPr>
+          <w:highlight w:val="yellow"/>
+        </w:rPr>
+        <w:t xml:space="preserve">Supplementary File </w:t>
+      </w:r>
+      <w:r>
+        <w:rPr>
+          <w:highlight w:val="yellow"/>
+        </w:rPr>
+        <w:t>for source code</w:t>
+      </w:r>
+      <w:r>
+        <w:rPr>
+          <w:highlight w:val="yellow"/>
+        </w:rPr>
+        <w:t>/data</w:t>
       </w:r>
       <w:r>
         <w:t>), in which we: (</w:t>
@@ -3440,6 +3349,116 @@
       <w:r>
         <w:t>.</w:t>
       </w:r>
+      <w:r>
+        <w:t xml:space="preserve"> </w:t>
+      </w:r>
+      <w:r>
+        <w:rPr>
+          <w:highlight w:val="yellow"/>
+        </w:rPr>
+        <w:t xml:space="preserve">In the simulation model we wait 500 generations to establish MSB and then change the fitness of </w:t>
+      </w:r>
+      <w:r>
+        <w:rPr>
+          <w:i/>
+          <w:iCs/>
+          <w:highlight w:val="yellow"/>
+        </w:rPr>
+        <w:t>AB</w:t>
+      </w:r>
+      <w:r>
+        <w:rPr>
+          <w:highlight w:val="yellow"/>
+        </w:rPr>
+        <w:t xml:space="preserve">. </w:t>
+      </w:r>
+      <w:r>
+        <w:rPr>
+          <w:highlight w:val="yellow"/>
+        </w:rPr>
+        <w:lastRenderedPageBreak/>
+        <w:t xml:space="preserve">We then wait until an </w:t>
+      </w:r>
+      <w:r>
+        <w:rPr>
+          <w:i/>
+          <w:iCs/>
+          <w:highlight w:val="yellow"/>
+        </w:rPr>
+        <w:t xml:space="preserve">AB </w:t>
+      </w:r>
+      <w:r>
+        <w:rPr>
+          <w:highlight w:val="yellow"/>
+        </w:rPr>
+        <w:t xml:space="preserve">individual appears. Finally, we wait until </w:t>
+      </w:r>
+      <w:r>
+        <w:rPr>
+          <w:i/>
+          <w:iCs/>
+          <w:highlight w:val="yellow"/>
+        </w:rPr>
+        <w:t>AB</w:t>
+      </w:r>
+      <w:r>
+        <w:rPr>
+          <w:highlight w:val="yellow"/>
+        </w:rPr>
+        <w:t xml:space="preserve"> either goes to extinction (</w:t>
+      </w:r>
+      <w:proofErr w:type="gramStart"/>
+      <w:r>
+        <w:rPr>
+          <w:i/>
+          <w:iCs/>
+          <w:highlight w:val="yellow"/>
+        </w:rPr>
+        <w:t>f(</w:t>
+      </w:r>
+      <w:proofErr w:type="gramEnd"/>
+      <w:r>
+        <w:rPr>
+          <w:i/>
+          <w:iCs/>
+          <w:highlight w:val="yellow"/>
+        </w:rPr>
+        <w:t>AB)</w:t>
+      </w:r>
+      <w:r>
+        <w:rPr>
+          <w:highlight w:val="yellow"/>
+        </w:rPr>
+        <w:t xml:space="preserve">=0) or </w:t>
+      </w:r>
+      <w:r>
+        <w:rPr>
+          <w:i/>
+          <w:iCs/>
+          <w:highlight w:val="yellow"/>
+        </w:rPr>
+        <w:t>AB</w:t>
+      </w:r>
+      <w:r>
+        <w:rPr>
+          <w:highlight w:val="yellow"/>
+        </w:rPr>
+        <w:t xml:space="preserve"> goes to fixation (</w:t>
+      </w:r>
+      <w:r>
+        <w:rPr>
+          <w:i/>
+          <w:iCs/>
+          <w:highlight w:val="yellow"/>
+        </w:rPr>
+        <w:t>f(AB)</w:t>
+      </w:r>
+      <w:r>
+        <w:rPr>
+          <w:highlight w:val="yellow"/>
+        </w:rPr>
+        <w:t>=1). Therefore, each simulation provides one sample of the waiting time for appearance of the double mutant and one sample of the success or failure of the double mutant fixation.</w:t>
+      </w:r>
     </w:p>
     <w:p>
       <w:r>
@@ -3486,7 +3505,6 @@
     </w:p>
     <w:p>
       <w:r>
-        <w:lastRenderedPageBreak/>
         <w:t xml:space="preserve">The adaptation process can be separated to two </w:t>
       </w:r>
       <w:r>
@@ -3526,27 +3544,14 @@
       <w:r>
         <w:t xml:space="preserve">Table </w:t>
       </w:r>
-      <w:r>
-        <w:fldChar w:fldCharType="begin"/>
-      </w:r>
-      <w:r>
-        <w:instrText xml:space="preserve"> SEQ Table \* ARABIC </w:instrText>
-      </w:r>
-      <w:r>
-        <w:fldChar w:fldCharType="separate"/>
-      </w:r>
-      <w:r>
-        <w:rPr>
-          <w:noProof/>
-        </w:rPr>
-        <w:t>1</w:t>
-      </w:r>
-      <w:r>
-        <w:rPr>
-          <w:noProof/>
-        </w:rPr>
-        <w:fldChar w:fldCharType="end"/>
-      </w:r>
+      <w:fldSimple w:instr=" SEQ Table \* ARABIC ">
+        <w:r>
+          <w:rPr>
+            <w:noProof/>
+          </w:rPr>
+          <w:t>1</w:t>
+        </w:r>
+      </w:fldSimple>
       <w:bookmarkEnd w:id="2"/>
       <w:r>
         <w:t xml:space="preserve"> </w:t>
@@ -4574,32 +4579,14 @@
             <w:r>
               <w:t>(</w:t>
             </w:r>
-            <w:r>
-              <w:fldChar w:fldCharType="begin"/>
-            </w:r>
-            <w:r>
-              <w:instrText xml:space="preserve"> SEQ Equation </w:instrText>
-            </w:r>
-            <w:r>
-              <w:rPr>
-                <w:rFonts w:asciiTheme="minorHAnsi" w:eastAsiaTheme="minorHAnsi" w:hAnsiTheme="minorHAnsi" w:cstheme="minorBidi"/>
-                <w:sz w:val="22"/>
-                <w:szCs w:val="22"/>
-              </w:rPr>
-              <w:fldChar w:fldCharType="separate"/>
-            </w:r>
-            <w:r>
-              <w:rPr>
-                <w:noProof/>
-              </w:rPr>
-              <w:t>2</w:t>
-            </w:r>
-            <w:r>
-              <w:rPr>
-                <w:noProof/>
-              </w:rPr>
-              <w:fldChar w:fldCharType="end"/>
-            </w:r>
+            <w:fldSimple w:instr=" SEQ Equation ">
+              <w:r>
+                <w:rPr>
+                  <w:noProof/>
+                </w:rPr>
+                <w:t>2</w:t>
+              </w:r>
+            </w:fldSimple>
             <w:r>
               <w:t>)</w:t>
             </w:r>
@@ -4732,6 +4719,7 @@
     </w:p>
     <w:p>
       <w:r>
+        <w:lastRenderedPageBreak/>
         <w:t>T</w:t>
       </w:r>
       <w:r>
@@ -4985,7 +4973,6 @@
                 <w:rPr>
                   <w:rFonts w:ascii="Cambria Math" w:hAnsi="Cambria Math"/>
                 </w:rPr>
-                <w:lastRenderedPageBreak/>
                 <m:t>q=</m:t>
               </m:r>
               <m:sSup>
@@ -5286,32 +5273,14 @@
             <w:r>
               <w:t>(</w:t>
             </w:r>
-            <w:r>
-              <w:fldChar w:fldCharType="begin"/>
-            </w:r>
-            <w:r>
-              <w:instrText xml:space="preserve"> SEQ Equation </w:instrText>
-            </w:r>
-            <w:r>
-              <w:rPr>
-                <w:rFonts w:asciiTheme="minorHAnsi" w:eastAsiaTheme="minorHAnsi" w:hAnsiTheme="minorHAnsi" w:cstheme="minorBidi"/>
-                <w:sz w:val="22"/>
-                <w:szCs w:val="22"/>
-              </w:rPr>
-              <w:fldChar w:fldCharType="separate"/>
-            </w:r>
-            <w:r>
-              <w:rPr>
-                <w:noProof/>
-              </w:rPr>
-              <w:t>3</w:t>
-            </w:r>
-            <w:r>
-              <w:rPr>
-                <w:noProof/>
-              </w:rPr>
-              <w:fldChar w:fldCharType="end"/>
-            </w:r>
+            <w:fldSimple w:instr=" SEQ Equation ">
+              <w:r>
+                <w:rPr>
+                  <w:noProof/>
+                </w:rPr>
+                <w:t>3</w:t>
+              </w:r>
+            </w:fldSimple>
             <w:r>
               <w:t>)</w:t>
             </w:r>
@@ -5696,32 +5665,14 @@
             <w:r>
               <w:t>(</w:t>
             </w:r>
-            <w:r>
-              <w:fldChar w:fldCharType="begin"/>
-            </w:r>
-            <w:r>
-              <w:instrText xml:space="preserve"> SEQ Equation </w:instrText>
-            </w:r>
-            <w:r>
-              <w:rPr>
-                <w:rFonts w:asciiTheme="minorHAnsi" w:eastAsiaTheme="minorHAnsi" w:hAnsiTheme="minorHAnsi" w:cstheme="minorBidi"/>
-                <w:sz w:val="22"/>
-                <w:szCs w:val="22"/>
-              </w:rPr>
-              <w:fldChar w:fldCharType="separate"/>
-            </w:r>
-            <w:r>
-              <w:rPr>
-                <w:noProof/>
-              </w:rPr>
-              <w:t>4</w:t>
-            </w:r>
-            <w:r>
-              <w:rPr>
-                <w:noProof/>
-              </w:rPr>
-              <w:fldChar w:fldCharType="end"/>
-            </w:r>
+            <w:fldSimple w:instr=" SEQ Equation ">
+              <w:r>
+                <w:rPr>
+                  <w:noProof/>
+                </w:rPr>
+                <w:t>4</w:t>
+              </w:r>
+            </w:fldSimple>
             <w:r>
               <w:t>)</w:t>
             </w:r>
@@ -6033,19 +5984,7 @@
                 <w:rPr>
                   <w:rFonts w:ascii="Cambria Math" w:hAnsi="Cambria Math"/>
                 </w:rPr>
-                <m:t>ρ</m:t>
-              </m:r>
-              <m:r>
-                <w:rPr>
-                  <w:rFonts w:ascii="Cambria Math" w:hAnsi="Cambria Math"/>
-                </w:rPr>
-                <m:t>≈</m:t>
-              </m:r>
-              <m:r>
-                <w:rPr>
-                  <w:rFonts w:ascii="Cambria Math" w:hAnsi="Cambria Math"/>
-                </w:rPr>
-                <m:t>2</m:t>
+                <m:t>ρ≈2</m:t>
               </m:r>
               <m:f>
                 <m:fPr>
@@ -6094,32 +6033,14 @@
             <w:r>
               <w:t>(</w:t>
             </w:r>
-            <w:r>
-              <w:fldChar w:fldCharType="begin"/>
-            </w:r>
-            <w:r>
-              <w:instrText xml:space="preserve"> SEQ Equation </w:instrText>
-            </w:r>
-            <w:r>
-              <w:rPr>
-                <w:rFonts w:asciiTheme="minorHAnsi" w:eastAsiaTheme="minorHAnsi" w:hAnsiTheme="minorHAnsi" w:cstheme="minorBidi"/>
-                <w:sz w:val="22"/>
-                <w:szCs w:val="22"/>
-              </w:rPr>
-              <w:fldChar w:fldCharType="separate"/>
-            </w:r>
-            <w:r>
-              <w:rPr>
-                <w:noProof/>
-              </w:rPr>
-              <w:t>5</w:t>
-            </w:r>
-            <w:r>
-              <w:rPr>
-                <w:noProof/>
-              </w:rPr>
-              <w:fldChar w:fldCharType="end"/>
-            </w:r>
+            <w:fldSimple w:instr=" SEQ Equation ">
+              <w:r>
+                <w:rPr>
+                  <w:noProof/>
+                </w:rPr>
+                <w:t>5</w:t>
+              </w:r>
+            </w:fldSimple>
             <w:r>
               <w:t>)</w:t>
             </w:r>
@@ -6721,7 +6642,7 @@
               <w:rPr>
                 <w:noProof/>
               </w:rPr>
-              <w:t>12</w:t>
+              <w:t>6</w:t>
             </w:r>
             <w:r>
               <w:rPr>
@@ -7498,8 +7419,8 @@
         </w:rPr>
         <w:drawing>
           <wp:inline distT="0" distB="0" distL="0" distR="0">
-            <wp:extent cx="5274945" cy="4224020"/>
-            <wp:effectExtent l="0" t="0" r="1905" b="5080"/>
+            <wp:extent cx="3636000" cy="2912400"/>
+            <wp:effectExtent l="0" t="0" r="3175" b="2540"/>
             <wp:docPr id="16" name="Picture 16" descr="D:\workspace\ruggedsim\manuscript\mean_fitness_tau_u.png"/>
             <wp:cNvGraphicFramePr>
               <a:graphicFrameLocks xmlns:a="http://schemas.openxmlformats.org/drawingml/2006/main" noChangeAspect="1"/>
@@ -7514,7 +7435,7 @@
                     </pic:cNvPicPr>
                   </pic:nvPicPr>
                   <pic:blipFill>
-                    <a:blip r:embed="rId11">
+                    <a:blip r:embed="rId11" cstate="print">
                       <a:extLst>
                         <a:ext uri="{28A0092B-C50C-407E-A947-70E740481C1C}">
                           <a14:useLocalDpi xmlns:a14="http://schemas.microsoft.com/office/drawing/2010/main" val="0"/>
@@ -7529,7 +7450,7 @@
                   <pic:spPr bwMode="auto">
                     <a:xfrm>
                       <a:off x="0" y="0"/>
-                      <a:ext cx="5274945" cy="4224020"/>
+                      <a:ext cx="3636000" cy="2912400"/>
                     </a:xfrm>
                     <a:prstGeom prst="rect">
                       <a:avLst/>
@@ -7772,7 +7693,13 @@
                       <w:rPr>
                         <w:rFonts w:ascii="Cambria Math" w:hAnsi="Cambria Math"/>
                       </w:rPr>
-                      <m:t>NM</m:t>
+                      <m:t>N</m:t>
+                    </m:r>
+                    <m:r>
+                      <w:rPr>
+                        <w:rFonts w:ascii="Cambria Math" w:hAnsi="Cambria Math"/>
+                      </w:rPr>
+                      <m:t>M</m:t>
                     </m:r>
                   </m:sub>
                 </m:sSub>
@@ -7823,11 +7750,7 @@
         <w:t xml:space="preserve"> of mutations</w:t>
       </w:r>
       <w:r>
-        <w:t xml:space="preserve"> that are </w:t>
-      </w:r>
-      <w:r>
-        <w:lastRenderedPageBreak/>
-        <w:t>beneficial</w:t>
+        <w:t xml:space="preserve"> that are beneficial</w:t>
       </w:r>
       <w:r>
         <w:t>; the y-axis is</w:t>
@@ -7985,7 +7908,14 @@
         <w:rPr>
           <w:lang w:bidi="hi-IN"/>
         </w:rPr>
-        <w:t>: if two or more mutations are required for adaptation, but each mutation is deleterious on its own, then adaptation will be very slow.</w:t>
+        <w:t xml:space="preserve">: if two or more mutations are required for adaptation, but each mutation is deleterious on </w:t>
+      </w:r>
+      <w:r>
+        <w:rPr>
+          <w:lang w:bidi="hi-IN"/>
+        </w:rPr>
+        <w:lastRenderedPageBreak/>
+        <w:t>its own, then adaptation will be very slow.</w:t>
       </w:r>
       <w:r>
         <w:rPr>
@@ -8243,7 +8173,7 @@
               <w:rPr>
                 <w:noProof/>
               </w:rPr>
-              <w:t>13</w:t>
+              <w:t>7</w:t>
             </w:r>
             <w:r>
               <w:rPr>
@@ -8403,32 +8333,14 @@
             <w:r>
               <w:t>(</w:t>
             </w:r>
-            <w:r>
-              <w:fldChar w:fldCharType="begin"/>
-            </w:r>
-            <w:r>
-              <w:instrText xml:space="preserve"> SEQ Equation </w:instrText>
-            </w:r>
-            <w:r>
-              <w:rPr>
-                <w:rFonts w:asciiTheme="minorHAnsi" w:eastAsiaTheme="minorHAnsi" w:hAnsiTheme="minorHAnsi" w:cstheme="minorBidi"/>
-                <w:sz w:val="22"/>
-                <w:szCs w:val="22"/>
-              </w:rPr>
-              <w:fldChar w:fldCharType="separate"/>
-            </w:r>
-            <w:r>
-              <w:rPr>
-                <w:noProof/>
-              </w:rPr>
-              <w:t>14</w:t>
-            </w:r>
-            <w:r>
-              <w:rPr>
-                <w:noProof/>
-              </w:rPr>
-              <w:fldChar w:fldCharType="end"/>
-            </w:r>
+            <w:fldSimple w:instr=" SEQ Equation ">
+              <w:r>
+                <w:rPr>
+                  <w:noProof/>
+                </w:rPr>
+                <w:t>8</w:t>
+              </w:r>
+            </w:fldSimple>
             <w:r>
               <w:t>)</w:t>
             </w:r>
@@ -8649,7 +8561,7 @@
               <w:rPr>
                 <w:noProof/>
               </w:rPr>
-              <w:t>15</w:t>
+              <w:t>9</w:t>
             </w:r>
             <w:r>
               <w:rPr>
@@ -9064,12 +8976,31 @@
       </w:r>
     </w:p>
     <w:p>
-      <w:r>
-        <w:rPr>
-          <w:rFonts w:eastAsiaTheme="minorEastAsia"/>
-          <w:lang w:bidi="hi-IN"/>
-        </w:rPr>
-        <w:t xml:space="preserve">These approximations, and therefore these results, depend on </w:t>
+      <w:pPr>
+        <w:rPr>
+          <w:lang w:bidi="hi-IN"/>
+        </w:rPr>
+      </w:pPr>
+      <w:r>
+        <w:rPr>
+          <w:rFonts w:eastAsiaTheme="minorEastAsia"/>
+          <w:lang w:bidi="hi-IN"/>
+        </w:rPr>
+        <w:t xml:space="preserve">These </w:t>
+      </w:r>
+      <w:r>
+        <w:rPr>
+          <w:rFonts w:eastAsiaTheme="minorEastAsia"/>
+          <w:lang w:bidi="hi-IN"/>
+        </w:rPr>
+        <w:t>conclusions</w:t>
+      </w:r>
+      <w:r>
+        <w:rPr>
+          <w:rFonts w:eastAsiaTheme="minorEastAsia"/>
+          <w:lang w:bidi="hi-IN"/>
+        </w:rPr>
+        <w:t xml:space="preserve"> depend on </w:t>
       </w:r>
       <w:r>
         <w:rPr>
@@ -9140,49 +9071,138 @@
           <w:rFonts w:eastAsiaTheme="minorEastAsia"/>
           <w:lang w:bidi="hi-IN"/>
         </w:rPr>
-        <w:t xml:space="preserve"> When </w:t>
-      </w:r>
-      <w:r>
-        <w:rPr>
-          <w:rFonts w:eastAsiaTheme="minorEastAsia"/>
-          <w:lang w:bidi="hi-IN"/>
-        </w:rPr>
-        <w:t>this constraint</w:t>
-      </w:r>
-      <w:r>
-        <w:rPr>
-          <w:rFonts w:eastAsiaTheme="minorEastAsia"/>
-          <w:lang w:bidi="hi-IN"/>
-        </w:rPr>
         <w:t xml:space="preserve"> </w:t>
       </w:r>
       <w:r>
         <w:rPr>
-          <w:rFonts w:eastAsiaTheme="minorEastAsia"/>
-          <w:lang w:bidi="hi-IN"/>
-        </w:rPr>
-        <w:t xml:space="preserve">is </w:t>
-      </w:r>
-      <w:r>
-        <w:rPr>
-          <w:rFonts w:eastAsiaTheme="minorEastAsia"/>
-          <w:lang w:bidi="hi-IN"/>
-        </w:rPr>
-        <w:t>met, the approximations agree with the results of our stochastic simulations</w:t>
-      </w:r>
-      <w:r>
-        <w:rPr>
-          <w:rFonts w:eastAsiaTheme="minorEastAsia"/>
-          <w:lang w:bidi="hi-IN"/>
-        </w:rPr>
+          <w:lang w:bidi="hi-IN"/>
+        </w:rPr>
+        <w:t>Deleterious mutation rates in microbes are generally on the order of 10</w:t>
+      </w:r>
+      <w:r>
+        <w:rPr>
+          <w:vertAlign w:val="superscript"/>
+          <w:lang w:bidi="hi-IN"/>
+        </w:rPr>
+        <w:t>-4</w:t>
+      </w:r>
+      <w:r>
+        <w:rPr>
+          <w:lang w:bidi="hi-IN"/>
+        </w:rPr>
+        <w:t>-10</w:t>
+      </w:r>
+      <w:r>
+        <w:rPr>
+          <w:vertAlign w:val="superscript"/>
+          <w:lang w:bidi="hi-IN"/>
+        </w:rPr>
+        <w:t>-2</w:t>
+      </w:r>
+      <w:r>
+        <w:rPr>
+          <w:lang w:bidi="hi-IN"/>
+        </w:rPr>
+        <w:t xml:space="preserve"> and selection coefficients are between 10</w:t>
+      </w:r>
+      <w:r>
+        <w:rPr>
+          <w:vertAlign w:val="superscript"/>
+          <w:lang w:bidi="hi-IN"/>
+        </w:rPr>
+        <w:t>-1</w:t>
+      </w:r>
+      <w:r>
+        <w:rPr>
+          <w:lang w:bidi="hi-IN"/>
+        </w:rPr>
+        <w:t xml:space="preserve"> and 10</w:t>
+      </w:r>
+      <w:r>
+        <w:rPr>
+          <w:vertAlign w:val="superscript"/>
+          <w:lang w:bidi="hi-IN"/>
+        </w:rPr>
+        <w:t>-2</w:t>
+      </w:r>
+      <w:r>
+        <w:rPr>
+          <w:lang w:bidi="hi-IN"/>
+        </w:rPr>
+        <w:t xml:space="preserve"> (see </w:t>
+      </w:r>
+      <w:r>
+        <w:rPr>
+          <w:lang w:bidi="hi-IN"/>
+        </w:rPr>
+        <w:fldChar w:fldCharType="begin"/>
+      </w:r>
+      <w:r>
+        <w:rPr>
+          <w:lang w:bidi="hi-IN"/>
+        </w:rPr>
+        <w:instrText xml:space="preserve"> REF _Ref358791100 \h </w:instrText>
+      </w:r>
+      <w:r>
+        <w:rPr>
+          <w:lang w:bidi="hi-IN"/>
+        </w:rPr>
+      </w:r>
+      <w:r>
+        <w:rPr>
+          <w:lang w:bidi="hi-IN"/>
+        </w:rPr>
+        <w:fldChar w:fldCharType="separate"/>
+      </w:r>
+      <w:r>
+        <w:t xml:space="preserve">Table </w:t>
+      </w:r>
+      <w:r>
+        <w:rPr>
+          <w:noProof/>
+        </w:rPr>
+        <w:t>1</w:t>
+      </w:r>
+      <w:r>
+        <w:rPr>
+          <w:lang w:bidi="hi-IN"/>
+        </w:rPr>
+        <w:fldChar w:fldCharType="end"/>
+      </w:r>
+      <w:r>
+        <w:rPr>
+          <w:lang w:bidi="hi-IN"/>
+        </w:rPr>
+        <w:t xml:space="preserve">), </w:t>
+      </w:r>
+      <w:r>
+        <w:t xml:space="preserve">so the limit on </w:t>
+      </w:r>
+      <w:r>
+        <w:rPr>
+          <w:i/>
+          <w:iCs/>
+        </w:rPr>
+        <w:t>τ</w:t>
+      </w:r>
+      <w:r>
         <w:t xml:space="preserve"> </w:t>
       </w:r>
       <w:r>
-        <w:rPr>
-          <w:rFonts w:eastAsiaTheme="minorEastAsia"/>
-          <w:lang w:bidi="hi-IN"/>
-        </w:rPr>
-        <w:t>(</w:t>
+        <w:t>is</w:t>
+      </w:r>
+      <w:r>
+        <w:t xml:space="preserve"> between 1 and 1,000</w:t>
+      </w:r>
+      <w:r>
+        <w:t>.</w:t>
+      </w:r>
+      <w:r>
+        <w:rPr>
+          <w:rFonts w:eastAsiaTheme="minorEastAsia"/>
+          <w:lang w:bidi="hi-IN"/>
+        </w:rPr>
+        <w:t xml:space="preserve"> </w:t>
       </w:r>
       <w:r>
         <w:rPr>
@@ -9232,191 +9252,120 @@
           <w:rFonts w:eastAsiaTheme="minorEastAsia"/>
           <w:lang w:bidi="hi-IN"/>
         </w:rPr>
+        <w:t xml:space="preserve"> shows a comparison between the approximations and simulations results in which we do not assume that </w:t>
+      </w:r>
+      <w:proofErr w:type="spellStart"/>
+      <w:r>
+        <w:rPr>
+          <w:rFonts w:ascii="Times New Roman" w:eastAsiaTheme="minorEastAsia" w:hAnsi="Times New Roman" w:cs="Times New Roman"/>
+          <w:i/>
+          <w:iCs/>
+          <w:lang w:bidi="hi-IN"/>
+        </w:rPr>
+        <w:t>τ</w:t>
+      </w:r>
+      <w:r>
+        <w:rPr>
+          <w:rFonts w:eastAsiaTheme="minorEastAsia"/>
+          <w:i/>
+          <w:iCs/>
+          <w:lang w:bidi="hi-IN"/>
+        </w:rPr>
+        <w:t>U</w:t>
+      </w:r>
+      <w:proofErr w:type="spellEnd"/>
+      <w:r>
+        <w:rPr>
+          <w:rFonts w:eastAsiaTheme="minorEastAsia"/>
+          <w:i/>
+          <w:iCs/>
+          <w:lang w:bidi="hi-IN"/>
+        </w:rPr>
+        <w:t>&lt;s</w:t>
+      </w:r>
+      <w:r>
+        <w:rPr>
+          <w:lang w:bidi="hi-IN"/>
+        </w:rPr>
+        <w:t xml:space="preserve"> or </w:t>
+      </w:r>
+      <w:proofErr w:type="gramStart"/>
+      <w:r>
+        <w:rPr>
+          <w:lang w:bidi="hi-IN"/>
+        </w:rPr>
+        <w:t>that individuals</w:t>
+      </w:r>
+      <w:proofErr w:type="gramEnd"/>
+      <w:r>
+        <w:rPr>
+          <w:lang w:bidi="hi-IN"/>
+        </w:rPr>
+        <w:t xml:space="preserve"> with deleterious mutations cannot contribute to adaptation. The result is that the adaptation rate in the simulations is</w:t>
+      </w:r>
+      <w:r>
+        <w:t xml:space="preserve"> slightly lower because as </w:t>
+      </w:r>
+      <w:r>
+        <w:rPr>
+          <w:i/>
+          <w:iCs/>
+        </w:rPr>
+        <w:t>τ</w:t>
+      </w:r>
+      <w:r>
+        <w:t xml:space="preserve"> increases, the double mutant is more likely to appear on a deleterious background (</w:t>
+      </w:r>
+      <w:r>
+        <w:rPr>
+          <w:i/>
+          <w:iCs/>
+        </w:rPr>
+        <w:t>AB/1</w:t>
+      </w:r>
+      <w:r>
+        <w:t xml:space="preserve">), have lower fitness, and go to </w:t>
+      </w:r>
+      <w:r>
+        <w:t xml:space="preserve">extinction rather than </w:t>
+      </w:r>
+      <w:r>
+        <w:t>fixation (</w:t>
+      </w:r>
+      <w:r>
+        <w:fldChar w:fldCharType="begin"/>
+      </w:r>
+      <w:r>
+        <w:instrText xml:space="preserve"> REF _Ref360562760 \h </w:instrText>
+      </w:r>
+      <w:r>
+        <w:instrText xml:space="preserve"> \* MERGEFORMAT </w:instrText>
+      </w:r>
+      <w:r>
+        <w:fldChar w:fldCharType="separate"/>
+      </w:r>
+      <w:r>
+        <w:t>Figure S6</w:t>
+      </w:r>
+      <w:r>
+        <w:fldChar w:fldCharType="end"/>
+      </w:r>
+      <w:r>
         <w:t>)</w:t>
       </w:r>
       <w:r>
         <w:rPr>
-          <w:rFonts w:eastAsiaTheme="minorEastAsia"/>
           <w:lang w:bidi="hi-IN"/>
         </w:rPr>
         <w:t>.</w:t>
       </w:r>
-      <w:r>
-        <w:rPr>
-          <w:rFonts w:eastAsiaTheme="minorEastAsia"/>
-          <w:lang w:bidi="hi-IN"/>
-        </w:rPr>
-        <w:t xml:space="preserve"> </w:t>
-      </w:r>
-      <w:r>
-        <w:rPr>
-          <w:lang w:bidi="hi-IN"/>
-        </w:rPr>
-        <w:t xml:space="preserve">Deleterious </w:t>
-      </w:r>
-      <w:r>
-        <w:rPr>
-          <w:lang w:bidi="hi-IN"/>
-        </w:rPr>
-        <w:t xml:space="preserve">mutation rates in microbes </w:t>
-      </w:r>
-      <w:r>
-        <w:rPr>
-          <w:lang w:bidi="hi-IN"/>
-        </w:rPr>
-        <w:t xml:space="preserve">are </w:t>
-      </w:r>
-      <w:r>
-        <w:rPr>
-          <w:lang w:bidi="hi-IN"/>
-        </w:rPr>
-        <w:t>generally on the order of 10</w:t>
-      </w:r>
-      <w:r>
-        <w:rPr>
-          <w:vertAlign w:val="superscript"/>
-          <w:lang w:bidi="hi-IN"/>
-        </w:rPr>
-        <w:t>-4</w:t>
-      </w:r>
-      <w:r>
-        <w:rPr>
-          <w:lang w:bidi="hi-IN"/>
-        </w:rPr>
-        <w:t>-10</w:t>
-      </w:r>
-      <w:r>
-        <w:rPr>
-          <w:vertAlign w:val="superscript"/>
-          <w:lang w:bidi="hi-IN"/>
-        </w:rPr>
-        <w:t>-2</w:t>
-      </w:r>
-      <w:r>
-        <w:rPr>
-          <w:lang w:bidi="hi-IN"/>
-        </w:rPr>
-        <w:t xml:space="preserve"> and selection coefficients are between 10</w:t>
-      </w:r>
-      <w:r>
-        <w:rPr>
-          <w:vertAlign w:val="superscript"/>
-          <w:lang w:bidi="hi-IN"/>
-        </w:rPr>
-        <w:t>-1</w:t>
-      </w:r>
-      <w:r>
-        <w:rPr>
-          <w:lang w:bidi="hi-IN"/>
-        </w:rPr>
-        <w:t xml:space="preserve"> and 10</w:t>
-      </w:r>
-      <w:r>
-        <w:rPr>
-          <w:vertAlign w:val="superscript"/>
-          <w:lang w:bidi="hi-IN"/>
-        </w:rPr>
-        <w:t>-2</w:t>
-      </w:r>
-      <w:r>
-        <w:rPr>
-          <w:lang w:bidi="hi-IN"/>
-        </w:rPr>
-        <w:t xml:space="preserve"> (</w:t>
-      </w:r>
-      <w:r>
-        <w:rPr>
-          <w:lang w:bidi="hi-IN"/>
-        </w:rPr>
-        <w:t xml:space="preserve">see </w:t>
-      </w:r>
-      <w:r>
-        <w:rPr>
-          <w:lang w:bidi="hi-IN"/>
-        </w:rPr>
-        <w:fldChar w:fldCharType="begin"/>
-      </w:r>
-      <w:r>
-        <w:rPr>
-          <w:lang w:bidi="hi-IN"/>
-        </w:rPr>
-        <w:instrText xml:space="preserve"> REF _Ref358791100 \h </w:instrText>
-      </w:r>
-      <w:r>
-        <w:rPr>
-          <w:lang w:bidi="hi-IN"/>
-        </w:rPr>
-      </w:r>
-      <w:r>
-        <w:rPr>
-          <w:lang w:bidi="hi-IN"/>
-        </w:rPr>
-        <w:fldChar w:fldCharType="separate"/>
-      </w:r>
-      <w:r>
-        <w:t xml:space="preserve">Table </w:t>
-      </w:r>
-      <w:r>
-        <w:rPr>
-          <w:noProof/>
-        </w:rPr>
-        <w:t>1</w:t>
-      </w:r>
-      <w:r>
-        <w:rPr>
-          <w:lang w:bidi="hi-IN"/>
-        </w:rPr>
-        <w:fldChar w:fldCharType="end"/>
-      </w:r>
-      <w:r>
-        <w:rPr>
-          <w:lang w:bidi="hi-IN"/>
-        </w:rPr>
-        <w:t>)</w:t>
-      </w:r>
-      <w:r>
-        <w:rPr>
-          <w:lang w:bidi="hi-IN"/>
-        </w:rPr>
-        <w:t xml:space="preserve">, </w:t>
-      </w:r>
-      <w:r>
-        <w:t xml:space="preserve">so the limit on </w:t>
-      </w:r>
-      <w:r>
-        <w:rPr>
-          <w:i/>
-          <w:iCs/>
-        </w:rPr>
-        <w:t>τ</w:t>
-      </w:r>
-      <w:r>
-        <w:t xml:space="preserve"> </w:t>
-      </w:r>
-      <w:r>
-        <w:t>is</w:t>
-      </w:r>
-      <w:r>
-        <w:t xml:space="preserve"> between 1 and 1,000</w:t>
-      </w:r>
-      <w:r>
-        <w:t xml:space="preserve">. More </w:t>
-      </w:r>
-      <w:r>
-        <w:t>generally, we can expect that if</w:t>
-      </w:r>
-      <w:r>
-        <w:t xml:space="preserve"> selection is strong and mutation rates are low, then CM and SIM wi</w:t>
-      </w:r>
-      <w:r>
-        <w:t xml:space="preserve">ll have an adaptive </w:t>
-      </w:r>
-      <w:r>
-        <w:t>advantage over NM.</w:t>
-      </w:r>
-      <w:r>
-        <w:t xml:space="preserve"> </w:t>
-      </w:r>
+    </w:p>
+    <w:p>
+      <w:pPr>
+        <w:rPr>
+          <w:lang w:bidi="hi-IN"/>
+        </w:rPr>
+      </w:pPr>
     </w:p>
     <w:p>
       <w:pPr>
@@ -9429,10 +9378,10 @@
         </w:rPr>
         <w:lastRenderedPageBreak/>
         <w:drawing>
-          <wp:inline distT="0" distB="0" distL="0" distR="0" wp14:anchorId="764EC323" wp14:editId="46A10C67">
-            <wp:extent cx="5274945" cy="4224020"/>
-            <wp:effectExtent l="0" t="0" r="1905" b="5080"/>
-            <wp:docPr id="7" name="Picture 7" descr="D:\workspace\ruggedsim\manuscript\log_adaptation_s_0.05_logN_6.png"/>
+          <wp:inline distT="0" distB="0" distL="0" distR="0">
+            <wp:extent cx="3636000" cy="2912400"/>
+            <wp:effectExtent l="0" t="0" r="3175" b="2540"/>
+            <wp:docPr id="8" name="Picture 8" descr="D:\workspace\ruggedsim\manuscript\adaptation_rate_pop1e6_s_0.05_logN_6.png"/>
             <wp:cNvGraphicFramePr>
               <a:graphicFrameLocks xmlns:a="http://schemas.openxmlformats.org/drawingml/2006/main" noChangeAspect="1"/>
             </wp:cNvGraphicFramePr>
@@ -9440,7 +9389,7 @@
               <a:graphicData uri="http://schemas.openxmlformats.org/drawingml/2006/picture">
                 <pic:pic xmlns:pic="http://schemas.openxmlformats.org/drawingml/2006/picture">
                   <pic:nvPicPr>
-                    <pic:cNvPr id="0" name="Picture 2" descr="D:\workspace\ruggedsim\manuscript\log_adaptation_s_0.05_logN_6.png"/>
+                    <pic:cNvPr id="0" name="Picture 5" descr="D:\workspace\ruggedsim\manuscript\adaptation_rate_pop1e6_s_0.05_logN_6.png"/>
                     <pic:cNvPicPr>
                       <a:picLocks noChangeAspect="1" noChangeArrowheads="1"/>
                     </pic:cNvPicPr>
@@ -9461,7 +9410,7 @@
                   <pic:spPr bwMode="auto">
                     <a:xfrm>
                       <a:off x="0" y="0"/>
-                      <a:ext cx="5274945" cy="4224020"/>
+                      <a:ext cx="3636000" cy="2912400"/>
                     </a:xfrm>
                     <a:prstGeom prst="rect">
                       <a:avLst/>
@@ -9549,7 +9498,10 @@
         <w:t>omplex adaptation with three mutational strategies.</w:t>
       </w:r>
       <w:r>
-        <w:t xml:space="preserve"> The figure shows the waiting time for adaptation (the inverse of the adaptation time </w:t>
+        <w:t xml:space="preserve"> The figure shows the adaptation </w:t>
+      </w:r>
+      <w:r>
+        <w:t xml:space="preserve">rate </w:t>
       </w:r>
       <w:r>
         <w:rPr>
@@ -9557,9 +9509,6 @@
           <w:iCs/>
         </w:rPr>
         <w:t>ν</w:t>
-      </w:r>
-      <w:r>
-        <w:t>)</w:t>
       </w:r>
       <w:r>
         <w:t xml:space="preserve"> as a function of </w:t>
@@ -9651,7 +9600,7 @@
         <w:t xml:space="preserve">=1) is normal mutagenesis; </w:t>
       </w:r>
       <w:r>
-        <w:t>CM (dashed red with circles) is</w:t>
+        <w:t>CM (red with circles) is</w:t>
       </w:r>
       <w:r>
         <w:t xml:space="preserve"> constitutive mutagenesis; SIM</w:t>
@@ -9660,19 +9609,36 @@
         <w:t xml:space="preserve"> (solid blue with </w:t>
       </w:r>
       <w:r>
-        <w:t>triangles</w:t>
+        <w:t>squares</w:t>
       </w:r>
       <w:r>
         <w:t>) is stress-induced mutagenesis</w:t>
       </w:r>
       <w:r>
+        <w:t xml:space="preserve">; </w:t>
+      </w:r>
+      <w:proofErr w:type="spellStart"/>
+      <w:r>
+        <w:t>SIMe</w:t>
+      </w:r>
+      <w:proofErr w:type="spellEnd"/>
+      <w:r>
+        <w:t xml:space="preserve"> (dashed green with triangles) is stress-induced mutagenesis with environmental stress</w:t>
+      </w:r>
+      <w:r>
         <w:t>.</w:t>
       </w:r>
       <w:r>
         <w:t xml:space="preserve"> </w:t>
       </w:r>
       <w:r>
-        <w:t xml:space="preserve">Lines are analytic approximations, </w:t>
+        <w:t xml:space="preserve">Lines are analytic </w:t>
+      </w:r>
+      <w:r>
+        <w:t>approximations;</w:t>
+      </w:r>
+      <w:r>
+        <w:t xml:space="preserve"> </w:t>
       </w:r>
       <w:r>
         <w:t xml:space="preserve">markers </w:t>
@@ -9684,6 +9650,9 @@
         <w:t xml:space="preserve"> </w:t>
       </w:r>
       <w:r>
+        <w:t xml:space="preserve">the </w:t>
+      </w:r>
+      <w:r>
         <w:t xml:space="preserve">means </w:t>
       </w:r>
       <w:r>
@@ -9696,13 +9665,16 @@
         <w:t>simulations results</w:t>
       </w:r>
       <w:r>
-        <w:t xml:space="preserve"> and error bars are </w:t>
-      </w:r>
-      <w:r>
-        <w:t>standard error of the mean (at least 13</w:t>
-      </w:r>
-      <w:r>
-        <w:t>0 simulations per point)</w:t>
+        <w:t xml:space="preserve"> </w:t>
+      </w:r>
+      <w:r>
+        <w:t xml:space="preserve">(at least </w:t>
+      </w:r>
+      <w:r>
+        <w:t>1000</w:t>
+      </w:r>
+      <w:r>
+        <w:t xml:space="preserve"> simulations per point)</w:t>
       </w:r>
       <w:r>
         <w:t>.</w:t>
@@ -9717,7 +9689,19 @@
         <w:t>.</w:t>
       </w:r>
       <w:r>
-        <w:t xml:space="preserve"> The figure shows that the adaptation time decreases as a function of </w:t>
+        <w:t xml:space="preserve"> </w:t>
+      </w:r>
+      <w:r>
+        <w:t>T</w:t>
+      </w:r>
+      <w:r>
+        <w:t xml:space="preserve">he adaptation </w:t>
+      </w:r>
+      <w:r>
+        <w:t xml:space="preserve">rate </w:t>
+      </w:r>
+      <w:r>
+        <w:t xml:space="preserve">decreases as a function of </w:t>
       </w:r>
       <w:r>
         <w:rPr>
@@ -9766,7 +9750,10 @@
         <w:rPr>
           <w:noProof/>
         </w:rPr>
-        <w:t>15</w:t>
+        <w:t>9</w:t>
+      </w:r>
+      <w:r>
+        <w:t>-</w:t>
       </w:r>
       <w:r>
         <w:fldChar w:fldCharType="end"/>
@@ -9781,13 +9768,10 @@
         <w:fldChar w:fldCharType="separate"/>
       </w:r>
       <w:r>
-        <w:t>-</w:t>
-      </w:r>
-      <w:r>
         <w:rPr>
           <w:noProof/>
         </w:rPr>
-        <w:t>16</w:t>
+        <w:t>10</w:t>
       </w:r>
       <w:r>
         <w:fldChar w:fldCharType="end"/>
@@ -10333,11 +10317,7 @@
         <w:t>mainly</w:t>
       </w:r>
       <w:r>
-        <w:t xml:space="preserve"> depends on the </w:t>
-      </w:r>
-      <w:r>
-        <w:lastRenderedPageBreak/>
-        <w:t>mutation rate of fit individuals</w:t>
+        <w:t xml:space="preserve"> depends on the mutation rate of fit individuals</w:t>
       </w:r>
       <w:r>
         <w:t>.</w:t>
@@ -10356,10 +10336,7 @@
         <w:t>=</w:t>
       </w:r>
       <w:r>
-        <w:t xml:space="preserve">100 </w:t>
-      </w:r>
-      <w:r>
-        <w:t xml:space="preserve">is higher by </w:t>
+        <w:t xml:space="preserve">100 is higher by </w:t>
       </w:r>
       <w:r>
         <w:rPr>
@@ -10395,10 +10372,11 @@
         <w:rPr>
           <w:noProof/>
         </w:rPr>
+        <w:lastRenderedPageBreak/>
         <w:drawing>
           <wp:inline distT="0" distB="0" distL="0" distR="0" wp14:anchorId="2B659A78" wp14:editId="73E3B945">
-            <wp:extent cx="5274945" cy="4224020"/>
-            <wp:effectExtent l="0" t="0" r="1905" b="5080"/>
+            <wp:extent cx="3636000" cy="2912400"/>
+            <wp:effectExtent l="0" t="0" r="3175" b="2540"/>
             <wp:docPr id="5" name="Picture 5" descr="D:\workspace\ruggedsim\manuscript\tradeoff_s_0.05_logN_6.png"/>
             <wp:cNvGraphicFramePr>
               <a:graphicFrameLocks xmlns:a="http://schemas.openxmlformats.org/drawingml/2006/main" noChangeAspect="1"/>
@@ -10428,7 +10406,7 @@
                   <pic:spPr bwMode="auto">
                     <a:xfrm>
                       <a:off x="0" y="0"/>
-                      <a:ext cx="5274945" cy="4224020"/>
+                      <a:ext cx="3636000" cy="2912400"/>
                     </a:xfrm>
                     <a:prstGeom prst="rect">
                       <a:avLst/>
@@ -11370,7 +11348,7 @@
               <w:rPr>
                 <w:noProof/>
               </w:rPr>
-              <w:t>16</w:t>
+              <w:t>10</w:t>
             </w:r>
             <w:r>
               <w:rPr>
@@ -11661,38 +11639,22 @@
             </w:tcBorders>
           </w:tcPr>
           <w:p>
+            <w:bookmarkStart w:id="17" w:name="_Ref361310097"/>
             <w:r>
               <w:t>(</w:t>
             </w:r>
-            <w:r>
-              <w:fldChar w:fldCharType="begin"/>
-            </w:r>
-            <w:r>
-              <w:instrText xml:space="preserve"> SEQ Equation </w:instrText>
-            </w:r>
-            <w:r>
-              <w:rPr>
-                <w:rFonts w:asciiTheme="minorHAnsi" w:eastAsiaTheme="minorHAnsi" w:hAnsiTheme="minorHAnsi" w:cstheme="minorBidi"/>
-                <w:sz w:val="22"/>
-                <w:szCs w:val="22"/>
-              </w:rPr>
-              <w:fldChar w:fldCharType="separate"/>
-            </w:r>
-            <w:r>
-              <w:rPr>
-                <w:noProof/>
-              </w:rPr>
-              <w:t>11</w:t>
-            </w:r>
-            <w:r>
-              <w:rPr>
-                <w:noProof/>
-              </w:rPr>
-              <w:fldChar w:fldCharType="end"/>
-            </w:r>
+            <w:fldSimple w:instr=" SEQ Equation ">
+              <w:r>
+                <w:rPr>
+                  <w:noProof/>
+                </w:rPr>
+                <w:t>11</w:t>
+              </w:r>
+            </w:fldSimple>
             <w:r>
               <w:t>)</w:t>
             </w:r>
+            <w:bookmarkEnd w:id="17"/>
           </w:p>
         </w:tc>
       </w:tr>
@@ -11725,7 +11687,11 @@
         <w:t>the rest of the population</w:t>
       </w:r>
       <w:r>
-        <w:t xml:space="preserve">, which confers an additional selective advantage to the double mutants. This </w:t>
+        <w:t xml:space="preserve">, which confers an additional selective advantage to the double mutants. </w:t>
+      </w:r>
+      <w:r>
+        <w:lastRenderedPageBreak/>
+        <w:t xml:space="preserve">This </w:t>
       </w:r>
       <w:r>
         <w:t>advantage</w:t>
@@ -12858,7 +12824,6 @@
         <w:rPr>
           <w:lang w:bidi="hi-IN"/>
         </w:rPr>
-        <w:lastRenderedPageBreak/>
         <w:t xml:space="preserve">generation of beneficial mutations can lead to the evolution of stress-induced mutagenesis, at least in asexual population </w:t>
       </w:r>
       <w:r>
@@ -13064,7 +13029,15 @@
           <w:noProof/>
           <w:lang w:bidi="hi-IN"/>
         </w:rPr>
-        <w:t>(Moore and Tonsor 1994; Gavrilets 1996; Coyne et al. 2000; Whitlock and Phillips 2000)</w:t>
+        <w:t xml:space="preserve">(Moore and Tonsor 1994; Gavrilets 1996; Coyne et al. 2000; Whitlock and Phillips </w:t>
+      </w:r>
+      <w:r>
+        <w:rPr>
+          <w:noProof/>
+          <w:lang w:bidi="hi-IN"/>
+        </w:rPr>
+        <w:lastRenderedPageBreak/>
+        <w:t>2000)</w:t>
       </w:r>
       <w:r>
         <w:rPr>
@@ -13450,14 +13423,14 @@
           <w:numId w:val="0"/>
         </w:numPr>
       </w:pPr>
-      <w:bookmarkStart w:id="17" w:name="_Ref360528371"/>
-      <w:bookmarkStart w:id="18" w:name="_Ref360527938"/>
+      <w:bookmarkStart w:id="18" w:name="_Ref360528371"/>
+      <w:bookmarkStart w:id="19" w:name="_Ref360527938"/>
       <w:r>
         <w:t>Appendix 1</w:t>
       </w:r>
-      <w:bookmarkEnd w:id="17"/>
+      <w:bookmarkEnd w:id="18"/>
     </w:p>
-    <w:bookmarkEnd w:id="18"/>
+    <w:bookmarkEnd w:id="19"/>
     <w:p>
       <w:pPr>
         <w:rPr>
@@ -14135,7 +14108,6 @@
           <w:rFonts w:eastAsiaTheme="minorEastAsia"/>
           <w:lang w:bidi="hi-IN"/>
         </w:rPr>
-        <w:lastRenderedPageBreak/>
         <w:t>where</w:t>
       </w:r>
       <w:proofErr w:type="gramEnd"/>
@@ -16277,11 +16249,11 @@
         </w:numPr>
         <w:ind w:left="357" w:hanging="357"/>
       </w:pPr>
-      <w:bookmarkStart w:id="19" w:name="_Ref360530640"/>
+      <w:bookmarkStart w:id="20" w:name="_Ref360530640"/>
       <w:r>
         <w:t>Appendix 2</w:t>
       </w:r>
-      <w:bookmarkEnd w:id="19"/>
+      <w:bookmarkEnd w:id="20"/>
     </w:p>
     <w:p>
       <w:r>
@@ -16670,13 +16642,7 @@
               <w:rPr>
                 <w:rFonts w:ascii="Cambria Math" w:hAnsi="Cambria Math"/>
               </w:rPr>
-              <m:t>+</m:t>
-            </m:r>
-            <m:r>
-              <w:rPr>
-                <w:rFonts w:ascii="Cambria Math" w:hAnsi="Cambria Math"/>
-              </w:rPr>
-              <m:t>2</m:t>
+              <m:t>+2</m:t>
             </m:r>
             <m:sSup>
               <m:sSupPr>
@@ -16866,13 +16832,7 @@
               <w:rPr>
                 <w:rFonts w:ascii="Cambria Math" w:hAnsi="Cambria Math"/>
               </w:rPr>
-              <m:t>+</m:t>
-            </m:r>
-            <m:r>
-              <w:rPr>
-                <w:rFonts w:ascii="Cambria Math" w:hAnsi="Cambria Math"/>
-              </w:rPr>
-              <m:t>2</m:t>
+              <m:t>+2</m:t>
             </m:r>
             <m:d>
               <m:dPr>
@@ -17044,7 +17004,6 @@
     </w:p>
     <w:p>
       <w:r>
-        <w:lastRenderedPageBreak/>
         <w:t>Now, we assume</w:t>
       </w:r>
       <w:r>
@@ -17585,13 +17544,7 @@
               <w:rPr>
                 <w:rFonts w:ascii="Cambria Math" w:hAnsi="Cambria Math"/>
               </w:rPr>
-              <m:t>+</m:t>
-            </m:r>
-            <m:r>
-              <w:rPr>
-                <w:rFonts w:ascii="Cambria Math" w:hAnsi="Cambria Math"/>
-              </w:rPr>
-              <m:t>2τ</m:t>
+              <m:t>+2τ</m:t>
             </m:r>
             <m:sSup>
               <m:sSupPr>
@@ -17775,13 +17728,7 @@
               <w:rPr>
                 <w:rFonts w:ascii="Cambria Math" w:hAnsi="Cambria Math"/>
               </w:rPr>
-              <m:t>+</m:t>
-            </m:r>
-            <m:r>
-              <w:rPr>
-                <w:rFonts w:ascii="Cambria Math" w:hAnsi="Cambria Math"/>
-              </w:rPr>
-              <m:t>2τ</m:t>
+              <m:t>+2τ</m:t>
             </m:r>
             <m:d>
               <m:dPr>
@@ -18053,6 +18000,7 @@
     </w:p>
     <w:p>
       <w:r>
+        <w:lastRenderedPageBreak/>
         <w:t xml:space="preserve">The last approximation assumes that </w:t>
       </w:r>
       <w:proofErr w:type="gramStart"/>
@@ -18226,13 +18174,7 @@
               <w:rPr>
                 <w:rFonts w:ascii="Cambria Math" w:hAnsi="Cambria Math"/>
               </w:rPr>
-              <m:t>2τ+</m:t>
-            </m:r>
-            <m:r>
-              <w:rPr>
-                <w:rFonts w:ascii="Cambria Math" w:hAnsi="Cambria Math"/>
-              </w:rPr>
-              <m:t>s-U</m:t>
+              <m:t>2τ+s-U</m:t>
             </m:r>
             <m:d>
               <m:dPr>
@@ -18708,11 +18650,11 @@
         </w:numPr>
         <w:ind w:left="357" w:hanging="357"/>
       </w:pPr>
-      <w:bookmarkStart w:id="20" w:name="_Ref360530760"/>
+      <w:bookmarkStart w:id="21" w:name="_Ref360530760"/>
       <w:r>
         <w:t>Appendix 3</w:t>
       </w:r>
-      <w:bookmarkEnd w:id="20"/>
+      <w:bookmarkEnd w:id="21"/>
     </w:p>
     <w:p>
       <w:pPr>
@@ -19221,7 +19163,6 @@
     </w:p>
     <w:p>
       <w:r>
-        <w:lastRenderedPageBreak/>
         <w:t xml:space="preserve">Assuming </w:t>
       </w:r>
       <w:proofErr w:type="spellStart"/>
@@ -19239,7 +19180,7 @@
       <w:r>
         <w:t>is</w:t>
       </w:r>
-      <w:bookmarkStart w:id="21" w:name="_Ref360534049"/>
+      <w:bookmarkStart w:id="22" w:name="_Ref360534049"/>
       <w:r>
         <w:t xml:space="preserve"> small we can simplify this to the </w:t>
       </w:r>
@@ -19280,7 +19221,7 @@
       <w:r>
         <w:t>Appendix 4</w:t>
       </w:r>
-      <w:bookmarkEnd w:id="21"/>
+      <w:bookmarkEnd w:id="22"/>
     </w:p>
     <w:p>
       <w:pPr>
@@ -19777,6 +19718,7 @@
           <w:rFonts w:eastAsiaTheme="minorEastAsia"/>
           <w:lang w:bidi="hi-IN"/>
         </w:rPr>
+        <w:lastRenderedPageBreak/>
         <w:t>Plugging that in the fixation probability:</w:t>
       </w:r>
     </w:p>
@@ -20143,14 +20085,7 @@
                 <w:rFonts w:ascii="Cambria Math" w:eastAsiaTheme="minorEastAsia" w:hAnsi="Cambria Math"/>
                 <w:lang w:bidi="hi-IN"/>
               </w:rPr>
-              <m:t>1</m:t>
-            </m:r>
-            <m:r>
-              <w:rPr>
-                <w:rFonts w:ascii="Cambria Math" w:eastAsiaTheme="minorEastAsia" w:hAnsi="Cambria Math"/>
-                <w:lang w:bidi="hi-IN"/>
-              </w:rPr>
-              <m:t>-</m:t>
+              <m:t>1-</m:t>
             </m:r>
             <m:sSup>
               <m:sSupPr>
@@ -20397,14 +20332,7 @@
             <w:rFonts w:ascii="Cambria Math" w:eastAsiaTheme="minorEastAsia" w:hAnsi="Cambria Math"/>
             <w:lang w:bidi="hi-IN"/>
           </w:rPr>
-          <m:t>≈ρ+</m:t>
-        </m:r>
-        <m:r>
-          <w:rPr>
-            <w:rFonts w:ascii="Cambria Math" w:eastAsiaTheme="minorEastAsia" w:hAnsi="Cambria Math"/>
-            <w:lang w:bidi="hi-IN"/>
-          </w:rPr>
-          <m:t>2</m:t>
+          <m:t>≈ρ+2</m:t>
         </m:r>
         <m:f>
           <m:fPr>
@@ -21140,7 +21068,6 @@
         <w:pStyle w:val="Heading1"/>
       </w:pPr>
       <w:r>
-        <w:lastRenderedPageBreak/>
         <w:t xml:space="preserve">Supporting </w:t>
       </w:r>
       <w:r>
@@ -21166,10 +21093,10 @@
           <w:noProof/>
         </w:rPr>
         <w:drawing>
-          <wp:inline distT="0" distB="0" distL="0" distR="0" wp14:anchorId="62A9D8A2" wp14:editId="28E8B072">
-            <wp:extent cx="5274945" cy="4224020"/>
-            <wp:effectExtent l="0" t="0" r="1905" b="5080"/>
-            <wp:docPr id="9" name="Picture 9" descr="D:\workspace\ruggedsim\manuscript\log_appearance_s_0.05_logN_6.png"/>
+          <wp:inline distT="0" distB="0" distL="0" distR="0">
+            <wp:extent cx="3636000" cy="2912400"/>
+            <wp:effectExtent l="0" t="0" r="3175" b="2540"/>
+            <wp:docPr id="11" name="Picture 11" descr="D:\workspace\ruggedsim\manuscript\appearance_time_pop1e6_s_0.05_logN_6.png"/>
             <wp:cNvGraphicFramePr>
               <a:graphicFrameLocks xmlns:a="http://schemas.openxmlformats.org/drawingml/2006/main" noChangeAspect="1"/>
             </wp:cNvGraphicFramePr>
@@ -21177,7 +21104,7 @@
               <a:graphicData uri="http://schemas.openxmlformats.org/drawingml/2006/picture">
                 <pic:pic xmlns:pic="http://schemas.openxmlformats.org/drawingml/2006/picture">
                   <pic:nvPicPr>
-                    <pic:cNvPr id="0" name="Picture 3" descr="D:\workspace\ruggedsim\manuscript\log_appearance_s_0.05_logN_6.png"/>
+                    <pic:cNvPr id="0" name="Picture 7" descr="D:\workspace\ruggedsim\manuscript\appearance_time_pop1e6_s_0.05_logN_6.png"/>
                     <pic:cNvPicPr>
                       <a:picLocks noChangeAspect="1" noChangeArrowheads="1"/>
                     </pic:cNvPicPr>
@@ -21198,7 +21125,7 @@
                   <pic:spPr bwMode="auto">
                     <a:xfrm>
                       <a:off x="0" y="0"/>
-                      <a:ext cx="5274945" cy="4224020"/>
+                      <a:ext cx="3636000" cy="2912400"/>
                     </a:xfrm>
                     <a:prstGeom prst="rect">
                       <a:avLst/>
@@ -21223,7 +21150,7 @@
           <w:bCs/>
         </w:rPr>
       </w:pPr>
-      <w:bookmarkStart w:id="22" w:name="_Ref360183807"/>
+      <w:bookmarkStart w:id="23" w:name="_Ref360183807"/>
       <w:r>
         <w:rPr>
           <w:b/>
@@ -21275,7 +21202,7 @@
         </w:rPr>
         <w:fldChar w:fldCharType="end"/>
       </w:r>
-      <w:bookmarkEnd w:id="22"/>
+      <w:bookmarkEnd w:id="23"/>
       <w:r>
         <w:rPr>
           <w:b/>
@@ -21319,7 +21246,13 @@
         <w:t>τ</w:t>
       </w:r>
       <w:r>
-        <w:t xml:space="preserve"> the mutation rate increase in a rugged fitness landscape with two bi-allelic loci (</w:t>
+        <w:t xml:space="preserve"> the mutation rate </w:t>
+      </w:r>
+      <w:r>
+        <w:t xml:space="preserve">fold </w:t>
+      </w:r>
+      <w:r>
+        <w:t>increase in a rugged fitness landscape with two bi-allelic loci (</w:t>
       </w:r>
       <w:r>
         <w:rPr>
@@ -21389,7 +21322,25 @@
         <w:t>τ</w:t>
       </w:r>
       <w:r>
-        <w:t xml:space="preserve">=1) is normal mutagenesis; CM (dashed red with circles) is constitutive mutagenesis; SIM (solid blue with triangles) is stress-induced mutagenesis. Lines are analytic approximations, markers are means of stochastic simulations results and error bars are standard error of the mean (at least 130 simulations per point). Both axes are in log scale. The figure shows that the appearance time decreases as a function of </w:t>
+        <w:t>=1) is normal mutagenesis; CM (dashed red with circles) is constitutive mutagenesis; SIM (solid blue with triangles) is stress-induced mutagenesis. Lines are analytic approximations</w:t>
+      </w:r>
+      <w:r>
+        <w:t>;</w:t>
+      </w:r>
+      <w:r>
+        <w:t xml:space="preserve"> markers are means of stochastic simulations results and error bars are standard error of the mean (at least 1</w:t>
+      </w:r>
+      <w:r>
+        <w:t>,00</w:t>
+      </w:r>
+      <w:r>
+        <w:t xml:space="preserve">0 simulations per point). Both axes are in log scale. </w:t>
+      </w:r>
+      <w:r>
+        <w:t>T</w:t>
+      </w:r>
+      <w:r>
+        <w:t xml:space="preserve">he appearance time decreases as a function of </w:t>
       </w:r>
       <w:r>
         <w:rPr>
@@ -21505,10 +21456,10 @@
         </w:rPr>
         <w:lastRenderedPageBreak/>
         <w:drawing>
-          <wp:inline distT="0" distB="0" distL="0" distR="0">
-            <wp:extent cx="2519819" cy="5040000"/>
-            <wp:effectExtent l="0" t="0" r="0" b="8255"/>
-            <wp:docPr id="15" name="Picture 15" descr="D:\workspace\ruggedsim\manuscript\fixation_regression_in_three_s_0.05_logN_6.png"/>
+          <wp:inline distT="0" distB="0" distL="0" distR="0" wp14:anchorId="2289AF86" wp14:editId="171F6A5F">
+            <wp:extent cx="2188800" cy="4374000"/>
+            <wp:effectExtent l="0" t="0" r="2540" b="7620"/>
+            <wp:docPr id="6" name="Picture 6" descr="D:\workspace\ruggedsim\manuscript\fixation_regression_pop1e6_s_0.05_logN_6.png"/>
             <wp:cNvGraphicFramePr>
               <a:graphicFrameLocks xmlns:a="http://schemas.openxmlformats.org/drawingml/2006/main" noChangeAspect="1"/>
             </wp:cNvGraphicFramePr>
@@ -21516,7 +21467,7 @@
               <a:graphicData uri="http://schemas.openxmlformats.org/drawingml/2006/picture">
                 <pic:pic xmlns:pic="http://schemas.openxmlformats.org/drawingml/2006/picture">
                   <pic:nvPicPr>
-                    <pic:cNvPr id="0" name="Picture 9" descr="D:\workspace\ruggedsim\manuscript\fixation_regression_in_three_s_0.05_logN_6.png"/>
+                    <pic:cNvPr id="0" name="Picture 4" descr="D:\workspace\ruggedsim\manuscript\fixation_regression_pop1e6_s_0.05_logN_6.png"/>
                     <pic:cNvPicPr>
                       <a:picLocks noChangeAspect="1" noChangeArrowheads="1"/>
                     </pic:cNvPicPr>
@@ -21537,7 +21488,7 @@
                   <pic:spPr bwMode="auto">
                     <a:xfrm>
                       <a:off x="0" y="0"/>
-                      <a:ext cx="2519819" cy="5040000"/>
+                      <a:ext cx="2188800" cy="4374000"/>
                     </a:xfrm>
                     <a:prstGeom prst="rect">
                       <a:avLst/>
@@ -21558,7 +21509,7 @@
       <w:pPr>
         <w:pStyle w:val="FigureLegend"/>
       </w:pPr>
-      <w:bookmarkStart w:id="23" w:name="_Ref360562760"/>
+      <w:bookmarkStart w:id="24" w:name="_Ref360562760"/>
       <w:r>
         <w:rPr>
           <w:b/>
@@ -21610,7 +21561,7 @@
         </w:rPr>
         <w:fldChar w:fldCharType="end"/>
       </w:r>
-      <w:bookmarkEnd w:id="23"/>
+      <w:bookmarkEnd w:id="24"/>
       <w:r>
         <w:rPr>
           <w:b/>
@@ -21626,17 +21577,7 @@
         <w:t>probability</w:t>
       </w:r>
       <w:r>
-        <w:rPr>
-          <w:b/>
-          <w:bCs/>
-        </w:rPr>
-        <w:t>.</w:t>
-      </w:r>
-      <w:r>
-        <w:t xml:space="preserve"> The </w:t>
-      </w:r>
-      <w:r>
-        <w:t xml:space="preserve">fixation probability </w:t>
+        <w:t xml:space="preserve"> </w:t>
       </w:r>
       <w:r>
         <w:t xml:space="preserve">of </w:t>
@@ -21645,7 +21586,10 @@
         <w:t>the</w:t>
       </w:r>
       <w:r>
-        <w:t xml:space="preserve"> double mutant </w:t>
+        <w:t xml:space="preserve"> double mutant</w:t>
+      </w:r>
+      <w:r>
+        <w:t xml:space="preserve"> </w:t>
       </w:r>
       <w:r>
         <w:rPr>
@@ -21655,6 +21599,22 @@
         <w:t>AB</w:t>
       </w:r>
       <w:r>
+        <w:t xml:space="preserve"> </w:t>
+      </w:r>
+      <w:r>
+        <w:t xml:space="preserve">as a function of </w:t>
+      </w:r>
+      <w:r>
+        <w:rPr>
+          <w:i/>
+          <w:iCs/>
+        </w:rPr>
+        <w:t>τ</w:t>
+      </w:r>
+      <w:r>
+        <w:t xml:space="preserve"> the mutation rate fold increase</w:t>
+      </w:r>
+      <w:r>
         <w:t xml:space="preserve"> with three mutational strategies: </w:t>
       </w:r>
       <w:r>
@@ -21703,34 +21663,29 @@
         <w:t xml:space="preserve"> panel in</w:t>
       </w:r>
       <w:r>
-        <w:t xml:space="preserve"> green). Dashed lines are the analytic approximations, </w:t>
-      </w:r>
-      <w:r>
-        <w:t xml:space="preserve">circles are the </w:t>
-      </w:r>
-      <w:r>
-        <w:t xml:space="preserve">fixation </w:t>
-      </w:r>
-      <w:r>
-        <w:t>probability estimation</w:t>
-      </w:r>
-      <w:r>
-        <w:t>s</w:t>
-      </w:r>
-      <w:r>
-        <w:t xml:space="preserve"> from</w:t>
-      </w:r>
-      <w:r>
-        <w:t xml:space="preserve"> simulation results,</w:t>
-      </w:r>
-      <w:r>
-        <w:t xml:space="preserve"> error bars are 95% confidence intervals (computed using bootstrap)</w:t>
-      </w:r>
-      <w:proofErr w:type="gramStart"/>
-      <w:r>
-        <w:t>,</w:t>
-      </w:r>
-      <w:proofErr w:type="gramEnd"/>
+        <w:t xml:space="preserve"> green). Dashed lines are the analytic</w:t>
+      </w:r>
+      <w:r>
+        <w:t xml:space="preserve"> approximations;</w:t>
+      </w:r>
+      <w:r>
+        <w:t xml:space="preserve"> </w:t>
+      </w:r>
+      <w:r>
+        <w:t xml:space="preserve">black error bars represent </w:t>
+      </w:r>
+      <w:r>
+        <w:t>simulation results</w:t>
+      </w:r>
+      <w:r>
+        <w:t xml:space="preserve"> with</w:t>
+      </w:r>
+      <w:r>
+        <w:t xml:space="preserve"> 95% confidence intervals (computed using bootstrap)</w:t>
+      </w:r>
+      <w:r>
+        <w:t>;</w:t>
+      </w:r>
       <w:r>
         <w:t xml:space="preserve"> solid lines </w:t>
       </w:r>
@@ -21741,7 +21696,7 @@
         <w:t xml:space="preserve">the </w:t>
       </w:r>
       <w:r>
-        <w:t xml:space="preserve">GLM </w:t>
+        <w:t xml:space="preserve">logistic </w:t>
       </w:r>
       <w:r>
         <w:t>regression</w:t>
@@ -21750,7 +21705,10 @@
         <w:t xml:space="preserve"> </w:t>
       </w:r>
       <w:r>
-        <w:t xml:space="preserve">predictions computed </w:t>
+        <w:t xml:space="preserve">lines </w:t>
+      </w:r>
+      <w:r>
+        <w:t xml:space="preserve">computed </w:t>
       </w:r>
       <w:r>
         <w:t xml:space="preserve">from </w:t>
@@ -21759,17 +21717,50 @@
         <w:t>the simulation results</w:t>
       </w:r>
       <w:r>
-        <w:t xml:space="preserve"> with the inverse link function</w:t>
-      </w:r>
-      <w:r>
-        <w:t>. Only SIM</w:t>
-      </w:r>
-      <w:r>
-        <w:rPr>
-          <w:vertAlign w:val="subscript"/>
-        </w:rPr>
-        <w:t>E</w:t>
-      </w:r>
+        <w:t xml:space="preserve">. High values of </w:t>
+      </w:r>
+      <w:r>
+        <w:rPr>
+          <w:i/>
+          <w:iCs/>
+        </w:rPr>
+        <w:t>τ</w:t>
+      </w:r>
+      <w:r>
+        <w:rPr>
+          <w:i/>
+          <w:iCs/>
+        </w:rPr>
+        <w:t xml:space="preserve"> </w:t>
+      </w:r>
+      <w:r>
+        <w:t xml:space="preserve">cause reduction in the fixation probability in the simulations due to appearance of </w:t>
+      </w:r>
+      <w:r>
+        <w:rPr>
+          <w:i/>
+          <w:iCs/>
+        </w:rPr>
+        <w:t>AB/1</w:t>
+      </w:r>
+      <w:r>
+        <w:t xml:space="preserve"> before appearance of </w:t>
+      </w:r>
+      <w:r>
+        <w:rPr>
+          <w:i/>
+          <w:iCs/>
+        </w:rPr>
+        <w:t>AB/0</w:t>
+      </w:r>
+      <w:r>
+        <w:t xml:space="preserve">. </w:t>
+      </w:r>
+      <w:proofErr w:type="spellStart"/>
+      <w:r>
+        <w:t>SIMe</w:t>
+      </w:r>
+      <w:proofErr w:type="spellEnd"/>
       <w:r>
         <w:rPr>
           <w:vertAlign w:val="subscript"/>
@@ -21778,57 +21769,31 @@
         <w:t xml:space="preserve"> </w:t>
       </w:r>
       <w:r>
-        <w:t xml:space="preserve">has a significant </w:t>
-      </w:r>
-      <w:r>
-        <w:t>effect on fixation (P</w:t>
-      </w:r>
-      <w:r>
-        <w:rPr>
-          <w:rFonts w:ascii="Times New Roman" w:hAnsi="Times New Roman" w:cs="Times New Roman"/>
-        </w:rPr>
-        <w:t>≈</w:t>
-      </w:r>
-      <w:r>
-        <w:t>0.000</w:t>
-      </w:r>
-      <w:r>
-        <w:t>8</w:t>
-      </w:r>
-      <w:r>
-        <w:t>).</w:t>
-      </w:r>
-      <w:r>
-        <w:t xml:space="preserve"> The corresponding slope 0.0</w:t>
-      </w:r>
-      <w:r>
-        <w:t>009 is close to the approximated slope for this parameter set: 2</w:t>
-      </w:r>
-      <w:r>
-        <w:rPr>
-          <w:i/>
-          <w:iCs/>
-        </w:rPr>
-        <w:t>U</w:t>
-      </w:r>
-      <w:r>
-        <w:t>/1+</w:t>
-      </w:r>
-      <w:r>
-        <w:rPr>
-          <w:i/>
-          <w:iCs/>
-        </w:rPr>
-        <w:t>sH</w:t>
-      </w:r>
-      <w:r>
-        <w:rPr>
-          <w:rFonts w:ascii="Times New Roman" w:hAnsi="Times New Roman" w:cs="Times New Roman"/>
-        </w:rPr>
-        <w:t>≈</w:t>
-      </w:r>
-      <w:r>
-        <w:t xml:space="preserve">0.00073. </w:t>
+        <w:t xml:space="preserve">has a </w:t>
+      </w:r>
+      <w:r>
+        <w:t xml:space="preserve">higher fixation probability than CM and SIM – see Eq. </w:t>
+      </w:r>
+      <w:r>
+        <w:fldChar w:fldCharType="begin"/>
+      </w:r>
+      <w:r>
+        <w:instrText xml:space="preserve"> REF _Ref361310097 \h </w:instrText>
+      </w:r>
+      <w:r>
+        <w:fldChar w:fldCharType="separate"/>
+      </w:r>
+      <w:r>
+        <w:rPr>
+          <w:noProof/>
+        </w:rPr>
+        <w:t>11</w:t>
+      </w:r>
+      <w:r>
+        <w:fldChar w:fldCharType="end"/>
+      </w:r>
+      <w:r>
+        <w:t xml:space="preserve">. </w:t>
       </w:r>
       <w:r>
         <w:t>The</w:t>
@@ -24931,534 +24896,6 @@
 </w:styles>
 </file>
 
-<file path=word/glossary/document.xml><?xml version="1.0" encoding="utf-8"?>
-<w:glossaryDocument xmlns:wpc="http://schemas.microsoft.com/office/word/2010/wordprocessingCanvas" xmlns:mc="http://schemas.openxmlformats.org/markup-compatibility/2006" xmlns:o="urn:schemas-microsoft-com:office:office" xmlns:r="http://schemas.openxmlformats.org/officeDocument/2006/relationships" xmlns:m="http://schemas.openxmlformats.org/officeDocument/2006/math" xmlns:v="urn:schemas-microsoft-com:vml" xmlns:wp14="http://schemas.microsoft.com/office/word/2010/wordprocessingDrawing" xmlns:wp="http://schemas.openxmlformats.org/drawingml/2006/wordprocessingDrawing" xmlns:w10="urn:schemas-microsoft-com:office:word" xmlns:w="http://schemas.openxmlformats.org/wordprocessingml/2006/main" xmlns:w14="http://schemas.microsoft.com/office/word/2010/wordml" xmlns:wpg="http://schemas.microsoft.com/office/word/2010/wordprocessingGroup" xmlns:wpi="http://schemas.microsoft.com/office/word/2010/wordprocessingInk" xmlns:wne="http://schemas.microsoft.com/office/word/2006/wordml" xmlns:wps="http://schemas.microsoft.com/office/word/2010/wordprocessingShape" mc:Ignorable="w14 wp14"/>
-</file>
-
-<file path=word/glossary/fontTable.xml><?xml version="1.0" encoding="utf-8"?>
-<w:fonts xmlns:mc="http://schemas.openxmlformats.org/markup-compatibility/2006" xmlns:r="http://schemas.openxmlformats.org/officeDocument/2006/relationships" xmlns:w="http://schemas.openxmlformats.org/wordprocessingml/2006/main" xmlns:w14="http://schemas.microsoft.com/office/word/2010/wordml" mc:Ignorable="w14">
-  <w:font w:name="Symbol">
-    <w:panose1 w:val="05050102010706020507"/>
-    <w:charset w:val="02"/>
-    <w:family w:val="roman"/>
-    <w:pitch w:val="variable"/>
-    <w:sig w:usb0="00000000" w:usb1="10000000" w:usb2="00000000" w:usb3="00000000" w:csb0="80000000" w:csb1="00000000"/>
-  </w:font>
-  <w:font w:name="Times New Roman">
-    <w:panose1 w:val="02020603050405020304"/>
-    <w:charset w:val="00"/>
-    <w:family w:val="roman"/>
-    <w:pitch w:val="variable"/>
-    <w:sig w:usb0="E0002AFF" w:usb1="C0007841" w:usb2="00000009" w:usb3="00000000" w:csb0="000001FF" w:csb1="00000000"/>
-  </w:font>
-  <w:font w:name="Palatino Linotype">
-    <w:panose1 w:val="02040502050505030304"/>
-    <w:charset w:val="00"/>
-    <w:family w:val="roman"/>
-    <w:pitch w:val="variable"/>
-    <w:sig w:usb0="E0000287" w:usb1="40000013" w:usb2="00000000" w:usb3="00000000" w:csb0="0000019F" w:csb1="00000000"/>
-  </w:font>
-  <w:font w:name="Tahoma">
-    <w:panose1 w:val="020B0604030504040204"/>
-    <w:charset w:val="00"/>
-    <w:family w:val="swiss"/>
-    <w:pitch w:val="variable"/>
-    <w:sig w:usb0="E1002EFF" w:usb1="C000605B" w:usb2="00000029" w:usb3="00000000" w:csb0="000101FF" w:csb1="00000000"/>
-  </w:font>
-  <w:font w:name="cmr10">
-    <w:panose1 w:val="020B0500000000000000"/>
-    <w:charset w:val="00"/>
-    <w:family w:val="swiss"/>
-    <w:pitch w:val="variable"/>
-    <w:sig w:usb0="00000003" w:usb1="00000000" w:usb2="00000000" w:usb3="00000000" w:csb0="00000001" w:csb1="00000000"/>
-  </w:font>
-  <w:font w:name="Cambria Math">
-    <w:panose1 w:val="02040503050406030204"/>
-    <w:charset w:val="00"/>
-    <w:family w:val="roman"/>
-    <w:pitch w:val="variable"/>
-    <w:sig w:usb0="E00002FF" w:usb1="420024FF" w:usb2="00000000" w:usb3="00000000" w:csb0="0000019F" w:csb1="00000000"/>
-  </w:font>
-  <w:font w:name="Arial">
-    <w:panose1 w:val="020B0604020202020204"/>
-    <w:charset w:val="00"/>
-    <w:family w:val="swiss"/>
-    <w:pitch w:val="variable"/>
-    <w:sig w:usb0="E0002AFF" w:usb1="C0007843" w:usb2="00000009" w:usb3="00000000" w:csb0="000001FF" w:csb1="00000000"/>
-  </w:font>
-  <w:font w:name="Consolas">
-    <w:panose1 w:val="020B0609020204030204"/>
-    <w:charset w:val="00"/>
-    <w:family w:val="modern"/>
-    <w:pitch w:val="fixed"/>
-    <w:sig w:usb0="E10002FF" w:usb1="4000FCFF" w:usb2="00000009" w:usb3="00000000" w:csb0="0000019F" w:csb1="00000000"/>
-  </w:font>
-  <w:font w:name="Calibri">
-    <w:panose1 w:val="020F0502020204030204"/>
-    <w:charset w:val="00"/>
-    <w:family w:val="swiss"/>
-    <w:pitch w:val="variable"/>
-    <w:sig w:usb0="E00002FF" w:usb1="4000ACFF" w:usb2="00000001" w:usb3="00000000" w:csb0="0000019F" w:csb1="00000000"/>
-  </w:font>
-  <w:font w:name="Cambria">
-    <w:panose1 w:val="02040503050406030204"/>
-    <w:charset w:val="00"/>
-    <w:family w:val="roman"/>
-    <w:pitch w:val="variable"/>
-    <w:sig w:usb0="E00002FF" w:usb1="400004FF" w:usb2="00000000" w:usb3="00000000" w:csb0="0000019F" w:csb1="00000000"/>
-  </w:font>
-</w:fonts>
-</file>
-
-<file path=word/glossary/settings.xml><?xml version="1.0" encoding="utf-8"?>
-<w:settings xmlns:mc="http://schemas.openxmlformats.org/markup-compatibility/2006" xmlns:o="urn:schemas-microsoft-com:office:office" xmlns:r="http://schemas.openxmlformats.org/officeDocument/2006/relationships" xmlns:m="http://schemas.openxmlformats.org/officeDocument/2006/math" xmlns:v="urn:schemas-microsoft-com:vml" xmlns:w10="urn:schemas-microsoft-com:office:word" xmlns:w="http://schemas.openxmlformats.org/wordprocessingml/2006/main" xmlns:w14="http://schemas.microsoft.com/office/word/2010/wordml" xmlns:sl="http://schemas.openxmlformats.org/schemaLibrary/2006/main" mc:Ignorable="w14">
-  <w:view w:val="normal"/>
-  <w:defaultTabStop w:val="720"/>
-  <w:characterSpacingControl w:val="doNotCompress"/>
-  <w:compat>
-    <w:useFELayout/>
-    <w:compatSetting w:name="compatibilityMode" w:uri="http://schemas.microsoft.com/office/word" w:val="14"/>
-    <w:compatSetting w:name="overrideTableStyleFontSizeAndJustification" w:uri="http://schemas.microsoft.com/office/word" w:val="1"/>
-    <w:compatSetting w:name="enableOpenTypeFeatures" w:uri="http://schemas.microsoft.com/office/word" w:val="1"/>
-    <w:compatSetting w:name="doNotFlipMirrorIndents" w:uri="http://schemas.microsoft.com/office/word" w:val="1"/>
-  </w:compat>
-  <w:rsids>
-    <w:rsidRoot w:val="00FA28D9"/>
-    <w:rsid w:val="00FA28D9"/>
-  </w:rsids>
-  <m:mathPr>
-    <m:mathFont m:val="Cambria Math"/>
-    <m:brkBin m:val="before"/>
-    <m:brkBinSub m:val="--"/>
-    <m:smallFrac m:val="0"/>
-    <m:dispDef/>
-    <m:lMargin m:val="0"/>
-    <m:rMargin m:val="0"/>
-    <m:defJc m:val="centerGroup"/>
-    <m:wrapIndent m:val="1440"/>
-    <m:intLim m:val="subSup"/>
-    <m:naryLim m:val="undOvr"/>
-  </m:mathPr>
-  <w:themeFontLang w:val="en-US" w:bidi="he-IL"/>
-  <w:clrSchemeMapping w:bg1="light1" w:t1="dark1" w:bg2="light2" w:t2="dark2" w:accent1="accent1" w:accent2="accent2" w:accent3="accent3" w:accent4="accent4" w:accent5="accent5" w:accent6="accent6" w:hyperlink="hyperlink" w:followedHyperlink="followedHyperlink"/>
-  <w:decimalSymbol w:val="."/>
-  <w:listSeparator w:val=","/>
-</w:settings>
-</file>
-
-<file path=word/glossary/styles.xml><?xml version="1.0" encoding="utf-8"?>
-<w:styles xmlns:mc="http://schemas.openxmlformats.org/markup-compatibility/2006" xmlns:r="http://schemas.openxmlformats.org/officeDocument/2006/relationships" xmlns:w="http://schemas.openxmlformats.org/wordprocessingml/2006/main" xmlns:w14="http://schemas.microsoft.com/office/word/2010/wordml" mc:Ignorable="w14">
-  <w:docDefaults>
-    <w:rPrDefault>
-      <w:rPr>
-        <w:rFonts w:asciiTheme="minorHAnsi" w:eastAsiaTheme="minorEastAsia" w:hAnsiTheme="minorHAnsi" w:cstheme="minorBidi"/>
-        <w:sz w:val="22"/>
-        <w:szCs w:val="22"/>
-        <w:lang w:val="en-US" w:eastAsia="en-US" w:bidi="he-IL"/>
-      </w:rPr>
-    </w:rPrDefault>
-    <w:pPrDefault>
-      <w:pPr>
-        <w:spacing w:after="200" w:line="276" w:lineRule="auto"/>
-      </w:pPr>
-    </w:pPrDefault>
-  </w:docDefaults>
-  <w:latentStyles w:defLockedState="0" w:defUIPriority="99" w:defSemiHidden="1" w:defUnhideWhenUsed="1" w:defQFormat="0" w:count="267">
-    <w:lsdException w:name="Normal" w:semiHidden="0" w:uiPriority="0" w:unhideWhenUsed="0" w:qFormat="1"/>
-    <w:lsdException w:name="heading 1" w:semiHidden="0" w:uiPriority="9" w:unhideWhenUsed="0" w:qFormat="1"/>
-    <w:lsdException w:name="heading 2" w:uiPriority="9" w:qFormat="1"/>
-    <w:lsdException w:name="heading 3" w:uiPriority="9" w:qFormat="1"/>
-    <w:lsdException w:name="heading 4" w:uiPriority="9" w:qFormat="1"/>
-    <w:lsdException w:name="heading 5" w:uiPriority="9" w:qFormat="1"/>
-    <w:lsdException w:name="heading 6" w:uiPriority="9" w:qFormat="1"/>
-    <w:lsdException w:name="heading 7" w:uiPriority="9" w:qFormat="1"/>
-    <w:lsdException w:name="heading 8" w:uiPriority="9" w:qFormat="1"/>
-    <w:lsdException w:name="heading 9" w:uiPriority="9" w:qFormat="1"/>
-    <w:lsdException w:name="toc 1" w:uiPriority="39"/>
-    <w:lsdException w:name="toc 2" w:uiPriority="39"/>
-    <w:lsdException w:name="toc 3" w:uiPriority="39"/>
-    <w:lsdException w:name="toc 4" w:uiPriority="39"/>
-    <w:lsdException w:name="toc 5" w:uiPriority="39"/>
-    <w:lsdException w:name="toc 6" w:uiPriority="39"/>
-    <w:lsdException w:name="toc 7" w:uiPriority="39"/>
-    <w:lsdException w:name="toc 8" w:uiPriority="39"/>
-    <w:lsdException w:name="toc 9" w:uiPriority="39"/>
-    <w:lsdException w:name="caption" w:uiPriority="35" w:qFormat="1"/>
-    <w:lsdException w:name="Title" w:semiHidden="0" w:uiPriority="10" w:unhideWhenUsed="0" w:qFormat="1"/>
-    <w:lsdException w:name="Default Paragraph Font" w:uiPriority="1"/>
-    <w:lsdException w:name="Subtitle" w:semiHidden="0" w:uiPriority="11" w:unhideWhenUsed="0" w:qFormat="1"/>
-    <w:lsdException w:name="Strong" w:semiHidden="0" w:uiPriority="22" w:unhideWhenUsed="0" w:qFormat="1"/>
-    <w:lsdException w:name="Emphasis" w:semiHidden="0" w:uiPriority="20" w:unhideWhenUsed="0" w:qFormat="1"/>
-    <w:lsdException w:name="Table Grid" w:semiHidden="0" w:uiPriority="59" w:unhideWhenUsed="0"/>
-    <w:lsdException w:name="Placeholder Text" w:unhideWhenUsed="0"/>
-    <w:lsdException w:name="No Spacing" w:semiHidden="0" w:uiPriority="1" w:unhideWhenUsed="0" w:qFormat="1"/>
-    <w:lsdException w:name="Light Shading" w:semiHidden="0" w:uiPriority="60" w:unhideWhenUsed="0"/>
-    <w:lsdException w:name="Light List" w:semiHidden="0" w:uiPriority="61" w:unhideWhenUsed="0"/>
-    <w:lsdException w:name="Light Grid" w:semiHidden="0" w:uiPriority="62" w:unhideWhenUsed="0"/>
-    <w:lsdException w:name="Medium Shading 1" w:semiHidden="0" w:uiPriority="63" w:unhideWhenUsed="0"/>
-    <w:lsdException w:name="Medium Shading 2" w:semiHidden="0" w:uiPriority="64" w:unhideWhenUsed="0"/>
-    <w:lsdException w:name="Medium List 1" w:semiHidden="0" w:uiPriority="65" w:unhideWhenUsed="0"/>
-    <w:lsdException w:name="Medium List 2" w:semiHidden="0" w:uiPriority="66" w:unhideWhenUsed="0"/>
-    <w:lsdException w:name="Medium Grid 1" w:semiHidden="0" w:uiPriority="67" w:unhideWhenUsed="0"/>
-    <w:lsdException w:name="Medium Grid 2" w:semiHidden="0" w:uiPriority="68" w:unhideWhenUsed="0"/>
-    <w:lsdException w:name="Medium Grid 3" w:semiHidden="0" w:uiPriority="69" w:unhideWhenUsed="0"/>
-    <w:lsdException w:name="Dark List" w:semiHidden="0" w:uiPriority="70" w:unhideWhenUsed="0"/>
-    <w:lsdException w:name="Colorful Shading" w:semiHidden="0" w:uiPriority="71" w:unhideWhenUsed="0"/>
-    <w:lsdException w:name="Colorful List" w:semiHidden="0" w:uiPriority="72" w:unhideWhenUsed="0"/>
-    <w:lsdException w:name="Colorful Grid" w:semiHidden="0" w:uiPriority="73" w:unhideWhenUsed="0"/>
-    <w:lsdException w:name="Light Shading Accent 1" w:semiHidden="0" w:uiPriority="60" w:unhideWhenUsed="0"/>
-    <w:lsdException w:name="Light List Accent 1" w:semiHidden="0" w:uiPriority="61" w:unhideWhenUsed="0"/>
-    <w:lsdException w:name="Light Grid Accent 1" w:semiHidden="0" w:uiPriority="62" w:unhideWhenUsed="0"/>
-    <w:lsdException w:name="Medium Shading 1 Accent 1" w:semiHidden="0" w:uiPriority="63" w:unhideWhenUsed="0"/>
-    <w:lsdException w:name="Medium Shading 2 Accent 1" w:semiHidden="0" w:uiPriority="64" w:unhideWhenUsed="0"/>
-    <w:lsdException w:name="Medium List 1 Accent 1" w:semiHidden="0" w:uiPriority="65" w:unhideWhenUsed="0"/>
-    <w:lsdException w:name="Revision" w:unhideWhenUsed="0"/>
-    <w:lsdException w:name="List Paragraph" w:semiHidden="0" w:uiPriority="34" w:unhideWhenUsed="0" w:qFormat="1"/>
-    <w:lsdException w:name="Quote" w:semiHidden="0" w:uiPriority="29" w:unhideWhenUsed="0" w:qFormat="1"/>
-    <w:lsdException w:name="Intense Quote" w:semiHidden="0" w:uiPriority="30" w:unhideWhenUsed="0" w:qFormat="1"/>
-    <w:lsdException w:name="Medium List 2 Accent 1" w:semiHidden="0" w:uiPriority="66" w:unhideWhenUsed="0"/>
-    <w:lsdException w:name="Medium Grid 1 Accent 1" w:semiHidden="0" w:uiPriority="67" w:unhideWhenUsed="0"/>
-    <w:lsdException w:name="Medium Grid 2 Accent 1" w:semiHidden="0" w:uiPriority="68" w:unhideWhenUsed="0"/>
-    <w:lsdException w:name="Medium Grid 3 Accent 1" w:semiHidden="0" w:uiPriority="69" w:unhideWhenUsed="0"/>
-    <w:lsdException w:name="Dark List Accent 1" w:semiHidden="0" w:uiPriority="70" w:unhideWhenUsed="0"/>
-    <w:lsdException w:name="Colorful Shading Accent 1" w:semiHidden="0" w:uiPriority="71" w:unhideWhenUsed="0"/>
-    <w:lsdException w:name="Colorful List Accent 1" w:semiHidden="0" w:uiPriority="72" w:unhideWhenUsed="0"/>
-    <w:lsdException w:name="Colorful Grid Accent 1" w:semiHidden="0" w:uiPriority="73" w:unhideWhenUsed="0"/>
-    <w:lsdException w:name="Light Shading Accent 2" w:semiHidden="0" w:uiPriority="60" w:unhideWhenUsed="0"/>
-    <w:lsdException w:name="Light List Accent 2" w:semiHidden="0" w:uiPriority="61" w:unhideWhenUsed="0"/>
-    <w:lsdException w:name="Light Grid Accent 2" w:semiHidden="0" w:uiPriority="62" w:unhideWhenUsed="0"/>
-    <w:lsdException w:name="Medium Shading 1 Accent 2" w:semiHidden="0" w:uiPriority="63" w:unhideWhenUsed="0"/>
-    <w:lsdException w:name="Medium Shading 2 Accent 2" w:semiHidden="0" w:uiPriority="64" w:unhideWhenUsed="0"/>
-    <w:lsdException w:name="Medium List 1 Accent 2" w:semiHidden="0" w:uiPriority="65" w:unhideWhenUsed="0"/>
-    <w:lsdException w:name="Medium List 2 Accent 2" w:semiHidden="0" w:uiPriority="66" w:unhideWhenUsed="0"/>
-    <w:lsdException w:name="Medium Grid 1 Accent 2" w:semiHidden="0" w:uiPriority="67" w:unhideWhenUsed="0"/>
-    <w:lsdException w:name="Medium Grid 2 Accent 2" w:semiHidden="0" w:uiPriority="68" w:unhideWhenUsed="0"/>
-    <w:lsdException w:name="Medium Grid 3 Accent 2" w:semiHidden="0" w:uiPriority="69" w:unhideWhenUsed="0"/>
-    <w:lsdException w:name="Dark List Accent 2" w:semiHidden="0" w:uiPriority="70" w:unhideWhenUsed="0"/>
-    <w:lsdException w:name="Colorful Shading Accent 2" w:semiHidden="0" w:uiPriority="71" w:unhideWhenUsed="0"/>
-    <w:lsdException w:name="Colorful List Accent 2" w:semiHidden="0" w:uiPriority="72" w:unhideWhenUsed="0"/>
-    <w:lsdException w:name="Colorful Grid Accent 2" w:semiHidden="0" w:uiPriority="73" w:unhideWhenUsed="0"/>
-    <w:lsdException w:name="Light Shading Accent 3" w:semiHidden="0" w:uiPriority="60" w:unhideWhenUsed="0"/>
-    <w:lsdException w:name="Light List Accent 3" w:semiHidden="0" w:uiPriority="61" w:unhideWhenUsed="0"/>
-    <w:lsdException w:name="Light Grid Accent 3" w:semiHidden="0" w:uiPriority="62" w:unhideWhenUsed="0"/>
-    <w:lsdException w:name="Medium Shading 1 Accent 3" w:semiHidden="0" w:uiPriority="63" w:unhideWhenUsed="0"/>
-    <w:lsdException w:name="Medium Shading 2 Accent 3" w:semiHidden="0" w:uiPriority="64" w:unhideWhenUsed="0"/>
-    <w:lsdException w:name="Medium List 1 Accent 3" w:semiHidden="0" w:uiPriority="65" w:unhideWhenUsed="0"/>
-    <w:lsdException w:name="Medium List 2 Accent 3" w:semiHidden="0" w:uiPriority="66" w:unhideWhenUsed="0"/>
-    <w:lsdException w:name="Medium Grid 1 Accent 3" w:semiHidden="0" w:uiPriority="67" w:unhideWhenUsed="0"/>
-    <w:lsdException w:name="Medium Grid 2 Accent 3" w:semiHidden="0" w:uiPriority="68" w:unhideWhenUsed="0"/>
-    <w:lsdException w:name="Medium Grid 3 Accent 3" w:semiHidden="0" w:uiPriority="69" w:unhideWhenUsed="0"/>
-    <w:lsdException w:name="Dark List Accent 3" w:semiHidden="0" w:uiPriority="70" w:unhideWhenUsed="0"/>
-    <w:lsdException w:name="Colorful Shading Accent 3" w:semiHidden="0" w:uiPriority="71" w:unhideWhenUsed="0"/>
-    <w:lsdException w:name="Colorful List Accent 3" w:semiHidden="0" w:uiPriority="72" w:unhideWhenUsed="0"/>
-    <w:lsdException w:name="Colorful Grid Accent 3" w:semiHidden="0" w:uiPriority="73" w:unhideWhenUsed="0"/>
-    <w:lsdException w:name="Light Shading Accent 4" w:semiHidden="0" w:uiPriority="60" w:unhideWhenUsed="0"/>
-    <w:lsdException w:name="Light List Accent 4" w:semiHidden="0" w:uiPriority="61" w:unhideWhenUsed="0"/>
-    <w:lsdException w:name="Light Grid Accent 4" w:semiHidden="0" w:uiPriority="62" w:unhideWhenUsed="0"/>
-    <w:lsdException w:name="Medium Shading 1 Accent 4" w:semiHidden="0" w:uiPriority="63" w:unhideWhenUsed="0"/>
-    <w:lsdException w:name="Medium Shading 2 Accent 4" w:semiHidden="0" w:uiPriority="64" w:unhideWhenUsed="0"/>
-    <w:lsdException w:name="Medium List 1 Accent 4" w:semiHidden="0" w:uiPriority="65" w:unhideWhenUsed="0"/>
-    <w:lsdException w:name="Medium List 2 Accent 4" w:semiHidden="0" w:uiPriority="66" w:unhideWhenUsed="0"/>
-    <w:lsdException w:name="Medium Grid 1 Accent 4" w:semiHidden="0" w:uiPriority="67" w:unhideWhenUsed="0"/>
-    <w:lsdException w:name="Medium Grid 2 Accent 4" w:semiHidden="0" w:uiPriority="68" w:unhideWhenUsed="0"/>
-    <w:lsdException w:name="Medium Grid 3 Accent 4" w:semiHidden="0" w:uiPriority="69" w:unhideWhenUsed="0"/>
-    <w:lsdException w:name="Dark List Accent 4" w:semiHidden="0" w:uiPriority="70" w:unhideWhenUsed="0"/>
-    <w:lsdException w:name="Colorful Shading Accent 4" w:semiHidden="0" w:uiPriority="71" w:unhideWhenUsed="0"/>
-    <w:lsdException w:name="Colorful List Accent 4" w:semiHidden="0" w:uiPriority="72" w:unhideWhenUsed="0"/>
-    <w:lsdException w:name="Colorful Grid Accent 4" w:semiHidden="0" w:uiPriority="73" w:unhideWhenUsed="0"/>
-    <w:lsdException w:name="Light Shading Accent 5" w:semiHidden="0" w:uiPriority="60" w:unhideWhenUsed="0"/>
-    <w:lsdException w:name="Light List Accent 5" w:semiHidden="0" w:uiPriority="61" w:unhideWhenUsed="0"/>
-    <w:lsdException w:name="Light Grid Accent 5" w:semiHidden="0" w:uiPriority="62" w:unhideWhenUsed="0"/>
-    <w:lsdException w:name="Medium Shading 1 Accent 5" w:semiHidden="0" w:uiPriority="63" w:unhideWhenUsed="0"/>
-    <w:lsdException w:name="Medium Shading 2 Accent 5" w:semiHidden="0" w:uiPriority="64" w:unhideWhenUsed="0"/>
-    <w:lsdException w:name="Medium List 1 Accent 5" w:semiHidden="0" w:uiPriority="65" w:unhideWhenUsed="0"/>
-    <w:lsdException w:name="Medium List 2 Accent 5" w:semiHidden="0" w:uiPriority="66" w:unhideWhenUsed="0"/>
-    <w:lsdException w:name="Medium Grid 1 Accent 5" w:semiHidden="0" w:uiPriority="67" w:unhideWhenUsed="0"/>
-    <w:lsdException w:name="Medium Grid 2 Accent 5" w:semiHidden="0" w:uiPriority="68" w:unhideWhenUsed="0"/>
-    <w:lsdException w:name="Medium Grid 3 Accent 5" w:semiHidden="0" w:uiPriority="69" w:unhideWhenUsed="0"/>
-    <w:lsdException w:name="Dark List Accent 5" w:semiHidden="0" w:uiPriority="70" w:unhideWhenUsed="0"/>
-    <w:lsdException w:name="Colorful Shading Accent 5" w:semiHidden="0" w:uiPriority="71" w:unhideWhenUsed="0"/>
-    <w:lsdException w:name="Colorful List Accent 5" w:semiHidden="0" w:uiPriority="72" w:unhideWhenUsed="0"/>
-    <w:lsdException w:name="Colorful Grid Accent 5" w:semiHidden="0" w:uiPriority="73" w:unhideWhenUsed="0"/>
-    <w:lsdException w:name="Light Shading Accent 6" w:semiHidden="0" w:uiPriority="60" w:unhideWhenUsed="0"/>
-    <w:lsdException w:name="Light List Accent 6" w:semiHidden="0" w:uiPriority="61" w:unhideWhenUsed="0"/>
-    <w:lsdException w:name="Light Grid Accent 6" w:semiHidden="0" w:uiPriority="62" w:unhideWhenUsed="0"/>
-    <w:lsdException w:name="Medium Shading 1 Accent 6" w:semiHidden="0" w:uiPriority="63" w:unhideWhenUsed="0"/>
-    <w:lsdException w:name="Medium Shading 2 Accent 6" w:semiHidden="0" w:uiPriority="64" w:unhideWhenUsed="0"/>
-    <w:lsdException w:name="Medium List 1 Accent 6" w:semiHidden="0" w:uiPriority="65" w:unhideWhenUsed="0"/>
-    <w:lsdException w:name="Medium List 2 Accent 6" w:semiHidden="0" w:uiPriority="66" w:unhideWhenUsed="0"/>
-    <w:lsdException w:name="Medium Grid 1 Accent 6" w:semiHidden="0" w:uiPriority="67" w:unhideWhenUsed="0"/>
-    <w:lsdException w:name="Medium Grid 2 Accent 6" w:semiHidden="0" w:uiPriority="68" w:unhideWhenUsed="0"/>
-    <w:lsdException w:name="Medium Grid 3 Accent 6" w:semiHidden="0" w:uiPriority="69" w:unhideWhenUsed="0"/>
-    <w:lsdException w:name="Dark List Accent 6" w:semiHidden="0" w:uiPriority="70" w:unhideWhenUsed="0"/>
-    <w:lsdException w:name="Colorful Shading Accent 6" w:semiHidden="0" w:uiPriority="71" w:unhideWhenUsed="0"/>
-    <w:lsdException w:name="Colorful List Accent 6" w:semiHidden="0" w:uiPriority="72" w:unhideWhenUsed="0"/>
-    <w:lsdException w:name="Colorful Grid Accent 6" w:semiHidden="0" w:uiPriority="73" w:unhideWhenUsed="0"/>
-    <w:lsdException w:name="Subtle Emphasis" w:semiHidden="0" w:uiPriority="19" w:unhideWhenUsed="0" w:qFormat="1"/>
-    <w:lsdException w:name="Intense Emphasis" w:semiHidden="0" w:uiPriority="21" w:unhideWhenUsed="0" w:qFormat="1"/>
-    <w:lsdException w:name="Subtle Reference" w:semiHidden="0" w:uiPriority="31" w:unhideWhenUsed="0" w:qFormat="1"/>
-    <w:lsdException w:name="Intense Reference" w:semiHidden="0" w:uiPriority="32" w:unhideWhenUsed="0" w:qFormat="1"/>
-    <w:lsdException w:name="Book Title" w:semiHidden="0" w:uiPriority="33" w:unhideWhenUsed="0" w:qFormat="1"/>
-    <w:lsdException w:name="Bibliography" w:uiPriority="37"/>
-    <w:lsdException w:name="TOC Heading" w:uiPriority="39" w:qFormat="1"/>
-  </w:latentStyles>
-  <w:style w:type="paragraph" w:default="1" w:styleId="Normal">
-    <w:name w:val="Normal"/>
-    <w:qFormat/>
-    <w:pPr>
-      <w:bidi/>
-    </w:pPr>
-  </w:style>
-  <w:style w:type="character" w:default="1" w:styleId="DefaultParagraphFont">
-    <w:name w:val="Default Paragraph Font"/>
-    <w:uiPriority w:val="1"/>
-    <w:semiHidden/>
-    <w:unhideWhenUsed/>
-  </w:style>
-  <w:style w:type="table" w:default="1" w:styleId="TableNormal">
-    <w:name w:val="Normal Table"/>
-    <w:uiPriority w:val="99"/>
-    <w:semiHidden/>
-    <w:unhideWhenUsed/>
-    <w:tblPr>
-      <w:tblInd w:w="0" w:type="dxa"/>
-      <w:tblCellMar>
-        <w:top w:w="0" w:type="dxa"/>
-        <w:left w:w="108" w:type="dxa"/>
-        <w:bottom w:w="0" w:type="dxa"/>
-        <w:right w:w="108" w:type="dxa"/>
-      </w:tblCellMar>
-    </w:tblPr>
-  </w:style>
-  <w:style w:type="numbering" w:default="1" w:styleId="NoList">
-    <w:name w:val="No List"/>
-    <w:uiPriority w:val="99"/>
-    <w:semiHidden/>
-    <w:unhideWhenUsed/>
-  </w:style>
-  <w:style w:type="character" w:styleId="PlaceholderText">
-    <w:name w:val="Placeholder Text"/>
-    <w:basedOn w:val="DefaultParagraphFont"/>
-    <w:uiPriority w:val="99"/>
-    <w:semiHidden/>
-    <w:rsid w:val="00FA28D9"/>
-    <w:rPr>
-      <w:color w:val="808080"/>
-    </w:rPr>
-  </w:style>
-</w:styles>
-</file>
-
-<file path=word/glossary/stylesWithEffects.xml><?xml version="1.0" encoding="utf-8"?>
-<w:styles xmlns:wpc="http://schemas.microsoft.com/office/word/2010/wordprocessingCanvas" xmlns:mc="http://schemas.openxmlformats.org/markup-compatibility/2006" xmlns:o="urn:schemas-microsoft-com:office:office" xmlns:r="http://schemas.openxmlformats.org/officeDocument/2006/relationships" xmlns:m="http://schemas.openxmlformats.org/officeDocument/2006/math" xmlns:v="urn:schemas-microsoft-com:vml" xmlns:wp14="http://schemas.microsoft.com/office/word/2010/wordprocessingDrawing" xmlns:wp="http://schemas.openxmlformats.org/drawingml/2006/wordprocessingDrawing" xmlns:w10="urn:schemas-microsoft-com:office:word" xmlns:w="http://schemas.openxmlformats.org/wordprocessingml/2006/main" xmlns:w14="http://schemas.microsoft.com/office/word/2010/wordml" xmlns:wpg="http://schemas.microsoft.com/office/word/2010/wordprocessingGroup" xmlns:wpi="http://schemas.microsoft.com/office/word/2010/wordprocessingInk" xmlns:wne="http://schemas.microsoft.com/office/word/2006/wordml" xmlns:wps="http://schemas.microsoft.com/office/word/2010/wordprocessingShape" mc:Ignorable="w14 wp14">
-  <w:docDefaults>
-    <w:rPrDefault>
-      <w:rPr>
-        <w:rFonts w:asciiTheme="minorHAnsi" w:eastAsiaTheme="minorEastAsia" w:hAnsiTheme="minorHAnsi" w:cstheme="minorBidi"/>
-        <w:sz w:val="22"/>
-        <w:szCs w:val="22"/>
-        <w:lang w:val="en-US" w:eastAsia="en-US" w:bidi="he-IL"/>
-      </w:rPr>
-    </w:rPrDefault>
-    <w:pPrDefault>
-      <w:pPr>
-        <w:spacing w:after="200" w:line="276" w:lineRule="auto"/>
-      </w:pPr>
-    </w:pPrDefault>
-  </w:docDefaults>
-  <w:latentStyles w:defLockedState="0" w:defUIPriority="99" w:defSemiHidden="1" w:defUnhideWhenUsed="1" w:defQFormat="0" w:count="267">
-    <w:lsdException w:name="Normal" w:semiHidden="0" w:uiPriority="0" w:unhideWhenUsed="0" w:qFormat="1"/>
-    <w:lsdException w:name="heading 1" w:semiHidden="0" w:uiPriority="9" w:unhideWhenUsed="0" w:qFormat="1"/>
-    <w:lsdException w:name="heading 2" w:uiPriority="9" w:qFormat="1"/>
-    <w:lsdException w:name="heading 3" w:uiPriority="9" w:qFormat="1"/>
-    <w:lsdException w:name="heading 4" w:uiPriority="9" w:qFormat="1"/>
-    <w:lsdException w:name="heading 5" w:uiPriority="9" w:qFormat="1"/>
-    <w:lsdException w:name="heading 6" w:uiPriority="9" w:qFormat="1"/>
-    <w:lsdException w:name="heading 7" w:uiPriority="9" w:qFormat="1"/>
-    <w:lsdException w:name="heading 8" w:uiPriority="9" w:qFormat="1"/>
-    <w:lsdException w:name="heading 9" w:uiPriority="9" w:qFormat="1"/>
-    <w:lsdException w:name="toc 1" w:uiPriority="39"/>
-    <w:lsdException w:name="toc 2" w:uiPriority="39"/>
-    <w:lsdException w:name="toc 3" w:uiPriority="39"/>
-    <w:lsdException w:name="toc 4" w:uiPriority="39"/>
-    <w:lsdException w:name="toc 5" w:uiPriority="39"/>
-    <w:lsdException w:name="toc 6" w:uiPriority="39"/>
-    <w:lsdException w:name="toc 7" w:uiPriority="39"/>
-    <w:lsdException w:name="toc 8" w:uiPriority="39"/>
-    <w:lsdException w:name="toc 9" w:uiPriority="39"/>
-    <w:lsdException w:name="caption" w:uiPriority="35" w:qFormat="1"/>
-    <w:lsdException w:name="Title" w:semiHidden="0" w:uiPriority="10" w:unhideWhenUsed="0" w:qFormat="1"/>
-    <w:lsdException w:name="Default Paragraph Font" w:uiPriority="1"/>
-    <w:lsdException w:name="Subtitle" w:semiHidden="0" w:uiPriority="11" w:unhideWhenUsed="0" w:qFormat="1"/>
-    <w:lsdException w:name="Strong" w:semiHidden="0" w:uiPriority="22" w:unhideWhenUsed="0" w:qFormat="1"/>
-    <w:lsdException w:name="Emphasis" w:semiHidden="0" w:uiPriority="20" w:unhideWhenUsed="0" w:qFormat="1"/>
-    <w:lsdException w:name="Table Grid" w:semiHidden="0" w:uiPriority="59" w:unhideWhenUsed="0"/>
-    <w:lsdException w:name="Placeholder Text" w:unhideWhenUsed="0"/>
-    <w:lsdException w:name="No Spacing" w:semiHidden="0" w:uiPriority="1" w:unhideWhenUsed="0" w:qFormat="1"/>
-    <w:lsdException w:name="Light Shading" w:semiHidden="0" w:uiPriority="60" w:unhideWhenUsed="0"/>
-    <w:lsdException w:name="Light List" w:semiHidden="0" w:uiPriority="61" w:unhideWhenUsed="0"/>
-    <w:lsdException w:name="Light Grid" w:semiHidden="0" w:uiPriority="62" w:unhideWhenUsed="0"/>
-    <w:lsdException w:name="Medium Shading 1" w:semiHidden="0" w:uiPriority="63" w:unhideWhenUsed="0"/>
-    <w:lsdException w:name="Medium Shading 2" w:semiHidden="0" w:uiPriority="64" w:unhideWhenUsed="0"/>
-    <w:lsdException w:name="Medium List 1" w:semiHidden="0" w:uiPriority="65" w:unhideWhenUsed="0"/>
-    <w:lsdException w:name="Medium List 2" w:semiHidden="0" w:uiPriority="66" w:unhideWhenUsed="0"/>
-    <w:lsdException w:name="Medium Grid 1" w:semiHidden="0" w:uiPriority="67" w:unhideWhenUsed="0"/>
-    <w:lsdException w:name="Medium Grid 2" w:semiHidden="0" w:uiPriority="68" w:unhideWhenUsed="0"/>
-    <w:lsdException w:name="Medium Grid 3" w:semiHidden="0" w:uiPriority="69" w:unhideWhenUsed="0"/>
-    <w:lsdException w:name="Dark List" w:semiHidden="0" w:uiPriority="70" w:unhideWhenUsed="0"/>
-    <w:lsdException w:name="Colorful Shading" w:semiHidden="0" w:uiPriority="71" w:unhideWhenUsed="0"/>
-    <w:lsdException w:name="Colorful List" w:semiHidden="0" w:uiPriority="72" w:unhideWhenUsed="0"/>
-    <w:lsdException w:name="Colorful Grid" w:semiHidden="0" w:uiPriority="73" w:unhideWhenUsed="0"/>
-    <w:lsdException w:name="Light Shading Accent 1" w:semiHidden="0" w:uiPriority="60" w:unhideWhenUsed="0"/>
-    <w:lsdException w:name="Light List Accent 1" w:semiHidden="0" w:uiPriority="61" w:unhideWhenUsed="0"/>
-    <w:lsdException w:name="Light Grid Accent 1" w:semiHidden="0" w:uiPriority="62" w:unhideWhenUsed="0"/>
-    <w:lsdException w:name="Medium Shading 1 Accent 1" w:semiHidden="0" w:uiPriority="63" w:unhideWhenUsed="0"/>
-    <w:lsdException w:name="Medium Shading 2 Accent 1" w:semiHidden="0" w:uiPriority="64" w:unhideWhenUsed="0"/>
-    <w:lsdException w:name="Medium List 1 Accent 1" w:semiHidden="0" w:uiPriority="65" w:unhideWhenUsed="0"/>
-    <w:lsdException w:name="Revision" w:unhideWhenUsed="0"/>
-    <w:lsdException w:name="List Paragraph" w:semiHidden="0" w:uiPriority="34" w:unhideWhenUsed="0" w:qFormat="1"/>
-    <w:lsdException w:name="Quote" w:semiHidden="0" w:uiPriority="29" w:unhideWhenUsed="0" w:qFormat="1"/>
-    <w:lsdException w:name="Intense Quote" w:semiHidden="0" w:uiPriority="30" w:unhideWhenUsed="0" w:qFormat="1"/>
-    <w:lsdException w:name="Medium List 2 Accent 1" w:semiHidden="0" w:uiPriority="66" w:unhideWhenUsed="0"/>
-    <w:lsdException w:name="Medium Grid 1 Accent 1" w:semiHidden="0" w:uiPriority="67" w:unhideWhenUsed="0"/>
-    <w:lsdException w:name="Medium Grid 2 Accent 1" w:semiHidden="0" w:uiPriority="68" w:unhideWhenUsed="0"/>
-    <w:lsdException w:name="Medium Grid 3 Accent 1" w:semiHidden="0" w:uiPriority="69" w:unhideWhenUsed="0"/>
-    <w:lsdException w:name="Dark List Accent 1" w:semiHidden="0" w:uiPriority="70" w:unhideWhenUsed="0"/>
-    <w:lsdException w:name="Colorful Shading Accent 1" w:semiHidden="0" w:uiPriority="71" w:unhideWhenUsed="0"/>
-    <w:lsdException w:name="Colorful List Accent 1" w:semiHidden="0" w:uiPriority="72" w:unhideWhenUsed="0"/>
-    <w:lsdException w:name="Colorful Grid Accent 1" w:semiHidden="0" w:uiPriority="73" w:unhideWhenUsed="0"/>
-    <w:lsdException w:name="Light Shading Accent 2" w:semiHidden="0" w:uiPriority="60" w:unhideWhenUsed="0"/>
-    <w:lsdException w:name="Light List Accent 2" w:semiHidden="0" w:uiPriority="61" w:unhideWhenUsed="0"/>
-    <w:lsdException w:name="Light Grid Accent 2" w:semiHidden="0" w:uiPriority="62" w:unhideWhenUsed="0"/>
-    <w:lsdException w:name="Medium Shading 1 Accent 2" w:semiHidden="0" w:uiPriority="63" w:unhideWhenUsed="0"/>
-    <w:lsdException w:name="Medium Shading 2 Accent 2" w:semiHidden="0" w:uiPriority="64" w:unhideWhenUsed="0"/>
-    <w:lsdException w:name="Medium List 1 Accent 2" w:semiHidden="0" w:uiPriority="65" w:unhideWhenUsed="0"/>
-    <w:lsdException w:name="Medium List 2 Accent 2" w:semiHidden="0" w:uiPriority="66" w:unhideWhenUsed="0"/>
-    <w:lsdException w:name="Medium Grid 1 Accent 2" w:semiHidden="0" w:uiPriority="67" w:unhideWhenUsed="0"/>
-    <w:lsdException w:name="Medium Grid 2 Accent 2" w:semiHidden="0" w:uiPriority="68" w:unhideWhenUsed="0"/>
-    <w:lsdException w:name="Medium Grid 3 Accent 2" w:semiHidden="0" w:uiPriority="69" w:unhideWhenUsed="0"/>
-    <w:lsdException w:name="Dark List Accent 2" w:semiHidden="0" w:uiPriority="70" w:unhideWhenUsed="0"/>
-    <w:lsdException w:name="Colorful Shading Accent 2" w:semiHidden="0" w:uiPriority="71" w:unhideWhenUsed="0"/>
-    <w:lsdException w:name="Colorful List Accent 2" w:semiHidden="0" w:uiPriority="72" w:unhideWhenUsed="0"/>
-    <w:lsdException w:name="Colorful Grid Accent 2" w:semiHidden="0" w:uiPriority="73" w:unhideWhenUsed="0"/>
-    <w:lsdException w:name="Light Shading Accent 3" w:semiHidden="0" w:uiPriority="60" w:unhideWhenUsed="0"/>
-    <w:lsdException w:name="Light List Accent 3" w:semiHidden="0" w:uiPriority="61" w:unhideWhenUsed="0"/>
-    <w:lsdException w:name="Light Grid Accent 3" w:semiHidden="0" w:uiPriority="62" w:unhideWhenUsed="0"/>
-    <w:lsdException w:name="Medium Shading 1 Accent 3" w:semiHidden="0" w:uiPriority="63" w:unhideWhenUsed="0"/>
-    <w:lsdException w:name="Medium Shading 2 Accent 3" w:semiHidden="0" w:uiPriority="64" w:unhideWhenUsed="0"/>
-    <w:lsdException w:name="Medium List 1 Accent 3" w:semiHidden="0" w:uiPriority="65" w:unhideWhenUsed="0"/>
-    <w:lsdException w:name="Medium List 2 Accent 3" w:semiHidden="0" w:uiPriority="66" w:unhideWhenUsed="0"/>
-    <w:lsdException w:name="Medium Grid 1 Accent 3" w:semiHidden="0" w:uiPriority="67" w:unhideWhenUsed="0"/>
-    <w:lsdException w:name="Medium Grid 2 Accent 3" w:semiHidden="0" w:uiPriority="68" w:unhideWhenUsed="0"/>
-    <w:lsdException w:name="Medium Grid 3 Accent 3" w:semiHidden="0" w:uiPriority="69" w:unhideWhenUsed="0"/>
-    <w:lsdException w:name="Dark List Accent 3" w:semiHidden="0" w:uiPriority="70" w:unhideWhenUsed="0"/>
-    <w:lsdException w:name="Colorful Shading Accent 3" w:semiHidden="0" w:uiPriority="71" w:unhideWhenUsed="0"/>
-    <w:lsdException w:name="Colorful List Accent 3" w:semiHidden="0" w:uiPriority="72" w:unhideWhenUsed="0"/>
-    <w:lsdException w:name="Colorful Grid Accent 3" w:semiHidden="0" w:uiPriority="73" w:unhideWhenUsed="0"/>
-    <w:lsdException w:name="Light Shading Accent 4" w:semiHidden="0" w:uiPriority="60" w:unhideWhenUsed="0"/>
-    <w:lsdException w:name="Light List Accent 4" w:semiHidden="0" w:uiPriority="61" w:unhideWhenUsed="0"/>
-    <w:lsdException w:name="Light Grid Accent 4" w:semiHidden="0" w:uiPriority="62" w:unhideWhenUsed="0"/>
-    <w:lsdException w:name="Medium Shading 1 Accent 4" w:semiHidden="0" w:uiPriority="63" w:unhideWhenUsed="0"/>
-    <w:lsdException w:name="Medium Shading 2 Accent 4" w:semiHidden="0" w:uiPriority="64" w:unhideWhenUsed="0"/>
-    <w:lsdException w:name="Medium List 1 Accent 4" w:semiHidden="0" w:uiPriority="65" w:unhideWhenUsed="0"/>
-    <w:lsdException w:name="Medium List 2 Accent 4" w:semiHidden="0" w:uiPriority="66" w:unhideWhenUsed="0"/>
-    <w:lsdException w:name="Medium Grid 1 Accent 4" w:semiHidden="0" w:uiPriority="67" w:unhideWhenUsed="0"/>
-    <w:lsdException w:name="Medium Grid 2 Accent 4" w:semiHidden="0" w:uiPriority="68" w:unhideWhenUsed="0"/>
-    <w:lsdException w:name="Medium Grid 3 Accent 4" w:semiHidden="0" w:uiPriority="69" w:unhideWhenUsed="0"/>
-    <w:lsdException w:name="Dark List Accent 4" w:semiHidden="0" w:uiPriority="70" w:unhideWhenUsed="0"/>
-    <w:lsdException w:name="Colorful Shading Accent 4" w:semiHidden="0" w:uiPriority="71" w:unhideWhenUsed="0"/>
-    <w:lsdException w:name="Colorful List Accent 4" w:semiHidden="0" w:uiPriority="72" w:unhideWhenUsed="0"/>
-    <w:lsdException w:name="Colorful Grid Accent 4" w:semiHidden="0" w:uiPriority="73" w:unhideWhenUsed="0"/>
-    <w:lsdException w:name="Light Shading Accent 5" w:semiHidden="0" w:uiPriority="60" w:unhideWhenUsed="0"/>
-    <w:lsdException w:name="Light List Accent 5" w:semiHidden="0" w:uiPriority="61" w:unhideWhenUsed="0"/>
-    <w:lsdException w:name="Light Grid Accent 5" w:semiHidden="0" w:uiPriority="62" w:unhideWhenUsed="0"/>
-    <w:lsdException w:name="Medium Shading 1 Accent 5" w:semiHidden="0" w:uiPriority="63" w:unhideWhenUsed="0"/>
-    <w:lsdException w:name="Medium Shading 2 Accent 5" w:semiHidden="0" w:uiPriority="64" w:unhideWhenUsed="0"/>
-    <w:lsdException w:name="Medium List 1 Accent 5" w:semiHidden="0" w:uiPriority="65" w:unhideWhenUsed="0"/>
-    <w:lsdException w:name="Medium List 2 Accent 5" w:semiHidden="0" w:uiPriority="66" w:unhideWhenUsed="0"/>
-    <w:lsdException w:name="Medium Grid 1 Accent 5" w:semiHidden="0" w:uiPriority="67" w:unhideWhenUsed="0"/>
-    <w:lsdException w:name="Medium Grid 2 Accent 5" w:semiHidden="0" w:uiPriority="68" w:unhideWhenUsed="0"/>
-    <w:lsdException w:name="Medium Grid 3 Accent 5" w:semiHidden="0" w:uiPriority="69" w:unhideWhenUsed="0"/>
-    <w:lsdException w:name="Dark List Accent 5" w:semiHidden="0" w:uiPriority="70" w:unhideWhenUsed="0"/>
-    <w:lsdException w:name="Colorful Shading Accent 5" w:semiHidden="0" w:uiPriority="71" w:unhideWhenUsed="0"/>
-    <w:lsdException w:name="Colorful List Accent 5" w:semiHidden="0" w:uiPriority="72" w:unhideWhenUsed="0"/>
-    <w:lsdException w:name="Colorful Grid Accent 5" w:semiHidden="0" w:uiPriority="73" w:unhideWhenUsed="0"/>
-    <w:lsdException w:name="Light Shading Accent 6" w:semiHidden="0" w:uiPriority="60" w:unhideWhenUsed="0"/>
-    <w:lsdException w:name="Light List Accent 6" w:semiHidden="0" w:uiPriority="61" w:unhideWhenUsed="0"/>
-    <w:lsdException w:name="Light Grid Accent 6" w:semiHidden="0" w:uiPriority="62" w:unhideWhenUsed="0"/>
-    <w:lsdException w:name="Medium Shading 1 Accent 6" w:semiHidden="0" w:uiPriority="63" w:unhideWhenUsed="0"/>
-    <w:lsdException w:name="Medium Shading 2 Accent 6" w:semiHidden="0" w:uiPriority="64" w:unhideWhenUsed="0"/>
-    <w:lsdException w:name="Medium List 1 Accent 6" w:semiHidden="0" w:uiPriority="65" w:unhideWhenUsed="0"/>
-    <w:lsdException w:name="Medium List 2 Accent 6" w:semiHidden="0" w:uiPriority="66" w:unhideWhenUsed="0"/>
-    <w:lsdException w:name="Medium Grid 1 Accent 6" w:semiHidden="0" w:uiPriority="67" w:unhideWhenUsed="0"/>
-    <w:lsdException w:name="Medium Grid 2 Accent 6" w:semiHidden="0" w:uiPriority="68" w:unhideWhenUsed="0"/>
-    <w:lsdException w:name="Medium Grid 3 Accent 6" w:semiHidden="0" w:uiPriority="69" w:unhideWhenUsed="0"/>
-    <w:lsdException w:name="Dark List Accent 6" w:semiHidden="0" w:uiPriority="70" w:unhideWhenUsed="0"/>
-    <w:lsdException w:name="Colorful Shading Accent 6" w:semiHidden="0" w:uiPriority="71" w:unhideWhenUsed="0"/>
-    <w:lsdException w:name="Colorful List Accent 6" w:semiHidden="0" w:uiPriority="72" w:unhideWhenUsed="0"/>
-    <w:lsdException w:name="Colorful Grid Accent 6" w:semiHidden="0" w:uiPriority="73" w:unhideWhenUsed="0"/>
-    <w:lsdException w:name="Subtle Emphasis" w:semiHidden="0" w:uiPriority="19" w:unhideWhenUsed="0" w:qFormat="1"/>
-    <w:lsdException w:name="Intense Emphasis" w:semiHidden="0" w:uiPriority="21" w:unhideWhenUsed="0" w:qFormat="1"/>
-    <w:lsdException w:name="Subtle Reference" w:semiHidden="0" w:uiPriority="31" w:unhideWhenUsed="0" w:qFormat="1"/>
-    <w:lsdException w:name="Intense Reference" w:semiHidden="0" w:uiPriority="32" w:unhideWhenUsed="0" w:qFormat="1"/>
-    <w:lsdException w:name="Book Title" w:semiHidden="0" w:uiPriority="33" w:unhideWhenUsed="0" w:qFormat="1"/>
-    <w:lsdException w:name="Bibliography" w:uiPriority="37"/>
-    <w:lsdException w:name="TOC Heading" w:uiPriority="39" w:qFormat="1"/>
-  </w:latentStyles>
-  <w:style w:type="paragraph" w:default="1" w:styleId="Normal">
-    <w:name w:val="Normal"/>
-    <w:qFormat/>
-    <w:pPr>
-      <w:bidi/>
-    </w:pPr>
-  </w:style>
-  <w:style w:type="character" w:default="1" w:styleId="DefaultParagraphFont">
-    <w:name w:val="Default Paragraph Font"/>
-    <w:uiPriority w:val="1"/>
-    <w:semiHidden/>
-    <w:unhideWhenUsed/>
-  </w:style>
-  <w:style w:type="table" w:default="1" w:styleId="TableNormal">
-    <w:name w:val="Normal Table"/>
-    <w:uiPriority w:val="99"/>
-    <w:semiHidden/>
-    <w:unhideWhenUsed/>
-    <w:tblPr>
-      <w:tblInd w:w="0" w:type="dxa"/>
-      <w:tblCellMar>
-        <w:top w:w="0" w:type="dxa"/>
-        <w:left w:w="108" w:type="dxa"/>
-        <w:bottom w:w="0" w:type="dxa"/>
-        <w:right w:w="108" w:type="dxa"/>
-      </w:tblCellMar>
-    </w:tblPr>
-  </w:style>
-  <w:style w:type="numbering" w:default="1" w:styleId="NoList">
-    <w:name w:val="No List"/>
-    <w:uiPriority w:val="99"/>
-    <w:semiHidden/>
-    <w:unhideWhenUsed/>
-  </w:style>
-  <w:style w:type="character" w:styleId="PlaceholderText">
-    <w:name w:val="Placeholder Text"/>
-    <w:basedOn w:val="DefaultParagraphFont"/>
-    <w:uiPriority w:val="99"/>
-    <w:semiHidden/>
-    <w:rsid w:val="00FA28D9"/>
-    <w:rPr>
-      <w:color w:val="808080"/>
-    </w:rPr>
-  </w:style>
-</w:styles>
-</file>
-
-<file path=word/glossary/webSettings.xml><?xml version="1.0" encoding="utf-8"?>
-<w:webSettings xmlns:mc="http://schemas.openxmlformats.org/markup-compatibility/2006" xmlns:r="http://schemas.openxmlformats.org/officeDocument/2006/relationships" xmlns:w="http://schemas.openxmlformats.org/wordprocessingml/2006/main" xmlns:w14="http://schemas.microsoft.com/office/word/2010/wordml" mc:Ignorable="w14">
-  <w:optimizeForBrowser/>
-  <w:allowPNG/>
-</w:webSettings>
-</file>
-
 <file path=word/theme/theme1.xml><?xml version="1.0" encoding="utf-8"?>
 <a:theme xmlns:a="http://schemas.openxmlformats.org/drawingml/2006/main" name="Office Theme">
   <a:themeElements>
@@ -25749,7 +25186,7 @@
 </file>
 
 <file path=customXml/itemProps1.xml><?xml version="1.0" encoding="utf-8"?>
-<ds:datastoreItem xmlns:ds="http://schemas.openxmlformats.org/officeDocument/2006/customXml" ds:itemID="{B3F84CA6-BA27-4939-8D01-4DCD3D3E6842}">
+<ds:datastoreItem xmlns:ds="http://schemas.openxmlformats.org/officeDocument/2006/customXml" ds:itemID="{3B79955B-5658-42C4-956A-12389E0998A4}">
   <ds:schemaRefs>
     <ds:schemaRef ds:uri="http://schemas.openxmlformats.org/officeDocument/2006/bibliography"/>
   </ds:schemaRefs>

</xml_diff>

<commit_message>
first fix after talking to Lilach 15/7
</commit_message>
<xml_diff>
--- a/manuscript/ms2.docx
+++ b/manuscript/ms2.docx
@@ -185,7 +185,7 @@
           <w:noProof/>
           <w:lang w:bidi="hi-IN"/>
         </w:rPr>
-        <w:t>July 11, 2013</w:t>
+        <w:t>July 16, 2013</w:t>
       </w:r>
       <w:r>
         <w:rPr>
@@ -3232,14 +3232,27 @@
             <w:r>
               <w:t>(</w:t>
             </w:r>
-            <w:fldSimple w:instr=" SEQ Equation ">
-              <w:r>
-                <w:rPr>
-                  <w:noProof/>
-                </w:rPr>
-                <w:t>1</w:t>
-              </w:r>
-            </w:fldSimple>
+            <w:r>
+              <w:fldChar w:fldCharType="begin"/>
+            </w:r>
+            <w:r>
+              <w:instrText xml:space="preserve"> SEQ Equation </w:instrText>
+            </w:r>
+            <w:r>
+              <w:fldChar w:fldCharType="separate"/>
+            </w:r>
+            <w:r>
+              <w:rPr>
+                <w:noProof/>
+              </w:rPr>
+              <w:t>1</w:t>
+            </w:r>
+            <w:r>
+              <w:rPr>
+                <w:noProof/>
+              </w:rPr>
+              <w:fldChar w:fldCharType="end"/>
+            </w:r>
             <w:r>
               <w:t>)</w:t>
             </w:r>
@@ -3352,113 +3365,6 @@
       <w:r>
         <w:t xml:space="preserve"> </w:t>
       </w:r>
-      <w:r>
-        <w:rPr>
-          <w:highlight w:val="yellow"/>
-        </w:rPr>
-        <w:t xml:space="preserve">In the simulation model we wait 500 generations to establish MSB and then change the fitness of </w:t>
-      </w:r>
-      <w:r>
-        <w:rPr>
-          <w:i/>
-          <w:iCs/>
-          <w:highlight w:val="yellow"/>
-        </w:rPr>
-        <w:t>AB</w:t>
-      </w:r>
-      <w:r>
-        <w:rPr>
-          <w:highlight w:val="yellow"/>
-        </w:rPr>
-        <w:t xml:space="preserve">. </w:t>
-      </w:r>
-      <w:r>
-        <w:rPr>
-          <w:highlight w:val="yellow"/>
-        </w:rPr>
-        <w:lastRenderedPageBreak/>
-        <w:t xml:space="preserve">We then wait until an </w:t>
-      </w:r>
-      <w:r>
-        <w:rPr>
-          <w:i/>
-          <w:iCs/>
-          <w:highlight w:val="yellow"/>
-        </w:rPr>
-        <w:t xml:space="preserve">AB </w:t>
-      </w:r>
-      <w:r>
-        <w:rPr>
-          <w:highlight w:val="yellow"/>
-        </w:rPr>
-        <w:t xml:space="preserve">individual appears. Finally, we wait until </w:t>
-      </w:r>
-      <w:r>
-        <w:rPr>
-          <w:i/>
-          <w:iCs/>
-          <w:highlight w:val="yellow"/>
-        </w:rPr>
-        <w:t>AB</w:t>
-      </w:r>
-      <w:r>
-        <w:rPr>
-          <w:highlight w:val="yellow"/>
-        </w:rPr>
-        <w:t xml:space="preserve"> either goes to extinction (</w:t>
-      </w:r>
-      <w:proofErr w:type="gramStart"/>
-      <w:r>
-        <w:rPr>
-          <w:i/>
-          <w:iCs/>
-          <w:highlight w:val="yellow"/>
-        </w:rPr>
-        <w:t>f(</w:t>
-      </w:r>
-      <w:proofErr w:type="gramEnd"/>
-      <w:r>
-        <w:rPr>
-          <w:i/>
-          <w:iCs/>
-          <w:highlight w:val="yellow"/>
-        </w:rPr>
-        <w:t>AB)</w:t>
-      </w:r>
-      <w:r>
-        <w:rPr>
-          <w:highlight w:val="yellow"/>
-        </w:rPr>
-        <w:t xml:space="preserve">=0) or </w:t>
-      </w:r>
-      <w:r>
-        <w:rPr>
-          <w:i/>
-          <w:iCs/>
-          <w:highlight w:val="yellow"/>
-        </w:rPr>
-        <w:t>AB</w:t>
-      </w:r>
-      <w:r>
-        <w:rPr>
-          <w:highlight w:val="yellow"/>
-        </w:rPr>
-        <w:t xml:space="preserve"> goes to fixation (</w:t>
-      </w:r>
-      <w:r>
-        <w:rPr>
-          <w:i/>
-          <w:iCs/>
-          <w:highlight w:val="yellow"/>
-        </w:rPr>
-        <w:t>f(AB)</w:t>
-      </w:r>
-      <w:r>
-        <w:rPr>
-          <w:highlight w:val="yellow"/>
-        </w:rPr>
-        <w:t>=1). Therefore, each simulation provides one sample of the waiting time for appearance of the double mutant and one sample of the success or failure of the double mutant fixation.</w:t>
-      </w:r>
     </w:p>
     <w:p>
       <w:r>
@@ -3505,6 +3411,7 @@
     </w:p>
     <w:p>
       <w:r>
+        <w:lastRenderedPageBreak/>
         <w:t xml:space="preserve">The adaptation process can be separated to two </w:t>
       </w:r>
       <w:r>
@@ -3534,6 +3441,137 @@
       </w:r>
       <w:r>
         <w:t xml:space="preserve"> appears in the population, usually in a single copy. In the second, the single copy of the double mutant avoids extinction and increases in frequency to fixation in the population.</w:t>
+      </w:r>
+      <w:r>
+        <w:t xml:space="preserve"> Our analytic model treats each of these steps separately – see below. </w:t>
+      </w:r>
+      <w:r>
+        <w:rPr>
+          <w:highlight w:val="yellow"/>
+        </w:rPr>
+        <w:t xml:space="preserve">In the simulation model we wait 500 generations to establish </w:t>
+      </w:r>
+      <w:r>
+        <w:rPr>
+          <w:highlight w:val="yellow"/>
+        </w:rPr>
+        <w:t xml:space="preserve">a </w:t>
+      </w:r>
+      <w:r>
+        <w:rPr>
+          <w:highlight w:val="yellow"/>
+        </w:rPr>
+        <w:t xml:space="preserve">MSB and then change the fitness of </w:t>
+      </w:r>
+      <w:r>
+        <w:rPr>
+          <w:i/>
+          <w:iCs/>
+          <w:highlight w:val="yellow"/>
+        </w:rPr>
+        <w:t>AB</w:t>
+      </w:r>
+      <w:r>
+        <w:rPr>
+          <w:highlight w:val="yellow"/>
+        </w:rPr>
+        <w:t xml:space="preserve">. We then wait until an </w:t>
+      </w:r>
+      <w:r>
+        <w:rPr>
+          <w:i/>
+          <w:iCs/>
+          <w:highlight w:val="yellow"/>
+        </w:rPr>
+        <w:t xml:space="preserve">AB </w:t>
+      </w:r>
+      <w:r>
+        <w:rPr>
+          <w:highlight w:val="yellow"/>
+        </w:rPr>
+        <w:t xml:space="preserve">individual appears. Finally, we wait until </w:t>
+      </w:r>
+      <w:r>
+        <w:rPr>
+          <w:i/>
+          <w:iCs/>
+          <w:highlight w:val="yellow"/>
+        </w:rPr>
+        <w:t>AB</w:t>
+      </w:r>
+      <w:r>
+        <w:rPr>
+          <w:highlight w:val="yellow"/>
+        </w:rPr>
+        <w:t xml:space="preserve"> </w:t>
+      </w:r>
+      <w:r>
+        <w:rPr>
+          <w:highlight w:val="yellow"/>
+        </w:rPr>
+        <w:t>goes to extinction</w:t>
+      </w:r>
+      <w:r>
+        <w:rPr>
+          <w:highlight w:val="yellow"/>
+        </w:rPr>
+        <w:t xml:space="preserve"> or fixation (</w:t>
+      </w:r>
+      <w:proofErr w:type="gramStart"/>
+      <w:r>
+        <w:rPr>
+          <w:i/>
+          <w:iCs/>
+          <w:highlight w:val="yellow"/>
+        </w:rPr>
+        <w:t>f(</w:t>
+      </w:r>
+      <w:proofErr w:type="gramEnd"/>
+      <w:r>
+        <w:rPr>
+          <w:i/>
+          <w:iCs/>
+          <w:highlight w:val="yellow"/>
+        </w:rPr>
+        <w:t>AB)</w:t>
+      </w:r>
+      <w:r>
+        <w:rPr>
+          <w:highlight w:val="yellow"/>
+        </w:rPr>
+        <w:t>=0</w:t>
+      </w:r>
+      <w:r>
+        <w:rPr>
+          <w:highlight w:val="yellow"/>
+        </w:rPr>
+        <w:t xml:space="preserve"> or </w:t>
+      </w:r>
+      <w:r>
+        <w:rPr>
+          <w:i/>
+          <w:iCs/>
+          <w:highlight w:val="yellow"/>
+        </w:rPr>
+        <w:t>f(AB)</w:t>
+      </w:r>
+      <w:r>
+        <w:rPr>
+          <w:highlight w:val="yellow"/>
+        </w:rPr>
+        <w:t>=1</w:t>
+      </w:r>
+      <w:r>
+        <w:rPr>
+          <w:highlight w:val="yellow"/>
+        </w:rPr>
+        <w:t>, respectively</w:t>
+      </w:r>
+      <w:r>
+        <w:rPr>
+          <w:highlight w:val="yellow"/>
+        </w:rPr>
+        <w:t>). Therefore, each simulation provides one sample of the waiting time for appearance of the double mutant and one sample of the success or failure of the double mutant fixation.</w:t>
       </w:r>
     </w:p>
     <w:p>
@@ -3544,14 +3582,30 @@
       <w:r>
         <w:t xml:space="preserve">Table </w:t>
       </w:r>
-      <w:fldSimple w:instr=" SEQ Table \* ARABIC ">
-        <w:r>
-          <w:rPr>
-            <w:noProof/>
-          </w:rPr>
-          <w:t>1</w:t>
-        </w:r>
-      </w:fldSimple>
+      <w:r>
+        <w:fldChar w:fldCharType="begin"/>
+      </w:r>
+      <w:r>
+        <w:instrText xml:space="preserve"> SEQ Table \* ARABI</w:instrText>
+      </w:r>
+      <w:r>
+        <w:instrText xml:space="preserve">C </w:instrText>
+      </w:r>
+      <w:r>
+        <w:fldChar w:fldCharType="separate"/>
+      </w:r>
+      <w:r>
+        <w:rPr>
+          <w:noProof/>
+        </w:rPr>
+        <w:t>1</w:t>
+      </w:r>
+      <w:r>
+        <w:rPr>
+          <w:noProof/>
+        </w:rPr>
+        <w:fldChar w:fldCharType="end"/>
+      </w:r>
       <w:bookmarkEnd w:id="2"/>
       <w:r>
         <w:t xml:space="preserve"> </w:t>
@@ -4579,14 +4633,27 @@
             <w:r>
               <w:t>(</w:t>
             </w:r>
-            <w:fldSimple w:instr=" SEQ Equation ">
-              <w:r>
-                <w:rPr>
-                  <w:noProof/>
-                </w:rPr>
-                <w:t>2</w:t>
-              </w:r>
-            </w:fldSimple>
+            <w:r>
+              <w:fldChar w:fldCharType="begin"/>
+            </w:r>
+            <w:r>
+              <w:instrText xml:space="preserve"> SEQ Equation </w:instrText>
+            </w:r>
+            <w:r>
+              <w:fldChar w:fldCharType="separate"/>
+            </w:r>
+            <w:r>
+              <w:rPr>
+                <w:noProof/>
+              </w:rPr>
+              <w:t>2</w:t>
+            </w:r>
+            <w:r>
+              <w:rPr>
+                <w:noProof/>
+              </w:rPr>
+              <w:fldChar w:fldCharType="end"/>
+            </w:r>
             <w:r>
               <w:t>)</w:t>
             </w:r>
@@ -5273,14 +5340,27 @@
             <w:r>
               <w:t>(</w:t>
             </w:r>
-            <w:fldSimple w:instr=" SEQ Equation ">
-              <w:r>
-                <w:rPr>
-                  <w:noProof/>
-                </w:rPr>
-                <w:t>3</w:t>
-              </w:r>
-            </w:fldSimple>
+            <w:r>
+              <w:fldChar w:fldCharType="begin"/>
+            </w:r>
+            <w:r>
+              <w:instrText xml:space="preserve"> SEQ Equation </w:instrText>
+            </w:r>
+            <w:r>
+              <w:fldChar w:fldCharType="separate"/>
+            </w:r>
+            <w:r>
+              <w:rPr>
+                <w:noProof/>
+              </w:rPr>
+              <w:t>3</w:t>
+            </w:r>
+            <w:r>
+              <w:rPr>
+                <w:noProof/>
+              </w:rPr>
+              <w:fldChar w:fldCharType="end"/>
+            </w:r>
             <w:r>
               <w:t>)</w:t>
             </w:r>
@@ -5665,14 +5745,27 @@
             <w:r>
               <w:t>(</w:t>
             </w:r>
-            <w:fldSimple w:instr=" SEQ Equation ">
-              <w:r>
-                <w:rPr>
-                  <w:noProof/>
-                </w:rPr>
-                <w:t>4</w:t>
-              </w:r>
-            </w:fldSimple>
+            <w:r>
+              <w:fldChar w:fldCharType="begin"/>
+            </w:r>
+            <w:r>
+              <w:instrText xml:space="preserve"> SEQ Equation </w:instrText>
+            </w:r>
+            <w:r>
+              <w:fldChar w:fldCharType="separate"/>
+            </w:r>
+            <w:r>
+              <w:rPr>
+                <w:noProof/>
+              </w:rPr>
+              <w:t>4</w:t>
+            </w:r>
+            <w:r>
+              <w:rPr>
+                <w:noProof/>
+              </w:rPr>
+              <w:fldChar w:fldCharType="end"/>
+            </w:r>
             <w:r>
               <w:t>)</w:t>
             </w:r>
@@ -6033,14 +6126,27 @@
             <w:r>
               <w:t>(</w:t>
             </w:r>
-            <w:fldSimple w:instr=" SEQ Equation ">
-              <w:r>
-                <w:rPr>
-                  <w:noProof/>
-                </w:rPr>
-                <w:t>5</w:t>
-              </w:r>
-            </w:fldSimple>
+            <w:r>
+              <w:fldChar w:fldCharType="begin"/>
+            </w:r>
+            <w:r>
+              <w:instrText xml:space="preserve"> SEQ Equation </w:instrText>
+            </w:r>
+            <w:r>
+              <w:fldChar w:fldCharType="separate"/>
+            </w:r>
+            <w:r>
+              <w:rPr>
+                <w:noProof/>
+              </w:rPr>
+              <w:t>5</w:t>
+            </w:r>
+            <w:r>
+              <w:rPr>
+                <w:noProof/>
+              </w:rPr>
+              <w:fldChar w:fldCharType="end"/>
+            </w:r>
             <w:r>
               <w:t>)</w:t>
             </w:r>
@@ -7412,7 +7518,6 @@
         </w:rPr>
       </w:pPr>
       <w:bookmarkStart w:id="9" w:name="_Ref360184146"/>
-      <w:bookmarkStart w:id="10" w:name="_GoBack"/>
       <w:r>
         <w:rPr>
           <w:noProof/>
@@ -7466,13 +7571,12 @@
           </wp:inline>
         </w:drawing>
       </w:r>
-      <w:bookmarkEnd w:id="10"/>
     </w:p>
     <w:p>
       <w:pPr>
         <w:pStyle w:val="FigureLegend"/>
       </w:pPr>
-      <w:bookmarkStart w:id="11" w:name="_Ref360184242"/>
+      <w:bookmarkStart w:id="10" w:name="_Ref360184242"/>
       <w:r>
         <w:rPr>
           <w:b/>
@@ -7517,7 +7621,7 @@
         <w:fldChar w:fldCharType="end"/>
       </w:r>
       <w:bookmarkEnd w:id="9"/>
-      <w:bookmarkEnd w:id="11"/>
+      <w:bookmarkEnd w:id="10"/>
       <w:r>
         <w:rPr>
           <w:b/>
@@ -8151,7 +8255,7 @@
             <w:vAlign w:val="center"/>
           </w:tcPr>
           <w:p>
-            <w:bookmarkStart w:id="12" w:name="_Ref360526047"/>
+            <w:bookmarkStart w:id="11" w:name="_Ref360526047"/>
             <w:r>
               <w:t>(</w:t>
             </w:r>
@@ -8184,7 +8288,7 @@
             <w:r>
               <w:t>)</w:t>
             </w:r>
-            <w:bookmarkEnd w:id="12"/>
+            <w:bookmarkEnd w:id="11"/>
           </w:p>
         </w:tc>
       </w:tr>
@@ -8333,14 +8437,27 @@
             <w:r>
               <w:t>(</w:t>
             </w:r>
-            <w:fldSimple w:instr=" SEQ Equation ">
-              <w:r>
-                <w:rPr>
-                  <w:noProof/>
-                </w:rPr>
-                <w:t>8</w:t>
-              </w:r>
-            </w:fldSimple>
+            <w:r>
+              <w:fldChar w:fldCharType="begin"/>
+            </w:r>
+            <w:r>
+              <w:instrText xml:space="preserve"> SEQ Equation </w:instrText>
+            </w:r>
+            <w:r>
+              <w:fldChar w:fldCharType="separate"/>
+            </w:r>
+            <w:r>
+              <w:rPr>
+                <w:noProof/>
+              </w:rPr>
+              <w:t>8</w:t>
+            </w:r>
+            <w:r>
+              <w:rPr>
+                <w:noProof/>
+              </w:rPr>
+              <w:fldChar w:fldCharType="end"/>
+            </w:r>
             <w:r>
               <w:t>)</w:t>
             </w:r>
@@ -8539,7 +8656,7 @@
             </w:tcBorders>
           </w:tcPr>
           <w:p>
-            <w:bookmarkStart w:id="13" w:name="_Ref360526048"/>
+            <w:bookmarkStart w:id="12" w:name="_Ref360526048"/>
             <w:r>
               <w:t>(</w:t>
             </w:r>
@@ -8572,7 +8689,7 @@
             <w:r>
               <w:t>)</w:t>
             </w:r>
-            <w:bookmarkEnd w:id="13"/>
+            <w:bookmarkEnd w:id="12"/>
           </w:p>
         </w:tc>
       </w:tr>
@@ -8690,7 +8807,28 @@
           <w:rFonts w:eastAsiaTheme="minorEastAsia"/>
           <w:lang w:bidi="hi-IN"/>
         </w:rPr>
-        <w:t xml:space="preserve"> The dynamics of the adaptation rate as a function of </w:t>
+        <w:t xml:space="preserve"> The dynamics of the adaptation rate</w:t>
+      </w:r>
+      <w:r>
+        <w:rPr>
+          <w:rFonts w:eastAsiaTheme="minorEastAsia"/>
+          <w:lang w:bidi="hi-IN"/>
+        </w:rPr>
+        <w:t xml:space="preserve"> </w:t>
+      </w:r>
+      <w:r>
+        <w:rPr>
+          <w:i/>
+          <w:iCs/>
+        </w:rPr>
+        <w:t>ν</w:t>
+      </w:r>
+      <w:r>
+        <w:rPr>
+          <w:rFonts w:eastAsiaTheme="minorEastAsia"/>
+          <w:lang w:bidi="hi-IN"/>
+        </w:rPr>
+        <w:t xml:space="preserve"> as a function of </w:t>
       </w:r>
       <w:r>
         <w:rPr>
@@ -9064,6 +9202,13 @@
           <w:rFonts w:eastAsiaTheme="minorEastAsia"/>
           <w:lang w:bidi="hi-IN"/>
         </w:rPr>
+        <w:t xml:space="preserve"> – that hypermutation is weaker than selection</w:t>
+      </w:r>
+      <w:r>
+        <w:rPr>
+          <w:rFonts w:eastAsiaTheme="minorEastAsia"/>
+          <w:lang w:bidi="hi-IN"/>
+        </w:rPr>
         <w:t>.</w:t>
       </w:r>
       <w:r>
@@ -9301,63 +9446,143 @@
         <w:rPr>
           <w:lang w:bidi="hi-IN"/>
         </w:rPr>
-        <w:t xml:space="preserve"> with deleterious mutations cannot contribute to adaptation. The result is that the adaptation rate in the simulations is</w:t>
-      </w:r>
-      <w:r>
-        <w:t xml:space="preserve"> slightly lower because as </w:t>
-      </w:r>
-      <w:r>
-        <w:rPr>
-          <w:i/>
-          <w:iCs/>
+        <w:t xml:space="preserve"> with deleterious mutations cannot contribute to adaptation. </w:t>
+      </w:r>
+      <w:r>
+        <w:rPr>
+          <w:highlight w:val="yellow"/>
+          <w:lang w:bidi="hi-IN"/>
+        </w:rPr>
+        <w:t>T</w:t>
+      </w:r>
+      <w:r>
+        <w:rPr>
+          <w:highlight w:val="yellow"/>
+          <w:lang w:bidi="hi-IN"/>
+        </w:rPr>
+        <w:t>he adaptation rate in the simulations is</w:t>
+      </w:r>
+      <w:r>
+        <w:rPr>
+          <w:highlight w:val="yellow"/>
+        </w:rPr>
+        <w:t xml:space="preserve"> slightly lower </w:t>
+      </w:r>
+      <w:r>
+        <w:rPr>
+          <w:highlight w:val="yellow"/>
+        </w:rPr>
+        <w:t xml:space="preserve">than in the analytic approximations when </w:t>
+      </w:r>
+      <w:r>
+        <w:rPr>
+          <w:i/>
+          <w:iCs/>
+          <w:highlight w:val="yellow"/>
         </w:rPr>
         <w:t>τ</w:t>
       </w:r>
       <w:r>
+        <w:rPr>
+          <w:i/>
+          <w:iCs/>
+          <w:highlight w:val="yellow"/>
+        </w:rPr>
+        <w:t xml:space="preserve"> </w:t>
+      </w:r>
+      <w:r>
+        <w:rPr>
+          <w:highlight w:val="yellow"/>
+        </w:rPr>
+        <w:t xml:space="preserve">is high </w:t>
+      </w:r>
+      <w:r>
+        <w:rPr>
+          <w:highlight w:val="yellow"/>
+        </w:rPr>
+        <w:t xml:space="preserve">because as </w:t>
+      </w:r>
+      <w:r>
+        <w:rPr>
+          <w:i/>
+          <w:iCs/>
+          <w:highlight w:val="yellow"/>
+        </w:rPr>
+        <w:t>τ</w:t>
+      </w:r>
+      <w:r>
+        <w:rPr>
+          <w:highlight w:val="yellow"/>
+        </w:rPr>
         <w:t xml:space="preserve"> increases, the double mutant is more likely to appear on a deleterious background (</w:t>
       </w:r>
       <w:r>
         <w:rPr>
           <w:i/>
           <w:iCs/>
+          <w:highlight w:val="yellow"/>
         </w:rPr>
         <w:t>AB/1</w:t>
       </w:r>
       <w:r>
-        <w:t xml:space="preserve">), have lower fitness, and go to </w:t>
-      </w:r>
-      <w:r>
-        <w:t xml:space="preserve">extinction rather than </w:t>
-      </w:r>
-      <w:r>
-        <w:t>fixation (</w:t>
-      </w:r>
-      <w:r>
+        <w:rPr>
+          <w:highlight w:val="yellow"/>
+        </w:rPr>
+        <w:t>), have lower fitness, and go to extinction rather than fixation (</w:t>
+      </w:r>
+      <w:r>
+        <w:rPr>
+          <w:highlight w:val="yellow"/>
+        </w:rPr>
         <w:fldChar w:fldCharType="begin"/>
       </w:r>
       <w:r>
-        <w:instrText xml:space="preserve"> REF _Ref360562760 \h </w:instrText>
-      </w:r>
-      <w:r>
-        <w:instrText xml:space="preserve"> \* MERGEFORMAT </w:instrText>
-      </w:r>
-      <w:r>
+        <w:rPr>
+          <w:highlight w:val="yellow"/>
+        </w:rPr>
+        <w:instrText xml:space="preserve"> REF _Ref360562760 \h  \* MERGEFORMAT </w:instrText>
+      </w:r>
+      <w:r>
+        <w:rPr>
+          <w:highlight w:val="yellow"/>
+        </w:rPr>
+      </w:r>
+      <w:r>
+        <w:rPr>
+          <w:highlight w:val="yellow"/>
+        </w:rPr>
         <w:fldChar w:fldCharType="separate"/>
       </w:r>
       <w:r>
+        <w:rPr>
+          <w:highlight w:val="yellow"/>
+        </w:rPr>
         <w:t>Figure S6</w:t>
       </w:r>
       <w:r>
+        <w:rPr>
+          <w:highlight w:val="yellow"/>
+        </w:rPr>
         <w:fldChar w:fldCharType="end"/>
       </w:r>
       <w:r>
+        <w:rPr>
+          <w:highlight w:val="yellow"/>
+        </w:rPr>
         <w:t>)</w:t>
       </w:r>
       <w:r>
         <w:rPr>
+          <w:highlight w:val="yellow"/>
           <w:lang w:bidi="hi-IN"/>
         </w:rPr>
         <w:t>.</w:t>
+      </w:r>
+      <w:r>
+        <w:rPr>
+          <w:lang w:bidi="hi-IN"/>
+        </w:rPr>
+        <w:t xml:space="preserve"> </w:t>
       </w:r>
     </w:p>
     <w:p>
@@ -9379,9 +9604,9 @@
         <w:lastRenderedPageBreak/>
         <w:drawing>
           <wp:inline distT="0" distB="0" distL="0" distR="0">
-            <wp:extent cx="3636000" cy="2912400"/>
-            <wp:effectExtent l="0" t="0" r="3175" b="2540"/>
-            <wp:docPr id="8" name="Picture 8" descr="D:\workspace\ruggedsim\manuscript\adaptation_rate_pop1e6_s_0.05_logN_6.png"/>
+            <wp:extent cx="3596536" cy="2880000"/>
+            <wp:effectExtent l="0" t="0" r="4445" b="0"/>
+            <wp:docPr id="1" name="Picture 1" descr="D:\workspace\ruggedsim\manuscript\adaptation_rate_pop1e6_s_0.05_logN_6.png"/>
             <wp:cNvGraphicFramePr>
               <a:graphicFrameLocks xmlns:a="http://schemas.openxmlformats.org/drawingml/2006/main" noChangeAspect="1"/>
             </wp:cNvGraphicFramePr>
@@ -9389,7 +9614,7 @@
               <a:graphicData uri="http://schemas.openxmlformats.org/drawingml/2006/picture">
                 <pic:pic xmlns:pic="http://schemas.openxmlformats.org/drawingml/2006/picture">
                   <pic:nvPicPr>
-                    <pic:cNvPr id="0" name="Picture 5" descr="D:\workspace\ruggedsim\manuscript\adaptation_rate_pop1e6_s_0.05_logN_6.png"/>
+                    <pic:cNvPr id="0" name="Picture 1" descr="D:\workspace\ruggedsim\manuscript\adaptation_rate_pop1e6_s_0.05_logN_6.png"/>
                     <pic:cNvPicPr>
                       <a:picLocks noChangeAspect="1" noChangeArrowheads="1"/>
                     </pic:cNvPicPr>
@@ -9410,7 +9635,7 @@
                   <pic:spPr bwMode="auto">
                     <a:xfrm>
                       <a:off x="0" y="0"/>
-                      <a:ext cx="3636000" cy="2912400"/>
+                      <a:ext cx="3596536" cy="2880000"/>
                     </a:xfrm>
                     <a:prstGeom prst="rect">
                       <a:avLst/>
@@ -9431,7 +9656,7 @@
       <w:pPr>
         <w:pStyle w:val="FigureLegend"/>
       </w:pPr>
-      <w:bookmarkStart w:id="14" w:name="_Ref360183592"/>
+      <w:bookmarkStart w:id="13" w:name="_Ref360183592"/>
       <w:r>
         <w:rPr>
           <w:b/>
@@ -9475,7 +9700,7 @@
         </w:rPr>
         <w:fldChar w:fldCharType="end"/>
       </w:r>
-      <w:bookmarkEnd w:id="14"/>
+      <w:bookmarkEnd w:id="13"/>
       <w:r>
         <w:rPr>
           <w:b/>
@@ -9684,6 +9909,17 @@
       </w:r>
       <w:r>
         <w:t>Both axes are in log scale</w:t>
+      </w:r>
+      <w:r>
+        <w:t xml:space="preserve"> </w:t>
+      </w:r>
+      <w:bookmarkStart w:id="14" w:name="_GoBack"/>
+      <w:bookmarkEnd w:id="14"/>
+      <w:r>
+        <w:rPr>
+          <w:highlight w:val="yellow"/>
+        </w:rPr>
+        <w:t>and error bars are too small to show</w:t>
       </w:r>
       <w:r>
         <w:t>.</w:t>
@@ -11643,14 +11879,27 @@
             <w:r>
               <w:t>(</w:t>
             </w:r>
-            <w:fldSimple w:instr=" SEQ Equation ">
-              <w:r>
-                <w:rPr>
-                  <w:noProof/>
-                </w:rPr>
-                <w:t>11</w:t>
-              </w:r>
-            </w:fldSimple>
+            <w:r>
+              <w:fldChar w:fldCharType="begin"/>
+            </w:r>
+            <w:r>
+              <w:instrText xml:space="preserve"> SEQ Equation </w:instrText>
+            </w:r>
+            <w:r>
+              <w:fldChar w:fldCharType="separate"/>
+            </w:r>
+            <w:r>
+              <w:rPr>
+                <w:noProof/>
+              </w:rPr>
+              <w:t>11</w:t>
+            </w:r>
+            <w:r>
+              <w:rPr>
+                <w:noProof/>
+              </w:rPr>
+              <w:fldChar w:fldCharType="end"/>
+            </w:r>
             <w:r>
               <w:t>)</w:t>
             </w:r>
@@ -21599,10 +21848,7 @@
         <w:t>AB</w:t>
       </w:r>
       <w:r>
-        <w:t xml:space="preserve"> </w:t>
-      </w:r>
-      <w:r>
-        <w:t xml:space="preserve">as a function of </w:t>
+        <w:t xml:space="preserve"> as a function of </w:t>
       </w:r>
       <w:r>
         <w:rPr>
@@ -21907,7 +22153,7 @@
           <w:rPr>
             <w:noProof/>
           </w:rPr>
-          <w:t>8</w:t>
+          <w:t>9</w:t>
         </w:r>
         <w:r>
           <w:rPr>
@@ -25186,7 +25432,7 @@
 </file>
 
 <file path=customXml/itemProps1.xml><?xml version="1.0" encoding="utf-8"?>
-<ds:datastoreItem xmlns:ds="http://schemas.openxmlformats.org/officeDocument/2006/customXml" ds:itemID="{3B79955B-5658-42C4-956A-12389E0998A4}">
+<ds:datastoreItem xmlns:ds="http://schemas.openxmlformats.org/officeDocument/2006/customXml" ds:itemID="{6BC8B102-388B-416E-AA71-6A5E8D7F8C2C}">
   <ds:schemaRefs>
     <ds:schemaRef ds:uri="http://schemas.openxmlformats.org/officeDocument/2006/bibliography"/>
   </ds:schemaRefs>

</xml_diff>

<commit_message>
finished adaptation rate plot with ci
</commit_message>
<xml_diff>
--- a/manuscript/ms2.docx
+++ b/manuscript/ms2.docx
@@ -9354,171 +9354,177 @@
         <w:rPr>
           <w:lang w:bidi="hi-IN"/>
         </w:rPr>
-        <w:t>that individuals</w:t>
-      </w:r>
-      <w:proofErr w:type="gramEnd"/>
-      <w:r>
-        <w:rPr>
-          <w:lang w:bidi="hi-IN"/>
-        </w:rPr>
-        <w:t xml:space="preserve"> with deleterious mutations cannot contribute to adaptation. </w:t>
-      </w:r>
-      <w:r>
-        <w:rPr>
-          <w:highlight w:val="yellow"/>
-          <w:lang w:bidi="hi-IN"/>
-        </w:rPr>
-        <w:t>T</w:t>
-      </w:r>
-      <w:r>
-        <w:rPr>
-          <w:highlight w:val="yellow"/>
-          <w:lang w:bidi="hi-IN"/>
-        </w:rPr>
-        <w:t>he adaptation rate in the simulations is</w:t>
-      </w:r>
-      <w:r>
-        <w:rPr>
-          <w:highlight w:val="yellow"/>
-        </w:rPr>
-        <w:t xml:space="preserve"> slightly lower </w:t>
-      </w:r>
-      <w:r>
-        <w:rPr>
-          <w:highlight w:val="yellow"/>
-        </w:rPr>
-        <w:t xml:space="preserve">than in the analytic approximations when </w:t>
-      </w:r>
-      <w:r>
-        <w:rPr>
-          <w:highlight w:val="yellow"/>
-        </w:rPr>
-        <w:t xml:space="preserve">the mutation rate fold increase </w:t>
-      </w:r>
-      <w:r>
-        <w:rPr>
-          <w:i/>
-          <w:iCs/>
-          <w:highlight w:val="yellow"/>
-        </w:rPr>
-        <w:t xml:space="preserve">τ </w:t>
-      </w:r>
-      <w:r>
-        <w:rPr>
-          <w:highlight w:val="yellow"/>
-        </w:rPr>
-        <w:t>is high</w:t>
-      </w:r>
-      <w:r>
-        <w:rPr>
-          <w:highlight w:val="yellow"/>
-        </w:rPr>
-        <w:t>,</w:t>
-      </w:r>
-      <w:r>
-        <w:rPr>
-          <w:highlight w:val="yellow"/>
-        </w:rPr>
-        <w:t xml:space="preserve"> </w:t>
-      </w:r>
-      <w:r>
-        <w:rPr>
-          <w:highlight w:val="yellow"/>
-        </w:rPr>
-        <w:t xml:space="preserve">because as </w:t>
-      </w:r>
-      <w:r>
-        <w:rPr>
-          <w:i/>
-          <w:iCs/>
-          <w:highlight w:val="yellow"/>
-        </w:rPr>
-        <w:t>τ</w:t>
-      </w:r>
-      <w:r>
-        <w:rPr>
-          <w:highlight w:val="yellow"/>
-        </w:rPr>
-        <w:t xml:space="preserve"> increases, the double mutant is more likely to appear on a deleterious background (</w:t>
-      </w:r>
-      <w:r>
-        <w:rPr>
-          <w:i/>
-          <w:iCs/>
-          <w:highlight w:val="yellow"/>
-        </w:rPr>
-        <w:t>AB/1</w:t>
-      </w:r>
-      <w:r>
-        <w:rPr>
-          <w:highlight w:val="yellow"/>
-        </w:rPr>
-        <w:t xml:space="preserve"> rather than </w:t>
-      </w:r>
-      <w:r>
-        <w:rPr>
-          <w:i/>
-          <w:iCs/>
-          <w:highlight w:val="yellow"/>
-        </w:rPr>
-        <w:t>AB/0</w:t>
-      </w:r>
-      <w:r>
-        <w:rPr>
-          <w:highlight w:val="yellow"/>
-        </w:rPr>
-        <w:t>), have lower fitness, and go to extinction rather than fixation (</w:t>
-      </w:r>
-      <w:r>
-        <w:rPr>
-          <w:highlight w:val="yellow"/>
-        </w:rPr>
-        <w:fldChar w:fldCharType="begin"/>
-      </w:r>
-      <w:r>
-        <w:rPr>
-          <w:highlight w:val="yellow"/>
-        </w:rPr>
-        <w:instrText xml:space="preserve"> REF _Ref360562760 \h  \* MERGEFORMAT </w:instrText>
-      </w:r>
-      <w:r>
-        <w:rPr>
-          <w:highlight w:val="yellow"/>
-        </w:rPr>
-      </w:r>
-      <w:r>
-        <w:rPr>
-          <w:highlight w:val="yellow"/>
-        </w:rPr>
-        <w:fldChar w:fldCharType="separate"/>
-      </w:r>
-      <w:r>
-        <w:rPr>
-          <w:highlight w:val="yellow"/>
-        </w:rPr>
-        <w:t>Figure S6</w:t>
-      </w:r>
-      <w:r>
-        <w:rPr>
-          <w:highlight w:val="yellow"/>
-        </w:rPr>
-        <w:fldChar w:fldCharType="end"/>
-      </w:r>
-      <w:r>
-        <w:rPr>
-          <w:highlight w:val="yellow"/>
-        </w:rPr>
-        <w:t>)</w:t>
-      </w:r>
-      <w:r>
-        <w:rPr>
-          <w:highlight w:val="yellow"/>
-          <w:lang w:bidi="hi-IN"/>
-        </w:rPr>
-        <w:t>.</w:t>
+        <w:t>that individ</w:t>
       </w:r>
       <w:bookmarkStart w:id="14" w:name="_GoBack"/>
       <w:bookmarkEnd w:id="14"/>
+      <w:r>
+        <w:rPr>
+          <w:lang w:bidi="hi-IN"/>
+        </w:rPr>
+        <w:t>uals</w:t>
+      </w:r>
+      <w:proofErr w:type="gramEnd"/>
+      <w:r>
+        <w:rPr>
+          <w:lang w:bidi="hi-IN"/>
+        </w:rPr>
+        <w:t xml:space="preserve"> with deleterious mutations cannot contribute to adaptation. </w:t>
+      </w:r>
+      <w:r>
+        <w:rPr>
+          <w:highlight w:val="yellow"/>
+          <w:lang w:bidi="hi-IN"/>
+        </w:rPr>
+        <w:t>T</w:t>
+      </w:r>
+      <w:r>
+        <w:rPr>
+          <w:highlight w:val="yellow"/>
+          <w:lang w:bidi="hi-IN"/>
+        </w:rPr>
+        <w:t>he adaptation rate in the simulations is</w:t>
+      </w:r>
+      <w:r>
+        <w:rPr>
+          <w:highlight w:val="yellow"/>
+        </w:rPr>
+        <w:t xml:space="preserve"> slightly lower </w:t>
+      </w:r>
+      <w:r>
+        <w:rPr>
+          <w:highlight w:val="yellow"/>
+        </w:rPr>
+        <w:t xml:space="preserve">than in the analytic approximations when </w:t>
+      </w:r>
+      <w:r>
+        <w:rPr>
+          <w:highlight w:val="yellow"/>
+        </w:rPr>
+        <w:t xml:space="preserve">the mutation rate fold increase </w:t>
+      </w:r>
+      <w:r>
+        <w:rPr>
+          <w:i/>
+          <w:iCs/>
+          <w:highlight w:val="yellow"/>
+        </w:rPr>
+        <w:t xml:space="preserve">τ </w:t>
+      </w:r>
+      <w:r>
+        <w:rPr>
+          <w:highlight w:val="yellow"/>
+        </w:rPr>
+        <w:t>is high</w:t>
+      </w:r>
+      <w:r>
+        <w:rPr>
+          <w:highlight w:val="yellow"/>
+        </w:rPr>
+        <w:t>,</w:t>
+      </w:r>
+      <w:r>
+        <w:rPr>
+          <w:highlight w:val="yellow"/>
+        </w:rPr>
+        <w:t xml:space="preserve"> </w:t>
+      </w:r>
+      <w:r>
+        <w:rPr>
+          <w:highlight w:val="yellow"/>
+        </w:rPr>
+        <w:t xml:space="preserve">because as </w:t>
+      </w:r>
+      <w:r>
+        <w:rPr>
+          <w:i/>
+          <w:iCs/>
+          <w:highlight w:val="yellow"/>
+        </w:rPr>
+        <w:t>τ</w:t>
+      </w:r>
+      <w:r>
+        <w:rPr>
+          <w:highlight w:val="yellow"/>
+        </w:rPr>
+        <w:t xml:space="preserve"> increases, the double mutant is more likely to appear on a deleterious background (</w:t>
+      </w:r>
+      <w:r>
+        <w:rPr>
+          <w:i/>
+          <w:iCs/>
+          <w:highlight w:val="yellow"/>
+        </w:rPr>
+        <w:t>AB/1</w:t>
+      </w:r>
+      <w:r>
+        <w:rPr>
+          <w:highlight w:val="yellow"/>
+        </w:rPr>
+        <w:t xml:space="preserve"> rather than </w:t>
+      </w:r>
+      <w:r>
+        <w:rPr>
+          <w:i/>
+          <w:iCs/>
+          <w:highlight w:val="yellow"/>
+        </w:rPr>
+        <w:t>AB/0</w:t>
+      </w:r>
+      <w:r>
+        <w:rPr>
+          <w:highlight w:val="yellow"/>
+        </w:rPr>
+        <w:t>), have lower fitness, and go to extinction rather than fixation (</w:t>
+      </w:r>
+      <w:r>
+        <w:rPr>
+          <w:highlight w:val="yellow"/>
+        </w:rPr>
+        <w:fldChar w:fldCharType="begin"/>
+      </w:r>
+      <w:r>
+        <w:rPr>
+          <w:highlight w:val="yellow"/>
+        </w:rPr>
+        <w:instrText xml:space="preserve"> REF _Ref360562760 \h  \* MERGEFORMAT </w:instrText>
+      </w:r>
+      <w:r>
+        <w:rPr>
+          <w:highlight w:val="yellow"/>
+        </w:rPr>
+      </w:r>
+      <w:r>
+        <w:rPr>
+          <w:highlight w:val="yellow"/>
+        </w:rPr>
+        <w:fldChar w:fldCharType="separate"/>
+      </w:r>
+      <w:r>
+        <w:rPr>
+          <w:highlight w:val="yellow"/>
+        </w:rPr>
+        <w:t>Figure S6</w:t>
+      </w:r>
+      <w:r>
+        <w:rPr>
+          <w:highlight w:val="yellow"/>
+        </w:rPr>
+        <w:fldChar w:fldCharType="end"/>
+      </w:r>
+      <w:r>
+        <w:rPr>
+          <w:highlight w:val="yellow"/>
+        </w:rPr>
+        <w:t>)</w:t>
+      </w:r>
+      <w:r>
+        <w:rPr>
+          <w:highlight w:val="yellow"/>
+          <w:lang w:bidi="hi-IN"/>
+        </w:rPr>
+        <w:t>.</w:t>
+      </w:r>
       <w:r>
         <w:rPr>
           <w:lang w:bidi="hi-IN"/>
@@ -9544,10 +9550,10 @@
         </w:rPr>
         <w:lastRenderedPageBreak/>
         <w:drawing>
-          <wp:inline distT="0" distB="0" distL="0" distR="0" wp14:anchorId="5F4AC849" wp14:editId="52F27654">
+          <wp:inline distT="0" distB="0" distL="0" distR="0">
             <wp:extent cx="3596536" cy="2880000"/>
             <wp:effectExtent l="0" t="0" r="4445" b="0"/>
-            <wp:docPr id="1" name="Picture 1" descr="D:\workspace\ruggedsim\manuscript\adaptation_rate_pop1e6_s_0.05_logN_6.png"/>
+            <wp:docPr id="10" name="Picture 10" descr="D:\workspace\ruggedsim\manuscript\adaptation_rate_pop1e6_s_0.05_logN_6.png"/>
             <wp:cNvGraphicFramePr>
               <a:graphicFrameLocks xmlns:a="http://schemas.openxmlformats.org/drawingml/2006/main" noChangeAspect="1"/>
             </wp:cNvGraphicFramePr>
@@ -9555,7 +9561,7 @@
               <a:graphicData uri="http://schemas.openxmlformats.org/drawingml/2006/picture">
                 <pic:pic xmlns:pic="http://schemas.openxmlformats.org/drawingml/2006/picture">
                   <pic:nvPicPr>
-                    <pic:cNvPr id="0" name="Picture 1" descr="D:\workspace\ruggedsim\manuscript\adaptation_rate_pop1e6_s_0.05_logN_6.png"/>
+                    <pic:cNvPr id="0" name="Picture 6" descr="D:\workspace\ruggedsim\manuscript\adaptation_rate_pop1e6_s_0.05_logN_6.png"/>
                     <pic:cNvPicPr>
                       <a:picLocks noChangeAspect="1" noChangeArrowheads="1"/>
                     </pic:cNvPicPr>
@@ -9831,6 +9837,9 @@
         <w:t>simulations results</w:t>
       </w:r>
       <w:r>
+        <w:t>; error bars represent 95% confidence intervals</w:t>
+      </w:r>
+      <w:r>
         <w:t xml:space="preserve"> </w:t>
       </w:r>
       <w:r>
@@ -9846,7 +9855,13 @@
         <w:t>000</w:t>
       </w:r>
       <w:r>
-        <w:t xml:space="preserve"> simulations per point)</w:t>
+        <w:t xml:space="preserve"> </w:t>
+      </w:r>
+      <w:r>
+        <w:t xml:space="preserve">replicates </w:t>
+      </w:r>
+      <w:r>
+        <w:t>per point)</w:t>
       </w:r>
       <w:r>
         <w:t>.</w:t>
@@ -9856,15 +9871,6 @@
       </w:r>
       <w:r>
         <w:t>Both axes are in log scale</w:t>
-      </w:r>
-      <w:r>
-        <w:t xml:space="preserve"> </w:t>
-      </w:r>
-      <w:r>
-        <w:rPr>
-          <w:highlight w:val="yellow"/>
-        </w:rPr>
-        <w:t>and error bars are too small to show</w:t>
       </w:r>
       <w:r>
         <w:t>.</w:t>
@@ -26190,8 +26196,8 @@
   </w:compat>
   <w:rsids>
     <w:rsidRoot w:val="00B53A0E"/>
-    <w:rsid w:val="000E0A5D"/>
     <w:rsid w:val="00B53A0E"/>
+    <w:rsid w:val="00F259E8"/>
   </w:rsids>
   <m:mathPr>
     <m:mathFont m:val="Cambria Math"/>
@@ -26916,7 +26922,7 @@
 </file>
 
 <file path=customXml/itemProps1.xml><?xml version="1.0" encoding="utf-8"?>
-<ds:datastoreItem xmlns:ds="http://schemas.openxmlformats.org/officeDocument/2006/customXml" ds:itemID="{1FD9370F-C1A8-411D-AF88-8416A42C943E}">
+<ds:datastoreItem xmlns:ds="http://schemas.openxmlformats.org/officeDocument/2006/customXml" ds:itemID="{DCE22525-BB99-4970-986B-AA201794658C}">
   <ds:schemaRefs>
     <ds:schemaRef ds:uri="http://schemas.openxmlformats.org/officeDocument/2006/bibliography"/>
   </ds:schemaRefs>

</xml_diff>

<commit_message>
combining unloaded to regular - fixation
</commit_message>
<xml_diff>
--- a/manuscript/ms2.docx
+++ b/manuscript/ms2.docx
@@ -7457,7 +7457,7 @@
           <w:noProof/>
         </w:rPr>
         <w:drawing>
-          <wp:inline distT="0" distB="0" distL="0" distR="0" wp14:anchorId="7033D0B1" wp14:editId="0EDA1455">
+          <wp:inline distT="0" distB="0" distL="0" distR="0" wp14:anchorId="75F6547D" wp14:editId="061444DC">
             <wp:extent cx="3636000" cy="2912400"/>
             <wp:effectExtent l="0" t="0" r="3175" b="2540"/>
             <wp:docPr id="16" name="Picture 16" descr="D:\workspace\ruggedsim\manuscript\mean_fitness_tau_u.png"/>
@@ -9354,15 +9354,7 @@
         <w:rPr>
           <w:lang w:bidi="hi-IN"/>
         </w:rPr>
-        <w:t>that individ</w:t>
-      </w:r>
-      <w:bookmarkStart w:id="14" w:name="_GoBack"/>
-      <w:bookmarkEnd w:id="14"/>
-      <w:r>
-        <w:rPr>
-          <w:lang w:bidi="hi-IN"/>
-        </w:rPr>
-        <w:t>uals</w:t>
+        <w:t>that individuals</w:t>
       </w:r>
       <w:proofErr w:type="gramEnd"/>
       <w:r>
@@ -9550,7 +9542,7 @@
         </w:rPr>
         <w:lastRenderedPageBreak/>
         <w:drawing>
-          <wp:inline distT="0" distB="0" distL="0" distR="0">
+          <wp:inline distT="0" distB="0" distL="0" distR="0" wp14:anchorId="52A272BA" wp14:editId="3D183C5C">
             <wp:extent cx="3596536" cy="2880000"/>
             <wp:effectExtent l="0" t="0" r="4445" b="0"/>
             <wp:docPr id="10" name="Picture 10" descr="D:\workspace\ruggedsim\manuscript\adaptation_rate_pop1e6_s_0.05_logN_6.png"/>
@@ -9603,7 +9595,7 @@
       <w:pPr>
         <w:pStyle w:val="FigureLegend"/>
       </w:pPr>
-      <w:bookmarkStart w:id="15" w:name="_Ref360183592"/>
+      <w:bookmarkStart w:id="14" w:name="_Ref360183592"/>
       <w:r>
         <w:rPr>
           <w:b/>
@@ -9647,7 +9639,7 @@
         </w:rPr>
         <w:fldChar w:fldCharType="end"/>
       </w:r>
-      <w:bookmarkEnd w:id="15"/>
+      <w:bookmarkEnd w:id="14"/>
       <w:r>
         <w:rPr>
           <w:b/>
@@ -10561,7 +10553,7 @@
         </w:rPr>
         <w:lastRenderedPageBreak/>
         <w:drawing>
-          <wp:inline distT="0" distB="0" distL="0" distR="0" wp14:anchorId="3AB25E3D" wp14:editId="67D62F50">
+          <wp:inline distT="0" distB="0" distL="0" distR="0" wp14:anchorId="65D079C0" wp14:editId="09DB9CE9">
             <wp:extent cx="3636000" cy="2912400"/>
             <wp:effectExtent l="0" t="0" r="3175" b="2540"/>
             <wp:docPr id="5" name="Picture 5" descr="D:\workspace\ruggedsim\manuscript\tradeoff_s_0.05_logN_6.png"/>
@@ -10617,7 +10609,7 @@
           <w:lang w:bidi="hi-IN"/>
         </w:rPr>
       </w:pPr>
-      <w:bookmarkStart w:id="16" w:name="_Ref360184105"/>
+      <w:bookmarkStart w:id="15" w:name="_Ref360184105"/>
       <w:r>
         <w:rPr>
           <w:b/>
@@ -10661,7 +10653,7 @@
         </w:rPr>
         <w:fldChar w:fldCharType="end"/>
       </w:r>
-      <w:bookmarkEnd w:id="16"/>
+      <w:bookmarkEnd w:id="15"/>
       <w:r>
         <w:rPr>
           <w:b/>
@@ -11513,7 +11505,7 @@
             </w:tcBorders>
           </w:tcPr>
           <w:p>
-            <w:bookmarkStart w:id="17" w:name="_Ref360621538"/>
+            <w:bookmarkStart w:id="16" w:name="_Ref360621538"/>
             <w:r>
               <w:t>(</w:t>
             </w:r>
@@ -11546,7 +11538,7 @@
             <w:r>
               <w:t>)</w:t>
             </w:r>
-            <w:bookmarkEnd w:id="17"/>
+            <w:bookmarkEnd w:id="16"/>
           </w:p>
         </w:tc>
       </w:tr>
@@ -11826,7 +11818,7 @@
             </w:tcBorders>
           </w:tcPr>
           <w:p>
-            <w:bookmarkStart w:id="18" w:name="_Ref361310097"/>
+            <w:bookmarkStart w:id="17" w:name="_Ref361310097"/>
             <w:r>
               <w:t>(</w:t>
             </w:r>
@@ -11841,7 +11833,7 @@
             <w:r>
               <w:t>)</w:t>
             </w:r>
-            <w:bookmarkEnd w:id="18"/>
+            <w:bookmarkEnd w:id="17"/>
           </w:p>
         </w:tc>
       </w:tr>
@@ -13610,14 +13602,14 @@
           <w:numId w:val="0"/>
         </w:numPr>
       </w:pPr>
-      <w:bookmarkStart w:id="19" w:name="_Ref360528371"/>
-      <w:bookmarkStart w:id="20" w:name="_Ref360527938"/>
+      <w:bookmarkStart w:id="18" w:name="_Ref360528371"/>
+      <w:bookmarkStart w:id="19" w:name="_Ref360527938"/>
       <w:r>
         <w:t>Appendix 1</w:t>
       </w:r>
-      <w:bookmarkEnd w:id="19"/>
+      <w:bookmarkEnd w:id="18"/>
     </w:p>
-    <w:bookmarkEnd w:id="20"/>
+    <w:bookmarkEnd w:id="19"/>
     <w:p>
       <w:pPr>
         <w:rPr>
@@ -16436,11 +16428,11 @@
         </w:numPr>
         <w:ind w:left="357" w:hanging="357"/>
       </w:pPr>
-      <w:bookmarkStart w:id="21" w:name="_Ref360530640"/>
+      <w:bookmarkStart w:id="20" w:name="_Ref360530640"/>
       <w:r>
         <w:t>Appendix 2</w:t>
       </w:r>
-      <w:bookmarkEnd w:id="21"/>
+      <w:bookmarkEnd w:id="20"/>
     </w:p>
     <w:p>
       <w:r>
@@ -18837,11 +18829,11 @@
         </w:numPr>
         <w:ind w:left="357" w:hanging="357"/>
       </w:pPr>
-      <w:bookmarkStart w:id="22" w:name="_Ref360530760"/>
+      <w:bookmarkStart w:id="21" w:name="_Ref360530760"/>
       <w:r>
         <w:t>Appendix 3</w:t>
       </w:r>
-      <w:bookmarkEnd w:id="22"/>
+      <w:bookmarkEnd w:id="21"/>
     </w:p>
     <w:p>
       <w:pPr>
@@ -19367,7 +19359,7 @@
       <w:r>
         <w:t>is</w:t>
       </w:r>
-      <w:bookmarkStart w:id="23" w:name="_Ref360534049"/>
+      <w:bookmarkStart w:id="22" w:name="_Ref360534049"/>
       <w:r>
         <w:t xml:space="preserve"> small we can simplify this to the </w:t>
       </w:r>
@@ -19408,7 +19400,7 @@
       <w:r>
         <w:t>Appendix 4</w:t>
       </w:r>
-      <w:bookmarkEnd w:id="23"/>
+      <w:bookmarkEnd w:id="22"/>
     </w:p>
     <w:p>
       <w:pPr>
@@ -21280,10 +21272,10 @@
           <w:noProof/>
         </w:rPr>
         <w:drawing>
-          <wp:inline distT="0" distB="0" distL="0" distR="0" wp14:anchorId="1EE1F225" wp14:editId="5D13465D">
+          <wp:inline distT="0" distB="0" distL="0" distR="0" wp14:anchorId="491F482C" wp14:editId="50209C4C">
             <wp:extent cx="3596536" cy="2880000"/>
             <wp:effectExtent l="0" t="0" r="4445" b="0"/>
-            <wp:docPr id="3" name="Picture 3" descr="D:\workspace\ruggedsim\manuscript\appearance_time_pop1e6_s_0.05_logN_6.png"/>
+            <wp:docPr id="14" name="Picture 14" descr="D:\workspace\ruggedsim\manuscript\appearance_time_pop1e6_s_0.05_logN_6.png"/>
             <wp:cNvGraphicFramePr>
               <a:graphicFrameLocks xmlns:a="http://schemas.openxmlformats.org/drawingml/2006/main" noChangeAspect="1"/>
             </wp:cNvGraphicFramePr>
@@ -21291,7 +21283,7 @@
               <a:graphicData uri="http://schemas.openxmlformats.org/drawingml/2006/picture">
                 <pic:pic xmlns:pic="http://schemas.openxmlformats.org/drawingml/2006/picture">
                   <pic:nvPicPr>
-                    <pic:cNvPr id="0" name="Picture 2" descr="D:\workspace\ruggedsim\manuscript\appearance_time_pop1e6_s_0.05_logN_6.png"/>
+                    <pic:cNvPr id="0" name="Picture 9" descr="D:\workspace\ruggedsim\manuscript\appearance_time_pop1e6_s_0.05_logN_6.png"/>
                     <pic:cNvPicPr>
                       <a:picLocks noChangeAspect="1" noChangeArrowheads="1"/>
                     </pic:cNvPicPr>
@@ -21337,7 +21329,7 @@
           <w:bCs/>
         </w:rPr>
       </w:pPr>
-      <w:bookmarkStart w:id="24" w:name="_Ref360183807"/>
+      <w:bookmarkStart w:id="23" w:name="_Ref360183807"/>
       <w:r>
         <w:rPr>
           <w:b/>
@@ -21389,7 +21381,7 @@
         </w:rPr>
         <w:fldChar w:fldCharType="end"/>
       </w:r>
-      <w:bookmarkEnd w:id="24"/>
+      <w:bookmarkEnd w:id="23"/>
       <w:r>
         <w:rPr>
           <w:b/>
@@ -21515,19 +21507,39 @@
         <w:t>;</w:t>
       </w:r>
       <w:r>
-        <w:t xml:space="preserve"> markers are means of stochastic simulations results and error bars are standard error</w:t>
-      </w:r>
-      <w:r>
-        <w:t>s</w:t>
-      </w:r>
-      <w:r>
-        <w:t xml:space="preserve"> of the mean (at least 1</w:t>
+        <w:t xml:space="preserve"> markers are means of stochastic simulations results</w:t>
+      </w:r>
+      <w:r>
+        <w:t xml:space="preserve">, black circles for regular simulation, white triangles for simulation in which </w:t>
+      </w:r>
+      <w:r>
+        <w:rPr>
+          <w:i/>
+          <w:iCs/>
+        </w:rPr>
+        <w:t>AB</w:t>
+      </w:r>
+      <w:r>
+        <w:t xml:space="preserve"> cannot appear on deleterious background. Error bars were </w:t>
+      </w:r>
+      <w:proofErr w:type="spellStart"/>
+      <w:proofErr w:type="gramStart"/>
+      <w:r>
+        <w:t>to</w:t>
+      </w:r>
+      <w:proofErr w:type="spellEnd"/>
+      <w:proofErr w:type="gramEnd"/>
+      <w:r>
+        <w:t xml:space="preserve"> small to show, </w:t>
+      </w:r>
+      <w:r>
+        <w:t>at least 1</w:t>
       </w:r>
       <w:r>
         <w:t>,00</w:t>
       </w:r>
       <w:r>
-        <w:t xml:space="preserve">0 simulations per point). Both axes are in log scale. </w:t>
+        <w:t xml:space="preserve">0 simulations per point. Both axes are in log scale. </w:t>
       </w:r>
       <w:r>
         <w:t>T</w:t>
@@ -21609,7 +21621,35 @@
         <w:fldChar w:fldCharType="end"/>
       </w:r>
       <w:r>
-        <w:t xml:space="preserve">). </w:t>
+        <w:t>).</w:t>
+      </w:r>
+      <w:r>
+        <w:t xml:space="preserve"> </w:t>
+      </w:r>
+      <w:r>
+        <w:t>A</w:t>
+      </w:r>
+      <w:r>
+        <w:t xml:space="preserve">ppearance time is longer </w:t>
+      </w:r>
+      <w:r>
+        <w:t>i</w:t>
+      </w:r>
+      <w:r>
+        <w:t xml:space="preserve">f </w:t>
+      </w:r>
+      <w:r>
+        <w:rPr>
+          <w:i/>
+          <w:iCs/>
+        </w:rPr>
+        <w:t>AB</w:t>
+      </w:r>
+      <w:r>
+        <w:t xml:space="preserve"> is limited to unloaded background (white triangles)</w:t>
+      </w:r>
+      <w:r>
+        <w:t xml:space="preserve">. </w:t>
       </w:r>
       <w:r>
         <w:t xml:space="preserve">The parameters are the same as in </w:t>
@@ -21648,11 +21688,18 @@
           <w:noProof/>
         </w:rPr>
         <w:lastRenderedPageBreak/>
+        <w:t xml:space="preserve"> </w:t>
+      </w:r>
+      <w:bookmarkStart w:id="24" w:name="_GoBack"/>
+      <w:r>
+        <w:rPr>
+          <w:noProof/>
+        </w:rPr>
         <w:drawing>
-          <wp:inline distT="0" distB="0" distL="0" distR="0" wp14:anchorId="477F3E38" wp14:editId="7782BB6A">
-            <wp:extent cx="1620000" cy="3240000"/>
-            <wp:effectExtent l="0" t="0" r="0" b="0"/>
-            <wp:docPr id="7" name="Picture 7" descr="D:\workspace\ruggedsim\manuscript\fixation_regression_pop1e6_s_0.05_logN_6.png"/>
+          <wp:inline distT="0" distB="0" distL="0" distR="0">
+            <wp:extent cx="4204800" cy="3600000"/>
+            <wp:effectExtent l="0" t="0" r="5715" b="635"/>
+            <wp:docPr id="15" name="Picture 15" descr="D:\workspace\ruggedsim\manuscript\fixation_regression_s_0.05_logN_6.png"/>
             <wp:cNvGraphicFramePr>
               <a:graphicFrameLocks xmlns:a="http://schemas.openxmlformats.org/drawingml/2006/main" noChangeAspect="1"/>
             </wp:cNvGraphicFramePr>
@@ -21660,13 +21707,13 @@
               <a:graphicData uri="http://schemas.openxmlformats.org/drawingml/2006/picture">
                 <pic:pic xmlns:pic="http://schemas.openxmlformats.org/drawingml/2006/picture">
                   <pic:nvPicPr>
-                    <pic:cNvPr id="0" name="Picture 4" descr="D:\workspace\ruggedsim\manuscript\fixation_regression_pop1e6_s_0.05_logN_6.png"/>
+                    <pic:cNvPr id="0" name="Picture 10" descr="D:\workspace\ruggedsim\manuscript\fixation_regression_s_0.05_logN_6.png"/>
                     <pic:cNvPicPr>
                       <a:picLocks noChangeAspect="1" noChangeArrowheads="1"/>
                     </pic:cNvPicPr>
                   </pic:nvPicPr>
                   <pic:blipFill>
-                    <a:blip r:embed="rId15" cstate="print">
+                    <a:blip r:embed="rId15">
                       <a:extLst>
                         <a:ext uri="{28A0092B-C50C-407E-A947-70E740481C1C}">
                           <a14:useLocalDpi xmlns:a14="http://schemas.microsoft.com/office/drawing/2010/main" val="0"/>
@@ -21681,7 +21728,7 @@
                   <pic:spPr bwMode="auto">
                     <a:xfrm>
                       <a:off x="0" y="0"/>
-                      <a:ext cx="1620000" cy="3240000"/>
+                      <a:ext cx="4204800" cy="3600000"/>
                     </a:xfrm>
                     <a:prstGeom prst="rect">
                       <a:avLst/>
@@ -21697,68 +21744,7 @@
           </wp:inline>
         </w:drawing>
       </w:r>
-      <w:r>
-        <w:rPr>
-          <w:noProof/>
-        </w:rPr>
-        <w:t xml:space="preserve"> </w:t>
-      </w:r>
-      <w:r>
-        <w:rPr>
-          <w:noProof/>
-        </w:rPr>
-        <w:drawing>
-          <wp:inline distT="0" distB="0" distL="0" distR="0" wp14:anchorId="6D5CBFE0" wp14:editId="1A39E3A5">
-            <wp:extent cx="1321200" cy="3240000"/>
-            <wp:effectExtent l="0" t="0" r="0" b="0"/>
-            <wp:docPr id="4" name="Picture 4" descr="D:\workspace\ruggedsim\manuscript\fixation_regression_unloaded_s_0.05_logN_6.png"/>
-            <wp:cNvGraphicFramePr>
-              <a:graphicFrameLocks xmlns:a="http://schemas.openxmlformats.org/drawingml/2006/main" noChangeAspect="1"/>
-            </wp:cNvGraphicFramePr>
-            <a:graphic xmlns:a="http://schemas.openxmlformats.org/drawingml/2006/main">
-              <a:graphicData uri="http://schemas.openxmlformats.org/drawingml/2006/picture">
-                <pic:pic xmlns:pic="http://schemas.openxmlformats.org/drawingml/2006/picture">
-                  <pic:nvPicPr>
-                    <pic:cNvPr id="0" name="Picture 3" descr="D:\workspace\ruggedsim\manuscript\fixation_regression_unloaded_s_0.05_logN_6.png"/>
-                    <pic:cNvPicPr>
-                      <a:picLocks noChangeAspect="1" noChangeArrowheads="1"/>
-                    </pic:cNvPicPr>
-                  </pic:nvPicPr>
-                  <pic:blipFill rotWithShape="1">
-                    <a:blip r:embed="rId16" cstate="print">
-                      <a:extLst>
-                        <a:ext uri="{28A0092B-C50C-407E-A947-70E740481C1C}">
-                          <a14:useLocalDpi xmlns:a14="http://schemas.microsoft.com/office/drawing/2010/main" val="0"/>
-                        </a:ext>
-                      </a:extLst>
-                    </a:blip>
-                    <a:srcRect l="18484"/>
-                    <a:stretch/>
-                  </pic:blipFill>
-                  <pic:spPr bwMode="auto">
-                    <a:xfrm>
-                      <a:off x="0" y="0"/>
-                      <a:ext cx="1321200" cy="3240000"/>
-                    </a:xfrm>
-                    <a:prstGeom prst="rect">
-                      <a:avLst/>
-                    </a:prstGeom>
-                    <a:noFill/>
-                    <a:ln>
-                      <a:noFill/>
-                    </a:ln>
-                    <a:extLst>
-                      <a:ext uri="{53640926-AAD7-44D8-BBD7-CCE9431645EC}">
-                        <a14:shadowObscured xmlns:a14="http://schemas.microsoft.com/office/drawing/2010/main"/>
-                      </a:ext>
-                    </a:extLst>
-                  </pic:spPr>
-                </pic:pic>
-              </a:graphicData>
-            </a:graphic>
-          </wp:inline>
-        </w:drawing>
-      </w:r>
+      <w:bookmarkEnd w:id="24"/>
     </w:p>
     <w:p>
       <w:pPr>
@@ -22423,627 +22409,8 @@
         <w:pStyle w:val="FigureLegend"/>
       </w:pPr>
     </w:p>
-    <w:p>
-      <w:pPr>
-        <w:pStyle w:val="FigureLegend"/>
-        <w:rPr>
-          <w:rFonts w:eastAsiaTheme="minorEastAsia"/>
-        </w:rPr>
-      </w:pPr>
-      <m:oMathPara>
-        <m:oMath>
-          <m:r>
-            <w:rPr>
-              <w:rFonts w:ascii="Cambria Math" w:hAnsi="Cambria Math"/>
-            </w:rPr>
-            <m:t>α≈</m:t>
-          </m:r>
-          <m:d>
-            <m:dPr>
-              <m:ctrlPr>
-                <w:rPr>
-                  <w:rFonts w:ascii="Cambria Math" w:hAnsi="Cambria Math"/>
-                  <w:i/>
-                </w:rPr>
-              </m:ctrlPr>
-            </m:dPr>
-            <m:e>
-              <m:r>
-                <w:rPr>
-                  <w:rFonts w:ascii="Cambria Math" w:hAnsi="Cambria Math"/>
-                </w:rPr>
-                <m:t>1+sH</m:t>
-              </m:r>
-            </m:e>
-          </m:d>
-          <m:d>
-            <m:dPr>
-              <m:ctrlPr>
-                <w:rPr>
-                  <w:rFonts w:ascii="Cambria Math" w:hAnsi="Cambria Math"/>
-                  <w:i/>
-                </w:rPr>
-              </m:ctrlPr>
-            </m:dPr>
-            <m:e>
-              <m:r>
-                <w:rPr>
-                  <w:rFonts w:ascii="Cambria Math" w:hAnsi="Cambria Math"/>
-                </w:rPr>
-                <m:t>1-s</m:t>
-              </m:r>
-            </m:e>
-          </m:d>
-        </m:oMath>
-      </m:oMathPara>
-    </w:p>
-    <w:p>
-      <w:pPr>
-        <w:pStyle w:val="FigureLegend"/>
-        <w:rPr>
-          <w:rFonts w:eastAsiaTheme="minorEastAsia"/>
-        </w:rPr>
-      </w:pPr>
-      <m:oMathPara>
-        <m:oMath>
-          <m:r>
-            <w:rPr>
-              <w:rFonts w:ascii="Cambria Math" w:eastAsiaTheme="minorEastAsia" w:hAnsi="Cambria Math"/>
-            </w:rPr>
-            <m:t>ρ</m:t>
-          </m:r>
-          <m:r>
-            <w:rPr>
-              <w:rFonts w:ascii="Cambria Math" w:eastAsiaTheme="minorEastAsia" w:hAnsi="Cambria Math"/>
-            </w:rPr>
-            <m:t>≈2</m:t>
-          </m:r>
-          <m:f>
-            <m:fPr>
-              <m:ctrlPr>
-                <w:rPr>
-                  <w:rFonts w:ascii="Cambria Math" w:eastAsiaTheme="minorEastAsia" w:hAnsi="Cambria Math"/>
-                  <w:i/>
-                </w:rPr>
-              </m:ctrlPr>
-            </m:fPr>
-            <m:num>
-              <m:r>
-                <w:rPr>
-                  <w:rFonts w:ascii="Cambria Math" w:eastAsiaTheme="minorEastAsia" w:hAnsi="Cambria Math"/>
-                </w:rPr>
-                <m:t>α-1</m:t>
-              </m:r>
-            </m:num>
-            <m:den>
-              <m:r>
-                <w:rPr>
-                  <w:rFonts w:ascii="Cambria Math" w:eastAsiaTheme="minorEastAsia" w:hAnsi="Cambria Math"/>
-                </w:rPr>
-                <m:t>α</m:t>
-              </m:r>
-            </m:den>
-          </m:f>
-          <m:r>
-            <w:rPr>
-              <w:rFonts w:ascii="Cambria Math" w:eastAsiaTheme="minorEastAsia" w:hAnsi="Cambria Math"/>
-            </w:rPr>
-            <m:t>=2</m:t>
-          </m:r>
-          <m:f>
-            <m:fPr>
-              <m:ctrlPr>
-                <w:rPr>
-                  <w:rFonts w:ascii="Cambria Math" w:eastAsiaTheme="minorEastAsia" w:hAnsi="Cambria Math"/>
-                  <w:i/>
-                </w:rPr>
-              </m:ctrlPr>
-            </m:fPr>
-            <m:num>
-              <m:d>
-                <m:dPr>
-                  <m:ctrlPr>
-                    <w:rPr>
-                      <w:rFonts w:ascii="Cambria Math" w:eastAsiaTheme="minorEastAsia" w:hAnsi="Cambria Math"/>
-                      <w:i/>
-                    </w:rPr>
-                  </m:ctrlPr>
-                </m:dPr>
-                <m:e>
-                  <m:d>
-                    <m:dPr>
-                      <m:ctrlPr>
-                        <w:rPr>
-                          <w:rFonts w:ascii="Cambria Math" w:eastAsiaTheme="minorEastAsia" w:hAnsi="Cambria Math"/>
-                          <w:i/>
-                        </w:rPr>
-                      </m:ctrlPr>
-                    </m:dPr>
-                    <m:e>
-                      <m:r>
-                        <w:rPr>
-                          <w:rFonts w:ascii="Cambria Math" w:eastAsiaTheme="minorEastAsia" w:hAnsi="Cambria Math"/>
-                        </w:rPr>
-                        <m:t>1+sH</m:t>
-                      </m:r>
-                    </m:e>
-                  </m:d>
-                  <m:d>
-                    <m:dPr>
-                      <m:ctrlPr>
-                        <w:rPr>
-                          <w:rFonts w:ascii="Cambria Math" w:eastAsiaTheme="minorEastAsia" w:hAnsi="Cambria Math"/>
-                          <w:i/>
-                        </w:rPr>
-                      </m:ctrlPr>
-                    </m:dPr>
-                    <m:e>
-                      <m:r>
-                        <w:rPr>
-                          <w:rFonts w:ascii="Cambria Math" w:eastAsiaTheme="minorEastAsia" w:hAnsi="Cambria Math"/>
-                        </w:rPr>
-                        <m:t>1-s</m:t>
-                      </m:r>
-                    </m:e>
-                  </m:d>
-                  <m:r>
-                    <w:rPr>
-                      <w:rFonts w:ascii="Cambria Math" w:eastAsiaTheme="minorEastAsia" w:hAnsi="Cambria Math"/>
-                    </w:rPr>
-                    <m:t>-1</m:t>
-                  </m:r>
-                </m:e>
-              </m:d>
-            </m:num>
-            <m:den>
-              <m:d>
-                <m:dPr>
-                  <m:ctrlPr>
-                    <w:rPr>
-                      <w:rFonts w:ascii="Cambria Math" w:eastAsiaTheme="minorEastAsia" w:hAnsi="Cambria Math"/>
-                      <w:i/>
-                    </w:rPr>
-                  </m:ctrlPr>
-                </m:dPr>
-                <m:e>
-                  <m:r>
-                    <w:rPr>
-                      <w:rFonts w:ascii="Cambria Math" w:eastAsiaTheme="minorEastAsia" w:hAnsi="Cambria Math"/>
-                    </w:rPr>
-                    <m:t>1+sH</m:t>
-                  </m:r>
-                </m:e>
-              </m:d>
-              <m:d>
-                <m:dPr>
-                  <m:ctrlPr>
-                    <w:rPr>
-                      <w:rFonts w:ascii="Cambria Math" w:eastAsiaTheme="minorEastAsia" w:hAnsi="Cambria Math"/>
-                      <w:i/>
-                    </w:rPr>
-                  </m:ctrlPr>
-                </m:dPr>
-                <m:e>
-                  <m:r>
-                    <w:rPr>
-                      <w:rFonts w:ascii="Cambria Math" w:eastAsiaTheme="minorEastAsia" w:hAnsi="Cambria Math"/>
-                    </w:rPr>
-                    <m:t>1-s</m:t>
-                  </m:r>
-                </m:e>
-              </m:d>
-            </m:den>
-          </m:f>
-          <m:r>
-            <w:rPr>
-              <w:rFonts w:ascii="Cambria Math" w:eastAsiaTheme="minorEastAsia" w:hAnsi="Cambria Math"/>
-            </w:rPr>
-            <m:t>=</m:t>
-          </m:r>
-          <m:r>
-            <w:rPr>
-              <w:rFonts w:ascii="Cambria Math" w:eastAsiaTheme="minorEastAsia" w:hAnsi="Cambria Math"/>
-            </w:rPr>
-            <m:t>2</m:t>
-          </m:r>
-          <m:r>
-            <w:rPr>
-              <w:rFonts w:ascii="Cambria Math" w:eastAsiaTheme="minorEastAsia" w:hAnsi="Cambria Math"/>
-            </w:rPr>
-            <m:t>s</m:t>
-          </m:r>
-          <m:f>
-            <m:fPr>
-              <m:ctrlPr>
-                <w:rPr>
-                  <w:rFonts w:ascii="Cambria Math" w:eastAsiaTheme="minorEastAsia" w:hAnsi="Cambria Math"/>
-                  <w:i/>
-                </w:rPr>
-              </m:ctrlPr>
-            </m:fPr>
-            <m:num>
-              <m:r>
-                <w:rPr>
-                  <w:rFonts w:ascii="Cambria Math" w:eastAsiaTheme="minorEastAsia" w:hAnsi="Cambria Math"/>
-                </w:rPr>
-                <m:t>H-</m:t>
-              </m:r>
-              <m:r>
-                <w:rPr>
-                  <w:rFonts w:ascii="Cambria Math" w:eastAsiaTheme="minorEastAsia" w:hAnsi="Cambria Math"/>
-                </w:rPr>
-                <m:t>1</m:t>
-              </m:r>
-              <m:r>
-                <w:rPr>
-                  <w:rFonts w:ascii="Cambria Math" w:eastAsiaTheme="minorEastAsia" w:hAnsi="Cambria Math"/>
-                </w:rPr>
-                <m:t>-</m:t>
-              </m:r>
-              <m:r>
-                <w:rPr>
-                  <w:rFonts w:ascii="Cambria Math" w:eastAsiaTheme="minorEastAsia" w:hAnsi="Cambria Math"/>
-                </w:rPr>
-                <m:t>s</m:t>
-              </m:r>
-              <m:r>
-                <w:rPr>
-                  <w:rFonts w:ascii="Cambria Math" w:eastAsiaTheme="minorEastAsia" w:hAnsi="Cambria Math"/>
-                </w:rPr>
-                <m:t>H</m:t>
-              </m:r>
-            </m:num>
-            <m:den>
-              <m:r>
-                <w:rPr>
-                  <w:rFonts w:ascii="Cambria Math" w:eastAsiaTheme="minorEastAsia" w:hAnsi="Cambria Math"/>
-                </w:rPr>
-                <m:t>1+sH-s-</m:t>
-              </m:r>
-              <m:sSup>
-                <m:sSupPr>
-                  <m:ctrlPr>
-                    <w:rPr>
-                      <w:rFonts w:ascii="Cambria Math" w:eastAsiaTheme="minorEastAsia" w:hAnsi="Cambria Math"/>
-                      <w:i/>
-                    </w:rPr>
-                  </m:ctrlPr>
-                </m:sSupPr>
-                <m:e>
-                  <m:r>
-                    <w:rPr>
-                      <w:rFonts w:ascii="Cambria Math" w:eastAsiaTheme="minorEastAsia" w:hAnsi="Cambria Math"/>
-                    </w:rPr>
-                    <m:t>s</m:t>
-                  </m:r>
-                </m:e>
-                <m:sup>
-                  <m:r>
-                    <w:rPr>
-                      <w:rFonts w:ascii="Cambria Math" w:eastAsiaTheme="minorEastAsia" w:hAnsi="Cambria Math"/>
-                    </w:rPr>
-                    <m:t>2</m:t>
-                  </m:r>
-                </m:sup>
-              </m:sSup>
-              <m:r>
-                <w:rPr>
-                  <w:rFonts w:ascii="Cambria Math" w:eastAsiaTheme="minorEastAsia" w:hAnsi="Cambria Math"/>
-                </w:rPr>
-                <m:t>H</m:t>
-              </m:r>
-            </m:den>
-          </m:f>
-          <m:r>
-            <w:rPr>
-              <w:rFonts w:ascii="Cambria Math" w:eastAsiaTheme="minorEastAsia" w:hAnsi="Cambria Math"/>
-            </w:rPr>
-            <m:t>=2sH</m:t>
-          </m:r>
-          <m:f>
-            <m:fPr>
-              <m:ctrlPr>
-                <w:rPr>
-                  <w:rFonts w:ascii="Cambria Math" w:eastAsiaTheme="minorEastAsia" w:hAnsi="Cambria Math"/>
-                  <w:i/>
-                </w:rPr>
-              </m:ctrlPr>
-            </m:fPr>
-            <m:num>
-              <m:r>
-                <w:rPr>
-                  <w:rFonts w:ascii="Cambria Math" w:eastAsiaTheme="minorEastAsia" w:hAnsi="Cambria Math"/>
-                </w:rPr>
-                <m:t>1-</m:t>
-              </m:r>
-              <m:f>
-                <m:fPr>
-                  <m:ctrlPr>
-                    <w:rPr>
-                      <w:rFonts w:ascii="Cambria Math" w:eastAsiaTheme="minorEastAsia" w:hAnsi="Cambria Math"/>
-                      <w:i/>
-                    </w:rPr>
-                  </m:ctrlPr>
-                </m:fPr>
-                <m:num>
-                  <m:r>
-                    <w:rPr>
-                      <w:rFonts w:ascii="Cambria Math" w:eastAsiaTheme="minorEastAsia" w:hAnsi="Cambria Math"/>
-                    </w:rPr>
-                    <m:t>1</m:t>
-                  </m:r>
-                </m:num>
-                <m:den>
-                  <m:r>
-                    <w:rPr>
-                      <w:rFonts w:ascii="Cambria Math" w:eastAsiaTheme="minorEastAsia" w:hAnsi="Cambria Math"/>
-                    </w:rPr>
-                    <m:t>H</m:t>
-                  </m:r>
-                </m:den>
-              </m:f>
-              <m:r>
-                <w:rPr>
-                  <w:rFonts w:ascii="Cambria Math" w:eastAsiaTheme="minorEastAsia" w:hAnsi="Cambria Math"/>
-                </w:rPr>
-                <m:t>-s</m:t>
-              </m:r>
-            </m:num>
-            <m:den>
-              <m:d>
-                <m:dPr>
-                  <m:ctrlPr>
-                    <w:rPr>
-                      <w:rFonts w:ascii="Cambria Math" w:eastAsiaTheme="minorEastAsia" w:hAnsi="Cambria Math"/>
-                      <w:i/>
-                    </w:rPr>
-                  </m:ctrlPr>
-                </m:dPr>
-                <m:e>
-                  <m:r>
-                    <w:rPr>
-                      <w:rFonts w:ascii="Cambria Math" w:eastAsiaTheme="minorEastAsia" w:hAnsi="Cambria Math"/>
-                    </w:rPr>
-                    <m:t>1+sH</m:t>
-                  </m:r>
-                </m:e>
-              </m:d>
-              <m:d>
-                <m:dPr>
-                  <m:ctrlPr>
-                    <w:rPr>
-                      <w:rFonts w:ascii="Cambria Math" w:eastAsiaTheme="minorEastAsia" w:hAnsi="Cambria Math"/>
-                      <w:i/>
-                    </w:rPr>
-                  </m:ctrlPr>
-                </m:dPr>
-                <m:e>
-                  <m:r>
-                    <w:rPr>
-                      <w:rFonts w:ascii="Cambria Math" w:eastAsiaTheme="minorEastAsia" w:hAnsi="Cambria Math"/>
-                    </w:rPr>
-                    <m:t>1-s</m:t>
-                  </m:r>
-                </m:e>
-              </m:d>
-            </m:den>
-          </m:f>
-          <m:r>
-            <w:rPr>
-              <w:rFonts w:ascii="Cambria Math" w:eastAsiaTheme="minorEastAsia" w:hAnsi="Cambria Math"/>
-            </w:rPr>
-            <m:t>=ρ</m:t>
-          </m:r>
-          <m:f>
-            <m:fPr>
-              <m:ctrlPr>
-                <w:rPr>
-                  <w:rFonts w:ascii="Cambria Math" w:eastAsiaTheme="minorEastAsia" w:hAnsi="Cambria Math"/>
-                  <w:i/>
-                </w:rPr>
-              </m:ctrlPr>
-            </m:fPr>
-            <m:num>
-              <m:r>
-                <w:rPr>
-                  <w:rFonts w:ascii="Cambria Math" w:eastAsiaTheme="minorEastAsia" w:hAnsi="Cambria Math"/>
-                </w:rPr>
-                <m:t>1-s-</m:t>
-              </m:r>
-              <m:f>
-                <m:fPr>
-                  <m:ctrlPr>
-                    <w:rPr>
-                      <w:rFonts w:ascii="Cambria Math" w:eastAsiaTheme="minorEastAsia" w:hAnsi="Cambria Math"/>
-                      <w:i/>
-                    </w:rPr>
-                  </m:ctrlPr>
-                </m:fPr>
-                <m:num>
-                  <m:r>
-                    <w:rPr>
-                      <w:rFonts w:ascii="Cambria Math" w:eastAsiaTheme="minorEastAsia" w:hAnsi="Cambria Math"/>
-                    </w:rPr>
-                    <m:t>1</m:t>
-                  </m:r>
-                </m:num>
-                <m:den>
-                  <m:r>
-                    <w:rPr>
-                      <w:rFonts w:ascii="Cambria Math" w:eastAsiaTheme="minorEastAsia" w:hAnsi="Cambria Math"/>
-                    </w:rPr>
-                    <m:t>H</m:t>
-                  </m:r>
-                </m:den>
-              </m:f>
-            </m:num>
-            <m:den>
-              <m:r>
-                <w:rPr>
-                  <w:rFonts w:ascii="Cambria Math" w:eastAsiaTheme="minorEastAsia" w:hAnsi="Cambria Math"/>
-                </w:rPr>
-                <m:t>1-s</m:t>
-              </m:r>
-            </m:den>
-          </m:f>
-          <m:r>
-            <w:rPr>
-              <w:rFonts w:ascii="Cambria Math" w:eastAsiaTheme="minorEastAsia" w:hAnsi="Cambria Math"/>
-            </w:rPr>
-            <m:t>=ρ</m:t>
-          </m:r>
-          <m:d>
-            <m:dPr>
-              <m:ctrlPr>
-                <w:rPr>
-                  <w:rFonts w:ascii="Cambria Math" w:eastAsiaTheme="minorEastAsia" w:hAnsi="Cambria Math"/>
-                  <w:i/>
-                </w:rPr>
-              </m:ctrlPr>
-            </m:dPr>
-            <m:e>
-              <m:r>
-                <w:rPr>
-                  <w:rFonts w:ascii="Cambria Math" w:eastAsiaTheme="minorEastAsia" w:hAnsi="Cambria Math"/>
-                </w:rPr>
-                <m:t>1-</m:t>
-              </m:r>
-              <m:f>
-                <m:fPr>
-                  <m:ctrlPr>
-                    <w:rPr>
-                      <w:rFonts w:ascii="Cambria Math" w:eastAsiaTheme="minorEastAsia" w:hAnsi="Cambria Math"/>
-                      <w:i/>
-                    </w:rPr>
-                  </m:ctrlPr>
-                </m:fPr>
-                <m:num>
-                  <m:f>
-                    <m:fPr>
-                      <m:ctrlPr>
-                        <w:rPr>
-                          <w:rFonts w:ascii="Cambria Math" w:eastAsiaTheme="minorEastAsia" w:hAnsi="Cambria Math"/>
-                          <w:i/>
-                        </w:rPr>
-                      </m:ctrlPr>
-                    </m:fPr>
-                    <m:num>
-                      <m:r>
-                        <w:rPr>
-                          <w:rFonts w:ascii="Cambria Math" w:eastAsiaTheme="minorEastAsia" w:hAnsi="Cambria Math"/>
-                        </w:rPr>
-                        <m:t>1</m:t>
-                      </m:r>
-                    </m:num>
-                    <m:den>
-                      <m:r>
-                        <w:rPr>
-                          <w:rFonts w:ascii="Cambria Math" w:eastAsiaTheme="minorEastAsia" w:hAnsi="Cambria Math"/>
-                        </w:rPr>
-                        <m:t>H</m:t>
-                      </m:r>
-                    </m:den>
-                  </m:f>
-                </m:num>
-                <m:den>
-                  <m:r>
-                    <w:rPr>
-                      <w:rFonts w:ascii="Cambria Math" w:eastAsiaTheme="minorEastAsia" w:hAnsi="Cambria Math"/>
-                    </w:rPr>
-                    <m:t>1-s</m:t>
-                  </m:r>
-                </m:den>
-              </m:f>
-            </m:e>
-          </m:d>
-          <m:r>
-            <w:rPr>
-              <w:rFonts w:ascii="Cambria Math" w:eastAsiaTheme="minorEastAsia" w:hAnsi="Cambria Math"/>
-            </w:rPr>
-            <m:t>=ρ</m:t>
-          </m:r>
-          <m:d>
-            <m:dPr>
-              <m:ctrlPr>
-                <w:rPr>
-                  <w:rFonts w:ascii="Cambria Math" w:eastAsiaTheme="minorEastAsia" w:hAnsi="Cambria Math"/>
-                  <w:i/>
-                </w:rPr>
-              </m:ctrlPr>
-            </m:dPr>
-            <m:e>
-              <m:r>
-                <w:rPr>
-                  <w:rFonts w:ascii="Cambria Math" w:eastAsiaTheme="minorEastAsia" w:hAnsi="Cambria Math"/>
-                </w:rPr>
-                <m:t>1-</m:t>
-              </m:r>
-              <m:f>
-                <m:fPr>
-                  <m:ctrlPr>
-                    <w:rPr>
-                      <w:rFonts w:ascii="Cambria Math" w:eastAsiaTheme="minorEastAsia" w:hAnsi="Cambria Math"/>
-                      <w:i/>
-                    </w:rPr>
-                  </m:ctrlPr>
-                </m:fPr>
-                <m:num>
-                  <m:r>
-                    <w:rPr>
-                      <w:rFonts w:ascii="Cambria Math" w:eastAsiaTheme="minorEastAsia" w:hAnsi="Cambria Math"/>
-                    </w:rPr>
-                    <m:t>1</m:t>
-                  </m:r>
-                </m:num>
-                <m:den>
-                  <m:r>
-                    <w:rPr>
-                      <w:rFonts w:ascii="Cambria Math" w:eastAsiaTheme="minorEastAsia" w:hAnsi="Cambria Math"/>
-                    </w:rPr>
-                    <m:t>H</m:t>
-                  </m:r>
-                  <m:d>
-                    <m:dPr>
-                      <m:ctrlPr>
-                        <w:rPr>
-                          <w:rFonts w:ascii="Cambria Math" w:eastAsiaTheme="minorEastAsia" w:hAnsi="Cambria Math"/>
-                          <w:i/>
-                        </w:rPr>
-                      </m:ctrlPr>
-                    </m:dPr>
-                    <m:e>
-                      <m:r>
-                        <w:rPr>
-                          <w:rFonts w:ascii="Cambria Math" w:eastAsiaTheme="minorEastAsia" w:hAnsi="Cambria Math"/>
-                        </w:rPr>
-                        <m:t>1-s</m:t>
-                      </m:r>
-                    </m:e>
-                  </m:d>
-                </m:den>
-              </m:f>
-            </m:e>
-          </m:d>
-          <m:r>
-            <w:rPr>
-              <w:rFonts w:ascii="Cambria Math" w:eastAsiaTheme="minorEastAsia" w:hAnsi="Cambria Math"/>
-            </w:rPr>
-            <m:t>&lt;ρ</m:t>
-          </m:r>
-        </m:oMath>
-      </m:oMathPara>
-    </w:p>
-    <w:p>
-      <w:pPr>
-        <w:spacing w:line="240" w:lineRule="auto"/>
-        <w:rPr>
-          <w:rFonts w:ascii="Consolas" w:hAnsi="Consolas" w:cs="Consolas"/>
-          <w:lang w:bidi="hi-IN"/>
-        </w:rPr>
-      </w:pPr>
-    </w:p>
     <w:sectPr>
-      <w:footerReference w:type="default" r:id="rId17"/>
+      <w:footerReference w:type="default" r:id="rId16"/>
       <w:pgSz w:w="11906" w:h="16838"/>
       <w:pgMar w:top="1440" w:right="1797" w:bottom="1440" w:left="1797" w:header="709" w:footer="709" w:gutter="0"/>
       <w:lnNumType w:countBy="1" w:restart="continuous"/>
@@ -23114,7 +22481,7 @@
           <w:rPr>
             <w:noProof/>
           </w:rPr>
-          <w:t>8</w:t>
+          <w:t>16</w:t>
         </w:r>
         <w:r>
           <w:rPr>
@@ -26158,13 +25525,6 @@
     <w:pitch w:val="variable"/>
     <w:sig w:usb0="E0002AFF" w:usb1="C0007843" w:usb2="00000009" w:usb3="00000000" w:csb0="000001FF" w:csb1="00000000"/>
   </w:font>
-  <w:font w:name="Consolas">
-    <w:panose1 w:val="020B0609020204030204"/>
-    <w:charset w:val="00"/>
-    <w:family w:val="modern"/>
-    <w:pitch w:val="fixed"/>
-    <w:sig w:usb0="E10002FF" w:usb1="4000FCFF" w:usb2="00000009" w:usb3="00000000" w:csb0="0000019F" w:csb1="00000000"/>
-  </w:font>
   <w:font w:name="Calibri">
     <w:panose1 w:val="020F0502020204030204"/>
     <w:charset w:val="00"/>
@@ -26196,8 +25556,8 @@
   </w:compat>
   <w:rsids>
     <w:rsidRoot w:val="00B53A0E"/>
+    <w:rsid w:val="0094129C"/>
     <w:rsid w:val="00B53A0E"/>
-    <w:rsid w:val="00F259E8"/>
   </w:rsids>
   <m:mathPr>
     <m:mathFont m:val="Cambria Math"/>
@@ -26922,7 +26282,7 @@
 </file>
 
 <file path=customXml/itemProps1.xml><?xml version="1.0" encoding="utf-8"?>
-<ds:datastoreItem xmlns:ds="http://schemas.openxmlformats.org/officeDocument/2006/customXml" ds:itemID="{DCE22525-BB99-4970-986B-AA201794658C}">
+<ds:datastoreItem xmlns:ds="http://schemas.openxmlformats.org/officeDocument/2006/customXml" ds:itemID="{6C8D5A73-0967-4BCB-919A-2D987A7A2890}">
   <ds:schemaRefs>
     <ds:schemaRef ds:uri="http://schemas.openxmlformats.org/officeDocument/2006/bibliography"/>
   </ds:schemaRefs>

</xml_diff>

<commit_message>
updated hypothesis testing for fixation probability
</commit_message>
<xml_diff>
--- a/manuscript/ms2.docx
+++ b/manuscript/ms2.docx
@@ -185,7 +185,7 @@
           <w:noProof/>
           <w:lang w:bidi="hi-IN"/>
         </w:rPr>
-        <w:t>July 16, 2013</w:t>
+        <w:t>July 21, 2013</w:t>
       </w:r>
       <w:r>
         <w:rPr>
@@ -480,23 +480,7 @@
         <w:t>.</w:t>
       </w:r>
       <w:r>
-        <w:t xml:space="preserve"> These stress responses include the SOS DNA-damage response, the </w:t>
-      </w:r>
-      <w:proofErr w:type="spellStart"/>
-      <w:r>
-        <w:t>RpoS</w:t>
-      </w:r>
-      <w:proofErr w:type="spellEnd"/>
-      <w:r>
-        <w:t xml:space="preserve">-controlled general or starvation stress response and the </w:t>
-      </w:r>
-      <w:proofErr w:type="spellStart"/>
-      <w:r>
-        <w:t>RpoE</w:t>
-      </w:r>
-      <w:proofErr w:type="spellEnd"/>
-      <w:r>
-        <w:t xml:space="preserve"> membrane protein stress response </w:t>
+        <w:t xml:space="preserve"> These stress responses include the SOS DNA-damage response, the RpoS-controlled general or starvation stress response and the RpoE membrane protein stress response </w:t>
       </w:r>
       <w:r>
         <w:fldChar w:fldCharType="begin" w:fldLock="1"/>
@@ -624,15 +608,7 @@
         <w:t>d</w:t>
       </w:r>
       <w:r>
-        <w:t xml:space="preserve"> theoretical treatment by </w:t>
-      </w:r>
-      <w:proofErr w:type="spellStart"/>
-      <w:r>
-        <w:t>Agrawal</w:t>
-      </w:r>
-      <w:proofErr w:type="spellEnd"/>
-      <w:r>
-        <w:t xml:space="preserve"> </w:t>
+        <w:t xml:space="preserve"> theoretical treatment by Agrawal </w:t>
       </w:r>
       <w:r>
         <w:fldChar w:fldCharType="begin" w:fldLock="1"/>
@@ -1071,7 +1047,6 @@
         </w:rPr>
         <w:t>ω</w:t>
       </w:r>
-      <w:proofErr w:type="gramStart"/>
       <w:r>
         <w:rPr>
           <w:lang w:bidi="hi-IN"/>
@@ -1082,14 +1057,7 @@
         <w:rPr>
           <w:lang w:bidi="hi-IN"/>
         </w:rPr>
-        <w:t>(</w:t>
-      </w:r>
-      <w:proofErr w:type="gramEnd"/>
-      <w:r>
-        <w:rPr>
-          <w:lang w:bidi="hi-IN"/>
-        </w:rPr>
-        <w:t>1-</w:t>
+        <w:t>(1-</w:t>
       </w:r>
       <w:r>
         <w:rPr>
@@ -1420,8 +1388,6 @@
         </w:rPr>
         <w:t xml:space="preserve"> </w:t>
       </w:r>
-      <w:proofErr w:type="spellStart"/>
-      <w:proofErr w:type="gramStart"/>
       <w:r>
         <w:rPr>
           <w:i/>
@@ -1439,8 +1405,6 @@
         </w:rPr>
         <w:t>x</w:t>
       </w:r>
-      <w:proofErr w:type="spellEnd"/>
-      <w:proofErr w:type="gramEnd"/>
       <w:r>
         <w:rPr>
           <w:rFonts w:eastAsiaTheme="minorEastAsia"/>
@@ -1474,7 +1438,6 @@
         </w:rPr>
         <w:t xml:space="preserve"> </w:t>
       </w:r>
-      <w:proofErr w:type="spellStart"/>
       <w:r>
         <w:rPr>
           <w:i/>
@@ -1492,7 +1455,6 @@
         </w:rPr>
         <w:t>x</w:t>
       </w:r>
-      <w:proofErr w:type="spellEnd"/>
       <w:r>
         <w:rPr>
           <w:rFonts w:eastAsiaTheme="minorEastAsia"/>
@@ -1676,23 +1638,13 @@
       </w:r>
     </w:p>
     <w:p>
-      <w:proofErr w:type="gramStart"/>
-      <w:r>
-        <w:rPr>
-          <w:rFonts w:eastAsiaTheme="minorEastAsia"/>
-          <w:lang w:bidi="hi-IN"/>
-        </w:rPr>
-        <w:t>where</w:t>
-      </w:r>
-      <w:proofErr w:type="gramEnd"/>
-      <w:r>
-        <w:rPr>
-          <w:rFonts w:eastAsiaTheme="minorEastAsia"/>
-          <w:lang w:bidi="hi-IN"/>
-        </w:rPr>
-        <w:t xml:space="preserve"> </w:t>
-      </w:r>
-      <w:proofErr w:type="spellStart"/>
+      <w:r>
+        <w:rPr>
+          <w:rFonts w:eastAsiaTheme="minorEastAsia"/>
+          <w:lang w:bidi="hi-IN"/>
+        </w:rPr>
+        <w:t xml:space="preserve">where </w:t>
+      </w:r>
       <w:r>
         <w:rPr>
           <w:rFonts w:eastAsiaTheme="minorEastAsia"/>
@@ -1722,7 +1674,6 @@
         </w:rPr>
         <w:t>y</w:t>
       </w:r>
-      <w:proofErr w:type="spellEnd"/>
       <w:r>
         <w:rPr>
           <w:rFonts w:eastAsiaTheme="minorEastAsia"/>
@@ -1847,7 +1798,6 @@
         </w:rPr>
         <w:t xml:space="preserve"> </w:t>
       </w:r>
-      <w:proofErr w:type="spellStart"/>
       <w:r>
         <w:rPr>
           <w:rFonts w:eastAsiaTheme="minorEastAsia"/>
@@ -1865,9 +1815,8 @@
           <w:vertAlign w:val="subscript"/>
           <w:lang w:bidi="hi-IN"/>
         </w:rPr>
-        <w:t>x</w:t>
-      </w:r>
-      <w:proofErr w:type="gramStart"/>
+        <w:t>x,</w:t>
+      </w:r>
       <w:r>
         <w:rPr>
           <w:rFonts w:eastAsiaTheme="minorEastAsia"/>
@@ -1876,53 +1825,39 @@
           <w:vertAlign w:val="subscript"/>
           <w:lang w:bidi="hi-IN"/>
         </w:rPr>
-        <w:t>,</w:t>
-      </w:r>
-      <w:r>
-        <w:rPr>
-          <w:rFonts w:eastAsiaTheme="minorEastAsia"/>
+        <w:t>y</w:t>
+      </w:r>
+      <w:r>
+        <w:rPr>
+          <w:rFonts w:eastAsiaTheme="minorEastAsia"/>
+          <w:i/>
+          <w:iCs/>
+          <w:lang w:bidi="hi-IN"/>
+        </w:rPr>
+        <w:t xml:space="preserve"> </w:t>
+      </w:r>
+      <w:r>
+        <w:rPr>
+          <w:rFonts w:eastAsiaTheme="minorEastAsia"/>
+          <w:lang w:bidi="hi-IN"/>
+        </w:rPr>
+        <w:t xml:space="preserve">includes the fitness </w:t>
+      </w:r>
+      <w:r>
+        <w:rPr>
+          <w:i/>
+          <w:iCs/>
+        </w:rPr>
+        <w:t>ω</w:t>
+      </w:r>
+      <w:r>
+        <w:rPr>
           <w:i/>
           <w:iCs/>
           <w:vertAlign w:val="subscript"/>
-          <w:lang w:bidi="hi-IN"/>
         </w:rPr>
         <w:t>y</w:t>
       </w:r>
-      <w:proofErr w:type="spellEnd"/>
-      <w:proofErr w:type="gramEnd"/>
-      <w:r>
-        <w:rPr>
-          <w:rFonts w:eastAsiaTheme="minorEastAsia"/>
-          <w:i/>
-          <w:iCs/>
-          <w:lang w:bidi="hi-IN"/>
-        </w:rPr>
-        <w:t xml:space="preserve"> </w:t>
-      </w:r>
-      <w:r>
-        <w:rPr>
-          <w:rFonts w:eastAsiaTheme="minorEastAsia"/>
-          <w:lang w:bidi="hi-IN"/>
-        </w:rPr>
-        <w:t xml:space="preserve">includes the fitness </w:t>
-      </w:r>
-      <w:proofErr w:type="spellStart"/>
-      <w:r>
-        <w:rPr>
-          <w:i/>
-          <w:iCs/>
-        </w:rPr>
-        <w:t>ω</w:t>
-      </w:r>
-      <w:r>
-        <w:rPr>
-          <w:i/>
-          <w:iCs/>
-          <w:vertAlign w:val="subscript"/>
-        </w:rPr>
-        <w:t>y</w:t>
-      </w:r>
-      <w:proofErr w:type="spellEnd"/>
       <w:r>
         <w:rPr>
           <w:rFonts w:eastAsiaTheme="minorEastAsia"/>
@@ -2302,7 +2237,6 @@
         </w:rPr>
         <w:t xml:space="preserve"> deleterious mutations does not change from one generation to the next (</w:t>
       </w:r>
-      <w:proofErr w:type="spellStart"/>
       <w:r>
         <w:rPr>
           <w:rFonts w:eastAsiaTheme="minorEastAsia"/>
@@ -2322,7 +2256,6 @@
         </w:rPr>
         <w:t>x</w:t>
       </w:r>
-      <w:proofErr w:type="spellEnd"/>
       <w:r>
         <w:rPr>
           <w:rFonts w:eastAsiaTheme="minorEastAsia"/>
@@ -2330,7 +2263,6 @@
         </w:rPr>
         <w:t>=</w:t>
       </w:r>
-      <w:proofErr w:type="spellStart"/>
       <w:r>
         <w:rPr>
           <w:rFonts w:eastAsiaTheme="minorEastAsia"/>
@@ -2350,7 +2282,6 @@
         </w:rPr>
         <w:t>x</w:t>
       </w:r>
-      <w:proofErr w:type="spellEnd"/>
       <w:r>
         <w:rPr>
           <w:rFonts w:eastAsiaTheme="minorEastAsia"/>
@@ -2431,7 +2362,6 @@
       <w:r>
         <w:t xml:space="preserve">onsider a population in which the wildtype genotype is </w:t>
       </w:r>
-      <w:proofErr w:type="spellStart"/>
       <w:r>
         <w:rPr>
           <w:i/>
@@ -2439,7 +2369,6 @@
         </w:rPr>
         <w:t>ab</w:t>
       </w:r>
-      <w:proofErr w:type="spellEnd"/>
       <w:r>
         <w:t xml:space="preserve"> and its fitness is 1. </w:t>
       </w:r>
@@ -2455,7 +2384,6 @@
       <w:r>
         <w:t xml:space="preserve">change </w:t>
       </w:r>
-      <w:proofErr w:type="gramStart"/>
       <w:r>
         <w:rPr>
           <w:i/>
@@ -2464,11 +2392,7 @@
         <w:t>a</w:t>
       </w:r>
       <w:r>
-        <w:t xml:space="preserve"> to</w:t>
-      </w:r>
-      <w:proofErr w:type="gramEnd"/>
-      <w:r>
-        <w:t xml:space="preserve"> </w:t>
+        <w:t xml:space="preserve"> to </w:t>
       </w:r>
       <w:r>
         <w:rPr>
@@ -2567,7 +2491,6 @@
         </w:rPr>
         <w:t>s</w:t>
       </w:r>
-      <w:proofErr w:type="gramStart"/>
       <w:r>
         <w:t>)</w:t>
       </w:r>
@@ -2577,7 +2500,6 @@
         </w:rPr>
         <w:t>2</w:t>
       </w:r>
-      <w:proofErr w:type="gramEnd"/>
       <w:r>
         <w:rPr>
           <w:i/>
@@ -2805,7 +2727,6 @@
       <w:r>
         <w:t xml:space="preserve"> Nodes represent genotypes: the alleles </w:t>
       </w:r>
-      <w:proofErr w:type="gramStart"/>
       <w:r>
         <w:rPr>
           <w:i/>
@@ -2814,11 +2735,7 @@
         <w:t>a</w:t>
       </w:r>
       <w:r>
-        <w:t xml:space="preserve"> or</w:t>
-      </w:r>
-      <w:proofErr w:type="gramEnd"/>
-      <w:r>
-        <w:t xml:space="preserve"> </w:t>
+        <w:t xml:space="preserve"> or </w:t>
       </w:r>
       <w:r>
         <w:rPr>
@@ -2906,15 +2823,7 @@
         <w:t>U</w:t>
       </w:r>
       <w:r>
-        <w:t xml:space="preserve">. Node color represents fitness (see </w:t>
-      </w:r>
-      <w:proofErr w:type="spellStart"/>
-      <w:r>
-        <w:t>colorbar</w:t>
-      </w:r>
-      <w:proofErr w:type="spellEnd"/>
-      <w:r>
-        <w:t>), from pale brown for the fittest genotype (</w:t>
+        <w:t>. Node color represents fitness (see colorbar), from pale brown for the fittest genotype (</w:t>
       </w:r>
       <w:r>
         <w:t>1+</w:t>
@@ -2980,7 +2889,6 @@
         </w:rPr>
         <w:t>s</w:t>
       </w:r>
-      <w:proofErr w:type="gramStart"/>
       <w:r>
         <w:t>)</w:t>
       </w:r>
@@ -2992,7 +2900,6 @@
         </w:rPr>
         <w:t>x</w:t>
       </w:r>
-      <w:proofErr w:type="gramEnd"/>
       <w:r>
         <w:t>,</w:t>
       </w:r>
@@ -3054,15 +2961,7 @@
         <w:fldChar w:fldCharType="end"/>
       </w:r>
       <w:r>
-        <w:t>a), in which we assume that: (</w:t>
-      </w:r>
-      <w:proofErr w:type="spellStart"/>
-      <w:r>
-        <w:t>i</w:t>
-      </w:r>
-      <w:proofErr w:type="spellEnd"/>
-      <w:r>
-        <w:t xml:space="preserve">) </w:t>
+        <w:t xml:space="preserve">a), in which we assume that: (i) </w:t>
       </w:r>
       <w:r>
         <w:t xml:space="preserve">genotypes </w:t>
@@ -3073,7 +2972,6 @@
       <w:r>
         <w:t xml:space="preserve"> (except </w:t>
       </w:r>
-      <w:proofErr w:type="spellStart"/>
       <w:r>
         <w:rPr>
           <w:i/>
@@ -3081,11 +2979,9 @@
         </w:rPr>
         <w:t>Ab</w:t>
       </w:r>
-      <w:proofErr w:type="spellEnd"/>
       <w:r>
         <w:t xml:space="preserve"> and </w:t>
       </w:r>
-      <w:proofErr w:type="spellStart"/>
       <w:r>
         <w:rPr>
           <w:i/>
@@ -3093,7 +2989,6 @@
         </w:rPr>
         <w:t>aB</w:t>
       </w:r>
-      <w:proofErr w:type="spellEnd"/>
       <w:r>
         <w:t>)</w:t>
       </w:r>
@@ -3234,14 +3129,27 @@
             <w:r>
               <w:t>(</w:t>
             </w:r>
-            <w:fldSimple w:instr=" SEQ Equation ">
-              <w:r>
-                <w:rPr>
-                  <w:noProof/>
-                </w:rPr>
-                <w:t>1</w:t>
-              </w:r>
-            </w:fldSimple>
+            <w:r>
+              <w:fldChar w:fldCharType="begin"/>
+            </w:r>
+            <w:r>
+              <w:instrText xml:space="preserve"> SEQ Equation </w:instrText>
+            </w:r>
+            <w:r>
+              <w:fldChar w:fldCharType="separate"/>
+            </w:r>
+            <w:r>
+              <w:rPr>
+                <w:noProof/>
+              </w:rPr>
+              <w:t>1</w:t>
+            </w:r>
+            <w:r>
+              <w:rPr>
+                <w:noProof/>
+              </w:rPr>
+              <w:fldChar w:fldCharType="end"/>
+            </w:r>
             <w:r>
               <w:t>)</w:t>
             </w:r>
@@ -3306,15 +3214,7 @@
         <w:t>/data</w:t>
       </w:r>
       <w:r>
-        <w:t>), in which we: (</w:t>
-      </w:r>
-      <w:proofErr w:type="spellStart"/>
-      <w:r>
-        <w:t>i</w:t>
-      </w:r>
-      <w:proofErr w:type="spellEnd"/>
-      <w:r>
-        <w:t>) let individuals with accumulated deleterious mutations contribute to adaptation, and (ii) let the MSB evolve from a mutation-free population</w:t>
+        <w:t>), in which we: (i) let individuals with accumulated deleterious mutations contribute to adaptation, and (ii) let the MSB evolve from a mutation-free population</w:t>
       </w:r>
       <w:r>
         <w:t xml:space="preserve"> </w:t>
@@ -3506,23 +3406,13 @@
         </w:rPr>
         <w:t xml:space="preserve"> or fixation (</w:t>
       </w:r>
-      <w:proofErr w:type="gramStart"/>
       <w:r>
         <w:rPr>
           <w:i/>
           <w:iCs/>
           <w:highlight w:val="yellow"/>
         </w:rPr>
-        <w:t>f(</w:t>
-      </w:r>
-      <w:proofErr w:type="gramEnd"/>
-      <w:r>
-        <w:rPr>
-          <w:i/>
-          <w:iCs/>
-          <w:highlight w:val="yellow"/>
-        </w:rPr>
-        <w:t>AB)</w:t>
+        <w:t>f(AB)</w:t>
       </w:r>
       <w:r>
         <w:rPr>
@@ -4248,7 +4138,6 @@
       <w:r>
         <w:t xml:space="preserve"> </w:t>
       </w:r>
-      <w:proofErr w:type="spellStart"/>
       <w:r>
         <w:rPr>
           <w:i/>
@@ -4256,7 +4145,6 @@
         </w:rPr>
         <w:t>ab</w:t>
       </w:r>
-      <w:proofErr w:type="spellEnd"/>
       <w:r>
         <w:t>, or via a sin</w:t>
       </w:r>
@@ -4266,7 +4154,6 @@
       <w:r>
         <w:t xml:space="preserve"> </w:t>
       </w:r>
-      <w:proofErr w:type="spellStart"/>
       <w:r>
         <w:rPr>
           <w:i/>
@@ -4274,25 +4161,15 @@
         </w:rPr>
         <w:t>Ab</w:t>
       </w:r>
-      <w:proofErr w:type="spellEnd"/>
       <w:r>
         <w:t xml:space="preserve"> or </w:t>
       </w:r>
-      <w:proofErr w:type="spellStart"/>
-      <w:r>
-        <w:rPr>
-          <w:i/>
-          <w:iCs/>
-        </w:rPr>
-        <w:t>aB</w:t>
-      </w:r>
-      <w:proofErr w:type="spellEnd"/>
-      <w:r>
-        <w:rPr>
-          <w:i/>
-          <w:iCs/>
-        </w:rPr>
-        <w:t xml:space="preserve"> </w:t>
+      <w:r>
+        <w:rPr>
+          <w:i/>
+          <w:iCs/>
+        </w:rPr>
+        <w:t xml:space="preserve">aB </w:t>
       </w:r>
       <w:r>
         <w:t>(</w:t>
@@ -4320,17 +4197,8 @@
         <w:t xml:space="preserve">note </w:t>
       </w:r>
       <w:r>
-        <w:t>that (</w:t>
-      </w:r>
-      <w:proofErr w:type="spellStart"/>
-      <w:r>
-        <w:t>i</w:t>
-      </w:r>
-      <w:proofErr w:type="spellEnd"/>
-      <w:r>
-        <w:t xml:space="preserve">) if </w:t>
-      </w:r>
-      <w:proofErr w:type="gramStart"/>
+        <w:t xml:space="preserve">that (i) if </w:t>
+      </w:r>
       <w:r>
         <w:rPr>
           <w:i/>
@@ -4345,7 +4213,6 @@
         </w:rPr>
         <w:t>(</w:t>
       </w:r>
-      <w:proofErr w:type="gramEnd"/>
       <w:r>
         <w:rPr>
           <w:rFonts w:ascii="Times New Roman" w:hAnsi="Times New Roman"/>
@@ -4619,14 +4486,27 @@
             <w:r>
               <w:t>(</w:t>
             </w:r>
-            <w:fldSimple w:instr=" SEQ Equation ">
-              <w:r>
-                <w:rPr>
-                  <w:noProof/>
-                </w:rPr>
-                <w:t>2</w:t>
-              </w:r>
-            </w:fldSimple>
+            <w:r>
+              <w:fldChar w:fldCharType="begin"/>
+            </w:r>
+            <w:r>
+              <w:instrText xml:space="preserve"> SEQ Equation </w:instrText>
+            </w:r>
+            <w:r>
+              <w:fldChar w:fldCharType="separate"/>
+            </w:r>
+            <w:r>
+              <w:rPr>
+                <w:noProof/>
+              </w:rPr>
+              <w:t>2</w:t>
+            </w:r>
+            <w:r>
+              <w:rPr>
+                <w:noProof/>
+              </w:rPr>
+              <w:fldChar w:fldCharType="end"/>
+            </w:r>
             <w:r>
               <w:t>)</w:t>
             </w:r>
@@ -4765,7 +4645,6 @@
       <w:r>
         <w:t xml:space="preserve">he frequencies of wildtype </w:t>
       </w:r>
-      <w:proofErr w:type="spellStart"/>
       <w:r>
         <w:rPr>
           <w:i/>
@@ -4773,11 +4652,9 @@
         </w:rPr>
         <w:t>ab</w:t>
       </w:r>
-      <w:proofErr w:type="spellEnd"/>
       <w:r>
         <w:t xml:space="preserve"> and single mutants </w:t>
       </w:r>
-      <w:proofErr w:type="spellStart"/>
       <w:r>
         <w:rPr>
           <w:i/>
@@ -4785,11 +4662,9 @@
         </w:rPr>
         <w:t>aB</w:t>
       </w:r>
-      <w:proofErr w:type="spellEnd"/>
       <w:r>
         <w:t xml:space="preserve"> and </w:t>
       </w:r>
-      <w:proofErr w:type="spellStart"/>
       <w:r>
         <w:rPr>
           <w:i/>
@@ -4797,7 +4672,6 @@
         </w:rPr>
         <w:t>Ab</w:t>
       </w:r>
-      <w:proofErr w:type="spellEnd"/>
       <w:r>
         <w:t xml:space="preserve"> </w:t>
       </w:r>
@@ -4863,13 +4737,8 @@
         </m:sSup>
       </m:oMath>
       <w:r>
-        <w:t xml:space="preserve"> </w:t>
-      </w:r>
-      <w:proofErr w:type="gramStart"/>
-      <w:r>
-        <w:t xml:space="preserve">and  </w:t>
-      </w:r>
-      <w:proofErr w:type="gramEnd"/>
+        <w:t xml:space="preserve"> and  </w:t>
+      </w:r>
       <m:oMath>
         <m:f>
           <m:fPr>
@@ -5313,14 +5182,27 @@
             <w:r>
               <w:t>(</w:t>
             </w:r>
-            <w:fldSimple w:instr=" SEQ Equation ">
-              <w:r>
-                <w:rPr>
-                  <w:noProof/>
-                </w:rPr>
-                <w:t>3</w:t>
-              </w:r>
-            </w:fldSimple>
+            <w:r>
+              <w:fldChar w:fldCharType="begin"/>
+            </w:r>
+            <w:r>
+              <w:instrText xml:space="preserve"> SEQ Equation </w:instrText>
+            </w:r>
+            <w:r>
+              <w:fldChar w:fldCharType="separate"/>
+            </w:r>
+            <w:r>
+              <w:rPr>
+                <w:noProof/>
+              </w:rPr>
+              <w:t>3</w:t>
+            </w:r>
+            <w:r>
+              <w:rPr>
+                <w:noProof/>
+              </w:rPr>
+              <w:fldChar w:fldCharType="end"/>
+            </w:r>
             <w:r>
               <w:t>)</w:t>
             </w:r>
@@ -5705,14 +5587,27 @@
             <w:r>
               <w:t>(</w:t>
             </w:r>
-            <w:fldSimple w:instr=" SEQ Equation ">
-              <w:r>
-                <w:rPr>
-                  <w:noProof/>
-                </w:rPr>
-                <w:t>4</w:t>
-              </w:r>
-            </w:fldSimple>
+            <w:r>
+              <w:fldChar w:fldCharType="begin"/>
+            </w:r>
+            <w:r>
+              <w:instrText xml:space="preserve"> SEQ Equation </w:instrText>
+            </w:r>
+            <w:r>
+              <w:fldChar w:fldCharType="separate"/>
+            </w:r>
+            <w:r>
+              <w:rPr>
+                <w:noProof/>
+              </w:rPr>
+              <w:t>4</w:t>
+            </w:r>
+            <w:r>
+              <w:rPr>
+                <w:noProof/>
+              </w:rPr>
+              <w:fldChar w:fldCharType="end"/>
+            </w:r>
             <w:r>
               <w:t>)</w:t>
             </w:r>
@@ -5722,21 +5617,8 @@
       </w:tr>
     </w:tbl>
     <w:p>
-      <w:proofErr w:type="gramStart"/>
-      <w:r>
-        <w:t xml:space="preserve">The right-hand side of </w:t>
-      </w:r>
-      <w:proofErr w:type="spellStart"/>
-      <w:r>
-        <w:t>Eqs</w:t>
-      </w:r>
-      <w:proofErr w:type="spellEnd"/>
-      <w:r>
-        <w:t>.</w:t>
-      </w:r>
-      <w:proofErr w:type="gramEnd"/>
-      <w:r>
-        <w:t xml:space="preserve"> </w:t>
+      <w:r>
+        <w:t xml:space="preserve">The right-hand side of Eqs. </w:t>
       </w:r>
       <w:r>
         <w:fldChar w:fldCharType="begin"/>
@@ -5763,15 +5645,7 @@
         <w:fldChar w:fldCharType="end"/>
       </w:r>
       <w:r>
-        <w:t xml:space="preserve"> </w:t>
-      </w:r>
-      <w:proofErr w:type="gramStart"/>
-      <w:r>
-        <w:t>and</w:t>
-      </w:r>
-      <w:proofErr w:type="gramEnd"/>
-      <w:r>
-        <w:t xml:space="preserve"> </w:t>
+        <w:t xml:space="preserve"> and </w:t>
       </w:r>
       <w:r>
         <w:fldChar w:fldCharType="begin"/>
@@ -5923,15 +5797,7 @@
         <w:t xml:space="preserve"> </w:t>
       </w:r>
       <w:r>
-        <w:t xml:space="preserve">Following </w:t>
-      </w:r>
-      <w:proofErr w:type="spellStart"/>
-      <w:r>
-        <w:t>Eshel</w:t>
-      </w:r>
-      <w:proofErr w:type="spellEnd"/>
-      <w:r>
-        <w:t xml:space="preserve"> </w:t>
+        <w:t xml:space="preserve">Following Eshel </w:t>
       </w:r>
       <w:r>
         <w:fldChar w:fldCharType="begin" w:fldLock="1"/>
@@ -6073,14 +5939,27 @@
             <w:r>
               <w:t>(</w:t>
             </w:r>
-            <w:fldSimple w:instr=" SEQ Equation ">
-              <w:r>
-                <w:rPr>
-                  <w:noProof/>
-                </w:rPr>
-                <w:t>5</w:t>
-              </w:r>
-            </w:fldSimple>
+            <w:r>
+              <w:fldChar w:fldCharType="begin"/>
+            </w:r>
+            <w:r>
+              <w:instrText xml:space="preserve"> SEQ Equation </w:instrText>
+            </w:r>
+            <w:r>
+              <w:fldChar w:fldCharType="separate"/>
+            </w:r>
+            <w:r>
+              <w:rPr>
+                <w:noProof/>
+              </w:rPr>
+              <w:t>5</w:t>
+            </w:r>
+            <w:r>
+              <w:rPr>
+                <w:noProof/>
+              </w:rPr>
+              <w:fldChar w:fldCharType="end"/>
+            </w:r>
             <w:r>
               <w:t>)</w:t>
             </w:r>
@@ -6157,7 +6036,6 @@
         </w:rPr>
         <w:t xml:space="preserve">The fixation probability with SIM equals that of NM and CM because the mutation rate of the wildtype </w:t>
       </w:r>
-      <w:proofErr w:type="spellStart"/>
       <w:r>
         <w:rPr>
           <w:i/>
@@ -6166,7 +6044,6 @@
         </w:rPr>
         <w:t>ab</w:t>
       </w:r>
-      <w:proofErr w:type="spellEnd"/>
       <w:r>
         <w:rPr>
           <w:lang w:bidi="hi-IN"/>
@@ -6209,13 +6086,8 @@
         <w:t>q</w:t>
       </w:r>
       <w:r>
-        <w:t xml:space="preserve"> that a random newborn is a double mutant we can derive the probability that some double mutants appear in the next generation</w:t>
-      </w:r>
-      <w:proofErr w:type="gramStart"/>
-      <w:r>
-        <w:t xml:space="preserve">: </w:t>
-      </w:r>
-      <w:proofErr w:type="gramEnd"/>
+        <w:t xml:space="preserve"> that a random newborn is a double mutant we can derive the probability that some double mutants appear in the next generation: </w:t>
+      </w:r>
       <m:oMath>
         <m:r>
           <w:rPr>
@@ -6357,7 +6229,6 @@
       <w:r>
         <w:t xml:space="preserve"> guarantees that </w:t>
       </w:r>
-      <w:proofErr w:type="spellStart"/>
       <w:r>
         <w:rPr>
           <w:i/>
@@ -6365,11 +6236,9 @@
         </w:rPr>
         <w:t>Nq</w:t>
       </w:r>
-      <w:proofErr w:type="spellEnd"/>
       <w:r>
         <w:t xml:space="preserve"> is very small and therefore this probability can be approximated by </w:t>
       </w:r>
-      <w:proofErr w:type="spellStart"/>
       <w:r>
         <w:rPr>
           <w:i/>
@@ -6377,7 +6246,6 @@
         </w:rPr>
         <w:t>Nq</w:t>
       </w:r>
-      <w:proofErr w:type="spellEnd"/>
       <w:r>
         <w:t>.</w:t>
       </w:r>
@@ -6511,7 +6379,6 @@
       <w:r>
         <w:t xml:space="preserve"> follows a geometric distribution with probability </w:t>
       </w:r>
-      <w:proofErr w:type="spellStart"/>
       <w:r>
         <w:rPr>
           <w:i/>
@@ -6519,14 +6386,12 @@
         </w:rPr>
         <w:t>Nqρ</w:t>
       </w:r>
-      <w:proofErr w:type="spellEnd"/>
       <w:r>
         <w:t xml:space="preserve"> and therefore the expected time for adaptation can be approximated by</w:t>
       </w:r>
       <w:r>
         <w:t xml:space="preserve"> 1/</w:t>
       </w:r>
-      <w:proofErr w:type="spellStart"/>
       <w:r>
         <w:rPr>
           <w:i/>
@@ -6534,7 +6399,6 @@
         </w:rPr>
         <w:t>Nqρ</w:t>
       </w:r>
-      <w:proofErr w:type="spellEnd"/>
       <w:r>
         <w:rPr>
           <w:lang w:bidi="hi-IN"/>
@@ -6781,7 +6645,6 @@
         </w:rPr>
         <w:t>-</w:t>
       </w:r>
-      <w:proofErr w:type="spellStart"/>
       <w:r>
         <w:rPr>
           <w:rFonts w:ascii="Times New Roman" w:hAnsi="Times New Roman" w:cs="Times New Roman"/>
@@ -6799,7 +6662,6 @@
         </w:rPr>
         <w:t>U</w:t>
       </w:r>
-      <w:proofErr w:type="spellEnd"/>
       <w:r>
         <w:rPr>
           <w:vertAlign w:val="subscript"/>
@@ -6884,15 +6746,7 @@
         <w:t xml:space="preserve">CM </w:t>
       </w:r>
       <w:r>
-        <w:t xml:space="preserve">the </w:t>
-      </w:r>
-      <w:proofErr w:type="gramStart"/>
-      <w:r>
-        <w:t>population mean</w:t>
-      </w:r>
-      <w:proofErr w:type="gramEnd"/>
-      <w:r>
-        <w:t xml:space="preserve"> fitness exponential decay</w:t>
+        <w:t>the population mean fitness exponential decay</w:t>
       </w:r>
       <w:r>
         <w:t>s</w:t>
@@ -6923,15 +6777,7 @@
         <w:t xml:space="preserve"> (SIM)</w:t>
       </w:r>
       <w:r>
-        <w:t xml:space="preserve">, as was numerically shown by </w:t>
-      </w:r>
-      <w:proofErr w:type="spellStart"/>
-      <w:r>
-        <w:t>Agrawal</w:t>
-      </w:r>
-      <w:proofErr w:type="spellEnd"/>
-      <w:r>
-        <w:t xml:space="preserve"> </w:t>
+        <w:t xml:space="preserve">, as was numerically shown by Agrawal </w:t>
       </w:r>
       <w:r>
         <w:fldChar w:fldCharType="begin" w:fldLock="1"/>
@@ -7731,7 +7577,13 @@
                       <w:rPr>
                         <w:rFonts w:ascii="Cambria Math" w:hAnsi="Cambria Math"/>
                       </w:rPr>
-                      <m:t>NM</m:t>
+                      <m:t>N</m:t>
+                    </m:r>
+                    <m:r>
+                      <w:rPr>
+                        <w:rFonts w:ascii="Cambria Math" w:hAnsi="Cambria Math"/>
+                      </w:rPr>
+                      <m:t>M</m:t>
                     </m:r>
                   </m:sub>
                 </m:sSub>
@@ -8365,14 +8217,27 @@
             <w:r>
               <w:t>(</w:t>
             </w:r>
-            <w:fldSimple w:instr=" SEQ Equation ">
-              <w:r>
-                <w:rPr>
-                  <w:noProof/>
-                </w:rPr>
-                <w:t>8</w:t>
-              </w:r>
-            </w:fldSimple>
+            <w:r>
+              <w:fldChar w:fldCharType="begin"/>
+            </w:r>
+            <w:r>
+              <w:instrText xml:space="preserve"> SEQ Equation </w:instrText>
+            </w:r>
+            <w:r>
+              <w:fldChar w:fldCharType="separate"/>
+            </w:r>
+            <w:r>
+              <w:rPr>
+                <w:noProof/>
+              </w:rPr>
+              <w:t>8</w:t>
+            </w:r>
+            <w:r>
+              <w:rPr>
+                <w:noProof/>
+              </w:rPr>
+              <w:fldChar w:fldCharType="end"/>
+            </w:r>
             <w:r>
               <w:t>)</w:t>
             </w:r>
@@ -8698,7 +8563,6 @@
         </w:rPr>
         <w:t xml:space="preserve"> </w:t>
       </w:r>
-      <w:proofErr w:type="spellStart"/>
       <w:r>
         <w:rPr>
           <w:i/>
@@ -8713,7 +8577,6 @@
         </w:rPr>
         <w:t>U</w:t>
       </w:r>
-      <w:proofErr w:type="spellEnd"/>
       <w:r>
         <w:t>, respectively.</w:t>
       </w:r>
@@ -8925,7 +8788,6 @@
       <w:r>
         <w:t>(</w:t>
       </w:r>
-      <w:proofErr w:type="spellStart"/>
       <w:r>
         <w:rPr>
           <w:i/>
@@ -8933,11 +8795,9 @@
         </w:rPr>
         <w:t>aB</w:t>
       </w:r>
-      <w:proofErr w:type="spellEnd"/>
       <w:r>
         <w:t xml:space="preserve"> and </w:t>
       </w:r>
-      <w:proofErr w:type="spellStart"/>
       <w:r>
         <w:rPr>
           <w:i/>
@@ -8945,7 +8805,6 @@
         </w:rPr>
         <w:t>Ab</w:t>
       </w:r>
-      <w:proofErr w:type="spellEnd"/>
       <w:r>
         <w:t>)</w:t>
       </w:r>
@@ -9083,7 +8942,6 @@
         </w:rPr>
         <w:t xml:space="preserve"> </w:t>
       </w:r>
-      <w:proofErr w:type="spellStart"/>
       <w:r>
         <w:rPr>
           <w:rFonts w:ascii="Times New Roman" w:eastAsiaTheme="minorEastAsia" w:hAnsi="Times New Roman" w:cs="Times New Roman"/>
@@ -9100,17 +8958,7 @@
           <w:iCs/>
           <w:lang w:bidi="hi-IN"/>
         </w:rPr>
-        <w:t>U</w:t>
-      </w:r>
-      <w:proofErr w:type="spellEnd"/>
-      <w:r>
-        <w:rPr>
-          <w:rFonts w:eastAsiaTheme="minorEastAsia"/>
-          <w:i/>
-          <w:iCs/>
-          <w:lang w:bidi="hi-IN"/>
-        </w:rPr>
-        <w:t>&lt;s</w:t>
+        <w:t>U&lt;s</w:t>
       </w:r>
       <w:r>
         <w:rPr>
@@ -9314,7 +9162,6 @@
         </w:rPr>
         <w:t xml:space="preserve"> shows a comparison between the approximations and simulations results in which we do not assume that </w:t>
       </w:r>
-      <w:proofErr w:type="spellStart"/>
       <w:r>
         <w:rPr>
           <w:rFonts w:ascii="Times New Roman" w:eastAsiaTheme="minorEastAsia" w:hAnsi="Times New Roman" w:cs="Times New Roman"/>
@@ -9331,37 +9178,13 @@
           <w:iCs/>
           <w:lang w:bidi="hi-IN"/>
         </w:rPr>
-        <w:t>U</w:t>
-      </w:r>
-      <w:proofErr w:type="spellEnd"/>
-      <w:r>
-        <w:rPr>
-          <w:rFonts w:eastAsiaTheme="minorEastAsia"/>
-          <w:i/>
-          <w:iCs/>
-          <w:lang w:bidi="hi-IN"/>
-        </w:rPr>
-        <w:t>&lt;s</w:t>
-      </w:r>
-      <w:r>
-        <w:rPr>
-          <w:lang w:bidi="hi-IN"/>
-        </w:rPr>
-        <w:t xml:space="preserve"> or </w:t>
-      </w:r>
-      <w:proofErr w:type="gramStart"/>
-      <w:r>
-        <w:rPr>
-          <w:lang w:bidi="hi-IN"/>
-        </w:rPr>
-        <w:t>that individuals</w:t>
-      </w:r>
-      <w:proofErr w:type="gramEnd"/>
-      <w:r>
-        <w:rPr>
-          <w:lang w:bidi="hi-IN"/>
-        </w:rPr>
-        <w:t xml:space="preserve"> with deleterious mutations cannot contribute to adaptation. </w:t>
+        <w:t>U&lt;s</w:t>
+      </w:r>
+      <w:r>
+        <w:rPr>
+          <w:lang w:bidi="hi-IN"/>
+        </w:rPr>
+        <w:t xml:space="preserve"> or that individuals with deleterious mutations cannot contribute to adaptation. </w:t>
       </w:r>
       <w:r>
         <w:rPr>
@@ -9779,15 +9602,7 @@
         <w:t>) is stress-induced mutagenesis</w:t>
       </w:r>
       <w:r>
-        <w:t xml:space="preserve">; </w:t>
-      </w:r>
-      <w:proofErr w:type="spellStart"/>
-      <w:r>
-        <w:t>SIMe</w:t>
-      </w:r>
-      <w:proofErr w:type="spellEnd"/>
-      <w:r>
-        <w:t xml:space="preserve"> (dashed green with triangles) is stress-induced mutagenesis with environmental stress</w:t>
+        <w:t>; SIMe (dashed green with triangles) is stress-induced mutagenesis with environmental stress</w:t>
       </w:r>
       <w:r>
         <w:t>.</w:t>
@@ -9906,15 +9721,7 @@
         <w:t>τ</w:t>
       </w:r>
       <w:r>
-        <w:t xml:space="preserve"> with CM and SIM, respectively (</w:t>
-      </w:r>
-      <w:proofErr w:type="spellStart"/>
-      <w:r>
-        <w:t>Eqs</w:t>
-      </w:r>
-      <w:proofErr w:type="spellEnd"/>
-      <w:r>
-        <w:t xml:space="preserve">. </w:t>
+        <w:t xml:space="preserve"> with CM and SIM, respectively (Eqs. </w:t>
       </w:r>
       <w:r>
         <w:fldChar w:fldCharType="begin"/>
@@ -10267,7 +10074,6 @@
         </w:rPr>
         <w:t xml:space="preserve">, </w:t>
       </w:r>
-      <w:proofErr w:type="spellStart"/>
       <w:r>
         <w:rPr>
           <w:i/>
@@ -10275,7 +10081,6 @@
         </w:rPr>
         <w:t>τU</w:t>
       </w:r>
-      <w:proofErr w:type="spellEnd"/>
       <w:r>
         <w:t>&gt;</w:t>
       </w:r>
@@ -10360,7 +10165,6 @@
       <w:r>
         <w:t xml:space="preserve"> or a mixed strategy with </w:t>
       </w:r>
-      <w:proofErr w:type="spellStart"/>
       <w:r>
         <w:rPr>
           <w:i/>
@@ -10376,7 +10180,6 @@
         </w:rPr>
         <w:t>CM</w:t>
       </w:r>
-      <w:proofErr w:type="spellEnd"/>
       <w:r>
         <w:t>=7</w:t>
       </w:r>
@@ -10395,15 +10198,7 @@
           <w:i/>
           <w:iCs/>
         </w:rPr>
-        <w:t xml:space="preserve"> </w:t>
-      </w:r>
-      <w:proofErr w:type="spellStart"/>
-      <w:r>
-        <w:rPr>
-          <w:i/>
-          <w:iCs/>
-        </w:rPr>
-        <w:t>τ</w:t>
+        <w:t xml:space="preserve"> τ</w:t>
       </w:r>
       <w:r>
         <w:rPr>
@@ -10413,7 +10208,6 @@
         </w:rPr>
         <w:t>SIM</w:t>
       </w:r>
-      <w:proofErr w:type="spellEnd"/>
       <w:r>
         <w:t>=</w:t>
       </w:r>
@@ -10891,7 +10685,6 @@
       <w:r>
         <w:t xml:space="preserve"> </w:t>
       </w:r>
-      <w:proofErr w:type="spellStart"/>
       <w:r>
         <w:rPr>
           <w:rFonts w:ascii="Times New Roman" w:hAnsi="Times New Roman" w:cs="Times New Roman"/>
@@ -10909,14 +10702,12 @@
         </w:rPr>
         <w:t>CM</w:t>
       </w:r>
-      <w:proofErr w:type="spellEnd"/>
       <w:r>
         <w:rPr>
           <w:rFonts w:ascii="Times New Roman" w:hAnsi="Times New Roman" w:cs="Times New Roman"/>
         </w:rPr>
         <w:t xml:space="preserve">-fold and of stressed individuals </w:t>
       </w:r>
-      <w:proofErr w:type="spellStart"/>
       <w:r>
         <w:rPr>
           <w:rFonts w:ascii="Times New Roman" w:hAnsi="Times New Roman" w:cs="Times New Roman"/>
@@ -10934,7 +10725,6 @@
         </w:rPr>
         <w:t>SIM</w:t>
       </w:r>
-      <w:proofErr w:type="spellEnd"/>
       <w:r>
         <w:rPr>
           <w:rFonts w:ascii="Times New Roman" w:hAnsi="Times New Roman" w:cs="Times New Roman"/>
@@ -11594,15 +11384,7 @@
         <w:t xml:space="preserve"> </w:t>
       </w:r>
       <w:r>
-        <w:t>(</w:t>
-      </w:r>
-      <w:proofErr w:type="spellStart"/>
-      <w:r>
-        <w:t>i</w:t>
-      </w:r>
-      <w:proofErr w:type="spellEnd"/>
-      <w:r>
-        <w:t xml:space="preserve">) </w:t>
+        <w:t xml:space="preserve">(i) </w:t>
       </w:r>
       <w:r>
         <w:t>the appearance of double mutants is the same as with CM</w:t>
@@ -11822,14 +11604,27 @@
             <w:r>
               <w:t>(</w:t>
             </w:r>
-            <w:fldSimple w:instr=" SEQ Equation ">
-              <w:r>
-                <w:rPr>
-                  <w:noProof/>
-                </w:rPr>
-                <w:t>11</w:t>
-              </w:r>
-            </w:fldSimple>
+            <w:r>
+              <w:fldChar w:fldCharType="begin"/>
+            </w:r>
+            <w:r>
+              <w:instrText xml:space="preserve"> SEQ Equation </w:instrText>
+            </w:r>
+            <w:r>
+              <w:fldChar w:fldCharType="separate"/>
+            </w:r>
+            <w:r>
+              <w:rPr>
+                <w:noProof/>
+              </w:rPr>
+              <w:t>11</w:t>
+            </w:r>
+            <w:r>
+              <w:rPr>
+                <w:noProof/>
+              </w:rPr>
+              <w:fldChar w:fldCharType="end"/>
+            </w:r>
             <w:r>
               <w:t>)</w:t>
             </w:r>
@@ -11845,13 +11640,8 @@
           <w:lang w:bidi="hi-IN"/>
         </w:rPr>
       </w:pPr>
-      <w:proofErr w:type="gramStart"/>
-      <w:r>
-        <w:t>because</w:t>
-      </w:r>
-      <w:proofErr w:type="gramEnd"/>
-      <w:r>
-        <w:t xml:space="preserve"> the </w:t>
+      <w:r>
+        <w:t xml:space="preserve">because the </w:t>
       </w:r>
       <w:r>
         <w:t xml:space="preserve">mutation rate of </w:t>
@@ -11912,7 +11702,6 @@
         </w:rPr>
         <w:t>U</w:t>
       </w:r>
-      <w:proofErr w:type="gramStart"/>
       <w:r>
         <w:rPr>
           <w:rFonts w:eastAsiaTheme="minorEastAsia"/>
@@ -11925,15 +11714,7 @@
           <w:rFonts w:eastAsiaTheme="minorEastAsia"/>
           <w:lang w:bidi="hi-IN"/>
         </w:rPr>
-        <w:t>(</w:t>
-      </w:r>
-      <w:proofErr w:type="gramEnd"/>
-      <w:r>
-        <w:rPr>
-          <w:rFonts w:eastAsiaTheme="minorEastAsia"/>
-          <w:lang w:bidi="hi-IN"/>
-        </w:rPr>
-        <w:t>1+</w:t>
+        <w:t>(1+</w:t>
       </w:r>
       <w:r>
         <w:rPr>
@@ -11967,7 +11748,25 @@
         <w:t>≈</w:t>
       </w:r>
       <w:r>
-        <w:t xml:space="preserve">0.00073 </w:t>
+        <w:t>7</w:t>
+      </w:r>
+      <w:r>
+        <w:sym w:font="Symbol" w:char="F0D7"/>
+      </w:r>
+      <w:r>
+        <w:t>1</w:t>
+      </w:r>
+      <w:r>
+        <w:t>0</w:t>
+      </w:r>
+      <w:r>
+        <w:rPr>
+          <w:vertAlign w:val="superscript"/>
+        </w:rPr>
+        <w:t>-4</w:t>
+      </w:r>
+      <w:r>
+        <w:t xml:space="preserve"> </w:t>
       </w:r>
       <w:r>
         <w:rPr>
@@ -12313,21 +12112,7 @@
         <w:rPr>
           <w:lang w:bidi="hi-IN"/>
         </w:rPr>
-        <w:t xml:space="preserve">, allowing rapid adaptation without compromising the population </w:t>
-      </w:r>
-      <w:proofErr w:type="gramStart"/>
-      <w:r>
-        <w:rPr>
-          <w:lang w:bidi="hi-IN"/>
-        </w:rPr>
-        <w:t>mean</w:t>
-      </w:r>
-      <w:proofErr w:type="gramEnd"/>
-      <w:r>
-        <w:rPr>
-          <w:lang w:bidi="hi-IN"/>
-        </w:rPr>
-        <w:t xml:space="preserve"> fitness. </w:t>
+        <w:t xml:space="preserve">, allowing rapid adaptation without compromising the population mean fitness. </w:t>
       </w:r>
     </w:p>
     <w:p>
@@ -12470,73 +12255,56 @@
           <w:highlight w:val="yellow"/>
           <w:lang w:bidi="hi-IN"/>
         </w:rPr>
-        <w:t xml:space="preserve">Pseudomonas </w:t>
-      </w:r>
-      <w:proofErr w:type="spellStart"/>
-      <w:r>
-        <w:rPr>
-          <w:i/>
-          <w:iCs/>
+        <w:t>Pseudomonas aeruginosa</w:t>
+      </w:r>
+      <w:r>
+        <w:rPr>
           <w:highlight w:val="yellow"/>
           <w:lang w:bidi="hi-IN"/>
         </w:rPr>
-        <w:t>aeruginosa</w:t>
-      </w:r>
-      <w:proofErr w:type="spellEnd"/>
-      <w:r>
-        <w:rPr>
+        <w:t xml:space="preserve"> found that although the </w:t>
+      </w:r>
+      <w:r>
+        <w:rPr>
+          <w:i/>
+          <w:iCs/>
           <w:highlight w:val="yellow"/>
           <w:lang w:bidi="hi-IN"/>
         </w:rPr>
-        <w:t xml:space="preserve"> found that although the </w:t>
-      </w:r>
-      <w:proofErr w:type="spellStart"/>
-      <w:r>
-        <w:rPr>
-          <w:i/>
-          <w:iCs/>
+        <w:t>mutS</w:t>
+      </w:r>
+      <w:r>
+        <w:rPr>
           <w:highlight w:val="yellow"/>
           <w:lang w:bidi="hi-IN"/>
         </w:rPr>
-        <w:t>mutS</w:t>
-      </w:r>
-      <w:proofErr w:type="spellEnd"/>
-      <w:r>
-        <w:rPr>
+        <w:t xml:space="preserve">, </w:t>
+      </w:r>
+      <w:r>
+        <w:rPr>
+          <w:i/>
+          <w:iCs/>
           <w:highlight w:val="yellow"/>
           <w:lang w:bidi="hi-IN"/>
         </w:rPr>
-        <w:t xml:space="preserve">, </w:t>
-      </w:r>
-      <w:proofErr w:type="spellStart"/>
-      <w:r>
-        <w:rPr>
-          <w:i/>
-          <w:iCs/>
+        <w:t>mutY</w:t>
+      </w:r>
+      <w:r>
+        <w:rPr>
           <w:highlight w:val="yellow"/>
           <w:lang w:bidi="hi-IN"/>
         </w:rPr>
-        <w:t>mutY</w:t>
-      </w:r>
-      <w:proofErr w:type="spellEnd"/>
-      <w:r>
-        <w:rPr>
+        <w:t xml:space="preserve"> and </w:t>
+      </w:r>
+      <w:r>
+        <w:rPr>
+          <w:i/>
+          <w:iCs/>
           <w:highlight w:val="yellow"/>
           <w:lang w:bidi="hi-IN"/>
         </w:rPr>
-        <w:t xml:space="preserve"> and </w:t>
-      </w:r>
-      <w:proofErr w:type="spellStart"/>
-      <w:r>
-        <w:rPr>
-          <w:i/>
-          <w:iCs/>
-          <w:highlight w:val="yellow"/>
-          <w:lang w:bidi="hi-IN"/>
-        </w:rPr>
         <w:t>mutM</w:t>
       </w:r>
-      <w:proofErr w:type="spellEnd"/>
       <w:r>
         <w:rPr>
           <w:highlight w:val="yellow"/>
@@ -13624,8 +13392,6 @@
         </w:rPr>
         <w:t xml:space="preserve">The master equation for the change in </w:t>
       </w:r>
-      <w:proofErr w:type="spellStart"/>
-      <w:proofErr w:type="gramStart"/>
       <w:r>
         <w:rPr>
           <w:rFonts w:eastAsiaTheme="minorEastAsia"/>
@@ -13645,8 +13411,6 @@
         </w:rPr>
         <w:t>x</w:t>
       </w:r>
-      <w:proofErr w:type="spellEnd"/>
-      <w:proofErr w:type="gramEnd"/>
       <w:r>
         <w:rPr>
           <w:rFonts w:eastAsiaTheme="minorEastAsia"/>
@@ -14281,23 +14045,13 @@
       </w:r>
     </w:p>
     <w:p>
-      <w:proofErr w:type="gramStart"/>
-      <w:r>
-        <w:rPr>
-          <w:rFonts w:eastAsiaTheme="minorEastAsia"/>
-          <w:lang w:bidi="hi-IN"/>
-        </w:rPr>
-        <w:t>where</w:t>
-      </w:r>
-      <w:proofErr w:type="gramEnd"/>
-      <w:r>
-        <w:rPr>
-          <w:rFonts w:eastAsiaTheme="minorEastAsia"/>
-          <w:lang w:bidi="hi-IN"/>
-        </w:rPr>
-        <w:t xml:space="preserve"> </w:t>
-      </w:r>
-      <w:proofErr w:type="spellStart"/>
+      <w:r>
+        <w:rPr>
+          <w:rFonts w:eastAsiaTheme="minorEastAsia"/>
+          <w:lang w:bidi="hi-IN"/>
+        </w:rPr>
+        <w:t xml:space="preserve">where </w:t>
+      </w:r>
       <w:r>
         <w:rPr>
           <w:i/>
@@ -14313,7 +14067,6 @@
         </w:rPr>
         <w:t>x</w:t>
       </w:r>
-      <w:proofErr w:type="spellEnd"/>
       <w:r>
         <w:rPr>
           <w:rFonts w:eastAsiaTheme="minorEastAsia"/>
@@ -14789,25 +14542,14 @@
         </w:rPr>
         <w:t xml:space="preserve"> is a positive matrix and by the </w:t>
       </w:r>
-      <w:proofErr w:type="spellStart"/>
-      <w:r>
-        <w:rPr>
-          <w:rFonts w:eastAsiaTheme="minorEastAsia"/>
-          <w:i/>
-          <w:iCs/>
-          <w:lang w:bidi="hi-IN"/>
-        </w:rPr>
-        <w:t>Perron-Frobenius</w:t>
-      </w:r>
-      <w:proofErr w:type="spellEnd"/>
-      <w:r>
-        <w:rPr>
-          <w:rFonts w:eastAsiaTheme="minorEastAsia"/>
-          <w:i/>
-          <w:iCs/>
-          <w:lang w:bidi="hi-IN"/>
-        </w:rPr>
-        <w:t xml:space="preserve"> Theorem</w:t>
+      <w:r>
+        <w:rPr>
+          <w:rFonts w:eastAsiaTheme="minorEastAsia"/>
+          <w:i/>
+          <w:iCs/>
+          <w:lang w:bidi="hi-IN"/>
+        </w:rPr>
+        <w:t>Perron-Frobenius Theorem</w:t>
       </w:r>
       <w:r>
         <w:rPr>
@@ -15389,17 +15131,8 @@
           <w:rFonts w:eastAsiaTheme="minorEastAsia"/>
           <w:lang w:bidi="hi-IN"/>
         </w:rPr>
-        <w:t xml:space="preserve"> is a triangle matrix and its largest eigenvalue is the largest main diagonal element</w:t>
-      </w:r>
-      <w:proofErr w:type="gramStart"/>
-      <w:r>
-        <w:rPr>
-          <w:rFonts w:eastAsiaTheme="minorEastAsia"/>
-          <w:lang w:bidi="hi-IN"/>
-        </w:rPr>
-        <w:t xml:space="preserve">: </w:t>
-      </w:r>
-      <w:proofErr w:type="gramEnd"/>
+        <w:t xml:space="preserve"> is a triangle matrix and its largest eigenvalue is the largest main diagonal element: </w:t>
+      </w:r>
       <m:oMath>
         <m:sSup>
           <m:sSupPr>
@@ -16188,7 +15921,14 @@
             <w:rFonts w:ascii="Cambria Math" w:eastAsiaTheme="minorEastAsia" w:hAnsi="Cambria Math"/>
             <w:lang w:bidi="hi-IN"/>
           </w:rPr>
-          <m:t>=sign(</m:t>
+          <m:t>=si</m:t>
+        </m:r>
+        <m:r>
+          <w:rPr>
+            <w:rFonts w:ascii="Cambria Math" w:eastAsiaTheme="minorEastAsia" w:hAnsi="Cambria Math"/>
+            <w:lang w:bidi="hi-IN"/>
+          </w:rPr>
+          <m:t>gn(</m:t>
         </m:r>
         <m:acc>
           <m:accPr>
@@ -16275,23 +16015,7 @@
           <w:rFonts w:eastAsiaTheme="minorEastAsia"/>
           <w:lang w:bidi="hi-IN"/>
         </w:rPr>
-        <w:t xml:space="preserve">However, this framework allows </w:t>
-      </w:r>
-      <w:proofErr w:type="gramStart"/>
-      <w:r>
-        <w:rPr>
-          <w:rFonts w:eastAsiaTheme="minorEastAsia"/>
-          <w:lang w:bidi="hi-IN"/>
-        </w:rPr>
-        <w:t>to calculate</w:t>
-      </w:r>
-      <w:proofErr w:type="gramEnd"/>
-      <w:r>
-        <w:rPr>
-          <w:rFonts w:eastAsiaTheme="minorEastAsia"/>
-          <w:lang w:bidi="hi-IN"/>
-        </w:rPr>
-        <w:t xml:space="preserve"> the population mean fitness numerically for finite </w:t>
+        <w:t xml:space="preserve">However, this framework allows to calculate the population mean fitness numerically for finite </w:t>
       </w:r>
       <w:r>
         <w:rPr>
@@ -16386,7 +16110,6 @@
         </w:rPr>
         <w:t xml:space="preserve"> – see the </w:t>
       </w:r>
-      <w:proofErr w:type="spellStart"/>
       <w:r>
         <w:rPr>
           <w:rFonts w:eastAsiaTheme="minorEastAsia"/>
@@ -16396,7 +16119,6 @@
         </w:rPr>
         <w:t>mean_fitness</w:t>
       </w:r>
-      <w:proofErr w:type="spellEnd"/>
       <w:r>
         <w:rPr>
           <w:rFonts w:eastAsiaTheme="minorEastAsia"/>
@@ -17186,15 +16908,7 @@
         <w:t>Now, we assume</w:t>
       </w:r>
       <w:r>
-        <w:t xml:space="preserve"> that 2 </w:t>
-      </w:r>
-      <w:proofErr w:type="gramStart"/>
-      <w:r>
-        <w:t>is</w:t>
-      </w:r>
-      <w:proofErr w:type="gramEnd"/>
-      <w:r>
-        <w:t xml:space="preserve"> much larger than </w:t>
+        <w:t xml:space="preserve"> that 2 is much larger than </w:t>
       </w:r>
       <w:r>
         <w:rPr>
@@ -18182,7 +17896,6 @@
         <w:lastRenderedPageBreak/>
         <w:t xml:space="preserve">The last approximation assumes that </w:t>
       </w:r>
-      <w:proofErr w:type="gramStart"/>
       <w:r>
         <w:rPr>
           <w:i/>
@@ -18190,7 +17903,6 @@
         </w:rPr>
         <w:t>Us</w:t>
       </w:r>
-      <w:proofErr w:type="gramEnd"/>
       <w:r>
         <w:t xml:space="preserve"> is smaller than </w:t>
       </w:r>
@@ -18228,7 +17940,6 @@
         </w:rPr>
         <w:t xml:space="preserve"> is smaller than </w:t>
       </w:r>
-      <w:proofErr w:type="spellStart"/>
       <w:r>
         <w:rPr>
           <w:rFonts w:ascii="Times New Roman" w:hAnsi="Times New Roman"/>
@@ -18242,15 +17953,7 @@
           <w:i/>
           <w:iCs/>
         </w:rPr>
-        <w:t>U</w:t>
-      </w:r>
-      <w:proofErr w:type="spellEnd"/>
-      <w:r>
-        <w:rPr>
-          <w:i/>
-          <w:iCs/>
-        </w:rPr>
-        <w:t>.</w:t>
+        <w:t>U.</w:t>
       </w:r>
       <w:r>
         <w:t xml:space="preserve"> Now,</w:t>
@@ -18780,7 +18483,6 @@
       <w:r>
         <w:t xml:space="preserve">, </w:t>
       </w:r>
-      <w:proofErr w:type="spellStart"/>
       <w:r>
         <w:rPr>
           <w:i/>
@@ -18796,7 +18498,6 @@
         </w:rPr>
         <w:t>SIM</w:t>
       </w:r>
-      <w:proofErr w:type="spellEnd"/>
       <w:r>
         <w:t xml:space="preserve"> </w:t>
       </w:r>
@@ -18842,15 +18543,7 @@
         </w:rPr>
       </w:pPr>
       <w:r>
-        <w:t xml:space="preserve">Following </w:t>
-      </w:r>
-      <w:proofErr w:type="spellStart"/>
-      <w:r>
-        <w:t>Eshel</w:t>
-      </w:r>
-      <w:proofErr w:type="spellEnd"/>
-      <w:r>
-        <w:t xml:space="preserve"> </w:t>
+        <w:t xml:space="preserve">Following Eshel </w:t>
       </w:r>
       <w:r>
         <w:fldChar w:fldCharType="begin" w:fldLock="1"/>
@@ -18957,13 +18650,8 @@
       </w:r>
     </w:p>
     <w:p>
-      <w:proofErr w:type="gramStart"/>
-      <w:r>
-        <w:t>where</w:t>
-      </w:r>
-      <w:proofErr w:type="gramEnd"/>
-      <w:r>
-        <w:t xml:space="preserve"> </w:t>
+      <w:r>
+        <w:t xml:space="preserve">where </w:t>
       </w:r>
       <w:r>
         <w:rPr>
@@ -19344,7 +19032,6 @@
       <w:r>
         <w:t xml:space="preserve">Assuming </w:t>
       </w:r>
-      <w:proofErr w:type="spellStart"/>
       <w:r>
         <w:rPr>
           <w:i/>
@@ -19352,7 +19039,6 @@
         </w:rPr>
         <w:t>sH</w:t>
       </w:r>
-      <w:proofErr w:type="spellEnd"/>
       <w:r>
         <w:t xml:space="preserve"> </w:t>
       </w:r>
@@ -19361,15 +19047,7 @@
       </w:r>
       <w:bookmarkStart w:id="22" w:name="_Ref360534049"/>
       <w:r>
-        <w:t xml:space="preserve"> small we can simplify this to the </w:t>
-      </w:r>
-      <w:proofErr w:type="spellStart"/>
-      <w:r>
-        <w:t>well known</w:t>
-      </w:r>
-      <w:proofErr w:type="spellEnd"/>
-      <w:r>
-        <w:t>:</w:t>
+        <w:t xml:space="preserve"> small we can simplify this to the well known:</w:t>
       </w:r>
     </w:p>
     <w:p>
@@ -19427,7 +19105,6 @@
         </w:rPr>
         <w:t xml:space="preserve"> the mutation rate of </w:t>
       </w:r>
-      <w:proofErr w:type="spellStart"/>
       <w:r>
         <w:rPr>
           <w:i/>
@@ -19436,14 +19113,12 @@
         </w:rPr>
         <w:t>ab</w:t>
       </w:r>
-      <w:proofErr w:type="spellEnd"/>
       <w:r>
         <w:rPr>
           <w:lang w:bidi="hi-IN"/>
         </w:rPr>
         <w:t xml:space="preserve"> is </w:t>
       </w:r>
-      <w:proofErr w:type="spellStart"/>
       <w:r>
         <w:rPr>
           <w:i/>
@@ -19451,7 +19126,6 @@
         </w:rPr>
         <w:t>τU</w:t>
       </w:r>
-      <w:proofErr w:type="spellEnd"/>
       <w:r>
         <w:rPr>
           <w:i/>
@@ -20371,7 +20045,6 @@
         </w:rPr>
         <w:t xml:space="preserve"> </w:t>
       </w:r>
-      <w:proofErr w:type="gramStart"/>
       <w:r>
         <w:rPr>
           <w:rFonts w:eastAsiaTheme="minorEastAsia"/>
@@ -20379,7 +20052,6 @@
         </w:rPr>
         <w:t xml:space="preserve">for </w:t>
       </w:r>
-      <w:proofErr w:type="gramEnd"/>
       <m:oMath>
         <m:sSup>
           <m:sSupPr>
@@ -20654,7 +20326,6 @@
           <w:lang w:bidi="hi-IN"/>
         </w:rPr>
       </w:pPr>
-      <w:proofErr w:type="gramStart"/>
       <w:r>
         <w:rPr>
           <w:rFonts w:eastAsiaTheme="minorEastAsia"/>
@@ -20669,7 +20340,6 @@
         </w:rPr>
         <w:t xml:space="preserve"> </w:t>
       </w:r>
-      <w:proofErr w:type="gramEnd"/>
       <m:oMath>
         <m:f>
           <m:fPr>
@@ -21520,17 +21190,7 @@
         <w:t>AB</w:t>
       </w:r>
       <w:r>
-        <w:t xml:space="preserve"> cannot appear on deleterious background. Error bars were </w:t>
-      </w:r>
-      <w:proofErr w:type="spellStart"/>
-      <w:proofErr w:type="gramStart"/>
-      <w:r>
-        <w:t>to</w:t>
-      </w:r>
-      <w:proofErr w:type="spellEnd"/>
-      <w:proofErr w:type="gramEnd"/>
-      <w:r>
-        <w:t xml:space="preserve"> small to show, </w:t>
+        <w:t xml:space="preserve"> cannot appear on deleterious background. Error bars were to small to show, </w:t>
       </w:r>
       <w:r>
         <w:t>at least 1</w:t>
@@ -21571,15 +21231,7 @@
         <w:t>τ</w:t>
       </w:r>
       <w:r>
-        <w:t xml:space="preserve"> with CM and SIM, respectively (</w:t>
-      </w:r>
-      <w:proofErr w:type="spellStart"/>
-      <w:r>
-        <w:t>Eqs</w:t>
-      </w:r>
-      <w:proofErr w:type="spellEnd"/>
-      <w:r>
-        <w:t xml:space="preserve">. </w:t>
+        <w:t xml:space="preserve"> with CM and SIM, respectively (Eqs. </w:t>
       </w:r>
       <w:r>
         <w:fldChar w:fldCharType="begin"/>
@@ -21627,13 +21279,7 @@
         <w:t xml:space="preserve"> </w:t>
       </w:r>
       <w:r>
-        <w:t>A</w:t>
-      </w:r>
-      <w:r>
-        <w:t xml:space="preserve">ppearance time is longer </w:t>
-      </w:r>
-      <w:r>
-        <w:t>i</w:t>
+        <w:t>Appearance time is longer i</w:t>
       </w:r>
       <w:r>
         <w:t xml:space="preserve">f </w:t>
@@ -21690,7 +21336,6 @@
         <w:lastRenderedPageBreak/>
         <w:t xml:space="preserve"> </w:t>
       </w:r>
-      <w:bookmarkStart w:id="24" w:name="_GoBack"/>
       <w:r>
         <w:rPr>
           <w:noProof/>
@@ -21699,7 +21344,7 @@
           <wp:inline distT="0" distB="0" distL="0" distR="0">
             <wp:extent cx="4204800" cy="3600000"/>
             <wp:effectExtent l="0" t="0" r="5715" b="635"/>
-            <wp:docPr id="15" name="Picture 15" descr="D:\workspace\ruggedsim\manuscript\fixation_regression_s_0.05_logN_6.png"/>
+            <wp:docPr id="1" name="Picture 1" descr="D:\workspace\ruggedsim\manuscript\fixation_regression_s_0.05_logN_6.png"/>
             <wp:cNvGraphicFramePr>
               <a:graphicFrameLocks xmlns:a="http://schemas.openxmlformats.org/drawingml/2006/main" noChangeAspect="1"/>
             </wp:cNvGraphicFramePr>
@@ -21707,7 +21352,7 @@
               <a:graphicData uri="http://schemas.openxmlformats.org/drawingml/2006/picture">
                 <pic:pic xmlns:pic="http://schemas.openxmlformats.org/drawingml/2006/picture">
                   <pic:nvPicPr>
-                    <pic:cNvPr id="0" name="Picture 10" descr="D:\workspace\ruggedsim\manuscript\fixation_regression_s_0.05_logN_6.png"/>
+                    <pic:cNvPr id="0" name="Picture 1" descr="D:\workspace\ruggedsim\manuscript\fixation_regression_s_0.05_logN_6.png"/>
                     <pic:cNvPicPr>
                       <a:picLocks noChangeAspect="1" noChangeArrowheads="1"/>
                     </pic:cNvPicPr>
@@ -21744,13 +21389,12 @@
           </wp:inline>
         </w:drawing>
       </w:r>
-      <w:bookmarkEnd w:id="24"/>
     </w:p>
     <w:p>
       <w:pPr>
         <w:pStyle w:val="FigureLegend"/>
       </w:pPr>
-      <w:bookmarkStart w:id="25" w:name="_Ref360562760"/>
+      <w:bookmarkStart w:id="24" w:name="_Ref360562760"/>
       <w:r>
         <w:rPr>
           <w:b/>
@@ -21802,7 +21446,7 @@
         </w:rPr>
         <w:fldChar w:fldCharType="end"/>
       </w:r>
-      <w:bookmarkEnd w:id="25"/>
+      <w:bookmarkEnd w:id="24"/>
       <w:r>
         <w:rPr>
           <w:b/>
@@ -22000,22 +21644,58 @@
         <w:rPr>
           <w:highlight w:val="yellow"/>
         </w:rPr>
+        <w:instrText xml:space="preserve"> \* MERGEFORMAT </w:instrText>
       </w:r>
       <w:r>
         <w:rPr>
           <w:highlight w:val="yellow"/>
         </w:rPr>
+      </w:r>
+      <w:r>
+        <w:rPr>
+          <w:highlight w:val="yellow"/>
+        </w:rPr>
+        <w:fldChar w:fldCharType="end"/>
+      </w:r>
+      <w:r>
+        <w:rPr>
+          <w:highlight w:val="yellow"/>
+        </w:rPr>
+        <w:fldChar w:fldCharType="begin"/>
+      </w:r>
+      <w:r>
+        <w:rPr>
+          <w:highlight w:val="yellow"/>
+        </w:rPr>
+        <w:instrText xml:space="preserve"> REF _Ref361735010 \h </w:instrText>
+      </w:r>
+      <w:r>
+        <w:rPr>
+          <w:highlight w:val="yellow"/>
+        </w:rPr>
         <w:instrText xml:space="preserve"> \* MERGEFORMAT </w:instrText>
       </w:r>
       <w:r>
         <w:rPr>
           <w:highlight w:val="yellow"/>
         </w:rPr>
+      </w:r>
+      <w:r>
+        <w:rPr>
+          <w:highlight w:val="yellow"/>
+        </w:rPr>
         <w:fldChar w:fldCharType="separate"/>
       </w:r>
       <w:r>
         <w:rPr>
           <w:highlight w:val="yellow"/>
+          <w:lang w:bidi="hi-IN"/>
+        </w:rPr>
+        <w:t>Model</w:t>
+      </w:r>
+      <w:r>
+        <w:rPr>
+          <w:highlight w:val="yellow"/>
         </w:rPr>
         <w:fldChar w:fldCharType="end"/>
       </w:r>
@@ -22023,49 +21703,53 @@
         <w:rPr>
           <w:highlight w:val="yellow"/>
         </w:rPr>
-        <w:fldChar w:fldCharType="begin"/>
-      </w:r>
-      <w:r>
-        <w:rPr>
+        <w:t xml:space="preserve"> section). The three right panels are results of simulations in which we did not allow </w:t>
+      </w:r>
+      <w:r>
+        <w:rPr>
+          <w:i/>
+          <w:iCs/>
           <w:highlight w:val="yellow"/>
         </w:rPr>
-        <w:instrText xml:space="preserve"> REF _Ref361735010 \h </w:instrText>
+        <w:t>AB</w:t>
       </w:r>
       <w:r>
         <w:rPr>
           <w:highlight w:val="yellow"/>
         </w:rPr>
-      </w:r>
-      <w:r>
-        <w:rPr>
+        <w:t xml:space="preserve"> to appear on a deleterious background. This comparison shows that if </w:t>
+      </w:r>
+      <w:r>
+        <w:rPr>
+          <w:i/>
+          <w:iCs/>
           <w:highlight w:val="yellow"/>
         </w:rPr>
-        <w:instrText xml:space="preserve"> \* MERGEFORMAT </w:instrText>
+        <w:t>AB</w:t>
       </w:r>
       <w:r>
         <w:rPr>
           <w:highlight w:val="yellow"/>
         </w:rPr>
-        <w:fldChar w:fldCharType="separate"/>
+        <w:t xml:space="preserve"> </w:t>
       </w:r>
       <w:r>
         <w:rPr>
           <w:highlight w:val="yellow"/>
-          <w:lang w:bidi="hi-IN"/>
-        </w:rPr>
-        <w:t>Model</w:t>
+        </w:rPr>
+        <w:t>cannot appear on a deleterious background</w:t>
       </w:r>
       <w:r>
         <w:rPr>
           <w:highlight w:val="yellow"/>
         </w:rPr>
-        <w:fldChar w:fldCharType="end"/>
+        <w:t xml:space="preserve"> (right panels)</w:t>
       </w:r>
       <w:r>
         <w:rPr>
           <w:highlight w:val="yellow"/>
         </w:rPr>
-        <w:t xml:space="preserve"> section). The three right panels are results of simulations in which we did not allow </w:t>
+        <w:t xml:space="preserve"> than the fixation probability is close to our analytic approximations (compare solid and dashed lines). However, if </w:t>
       </w:r>
       <w:r>
         <w:rPr>
@@ -22073,92 +21757,44 @@
           <w:iCs/>
           <w:highlight w:val="yellow"/>
         </w:rPr>
-        <w:t>AB</w:t>
+        <w:t xml:space="preserve">AB </w:t>
       </w:r>
       <w:r>
         <w:rPr>
           <w:highlight w:val="yellow"/>
         </w:rPr>
-        <w:t xml:space="preserve"> to appear on a deleterious background. This comparison shows that if </w:t>
-      </w:r>
-      <w:r>
-        <w:rPr>
-          <w:i/>
-          <w:iCs/>
+        <w:t xml:space="preserve">can appear on a deleterious background </w:t>
+      </w:r>
+      <w:r>
+        <w:rPr>
           <w:highlight w:val="yellow"/>
         </w:rPr>
-        <w:t>AB</w:t>
+        <w:t xml:space="preserve">(left panels) </w:t>
       </w:r>
       <w:r>
         <w:rPr>
           <w:highlight w:val="yellow"/>
         </w:rPr>
-        <w:t xml:space="preserve"> </w:t>
+        <w:t>th</w:t>
       </w:r>
       <w:r>
         <w:rPr>
           <w:highlight w:val="yellow"/>
         </w:rPr>
-        <w:t>cannot appear on a deleterious background</w:t>
+        <w:t>e</w:t>
       </w:r>
       <w:r>
         <w:rPr>
           <w:highlight w:val="yellow"/>
         </w:rPr>
-        <w:t xml:space="preserve"> (right panels)</w:t>
+        <w:t>n its fixation probability is lower</w:t>
       </w:r>
       <w:r>
         <w:rPr>
           <w:highlight w:val="yellow"/>
         </w:rPr>
-        <w:t xml:space="preserve"> than the fixation probability is close to our analytic approximations (compare solid and dashed lines). However, if </w:t>
-      </w:r>
-      <w:r>
-        <w:rPr>
-          <w:i/>
-          <w:iCs/>
-          <w:highlight w:val="yellow"/>
-        </w:rPr>
-        <w:t xml:space="preserve">AB </w:t>
-      </w:r>
-      <w:r>
-        <w:rPr>
-          <w:highlight w:val="yellow"/>
-        </w:rPr>
-        <w:t xml:space="preserve">can appear on a deleterious background </w:t>
-      </w:r>
-      <w:r>
-        <w:rPr>
-          <w:highlight w:val="yellow"/>
-        </w:rPr>
-        <w:t xml:space="preserve">(left panels) </w:t>
-      </w:r>
-      <w:r>
-        <w:rPr>
-          <w:highlight w:val="yellow"/>
-        </w:rPr>
-        <w:t>th</w:t>
-      </w:r>
-      <w:r>
-        <w:rPr>
-          <w:highlight w:val="yellow"/>
-        </w:rPr>
-        <w:t>e</w:t>
-      </w:r>
-      <w:r>
-        <w:rPr>
-          <w:highlight w:val="yellow"/>
-        </w:rPr>
-        <w:t>n its fixation probability is lower</w:t>
-      </w:r>
-      <w:proofErr w:type="gramStart"/>
-      <w:r>
-        <w:rPr>
-          <w:highlight w:val="yellow"/>
-        </w:rPr>
         <w:t xml:space="preserve">: </w:t>
       </w:r>
-      <w:proofErr w:type="gramEnd"/>
       <m:oMath>
         <m:sSub>
           <m:sSubPr>
@@ -22321,14 +21957,12 @@
         </w:rPr>
         <w:t xml:space="preserve">the figure shows that </w:t>
       </w:r>
-      <w:proofErr w:type="spellStart"/>
       <w:r>
         <w:rPr>
           <w:highlight w:val="yellow"/>
         </w:rPr>
         <w:t>SIMe</w:t>
       </w:r>
-      <w:proofErr w:type="spellEnd"/>
       <w:r>
         <w:rPr>
           <w:highlight w:val="yellow"/>
@@ -22370,6 +22004,11 @@
       <w:r>
         <w:fldChar w:fldCharType="end"/>
       </w:r>
+      <w:r>
+        <w:t xml:space="preserve"> – and this advantage was found to be statistically significant</w:t>
+      </w:r>
+      <w:bookmarkStart w:id="25" w:name="_GoBack"/>
+      <w:bookmarkEnd w:id="25"/>
       <w:r>
         <w:t xml:space="preserve">. </w:t>
       </w:r>
@@ -23297,6 +22936,7 @@
   <w:style w:type="character" w:default="1" w:styleId="DefaultParagraphFont">
     <w:name w:val="Default Paragraph Font"/>
     <w:uiPriority w:val="1"/>
+    <w:semiHidden/>
     <w:unhideWhenUsed/>
   </w:style>
   <w:style w:type="table" w:default="1" w:styleId="TableNormal">
@@ -24584,6 +24224,7 @@
   <w:style w:type="character" w:default="1" w:styleId="DefaultParagraphFont">
     <w:name w:val="Default Paragraph Font"/>
     <w:uiPriority w:val="1"/>
+    <w:semiHidden/>
     <w:unhideWhenUsed/>
   </w:style>
   <w:style w:type="table" w:default="1" w:styleId="TableNormal">
@@ -25470,528 +25111,6 @@
 </w:styles>
 </file>
 
-<file path=word/glossary/document.xml><?xml version="1.0" encoding="utf-8"?>
-<w:glossaryDocument xmlns:wpc="http://schemas.microsoft.com/office/word/2010/wordprocessingCanvas" xmlns:mc="http://schemas.openxmlformats.org/markup-compatibility/2006" xmlns:o="urn:schemas-microsoft-com:office:office" xmlns:r="http://schemas.openxmlformats.org/officeDocument/2006/relationships" xmlns:m="http://schemas.openxmlformats.org/officeDocument/2006/math" xmlns:v="urn:schemas-microsoft-com:vml" xmlns:wp14="http://schemas.microsoft.com/office/word/2010/wordprocessingDrawing" xmlns:wp="http://schemas.openxmlformats.org/drawingml/2006/wordprocessingDrawing" xmlns:w10="urn:schemas-microsoft-com:office:word" xmlns:w="http://schemas.openxmlformats.org/wordprocessingml/2006/main" xmlns:w14="http://schemas.microsoft.com/office/word/2010/wordml" xmlns:wpg="http://schemas.microsoft.com/office/word/2010/wordprocessingGroup" xmlns:wpi="http://schemas.microsoft.com/office/word/2010/wordprocessingInk" xmlns:wne="http://schemas.microsoft.com/office/word/2006/wordml" xmlns:wps="http://schemas.microsoft.com/office/word/2010/wordprocessingShape" mc:Ignorable="w14 wp14"/>
-</file>
-
-<file path=word/glossary/fontTable.xml><?xml version="1.0" encoding="utf-8"?>
-<w:fonts xmlns:mc="http://schemas.openxmlformats.org/markup-compatibility/2006" xmlns:r="http://schemas.openxmlformats.org/officeDocument/2006/relationships" xmlns:w="http://schemas.openxmlformats.org/wordprocessingml/2006/main" xmlns:w14="http://schemas.microsoft.com/office/word/2010/wordml" mc:Ignorable="w14">
-  <w:font w:name="Symbol">
-    <w:panose1 w:val="05050102010706020507"/>
-    <w:charset w:val="02"/>
-    <w:family w:val="roman"/>
-    <w:pitch w:val="variable"/>
-    <w:sig w:usb0="00000000" w:usb1="10000000" w:usb2="00000000" w:usb3="00000000" w:csb0="80000000" w:csb1="00000000"/>
-  </w:font>
-  <w:font w:name="Times New Roman">
-    <w:panose1 w:val="02020603050405020304"/>
-    <w:charset w:val="00"/>
-    <w:family w:val="roman"/>
-    <w:pitch w:val="variable"/>
-    <w:sig w:usb0="E0002AFF" w:usb1="C0007841" w:usb2="00000009" w:usb3="00000000" w:csb0="000001FF" w:csb1="00000000"/>
-  </w:font>
-  <w:font w:name="Palatino Linotype">
-    <w:panose1 w:val="02040502050505030304"/>
-    <w:charset w:val="00"/>
-    <w:family w:val="roman"/>
-    <w:pitch w:val="variable"/>
-    <w:sig w:usb0="E0000287" w:usb1="40000013" w:usb2="00000000" w:usb3="00000000" w:csb0="0000019F" w:csb1="00000000"/>
-  </w:font>
-  <w:font w:name="Tahoma">
-    <w:panose1 w:val="020B0604030504040204"/>
-    <w:charset w:val="00"/>
-    <w:family w:val="swiss"/>
-    <w:pitch w:val="variable"/>
-    <w:sig w:usb0="E1002EFF" w:usb1="C000605B" w:usb2="00000029" w:usb3="00000000" w:csb0="000101FF" w:csb1="00000000"/>
-  </w:font>
-  <w:font w:name="cmr10">
-    <w:panose1 w:val="020B0500000000000000"/>
-    <w:charset w:val="00"/>
-    <w:family w:val="swiss"/>
-    <w:pitch w:val="variable"/>
-    <w:sig w:usb0="00000003" w:usb1="00000000" w:usb2="00000000" w:usb3="00000000" w:csb0="00000001" w:csb1="00000000"/>
-  </w:font>
-  <w:font w:name="Cambria Math">
-    <w:panose1 w:val="02040503050406030204"/>
-    <w:charset w:val="00"/>
-    <w:family w:val="roman"/>
-    <w:pitch w:val="variable"/>
-    <w:sig w:usb0="E00002FF" w:usb1="420024FF" w:usb2="00000000" w:usb3="00000000" w:csb0="0000019F" w:csb1="00000000"/>
-  </w:font>
-  <w:font w:name="Arial">
-    <w:panose1 w:val="020B0604020202020204"/>
-    <w:charset w:val="00"/>
-    <w:family w:val="swiss"/>
-    <w:pitch w:val="variable"/>
-    <w:sig w:usb0="E0002AFF" w:usb1="C0007843" w:usb2="00000009" w:usb3="00000000" w:csb0="000001FF" w:csb1="00000000"/>
-  </w:font>
-  <w:font w:name="Calibri">
-    <w:panose1 w:val="020F0502020204030204"/>
-    <w:charset w:val="00"/>
-    <w:family w:val="swiss"/>
-    <w:pitch w:val="variable"/>
-    <w:sig w:usb0="E00002FF" w:usb1="4000ACFF" w:usb2="00000001" w:usb3="00000000" w:csb0="0000019F" w:csb1="00000000"/>
-  </w:font>
-  <w:font w:name="Cambria">
-    <w:panose1 w:val="02040503050406030204"/>
-    <w:charset w:val="00"/>
-    <w:family w:val="roman"/>
-    <w:pitch w:val="variable"/>
-    <w:sig w:usb0="E00002FF" w:usb1="400004FF" w:usb2="00000000" w:usb3="00000000" w:csb0="0000019F" w:csb1="00000000"/>
-  </w:font>
-</w:fonts>
-</file>
-
-<file path=word/glossary/settings.xml><?xml version="1.0" encoding="utf-8"?>
-<w:settings xmlns:mc="http://schemas.openxmlformats.org/markup-compatibility/2006" xmlns:o="urn:schemas-microsoft-com:office:office" xmlns:r="http://schemas.openxmlformats.org/officeDocument/2006/relationships" xmlns:m="http://schemas.openxmlformats.org/officeDocument/2006/math" xmlns:v="urn:schemas-microsoft-com:vml" xmlns:w10="urn:schemas-microsoft-com:office:word" xmlns:w="http://schemas.openxmlformats.org/wordprocessingml/2006/main" xmlns:w14="http://schemas.microsoft.com/office/word/2010/wordml" xmlns:sl="http://schemas.openxmlformats.org/schemaLibrary/2006/main" mc:Ignorable="w14">
-  <w:view w:val="normal"/>
-  <w:defaultTabStop w:val="720"/>
-  <w:characterSpacingControl w:val="doNotCompress"/>
-  <w:compat>
-    <w:useFELayout/>
-    <w:compatSetting w:name="compatibilityMode" w:uri="http://schemas.microsoft.com/office/word" w:val="14"/>
-    <w:compatSetting w:name="overrideTableStyleFontSizeAndJustification" w:uri="http://schemas.microsoft.com/office/word" w:val="1"/>
-    <w:compatSetting w:name="enableOpenTypeFeatures" w:uri="http://schemas.microsoft.com/office/word" w:val="1"/>
-    <w:compatSetting w:name="doNotFlipMirrorIndents" w:uri="http://schemas.microsoft.com/office/word" w:val="1"/>
-  </w:compat>
-  <w:rsids>
-    <w:rsidRoot w:val="00B53A0E"/>
-    <w:rsid w:val="0094129C"/>
-    <w:rsid w:val="00B53A0E"/>
-  </w:rsids>
-  <m:mathPr>
-    <m:mathFont m:val="Cambria Math"/>
-    <m:brkBin m:val="before"/>
-    <m:brkBinSub m:val="--"/>
-    <m:smallFrac m:val="0"/>
-    <m:dispDef/>
-    <m:lMargin m:val="0"/>
-    <m:rMargin m:val="0"/>
-    <m:defJc m:val="centerGroup"/>
-    <m:wrapIndent m:val="1440"/>
-    <m:intLim m:val="subSup"/>
-    <m:naryLim m:val="undOvr"/>
-  </m:mathPr>
-  <w:themeFontLang w:val="en-US" w:bidi="he-IL"/>
-  <w:clrSchemeMapping w:bg1="light1" w:t1="dark1" w:bg2="light2" w:t2="dark2" w:accent1="accent1" w:accent2="accent2" w:accent3="accent3" w:accent4="accent4" w:accent5="accent5" w:accent6="accent6" w:hyperlink="hyperlink" w:followedHyperlink="followedHyperlink"/>
-  <w:decimalSymbol w:val="."/>
-  <w:listSeparator w:val=","/>
-</w:settings>
-</file>
-
-<file path=word/glossary/styles.xml><?xml version="1.0" encoding="utf-8"?>
-<w:styles xmlns:mc="http://schemas.openxmlformats.org/markup-compatibility/2006" xmlns:r="http://schemas.openxmlformats.org/officeDocument/2006/relationships" xmlns:w="http://schemas.openxmlformats.org/wordprocessingml/2006/main" xmlns:w14="http://schemas.microsoft.com/office/word/2010/wordml" mc:Ignorable="w14">
-  <w:docDefaults>
-    <w:rPrDefault>
-      <w:rPr>
-        <w:rFonts w:asciiTheme="minorHAnsi" w:eastAsiaTheme="minorEastAsia" w:hAnsiTheme="minorHAnsi" w:cstheme="minorBidi"/>
-        <w:sz w:val="22"/>
-        <w:szCs w:val="22"/>
-        <w:lang w:val="en-US" w:eastAsia="en-US" w:bidi="he-IL"/>
-      </w:rPr>
-    </w:rPrDefault>
-    <w:pPrDefault>
-      <w:pPr>
-        <w:spacing w:after="200" w:line="276" w:lineRule="auto"/>
-      </w:pPr>
-    </w:pPrDefault>
-  </w:docDefaults>
-  <w:latentStyles w:defLockedState="0" w:defUIPriority="99" w:defSemiHidden="1" w:defUnhideWhenUsed="1" w:defQFormat="0" w:count="267">
-    <w:lsdException w:name="Normal" w:semiHidden="0" w:uiPriority="0" w:unhideWhenUsed="0" w:qFormat="1"/>
-    <w:lsdException w:name="heading 1" w:semiHidden="0" w:uiPriority="9" w:unhideWhenUsed="0" w:qFormat="1"/>
-    <w:lsdException w:name="heading 2" w:uiPriority="9" w:qFormat="1"/>
-    <w:lsdException w:name="heading 3" w:uiPriority="9" w:qFormat="1"/>
-    <w:lsdException w:name="heading 4" w:uiPriority="9" w:qFormat="1"/>
-    <w:lsdException w:name="heading 5" w:uiPriority="9" w:qFormat="1"/>
-    <w:lsdException w:name="heading 6" w:uiPriority="9" w:qFormat="1"/>
-    <w:lsdException w:name="heading 7" w:uiPriority="9" w:qFormat="1"/>
-    <w:lsdException w:name="heading 8" w:uiPriority="9" w:qFormat="1"/>
-    <w:lsdException w:name="heading 9" w:uiPriority="9" w:qFormat="1"/>
-    <w:lsdException w:name="toc 1" w:uiPriority="39"/>
-    <w:lsdException w:name="toc 2" w:uiPriority="39"/>
-    <w:lsdException w:name="toc 3" w:uiPriority="39"/>
-    <w:lsdException w:name="toc 4" w:uiPriority="39"/>
-    <w:lsdException w:name="toc 5" w:uiPriority="39"/>
-    <w:lsdException w:name="toc 6" w:uiPriority="39"/>
-    <w:lsdException w:name="toc 7" w:uiPriority="39"/>
-    <w:lsdException w:name="toc 8" w:uiPriority="39"/>
-    <w:lsdException w:name="toc 9" w:uiPriority="39"/>
-    <w:lsdException w:name="caption" w:uiPriority="35" w:qFormat="1"/>
-    <w:lsdException w:name="Title" w:semiHidden="0" w:uiPriority="10" w:unhideWhenUsed="0" w:qFormat="1"/>
-    <w:lsdException w:name="Default Paragraph Font" w:uiPriority="1"/>
-    <w:lsdException w:name="Subtitle" w:semiHidden="0" w:uiPriority="11" w:unhideWhenUsed="0" w:qFormat="1"/>
-    <w:lsdException w:name="Strong" w:semiHidden="0" w:uiPriority="22" w:unhideWhenUsed="0" w:qFormat="1"/>
-    <w:lsdException w:name="Emphasis" w:semiHidden="0" w:uiPriority="20" w:unhideWhenUsed="0" w:qFormat="1"/>
-    <w:lsdException w:name="Table Grid" w:semiHidden="0" w:uiPriority="59" w:unhideWhenUsed="0"/>
-    <w:lsdException w:name="Placeholder Text" w:unhideWhenUsed="0"/>
-    <w:lsdException w:name="No Spacing" w:semiHidden="0" w:uiPriority="1" w:unhideWhenUsed="0" w:qFormat="1"/>
-    <w:lsdException w:name="Light Shading" w:semiHidden="0" w:uiPriority="60" w:unhideWhenUsed="0"/>
-    <w:lsdException w:name="Light List" w:semiHidden="0" w:uiPriority="61" w:unhideWhenUsed="0"/>
-    <w:lsdException w:name="Light Grid" w:semiHidden="0" w:uiPriority="62" w:unhideWhenUsed="0"/>
-    <w:lsdException w:name="Medium Shading 1" w:semiHidden="0" w:uiPriority="63" w:unhideWhenUsed="0"/>
-    <w:lsdException w:name="Medium Shading 2" w:semiHidden="0" w:uiPriority="64" w:unhideWhenUsed="0"/>
-    <w:lsdException w:name="Medium List 1" w:semiHidden="0" w:uiPriority="65" w:unhideWhenUsed="0"/>
-    <w:lsdException w:name="Medium List 2" w:semiHidden="0" w:uiPriority="66" w:unhideWhenUsed="0"/>
-    <w:lsdException w:name="Medium Grid 1" w:semiHidden="0" w:uiPriority="67" w:unhideWhenUsed="0"/>
-    <w:lsdException w:name="Medium Grid 2" w:semiHidden="0" w:uiPriority="68" w:unhideWhenUsed="0"/>
-    <w:lsdException w:name="Medium Grid 3" w:semiHidden="0" w:uiPriority="69" w:unhideWhenUsed="0"/>
-    <w:lsdException w:name="Dark List" w:semiHidden="0" w:uiPriority="70" w:unhideWhenUsed="0"/>
-    <w:lsdException w:name="Colorful Shading" w:semiHidden="0" w:uiPriority="71" w:unhideWhenUsed="0"/>
-    <w:lsdException w:name="Colorful List" w:semiHidden="0" w:uiPriority="72" w:unhideWhenUsed="0"/>
-    <w:lsdException w:name="Colorful Grid" w:semiHidden="0" w:uiPriority="73" w:unhideWhenUsed="0"/>
-    <w:lsdException w:name="Light Shading Accent 1" w:semiHidden="0" w:uiPriority="60" w:unhideWhenUsed="0"/>
-    <w:lsdException w:name="Light List Accent 1" w:semiHidden="0" w:uiPriority="61" w:unhideWhenUsed="0"/>
-    <w:lsdException w:name="Light Grid Accent 1" w:semiHidden="0" w:uiPriority="62" w:unhideWhenUsed="0"/>
-    <w:lsdException w:name="Medium Shading 1 Accent 1" w:semiHidden="0" w:uiPriority="63" w:unhideWhenUsed="0"/>
-    <w:lsdException w:name="Medium Shading 2 Accent 1" w:semiHidden="0" w:uiPriority="64" w:unhideWhenUsed="0"/>
-    <w:lsdException w:name="Medium List 1 Accent 1" w:semiHidden="0" w:uiPriority="65" w:unhideWhenUsed="0"/>
-    <w:lsdException w:name="Revision" w:unhideWhenUsed="0"/>
-    <w:lsdException w:name="List Paragraph" w:semiHidden="0" w:uiPriority="34" w:unhideWhenUsed="0" w:qFormat="1"/>
-    <w:lsdException w:name="Quote" w:semiHidden="0" w:uiPriority="29" w:unhideWhenUsed="0" w:qFormat="1"/>
-    <w:lsdException w:name="Intense Quote" w:semiHidden="0" w:uiPriority="30" w:unhideWhenUsed="0" w:qFormat="1"/>
-    <w:lsdException w:name="Medium List 2 Accent 1" w:semiHidden="0" w:uiPriority="66" w:unhideWhenUsed="0"/>
-    <w:lsdException w:name="Medium Grid 1 Accent 1" w:semiHidden="0" w:uiPriority="67" w:unhideWhenUsed="0"/>
-    <w:lsdException w:name="Medium Grid 2 Accent 1" w:semiHidden="0" w:uiPriority="68" w:unhideWhenUsed="0"/>
-    <w:lsdException w:name="Medium Grid 3 Accent 1" w:semiHidden="0" w:uiPriority="69" w:unhideWhenUsed="0"/>
-    <w:lsdException w:name="Dark List Accent 1" w:semiHidden="0" w:uiPriority="70" w:unhideWhenUsed="0"/>
-    <w:lsdException w:name="Colorful Shading Accent 1" w:semiHidden="0" w:uiPriority="71" w:unhideWhenUsed="0"/>
-    <w:lsdException w:name="Colorful List Accent 1" w:semiHidden="0" w:uiPriority="72" w:unhideWhenUsed="0"/>
-    <w:lsdException w:name="Colorful Grid Accent 1" w:semiHidden="0" w:uiPriority="73" w:unhideWhenUsed="0"/>
-    <w:lsdException w:name="Light Shading Accent 2" w:semiHidden="0" w:uiPriority="60" w:unhideWhenUsed="0"/>
-    <w:lsdException w:name="Light List Accent 2" w:semiHidden="0" w:uiPriority="61" w:unhideWhenUsed="0"/>
-    <w:lsdException w:name="Light Grid Accent 2" w:semiHidden="0" w:uiPriority="62" w:unhideWhenUsed="0"/>
-    <w:lsdException w:name="Medium Shading 1 Accent 2" w:semiHidden="0" w:uiPriority="63" w:unhideWhenUsed="0"/>
-    <w:lsdException w:name="Medium Shading 2 Accent 2" w:semiHidden="0" w:uiPriority="64" w:unhideWhenUsed="0"/>
-    <w:lsdException w:name="Medium List 1 Accent 2" w:semiHidden="0" w:uiPriority="65" w:unhideWhenUsed="0"/>
-    <w:lsdException w:name="Medium List 2 Accent 2" w:semiHidden="0" w:uiPriority="66" w:unhideWhenUsed="0"/>
-    <w:lsdException w:name="Medium Grid 1 Accent 2" w:semiHidden="0" w:uiPriority="67" w:unhideWhenUsed="0"/>
-    <w:lsdException w:name="Medium Grid 2 Accent 2" w:semiHidden="0" w:uiPriority="68" w:unhideWhenUsed="0"/>
-    <w:lsdException w:name="Medium Grid 3 Accent 2" w:semiHidden="0" w:uiPriority="69" w:unhideWhenUsed="0"/>
-    <w:lsdException w:name="Dark List Accent 2" w:semiHidden="0" w:uiPriority="70" w:unhideWhenUsed="0"/>
-    <w:lsdException w:name="Colorful Shading Accent 2" w:semiHidden="0" w:uiPriority="71" w:unhideWhenUsed="0"/>
-    <w:lsdException w:name="Colorful List Accent 2" w:semiHidden="0" w:uiPriority="72" w:unhideWhenUsed="0"/>
-    <w:lsdException w:name="Colorful Grid Accent 2" w:semiHidden="0" w:uiPriority="73" w:unhideWhenUsed="0"/>
-    <w:lsdException w:name="Light Shading Accent 3" w:semiHidden="0" w:uiPriority="60" w:unhideWhenUsed="0"/>
-    <w:lsdException w:name="Light List Accent 3" w:semiHidden="0" w:uiPriority="61" w:unhideWhenUsed="0"/>
-    <w:lsdException w:name="Light Grid Accent 3" w:semiHidden="0" w:uiPriority="62" w:unhideWhenUsed="0"/>
-    <w:lsdException w:name="Medium Shading 1 Accent 3" w:semiHidden="0" w:uiPriority="63" w:unhideWhenUsed="0"/>
-    <w:lsdException w:name="Medium Shading 2 Accent 3" w:semiHidden="0" w:uiPriority="64" w:unhideWhenUsed="0"/>
-    <w:lsdException w:name="Medium List 1 Accent 3" w:semiHidden="0" w:uiPriority="65" w:unhideWhenUsed="0"/>
-    <w:lsdException w:name="Medium List 2 Accent 3" w:semiHidden="0" w:uiPriority="66" w:unhideWhenUsed="0"/>
-    <w:lsdException w:name="Medium Grid 1 Accent 3" w:semiHidden="0" w:uiPriority="67" w:unhideWhenUsed="0"/>
-    <w:lsdException w:name="Medium Grid 2 Accent 3" w:semiHidden="0" w:uiPriority="68" w:unhideWhenUsed="0"/>
-    <w:lsdException w:name="Medium Grid 3 Accent 3" w:semiHidden="0" w:uiPriority="69" w:unhideWhenUsed="0"/>
-    <w:lsdException w:name="Dark List Accent 3" w:semiHidden="0" w:uiPriority="70" w:unhideWhenUsed="0"/>
-    <w:lsdException w:name="Colorful Shading Accent 3" w:semiHidden="0" w:uiPriority="71" w:unhideWhenUsed="0"/>
-    <w:lsdException w:name="Colorful List Accent 3" w:semiHidden="0" w:uiPriority="72" w:unhideWhenUsed="0"/>
-    <w:lsdException w:name="Colorful Grid Accent 3" w:semiHidden="0" w:uiPriority="73" w:unhideWhenUsed="0"/>
-    <w:lsdException w:name="Light Shading Accent 4" w:semiHidden="0" w:uiPriority="60" w:unhideWhenUsed="0"/>
-    <w:lsdException w:name="Light List Accent 4" w:semiHidden="0" w:uiPriority="61" w:unhideWhenUsed="0"/>
-    <w:lsdException w:name="Light Grid Accent 4" w:semiHidden="0" w:uiPriority="62" w:unhideWhenUsed="0"/>
-    <w:lsdException w:name="Medium Shading 1 Accent 4" w:semiHidden="0" w:uiPriority="63" w:unhideWhenUsed="0"/>
-    <w:lsdException w:name="Medium Shading 2 Accent 4" w:semiHidden="0" w:uiPriority="64" w:unhideWhenUsed="0"/>
-    <w:lsdException w:name="Medium List 1 Accent 4" w:semiHidden="0" w:uiPriority="65" w:unhideWhenUsed="0"/>
-    <w:lsdException w:name="Medium List 2 Accent 4" w:semiHidden="0" w:uiPriority="66" w:unhideWhenUsed="0"/>
-    <w:lsdException w:name="Medium Grid 1 Accent 4" w:semiHidden="0" w:uiPriority="67" w:unhideWhenUsed="0"/>
-    <w:lsdException w:name="Medium Grid 2 Accent 4" w:semiHidden="0" w:uiPriority="68" w:unhideWhenUsed="0"/>
-    <w:lsdException w:name="Medium Grid 3 Accent 4" w:semiHidden="0" w:uiPriority="69" w:unhideWhenUsed="0"/>
-    <w:lsdException w:name="Dark List Accent 4" w:semiHidden="0" w:uiPriority="70" w:unhideWhenUsed="0"/>
-    <w:lsdException w:name="Colorful Shading Accent 4" w:semiHidden="0" w:uiPriority="71" w:unhideWhenUsed="0"/>
-    <w:lsdException w:name="Colorful List Accent 4" w:semiHidden="0" w:uiPriority="72" w:unhideWhenUsed="0"/>
-    <w:lsdException w:name="Colorful Grid Accent 4" w:semiHidden="0" w:uiPriority="73" w:unhideWhenUsed="0"/>
-    <w:lsdException w:name="Light Shading Accent 5" w:semiHidden="0" w:uiPriority="60" w:unhideWhenUsed="0"/>
-    <w:lsdException w:name="Light List Accent 5" w:semiHidden="0" w:uiPriority="61" w:unhideWhenUsed="0"/>
-    <w:lsdException w:name="Light Grid Accent 5" w:semiHidden="0" w:uiPriority="62" w:unhideWhenUsed="0"/>
-    <w:lsdException w:name="Medium Shading 1 Accent 5" w:semiHidden="0" w:uiPriority="63" w:unhideWhenUsed="0"/>
-    <w:lsdException w:name="Medium Shading 2 Accent 5" w:semiHidden="0" w:uiPriority="64" w:unhideWhenUsed="0"/>
-    <w:lsdException w:name="Medium List 1 Accent 5" w:semiHidden="0" w:uiPriority="65" w:unhideWhenUsed="0"/>
-    <w:lsdException w:name="Medium List 2 Accent 5" w:semiHidden="0" w:uiPriority="66" w:unhideWhenUsed="0"/>
-    <w:lsdException w:name="Medium Grid 1 Accent 5" w:semiHidden="0" w:uiPriority="67" w:unhideWhenUsed="0"/>
-    <w:lsdException w:name="Medium Grid 2 Accent 5" w:semiHidden="0" w:uiPriority="68" w:unhideWhenUsed="0"/>
-    <w:lsdException w:name="Medium Grid 3 Accent 5" w:semiHidden="0" w:uiPriority="69" w:unhideWhenUsed="0"/>
-    <w:lsdException w:name="Dark List Accent 5" w:semiHidden="0" w:uiPriority="70" w:unhideWhenUsed="0"/>
-    <w:lsdException w:name="Colorful Shading Accent 5" w:semiHidden="0" w:uiPriority="71" w:unhideWhenUsed="0"/>
-    <w:lsdException w:name="Colorful List Accent 5" w:semiHidden="0" w:uiPriority="72" w:unhideWhenUsed="0"/>
-    <w:lsdException w:name="Colorful Grid Accent 5" w:semiHidden="0" w:uiPriority="73" w:unhideWhenUsed="0"/>
-    <w:lsdException w:name="Light Shading Accent 6" w:semiHidden="0" w:uiPriority="60" w:unhideWhenUsed="0"/>
-    <w:lsdException w:name="Light List Accent 6" w:semiHidden="0" w:uiPriority="61" w:unhideWhenUsed="0"/>
-    <w:lsdException w:name="Light Grid Accent 6" w:semiHidden="0" w:uiPriority="62" w:unhideWhenUsed="0"/>
-    <w:lsdException w:name="Medium Shading 1 Accent 6" w:semiHidden="0" w:uiPriority="63" w:unhideWhenUsed="0"/>
-    <w:lsdException w:name="Medium Shading 2 Accent 6" w:semiHidden="0" w:uiPriority="64" w:unhideWhenUsed="0"/>
-    <w:lsdException w:name="Medium List 1 Accent 6" w:semiHidden="0" w:uiPriority="65" w:unhideWhenUsed="0"/>
-    <w:lsdException w:name="Medium List 2 Accent 6" w:semiHidden="0" w:uiPriority="66" w:unhideWhenUsed="0"/>
-    <w:lsdException w:name="Medium Grid 1 Accent 6" w:semiHidden="0" w:uiPriority="67" w:unhideWhenUsed="0"/>
-    <w:lsdException w:name="Medium Grid 2 Accent 6" w:semiHidden="0" w:uiPriority="68" w:unhideWhenUsed="0"/>
-    <w:lsdException w:name="Medium Grid 3 Accent 6" w:semiHidden="0" w:uiPriority="69" w:unhideWhenUsed="0"/>
-    <w:lsdException w:name="Dark List Accent 6" w:semiHidden="0" w:uiPriority="70" w:unhideWhenUsed="0"/>
-    <w:lsdException w:name="Colorful Shading Accent 6" w:semiHidden="0" w:uiPriority="71" w:unhideWhenUsed="0"/>
-    <w:lsdException w:name="Colorful List Accent 6" w:semiHidden="0" w:uiPriority="72" w:unhideWhenUsed="0"/>
-    <w:lsdException w:name="Colorful Grid Accent 6" w:semiHidden="0" w:uiPriority="73" w:unhideWhenUsed="0"/>
-    <w:lsdException w:name="Subtle Emphasis" w:semiHidden="0" w:uiPriority="19" w:unhideWhenUsed="0" w:qFormat="1"/>
-    <w:lsdException w:name="Intense Emphasis" w:semiHidden="0" w:uiPriority="21" w:unhideWhenUsed="0" w:qFormat="1"/>
-    <w:lsdException w:name="Subtle Reference" w:semiHidden="0" w:uiPriority="31" w:unhideWhenUsed="0" w:qFormat="1"/>
-    <w:lsdException w:name="Intense Reference" w:semiHidden="0" w:uiPriority="32" w:unhideWhenUsed="0" w:qFormat="1"/>
-    <w:lsdException w:name="Book Title" w:semiHidden="0" w:uiPriority="33" w:unhideWhenUsed="0" w:qFormat="1"/>
-    <w:lsdException w:name="Bibliography" w:uiPriority="37"/>
-    <w:lsdException w:name="TOC Heading" w:uiPriority="39" w:qFormat="1"/>
-  </w:latentStyles>
-  <w:style w:type="paragraph" w:default="1" w:styleId="Normal">
-    <w:name w:val="Normal"/>
-    <w:qFormat/>
-    <w:pPr>
-      <w:bidi/>
-    </w:pPr>
-  </w:style>
-  <w:style w:type="character" w:default="1" w:styleId="DefaultParagraphFont">
-    <w:name w:val="Default Paragraph Font"/>
-    <w:uiPriority w:val="1"/>
-    <w:semiHidden/>
-    <w:unhideWhenUsed/>
-  </w:style>
-  <w:style w:type="table" w:default="1" w:styleId="TableNormal">
-    <w:name w:val="Normal Table"/>
-    <w:uiPriority w:val="99"/>
-    <w:semiHidden/>
-    <w:unhideWhenUsed/>
-    <w:tblPr>
-      <w:tblInd w:w="0" w:type="dxa"/>
-      <w:tblCellMar>
-        <w:top w:w="0" w:type="dxa"/>
-        <w:left w:w="108" w:type="dxa"/>
-        <w:bottom w:w="0" w:type="dxa"/>
-        <w:right w:w="108" w:type="dxa"/>
-      </w:tblCellMar>
-    </w:tblPr>
-  </w:style>
-  <w:style w:type="numbering" w:default="1" w:styleId="NoList">
-    <w:name w:val="No List"/>
-    <w:uiPriority w:val="99"/>
-    <w:semiHidden/>
-    <w:unhideWhenUsed/>
-  </w:style>
-  <w:style w:type="character" w:styleId="PlaceholderText">
-    <w:name w:val="Placeholder Text"/>
-    <w:basedOn w:val="DefaultParagraphFont"/>
-    <w:uiPriority w:val="99"/>
-    <w:semiHidden/>
-    <w:rsid w:val="00B53A0E"/>
-    <w:rPr>
-      <w:color w:val="808080"/>
-    </w:rPr>
-  </w:style>
-</w:styles>
-</file>
-
-<file path=word/glossary/stylesWithEffects.xml><?xml version="1.0" encoding="utf-8"?>
-<w:styles xmlns:wpc="http://schemas.microsoft.com/office/word/2010/wordprocessingCanvas" xmlns:mc="http://schemas.openxmlformats.org/markup-compatibility/2006" xmlns:o="urn:schemas-microsoft-com:office:office" xmlns:r="http://schemas.openxmlformats.org/officeDocument/2006/relationships" xmlns:m="http://schemas.openxmlformats.org/officeDocument/2006/math" xmlns:v="urn:schemas-microsoft-com:vml" xmlns:wp14="http://schemas.microsoft.com/office/word/2010/wordprocessingDrawing" xmlns:wp="http://schemas.openxmlformats.org/drawingml/2006/wordprocessingDrawing" xmlns:w10="urn:schemas-microsoft-com:office:word" xmlns:w="http://schemas.openxmlformats.org/wordprocessingml/2006/main" xmlns:w14="http://schemas.microsoft.com/office/word/2010/wordml" xmlns:wpg="http://schemas.microsoft.com/office/word/2010/wordprocessingGroup" xmlns:wpi="http://schemas.microsoft.com/office/word/2010/wordprocessingInk" xmlns:wne="http://schemas.microsoft.com/office/word/2006/wordml" xmlns:wps="http://schemas.microsoft.com/office/word/2010/wordprocessingShape" mc:Ignorable="w14 wp14">
-  <w:docDefaults>
-    <w:rPrDefault>
-      <w:rPr>
-        <w:rFonts w:asciiTheme="minorHAnsi" w:eastAsiaTheme="minorEastAsia" w:hAnsiTheme="minorHAnsi" w:cstheme="minorBidi"/>
-        <w:sz w:val="22"/>
-        <w:szCs w:val="22"/>
-        <w:lang w:val="en-US" w:eastAsia="en-US" w:bidi="he-IL"/>
-      </w:rPr>
-    </w:rPrDefault>
-    <w:pPrDefault>
-      <w:pPr>
-        <w:spacing w:after="200" w:line="276" w:lineRule="auto"/>
-      </w:pPr>
-    </w:pPrDefault>
-  </w:docDefaults>
-  <w:latentStyles w:defLockedState="0" w:defUIPriority="99" w:defSemiHidden="1" w:defUnhideWhenUsed="1" w:defQFormat="0" w:count="267">
-    <w:lsdException w:name="Normal" w:semiHidden="0" w:uiPriority="0" w:unhideWhenUsed="0" w:qFormat="1"/>
-    <w:lsdException w:name="heading 1" w:semiHidden="0" w:uiPriority="9" w:unhideWhenUsed="0" w:qFormat="1"/>
-    <w:lsdException w:name="heading 2" w:uiPriority="9" w:qFormat="1"/>
-    <w:lsdException w:name="heading 3" w:uiPriority="9" w:qFormat="1"/>
-    <w:lsdException w:name="heading 4" w:uiPriority="9" w:qFormat="1"/>
-    <w:lsdException w:name="heading 5" w:uiPriority="9" w:qFormat="1"/>
-    <w:lsdException w:name="heading 6" w:uiPriority="9" w:qFormat="1"/>
-    <w:lsdException w:name="heading 7" w:uiPriority="9" w:qFormat="1"/>
-    <w:lsdException w:name="heading 8" w:uiPriority="9" w:qFormat="1"/>
-    <w:lsdException w:name="heading 9" w:uiPriority="9" w:qFormat="1"/>
-    <w:lsdException w:name="toc 1" w:uiPriority="39"/>
-    <w:lsdException w:name="toc 2" w:uiPriority="39"/>
-    <w:lsdException w:name="toc 3" w:uiPriority="39"/>
-    <w:lsdException w:name="toc 4" w:uiPriority="39"/>
-    <w:lsdException w:name="toc 5" w:uiPriority="39"/>
-    <w:lsdException w:name="toc 6" w:uiPriority="39"/>
-    <w:lsdException w:name="toc 7" w:uiPriority="39"/>
-    <w:lsdException w:name="toc 8" w:uiPriority="39"/>
-    <w:lsdException w:name="toc 9" w:uiPriority="39"/>
-    <w:lsdException w:name="caption" w:uiPriority="35" w:qFormat="1"/>
-    <w:lsdException w:name="Title" w:semiHidden="0" w:uiPriority="10" w:unhideWhenUsed="0" w:qFormat="1"/>
-    <w:lsdException w:name="Default Paragraph Font" w:uiPriority="1"/>
-    <w:lsdException w:name="Subtitle" w:semiHidden="0" w:uiPriority="11" w:unhideWhenUsed="0" w:qFormat="1"/>
-    <w:lsdException w:name="Strong" w:semiHidden="0" w:uiPriority="22" w:unhideWhenUsed="0" w:qFormat="1"/>
-    <w:lsdException w:name="Emphasis" w:semiHidden="0" w:uiPriority="20" w:unhideWhenUsed="0" w:qFormat="1"/>
-    <w:lsdException w:name="Table Grid" w:semiHidden="0" w:uiPriority="59" w:unhideWhenUsed="0"/>
-    <w:lsdException w:name="Placeholder Text" w:unhideWhenUsed="0"/>
-    <w:lsdException w:name="No Spacing" w:semiHidden="0" w:uiPriority="1" w:unhideWhenUsed="0" w:qFormat="1"/>
-    <w:lsdException w:name="Light Shading" w:semiHidden="0" w:uiPriority="60" w:unhideWhenUsed="0"/>
-    <w:lsdException w:name="Light List" w:semiHidden="0" w:uiPriority="61" w:unhideWhenUsed="0"/>
-    <w:lsdException w:name="Light Grid" w:semiHidden="0" w:uiPriority="62" w:unhideWhenUsed="0"/>
-    <w:lsdException w:name="Medium Shading 1" w:semiHidden="0" w:uiPriority="63" w:unhideWhenUsed="0"/>
-    <w:lsdException w:name="Medium Shading 2" w:semiHidden="0" w:uiPriority="64" w:unhideWhenUsed="0"/>
-    <w:lsdException w:name="Medium List 1" w:semiHidden="0" w:uiPriority="65" w:unhideWhenUsed="0"/>
-    <w:lsdException w:name="Medium List 2" w:semiHidden="0" w:uiPriority="66" w:unhideWhenUsed="0"/>
-    <w:lsdException w:name="Medium Grid 1" w:semiHidden="0" w:uiPriority="67" w:unhideWhenUsed="0"/>
-    <w:lsdException w:name="Medium Grid 2" w:semiHidden="0" w:uiPriority="68" w:unhideWhenUsed="0"/>
-    <w:lsdException w:name="Medium Grid 3" w:semiHidden="0" w:uiPriority="69" w:unhideWhenUsed="0"/>
-    <w:lsdException w:name="Dark List" w:semiHidden="0" w:uiPriority="70" w:unhideWhenUsed="0"/>
-    <w:lsdException w:name="Colorful Shading" w:semiHidden="0" w:uiPriority="71" w:unhideWhenUsed="0"/>
-    <w:lsdException w:name="Colorful List" w:semiHidden="0" w:uiPriority="72" w:unhideWhenUsed="0"/>
-    <w:lsdException w:name="Colorful Grid" w:semiHidden="0" w:uiPriority="73" w:unhideWhenUsed="0"/>
-    <w:lsdException w:name="Light Shading Accent 1" w:semiHidden="0" w:uiPriority="60" w:unhideWhenUsed="0"/>
-    <w:lsdException w:name="Light List Accent 1" w:semiHidden="0" w:uiPriority="61" w:unhideWhenUsed="0"/>
-    <w:lsdException w:name="Light Grid Accent 1" w:semiHidden="0" w:uiPriority="62" w:unhideWhenUsed="0"/>
-    <w:lsdException w:name="Medium Shading 1 Accent 1" w:semiHidden="0" w:uiPriority="63" w:unhideWhenUsed="0"/>
-    <w:lsdException w:name="Medium Shading 2 Accent 1" w:semiHidden="0" w:uiPriority="64" w:unhideWhenUsed="0"/>
-    <w:lsdException w:name="Medium List 1 Accent 1" w:semiHidden="0" w:uiPriority="65" w:unhideWhenUsed="0"/>
-    <w:lsdException w:name="Revision" w:unhideWhenUsed="0"/>
-    <w:lsdException w:name="List Paragraph" w:semiHidden="0" w:uiPriority="34" w:unhideWhenUsed="0" w:qFormat="1"/>
-    <w:lsdException w:name="Quote" w:semiHidden="0" w:uiPriority="29" w:unhideWhenUsed="0" w:qFormat="1"/>
-    <w:lsdException w:name="Intense Quote" w:semiHidden="0" w:uiPriority="30" w:unhideWhenUsed="0" w:qFormat="1"/>
-    <w:lsdException w:name="Medium List 2 Accent 1" w:semiHidden="0" w:uiPriority="66" w:unhideWhenUsed="0"/>
-    <w:lsdException w:name="Medium Grid 1 Accent 1" w:semiHidden="0" w:uiPriority="67" w:unhideWhenUsed="0"/>
-    <w:lsdException w:name="Medium Grid 2 Accent 1" w:semiHidden="0" w:uiPriority="68" w:unhideWhenUsed="0"/>
-    <w:lsdException w:name="Medium Grid 3 Accent 1" w:semiHidden="0" w:uiPriority="69" w:unhideWhenUsed="0"/>
-    <w:lsdException w:name="Dark List Accent 1" w:semiHidden="0" w:uiPriority="70" w:unhideWhenUsed="0"/>
-    <w:lsdException w:name="Colorful Shading Accent 1" w:semiHidden="0" w:uiPriority="71" w:unhideWhenUsed="0"/>
-    <w:lsdException w:name="Colorful List Accent 1" w:semiHidden="0" w:uiPriority="72" w:unhideWhenUsed="0"/>
-    <w:lsdException w:name="Colorful Grid Accent 1" w:semiHidden="0" w:uiPriority="73" w:unhideWhenUsed="0"/>
-    <w:lsdException w:name="Light Shading Accent 2" w:semiHidden="0" w:uiPriority="60" w:unhideWhenUsed="0"/>
-    <w:lsdException w:name="Light List Accent 2" w:semiHidden="0" w:uiPriority="61" w:unhideWhenUsed="0"/>
-    <w:lsdException w:name="Light Grid Accent 2" w:semiHidden="0" w:uiPriority="62" w:unhideWhenUsed="0"/>
-    <w:lsdException w:name="Medium Shading 1 Accent 2" w:semiHidden="0" w:uiPriority="63" w:unhideWhenUsed="0"/>
-    <w:lsdException w:name="Medium Shading 2 Accent 2" w:semiHidden="0" w:uiPriority="64" w:unhideWhenUsed="0"/>
-    <w:lsdException w:name="Medium List 1 Accent 2" w:semiHidden="0" w:uiPriority="65" w:unhideWhenUsed="0"/>
-    <w:lsdException w:name="Medium List 2 Accent 2" w:semiHidden="0" w:uiPriority="66" w:unhideWhenUsed="0"/>
-    <w:lsdException w:name="Medium Grid 1 Accent 2" w:semiHidden="0" w:uiPriority="67" w:unhideWhenUsed="0"/>
-    <w:lsdException w:name="Medium Grid 2 Accent 2" w:semiHidden="0" w:uiPriority="68" w:unhideWhenUsed="0"/>
-    <w:lsdException w:name="Medium Grid 3 Accent 2" w:semiHidden="0" w:uiPriority="69" w:unhideWhenUsed="0"/>
-    <w:lsdException w:name="Dark List Accent 2" w:semiHidden="0" w:uiPriority="70" w:unhideWhenUsed="0"/>
-    <w:lsdException w:name="Colorful Shading Accent 2" w:semiHidden="0" w:uiPriority="71" w:unhideWhenUsed="0"/>
-    <w:lsdException w:name="Colorful List Accent 2" w:semiHidden="0" w:uiPriority="72" w:unhideWhenUsed="0"/>
-    <w:lsdException w:name="Colorful Grid Accent 2" w:semiHidden="0" w:uiPriority="73" w:unhideWhenUsed="0"/>
-    <w:lsdException w:name="Light Shading Accent 3" w:semiHidden="0" w:uiPriority="60" w:unhideWhenUsed="0"/>
-    <w:lsdException w:name="Light List Accent 3" w:semiHidden="0" w:uiPriority="61" w:unhideWhenUsed="0"/>
-    <w:lsdException w:name="Light Grid Accent 3" w:semiHidden="0" w:uiPriority="62" w:unhideWhenUsed="0"/>
-    <w:lsdException w:name="Medium Shading 1 Accent 3" w:semiHidden="0" w:uiPriority="63" w:unhideWhenUsed="0"/>
-    <w:lsdException w:name="Medium Shading 2 Accent 3" w:semiHidden="0" w:uiPriority="64" w:unhideWhenUsed="0"/>
-    <w:lsdException w:name="Medium List 1 Accent 3" w:semiHidden="0" w:uiPriority="65" w:unhideWhenUsed="0"/>
-    <w:lsdException w:name="Medium List 2 Accent 3" w:semiHidden="0" w:uiPriority="66" w:unhideWhenUsed="0"/>
-    <w:lsdException w:name="Medium Grid 1 Accent 3" w:semiHidden="0" w:uiPriority="67" w:unhideWhenUsed="0"/>
-    <w:lsdException w:name="Medium Grid 2 Accent 3" w:semiHidden="0" w:uiPriority="68" w:unhideWhenUsed="0"/>
-    <w:lsdException w:name="Medium Grid 3 Accent 3" w:semiHidden="0" w:uiPriority="69" w:unhideWhenUsed="0"/>
-    <w:lsdException w:name="Dark List Accent 3" w:semiHidden="0" w:uiPriority="70" w:unhideWhenUsed="0"/>
-    <w:lsdException w:name="Colorful Shading Accent 3" w:semiHidden="0" w:uiPriority="71" w:unhideWhenUsed="0"/>
-    <w:lsdException w:name="Colorful List Accent 3" w:semiHidden="0" w:uiPriority="72" w:unhideWhenUsed="0"/>
-    <w:lsdException w:name="Colorful Grid Accent 3" w:semiHidden="0" w:uiPriority="73" w:unhideWhenUsed="0"/>
-    <w:lsdException w:name="Light Shading Accent 4" w:semiHidden="0" w:uiPriority="60" w:unhideWhenUsed="0"/>
-    <w:lsdException w:name="Light List Accent 4" w:semiHidden="0" w:uiPriority="61" w:unhideWhenUsed="0"/>
-    <w:lsdException w:name="Light Grid Accent 4" w:semiHidden="0" w:uiPriority="62" w:unhideWhenUsed="0"/>
-    <w:lsdException w:name="Medium Shading 1 Accent 4" w:semiHidden="0" w:uiPriority="63" w:unhideWhenUsed="0"/>
-    <w:lsdException w:name="Medium Shading 2 Accent 4" w:semiHidden="0" w:uiPriority="64" w:unhideWhenUsed="0"/>
-    <w:lsdException w:name="Medium List 1 Accent 4" w:semiHidden="0" w:uiPriority="65" w:unhideWhenUsed="0"/>
-    <w:lsdException w:name="Medium List 2 Accent 4" w:semiHidden="0" w:uiPriority="66" w:unhideWhenUsed="0"/>
-    <w:lsdException w:name="Medium Grid 1 Accent 4" w:semiHidden="0" w:uiPriority="67" w:unhideWhenUsed="0"/>
-    <w:lsdException w:name="Medium Grid 2 Accent 4" w:semiHidden="0" w:uiPriority="68" w:unhideWhenUsed="0"/>
-    <w:lsdException w:name="Medium Grid 3 Accent 4" w:semiHidden="0" w:uiPriority="69" w:unhideWhenUsed="0"/>
-    <w:lsdException w:name="Dark List Accent 4" w:semiHidden="0" w:uiPriority="70" w:unhideWhenUsed="0"/>
-    <w:lsdException w:name="Colorful Shading Accent 4" w:semiHidden="0" w:uiPriority="71" w:unhideWhenUsed="0"/>
-    <w:lsdException w:name="Colorful List Accent 4" w:semiHidden="0" w:uiPriority="72" w:unhideWhenUsed="0"/>
-    <w:lsdException w:name="Colorful Grid Accent 4" w:semiHidden="0" w:uiPriority="73" w:unhideWhenUsed="0"/>
-    <w:lsdException w:name="Light Shading Accent 5" w:semiHidden="0" w:uiPriority="60" w:unhideWhenUsed="0"/>
-    <w:lsdException w:name="Light List Accent 5" w:semiHidden="0" w:uiPriority="61" w:unhideWhenUsed="0"/>
-    <w:lsdException w:name="Light Grid Accent 5" w:semiHidden="0" w:uiPriority="62" w:unhideWhenUsed="0"/>
-    <w:lsdException w:name="Medium Shading 1 Accent 5" w:semiHidden="0" w:uiPriority="63" w:unhideWhenUsed="0"/>
-    <w:lsdException w:name="Medium Shading 2 Accent 5" w:semiHidden="0" w:uiPriority="64" w:unhideWhenUsed="0"/>
-    <w:lsdException w:name="Medium List 1 Accent 5" w:semiHidden="0" w:uiPriority="65" w:unhideWhenUsed="0"/>
-    <w:lsdException w:name="Medium List 2 Accent 5" w:semiHidden="0" w:uiPriority="66" w:unhideWhenUsed="0"/>
-    <w:lsdException w:name="Medium Grid 1 Accent 5" w:semiHidden="0" w:uiPriority="67" w:unhideWhenUsed="0"/>
-    <w:lsdException w:name="Medium Grid 2 Accent 5" w:semiHidden="0" w:uiPriority="68" w:unhideWhenUsed="0"/>
-    <w:lsdException w:name="Medium Grid 3 Accent 5" w:semiHidden="0" w:uiPriority="69" w:unhideWhenUsed="0"/>
-    <w:lsdException w:name="Dark List Accent 5" w:semiHidden="0" w:uiPriority="70" w:unhideWhenUsed="0"/>
-    <w:lsdException w:name="Colorful Shading Accent 5" w:semiHidden="0" w:uiPriority="71" w:unhideWhenUsed="0"/>
-    <w:lsdException w:name="Colorful List Accent 5" w:semiHidden="0" w:uiPriority="72" w:unhideWhenUsed="0"/>
-    <w:lsdException w:name="Colorful Grid Accent 5" w:semiHidden="0" w:uiPriority="73" w:unhideWhenUsed="0"/>
-    <w:lsdException w:name="Light Shading Accent 6" w:semiHidden="0" w:uiPriority="60" w:unhideWhenUsed="0"/>
-    <w:lsdException w:name="Light List Accent 6" w:semiHidden="0" w:uiPriority="61" w:unhideWhenUsed="0"/>
-    <w:lsdException w:name="Light Grid Accent 6" w:semiHidden="0" w:uiPriority="62" w:unhideWhenUsed="0"/>
-    <w:lsdException w:name="Medium Shading 1 Accent 6" w:semiHidden="0" w:uiPriority="63" w:unhideWhenUsed="0"/>
-    <w:lsdException w:name="Medium Shading 2 Accent 6" w:semiHidden="0" w:uiPriority="64" w:unhideWhenUsed="0"/>
-    <w:lsdException w:name="Medium List 1 Accent 6" w:semiHidden="0" w:uiPriority="65" w:unhideWhenUsed="0"/>
-    <w:lsdException w:name="Medium List 2 Accent 6" w:semiHidden="0" w:uiPriority="66" w:unhideWhenUsed="0"/>
-    <w:lsdException w:name="Medium Grid 1 Accent 6" w:semiHidden="0" w:uiPriority="67" w:unhideWhenUsed="0"/>
-    <w:lsdException w:name="Medium Grid 2 Accent 6" w:semiHidden="0" w:uiPriority="68" w:unhideWhenUsed="0"/>
-    <w:lsdException w:name="Medium Grid 3 Accent 6" w:semiHidden="0" w:uiPriority="69" w:unhideWhenUsed="0"/>
-    <w:lsdException w:name="Dark List Accent 6" w:semiHidden="0" w:uiPriority="70" w:unhideWhenUsed="0"/>
-    <w:lsdException w:name="Colorful Shading Accent 6" w:semiHidden="0" w:uiPriority="71" w:unhideWhenUsed="0"/>
-    <w:lsdException w:name="Colorful List Accent 6" w:semiHidden="0" w:uiPriority="72" w:unhideWhenUsed="0"/>
-    <w:lsdException w:name="Colorful Grid Accent 6" w:semiHidden="0" w:uiPriority="73" w:unhideWhenUsed="0"/>
-    <w:lsdException w:name="Subtle Emphasis" w:semiHidden="0" w:uiPriority="19" w:unhideWhenUsed="0" w:qFormat="1"/>
-    <w:lsdException w:name="Intense Emphasis" w:semiHidden="0" w:uiPriority="21" w:unhideWhenUsed="0" w:qFormat="1"/>
-    <w:lsdException w:name="Subtle Reference" w:semiHidden="0" w:uiPriority="31" w:unhideWhenUsed="0" w:qFormat="1"/>
-    <w:lsdException w:name="Intense Reference" w:semiHidden="0" w:uiPriority="32" w:unhideWhenUsed="0" w:qFormat="1"/>
-    <w:lsdException w:name="Book Title" w:semiHidden="0" w:uiPriority="33" w:unhideWhenUsed="0" w:qFormat="1"/>
-    <w:lsdException w:name="Bibliography" w:uiPriority="37"/>
-    <w:lsdException w:name="TOC Heading" w:uiPriority="39" w:qFormat="1"/>
-  </w:latentStyles>
-  <w:style w:type="paragraph" w:default="1" w:styleId="Normal">
-    <w:name w:val="Normal"/>
-    <w:qFormat/>
-    <w:pPr>
-      <w:bidi/>
-    </w:pPr>
-  </w:style>
-  <w:style w:type="character" w:default="1" w:styleId="DefaultParagraphFont">
-    <w:name w:val="Default Paragraph Font"/>
-    <w:uiPriority w:val="1"/>
-    <w:semiHidden/>
-    <w:unhideWhenUsed/>
-  </w:style>
-  <w:style w:type="table" w:default="1" w:styleId="TableNormal">
-    <w:name w:val="Normal Table"/>
-    <w:uiPriority w:val="99"/>
-    <w:semiHidden/>
-    <w:unhideWhenUsed/>
-    <w:tblPr>
-      <w:tblInd w:w="0" w:type="dxa"/>
-      <w:tblCellMar>
-        <w:top w:w="0" w:type="dxa"/>
-        <w:left w:w="108" w:type="dxa"/>
-        <w:bottom w:w="0" w:type="dxa"/>
-        <w:right w:w="108" w:type="dxa"/>
-      </w:tblCellMar>
-    </w:tblPr>
-  </w:style>
-  <w:style w:type="numbering" w:default="1" w:styleId="NoList">
-    <w:name w:val="No List"/>
-    <w:uiPriority w:val="99"/>
-    <w:semiHidden/>
-    <w:unhideWhenUsed/>
-  </w:style>
-  <w:style w:type="character" w:styleId="PlaceholderText">
-    <w:name w:val="Placeholder Text"/>
-    <w:basedOn w:val="DefaultParagraphFont"/>
-    <w:uiPriority w:val="99"/>
-    <w:semiHidden/>
-    <w:rsid w:val="00B53A0E"/>
-    <w:rPr>
-      <w:color w:val="808080"/>
-    </w:rPr>
-  </w:style>
-</w:styles>
-</file>
-
-<file path=word/glossary/webSettings.xml><?xml version="1.0" encoding="utf-8"?>
-<w:webSettings xmlns:mc="http://schemas.openxmlformats.org/markup-compatibility/2006" xmlns:r="http://schemas.openxmlformats.org/officeDocument/2006/relationships" xmlns:w="http://schemas.openxmlformats.org/wordprocessingml/2006/main" xmlns:w14="http://schemas.microsoft.com/office/word/2010/wordml" mc:Ignorable="w14">
-  <w:optimizeForBrowser/>
-  <w:allowPNG/>
-</w:webSettings>
-</file>
-
 <file path=word/theme/theme1.xml><?xml version="1.0" encoding="utf-8"?>
 <a:theme xmlns:a="http://schemas.openxmlformats.org/drawingml/2006/main" name="Office Theme">
   <a:themeElements>
@@ -26282,7 +25401,7 @@
 </file>
 
 <file path=customXml/itemProps1.xml><?xml version="1.0" encoding="utf-8"?>
-<ds:datastoreItem xmlns:ds="http://schemas.openxmlformats.org/officeDocument/2006/customXml" ds:itemID="{6C8D5A73-0967-4BCB-919A-2D987A7A2890}">
+<ds:datastoreItem xmlns:ds="http://schemas.openxmlformats.org/officeDocument/2006/customXml" ds:itemID="{5B2667DB-5567-492F-AE28-0D3EBABBA5B2}">
   <ds:schemaRefs>
     <ds:schemaRef ds:uri="http://schemas.openxmlformats.org/officeDocument/2006/bibliography"/>
   </ds:schemaRefs>

</xml_diff>

<commit_message>
accepted all minor changes
</commit_message>
<xml_diff>
--- a/manuscript/ms2.docx
+++ b/manuscript/ms2.docx
@@ -1,6 +1,6 @@
 
 <file path=word/document.xml><?xml version="1.0" encoding="utf-8"?>
-<w:document xmlns:ve="http://schemas.openxmlformats.org/markup-compatibility/2006" xmlns:o="urn:schemas-microsoft-com:office:office" xmlns:r="http://schemas.openxmlformats.org/officeDocument/2006/relationships" xmlns:m="http://schemas.openxmlformats.org/officeDocument/2006/math" xmlns:v="urn:schemas-microsoft-com:vml" xmlns:wp="http://schemas.openxmlformats.org/drawingml/2006/wordprocessingDrawing" xmlns:w10="urn:schemas-microsoft-com:office:word" xmlns:w="http://schemas.openxmlformats.org/wordprocessingml/2006/main" xmlns:wne="http://schemas.microsoft.com/office/word/2006/wordml">
+<w:document xmlns:wpc="http://schemas.microsoft.com/office/word/2010/wordprocessingCanvas" xmlns:mc="http://schemas.openxmlformats.org/markup-compatibility/2006" xmlns:o="urn:schemas-microsoft-com:office:office" xmlns:r="http://schemas.openxmlformats.org/officeDocument/2006/relationships" xmlns:m="http://schemas.openxmlformats.org/officeDocument/2006/math" xmlns:v="urn:schemas-microsoft-com:vml" xmlns:wp14="http://schemas.microsoft.com/office/word/2010/wordprocessingDrawing" xmlns:wp="http://schemas.openxmlformats.org/drawingml/2006/wordprocessingDrawing" xmlns:w10="urn:schemas-microsoft-com:office:word" xmlns:w="http://schemas.openxmlformats.org/wordprocessingml/2006/main" xmlns:w14="http://schemas.microsoft.com/office/word/2010/wordml" xmlns:wpg="http://schemas.microsoft.com/office/word/2010/wordprocessingGroup" xmlns:wpi="http://schemas.microsoft.com/office/word/2010/wordprocessingInk" xmlns:wne="http://schemas.microsoft.com/office/word/2006/wordml" xmlns:wps="http://schemas.microsoft.com/office/word/2010/wordprocessingShape" mc:Ignorable="w14 wp14">
   <w:body>
     <w:p>
       <w:pPr>
@@ -91,7 +91,7 @@
         </w:rPr>
         <w:t xml:space="preserve"> author - </w:t>
       </w:r>
-      <w:hyperlink r:id="rId8" w:history="1">
+      <w:hyperlink r:id="rId9" w:history="1">
         <w:r>
           <w:rPr>
             <w:rStyle w:val="Hyperlink"/>
@@ -180,24 +180,13 @@
         </w:rPr>
         <w:fldChar w:fldCharType="separate"/>
       </w:r>
-      <w:ins w:id="0" w:author="lhadany" w:date="2013-08-04T14:18:00Z">
-        <w:r>
-          <w:rPr>
-            <w:noProof/>
-            <w:lang w:bidi="hi-IN"/>
-          </w:rPr>
-          <w:t>August 4, 2013</w:t>
-        </w:r>
-      </w:ins>
-      <w:del w:id="1" w:author="lhadany" w:date="2013-08-04T14:18:00Z">
-        <w:r>
-          <w:rPr>
-            <w:noProof/>
-            <w:lang w:bidi="hi-IN"/>
-          </w:rPr>
-          <w:delText>August 1, 2013</w:delText>
-        </w:r>
-      </w:del>
+      <w:r>
+        <w:rPr>
+          <w:noProof/>
+          <w:lang w:bidi="hi-IN"/>
+        </w:rPr>
+        <w:t>August 11, 2013</w:t>
+      </w:r>
       <w:r>
         <w:rPr>
           <w:lang w:bidi="hi-IN"/>
@@ -378,14 +367,6 @@
       <w:r>
         <w:t xml:space="preserve">between two </w:t>
       </w:r>
-      <w:del w:id="2" w:author="lhadany" w:date="2013-08-01T18:04:00Z">
-        <w:r>
-          <w:delText>traits</w:delText>
-        </w:r>
-        <w:r>
-          <w:delText>//</w:delText>
-        </w:r>
-      </w:del>
       <w:r>
         <w:t>evolutionary traits</w:t>
       </w:r>
@@ -521,7 +502,23 @@
         <w:t xml:space="preserve"> t</w:t>
       </w:r>
       <w:r>
-        <w:t xml:space="preserve">hese stress responses include the SOS DNA-damage response, the RpoS-controlled general or starvation stress response and the RpoE membrane protein stress response </w:t>
+        <w:t xml:space="preserve">hese stress responses include the SOS DNA-damage response, the </w:t>
+      </w:r>
+      <w:proofErr w:type="spellStart"/>
+      <w:r>
+        <w:t>RpoS</w:t>
+      </w:r>
+      <w:proofErr w:type="spellEnd"/>
+      <w:r>
+        <w:t xml:space="preserve">-controlled general or starvation stress response and the </w:t>
+      </w:r>
+      <w:proofErr w:type="spellStart"/>
+      <w:r>
+        <w:t>RpoE</w:t>
+      </w:r>
+      <w:proofErr w:type="spellEnd"/>
+      <w:r>
+        <w:t xml:space="preserve"> membrane protein stress response </w:t>
       </w:r>
       <w:r>
         <w:fldChar w:fldCharType="begin" w:fldLock="1"/>
@@ -612,171 +609,138 @@
         <w:t xml:space="preserve">. </w:t>
       </w:r>
       <w:r>
+        <w:t>However,</w:t>
+      </w:r>
+      <w:r>
+        <w:t xml:space="preserve"> </w:t>
+      </w:r>
+      <w:r>
+        <w:t>a</w:t>
+      </w:r>
+      <w:r>
+        <w:t xml:space="preserve"> theoretical treatment of this </w:t>
+      </w:r>
+      <w:r>
+        <w:t>impact</w:t>
+      </w:r>
+      <w:r>
+        <w:t xml:space="preserve"> is incomplete</w:t>
+      </w:r>
+      <w:r>
+        <w:t xml:space="preserve">. The effect of SIM on </w:t>
+      </w:r>
+      <w:r>
+        <w:rPr>
+          <w:i/>
+          <w:iCs/>
+        </w:rPr>
+        <w:t>adaptedness</w:t>
+      </w:r>
+      <w:r>
+        <w:t xml:space="preserve"> </w:t>
+      </w:r>
+      <w:r>
+        <w:t>was</w:t>
+      </w:r>
+      <w:r>
+        <w:t xml:space="preserve"> </w:t>
+      </w:r>
+      <w:r>
+        <w:t xml:space="preserve">modeled by </w:t>
+      </w:r>
+      <w:commentRangeStart w:id="0"/>
+      <w:proofErr w:type="spellStart"/>
+      <w:r>
+        <w:t>Agrawal</w:t>
+      </w:r>
+      <w:proofErr w:type="spellEnd"/>
+      <w:r>
+        <w:t xml:space="preserve"> and later Shaw and Baer</w:t>
+      </w:r>
+      <w:r>
+        <w:t xml:space="preserve"> </w:t>
+      </w:r>
+      <w:r>
+        <w:fldChar w:fldCharType="begin" w:fldLock="1"/>
+      </w:r>
+      <w:r>
+        <w:instrText>ADDIN CSL_CITATION { "citationItems" : [ { "id" : "ITEM-1", "itemData" : { "DOI" : "10.1046/j.1420-9101.2002.00464.x", "ISSN" : "1010061X", "abstract" : "Although much theory depends on the genome-wide rate of deleterious mutations, good estimates of the mutation rate are scarce and remain controversial. Furthermore, mutation rate may not be constant, and a recent study suggests that mutation rates are higher in mildly stressful environments. If mutation rate is a function of condition, then individuals carrying more mutations will tend to be in worse condition and therefore produce more mutations. Here I examine the mean fitnesses of sexual and asexual populations evolving under such condition-dependent mutation rates. The equilibrium mean fitness of a sexual population depends on the shape of the curve relating fitness to mutation rate. If mutation rate declines synergistically with increasing condition the mean fitness will be much lower than if mutation rate declines at a diminishing rate. In contrast, asexual populations are less affected by condition-dependent mutation rates. The equilibrium mean fitness of an asexual population only depends on the mutation rate of the individuals in the least loaded class. Because such individuals have high fitness and therefore a low mutation rate, asexual populations experience less genetic load than sexual populations, thus increasing the twofold cost of sex.", "author" : [ { "dropping-particle" : "", "family" : "Agrawal", "given" : "Aneil F.", "non-dropping-particle" : "", "parse-names" : false, "suffix" : "" } ], "container-title" : "Journal of evolutionary biology", "id" : "ITEM-1", "issue" : "6", "issued" : { "date-parts" : [ [ "2002", "10" ] ] }, "note" : "no back mutations\nno adaptation\nno changing environment\nno cost of fidelity\nthe whole discussion assumes SIM but doesn't assume the context of SIM\n        \nthe idea here is to compare SIM effect on equilibrium mean fitness (mutational load) in asex and sex populaitons, therefore beneficial mutations are NEGLECTED\n        \nnever the less, if the final statement on asex, that the mean fitness at equilibrium depends on the mutation rate of the least loaded class, then asex populations should do SIM, as hypermutation does not affect the mean fitness", "page" : "1004-1010", "publisher" : "Wiley Online Library", "title" : "Genetic loads under fitness-dependent mutation rates", "type" : "article-journal", "volume" : "15" }, "uris" : [ "http://www.mendeley.com/documents/?uuid=79be5021-e0a1-495d-8501-fe1b249cd5b4" ] }, { "id" : "ITEM-2", "itemData" : { "DOI" : "10.1111/j.1420-9101.2011.02320.x", "ISSN" : "1420-9101", "PMID" : "21635607", "abstract" : "Mutation rate may be condition dependent, whereby individuals in poor condition, perhaps from high mutation load, have higher mutation rates than individuals in good condition. Agrawal (J. Evol. Biol.15, 2002, 1004) explored the basic properties of fitness-dependent mutation rate (FDMR) in infinite populations and reported some heuristic results for finite populations. The key parameter governing how infinite populations evolve under FDMR is the curvature (k) of the relationship between fitness and mutation rate. We extend Agrawal's analysis to finite populations and consider dominance and epistasis. In finite populations, the probability of long-term existence depends on k. In sexual populations, positive curvature leads to low equilibrium mutation rate, whereas negative curvature results in high mutation rate. In asexual populations, negative curvature results in rapid extinction via 'mutational meltdown', whereas positive curvature sometimes allows persistence. We speculate that fitness-dependent mutation rate may provide the conditions for genetic architecture to diverge between sexual and asexual taxa.", "author" : [ { "dropping-particle" : "", "family" : "Shaw", "given" : "Frank H.", "non-dropping-particle" : "", "parse-names" : false, "suffix" : "" }, { "dropping-particle" : "", "family" : "Baer", "given" : "Charles F.", "non-dropping-particle" : "", "parse-names" : false, "suffix" : "" } ], "container-title" : "Journal of evolutionary biology", "id" : "ITEM-2", "issue" : "8", "issued" : { "date-parts" : [ [ "2011", "8", "3" ] ] }, "note" : "for k&gt;1, asexual populations persist - slows or stops Muller's Ratchet\nsmall populations sizes - beneficial mutations can be ignored.", "page" : "1677-84", "title" : "Fitness-dependent mutation rates in finite populations.", "type" : "article-journal", "volume" : "24" }, "uris" : [ "http://www.mendeley.com/documents/?uuid=51c7b678-b1b3-4296-a577-b5079020e525" ] } ], "mendeley" : { "previouslyFormattedCitation" : "(Agrawal 2002; Shaw and Baer 2011)" }, "properties" : { "noteIndex" : 0 }, "schema" : "https://github.com/citation-style-language/schema/raw/master/csl-citation.json" }</w:instrText>
+      </w:r>
+      <w:r>
+        <w:fldChar w:fldCharType="separate"/>
+      </w:r>
+      <w:r>
+        <w:rPr>
+          <w:noProof/>
+        </w:rPr>
+        <w:t>(Agrawal 2002; Shaw and Baer 2011)</w:t>
+      </w:r>
+      <w:r>
+        <w:fldChar w:fldCharType="end"/>
+      </w:r>
+      <w:r>
+        <w:t xml:space="preserve">, who showed </w:t>
+      </w:r>
+      <w:r>
         <w:rPr>
           <w:highlight w:val="yellow"/>
         </w:rPr>
-        <w:t>However,</w:t>
-      </w:r>
-      <w:r>
-        <w:rPr>
-          <w:highlight w:val="yellow"/>
-        </w:rPr>
+        <w:t>numerically</w:t>
+      </w:r>
+      <w:r>
         <w:t xml:space="preserve"> </w:t>
       </w:r>
-      <w:del w:id="3" w:author="lhadany" w:date="2013-08-04T10:32:00Z">
-        <w:r>
-          <w:rPr>
-            <w:highlight w:val="yellow"/>
-          </w:rPr>
-          <w:delText>there is currently no</w:delText>
-        </w:r>
-      </w:del>
-      <w:ins w:id="4" w:author="lhadany" w:date="2013-08-04T14:19:00Z">
-        <w:r>
-          <w:rPr>
-            <w:highlight w:val="yellow"/>
-          </w:rPr>
-          <w:t>a</w:t>
-        </w:r>
-      </w:ins>
-      <w:r>
-        <w:rPr>
-          <w:highlight w:val="yellow"/>
-        </w:rPr>
-        <w:t xml:space="preserve"> theoretical treatment of this </w:t>
-      </w:r>
-      <w:r>
-        <w:rPr>
-          <w:highlight w:val="yellow"/>
-        </w:rPr>
-        <w:t>impact</w:t>
-      </w:r>
-      <w:ins w:id="5" w:author="lhadany" w:date="2013-08-04T10:32:00Z">
-        <w:r>
-          <w:rPr>
-            <w:highlight w:val="yellow"/>
-          </w:rPr>
-          <w:t xml:space="preserve"> is lacking//incomplete</w:t>
-        </w:r>
-      </w:ins>
-      <w:r>
-        <w:rPr>
-          <w:highlight w:val="yellow"/>
-        </w:rPr>
+      <w:r>
+        <w:t xml:space="preserve">that in asexual populations </w:t>
+      </w:r>
+      <w:r>
+        <w:t>under</w:t>
+      </w:r>
+      <w:r>
+        <w:t xml:space="preserve"> constant </w:t>
+      </w:r>
+      <w:r>
+        <w:t xml:space="preserve">conditions and without beneficial mutations, </w:t>
+      </w:r>
+      <w:r>
+        <w:t xml:space="preserve">SIM doesn't affect the population mean fitness. </w:t>
+      </w:r>
+      <w:r>
+        <w:t>Recently</w:t>
+      </w:r>
+      <w:r>
+        <w:t>, we showed that if</w:t>
+      </w:r>
+      <w:r>
+        <w:t xml:space="preserve"> in under similar assumptions but with rare beneficial mutations, increasing the mutation rate of maladapted individuals increases the population mean fitness </w:t>
+      </w:r>
+      <w:r>
+        <w:fldChar w:fldCharType="begin" w:fldLock="1"/>
+      </w:r>
+      <w:r>
+        <w:instrText>ADDIN CSL_CITATION { "citationItems" : [ { "id" : "ITEM-1", "itemData" : { "DOI" : "10.1111/j.1558-5646.2012.01576.x", "ISSN" : "1558-5646", "PMID" : "22759304", "abstract" : "Numerous empirical studies show that stress of various kinds induces a state of hypermutation in bacteria via multiple mechanisms, but theoretical treatment of this intriguing phenomenon is lacking. We used deterministic and stochastic models to study the evolution of stress-induced hypermutation in infinite and finite-size populations of bacteria undergoing selection, mutation, and random genetic drift in constant environments and in changing ones. Our results suggest that if beneficial mutations occur, even rarely, then stress-induced hypermutation is advantageous for bacteria at both the individual and the population levels and that it is likely to evolve in populations of bacteria in a wide range of conditions because it is favored by selection. These results imply that mutations are not, as the current view holds, uniformly distributed in populations, but rather that mutations are more common in stressed individuals and populations. Because mutation is the raw material of evolution, these results have a profound impact on broad aspects of evolution and biology.", "author" : [ { "dropping-particle" : "", "family" : "Ram", "given" : "Yoav", "non-dropping-particle" : "", "parse-names" : false, "suffix" : "" }, { "dropping-particle" : "", "family" : "Hadany", "given" : "Lilach", "non-dropping-particle" : "", "parse-names" : false, "suffix" : "" } ], "container-title" : "Evolution", "id" : "ITEM-1", "issue" : "7", "issued" : { "date-parts" : [ [ "2012", "7", "28" ] ] }, "page" : "2315-28", "title" : "The evolution of stress-induced hypermutation in asexual populations.", "type" : "article-journal", "volume" : "66" }, "uris" : [ "http://www.mendeley.com/documents/?uuid=53403d98-a293-4876-9b37-48e6812c1a17" ] } ], "mendeley" : { "previouslyFormattedCitation" : "(Ram and Hadany 2012)" }, "properties" : { "noteIndex" : 0 }, "schema" : "https://github.com/citation-style-language/schema/raw/master/csl-citation.json" }</w:instrText>
+      </w:r>
+      <w:r>
+        <w:fldChar w:fldCharType="separate"/>
+      </w:r>
+      <w:r>
+        <w:rPr>
+          <w:noProof/>
+        </w:rPr>
+        <w:t>(Ram and Hadany 2012)</w:t>
+      </w:r>
+      <w:r>
+        <w:fldChar w:fldCharType="end"/>
+      </w:r>
+      <w:r>
         <w:t>.</w:t>
       </w:r>
-      <w:r>
-        <w:t xml:space="preserve"> The effect of SIM on </w:t>
-      </w:r>
-      <w:r>
-        <w:rPr>
-          <w:i/>
-          <w:iCs/>
-        </w:rPr>
-        <w:t>adaptedness</w:t>
-      </w:r>
-      <w:r>
-        <w:t xml:space="preserve"> </w:t>
-      </w:r>
-      <w:r>
-        <w:t>was</w:t>
-      </w:r>
-      <w:ins w:id="6" w:author="lhadany" w:date="2013-08-04T10:31:00Z">
-        <w:r>
-          <w:t xml:space="preserve"> </w:t>
-        </w:r>
-      </w:ins>
-      <w:r>
-        <w:t xml:space="preserve">modeled by </w:t>
-      </w:r>
-      <w:commentRangeStart w:id="7"/>
-      <w:r>
-        <w:t>Agrawal and later Shaw and Baer</w:t>
-      </w:r>
-      <w:r>
-        <w:t xml:space="preserve"> </w:t>
-      </w:r>
-      <w:r>
-        <w:fldChar w:fldCharType="begin" w:fldLock="1"/>
-      </w:r>
-      <w:r>
-        <w:instrText>ADDIN CSL_CITATION { "citationItems" : [ { "id" : "ITEM-1", "itemData" : { "DOI" : "10.1046/j.1420-9101.2002.00464.x", "ISSN" : "1010061X", "abstract" : "Although much theory depends on the genome-wide rate of deleterious mutations, good estimates of the mutation rate are scarce and remain controversial. Furthermore, mutation rate may not be constant, and a recent study suggests that mutation rates are higher in mildly stressful environments. If mutation rate is a function of condition, then individuals carrying more mutations will tend to be in worse condition and therefore produce more mutations. Here I examine the mean fitnesses of sexual and asexual populations evolving under such condition-dependent mutation rates. The equilibrium mean fitness of a sexual population depends on the shape of the curve relating fitness to mutation rate. If mutation rate declines synergistically with increasing condition the mean fitness will be much lower than if mutation rate declines at a diminishing rate. In contrast, asexual populations are less affected by condition-dependent mutation rates. The equilibrium mean fitness of an asexual population only depends on the mutation rate of the individuals in the least loaded class. Because such individuals have high fitness and therefore a low mutation rate, asexual populations experience less genetic load than sexual populations, thus increasing the twofold cost of sex.", "author" : [ { "dropping-particle" : "", "family" : "Agrawal", "given" : "Aneil F.", "non-dropping-particle" : "", "parse-names" : false, "suffix" : "" } ], "container-title" : "Journal of evolutionary biology", "id" : "ITEM-1", "issue" : "6", "issued" : { "date-parts" : [ [ "2002", "10" ] ] }, "note" : "no back mutations\nno adaptation\nno changing environment\nno cost of fidelity\nthe whole discussion assumes SIM but doesn't assume the context of SIM\n        \nthe idea here is to compare SIM effect on equilibrium mean fitness (mutational load) in asex and sex populaitons, therefore beneficial mutations are NEGLECTED\n        \nnever the less, if the final statement on asex, that the mean fitness at equilibrium depends on the mutation rate of the least loaded class, then asex populations should do SIM, as hypermutation does not affect the mean fitness", "page" : "1004-1010", "publisher" : "Wiley Online Library", "title" : "Genetic loads under fitness-dependent mutation rates", "type" : "article-journal", "volume" : "15" }, "uris" : [ "http://www.mendeley.com/documents/?uuid=79be5021-e0a1-495d-8501-fe1b249cd5b4" ] }, { "id" : "ITEM-2", "itemData" : { "DOI" : "10.1111/j.1420-9101.2011.02320.x", "ISSN" : "1420-9101", "PMID" : "21635607", "abstract" : "Mutation rate may be condition dependent, whereby individuals in poor condition, perhaps from high mutation load, have higher mutation rates than individuals in good condition. Agrawal (J. Evol. Biol.15, 2002, 1004) explored the basic properties of fitness-dependent mutation rate (FDMR) in infinite populations and reported some heuristic results for finite populations. The key parameter governing how infinite populations evolve under FDMR is the curvature (k) of the relationship between fitness and mutation rate. We extend Agrawal's analysis to finite populations and consider dominance and epistasis. In finite populations, the probability of long-term existence depends on k. In sexual populations, positive curvature leads to low equilibrium mutation rate, whereas negative curvature results in high mutation rate. In asexual populations, negative curvature results in rapid extinction via 'mutational meltdown', whereas positive curvature sometimes allows persistence. We speculate that fitness-dependent mutation rate may provide the conditions for genetic architecture to diverge between sexual and asexual taxa.", "author" : [ { "dropping-particle" : "", "family" : "Shaw", "given" : "Frank H.", "non-dropping-particle" : "", "parse-names" : false, "suffix" : "" }, { "dropping-particle" : "", "family" : "Baer", "given" : "Charles F.", "non-dropping-particle" : "", "parse-names" : false, "suffix" : "" } ], "container-title" : "Journal of evolutionary biology", "id" : "ITEM-2", "issue" : "8", "issued" : { "date-parts" : [ [ "2011", "8", "3" ] ] }, "note" : "for k&gt;1, asexual populations persist - slows or stops Muller's Ratchet\nsmall populations sizes - beneficial mutations can be ignored.", "page" : "1677-84", "title" : "Fitness-dependent mutation rates in finite populations.", "type" : "article-journal", "volume" : "24" }, "uris" : [ "http://www.mendeley.com/documents/?uuid=51c7b678-b1b3-4296-a577-b5079020e525" ] } ], "mendeley" : { "previouslyFormattedCitation" : "(Agrawal 2002; Shaw and Baer 2011)" }, "properties" : { "noteIndex" : 0 }, "schema" : "https://github.com/citation-style-language/schema/raw/master/csl-citation.json" }</w:instrText>
-      </w:r>
-      <w:r>
-        <w:fldChar w:fldCharType="separate"/>
-      </w:r>
-      <w:r>
-        <w:rPr>
-          <w:noProof/>
-        </w:rPr>
-        <w:t>(Agrawal 2002; Shaw and Baer 2011)</w:t>
-      </w:r>
-      <w:r>
-        <w:fldChar w:fldCharType="end"/>
-      </w:r>
-      <w:r>
-        <w:t xml:space="preserve">, who showed </w:t>
-      </w:r>
-      <w:r>
-        <w:rPr>
-          <w:highlight w:val="yellow"/>
-        </w:rPr>
-        <w:t>numerically</w:t>
-      </w:r>
-      <w:r>
-        <w:t xml:space="preserve"> </w:t>
-      </w:r>
-      <w:r>
-        <w:t xml:space="preserve">that in asexual populations </w:t>
-      </w:r>
-      <w:r>
-        <w:t>under</w:t>
-      </w:r>
-      <w:r>
-        <w:t xml:space="preserve"> constant </w:t>
-      </w:r>
-      <w:r>
-        <w:t xml:space="preserve">conditions and without beneficial mutations, </w:t>
-      </w:r>
-      <w:r>
-        <w:t xml:space="preserve">SIM doesn't affect the population mean fitness. </w:t>
-      </w:r>
-      <w:r>
-        <w:t>Recently</w:t>
-      </w:r>
-      <w:r>
-        <w:t>, we showed that if</w:t>
-      </w:r>
-      <w:r>
-        <w:t xml:space="preserve"> in under similar assumptions but with rare beneficial mutations, increasing the mutation rate of maladapted individuals increases the population mean fitness </w:t>
-      </w:r>
-      <w:r>
-        <w:fldChar w:fldCharType="begin" w:fldLock="1"/>
-      </w:r>
-      <w:r>
-        <w:instrText>ADDIN CSL_CITATION { "citationItems" : [ { "id" : "ITEM-1", "itemData" : { "DOI" : "10.1111/j.1558-5646.2012.01576.x", "ISSN" : "1558-5646", "PMID" : "22759304", "abstract" : "Numerous empirical studies show that stress of various kinds induces a state of hypermutation in bacteria via multiple mechanisms, but theoretical treatment of this intriguing phenomenon is lacking. We used deterministic and stochastic models to study the evolution of stress-induced hypermutation in infinite and finite-size populations of bacteria undergoing selection, mutation, and random genetic drift in constant environments and in changing ones. Our results suggest that if beneficial mutations occur, even rarely, then stress-induced hypermutation is advantageous for bacteria at both the individual and the population levels and that it is likely to evolve in populations of bacteria in a wide range of conditions because it is favored by selection. These results imply that mutations are not, as the current view holds, uniformly distributed in populations, but rather that mutations are more common in stressed individuals and populations. Because mutation is the raw material of evolution, these results have a profound impact on broad aspects of evolution and biology.", "author" : [ { "dropping-particle" : "", "family" : "Ram", "given" : "Yoav", "non-dropping-particle" : "", "parse-names" : false, "suffix" : "" }, { "dropping-particle" : "", "family" : "Hadany", "given" : "Lilach", "non-dropping-particle" : "", "parse-names" : false, "suffix" : "" } ], "container-title" : "Evolution", "id" : "ITEM-1", "issue" : "7", "issued" : { "date-parts" : [ [ "2012", "7", "28" ] ] }, "page" : "2315-28", "title" : "The evolution of stress-induced hypermutation in asexual populations.", "type" : "article-journal", "volume" : "66" }, "uris" : [ "http://www.mendeley.com/documents/?uuid=53403d98-a293-4876-9b37-48e6812c1a17" ] } ], "mendeley" : { "previouslyFormattedCitation" : "(Ram and Hadany 2012)" }, "properties" : { "noteIndex" : 0 }, "schema" : "https://github.com/citation-style-language/schema/raw/master/csl-citation.json" }</w:instrText>
-      </w:r>
-      <w:r>
-        <w:fldChar w:fldCharType="separate"/>
-      </w:r>
-      <w:r>
-        <w:rPr>
-          <w:noProof/>
-        </w:rPr>
-        <w:t>(Ram and Hadany 2012)</w:t>
-      </w:r>
-      <w:r>
-        <w:fldChar w:fldCharType="end"/>
-      </w:r>
-      <w:r>
-        <w:t>.</w:t>
-      </w:r>
-      <w:commentRangeEnd w:id="7"/>
+      <w:commentRangeEnd w:id="0"/>
       <w:r>
         <w:rPr>
           <w:rStyle w:val="CommentReference"/>
         </w:rPr>
-        <w:commentReference w:id="7"/>
+        <w:commentReference w:id="0"/>
       </w:r>
     </w:p>
     <w:p>
@@ -914,14 +878,14 @@
           <w:lang w:bidi="hi-IN"/>
         </w:rPr>
       </w:pPr>
-      <w:bookmarkStart w:id="8" w:name="_Ref361735010"/>
+      <w:bookmarkStart w:id="2" w:name="_Ref361735010"/>
       <w:r>
         <w:rPr>
           <w:lang w:bidi="hi-IN"/>
         </w:rPr>
         <w:t>Model</w:t>
       </w:r>
-      <w:bookmarkEnd w:id="8"/>
+      <w:bookmarkEnd w:id="2"/>
     </w:p>
     <w:p>
       <w:pPr>
@@ -979,6 +943,7 @@
         <w:rPr>
           <w:lang w:bidi="hi-IN"/>
         </w:rPr>
+        <w:lastRenderedPageBreak/>
         <w:t>mutations</w:t>
       </w:r>
       <w:r>
@@ -1066,6 +1031,7 @@
         </w:rPr>
         <w:t>ω</w:t>
       </w:r>
+      <w:proofErr w:type="gramStart"/>
       <w:r>
         <w:rPr>
           <w:lang w:bidi="hi-IN"/>
@@ -1076,7 +1042,14 @@
         <w:rPr>
           <w:lang w:bidi="hi-IN"/>
         </w:rPr>
-        <w:t>(1-</w:t>
+        <w:t>(</w:t>
+      </w:r>
+      <w:proofErr w:type="gramEnd"/>
+      <w:r>
+        <w:rPr>
+          <w:lang w:bidi="hi-IN"/>
+        </w:rPr>
+        <w:t>1-</w:t>
       </w:r>
       <w:r>
         <w:rPr>
@@ -1170,14 +1143,6 @@
       <w:r>
         <w:t xml:space="preserve"> where all individuals increase their mutation rate by </w:t>
       </w:r>
-      <w:del w:id="9" w:author="lhadany" w:date="2013-08-04T17:11:00Z">
-        <w:r>
-          <w:delText>the mutation rate fold increase</w:delText>
-        </w:r>
-        <w:r>
-          <w:delText xml:space="preserve"> </w:delText>
-        </w:r>
-      </w:del>
       <w:r>
         <w:rPr>
           <w:i/>
@@ -1185,29 +1150,19 @@
         </w:rPr>
         <w:t>τ</w:t>
       </w:r>
-      <w:ins w:id="10" w:author="lhadany" w:date="2013-08-04T17:11:00Z">
-        <w:r>
-          <w:rPr>
-            <w:rPrChange w:id="11" w:author="lhadany" w:date="2013-08-04T17:11:00Z">
-              <w:rPr>
-                <w:i/>
-                <w:iCs/>
-              </w:rPr>
-            </w:rPrChange>
-          </w:rPr>
-          <w:t>,</w:t>
-        </w:r>
-        <w:r>
-          <w:rPr>
-            <w:i/>
-            <w:iCs/>
-          </w:rPr>
-          <w:t xml:space="preserve"> </w:t>
-        </w:r>
-        <w:r>
-          <w:t>the mutation rate fold increase</w:t>
-        </w:r>
-      </w:ins>
+      <w:r>
+        <w:t>,</w:t>
+      </w:r>
+      <w:r>
+        <w:rPr>
+          <w:i/>
+          <w:iCs/>
+        </w:rPr>
+        <w:t xml:space="preserve"> </w:t>
+      </w:r>
+      <w:r>
+        <w:t>the mutation rate fold increase</w:t>
+      </w:r>
       <w:r>
         <w:t>; and stress-induced mutagenesis (SIM)</w:t>
       </w:r>
@@ -1369,6 +1324,8 @@
         </w:rPr>
         <w:t xml:space="preserve"> </w:t>
       </w:r>
+      <w:proofErr w:type="spellStart"/>
+      <w:proofErr w:type="gramStart"/>
       <w:r>
         <w:rPr>
           <w:i/>
@@ -1386,6 +1343,8 @@
         </w:rPr>
         <w:t>x</w:t>
       </w:r>
+      <w:proofErr w:type="spellEnd"/>
+      <w:proofErr w:type="gramEnd"/>
       <w:r>
         <w:rPr>
           <w:rFonts w:eastAsiaTheme="minorEastAsia"/>
@@ -1419,6 +1378,7 @@
         </w:rPr>
         <w:t xml:space="preserve"> </w:t>
       </w:r>
+      <w:proofErr w:type="spellStart"/>
       <w:r>
         <w:rPr>
           <w:i/>
@@ -1436,6 +1396,7 @@
         </w:rPr>
         <w:t>x</w:t>
       </w:r>
+      <w:proofErr w:type="spellEnd"/>
       <w:r>
         <w:rPr>
           <w:rFonts w:eastAsiaTheme="minorEastAsia"/>
@@ -1456,7 +1417,7 @@
           <w:insideH w:val="none" w:sz="0" w:space="0" w:color="auto"/>
           <w:insideV w:val="none" w:sz="0" w:space="0" w:color="auto"/>
         </w:tblBorders>
-        <w:tblLook w:val="04A0"/>
+        <w:tblLook w:val="04A0" w:firstRow="1" w:lastRow="0" w:firstColumn="1" w:lastColumn="0" w:noHBand="0" w:noVBand="1"/>
       </w:tblPr>
       <w:tblGrid>
         <w:gridCol w:w="2842"/>
@@ -1565,7 +1526,7 @@
               <m:nary>
                 <m:naryPr>
                   <m:chr m:val="∑"/>
-                  <m:supHide m:val="on"/>
+                  <m:supHide m:val="1"/>
                   <m:ctrlPr>
                     <w:rPr>
                       <w:rFonts w:ascii="Cambria Math" w:hAnsi="Cambria Math"/>
@@ -1699,13 +1660,23 @@
       </w:tr>
     </w:tbl>
     <w:p>
-      <w:r>
-        <w:rPr>
-          <w:rFonts w:eastAsiaTheme="minorEastAsia"/>
-          <w:lang w:bidi="hi-IN"/>
-        </w:rPr>
-        <w:t xml:space="preserve">where </w:t>
-      </w:r>
+      <w:proofErr w:type="gramStart"/>
+      <w:r>
+        <w:rPr>
+          <w:rFonts w:eastAsiaTheme="minorEastAsia"/>
+          <w:lang w:bidi="hi-IN"/>
+        </w:rPr>
+        <w:t>where</w:t>
+      </w:r>
+      <w:proofErr w:type="gramEnd"/>
+      <w:r>
+        <w:rPr>
+          <w:rFonts w:eastAsiaTheme="minorEastAsia"/>
+          <w:lang w:bidi="hi-IN"/>
+        </w:rPr>
+        <w:t xml:space="preserve"> </w:t>
+      </w:r>
+      <w:proofErr w:type="spellStart"/>
       <w:r>
         <w:rPr>
           <w:rFonts w:eastAsiaTheme="minorEastAsia"/>
@@ -1735,6 +1706,7 @@
         </w:rPr>
         <w:t>y</w:t>
       </w:r>
+      <w:proofErr w:type="spellEnd"/>
       <w:r>
         <w:rPr>
           <w:rFonts w:eastAsiaTheme="minorEastAsia"/>
@@ -1887,6 +1859,7 @@
         </w:rPr>
         <w:t xml:space="preserve"> </w:t>
       </w:r>
+      <w:proofErr w:type="spellStart"/>
       <w:r>
         <w:rPr>
           <w:rFonts w:eastAsiaTheme="minorEastAsia"/>
@@ -1904,8 +1877,9 @@
           <w:vertAlign w:val="subscript"/>
           <w:lang w:bidi="hi-IN"/>
         </w:rPr>
-        <w:t>x,</w:t>
-      </w:r>
+        <w:t>x</w:t>
+      </w:r>
+      <w:proofErr w:type="gramStart"/>
       <w:r>
         <w:rPr>
           <w:rFonts w:eastAsiaTheme="minorEastAsia"/>
@@ -1914,8 +1888,20 @@
           <w:vertAlign w:val="subscript"/>
           <w:lang w:bidi="hi-IN"/>
         </w:rPr>
+        <w:t>,</w:t>
+      </w:r>
+      <w:r>
+        <w:rPr>
+          <w:rFonts w:eastAsiaTheme="minorEastAsia"/>
+          <w:i/>
+          <w:iCs/>
+          <w:vertAlign w:val="subscript"/>
+          <w:lang w:bidi="hi-IN"/>
+        </w:rPr>
         <w:t>y</w:t>
       </w:r>
+      <w:proofErr w:type="spellEnd"/>
+      <w:proofErr w:type="gramEnd"/>
       <w:r>
         <w:rPr>
           <w:rFonts w:eastAsiaTheme="minorEastAsia"/>
@@ -1932,6 +1918,7 @@
         </w:rPr>
         <w:t xml:space="preserve">includes the fitness </w:t>
       </w:r>
+      <w:proofErr w:type="spellStart"/>
       <w:r>
         <w:rPr>
           <w:i/>
@@ -1947,6 +1934,7 @@
         </w:rPr>
         <w:t>y</w:t>
       </w:r>
+      <w:proofErr w:type="spellEnd"/>
       <w:r>
         <w:rPr>
           <w:rFonts w:eastAsiaTheme="minorEastAsia"/>
@@ -2414,6 +2402,7 @@
         </w:rPr>
         <w:t xml:space="preserve"> deleterious mutations does not change from one generation to the next (</w:t>
       </w:r>
+      <w:proofErr w:type="spellStart"/>
       <w:r>
         <w:rPr>
           <w:rFonts w:eastAsiaTheme="minorEastAsia"/>
@@ -2433,6 +2422,7 @@
         </w:rPr>
         <w:t>x</w:t>
       </w:r>
+      <w:proofErr w:type="spellEnd"/>
       <w:r>
         <w:rPr>
           <w:rFonts w:eastAsiaTheme="minorEastAsia"/>
@@ -2440,6 +2430,7 @@
         </w:rPr>
         <w:t>=</w:t>
       </w:r>
+      <w:proofErr w:type="spellStart"/>
       <w:r>
         <w:rPr>
           <w:rFonts w:eastAsiaTheme="minorEastAsia"/>
@@ -2459,6 +2450,7 @@
         </w:rPr>
         <w:t>x</w:t>
       </w:r>
+      <w:proofErr w:type="spellEnd"/>
       <w:r>
         <w:rPr>
           <w:rFonts w:eastAsiaTheme="minorEastAsia"/>
@@ -2539,6 +2531,7 @@
       <w:r>
         <w:t xml:space="preserve">onsider a population in which the wildtype genotype is </w:t>
       </w:r>
+      <w:proofErr w:type="spellStart"/>
       <w:r>
         <w:rPr>
           <w:i/>
@@ -2546,6 +2539,7 @@
         </w:rPr>
         <w:t>ab</w:t>
       </w:r>
+      <w:proofErr w:type="spellEnd"/>
       <w:r>
         <w:t xml:space="preserve"> and its fitness is 1. </w:t>
       </w:r>
@@ -2561,6 +2555,7 @@
       <w:r>
         <w:t xml:space="preserve">change </w:t>
       </w:r>
+      <w:proofErr w:type="gramStart"/>
       <w:r>
         <w:rPr>
           <w:i/>
@@ -2569,7 +2564,11 @@
         <w:t>a</w:t>
       </w:r>
       <w:r>
-        <w:t xml:space="preserve"> to </w:t>
+        <w:t xml:space="preserve"> to</w:t>
+      </w:r>
+      <w:proofErr w:type="gramEnd"/>
+      <w:r>
+        <w:t xml:space="preserve"> </w:t>
       </w:r>
       <w:r>
         <w:rPr>
@@ -2668,6 +2667,7 @@
         </w:rPr>
         <w:t>s</w:t>
       </w:r>
+      <w:proofErr w:type="gramStart"/>
       <w:r>
         <w:t>)</w:t>
       </w:r>
@@ -2677,6 +2677,7 @@
         </w:rPr>
         <w:t>2</w:t>
       </w:r>
+      <w:proofErr w:type="gramEnd"/>
       <w:r>
         <w:rPr>
           <w:i/>
@@ -2729,11 +2730,21 @@
       <w:r>
         <w:t xml:space="preserve">. See </w:t>
       </w:r>
-      <w:fldSimple w:instr=" REF _Ref354316371 \h  \* MERGEFORMAT ">
-        <w:r>
-          <w:t>Figure 1</w:t>
-        </w:r>
-      </w:fldSimple>
+      <w:r>
+        <w:fldChar w:fldCharType="begin"/>
+      </w:r>
+      <w:r>
+        <w:instrText xml:space="preserve"> REF _Ref354316371 \h  \* MERGEFORMAT </w:instrText>
+      </w:r>
+      <w:r>
+        <w:fldChar w:fldCharType="separate"/>
+      </w:r>
+      <w:r>
+        <w:t>Figure 1</w:t>
+      </w:r>
+      <w:r>
+        <w:fldChar w:fldCharType="end"/>
+      </w:r>
       <w:r>
         <w:t xml:space="preserve"> for an illustration of the </w:t>
       </w:r>
@@ -2756,6 +2767,7 @@
         <w:rPr>
           <w:noProof/>
         </w:rPr>
+        <w:lastRenderedPageBreak/>
         <w:drawing>
           <wp:inline distT="0" distB="0" distL="0" distR="0">
             <wp:extent cx="4667250" cy="4228465"/>
@@ -2774,10 +2786,10 @@
                     </pic:cNvPicPr>
                   </pic:nvPicPr>
                   <pic:blipFill>
-                    <a:blip r:embed="rId10" cstate="print">
+                    <a:blip r:embed="rId11" cstate="print">
                       <a:extLst>
                         <a:ext uri="{28A0092B-C50C-407E-A947-70E740481C1C}">
-                          <a14:useLocalDpi xmlns="" xmlns:wpc="http://schemas.microsoft.com/office/word/2010/wordprocessingCanvas" xmlns:mc="http://schemas.openxmlformats.org/markup-compatibility/2006" xmlns:o="urn:schemas-microsoft-com:office:office" xmlns:v="urn:schemas-microsoft-com:vml" xmlns:wp14="http://schemas.microsoft.com/office/word/2010/wordprocessingDrawing" xmlns:w10="urn:schemas-microsoft-com:office:word" xmlns:w="http://schemas.openxmlformats.org/wordprocessingml/2006/main" xmlns:w14="http://schemas.microsoft.com/office/word/2010/wordml" xmlns:wpg="http://schemas.microsoft.com/office/word/2010/wordprocessingGroup" xmlns:wpi="http://schemas.microsoft.com/office/word/2010/wordprocessingInk" xmlns:wps="http://schemas.microsoft.com/office/word/2010/wordprocessingShape" xmlns:a14="http://schemas.microsoft.com/office/drawing/2010/main" val="0"/>
+                          <a14:useLocalDpi xmlns:a14="http://schemas.microsoft.com/office/drawing/2010/main" val="0"/>
                         </a:ext>
                       </a:extLst>
                     </a:blip>
@@ -2813,7 +2825,7 @@
           <w:lang w:bidi="hi-IN"/>
         </w:rPr>
       </w:pPr>
-      <w:bookmarkStart w:id="12" w:name="_Ref354316371"/>
+      <w:bookmarkStart w:id="3" w:name="_Ref354316371"/>
       <w:r>
         <w:rPr>
           <w:b/>
@@ -2857,7 +2869,7 @@
         </w:rPr>
         <w:fldChar w:fldCharType="end"/>
       </w:r>
-      <w:bookmarkEnd w:id="12"/>
+      <w:bookmarkEnd w:id="3"/>
       <w:r>
         <w:rPr>
           <w:b/>
@@ -2896,6 +2908,7 @@
       <w:r>
         <w:t xml:space="preserve"> Nodes represent genotypes: the alleles </w:t>
       </w:r>
+      <w:proofErr w:type="gramStart"/>
       <w:r>
         <w:rPr>
           <w:i/>
@@ -2904,6 +2917,30 @@
         <w:t>a</w:t>
       </w:r>
       <w:r>
+        <w:t xml:space="preserve"> or</w:t>
+      </w:r>
+      <w:proofErr w:type="gramEnd"/>
+      <w:r>
+        <w:t xml:space="preserve"> </w:t>
+      </w:r>
+      <w:r>
+        <w:rPr>
+          <w:i/>
+          <w:iCs/>
+        </w:rPr>
+        <w:t>A</w:t>
+      </w:r>
+      <w:r>
+        <w:t xml:space="preserve"> and </w:t>
+      </w:r>
+      <w:r>
+        <w:rPr>
+          <w:i/>
+          <w:iCs/>
+        </w:rPr>
+        <w:t>b</w:t>
+      </w:r>
+      <w:r>
         <w:t xml:space="preserve"> or </w:t>
       </w:r>
       <w:r>
@@ -2911,7 +2948,50 @@
           <w:i/>
           <w:iCs/>
         </w:rPr>
-        <w:t>A</w:t>
+        <w:t>B</w:t>
+      </w:r>
+      <w:r>
+        <w:t>, and in panel b the number of deleterious alleles across the genome</w:t>
+      </w:r>
+      <w:r>
+        <w:t xml:space="preserve"> as well</w:t>
+      </w:r>
+      <w:r>
+        <w:t xml:space="preserve">. Mutagenesis is induced in stressed genotypes (fitness </w:t>
+      </w:r>
+      <w:r>
+        <w:t>&lt;1</w:t>
+      </w:r>
+      <w:r>
+        <w:t xml:space="preserve">, </w:t>
+      </w:r>
+      <w:r>
+        <w:t>ellipses</w:t>
+      </w:r>
+      <w:r>
+        <w:t xml:space="preserve">), while </w:t>
+      </w:r>
+      <w:r>
+        <w:t xml:space="preserve">fit </w:t>
+      </w:r>
+      <w:r>
+        <w:t xml:space="preserve">genotypes (fitness </w:t>
+      </w:r>
+      <w:r>
+        <w:t>&gt;1</w:t>
+      </w:r>
+      <w:r>
+        <w:t>, squares</w:t>
+      </w:r>
+      <w:r>
+        <w:t xml:space="preserve">) do not hypermutate. Solid arrows represent mutations at the </w:t>
+      </w:r>
+      <w:r>
+        <w:rPr>
+          <w:i/>
+          <w:iCs/>
+        </w:rPr>
+        <w:t>a/A</w:t>
       </w:r>
       <w:r>
         <w:t xml:space="preserve"> and </w:t>
@@ -2921,69 +3001,6 @@
           <w:i/>
           <w:iCs/>
         </w:rPr>
-        <w:t>b</w:t>
-      </w:r>
-      <w:r>
-        <w:t xml:space="preserve"> or </w:t>
-      </w:r>
-      <w:r>
-        <w:rPr>
-          <w:i/>
-          <w:iCs/>
-        </w:rPr>
-        <w:t>B</w:t>
-      </w:r>
-      <w:r>
-        <w:t>, and in panel b the number of deleterious alleles across the genome</w:t>
-      </w:r>
-      <w:r>
-        <w:t xml:space="preserve"> as well</w:t>
-      </w:r>
-      <w:r>
-        <w:t xml:space="preserve">. Mutagenesis is induced in stressed genotypes (fitness </w:t>
-      </w:r>
-      <w:r>
-        <w:t>&lt;1</w:t>
-      </w:r>
-      <w:r>
-        <w:t xml:space="preserve">, </w:t>
-      </w:r>
-      <w:r>
-        <w:t>ellipses</w:t>
-      </w:r>
-      <w:r>
-        <w:t xml:space="preserve">), while </w:t>
-      </w:r>
-      <w:r>
-        <w:t xml:space="preserve">fit </w:t>
-      </w:r>
-      <w:r>
-        <w:t xml:space="preserve">genotypes (fitness </w:t>
-      </w:r>
-      <w:r>
-        <w:t>&gt;1</w:t>
-      </w:r>
-      <w:r>
-        <w:t>, squares</w:t>
-      </w:r>
-      <w:r>
-        <w:t xml:space="preserve">) do not hypermutate. Solid arrows represent mutations at the </w:t>
-      </w:r>
-      <w:r>
-        <w:rPr>
-          <w:i/>
-          <w:iCs/>
-        </w:rPr>
-        <w:t>a/A</w:t>
-      </w:r>
-      <w:r>
-        <w:t xml:space="preserve"> and </w:t>
-      </w:r>
-      <w:r>
-        <w:rPr>
-          <w:i/>
-          <w:iCs/>
-        </w:rPr>
         <w:t>b/B</w:t>
       </w:r>
       <w:r>
@@ -3083,6 +3100,7 @@
         </w:rPr>
         <w:t>s</w:t>
       </w:r>
+      <w:proofErr w:type="gramStart"/>
       <w:r>
         <w:t>)</w:t>
       </w:r>
@@ -3094,6 +3112,7 @@
         </w:rPr>
         <w:t>x</w:t>
       </w:r>
+      <w:proofErr w:type="gramEnd"/>
       <w:r>
         <w:t>,</w:t>
       </w:r>
@@ -3155,7 +3174,15 @@
         <w:fldChar w:fldCharType="end"/>
       </w:r>
       <w:r>
-        <w:t xml:space="preserve">a), in which we assume that: (i) </w:t>
+        <w:t>a), in which we assume that: (</w:t>
+      </w:r>
+      <w:proofErr w:type="spellStart"/>
+      <w:r>
+        <w:t>i</w:t>
+      </w:r>
+      <w:proofErr w:type="spellEnd"/>
+      <w:r>
+        <w:t xml:space="preserve">) </w:t>
       </w:r>
       <w:r>
         <w:t xml:space="preserve">genotypes </w:t>
@@ -3166,6 +3193,7 @@
       <w:r>
         <w:t xml:space="preserve"> (except </w:t>
       </w:r>
+      <w:proofErr w:type="spellStart"/>
       <w:r>
         <w:rPr>
           <w:i/>
@@ -3173,9 +3201,11 @@
         </w:rPr>
         <w:t>Ab</w:t>
       </w:r>
+      <w:proofErr w:type="spellEnd"/>
       <w:r>
         <w:t xml:space="preserve"> and </w:t>
       </w:r>
+      <w:proofErr w:type="spellStart"/>
       <w:r>
         <w:rPr>
           <w:i/>
@@ -3183,6 +3213,7 @@
         </w:rPr>
         <w:t>aB</w:t>
       </w:r>
+      <w:proofErr w:type="spellEnd"/>
       <w:r>
         <w:t>)</w:t>
       </w:r>
@@ -3277,7 +3308,7 @@
           <w:insideH w:val="none" w:sz="0" w:space="0" w:color="auto"/>
           <w:insideV w:val="none" w:sz="0" w:space="0" w:color="auto"/>
         </w:tblBorders>
-        <w:tblLook w:val="04A0"/>
+        <w:tblLook w:val="04A0" w:firstRow="1" w:lastRow="0" w:firstColumn="1" w:lastColumn="0" w:noHBand="0" w:noVBand="1"/>
       </w:tblPr>
       <w:tblGrid>
         <w:gridCol w:w="7675"/>
@@ -3313,7 +3344,7 @@
             <w:vAlign w:val="center"/>
           </w:tcPr>
           <w:p>
-            <w:bookmarkStart w:id="13" w:name="_Ref360717172"/>
+            <w:bookmarkStart w:id="4" w:name="_Ref360717172"/>
             <w:r>
               <w:t>(</w:t>
             </w:r>
@@ -3341,7 +3372,7 @@
             <w:r>
               <w:t>)</w:t>
             </w:r>
-            <w:bookmarkEnd w:id="13"/>
+            <w:bookmarkEnd w:id="4"/>
           </w:p>
         </w:tc>
       </w:tr>
@@ -3393,38 +3424,30 @@
         <w:rPr>
           <w:highlight w:val="yellow"/>
         </w:rPr>
-        <w:t xml:space="preserve">for source </w:t>
-      </w:r>
-      <w:del w:id="14" w:author="lhadany" w:date="2013-08-04T10:36:00Z">
-        <w:r>
-          <w:rPr>
-            <w:highlight w:val="yellow"/>
-          </w:rPr>
-          <w:delText>code</w:delText>
-        </w:r>
-        <w:r>
-          <w:rPr>
-            <w:highlight w:val="yellow"/>
-          </w:rPr>
-          <w:delText>/</w:delText>
-        </w:r>
-      </w:del>
-      <w:ins w:id="15" w:author="lhadany" w:date="2013-08-04T10:36:00Z">
-        <w:r>
-          <w:rPr>
-            <w:highlight w:val="yellow"/>
-          </w:rPr>
-          <w:t xml:space="preserve"> </w:t>
-        </w:r>
-      </w:ins>
+        <w:t xml:space="preserve">for </w:t>
+      </w:r>
       <w:r>
         <w:rPr>
           <w:highlight w:val="yellow"/>
         </w:rPr>
+        <w:t xml:space="preserve">the raw </w:t>
+      </w:r>
+      <w:r>
+        <w:rPr>
+          <w:highlight w:val="yellow"/>
+        </w:rPr>
         <w:t>data</w:t>
       </w:r>
       <w:r>
-        <w:t>), in which we: (i) let individuals with accumulated deleterious mutations contribute to adaptation, and (ii) let the MSB evolve from a mutation-free population</w:t>
+        <w:t>), in which we: (</w:t>
+      </w:r>
+      <w:proofErr w:type="spellStart"/>
+      <w:r>
+        <w:t>i</w:t>
+      </w:r>
+      <w:proofErr w:type="spellEnd"/>
+      <w:r>
+        <w:t>) let individuals with accumulated deleterious mutations contribute to adaptation, and (ii) let the MSB evolve from a mutation-free population</w:t>
       </w:r>
       <w:r>
         <w:t xml:space="preserve"> </w:t>
@@ -3510,6 +3533,7 @@
     </w:p>
     <w:p>
       <w:r>
+        <w:lastRenderedPageBreak/>
         <w:t xml:space="preserve">The adaptation process can be separated to two </w:t>
       </w:r>
       <w:r>
@@ -3561,19 +3585,19 @@
         </w:rPr>
         <w:t xml:space="preserve">In the simulation model we wait </w:t>
       </w:r>
-      <w:commentRangeStart w:id="16"/>
+      <w:commentRangeStart w:id="5"/>
       <w:r>
         <w:rPr>
           <w:highlight w:val="yellow"/>
         </w:rPr>
         <w:t xml:space="preserve">500 generations </w:t>
       </w:r>
-      <w:commentRangeEnd w:id="16"/>
+      <w:commentRangeEnd w:id="5"/>
       <w:r>
         <w:rPr>
           <w:rStyle w:val="CommentReference"/>
         </w:rPr>
-        <w:commentReference w:id="16"/>
+        <w:commentReference w:id="5"/>
       </w:r>
       <w:r>
         <w:rPr>
@@ -3593,7 +3617,7 @@
         </w:rPr>
         <w:t xml:space="preserve">MSB and </w:t>
       </w:r>
-      <w:commentRangeStart w:id="17"/>
+      <w:commentRangeStart w:id="6"/>
       <w:r>
         <w:rPr>
           <w:highlight w:val="yellow"/>
@@ -3608,12 +3632,12 @@
         </w:rPr>
         <w:t>AB</w:t>
       </w:r>
-      <w:commentRangeEnd w:id="17"/>
+      <w:commentRangeEnd w:id="6"/>
       <w:r>
         <w:rPr>
           <w:rStyle w:val="CommentReference"/>
         </w:rPr>
-        <w:commentReference w:id="17"/>
+        <w:commentReference w:id="6"/>
       </w:r>
       <w:r>
         <w:rPr>
@@ -3661,13 +3685,23 @@
         </w:rPr>
         <w:t xml:space="preserve"> or fixation (</w:t>
       </w:r>
+      <w:proofErr w:type="gramStart"/>
       <w:r>
         <w:rPr>
           <w:i/>
           <w:iCs/>
           <w:highlight w:val="yellow"/>
         </w:rPr>
-        <w:t>f(AB)</w:t>
+        <w:t>f(</w:t>
+      </w:r>
+      <w:proofErr w:type="gramEnd"/>
+      <w:r>
+        <w:rPr>
+          <w:i/>
+          <w:iCs/>
+          <w:highlight w:val="yellow"/>
+        </w:rPr>
+        <w:t>AB)</w:t>
       </w:r>
       <w:r>
         <w:rPr>
@@ -3712,7 +3746,7 @@
       <w:pPr>
         <w:pStyle w:val="FigureLegend"/>
       </w:pPr>
-      <w:bookmarkStart w:id="18" w:name="_Ref358791100"/>
+      <w:bookmarkStart w:id="7" w:name="_Ref358791100"/>
       <w:r>
         <w:t xml:space="preserve">Table </w:t>
       </w:r>
@@ -3737,7 +3771,7 @@
         </w:rPr>
         <w:fldChar w:fldCharType="end"/>
       </w:r>
-      <w:bookmarkEnd w:id="18"/>
+      <w:bookmarkEnd w:id="7"/>
       <w:r>
         <w:t xml:space="preserve"> </w:t>
       </w:r>
@@ -3775,7 +3809,7 @@
       <w:tblPr>
         <w:tblStyle w:val="LightShading"/>
         <w:tblW w:w="0" w:type="auto"/>
-        <w:tblLook w:val="04A0"/>
+        <w:tblLook w:val="04A0" w:firstRow="1" w:lastRow="0" w:firstColumn="1" w:lastColumn="0" w:noHBand="0" w:noVBand="1"/>
       </w:tblPr>
       <w:tblGrid>
         <w:gridCol w:w="865"/>
@@ -3785,11 +3819,11 @@
       </w:tblGrid>
       <w:tr>
         <w:trPr>
-          <w:cnfStyle w:val="100000000000"/>
+          <w:cnfStyle w:val="100000000000" w:firstRow="1" w:lastRow="0" w:firstColumn="0" w:lastColumn="0" w:oddVBand="0" w:evenVBand="0" w:oddHBand="0" w:evenHBand="0" w:firstRowFirstColumn="0" w:firstRowLastColumn="0" w:lastRowFirstColumn="0" w:lastRowLastColumn="0"/>
         </w:trPr>
         <w:tc>
           <w:tcPr>
-            <w:cnfStyle w:val="001000000000"/>
+            <w:cnfStyle w:val="001000000000" w:firstRow="0" w:lastRow="0" w:firstColumn="1" w:lastColumn="0" w:oddVBand="0" w:evenVBand="0" w:oddHBand="0" w:evenHBand="0" w:firstRowFirstColumn="0" w:firstRowLastColumn="0" w:lastRowFirstColumn="0" w:lastRowLastColumn="0"/>
             <w:tcW w:w="865" w:type="dxa"/>
           </w:tcPr>
           <w:p>
@@ -3808,7 +3842,7 @@
           <w:p>
             <w:pPr>
               <w:pStyle w:val="FigureLegend"/>
-              <w:cnfStyle w:val="100000000000"/>
+              <w:cnfStyle w:val="100000000000" w:firstRow="1" w:lastRow="0" w:firstColumn="0" w:lastColumn="0" w:oddVBand="0" w:evenVBand="0" w:oddHBand="0" w:evenHBand="0" w:firstRowFirstColumn="0" w:firstRowLastColumn="0" w:lastRowFirstColumn="0" w:lastRowLastColumn="0"/>
             </w:pPr>
             <w:r>
               <w:t>Name</w:t>
@@ -3822,7 +3856,7 @@
           <w:p>
             <w:pPr>
               <w:pStyle w:val="FigureLegend"/>
-              <w:cnfStyle w:val="100000000000"/>
+              <w:cnfStyle w:val="100000000000" w:firstRow="1" w:lastRow="0" w:firstColumn="0" w:lastColumn="0" w:oddVBand="0" w:evenVBand="0" w:oddHBand="0" w:evenHBand="0" w:firstRowFirstColumn="0" w:firstRowLastColumn="0" w:lastRowFirstColumn="0" w:lastRowLastColumn="0"/>
             </w:pPr>
             <w:r>
               <w:t>Estimate</w:t>
@@ -3836,7 +3870,7 @@
           <w:p>
             <w:pPr>
               <w:pStyle w:val="FigureLegend"/>
-              <w:cnfStyle w:val="100000000000"/>
+              <w:cnfStyle w:val="100000000000" w:firstRow="1" w:lastRow="0" w:firstColumn="0" w:lastColumn="0" w:oddVBand="0" w:evenVBand="0" w:oddHBand="0" w:evenHBand="0" w:firstRowFirstColumn="0" w:firstRowLastColumn="0" w:lastRowFirstColumn="0" w:lastRowLastColumn="0"/>
             </w:pPr>
             <w:r>
               <w:t>References</w:t>
@@ -3846,11 +3880,11 @@
       </w:tr>
       <w:tr>
         <w:trPr>
-          <w:cnfStyle w:val="000000100000"/>
+          <w:cnfStyle w:val="000000100000" w:firstRow="0" w:lastRow="0" w:firstColumn="0" w:lastColumn="0" w:oddVBand="0" w:evenVBand="0" w:oddHBand="1" w:evenHBand="0" w:firstRowFirstColumn="0" w:firstRowLastColumn="0" w:lastRowFirstColumn="0" w:lastRowLastColumn="0"/>
         </w:trPr>
         <w:tc>
           <w:tcPr>
-            <w:cnfStyle w:val="001000000000"/>
+            <w:cnfStyle w:val="001000000000" w:firstRow="0" w:lastRow="0" w:firstColumn="1" w:lastColumn="0" w:oddVBand="0" w:evenVBand="0" w:oddHBand="0" w:evenHBand="0" w:firstRowFirstColumn="0" w:firstRowLastColumn="0" w:lastRowFirstColumn="0" w:lastRowLastColumn="0"/>
             <w:tcW w:w="865" w:type="dxa"/>
           </w:tcPr>
           <w:p>
@@ -3877,7 +3911,7 @@
           <w:p>
             <w:pPr>
               <w:pStyle w:val="FigureLegend"/>
-              <w:cnfStyle w:val="000000100000"/>
+              <w:cnfStyle w:val="000000100000" w:firstRow="0" w:lastRow="0" w:firstColumn="0" w:lastColumn="0" w:oddVBand="0" w:evenVBand="0" w:oddHBand="1" w:evenHBand="0" w:firstRowFirstColumn="0" w:firstRowLastColumn="0" w:lastRowFirstColumn="0" w:lastRowLastColumn="0"/>
             </w:pPr>
             <w:r>
               <w:t>Selection coefficient</w:t>
@@ -3891,7 +3925,7 @@
           <w:p>
             <w:pPr>
               <w:pStyle w:val="FigureLegend"/>
-              <w:cnfStyle w:val="000000100000"/>
+              <w:cnfStyle w:val="000000100000" w:firstRow="0" w:lastRow="0" w:firstColumn="0" w:lastColumn="0" w:oddVBand="0" w:evenVBand="0" w:oddHBand="1" w:evenHBand="0" w:firstRowFirstColumn="0" w:firstRowLastColumn="0" w:lastRowFirstColumn="0" w:lastRowLastColumn="0"/>
             </w:pPr>
             <w:r>
               <w:t>0.001-0.03</w:t>
@@ -3905,7 +3939,7 @@
           <w:p>
             <w:pPr>
               <w:pStyle w:val="FigureLegend"/>
-              <w:cnfStyle w:val="000000100000"/>
+              <w:cnfStyle w:val="000000100000" w:firstRow="0" w:lastRow="0" w:firstColumn="0" w:lastColumn="0" w:oddVBand="0" w:evenVBand="0" w:oddHBand="1" w:evenHBand="0" w:firstRowFirstColumn="0" w:firstRowLastColumn="0" w:lastRowFirstColumn="0" w:lastRowLastColumn="0"/>
             </w:pPr>
             <w:r>
               <w:fldChar w:fldCharType="begin" w:fldLock="1"/>
@@ -3931,7 +3965,7 @@
       <w:tr>
         <w:tc>
           <w:tcPr>
-            <w:cnfStyle w:val="001000000000"/>
+            <w:cnfStyle w:val="001000000000" w:firstRow="0" w:lastRow="0" w:firstColumn="1" w:lastColumn="0" w:oddVBand="0" w:evenVBand="0" w:oddHBand="0" w:evenHBand="0" w:firstRowFirstColumn="0" w:firstRowLastColumn="0" w:lastRowFirstColumn="0" w:lastRowLastColumn="0"/>
             <w:tcW w:w="865" w:type="dxa"/>
           </w:tcPr>
           <w:p>
@@ -3958,7 +3992,7 @@
           <w:p>
             <w:pPr>
               <w:pStyle w:val="FigureLegend"/>
-              <w:cnfStyle w:val="000000000000"/>
+              <w:cnfStyle w:val="000000000000" w:firstRow="0" w:lastRow="0" w:firstColumn="0" w:lastColumn="0" w:oddVBand="0" w:evenVBand="0" w:oddHBand="0" w:evenHBand="0" w:firstRowFirstColumn="0" w:firstRowLastColumn="0" w:lastRowFirstColumn="0" w:lastRowLastColumn="0"/>
             </w:pPr>
             <w:r>
               <w:t>Double mutant advantage</w:t>
@@ -3972,7 +4006,7 @@
           <w:p>
             <w:pPr>
               <w:pStyle w:val="FigureLegend"/>
-              <w:cnfStyle w:val="000000000000"/>
+              <w:cnfStyle w:val="000000000000" w:firstRow="0" w:lastRow="0" w:firstColumn="0" w:lastColumn="0" w:oddVBand="0" w:evenVBand="0" w:oddHBand="0" w:evenHBand="0" w:firstRowFirstColumn="0" w:firstRowLastColumn="0" w:lastRowFirstColumn="0" w:lastRowLastColumn="0"/>
             </w:pPr>
             <w:r>
               <w:t>1-10</w:t>
@@ -3986,7 +4020,7 @@
           <w:p>
             <w:pPr>
               <w:pStyle w:val="FigureLegend"/>
-              <w:cnfStyle w:val="000000000000"/>
+              <w:cnfStyle w:val="000000000000" w:firstRow="0" w:lastRow="0" w:firstColumn="0" w:lastColumn="0" w:oddVBand="0" w:evenVBand="0" w:oddHBand="0" w:evenHBand="0" w:firstRowFirstColumn="0" w:firstRowLastColumn="0" w:lastRowFirstColumn="0" w:lastRowLastColumn="0"/>
             </w:pPr>
             <w:r>
               <w:fldChar w:fldCharType="begin" w:fldLock="1"/>
@@ -4011,11 +4045,11 @@
       </w:tr>
       <w:tr>
         <w:trPr>
-          <w:cnfStyle w:val="000000100000"/>
+          <w:cnfStyle w:val="000000100000" w:firstRow="0" w:lastRow="0" w:firstColumn="0" w:lastColumn="0" w:oddVBand="0" w:evenVBand="0" w:oddHBand="1" w:evenHBand="0" w:firstRowFirstColumn="0" w:firstRowLastColumn="0" w:lastRowFirstColumn="0" w:lastRowLastColumn="0"/>
         </w:trPr>
         <w:tc>
           <w:tcPr>
-            <w:cnfStyle w:val="001000000000"/>
+            <w:cnfStyle w:val="001000000000" w:firstRow="0" w:lastRow="0" w:firstColumn="1" w:lastColumn="0" w:oddVBand="0" w:evenVBand="0" w:oddHBand="0" w:evenHBand="0" w:firstRowFirstColumn="0" w:firstRowLastColumn="0" w:lastRowFirstColumn="0" w:lastRowLastColumn="0"/>
             <w:tcW w:w="865" w:type="dxa"/>
           </w:tcPr>
           <w:p>
@@ -4042,7 +4076,7 @@
           <w:p>
             <w:pPr>
               <w:pStyle w:val="FigureLegend"/>
-              <w:cnfStyle w:val="000000100000"/>
+              <w:cnfStyle w:val="000000100000" w:firstRow="0" w:lastRow="0" w:firstColumn="0" w:lastColumn="0" w:oddVBand="0" w:evenVBand="0" w:oddHBand="1" w:evenHBand="0" w:firstRowFirstColumn="0" w:firstRowLastColumn="0" w:lastRowFirstColumn="0" w:lastRowLastColumn="0"/>
             </w:pPr>
             <w:r>
               <w:t>Genomic deleterious mutation rate</w:t>
@@ -4056,7 +4090,7 @@
           <w:p>
             <w:pPr>
               <w:pStyle w:val="FigureLegend"/>
-              <w:cnfStyle w:val="000000100000"/>
+              <w:cnfStyle w:val="000000100000" w:firstRow="0" w:lastRow="0" w:firstColumn="0" w:lastColumn="0" w:oddVBand="0" w:evenVBand="0" w:oddHBand="1" w:evenHBand="0" w:firstRowFirstColumn="0" w:firstRowLastColumn="0" w:lastRowFirstColumn="0" w:lastRowLastColumn="0"/>
             </w:pPr>
             <w:r>
               <w:t>0.0004-0.003</w:t>
@@ -4070,7 +4104,7 @@
           <w:p>
             <w:pPr>
               <w:pStyle w:val="FigureLegend"/>
-              <w:cnfStyle w:val="000000100000"/>
+              <w:cnfStyle w:val="000000100000" w:firstRow="0" w:lastRow="0" w:firstColumn="0" w:lastColumn="0" w:oddVBand="0" w:evenVBand="0" w:oddHBand="1" w:evenHBand="0" w:firstRowFirstColumn="0" w:firstRowLastColumn="0" w:lastRowFirstColumn="0" w:lastRowLastColumn="0"/>
             </w:pPr>
             <w:r>
               <w:fldChar w:fldCharType="begin" w:fldLock="1"/>
@@ -4096,7 +4130,7 @@
       <w:tr>
         <w:tc>
           <w:tcPr>
-            <w:cnfStyle w:val="001000000000"/>
+            <w:cnfStyle w:val="001000000000" w:firstRow="0" w:lastRow="0" w:firstColumn="1" w:lastColumn="0" w:oddVBand="0" w:evenVBand="0" w:oddHBand="0" w:evenHBand="0" w:firstRowFirstColumn="0" w:firstRowLastColumn="0" w:lastRowFirstColumn="0" w:lastRowLastColumn="0"/>
             <w:tcW w:w="865" w:type="dxa"/>
           </w:tcPr>
           <w:p>
@@ -4123,7 +4157,7 @@
           <w:p>
             <w:pPr>
               <w:pStyle w:val="FigureLegend"/>
-              <w:cnfStyle w:val="000000000000"/>
+              <w:cnfStyle w:val="000000000000" w:firstRow="0" w:lastRow="0" w:firstColumn="0" w:lastColumn="0" w:oddVBand="0" w:evenVBand="0" w:oddHBand="0" w:evenHBand="0" w:firstRowFirstColumn="0" w:firstRowLastColumn="0" w:lastRowFirstColumn="0" w:lastRowLastColumn="0"/>
             </w:pPr>
             <w:r>
               <w:t>Site-specific beneficial mutation rate</w:t>
@@ -4137,7 +4171,7 @@
           <w:p>
             <w:pPr>
               <w:pStyle w:val="FigureLegend"/>
-              <w:cnfStyle w:val="000000000000"/>
+              <w:cnfStyle w:val="000000000000" w:firstRow="0" w:lastRow="0" w:firstColumn="0" w:lastColumn="0" w:oddVBand="0" w:evenVBand="0" w:oddHBand="0" w:evenHBand="0" w:firstRowFirstColumn="0" w:firstRowLastColumn="0" w:lastRowFirstColumn="0" w:lastRowLastColumn="0"/>
             </w:pPr>
             <w:r>
               <w:t>U/5000</w:t>
@@ -4151,7 +4185,7 @@
           <w:p>
             <w:pPr>
               <w:pStyle w:val="FigureLegend"/>
-              <w:cnfStyle w:val="000000000000"/>
+              <w:cnfStyle w:val="000000000000" w:firstRow="0" w:lastRow="0" w:firstColumn="0" w:lastColumn="0" w:oddVBand="0" w:evenVBand="0" w:oddHBand="0" w:evenHBand="0" w:firstRowFirstColumn="0" w:firstRowLastColumn="0" w:lastRowFirstColumn="0" w:lastRowLastColumn="0"/>
             </w:pPr>
             <w:r>
               <w:fldChar w:fldCharType="begin" w:fldLock="1"/>
@@ -4176,11 +4210,11 @@
       </w:tr>
       <w:tr>
         <w:trPr>
-          <w:cnfStyle w:val="000000100000"/>
+          <w:cnfStyle w:val="000000100000" w:firstRow="0" w:lastRow="0" w:firstColumn="0" w:lastColumn="0" w:oddVBand="0" w:evenVBand="0" w:oddHBand="1" w:evenHBand="0" w:firstRowFirstColumn="0" w:firstRowLastColumn="0" w:lastRowFirstColumn="0" w:lastRowLastColumn="0"/>
         </w:trPr>
         <w:tc>
           <w:tcPr>
-            <w:cnfStyle w:val="001000000000"/>
+            <w:cnfStyle w:val="001000000000" w:firstRow="0" w:lastRow="0" w:firstColumn="1" w:lastColumn="0" w:oddVBand="0" w:evenVBand="0" w:oddHBand="0" w:evenHBand="0" w:firstRowFirstColumn="0" w:firstRowLastColumn="0" w:lastRowFirstColumn="0" w:lastRowLastColumn="0"/>
             <w:tcW w:w="865" w:type="dxa"/>
           </w:tcPr>
           <w:p>
@@ -4207,7 +4241,7 @@
           <w:p>
             <w:pPr>
               <w:pStyle w:val="FigureLegend"/>
-              <w:cnfStyle w:val="000000100000"/>
+              <w:cnfStyle w:val="000000100000" w:firstRow="0" w:lastRow="0" w:firstColumn="0" w:lastColumn="0" w:oddVBand="0" w:evenVBand="0" w:oddHBand="1" w:evenHBand="0" w:firstRowFirstColumn="0" w:firstRowLastColumn="0" w:lastRowFirstColumn="0" w:lastRowLastColumn="0"/>
             </w:pPr>
             <w:r>
               <w:t>Fold-increase in mutation rate</w:t>
@@ -4221,7 +4255,7 @@
           <w:p>
             <w:pPr>
               <w:pStyle w:val="FigureLegend"/>
-              <w:cnfStyle w:val="000000100000"/>
+              <w:cnfStyle w:val="000000100000" w:firstRow="0" w:lastRow="0" w:firstColumn="0" w:lastColumn="0" w:oddVBand="0" w:evenVBand="0" w:oddHBand="1" w:evenHBand="0" w:firstRowFirstColumn="0" w:firstRowLastColumn="0" w:lastRowFirstColumn="0" w:lastRowLastColumn="0"/>
             </w:pPr>
             <w:r>
               <w:t>1-100</w:t>
@@ -4235,7 +4269,7 @@
           <w:p>
             <w:pPr>
               <w:pStyle w:val="FigureLegend"/>
-              <w:cnfStyle w:val="000000100000"/>
+              <w:cnfStyle w:val="000000100000" w:firstRow="0" w:lastRow="0" w:firstColumn="0" w:lastColumn="0" w:oddVBand="0" w:evenVBand="0" w:oddHBand="1" w:evenHBand="0" w:firstRowFirstColumn="0" w:firstRowLastColumn="0" w:lastRowFirstColumn="0" w:lastRowLastColumn="0"/>
             </w:pPr>
             <w:r>
               <w:fldChar w:fldCharType="begin" w:fldLock="1"/>
@@ -4261,7 +4295,7 @@
       <w:tr>
         <w:tc>
           <w:tcPr>
-            <w:cnfStyle w:val="001000000000"/>
+            <w:cnfStyle w:val="001000000000" w:firstRow="0" w:lastRow="0" w:firstColumn="1" w:lastColumn="0" w:oddVBand="0" w:evenVBand="0" w:oddHBand="0" w:evenHBand="0" w:firstRowFirstColumn="0" w:firstRowLastColumn="0" w:lastRowFirstColumn="0" w:lastRowLastColumn="0"/>
             <w:tcW w:w="865" w:type="dxa"/>
           </w:tcPr>
           <w:p>
@@ -4288,7 +4322,7 @@
           <w:p>
             <w:pPr>
               <w:pStyle w:val="FigureLegend"/>
-              <w:cnfStyle w:val="000000000000"/>
+              <w:cnfStyle w:val="000000000000" w:firstRow="0" w:lastRow="0" w:firstColumn="0" w:lastColumn="0" w:oddVBand="0" w:evenVBand="0" w:oddHBand="0" w:evenHBand="0" w:firstRowFirstColumn="0" w:firstRowLastColumn="0" w:lastRowFirstColumn="0" w:lastRowLastColumn="0"/>
             </w:pPr>
             <w:r>
               <w:t>Population size</w:t>
@@ -4302,7 +4336,7 @@
           <w:p>
             <w:pPr>
               <w:pStyle w:val="FigureLegend"/>
-              <w:cnfStyle w:val="000000000000"/>
+              <w:cnfStyle w:val="000000000000" w:firstRow="0" w:lastRow="0" w:firstColumn="0" w:lastColumn="0" w:oddVBand="0" w:evenVBand="0" w:oddHBand="0" w:evenHBand="0" w:firstRowFirstColumn="0" w:firstRowLastColumn="0" w:lastRowFirstColumn="0" w:lastRowLastColumn="0"/>
               <w:rPr>
                 <w:vertAlign w:val="superscript"/>
               </w:rPr>
@@ -4334,7 +4368,7 @@
           <w:p>
             <w:pPr>
               <w:pStyle w:val="FigureLegend"/>
-              <w:cnfStyle w:val="000000000000"/>
+              <w:cnfStyle w:val="000000000000" w:firstRow="0" w:lastRow="0" w:firstColumn="0" w:lastColumn="0" w:oddVBand="0" w:evenVBand="0" w:oddHBand="0" w:evenHBand="0" w:firstRowFirstColumn="0" w:firstRowLastColumn="0" w:lastRowFirstColumn="0" w:lastRowLastColumn="0"/>
             </w:pPr>
             <w:r>
               <w:fldChar w:fldCharType="begin" w:fldLock="1"/>
@@ -4393,6 +4427,7 @@
       <w:r>
         <w:t xml:space="preserve"> </w:t>
       </w:r>
+      <w:proofErr w:type="spellStart"/>
       <w:r>
         <w:rPr>
           <w:i/>
@@ -4400,6 +4435,7 @@
         </w:rPr>
         <w:t>ab</w:t>
       </w:r>
+      <w:proofErr w:type="spellEnd"/>
       <w:r>
         <w:t>, or via a sin</w:t>
       </w:r>
@@ -4409,6 +4445,7 @@
       <w:r>
         <w:t xml:space="preserve"> </w:t>
       </w:r>
+      <w:proofErr w:type="spellStart"/>
       <w:r>
         <w:rPr>
           <w:i/>
@@ -4416,15 +4453,25 @@
         </w:rPr>
         <w:t>Ab</w:t>
       </w:r>
+      <w:proofErr w:type="spellEnd"/>
       <w:r>
         <w:t xml:space="preserve"> or </w:t>
       </w:r>
-      <w:r>
-        <w:rPr>
-          <w:i/>
-          <w:iCs/>
-        </w:rPr>
-        <w:t xml:space="preserve">aB </w:t>
+      <w:proofErr w:type="spellStart"/>
+      <w:r>
+        <w:rPr>
+          <w:i/>
+          <w:iCs/>
+        </w:rPr>
+        <w:t>aB</w:t>
+      </w:r>
+      <w:proofErr w:type="spellEnd"/>
+      <w:r>
+        <w:rPr>
+          <w:i/>
+          <w:iCs/>
+        </w:rPr>
+        <w:t xml:space="preserve"> </w:t>
       </w:r>
       <w:r>
         <w:t>(</w:t>
@@ -4452,8 +4499,17 @@
         <w:t xml:space="preserve">note </w:t>
       </w:r>
       <w:r>
-        <w:t xml:space="preserve">that (i) if </w:t>
-      </w:r>
+        <w:t>that (</w:t>
+      </w:r>
+      <w:proofErr w:type="spellStart"/>
+      <w:r>
+        <w:t>i</w:t>
+      </w:r>
+      <w:proofErr w:type="spellEnd"/>
+      <w:r>
+        <w:t xml:space="preserve">) if </w:t>
+      </w:r>
+      <w:proofErr w:type="gramStart"/>
       <w:r>
         <w:rPr>
           <w:i/>
@@ -4468,6 +4524,7 @@
         </w:rPr>
         <w:t>(</w:t>
       </w:r>
+      <w:proofErr w:type="gramEnd"/>
       <w:r>
         <w:rPr>
           <w:rFonts w:ascii="Times New Roman" w:hAnsi="Times New Roman"/>
@@ -4619,7 +4676,7 @@
           <w:insideH w:val="none" w:sz="0" w:space="0" w:color="auto"/>
           <w:insideV w:val="none" w:sz="0" w:space="0" w:color="auto"/>
         </w:tblBorders>
-        <w:tblLook w:val="04A0"/>
+        <w:tblLook w:val="04A0" w:firstRow="1" w:lastRow="0" w:firstColumn="1" w:lastColumn="0" w:noHBand="0" w:noVBand="1"/>
       </w:tblPr>
       <w:tblGrid>
         <w:gridCol w:w="7675"/>
@@ -4737,7 +4794,7 @@
             <w:vAlign w:val="center"/>
           </w:tcPr>
           <w:p>
-            <w:bookmarkStart w:id="19" w:name="_Ref360530713"/>
+            <w:bookmarkStart w:id="8" w:name="_Ref360530713"/>
             <w:r>
               <w:t>(</w:t>
             </w:r>
@@ -4765,7 +4822,7 @@
             <w:r>
               <w:t>)</w:t>
             </w:r>
-            <w:bookmarkEnd w:id="19"/>
+            <w:bookmarkEnd w:id="8"/>
           </w:p>
         </w:tc>
       </w:tr>
@@ -4809,6 +4866,7 @@
       <w:r>
         <w:t xml:space="preserve">he frequencies of wildtype </w:t>
       </w:r>
+      <w:proofErr w:type="spellStart"/>
       <w:r>
         <w:rPr>
           <w:i/>
@@ -4816,9 +4874,11 @@
         </w:rPr>
         <w:t>ab</w:t>
       </w:r>
+      <w:proofErr w:type="spellEnd"/>
       <w:r>
         <w:t xml:space="preserve"> and single mutants </w:t>
       </w:r>
+      <w:proofErr w:type="spellStart"/>
       <w:r>
         <w:rPr>
           <w:i/>
@@ -4826,9 +4886,11 @@
         </w:rPr>
         <w:t>aB</w:t>
       </w:r>
+      <w:proofErr w:type="spellEnd"/>
       <w:r>
         <w:t xml:space="preserve"> and </w:t>
       </w:r>
+      <w:proofErr w:type="spellStart"/>
       <w:r>
         <w:rPr>
           <w:i/>
@@ -4836,6 +4898,7 @@
         </w:rPr>
         <w:t>Ab</w:t>
       </w:r>
+      <w:proofErr w:type="spellEnd"/>
       <w:r>
         <w:t xml:space="preserve"> </w:t>
       </w:r>
@@ -4901,8 +4964,13 @@
         </m:sSup>
       </m:oMath>
       <w:r>
-        <w:t xml:space="preserve"> and  </w:t>
-      </w:r>
+        <w:t xml:space="preserve"> </w:t>
+      </w:r>
+      <w:proofErr w:type="gramStart"/>
+      <w:r>
+        <w:t xml:space="preserve">and  </w:t>
+      </w:r>
+      <w:proofErr w:type="gramEnd"/>
       <m:oMath>
         <m:f>
           <m:fPr>
@@ -4996,7 +5064,11 @@
         <w:t>q</w:t>
       </w:r>
       <w:r>
-        <w:t xml:space="preserve"> that a random individual in the next generation is a double mutant, given there are no double mutants</w:t>
+        <w:t xml:space="preserve"> that a random individual in the </w:t>
+      </w:r>
+      <w:r>
+        <w:lastRenderedPageBreak/>
+        <w:t>next generation is a double mutant, given there are no double mutants</w:t>
       </w:r>
       <w:r>
         <w:t xml:space="preserve"> in this generation</w:t>
@@ -5024,7 +5096,7 @@
           <w:insideH w:val="none" w:sz="0" w:space="0" w:color="auto"/>
           <w:insideV w:val="none" w:sz="0" w:space="0" w:color="auto"/>
         </w:tblBorders>
-        <w:tblLook w:val="04A0"/>
+        <w:tblLook w:val="04A0" w:firstRow="1" w:lastRow="0" w:firstColumn="1" w:lastColumn="0" w:noHBand="0" w:noVBand="1"/>
       </w:tblPr>
       <w:tblGrid>
         <w:gridCol w:w="7675"/>
@@ -5342,7 +5414,7 @@
             <w:vAlign w:val="center"/>
           </w:tcPr>
           <w:p>
-            <w:bookmarkStart w:id="20" w:name="_Ref354134924"/>
+            <w:bookmarkStart w:id="9" w:name="_Ref354134924"/>
             <w:r>
               <w:t>(</w:t>
             </w:r>
@@ -5370,7 +5442,7 @@
             <w:r>
               <w:t>)</w:t>
             </w:r>
-            <w:bookmarkEnd w:id="20"/>
+            <w:bookmarkEnd w:id="9"/>
           </w:p>
         </w:tc>
       </w:tr>
@@ -5409,7 +5481,7 @@
           <w:insideH w:val="none" w:sz="0" w:space="0" w:color="auto"/>
           <w:insideV w:val="none" w:sz="0" w:space="0" w:color="auto"/>
         </w:tblBorders>
-        <w:tblLook w:val="04A0"/>
+        <w:tblLook w:val="04A0" w:firstRow="1" w:lastRow="0" w:firstColumn="1" w:lastColumn="0" w:noHBand="0" w:noVBand="1"/>
       </w:tblPr>
       <w:tblGrid>
         <w:gridCol w:w="7675"/>
@@ -5747,7 +5819,7 @@
             <w:vAlign w:val="center"/>
           </w:tcPr>
           <w:p>
-            <w:bookmarkStart w:id="21" w:name="_Ref354134926"/>
+            <w:bookmarkStart w:id="10" w:name="_Ref354134926"/>
             <w:r>
               <w:t>(</w:t>
             </w:r>
@@ -5775,14 +5847,27 @@
             <w:r>
               <w:t>)</w:t>
             </w:r>
-            <w:bookmarkEnd w:id="21"/>
+            <w:bookmarkEnd w:id="10"/>
           </w:p>
         </w:tc>
       </w:tr>
     </w:tbl>
     <w:p>
-      <w:r>
-        <w:t xml:space="preserve">The right-hand side of Eqs. </w:t>
+      <w:proofErr w:type="gramStart"/>
+      <w:r>
+        <w:t xml:space="preserve">The right-hand side of </w:t>
+      </w:r>
+      <w:proofErr w:type="spellStart"/>
+      <w:r>
+        <w:t>Eqs</w:t>
+      </w:r>
+      <w:proofErr w:type="spellEnd"/>
+      <w:r>
+        <w:t>.</w:t>
+      </w:r>
+      <w:proofErr w:type="gramEnd"/>
+      <w:r>
+        <w:t xml:space="preserve"> </w:t>
       </w:r>
       <w:r>
         <w:fldChar w:fldCharType="begin"/>
@@ -5809,7 +5894,15 @@
         <w:fldChar w:fldCharType="end"/>
       </w:r>
       <w:r>
-        <w:t xml:space="preserve"> and </w:t>
+        <w:t xml:space="preserve"> </w:t>
+      </w:r>
+      <w:proofErr w:type="gramStart"/>
+      <w:r>
+        <w:t>and</w:t>
+      </w:r>
+      <w:proofErr w:type="gramEnd"/>
+      <w:r>
+        <w:t xml:space="preserve"> </w:t>
       </w:r>
       <w:r>
         <w:fldChar w:fldCharType="begin"/>
@@ -5870,11 +5963,11 @@
       <w:pPr>
         <w:pStyle w:val="Heading3"/>
       </w:pPr>
-      <w:bookmarkStart w:id="22" w:name="_Ref354319797"/>
+      <w:bookmarkStart w:id="11" w:name="_Ref354319797"/>
       <w:r>
         <w:t xml:space="preserve">Fixation probability with stress-induced </w:t>
       </w:r>
-      <w:bookmarkEnd w:id="22"/>
+      <w:bookmarkEnd w:id="11"/>
       <w:r>
         <w:t>mutagenesis</w:t>
       </w:r>
@@ -5967,7 +6060,15 @@
         <w:t xml:space="preserve"> </w:t>
       </w:r>
       <w:r>
-        <w:t xml:space="preserve">Following Eshel </w:t>
+        <w:t xml:space="preserve">Following </w:t>
+      </w:r>
+      <w:proofErr w:type="spellStart"/>
+      <w:r>
+        <w:t>Eshel</w:t>
+      </w:r>
+      <w:proofErr w:type="spellEnd"/>
+      <w:r>
+        <w:t xml:space="preserve"> </w:t>
       </w:r>
       <w:r>
         <w:fldChar w:fldCharType="begin" w:fldLock="1"/>
@@ -6038,7 +6139,7 @@
           <w:insideH w:val="none" w:sz="0" w:space="0" w:color="auto"/>
           <w:insideV w:val="none" w:sz="0" w:space="0" w:color="auto"/>
         </w:tblBorders>
-        <w:tblLook w:val="04A0"/>
+        <w:tblLook w:val="04A0" w:firstRow="1" w:lastRow="0" w:firstColumn="1" w:lastColumn="0" w:noHBand="0" w:noVBand="1"/>
       </w:tblPr>
       <w:tblGrid>
         <w:gridCol w:w="7675"/>
@@ -6143,7 +6244,7 @@
           <w:lang w:bidi="hi-IN"/>
         </w:rPr>
       </w:pPr>
-      <w:bookmarkStart w:id="23" w:name="_Ref360181968"/>
+      <w:bookmarkStart w:id="12" w:name="_Ref360181968"/>
       <w:r>
         <w:rPr>
           <w:lang w:bidi="hi-IN"/>
@@ -6206,6 +6307,7 @@
         </w:rPr>
         <w:t xml:space="preserve">The fixation probability with SIM equals that of NM and CM because the mutation rate of the wildtype </w:t>
       </w:r>
+      <w:proofErr w:type="spellStart"/>
       <w:r>
         <w:rPr>
           <w:i/>
@@ -6214,6 +6316,7 @@
         </w:rPr>
         <w:t>ab</w:t>
       </w:r>
+      <w:proofErr w:type="spellEnd"/>
       <w:r>
         <w:rPr>
           <w:lang w:bidi="hi-IN"/>
@@ -6248,7 +6351,7 @@
       <w:r>
         <w:t>Adaptation rate</w:t>
       </w:r>
-      <w:bookmarkEnd w:id="23"/>
+      <w:bookmarkEnd w:id="12"/>
     </w:p>
     <w:p>
       <w:r>
@@ -6262,8 +6365,13 @@
         <w:t>q</w:t>
       </w:r>
       <w:r>
-        <w:t xml:space="preserve"> that a random newborn is a double mutant we can derive the probability that some double mutants appear in the next generation: </w:t>
-      </w:r>
+        <w:t xml:space="preserve"> that a random newborn is a double mutant we can derive the probability that some double mutants appear in the next generation</w:t>
+      </w:r>
+      <w:proofErr w:type="gramStart"/>
+      <w:r>
+        <w:t xml:space="preserve">: </w:t>
+      </w:r>
+      <w:proofErr w:type="gramEnd"/>
       <m:oMath>
         <m:r>
           <w:rPr>
@@ -6411,6 +6519,7 @@
       <w:r>
         <w:t xml:space="preserve"> guarantees that </w:t>
       </w:r>
+      <w:proofErr w:type="spellStart"/>
       <w:r>
         <w:rPr>
           <w:i/>
@@ -6418,9 +6527,11 @@
         </w:rPr>
         <w:t>Nq</w:t>
       </w:r>
+      <w:proofErr w:type="spellEnd"/>
       <w:r>
         <w:t xml:space="preserve"> is very small and therefore this probability can be approximated by </w:t>
       </w:r>
+      <w:proofErr w:type="spellStart"/>
       <w:r>
         <w:rPr>
           <w:i/>
@@ -6428,6 +6539,7 @@
         </w:rPr>
         <w:t>Nq</w:t>
       </w:r>
+      <w:proofErr w:type="spellEnd"/>
       <w:r>
         <w:t>.</w:t>
       </w:r>
@@ -6567,6 +6679,7 @@
       <w:r>
         <w:t xml:space="preserve"> follows a geometric distribution with probability </w:t>
       </w:r>
+      <w:proofErr w:type="spellStart"/>
       <w:r>
         <w:rPr>
           <w:i/>
@@ -6574,12 +6687,14 @@
         </w:rPr>
         <w:t>Nqρ</w:t>
       </w:r>
+      <w:proofErr w:type="spellEnd"/>
       <w:r>
         <w:t xml:space="preserve"> and therefore the expected time for adaptation can be approximated by</w:t>
       </w:r>
       <w:r>
         <w:t xml:space="preserve"> 1/</w:t>
       </w:r>
+      <w:proofErr w:type="spellStart"/>
       <w:r>
         <w:rPr>
           <w:i/>
@@ -6587,6 +6702,7 @@
         </w:rPr>
         <w:t>Nqρ</w:t>
       </w:r>
+      <w:proofErr w:type="spellEnd"/>
       <w:r>
         <w:rPr>
           <w:lang w:bidi="hi-IN"/>
@@ -6619,7 +6735,7 @@
           <w:insideH w:val="none" w:sz="0" w:space="0" w:color="auto"/>
           <w:insideV w:val="none" w:sz="0" w:space="0" w:color="auto"/>
         </w:tblBorders>
-        <w:tblLook w:val="04A0"/>
+        <w:tblLook w:val="04A0" w:firstRow="1" w:lastRow="0" w:firstColumn="1" w:lastColumn="0" w:noHBand="0" w:noVBand="1"/>
       </w:tblPr>
       <w:tblGrid>
         <w:gridCol w:w="7675"/>
@@ -6755,6 +6871,7 @@
         <w:rPr>
           <w:lang w:bidi="hi-IN"/>
         </w:rPr>
+        <w:lastRenderedPageBreak/>
         <w:t>Results</w:t>
       </w:r>
     </w:p>
@@ -6762,11 +6879,11 @@
       <w:pPr>
         <w:pStyle w:val="Heading2"/>
       </w:pPr>
-      <w:bookmarkStart w:id="24" w:name="_Ref359745744"/>
+      <w:bookmarkStart w:id="13" w:name="_Ref359745744"/>
       <w:r>
         <w:t>Mutation-selection balance</w:t>
       </w:r>
-      <w:bookmarkEnd w:id="24"/>
+      <w:bookmarkEnd w:id="13"/>
     </w:p>
     <w:p>
       <w:r>
@@ -6827,6 +6944,7 @@
         </w:rPr>
         <w:t>-</w:t>
       </w:r>
+      <w:proofErr w:type="spellStart"/>
       <w:r>
         <w:rPr>
           <w:rFonts w:ascii="Times New Roman" w:hAnsi="Times New Roman" w:cs="Times New Roman"/>
@@ -6844,6 +6962,7 @@
         </w:rPr>
         <w:t>U</w:t>
       </w:r>
+      <w:proofErr w:type="spellEnd"/>
       <w:r>
         <w:rPr>
           <w:vertAlign w:val="subscript"/>
@@ -6928,7 +7047,15 @@
         <w:t xml:space="preserve">CM </w:t>
       </w:r>
       <w:r>
-        <w:t>the population mean fitness decay</w:t>
+        <w:t xml:space="preserve">the </w:t>
+      </w:r>
+      <w:proofErr w:type="gramStart"/>
+      <w:r>
+        <w:t>population mean</w:t>
+      </w:r>
+      <w:proofErr w:type="gramEnd"/>
+      <w:r>
+        <w:t xml:space="preserve"> fitness decay</w:t>
       </w:r>
       <w:r>
         <w:t>s</w:t>
@@ -6965,7 +7092,15 @@
         <w:t xml:space="preserve"> (SIM)</w:t>
       </w:r>
       <w:r>
-        <w:t xml:space="preserve">, as was numerically shown by Agrawal </w:t>
+        <w:t xml:space="preserve">, as was numerically shown by </w:t>
+      </w:r>
+      <w:proofErr w:type="spellStart"/>
+      <w:r>
+        <w:t>Agrawal</w:t>
+      </w:r>
+      <w:proofErr w:type="spellEnd"/>
+      <w:r>
+        <w:t xml:space="preserve"> </w:t>
       </w:r>
       <w:r>
         <w:fldChar w:fldCharType="begin" w:fldLock="1"/>
@@ -7420,17 +7555,21 @@
         </w:rPr>
         <w:t xml:space="preserve"> </w:t>
       </w:r>
-      <w:fldSimple w:instr=" REF _Ref360184146 \h  \* MERGEFORMAT ">
-        <w:r>
-          <w:t xml:space="preserve">Figure </w:t>
-        </w:r>
-        <w:r>
-          <w:rPr>
-            <w:noProof/>
-          </w:rPr>
-          <w:t>2</w:t>
-        </w:r>
-      </w:fldSimple>
+      <w:r>
+        <w:fldChar w:fldCharType="begin"/>
+      </w:r>
+      <w:r>
+        <w:instrText xml:space="preserve"> REF _Ref360184146 \h  \* MERGEFORMAT </w:instrText>
+      </w:r>
+      <w:r>
+        <w:fldChar w:fldCharType="separate"/>
+      </w:r>
+      <w:r>
+        <w:t>Figure 2</w:t>
+      </w:r>
+      <w:r>
+        <w:fldChar w:fldCharType="end"/>
+      </w:r>
       <w:r>
         <w:rPr>
           <w:rFonts w:eastAsiaTheme="minorEastAsia"/>
@@ -7446,7 +7585,7 @@
           <w:bCs/>
         </w:rPr>
       </w:pPr>
-      <w:bookmarkStart w:id="25" w:name="_Ref360184146"/>
+      <w:bookmarkStart w:id="14" w:name="_Ref360184146"/>
       <w:r>
         <w:rPr>
           <w:noProof/>
@@ -7469,10 +7608,10 @@
                     </pic:cNvPicPr>
                   </pic:nvPicPr>
                   <pic:blipFill>
-                    <a:blip r:embed="rId11" cstate="print">
+                    <a:blip r:embed="rId12" cstate="print">
                       <a:extLst>
                         <a:ext uri="{28A0092B-C50C-407E-A947-70E740481C1C}">
-                          <a14:useLocalDpi xmlns="" xmlns:wpc="http://schemas.microsoft.com/office/word/2010/wordprocessingCanvas" xmlns:mc="http://schemas.openxmlformats.org/markup-compatibility/2006" xmlns:o="urn:schemas-microsoft-com:office:office" xmlns:v="urn:schemas-microsoft-com:vml" xmlns:wp14="http://schemas.microsoft.com/office/word/2010/wordprocessingDrawing" xmlns:w10="urn:schemas-microsoft-com:office:word" xmlns:w="http://schemas.openxmlformats.org/wordprocessingml/2006/main" xmlns:w14="http://schemas.microsoft.com/office/word/2010/wordml" xmlns:wpg="http://schemas.microsoft.com/office/word/2010/wordprocessingGroup" xmlns:wpi="http://schemas.microsoft.com/office/word/2010/wordprocessingInk" xmlns:wps="http://schemas.microsoft.com/office/word/2010/wordprocessingShape" xmlns:a14="http://schemas.microsoft.com/office/drawing/2010/main" val="0"/>
+                          <a14:useLocalDpi xmlns:a14="http://schemas.microsoft.com/office/drawing/2010/main" val="0"/>
                         </a:ext>
                       </a:extLst>
                     </a:blip>
@@ -7505,7 +7644,7 @@
       <w:pPr>
         <w:pStyle w:val="FigureLegend"/>
       </w:pPr>
-      <w:bookmarkStart w:id="26" w:name="_Ref360184242"/>
+      <w:bookmarkStart w:id="15" w:name="_Ref360184242"/>
       <w:r>
         <w:rPr>
           <w:b/>
@@ -7549,8 +7688,8 @@
         </w:rPr>
         <w:fldChar w:fldCharType="end"/>
       </w:r>
-      <w:bookmarkEnd w:id="25"/>
-      <w:bookmarkEnd w:id="26"/>
+      <w:bookmarkEnd w:id="14"/>
+      <w:bookmarkEnd w:id="15"/>
       <w:r>
         <w:rPr>
           <w:b/>
@@ -7990,6 +8129,7 @@
         <w:rPr>
           <w:lang w:bidi="hi-IN"/>
         </w:rPr>
+        <w:lastRenderedPageBreak/>
         <w:t>For adaptations that require a combination of two mutations, t</w:t>
       </w:r>
       <w:r>
@@ -8087,7 +8227,7 @@
           <w:insideH w:val="none" w:sz="0" w:space="0" w:color="auto"/>
           <w:insideV w:val="none" w:sz="0" w:space="0" w:color="auto"/>
         </w:tblBorders>
-        <w:tblLook w:val="04A0"/>
+        <w:tblLook w:val="04A0" w:firstRow="1" w:lastRow="0" w:firstColumn="1" w:lastColumn="0" w:noHBand="0" w:noVBand="1"/>
       </w:tblPr>
       <w:tblGrid>
         <w:gridCol w:w="7675"/>
@@ -8264,7 +8404,7 @@
             <w:vAlign w:val="center"/>
           </w:tcPr>
           <w:p>
-            <w:bookmarkStart w:id="27" w:name="_Ref360526047"/>
+            <w:bookmarkStart w:id="16" w:name="_Ref360526047"/>
             <w:r>
               <w:t>(</w:t>
             </w:r>
@@ -8292,7 +8432,7 @@
             <w:r>
               <w:t>)</w:t>
             </w:r>
-            <w:bookmarkEnd w:id="27"/>
+            <w:bookmarkEnd w:id="16"/>
           </w:p>
         </w:tc>
       </w:tr>
@@ -8441,14 +8581,27 @@
             <w:r>
               <w:t>(</w:t>
             </w:r>
-            <w:fldSimple w:instr=" SEQ Equation ">
-              <w:r>
-                <w:rPr>
-                  <w:noProof/>
-                </w:rPr>
-                <w:t>8</w:t>
-              </w:r>
-            </w:fldSimple>
+            <w:r>
+              <w:fldChar w:fldCharType="begin"/>
+            </w:r>
+            <w:r>
+              <w:instrText xml:space="preserve"> SEQ Equation </w:instrText>
+            </w:r>
+            <w:r>
+              <w:fldChar w:fldCharType="separate"/>
+            </w:r>
+            <w:r>
+              <w:rPr>
+                <w:noProof/>
+              </w:rPr>
+              <w:t>8</w:t>
+            </w:r>
+            <w:r>
+              <w:rPr>
+                <w:noProof/>
+              </w:rPr>
+              <w:fldChar w:fldCharType="end"/>
+            </w:r>
             <w:r>
               <w:t>)</w:t>
             </w:r>
@@ -8647,7 +8800,7 @@
             </w:tcBorders>
           </w:tcPr>
           <w:p>
-            <w:bookmarkStart w:id="28" w:name="_Ref360526048"/>
+            <w:bookmarkStart w:id="17" w:name="_Ref360526048"/>
             <w:r>
               <w:t>(</w:t>
             </w:r>
@@ -8675,7 +8828,7 @@
             <w:r>
               <w:t>)</w:t>
             </w:r>
-            <w:bookmarkEnd w:id="28"/>
+            <w:bookmarkEnd w:id="17"/>
           </w:p>
         </w:tc>
       </w:tr>
@@ -8769,6 +8922,7 @@
         </w:rPr>
         <w:t xml:space="preserve"> </w:t>
       </w:r>
+      <w:proofErr w:type="spellStart"/>
       <w:r>
         <w:rPr>
           <w:i/>
@@ -8783,6 +8937,7 @@
         </w:rPr>
         <w:t>U</w:t>
       </w:r>
+      <w:proofErr w:type="spellEnd"/>
       <w:r>
         <w:t>, respectively.</w:t>
       </w:r>
@@ -8849,17 +9004,21 @@
         </w:rPr>
         <w:t xml:space="preserve"> are shown in </w:t>
       </w:r>
-      <w:fldSimple w:instr=" REF _Ref360183592 \h  \* MERGEFORMAT ">
-        <w:r>
-          <w:t xml:space="preserve">Figure </w:t>
-        </w:r>
-        <w:r>
-          <w:rPr>
-            <w:noProof/>
-          </w:rPr>
-          <w:t>3</w:t>
-        </w:r>
-      </w:fldSimple>
+      <w:r>
+        <w:fldChar w:fldCharType="begin"/>
+      </w:r>
+      <w:r>
+        <w:instrText xml:space="preserve"> REF _Ref360183592 \h  \* MERGEFORMAT </w:instrText>
+      </w:r>
+      <w:r>
+        <w:fldChar w:fldCharType="separate"/>
+      </w:r>
+      <w:r>
+        <w:t>Figure 3</w:t>
+      </w:r>
+      <w:r>
+        <w:fldChar w:fldCharType="end"/>
+      </w:r>
       <w:r>
         <w:rPr>
           <w:rFonts w:eastAsiaTheme="minorEastAsia"/>
@@ -8982,6 +9141,7 @@
       <w:r>
         <w:t>(</w:t>
       </w:r>
+      <w:proofErr w:type="spellStart"/>
       <w:r>
         <w:rPr>
           <w:i/>
@@ -8989,9 +9149,11 @@
         </w:rPr>
         <w:t>aB</w:t>
       </w:r>
+      <w:proofErr w:type="spellEnd"/>
       <w:r>
         <w:t xml:space="preserve"> and </w:t>
       </w:r>
+      <w:proofErr w:type="spellStart"/>
       <w:r>
         <w:rPr>
           <w:i/>
@@ -8999,6 +9161,7 @@
         </w:rPr>
         <w:t>Ab</w:t>
       </w:r>
+      <w:proofErr w:type="spellEnd"/>
       <w:r>
         <w:t>)</w:t>
       </w:r>
@@ -9050,17 +9213,21 @@
       <w:r>
         <w:t>(</w:t>
       </w:r>
-      <w:fldSimple w:instr=" REF _Ref360183807 \h  \* MERGEFORMAT ">
-        <w:r>
-          <w:t>Figure S</w:t>
-        </w:r>
-        <w:r>
-          <w:rPr>
-            <w:noProof/>
-          </w:rPr>
-          <w:t>5</w:t>
-        </w:r>
-      </w:fldSimple>
+      <w:r>
+        <w:fldChar w:fldCharType="begin"/>
+      </w:r>
+      <w:r>
+        <w:instrText xml:space="preserve"> REF _Ref360183807 \h  \* MERGEFORMAT </w:instrText>
+      </w:r>
+      <w:r>
+        <w:fldChar w:fldCharType="separate"/>
+      </w:r>
+      <w:r>
+        <w:t>Figure S5</w:t>
+      </w:r>
+      <w:r>
+        <w:fldChar w:fldCharType="end"/>
+      </w:r>
       <w:r>
         <w:t>).</w:t>
       </w:r>
@@ -9133,6 +9300,7 @@
         </w:rPr>
         <w:t xml:space="preserve"> (</w:t>
       </w:r>
+      <w:proofErr w:type="spellStart"/>
       <w:r>
         <w:rPr>
           <w:rFonts w:ascii="Times New Roman" w:eastAsiaTheme="minorEastAsia" w:hAnsi="Times New Roman" w:cs="Times New Roman"/>
@@ -9149,7 +9317,17 @@
           <w:iCs/>
           <w:lang w:bidi="hi-IN"/>
         </w:rPr>
-        <w:t>U&lt;s</w:t>
+        <w:t>U</w:t>
+      </w:r>
+      <w:proofErr w:type="spellEnd"/>
+      <w:r>
+        <w:rPr>
+          <w:rFonts w:eastAsiaTheme="minorEastAsia"/>
+          <w:i/>
+          <w:iCs/>
+          <w:lang w:bidi="hi-IN"/>
+        </w:rPr>
+        <w:t>&lt;s</w:t>
       </w:r>
       <w:r>
         <w:rPr>
@@ -9315,17 +9493,21 @@
         </w:rPr>
         <w:t xml:space="preserve"> </w:t>
       </w:r>
-      <w:fldSimple w:instr=" REF _Ref360183592 \h  \* MERGEFORMAT ">
-        <w:r>
-          <w:t xml:space="preserve">Figure </w:t>
-        </w:r>
-        <w:r>
-          <w:rPr>
-            <w:noProof/>
-          </w:rPr>
-          <w:t>3</w:t>
-        </w:r>
-      </w:fldSimple>
+      <w:r>
+        <w:fldChar w:fldCharType="begin"/>
+      </w:r>
+      <w:r>
+        <w:instrText xml:space="preserve"> REF _Ref360183592 \h  \* MERGEFORMAT </w:instrText>
+      </w:r>
+      <w:r>
+        <w:fldChar w:fldCharType="separate"/>
+      </w:r>
+      <w:r>
+        <w:t>Figure 3</w:t>
+      </w:r>
+      <w:r>
+        <w:fldChar w:fldCharType="end"/>
+      </w:r>
       <w:r>
         <w:rPr>
           <w:rFonts w:eastAsiaTheme="minorEastAsia"/>
@@ -9361,6 +9543,7 @@
         </w:rPr>
         <w:t xml:space="preserve">simulations in which we do not assume that </w:t>
       </w:r>
+      <w:proofErr w:type="spellStart"/>
       <w:r>
         <w:rPr>
           <w:rFonts w:ascii="Times New Roman" w:eastAsiaTheme="minorEastAsia" w:hAnsi="Times New Roman" w:cs="Times New Roman"/>
@@ -9377,13 +9560,37 @@
           <w:iCs/>
           <w:lang w:bidi="hi-IN"/>
         </w:rPr>
-        <w:t>U&lt;s</w:t>
-      </w:r>
-      <w:r>
-        <w:rPr>
-          <w:lang w:bidi="hi-IN"/>
-        </w:rPr>
-        <w:t xml:space="preserve"> or that individuals with deleterious mutations cannot contribute to adaptation. </w:t>
+        <w:t>U</w:t>
+      </w:r>
+      <w:proofErr w:type="spellEnd"/>
+      <w:r>
+        <w:rPr>
+          <w:rFonts w:eastAsiaTheme="minorEastAsia"/>
+          <w:i/>
+          <w:iCs/>
+          <w:lang w:bidi="hi-IN"/>
+        </w:rPr>
+        <w:t>&lt;s</w:t>
+      </w:r>
+      <w:r>
+        <w:rPr>
+          <w:lang w:bidi="hi-IN"/>
+        </w:rPr>
+        <w:t xml:space="preserve"> or </w:t>
+      </w:r>
+      <w:proofErr w:type="gramStart"/>
+      <w:r>
+        <w:rPr>
+          <w:lang w:bidi="hi-IN"/>
+        </w:rPr>
+        <w:t>that individuals</w:t>
+      </w:r>
+      <w:proofErr w:type="gramEnd"/>
+      <w:r>
+        <w:rPr>
+          <w:lang w:bidi="hi-IN"/>
+        </w:rPr>
+        <w:t xml:space="preserve"> with deleterious mutations cannot contribute to adaptation. </w:t>
       </w:r>
       <w:r>
         <w:rPr>
@@ -9499,14 +9706,24 @@
         </w:rPr>
         <w:t>), have lower fitness, and go to extinction rather than fixation (</w:t>
       </w:r>
-      <w:fldSimple w:instr=" REF _Ref360562760 \h  \* MERGEFORMAT ">
-        <w:r>
-          <w:rPr>
-            <w:highlight w:val="yellow"/>
-          </w:rPr>
-          <w:t>Figure S6</w:t>
-        </w:r>
-      </w:fldSimple>
+      <w:r>
+        <w:fldChar w:fldCharType="begin"/>
+      </w:r>
+      <w:r>
+        <w:instrText xml:space="preserve"> REF _Ref360562760 \h  \* MERGEFORMAT </w:instrText>
+      </w:r>
+      <w:r>
+        <w:fldChar w:fldCharType="separate"/>
+      </w:r>
+      <w:r>
+        <w:rPr>
+          <w:highlight w:val="yellow"/>
+        </w:rPr>
+        <w:t>Figure S6</w:t>
+      </w:r>
+      <w:r>
+        <w:fldChar w:fldCharType="end"/>
+      </w:r>
       <w:r>
         <w:rPr>
           <w:highlight w:val="yellow"/>
@@ -9543,6 +9760,7 @@
         <w:rPr>
           <w:noProof/>
         </w:rPr>
+        <w:lastRenderedPageBreak/>
         <w:drawing>
           <wp:inline distT="0" distB="0" distL="0" distR="0">
             <wp:extent cx="3596536" cy="2880000"/>
@@ -9561,10 +9779,10 @@
                     </pic:cNvPicPr>
                   </pic:nvPicPr>
                   <pic:blipFill>
-                    <a:blip r:embed="rId12" cstate="print">
+                    <a:blip r:embed="rId13" cstate="print">
                       <a:extLst>
                         <a:ext uri="{28A0092B-C50C-407E-A947-70E740481C1C}">
-                          <a14:useLocalDpi xmlns="" xmlns:wpc="http://schemas.microsoft.com/office/word/2010/wordprocessingCanvas" xmlns:mc="http://schemas.openxmlformats.org/markup-compatibility/2006" xmlns:o="urn:schemas-microsoft-com:office:office" xmlns:v="urn:schemas-microsoft-com:vml" xmlns:wp14="http://schemas.microsoft.com/office/word/2010/wordprocessingDrawing" xmlns:w10="urn:schemas-microsoft-com:office:word" xmlns:w="http://schemas.openxmlformats.org/wordprocessingml/2006/main" xmlns:w14="http://schemas.microsoft.com/office/word/2010/wordml" xmlns:wpg="http://schemas.microsoft.com/office/word/2010/wordprocessingGroup" xmlns:wpi="http://schemas.microsoft.com/office/word/2010/wordprocessingInk" xmlns:wps="http://schemas.microsoft.com/office/word/2010/wordprocessingShape" xmlns:a14="http://schemas.microsoft.com/office/drawing/2010/main" val="0"/>
+                          <a14:useLocalDpi xmlns:a14="http://schemas.microsoft.com/office/drawing/2010/main" val="0"/>
                         </a:ext>
                       </a:extLst>
                     </a:blip>
@@ -9597,7 +9815,7 @@
       <w:pPr>
         <w:pStyle w:val="FigureLegend"/>
       </w:pPr>
-      <w:bookmarkStart w:id="29" w:name="_Ref360183592"/>
+      <w:bookmarkStart w:id="18" w:name="_Ref360183592"/>
       <w:r>
         <w:rPr>
           <w:b/>
@@ -9641,7 +9859,7 @@
         </w:rPr>
         <w:fldChar w:fldCharType="end"/>
       </w:r>
-      <w:bookmarkEnd w:id="29"/>
+      <w:bookmarkEnd w:id="18"/>
       <w:r>
         <w:rPr>
           <w:b/>
@@ -9692,24 +9910,28 @@
       <w:r>
         <w:t>(</w:t>
       </w:r>
-      <w:fldSimple w:instr=" REF _Ref354316371 \h  \* MERGEFORMAT ">
-        <w:r>
-          <w:t>Figure</w:t>
-        </w:r>
-        <w:r>
-          <w:rPr>
-            <w:b/>
-            <w:bCs/>
-          </w:rPr>
-          <w:t xml:space="preserve"> </w:t>
-        </w:r>
-        <w:r>
-          <w:rPr>
-            <w:noProof/>
-          </w:rPr>
-          <w:t>1</w:t>
-        </w:r>
-      </w:fldSimple>
+      <w:r>
+        <w:fldChar w:fldCharType="begin"/>
+      </w:r>
+      <w:r>
+        <w:instrText xml:space="preserve"> REF _Ref354316371 \h  \* MERGEFORMAT </w:instrText>
+      </w:r>
+      <w:r>
+        <w:fldChar w:fldCharType="separate"/>
+      </w:r>
+      <w:r>
+        <w:t>Figure</w:t>
+      </w:r>
+      <w:r>
+        <w:rPr>
+          <w:b/>
+          <w:bCs/>
+        </w:rPr>
+        <w:t xml:space="preserve"> 1</w:t>
+      </w:r>
+      <w:r>
+        <w:fldChar w:fldCharType="end"/>
+      </w:r>
       <w:r>
         <w:t xml:space="preserve">). </w:t>
       </w:r>
@@ -9742,7 +9964,15 @@
         <w:t>) is stress-induced mutagenesis</w:t>
       </w:r>
       <w:r>
-        <w:t>; SIMe (dashed green with triangles) is stress-induced mutagenesis with environmental stress</w:t>
+        <w:t xml:space="preserve">; </w:t>
+      </w:r>
+      <w:proofErr w:type="spellStart"/>
+      <w:r>
+        <w:t>SIMe</w:t>
+      </w:r>
+      <w:proofErr w:type="spellEnd"/>
+      <w:r>
+        <w:t xml:space="preserve"> (dashed green with triangles) is stress-induced mutagenesis with environmental stress</w:t>
       </w:r>
       <w:r>
         <w:t>.</w:t>
@@ -9934,17 +10164,21 @@
       </w:r>
     </w:p>
     <w:p>
-      <w:fldSimple w:instr=" REF _Ref360184105 \h  \* MERGEFORMAT ">
-        <w:r>
-          <w:t xml:space="preserve">Figure </w:t>
-        </w:r>
-        <w:r>
-          <w:rPr>
-            <w:noProof/>
-          </w:rPr>
-          <w:t>4</w:t>
-        </w:r>
-      </w:fldSimple>
+      <w:r>
+        <w:fldChar w:fldCharType="begin"/>
+      </w:r>
+      <w:r>
+        <w:instrText xml:space="preserve"> REF _Ref360184105 \h  \* MERGEFORMAT </w:instrText>
+      </w:r>
+      <w:r>
+        <w:fldChar w:fldCharType="separate"/>
+      </w:r>
+      <w:r>
+        <w:t>Figure 4</w:t>
+      </w:r>
+      <w:r>
+        <w:fldChar w:fldCharType="end"/>
+      </w:r>
       <w:r>
         <w:rPr>
           <w:lang w:bidi="hi-IN"/>
@@ -10025,17 +10259,21 @@
         </w:rPr>
         <w:t xml:space="preserve">see </w:t>
       </w:r>
-      <w:fldSimple w:instr=" REF _Ref360184242 \h  \* MERGEFORMAT ">
-        <w:r>
-          <w:t xml:space="preserve">Figure </w:t>
-        </w:r>
-        <w:r>
-          <w:rPr>
-            <w:noProof/>
-          </w:rPr>
-          <w:t>2</w:t>
-        </w:r>
-      </w:fldSimple>
+      <w:r>
+        <w:fldChar w:fldCharType="begin"/>
+      </w:r>
+      <w:r>
+        <w:instrText xml:space="preserve"> REF _Ref360184242 \h  \* MERGEFORMAT </w:instrText>
+      </w:r>
+      <w:r>
+        <w:fldChar w:fldCharType="separate"/>
+      </w:r>
+      <w:r>
+        <w:t>Figure 2</w:t>
+      </w:r>
+      <w:r>
+        <w:fldChar w:fldCharType="end"/>
+      </w:r>
       <w:r>
         <w:rPr>
           <w:lang w:bidi="hi-IN"/>
@@ -10071,6 +10309,7 @@
         </w:rPr>
         <w:t xml:space="preserve">, </w:t>
       </w:r>
+      <w:proofErr w:type="spellStart"/>
       <w:r>
         <w:rPr>
           <w:i/>
@@ -10078,6 +10317,7 @@
         </w:rPr>
         <w:t>τU</w:t>
       </w:r>
+      <w:proofErr w:type="spellEnd"/>
       <w:r>
         <w:t>&gt;</w:t>
       </w:r>
@@ -10162,6 +10402,7 @@
       <w:r>
         <w:t xml:space="preserve"> or a mixed strategy with </w:t>
       </w:r>
+      <w:proofErr w:type="spellStart"/>
       <w:r>
         <w:rPr>
           <w:i/>
@@ -10177,6 +10418,7 @@
         </w:rPr>
         <w:t>CM</w:t>
       </w:r>
+      <w:proofErr w:type="spellEnd"/>
       <w:r>
         <w:t>=7</w:t>
       </w:r>
@@ -10195,7 +10437,15 @@
           <w:i/>
           <w:iCs/>
         </w:rPr>
-        <w:t xml:space="preserve"> τ</w:t>
+        <w:t xml:space="preserve"> </w:t>
+      </w:r>
+      <w:proofErr w:type="spellStart"/>
+      <w:r>
+        <w:rPr>
+          <w:i/>
+          <w:iCs/>
+        </w:rPr>
+        <w:t>τ</w:t>
       </w:r>
       <w:r>
         <w:rPr>
@@ -10205,6 +10455,7 @@
         </w:rPr>
         <w:t>SIM</w:t>
       </w:r>
+      <w:proofErr w:type="spellEnd"/>
       <w:r>
         <w:t>=</w:t>
       </w:r>
@@ -10348,6 +10599,7 @@
         <w:rPr>
           <w:noProof/>
         </w:rPr>
+        <w:lastRenderedPageBreak/>
         <w:drawing>
           <wp:inline distT="0" distB="0" distL="0" distR="0">
             <wp:extent cx="3636000" cy="2912400"/>
@@ -10366,10 +10618,10 @@
                     </pic:cNvPicPr>
                   </pic:nvPicPr>
                   <pic:blipFill>
-                    <a:blip r:embed="rId13" cstate="print">
+                    <a:blip r:embed="rId14" cstate="print">
                       <a:extLst>
                         <a:ext uri="{28A0092B-C50C-407E-A947-70E740481C1C}">
-                          <a14:useLocalDpi xmlns="" xmlns:wpc="http://schemas.microsoft.com/office/word/2010/wordprocessingCanvas" xmlns:mc="http://schemas.openxmlformats.org/markup-compatibility/2006" xmlns:o="urn:schemas-microsoft-com:office:office" xmlns:v="urn:schemas-microsoft-com:vml" xmlns:wp14="http://schemas.microsoft.com/office/word/2010/wordprocessingDrawing" xmlns:w10="urn:schemas-microsoft-com:office:word" xmlns:w="http://schemas.openxmlformats.org/wordprocessingml/2006/main" xmlns:w14="http://schemas.microsoft.com/office/word/2010/wordml" xmlns:wpg="http://schemas.microsoft.com/office/word/2010/wordprocessingGroup" xmlns:wpi="http://schemas.microsoft.com/office/word/2010/wordprocessingInk" xmlns:wps="http://schemas.microsoft.com/office/word/2010/wordprocessingShape" xmlns:a14="http://schemas.microsoft.com/office/drawing/2010/main" val="0"/>
+                          <a14:useLocalDpi xmlns:a14="http://schemas.microsoft.com/office/drawing/2010/main" val="0"/>
                         </a:ext>
                       </a:extLst>
                     </a:blip>
@@ -10405,7 +10657,7 @@
           <w:lang w:bidi="hi-IN"/>
         </w:rPr>
       </w:pPr>
-      <w:bookmarkStart w:id="30" w:name="_Ref360184105"/>
+      <w:bookmarkStart w:id="19" w:name="_Ref360184105"/>
       <w:r>
         <w:rPr>
           <w:b/>
@@ -10449,7 +10701,7 @@
         </w:rPr>
         <w:fldChar w:fldCharType="end"/>
       </w:r>
-      <w:bookmarkEnd w:id="30"/>
+      <w:bookmarkEnd w:id="19"/>
       <w:r>
         <w:rPr>
           <w:b/>
@@ -10600,6 +10852,7 @@
         </w:rPr>
         <w:t xml:space="preserve"> </w:t>
       </w:r>
+      <w:proofErr w:type="spellStart"/>
       <w:r>
         <w:rPr>
           <w:rFonts w:ascii="Times New Roman" w:hAnsi="Times New Roman" w:cs="Times New Roman"/>
@@ -10617,6 +10870,7 @@
         </w:rPr>
         <w:t>CM</w:t>
       </w:r>
+      <w:proofErr w:type="spellEnd"/>
       <w:r>
         <w:rPr>
           <w:rFonts w:ascii="Times New Roman" w:hAnsi="Times New Roman" w:cs="Times New Roman"/>
@@ -10661,6 +10915,7 @@
         </w:rPr>
         <w:t xml:space="preserve"> </w:t>
       </w:r>
+      <w:proofErr w:type="spellStart"/>
       <w:r>
         <w:rPr>
           <w:rFonts w:ascii="Times New Roman" w:hAnsi="Times New Roman" w:cs="Times New Roman"/>
@@ -10678,6 +10933,7 @@
         </w:rPr>
         <w:t>SIM</w:t>
       </w:r>
+      <w:proofErr w:type="spellEnd"/>
       <w:r>
         <w:rPr>
           <w:rFonts w:ascii="Times New Roman" w:hAnsi="Times New Roman" w:cs="Times New Roman"/>
@@ -10717,6 +10973,7 @@
       <w:r>
         <w:t xml:space="preserve"> </w:t>
       </w:r>
+      <w:proofErr w:type="spellStart"/>
       <w:r>
         <w:rPr>
           <w:rFonts w:ascii="Times New Roman" w:hAnsi="Times New Roman" w:cs="Times New Roman"/>
@@ -10734,12 +10991,14 @@
         </w:rPr>
         <w:t>CM</w:t>
       </w:r>
+      <w:proofErr w:type="spellEnd"/>
       <w:r>
         <w:rPr>
           <w:rFonts w:ascii="Times New Roman" w:hAnsi="Times New Roman" w:cs="Times New Roman"/>
         </w:rPr>
         <w:t xml:space="preserve">-fold and of stressed individuals </w:t>
       </w:r>
+      <w:proofErr w:type="spellStart"/>
       <w:r>
         <w:rPr>
           <w:rFonts w:ascii="Times New Roman" w:hAnsi="Times New Roman" w:cs="Times New Roman"/>
@@ -10757,6 +11016,7 @@
         </w:rPr>
         <w:t>SIM</w:t>
       </w:r>
+      <w:proofErr w:type="spellEnd"/>
       <w:r>
         <w:rPr>
           <w:rFonts w:ascii="Times New Roman" w:hAnsi="Times New Roman" w:cs="Times New Roman"/>
@@ -11116,7 +11376,7 @@
         <w:tblStyle w:val="TableGrid"/>
         <w:tblW w:w="5000" w:type="pct"/>
         <w:tblInd w:w="340" w:type="dxa"/>
-        <w:tblLook w:val="04A0"/>
+        <w:tblLook w:val="04A0" w:firstRow="1" w:lastRow="0" w:firstColumn="1" w:lastColumn="0" w:noHBand="0" w:noVBand="1"/>
       </w:tblPr>
       <w:tblGrid>
         <w:gridCol w:w="7675"/>
@@ -11339,7 +11599,7 @@
             </w:tcBorders>
           </w:tcPr>
           <w:p>
-            <w:bookmarkStart w:id="31" w:name="_Ref360621538"/>
+            <w:bookmarkStart w:id="20" w:name="_Ref360621538"/>
             <w:r>
               <w:t>(</w:t>
             </w:r>
@@ -11367,7 +11627,7 @@
             <w:r>
               <w:t>)</w:t>
             </w:r>
-            <w:bookmarkEnd w:id="31"/>
+            <w:bookmarkEnd w:id="20"/>
           </w:p>
         </w:tc>
       </w:tr>
@@ -11388,6 +11648,7 @@
       <w:r>
         <w:t xml:space="preserve">daptation with </w:t>
       </w:r>
+      <w:proofErr w:type="spellStart"/>
       <w:r>
         <w:rPr>
           <w:lang w:bidi="hi-IN"/>
@@ -11401,6 +11662,7 @@
         </w:rPr>
         <w:t>e</w:t>
       </w:r>
+      <w:proofErr w:type="spellEnd"/>
       <w:r>
         <w:t xml:space="preserve"> is </w:t>
       </w:r>
@@ -11423,7 +11685,15 @@
         <w:t xml:space="preserve"> </w:t>
       </w:r>
       <w:r>
-        <w:t xml:space="preserve">(i) </w:t>
+        <w:t>(</w:t>
+      </w:r>
+      <w:proofErr w:type="spellStart"/>
+      <w:r>
+        <w:t>i</w:t>
+      </w:r>
+      <w:proofErr w:type="spellEnd"/>
+      <w:r>
+        <w:t xml:space="preserve">) </w:t>
       </w:r>
       <w:r>
         <w:t>the appearance of double mutants is the same as with CM</w:t>
@@ -11441,7 +11711,11 @@
         <w:t xml:space="preserve">is more likely </w:t>
       </w:r>
       <w:r>
-        <w:t>with SIM</w:t>
+        <w:t xml:space="preserve">with </w:t>
+      </w:r>
+      <w:proofErr w:type="spellStart"/>
+      <w:r>
+        <w:t>SIM</w:t>
       </w:r>
       <w:r>
         <w:rPr>
@@ -11449,6 +11723,7 @@
         </w:rPr>
         <w:t>e</w:t>
       </w:r>
+      <w:proofErr w:type="spellEnd"/>
       <w:r>
         <w:t xml:space="preserve"> because the mutation rate of double mutants is lower than that of the rest of the population, which confers an additional selective advantage to the double mutants:</w:t>
       </w:r>
@@ -11458,7 +11733,7 @@
         <w:tblStyle w:val="TableGrid"/>
         <w:tblW w:w="5000" w:type="pct"/>
         <w:tblInd w:w="340" w:type="dxa"/>
-        <w:tblLook w:val="04A0"/>
+        <w:tblLook w:val="04A0" w:firstRow="1" w:lastRow="0" w:firstColumn="1" w:lastColumn="0" w:noHBand="0" w:noVBand="1"/>
       </w:tblPr>
       <w:tblGrid>
         <w:gridCol w:w="7675"/>
@@ -11639,7 +11914,7 @@
             </w:tcBorders>
           </w:tcPr>
           <w:p>
-            <w:bookmarkStart w:id="32" w:name="_Ref361310097"/>
+            <w:bookmarkStart w:id="21" w:name="_Ref361310097"/>
             <w:r>
               <w:t>(</w:t>
             </w:r>
@@ -11667,7 +11942,7 @@
             <w:r>
               <w:t>)</w:t>
             </w:r>
-            <w:bookmarkEnd w:id="32"/>
+            <w:bookmarkEnd w:id="21"/>
           </w:p>
         </w:tc>
       </w:tr>
@@ -11680,6 +11955,7 @@
         </w:rPr>
       </w:pPr>
       <w:r>
+        <w:lastRenderedPageBreak/>
         <w:t xml:space="preserve">This </w:t>
       </w:r>
       <w:r>
@@ -11722,6 +11998,7 @@
         </w:rPr>
         <w:t>U</w:t>
       </w:r>
+      <w:proofErr w:type="gramStart"/>
       <w:r>
         <w:rPr>
           <w:rFonts w:eastAsiaTheme="minorEastAsia"/>
@@ -11734,7 +12011,15 @@
           <w:rFonts w:eastAsiaTheme="minorEastAsia"/>
           <w:lang w:bidi="hi-IN"/>
         </w:rPr>
-        <w:t>(1+</w:t>
+        <w:t>(</w:t>
+      </w:r>
+      <w:proofErr w:type="gramEnd"/>
+      <w:r>
+        <w:rPr>
+          <w:rFonts w:eastAsiaTheme="minorEastAsia"/>
+          <w:lang w:bidi="hi-IN"/>
+        </w:rPr>
+        <w:t>1+</w:t>
       </w:r>
       <w:r>
         <w:rPr>
@@ -11889,20 +12174,27 @@
         </w:rPr>
         <w:t xml:space="preserve"> (</w:t>
       </w:r>
-      <w:fldSimple w:instr=" REF _Ref360562760 \h  \* MERGEFORMAT ">
-        <w:r>
-          <w:t xml:space="preserve">Figure </w:t>
-        </w:r>
-        <w:r>
-          <w:t>S</w:t>
-        </w:r>
-        <w:r>
-          <w:rPr>
-            <w:noProof/>
-          </w:rPr>
-          <w:t>6</w:t>
-        </w:r>
-      </w:fldSimple>
+      <w:r>
+        <w:fldChar w:fldCharType="begin"/>
+      </w:r>
+      <w:r>
+        <w:instrText xml:space="preserve"> REF _Ref360562760 \h  \* MERGEFORMAT </w:instrText>
+      </w:r>
+      <w:r>
+        <w:fldChar w:fldCharType="separate"/>
+      </w:r>
+      <w:r>
+        <w:t xml:space="preserve">Figure </w:t>
+      </w:r>
+      <w:r>
+        <w:t>S</w:t>
+      </w:r>
+      <w:r>
+        <w:t>6</w:t>
+      </w:r>
+      <w:r>
+        <w:fldChar w:fldCharType="end"/>
+      </w:r>
       <w:r>
         <w:rPr>
           <w:rFonts w:eastAsiaTheme="minorEastAsia"/>
@@ -12100,7 +12392,21 @@
         <w:rPr>
           <w:lang w:bidi="hi-IN"/>
         </w:rPr>
-        <w:t xml:space="preserve">, allowing rapid adaptation without compromising the population mean fitness. </w:t>
+        <w:t xml:space="preserve">, allowing rapid adaptation without compromising the population </w:t>
+      </w:r>
+      <w:proofErr w:type="gramStart"/>
+      <w:r>
+        <w:rPr>
+          <w:lang w:bidi="hi-IN"/>
+        </w:rPr>
+        <w:t>mean</w:t>
+      </w:r>
+      <w:proofErr w:type="gramEnd"/>
+      <w:r>
+        <w:rPr>
+          <w:lang w:bidi="hi-IN"/>
+        </w:rPr>
+        <w:t xml:space="preserve"> fitness. </w:t>
       </w:r>
     </w:p>
     <w:p>
@@ -12109,55 +12415,35 @@
           <w:lang w:bidi="hi-IN"/>
         </w:rPr>
       </w:pPr>
-      <w:ins w:id="33" w:author="lhadany" w:date="2013-08-04T17:25:00Z">
-        <w:r>
-          <w:rPr>
-            <w:lang w:bidi="hi-IN"/>
-          </w:rPr>
-          <w:t xml:space="preserve">Our </w:t>
-        </w:r>
-      </w:ins>
-      <w:ins w:id="34" w:author="lhadany" w:date="2013-08-04T17:27:00Z">
-        <w:r>
-          <w:rPr>
-            <w:lang w:bidi="hi-IN"/>
-          </w:rPr>
-          <w:t>model consider not on</w:t>
-        </w:r>
-      </w:ins>
-      <w:ins w:id="35" w:author="lhadany" w:date="2013-08-04T17:28:00Z">
-        <w:r>
-          <w:rPr>
-            <w:lang w:bidi="hi-IN"/>
-          </w:rPr>
-          <w:t xml:space="preserve">ly pure strategies of CM and SIM, but also </w:t>
-        </w:r>
-      </w:ins>
-      <w:del w:id="36" w:author="lhadany" w:date="2013-08-04T17:25:00Z">
-        <w:r>
-          <w:rPr>
-            <w:lang w:bidi="hi-IN"/>
-          </w:rPr>
-          <w:delText xml:space="preserve">One of the features in our </w:delText>
-        </w:r>
-        <w:r>
-          <w:rPr>
-            <w:lang w:bidi="hi-IN"/>
-          </w:rPr>
-          <w:delText>results</w:delText>
-        </w:r>
-        <w:r>
-          <w:rPr>
-            <w:lang w:bidi="hi-IN"/>
-          </w:rPr>
-          <w:delText xml:space="preserve"> was</w:delText>
-        </w:r>
-      </w:del>
-      <w:r>
-        <w:rPr>
-          <w:lang w:bidi="hi-IN"/>
-        </w:rPr>
-        <w:t xml:space="preserve"> a </w:t>
+      <w:r>
+        <w:rPr>
+          <w:lang w:bidi="hi-IN"/>
+        </w:rPr>
+        <w:t>Our model consider</w:t>
+      </w:r>
+      <w:r>
+        <w:rPr>
+          <w:lang w:bidi="hi-IN"/>
+        </w:rPr>
+        <w:t>s</w:t>
+      </w:r>
+      <w:r>
+        <w:rPr>
+          <w:lang w:bidi="hi-IN"/>
+        </w:rPr>
+        <w:t xml:space="preserve"> not only pure strategies of CM and SIM, but </w:t>
+      </w:r>
+      <w:r>
+        <w:rPr>
+          <w:lang w:bidi="hi-IN"/>
+        </w:rPr>
+        <w:t>also a</w:t>
+      </w:r>
+      <w:r>
+        <w:rPr>
+          <w:lang w:bidi="hi-IN"/>
+        </w:rPr>
+        <w:t xml:space="preserve"> </w:t>
       </w:r>
       <w:r>
         <w:rPr>
@@ -12177,66 +12463,30 @@
         </w:rPr>
         <w:t xml:space="preserve">that mixes </w:t>
       </w:r>
-      <w:del w:id="37" w:author="lhadany" w:date="2013-08-04T17:25:00Z">
-        <w:r>
-          <w:rPr>
-            <w:lang w:bidi="hi-IN"/>
-          </w:rPr>
-          <w:delText xml:space="preserve">both </w:delText>
-        </w:r>
-      </w:del>
-      <w:del w:id="38" w:author="lhadany" w:date="2013-08-04T17:28:00Z">
-        <w:r>
-          <w:rPr>
-            <w:lang w:bidi="hi-IN"/>
-          </w:rPr>
-          <w:delText>CM and SIM</w:delText>
-        </w:r>
-      </w:del>
-      <w:ins w:id="39" w:author="lhadany" w:date="2013-08-04T17:28:00Z">
-        <w:r>
-          <w:rPr>
-            <w:lang w:bidi="hi-IN"/>
-          </w:rPr>
-          <w:t>them both</w:t>
-        </w:r>
-      </w:ins>
+      <w:r>
+        <w:rPr>
+          <w:lang w:bidi="hi-IN"/>
+        </w:rPr>
+        <w:t>both</w:t>
+      </w:r>
       <w:r>
         <w:rPr>
           <w:lang w:bidi="hi-IN"/>
         </w:rPr>
         <w:t xml:space="preserve">. There are two examples of such a strategy. First, if </w:t>
       </w:r>
-      <w:del w:id="40" w:author="lhadany" w:date="2013-08-04T17:21:00Z">
-        <w:r>
-          <w:rPr>
-            <w:lang w:bidi="hi-IN"/>
-          </w:rPr>
-          <w:delText xml:space="preserve">the information </w:delText>
-        </w:r>
-      </w:del>
       <w:r>
         <w:rPr>
           <w:lang w:bidi="hi-IN"/>
         </w:rPr>
         <w:t xml:space="preserve">individuals have </w:t>
       </w:r>
-      <w:del w:id="41" w:author="lhadany" w:date="2013-08-04T17:21:00Z">
-        <w:r>
-          <w:rPr>
-            <w:lang w:bidi="hi-IN"/>
-          </w:rPr>
-          <w:delText xml:space="preserve">is not </w:delText>
-        </w:r>
-      </w:del>
-      <w:ins w:id="42" w:author="lhadany" w:date="2013-08-04T17:21:00Z">
-        <w:r>
-          <w:rPr>
-            <w:lang w:bidi="hi-IN"/>
-          </w:rPr>
-          <w:t>in</w:t>
-        </w:r>
-      </w:ins>
+      <w:r>
+        <w:rPr>
+          <w:lang w:bidi="hi-IN"/>
+        </w:rPr>
+        <w:t>in</w:t>
+      </w:r>
       <w:r>
         <w:rPr>
           <w:lang w:bidi="hi-IN"/>
@@ -12249,14 +12499,12 @@
         </w:rPr>
         <w:t xml:space="preserve"> </w:t>
       </w:r>
-      <w:ins w:id="43" w:author="lhadany" w:date="2013-08-04T17:21:00Z">
-        <w:r>
-          <w:rPr>
-            <w:lang w:bidi="hi-IN"/>
-          </w:rPr>
-          <w:t xml:space="preserve">information regarding their condition </w:t>
-        </w:r>
-      </w:ins>
+      <w:r>
+        <w:rPr>
+          <w:lang w:bidi="hi-IN"/>
+        </w:rPr>
+        <w:t xml:space="preserve">information regarding their condition </w:t>
+      </w:r>
       <w:r>
         <w:rPr>
           <w:lang w:bidi="hi-IN"/>
@@ -12297,29 +12545,7 @@
         <w:rPr>
           <w:lang w:bidi="hi-IN"/>
         </w:rPr>
-        <w:t xml:space="preserve"> expect </w:t>
-      </w:r>
-      <w:del w:id="44" w:author="lhadany" w:date="2013-08-04T17:21:00Z">
-        <w:r>
-          <w:rPr>
-            <w:lang w:bidi="hi-IN"/>
-          </w:rPr>
-          <w:delText xml:space="preserve">that </w:delText>
-        </w:r>
-      </w:del>
-      <w:del w:id="45" w:author="lhadany" w:date="2013-08-04T17:22:00Z">
-        <w:r>
-          <w:rPr>
-            <w:lang w:bidi="hi-IN"/>
-          </w:rPr>
-          <w:delText xml:space="preserve">there would be </w:delText>
-        </w:r>
-      </w:del>
-      <w:r>
-        <w:rPr>
-          <w:lang w:bidi="hi-IN"/>
-        </w:rPr>
-        <w:t>errors in the induction of mutagenesis</w:t>
+        <w:t xml:space="preserve"> expect errors in the induction of mutagenesis</w:t>
       </w:r>
       <w:r>
         <w:rPr>
@@ -12394,20 +12620,18 @@
         </w:rPr>
         <w:t xml:space="preserve">– </w:t>
       </w:r>
-      <w:ins w:id="46" w:author="lhadany" w:date="2013-08-04T17:23:00Z">
-        <w:r>
-          <w:rPr>
-            <w:highlight w:val="yellow"/>
-            <w:lang w:bidi="hi-IN"/>
-          </w:rPr>
-          <w:t xml:space="preserve">for example, </w:t>
-        </w:r>
-      </w:ins>
       <w:r>
         <w:rPr>
           <w:highlight w:val="yellow"/>
           <w:lang w:bidi="hi-IN"/>
         </w:rPr>
+        <w:t xml:space="preserve">for example, </w:t>
+      </w:r>
+      <w:r>
+        <w:rPr>
+          <w:highlight w:val="yellow"/>
+          <w:lang w:bidi="hi-IN"/>
+        </w:rPr>
         <w:t xml:space="preserve">a recent study with </w:t>
       </w:r>
       <w:r>
@@ -12417,15 +12641,27 @@
           <w:highlight w:val="yellow"/>
           <w:lang w:bidi="hi-IN"/>
         </w:rPr>
-        <w:t>Pseudomonas aeruginosa</w:t>
-      </w:r>
-      <w:r>
-        <w:rPr>
+        <w:t xml:space="preserve">Pseudomonas </w:t>
+      </w:r>
+      <w:proofErr w:type="spellStart"/>
+      <w:r>
+        <w:rPr>
+          <w:i/>
+          <w:iCs/>
           <w:highlight w:val="yellow"/>
           <w:lang w:bidi="hi-IN"/>
         </w:rPr>
+        <w:t>aeruginosa</w:t>
+      </w:r>
+      <w:proofErr w:type="spellEnd"/>
+      <w:r>
+        <w:rPr>
+          <w:highlight w:val="yellow"/>
+          <w:lang w:bidi="hi-IN"/>
+        </w:rPr>
         <w:t xml:space="preserve"> found that although the </w:t>
       </w:r>
+      <w:proofErr w:type="spellStart"/>
       <w:r>
         <w:rPr>
           <w:i/>
@@ -12435,6 +12671,7 @@
         </w:rPr>
         <w:t>mutS</w:t>
       </w:r>
+      <w:proofErr w:type="spellEnd"/>
       <w:r>
         <w:rPr>
           <w:highlight w:val="yellow"/>
@@ -12442,6 +12679,7 @@
         </w:rPr>
         <w:t xml:space="preserve">, </w:t>
       </w:r>
+      <w:proofErr w:type="spellStart"/>
       <w:r>
         <w:rPr>
           <w:i/>
@@ -12451,6 +12689,7 @@
         </w:rPr>
         <w:t>mutY</w:t>
       </w:r>
+      <w:proofErr w:type="spellEnd"/>
       <w:r>
         <w:rPr>
           <w:highlight w:val="yellow"/>
@@ -12458,6 +12697,7 @@
         </w:rPr>
         <w:t xml:space="preserve"> and </w:t>
       </w:r>
+      <w:proofErr w:type="spellStart"/>
       <w:r>
         <w:rPr>
           <w:i/>
@@ -12467,6 +12707,7 @@
         </w:rPr>
         <w:t>mutM</w:t>
       </w:r>
+      <w:proofErr w:type="spellEnd"/>
       <w:r>
         <w:rPr>
           <w:highlight w:val="yellow"/>
@@ -12590,14 +12831,12 @@
         </w:rPr>
         <w:t xml:space="preserve">ean fitness and adaptation rate are </w:t>
       </w:r>
-      <w:ins w:id="47" w:author="lhadany" w:date="2013-08-04T17:24:00Z">
-        <w:r>
-          <w:rPr>
-            <w:lang w:bidi="hi-IN"/>
-          </w:rPr>
-          <w:t xml:space="preserve">both </w:t>
-        </w:r>
-      </w:ins>
+      <w:r>
+        <w:rPr>
+          <w:lang w:bidi="hi-IN"/>
+        </w:rPr>
+        <w:t xml:space="preserve">both </w:t>
+      </w:r>
       <w:r>
         <w:rPr>
           <w:lang w:bidi="hi-IN"/>
@@ -13158,7 +13397,15 @@
           <w:noProof/>
           <w:lang w:bidi="hi-IN"/>
         </w:rPr>
-        <w:t>(Moore and Tonsor 1994; Gavrilets 1996; Coyne et al. 2000; Whitlock and Phillips 2000)</w:t>
+        <w:t xml:space="preserve">(Moore and Tonsor 1994; Gavrilets 1996; Coyne et al. 2000; Whitlock and Phillips </w:t>
+      </w:r>
+      <w:r>
+        <w:rPr>
+          <w:noProof/>
+          <w:lang w:bidi="hi-IN"/>
+        </w:rPr>
+        <w:lastRenderedPageBreak/>
+        <w:t>2000)</w:t>
       </w:r>
       <w:r>
         <w:rPr>
@@ -13251,17 +13498,21 @@
         </w:rPr>
         <w:t xml:space="preserve"> (</w:t>
       </w:r>
-      <w:fldSimple w:instr=" REF _Ref360183592 \h  \* MERGEFORMAT ">
-        <w:r>
-          <w:t xml:space="preserve">Figure </w:t>
-        </w:r>
-        <w:r>
-          <w:rPr>
-            <w:noProof/>
-          </w:rPr>
-          <w:t>3</w:t>
-        </w:r>
-      </w:fldSimple>
+      <w:r>
+        <w:fldChar w:fldCharType="begin"/>
+      </w:r>
+      <w:r>
+        <w:instrText xml:space="preserve"> REF _Ref360183592 \h  \* MERGEFORMAT </w:instrText>
+      </w:r>
+      <w:r>
+        <w:fldChar w:fldCharType="separate"/>
+      </w:r>
+      <w:r>
+        <w:t>Figure 3</w:t>
+      </w:r>
+      <w:r>
+        <w:fldChar w:fldCharType="end"/>
+      </w:r>
       <w:r>
         <w:rPr>
           <w:lang w:bidi="hi-IN"/>
@@ -13282,19 +13533,9 @@
       <w:r>
         <w:t xml:space="preserve">Our work provides a formal theoretical basis to the conjecture that SIM facilitates adaptation and increases the evolvability of populations. The next step would be to experimentally </w:t>
       </w:r>
-      <w:del w:id="48" w:author="lhadany" w:date="2013-08-04T17:29:00Z">
-        <w:r>
-          <w:delText xml:space="preserve">verify </w:delText>
-        </w:r>
-      </w:del>
-      <w:ins w:id="49" w:author="lhadany" w:date="2013-08-04T17:29:00Z">
-        <w:r>
-          <w:t>test</w:t>
-        </w:r>
-        <w:r>
-          <w:t xml:space="preserve"> </w:t>
-        </w:r>
-      </w:ins>
+      <w:r>
+        <w:t xml:space="preserve">test </w:t>
+      </w:r>
       <w:r>
         <w:t xml:space="preserve">our results. This can be done, for example, with </w:t>
       </w:r>
@@ -13539,14 +13780,14 @@
           <w:numId w:val="0"/>
         </w:numPr>
       </w:pPr>
-      <w:bookmarkStart w:id="50" w:name="_Ref360528371"/>
-      <w:bookmarkStart w:id="51" w:name="_Ref360527938"/>
+      <w:bookmarkStart w:id="22" w:name="_Ref360528371"/>
+      <w:bookmarkStart w:id="23" w:name="_Ref360527938"/>
       <w:r>
         <w:t>Appendix 1</w:t>
       </w:r>
-      <w:bookmarkEnd w:id="50"/>
+      <w:bookmarkEnd w:id="22"/>
     </w:p>
-    <w:bookmarkEnd w:id="51"/>
+    <w:bookmarkEnd w:id="23"/>
     <w:p>
       <w:pPr>
         <w:rPr>
@@ -13561,6 +13802,8 @@
         </w:rPr>
         <w:t xml:space="preserve">The master equation for the change in </w:t>
       </w:r>
+      <w:proofErr w:type="spellStart"/>
+      <w:proofErr w:type="gramStart"/>
       <w:r>
         <w:rPr>
           <w:rFonts w:eastAsiaTheme="minorEastAsia"/>
@@ -13580,6 +13823,8 @@
         </w:rPr>
         <w:t>x</w:t>
       </w:r>
+      <w:proofErr w:type="spellEnd"/>
+      <w:proofErr w:type="gramEnd"/>
       <w:r>
         <w:rPr>
           <w:rFonts w:eastAsiaTheme="minorEastAsia"/>
@@ -13685,7 +13930,7 @@
         <m:nary>
           <m:naryPr>
             <m:chr m:val="∑"/>
-            <m:supHide m:val="on"/>
+            <m:supHide m:val="1"/>
             <m:ctrlPr>
               <w:rPr>
                 <w:rFonts w:ascii="Cambria Math" w:hAnsi="Cambria Math"/>
@@ -13946,7 +14191,7 @@
         <m:nary>
           <m:naryPr>
             <m:chr m:val="∑"/>
-            <m:supHide m:val="on"/>
+            <m:supHide m:val="1"/>
             <m:ctrlPr>
               <w:rPr>
                 <w:rFonts w:ascii="Cambria Math" w:hAnsi="Cambria Math"/>
@@ -14214,13 +14459,23 @@
       </w:r>
     </w:p>
     <w:p>
-      <w:r>
-        <w:rPr>
-          <w:rFonts w:eastAsiaTheme="minorEastAsia"/>
-          <w:lang w:bidi="hi-IN"/>
-        </w:rPr>
-        <w:t xml:space="preserve">where </w:t>
-      </w:r>
+      <w:proofErr w:type="gramStart"/>
+      <w:r>
+        <w:rPr>
+          <w:rFonts w:eastAsiaTheme="minorEastAsia"/>
+          <w:lang w:bidi="hi-IN"/>
+        </w:rPr>
+        <w:t>where</w:t>
+      </w:r>
+      <w:proofErr w:type="gramEnd"/>
+      <w:r>
+        <w:rPr>
+          <w:rFonts w:eastAsiaTheme="minorEastAsia"/>
+          <w:lang w:bidi="hi-IN"/>
+        </w:rPr>
+        <w:t xml:space="preserve"> </w:t>
+      </w:r>
+      <w:proofErr w:type="spellStart"/>
       <w:r>
         <w:rPr>
           <w:i/>
@@ -14236,6 +14491,7 @@
         </w:rPr>
         <w:t>x</w:t>
       </w:r>
+      <w:proofErr w:type="spellEnd"/>
       <w:r>
         <w:rPr>
           <w:rFonts w:eastAsiaTheme="minorEastAsia"/>
@@ -14743,14 +14999,25 @@
         </w:rPr>
         <w:t xml:space="preserve"> by the </w:t>
       </w:r>
-      <w:r>
-        <w:rPr>
-          <w:rFonts w:eastAsiaTheme="minorEastAsia"/>
-          <w:i/>
-          <w:iCs/>
-          <w:lang w:bidi="hi-IN"/>
-        </w:rPr>
-        <w:t>Perron-Frobenius Theorem</w:t>
+      <w:proofErr w:type="spellStart"/>
+      <w:r>
+        <w:rPr>
+          <w:rFonts w:eastAsiaTheme="minorEastAsia"/>
+          <w:i/>
+          <w:iCs/>
+          <w:lang w:bidi="hi-IN"/>
+        </w:rPr>
+        <w:t>Perron-Frobenius</w:t>
+      </w:r>
+      <w:proofErr w:type="spellEnd"/>
+      <w:r>
+        <w:rPr>
+          <w:rFonts w:eastAsiaTheme="minorEastAsia"/>
+          <w:i/>
+          <w:iCs/>
+          <w:lang w:bidi="hi-IN"/>
+        </w:rPr>
+        <w:t xml:space="preserve"> Theorem</w:t>
       </w:r>
       <w:r>
         <w:rPr>
@@ -14852,7 +15119,23 @@
           <w:rFonts w:eastAsiaTheme="minorEastAsia"/>
           <w:lang w:bidi="hi-IN"/>
         </w:rPr>
-        <w:t xml:space="preserve"> is the largest eigenvalue of </w:t>
+        <w:t xml:space="preserve"> is the large</w:t>
+      </w:r>
+      <w:proofErr w:type="spellStart"/>
+      <w:r>
+        <w:rPr>
+          <w:rFonts w:eastAsiaTheme="minorEastAsia"/>
+          <w:lang w:bidi="hi-IN"/>
+        </w:rPr>
+        <w:t>st</w:t>
+      </w:r>
+      <w:proofErr w:type="spellEnd"/>
+      <w:r>
+        <w:rPr>
+          <w:rFonts w:eastAsiaTheme="minorEastAsia"/>
+          <w:lang w:bidi="hi-IN"/>
+        </w:rPr>
+        <w:t xml:space="preserve"> eigenvalue of </w:t>
       </w:r>
       <w:r>
         <w:rPr>
@@ -15059,7 +15342,7 @@
         <m:nary>
           <m:naryPr>
             <m:chr m:val="∑"/>
-            <m:supHide m:val="on"/>
+            <m:supHide m:val="1"/>
             <m:ctrlPr>
               <w:rPr>
                 <w:rFonts w:ascii="Cambria Math" w:hAnsi="Cambria Math"/>
@@ -15334,8 +15617,17 @@
           <w:rFonts w:eastAsiaTheme="minorEastAsia"/>
           <w:lang w:bidi="hi-IN"/>
         </w:rPr>
-        <w:t xml:space="preserve"> is a triangle matrix and its largest eigenvalue is the largest main diagonal element: </w:t>
-      </w:r>
+        <w:t xml:space="preserve"> is a triangle matrix and its largest eigenvalue is the largest main diagonal element</w:t>
+      </w:r>
+      <w:proofErr w:type="gramStart"/>
+      <w:r>
+        <w:rPr>
+          <w:rFonts w:eastAsiaTheme="minorEastAsia"/>
+          <w:lang w:bidi="hi-IN"/>
+        </w:rPr>
+        <w:t xml:space="preserve">: </w:t>
+      </w:r>
+      <w:proofErr w:type="gramEnd"/>
       <m:oMath>
         <m:sSup>
           <m:sSupPr>
@@ -15862,7 +16154,23 @@
           <w:rFonts w:eastAsiaTheme="minorEastAsia"/>
           <w:lang w:bidi="hi-IN"/>
         </w:rPr>
-        <w:t xml:space="preserve">, that is, the number of deleterious mutations per individual is Poisson distributed with average </w:t>
+        <w:t>, that is, the number of delet</w:t>
+      </w:r>
+      <w:proofErr w:type="spellStart"/>
+      <w:r>
+        <w:rPr>
+          <w:rFonts w:eastAsiaTheme="minorEastAsia"/>
+          <w:lang w:bidi="hi-IN"/>
+        </w:rPr>
+        <w:t>erious</w:t>
+      </w:r>
+      <w:proofErr w:type="spellEnd"/>
+      <w:r>
+        <w:rPr>
+          <w:rFonts w:eastAsiaTheme="minorEastAsia"/>
+          <w:lang w:bidi="hi-IN"/>
+        </w:rPr>
+        <w:t xml:space="preserve"> mutations per individual is Poisson distributed with average </w:t>
       </w:r>
       <w:r>
         <w:rPr>
@@ -16038,14 +16346,7 @@
             <w:rFonts w:ascii="Cambria Math" w:eastAsiaTheme="minorEastAsia" w:hAnsi="Cambria Math"/>
             <w:lang w:bidi="hi-IN"/>
           </w:rPr>
-          <m:t>si</m:t>
-        </m:r>
-        <m:r>
-          <w:rPr>
-            <w:rFonts w:ascii="Cambria Math" w:eastAsiaTheme="minorEastAsia" w:hAnsi="Cambria Math"/>
-            <w:lang w:bidi="hi-IN"/>
-          </w:rPr>
-          <m:t>gn</m:t>
+          <m:t>sign</m:t>
         </m:r>
         <m:f>
           <m:fPr>
@@ -16342,6 +16643,7 @@
         </w:rPr>
         <w:t xml:space="preserve">– see the </w:t>
       </w:r>
+      <w:proofErr w:type="spellStart"/>
       <w:r>
         <w:rPr>
           <w:rFonts w:eastAsiaTheme="minorEastAsia"/>
@@ -16352,6 +16654,7 @@
         </w:rPr>
         <w:t>mean_fitness</w:t>
       </w:r>
+      <w:proofErr w:type="spellEnd"/>
       <w:r>
         <w:rPr>
           <w:rFonts w:eastAsiaTheme="minorEastAsia"/>
@@ -16384,11 +16687,11 @@
         </w:numPr>
         <w:ind w:left="357" w:hanging="357"/>
       </w:pPr>
-      <w:bookmarkStart w:id="52" w:name="_Ref360530640"/>
+      <w:bookmarkStart w:id="24" w:name="_Ref360530640"/>
       <w:r>
         <w:t>Appendix 2</w:t>
       </w:r>
-      <w:bookmarkEnd w:id="52"/>
+      <w:bookmarkEnd w:id="24"/>
     </w:p>
     <w:p>
       <w:r>
@@ -18132,6 +18435,7 @@
       <w:r>
         <w:t xml:space="preserve">The last approximation assumes that </w:t>
       </w:r>
+      <w:proofErr w:type="gramStart"/>
       <w:r>
         <w:rPr>
           <w:i/>
@@ -18142,6 +18446,7 @@
       <w:r>
         <w:t>&lt;</w:t>
       </w:r>
+      <w:proofErr w:type="gramEnd"/>
       <w:r>
         <w:rPr>
           <w:i/>
@@ -18176,6 +18481,7 @@
         </w:rPr>
         <w:t>&lt;</w:t>
       </w:r>
+      <w:proofErr w:type="spellStart"/>
       <w:r>
         <w:rPr>
           <w:rFonts w:ascii="Times New Roman" w:hAnsi="Times New Roman"/>
@@ -18189,7 +18495,15 @@
           <w:i/>
           <w:iCs/>
         </w:rPr>
-        <w:t>U.</w:t>
+        <w:t>U</w:t>
+      </w:r>
+      <w:proofErr w:type="spellEnd"/>
+      <w:r>
+        <w:rPr>
+          <w:i/>
+          <w:iCs/>
+        </w:rPr>
+        <w:t>.</w:t>
       </w:r>
       <w:r>
         <w:t xml:space="preserve"> Now,</w:t>
@@ -18518,7 +18832,7 @@
         <w:tblStyle w:val="TableGrid"/>
         <w:tblW w:w="5000" w:type="pct"/>
         <w:tblInd w:w="340" w:type="dxa"/>
-        <w:tblLook w:val="04A0"/>
+        <w:tblLook w:val="04A0" w:firstRow="1" w:lastRow="0" w:firstColumn="1" w:lastColumn="0" w:noHBand="0" w:noVBand="1"/>
       </w:tblPr>
       <w:tblGrid>
         <w:gridCol w:w="7675"/>
@@ -18715,6 +19029,7 @@
       <w:r>
         <w:t xml:space="preserve">, </w:t>
       </w:r>
+      <w:proofErr w:type="spellStart"/>
       <w:r>
         <w:rPr>
           <w:i/>
@@ -18730,6 +19045,7 @@
         </w:rPr>
         <w:t>SIM</w:t>
       </w:r>
+      <w:proofErr w:type="spellEnd"/>
       <w:r>
         <w:t xml:space="preserve"> </w:t>
       </w:r>
@@ -18762,11 +19078,11 @@
         </w:numPr>
         <w:ind w:left="357" w:hanging="357"/>
       </w:pPr>
-      <w:bookmarkStart w:id="53" w:name="_Ref360530760"/>
+      <w:bookmarkStart w:id="25" w:name="_Ref360530760"/>
       <w:r>
         <w:t>Appendix 3</w:t>
       </w:r>
-      <w:bookmarkEnd w:id="53"/>
+      <w:bookmarkEnd w:id="25"/>
     </w:p>
     <w:p>
       <w:pPr>
@@ -18775,7 +19091,15 @@
         </w:rPr>
       </w:pPr>
       <w:r>
-        <w:t xml:space="preserve">Following Eshel </w:t>
+        <w:t xml:space="preserve">Following </w:t>
+      </w:r>
+      <w:proofErr w:type="spellStart"/>
+      <w:r>
+        <w:t>Eshel</w:t>
+      </w:r>
+      <w:proofErr w:type="spellEnd"/>
+      <w:r>
+        <w:t xml:space="preserve"> </w:t>
       </w:r>
       <w:r>
         <w:fldChar w:fldCharType="begin" w:fldLock="1"/>
@@ -18882,8 +19206,13 @@
       </w:r>
     </w:p>
     <w:p>
-      <w:r>
-        <w:t xml:space="preserve">where </w:t>
+      <w:proofErr w:type="gramStart"/>
+      <w:r>
+        <w:t>where</w:t>
+      </w:r>
+      <w:proofErr w:type="gramEnd"/>
+      <w:r>
+        <w:t xml:space="preserve"> </w:t>
       </w:r>
       <w:r>
         <w:rPr>
@@ -19283,6 +19612,7 @@
       <w:r>
         <w:t xml:space="preserve">Assuming </w:t>
       </w:r>
+      <w:proofErr w:type="spellStart"/>
       <w:r>
         <w:rPr>
           <w:i/>
@@ -19290,13 +19620,14 @@
         </w:rPr>
         <w:t>sH</w:t>
       </w:r>
+      <w:proofErr w:type="spellEnd"/>
       <w:r>
         <w:t xml:space="preserve"> </w:t>
       </w:r>
       <w:r>
         <w:t>is</w:t>
       </w:r>
-      <w:bookmarkStart w:id="54" w:name="_Ref360534049"/>
+      <w:bookmarkStart w:id="26" w:name="_Ref360534049"/>
       <w:r>
         <w:t xml:space="preserve"> small we can simplify this to:</w:t>
       </w:r>
@@ -19329,7 +19660,7 @@
       <w:r>
         <w:t>Appendix 4</w:t>
       </w:r>
-      <w:bookmarkEnd w:id="54"/>
+      <w:bookmarkEnd w:id="26"/>
     </w:p>
     <w:p>
       <w:pPr>
@@ -19341,7 +19672,14 @@
         <w:rPr>
           <w:lang w:bidi="hi-IN"/>
         </w:rPr>
-        <w:t>With SIM</w:t>
+        <w:t xml:space="preserve">With </w:t>
+      </w:r>
+      <w:proofErr w:type="spellStart"/>
+      <w:r>
+        <w:rPr>
+          <w:lang w:bidi="hi-IN"/>
+        </w:rPr>
+        <w:t>SIM</w:t>
       </w:r>
       <w:r>
         <w:rPr>
@@ -19350,12 +19688,14 @@
         </w:rPr>
         <w:t>e</w:t>
       </w:r>
+      <w:proofErr w:type="spellEnd"/>
       <w:r>
         <w:rPr>
           <w:lang w:bidi="hi-IN"/>
         </w:rPr>
         <w:t xml:space="preserve"> the mutation rate of </w:t>
       </w:r>
+      <w:proofErr w:type="spellStart"/>
       <w:r>
         <w:rPr>
           <w:i/>
@@ -19364,12 +19704,14 @@
         </w:rPr>
         <w:t>ab</w:t>
       </w:r>
+      <w:proofErr w:type="spellEnd"/>
       <w:r>
         <w:rPr>
           <w:lang w:bidi="hi-IN"/>
         </w:rPr>
         <w:t xml:space="preserve"> is </w:t>
       </w:r>
+      <w:proofErr w:type="spellStart"/>
       <w:r>
         <w:rPr>
           <w:i/>
@@ -19377,6 +19719,7 @@
         </w:rPr>
         <w:t>τU</w:t>
       </w:r>
+      <w:proofErr w:type="spellEnd"/>
       <w:r>
         <w:rPr>
           <w:i/>
@@ -19542,7 +19885,14 @@
         <w:rPr>
           <w:lang w:bidi="hi-IN"/>
         </w:rPr>
-        <w:t>, we derive the relative fitness of SIM</w:t>
+        <w:t xml:space="preserve">, we derive the relative fitness of </w:t>
+      </w:r>
+      <w:proofErr w:type="spellStart"/>
+      <w:r>
+        <w:rPr>
+          <w:lang w:bidi="hi-IN"/>
+        </w:rPr>
+        <w:t>SIM</w:t>
       </w:r>
       <w:r>
         <w:rPr>
@@ -19551,6 +19901,7 @@
         </w:rPr>
         <w:t>e</w:t>
       </w:r>
+      <w:proofErr w:type="spellEnd"/>
       <w:r>
         <w:rPr>
           <w:lang w:bidi="hi-IN"/>
@@ -20242,6 +20593,7 @@
           <w:rFonts w:eastAsiaTheme="minorEastAsia"/>
           <w:lang w:bidi="hi-IN"/>
         </w:rPr>
+        <w:lastRenderedPageBreak/>
         <w:t>This can be simplified by a 1</w:t>
       </w:r>
       <w:r>
@@ -20266,6 +20618,7 @@
         </w:rPr>
         <w:t xml:space="preserve"> </w:t>
       </w:r>
+      <w:proofErr w:type="gramStart"/>
       <w:r>
         <w:rPr>
           <w:rFonts w:eastAsiaTheme="minorEastAsia"/>
@@ -20273,6 +20626,7 @@
         </w:rPr>
         <w:t xml:space="preserve">for </w:t>
       </w:r>
+      <w:proofErr w:type="gramEnd"/>
       <m:oMath>
         <m:sSup>
           <m:sSupPr>
@@ -20547,6 +20901,7 @@
           <w:lang w:bidi="hi-IN"/>
         </w:rPr>
       </w:pPr>
+      <w:proofErr w:type="gramStart"/>
       <w:r>
         <w:rPr>
           <w:rFonts w:eastAsiaTheme="minorEastAsia"/>
@@ -20561,6 +20916,7 @@
         </w:rPr>
         <w:t xml:space="preserve"> </w:t>
       </w:r>
+      <w:proofErr w:type="gramEnd"/>
       <m:oMath>
         <m:f>
           <m:fPr>
@@ -20743,7 +21099,15 @@
           <w:rFonts w:eastAsiaTheme="minorEastAsia"/>
           <w:lang w:bidi="hi-IN"/>
         </w:rPr>
-        <w:t>Because the appearance with SIM</w:t>
+        <w:t xml:space="preserve">Because the appearance with </w:t>
+      </w:r>
+      <w:proofErr w:type="spellStart"/>
+      <w:r>
+        <w:rPr>
+          <w:rFonts w:eastAsiaTheme="minorEastAsia"/>
+          <w:lang w:bidi="hi-IN"/>
+        </w:rPr>
+        <w:t>SIM</w:t>
       </w:r>
       <w:r>
         <w:rPr>
@@ -20753,6 +21117,7 @@
         </w:rPr>
         <w:t>e</w:t>
       </w:r>
+      <w:proofErr w:type="spellEnd"/>
       <w:r>
         <w:rPr>
           <w:rFonts w:eastAsiaTheme="minorEastAsia"/>
@@ -20772,7 +21137,15 @@
           <w:rFonts w:eastAsiaTheme="minorEastAsia"/>
           <w:lang w:bidi="hi-IN"/>
         </w:rPr>
-        <w:t xml:space="preserve"> with SIM</w:t>
+        <w:t xml:space="preserve"> with </w:t>
+      </w:r>
+      <w:proofErr w:type="spellStart"/>
+      <w:r>
+        <w:rPr>
+          <w:rFonts w:eastAsiaTheme="minorEastAsia"/>
+          <w:lang w:bidi="hi-IN"/>
+        </w:rPr>
+        <w:t>SIM</w:t>
       </w:r>
       <w:r>
         <w:rPr>
@@ -20782,6 +21155,7 @@
         </w:rPr>
         <w:t>e</w:t>
       </w:r>
+      <w:proofErr w:type="spellEnd"/>
       <w:r>
         <w:rPr>
           <w:rFonts w:eastAsiaTheme="minorEastAsia"/>
@@ -21180,10 +21554,10 @@
                     </pic:cNvPicPr>
                   </pic:nvPicPr>
                   <pic:blipFill>
-                    <a:blip r:embed="rId14" cstate="print">
+                    <a:blip r:embed="rId15" cstate="print">
                       <a:extLst>
                         <a:ext uri="{28A0092B-C50C-407E-A947-70E740481C1C}">
-                          <a14:useLocalDpi xmlns="" xmlns:wpc="http://schemas.microsoft.com/office/word/2010/wordprocessingCanvas" xmlns:mc="http://schemas.openxmlformats.org/markup-compatibility/2006" xmlns:o="urn:schemas-microsoft-com:office:office" xmlns:v="urn:schemas-microsoft-com:vml" xmlns:wp14="http://schemas.microsoft.com/office/word/2010/wordprocessingDrawing" xmlns:w10="urn:schemas-microsoft-com:office:word" xmlns:w="http://schemas.openxmlformats.org/wordprocessingml/2006/main" xmlns:w14="http://schemas.microsoft.com/office/word/2010/wordml" xmlns:wpg="http://schemas.microsoft.com/office/word/2010/wordprocessingGroup" xmlns:wpi="http://schemas.microsoft.com/office/word/2010/wordprocessingInk" xmlns:wps="http://schemas.microsoft.com/office/word/2010/wordprocessingShape" xmlns:a14="http://schemas.microsoft.com/office/drawing/2010/main" val="0"/>
+                          <a14:useLocalDpi xmlns:a14="http://schemas.microsoft.com/office/drawing/2010/main" val="0"/>
                         </a:ext>
                       </a:extLst>
                     </a:blip>
@@ -21220,7 +21594,7 @@
           <w:bCs/>
         </w:rPr>
       </w:pPr>
-      <w:bookmarkStart w:id="55" w:name="_Ref360183807"/>
+      <w:bookmarkStart w:id="27" w:name="_Ref360183807"/>
       <w:r>
         <w:rPr>
           <w:b/>
@@ -21272,7 +21646,7 @@
         </w:rPr>
         <w:fldChar w:fldCharType="end"/>
       </w:r>
-      <w:bookmarkEnd w:id="55"/>
+      <w:bookmarkEnd w:id="27"/>
       <w:r>
         <w:rPr>
           <w:b/>
@@ -21437,34 +21811,42 @@
       <w:r>
         <w:t xml:space="preserve"> which explains the difference between the analytical approximations and the simulation results in </w:t>
       </w:r>
-      <w:fldSimple w:instr=" REF _Ref360183592 \h  \* MERGEFORMAT ">
-        <w:r>
-          <w:t xml:space="preserve">Figure </w:t>
-        </w:r>
-        <w:r>
-          <w:rPr>
-            <w:noProof/>
-          </w:rPr>
-          <w:t>3</w:t>
-        </w:r>
-      </w:fldSimple>
+      <w:r>
+        <w:fldChar w:fldCharType="begin"/>
+      </w:r>
+      <w:r>
+        <w:instrText xml:space="preserve"> REF _Ref360183592 \h  \* MERGEFORMAT </w:instrText>
+      </w:r>
+      <w:r>
+        <w:fldChar w:fldCharType="separate"/>
+      </w:r>
+      <w:r>
+        <w:t>Figure 3</w:t>
+      </w:r>
+      <w:r>
+        <w:fldChar w:fldCharType="end"/>
+      </w:r>
       <w:r>
         <w:t xml:space="preserve">. </w:t>
       </w:r>
       <w:r>
         <w:t xml:space="preserve">The parameters are the same as in </w:t>
       </w:r>
-      <w:fldSimple w:instr=" REF _Ref360183592 \h  \* MERGEFORMAT ">
-        <w:r>
-          <w:t xml:space="preserve">Figure </w:t>
-        </w:r>
-        <w:r>
-          <w:rPr>
-            <w:noProof/>
-          </w:rPr>
-          <w:t>3</w:t>
-        </w:r>
-      </w:fldSimple>
+      <w:r>
+        <w:fldChar w:fldCharType="begin"/>
+      </w:r>
+      <w:r>
+        <w:instrText xml:space="preserve"> REF _Ref360183592 \h  \* MERGEFORMAT </w:instrText>
+      </w:r>
+      <w:r>
+        <w:fldChar w:fldCharType="separate"/>
+      </w:r>
+      <w:r>
+        <w:t>Figure 3</w:t>
+      </w:r>
+      <w:r>
+        <w:fldChar w:fldCharType="end"/>
+      </w:r>
       <w:r>
         <w:t>.</w:t>
       </w:r>
@@ -21477,6 +21859,7 @@
         <w:rPr>
           <w:noProof/>
         </w:rPr>
+        <w:lastRenderedPageBreak/>
         <w:t xml:space="preserve"> </w:t>
       </w:r>
       <w:r>
@@ -21501,10 +21884,10 @@
                     </pic:cNvPicPr>
                   </pic:nvPicPr>
                   <pic:blipFill>
-                    <a:blip r:embed="rId15" cstate="print">
+                    <a:blip r:embed="rId16" cstate="print">
                       <a:extLst>
                         <a:ext uri="{28A0092B-C50C-407E-A947-70E740481C1C}">
-                          <a14:useLocalDpi xmlns="" xmlns:wpc="http://schemas.microsoft.com/office/word/2010/wordprocessingCanvas" xmlns:mc="http://schemas.openxmlformats.org/markup-compatibility/2006" xmlns:o="urn:schemas-microsoft-com:office:office" xmlns:v="urn:schemas-microsoft-com:vml" xmlns:wp14="http://schemas.microsoft.com/office/word/2010/wordprocessingDrawing" xmlns:w10="urn:schemas-microsoft-com:office:word" xmlns:w="http://schemas.openxmlformats.org/wordprocessingml/2006/main" xmlns:w14="http://schemas.microsoft.com/office/word/2010/wordml" xmlns:wpg="http://schemas.microsoft.com/office/word/2010/wordprocessingGroup" xmlns:wpi="http://schemas.microsoft.com/office/word/2010/wordprocessingInk" xmlns:wps="http://schemas.microsoft.com/office/word/2010/wordprocessingShape" xmlns:a14="http://schemas.microsoft.com/office/drawing/2010/main" val="0"/>
+                          <a14:useLocalDpi xmlns:a14="http://schemas.microsoft.com/office/drawing/2010/main" val="0"/>
                         </a:ext>
                       </a:extLst>
                     </a:blip>
@@ -21537,7 +21920,7 @@
       <w:pPr>
         <w:pStyle w:val="FigureLegend"/>
       </w:pPr>
-      <w:bookmarkStart w:id="56" w:name="_Ref360562760"/>
+      <w:bookmarkStart w:id="28" w:name="_Ref360562760"/>
       <w:r>
         <w:rPr>
           <w:b/>
@@ -21589,7 +21972,7 @@
         </w:rPr>
         <w:fldChar w:fldCharType="end"/>
       </w:r>
-      <w:bookmarkEnd w:id="56"/>
+      <w:bookmarkEnd w:id="28"/>
       <w:r>
         <w:rPr>
           <w:b/>
@@ -21703,7 +22086,11 @@
         <w:t xml:space="preserve"> in</w:t>
       </w:r>
       <w:r>
-        <w:t xml:space="preserve"> blue) and stress-induced mutagenesis with environmental stress (SIM</w:t>
+        <w:t xml:space="preserve"> blue) and stress-induced mutagenesis with environmental stress (</w:t>
+      </w:r>
+      <w:proofErr w:type="spellStart"/>
+      <w:r>
+        <w:t>SIM</w:t>
       </w:r>
       <w:r>
         <w:rPr>
@@ -21711,6 +22098,7 @@
         </w:rPr>
         <w:t>e</w:t>
       </w:r>
+      <w:proofErr w:type="spellEnd"/>
       <w:r>
         <w:t>;</w:t>
       </w:r>
@@ -21827,18 +22215,28 @@
         </w:rPr>
         <w:fldChar w:fldCharType="end"/>
       </w:r>
-      <w:fldSimple w:instr=" REF _Ref361735010 \h  \* MERGEFORMAT ">
-        <w:r>
-          <w:rPr>
-            <w:highlight w:val="yellow"/>
-            <w:lang w:bidi="hi-IN"/>
-          </w:rPr>
-          <w:t>Model</w:t>
-        </w:r>
-      </w:fldSimple>
+      <w:r>
+        <w:fldChar w:fldCharType="begin"/>
+      </w:r>
+      <w:r>
+        <w:instrText xml:space="preserve"> REF _Ref361735010 \h  \* MERGEFORMAT </w:instrText>
+      </w:r>
+      <w:r>
+        <w:fldChar w:fldCharType="separate"/>
+      </w:r>
       <w:r>
         <w:rPr>
           <w:highlight w:val="yellow"/>
+          <w:lang w:bidi="hi-IN"/>
+        </w:rPr>
+        <w:t>Model</w:t>
+      </w:r>
+      <w:r>
+        <w:fldChar w:fldCharType="end"/>
+      </w:r>
+      <w:r>
+        <w:rPr>
+          <w:highlight w:val="yellow"/>
         </w:rPr>
         <w:t xml:space="preserve"> section). The three right panels are results of simulations in which </w:t>
       </w:r>
@@ -21986,6 +22384,7 @@
         </w:rPr>
         <w:t>n its fixation probability is lower</w:t>
       </w:r>
+      <w:proofErr w:type="gramStart"/>
       <w:r>
         <w:rPr>
           <w:highlight w:val="yellow"/>
@@ -21998,6 +22397,7 @@
         </w:rPr>
         <w:t xml:space="preserve"> </w:t>
       </w:r>
+      <w:proofErr w:type="gramEnd"/>
       <m:oMath>
         <m:sSub>
           <m:sSubPr>
@@ -22160,12 +22560,14 @@
         </w:rPr>
         <w:t xml:space="preserve">the figure shows that </w:t>
       </w:r>
+      <w:proofErr w:type="spellStart"/>
       <w:r>
         <w:rPr>
           <w:highlight w:val="yellow"/>
         </w:rPr>
         <w:t>SIMe</w:t>
       </w:r>
+      <w:proofErr w:type="spellEnd"/>
       <w:r>
         <w:rPr>
           <w:highlight w:val="yellow"/>
@@ -22186,8 +22588,6 @@
         </w:rPr>
         <w:t>higher fixation probability than CM and SIM</w:t>
       </w:r>
-      <w:bookmarkStart w:id="57" w:name="_GoBack"/>
-      <w:bookmarkEnd w:id="57"/>
       <w:r>
         <w:t xml:space="preserve">. </w:t>
       </w:r>
@@ -22197,17 +22597,21 @@
       <w:r>
         <w:t xml:space="preserve"> parameters are the same as in </w:t>
       </w:r>
-      <w:fldSimple w:instr=" REF _Ref360183592 \h  \* MERGEFORMAT ">
-        <w:r>
-          <w:t xml:space="preserve">Figure </w:t>
-        </w:r>
-        <w:r>
-          <w:rPr>
-            <w:noProof/>
-          </w:rPr>
-          <w:t>3</w:t>
-        </w:r>
-      </w:fldSimple>
+      <w:r>
+        <w:fldChar w:fldCharType="begin"/>
+      </w:r>
+      <w:r>
+        <w:instrText xml:space="preserve"> REF _Ref360183592 \h  \* MERGEFORMAT </w:instrText>
+      </w:r>
+      <w:r>
+        <w:fldChar w:fldCharType="separate"/>
+      </w:r>
+      <w:r>
+        <w:t>Figure 3</w:t>
+      </w:r>
+      <w:r>
+        <w:fldChar w:fldCharType="end"/>
+      </w:r>
       <w:r>
         <w:t>.</w:t>
       </w:r>
@@ -22218,7 +22622,7 @@
       </w:pPr>
     </w:p>
     <w:sectPr>
-      <w:footerReference w:type="default" r:id="rId16"/>
+      <w:footerReference w:type="default" r:id="rId17"/>
       <w:pgSz w:w="11906" w:h="16838"/>
       <w:pgMar w:top="1440" w:right="1797" w:bottom="1440" w:left="1797" w:header="709" w:footer="709" w:gutter="0"/>
       <w:lnNumType w:countBy="1" w:restart="continuous"/>
@@ -22231,24 +22635,31 @@
 </file>
 
 <file path=word/comments.xml><?xml version="1.0" encoding="utf-8"?>
-<w:comments xmlns:ve="http://schemas.openxmlformats.org/markup-compatibility/2006" xmlns:o="urn:schemas-microsoft-com:office:office" xmlns:r="http://schemas.openxmlformats.org/officeDocument/2006/relationships" xmlns:m="http://schemas.openxmlformats.org/officeDocument/2006/math" xmlns:v="urn:schemas-microsoft-com:vml" xmlns:wp="http://schemas.openxmlformats.org/drawingml/2006/wordprocessingDrawing" xmlns:w10="urn:schemas-microsoft-com:office:word" xmlns:w="http://schemas.openxmlformats.org/wordprocessingml/2006/main" xmlns:wne="http://schemas.microsoft.com/office/word/2006/wordml">
-  <w:comment w:id="7" w:author="lhadany" w:date="2013-08-04T15:45:00Z" w:initials="lh">
+<w:comments xmlns:wpc="http://schemas.microsoft.com/office/word/2010/wordprocessingCanvas" xmlns:mc="http://schemas.openxmlformats.org/markup-compatibility/2006" xmlns:o="urn:schemas-microsoft-com:office:office" xmlns:r="http://schemas.openxmlformats.org/officeDocument/2006/relationships" xmlns:m="http://schemas.openxmlformats.org/officeDocument/2006/math" xmlns:v="urn:schemas-microsoft-com:vml" xmlns:wp14="http://schemas.microsoft.com/office/word/2010/wordprocessingDrawing" xmlns:wp="http://schemas.openxmlformats.org/drawingml/2006/wordprocessingDrawing" xmlns:w10="urn:schemas-microsoft-com:office:word" xmlns:w="http://schemas.openxmlformats.org/wordprocessingml/2006/main" xmlns:w14="http://schemas.microsoft.com/office/word/2010/wordml" xmlns:wpg="http://schemas.microsoft.com/office/word/2010/wordprocessingGroup" xmlns:wpi="http://schemas.microsoft.com/office/word/2010/wordprocessingInk" xmlns:wne="http://schemas.microsoft.com/office/word/2006/wordml" xmlns:wps="http://schemas.microsoft.com/office/word/2010/wordprocessingShape" mc:Ignorable="w14 wp14">
+  <w:comment w:id="0" w:author="lhadany" w:date="2013-08-04T15:45:00Z" w:initials="lh">
     <w:p>
       <w:pPr>
         <w:pStyle w:val="CommentText"/>
       </w:pPr>
+      <w:bookmarkStart w:id="1" w:name="_GoBack"/>
+      <w:bookmarkEnd w:id="1"/>
       <w:r>
         <w:rPr>
           <w:rStyle w:val="CommentReference"/>
         </w:rPr>
         <w:annotationRef/>
       </w:r>
-      <w:r>
-        <w:t>not clear what is left to do</w:t>
+      <w:proofErr w:type="gramStart"/>
+      <w:r>
+        <w:t>not</w:t>
+      </w:r>
+      <w:proofErr w:type="gramEnd"/>
+      <w:r>
+        <w:t xml:space="preserve"> clear what is left to do</w:t>
       </w:r>
     </w:p>
   </w:comment>
-  <w:comment w:id="16" w:author="lhadany" w:date="2013-08-04T15:12:00Z" w:initials="lh">
+  <w:comment w:id="5" w:author="lhadany" w:date="2013-08-04T15:12:00Z" w:initials="lh">
     <w:p>
       <w:pPr>
         <w:pStyle w:val="CommentText"/>
@@ -22259,12 +22670,17 @@
         </w:rPr>
         <w:annotationRef/>
       </w:r>
-      <w:r>
-        <w:t>justification?</w:t>
+      <w:proofErr w:type="gramStart"/>
+      <w:r>
+        <w:t>justification</w:t>
+      </w:r>
+      <w:proofErr w:type="gramEnd"/>
+      <w:r>
+        <w:t>?</w:t>
       </w:r>
     </w:p>
   </w:comment>
-  <w:comment w:id="17" w:author="lhadany" w:date="2013-08-04T15:13:00Z" w:initials="lh">
+  <w:comment w:id="6" w:author="lhadany" w:date="2013-08-04T15:13:00Z" w:initials="lh">
     <w:p>
       <w:pPr>
         <w:pStyle w:val="CommentText"/>
@@ -22275,8 +22691,13 @@
         </w:rPr>
         <w:annotationRef/>
       </w:r>
-      <w:r>
-        <w:t>what is the fitness of AB at the beginning?</w:t>
+      <w:proofErr w:type="gramStart"/>
+      <w:r>
+        <w:t>what</w:t>
+      </w:r>
+      <w:proofErr w:type="gramEnd"/>
+      <w:r>
+        <w:t xml:space="preserve"> is the fitness of AB at the beginning?</w:t>
       </w:r>
     </w:p>
   </w:comment>
@@ -22284,7 +22705,7 @@
 </file>
 
 <file path=word/endnotes.xml><?xml version="1.0" encoding="utf-8"?>
-<w:endnotes xmlns:ve="http://schemas.openxmlformats.org/markup-compatibility/2006" xmlns:o="urn:schemas-microsoft-com:office:office" xmlns:r="http://schemas.openxmlformats.org/officeDocument/2006/relationships" xmlns:m="http://schemas.openxmlformats.org/officeDocument/2006/math" xmlns:v="urn:schemas-microsoft-com:vml" xmlns:wp="http://schemas.openxmlformats.org/drawingml/2006/wordprocessingDrawing" xmlns:w10="urn:schemas-microsoft-com:office:word" xmlns:w="http://schemas.openxmlformats.org/wordprocessingml/2006/main" xmlns:wne="http://schemas.microsoft.com/office/word/2006/wordml">
+<w:endnotes xmlns:wpc="http://schemas.microsoft.com/office/word/2010/wordprocessingCanvas" xmlns:mc="http://schemas.openxmlformats.org/markup-compatibility/2006" xmlns:o="urn:schemas-microsoft-com:office:office" xmlns:r="http://schemas.openxmlformats.org/officeDocument/2006/relationships" xmlns:m="http://schemas.openxmlformats.org/officeDocument/2006/math" xmlns:v="urn:schemas-microsoft-com:vml" xmlns:wp14="http://schemas.microsoft.com/office/word/2010/wordprocessingDrawing" xmlns:wp="http://schemas.openxmlformats.org/drawingml/2006/wordprocessingDrawing" xmlns:w10="urn:schemas-microsoft-com:office:word" xmlns:w="http://schemas.openxmlformats.org/wordprocessingml/2006/main" xmlns:w14="http://schemas.microsoft.com/office/word/2010/wordml" xmlns:wpg="http://schemas.microsoft.com/office/word/2010/wordprocessingGroup" xmlns:wpi="http://schemas.microsoft.com/office/word/2010/wordprocessingInk" xmlns:wne="http://schemas.microsoft.com/office/word/2006/wordml" xmlns:wps="http://schemas.microsoft.com/office/word/2010/wordprocessingShape" mc:Ignorable="w14 wp14">
   <w:endnote w:type="separator" w:id="-1">
     <w:p>
       <w:pPr>
@@ -22309,7 +22730,7 @@
 </file>
 
 <file path=word/footer1.xml><?xml version="1.0" encoding="utf-8"?>
-<w:ftr xmlns:ve="http://schemas.openxmlformats.org/markup-compatibility/2006" xmlns:o="urn:schemas-microsoft-com:office:office" xmlns:r="http://schemas.openxmlformats.org/officeDocument/2006/relationships" xmlns:m="http://schemas.openxmlformats.org/officeDocument/2006/math" xmlns:v="urn:schemas-microsoft-com:vml" xmlns:wp="http://schemas.openxmlformats.org/drawingml/2006/wordprocessingDrawing" xmlns:w10="urn:schemas-microsoft-com:office:word" xmlns:w="http://schemas.openxmlformats.org/wordprocessingml/2006/main" xmlns:wne="http://schemas.microsoft.com/office/word/2006/wordml">
+<w:ftr xmlns:wpc="http://schemas.microsoft.com/office/word/2010/wordprocessingCanvas" xmlns:mc="http://schemas.openxmlformats.org/markup-compatibility/2006" xmlns:o="urn:schemas-microsoft-com:office:office" xmlns:r="http://schemas.openxmlformats.org/officeDocument/2006/relationships" xmlns:m="http://schemas.openxmlformats.org/officeDocument/2006/math" xmlns:v="urn:schemas-microsoft-com:vml" xmlns:wp14="http://schemas.microsoft.com/office/word/2010/wordprocessingDrawing" xmlns:wp="http://schemas.openxmlformats.org/drawingml/2006/wordprocessingDrawing" xmlns:w10="urn:schemas-microsoft-com:office:word" xmlns:w="http://schemas.openxmlformats.org/wordprocessingml/2006/main" xmlns:w14="http://schemas.microsoft.com/office/word/2010/wordml" xmlns:wpg="http://schemas.microsoft.com/office/word/2010/wordprocessingGroup" xmlns:wpi="http://schemas.microsoft.com/office/word/2010/wordprocessingInk" xmlns:wne="http://schemas.microsoft.com/office/word/2006/wordml" xmlns:wps="http://schemas.microsoft.com/office/word/2010/wordprocessingShape" mc:Ignorable="w14 wp14">
   <w:sdt>
     <w:sdtPr>
       <w:id w:val="-1506281960"/>
@@ -22329,14 +22750,27 @@
           <w:pStyle w:val="Footer"/>
           <w:jc w:val="center"/>
         </w:pPr>
-        <w:fldSimple w:instr=" PAGE   \* MERGEFORMAT ">
-          <w:r>
-            <w:rPr>
-              <w:noProof/>
-            </w:rPr>
-            <w:t>1</w:t>
-          </w:r>
-        </w:fldSimple>
+        <w:r>
+          <w:fldChar w:fldCharType="begin"/>
+        </w:r>
+        <w:r>
+          <w:instrText xml:space="preserve"> PAGE   \* MERGEFORMAT </w:instrText>
+        </w:r>
+        <w:r>
+          <w:fldChar w:fldCharType="separate"/>
+        </w:r>
+        <w:r>
+          <w:rPr>
+            <w:noProof/>
+          </w:rPr>
+          <w:t>3</w:t>
+        </w:r>
+        <w:r>
+          <w:rPr>
+            <w:noProof/>
+          </w:rPr>
+          <w:fldChar w:fldCharType="end"/>
+        </w:r>
       </w:p>
     </w:sdtContent>
   </w:sdt>
@@ -22349,7 +22783,7 @@
 </file>
 
 <file path=word/footnotes.xml><?xml version="1.0" encoding="utf-8"?>
-<w:footnotes xmlns:ve="http://schemas.openxmlformats.org/markup-compatibility/2006" xmlns:o="urn:schemas-microsoft-com:office:office" xmlns:r="http://schemas.openxmlformats.org/officeDocument/2006/relationships" xmlns:m="http://schemas.openxmlformats.org/officeDocument/2006/math" xmlns:v="urn:schemas-microsoft-com:vml" xmlns:wp="http://schemas.openxmlformats.org/drawingml/2006/wordprocessingDrawing" xmlns:w10="urn:schemas-microsoft-com:office:word" xmlns:w="http://schemas.openxmlformats.org/wordprocessingml/2006/main" xmlns:wne="http://schemas.microsoft.com/office/word/2006/wordml">
+<w:footnotes xmlns:wpc="http://schemas.microsoft.com/office/word/2010/wordprocessingCanvas" xmlns:mc="http://schemas.openxmlformats.org/markup-compatibility/2006" xmlns:o="urn:schemas-microsoft-com:office:office" xmlns:r="http://schemas.openxmlformats.org/officeDocument/2006/relationships" xmlns:m="http://schemas.openxmlformats.org/officeDocument/2006/math" xmlns:v="urn:schemas-microsoft-com:vml" xmlns:wp14="http://schemas.microsoft.com/office/word/2010/wordprocessingDrawing" xmlns:wp="http://schemas.openxmlformats.org/drawingml/2006/wordprocessingDrawing" xmlns:w10="urn:schemas-microsoft-com:office:word" xmlns:w="http://schemas.openxmlformats.org/wordprocessingml/2006/main" xmlns:w14="http://schemas.microsoft.com/office/word/2010/wordml" xmlns:wpg="http://schemas.microsoft.com/office/word/2010/wordprocessingGroup" xmlns:wpi="http://schemas.microsoft.com/office/word/2010/wordprocessingInk" xmlns:wne="http://schemas.microsoft.com/office/word/2006/wordml" xmlns:wps="http://schemas.microsoft.com/office/word/2010/wordprocessingShape" mc:Ignorable="w14 wp14">
   <w:footnote w:type="separator" w:id="-1">
     <w:p>
       <w:pPr>
@@ -22374,7 +22808,7 @@
 </file>
 
 <file path=word/numbering.xml><?xml version="1.0" encoding="utf-8"?>
-<w:numbering xmlns:ve="http://schemas.openxmlformats.org/markup-compatibility/2006" xmlns:o="urn:schemas-microsoft-com:office:office" xmlns:r="http://schemas.openxmlformats.org/officeDocument/2006/relationships" xmlns:m="http://schemas.openxmlformats.org/officeDocument/2006/math" xmlns:v="urn:schemas-microsoft-com:vml" xmlns:wp="http://schemas.openxmlformats.org/drawingml/2006/wordprocessingDrawing" xmlns:w10="urn:schemas-microsoft-com:office:word" xmlns:w="http://schemas.openxmlformats.org/wordprocessingml/2006/main" xmlns:wne="http://schemas.microsoft.com/office/word/2006/wordml">
+<w:numbering xmlns:wpc="http://schemas.microsoft.com/office/word/2010/wordprocessingCanvas" xmlns:mc="http://schemas.openxmlformats.org/markup-compatibility/2006" xmlns:o="urn:schemas-microsoft-com:office:office" xmlns:r="http://schemas.openxmlformats.org/officeDocument/2006/relationships" xmlns:m="http://schemas.openxmlformats.org/officeDocument/2006/math" xmlns:v="urn:schemas-microsoft-com:vml" xmlns:wp14="http://schemas.microsoft.com/office/word/2010/wordprocessingDrawing" xmlns:wp="http://schemas.openxmlformats.org/drawingml/2006/wordprocessingDrawing" xmlns:w10="urn:schemas-microsoft-com:office:word" xmlns:w="http://schemas.openxmlformats.org/wordprocessingml/2006/main" xmlns:w14="http://schemas.microsoft.com/office/word/2010/wordml" xmlns:wpg="http://schemas.microsoft.com/office/word/2010/wordprocessingGroup" xmlns:wpi="http://schemas.microsoft.com/office/word/2010/wordprocessingInk" xmlns:wne="http://schemas.microsoft.com/office/word/2006/wordml" xmlns:wps="http://schemas.microsoft.com/office/word/2010/wordprocessingShape" mc:Ignorable="w14 wp14">
   <w:abstractNum w:abstractNumId="0">
     <w:nsid w:val="FFFFFF81"/>
     <w:multiLevelType w:val="singleLevel"/>
@@ -22745,7 +23179,7 @@
 </file>
 
 <file path=word/styles.xml><?xml version="1.0" encoding="utf-8"?>
-<w:styles xmlns:r="http://schemas.openxmlformats.org/officeDocument/2006/relationships" xmlns:w="http://schemas.openxmlformats.org/wordprocessingml/2006/main">
+<w:styles xmlns:mc="http://schemas.openxmlformats.org/markup-compatibility/2006" xmlns:r="http://schemas.openxmlformats.org/officeDocument/2006/relationships" xmlns:w="http://schemas.openxmlformats.org/wordprocessingml/2006/main" xmlns:w14="http://schemas.microsoft.com/office/word/2010/wordml" mc:Ignorable="w14">
   <w:docDefaults>
     <w:rPrDefault>
       <w:rPr>
@@ -23153,7 +23587,6 @@
     <w:uiPriority w:val="99"/>
     <w:semiHidden/>
     <w:unhideWhenUsed/>
-    <w:qFormat/>
     <w:tblPr>
       <w:tblInd w:w="0" w:type="dxa"/>
       <w:tblCellMar>
@@ -24424,6 +24857,7 @@
   <w:style w:type="character" w:default="1" w:styleId="DefaultParagraphFont">
     <w:name w:val="Default Paragraph Font"/>
     <w:uiPriority w:val="1"/>
+    <w:semiHidden/>
     <w:unhideWhenUsed/>
   </w:style>
   <w:style w:type="table" w:default="1" w:styleId="TableNormal">
@@ -25600,7 +26034,7 @@
 </file>
 
 <file path=customXml/itemProps1.xml><?xml version="1.0" encoding="utf-8"?>
-<ds:datastoreItem xmlns:ds="http://schemas.openxmlformats.org/officeDocument/2006/customXml" ds:itemID="{C88AD9E2-9E01-4EA1-ACD5-D137403638B3}">
+<ds:datastoreItem xmlns:ds="http://schemas.openxmlformats.org/officeDocument/2006/customXml" ds:itemID="{2B30E774-A865-4F76-876B-8C0B62B237B7}">
   <ds:schemaRefs>
     <ds:schemaRef ds:uri="http://schemas.openxmlformats.org/officeDocument/2006/bibliography"/>
   </ds:schemaRefs>

</xml_diff>

<commit_message>
intro: minor changes on previous results
</commit_message>
<xml_diff>
--- a/manuscript/ms2.docx
+++ b/manuscript/ms2.docx
@@ -627,7 +627,13 @@
         <w:t xml:space="preserve"> is incomplete</w:t>
       </w:r>
       <w:r>
-        <w:t xml:space="preserve">. The effect of SIM on </w:t>
+        <w:t xml:space="preserve">. </w:t>
+      </w:r>
+      <w:r>
+        <w:t>On the other hand, t</w:t>
+      </w:r>
+      <w:r>
+        <w:t xml:space="preserve">he effect of SIM on </w:t>
       </w:r>
       <w:r>
         <w:rPr>
@@ -691,19 +697,25 @@
         <w:t xml:space="preserve"> </w:t>
       </w:r>
       <w:r>
-        <w:t xml:space="preserve">that in asexual populations </w:t>
-      </w:r>
-      <w:r>
-        <w:t>under</w:t>
-      </w:r>
-      <w:r>
-        <w:t xml:space="preserve"> constant </w:t>
-      </w:r>
-      <w:r>
-        <w:t xml:space="preserve">conditions and without beneficial mutations, </w:t>
-      </w:r>
-      <w:r>
-        <w:t xml:space="preserve">SIM doesn't affect the population mean fitness. </w:t>
+        <w:t xml:space="preserve">that </w:t>
+      </w:r>
+      <w:r>
+        <w:t>without beneficial mutat</w:t>
+      </w:r>
+      <w:r>
+        <w:t>ions</w:t>
+      </w:r>
+      <w:r>
+        <w:t xml:space="preserve"> </w:t>
+      </w:r>
+      <w:r>
+        <w:t>SIM doesn't affect the mean fitness</w:t>
+      </w:r>
+      <w:r>
+        <w:t xml:space="preserve"> of asexual population in constant environments</w:t>
+      </w:r>
+      <w:r>
+        <w:t xml:space="preserve">. </w:t>
       </w:r>
       <w:r>
         <w:t>More r</w:t>
@@ -721,7 +733,10 @@
         <w:t>,</w:t>
       </w:r>
       <w:r>
-        <w:t xml:space="preserve"> increasing the mutation rate of maladapted individuals increases the population mean fitness </w:t>
+        <w:t xml:space="preserve"> increasing the mutation rate of maladapted individuals increases the mean fitness </w:t>
+      </w:r>
+      <w:r>
+        <w:t xml:space="preserve">of such populations </w:t>
       </w:r>
       <w:r>
         <w:fldChar w:fldCharType="begin" w:fldLock="1"/>
@@ -777,13 +792,10 @@
         <w:t xml:space="preserve">s </w:t>
       </w:r>
       <w:r>
-        <w:t xml:space="preserve">of </w:t>
-      </w:r>
-      <w:r>
-        <w:t>asexual population</w:t>
-      </w:r>
-      <w:r>
-        <w:t>s</w:t>
+        <w:t>of</w:t>
+      </w:r>
+      <w:r>
+        <w:t xml:space="preserve"> adaptive evolution</w:t>
       </w:r>
       <w:r>
         <w:t xml:space="preserve">. We </w:t>
@@ -798,7 +810,18 @@
         <w:t>expressions</w:t>
       </w:r>
       <w:r>
-        <w:t xml:space="preserve">, as well as stochastic simulations. These models enable us to compare </w:t>
+        <w:t>, as well as stochastic simulations</w:t>
+      </w:r>
+      <w:r>
+        <w:t>, which</w:t>
+      </w:r>
+      <w:bookmarkStart w:id="1" w:name="_GoBack"/>
+      <w:bookmarkEnd w:id="1"/>
+      <w:r>
+        <w:t xml:space="preserve"> </w:t>
+      </w:r>
+      <w:r>
+        <w:t xml:space="preserve">enable us to compare </w:t>
       </w:r>
       <w:r>
         <w:t xml:space="preserve">SIM </w:t>
@@ -887,7 +910,7 @@
           <w:lang w:bidi="hi-IN"/>
         </w:rPr>
       </w:pPr>
-      <w:bookmarkStart w:id="1" w:name="_Ref361735010"/>
+      <w:bookmarkStart w:id="2" w:name="_Ref361735010"/>
       <w:r>
         <w:rPr>
           <w:lang w:bidi="hi-IN"/>
@@ -895,7 +918,7 @@
         <w:lastRenderedPageBreak/>
         <w:t>Model</w:t>
       </w:r>
-      <w:bookmarkEnd w:id="1"/>
+      <w:bookmarkEnd w:id="2"/>
     </w:p>
     <w:p>
       <w:pPr>
@@ -1538,7 +1561,7 @@
           <w:lang w:bidi="hi-IN"/>
         </w:rPr>
       </w:pPr>
-      <w:bookmarkStart w:id="2" w:name="_Ref354316371"/>
+      <w:bookmarkStart w:id="3" w:name="_Ref354316371"/>
       <w:r>
         <w:rPr>
           <w:b/>
@@ -1582,7 +1605,7 @@
         </w:rPr>
         <w:fldChar w:fldCharType="end"/>
       </w:r>
-      <w:bookmarkEnd w:id="2"/>
+      <w:bookmarkEnd w:id="3"/>
       <w:r>
         <w:rPr>
           <w:b/>
@@ -2016,7 +2039,7 @@
             <w:vAlign w:val="center"/>
           </w:tcPr>
           <w:p>
-            <w:bookmarkStart w:id="3" w:name="_Ref360717172"/>
+            <w:bookmarkStart w:id="4" w:name="_Ref360717172"/>
             <w:r>
               <w:t>(</w:t>
             </w:r>
@@ -2044,7 +2067,7 @@
             <w:r>
               <w:t>)</w:t>
             </w:r>
-            <w:bookmarkEnd w:id="3"/>
+            <w:bookmarkEnd w:id="4"/>
           </w:p>
         </w:tc>
       </w:tr>
@@ -2136,7 +2159,7 @@
       <w:pPr>
         <w:pStyle w:val="FigureLegend"/>
       </w:pPr>
-      <w:bookmarkStart w:id="4" w:name="_Ref358791100"/>
+      <w:bookmarkStart w:id="5" w:name="_Ref358791100"/>
       <w:r>
         <w:lastRenderedPageBreak/>
         <w:t xml:space="preserve">Table </w:t>
@@ -2162,7 +2185,7 @@
         </w:rPr>
         <w:fldChar w:fldCharType="end"/>
       </w:r>
-      <w:bookmarkEnd w:id="4"/>
+      <w:bookmarkEnd w:id="5"/>
       <w:r>
         <w:t xml:space="preserve"> </w:t>
       </w:r>
@@ -3185,7 +3208,7 @@
             <w:vAlign w:val="center"/>
           </w:tcPr>
           <w:p>
-            <w:bookmarkStart w:id="5" w:name="_Ref360530713"/>
+            <w:bookmarkStart w:id="6" w:name="_Ref360530713"/>
             <w:r>
               <w:t>(</w:t>
             </w:r>
@@ -3213,7 +3236,7 @@
             <w:r>
               <w:t>)</w:t>
             </w:r>
-            <w:bookmarkEnd w:id="5"/>
+            <w:bookmarkEnd w:id="6"/>
           </w:p>
         </w:tc>
       </w:tr>
@@ -3801,7 +3824,7 @@
             <w:vAlign w:val="center"/>
           </w:tcPr>
           <w:p>
-            <w:bookmarkStart w:id="6" w:name="_Ref354134924"/>
+            <w:bookmarkStart w:id="7" w:name="_Ref354134924"/>
             <w:r>
               <w:t>(</w:t>
             </w:r>
@@ -3829,7 +3852,7 @@
             <w:r>
               <w:t>)</w:t>
             </w:r>
-            <w:bookmarkEnd w:id="6"/>
+            <w:bookmarkEnd w:id="7"/>
           </w:p>
         </w:tc>
       </w:tr>
@@ -4206,7 +4229,7 @@
             <w:vAlign w:val="center"/>
           </w:tcPr>
           <w:p>
-            <w:bookmarkStart w:id="7" w:name="_Ref354134926"/>
+            <w:bookmarkStart w:id="8" w:name="_Ref354134926"/>
             <w:r>
               <w:t>(</w:t>
             </w:r>
@@ -4234,7 +4257,7 @@
             <w:r>
               <w:t>)</w:t>
             </w:r>
-            <w:bookmarkEnd w:id="7"/>
+            <w:bookmarkEnd w:id="8"/>
           </w:p>
         </w:tc>
       </w:tr>
@@ -4353,12 +4376,12 @@
       <w:pPr>
         <w:pStyle w:val="Heading2"/>
       </w:pPr>
-      <w:bookmarkStart w:id="8" w:name="_Ref354319797"/>
+      <w:bookmarkStart w:id="9" w:name="_Ref354319797"/>
       <w:r>
         <w:lastRenderedPageBreak/>
         <w:t xml:space="preserve">Fixation probability with stress-induced </w:t>
       </w:r>
-      <w:bookmarkEnd w:id="8"/>
+      <w:bookmarkEnd w:id="9"/>
       <w:r>
         <w:t>mutagenesis</w:t>
       </w:r>
@@ -4638,7 +4661,7 @@
           <w:lang w:bidi="hi-IN"/>
         </w:rPr>
       </w:pPr>
-      <w:bookmarkStart w:id="9" w:name="_Ref360181968"/>
+      <w:bookmarkStart w:id="10" w:name="_Ref360181968"/>
       <w:r>
         <w:rPr>
           <w:lang w:bidi="hi-IN"/>
@@ -4745,7 +4768,7 @@
       <w:r>
         <w:t>Adaptation rate</w:t>
       </w:r>
-      <w:bookmarkEnd w:id="9"/>
+      <w:bookmarkEnd w:id="10"/>
     </w:p>
     <w:p>
       <w:r>
@@ -5847,7 +5870,7 @@
             <w:vAlign w:val="center"/>
           </w:tcPr>
           <w:p>
-            <w:bookmarkStart w:id="10" w:name="_Ref360526047"/>
+            <w:bookmarkStart w:id="11" w:name="_Ref360526047"/>
             <w:r>
               <w:t>(</w:t>
             </w:r>
@@ -5875,7 +5898,7 @@
             <w:r>
               <w:t>)</w:t>
             </w:r>
-            <w:bookmarkEnd w:id="10"/>
+            <w:bookmarkEnd w:id="11"/>
           </w:p>
         </w:tc>
       </w:tr>
@@ -6230,7 +6253,7 @@
             </w:tcBorders>
           </w:tcPr>
           <w:p>
-            <w:bookmarkStart w:id="11" w:name="_Ref360526048"/>
+            <w:bookmarkStart w:id="12" w:name="_Ref360526048"/>
             <w:r>
               <w:t>(</w:t>
             </w:r>
@@ -6258,7 +6281,7 @@
             <w:r>
               <w:t>)</w:t>
             </w:r>
-            <w:bookmarkEnd w:id="11"/>
+            <w:bookmarkEnd w:id="12"/>
           </w:p>
         </w:tc>
       </w:tr>
@@ -7253,7 +7276,7 @@
       <w:pPr>
         <w:pStyle w:val="FigureLegend"/>
       </w:pPr>
-      <w:bookmarkStart w:id="12" w:name="_Ref360183592"/>
+      <w:bookmarkStart w:id="13" w:name="_Ref360183592"/>
       <w:r>
         <w:rPr>
           <w:b/>
@@ -7297,7 +7320,7 @@
         </w:rPr>
         <w:fldChar w:fldCharType="end"/>
       </w:r>
-      <w:bookmarkEnd w:id="12"/>
+      <w:bookmarkEnd w:id="13"/>
       <w:r>
         <w:rPr>
           <w:b/>
@@ -7653,8 +7676,6 @@
         </w:rPr>
         <w:t>the</w:t>
       </w:r>
-      <w:bookmarkStart w:id="13" w:name="_GoBack"/>
-      <w:bookmarkEnd w:id="13"/>
       <w:r>
         <w:rPr>
           <w:lang w:bidi="hi-IN"/>
@@ -22011,7 +22032,7 @@
           <w:rPr>
             <w:noProof/>
           </w:rPr>
-          <w:t>8</w:t>
+          <w:t>5</w:t>
         </w:r>
         <w:r>
           <w:rPr>
@@ -25078,7 +25099,7 @@
   </w:compat>
   <w:rsids>
     <w:rsidRoot w:val="00C56C62"/>
-    <w:rsid w:val="004D00A9"/>
+    <w:rsid w:val="00587635"/>
     <w:rsid w:val="00C56C62"/>
   </w:rsids>
   <m:mathPr>
@@ -25804,7 +25825,7 @@
 </file>
 
 <file path=customXml/itemProps1.xml><?xml version="1.0" encoding="utf-8"?>
-<ds:datastoreItem xmlns:ds="http://schemas.openxmlformats.org/officeDocument/2006/customXml" ds:itemID="{1B63AFAA-88E0-46D8-B9C1-A8D1CE95BE44}">
+<ds:datastoreItem xmlns:ds="http://schemas.openxmlformats.org/officeDocument/2006/customXml" ds:itemID="{7D28FB99-E922-463B-A947-7E8E399FB8C7}">
   <ds:schemaRefs>
     <ds:schemaRef ds:uri="http://schemas.openxmlformats.org/officeDocument/2006/bibliography"/>
   </ds:schemaRefs>

</xml_diff>

<commit_message>
changed axis labels in trade-off figure
</commit_message>
<xml_diff>
--- a/manuscript/ms2.docx
+++ b/manuscript/ms2.docx
@@ -813,12 +813,7 @@
         <w:t>, as well as stochastic simulations</w:t>
       </w:r>
       <w:r>
-        <w:t>, which</w:t>
-      </w:r>
-      <w:bookmarkStart w:id="1" w:name="_GoBack"/>
-      <w:bookmarkEnd w:id="1"/>
-      <w:r>
-        <w:t xml:space="preserve"> </w:t>
+        <w:t xml:space="preserve">, which </w:t>
       </w:r>
       <w:r>
         <w:t xml:space="preserve">enable us to compare </w:t>
@@ -910,7 +905,7 @@
           <w:lang w:bidi="hi-IN"/>
         </w:rPr>
       </w:pPr>
-      <w:bookmarkStart w:id="2" w:name="_Ref361735010"/>
+      <w:bookmarkStart w:id="1" w:name="_Ref361735010"/>
       <w:r>
         <w:rPr>
           <w:lang w:bidi="hi-IN"/>
@@ -918,7 +913,7 @@
         <w:lastRenderedPageBreak/>
         <w:t>Model</w:t>
       </w:r>
-      <w:bookmarkEnd w:id="2"/>
+      <w:bookmarkEnd w:id="1"/>
     </w:p>
     <w:p>
       <w:pPr>
@@ -1561,7 +1556,7 @@
           <w:lang w:bidi="hi-IN"/>
         </w:rPr>
       </w:pPr>
-      <w:bookmarkStart w:id="3" w:name="_Ref354316371"/>
+      <w:bookmarkStart w:id="2" w:name="_Ref354316371"/>
       <w:r>
         <w:rPr>
           <w:b/>
@@ -1605,7 +1600,7 @@
         </w:rPr>
         <w:fldChar w:fldCharType="end"/>
       </w:r>
-      <w:bookmarkEnd w:id="3"/>
+      <w:bookmarkEnd w:id="2"/>
       <w:r>
         <w:rPr>
           <w:b/>
@@ -2039,7 +2034,7 @@
             <w:vAlign w:val="center"/>
           </w:tcPr>
           <w:p>
-            <w:bookmarkStart w:id="4" w:name="_Ref360717172"/>
+            <w:bookmarkStart w:id="3" w:name="_Ref360717172"/>
             <w:r>
               <w:t>(</w:t>
             </w:r>
@@ -2067,7 +2062,7 @@
             <w:r>
               <w:t>)</w:t>
             </w:r>
-            <w:bookmarkEnd w:id="4"/>
+            <w:bookmarkEnd w:id="3"/>
           </w:p>
         </w:tc>
       </w:tr>
@@ -2159,7 +2154,7 @@
       <w:pPr>
         <w:pStyle w:val="FigureLegend"/>
       </w:pPr>
-      <w:bookmarkStart w:id="5" w:name="_Ref358791100"/>
+      <w:bookmarkStart w:id="4" w:name="_Ref358791100"/>
       <w:r>
         <w:lastRenderedPageBreak/>
         <w:t xml:space="preserve">Table </w:t>
@@ -2185,7 +2180,7 @@
         </w:rPr>
         <w:fldChar w:fldCharType="end"/>
       </w:r>
-      <w:bookmarkEnd w:id="5"/>
+      <w:bookmarkEnd w:id="4"/>
       <w:r>
         <w:t xml:space="preserve"> </w:t>
       </w:r>
@@ -3208,7 +3203,7 @@
             <w:vAlign w:val="center"/>
           </w:tcPr>
           <w:p>
-            <w:bookmarkStart w:id="6" w:name="_Ref360530713"/>
+            <w:bookmarkStart w:id="5" w:name="_Ref360530713"/>
             <w:r>
               <w:t>(</w:t>
             </w:r>
@@ -3236,7 +3231,7 @@
             <w:r>
               <w:t>)</w:t>
             </w:r>
-            <w:bookmarkEnd w:id="6"/>
+            <w:bookmarkEnd w:id="5"/>
           </w:p>
         </w:tc>
       </w:tr>
@@ -3824,7 +3819,7 @@
             <w:vAlign w:val="center"/>
           </w:tcPr>
           <w:p>
-            <w:bookmarkStart w:id="7" w:name="_Ref354134924"/>
+            <w:bookmarkStart w:id="6" w:name="_Ref354134924"/>
             <w:r>
               <w:t>(</w:t>
             </w:r>
@@ -3852,7 +3847,7 @@
             <w:r>
               <w:t>)</w:t>
             </w:r>
-            <w:bookmarkEnd w:id="7"/>
+            <w:bookmarkEnd w:id="6"/>
           </w:p>
         </w:tc>
       </w:tr>
@@ -4229,7 +4224,7 @@
             <w:vAlign w:val="center"/>
           </w:tcPr>
           <w:p>
-            <w:bookmarkStart w:id="8" w:name="_Ref354134926"/>
+            <w:bookmarkStart w:id="7" w:name="_Ref354134926"/>
             <w:r>
               <w:t>(</w:t>
             </w:r>
@@ -4257,7 +4252,7 @@
             <w:r>
               <w:t>)</w:t>
             </w:r>
-            <w:bookmarkEnd w:id="8"/>
+            <w:bookmarkEnd w:id="7"/>
           </w:p>
         </w:tc>
       </w:tr>
@@ -4376,12 +4371,12 @@
       <w:pPr>
         <w:pStyle w:val="Heading2"/>
       </w:pPr>
-      <w:bookmarkStart w:id="9" w:name="_Ref354319797"/>
+      <w:bookmarkStart w:id="8" w:name="_Ref354319797"/>
       <w:r>
         <w:lastRenderedPageBreak/>
         <w:t xml:space="preserve">Fixation probability with stress-induced </w:t>
       </w:r>
-      <w:bookmarkEnd w:id="9"/>
+      <w:bookmarkEnd w:id="8"/>
       <w:r>
         <w:t>mutagenesis</w:t>
       </w:r>
@@ -4661,7 +4656,7 @@
           <w:lang w:bidi="hi-IN"/>
         </w:rPr>
       </w:pPr>
-      <w:bookmarkStart w:id="10" w:name="_Ref360181968"/>
+      <w:bookmarkStart w:id="9" w:name="_Ref360181968"/>
       <w:r>
         <w:rPr>
           <w:lang w:bidi="hi-IN"/>
@@ -4768,7 +4763,7 @@
       <w:r>
         <w:t>Adaptation rate</w:t>
       </w:r>
-      <w:bookmarkEnd w:id="10"/>
+      <w:bookmarkEnd w:id="9"/>
     </w:p>
     <w:p>
       <w:r>
@@ -5870,7 +5865,7 @@
             <w:vAlign w:val="center"/>
           </w:tcPr>
           <w:p>
-            <w:bookmarkStart w:id="11" w:name="_Ref360526047"/>
+            <w:bookmarkStart w:id="10" w:name="_Ref360526047"/>
             <w:r>
               <w:t>(</w:t>
             </w:r>
@@ -5898,7 +5893,7 @@
             <w:r>
               <w:t>)</w:t>
             </w:r>
-            <w:bookmarkEnd w:id="11"/>
+            <w:bookmarkEnd w:id="10"/>
           </w:p>
         </w:tc>
       </w:tr>
@@ -6253,7 +6248,7 @@
             </w:tcBorders>
           </w:tcPr>
           <w:p>
-            <w:bookmarkStart w:id="12" w:name="_Ref360526048"/>
+            <w:bookmarkStart w:id="11" w:name="_Ref360526048"/>
             <w:r>
               <w:t>(</w:t>
             </w:r>
@@ -6281,7 +6276,7 @@
             <w:r>
               <w:t>)</w:t>
             </w:r>
-            <w:bookmarkEnd w:id="12"/>
+            <w:bookmarkEnd w:id="11"/>
           </w:p>
         </w:tc>
       </w:tr>
@@ -7276,7 +7271,7 @@
       <w:pPr>
         <w:pStyle w:val="FigureLegend"/>
       </w:pPr>
-      <w:bookmarkStart w:id="13" w:name="_Ref360183592"/>
+      <w:bookmarkStart w:id="12" w:name="_Ref360183592"/>
       <w:r>
         <w:rPr>
           <w:b/>
@@ -7320,7 +7315,7 @@
         </w:rPr>
         <w:fldChar w:fldCharType="end"/>
       </w:r>
-      <w:bookmarkEnd w:id="13"/>
+      <w:bookmarkEnd w:id="12"/>
       <w:r>
         <w:rPr>
           <w:b/>
@@ -7618,7 +7613,7 @@
         <w:pStyle w:val="Heading2"/>
       </w:pPr>
       <w:r>
-        <w:t>Mean fitness at the mutation-selection balance</w:t>
+        <w:t>The trade-off between adaptability and adaptedness</w:t>
       </w:r>
     </w:p>
     <w:p>
@@ -7668,487 +7663,40 @@
         <w:rPr>
           <w:lang w:bidi="hi-IN"/>
         </w:rPr>
-        <w:t xml:space="preserve"> to calculate the population mean fitness at </w:t>
-      </w:r>
-      <w:r>
-        <w:rPr>
-          <w:lang w:bidi="hi-IN"/>
-        </w:rPr>
-        <w:t>the</w:t>
-      </w:r>
-      <w:r>
-        <w:rPr>
-          <w:lang w:bidi="hi-IN"/>
-        </w:rPr>
-        <w:t xml:space="preserve"> MSB of population with NM, CM and SIM (s</w:t>
+        <w:t xml:space="preserve"> to calculate the population mean fitness at the MSB of population with NM, CM and SIM (s</w:t>
       </w:r>
       <w:r>
         <w:rPr>
           <w:highlight w:val="yellow"/>
           <w:lang w:bidi="hi-IN"/>
         </w:rPr>
-        <w:t>ee Supporting information for more details</w:t>
-      </w:r>
-      <w:r>
-        <w:rPr>
-          <w:lang w:bidi="hi-IN"/>
-        </w:rPr>
-        <w:t>).</w:t>
-      </w:r>
-    </w:p>
-    <w:p>
-      <w:r>
-        <w:t xml:space="preserve">Without beneficial </w:t>
-      </w:r>
-      <w:r>
-        <w:t>mutations (</w:t>
-      </w:r>
-      <w:r>
-        <w:rPr>
-          <w:i/>
-          <w:iCs/>
-        </w:rPr>
-        <w:t>β</w:t>
-      </w:r>
-      <w:r>
-        <w:t>=0)</w:t>
-      </w:r>
-      <w:r>
-        <w:t xml:space="preserve"> and with constitutive mutagenesis (CM), </w:t>
-      </w:r>
-      <w:r>
-        <w:t>the</w:t>
-      </w:r>
-      <w:r>
-        <w:t xml:space="preserve"> mean fitness equals </w:t>
-      </w:r>
-      <w:r>
-        <w:rPr>
-          <w:i/>
-          <w:iCs/>
-        </w:rPr>
-        <w:t>e</w:t>
-      </w:r>
-      <w:r>
-        <w:rPr>
-          <w:i/>
-          <w:iCs/>
-          <w:vertAlign w:val="superscript"/>
-        </w:rPr>
-        <w:t>-</w:t>
-      </w:r>
-      <w:proofErr w:type="spellStart"/>
-      <w:r>
-        <w:rPr>
-          <w:rFonts w:ascii="Times New Roman" w:hAnsi="Times New Roman" w:cs="Times New Roman"/>
-          <w:i/>
-          <w:iCs/>
-          <w:vertAlign w:val="superscript"/>
-        </w:rPr>
-        <w:t>τ</w:t>
-      </w:r>
-      <w:r>
-        <w:rPr>
-          <w:i/>
-          <w:iCs/>
-          <w:vertAlign w:val="superscript"/>
-        </w:rPr>
-        <w:t>U</w:t>
-      </w:r>
-      <w:proofErr w:type="spellEnd"/>
-      <w:r>
-        <w:rPr>
-          <w:vertAlign w:val="subscript"/>
-        </w:rPr>
-        <w:t xml:space="preserve"> </w:t>
-      </w:r>
-      <w:r>
-        <w:fldChar w:fldCharType="begin" w:fldLock="1"/>
-      </w:r>
-      <w:r>
-        <w:instrText>ADDIN CSL_CITATION { "citationItems" : [ { "id" : "ITEM-1", "itemData" : { "ISSN" : "0016-6731", "PMID" : "17248359", "author" : [ { "dropping-particle" : "", "family" : "Kimura", "given" : "Motoo", "non-dropping-particle" : "", "parse-names" : false, "suffix" : "" }, { "dropping-particle" : "", "family" : "Maruyama", "given" : "Takeo", "non-dropping-particle" : "", "parse-names" : false, "suffix" : "" } ], "container-title" : "Genetics", "id" : "ITEM-1", "issue" : "6", "issued" : { "date-parts" : [ [ "1966", "12", "22" ] ] }, "page" : "1337-51", "title" : "The mutational load with epistatic gene interactions in fitness.", "type" : "article-journal", "volume" : "54" }, "uris" : [ "http://www.mendeley.com/documents/?uuid=233cf65f-b45d-4e42-9c4c-359912f25f18" ] } ], "mendeley" : { "manualFormatting" : "(Kimura and Maruyama 1966)", "previouslyFormattedCitation" : "(Kimura and Maruyama 1966)" }, "properties" : { "noteIndex" : 0 }, "schema" : "https://github.com/citation-style-language/schema/raw/master/csl-citation.json" }</w:instrText>
-      </w:r>
-      <w:r>
-        <w:fldChar w:fldCharType="separate"/>
-      </w:r>
-      <w:r>
-        <w:rPr>
-          <w:noProof/>
-        </w:rPr>
-        <w:t>(Kimura and Maruyama 1966)</w:t>
-      </w:r>
-      <w:r>
-        <w:fldChar w:fldCharType="end"/>
-      </w:r>
-      <w:r>
-        <w:t xml:space="preserve">. Therefore, with CM the </w:t>
-      </w:r>
-      <w:proofErr w:type="gramStart"/>
-      <w:r>
-        <w:t>population mean</w:t>
-      </w:r>
-      <w:proofErr w:type="gramEnd"/>
-      <w:r>
-        <w:t xml:space="preserve"> fitness decays exponentially as a function of the mutation rate fold increase </w:t>
-      </w:r>
-      <w:r>
-        <w:rPr>
-          <w:i/>
-          <w:iCs/>
-        </w:rPr>
-        <w:t>τ</w:t>
-      </w:r>
-      <w:r>
-        <w:t xml:space="preserve">. In contrast, stress-induced mutagenesis (SIM), as was numerically shown by </w:t>
-      </w:r>
-      <w:proofErr w:type="spellStart"/>
-      <w:r>
-        <w:t>Agrawal</w:t>
-      </w:r>
-      <w:proofErr w:type="spellEnd"/>
-      <w:r>
-        <w:t xml:space="preserve"> </w:t>
-      </w:r>
-      <w:r>
-        <w:fldChar w:fldCharType="begin" w:fldLock="1"/>
-      </w:r>
-      <w:r>
-        <w:instrText>ADDIN CSL_CITATION { "citationItems" : [ { "id" : "ITEM-1", "itemData" : { "DOI" : "10.1046/j.1420-9101.2002.00464.x", "ISSN" : "1010061X", "abstract" : "Although much theory depends on the genome-wide rate of deleterious mutations, good estimates of the mutation rate are scarce and remain controversial. Furthermore, mutation rate may not be constant, and a recent study suggests that mutation rates are higher in mildly stressful environments. If mutation rate is a function of condition, then individuals carrying more mutations will tend to be in worse condition and therefore produce more mutations. Here I examine the mean fitnesses of sexual and asexual populations evolving under such condition-dependent mutation rates. The equilibrium mean fitness of a sexual population depends on the shape of the curve relating fitness to mutation rate. If mutation rate declines synergistically with increasing condition the mean fitness will be much lower than if mutation rate declines at a diminishing rate. In contrast, asexual populations are less affected by condition-dependent mutation rates. The equilibrium mean fitness of an asexual population only depends on the mutation rate of the individuals in the least loaded class. Because such individuals have high fitness and therefore a low mutation rate, asexual populations experience less genetic load than sexual populations, thus increasing the twofold cost of sex.", "author" : [ { "dropping-particle" : "", "family" : "Agrawal", "given" : "Aneil F.", "non-dropping-particle" : "", "parse-names" : false, "suffix" : "" } ], "container-title" : "Journal of evolutionary biology", "id" : "ITEM-1", "issue" : "6", "issued" : { "date-parts" : [ [ "2002", "10" ] ] }, "note" : "no back mutations\nno adaptation\nno changing environment\nno cost of fidelity\nthe whole discussion assumes SIM but doesn't assume the context of SIM\n        \nthe idea here is to compare SIM effect on equilibrium mean fitness (mutational load) in asex and sex populaitons, therefore beneficial mutations are NEGLECTED\n        \nnever the less, if the final statement on asex, that the mean fitness at equilibrium depends on the mutation rate of the least loaded class, then asex populations should do SIM, as hypermutation does not affect the mean fitness", "page" : "1004-1010", "publisher" : "Wiley Online Library", "title" : "Genetic loads under fitness-dependent mutation rates", "type" : "article-journal", "volume" : "15" }, "suppress-author" : 1, "uris" : [ "http://www.mendeley.com/documents/?uuid=79be5021-e0a1-495d-8501-fe1b249cd5b4" ] } ], "mendeley" : { "previouslyFormattedCitation" : "(2002)" }, "properties" : { "noteIndex" : 0 }, "schema" : "https://github.com/citation-style-language/schema/raw/master/csl-citation.json" }</w:instrText>
-      </w:r>
-      <w:r>
-        <w:fldChar w:fldCharType="separate"/>
-      </w:r>
-      <w:r>
-        <w:rPr>
-          <w:noProof/>
-        </w:rPr>
-        <w:t>(2002)</w:t>
-      </w:r>
-      <w:r>
-        <w:fldChar w:fldCharType="end"/>
-      </w:r>
-      <w:r>
-        <w:t>, does not change the population mean fitness with respect to normal mutagenesis (NM), because the least loaded individuals (</w:t>
-      </w:r>
-      <w:r>
-        <w:rPr>
-          <w:i/>
-          <w:iCs/>
-        </w:rPr>
-        <w:t>x</w:t>
-      </w:r>
-      <w:r>
-        <w:t>=0</w:t>
-      </w:r>
-      <w:r>
-        <w:t xml:space="preserve">), with fitness </w:t>
-      </w:r>
-      <w:r>
-        <w:rPr>
-          <w:i/>
-          <w:iCs/>
-        </w:rPr>
-        <w:t>ω</w:t>
-      </w:r>
-      <w:r>
-        <w:rPr>
-          <w:vertAlign w:val="subscript"/>
-        </w:rPr>
-        <w:t>0</w:t>
-      </w:r>
-      <w:r>
-        <w:rPr>
-          <w:rFonts w:ascii="Times New Roman" w:hAnsi="Times New Roman" w:cs="Times New Roman"/>
-        </w:rPr>
-        <w:t>=</w:t>
-      </w:r>
-      <w:r>
-        <w:t>1</w:t>
-      </w:r>
-      <w:r>
-        <w:t xml:space="preserve">, also have the lowest mutation rate, </w:t>
-      </w:r>
-      <w:r>
-        <w:rPr>
-          <w:i/>
-          <w:iCs/>
-        </w:rPr>
-        <w:t>U</w:t>
-      </w:r>
-      <w:r>
-        <w:t xml:space="preserve">, and therefore the population mean fitness is </w:t>
-      </w:r>
-      <w:r>
-        <w:rPr>
-          <w:i/>
-          <w:iCs/>
-        </w:rPr>
-        <w:t>e</w:t>
-      </w:r>
-      <w:r>
-        <w:rPr>
-          <w:i/>
-          <w:iCs/>
-          <w:vertAlign w:val="superscript"/>
-        </w:rPr>
-        <w:t>-U</w:t>
-      </w:r>
-      <w:r>
-        <w:t>.</w:t>
-      </w:r>
-    </w:p>
-    <w:p>
-      <w:pPr>
-        <w:rPr>
-          <w:rFonts w:eastAsiaTheme="minorEastAsia"/>
-        </w:rPr>
-      </w:pPr>
-      <w:r>
-        <w:t>With beneficial mutations (</w:t>
-      </w:r>
-      <w:r>
-        <w:rPr>
-          <w:i/>
-          <w:iCs/>
-        </w:rPr>
-        <w:t>β</w:t>
-      </w:r>
-      <w:r>
-        <w:t>&gt;</w:t>
-      </w:r>
-      <w:r>
-        <w:t>0</w:t>
-      </w:r>
-      <w:r>
-        <w:t xml:space="preserve">), </w:t>
-      </w:r>
-      <w:r>
-        <w:rPr>
-          <w:i/>
-          <w:iCs/>
-        </w:rPr>
-        <w:t>e</w:t>
-      </w:r>
-      <w:r>
-        <w:rPr>
-          <w:i/>
-          <w:iCs/>
-          <w:vertAlign w:val="superscript"/>
-        </w:rPr>
-        <w:t>-U</w:t>
-      </w:r>
-      <w:r>
-        <w:t xml:space="preserve"> is still a good approximation (because </w:t>
-      </w:r>
-      <w:r>
-        <w:rPr>
-          <w:i/>
-          <w:iCs/>
-        </w:rPr>
-        <w:t>β</w:t>
-      </w:r>
-      <w:r>
-        <w:t>&lt;&lt;1</w:t>
-      </w:r>
-      <w:r>
-        <w:rPr>
-          <w:rFonts w:ascii="Times New Roman" w:eastAsiaTheme="minorEastAsia" w:hAnsi="Times New Roman" w:cs="Times New Roman"/>
+        <w:t>ee</w:t>
+      </w:r>
+      <w:r>
+        <w:rPr>
+          <w:highlight w:val="yellow"/>
+          <w:lang w:bidi="hi-IN"/>
+        </w:rPr>
+        <w:t xml:space="preserve"> Figure 3 and </w:t>
+      </w:r>
+      <w:r>
+        <w:rPr>
+          <w:highlight w:val="yellow"/>
+          <w:lang w:bidi="hi-IN"/>
+        </w:rPr>
+        <w:t>Supporting information for more details</w:t>
+      </w:r>
+      <w:r>
+        <w:rPr>
+          <w:lang w:bidi="hi-IN"/>
         </w:rPr>
         <w:t>)</w:t>
       </w:r>
       <w:r>
-        <w:t xml:space="preserve">, but </w:t>
-      </w:r>
-      <w:r>
-        <w:rPr>
-          <w:rFonts w:eastAsiaTheme="minorEastAsia"/>
-        </w:rPr>
-        <w:t xml:space="preserve">as we have shown before </w:t>
-      </w:r>
-      <w:r>
-        <w:rPr>
-          <w:rFonts w:eastAsiaTheme="minorEastAsia"/>
-        </w:rPr>
-        <w:fldChar w:fldCharType="begin" w:fldLock="1"/>
-      </w:r>
-      <w:r>
-        <w:rPr>
-          <w:rFonts w:eastAsiaTheme="minorEastAsia"/>
-        </w:rPr>
-        <w:instrText>ADDIN CSL_CITATION { "citationItems" : [ { "id" : "ITEM-1", "itemData" : { "DOI" : "10.1111/j.1558-5646.2012.01576.x", "ISSN" : "1558-5646", "PMID" : "22759304", "abstract" : "Numerous empirical studies show that stress of various kinds induces a state of hypermutation in bacteria via multiple mechanisms, but theoretical treatment of this intriguing phenomenon is lacking. We used deterministic and stochastic models to study the evolution of stress-induced hypermutation in infinite and finite-size populations of bacteria undergoing selection, mutation, and random genetic drift in constant environments and in changing ones. Our results suggest that if beneficial mutations occur, even rarely, then stress-induced hypermutation is advantageous for bacteria at both the individual and the population levels and that it is likely to evolve in populations of bacteria in a wide range of conditions because it is favored by selection. These results imply that mutations are not, as the current view holds, uniformly distributed in populations, but rather that mutations are more common in stressed individuals and populations. Because mutation is the raw material of evolution, these results have a profound impact on broad aspects of evolution and biology.", "author" : [ { "dropping-particle" : "", "family" : "Ram", "given" : "Yoav", "non-dropping-particle" : "", "parse-names" : false, "suffix" : "" }, { "dropping-particle" : "", "family" : "Hadany", "given" : "Lilach", "non-dropping-particle" : "", "parse-names" : false, "suffix" : "" } ], "container-title" : "Evolution", "id" : "ITEM-1", "issue" : "7", "issued" : { "date-parts" : [ [ "2012", "7", "28" ] ] }, "page" : "2315-28", "title" : "The evolution of stress-induced hypermutation in asexual populations.", "type" : "article-journal", "volume" : "66" }, "uris" : [ "http://www.mendeley.com/documents/?uuid=53403d98-a293-4876-9b37-48e6812c1a17" ] } ], "mendeley" : { "previouslyFormattedCitation" : "(Ram and Hadany 2012)" }, "properties" : { "noteIndex" : 0 }, "schema" : "https://github.com/citation-style-language/schema/raw/master/csl-citation.json" }</w:instrText>
-      </w:r>
-      <w:r>
-        <w:rPr>
-          <w:rFonts w:eastAsiaTheme="minorEastAsia"/>
-        </w:rPr>
-        <w:fldChar w:fldCharType="separate"/>
-      </w:r>
-      <w:r>
-        <w:rPr>
-          <w:rFonts w:eastAsiaTheme="minorEastAsia"/>
-          <w:noProof/>
-        </w:rPr>
-        <w:t>(Ram and Hadany 2012)</w:t>
-      </w:r>
-      <w:r>
-        <w:rPr>
-          <w:rFonts w:eastAsiaTheme="minorEastAsia"/>
-        </w:rPr>
-        <w:fldChar w:fldCharType="end"/>
-      </w:r>
-      <w:r>
-        <w:rPr>
-          <w:rFonts w:eastAsiaTheme="minorEastAsia"/>
-        </w:rPr>
-        <w:t xml:space="preserve">, SIM can increase the population mean fitness with respect to NM - a sufficient condition is that the mutation rate of individuals with below average fitness is increased. </w:t>
-      </w:r>
-      <w:r>
-        <w:rPr>
-          <w:rFonts w:eastAsiaTheme="minorEastAsia"/>
-        </w:rPr>
-        <w:t>Since we assume that</w:t>
-      </w:r>
-      <w:r>
-        <w:rPr>
-          <w:rFonts w:eastAsiaTheme="minorEastAsia"/>
-        </w:rPr>
-        <w:t xml:space="preserve"> </w:t>
-      </w:r>
-      <w:r>
-        <w:rPr>
-          <w:rFonts w:eastAsiaTheme="minorEastAsia"/>
-          <w:i/>
-          <w:iCs/>
-        </w:rPr>
-        <w:t>U</w:t>
-      </w:r>
-      <w:r>
-        <w:rPr>
-          <w:rFonts w:eastAsiaTheme="minorEastAsia"/>
-        </w:rPr>
-        <w:t>&lt;</w:t>
-      </w:r>
-      <w:r>
-        <w:rPr>
-          <w:rFonts w:eastAsiaTheme="minorEastAsia"/>
-          <w:i/>
-          <w:iCs/>
-        </w:rPr>
-        <w:t>s</w:t>
-      </w:r>
-      <w:r>
-        <w:rPr>
-          <w:rFonts w:eastAsiaTheme="minorEastAsia"/>
-        </w:rPr>
-        <w:t>,</w:t>
-      </w:r>
-      <w:r>
-        <w:rPr>
-          <w:rFonts w:eastAsiaTheme="minorEastAsia"/>
-          <w:i/>
-          <w:iCs/>
-        </w:rPr>
-        <w:t xml:space="preserve"> </w:t>
-      </w:r>
-      <w:r>
-        <w:rPr>
-          <w:rFonts w:eastAsiaTheme="minorEastAsia"/>
-        </w:rPr>
-        <w:t xml:space="preserve">then </w:t>
-      </w:r>
-      <w:r>
-        <w:rPr>
-          <w:i/>
-          <w:iCs/>
-        </w:rPr>
-        <w:t>e</w:t>
-      </w:r>
-      <w:r>
-        <w:rPr>
-          <w:i/>
-          <w:iCs/>
-          <w:vertAlign w:val="superscript"/>
-        </w:rPr>
-        <w:t>-U</w:t>
-      </w:r>
-      <w:r>
-        <w:rPr>
-          <w:rFonts w:ascii="Times New Roman" w:eastAsiaTheme="minorEastAsia" w:hAnsi="Times New Roman" w:cs="Times New Roman"/>
-        </w:rPr>
-        <w:t xml:space="preserve"> ≈ </w:t>
-      </w:r>
-      <w:r>
-        <w:rPr>
-          <w:rFonts w:eastAsiaTheme="minorEastAsia"/>
-        </w:rPr>
-        <w:t>1-</w:t>
-      </w:r>
-      <w:r>
-        <w:rPr>
-          <w:rFonts w:eastAsiaTheme="minorEastAsia"/>
-          <w:i/>
-          <w:iCs/>
-        </w:rPr>
-        <w:t>U</w:t>
-      </w:r>
-      <w:r>
-        <w:rPr>
-          <w:rFonts w:eastAsiaTheme="minorEastAsia"/>
-        </w:rPr>
-        <w:t xml:space="preserve"> &gt; 1-</w:t>
-      </w:r>
-      <w:r>
-        <w:rPr>
-          <w:rFonts w:eastAsiaTheme="minorEastAsia"/>
-        </w:rPr>
-        <w:t>s</w:t>
-      </w:r>
-      <w:r>
-        <w:rPr>
-          <w:rFonts w:eastAsiaTheme="minorEastAsia"/>
-        </w:rPr>
-        <w:t xml:space="preserve">. Therefore, if SIM increases the mutation rate in individuals with at least one deleterious mutation, then it increases the population </w:t>
-      </w:r>
-      <w:proofErr w:type="gramStart"/>
-      <w:r>
-        <w:rPr>
-          <w:rFonts w:eastAsiaTheme="minorEastAsia"/>
-        </w:rPr>
-        <w:t>mean</w:t>
-      </w:r>
-      <w:proofErr w:type="gramEnd"/>
-      <w:r>
-        <w:rPr>
-          <w:rFonts w:eastAsiaTheme="minorEastAsia"/>
-        </w:rPr>
-        <w:t xml:space="preserve"> fitness. We explore the magnitude of this increase in </w:t>
-      </w:r>
-      <w:r>
-        <w:fldChar w:fldCharType="begin"/>
-      </w:r>
-      <w:r>
-        <w:instrText xml:space="preserve"> REF _Ref360184146 \h  \* MERGEFORMAT </w:instrText>
-      </w:r>
-      <w:r>
-        <w:fldChar w:fldCharType="separate"/>
-      </w:r>
-      <w:r>
-        <w:t xml:space="preserve">Figure </w:t>
-      </w:r>
-      <w:r>
-        <w:rPr>
-          <w:noProof/>
-        </w:rPr>
-        <w:t>2</w:t>
-      </w:r>
-      <w:r>
-        <w:fldChar w:fldCharType="end"/>
-      </w:r>
-      <w:r>
-        <w:rPr>
-          <w:rFonts w:eastAsiaTheme="minorEastAsia"/>
-        </w:rPr>
-        <w:t>.</w:t>
+        <w:rPr>
+          <w:lang w:bidi="hi-IN"/>
+        </w:rPr>
+        <w:t xml:space="preserve"> and used the model presented above to calculate adaptation rates.</w:t>
       </w:r>
     </w:p>
     <w:p>
@@ -8163,7 +7711,6 @@
         <w:rPr>
           <w:noProof/>
         </w:rPr>
-        <w:lastRenderedPageBreak/>
         <w:drawing>
           <wp:inline distT="0" distB="0" distL="0" distR="0" wp14:anchorId="2F9771F5" wp14:editId="5FFB8723">
             <wp:extent cx="3636000" cy="2912400"/>
@@ -8218,7 +7765,7 @@
       <w:pPr>
         <w:pStyle w:val="FigureLegend"/>
       </w:pPr>
-      <w:bookmarkStart w:id="14" w:name="_Ref363979903"/>
+      <w:bookmarkStart w:id="13" w:name="_Ref363979903"/>
       <w:r>
         <w:rPr>
           <w:b/>
@@ -8262,7 +7809,7 @@
         </w:rPr>
         <w:fldChar w:fldCharType="end"/>
       </w:r>
-      <w:bookmarkEnd w:id="14"/>
+      <w:bookmarkEnd w:id="13"/>
       <w:r>
         <w:rPr>
           <w:b/>
@@ -8468,7 +8015,11 @@
         <w:t>,</w:t>
       </w:r>
       <w:r>
-        <w:t xml:space="preserve"> the fraction of mutations that are beneficial; the y-axis is </w:t>
+        <w:t xml:space="preserve"> the fraction of mutations that are </w:t>
+      </w:r>
+      <w:r>
+        <w:lastRenderedPageBreak/>
+        <w:t xml:space="preserve">beneficial; the y-axis is </w:t>
       </w:r>
       <w:r>
         <w:rPr>
@@ -8533,17 +8084,6 @@
       </w:r>
     </w:p>
     <w:p>
-      <w:pPr>
-        <w:pStyle w:val="Heading2"/>
-      </w:pPr>
-      <w:r>
-        <w:t>The trade-off between a</w:t>
-      </w:r>
-      <w:r>
-        <w:t>daptability and adaptedness</w:t>
-      </w:r>
-    </w:p>
-    <w:p>
       <w:r>
         <w:fldChar w:fldCharType="begin"/>
       </w:r>
@@ -8643,45 +8183,7 @@
         <w:rPr>
           <w:lang w:bidi="hi-IN"/>
         </w:rPr>
-        <w:fldChar w:fldCharType="begin"/>
-      </w:r>
-      <w:r>
-        <w:rPr>
-          <w:lang w:bidi="hi-IN"/>
-        </w:rPr>
-        <w:instrText xml:space="preserve"> REF _Ref363979903 \h </w:instrText>
-      </w:r>
-      <w:r>
-        <w:rPr>
-          <w:lang w:bidi="hi-IN"/>
-        </w:rPr>
-      </w:r>
-      <w:r>
-        <w:rPr>
-          <w:lang w:bidi="hi-IN"/>
-        </w:rPr>
-        <w:instrText xml:space="preserve"> \* MERGEFORMAT </w:instrText>
-      </w:r>
-      <w:r>
-        <w:rPr>
-          <w:lang w:bidi="hi-IN"/>
-        </w:rPr>
-        <w:fldChar w:fldCharType="separate"/>
-      </w:r>
-      <w:r>
-        <w:t xml:space="preserve">Figure </w:t>
-      </w:r>
-      <w:r>
-        <w:rPr>
-          <w:noProof/>
-        </w:rPr>
-        <w:t>3</w:t>
-      </w:r>
-      <w:r>
-        <w:rPr>
-          <w:lang w:bidi="hi-IN"/>
-        </w:rPr>
-        <w:fldChar w:fldCharType="end"/>
+        <w:t>S</w:t>
       </w:r>
       <w:r>
         <w:rPr>
@@ -9008,12 +8510,11 @@
         <w:rPr>
           <w:noProof/>
         </w:rPr>
-        <w:lastRenderedPageBreak/>
         <w:drawing>
-          <wp:inline distT="0" distB="0" distL="0" distR="0" wp14:anchorId="4F7C4053" wp14:editId="6CBC9E98">
-            <wp:extent cx="3636000" cy="2912400"/>
-            <wp:effectExtent l="0" t="0" r="3175" b="2540"/>
-            <wp:docPr id="5" name="Picture 5" descr="D:\workspace\ruggedsim\manuscript\tradeoff_s_0.05_logN_6.png"/>
+          <wp:inline distT="0" distB="0" distL="0" distR="0">
+            <wp:extent cx="3596536" cy="2880000"/>
+            <wp:effectExtent l="0" t="0" r="0" b="0"/>
+            <wp:docPr id="6" name="Picture 6" descr="D:\workspace\ruggedsim\manuscript\tradeoff_s_0.05_logN_6.png"/>
             <wp:cNvGraphicFramePr>
               <a:graphicFrameLocks xmlns:a="http://schemas.openxmlformats.org/drawingml/2006/main" noChangeAspect="1"/>
             </wp:cNvGraphicFramePr>
@@ -9027,7 +8528,7 @@
                     </pic:cNvPicPr>
                   </pic:nvPicPr>
                   <pic:blipFill>
-                    <a:blip r:embed="rId14" cstate="print">
+                    <a:blip r:embed="rId14">
                       <a:extLst>
                         <a:ext uri="{28A0092B-C50C-407E-A947-70E740481C1C}">
                           <a14:useLocalDpi xmlns:a14="http://schemas.microsoft.com/office/drawing/2010/main" val="0"/>
@@ -9042,7 +8543,7 @@
                   <pic:spPr bwMode="auto">
                     <a:xfrm>
                       <a:off x="0" y="0"/>
-                      <a:ext cx="3636000" cy="2912400"/>
+                      <a:ext cx="3596536" cy="2880000"/>
                     </a:xfrm>
                     <a:prstGeom prst="rect">
                       <a:avLst/>
@@ -9066,7 +8567,7 @@
           <w:lang w:bidi="hi-IN"/>
         </w:rPr>
       </w:pPr>
-      <w:bookmarkStart w:id="15" w:name="_Ref360184105"/>
+      <w:bookmarkStart w:id="14" w:name="_Ref360184105"/>
       <w:r>
         <w:rPr>
           <w:b/>
@@ -9110,7 +8611,7 @@
         </w:rPr>
         <w:fldChar w:fldCharType="end"/>
       </w:r>
-      <w:bookmarkEnd w:id="15"/>
+      <w:bookmarkEnd w:id="14"/>
       <w:r>
         <w:rPr>
           <w:b/>
@@ -9163,24 +8664,50 @@
         <w:rPr>
           <w:noProof/>
         </w:rPr>
-        <w:t xml:space="preserve">The figure shows the population mean fitness </w:t>
-      </w:r>
-      <w:r>
-        <w:rPr>
+        <w:t xml:space="preserve">The figure shows the </w:t>
+      </w:r>
+      <w:r>
+        <w:rPr>
+          <w:i/>
+          <w:iCs/>
           <w:noProof/>
         </w:rPr>
-        <w:t xml:space="preserve">at the MSB </w:t>
+        <w:t xml:space="preserve">adaptedness </w:t>
       </w:r>
       <w:r>
         <w:rPr>
           <w:noProof/>
         </w:rPr>
-        <w:t xml:space="preserve">(x-axis) </w:t>
+        <w:t>(</w:t>
       </w:r>
       <w:r>
         <w:rPr>
           <w:noProof/>
         </w:rPr>
+        <w:t xml:space="preserve">population mean fitness </w:t>
+      </w:r>
+      <w:r>
+        <w:rPr>
+          <w:noProof/>
+        </w:rPr>
+        <w:t>at the MSB</w:t>
+      </w:r>
+      <w:r>
+        <w:rPr>
+          <w:noProof/>
+        </w:rPr>
+        <w:t>; x-axis)</w:t>
+      </w:r>
+      <w:r>
+        <w:rPr>
+          <w:noProof/>
+        </w:rPr>
+        <w:t xml:space="preserve"> </w:t>
+      </w:r>
+      <w:r>
+        <w:rPr>
+          <w:noProof/>
+        </w:rPr>
         <w:t xml:space="preserve">and </w:t>
       </w:r>
       <w:r>
@@ -9191,26 +8718,70 @@
       </w:r>
       <w:r>
         <w:rPr>
+          <w:i/>
+          <w:iCs/>
           <w:noProof/>
         </w:rPr>
-        <w:t>adaptation rate</w:t>
+        <w:t>adaptability</w:t>
       </w:r>
       <w:r>
         <w:rPr>
           <w:noProof/>
         </w:rPr>
-        <w:t xml:space="preserve"> (y-axis)</w:t>
+        <w:t xml:space="preserve"> (</w:t>
       </w:r>
       <w:r>
         <w:rPr>
           <w:noProof/>
         </w:rPr>
-        <w:t xml:space="preserve"> relative </w:t>
+        <w:t>adaptation</w:t>
       </w:r>
       <w:r>
         <w:rPr>
           <w:noProof/>
         </w:rPr>
+        <w:t xml:space="preserve"> rate</w:t>
+      </w:r>
+      <w:r>
+        <w:rPr>
+          <w:noProof/>
+        </w:rPr>
+        <w:t xml:space="preserve">; </w:t>
+      </w:r>
+      <w:r>
+        <w:rPr>
+          <w:noProof/>
+        </w:rPr>
+        <w:t>y-axis</w:t>
+      </w:r>
+      <w:r>
+        <w:rPr>
+          <w:noProof/>
+        </w:rPr>
+        <w:t>)</w:t>
+      </w:r>
+      <w:r>
+        <w:rPr>
+          <w:noProof/>
+        </w:rPr>
+        <w:t xml:space="preserve"> </w:t>
+      </w:r>
+      <w:r>
+        <w:rPr>
+          <w:noProof/>
+        </w:rPr>
+        <w:t xml:space="preserve">of different mutational strategies </w:t>
+      </w:r>
+      <w:r>
+        <w:rPr>
+          <w:noProof/>
+        </w:rPr>
+        <w:t xml:space="preserve">relative </w:t>
+      </w:r>
+      <w:r>
+        <w:rPr>
+          <w:noProof/>
+        </w:rPr>
         <w:t xml:space="preserve">to </w:t>
       </w:r>
       <w:r>
@@ -9253,12 +8824,141 @@
         <w:rPr>
           <w:lang w:bidi="hi-IN"/>
         </w:rPr>
+        <w:t xml:space="preserve"> the mutation rate </w:t>
+      </w:r>
+      <w:bookmarkStart w:id="15" w:name="_GoBack"/>
+      <w:bookmarkEnd w:id="15"/>
+      <w:r>
+        <w:rPr>
+          <w:lang w:bidi="hi-IN"/>
+        </w:rPr>
+        <w:t>of all individuals</w:t>
+      </w:r>
+      <w:r>
+        <w:rPr>
+          <w:lang w:bidi="hi-IN"/>
+        </w:rPr>
+        <w:t xml:space="preserve"> </w:t>
+      </w:r>
+      <w:proofErr w:type="spellStart"/>
+      <w:r>
+        <w:rPr>
+          <w:rFonts w:ascii="Times New Roman" w:hAnsi="Times New Roman" w:cs="Times New Roman"/>
+          <w:i/>
+          <w:iCs/>
+        </w:rPr>
+        <w:t>τ</w:t>
+      </w:r>
+      <w:r>
+        <w:rPr>
+          <w:rFonts w:ascii="Times New Roman" w:hAnsi="Times New Roman" w:cs="Times New Roman"/>
+          <w:i/>
+          <w:iCs/>
+          <w:vertAlign w:val="subscript"/>
+        </w:rPr>
+        <w:t>CM</w:t>
+      </w:r>
+      <w:proofErr w:type="spellEnd"/>
+      <w:r>
+        <w:rPr>
+          <w:rFonts w:ascii="Times New Roman" w:hAnsi="Times New Roman" w:cs="Times New Roman"/>
+        </w:rPr>
+        <w:t>-fold</w:t>
+      </w:r>
+      <w:r>
+        <w:rPr>
+          <w:lang w:bidi="hi-IN"/>
+        </w:rPr>
+        <w:t xml:space="preserve">; Stress-induced </w:t>
+      </w:r>
+      <w:r>
+        <w:rPr>
+          <w:lang w:bidi="hi-IN"/>
+        </w:rPr>
+        <w:t>mutagenesis</w:t>
+      </w:r>
+      <w:r>
+        <w:rPr>
+          <w:lang w:bidi="hi-IN"/>
+        </w:rPr>
+        <w:t xml:space="preserve"> (SIM; in blue) increase</w:t>
+      </w:r>
+      <w:r>
+        <w:rPr>
+          <w:lang w:bidi="hi-IN"/>
+        </w:rPr>
+        <w:t>s</w:t>
+      </w:r>
+      <w:r>
+        <w:rPr>
+          <w:lang w:bidi="hi-IN"/>
+        </w:rPr>
+        <w:t xml:space="preserve"> the mutation rate of stressed or maladapted individuals</w:t>
+      </w:r>
+      <w:r>
+        <w:rPr>
+          <w:rFonts w:ascii="Times New Roman" w:hAnsi="Times New Roman" w:cs="Times New Roman"/>
+          <w:i/>
+          <w:iCs/>
+        </w:rPr>
+        <w:t xml:space="preserve"> </w:t>
+      </w:r>
+      <w:proofErr w:type="spellStart"/>
+      <w:r>
+        <w:rPr>
+          <w:rFonts w:ascii="Times New Roman" w:hAnsi="Times New Roman" w:cs="Times New Roman"/>
+          <w:i/>
+          <w:iCs/>
+        </w:rPr>
+        <w:t>τ</w:t>
+      </w:r>
+      <w:r>
+        <w:rPr>
+          <w:rFonts w:ascii="Times New Roman" w:hAnsi="Times New Roman" w:cs="Times New Roman"/>
+          <w:i/>
+          <w:iCs/>
+          <w:vertAlign w:val="subscript"/>
+        </w:rPr>
+        <w:t>SIM</w:t>
+      </w:r>
+      <w:proofErr w:type="spellEnd"/>
+      <w:r>
+        <w:rPr>
+          <w:rFonts w:ascii="Times New Roman" w:hAnsi="Times New Roman" w:cs="Times New Roman"/>
+        </w:rPr>
+        <w:t>-fold</w:t>
+      </w:r>
+      <w:r>
+        <w:rPr>
+          <w:lang w:bidi="hi-IN"/>
+        </w:rPr>
+        <w:t>; Mixed strategies (in</w:t>
+      </w:r>
+      <w:r>
+        <w:rPr>
+          <w:lang w:bidi="hi-IN"/>
+        </w:rPr>
+        <w:t xml:space="preserve"> dashed</w:t>
+      </w:r>
+      <w:r>
+        <w:rPr>
+          <w:lang w:bidi="hi-IN"/>
+        </w:rPr>
+        <w:t xml:space="preserve"> green)</w:t>
+      </w:r>
+      <w:r>
+        <w:rPr>
+          <w:lang w:bidi="hi-IN"/>
+        </w:rPr>
+        <w:t xml:space="preserve"> increase</w:t>
+      </w:r>
+      <w:r>
+        <w:rPr>
+          <w:lang w:bidi="hi-IN"/>
+        </w:rPr>
         <w:t xml:space="preserve"> the mutation rate of all individuals</w:t>
       </w:r>
       <w:r>
-        <w:rPr>
-          <w:lang w:bidi="hi-IN"/>
-        </w:rPr>
         <w:t xml:space="preserve"> </w:t>
       </w:r>
       <w:proofErr w:type="spellStart"/>
@@ -9284,171 +8984,86 @@
         <w:rPr>
           <w:rFonts w:ascii="Times New Roman" w:hAnsi="Times New Roman" w:cs="Times New Roman"/>
         </w:rPr>
+        <w:t xml:space="preserve">-fold and of stressed individuals </w:t>
+      </w:r>
+      <w:proofErr w:type="spellStart"/>
+      <w:r>
+        <w:rPr>
+          <w:rFonts w:ascii="Times New Roman" w:hAnsi="Times New Roman" w:cs="Times New Roman"/>
+          <w:i/>
+          <w:iCs/>
+        </w:rPr>
+        <w:t>τ</w:t>
+      </w:r>
+      <w:r>
+        <w:rPr>
+          <w:rFonts w:ascii="Times New Roman" w:hAnsi="Times New Roman" w:cs="Times New Roman"/>
+          <w:i/>
+          <w:iCs/>
+          <w:vertAlign w:val="subscript"/>
+        </w:rPr>
+        <w:t>SIM</w:t>
+      </w:r>
+      <w:proofErr w:type="spellEnd"/>
+      <w:r>
+        <w:rPr>
+          <w:rFonts w:ascii="Times New Roman" w:hAnsi="Times New Roman" w:cs="Times New Roman"/>
+        </w:rPr>
         <w:t>-fold</w:t>
       </w:r>
       <w:r>
-        <w:rPr>
-          <w:lang w:bidi="hi-IN"/>
-        </w:rPr>
-        <w:t xml:space="preserve">; Stress-induced </w:t>
-      </w:r>
-      <w:r>
-        <w:rPr>
-          <w:lang w:bidi="hi-IN"/>
-        </w:rPr>
-        <w:t>mutagenesis</w:t>
-      </w:r>
-      <w:r>
-        <w:rPr>
-          <w:lang w:bidi="hi-IN"/>
-        </w:rPr>
-        <w:t xml:space="preserve"> (SIM; in blue) increase</w:t>
-      </w:r>
-      <w:r>
-        <w:rPr>
-          <w:lang w:bidi="hi-IN"/>
-        </w:rPr>
-        <w:t>s</w:t>
-      </w:r>
-      <w:r>
-        <w:rPr>
-          <w:lang w:bidi="hi-IN"/>
-        </w:rPr>
-        <w:t xml:space="preserve"> the mutation rate of stressed or maladapted individuals</w:t>
-      </w:r>
-      <w:r>
-        <w:rPr>
-          <w:rFonts w:ascii="Times New Roman" w:hAnsi="Times New Roman" w:cs="Times New Roman"/>
-          <w:i/>
-          <w:iCs/>
-        </w:rPr>
+        <w:t xml:space="preserve">. </w:t>
+      </w:r>
+      <w:r>
+        <w:t xml:space="preserve">SIM breaks </w:t>
+      </w:r>
+      <w:r>
+        <w:t xml:space="preserve">off </w:t>
+      </w:r>
+      <w:r>
+        <w:t xml:space="preserve">the </w:t>
+      </w:r>
+      <w:r>
+        <w:rPr>
+          <w:i/>
+          <w:iCs/>
+        </w:rPr>
+        <w:t>adaptability-adaptedness</w:t>
+      </w:r>
+      <w:r>
+        <w:t xml:space="preserve"> trade-off of CM, increasing the </w:t>
+      </w:r>
+      <w:r>
+        <w:rPr>
+          <w:i/>
+          <w:iCs/>
+        </w:rPr>
+        <w:t>adaptability</w:t>
+      </w:r>
+      <w:r>
         <w:t xml:space="preserve"> </w:t>
       </w:r>
-      <w:proofErr w:type="spellStart"/>
-      <w:r>
-        <w:rPr>
-          <w:rFonts w:ascii="Times New Roman" w:hAnsi="Times New Roman" w:cs="Times New Roman"/>
-          <w:i/>
-          <w:iCs/>
-        </w:rPr>
-        <w:t>τ</w:t>
-      </w:r>
-      <w:r>
-        <w:rPr>
-          <w:rFonts w:ascii="Times New Roman" w:hAnsi="Times New Roman" w:cs="Times New Roman"/>
-          <w:i/>
-          <w:iCs/>
-          <w:vertAlign w:val="subscript"/>
-        </w:rPr>
-        <w:t>SIM</w:t>
-      </w:r>
-      <w:proofErr w:type="spellEnd"/>
-      <w:r>
-        <w:rPr>
-          <w:rFonts w:ascii="Times New Roman" w:hAnsi="Times New Roman" w:cs="Times New Roman"/>
-        </w:rPr>
-        <w:t>-fold</w:t>
-      </w:r>
-      <w:r>
-        <w:rPr>
-          <w:lang w:bidi="hi-IN"/>
-        </w:rPr>
-        <w:t>; Mixed strategies (in</w:t>
-      </w:r>
-      <w:r>
-        <w:rPr>
-          <w:lang w:bidi="hi-IN"/>
-        </w:rPr>
-        <w:t xml:space="preserve"> dashed</w:t>
-      </w:r>
-      <w:r>
-        <w:rPr>
-          <w:lang w:bidi="hi-IN"/>
-        </w:rPr>
-        <w:t xml:space="preserve"> green)</w:t>
-      </w:r>
-      <w:r>
-        <w:rPr>
-          <w:lang w:bidi="hi-IN"/>
-        </w:rPr>
-        <w:t xml:space="preserve"> increase</w:t>
-      </w:r>
-      <w:r>
-        <w:rPr>
-          <w:lang w:bidi="hi-IN"/>
-        </w:rPr>
-        <w:t xml:space="preserve"> the mutation rate of all individuals</w:t>
-      </w:r>
-      <w:r>
-        <w:t xml:space="preserve"> </w:t>
-      </w:r>
-      <w:proofErr w:type="spellStart"/>
-      <w:r>
-        <w:rPr>
-          <w:rFonts w:ascii="Times New Roman" w:hAnsi="Times New Roman" w:cs="Times New Roman"/>
-          <w:i/>
-          <w:iCs/>
-        </w:rPr>
-        <w:t>τ</w:t>
-      </w:r>
-      <w:r>
-        <w:rPr>
-          <w:rFonts w:ascii="Times New Roman" w:hAnsi="Times New Roman" w:cs="Times New Roman"/>
-          <w:i/>
-          <w:iCs/>
-          <w:vertAlign w:val="subscript"/>
-        </w:rPr>
-        <w:t>CM</w:t>
-      </w:r>
-      <w:proofErr w:type="spellEnd"/>
-      <w:r>
-        <w:rPr>
-          <w:rFonts w:ascii="Times New Roman" w:hAnsi="Times New Roman" w:cs="Times New Roman"/>
-        </w:rPr>
-        <w:t xml:space="preserve">-fold and of stressed individuals </w:t>
-      </w:r>
-      <w:proofErr w:type="spellStart"/>
-      <w:r>
-        <w:rPr>
-          <w:rFonts w:ascii="Times New Roman" w:hAnsi="Times New Roman" w:cs="Times New Roman"/>
-          <w:i/>
-          <w:iCs/>
-        </w:rPr>
-        <w:t>τ</w:t>
-      </w:r>
-      <w:r>
-        <w:rPr>
-          <w:rFonts w:ascii="Times New Roman" w:hAnsi="Times New Roman" w:cs="Times New Roman"/>
-          <w:i/>
-          <w:iCs/>
-          <w:vertAlign w:val="subscript"/>
-        </w:rPr>
-        <w:t>SIM</w:t>
-      </w:r>
-      <w:proofErr w:type="spellEnd"/>
-      <w:r>
-        <w:rPr>
-          <w:rFonts w:ascii="Times New Roman" w:hAnsi="Times New Roman" w:cs="Times New Roman"/>
-        </w:rPr>
-        <w:t>-fold</w:t>
-      </w:r>
-      <w:r>
-        <w:t xml:space="preserve">. </w:t>
-      </w:r>
-      <w:r>
-        <w:t xml:space="preserve">SIM breaks </w:t>
-      </w:r>
-      <w:r>
-        <w:t xml:space="preserve">off </w:t>
-      </w:r>
-      <w:r>
-        <w:t xml:space="preserve">the adaptability-adaptedness trade-off of CM, increasing the adaptation rate without </w:t>
+      <w:r>
+        <w:t xml:space="preserve">without </w:t>
       </w:r>
       <w:r>
         <w:t xml:space="preserve">compromising </w:t>
       </w:r>
       <w:r>
-        <w:t>the population mean fitness.</w:t>
+        <w:t xml:space="preserve">the </w:t>
+      </w:r>
+      <w:r>
+        <w:rPr>
+          <w:i/>
+          <w:iCs/>
+        </w:rPr>
+        <w:t>adaptedness</w:t>
+      </w:r>
+      <w:r>
+        <w:t xml:space="preserve"> of the population</w:t>
+      </w:r>
+      <w:r>
+        <w:t>.</w:t>
       </w:r>
       <w:r>
         <w:t xml:space="preserve"> </w:t>
@@ -9662,7 +9277,11 @@
         <w:t>So far,</w:t>
       </w:r>
       <w:r>
-        <w:t xml:space="preserve"> we considered stress that results from a mismatch between the individual and the environment. Another possible interpretation of stress is an environmental condition which reduces the fitness of all individuals which are not adapted to </w:t>
+        <w:t xml:space="preserve"> we considered stress that results from a mismatch between the individual and the environment. Another possible interpretation of stress is an environmental </w:t>
+      </w:r>
+      <w:r>
+        <w:lastRenderedPageBreak/>
+        <w:t xml:space="preserve">condition which reduces the fitness of all individuals which are not adapted to </w:t>
       </w:r>
       <w:r>
         <w:t>it</w:t>
@@ -10376,7 +9995,6 @@
         </w:rPr>
       </w:pPr>
       <w:r>
-        <w:lastRenderedPageBreak/>
         <w:t xml:space="preserve">This </w:t>
       </w:r>
       <w:r>
@@ -11258,6 +10876,7 @@
         <w:rPr>
           <w:lang w:bidi="hi-IN"/>
         </w:rPr>
+        <w:lastRenderedPageBreak/>
         <w:t>M</w:t>
       </w:r>
       <w:r>
@@ -11832,15 +11451,7 @@
           <w:noProof/>
           <w:lang w:bidi="hi-IN"/>
         </w:rPr>
-        <w:t xml:space="preserve">(Moore and Tonsor 1994; Gavrilets 1996; Coyne et al. 2000; Whitlock and Phillips </w:t>
-      </w:r>
-      <w:r>
-        <w:rPr>
-          <w:noProof/>
-          <w:lang w:bidi="hi-IN"/>
-        </w:rPr>
-        <w:lastRenderedPageBreak/>
-        <w:t>2000)</w:t>
+        <w:t>(Moore and Tonsor 1994; Gavrilets 1996; Coyne et al. 2000; Whitlock and Phillips 2000)</w:t>
       </w:r>
       <w:r>
         <w:rPr>
@@ -12181,7 +11792,14 @@
         <w:rPr>
           <w:lang w:bidi="hi-IN"/>
         </w:rPr>
-        <w:t xml:space="preserve"> it does not jeopardize the fitness of populations under stable conditions. Because mutation is such a fundamental factor in every biological process, these results have an important implication on many fields in the </w:t>
+        <w:t xml:space="preserve"> it does not jeopardize the fitness of populations under stable conditions. Because mutation is such a fundamental factor in every biological process, these results have </w:t>
+      </w:r>
+      <w:r>
+        <w:rPr>
+          <w:lang w:bidi="hi-IN"/>
+        </w:rPr>
+        <w:lastRenderedPageBreak/>
+        <w:t xml:space="preserve">an important implication on many fields in the </w:t>
       </w:r>
       <w:r>
         <w:rPr>
@@ -13967,7 +13585,6 @@
     </w:p>
     <w:p>
       <w:r>
-        <w:lastRenderedPageBreak/>
         <w:t xml:space="preserve">The last approximation assumes that </w:t>
       </w:r>
       <w:proofErr w:type="gramStart"/>
@@ -14890,6 +14507,7 @@
     </w:p>
     <w:p>
       <w:r>
+        <w:lastRenderedPageBreak/>
         <w:t xml:space="preserve">Here, we only </w:t>
       </w:r>
       <w:r>
@@ -17031,6 +16649,7 @@
         <w:pStyle w:val="Heading1"/>
       </w:pPr>
       <w:r>
+        <w:lastRenderedPageBreak/>
         <w:t xml:space="preserve">Supporting </w:t>
       </w:r>
       <w:r>
@@ -17056,7 +16675,7 @@
           <w:noProof/>
         </w:rPr>
         <w:drawing>
-          <wp:inline distT="0" distB="0" distL="0" distR="0" wp14:anchorId="30F8017D" wp14:editId="355DD9AC">
+          <wp:inline distT="0" distB="0" distL="0" distR="0" wp14:anchorId="1C4A19A9" wp14:editId="61C72A2E">
             <wp:extent cx="3596536" cy="2880000"/>
             <wp:effectExtent l="0" t="0" r="4445" b="0"/>
             <wp:docPr id="14" name="Picture 14" descr="D:\workspace\ruggedsim\manuscript\appearance_time_pop1e6_s_0.05_logN_6.png"/>
@@ -17378,7 +16997,6 @@
         <w:rPr>
           <w:noProof/>
         </w:rPr>
-        <w:lastRenderedPageBreak/>
         <w:t xml:space="preserve"> </w:t>
       </w:r>
       <w:r>
@@ -17386,7 +17004,7 @@
           <w:noProof/>
         </w:rPr>
         <w:drawing>
-          <wp:inline distT="0" distB="0" distL="0" distR="0" wp14:anchorId="6C747D57" wp14:editId="4BF954FC">
+          <wp:inline distT="0" distB="0" distL="0" distR="0" wp14:anchorId="30AA12FC" wp14:editId="07A71316">
             <wp:extent cx="4204800" cy="3600000"/>
             <wp:effectExtent l="0" t="0" r="5715" b="635"/>
             <wp:docPr id="1" name="Picture 1" descr="D:\workspace\ruggedsim\manuscript\fixation_regression_s_0.05_logN_6.png"/>
@@ -17634,7 +17252,11 @@
         <w:t xml:space="preserve"> in</w:t>
       </w:r>
       <w:r>
-        <w:t xml:space="preserve"> green). Dashed lines are the analytic</w:t>
+        <w:t xml:space="preserve"> green). </w:t>
+      </w:r>
+      <w:r>
+        <w:lastRenderedPageBreak/>
+        <w:t>Dashed lines are the analytic</w:t>
       </w:r>
       <w:r>
         <w:t xml:space="preserve"> approximations;</w:t>
@@ -20310,6 +19932,7 @@
           <w:rFonts w:eastAsiaTheme="minorEastAsia"/>
           <w:lang w:bidi="hi-IN"/>
         </w:rPr>
+        <w:lastRenderedPageBreak/>
         <w:t xml:space="preserve">Because </w:t>
       </w:r>
       <w:r>
@@ -20896,12 +20519,6 @@
       </w:r>
     </w:p>
     <w:p>
-      <w:pPr>
-        <w:rPr>
-          <w:rFonts w:eastAsiaTheme="minorEastAsia"/>
-          <w:lang w:bidi="hi-IN"/>
-        </w:rPr>
-      </w:pPr>
       <w:r>
         <w:rPr>
           <w:rFonts w:eastAsiaTheme="minorEastAsia"/>
@@ -21521,6 +21138,179 @@
         </w:rPr>
         <w:t>.</w:t>
       </w:r>
+      <w:r>
+        <w:rPr>
+          <w:rFonts w:eastAsiaTheme="minorEastAsia"/>
+          <w:lang w:bidi="hi-IN"/>
+        </w:rPr>
+        <w:t xml:space="preserve"> </w:t>
+      </w:r>
+      <w:r>
+        <w:t>W</w:t>
+      </w:r>
+      <w:r>
+        <w:t xml:space="preserve">ith constitutive mutagenesis (CM), </w:t>
+      </w:r>
+      <w:r>
+        <w:t>the</w:t>
+      </w:r>
+      <w:r>
+        <w:t xml:space="preserve"> mean fitness equals </w:t>
+      </w:r>
+      <w:r>
+        <w:rPr>
+          <w:i/>
+          <w:iCs/>
+        </w:rPr>
+        <w:t>e</w:t>
+      </w:r>
+      <w:r>
+        <w:rPr>
+          <w:i/>
+          <w:iCs/>
+          <w:vertAlign w:val="superscript"/>
+        </w:rPr>
+        <w:t>-</w:t>
+      </w:r>
+      <w:proofErr w:type="spellStart"/>
+      <w:r>
+        <w:rPr>
+          <w:rFonts w:ascii="Times New Roman" w:hAnsi="Times New Roman" w:cs="Times New Roman"/>
+          <w:i/>
+          <w:iCs/>
+          <w:vertAlign w:val="superscript"/>
+        </w:rPr>
+        <w:t>τ</w:t>
+      </w:r>
+      <w:r>
+        <w:rPr>
+          <w:i/>
+          <w:iCs/>
+          <w:vertAlign w:val="superscript"/>
+        </w:rPr>
+        <w:t>U</w:t>
+      </w:r>
+      <w:proofErr w:type="spellEnd"/>
+      <w:r>
+        <w:t xml:space="preserve"> – it </w:t>
+      </w:r>
+      <w:r>
+        <w:t xml:space="preserve">decays exponentially as a function of </w:t>
+      </w:r>
+      <w:r>
+        <w:rPr>
+          <w:i/>
+          <w:iCs/>
+        </w:rPr>
+        <w:t>τ</w:t>
+      </w:r>
+      <w:r>
+        <w:t xml:space="preserve">, </w:t>
+      </w:r>
+      <w:r>
+        <w:t xml:space="preserve">the mutation rate fold increase. In contrast, stress-induced mutagenesis (SIM), as was </w:t>
+      </w:r>
+      <w:r>
+        <w:t>demonstrated</w:t>
+      </w:r>
+      <w:r>
+        <w:t xml:space="preserve"> by </w:t>
+      </w:r>
+      <w:proofErr w:type="spellStart"/>
+      <w:r>
+        <w:t>Agrawal</w:t>
+      </w:r>
+      <w:proofErr w:type="spellEnd"/>
+      <w:r>
+        <w:t xml:space="preserve"> </w:t>
+      </w:r>
+      <w:r>
+        <w:fldChar w:fldCharType="begin" w:fldLock="1"/>
+      </w:r>
+      <w:r>
+        <w:instrText>ADDIN CSL_CITATION { "citationItems" : [ { "id" : "ITEM-1", "itemData" : { "DOI" : "10.1046/j.1420-9101.2002.00464.x", "ISSN" : "1010061X", "abstract" : "Although much theory depends on the genome-wide rate of deleterious mutations, good estimates of the mutation rate are scarce and remain controversial. Furthermore, mutation rate may not be constant, and a recent study suggests that mutation rates are higher in mildly stressful environments. If mutation rate is a function of condition, then individuals carrying more mutations will tend to be in worse condition and therefore produce more mutations. Here I examine the mean fitnesses of sexual and asexual populations evolving under such condition-dependent mutation rates. The equilibrium mean fitness of a sexual population depends on the shape of the curve relating fitness to mutation rate. If mutation rate declines synergistically with increasing condition the mean fitness will be much lower than if mutation rate declines at a diminishing rate. In contrast, asexual populations are less affected by condition-dependent mutation rates. The equilibrium mean fitness of an asexual population only depends on the mutation rate of the individuals in the least loaded class. Because such individuals have high fitness and therefore a low mutation rate, asexual populations experience less genetic load than sexual populations, thus increasing the twofold cost of sex.", "author" : [ { "dropping-particle" : "", "family" : "Agrawal", "given" : "Aneil F.", "non-dropping-particle" : "", "parse-names" : false, "suffix" : "" } ], "container-title" : "Journal of evolutionary biology", "id" : "ITEM-1", "issue" : "6", "issued" : { "date-parts" : [ [ "2002", "10" ] ] }, "note" : "no back mutations\nno adaptation\nno changing environment\nno cost of fidelity\nthe whole discussion assumes SIM but doesn't assume the context of SIM\n        \nthe idea here is to compare SIM effect on equilibrium mean fitness (mutational load) in asex and sex populaitons, therefore beneficial mutations are NEGLECTED\n        \nnever the less, if the final statement on asex, that the mean fitness at equilibrium depends on the mutation rate of the least loaded class, then asex populations should do SIM, as hypermutation does not affect the mean fitness", "page" : "1004-1010", "publisher" : "Wiley Online Library", "title" : "Genetic loads under fitness-dependent mutation rates", "type" : "article-journal", "volume" : "15" }, "suppress-author" : 1, "uris" : [ "http://www.mendeley.com/documents/?uuid=79be5021-e0a1-495d-8501-fe1b249cd5b4" ] } ], "mendeley" : { "previouslyFormattedCitation" : "(2002)" }, "properties" : { "noteIndex" : 0 }, "schema" : "https://github.com/citation-style-language/schema/raw/master/csl-citation.json" }</w:instrText>
+      </w:r>
+      <w:r>
+        <w:fldChar w:fldCharType="separate"/>
+      </w:r>
+      <w:r>
+        <w:rPr>
+          <w:noProof/>
+        </w:rPr>
+        <w:t>(2002)</w:t>
+      </w:r>
+      <w:r>
+        <w:fldChar w:fldCharType="end"/>
+      </w:r>
+      <w:r>
+        <w:t>, does not change the population mean fitness with respect to normal mutagenesis (NM), because the least loaded individuals (</w:t>
+      </w:r>
+      <w:r>
+        <w:rPr>
+          <w:i/>
+          <w:iCs/>
+        </w:rPr>
+        <w:t>x</w:t>
+      </w:r>
+      <w:r>
+        <w:t>=0</w:t>
+      </w:r>
+      <w:r>
+        <w:t xml:space="preserve">), with fitness </w:t>
+      </w:r>
+      <w:r>
+        <w:rPr>
+          <w:i/>
+          <w:iCs/>
+        </w:rPr>
+        <w:t>ω</w:t>
+      </w:r>
+      <w:r>
+        <w:rPr>
+          <w:vertAlign w:val="subscript"/>
+        </w:rPr>
+        <w:t>0</w:t>
+      </w:r>
+      <w:r>
+        <w:rPr>
+          <w:rFonts w:ascii="Times New Roman" w:hAnsi="Times New Roman" w:cs="Times New Roman"/>
+        </w:rPr>
+        <w:t>=</w:t>
+      </w:r>
+      <w:r>
+        <w:t>1</w:t>
+      </w:r>
+      <w:r>
+        <w:t xml:space="preserve">, also have the lowest mutation rate, </w:t>
+      </w:r>
+      <w:r>
+        <w:rPr>
+          <w:i/>
+          <w:iCs/>
+        </w:rPr>
+        <w:t>U</w:t>
+      </w:r>
+      <w:r>
+        <w:t xml:space="preserve">, and therefore the population mean fitness is </w:t>
+      </w:r>
+      <w:r>
+        <w:rPr>
+          <w:i/>
+          <w:iCs/>
+        </w:rPr>
+        <w:t>e</w:t>
+      </w:r>
+      <w:r>
+        <w:rPr>
+          <w:i/>
+          <w:iCs/>
+          <w:vertAlign w:val="superscript"/>
+        </w:rPr>
+        <w:t>-U</w:t>
+      </w:r>
+      <w:r>
+        <w:t>.</w:t>
+      </w:r>
     </w:p>
     <w:p>
       <w:pPr>
@@ -21794,8 +21584,6 @@
       <w:pPr>
         <w:rPr>
           <w:rFonts w:eastAsiaTheme="minorEastAsia"/>
-          <w:i/>
-          <w:iCs/>
           <w:lang w:bidi="hi-IN"/>
         </w:rPr>
       </w:pPr>
@@ -21897,34 +21685,213 @@
           <w:rFonts w:eastAsiaTheme="minorEastAsia"/>
           <w:lang w:bidi="hi-IN"/>
         </w:rPr>
-        <w:t xml:space="preserve"> and we </w:t>
+        <w:t xml:space="preserve"> and we can calculate the mean fitness of populations with different mutational strategies by manipulating </w:t>
       </w:r>
       <w:r>
         <w:rPr>
           <w:rFonts w:eastAsiaTheme="minorEastAsia"/>
-          <w:lang w:bidi="hi-IN"/>
-        </w:rPr>
-        <w:lastRenderedPageBreak/>
-        <w:t xml:space="preserve">can calculate the mean fitness of populations with different mutational strategies by manipulating </w:t>
+          <w:i/>
+          <w:iCs/>
+          <w:lang w:bidi="hi-IN"/>
+        </w:rPr>
+        <w:t>U</w:t>
       </w:r>
       <w:r>
         <w:rPr>
           <w:rFonts w:eastAsiaTheme="minorEastAsia"/>
           <w:i/>
           <w:iCs/>
-          <w:lang w:bidi="hi-IN"/>
+          <w:vertAlign w:val="subscript"/>
+          <w:lang w:bidi="hi-IN"/>
+        </w:rPr>
+        <w:t>x</w:t>
+      </w:r>
+      <w:r>
+        <w:rPr>
+          <w:rFonts w:eastAsiaTheme="minorEastAsia"/>
+          <w:lang w:bidi="hi-IN"/>
+        </w:rPr>
+        <w:t>.</w:t>
+      </w:r>
+      <w:r>
+        <w:t xml:space="preserve"> Evaluating the numerical results </w:t>
+      </w:r>
+      <w:r>
+        <w:t>(</w:t>
+      </w:r>
+      <w:r>
+        <w:fldChar w:fldCharType="begin"/>
+      </w:r>
+      <w:r>
+        <w:instrText xml:space="preserve"> REF _Ref363979903 \h </w:instrText>
+      </w:r>
+      <w:r>
+        <w:instrText xml:space="preserve"> \* MERGEFORMAT </w:instrText>
+      </w:r>
+      <w:r>
+        <w:fldChar w:fldCharType="separate"/>
+      </w:r>
+      <w:r>
+        <w:t xml:space="preserve">Figure </w:t>
+      </w:r>
+      <w:r>
+        <w:rPr>
+          <w:noProof/>
+        </w:rPr>
+        <w:t>3</w:t>
+      </w:r>
+      <w:r>
+        <w:fldChar w:fldCharType="end"/>
+      </w:r>
+      <w:r>
+        <w:t>), we can see that</w:t>
+      </w:r>
+      <w:r>
+        <w:t xml:space="preserve"> </w:t>
+      </w:r>
+      <w:r>
+        <w:rPr>
+          <w:i/>
+          <w:iCs/>
+        </w:rPr>
+        <w:t>e</w:t>
+      </w:r>
+      <w:r>
+        <w:rPr>
+          <w:i/>
+          <w:iCs/>
+          <w:vertAlign w:val="superscript"/>
+        </w:rPr>
+        <w:t>-U</w:t>
+      </w:r>
+      <w:r>
+        <w:t xml:space="preserve"> is still a good approximation </w:t>
+      </w:r>
+      <w:r>
+        <w:t xml:space="preserve">to the population mean fitness </w:t>
+      </w:r>
+      <w:r>
+        <w:t xml:space="preserve">(because </w:t>
+      </w:r>
+      <w:r>
+        <w:rPr>
+          <w:i/>
+          <w:iCs/>
+        </w:rPr>
+        <w:t>β</w:t>
+      </w:r>
+      <w:r>
+        <w:t>&lt;&lt;1</w:t>
+      </w:r>
+      <w:r>
+        <w:rPr>
+          <w:rFonts w:ascii="Times New Roman" w:eastAsiaTheme="minorEastAsia" w:hAnsi="Times New Roman" w:cs="Times New Roman"/>
+        </w:rPr>
+        <w:t>)</w:t>
+      </w:r>
+      <w:r>
+        <w:t xml:space="preserve">, but </w:t>
+      </w:r>
+      <w:r>
+        <w:rPr>
+          <w:rFonts w:eastAsiaTheme="minorEastAsia"/>
+        </w:rPr>
+        <w:t xml:space="preserve">SIM can increase the population mean fitness with respect to NM - a sufficient condition is that the mutation rate of individuals with below average fitness is increased. Since we assume that </w:t>
+      </w:r>
+      <w:r>
+        <w:rPr>
+          <w:rFonts w:eastAsiaTheme="minorEastAsia"/>
+          <w:i/>
+          <w:iCs/>
         </w:rPr>
         <w:t>U</w:t>
       </w:r>
       <w:r>
         <w:rPr>
           <w:rFonts w:eastAsiaTheme="minorEastAsia"/>
-          <w:i/>
-          <w:iCs/>
-          <w:vertAlign w:val="subscript"/>
-          <w:lang w:bidi="hi-IN"/>
-        </w:rPr>
-        <w:t>x</w:t>
+        </w:rPr>
+        <w:t>&lt;</w:t>
+      </w:r>
+      <w:r>
+        <w:rPr>
+          <w:rFonts w:eastAsiaTheme="minorEastAsia"/>
+          <w:i/>
+          <w:iCs/>
+        </w:rPr>
+        <w:t>s</w:t>
+      </w:r>
+      <w:r>
+        <w:rPr>
+          <w:rFonts w:eastAsiaTheme="minorEastAsia"/>
+        </w:rPr>
+        <w:t>,</w:t>
+      </w:r>
+      <w:r>
+        <w:rPr>
+          <w:rFonts w:eastAsiaTheme="minorEastAsia"/>
+          <w:i/>
+          <w:iCs/>
+        </w:rPr>
+        <w:t xml:space="preserve"> </w:t>
+      </w:r>
+      <w:r>
+        <w:rPr>
+          <w:rFonts w:eastAsiaTheme="minorEastAsia"/>
+        </w:rPr>
+        <w:t xml:space="preserve">then </w:t>
+      </w:r>
+      <w:r>
+        <w:rPr>
+          <w:i/>
+          <w:iCs/>
+        </w:rPr>
+        <w:t>e</w:t>
+      </w:r>
+      <w:r>
+        <w:rPr>
+          <w:i/>
+          <w:iCs/>
+          <w:vertAlign w:val="superscript"/>
+        </w:rPr>
+        <w:t>-U</w:t>
+      </w:r>
+      <w:r>
+        <w:rPr>
+          <w:rFonts w:ascii="Times New Roman" w:eastAsiaTheme="minorEastAsia" w:hAnsi="Times New Roman" w:cs="Times New Roman"/>
+        </w:rPr>
+        <w:t xml:space="preserve"> ≈ </w:t>
+      </w:r>
+      <w:r>
+        <w:rPr>
+          <w:rFonts w:eastAsiaTheme="minorEastAsia"/>
+        </w:rPr>
+        <w:t>1-</w:t>
+      </w:r>
+      <w:r>
+        <w:rPr>
+          <w:rFonts w:eastAsiaTheme="minorEastAsia"/>
+          <w:i/>
+          <w:iCs/>
+        </w:rPr>
+        <w:t>U</w:t>
+      </w:r>
+      <w:r>
+        <w:rPr>
+          <w:rFonts w:eastAsiaTheme="minorEastAsia"/>
+        </w:rPr>
+        <w:t xml:space="preserve"> &gt; 1-</w:t>
+      </w:r>
+      <w:r>
+        <w:rPr>
+          <w:rFonts w:eastAsiaTheme="minorEastAsia"/>
+        </w:rPr>
+        <w:t>s</w:t>
+      </w:r>
+      <w:r>
+        <w:rPr>
+          <w:rFonts w:eastAsiaTheme="minorEastAsia"/>
+        </w:rPr>
+        <w:t>. Therefore, if SIM increases the mutation rate in individuals with at least one deleterious mutation, then it increases the population mean fitness</w:t>
       </w:r>
       <w:r>
         <w:rPr>
@@ -22032,7 +21999,7 @@
           <w:rPr>
             <w:noProof/>
           </w:rPr>
-          <w:t>5</w:t>
+          <w:t>13</w:t>
         </w:r>
         <w:r>
           <w:rPr>
@@ -25099,7 +25066,7 @@
   </w:compat>
   <w:rsids>
     <w:rsidRoot w:val="00C56C62"/>
-    <w:rsid w:val="00587635"/>
+    <w:rsid w:val="006C1CD2"/>
     <w:rsid w:val="00C56C62"/>
   </w:rsids>
   <m:mathPr>
@@ -25825,7 +25792,7 @@
 </file>
 
 <file path=customXml/itemProps1.xml><?xml version="1.0" encoding="utf-8"?>
-<ds:datastoreItem xmlns:ds="http://schemas.openxmlformats.org/officeDocument/2006/customXml" ds:itemID="{7D28FB99-E922-463B-A947-7E8E399FB8C7}">
+<ds:datastoreItem xmlns:ds="http://schemas.openxmlformats.org/officeDocument/2006/customXml" ds:itemID="{96A171B9-BE55-48E5-B4DD-EF77EFE5C369}">
   <ds:schemaRefs>
     <ds:schemaRef ds:uri="http://schemas.openxmlformats.org/officeDocument/2006/bibliography"/>
   </ds:schemaRefs>

</xml_diff>

<commit_message>
another pass over the whole things, decimated equations, added ack and ref titles
</commit_message>
<xml_diff>
--- a/manuscript/ms2.docx
+++ b/manuscript/ms2.docx
@@ -185,7 +185,7 @@
           <w:noProof/>
           <w:lang w:bidi="hi-IN"/>
         </w:rPr>
-        <w:t>August 11, 2013</w:t>
+        <w:t>August 12, 2013</w:t>
       </w:r>
       <w:r>
         <w:rPr>
@@ -1471,12 +1471,7 @@
       </w:r>
       <w:r>
         <w:softHyphen/>
-      </w:r>
-      <w:r>
-        <w:t xml:space="preserve">distinct </w:t>
-      </w:r>
-      <w:r>
-        <w:t xml:space="preserve">processes. In the first, a double mutant </w:t>
+        <w:t xml:space="preserve">distinct processes. In the first, a double mutant </w:t>
       </w:r>
       <w:r>
         <w:rPr>
@@ -1500,7 +1495,7 @@
         </w:rPr>
         <w:lastRenderedPageBreak/>
         <w:drawing>
-          <wp:inline distT="0" distB="0" distL="0" distR="0" wp14:anchorId="45C53934" wp14:editId="3A305F0D">
+          <wp:inline distT="0" distB="0" distL="0" distR="0" wp14:anchorId="6EBB64F7" wp14:editId="261D42A8">
             <wp:extent cx="4667250" cy="4228465"/>
             <wp:effectExtent l="0" t="0" r="0" b="635"/>
             <wp:docPr id="2" name="Picture 2" descr="D:\workspace\ruggedsim\manuscript\fitness_landscape.png"/>
@@ -1982,94 +1977,32 @@
         <w:t>.</w:t>
       </w:r>
       <w:r>
-        <w:t xml:space="preserve"> These assumptions require that mutation is weaker than selection:</w:t>
+        <w:t xml:space="preserve"> These assumptions require that mu</w:t>
+      </w:r>
+      <w:r>
+        <w:t xml:space="preserve">tation is weaker than selection - </w:t>
+      </w:r>
+      <m:oMath>
+        <m:r>
+          <w:rPr>
+            <w:rFonts w:ascii="Cambria Math" w:hAnsi="Cambria Math"/>
+          </w:rPr>
+          <m:t>U&lt;s</m:t>
+        </m:r>
+      </m:oMath>
+      <w:r>
+        <w:t>.</w:t>
       </w:r>
     </w:p>
-    <w:tbl>
-      <w:tblPr>
-        <w:tblStyle w:val="TableGrid"/>
-        <w:tblW w:w="5000" w:type="pct"/>
-        <w:tblInd w:w="340" w:type="dxa"/>
-        <w:tblBorders>
-          <w:top w:val="none" w:sz="0" w:space="0" w:color="auto"/>
-          <w:left w:val="none" w:sz="0" w:space="0" w:color="auto"/>
-          <w:bottom w:val="none" w:sz="0" w:space="0" w:color="auto"/>
-          <w:right w:val="none" w:sz="0" w:space="0" w:color="auto"/>
-          <w:insideH w:val="none" w:sz="0" w:space="0" w:color="auto"/>
-          <w:insideV w:val="none" w:sz="0" w:space="0" w:color="auto"/>
-        </w:tblBorders>
-        <w:tblLook w:val="04A0" w:firstRow="1" w:lastRow="0" w:firstColumn="1" w:lastColumn="0" w:noHBand="0" w:noVBand="1"/>
-      </w:tblPr>
-      <w:tblGrid>
-        <w:gridCol w:w="7675"/>
-        <w:gridCol w:w="853"/>
-      </w:tblGrid>
-      <w:tr>
-        <w:tc>
-          <w:tcPr>
-            <w:tcW w:w="4500" w:type="pct"/>
-            <w:vAlign w:val="center"/>
-          </w:tcPr>
-          <w:p>
-            <w:pPr>
-              <w:ind w:left="340"/>
-              <w:jc w:val="center"/>
-            </w:pPr>
-            <m:oMath>
-              <m:r>
-                <w:rPr>
-                  <w:rFonts w:ascii="Cambria Math" w:hAnsi="Cambria Math"/>
-                </w:rPr>
-                <m:t>U&lt;s</m:t>
-              </m:r>
-            </m:oMath>
-            <w:r>
-              <w:t>.</w:t>
-            </w:r>
-          </w:p>
-        </w:tc>
-        <w:tc>
-          <w:tcPr>
-            <w:tcW w:w="500" w:type="pct"/>
-            <w:vAlign w:val="center"/>
-          </w:tcPr>
-          <w:p>
-            <w:bookmarkStart w:id="3" w:name="_Ref360717172"/>
-            <w:r>
-              <w:t>(</w:t>
-            </w:r>
-            <w:r>
-              <w:fldChar w:fldCharType="begin"/>
-            </w:r>
-            <w:r>
-              <w:instrText xml:space="preserve"> SEQ Equation </w:instrText>
-            </w:r>
-            <w:r>
-              <w:fldChar w:fldCharType="separate"/>
-            </w:r>
-            <w:r>
-              <w:rPr>
-                <w:noProof/>
-              </w:rPr>
-              <w:t>2</w:t>
-            </w:r>
-            <w:r>
-              <w:rPr>
-                <w:noProof/>
-              </w:rPr>
-              <w:fldChar w:fldCharType="end"/>
-            </w:r>
-            <w:r>
-              <w:t>)</w:t>
-            </w:r>
-            <w:bookmarkEnd w:id="3"/>
-          </w:p>
-        </w:tc>
-      </w:tr>
-    </w:tbl>
     <w:p>
       <w:r>
-        <w:t>The second model is a stochastic Wright-Fisher simulation with selection, mutation and drift (</w:t>
+        <w:t xml:space="preserve">The second </w:t>
+      </w:r>
+      <w:r>
+        <w:t xml:space="preserve">method </w:t>
+      </w:r>
+      <w:r>
+        <w:t>is a stochastic Wright-Fisher simulation with selection, mutation and drift (</w:t>
       </w:r>
       <w:r>
         <w:fldChar w:fldCharType="begin"/>
@@ -2154,9 +2087,8 @@
       <w:pPr>
         <w:pStyle w:val="FigureLegend"/>
       </w:pPr>
-      <w:bookmarkStart w:id="4" w:name="_Ref358791100"/>
-      <w:r>
-        <w:lastRenderedPageBreak/>
+      <w:bookmarkStart w:id="3" w:name="_Ref358791100"/>
+      <w:r>
         <w:t xml:space="preserve">Table </w:t>
       </w:r>
       <w:r>
@@ -2180,7 +2112,7 @@
         </w:rPr>
         <w:fldChar w:fldCharType="end"/>
       </w:r>
-      <w:bookmarkEnd w:id="4"/>
+      <w:bookmarkEnd w:id="3"/>
       <w:r>
         <w:t xml:space="preserve"> </w:t>
       </w:r>
@@ -2240,6 +2172,7 @@
               <w:pStyle w:val="FigureLegend"/>
             </w:pPr>
             <w:r>
+              <w:lastRenderedPageBreak/>
               <w:t>Symbol</w:t>
             </w:r>
           </w:p>
@@ -3053,56 +2986,93 @@
         <w:jc w:val="both"/>
       </w:pPr>
       <w:r>
-        <w:t>Combining these two constraints on</w:t>
-      </w:r>
-      <w:r>
-        <w:t xml:space="preserve"> the population size</w:t>
+        <w:t xml:space="preserve">Combining these two constraints </w:t>
+      </w:r>
+      <w:r>
+        <w:t xml:space="preserve">we get the following constraint </w:t>
+      </w:r>
+      <w:r>
+        <w:t>on</w:t>
       </w:r>
       <w:r>
         <w:t xml:space="preserve"> </w:t>
       </w:r>
       <w:r>
-        <w:rPr>
-          <w:i/>
-          <w:iCs/>
-        </w:rPr>
-        <w:t>N</w:t>
-      </w:r>
-      <w:r>
-        <w:t xml:space="preserve"> we get:</w:t>
-      </w:r>
-    </w:p>
-    <w:tbl>
-      <w:tblPr>
-        <w:tblStyle w:val="TableGrid"/>
-        <w:tblW w:w="5000" w:type="pct"/>
-        <w:tblInd w:w="340" w:type="dxa"/>
-        <w:tblBorders>
-          <w:top w:val="none" w:sz="0" w:space="0" w:color="auto"/>
-          <w:left w:val="none" w:sz="0" w:space="0" w:color="auto"/>
-          <w:bottom w:val="none" w:sz="0" w:space="0" w:color="auto"/>
-          <w:right w:val="none" w:sz="0" w:space="0" w:color="auto"/>
-          <w:insideH w:val="none" w:sz="0" w:space="0" w:color="auto"/>
-          <w:insideV w:val="none" w:sz="0" w:space="0" w:color="auto"/>
-        </w:tblBorders>
-        <w:tblLook w:val="04A0" w:firstRow="1" w:lastRow="0" w:firstColumn="1" w:lastColumn="0" w:noHBand="0" w:noVBand="1"/>
-      </w:tblPr>
-      <w:tblGrid>
-        <w:gridCol w:w="7675"/>
-        <w:gridCol w:w="853"/>
-      </w:tblGrid>
-      <w:tr>
-        <w:tc>
-          <w:tcPr>
-            <w:tcW w:w="4500" w:type="pct"/>
-            <w:vAlign w:val="center"/>
-          </w:tcPr>
-          <w:p>
-            <w:pPr>
-              <w:ind w:left="340"/>
-            </w:pPr>
-            <m:oMathPara>
-              <m:oMath>
+        <w:t xml:space="preserve">N, </w:t>
+      </w:r>
+      <w:r>
+        <w:t>the population size</w:t>
+      </w:r>
+      <w:proofErr w:type="gramStart"/>
+      <w:r>
+        <w:t>:</w:t>
+      </w:r>
+      <w:r>
+        <w:rPr>
+          <w:rFonts w:eastAsiaTheme="minorEastAsia"/>
+        </w:rPr>
+        <w:t xml:space="preserve"> </w:t>
+      </w:r>
+      <w:proofErr w:type="gramEnd"/>
+      <m:oMath>
+        <m:r>
+          <w:rPr>
+            <w:rFonts w:ascii="Cambria Math" w:hAnsi="Cambria Math"/>
+          </w:rPr>
+          <m:t xml:space="preserve"> </m:t>
+        </m:r>
+        <m:f>
+          <m:fPr>
+            <m:ctrlPr>
+              <w:rPr>
+                <w:rFonts w:ascii="Cambria Math" w:hAnsi="Cambria Math"/>
+                <w:i/>
+              </w:rPr>
+            </m:ctrlPr>
+          </m:fPr>
+          <m:num>
+            <m:r>
+              <w:rPr>
+                <w:rFonts w:ascii="Cambria Math" w:hAnsi="Cambria Math"/>
+              </w:rPr>
+              <m:t>s</m:t>
+            </m:r>
+          </m:num>
+          <m:den>
+            <m:r>
+              <w:rPr>
+                <w:rFonts w:ascii="Cambria Math" w:hAnsi="Cambria Math"/>
+              </w:rPr>
+              <m:t>μ</m:t>
+            </m:r>
+          </m:den>
+        </m:f>
+        <m:r>
+          <w:rPr>
+            <w:rFonts w:ascii="Cambria Math" w:hAnsi="Cambria Math"/>
+          </w:rPr>
+          <m:t>&lt;N&lt;</m:t>
+        </m:r>
+        <m:sSup>
+          <m:sSupPr>
+            <m:ctrlPr>
+              <w:rPr>
+                <w:rFonts w:ascii="Cambria Math" w:hAnsi="Cambria Math"/>
+                <w:i/>
+              </w:rPr>
+            </m:ctrlPr>
+          </m:sSupPr>
+          <m:e>
+            <m:d>
+              <m:dPr>
+                <m:ctrlPr>
+                  <w:rPr>
+                    <w:rFonts w:ascii="Cambria Math" w:hAnsi="Cambria Math"/>
+                    <w:i/>
+                  </w:rPr>
+                </m:ctrlPr>
+              </m:dPr>
+              <m:e>
                 <m:f>
                   <m:fPr>
                     <m:ctrlPr>
@@ -3129,116 +3099,36 @@
                     </m:r>
                   </m:den>
                 </m:f>
-                <m:r>
-                  <w:rPr>
-                    <w:rFonts w:ascii="Cambria Math" w:hAnsi="Cambria Math"/>
-                  </w:rPr>
-                  <m:t>&lt;N&lt;</m:t>
-                </m:r>
-                <m:sSup>
-                  <m:sSupPr>
-                    <m:ctrlPr>
-                      <w:rPr>
-                        <w:rFonts w:ascii="Cambria Math" w:hAnsi="Cambria Math"/>
-                        <w:i/>
-                      </w:rPr>
-                    </m:ctrlPr>
-                  </m:sSupPr>
-                  <m:e>
-                    <m:d>
-                      <m:dPr>
-                        <m:ctrlPr>
-                          <w:rPr>
-                            <w:rFonts w:ascii="Cambria Math" w:hAnsi="Cambria Math"/>
-                            <w:i/>
-                          </w:rPr>
-                        </m:ctrlPr>
-                      </m:dPr>
-                      <m:e>
-                        <m:f>
-                          <m:fPr>
-                            <m:ctrlPr>
-                              <w:rPr>
-                                <w:rFonts w:ascii="Cambria Math" w:hAnsi="Cambria Math"/>
-                                <w:i/>
-                              </w:rPr>
-                            </m:ctrlPr>
-                          </m:fPr>
-                          <m:num>
-                            <m:r>
-                              <w:rPr>
-                                <w:rFonts w:ascii="Cambria Math" w:hAnsi="Cambria Math"/>
-                              </w:rPr>
-                              <m:t>s</m:t>
-                            </m:r>
-                          </m:num>
-                          <m:den>
-                            <m:r>
-                              <w:rPr>
-                                <w:rFonts w:ascii="Cambria Math" w:hAnsi="Cambria Math"/>
-                              </w:rPr>
-                              <m:t>μ</m:t>
-                            </m:r>
-                          </m:den>
-                        </m:f>
-                      </m:e>
-                    </m:d>
-                  </m:e>
-                  <m:sup>
-                    <m:r>
-                      <w:rPr>
-                        <w:rFonts w:ascii="Cambria Math" w:hAnsi="Cambria Math"/>
-                      </w:rPr>
-                      <m:t>2</m:t>
-                    </m:r>
-                  </m:sup>
-                </m:sSup>
-              </m:oMath>
-            </m:oMathPara>
-          </w:p>
-        </w:tc>
-        <w:tc>
-          <w:tcPr>
-            <w:tcW w:w="500" w:type="pct"/>
-            <w:vAlign w:val="center"/>
-          </w:tcPr>
-          <w:p>
-            <w:bookmarkStart w:id="5" w:name="_Ref360530713"/>
-            <w:r>
-              <w:t>(</w:t>
-            </w:r>
-            <w:r>
-              <w:fldChar w:fldCharType="begin"/>
-            </w:r>
-            <w:r>
-              <w:instrText xml:space="preserve"> SEQ Equation </w:instrText>
-            </w:r>
-            <w:r>
-              <w:fldChar w:fldCharType="separate"/>
-            </w:r>
-            <w:r>
-              <w:rPr>
-                <w:noProof/>
-              </w:rPr>
-              <w:t>3</w:t>
-            </w:r>
-            <w:r>
-              <w:rPr>
-                <w:noProof/>
-              </w:rPr>
-              <w:fldChar w:fldCharType="end"/>
-            </w:r>
-            <w:r>
-              <w:t>)</w:t>
-            </w:r>
-            <w:bookmarkEnd w:id="5"/>
-          </w:p>
-        </w:tc>
-      </w:tr>
-    </w:tbl>
-    <w:p>
-      <w:r>
-        <w:t xml:space="preserve">These values are reasonable for bacterial populations (see </w:t>
+              </m:e>
+            </m:d>
+          </m:e>
+          <m:sup>
+            <m:r>
+              <w:rPr>
+                <w:rFonts w:ascii="Cambria Math" w:hAnsi="Cambria Math"/>
+              </w:rPr>
+              <m:t>2</m:t>
+            </m:r>
+          </m:sup>
+        </m:sSup>
+      </m:oMath>
+      <w:r>
+        <w:rPr>
+          <w:rFonts w:eastAsiaTheme="minorEastAsia"/>
+        </w:rPr>
+        <w:t>.</w:t>
+      </w:r>
+      <w:r>
+        <w:t xml:space="preserve"> This constraint is</w:t>
+      </w:r>
+      <w:r>
+        <w:t xml:space="preserve"> reasonable for bacterial populations</w:t>
+      </w:r>
+      <w:r>
+        <w:t xml:space="preserve"> </w:t>
+      </w:r>
+      <w:r>
+        <w:t xml:space="preserve">(see </w:t>
       </w:r>
       <w:r>
         <w:fldChar w:fldCharType="begin"/>
@@ -3819,7 +3709,7 @@
             <w:vAlign w:val="center"/>
           </w:tcPr>
           <w:p>
-            <w:bookmarkStart w:id="6" w:name="_Ref354134924"/>
+            <w:bookmarkStart w:id="4" w:name="_Ref354134924"/>
             <w:r>
               <w:t>(</w:t>
             </w:r>
@@ -3836,7 +3726,7 @@
               <w:rPr>
                 <w:noProof/>
               </w:rPr>
-              <w:t>4</w:t>
+              <w:t>1</w:t>
             </w:r>
             <w:r>
               <w:rPr>
@@ -3847,7 +3737,7 @@
             <w:r>
               <w:t>)</w:t>
             </w:r>
-            <w:bookmarkEnd w:id="6"/>
+            <w:bookmarkEnd w:id="4"/>
           </w:p>
         </w:tc>
       </w:tr>
@@ -4224,7 +4114,7 @@
             <w:vAlign w:val="center"/>
           </w:tcPr>
           <w:p>
-            <w:bookmarkStart w:id="7" w:name="_Ref354134926"/>
+            <w:bookmarkStart w:id="5" w:name="_Ref354134926"/>
             <w:r>
               <w:t>(</w:t>
             </w:r>
@@ -4241,7 +4131,7 @@
               <w:rPr>
                 <w:noProof/>
               </w:rPr>
-              <w:t>5</w:t>
+              <w:t>2</w:t>
             </w:r>
             <w:r>
               <w:rPr>
@@ -4252,7 +4142,7 @@
             <w:r>
               <w:t>)</w:t>
             </w:r>
-            <w:bookmarkEnd w:id="7"/>
+            <w:bookmarkEnd w:id="5"/>
           </w:p>
         </w:tc>
       </w:tr>
@@ -4290,7 +4180,7 @@
         <w:rPr>
           <w:noProof/>
         </w:rPr>
-        <w:t>4</w:t>
+        <w:t>1</w:t>
       </w:r>
       <w:r>
         <w:t>)</w:t>
@@ -4299,15 +4189,7 @@
         <w:fldChar w:fldCharType="end"/>
       </w:r>
       <w:r>
-        <w:t xml:space="preserve"> </w:t>
-      </w:r>
-      <w:proofErr w:type="gramStart"/>
-      <w:r>
-        <w:t>and</w:t>
-      </w:r>
-      <w:proofErr w:type="gramEnd"/>
-      <w:r>
-        <w:t xml:space="preserve"> </w:t>
+        <w:t xml:space="preserve"> and </w:t>
       </w:r>
       <w:r>
         <w:fldChar w:fldCharType="begin"/>
@@ -4325,7 +4207,7 @@
         <w:rPr>
           <w:noProof/>
         </w:rPr>
-        <w:t>5</w:t>
+        <w:t>2</w:t>
       </w:r>
       <w:r>
         <w:t>)</w:t>
@@ -4371,19 +4253,22 @@
       <w:pPr>
         <w:pStyle w:val="Heading2"/>
       </w:pPr>
-      <w:bookmarkStart w:id="8" w:name="_Ref354319797"/>
+      <w:bookmarkStart w:id="6" w:name="_Ref354319797"/>
       <w:r>
         <w:lastRenderedPageBreak/>
         <w:t xml:space="preserve">Fixation probability with stress-induced </w:t>
       </w:r>
-      <w:bookmarkEnd w:id="8"/>
+      <w:bookmarkEnd w:id="6"/>
       <w:r>
         <w:t>mutagenesis</w:t>
       </w:r>
     </w:p>
     <w:p>
       <w:r>
-        <w:t>Assuming that the advantage of the double mutant is considerable (</w:t>
+        <w:t xml:space="preserve">Assuming that the advantage of the double mutant is considerable </w:t>
+      </w:r>
+      <w:r>
+        <w:t>(</w:t>
       </w:r>
       <w:r>
         <w:rPr>
@@ -4396,71 +4281,40 @@
       <w:r>
         <w:rPr>
           <w:rFonts w:asciiTheme="majorBidi" w:hAnsiTheme="majorBidi" w:cstheme="majorBidi"/>
-          <w:i/>
-          <w:iCs/>
         </w:rPr>
         <w:t>&gt;</w:t>
       </w:r>
       <w:r>
         <w:rPr>
           <w:rFonts w:cstheme="majorBidi"/>
-          <w:i/>
-          <w:iCs/>
-        </w:rPr>
-        <w:t xml:space="preserve">1) </w:t>
+        </w:rPr>
+        <w:t>1)</w:t>
       </w:r>
       <w:r>
         <w:rPr>
           <w:rFonts w:cstheme="majorBidi"/>
-        </w:rPr>
-        <w:t xml:space="preserve">and that the population size is large (constraint </w:t>
+          <w:i/>
+          <w:iCs/>
+        </w:rPr>
+        <w:t xml:space="preserve"> </w:t>
       </w:r>
       <w:r>
         <w:rPr>
           <w:rFonts w:cstheme="majorBidi"/>
         </w:rPr>
-        <w:fldChar w:fldCharType="begin"/>
+        <w:t>and that the population size is large (</w:t>
       </w:r>
       <w:r>
         <w:rPr>
           <w:rFonts w:cstheme="majorBidi"/>
         </w:rPr>
-        <w:instrText xml:space="preserve"> REF _Ref360530713 \h </w:instrText>
+        <w:t xml:space="preserve">the above </w:t>
       </w:r>
       <w:r>
         <w:rPr>
           <w:rFonts w:cstheme="majorBidi"/>
         </w:rPr>
-      </w:r>
-      <w:r>
-        <w:rPr>
-          <w:rFonts w:cstheme="majorBidi"/>
-        </w:rPr>
-        <w:fldChar w:fldCharType="separate"/>
-      </w:r>
-      <w:r>
-        <w:t>(</w:t>
-      </w:r>
-      <w:r>
-        <w:rPr>
-          <w:noProof/>
-        </w:rPr>
-        <w:t>3</w:t>
-      </w:r>
-      <w:r>
-        <w:t>)</w:t>
-      </w:r>
-      <w:r>
-        <w:rPr>
-          <w:rFonts w:cstheme="majorBidi"/>
-        </w:rPr>
-        <w:fldChar w:fldCharType="end"/>
-      </w:r>
-      <w:r>
-        <w:rPr>
-          <w:rFonts w:cstheme="majorBidi"/>
-        </w:rPr>
-        <w:t xml:space="preserve"> ensures that), a double mutant </w:t>
+        <w:t xml:space="preserve">constraint ensures that), a double mutant </w:t>
       </w:r>
       <w:r>
         <w:t>has two possible fates after its appearance: fixation or extinction.</w:t>
@@ -4635,7 +4489,7 @@
               <w:rPr>
                 <w:noProof/>
               </w:rPr>
-              <w:t>6</w:t>
+              <w:t>3</w:t>
             </w:r>
             <w:r>
               <w:rPr>
@@ -4656,7 +4510,7 @@
           <w:lang w:bidi="hi-IN"/>
         </w:rPr>
       </w:pPr>
-      <w:bookmarkStart w:id="9" w:name="_Ref360181968"/>
+      <w:bookmarkStart w:id="7" w:name="_Ref360181968"/>
       <w:r>
         <w:rPr>
           <w:lang w:bidi="hi-IN"/>
@@ -4763,7 +4617,7 @@
       <w:r>
         <w:t>Adaptation rate</w:t>
       </w:r>
-      <w:bookmarkEnd w:id="9"/>
+      <w:bookmarkEnd w:id="7"/>
     </w:p>
     <w:p>
       <w:r>
@@ -4890,12 +4744,25 @@
         <w:t xml:space="preserve">. </w:t>
       </w:r>
       <w:r>
-        <w:t>C</w:t>
+        <w:t>The c</w:t>
       </w:r>
       <w:r>
         <w:t xml:space="preserve">onstraint </w:t>
       </w:r>
       <w:r>
+        <w:t xml:space="preserve">on </w:t>
+      </w:r>
+      <w:r>
+        <w:rPr>
+          <w:i/>
+          <w:iCs/>
+        </w:rPr>
+        <w:t>N</w:t>
+      </w:r>
+      <w:r>
+        <w:t xml:space="preserve"> </w:t>
+      </w:r>
+      <w:r>
         <w:fldChar w:fldCharType="begin"/>
       </w:r>
       <w:r>
@@ -4905,18 +4772,6 @@
         <w:fldChar w:fldCharType="separate"/>
       </w:r>
       <w:r>
-        <w:t>(</w:t>
-      </w:r>
-      <w:r>
-        <w:rPr>
-          <w:noProof/>
-        </w:rPr>
-        <w:t>3</w:t>
-      </w:r>
-      <w:r>
-        <w:t>)</w:t>
-      </w:r>
-      <w:r>
         <w:fldChar w:fldCharType="end"/>
       </w:r>
       <w:r>
@@ -4929,7 +4784,7 @@
         <w:fldChar w:fldCharType="end"/>
       </w:r>
       <w:r>
-        <w:t xml:space="preserve"> guarantees that </w:t>
+        <w:t xml:space="preserve">guarantees that </w:t>
       </w:r>
       <w:proofErr w:type="spellStart"/>
       <w:r>
@@ -5023,49 +4878,38 @@
       </w:r>
       <w:r>
         <w:rPr>
+          <w:rFonts w:ascii="Times New Roman" w:hAnsi="Times New Roman" w:cs="Times New Roman"/>
+        </w:rPr>
+        <w:t>(</w:t>
+      </w:r>
+      <w:r>
+        <w:rPr>
+          <w:rFonts w:ascii="Times New Roman" w:hAnsi="Times New Roman" w:cs="Times New Roman"/>
+          <w:i/>
+          <w:iCs/>
+        </w:rPr>
+        <w:t>τ</w:t>
+      </w:r>
+      <w:r>
+        <w:rPr>
           <w:i/>
           <w:iCs/>
         </w:rPr>
         <w:t>µ</w:t>
       </w:r>
+      <w:proofErr w:type="gramStart"/>
+      <w:r>
+        <w:t>)</w:t>
+      </w:r>
       <w:r>
         <w:rPr>
           <w:vertAlign w:val="superscript"/>
         </w:rPr>
         <w:t>2</w:t>
       </w:r>
-      <w:r>
-        <w:t xml:space="preserve">&lt;2 </w:t>
-      </w:r>
-      <w:r>
-        <w:t>which is a weaker constraint than</w:t>
-      </w:r>
-      <w:r>
-        <w:t xml:space="preserve"> </w:t>
-      </w:r>
-      <w:r>
-        <w:fldChar w:fldCharType="begin"/>
-      </w:r>
-      <w:r>
-        <w:instrText xml:space="preserve"> REF _Ref360717172 \h </w:instrText>
-      </w:r>
-      <w:r>
-        <w:fldChar w:fldCharType="separate"/>
-      </w:r>
-      <w:r>
-        <w:t>(</w:t>
-      </w:r>
-      <w:r>
-        <w:rPr>
-          <w:noProof/>
-        </w:rPr>
-        <w:t>2</w:t>
-      </w:r>
-      <w:r>
-        <w:t>)</w:t>
-      </w:r>
-      <w:r>
-        <w:fldChar w:fldCharType="end"/>
+      <w:proofErr w:type="gramEnd"/>
+      <w:r>
+        <w:t>&lt;2</w:t>
       </w:r>
       <w:r>
         <w:t>)</w:t>
@@ -5257,7 +5101,7 @@
               <w:rPr>
                 <w:noProof/>
               </w:rPr>
-              <w:t>7</w:t>
+              <w:t>4</w:t>
             </w:r>
             <w:r>
               <w:rPr>
@@ -5288,10 +5132,7 @@
         <w:t>use a Wright-Fisher model with selection, mutation a</w:t>
       </w:r>
       <w:r>
-        <w:t xml:space="preserve">nd drift (Figure 1b). The simulation starts with a mutation-free population </w:t>
-      </w:r>
-      <w:r>
-        <w:t>(</w:t>
+        <w:t>nd drift (Figure 1b). The simulation starts with a mutation-free population (</w:t>
       </w:r>
       <w:r>
         <w:rPr>
@@ -5309,10 +5150,7 @@
         <w:t>ab/0</w:t>
       </w:r>
       <w:r>
-        <w:t>=1)</w:t>
-      </w:r>
-      <w:r>
-        <w:t xml:space="preserve"> which is</w:t>
+        <w:t>=1) which is</w:t>
       </w:r>
       <w:r>
         <w:t xml:space="preserve"> allowed to </w:t>
@@ -5331,13 +5169,17 @@
         <w:t>s</w:t>
       </w:r>
       <w:r>
-        <w:t xml:space="preserve">=0.01, 500 generations are enough to get the average number of deleterious mutations per individual to 99.3% of </w:t>
-      </w:r>
-      <w:proofErr w:type="spellStart"/>
-      <w:r>
-        <w:t>it's</w:t>
-      </w:r>
-      <w:proofErr w:type="spellEnd"/>
+        <w:t>=0.01</w:t>
+      </w:r>
+      <w:r>
+        <w:t>-0.1</w:t>
+      </w:r>
+      <w:r>
+        <w:t xml:space="preserve">, 500 generations are enough to get the average number of deleterious mutations per individual to 99.3% of </w:t>
+      </w:r>
+      <w:r>
+        <w:t>its</w:t>
+      </w:r>
       <w:r>
         <w:t xml:space="preserve"> MSB value </w:t>
       </w:r>
@@ -5463,17 +5305,10 @@
         <w:t>f(AB)</w:t>
       </w:r>
       <w:r>
-        <w:t>=1</w:t>
-      </w:r>
-      <w:r>
-        <w:t>, respectively).</w:t>
-      </w:r>
-      <w:r>
-        <w:t xml:space="preserve"> Therefore, each simulation provides one sample of the waiting time for the appearance of a double </w:t>
-      </w:r>
-      <w:r>
-        <w:lastRenderedPageBreak/>
-        <w:t xml:space="preserve">mutant and one sample for the probability of fixation of a double mutant. </w:t>
+        <w:t>=1, respectively).</w:t>
+      </w:r>
+      <w:r>
+        <w:t xml:space="preserve"> Therefore, each simulation provides one sample of the waiting time for the appearance of a double mutant and one sample for the probability of fixation of a double mutant. </w:t>
       </w:r>
       <w:r>
         <w:rPr>
@@ -5491,7 +5326,13 @@
         <w:rPr>
           <w:highlight w:val="yellow"/>
         </w:rPr>
-        <w:t xml:space="preserve">Supplementary File </w:t>
+        <w:t>supporting information</w:t>
+      </w:r>
+      <w:r>
+        <w:rPr>
+          <w:highlight w:val="yellow"/>
+        </w:rPr>
+        <w:t xml:space="preserve"> </w:t>
       </w:r>
       <w:r>
         <w:rPr>
@@ -5547,6 +5388,7 @@
         <w:rPr>
           <w:lang w:bidi="hi-IN"/>
         </w:rPr>
+        <w:lastRenderedPageBreak/>
         <w:t>Results</w:t>
       </w:r>
     </w:p>
@@ -5865,7 +5707,7 @@
             <w:vAlign w:val="center"/>
           </w:tcPr>
           <w:p>
-            <w:bookmarkStart w:id="10" w:name="_Ref360526047"/>
+            <w:bookmarkStart w:id="8" w:name="_Ref360526047"/>
             <w:r>
               <w:t>(</w:t>
             </w:r>
@@ -5882,7 +5724,7 @@
               <w:rPr>
                 <w:noProof/>
               </w:rPr>
-              <w:t>7</w:t>
+              <w:t>5</w:t>
             </w:r>
             <w:r>
               <w:rPr>
@@ -5893,7 +5735,7 @@
             <w:r>
               <w:t>)</w:t>
             </w:r>
-            <w:bookmarkEnd w:id="10"/>
+            <w:bookmarkEnd w:id="8"/>
           </w:p>
         </w:tc>
       </w:tr>
@@ -6047,7 +5889,7 @@
                 <w:rPr>
                   <w:noProof/>
                 </w:rPr>
-                <w:t>8</w:t>
+                <w:t>6</w:t>
               </w:r>
             </w:fldSimple>
             <w:r>
@@ -6248,7 +6090,7 @@
             </w:tcBorders>
           </w:tcPr>
           <w:p>
-            <w:bookmarkStart w:id="11" w:name="_Ref360526048"/>
+            <w:bookmarkStart w:id="9" w:name="_Ref360526048"/>
             <w:r>
               <w:t>(</w:t>
             </w:r>
@@ -6265,7 +6107,7 @@
               <w:rPr>
                 <w:noProof/>
               </w:rPr>
-              <w:t>9</w:t>
+              <w:t>7</w:t>
             </w:r>
             <w:r>
               <w:rPr>
@@ -6276,7 +6118,7 @@
             <w:r>
               <w:t>)</w:t>
             </w:r>
-            <w:bookmarkEnd w:id="11"/>
+            <w:bookmarkEnd w:id="9"/>
           </w:p>
         </w:tc>
       </w:tr>
@@ -6959,7 +6801,7 @@
         <w:fldChar w:fldCharType="separate"/>
       </w:r>
       <w:r>
-        <w:t>Figure 3</w:t>
+        <w:t>Figure 2</w:t>
       </w:r>
       <w:r>
         <w:fldChar w:fldCharType="end"/>
@@ -7218,7 +7060,7 @@
         </w:rPr>
         <w:lastRenderedPageBreak/>
         <w:drawing>
-          <wp:inline distT="0" distB="0" distL="0" distR="0" wp14:anchorId="72B7E9A2" wp14:editId="148AE59D">
+          <wp:inline distT="0" distB="0" distL="0" distR="0" wp14:anchorId="0FBFB225" wp14:editId="4821EDDD">
             <wp:extent cx="3596536" cy="2880000"/>
             <wp:effectExtent l="0" t="0" r="4445" b="0"/>
             <wp:docPr id="10" name="Picture 10" descr="D:\workspace\ruggedsim\manuscript\adaptation_rate_pop1e6_s_0.05_logN_6.png"/>
@@ -7271,7 +7113,7 @@
       <w:pPr>
         <w:pStyle w:val="FigureLegend"/>
       </w:pPr>
-      <w:bookmarkStart w:id="12" w:name="_Ref360183592"/>
+      <w:bookmarkStart w:id="10" w:name="_Ref360183592"/>
       <w:r>
         <w:rPr>
           <w:b/>
@@ -7315,7 +7157,7 @@
         </w:rPr>
         <w:fldChar w:fldCharType="end"/>
       </w:r>
-      <w:bookmarkEnd w:id="12"/>
+      <w:bookmarkEnd w:id="10"/>
       <w:r>
         <w:rPr>
           <w:b/>
@@ -7663,7 +7505,19 @@
         <w:rPr>
           <w:lang w:bidi="hi-IN"/>
         </w:rPr>
-        <w:t xml:space="preserve"> to calculate the population mean fitness at the MSB of population with NM, CM and SIM (s</w:t>
+        <w:t xml:space="preserve"> to calculate the population mean fitness at the MSB of population</w:t>
+      </w:r>
+      <w:r>
+        <w:rPr>
+          <w:lang w:bidi="hi-IN"/>
+        </w:rPr>
+        <w:t>s</w:t>
+      </w:r>
+      <w:r>
+        <w:rPr>
+          <w:lang w:bidi="hi-IN"/>
+        </w:rPr>
+        <w:t xml:space="preserve"> with NM, CM and SIM (s</w:t>
       </w:r>
       <w:r>
         <w:rPr>
@@ -7684,19 +7538,20 @@
           <w:highlight w:val="yellow"/>
           <w:lang w:bidi="hi-IN"/>
         </w:rPr>
-        <w:t>Supporting information for more details</w:t>
-      </w:r>
-      <w:r>
-        <w:rPr>
-          <w:lang w:bidi="hi-IN"/>
-        </w:rPr>
-        <w:t>)</w:t>
-      </w:r>
-      <w:r>
-        <w:rPr>
-          <w:lang w:bidi="hi-IN"/>
-        </w:rPr>
-        <w:t xml:space="preserve"> and used the model presented above to calculate adaptation rates.</w:t>
+        <w:t>s</w:t>
+      </w:r>
+      <w:r>
+        <w:rPr>
+          <w:highlight w:val="yellow"/>
+          <w:lang w:bidi="hi-IN"/>
+        </w:rPr>
+        <w:t>upporting information for more details</w:t>
+      </w:r>
+      <w:r>
+        <w:rPr>
+          <w:lang w:bidi="hi-IN"/>
+        </w:rPr>
+        <w:t>) and used the model presented above to calculate adaptation rates.</w:t>
       </w:r>
     </w:p>
     <w:p>
@@ -7712,7 +7567,7 @@
           <w:noProof/>
         </w:rPr>
         <w:drawing>
-          <wp:inline distT="0" distB="0" distL="0" distR="0" wp14:anchorId="2F9771F5" wp14:editId="5FFB8723">
+          <wp:inline distT="0" distB="0" distL="0" distR="0" wp14:anchorId="4CFC4ECC" wp14:editId="0667D6A2">
             <wp:extent cx="3636000" cy="2912400"/>
             <wp:effectExtent l="0" t="0" r="3175" b="2540"/>
             <wp:docPr id="3" name="Picture 3" descr="D:\workspace\ruggedsim\manuscript\mean_fitness_tau_u.png"/>
@@ -7765,7 +7620,7 @@
       <w:pPr>
         <w:pStyle w:val="FigureLegend"/>
       </w:pPr>
-      <w:bookmarkStart w:id="13" w:name="_Ref363979903"/>
+      <w:bookmarkStart w:id="11" w:name="_Ref363979903"/>
       <w:r>
         <w:rPr>
           <w:b/>
@@ -7809,7 +7664,7 @@
         </w:rPr>
         <w:fldChar w:fldCharType="end"/>
       </w:r>
-      <w:bookmarkEnd w:id="13"/>
+      <w:bookmarkEnd w:id="11"/>
       <w:r>
         <w:rPr>
           <w:b/>
@@ -8183,7 +8038,45 @@
         <w:rPr>
           <w:lang w:bidi="hi-IN"/>
         </w:rPr>
-        <w:t>S</w:t>
+        <w:fldChar w:fldCharType="begin"/>
+      </w:r>
+      <w:r>
+        <w:rPr>
+          <w:lang w:bidi="hi-IN"/>
+        </w:rPr>
+        <w:instrText xml:space="preserve"> REF _Ref363979903 \h </w:instrText>
+      </w:r>
+      <w:r>
+        <w:rPr>
+          <w:lang w:bidi="hi-IN"/>
+        </w:rPr>
+      </w:r>
+      <w:r>
+        <w:rPr>
+          <w:lang w:bidi="hi-IN"/>
+        </w:rPr>
+        <w:instrText xml:space="preserve"> \* MERGEFORMAT </w:instrText>
+      </w:r>
+      <w:r>
+        <w:rPr>
+          <w:lang w:bidi="hi-IN"/>
+        </w:rPr>
+        <w:fldChar w:fldCharType="separate"/>
+      </w:r>
+      <w:r>
+        <w:t xml:space="preserve">Figure </w:t>
+      </w:r>
+      <w:r>
+        <w:rPr>
+          <w:noProof/>
+        </w:rPr>
+        <w:t>3</w:t>
+      </w:r>
+      <w:r>
+        <w:rPr>
+          <w:lang w:bidi="hi-IN"/>
+        </w:rPr>
+        <w:fldChar w:fldCharType="end"/>
       </w:r>
       <w:r>
         <w:rPr>
@@ -8258,9 +8151,6 @@
         <w:t>via a mixed strategy (dashed green line)</w:t>
       </w:r>
       <w:r>
-        <w:t xml:space="preserve"> which combines SIM and CM</w:t>
-      </w:r>
-      <w:r>
         <w:t>.</w:t>
       </w:r>
       <w:r>
@@ -8295,7 +8185,13 @@
         <w:t>10</w:t>
       </w:r>
       <w:r>
-        <w:t xml:space="preserve">, SIM with </w:t>
+        <w:t xml:space="preserve">, </w:t>
+      </w:r>
+      <w:r>
+        <w:t xml:space="preserve">with </w:t>
+      </w:r>
+      <w:r>
+        <w:t xml:space="preserve">SIM with </w:t>
       </w:r>
       <w:r>
         <w:rPr>
@@ -8311,7 +8207,13 @@
         <w:t>100</w:t>
       </w:r>
       <w:r>
-        <w:t xml:space="preserve"> or a mixed strategy with </w:t>
+        <w:t xml:space="preserve"> or </w:t>
+      </w:r>
+      <w:r>
+        <w:t xml:space="preserve">with </w:t>
+      </w:r>
+      <w:r>
+        <w:t xml:space="preserve">a mixed strategy with </w:t>
       </w:r>
       <w:proofErr w:type="spellStart"/>
       <w:r>
@@ -8395,10 +8297,40 @@
         <w:t xml:space="preserve">. </w:t>
       </w:r>
       <w:r>
-        <w:t xml:space="preserve">However, this increase in adaptation rate </w:t>
-      </w:r>
-      <w:r>
-        <w:t xml:space="preserve">has </w:t>
+        <w:t>However, th</w:t>
+      </w:r>
+      <w:r>
+        <w:t>e</w:t>
+      </w:r>
+      <w:r>
+        <w:t>s</w:t>
+      </w:r>
+      <w:r>
+        <w:t>e</w:t>
+      </w:r>
+      <w:r>
+        <w:t xml:space="preserve"> increase</w:t>
+      </w:r>
+      <w:r>
+        <w:t>s</w:t>
+      </w:r>
+      <w:r>
+        <w:t xml:space="preserve"> in adaptation rate</w:t>
+      </w:r>
+      <w:r>
+        <w:t>s</w:t>
+      </w:r>
+      <w:r>
+        <w:t xml:space="preserve"> </w:t>
+      </w:r>
+      <w:r>
+        <w:t>ha</w:t>
+      </w:r>
+      <w:r>
+        <w:t>ve</w:t>
+      </w:r>
+      <w:r>
+        <w:t xml:space="preserve"> </w:t>
       </w:r>
       <w:r>
         <w:t>a price: t</w:t>
@@ -8455,7 +8387,13 @@
         <w:t>.</w:t>
       </w:r>
       <w:r>
-        <w:t xml:space="preserve"> In fact, with beneficial mutations the mean fitness with SIM </w:t>
+        <w:t xml:space="preserve"> In fact, with beneficial mutations the mean fitness with SIM</w:t>
+      </w:r>
+      <w:r>
+        <w:t xml:space="preserve"> with</w:t>
+      </w:r>
+      <w:r>
+        <w:t xml:space="preserve"> </w:t>
       </w:r>
       <w:r>
         <w:rPr>
@@ -8511,7 +8449,7 @@
           <w:noProof/>
         </w:rPr>
         <w:drawing>
-          <wp:inline distT="0" distB="0" distL="0" distR="0">
+          <wp:inline distT="0" distB="0" distL="0" distR="0" wp14:anchorId="58A1B541" wp14:editId="4EB3657D">
             <wp:extent cx="3596536" cy="2880000"/>
             <wp:effectExtent l="0" t="0" r="0" b="0"/>
             <wp:docPr id="6" name="Picture 6" descr="D:\workspace\ruggedsim\manuscript\tradeoff_s_0.05_logN_6.png"/>
@@ -8567,7 +8505,7 @@
           <w:lang w:bidi="hi-IN"/>
         </w:rPr>
       </w:pPr>
-      <w:bookmarkStart w:id="14" w:name="_Ref360184105"/>
+      <w:bookmarkStart w:id="12" w:name="_Ref360184105"/>
       <w:r>
         <w:rPr>
           <w:b/>
@@ -8611,7 +8549,7 @@
         </w:rPr>
         <w:fldChar w:fldCharType="end"/>
       </w:r>
-      <w:bookmarkEnd w:id="14"/>
+      <w:bookmarkEnd w:id="12"/>
       <w:r>
         <w:rPr>
           <w:b/>
@@ -8824,15 +8762,7 @@
         <w:rPr>
           <w:lang w:bidi="hi-IN"/>
         </w:rPr>
-        <w:t xml:space="preserve"> the mutation rate </w:t>
-      </w:r>
-      <w:bookmarkStart w:id="15" w:name="_GoBack"/>
-      <w:bookmarkEnd w:id="15"/>
-      <w:r>
-        <w:rPr>
-          <w:lang w:bidi="hi-IN"/>
-        </w:rPr>
-        <w:t>of all individuals</w:t>
+        <w:t xml:space="preserve"> the mutation rate of all individuals</w:t>
       </w:r>
       <w:r>
         <w:rPr>
@@ -9277,17 +9207,53 @@
         <w:t>So far,</w:t>
       </w:r>
       <w:r>
-        <w:t xml:space="preserve"> we considered stress that results from a mismatch between the individual and the environment. Another possible interpretation of stress is an environmental </w:t>
+        <w:t xml:space="preserve"> we considered stress that results from a mismatch between the individual and the environment. Another </w:t>
+      </w:r>
+      <w:r>
+        <w:t xml:space="preserve">source </w:t>
+      </w:r>
+      <w:r>
+        <w:t xml:space="preserve">of stress </w:t>
+      </w:r>
+      <w:r>
+        <w:t xml:space="preserve">can be </w:t>
+      </w:r>
+      <w:r>
+        <w:t xml:space="preserve">an environmental condition which reduces the fitness of all individuals which are not adapted to </w:t>
+      </w:r>
+      <w:r>
+        <w:t>it</w:t>
+      </w:r>
+      <w:r>
+        <w:t xml:space="preserve">, such as a new </w:t>
       </w:r>
       <w:r>
         <w:lastRenderedPageBreak/>
-        <w:t xml:space="preserve">condition which reduces the fitness of all individuals which are not adapted to </w:t>
-      </w:r>
-      <w:r>
-        <w:t>it</w:t>
-      </w:r>
-      <w:r>
-        <w:t>, such as a new antibiotic drug</w:t>
+        <w:t>antibiotic drug</w:t>
+      </w:r>
+      <w:r>
+        <w:t>.</w:t>
+      </w:r>
+      <w:r>
+        <w:t xml:space="preserve"> This scenario has an important biological relevance, as SIM has been implicated in the evolution of drug resistance in bacteria and yeast </w:t>
+      </w:r>
+      <w:r>
+        <w:fldChar w:fldCharType="begin" w:fldLock="1"/>
+      </w:r>
+      <w:r>
+        <w:instrText>ADDIN CSL_CITATION { "citationItems" : [ { "id" : "ITEM-1", "itemData" : { "DOI" : "10.1080/10409230701597741", "ISSN" : "1040-9238", "PMID" : "17917871", "abstract" : "Mutation is the driving force behind many processes linked to human disease, including cancer, aging, and the evolution of drug resistance. Mutations have traditionally been considered the inevitable consequence of replicating large genomes with polymerases of finite fidelity. Observations over the past several decades, however, have led to a new perspective on the process of mutagenesis. It has become clear that, under some circumstances, mutagenesis is a regulated process that requires the induction of pro-mutagenic enzymes and that, at least in bacteria, this induction may facilitate evolution. Herein, we review what is known about induced mutagenesis in bacteria as well as evidence that it contributes to the evolution of antibiotic resistance. Finally, we discuss the possibility that components of induced mutation pathways might be targeted for inhibition as a novel therapeutic strategy to prevent the evolution of antibiotic resistance.", "author" : [ { "dropping-particle" : "", "family" : "Cirz", "given" : "Ryan T.", "non-dropping-particle" : "", "parse-names" : false, "suffix" : "" }, { "dropping-particle" : "", "family" : "Romesberg", "given" : "Floyd E.", "non-dropping-particle" : "", "parse-names" : false, "suffix" : "" } ], "container-title" : "Critical reviews in biochemistry and molecular biology", "id" : "ITEM-1", "issue" : "5", "issued" : { "date-parts" : [ [ "2007" ] ] }, "page" : "341-54", "title" : "Controlling mutation: intervening in evolution as a therapeutic strategy.", "type" : "article-journal", "volume" : "42" }, "uris" : [ "http://www.mendeley.com/documents/?uuid=39c629ad-ad0e-42b2-b298-d1f433c1322f" ] }, { "id" : "ITEM-2", "itemData" : { "DOI" : "10.1186/1741-7015-10-89", "author" : [ { "dropping-particle" : "", "family" : "Obolski", "given" : "Uri", "non-dropping-particle" : "", "parse-names" : false, "suffix" : "" }, { "dropping-particle" : "", "family" : "Hadany", "given" : "Lilach", "non-dropping-particle" : "", "parse-names" : false, "suffix" : "" } ], "container-title" : "BMC Medicine", "id" : "ITEM-2", "issue" : "89", "issued" : { "date-parts" : [ [ "2012" ] ] }, "page" : "1-30", "title" : "Implications of stress-induced genetic variation for minimizing multidrug resistance in bacteria", "type" : "article-journal", "volume" : "10" }, "uris" : [ "http://www.mendeley.com/documents/?uuid=561f16b0-6e8b-4304-bc32-67d15d6dd70c" ] }, { "id" : "ITEM-3", "itemData" : { "DOI" : "10.1371/journal.pgen.1003680", "ISSN" : "1553-7404", "author" : [ { "dropping-particle" : "", "family" : "Shor", "given" : "Erika", "non-dropping-particle" : "", "parse-names" : false, "suffix" : "" }, { "dropping-particle" : "", "family" : "Fox", "given" : "Catherine a.", "non-dropping-particle" : "", "parse-names" : false, "suffix" : "" }, { "dropping-particle" : "", "family" : "Broach", "given" : "James R.", "non-dropping-particle" : "", "parse-names" : false, "suffix" : "" } ], "container-title" : "PLoS Genetics", "editor" : [ { "dropping-particle" : "", "family" : "Jinks-Robertson", "given" : "Sue", "non-dropping-particle" : "", "parse-names" : false, "suffix" : "" } ], "id" : "ITEM-3", "issue" : "8", "issued" : { "date-parts" : [ [ "2013", "8", "1" ] ] }, "page" : "e1003680", "title" : "The Yeast Environmental Stress Response Regulates Mutagenesis Induced by Proteotoxic Stress", "type" : "article-journal", "volume" : "9" }, "uris" : [ "http://www.mendeley.com/documents/?uuid=512b9795-7c79-4ca6-a04e-ee53a196d95e" ] } ], "mendeley" : { "previouslyFormattedCitation" : "(Cirz and Romesberg 2007; Obolski and Hadany 2012; Shor et al. 2013)" }, "properties" : { "noteIndex" : 0 }, "schema" : "https://github.com/citation-style-language/schema/raw/master/csl-citation.json" }</w:instrText>
+      </w:r>
+      <w:r>
+        <w:fldChar w:fldCharType="separate"/>
+      </w:r>
+      <w:r>
+        <w:rPr>
+          <w:noProof/>
+        </w:rPr>
+        <w:t>(Cirz and Romesberg 2007; Obolski and Hadany 2012; Shor et al. 2013)</w:t>
+      </w:r>
+      <w:r>
+        <w:fldChar w:fldCharType="end"/>
       </w:r>
       <w:r>
         <w:t>.</w:t>
@@ -9400,9 +9366,6 @@
       </w:r>
       <w:r>
         <w:instrText xml:space="preserve"> REF _Ref360534049 \h </w:instrText>
-      </w:r>
-      <w:r>
-        <w:fldChar w:fldCharType="separate"/>
       </w:r>
       <w:r>
         <w:fldChar w:fldCharType="end"/>
@@ -9639,7 +9602,7 @@
             </w:tcBorders>
           </w:tcPr>
           <w:p>
-            <w:bookmarkStart w:id="16" w:name="_Ref360621538"/>
+            <w:bookmarkStart w:id="13" w:name="_Ref360621538"/>
             <w:r>
               <w:t>(</w:t>
             </w:r>
@@ -9656,7 +9619,7 @@
               <w:rPr>
                 <w:noProof/>
               </w:rPr>
-              <w:t>11</w:t>
+              <w:t>8</w:t>
             </w:r>
             <w:r>
               <w:rPr>
@@ -9667,7 +9630,7 @@
             <w:r>
               <w:t>)</w:t>
             </w:r>
-            <w:bookmarkEnd w:id="16"/>
+            <w:bookmarkEnd w:id="13"/>
           </w:p>
         </w:tc>
       </w:tr>
@@ -9716,13 +9679,7 @@
         <w:t xml:space="preserve"> </w:t>
       </w:r>
       <w:r>
-        <w:t>because</w:t>
-      </w:r>
-      <w:r>
-        <w:t>:</w:t>
-      </w:r>
-      <w:r>
-        <w:t xml:space="preserve"> </w:t>
+        <w:t xml:space="preserve">because </w:t>
       </w:r>
       <w:r>
         <w:t>(</w:t>
@@ -9954,7 +9911,7 @@
             </w:tcBorders>
           </w:tcPr>
           <w:p>
-            <w:bookmarkStart w:id="17" w:name="_Ref361310097"/>
+            <w:bookmarkStart w:id="14" w:name="_Ref361310097"/>
             <w:r>
               <w:t>(</w:t>
             </w:r>
@@ -9971,7 +9928,7 @@
               <w:rPr>
                 <w:noProof/>
               </w:rPr>
-              <w:t>12</w:t>
+              <w:t>9</w:t>
             </w:r>
             <w:r>
               <w:rPr>
@@ -9982,7 +9939,7 @@
             <w:r>
               <w:t>)</w:t>
             </w:r>
-            <w:bookmarkEnd w:id="17"/>
+            <w:bookmarkEnd w:id="14"/>
           </w:p>
         </w:tc>
       </w:tr>
@@ -10239,7 +10196,21 @@
           <w:rFonts w:eastAsiaTheme="minorEastAsia"/>
           <w:lang w:bidi="hi-IN"/>
         </w:rPr>
-        <w:t xml:space="preserve">). </w:t>
+        <w:t>).</w:t>
+      </w:r>
+      <w:r>
+        <w:rPr>
+          <w:rFonts w:eastAsiaTheme="minorEastAsia"/>
+          <w:lang w:bidi="hi-IN"/>
+        </w:rPr>
+        <w:t xml:space="preserve"> </w:t>
+      </w:r>
+      <w:r>
+        <w:rPr>
+          <w:rFonts w:eastAsiaTheme="minorEastAsia"/>
+          <w:lang w:bidi="hi-IN"/>
+        </w:rPr>
+        <w:t xml:space="preserve"> </w:t>
       </w:r>
     </w:p>
     <w:p>
@@ -10403,7 +10374,19 @@
         <w:rPr>
           <w:lang w:bidi="hi-IN"/>
         </w:rPr>
-        <w:t xml:space="preserve">. We showed that SIM breaks the trade-off between </w:t>
+        <w:t xml:space="preserve">. We showed that </w:t>
+      </w:r>
+      <w:r>
+        <w:rPr>
+          <w:lang w:bidi="hi-IN"/>
+        </w:rPr>
+        <w:t xml:space="preserve">stress-induced mutagenesis (SIM) </w:t>
+      </w:r>
+      <w:r>
+        <w:rPr>
+          <w:lang w:bidi="hi-IN"/>
+        </w:rPr>
+        <w:t xml:space="preserve">breaks the trade-off between </w:t>
       </w:r>
       <w:r>
         <w:rPr>
@@ -10470,7 +10453,43 @@
         <w:rPr>
           <w:lang w:bidi="hi-IN"/>
         </w:rPr>
-        <w:t xml:space="preserve"> not only pure strategies of CM and SIM, but </w:t>
+        <w:t xml:space="preserve"> not only </w:t>
+      </w:r>
+      <w:r>
+        <w:rPr>
+          <w:lang w:bidi="hi-IN"/>
+        </w:rPr>
+        <w:t xml:space="preserve">the </w:t>
+      </w:r>
+      <w:r>
+        <w:rPr>
+          <w:lang w:bidi="hi-IN"/>
+        </w:rPr>
+        <w:t xml:space="preserve">pure strategies of </w:t>
+      </w:r>
+      <w:r>
+        <w:rPr>
+          <w:lang w:bidi="hi-IN"/>
+        </w:rPr>
+        <w:t>constitutive mutagenesis (</w:t>
+      </w:r>
+      <w:r>
+        <w:rPr>
+          <w:lang w:bidi="hi-IN"/>
+        </w:rPr>
+        <w:t>CM</w:t>
+      </w:r>
+      <w:r>
+        <w:rPr>
+          <w:lang w:bidi="hi-IN"/>
+        </w:rPr>
+        <w:t>)</w:t>
+      </w:r>
+      <w:r>
+        <w:rPr>
+          <w:lang w:bidi="hi-IN"/>
+        </w:rPr>
+        <w:t xml:space="preserve"> and SIM, but </w:t>
       </w:r>
       <w:r>
         <w:rPr>
@@ -10668,21 +10687,18 @@
       </w:r>
       <w:r>
         <w:rPr>
-          <w:highlight w:val="yellow"/>
           <w:lang w:bidi="hi-IN"/>
         </w:rPr>
         <w:t xml:space="preserve">– </w:t>
       </w:r>
       <w:r>
         <w:rPr>
-          <w:highlight w:val="yellow"/>
           <w:lang w:bidi="hi-IN"/>
         </w:rPr>
         <w:t xml:space="preserve">for example, </w:t>
       </w:r>
       <w:r>
         <w:rPr>
-          <w:highlight w:val="yellow"/>
           <w:lang w:bidi="hi-IN"/>
         </w:rPr>
         <w:t xml:space="preserve">a recent study with </w:t>
@@ -10691,7 +10707,6 @@
         <w:rPr>
           <w:i/>
           <w:iCs/>
-          <w:highlight w:val="yellow"/>
           <w:lang w:bidi="hi-IN"/>
         </w:rPr>
         <w:t xml:space="preserve">Pseudomonas </w:t>
@@ -10701,7 +10716,6 @@
         <w:rPr>
           <w:i/>
           <w:iCs/>
-          <w:highlight w:val="yellow"/>
           <w:lang w:bidi="hi-IN"/>
         </w:rPr>
         <w:t>aeruginosa</w:t>
@@ -10709,7 +10723,6 @@
       <w:proofErr w:type="spellEnd"/>
       <w:r>
         <w:rPr>
-          <w:highlight w:val="yellow"/>
           <w:lang w:bidi="hi-IN"/>
         </w:rPr>
         <w:t xml:space="preserve"> found that although the </w:t>
@@ -10719,7 +10732,6 @@
         <w:rPr>
           <w:i/>
           <w:iCs/>
-          <w:highlight w:val="yellow"/>
           <w:lang w:bidi="hi-IN"/>
         </w:rPr>
         <w:t>mutS</w:t>
@@ -10727,7 +10739,6 @@
       <w:proofErr w:type="spellEnd"/>
       <w:r>
         <w:rPr>
-          <w:highlight w:val="yellow"/>
           <w:lang w:bidi="hi-IN"/>
         </w:rPr>
         <w:t xml:space="preserve">, </w:t>
@@ -10737,7 +10748,6 @@
         <w:rPr>
           <w:i/>
           <w:iCs/>
-          <w:highlight w:val="yellow"/>
           <w:lang w:bidi="hi-IN"/>
         </w:rPr>
         <w:t>mutY</w:t>
@@ -10745,7 +10755,6 @@
       <w:proofErr w:type="spellEnd"/>
       <w:r>
         <w:rPr>
-          <w:highlight w:val="yellow"/>
           <w:lang w:bidi="hi-IN"/>
         </w:rPr>
         <w:t xml:space="preserve"> and </w:t>
@@ -10755,7 +10764,6 @@
         <w:rPr>
           <w:i/>
           <w:iCs/>
-          <w:highlight w:val="yellow"/>
           <w:lang w:bidi="hi-IN"/>
         </w:rPr>
         <w:t>mutM</w:t>
@@ -10763,76 +10771,61 @@
       <w:proofErr w:type="spellEnd"/>
       <w:r>
         <w:rPr>
-          <w:highlight w:val="yellow"/>
           <w:lang w:bidi="hi-IN"/>
         </w:rPr>
         <w:t xml:space="preserve"> mutator alleles </w:t>
       </w:r>
       <w:r>
         <w:rPr>
-          <w:highlight w:val="yellow"/>
           <w:lang w:bidi="hi-IN"/>
         </w:rPr>
         <w:t>always</w:t>
       </w:r>
       <w:r>
         <w:rPr>
-          <w:highlight w:val="yellow"/>
           <w:lang w:bidi="hi-IN"/>
         </w:rPr>
         <w:t xml:space="preserve"> increase the mutation rate</w:t>
       </w:r>
       <w:r>
         <w:rPr>
-          <w:highlight w:val="yellow"/>
           <w:lang w:bidi="hi-IN"/>
         </w:rPr>
         <w:t xml:space="preserve"> in comparison with the wildtype</w:t>
       </w:r>
       <w:r>
         <w:rPr>
-          <w:highlight w:val="yellow"/>
-          <w:lang w:bidi="hi-IN"/>
-        </w:rPr>
-        <w:t>, the level of this increase depends on the level of stress the c</w:t>
-      </w:r>
-      <w:r>
-        <w:rPr>
-          <w:highlight w:val="yellow"/>
-          <w:lang w:bidi="hi-IN"/>
-        </w:rPr>
-        <w:t xml:space="preserve">ell </w:t>
-      </w:r>
-      <w:r>
-        <w:rPr>
-          <w:highlight w:val="yellow"/>
-          <w:lang w:bidi="hi-IN"/>
-        </w:rPr>
-        <w:t>experiences</w:t>
-      </w:r>
-      <w:r>
-        <w:rPr>
-          <w:lang w:bidi="hi-IN"/>
-        </w:rPr>
-        <w:t xml:space="preserve"> </w:t>
-      </w:r>
-      <w:r>
-        <w:rPr>
-          <w:highlight w:val="yellow"/>
+          <w:lang w:bidi="hi-IN"/>
+        </w:rPr>
+        <w:t xml:space="preserve">, the level </w:t>
+      </w:r>
+      <w:r>
+        <w:rPr>
+          <w:lang w:bidi="hi-IN"/>
+        </w:rPr>
+        <w:lastRenderedPageBreak/>
+        <w:t xml:space="preserve">of this increase depends on the level of stress the cell </w:t>
+      </w:r>
+      <w:r>
+        <w:rPr>
+          <w:lang w:bidi="hi-IN"/>
+        </w:rPr>
+        <w:t xml:space="preserve">experiences </w:t>
+      </w:r>
+      <w:r>
+        <w:rPr>
           <w:lang w:bidi="hi-IN"/>
         </w:rPr>
         <w:fldChar w:fldCharType="begin" w:fldLock="1"/>
       </w:r>
       <w:r>
         <w:rPr>
-          <w:highlight w:val="yellow"/>
           <w:lang w:bidi="hi-IN"/>
         </w:rPr>
         <w:instrText>ADDIN CSL_CITATION { "citationItems" : [ { "id" : "ITEM-1", "itemData" : { "DOI" : "10.1098/rspb.2013.0007", "ISSN" : "1471-2954", "PMID" : "23446530", "abstract" : "The dominant paradigm for the evolution of mutator alleles in bacterial populations is that they spread by indirect selection for linked beneficial mutations when bacteria are poorly adapted. In this paper, we challenge the ubiquity of this paradigm by demonstrating that a clinically important stressor, hydrogen peroxide, generates direct selection for an elevated mutation rate in the pathogenic bacterium Pseudomonas aeruginosa as a consequence of a trade-off between the fidelity of DNA repair and hydrogen peroxide resistance. We demonstrate that the biochemical mechanism underlying this trade-off in the case of mutS is the elevated secretion of catalase by the mutator strain. Our results provide, to our knowledge, the first experimental evidence that direct selection can favour mutator alleles in bacterial populations, and pave the way for future studies to understand how mutation and DNA repair are linked to stress responses and how this affects the evolution of bacterial mutation rates.", "author" : [ { "dropping-particle" : "", "family" : "Torres-Barcel\u00f3", "given" : "Clara", "non-dropping-particle" : "", "parse-names" : false, "suffix" : "" }, { "dropping-particle" : "", "family" : "Cabot", "given" : "Gabriel", "non-dropping-particle" : "", "parse-names" : false, "suffix" : "" }, { "dropping-particle" : "", "family" : "Oliver", "given" : "Antonio", "non-dropping-particle" : "", "parse-names" : false, "suffix" : "" }, { "dropping-particle" : "", "family" : "Buckling", "given" : "Angus", "non-dropping-particle" : "", "parse-names" : false, "suffix" : "" }, { "dropping-particle" : "", "family" : "Maclean", "given" : "R Craig", "non-dropping-particle" : "", "parse-names" : false, "suffix" : "" } ], "container-title" : "Proceedings. Biological sciences / The Royal Society", "id" : "ITEM-1", "issue" : "1757", "issued" : { "date-parts" : [ [ "2013", "1" ] ] }, "note" : "These results demonstrate the existence of a direct benefit associated with mutator alleles in the presence of oxidative stress as a result of a trade-off between DNA repair efficiency and hydrogen peroxide resistance", "page" : "20130007", "title" : "A trade-off between oxidative stress resistance and DNA repair plays a role in the evolution of elevated mutation rates in bacteria.", "type" : "article-journal", "volume" : "280" }, "uris" : [ "http://www.mendeley.com/documents/?uuid=8ef0ddc2-d19b-4e19-8ee9-56867fbcbf15" ] } ], "mendeley" : { "previouslyFormattedCitation" : "(Torres-Barcel\u00f3 et al. 2013)" }, "properties" : { "noteIndex" : 0 }, "schema" : "https://github.com/citation-style-language/schema/raw/master/csl-citation.json" }</w:instrText>
       </w:r>
       <w:r>
         <w:rPr>
-          <w:highlight w:val="yellow"/>
           <w:lang w:bidi="hi-IN"/>
         </w:rPr>
         <w:fldChar w:fldCharType="separate"/>
@@ -10840,21 +10833,18 @@
       <w:r>
         <w:rPr>
           <w:noProof/>
-          <w:highlight w:val="yellow"/>
           <w:lang w:bidi="hi-IN"/>
         </w:rPr>
         <w:t>(Torres-Barceló et al. 2013)</w:t>
       </w:r>
       <w:r>
         <w:rPr>
-          <w:highlight w:val="yellow"/>
           <w:lang w:bidi="hi-IN"/>
         </w:rPr>
         <w:fldChar w:fldCharType="end"/>
       </w:r>
       <w:r>
         <w:rPr>
-          <w:highlight w:val="yellow"/>
           <w:lang w:bidi="hi-IN"/>
         </w:rPr>
         <w:t>.</w:t>
@@ -10876,7 +10866,6 @@
         <w:rPr>
           <w:lang w:bidi="hi-IN"/>
         </w:rPr>
-        <w:lastRenderedPageBreak/>
         <w:t>M</w:t>
       </w:r>
       <w:r>
@@ -11246,7 +11235,43 @@
         <w:rPr>
           <w:lang w:bidi="hi-IN"/>
         </w:rPr>
-        <w:t xml:space="preserve">generation of beneficial mutations can lead to the evolution of stress-induced mutagenesis, at least in asexual population </w:t>
+        <w:t xml:space="preserve">generation of beneficial mutations </w:t>
+      </w:r>
+      <w:r>
+        <w:rPr>
+          <w:lang w:bidi="hi-IN"/>
+        </w:rPr>
+        <w:t xml:space="preserve">indeed </w:t>
+      </w:r>
+      <w:r>
+        <w:rPr>
+          <w:lang w:bidi="hi-IN"/>
+        </w:rPr>
+        <w:t>lead</w:t>
+      </w:r>
+      <w:r>
+        <w:rPr>
+          <w:lang w:bidi="hi-IN"/>
+        </w:rPr>
+        <w:t>s</w:t>
+      </w:r>
+      <w:r>
+        <w:rPr>
+          <w:lang w:bidi="hi-IN"/>
+        </w:rPr>
+        <w:t xml:space="preserve"> to the evolution </w:t>
+      </w:r>
+      <w:r>
+        <w:rPr>
+          <w:lang w:bidi="hi-IN"/>
+        </w:rPr>
+        <w:t>of SIM</w:t>
+      </w:r>
+      <w:r>
+        <w:rPr>
+          <w:lang w:bidi="hi-IN"/>
+        </w:rPr>
+        <w:t xml:space="preserve"> </w:t>
       </w:r>
       <w:r>
         <w:rPr>
@@ -11554,7 +11579,7 @@
         <w:fldChar w:fldCharType="separate"/>
       </w:r>
       <w:r>
-        <w:t>Figure 3</w:t>
+        <w:t>Figure 2</w:t>
       </w:r>
       <w:r>
         <w:fldChar w:fldCharType="end"/>
@@ -11577,7 +11602,7 @@
     </w:p>
     <w:p>
       <w:r>
-        <w:t xml:space="preserve">Our work provides a formal theoretical basis to the conjecture that SIM facilitates adaptation and increases the evolvability of populations. The next step would be to experimentally </w:t>
+        <w:t xml:space="preserve">Our work provides a formal theoretical basis to the conjecture that SIM facilitates adaptation. The next step would be to experimentally </w:t>
       </w:r>
       <w:r>
         <w:t xml:space="preserve">test </w:t>
@@ -11655,6 +11680,11 @@
       </w:r>
     </w:p>
     <w:p>
+      <w:pPr>
+        <w:rPr>
+          <w:lang w:bidi="hi-IN"/>
+        </w:rPr>
+      </w:pPr>
       <w:r>
         <w:rPr>
           <w:lang w:bidi="hi-IN"/>
@@ -11714,13 +11744,19 @@
         <w:rPr>
           <w:lang w:bidi="hi-IN"/>
         </w:rPr>
+        <w:t>d</w:t>
+      </w:r>
+      <w:r>
+        <w:rPr>
+          <w:lang w:bidi="hi-IN"/>
+        </w:rPr>
         <w:t xml:space="preserve"> theoretical treatment of this </w:t>
       </w:r>
       <w:r>
         <w:rPr>
           <w:lang w:bidi="hi-IN"/>
         </w:rPr>
-        <w:t>idea</w:t>
+        <w:t>concept</w:t>
       </w:r>
       <w:r>
         <w:rPr>
@@ -11792,14 +11828,14 @@
         <w:rPr>
           <w:lang w:bidi="hi-IN"/>
         </w:rPr>
-        <w:t xml:space="preserve"> it does not jeopardize the fitness of populations under stable conditions. Because mutation is such a fundamental factor in every biological process, these results have </w:t>
+        <w:t xml:space="preserve"> it does not jeopardize the fitness of populations under stable conditions. Because mutation is such a fundamental factor in every biological process, these </w:t>
       </w:r>
       <w:r>
         <w:rPr>
           <w:lang w:bidi="hi-IN"/>
         </w:rPr>
         <w:lastRenderedPageBreak/>
-        <w:t xml:space="preserve">an important implication on many fields in the </w:t>
+        <w:t xml:space="preserve">results have an important implication on many fields in the </w:t>
       </w:r>
       <w:r>
         <w:rPr>
@@ -11813,6 +11849,74 @@
         </w:rPr>
         <w:t>life sciences, including epidemiology, ecology and evolutionary biology</w:t>
       </w:r>
+      <w:r>
+        <w:rPr>
+          <w:lang w:bidi="hi-IN"/>
+        </w:rPr>
+        <w:t>.</w:t>
+      </w:r>
+    </w:p>
+    <w:p>
+      <w:pPr>
+        <w:pStyle w:val="Heading1"/>
+      </w:pPr>
+      <w:r>
+        <w:t>Acknowledgments</w:t>
+      </w:r>
+    </w:p>
+    <w:p>
+      <w:r>
+        <w:t>We thank the SIDEER 2013 Symposium (</w:t>
+      </w:r>
+      <w:hyperlink r:id="rId15" w:history="1">
+        <w:r>
+          <w:rPr>
+            <w:rStyle w:val="Hyperlink"/>
+          </w:rPr>
+          <w:t>http://www.bgu.ac.il/BIDR/conf/sideergrads/SIDEER_symposium/homepage.html</w:t>
+        </w:r>
+      </w:hyperlink>
+      <w:r>
+        <w:t>)</w:t>
+      </w:r>
+      <w:r>
+        <w:t xml:space="preserve"> for the initial motivation for this project and Uri </w:t>
+      </w:r>
+      <w:proofErr w:type="spellStart"/>
+      <w:r>
+        <w:t>Obolski</w:t>
+      </w:r>
+      <w:proofErr w:type="spellEnd"/>
+      <w:r>
+        <w:t xml:space="preserve"> for help with the statistical analysis. This research has been supported in part by </w:t>
+      </w:r>
+      <w:r>
+        <w:rPr>
+          <w:highlight w:val="yellow"/>
+        </w:rPr>
+        <w:t xml:space="preserve">the Israeli Science Foundation XXXX and </w:t>
+      </w:r>
+      <w:proofErr w:type="gramStart"/>
+      <w:r>
+        <w:rPr>
+          <w:highlight w:val="yellow"/>
+        </w:rPr>
+        <w:t>by ???.</w:t>
+      </w:r>
+      <w:proofErr w:type="gramEnd"/>
+      <w:r>
+        <w:t xml:space="preserve"> </w:t>
+      </w:r>
+    </w:p>
+    <w:p>
+      <w:pPr>
+        <w:pStyle w:val="Heading1"/>
+      </w:pPr>
+      <w:r>
+        <w:t>Literature cited</w:t>
+      </w:r>
+      <w:bookmarkStart w:id="15" w:name="_GoBack"/>
+      <w:bookmarkEnd w:id="15"/>
     </w:p>
     <w:p>
       <w:pPr>
@@ -11834,16 +11938,16 @@
         </w:numPr>
         <w:ind w:left="357" w:hanging="357"/>
       </w:pPr>
-      <w:bookmarkStart w:id="18" w:name="_Ref360530640"/>
-      <w:bookmarkStart w:id="19" w:name="_Ref363980873"/>
+      <w:bookmarkStart w:id="16" w:name="_Ref360530640"/>
+      <w:bookmarkStart w:id="17" w:name="_Ref363980873"/>
       <w:r>
         <w:t xml:space="preserve">Appendix </w:t>
       </w:r>
-      <w:bookmarkEnd w:id="18"/>
+      <w:bookmarkEnd w:id="16"/>
       <w:r>
         <w:t>1</w:t>
       </w:r>
-      <w:bookmarkEnd w:id="19"/>
+      <w:bookmarkEnd w:id="17"/>
     </w:p>
     <w:p>
       <w:r>
@@ -14230,16 +14334,17 @@
         </w:numPr>
         <w:ind w:left="357" w:hanging="357"/>
       </w:pPr>
-      <w:bookmarkStart w:id="20" w:name="_Ref360530760"/>
-      <w:bookmarkStart w:id="21" w:name="_Ref363980888"/>
-      <w:r>
+      <w:bookmarkStart w:id="18" w:name="_Ref360530760"/>
+      <w:bookmarkStart w:id="19" w:name="_Ref363980888"/>
+      <w:r>
+        <w:lastRenderedPageBreak/>
         <w:t>Appendix</w:t>
       </w:r>
-      <w:bookmarkEnd w:id="20"/>
+      <w:bookmarkEnd w:id="18"/>
       <w:r>
         <w:t xml:space="preserve"> 2</w:t>
       </w:r>
-      <w:bookmarkEnd w:id="21"/>
+      <w:bookmarkEnd w:id="19"/>
     </w:p>
     <w:p>
       <w:pPr>
@@ -14507,7 +14612,6 @@
     </w:p>
     <w:p>
       <w:r>
-        <w:lastRenderedPageBreak/>
         <w:t xml:space="preserve">Here, we only </w:t>
       </w:r>
       <w:r>
@@ -14754,7 +14858,7 @@
       <w:r>
         <w:t>is</w:t>
       </w:r>
-      <w:bookmarkStart w:id="22" w:name="_Ref360534049"/>
+      <w:bookmarkStart w:id="20" w:name="_Ref360534049"/>
       <w:r>
         <w:t xml:space="preserve"> small we can simplify this to:</w:t>
       </w:r>
@@ -14784,15 +14888,15 @@
         </w:numPr>
         <w:ind w:left="357" w:hanging="357"/>
       </w:pPr>
-      <w:bookmarkStart w:id="23" w:name="_Ref363980903"/>
+      <w:bookmarkStart w:id="21" w:name="_Ref363980903"/>
       <w:r>
         <w:t xml:space="preserve">Appendix </w:t>
       </w:r>
-      <w:bookmarkEnd w:id="22"/>
+      <w:bookmarkEnd w:id="20"/>
       <w:r>
         <w:t>3</w:t>
       </w:r>
-      <w:bookmarkEnd w:id="23"/>
+      <w:bookmarkEnd w:id="21"/>
     </w:p>
     <w:p>
       <w:pPr>
@@ -16236,6 +16340,7 @@
           <w:rFonts w:eastAsiaTheme="minorEastAsia"/>
           <w:lang w:bidi="hi-IN"/>
         </w:rPr>
+        <w:lastRenderedPageBreak/>
         <w:t xml:space="preserve">Because the appearance with </w:t>
       </w:r>
       <w:proofErr w:type="spellStart"/>
@@ -16649,7 +16754,6 @@
         <w:pStyle w:val="Heading1"/>
       </w:pPr>
       <w:r>
-        <w:lastRenderedPageBreak/>
         <w:t xml:space="preserve">Supporting </w:t>
       </w:r>
       <w:r>
@@ -16675,7 +16779,7 @@
           <w:noProof/>
         </w:rPr>
         <w:drawing>
-          <wp:inline distT="0" distB="0" distL="0" distR="0" wp14:anchorId="1C4A19A9" wp14:editId="61C72A2E">
+          <wp:inline distT="0" distB="0" distL="0" distR="0" wp14:anchorId="6823C0EF" wp14:editId="3EAD74B4">
             <wp:extent cx="3596536" cy="2880000"/>
             <wp:effectExtent l="0" t="0" r="4445" b="0"/>
             <wp:docPr id="14" name="Picture 14" descr="D:\workspace\ruggedsim\manuscript\appearance_time_pop1e6_s_0.05_logN_6.png"/>
@@ -16692,7 +16796,7 @@
                     </pic:cNvPicPr>
                   </pic:nvPicPr>
                   <pic:blipFill>
-                    <a:blip r:embed="rId15" cstate="print">
+                    <a:blip r:embed="rId16" cstate="print">
                       <a:extLst>
                         <a:ext uri="{28A0092B-C50C-407E-A947-70E740481C1C}">
                           <a14:useLocalDpi xmlns:a14="http://schemas.microsoft.com/office/drawing/2010/main" val="0"/>
@@ -16732,7 +16836,7 @@
           <w:bCs/>
         </w:rPr>
       </w:pPr>
-      <w:bookmarkStart w:id="24" w:name="_Ref360183807"/>
+      <w:bookmarkStart w:id="22" w:name="_Ref360183807"/>
       <w:r>
         <w:rPr>
           <w:b/>
@@ -16784,7 +16888,7 @@
         </w:rPr>
         <w:fldChar w:fldCharType="end"/>
       </w:r>
-      <w:bookmarkEnd w:id="24"/>
+      <w:bookmarkEnd w:id="22"/>
       <w:r>
         <w:rPr>
           <w:b/>
@@ -16997,6 +17101,7 @@
         <w:rPr>
           <w:noProof/>
         </w:rPr>
+        <w:lastRenderedPageBreak/>
         <w:t xml:space="preserve"> </w:t>
       </w:r>
       <w:r>
@@ -17004,7 +17109,7 @@
           <w:noProof/>
         </w:rPr>
         <w:drawing>
-          <wp:inline distT="0" distB="0" distL="0" distR="0" wp14:anchorId="30AA12FC" wp14:editId="07A71316">
+          <wp:inline distT="0" distB="0" distL="0" distR="0" wp14:anchorId="1F62FC1A" wp14:editId="336E3BB3">
             <wp:extent cx="4204800" cy="3600000"/>
             <wp:effectExtent l="0" t="0" r="5715" b="635"/>
             <wp:docPr id="1" name="Picture 1" descr="D:\workspace\ruggedsim\manuscript\fixation_regression_s_0.05_logN_6.png"/>
@@ -17021,7 +17126,7 @@
                     </pic:cNvPicPr>
                   </pic:nvPicPr>
                   <pic:blipFill>
-                    <a:blip r:embed="rId16" cstate="print">
+                    <a:blip r:embed="rId17" cstate="print">
                       <a:extLst>
                         <a:ext uri="{28A0092B-C50C-407E-A947-70E740481C1C}">
                           <a14:useLocalDpi xmlns:a14="http://schemas.microsoft.com/office/drawing/2010/main" val="0"/>
@@ -17057,7 +17162,7 @@
       <w:pPr>
         <w:pStyle w:val="FigureLegend"/>
       </w:pPr>
-      <w:bookmarkStart w:id="25" w:name="_Ref360562760"/>
+      <w:bookmarkStart w:id="23" w:name="_Ref360562760"/>
       <w:r>
         <w:rPr>
           <w:b/>
@@ -17109,7 +17214,7 @@
         </w:rPr>
         <w:fldChar w:fldCharType="end"/>
       </w:r>
-      <w:bookmarkEnd w:id="25"/>
+      <w:bookmarkEnd w:id="23"/>
       <w:r>
         <w:rPr>
           <w:b/>
@@ -17252,11 +17357,7 @@
         <w:t xml:space="preserve"> in</w:t>
       </w:r>
       <w:r>
-        <w:t xml:space="preserve"> green). </w:t>
-      </w:r>
-      <w:r>
-        <w:lastRenderedPageBreak/>
-        <w:t>Dashed lines are the analytic</w:t>
+        <w:t xml:space="preserve"> green). Dashed lines are the analytic</w:t>
       </w:r>
       <w:r>
         <w:t xml:space="preserve"> approximations;</w:t>
@@ -18537,14 +18638,7 @@
                     <w:rFonts w:ascii="Cambria Math" w:hAnsi="Cambria Math"/>
                     <w:lang w:bidi="hi-IN"/>
                   </w:rPr>
-                  <m:t>∙P(y-x be</m:t>
-                </m:r>
-                <m:r>
-                  <w:rPr>
-                    <w:rFonts w:ascii="Cambria Math" w:hAnsi="Cambria Math"/>
-                    <w:lang w:bidi="hi-IN"/>
-                  </w:rPr>
-                  <m:t xml:space="preserve">neficial mutations),  </m:t>
+                  <m:t xml:space="preserve">∙P(y-x beneficial mutations),  </m:t>
                 </m:r>
                 <m:r>
                   <w:rPr>
@@ -19932,7 +20026,6 @@
           <w:rFonts w:eastAsiaTheme="minorEastAsia"/>
           <w:lang w:bidi="hi-IN"/>
         </w:rPr>
-        <w:lastRenderedPageBreak/>
         <w:t xml:space="preserve">Because </w:t>
       </w:r>
       <w:r>
@@ -21146,10 +21239,7 @@
         <w:t xml:space="preserve"> </w:t>
       </w:r>
       <w:r>
-        <w:t>W</w:t>
-      </w:r>
-      <w:r>
-        <w:t xml:space="preserve">ith constitutive mutagenesis (CM), </w:t>
+        <w:t xml:space="preserve">With constitutive mutagenesis (CM), </w:t>
       </w:r>
       <w:r>
         <w:t>the</w:t>
@@ -21192,10 +21282,7 @@
       </w:r>
       <w:proofErr w:type="spellEnd"/>
       <w:r>
-        <w:t xml:space="preserve"> – it </w:t>
-      </w:r>
-      <w:r>
-        <w:t xml:space="preserve">decays exponentially as a function of </w:t>
+        <w:t xml:space="preserve"> – it decays exponentially as a function of </w:t>
       </w:r>
       <w:r>
         <w:rPr>
@@ -21205,16 +21292,7 @@
         <w:t>τ</w:t>
       </w:r>
       <w:r>
-        <w:t xml:space="preserve">, </w:t>
-      </w:r>
-      <w:r>
-        <w:t xml:space="preserve">the mutation rate fold increase. In contrast, stress-induced mutagenesis (SIM), as was </w:t>
-      </w:r>
-      <w:r>
-        <w:t>demonstrated</w:t>
-      </w:r>
-      <w:r>
-        <w:t xml:space="preserve"> by </w:t>
+        <w:t xml:space="preserve">, the mutation rate fold increase. In contrast, stress-induced mutagenesis (SIM), as was demonstrated by </w:t>
       </w:r>
       <w:proofErr w:type="spellStart"/>
       <w:r>
@@ -21419,6 +21497,7 @@
             <w:rFonts w:ascii="Cambria Math" w:eastAsiaTheme="minorEastAsia" w:hAnsi="Cambria Math"/>
             <w:lang w:bidi="hi-IN"/>
           </w:rPr>
+          <w:lastRenderedPageBreak/>
           <m:t>sign</m:t>
         </m:r>
         <m:f>
@@ -21723,186 +21802,416 @@
         <w:fldChar w:fldCharType="begin"/>
       </w:r>
       <w:r>
-        <w:instrText xml:space="preserve"> REF _Ref363979903 \h </w:instrText>
-      </w:r>
-      <w:r>
+        <w:instrText xml:space="preserve"> REF _Ref363979903 \h  \* MERGEFORMAT </w:instrText>
+      </w:r>
+      <w:r>
+        <w:fldChar w:fldCharType="separate"/>
+      </w:r>
+      <w:r>
+        <w:t xml:space="preserve">Figure </w:t>
+      </w:r>
+      <w:r>
+        <w:rPr>
+          <w:noProof/>
+        </w:rPr>
+        <w:t>3</w:t>
+      </w:r>
+      <w:r>
+        <w:fldChar w:fldCharType="end"/>
+      </w:r>
+      <w:r>
+        <w:t xml:space="preserve">), we can see that </w:t>
+      </w:r>
+      <w:r>
+        <w:rPr>
+          <w:i/>
+          <w:iCs/>
+        </w:rPr>
+        <w:t>e</w:t>
+      </w:r>
+      <w:r>
+        <w:rPr>
+          <w:i/>
+          <w:iCs/>
+          <w:vertAlign w:val="superscript"/>
+        </w:rPr>
+        <w:t>-U</w:t>
+      </w:r>
+      <w:r>
+        <w:t xml:space="preserve"> is still a good approximation to the population mean fitness (because </w:t>
+      </w:r>
+      <w:r>
+        <w:rPr>
+          <w:i/>
+          <w:iCs/>
+        </w:rPr>
+        <w:t>β</w:t>
+      </w:r>
+      <w:r>
+        <w:t>&lt;&lt;1</w:t>
+      </w:r>
+      <w:r>
+        <w:rPr>
+          <w:rFonts w:ascii="Times New Roman" w:eastAsiaTheme="minorEastAsia" w:hAnsi="Times New Roman" w:cs="Times New Roman"/>
+        </w:rPr>
+        <w:t>)</w:t>
+      </w:r>
+      <w:r>
+        <w:t xml:space="preserve">, but </w:t>
+      </w:r>
+      <w:r>
+        <w:rPr>
+          <w:rFonts w:eastAsiaTheme="minorEastAsia"/>
+        </w:rPr>
+        <w:t xml:space="preserve">SIM can increase the population mean fitness with respect to NM - a sufficient condition is that the mutation rate of individuals with below average fitness is increased. Since we assume that </w:t>
+      </w:r>
+      <w:r>
+        <w:rPr>
+          <w:rFonts w:eastAsiaTheme="minorEastAsia"/>
+          <w:i/>
+          <w:iCs/>
+        </w:rPr>
+        <w:t>U</w:t>
+      </w:r>
+      <w:r>
+        <w:rPr>
+          <w:rFonts w:eastAsiaTheme="minorEastAsia"/>
+        </w:rPr>
+        <w:t>&lt;</w:t>
+      </w:r>
+      <w:r>
+        <w:rPr>
+          <w:rFonts w:eastAsiaTheme="minorEastAsia"/>
+          <w:i/>
+          <w:iCs/>
+        </w:rPr>
+        <w:t>s</w:t>
+      </w:r>
+      <w:r>
+        <w:rPr>
+          <w:rFonts w:eastAsiaTheme="minorEastAsia"/>
+        </w:rPr>
+        <w:t>,</w:t>
+      </w:r>
+      <w:r>
+        <w:rPr>
+          <w:rFonts w:eastAsiaTheme="minorEastAsia"/>
+          <w:i/>
+          <w:iCs/>
+        </w:rPr>
+        <w:t xml:space="preserve"> </w:t>
+      </w:r>
+      <w:r>
+        <w:rPr>
+          <w:rFonts w:eastAsiaTheme="minorEastAsia"/>
+        </w:rPr>
+        <w:t xml:space="preserve">then </w:t>
+      </w:r>
+      <w:r>
+        <w:rPr>
+          <w:i/>
+          <w:iCs/>
+        </w:rPr>
+        <w:t>e</w:t>
+      </w:r>
+      <w:r>
+        <w:rPr>
+          <w:i/>
+          <w:iCs/>
+          <w:vertAlign w:val="superscript"/>
+        </w:rPr>
+        <w:t>-U</w:t>
+      </w:r>
+      <w:r>
+        <w:rPr>
+          <w:rFonts w:ascii="Times New Roman" w:eastAsiaTheme="minorEastAsia" w:hAnsi="Times New Roman" w:cs="Times New Roman"/>
+        </w:rPr>
+        <w:t xml:space="preserve"> ≈ </w:t>
+      </w:r>
+      <w:r>
+        <w:rPr>
+          <w:rFonts w:eastAsiaTheme="minorEastAsia"/>
+        </w:rPr>
+        <w:t>1-</w:t>
+      </w:r>
+      <w:r>
+        <w:rPr>
+          <w:rFonts w:eastAsiaTheme="minorEastAsia"/>
+          <w:i/>
+          <w:iCs/>
+        </w:rPr>
+        <w:t>U</w:t>
+      </w:r>
+      <w:r>
+        <w:rPr>
+          <w:rFonts w:eastAsiaTheme="minorEastAsia"/>
+        </w:rPr>
+        <w:t xml:space="preserve"> &gt; 1-</w:t>
+      </w:r>
+      <w:r>
+        <w:rPr>
+          <w:rFonts w:eastAsiaTheme="minorEastAsia"/>
+        </w:rPr>
+        <w:t>s</w:t>
+      </w:r>
+      <w:r>
+        <w:rPr>
+          <w:rFonts w:eastAsiaTheme="minorEastAsia"/>
+        </w:rPr>
+        <w:t>. Therefore, if SIM increases the mutation rate in individuals with at least one deleterious mutation, then it increases the population mean fitness</w:t>
+      </w:r>
+      <w:r>
+        <w:rPr>
+          <w:rFonts w:eastAsiaTheme="minorEastAsia"/>
+          <w:lang w:bidi="hi-IN"/>
+        </w:rPr>
+        <w:t>.</w:t>
+      </w:r>
+    </w:p>
+    <w:p>
+      <w:pPr>
+        <w:pStyle w:val="Heading2"/>
+        <w:rPr>
+          <w:rFonts w:eastAsiaTheme="minorEastAsia"/>
+          <w:highlight w:val="yellow"/>
+        </w:rPr>
+      </w:pPr>
+      <w:r>
+        <w:rPr>
+          <w:rFonts w:eastAsiaTheme="minorEastAsia"/>
+          <w:highlight w:val="yellow"/>
+        </w:rPr>
+        <w:t xml:space="preserve">Figure reproduction </w:t>
+      </w:r>
+    </w:p>
+    <w:p>
+      <w:pPr>
+        <w:rPr>
+          <w:lang w:bidi="hi-IN"/>
+        </w:rPr>
+      </w:pPr>
+      <w:r>
+        <w:rPr>
+          <w:lang w:bidi="hi-IN"/>
+        </w:rPr>
+        <w:t xml:space="preserve">The figures were produced using an </w:t>
+      </w:r>
+      <w:proofErr w:type="spellStart"/>
+      <w:r>
+        <w:rPr>
+          <w:lang w:bidi="hi-IN"/>
+        </w:rPr>
+        <w:t>IPython</w:t>
+      </w:r>
+      <w:proofErr w:type="spellEnd"/>
+      <w:r>
+        <w:rPr>
+          <w:lang w:bidi="hi-IN"/>
+        </w:rPr>
+        <w:t xml:space="preserve"> Notebook (</w:t>
+      </w:r>
+      <w:hyperlink r:id="rId18" w:history="1">
+        <w:r>
+          <w:rPr>
+            <w:rStyle w:val="Hyperlink"/>
+            <w:lang w:bidi="hi-IN"/>
+          </w:rPr>
+          <w:t>http</w:t>
+        </w:r>
+        <w:r>
+          <w:rPr>
+            <w:rStyle w:val="Hyperlink"/>
+            <w:lang w:bidi="hi-IN"/>
+          </w:rPr>
+          <w:t>:</w:t>
+        </w:r>
+        <w:r>
+          <w:rPr>
+            <w:rStyle w:val="Hyperlink"/>
+            <w:lang w:bidi="hi-IN"/>
+          </w:rPr>
+          <w:t>//ipython.org/</w:t>
+        </w:r>
+      </w:hyperlink>
+      <w:r>
+        <w:rPr>
+          <w:lang w:bidi="hi-IN"/>
+        </w:rPr>
+        <w:t xml:space="preserve">) which is available at </w:t>
+      </w:r>
+      <w:r>
+        <w:rPr>
+          <w:highlight w:val="yellow"/>
+          <w:lang w:bidi="hi-IN"/>
+        </w:rPr>
+        <w:t>XXX</w:t>
+      </w:r>
+      <w:r>
+        <w:rPr>
+          <w:lang w:bidi="hi-IN"/>
+        </w:rPr>
+        <w:t xml:space="preserve">. The notebook code can be used to reproduce all the figures using the analytical approximations, given as Python functions, and the simulation data. The simulation data is deposited at </w:t>
+      </w:r>
+      <w:r>
+        <w:rPr>
+          <w:highlight w:val="yellow"/>
+          <w:lang w:bidi="hi-IN"/>
+        </w:rPr>
+        <w:t>XXX</w:t>
+      </w:r>
+      <w:r>
+        <w:rPr>
+          <w:lang w:bidi="hi-IN"/>
+        </w:rPr>
+        <w:t xml:space="preserve"> and is necessary for </w:t>
+      </w:r>
+      <w:r>
+        <w:rPr>
+          <w:lang w:bidi="hi-IN"/>
+        </w:rPr>
+        <w:fldChar w:fldCharType="begin"/>
+      </w:r>
+      <w:r>
+        <w:rPr>
+          <w:lang w:bidi="hi-IN"/>
+        </w:rPr>
+        <w:instrText xml:space="preserve"> REF _Ref360183592 \h </w:instrText>
+      </w:r>
+      <w:r>
+        <w:rPr>
+          <w:lang w:bidi="hi-IN"/>
+        </w:rPr>
+      </w:r>
+      <w:r>
+        <w:rPr>
+          <w:lang w:bidi="hi-IN"/>
+        </w:rPr>
         <w:instrText xml:space="preserve"> \* MERGEFORMAT </w:instrText>
       </w:r>
       <w:r>
+        <w:rPr>
+          <w:lang w:bidi="hi-IN"/>
+        </w:rPr>
         <w:fldChar w:fldCharType="separate"/>
       </w:r>
       <w:r>
-        <w:t xml:space="preserve">Figure </w:t>
+        <w:t xml:space="preserve">Figures </w:t>
       </w:r>
       <w:r>
         <w:rPr>
           <w:noProof/>
         </w:rPr>
-        <w:t>3</w:t>
-      </w:r>
-      <w:r>
+        <w:t>2</w:t>
+      </w:r>
+      <w:r>
+        <w:rPr>
+          <w:lang w:bidi="hi-IN"/>
+        </w:rPr>
         <w:fldChar w:fldCharType="end"/>
       </w:r>
       <w:r>
-        <w:t>), we can see that</w:t>
-      </w:r>
-      <w:r>
-        <w:t xml:space="preserve"> </w:t>
-      </w:r>
-      <w:r>
-        <w:rPr>
-          <w:i/>
-          <w:iCs/>
-        </w:rPr>
-        <w:t>e</w:t>
-      </w:r>
-      <w:r>
-        <w:rPr>
-          <w:i/>
-          <w:iCs/>
-          <w:vertAlign w:val="superscript"/>
-        </w:rPr>
-        <w:t>-U</w:t>
-      </w:r>
-      <w:r>
-        <w:t xml:space="preserve"> is still a good approximation </w:t>
-      </w:r>
-      <w:r>
-        <w:t xml:space="preserve">to the population mean fitness </w:t>
-      </w:r>
-      <w:r>
-        <w:t xml:space="preserve">(because </w:t>
-      </w:r>
-      <w:r>
-        <w:rPr>
-          <w:i/>
-          <w:iCs/>
-        </w:rPr>
-        <w:t>β</w:t>
-      </w:r>
-      <w:r>
-        <w:t>&lt;&lt;1</w:t>
-      </w:r>
-      <w:r>
-        <w:rPr>
-          <w:rFonts w:ascii="Times New Roman" w:eastAsiaTheme="minorEastAsia" w:hAnsi="Times New Roman" w:cs="Times New Roman"/>
-        </w:rPr>
-        <w:t>)</w:t>
-      </w:r>
-      <w:r>
-        <w:t xml:space="preserve">, but </w:t>
-      </w:r>
-      <w:r>
-        <w:rPr>
-          <w:rFonts w:eastAsiaTheme="minorEastAsia"/>
-        </w:rPr>
-        <w:t xml:space="preserve">SIM can increase the population mean fitness with respect to NM - a sufficient condition is that the mutation rate of individuals with below average fitness is increased. Since we assume that </w:t>
-      </w:r>
-      <w:r>
-        <w:rPr>
-          <w:rFonts w:eastAsiaTheme="minorEastAsia"/>
-          <w:i/>
-          <w:iCs/>
-        </w:rPr>
-        <w:t>U</w:t>
-      </w:r>
-      <w:r>
-        <w:rPr>
-          <w:rFonts w:eastAsiaTheme="minorEastAsia"/>
-        </w:rPr>
-        <w:t>&lt;</w:t>
-      </w:r>
-      <w:r>
-        <w:rPr>
-          <w:rFonts w:eastAsiaTheme="minorEastAsia"/>
-          <w:i/>
-          <w:iCs/>
-        </w:rPr>
-        <w:t>s</w:t>
-      </w:r>
-      <w:r>
-        <w:rPr>
-          <w:rFonts w:eastAsiaTheme="minorEastAsia"/>
-        </w:rPr>
-        <w:t>,</w:t>
-      </w:r>
-      <w:r>
-        <w:rPr>
-          <w:rFonts w:eastAsiaTheme="minorEastAsia"/>
-          <w:i/>
-          <w:iCs/>
-        </w:rPr>
-        <w:t xml:space="preserve"> </w:t>
-      </w:r>
-      <w:r>
-        <w:rPr>
-          <w:rFonts w:eastAsiaTheme="minorEastAsia"/>
-        </w:rPr>
-        <w:t xml:space="preserve">then </w:t>
-      </w:r>
-      <w:r>
-        <w:rPr>
-          <w:i/>
-          <w:iCs/>
-        </w:rPr>
-        <w:t>e</w:t>
-      </w:r>
-      <w:r>
-        <w:rPr>
-          <w:i/>
-          <w:iCs/>
-          <w:vertAlign w:val="superscript"/>
-        </w:rPr>
-        <w:t>-U</w:t>
-      </w:r>
-      <w:r>
-        <w:rPr>
-          <w:rFonts w:ascii="Times New Roman" w:eastAsiaTheme="minorEastAsia" w:hAnsi="Times New Roman" w:cs="Times New Roman"/>
-        </w:rPr>
-        <w:t xml:space="preserve"> ≈ </w:t>
-      </w:r>
-      <w:r>
-        <w:rPr>
-          <w:rFonts w:eastAsiaTheme="minorEastAsia"/>
-        </w:rPr>
-        <w:t>1-</w:t>
-      </w:r>
-      <w:r>
-        <w:rPr>
-          <w:rFonts w:eastAsiaTheme="minorEastAsia"/>
-          <w:i/>
-          <w:iCs/>
-        </w:rPr>
-        <w:t>U</w:t>
-      </w:r>
-      <w:r>
-        <w:rPr>
-          <w:rFonts w:eastAsiaTheme="minorEastAsia"/>
-        </w:rPr>
-        <w:t xml:space="preserve"> &gt; 1-</w:t>
-      </w:r>
-      <w:r>
-        <w:rPr>
-          <w:rFonts w:eastAsiaTheme="minorEastAsia"/>
-        </w:rPr>
-        <w:t>s</w:t>
-      </w:r>
-      <w:r>
-        <w:rPr>
-          <w:rFonts w:eastAsiaTheme="minorEastAsia"/>
-        </w:rPr>
-        <w:t>. Therefore, if SIM increases the mutation rate in individuals with at least one deleterious mutation, then it increases the population mean fitness</w:t>
-      </w:r>
-      <w:r>
-        <w:rPr>
-          <w:rFonts w:eastAsiaTheme="minorEastAsia"/>
+        <w:rPr>
+          <w:lang w:bidi="hi-IN"/>
+        </w:rPr>
+        <w:t xml:space="preserve">, </w:t>
+      </w:r>
+      <w:r>
+        <w:rPr>
+          <w:lang w:bidi="hi-IN"/>
+        </w:rPr>
+        <w:fldChar w:fldCharType="begin"/>
+      </w:r>
+      <w:r>
+        <w:rPr>
+          <w:lang w:bidi="hi-IN"/>
+        </w:rPr>
+        <w:instrText xml:space="preserve"> REF _Ref360183807 \h </w:instrText>
+      </w:r>
+      <w:r>
+        <w:rPr>
+          <w:lang w:bidi="hi-IN"/>
+        </w:rPr>
+      </w:r>
+      <w:r>
+        <w:rPr>
+          <w:lang w:bidi="hi-IN"/>
+        </w:rPr>
+        <w:instrText xml:space="preserve"> \* MERGEFORMAT </w:instrText>
+      </w:r>
+      <w:r>
+        <w:rPr>
+          <w:lang w:bidi="hi-IN"/>
+        </w:rPr>
+        <w:fldChar w:fldCharType="separate"/>
+      </w:r>
+      <w:r>
+        <w:t>S</w:t>
+      </w:r>
+      <w:r>
+        <w:rPr>
+          <w:noProof/>
+        </w:rPr>
+        <w:t>5</w:t>
+      </w:r>
+      <w:r>
+        <w:rPr>
+          <w:lang w:bidi="hi-IN"/>
+        </w:rPr>
+        <w:fldChar w:fldCharType="end"/>
+      </w:r>
+      <w:r>
+        <w:rPr>
+          <w:lang w:bidi="hi-IN"/>
+        </w:rPr>
+        <w:fldChar w:fldCharType="begin"/>
+      </w:r>
+      <w:r>
+        <w:rPr>
+          <w:lang w:bidi="hi-IN"/>
+        </w:rPr>
+        <w:instrText xml:space="preserve"> REF _Ref360562760 \h </w:instrText>
+      </w:r>
+      <w:r>
+        <w:rPr>
+          <w:lang w:bidi="hi-IN"/>
+        </w:rPr>
+      </w:r>
+      <w:r>
+        <w:rPr>
+          <w:lang w:bidi="hi-IN"/>
+        </w:rPr>
+        <w:instrText xml:space="preserve"> \* MERGEFORMAT </w:instrText>
+      </w:r>
+      <w:r>
+        <w:rPr>
+          <w:lang w:bidi="hi-IN"/>
+        </w:rPr>
+        <w:fldChar w:fldCharType="separate"/>
+      </w:r>
+      <w:r>
+        <w:t xml:space="preserve"> and S</w:t>
+      </w:r>
+      <w:r>
+        <w:rPr>
+          <w:noProof/>
+        </w:rPr>
+        <w:t>6</w:t>
+      </w:r>
+      <w:r>
+        <w:rPr>
+          <w:lang w:bidi="hi-IN"/>
+        </w:rPr>
+        <w:fldChar w:fldCharType="end"/>
+      </w:r>
+      <w:r>
+        <w:rPr>
           <w:lang w:bidi="hi-IN"/>
         </w:rPr>
         <w:t>.</w:t>
       </w:r>
     </w:p>
     <w:sectPr>
-      <w:footerReference w:type="default" r:id="rId17"/>
+      <w:footerReference w:type="default" r:id="rId19"/>
       <w:pgSz w:w="11906" w:h="16838"/>
       <w:pgMar w:top="1440" w:right="1797" w:bottom="1440" w:left="1797" w:header="709" w:footer="709" w:gutter="0"/>
       <w:lnNumType w:countBy="1" w:restart="continuous"/>
@@ -21999,7 +22308,7 @@
           <w:rPr>
             <w:noProof/>
           </w:rPr>
-          <w:t>13</w:t>
+          <w:t>17</w:t>
         </w:r>
         <w:r>
           <w:rPr>
@@ -23689,6 +23998,18 @@
       </w:tcPr>
     </w:tblStylePr>
   </w:style>
+  <w:style w:type="character" w:styleId="FollowedHyperlink">
+    <w:name w:val="FollowedHyperlink"/>
+    <w:basedOn w:val="DefaultParagraphFont"/>
+    <w:uiPriority w:val="99"/>
+    <w:semiHidden/>
+    <w:unhideWhenUsed/>
+    <w:rsid w:val="0069770A"/>
+    <w:rPr>
+      <w:color w:val="919191" w:themeColor="followedHyperlink"/>
+      <w:u w:val="single"/>
+    </w:rPr>
+  </w:style>
 </w:styles>
 </file>
 
@@ -24980,528 +25301,6 @@
 </w:styles>
 </file>
 
-<file path=word/glossary/document.xml><?xml version="1.0" encoding="utf-8"?>
-<w:glossaryDocument xmlns:wpc="http://schemas.microsoft.com/office/word/2010/wordprocessingCanvas" xmlns:mc="http://schemas.openxmlformats.org/markup-compatibility/2006" xmlns:o="urn:schemas-microsoft-com:office:office" xmlns:r="http://schemas.openxmlformats.org/officeDocument/2006/relationships" xmlns:m="http://schemas.openxmlformats.org/officeDocument/2006/math" xmlns:v="urn:schemas-microsoft-com:vml" xmlns:wp14="http://schemas.microsoft.com/office/word/2010/wordprocessingDrawing" xmlns:wp="http://schemas.openxmlformats.org/drawingml/2006/wordprocessingDrawing" xmlns:w10="urn:schemas-microsoft-com:office:word" xmlns:w="http://schemas.openxmlformats.org/wordprocessingml/2006/main" xmlns:w14="http://schemas.microsoft.com/office/word/2010/wordml" xmlns:wpg="http://schemas.microsoft.com/office/word/2010/wordprocessingGroup" xmlns:wpi="http://schemas.microsoft.com/office/word/2010/wordprocessingInk" xmlns:wne="http://schemas.microsoft.com/office/word/2006/wordml" xmlns:wps="http://schemas.microsoft.com/office/word/2010/wordprocessingShape" mc:Ignorable="w14 wp14"/>
-</file>
-
-<file path=word/glossary/fontTable.xml><?xml version="1.0" encoding="utf-8"?>
-<w:fonts xmlns:mc="http://schemas.openxmlformats.org/markup-compatibility/2006" xmlns:r="http://schemas.openxmlformats.org/officeDocument/2006/relationships" xmlns:w="http://schemas.openxmlformats.org/wordprocessingml/2006/main" xmlns:w14="http://schemas.microsoft.com/office/word/2010/wordml" mc:Ignorable="w14">
-  <w:font w:name="Symbol">
-    <w:panose1 w:val="05050102010706020507"/>
-    <w:charset w:val="02"/>
-    <w:family w:val="roman"/>
-    <w:pitch w:val="variable"/>
-    <w:sig w:usb0="00000000" w:usb1="10000000" w:usb2="00000000" w:usb3="00000000" w:csb0="80000000" w:csb1="00000000"/>
-  </w:font>
-  <w:font w:name="Times New Roman">
-    <w:panose1 w:val="02020603050405020304"/>
-    <w:charset w:val="00"/>
-    <w:family w:val="roman"/>
-    <w:pitch w:val="variable"/>
-    <w:sig w:usb0="E0002AFF" w:usb1="C0007841" w:usb2="00000009" w:usb3="00000000" w:csb0="000001FF" w:csb1="00000000"/>
-  </w:font>
-  <w:font w:name="Palatino Linotype">
-    <w:panose1 w:val="02040502050505030304"/>
-    <w:charset w:val="00"/>
-    <w:family w:val="roman"/>
-    <w:pitch w:val="variable"/>
-    <w:sig w:usb0="E0000287" w:usb1="40000013" w:usb2="00000000" w:usb3="00000000" w:csb0="0000019F" w:csb1="00000000"/>
-  </w:font>
-  <w:font w:name="Tahoma">
-    <w:panose1 w:val="020B0604030504040204"/>
-    <w:charset w:val="00"/>
-    <w:family w:val="swiss"/>
-    <w:pitch w:val="variable"/>
-    <w:sig w:usb0="E1002EFF" w:usb1="C000605B" w:usb2="00000029" w:usb3="00000000" w:csb0="000101FF" w:csb1="00000000"/>
-  </w:font>
-  <w:font w:name="cmr10">
-    <w:panose1 w:val="020B0500000000000000"/>
-    <w:charset w:val="00"/>
-    <w:family w:val="swiss"/>
-    <w:pitch w:val="variable"/>
-    <w:sig w:usb0="00000003" w:usb1="00000000" w:usb2="00000000" w:usb3="00000000" w:csb0="00000001" w:csb1="00000000"/>
-  </w:font>
-  <w:font w:name="Cambria Math">
-    <w:panose1 w:val="02040503050406030204"/>
-    <w:charset w:val="00"/>
-    <w:family w:val="roman"/>
-    <w:pitch w:val="variable"/>
-    <w:sig w:usb0="E00002FF" w:usb1="420024FF" w:usb2="00000000" w:usb3="00000000" w:csb0="0000019F" w:csb1="00000000"/>
-  </w:font>
-  <w:font w:name="Arial">
-    <w:panose1 w:val="020B0604020202020204"/>
-    <w:charset w:val="00"/>
-    <w:family w:val="swiss"/>
-    <w:pitch w:val="variable"/>
-    <w:sig w:usb0="E0002AFF" w:usb1="C0007843" w:usb2="00000009" w:usb3="00000000" w:csb0="000001FF" w:csb1="00000000"/>
-  </w:font>
-  <w:font w:name="Calibri">
-    <w:panose1 w:val="020F0502020204030204"/>
-    <w:charset w:val="00"/>
-    <w:family w:val="swiss"/>
-    <w:pitch w:val="variable"/>
-    <w:sig w:usb0="E00002FF" w:usb1="4000ACFF" w:usb2="00000001" w:usb3="00000000" w:csb0="0000019F" w:csb1="00000000"/>
-  </w:font>
-  <w:font w:name="Cambria">
-    <w:panose1 w:val="02040503050406030204"/>
-    <w:charset w:val="00"/>
-    <w:family w:val="roman"/>
-    <w:pitch w:val="variable"/>
-    <w:sig w:usb0="E00002FF" w:usb1="400004FF" w:usb2="00000000" w:usb3="00000000" w:csb0="0000019F" w:csb1="00000000"/>
-  </w:font>
-</w:fonts>
-</file>
-
-<file path=word/glossary/settings.xml><?xml version="1.0" encoding="utf-8"?>
-<w:settings xmlns:mc="http://schemas.openxmlformats.org/markup-compatibility/2006" xmlns:o="urn:schemas-microsoft-com:office:office" xmlns:r="http://schemas.openxmlformats.org/officeDocument/2006/relationships" xmlns:m="http://schemas.openxmlformats.org/officeDocument/2006/math" xmlns:v="urn:schemas-microsoft-com:vml" xmlns:w10="urn:schemas-microsoft-com:office:word" xmlns:w="http://schemas.openxmlformats.org/wordprocessingml/2006/main" xmlns:w14="http://schemas.microsoft.com/office/word/2010/wordml" xmlns:sl="http://schemas.openxmlformats.org/schemaLibrary/2006/main" mc:Ignorable="w14">
-  <w:view w:val="normal"/>
-  <w:defaultTabStop w:val="720"/>
-  <w:characterSpacingControl w:val="doNotCompress"/>
-  <w:compat>
-    <w:useFELayout/>
-    <w:compatSetting w:name="compatibilityMode" w:uri="http://schemas.microsoft.com/office/word" w:val="14"/>
-    <w:compatSetting w:name="overrideTableStyleFontSizeAndJustification" w:uri="http://schemas.microsoft.com/office/word" w:val="1"/>
-    <w:compatSetting w:name="enableOpenTypeFeatures" w:uri="http://schemas.microsoft.com/office/word" w:val="1"/>
-    <w:compatSetting w:name="doNotFlipMirrorIndents" w:uri="http://schemas.microsoft.com/office/word" w:val="1"/>
-  </w:compat>
-  <w:rsids>
-    <w:rsidRoot w:val="00C56C62"/>
-    <w:rsid w:val="006C1CD2"/>
-    <w:rsid w:val="00C56C62"/>
-  </w:rsids>
-  <m:mathPr>
-    <m:mathFont m:val="Cambria Math"/>
-    <m:brkBin m:val="before"/>
-    <m:brkBinSub m:val="--"/>
-    <m:smallFrac m:val="0"/>
-    <m:dispDef/>
-    <m:lMargin m:val="0"/>
-    <m:rMargin m:val="0"/>
-    <m:defJc m:val="centerGroup"/>
-    <m:wrapIndent m:val="1440"/>
-    <m:intLim m:val="subSup"/>
-    <m:naryLim m:val="undOvr"/>
-  </m:mathPr>
-  <w:themeFontLang w:val="en-US" w:bidi="he-IL"/>
-  <w:clrSchemeMapping w:bg1="light1" w:t1="dark1" w:bg2="light2" w:t2="dark2" w:accent1="accent1" w:accent2="accent2" w:accent3="accent3" w:accent4="accent4" w:accent5="accent5" w:accent6="accent6" w:hyperlink="hyperlink" w:followedHyperlink="followedHyperlink"/>
-  <w:decimalSymbol w:val="."/>
-  <w:listSeparator w:val=","/>
-</w:settings>
-</file>
-
-<file path=word/glossary/styles.xml><?xml version="1.0" encoding="utf-8"?>
-<w:styles xmlns:mc="http://schemas.openxmlformats.org/markup-compatibility/2006" xmlns:r="http://schemas.openxmlformats.org/officeDocument/2006/relationships" xmlns:w="http://schemas.openxmlformats.org/wordprocessingml/2006/main" xmlns:w14="http://schemas.microsoft.com/office/word/2010/wordml" mc:Ignorable="w14">
-  <w:docDefaults>
-    <w:rPrDefault>
-      <w:rPr>
-        <w:rFonts w:asciiTheme="minorHAnsi" w:eastAsiaTheme="minorEastAsia" w:hAnsiTheme="minorHAnsi" w:cstheme="minorBidi"/>
-        <w:sz w:val="22"/>
-        <w:szCs w:val="22"/>
-        <w:lang w:val="en-US" w:eastAsia="en-US" w:bidi="he-IL"/>
-      </w:rPr>
-    </w:rPrDefault>
-    <w:pPrDefault>
-      <w:pPr>
-        <w:spacing w:after="200" w:line="276" w:lineRule="auto"/>
-      </w:pPr>
-    </w:pPrDefault>
-  </w:docDefaults>
-  <w:latentStyles w:defLockedState="0" w:defUIPriority="99" w:defSemiHidden="1" w:defUnhideWhenUsed="1" w:defQFormat="0" w:count="267">
-    <w:lsdException w:name="Normal" w:semiHidden="0" w:uiPriority="0" w:unhideWhenUsed="0" w:qFormat="1"/>
-    <w:lsdException w:name="heading 1" w:semiHidden="0" w:uiPriority="9" w:unhideWhenUsed="0" w:qFormat="1"/>
-    <w:lsdException w:name="heading 2" w:uiPriority="9" w:qFormat="1"/>
-    <w:lsdException w:name="heading 3" w:uiPriority="9" w:qFormat="1"/>
-    <w:lsdException w:name="heading 4" w:uiPriority="9" w:qFormat="1"/>
-    <w:lsdException w:name="heading 5" w:uiPriority="9" w:qFormat="1"/>
-    <w:lsdException w:name="heading 6" w:uiPriority="9" w:qFormat="1"/>
-    <w:lsdException w:name="heading 7" w:uiPriority="9" w:qFormat="1"/>
-    <w:lsdException w:name="heading 8" w:uiPriority="9" w:qFormat="1"/>
-    <w:lsdException w:name="heading 9" w:uiPriority="9" w:qFormat="1"/>
-    <w:lsdException w:name="toc 1" w:uiPriority="39"/>
-    <w:lsdException w:name="toc 2" w:uiPriority="39"/>
-    <w:lsdException w:name="toc 3" w:uiPriority="39"/>
-    <w:lsdException w:name="toc 4" w:uiPriority="39"/>
-    <w:lsdException w:name="toc 5" w:uiPriority="39"/>
-    <w:lsdException w:name="toc 6" w:uiPriority="39"/>
-    <w:lsdException w:name="toc 7" w:uiPriority="39"/>
-    <w:lsdException w:name="toc 8" w:uiPriority="39"/>
-    <w:lsdException w:name="toc 9" w:uiPriority="39"/>
-    <w:lsdException w:name="caption" w:uiPriority="35" w:qFormat="1"/>
-    <w:lsdException w:name="Title" w:semiHidden="0" w:uiPriority="10" w:unhideWhenUsed="0" w:qFormat="1"/>
-    <w:lsdException w:name="Default Paragraph Font" w:uiPriority="1"/>
-    <w:lsdException w:name="Subtitle" w:semiHidden="0" w:uiPriority="11" w:unhideWhenUsed="0" w:qFormat="1"/>
-    <w:lsdException w:name="Strong" w:semiHidden="0" w:uiPriority="22" w:unhideWhenUsed="0" w:qFormat="1"/>
-    <w:lsdException w:name="Emphasis" w:semiHidden="0" w:uiPriority="20" w:unhideWhenUsed="0" w:qFormat="1"/>
-    <w:lsdException w:name="Table Grid" w:semiHidden="0" w:uiPriority="59" w:unhideWhenUsed="0"/>
-    <w:lsdException w:name="Placeholder Text" w:unhideWhenUsed="0"/>
-    <w:lsdException w:name="No Spacing" w:semiHidden="0" w:uiPriority="1" w:unhideWhenUsed="0" w:qFormat="1"/>
-    <w:lsdException w:name="Light Shading" w:semiHidden="0" w:uiPriority="60" w:unhideWhenUsed="0"/>
-    <w:lsdException w:name="Light List" w:semiHidden="0" w:uiPriority="61" w:unhideWhenUsed="0"/>
-    <w:lsdException w:name="Light Grid" w:semiHidden="0" w:uiPriority="62" w:unhideWhenUsed="0"/>
-    <w:lsdException w:name="Medium Shading 1" w:semiHidden="0" w:uiPriority="63" w:unhideWhenUsed="0"/>
-    <w:lsdException w:name="Medium Shading 2" w:semiHidden="0" w:uiPriority="64" w:unhideWhenUsed="0"/>
-    <w:lsdException w:name="Medium List 1" w:semiHidden="0" w:uiPriority="65" w:unhideWhenUsed="0"/>
-    <w:lsdException w:name="Medium List 2" w:semiHidden="0" w:uiPriority="66" w:unhideWhenUsed="0"/>
-    <w:lsdException w:name="Medium Grid 1" w:semiHidden="0" w:uiPriority="67" w:unhideWhenUsed="0"/>
-    <w:lsdException w:name="Medium Grid 2" w:semiHidden="0" w:uiPriority="68" w:unhideWhenUsed="0"/>
-    <w:lsdException w:name="Medium Grid 3" w:semiHidden="0" w:uiPriority="69" w:unhideWhenUsed="0"/>
-    <w:lsdException w:name="Dark List" w:semiHidden="0" w:uiPriority="70" w:unhideWhenUsed="0"/>
-    <w:lsdException w:name="Colorful Shading" w:semiHidden="0" w:uiPriority="71" w:unhideWhenUsed="0"/>
-    <w:lsdException w:name="Colorful List" w:semiHidden="0" w:uiPriority="72" w:unhideWhenUsed="0"/>
-    <w:lsdException w:name="Colorful Grid" w:semiHidden="0" w:uiPriority="73" w:unhideWhenUsed="0"/>
-    <w:lsdException w:name="Light Shading Accent 1" w:semiHidden="0" w:uiPriority="60" w:unhideWhenUsed="0"/>
-    <w:lsdException w:name="Light List Accent 1" w:semiHidden="0" w:uiPriority="61" w:unhideWhenUsed="0"/>
-    <w:lsdException w:name="Light Grid Accent 1" w:semiHidden="0" w:uiPriority="62" w:unhideWhenUsed="0"/>
-    <w:lsdException w:name="Medium Shading 1 Accent 1" w:semiHidden="0" w:uiPriority="63" w:unhideWhenUsed="0"/>
-    <w:lsdException w:name="Medium Shading 2 Accent 1" w:semiHidden="0" w:uiPriority="64" w:unhideWhenUsed="0"/>
-    <w:lsdException w:name="Medium List 1 Accent 1" w:semiHidden="0" w:uiPriority="65" w:unhideWhenUsed="0"/>
-    <w:lsdException w:name="Revision" w:unhideWhenUsed="0"/>
-    <w:lsdException w:name="List Paragraph" w:semiHidden="0" w:uiPriority="34" w:unhideWhenUsed="0" w:qFormat="1"/>
-    <w:lsdException w:name="Quote" w:semiHidden="0" w:uiPriority="29" w:unhideWhenUsed="0" w:qFormat="1"/>
-    <w:lsdException w:name="Intense Quote" w:semiHidden="0" w:uiPriority="30" w:unhideWhenUsed="0" w:qFormat="1"/>
-    <w:lsdException w:name="Medium List 2 Accent 1" w:semiHidden="0" w:uiPriority="66" w:unhideWhenUsed="0"/>
-    <w:lsdException w:name="Medium Grid 1 Accent 1" w:semiHidden="0" w:uiPriority="67" w:unhideWhenUsed="0"/>
-    <w:lsdException w:name="Medium Grid 2 Accent 1" w:semiHidden="0" w:uiPriority="68" w:unhideWhenUsed="0"/>
-    <w:lsdException w:name="Medium Grid 3 Accent 1" w:semiHidden="0" w:uiPriority="69" w:unhideWhenUsed="0"/>
-    <w:lsdException w:name="Dark List Accent 1" w:semiHidden="0" w:uiPriority="70" w:unhideWhenUsed="0"/>
-    <w:lsdException w:name="Colorful Shading Accent 1" w:semiHidden="0" w:uiPriority="71" w:unhideWhenUsed="0"/>
-    <w:lsdException w:name="Colorful List Accent 1" w:semiHidden="0" w:uiPriority="72" w:unhideWhenUsed="0"/>
-    <w:lsdException w:name="Colorful Grid Accent 1" w:semiHidden="0" w:uiPriority="73" w:unhideWhenUsed="0"/>
-    <w:lsdException w:name="Light Shading Accent 2" w:semiHidden="0" w:uiPriority="60" w:unhideWhenUsed="0"/>
-    <w:lsdException w:name="Light List Accent 2" w:semiHidden="0" w:uiPriority="61" w:unhideWhenUsed="0"/>
-    <w:lsdException w:name="Light Grid Accent 2" w:semiHidden="0" w:uiPriority="62" w:unhideWhenUsed="0"/>
-    <w:lsdException w:name="Medium Shading 1 Accent 2" w:semiHidden="0" w:uiPriority="63" w:unhideWhenUsed="0"/>
-    <w:lsdException w:name="Medium Shading 2 Accent 2" w:semiHidden="0" w:uiPriority="64" w:unhideWhenUsed="0"/>
-    <w:lsdException w:name="Medium List 1 Accent 2" w:semiHidden="0" w:uiPriority="65" w:unhideWhenUsed="0"/>
-    <w:lsdException w:name="Medium List 2 Accent 2" w:semiHidden="0" w:uiPriority="66" w:unhideWhenUsed="0"/>
-    <w:lsdException w:name="Medium Grid 1 Accent 2" w:semiHidden="0" w:uiPriority="67" w:unhideWhenUsed="0"/>
-    <w:lsdException w:name="Medium Grid 2 Accent 2" w:semiHidden="0" w:uiPriority="68" w:unhideWhenUsed="0"/>
-    <w:lsdException w:name="Medium Grid 3 Accent 2" w:semiHidden="0" w:uiPriority="69" w:unhideWhenUsed="0"/>
-    <w:lsdException w:name="Dark List Accent 2" w:semiHidden="0" w:uiPriority="70" w:unhideWhenUsed="0"/>
-    <w:lsdException w:name="Colorful Shading Accent 2" w:semiHidden="0" w:uiPriority="71" w:unhideWhenUsed="0"/>
-    <w:lsdException w:name="Colorful List Accent 2" w:semiHidden="0" w:uiPriority="72" w:unhideWhenUsed="0"/>
-    <w:lsdException w:name="Colorful Grid Accent 2" w:semiHidden="0" w:uiPriority="73" w:unhideWhenUsed="0"/>
-    <w:lsdException w:name="Light Shading Accent 3" w:semiHidden="0" w:uiPriority="60" w:unhideWhenUsed="0"/>
-    <w:lsdException w:name="Light List Accent 3" w:semiHidden="0" w:uiPriority="61" w:unhideWhenUsed="0"/>
-    <w:lsdException w:name="Light Grid Accent 3" w:semiHidden="0" w:uiPriority="62" w:unhideWhenUsed="0"/>
-    <w:lsdException w:name="Medium Shading 1 Accent 3" w:semiHidden="0" w:uiPriority="63" w:unhideWhenUsed="0"/>
-    <w:lsdException w:name="Medium Shading 2 Accent 3" w:semiHidden="0" w:uiPriority="64" w:unhideWhenUsed="0"/>
-    <w:lsdException w:name="Medium List 1 Accent 3" w:semiHidden="0" w:uiPriority="65" w:unhideWhenUsed="0"/>
-    <w:lsdException w:name="Medium List 2 Accent 3" w:semiHidden="0" w:uiPriority="66" w:unhideWhenUsed="0"/>
-    <w:lsdException w:name="Medium Grid 1 Accent 3" w:semiHidden="0" w:uiPriority="67" w:unhideWhenUsed="0"/>
-    <w:lsdException w:name="Medium Grid 2 Accent 3" w:semiHidden="0" w:uiPriority="68" w:unhideWhenUsed="0"/>
-    <w:lsdException w:name="Medium Grid 3 Accent 3" w:semiHidden="0" w:uiPriority="69" w:unhideWhenUsed="0"/>
-    <w:lsdException w:name="Dark List Accent 3" w:semiHidden="0" w:uiPriority="70" w:unhideWhenUsed="0"/>
-    <w:lsdException w:name="Colorful Shading Accent 3" w:semiHidden="0" w:uiPriority="71" w:unhideWhenUsed="0"/>
-    <w:lsdException w:name="Colorful List Accent 3" w:semiHidden="0" w:uiPriority="72" w:unhideWhenUsed="0"/>
-    <w:lsdException w:name="Colorful Grid Accent 3" w:semiHidden="0" w:uiPriority="73" w:unhideWhenUsed="0"/>
-    <w:lsdException w:name="Light Shading Accent 4" w:semiHidden="0" w:uiPriority="60" w:unhideWhenUsed="0"/>
-    <w:lsdException w:name="Light List Accent 4" w:semiHidden="0" w:uiPriority="61" w:unhideWhenUsed="0"/>
-    <w:lsdException w:name="Light Grid Accent 4" w:semiHidden="0" w:uiPriority="62" w:unhideWhenUsed="0"/>
-    <w:lsdException w:name="Medium Shading 1 Accent 4" w:semiHidden="0" w:uiPriority="63" w:unhideWhenUsed="0"/>
-    <w:lsdException w:name="Medium Shading 2 Accent 4" w:semiHidden="0" w:uiPriority="64" w:unhideWhenUsed="0"/>
-    <w:lsdException w:name="Medium List 1 Accent 4" w:semiHidden="0" w:uiPriority="65" w:unhideWhenUsed="0"/>
-    <w:lsdException w:name="Medium List 2 Accent 4" w:semiHidden="0" w:uiPriority="66" w:unhideWhenUsed="0"/>
-    <w:lsdException w:name="Medium Grid 1 Accent 4" w:semiHidden="0" w:uiPriority="67" w:unhideWhenUsed="0"/>
-    <w:lsdException w:name="Medium Grid 2 Accent 4" w:semiHidden="0" w:uiPriority="68" w:unhideWhenUsed="0"/>
-    <w:lsdException w:name="Medium Grid 3 Accent 4" w:semiHidden="0" w:uiPriority="69" w:unhideWhenUsed="0"/>
-    <w:lsdException w:name="Dark List Accent 4" w:semiHidden="0" w:uiPriority="70" w:unhideWhenUsed="0"/>
-    <w:lsdException w:name="Colorful Shading Accent 4" w:semiHidden="0" w:uiPriority="71" w:unhideWhenUsed="0"/>
-    <w:lsdException w:name="Colorful List Accent 4" w:semiHidden="0" w:uiPriority="72" w:unhideWhenUsed="0"/>
-    <w:lsdException w:name="Colorful Grid Accent 4" w:semiHidden="0" w:uiPriority="73" w:unhideWhenUsed="0"/>
-    <w:lsdException w:name="Light Shading Accent 5" w:semiHidden="0" w:uiPriority="60" w:unhideWhenUsed="0"/>
-    <w:lsdException w:name="Light List Accent 5" w:semiHidden="0" w:uiPriority="61" w:unhideWhenUsed="0"/>
-    <w:lsdException w:name="Light Grid Accent 5" w:semiHidden="0" w:uiPriority="62" w:unhideWhenUsed="0"/>
-    <w:lsdException w:name="Medium Shading 1 Accent 5" w:semiHidden="0" w:uiPriority="63" w:unhideWhenUsed="0"/>
-    <w:lsdException w:name="Medium Shading 2 Accent 5" w:semiHidden="0" w:uiPriority="64" w:unhideWhenUsed="0"/>
-    <w:lsdException w:name="Medium List 1 Accent 5" w:semiHidden="0" w:uiPriority="65" w:unhideWhenUsed="0"/>
-    <w:lsdException w:name="Medium List 2 Accent 5" w:semiHidden="0" w:uiPriority="66" w:unhideWhenUsed="0"/>
-    <w:lsdException w:name="Medium Grid 1 Accent 5" w:semiHidden="0" w:uiPriority="67" w:unhideWhenUsed="0"/>
-    <w:lsdException w:name="Medium Grid 2 Accent 5" w:semiHidden="0" w:uiPriority="68" w:unhideWhenUsed="0"/>
-    <w:lsdException w:name="Medium Grid 3 Accent 5" w:semiHidden="0" w:uiPriority="69" w:unhideWhenUsed="0"/>
-    <w:lsdException w:name="Dark List Accent 5" w:semiHidden="0" w:uiPriority="70" w:unhideWhenUsed="0"/>
-    <w:lsdException w:name="Colorful Shading Accent 5" w:semiHidden="0" w:uiPriority="71" w:unhideWhenUsed="0"/>
-    <w:lsdException w:name="Colorful List Accent 5" w:semiHidden="0" w:uiPriority="72" w:unhideWhenUsed="0"/>
-    <w:lsdException w:name="Colorful Grid Accent 5" w:semiHidden="0" w:uiPriority="73" w:unhideWhenUsed="0"/>
-    <w:lsdException w:name="Light Shading Accent 6" w:semiHidden="0" w:uiPriority="60" w:unhideWhenUsed="0"/>
-    <w:lsdException w:name="Light List Accent 6" w:semiHidden="0" w:uiPriority="61" w:unhideWhenUsed="0"/>
-    <w:lsdException w:name="Light Grid Accent 6" w:semiHidden="0" w:uiPriority="62" w:unhideWhenUsed="0"/>
-    <w:lsdException w:name="Medium Shading 1 Accent 6" w:semiHidden="0" w:uiPriority="63" w:unhideWhenUsed="0"/>
-    <w:lsdException w:name="Medium Shading 2 Accent 6" w:semiHidden="0" w:uiPriority="64" w:unhideWhenUsed="0"/>
-    <w:lsdException w:name="Medium List 1 Accent 6" w:semiHidden="0" w:uiPriority="65" w:unhideWhenUsed="0"/>
-    <w:lsdException w:name="Medium List 2 Accent 6" w:semiHidden="0" w:uiPriority="66" w:unhideWhenUsed="0"/>
-    <w:lsdException w:name="Medium Grid 1 Accent 6" w:semiHidden="0" w:uiPriority="67" w:unhideWhenUsed="0"/>
-    <w:lsdException w:name="Medium Grid 2 Accent 6" w:semiHidden="0" w:uiPriority="68" w:unhideWhenUsed="0"/>
-    <w:lsdException w:name="Medium Grid 3 Accent 6" w:semiHidden="0" w:uiPriority="69" w:unhideWhenUsed="0"/>
-    <w:lsdException w:name="Dark List Accent 6" w:semiHidden="0" w:uiPriority="70" w:unhideWhenUsed="0"/>
-    <w:lsdException w:name="Colorful Shading Accent 6" w:semiHidden="0" w:uiPriority="71" w:unhideWhenUsed="0"/>
-    <w:lsdException w:name="Colorful List Accent 6" w:semiHidden="0" w:uiPriority="72" w:unhideWhenUsed="0"/>
-    <w:lsdException w:name="Colorful Grid Accent 6" w:semiHidden="0" w:uiPriority="73" w:unhideWhenUsed="0"/>
-    <w:lsdException w:name="Subtle Emphasis" w:semiHidden="0" w:uiPriority="19" w:unhideWhenUsed="0" w:qFormat="1"/>
-    <w:lsdException w:name="Intense Emphasis" w:semiHidden="0" w:uiPriority="21" w:unhideWhenUsed="0" w:qFormat="1"/>
-    <w:lsdException w:name="Subtle Reference" w:semiHidden="0" w:uiPriority="31" w:unhideWhenUsed="0" w:qFormat="1"/>
-    <w:lsdException w:name="Intense Reference" w:semiHidden="0" w:uiPriority="32" w:unhideWhenUsed="0" w:qFormat="1"/>
-    <w:lsdException w:name="Book Title" w:semiHidden="0" w:uiPriority="33" w:unhideWhenUsed="0" w:qFormat="1"/>
-    <w:lsdException w:name="Bibliography" w:uiPriority="37"/>
-    <w:lsdException w:name="TOC Heading" w:uiPriority="39" w:qFormat="1"/>
-  </w:latentStyles>
-  <w:style w:type="paragraph" w:default="1" w:styleId="Normal">
-    <w:name w:val="Normal"/>
-    <w:qFormat/>
-    <w:pPr>
-      <w:bidi/>
-    </w:pPr>
-  </w:style>
-  <w:style w:type="character" w:default="1" w:styleId="DefaultParagraphFont">
-    <w:name w:val="Default Paragraph Font"/>
-    <w:uiPriority w:val="1"/>
-    <w:semiHidden/>
-    <w:unhideWhenUsed/>
-  </w:style>
-  <w:style w:type="table" w:default="1" w:styleId="TableNormal">
-    <w:name w:val="Normal Table"/>
-    <w:uiPriority w:val="99"/>
-    <w:semiHidden/>
-    <w:unhideWhenUsed/>
-    <w:tblPr>
-      <w:tblInd w:w="0" w:type="dxa"/>
-      <w:tblCellMar>
-        <w:top w:w="0" w:type="dxa"/>
-        <w:left w:w="108" w:type="dxa"/>
-        <w:bottom w:w="0" w:type="dxa"/>
-        <w:right w:w="108" w:type="dxa"/>
-      </w:tblCellMar>
-    </w:tblPr>
-  </w:style>
-  <w:style w:type="numbering" w:default="1" w:styleId="NoList">
-    <w:name w:val="No List"/>
-    <w:uiPriority w:val="99"/>
-    <w:semiHidden/>
-    <w:unhideWhenUsed/>
-  </w:style>
-  <w:style w:type="character" w:styleId="PlaceholderText">
-    <w:name w:val="Placeholder Text"/>
-    <w:basedOn w:val="DefaultParagraphFont"/>
-    <w:uiPriority w:val="99"/>
-    <w:semiHidden/>
-    <w:rsid w:val="00C56C62"/>
-    <w:rPr>
-      <w:color w:val="808080"/>
-    </w:rPr>
-  </w:style>
-</w:styles>
-</file>
-
-<file path=word/glossary/stylesWithEffects.xml><?xml version="1.0" encoding="utf-8"?>
-<w:styles xmlns:wpc="http://schemas.microsoft.com/office/word/2010/wordprocessingCanvas" xmlns:mc="http://schemas.openxmlformats.org/markup-compatibility/2006" xmlns:o="urn:schemas-microsoft-com:office:office" xmlns:r="http://schemas.openxmlformats.org/officeDocument/2006/relationships" xmlns:m="http://schemas.openxmlformats.org/officeDocument/2006/math" xmlns:v="urn:schemas-microsoft-com:vml" xmlns:wp14="http://schemas.microsoft.com/office/word/2010/wordprocessingDrawing" xmlns:wp="http://schemas.openxmlformats.org/drawingml/2006/wordprocessingDrawing" xmlns:w10="urn:schemas-microsoft-com:office:word" xmlns:w="http://schemas.openxmlformats.org/wordprocessingml/2006/main" xmlns:w14="http://schemas.microsoft.com/office/word/2010/wordml" xmlns:wpg="http://schemas.microsoft.com/office/word/2010/wordprocessingGroup" xmlns:wpi="http://schemas.microsoft.com/office/word/2010/wordprocessingInk" xmlns:wne="http://schemas.microsoft.com/office/word/2006/wordml" xmlns:wps="http://schemas.microsoft.com/office/word/2010/wordprocessingShape" mc:Ignorable="w14 wp14">
-  <w:docDefaults>
-    <w:rPrDefault>
-      <w:rPr>
-        <w:rFonts w:asciiTheme="minorHAnsi" w:eastAsiaTheme="minorEastAsia" w:hAnsiTheme="minorHAnsi" w:cstheme="minorBidi"/>
-        <w:sz w:val="22"/>
-        <w:szCs w:val="22"/>
-        <w:lang w:val="en-US" w:eastAsia="en-US" w:bidi="he-IL"/>
-      </w:rPr>
-    </w:rPrDefault>
-    <w:pPrDefault>
-      <w:pPr>
-        <w:spacing w:after="200" w:line="276" w:lineRule="auto"/>
-      </w:pPr>
-    </w:pPrDefault>
-  </w:docDefaults>
-  <w:latentStyles w:defLockedState="0" w:defUIPriority="99" w:defSemiHidden="1" w:defUnhideWhenUsed="1" w:defQFormat="0" w:count="267">
-    <w:lsdException w:name="Normal" w:semiHidden="0" w:uiPriority="0" w:unhideWhenUsed="0" w:qFormat="1"/>
-    <w:lsdException w:name="heading 1" w:semiHidden="0" w:uiPriority="9" w:unhideWhenUsed="0" w:qFormat="1"/>
-    <w:lsdException w:name="heading 2" w:uiPriority="9" w:qFormat="1"/>
-    <w:lsdException w:name="heading 3" w:uiPriority="9" w:qFormat="1"/>
-    <w:lsdException w:name="heading 4" w:uiPriority="9" w:qFormat="1"/>
-    <w:lsdException w:name="heading 5" w:uiPriority="9" w:qFormat="1"/>
-    <w:lsdException w:name="heading 6" w:uiPriority="9" w:qFormat="1"/>
-    <w:lsdException w:name="heading 7" w:uiPriority="9" w:qFormat="1"/>
-    <w:lsdException w:name="heading 8" w:uiPriority="9" w:qFormat="1"/>
-    <w:lsdException w:name="heading 9" w:uiPriority="9" w:qFormat="1"/>
-    <w:lsdException w:name="toc 1" w:uiPriority="39"/>
-    <w:lsdException w:name="toc 2" w:uiPriority="39"/>
-    <w:lsdException w:name="toc 3" w:uiPriority="39"/>
-    <w:lsdException w:name="toc 4" w:uiPriority="39"/>
-    <w:lsdException w:name="toc 5" w:uiPriority="39"/>
-    <w:lsdException w:name="toc 6" w:uiPriority="39"/>
-    <w:lsdException w:name="toc 7" w:uiPriority="39"/>
-    <w:lsdException w:name="toc 8" w:uiPriority="39"/>
-    <w:lsdException w:name="toc 9" w:uiPriority="39"/>
-    <w:lsdException w:name="caption" w:uiPriority="35" w:qFormat="1"/>
-    <w:lsdException w:name="Title" w:semiHidden="0" w:uiPriority="10" w:unhideWhenUsed="0" w:qFormat="1"/>
-    <w:lsdException w:name="Default Paragraph Font" w:uiPriority="1"/>
-    <w:lsdException w:name="Subtitle" w:semiHidden="0" w:uiPriority="11" w:unhideWhenUsed="0" w:qFormat="1"/>
-    <w:lsdException w:name="Strong" w:semiHidden="0" w:uiPriority="22" w:unhideWhenUsed="0" w:qFormat="1"/>
-    <w:lsdException w:name="Emphasis" w:semiHidden="0" w:uiPriority="20" w:unhideWhenUsed="0" w:qFormat="1"/>
-    <w:lsdException w:name="Table Grid" w:semiHidden="0" w:uiPriority="59" w:unhideWhenUsed="0"/>
-    <w:lsdException w:name="Placeholder Text" w:unhideWhenUsed="0"/>
-    <w:lsdException w:name="No Spacing" w:semiHidden="0" w:uiPriority="1" w:unhideWhenUsed="0" w:qFormat="1"/>
-    <w:lsdException w:name="Light Shading" w:semiHidden="0" w:uiPriority="60" w:unhideWhenUsed="0"/>
-    <w:lsdException w:name="Light List" w:semiHidden="0" w:uiPriority="61" w:unhideWhenUsed="0"/>
-    <w:lsdException w:name="Light Grid" w:semiHidden="0" w:uiPriority="62" w:unhideWhenUsed="0"/>
-    <w:lsdException w:name="Medium Shading 1" w:semiHidden="0" w:uiPriority="63" w:unhideWhenUsed="0"/>
-    <w:lsdException w:name="Medium Shading 2" w:semiHidden="0" w:uiPriority="64" w:unhideWhenUsed="0"/>
-    <w:lsdException w:name="Medium List 1" w:semiHidden="0" w:uiPriority="65" w:unhideWhenUsed="0"/>
-    <w:lsdException w:name="Medium List 2" w:semiHidden="0" w:uiPriority="66" w:unhideWhenUsed="0"/>
-    <w:lsdException w:name="Medium Grid 1" w:semiHidden="0" w:uiPriority="67" w:unhideWhenUsed="0"/>
-    <w:lsdException w:name="Medium Grid 2" w:semiHidden="0" w:uiPriority="68" w:unhideWhenUsed="0"/>
-    <w:lsdException w:name="Medium Grid 3" w:semiHidden="0" w:uiPriority="69" w:unhideWhenUsed="0"/>
-    <w:lsdException w:name="Dark List" w:semiHidden="0" w:uiPriority="70" w:unhideWhenUsed="0"/>
-    <w:lsdException w:name="Colorful Shading" w:semiHidden="0" w:uiPriority="71" w:unhideWhenUsed="0"/>
-    <w:lsdException w:name="Colorful List" w:semiHidden="0" w:uiPriority="72" w:unhideWhenUsed="0"/>
-    <w:lsdException w:name="Colorful Grid" w:semiHidden="0" w:uiPriority="73" w:unhideWhenUsed="0"/>
-    <w:lsdException w:name="Light Shading Accent 1" w:semiHidden="0" w:uiPriority="60" w:unhideWhenUsed="0"/>
-    <w:lsdException w:name="Light List Accent 1" w:semiHidden="0" w:uiPriority="61" w:unhideWhenUsed="0"/>
-    <w:lsdException w:name="Light Grid Accent 1" w:semiHidden="0" w:uiPriority="62" w:unhideWhenUsed="0"/>
-    <w:lsdException w:name="Medium Shading 1 Accent 1" w:semiHidden="0" w:uiPriority="63" w:unhideWhenUsed="0"/>
-    <w:lsdException w:name="Medium Shading 2 Accent 1" w:semiHidden="0" w:uiPriority="64" w:unhideWhenUsed="0"/>
-    <w:lsdException w:name="Medium List 1 Accent 1" w:semiHidden="0" w:uiPriority="65" w:unhideWhenUsed="0"/>
-    <w:lsdException w:name="Revision" w:unhideWhenUsed="0"/>
-    <w:lsdException w:name="List Paragraph" w:semiHidden="0" w:uiPriority="34" w:unhideWhenUsed="0" w:qFormat="1"/>
-    <w:lsdException w:name="Quote" w:semiHidden="0" w:uiPriority="29" w:unhideWhenUsed="0" w:qFormat="1"/>
-    <w:lsdException w:name="Intense Quote" w:semiHidden="0" w:uiPriority="30" w:unhideWhenUsed="0" w:qFormat="1"/>
-    <w:lsdException w:name="Medium List 2 Accent 1" w:semiHidden="0" w:uiPriority="66" w:unhideWhenUsed="0"/>
-    <w:lsdException w:name="Medium Grid 1 Accent 1" w:semiHidden="0" w:uiPriority="67" w:unhideWhenUsed="0"/>
-    <w:lsdException w:name="Medium Grid 2 Accent 1" w:semiHidden="0" w:uiPriority="68" w:unhideWhenUsed="0"/>
-    <w:lsdException w:name="Medium Grid 3 Accent 1" w:semiHidden="0" w:uiPriority="69" w:unhideWhenUsed="0"/>
-    <w:lsdException w:name="Dark List Accent 1" w:semiHidden="0" w:uiPriority="70" w:unhideWhenUsed="0"/>
-    <w:lsdException w:name="Colorful Shading Accent 1" w:semiHidden="0" w:uiPriority="71" w:unhideWhenUsed="0"/>
-    <w:lsdException w:name="Colorful List Accent 1" w:semiHidden="0" w:uiPriority="72" w:unhideWhenUsed="0"/>
-    <w:lsdException w:name="Colorful Grid Accent 1" w:semiHidden="0" w:uiPriority="73" w:unhideWhenUsed="0"/>
-    <w:lsdException w:name="Light Shading Accent 2" w:semiHidden="0" w:uiPriority="60" w:unhideWhenUsed="0"/>
-    <w:lsdException w:name="Light List Accent 2" w:semiHidden="0" w:uiPriority="61" w:unhideWhenUsed="0"/>
-    <w:lsdException w:name="Light Grid Accent 2" w:semiHidden="0" w:uiPriority="62" w:unhideWhenUsed="0"/>
-    <w:lsdException w:name="Medium Shading 1 Accent 2" w:semiHidden="0" w:uiPriority="63" w:unhideWhenUsed="0"/>
-    <w:lsdException w:name="Medium Shading 2 Accent 2" w:semiHidden="0" w:uiPriority="64" w:unhideWhenUsed="0"/>
-    <w:lsdException w:name="Medium List 1 Accent 2" w:semiHidden="0" w:uiPriority="65" w:unhideWhenUsed="0"/>
-    <w:lsdException w:name="Medium List 2 Accent 2" w:semiHidden="0" w:uiPriority="66" w:unhideWhenUsed="0"/>
-    <w:lsdException w:name="Medium Grid 1 Accent 2" w:semiHidden="0" w:uiPriority="67" w:unhideWhenUsed="0"/>
-    <w:lsdException w:name="Medium Grid 2 Accent 2" w:semiHidden="0" w:uiPriority="68" w:unhideWhenUsed="0"/>
-    <w:lsdException w:name="Medium Grid 3 Accent 2" w:semiHidden="0" w:uiPriority="69" w:unhideWhenUsed="0"/>
-    <w:lsdException w:name="Dark List Accent 2" w:semiHidden="0" w:uiPriority="70" w:unhideWhenUsed="0"/>
-    <w:lsdException w:name="Colorful Shading Accent 2" w:semiHidden="0" w:uiPriority="71" w:unhideWhenUsed="0"/>
-    <w:lsdException w:name="Colorful List Accent 2" w:semiHidden="0" w:uiPriority="72" w:unhideWhenUsed="0"/>
-    <w:lsdException w:name="Colorful Grid Accent 2" w:semiHidden="0" w:uiPriority="73" w:unhideWhenUsed="0"/>
-    <w:lsdException w:name="Light Shading Accent 3" w:semiHidden="0" w:uiPriority="60" w:unhideWhenUsed="0"/>
-    <w:lsdException w:name="Light List Accent 3" w:semiHidden="0" w:uiPriority="61" w:unhideWhenUsed="0"/>
-    <w:lsdException w:name="Light Grid Accent 3" w:semiHidden="0" w:uiPriority="62" w:unhideWhenUsed="0"/>
-    <w:lsdException w:name="Medium Shading 1 Accent 3" w:semiHidden="0" w:uiPriority="63" w:unhideWhenUsed="0"/>
-    <w:lsdException w:name="Medium Shading 2 Accent 3" w:semiHidden="0" w:uiPriority="64" w:unhideWhenUsed="0"/>
-    <w:lsdException w:name="Medium List 1 Accent 3" w:semiHidden="0" w:uiPriority="65" w:unhideWhenUsed="0"/>
-    <w:lsdException w:name="Medium List 2 Accent 3" w:semiHidden="0" w:uiPriority="66" w:unhideWhenUsed="0"/>
-    <w:lsdException w:name="Medium Grid 1 Accent 3" w:semiHidden="0" w:uiPriority="67" w:unhideWhenUsed="0"/>
-    <w:lsdException w:name="Medium Grid 2 Accent 3" w:semiHidden="0" w:uiPriority="68" w:unhideWhenUsed="0"/>
-    <w:lsdException w:name="Medium Grid 3 Accent 3" w:semiHidden="0" w:uiPriority="69" w:unhideWhenUsed="0"/>
-    <w:lsdException w:name="Dark List Accent 3" w:semiHidden="0" w:uiPriority="70" w:unhideWhenUsed="0"/>
-    <w:lsdException w:name="Colorful Shading Accent 3" w:semiHidden="0" w:uiPriority="71" w:unhideWhenUsed="0"/>
-    <w:lsdException w:name="Colorful List Accent 3" w:semiHidden="0" w:uiPriority="72" w:unhideWhenUsed="0"/>
-    <w:lsdException w:name="Colorful Grid Accent 3" w:semiHidden="0" w:uiPriority="73" w:unhideWhenUsed="0"/>
-    <w:lsdException w:name="Light Shading Accent 4" w:semiHidden="0" w:uiPriority="60" w:unhideWhenUsed="0"/>
-    <w:lsdException w:name="Light List Accent 4" w:semiHidden="0" w:uiPriority="61" w:unhideWhenUsed="0"/>
-    <w:lsdException w:name="Light Grid Accent 4" w:semiHidden="0" w:uiPriority="62" w:unhideWhenUsed="0"/>
-    <w:lsdException w:name="Medium Shading 1 Accent 4" w:semiHidden="0" w:uiPriority="63" w:unhideWhenUsed="0"/>
-    <w:lsdException w:name="Medium Shading 2 Accent 4" w:semiHidden="0" w:uiPriority="64" w:unhideWhenUsed="0"/>
-    <w:lsdException w:name="Medium List 1 Accent 4" w:semiHidden="0" w:uiPriority="65" w:unhideWhenUsed="0"/>
-    <w:lsdException w:name="Medium List 2 Accent 4" w:semiHidden="0" w:uiPriority="66" w:unhideWhenUsed="0"/>
-    <w:lsdException w:name="Medium Grid 1 Accent 4" w:semiHidden="0" w:uiPriority="67" w:unhideWhenUsed="0"/>
-    <w:lsdException w:name="Medium Grid 2 Accent 4" w:semiHidden="0" w:uiPriority="68" w:unhideWhenUsed="0"/>
-    <w:lsdException w:name="Medium Grid 3 Accent 4" w:semiHidden="0" w:uiPriority="69" w:unhideWhenUsed="0"/>
-    <w:lsdException w:name="Dark List Accent 4" w:semiHidden="0" w:uiPriority="70" w:unhideWhenUsed="0"/>
-    <w:lsdException w:name="Colorful Shading Accent 4" w:semiHidden="0" w:uiPriority="71" w:unhideWhenUsed="0"/>
-    <w:lsdException w:name="Colorful List Accent 4" w:semiHidden="0" w:uiPriority="72" w:unhideWhenUsed="0"/>
-    <w:lsdException w:name="Colorful Grid Accent 4" w:semiHidden="0" w:uiPriority="73" w:unhideWhenUsed="0"/>
-    <w:lsdException w:name="Light Shading Accent 5" w:semiHidden="0" w:uiPriority="60" w:unhideWhenUsed="0"/>
-    <w:lsdException w:name="Light List Accent 5" w:semiHidden="0" w:uiPriority="61" w:unhideWhenUsed="0"/>
-    <w:lsdException w:name="Light Grid Accent 5" w:semiHidden="0" w:uiPriority="62" w:unhideWhenUsed="0"/>
-    <w:lsdException w:name="Medium Shading 1 Accent 5" w:semiHidden="0" w:uiPriority="63" w:unhideWhenUsed="0"/>
-    <w:lsdException w:name="Medium Shading 2 Accent 5" w:semiHidden="0" w:uiPriority="64" w:unhideWhenUsed="0"/>
-    <w:lsdException w:name="Medium List 1 Accent 5" w:semiHidden="0" w:uiPriority="65" w:unhideWhenUsed="0"/>
-    <w:lsdException w:name="Medium List 2 Accent 5" w:semiHidden="0" w:uiPriority="66" w:unhideWhenUsed="0"/>
-    <w:lsdException w:name="Medium Grid 1 Accent 5" w:semiHidden="0" w:uiPriority="67" w:unhideWhenUsed="0"/>
-    <w:lsdException w:name="Medium Grid 2 Accent 5" w:semiHidden="0" w:uiPriority="68" w:unhideWhenUsed="0"/>
-    <w:lsdException w:name="Medium Grid 3 Accent 5" w:semiHidden="0" w:uiPriority="69" w:unhideWhenUsed="0"/>
-    <w:lsdException w:name="Dark List Accent 5" w:semiHidden="0" w:uiPriority="70" w:unhideWhenUsed="0"/>
-    <w:lsdException w:name="Colorful Shading Accent 5" w:semiHidden="0" w:uiPriority="71" w:unhideWhenUsed="0"/>
-    <w:lsdException w:name="Colorful List Accent 5" w:semiHidden="0" w:uiPriority="72" w:unhideWhenUsed="0"/>
-    <w:lsdException w:name="Colorful Grid Accent 5" w:semiHidden="0" w:uiPriority="73" w:unhideWhenUsed="0"/>
-    <w:lsdException w:name="Light Shading Accent 6" w:semiHidden="0" w:uiPriority="60" w:unhideWhenUsed="0"/>
-    <w:lsdException w:name="Light List Accent 6" w:semiHidden="0" w:uiPriority="61" w:unhideWhenUsed="0"/>
-    <w:lsdException w:name="Light Grid Accent 6" w:semiHidden="0" w:uiPriority="62" w:unhideWhenUsed="0"/>
-    <w:lsdException w:name="Medium Shading 1 Accent 6" w:semiHidden="0" w:uiPriority="63" w:unhideWhenUsed="0"/>
-    <w:lsdException w:name="Medium Shading 2 Accent 6" w:semiHidden="0" w:uiPriority="64" w:unhideWhenUsed="0"/>
-    <w:lsdException w:name="Medium List 1 Accent 6" w:semiHidden="0" w:uiPriority="65" w:unhideWhenUsed="0"/>
-    <w:lsdException w:name="Medium List 2 Accent 6" w:semiHidden="0" w:uiPriority="66" w:unhideWhenUsed="0"/>
-    <w:lsdException w:name="Medium Grid 1 Accent 6" w:semiHidden="0" w:uiPriority="67" w:unhideWhenUsed="0"/>
-    <w:lsdException w:name="Medium Grid 2 Accent 6" w:semiHidden="0" w:uiPriority="68" w:unhideWhenUsed="0"/>
-    <w:lsdException w:name="Medium Grid 3 Accent 6" w:semiHidden="0" w:uiPriority="69" w:unhideWhenUsed="0"/>
-    <w:lsdException w:name="Dark List Accent 6" w:semiHidden="0" w:uiPriority="70" w:unhideWhenUsed="0"/>
-    <w:lsdException w:name="Colorful Shading Accent 6" w:semiHidden="0" w:uiPriority="71" w:unhideWhenUsed="0"/>
-    <w:lsdException w:name="Colorful List Accent 6" w:semiHidden="0" w:uiPriority="72" w:unhideWhenUsed="0"/>
-    <w:lsdException w:name="Colorful Grid Accent 6" w:semiHidden="0" w:uiPriority="73" w:unhideWhenUsed="0"/>
-    <w:lsdException w:name="Subtle Emphasis" w:semiHidden="0" w:uiPriority="19" w:unhideWhenUsed="0" w:qFormat="1"/>
-    <w:lsdException w:name="Intense Emphasis" w:semiHidden="0" w:uiPriority="21" w:unhideWhenUsed="0" w:qFormat="1"/>
-    <w:lsdException w:name="Subtle Reference" w:semiHidden="0" w:uiPriority="31" w:unhideWhenUsed="0" w:qFormat="1"/>
-    <w:lsdException w:name="Intense Reference" w:semiHidden="0" w:uiPriority="32" w:unhideWhenUsed="0" w:qFormat="1"/>
-    <w:lsdException w:name="Book Title" w:semiHidden="0" w:uiPriority="33" w:unhideWhenUsed="0" w:qFormat="1"/>
-    <w:lsdException w:name="Bibliography" w:uiPriority="37"/>
-    <w:lsdException w:name="TOC Heading" w:uiPriority="39" w:qFormat="1"/>
-  </w:latentStyles>
-  <w:style w:type="paragraph" w:default="1" w:styleId="Normal">
-    <w:name w:val="Normal"/>
-    <w:qFormat/>
-    <w:pPr>
-      <w:bidi/>
-    </w:pPr>
-  </w:style>
-  <w:style w:type="character" w:default="1" w:styleId="DefaultParagraphFont">
-    <w:name w:val="Default Paragraph Font"/>
-    <w:uiPriority w:val="1"/>
-    <w:semiHidden/>
-    <w:unhideWhenUsed/>
-  </w:style>
-  <w:style w:type="table" w:default="1" w:styleId="TableNormal">
-    <w:name w:val="Normal Table"/>
-    <w:uiPriority w:val="99"/>
-    <w:semiHidden/>
-    <w:unhideWhenUsed/>
-    <w:tblPr>
-      <w:tblInd w:w="0" w:type="dxa"/>
-      <w:tblCellMar>
-        <w:top w:w="0" w:type="dxa"/>
-        <w:left w:w="108" w:type="dxa"/>
-        <w:bottom w:w="0" w:type="dxa"/>
-        <w:right w:w="108" w:type="dxa"/>
-      </w:tblCellMar>
-    </w:tblPr>
-  </w:style>
-  <w:style w:type="numbering" w:default="1" w:styleId="NoList">
-    <w:name w:val="No List"/>
-    <w:uiPriority w:val="99"/>
-    <w:semiHidden/>
-    <w:unhideWhenUsed/>
-  </w:style>
-  <w:style w:type="character" w:styleId="PlaceholderText">
-    <w:name w:val="Placeholder Text"/>
-    <w:basedOn w:val="DefaultParagraphFont"/>
-    <w:uiPriority w:val="99"/>
-    <w:semiHidden/>
-    <w:rsid w:val="00C56C62"/>
-    <w:rPr>
-      <w:color w:val="808080"/>
-    </w:rPr>
-  </w:style>
-</w:styles>
-</file>
-
-<file path=word/glossary/webSettings.xml><?xml version="1.0" encoding="utf-8"?>
-<w:webSettings xmlns:mc="http://schemas.openxmlformats.org/markup-compatibility/2006" xmlns:r="http://schemas.openxmlformats.org/officeDocument/2006/relationships" xmlns:w="http://schemas.openxmlformats.org/wordprocessingml/2006/main" xmlns:w14="http://schemas.microsoft.com/office/word/2010/wordml" mc:Ignorable="w14">
-  <w:optimizeForBrowser/>
-  <w:allowPNG/>
-</w:webSettings>
-</file>
-
 <file path=word/theme/theme1.xml><?xml version="1.0" encoding="utf-8"?>
 <a:theme xmlns:a="http://schemas.openxmlformats.org/drawingml/2006/main" name="Office Theme">
   <a:themeElements>
@@ -25792,7 +25591,7 @@
 </file>
 
 <file path=customXml/itemProps1.xml><?xml version="1.0" encoding="utf-8"?>
-<ds:datastoreItem xmlns:ds="http://schemas.openxmlformats.org/officeDocument/2006/customXml" ds:itemID="{96A171B9-BE55-48E5-B4DD-EF77EFE5C369}">
+<ds:datastoreItem xmlns:ds="http://schemas.openxmlformats.org/officeDocument/2006/customXml" ds:itemID="{1771BBAB-2BCA-4EA7-A8F9-1855F99C8E58}">
   <ds:schemaRefs>
     <ds:schemaRef ds:uri="http://schemas.openxmlformats.org/officeDocument/2006/bibliography"/>
   </ds:schemaRefs>

</xml_diff>

<commit_message>
revised by Uri's comments and added a few references
</commit_message>
<xml_diff>
--- a/manuscript/ms2.docx
+++ b/manuscript/ms2.docx
@@ -212,7 +212,7 @@
           <w:noProof/>
           <w:lang w:bidi="hi-IN"/>
         </w:rPr>
-        <w:t>August 25, 2013</w:t>
+        <w:t>August 28, 2013</w:t>
       </w:r>
       <w:r>
         <w:rPr>
@@ -711,7 +711,6 @@
       <w:r>
         <w:t xml:space="preserve">modeled by </w:t>
       </w:r>
-      <w:commentRangeStart w:id="0"/>
       <w:proofErr w:type="spellStart"/>
       <w:r>
         <w:t>Agrawal</w:t>
@@ -815,13 +814,6 @@
       </w:r>
       <w:r>
         <w:t>.</w:t>
-      </w:r>
-      <w:commentRangeEnd w:id="0"/>
-      <w:r>
-        <w:rPr>
-          <w:rStyle w:val="CommentReference"/>
-        </w:rPr>
-        <w:commentReference w:id="0"/>
       </w:r>
     </w:p>
     <w:p>
@@ -964,7 +956,7 @@
           <w:lang w:bidi="hi-IN"/>
         </w:rPr>
       </w:pPr>
-      <w:bookmarkStart w:id="1" w:name="_Ref361735010"/>
+      <w:bookmarkStart w:id="0" w:name="_Ref361735010"/>
       <w:r>
         <w:rPr>
           <w:lang w:bidi="hi-IN"/>
@@ -972,7 +964,7 @@
         <w:lastRenderedPageBreak/>
         <w:t>Model</w:t>
       </w:r>
-      <w:bookmarkEnd w:id="1"/>
+      <w:bookmarkEnd w:id="0"/>
     </w:p>
     <w:p>
       <w:pPr>
@@ -1562,7 +1554,7 @@
         </w:rPr>
         <w:lastRenderedPageBreak/>
         <w:drawing>
-          <wp:inline distT="0" distB="0" distL="0" distR="0" wp14:anchorId="6EBB64F7" wp14:editId="261D42A8">
+          <wp:inline distT="0" distB="0" distL="0" distR="0" wp14:anchorId="0B1505BF" wp14:editId="408A242A">
             <wp:extent cx="4667250" cy="4228465"/>
             <wp:effectExtent l="0" t="0" r="0" b="635"/>
             <wp:docPr id="2" name="Picture 2" descr="D:\workspace\ruggedsim\manuscript\fitness_landscape.png"/>
@@ -1579,7 +1571,7 @@
                     </pic:cNvPicPr>
                   </pic:nvPicPr>
                   <pic:blipFill>
-                    <a:blip r:embed="rId11" cstate="print">
+                    <a:blip r:embed="rId10" cstate="print">
                       <a:extLst>
                         <a:ext uri="{28A0092B-C50C-407E-A947-70E740481C1C}">
                           <a14:useLocalDpi xmlns:a14="http://schemas.microsoft.com/office/drawing/2010/main" val="0"/>
@@ -1618,7 +1610,7 @@
           <w:lang w:bidi="hi-IN"/>
         </w:rPr>
       </w:pPr>
-      <w:bookmarkStart w:id="2" w:name="_Ref354316371"/>
+      <w:bookmarkStart w:id="1" w:name="_Ref354316371"/>
       <w:r>
         <w:rPr>
           <w:b/>
@@ -1662,7 +1654,7 @@
         </w:rPr>
         <w:fldChar w:fldCharType="end"/>
       </w:r>
-      <w:bookmarkEnd w:id="2"/>
+      <w:bookmarkEnd w:id="1"/>
       <w:r>
         <w:rPr>
           <w:b/>
@@ -1888,7 +1880,6 @@
       <w:r>
         <w:t xml:space="preserve">deleterious </w:t>
       </w:r>
-      <w:commentRangeStart w:id="3"/>
       <w:r>
         <w:t xml:space="preserve">mutations </w:t>
       </w:r>
@@ -1942,13 +1933,6 @@
       </w:r>
       <w:r>
         <w:t>are considered "evolutionary dead-ends" (RIP) and do not contribute to adaptation. (b) In the stochastic model individuals can accumulate up to 25 deleterious mutations (the figure only shows as much as three). Multiple mutations can occur concurrently but are not shown for simplicity of the illustration.</w:t>
-      </w:r>
-      <w:commentRangeEnd w:id="3"/>
-      <w:r>
-        <w:rPr>
-          <w:rStyle w:val="CommentReference"/>
-        </w:rPr>
-        <w:commentReference w:id="3"/>
       </w:r>
     </w:p>
     <w:p>
@@ -2063,11 +2047,7 @@
         <w:t xml:space="preserve"> These assumptions require that mu</w:t>
       </w:r>
       <w:r>
-        <w:t xml:space="preserve">tation is weaker than selection </w:t>
-      </w:r>
-      <w:commentRangeStart w:id="4"/>
-      <w:r>
-        <w:t xml:space="preserve">- </w:t>
+        <w:t>tation is weaker than selection (</w:t>
       </w:r>
       <m:oMath>
         <m:r>
@@ -2078,14 +2058,10 @@
         </m:r>
       </m:oMath>
       <w:r>
+        <w:t>)</w:t>
+      </w:r>
+      <w:r>
         <w:t>.</w:t>
-      </w:r>
-      <w:commentRangeEnd w:id="4"/>
-      <w:r>
-        <w:rPr>
-          <w:rStyle w:val="CommentReference"/>
-        </w:rPr>
-        <w:commentReference w:id="4"/>
       </w:r>
     </w:p>
     <w:p>
@@ -2181,7 +2157,7 @@
       <w:pPr>
         <w:pStyle w:val="FigureLegend"/>
       </w:pPr>
-      <w:bookmarkStart w:id="5" w:name="_Ref358791100"/>
+      <w:bookmarkStart w:id="2" w:name="_Ref358791100"/>
       <w:r>
         <w:t xml:space="preserve">Table </w:t>
       </w:r>
@@ -2206,7 +2182,7 @@
         </w:rPr>
         <w:fldChar w:fldCharType="end"/>
       </w:r>
-      <w:bookmarkEnd w:id="5"/>
+      <w:bookmarkEnd w:id="2"/>
       <w:r>
         <w:t xml:space="preserve"> </w:t>
       </w:r>
@@ -3387,12 +3363,10 @@
       <w:r>
         <w:t xml:space="preserve">and  </w:t>
       </w:r>
-      <w:commentRangeStart w:id="6"/>
       <w:proofErr w:type="gramEnd"/>
       <m:oMath>
         <m:f>
           <m:fPr>
-            <m:type m:val="skw"/>
             <m:ctrlPr>
               <w:rPr>
                 <w:rFonts w:ascii="Cambria Math" w:hAnsi="Cambria Math"/>
@@ -3470,19 +3444,57 @@
             </m:f>
           </m:sup>
         </m:sSup>
-        <w:commentRangeEnd w:id="6"/>
-        <m:r>
-          <m:rPr>
-            <m:sty m:val="p"/>
-          </m:rPr>
-          <w:rPr>
-            <w:rStyle w:val="CommentReference"/>
-          </w:rPr>
-          <w:commentReference w:id="6"/>
-        </m:r>
       </m:oMath>
       <w:r>
-        <w:t xml:space="preserve">. The probability </w:t>
+        <w:t xml:space="preserve">. </w:t>
+      </w:r>
+      <w:r>
+        <w:t xml:space="preserve">The probability that an individual does not generate new deleterious mutations in the next generation </w:t>
+      </w:r>
+      <w:proofErr w:type="gramStart"/>
+      <w:r>
+        <w:t xml:space="preserve">is </w:t>
+      </w:r>
+      <w:proofErr w:type="gramEnd"/>
+      <m:oMath>
+        <m:sSup>
+          <m:sSupPr>
+            <m:ctrlPr>
+              <w:rPr>
+                <w:rFonts w:ascii="Cambria Math" w:hAnsi="Cambria Math"/>
+                <w:i/>
+              </w:rPr>
+            </m:ctrlPr>
+          </m:sSupPr>
+          <m:e>
+            <m:r>
+              <w:rPr>
+                <w:rFonts w:ascii="Cambria Math" w:hAnsi="Cambria Math"/>
+              </w:rPr>
+              <m:t>e</m:t>
+            </m:r>
+          </m:e>
+          <m:sup>
+            <m:r>
+              <w:rPr>
+                <w:rFonts w:ascii="Cambria Math" w:hAnsi="Cambria Math"/>
+              </w:rPr>
+              <m:t>-U</m:t>
+            </m:r>
+          </m:sup>
+        </m:sSup>
+      </m:oMath>
+      <w:r>
+        <w:rPr>
+          <w:rFonts w:eastAsiaTheme="minorEastAsia"/>
+        </w:rPr>
+        <w:t xml:space="preserve">. Therefore, </w:t>
+      </w:r>
+      <w:r>
+        <w:t>t</w:t>
+      </w:r>
+      <w:r>
+        <w:t xml:space="preserve">he probability </w:t>
       </w:r>
       <w:r>
         <w:rPr>
@@ -3593,16 +3605,6 @@
                       <w:rFonts w:ascii="Cambria Math" w:hAnsi="Cambria Math"/>
                     </w:rPr>
                     <m:t>-</m:t>
-                  </m:r>
-                  <m:r>
-                    <m:rPr>
-                      <m:sty m:val="p"/>
-                    </m:rPr>
-                    <w:rPr>
-                      <w:rStyle w:val="CommentReference"/>
-                      <w:rFonts w:asciiTheme="minorHAnsi" w:eastAsiaTheme="minorHAnsi" w:hAnsiTheme="minorHAnsi" w:cstheme="minorBidi"/>
-                    </w:rPr>
-                    <w:commentReference w:id="7"/>
                   </m:r>
                   <m:f>
                     <m:fPr>
@@ -3848,7 +3850,7 @@
             <w:vAlign w:val="center"/>
           </w:tcPr>
           <w:p>
-            <w:bookmarkStart w:id="8" w:name="_Ref354134924"/>
+            <w:bookmarkStart w:id="3" w:name="_Ref354134924"/>
             <w:r>
               <w:t>(</w:t>
             </w:r>
@@ -3876,7 +3878,7 @@
             <w:r>
               <w:t>)</w:t>
             </w:r>
-            <w:bookmarkEnd w:id="8"/>
+            <w:bookmarkEnd w:id="3"/>
           </w:p>
         </w:tc>
       </w:tr>
@@ -4253,7 +4255,7 @@
             <w:vAlign w:val="center"/>
           </w:tcPr>
           <w:p>
-            <w:bookmarkStart w:id="9" w:name="_Ref354134926"/>
+            <w:bookmarkStart w:id="4" w:name="_Ref354134926"/>
             <w:r>
               <w:t>(</w:t>
             </w:r>
@@ -4281,7 +4283,7 @@
             <w:r>
               <w:t>)</w:t>
             </w:r>
-            <w:bookmarkEnd w:id="9"/>
+            <w:bookmarkEnd w:id="4"/>
           </w:p>
         </w:tc>
       </w:tr>
@@ -4392,12 +4394,12 @@
       <w:pPr>
         <w:pStyle w:val="Heading2"/>
       </w:pPr>
-      <w:bookmarkStart w:id="10" w:name="_Ref354319797"/>
+      <w:bookmarkStart w:id="5" w:name="_Ref354319797"/>
       <w:r>
         <w:lastRenderedPageBreak/>
         <w:t xml:space="preserve">Fixation probability with stress-induced </w:t>
       </w:r>
-      <w:bookmarkEnd w:id="10"/>
+      <w:bookmarkEnd w:id="5"/>
       <w:r>
         <w:t>mutagenesis</w:t>
       </w:r>
@@ -4649,7 +4651,7 @@
           <w:lang w:bidi="hi-IN"/>
         </w:rPr>
       </w:pPr>
-      <w:bookmarkStart w:id="11" w:name="_Ref360181968"/>
+      <w:bookmarkStart w:id="6" w:name="_Ref360181968"/>
       <w:r>
         <w:rPr>
           <w:lang w:bidi="hi-IN"/>
@@ -4770,7 +4772,7 @@
       <w:r>
         <w:t>Adaptation rate</w:t>
       </w:r>
-      <w:bookmarkEnd w:id="11"/>
+      <w:bookmarkEnd w:id="6"/>
     </w:p>
     <w:p>
       <w:r>
@@ -5857,7 +5859,7 @@
             <w:vAlign w:val="center"/>
           </w:tcPr>
           <w:p>
-            <w:bookmarkStart w:id="12" w:name="_Ref360526047"/>
+            <w:bookmarkStart w:id="7" w:name="_Ref360526047"/>
             <w:r>
               <w:t>(</w:t>
             </w:r>
@@ -5885,7 +5887,7 @@
             <w:r>
               <w:t>)</w:t>
             </w:r>
-            <w:bookmarkEnd w:id="12"/>
+            <w:bookmarkEnd w:id="7"/>
           </w:p>
         </w:tc>
       </w:tr>
@@ -6034,27 +6036,14 @@
             <w:r>
               <w:t>(</w:t>
             </w:r>
-            <w:r>
-              <w:fldChar w:fldCharType="begin"/>
-            </w:r>
-            <w:r>
-              <w:instrText xml:space="preserve"> SEQ Equation </w:instrText>
-            </w:r>
-            <w:r>
-              <w:fldChar w:fldCharType="separate"/>
-            </w:r>
-            <w:r>
-              <w:rPr>
-                <w:noProof/>
-              </w:rPr>
-              <w:t>6</w:t>
-            </w:r>
-            <w:r>
-              <w:rPr>
-                <w:noProof/>
-              </w:rPr>
-              <w:fldChar w:fldCharType="end"/>
-            </w:r>
+            <w:fldSimple w:instr=" SEQ Equation ">
+              <w:r>
+                <w:rPr>
+                  <w:noProof/>
+                </w:rPr>
+                <w:t>6</w:t>
+              </w:r>
+            </w:fldSimple>
             <w:r>
               <w:t>)</w:t>
             </w:r>
@@ -6084,162 +6073,167 @@
           </w:tcPr>
           <w:p>
             <w:pPr>
+              <w:jc w:val="center"/>
               <w:rPr>
                 <w:rFonts w:eastAsiaTheme="minorEastAsia"/>
               </w:rPr>
             </w:pPr>
-            <m:oMathPara>
-              <m:oMath>
-                <m:sSub>
-                  <m:sSubPr>
-                    <m:ctrlPr>
-                      <w:rPr>
-                        <w:rFonts w:ascii="Cambria Math" w:hAnsi="Cambria Math"/>
-                        <w:i/>
-                        <w:lang w:bidi="hi-IN"/>
-                      </w:rPr>
-                    </m:ctrlPr>
-                  </m:sSubPr>
-                  <m:e>
-                    <m:r>
-                      <w:rPr>
-                        <w:rFonts w:ascii="Cambria Math" w:hAnsi="Cambria Math"/>
-                        <w:lang w:bidi="hi-IN"/>
-                      </w:rPr>
-                      <m:t>ν</m:t>
-                    </m:r>
-                  </m:e>
-                  <m:sub>
-                    <m:r>
-                      <w:rPr>
-                        <w:rFonts w:ascii="Cambria Math" w:hAnsi="Cambria Math"/>
-                        <w:lang w:bidi="hi-IN"/>
-                      </w:rPr>
-                      <m:t>SIM</m:t>
-                    </m:r>
-                  </m:sub>
-                </m:sSub>
-                <m:r>
-                  <w:rPr>
-                    <w:rFonts w:ascii="Cambria Math" w:hAnsi="Cambria Math"/>
-                    <w:lang w:bidi="hi-IN"/>
-                  </w:rPr>
-                  <m:t>≈</m:t>
-                </m:r>
-                <m:sSub>
-                  <m:sSubPr>
-                    <m:ctrlPr>
-                      <w:rPr>
-                        <w:rFonts w:ascii="Cambria Math" w:hAnsi="Cambria Math"/>
-                        <w:i/>
-                        <w:lang w:bidi="hi-IN"/>
-                      </w:rPr>
-                    </m:ctrlPr>
-                  </m:sSubPr>
-                  <m:e>
-                    <m:r>
-                      <w:rPr>
-                        <w:rFonts w:ascii="Cambria Math" w:hAnsi="Cambria Math"/>
-                        <w:lang w:bidi="hi-IN"/>
-                      </w:rPr>
-                      <m:t>ν</m:t>
-                    </m:r>
-                  </m:e>
-                  <m:sub>
-                    <m:r>
-                      <w:rPr>
-                        <w:rFonts w:ascii="Cambria Math" w:hAnsi="Cambria Math"/>
-                        <w:lang w:bidi="hi-IN"/>
-                      </w:rPr>
-                      <m:t>NM</m:t>
-                    </m:r>
-                  </m:sub>
-                </m:sSub>
-                <m:r>
-                  <w:rPr>
-                    <w:rFonts w:ascii="Cambria Math" w:hAnsi="Cambria Math"/>
-                  </w:rPr>
-                  <m:t>∙</m:t>
-                </m:r>
-                <m:f>
-                  <m:fPr>
-                    <m:ctrlPr>
-                      <w:rPr>
-                        <w:rFonts w:ascii="Cambria Math" w:hAnsi="Cambria Math"/>
-                        <w:i/>
-                      </w:rPr>
-                    </m:ctrlPr>
-                  </m:fPr>
-                  <m:num>
-                    <m:r>
-                      <w:rPr>
-                        <w:rFonts w:ascii="Cambria Math" w:hAnsi="Cambria Math"/>
-                      </w:rPr>
-                      <m:t>2τ</m:t>
-                    </m:r>
-                    <m:ctrlPr>
-                      <w:rPr>
-                        <w:rFonts w:ascii="Cambria Math" w:hAnsi="Cambria Math"/>
-                        <w:i/>
-                        <w:lang w:bidi="hi-IN"/>
-                      </w:rPr>
-                    </m:ctrlPr>
-                  </m:num>
-                  <m:den>
-                    <m:d>
-                      <m:dPr>
-                        <m:ctrlPr>
-                          <w:rPr>
-                            <w:rFonts w:ascii="Cambria Math" w:hAnsi="Cambria Math"/>
-                            <w:i/>
-                          </w:rPr>
-                        </m:ctrlPr>
-                      </m:dPr>
-                      <m:e>
-                        <m:r>
-                          <w:rPr>
-                            <w:rFonts w:ascii="Cambria Math" w:hAnsi="Cambria Math"/>
-                          </w:rPr>
-                          <m:t>2-τU</m:t>
-                        </m:r>
-                      </m:e>
-                    </m:d>
-                  </m:den>
-                </m:f>
-                <m:r>
-                  <w:rPr>
-                    <w:rFonts w:ascii="Cambria Math" w:hAnsi="Cambria Math"/>
-                  </w:rPr>
-                  <m:t>≈τ∙</m:t>
-                </m:r>
-                <m:sSub>
-                  <m:sSubPr>
-                    <m:ctrlPr>
-                      <w:rPr>
-                        <w:rFonts w:ascii="Cambria Math" w:hAnsi="Cambria Math"/>
-                        <w:i/>
-                      </w:rPr>
-                    </m:ctrlPr>
-                  </m:sSubPr>
-                  <m:e>
-                    <m:r>
-                      <w:rPr>
-                        <w:rFonts w:ascii="Cambria Math" w:hAnsi="Cambria Math"/>
-                      </w:rPr>
-                      <m:t>ν</m:t>
-                    </m:r>
-                  </m:e>
-                  <m:sub>
-                    <m:r>
-                      <w:rPr>
-                        <w:rFonts w:ascii="Cambria Math" w:hAnsi="Cambria Math"/>
-                      </w:rPr>
-                      <m:t>NM</m:t>
-                    </m:r>
-                  </m:sub>
-                </m:sSub>
-              </m:oMath>
-            </m:oMathPara>
+            <m:oMath>
+              <m:sSub>
+                <m:sSubPr>
+                  <m:ctrlPr>
+                    <w:rPr>
+                      <w:rFonts w:ascii="Cambria Math" w:hAnsi="Cambria Math"/>
+                      <w:i/>
+                      <w:lang w:bidi="hi-IN"/>
+                    </w:rPr>
+                  </m:ctrlPr>
+                </m:sSubPr>
+                <m:e>
+                  <m:r>
+                    <w:rPr>
+                      <w:rFonts w:ascii="Cambria Math" w:hAnsi="Cambria Math"/>
+                      <w:lang w:bidi="hi-IN"/>
+                    </w:rPr>
+                    <m:t>ν</m:t>
+                  </m:r>
+                </m:e>
+                <m:sub>
+                  <m:r>
+                    <w:rPr>
+                      <w:rFonts w:ascii="Cambria Math" w:hAnsi="Cambria Math"/>
+                      <w:lang w:bidi="hi-IN"/>
+                    </w:rPr>
+                    <m:t>SIM</m:t>
+                  </m:r>
+                </m:sub>
+              </m:sSub>
+              <m:r>
+                <w:rPr>
+                  <w:rFonts w:ascii="Cambria Math" w:hAnsi="Cambria Math"/>
+                  <w:lang w:bidi="hi-IN"/>
+                </w:rPr>
+                <m:t>≈</m:t>
+              </m:r>
+              <m:sSub>
+                <m:sSubPr>
+                  <m:ctrlPr>
+                    <w:rPr>
+                      <w:rFonts w:ascii="Cambria Math" w:hAnsi="Cambria Math"/>
+                      <w:i/>
+                      <w:lang w:bidi="hi-IN"/>
+                    </w:rPr>
+                  </m:ctrlPr>
+                </m:sSubPr>
+                <m:e>
+                  <m:r>
+                    <w:rPr>
+                      <w:rFonts w:ascii="Cambria Math" w:hAnsi="Cambria Math"/>
+                      <w:lang w:bidi="hi-IN"/>
+                    </w:rPr>
+                    <m:t>ν</m:t>
+                  </m:r>
+                </m:e>
+                <m:sub>
+                  <m:r>
+                    <w:rPr>
+                      <w:rFonts w:ascii="Cambria Math" w:hAnsi="Cambria Math"/>
+                      <w:lang w:bidi="hi-IN"/>
+                    </w:rPr>
+                    <m:t>NM</m:t>
+                  </m:r>
+                </m:sub>
+              </m:sSub>
+              <m:r>
+                <w:rPr>
+                  <w:rFonts w:ascii="Cambria Math" w:hAnsi="Cambria Math"/>
+                </w:rPr>
+                <m:t>∙</m:t>
+              </m:r>
+              <m:f>
+                <m:fPr>
+                  <m:ctrlPr>
+                    <w:rPr>
+                      <w:rFonts w:ascii="Cambria Math" w:hAnsi="Cambria Math"/>
+                      <w:i/>
+                    </w:rPr>
+                  </m:ctrlPr>
+                </m:fPr>
+                <m:num>
+                  <m:r>
+                    <w:rPr>
+                      <w:rFonts w:ascii="Cambria Math" w:hAnsi="Cambria Math"/>
+                    </w:rPr>
+                    <m:t>2τ</m:t>
+                  </m:r>
+                  <m:ctrlPr>
+                    <w:rPr>
+                      <w:rFonts w:ascii="Cambria Math" w:hAnsi="Cambria Math"/>
+                      <w:i/>
+                      <w:lang w:bidi="hi-IN"/>
+                    </w:rPr>
+                  </m:ctrlPr>
+                </m:num>
+                <m:den>
+                  <m:d>
+                    <m:dPr>
+                      <m:ctrlPr>
+                        <w:rPr>
+                          <w:rFonts w:ascii="Cambria Math" w:hAnsi="Cambria Math"/>
+                          <w:i/>
+                        </w:rPr>
+                      </m:ctrlPr>
+                    </m:dPr>
+                    <m:e>
+                      <m:r>
+                        <w:rPr>
+                          <w:rFonts w:ascii="Cambria Math" w:hAnsi="Cambria Math"/>
+                        </w:rPr>
+                        <m:t>2-τU</m:t>
+                      </m:r>
+                    </m:e>
+                  </m:d>
+                </m:den>
+              </m:f>
+              <m:r>
+                <w:rPr>
+                  <w:rFonts w:ascii="Cambria Math" w:hAnsi="Cambria Math"/>
+                </w:rPr>
+                <m:t>≈τ∙</m:t>
+              </m:r>
+              <m:sSub>
+                <m:sSubPr>
+                  <m:ctrlPr>
+                    <w:rPr>
+                      <w:rFonts w:ascii="Cambria Math" w:hAnsi="Cambria Math"/>
+                      <w:i/>
+                    </w:rPr>
+                  </m:ctrlPr>
+                </m:sSubPr>
+                <m:e>
+                  <m:r>
+                    <w:rPr>
+                      <w:rFonts w:ascii="Cambria Math" w:hAnsi="Cambria Math"/>
+                    </w:rPr>
+                    <m:t>ν</m:t>
+                  </m:r>
+                </m:e>
+                <m:sub>
+                  <m:r>
+                    <w:rPr>
+                      <w:rFonts w:ascii="Cambria Math" w:hAnsi="Cambria Math"/>
+                    </w:rPr>
+                    <m:t>NM</m:t>
+                  </m:r>
+                </m:sub>
+              </m:sSub>
+            </m:oMath>
+            <w:r>
+              <w:rPr>
+                <w:rFonts w:eastAsiaTheme="minorEastAsia"/>
+              </w:rPr>
+              <w:t>.</w:t>
+            </w:r>
           </w:p>
         </w:tc>
         <w:tc>
@@ -6253,7 +6247,7 @@
             </w:tcBorders>
           </w:tcPr>
           <w:p>
-            <w:bookmarkStart w:id="13" w:name="_Ref360526048"/>
+            <w:bookmarkStart w:id="8" w:name="_Ref360526048"/>
             <w:r>
               <w:t>(</w:t>
             </w:r>
@@ -6281,7 +6275,7 @@
             <w:r>
               <w:t>)</w:t>
             </w:r>
-            <w:bookmarkEnd w:id="13"/>
+            <w:bookmarkEnd w:id="8"/>
           </w:p>
         </w:tc>
       </w:tr>
@@ -6361,8 +6355,8 @@
       <w:r>
         <w:t xml:space="preserve"> and </w:t>
       </w:r>
-      <w:commentRangeStart w:id="14"/>
       <w:proofErr w:type="spellStart"/>
+      <w:proofErr w:type="gramStart"/>
       <w:r>
         <w:rPr>
           <w:i/>
@@ -6377,14 +6371,8 @@
         </w:rPr>
         <w:t>U</w:t>
       </w:r>
-      <w:commentRangeEnd w:id="14"/>
       <w:proofErr w:type="spellEnd"/>
-      <w:r>
-        <w:rPr>
-          <w:rStyle w:val="CommentReference"/>
-        </w:rPr>
-        <w:commentReference w:id="14"/>
-      </w:r>
+      <w:proofErr w:type="gramEnd"/>
       <w:r>
         <w:t>.</w:t>
       </w:r>
@@ -6449,7 +6437,10 @@
           <w:rFonts w:eastAsiaTheme="minorEastAsia"/>
           <w:lang w:bidi="hi-IN"/>
         </w:rPr>
-        <w:t xml:space="preserve"> are shown in </w:t>
+        <w:t xml:space="preserve"> are shown in</w:t>
+      </w:r>
+      <w:r>
+        <w:t xml:space="preserve"> </w:t>
       </w:r>
       <w:r>
         <w:rPr>
@@ -6458,10 +6449,13 @@
         <w:fldChar w:fldCharType="begin"/>
       </w:r>
       <w:r>
+        <w:instrText xml:space="preserve"> REF _Ref360183592 \h </w:instrText>
+      </w:r>
+      <w:r>
         <w:rPr>
           <w:highlight w:val="yellow"/>
         </w:rPr>
-        <w:instrText xml:space="preserve"> REF _Ref360183592 \h  \* MERGEFORMAT </w:instrText>
+        <w:instrText xml:space="preserve"> \* MERGEFORMAT </w:instrText>
       </w:r>
       <w:r>
         <w:rPr>
@@ -6475,10 +6469,13 @@
         <w:fldChar w:fldCharType="separate"/>
       </w:r>
       <w:r>
-        <w:rPr>
-          <w:highlight w:val="yellow"/>
-        </w:rPr>
-        <w:t>Figure 2</w:t>
+        <w:t xml:space="preserve">Figure </w:t>
+      </w:r>
+      <w:r>
+        <w:rPr>
+          <w:noProof/>
+        </w:rPr>
+        <w:t>2</w:t>
       </w:r>
       <w:r>
         <w:rPr>
@@ -6842,7 +6839,19 @@
         <w:rPr>
           <w:lang w:bidi="hi-IN"/>
         </w:rPr>
-        <w:t>Deleterious mutation rates in microbes are generally on the order of 10</w:t>
+        <w:t xml:space="preserve">Deleterious mutation rates in microbes are generally </w:t>
+      </w:r>
+      <w:r>
+        <w:rPr>
+          <w:lang w:bidi="hi-IN"/>
+        </w:rPr>
+        <w:t>around</w:t>
+      </w:r>
+      <w:r>
+        <w:rPr>
+          <w:lang w:bidi="hi-IN"/>
+        </w:rPr>
+        <w:t xml:space="preserve"> 10</w:t>
       </w:r>
       <w:r>
         <w:rPr>
@@ -6868,6 +6877,12 @@
         <w:rPr>
           <w:lang w:bidi="hi-IN"/>
         </w:rPr>
+        <w:t xml:space="preserve"> mutations per genome per generation,</w:t>
+      </w:r>
+      <w:r>
+        <w:rPr>
+          <w:lang w:bidi="hi-IN"/>
+        </w:rPr>
         <w:t xml:space="preserve"> and selection coefficients are </w:t>
       </w:r>
       <w:r>
@@ -7078,166 +7093,140 @@
         <w:rPr>
           <w:lang w:bidi="hi-IN"/>
         </w:rPr>
-        <w:t xml:space="preserve"> with deleterious mutations cannot contribute to adaptation. </w:t>
-      </w:r>
-      <w:commentRangeStart w:id="15"/>
-      <w:r>
-        <w:rPr>
-          <w:highlight w:val="yellow"/>
-          <w:lang w:bidi="hi-IN"/>
-        </w:rPr>
-        <w:t>A</w:t>
-      </w:r>
-      <w:r>
-        <w:rPr>
-          <w:highlight w:val="yellow"/>
-          <w:lang w:bidi="hi-IN"/>
-        </w:rPr>
-        <w:t xml:space="preserve">daptation </w:t>
-      </w:r>
-      <w:r>
-        <w:rPr>
-          <w:highlight w:val="yellow"/>
-          <w:lang w:bidi="hi-IN"/>
-        </w:rPr>
-        <w:t xml:space="preserve">is slightly slower </w:t>
-      </w:r>
-      <w:r>
-        <w:rPr>
-          <w:highlight w:val="yellow"/>
-          <w:lang w:bidi="hi-IN"/>
-        </w:rPr>
-        <w:t xml:space="preserve">in the simulations </w:t>
-      </w:r>
-      <w:r>
-        <w:rPr>
-          <w:highlight w:val="yellow"/>
-        </w:rPr>
-        <w:t xml:space="preserve">when </w:t>
-      </w:r>
-      <w:r>
-        <w:rPr>
-          <w:highlight w:val="yellow"/>
-        </w:rPr>
-        <w:t xml:space="preserve">the mutation rate fold increase </w:t>
-      </w:r>
-      <w:r>
-        <w:rPr>
-          <w:i/>
-          <w:iCs/>
-          <w:highlight w:val="yellow"/>
+        <w:t xml:space="preserve"> with deleterious mutations cannot contribute to adaptation.</w:t>
+      </w:r>
+      <w:r>
+        <w:rPr>
+          <w:lang w:bidi="hi-IN"/>
+        </w:rPr>
+        <w:t xml:space="preserve"> When the mutation rate fold increas</w:t>
+      </w:r>
+      <w:r>
+        <w:rPr>
+          <w:lang w:bidi="hi-IN"/>
+        </w:rPr>
+        <w:t xml:space="preserve">e </w:t>
+      </w:r>
+      <w:r>
+        <w:rPr>
+          <w:i/>
+          <w:iCs/>
         </w:rPr>
         <w:t xml:space="preserve">τ </w:t>
       </w:r>
       <w:r>
-        <w:rPr>
-          <w:highlight w:val="yellow"/>
-        </w:rPr>
         <w:t>is high</w:t>
       </w:r>
       <w:r>
         <w:rPr>
-          <w:highlight w:val="yellow"/>
-        </w:rPr>
-        <w:t>,</w:t>
-      </w:r>
-      <w:r>
-        <w:rPr>
-          <w:highlight w:val="yellow"/>
-        </w:rPr>
+          <w:lang w:bidi="hi-IN"/>
+        </w:rPr>
+        <w:t xml:space="preserve">, adaptation is slightly slower in the simulations in comparison with the analytic approximations. This is because as </w:t>
+      </w:r>
+      <w:r>
+        <w:rPr>
+          <w:i/>
+          <w:iCs/>
+        </w:rPr>
+        <w:t>τ</w:t>
+      </w:r>
+      <w:r>
+        <w:rPr>
+          <w:lang w:bidi="hi-IN"/>
+        </w:rPr>
+        <w:t xml:space="preserve"> increases the double mutant is more likely to appear on a deleterious background (</w:t>
+      </w:r>
+      <w:r>
+        <w:rPr>
+          <w:i/>
+          <w:iCs/>
+          <w:lang w:bidi="hi-IN"/>
+        </w:rPr>
+        <w:t xml:space="preserve">AB/1 </w:t>
+      </w:r>
+      <w:r>
+        <w:t xml:space="preserve">instead of </w:t>
+      </w:r>
+      <w:r>
+        <w:rPr>
+          <w:i/>
+          <w:iCs/>
+        </w:rPr>
+        <w:t>AB/0</w:t>
+      </w:r>
+      <w:r>
+        <w:t>). This deleterious background results in lower fitness and a lower fixation probability for the double mutant</w:t>
+      </w:r>
+      <w:r>
         <w:t xml:space="preserve"> </w:t>
       </w:r>
       <w:r>
-        <w:rPr>
-          <w:highlight w:val="yellow"/>
-        </w:rPr>
-        <w:t xml:space="preserve">because as </w:t>
-      </w:r>
-      <w:r>
-        <w:rPr>
-          <w:i/>
-          <w:iCs/>
-          <w:highlight w:val="yellow"/>
-        </w:rPr>
-        <w:t>τ</w:t>
-      </w:r>
-      <w:r>
-        <w:rPr>
-          <w:highlight w:val="yellow"/>
-        </w:rPr>
-        <w:t xml:space="preserve"> increases, the double mutant is more likely to appear on a deleterious background (</w:t>
-      </w:r>
-      <w:r>
-        <w:rPr>
-          <w:i/>
-          <w:iCs/>
-          <w:highlight w:val="yellow"/>
-        </w:rPr>
-        <w:t>AB/1</w:t>
-      </w:r>
-      <w:r>
-        <w:rPr>
-          <w:highlight w:val="yellow"/>
-        </w:rPr>
-        <w:t xml:space="preserve"> rather than </w:t>
-      </w:r>
-      <w:r>
-        <w:rPr>
-          <w:i/>
-          <w:iCs/>
-          <w:highlight w:val="yellow"/>
-        </w:rPr>
-        <w:t>AB/0</w:t>
-      </w:r>
-      <w:r>
-        <w:rPr>
-          <w:highlight w:val="yellow"/>
-        </w:rPr>
-        <w:t>), have lower fitness, and go to extinction rather than fixation (</w:t>
-      </w:r>
-      <w:r>
+        <w:fldChar w:fldCharType="begin" w:fldLock="1"/>
+      </w:r>
+      <w:r>
+        <w:instrText>ADDIN CSL_CITATION { "citationItems" : [ { "id" : "ITEM-1", "itemData" : { "DOI" : "10.1111/j.1558-5646.2011.01311.x", "ISSN" : "1558-5646", "PMID" : "21884046", "abstract" : "When new advantageous alleles arise and spread within a population, deleterious alleles at neighboring loci can hitchhike alongside them and spread to fixation in areas of low recombination, introducing a fixed mutation load. We use branching processes and diffusion equations to calculate the probability that a deleterious allele hitchhikes and fixes alongside an advantageous mutant. As expected, the probability of fixation of a deleterious hitchhiker rises with the selective advantage of the sweeping allele and declines with the selective disadvantage of the deleterious hitchhiker. We then use computer simulations of a genome with an infinite number of loci to investigate the increase in load after an advantageous mutant is introduced. We show that the appearance of advantageous alleles on genetic backgrounds loaded with deleterious alleles has two potential effects: it can fix deleterious alleles, and it can facilitate the persistence of recombinant lineages that happen to occur. The latter is expected to reduce the signals of selection in the surrounding region. We consider these results in light of human genetic data to infer how likely it is that such deleterious hitchhikers have occurred in our recent evolutionary past.", "author" : [ { "dropping-particle" : "", "family" : "Hartfield", "given" : "Matthew", "non-dropping-particle" : "", "parse-names" : false, "suffix" : "" }, { "dropping-particle" : "", "family" : "Otto", "given" : "Sarah P.", "non-dropping-particle" : "", "parse-names" : false, "suffix" : "" } ], "container-title" : "Evolution; international journal of organic evolution", "id" : "ITEM-1", "issue" : "9", "issued" : { "date-parts" : [ [ "2011", "9", "26" ] ] }, "page" : "2421-34", "title" : "Recombination and hitchhiking of deleterious alleles.", "type" : "article-journal", "volume" : "65" }, "uris" : [ "http://www.mendeley.com/documents/?uuid=f2d130ab-9d89-4a2f-83bf-2e77c59aeaaf" ] } ], "mendeley" : { "previouslyFormattedCitation" : "(Hartfield and Otto 2011)" }, "properties" : { "noteIndex" : 0 }, "schema" : "https://github.com/citation-style-language/schema/raw/master/csl-citation.json" }</w:instrText>
+      </w:r>
+      <w:r>
+        <w:fldChar w:fldCharType="separate"/>
+      </w:r>
+      <w:r>
+        <w:rPr>
+          <w:noProof/>
+        </w:rPr>
+        <w:t>(Hartfield and Otto 2011)</w:t>
+      </w:r>
+      <w:r>
+        <w:fldChar w:fldCharType="end"/>
+      </w:r>
+      <w:r>
+        <w:t xml:space="preserve"> </w:t>
+      </w:r>
+      <w:r>
+        <w:t>(</w:t>
+      </w:r>
+      <w:r>
+        <w:rPr>
+          <w:lang w:bidi="hi-IN"/>
+        </w:rPr>
         <w:fldChar w:fldCharType="begin"/>
       </w:r>
       <w:r>
+        <w:rPr>
+          <w:lang w:bidi="hi-IN"/>
+        </w:rPr>
         <w:instrText xml:space="preserve"> REF _Ref360562760 \h  \* MERGEFORMAT </w:instrText>
       </w:r>
       <w:r>
+        <w:rPr>
+          <w:lang w:bidi="hi-IN"/>
+        </w:rPr>
+      </w:r>
+      <w:r>
+        <w:rPr>
+          <w:lang w:bidi="hi-IN"/>
+        </w:rPr>
         <w:fldChar w:fldCharType="separate"/>
       </w:r>
       <w:r>
-        <w:rPr>
-          <w:highlight w:val="yellow"/>
-        </w:rPr>
-        <w:t>Figure S6</w:t>
-      </w:r>
-      <w:r>
+        <w:t>Figure S</w:t>
+      </w:r>
+      <w:r>
+        <w:rPr>
+          <w:noProof/>
+        </w:rPr>
+        <w:t>6</w:t>
+      </w:r>
+      <w:r>
+        <w:rPr>
+          <w:lang w:bidi="hi-IN"/>
+        </w:rPr>
         <w:fldChar w:fldCharType="end"/>
       </w:r>
       <w:r>
         <w:rPr>
-          <w:highlight w:val="yellow"/>
-        </w:rPr>
-        <w:t>)</w:t>
-      </w:r>
-      <w:r>
-        <w:rPr>
-          <w:highlight w:val="yellow"/>
-          <w:lang w:bidi="hi-IN"/>
-        </w:rPr>
-        <w:t>.</w:t>
-      </w:r>
-      <w:r>
-        <w:rPr>
-          <w:lang w:bidi="hi-IN"/>
-        </w:rPr>
-        <w:t xml:space="preserve"> </w:t>
-      </w:r>
-      <w:commentRangeEnd w:id="15"/>
-      <w:r>
-        <w:rPr>
-          <w:rStyle w:val="CommentReference"/>
-        </w:rPr>
-        <w:commentReference w:id="15"/>
+          <w:lang w:bidi="hi-IN"/>
+        </w:rPr>
+        <w:t>).</w:t>
       </w:r>
     </w:p>
     <w:p>
@@ -7258,7 +7247,7 @@
         </w:rPr>
         <w:lastRenderedPageBreak/>
         <w:drawing>
-          <wp:inline distT="0" distB="0" distL="0" distR="0" wp14:anchorId="0FBFB225" wp14:editId="4821EDDD">
+          <wp:inline distT="0" distB="0" distL="0" distR="0" wp14:anchorId="006EEAEF" wp14:editId="3A3793A3">
             <wp:extent cx="3596536" cy="2880000"/>
             <wp:effectExtent l="0" t="0" r="4445" b="0"/>
             <wp:docPr id="10" name="Picture 10" descr="D:\workspace\ruggedsim\manuscript\adaptation_rate_pop1e6_s_0.05_logN_6.png"/>
@@ -7275,7 +7264,7 @@
                     </pic:cNvPicPr>
                   </pic:nvPicPr>
                   <pic:blipFill>
-                    <a:blip r:embed="rId12" cstate="print">
+                    <a:blip r:embed="rId11" cstate="print">
                       <a:extLst>
                         <a:ext uri="{28A0092B-C50C-407E-A947-70E740481C1C}">
                           <a14:useLocalDpi xmlns:a14="http://schemas.microsoft.com/office/drawing/2010/main" val="0"/>
@@ -7311,7 +7300,7 @@
       <w:pPr>
         <w:pStyle w:val="FigureLegend"/>
       </w:pPr>
-      <w:bookmarkStart w:id="16" w:name="_Ref360183592"/>
+      <w:bookmarkStart w:id="9" w:name="_Ref360183592"/>
       <w:r>
         <w:rPr>
           <w:b/>
@@ -7355,7 +7344,7 @@
         </w:rPr>
         <w:fldChar w:fldCharType="end"/>
       </w:r>
-      <w:bookmarkEnd w:id="16"/>
+      <w:bookmarkEnd w:id="9"/>
       <w:r>
         <w:rPr>
           <w:b/>
@@ -7510,21 +7499,13 @@
         <w:t>simulations results</w:t>
       </w:r>
       <w:r>
-        <w:t xml:space="preserve">; error bars represent 95% confidence </w:t>
-      </w:r>
-      <w:commentRangeStart w:id="17"/>
-      <w:r>
-        <w:t>intervals</w:t>
-      </w:r>
-      <w:commentRangeEnd w:id="17"/>
-      <w:r>
-        <w:rPr>
-          <w:rStyle w:val="CommentReference"/>
-        </w:rPr>
-        <w:commentReference w:id="17"/>
+        <w:t>; error bars represent 95% confidence intervals</w:t>
       </w:r>
       <w:r>
         <w:t xml:space="preserve"> </w:t>
+      </w:r>
+      <w:r>
+        <w:t xml:space="preserve">of the mean </w:t>
       </w:r>
       <w:r>
         <w:t xml:space="preserve">(at least </w:t>
@@ -7731,27 +7712,129 @@
         <w:rPr>
           <w:lang w:bidi="hi-IN"/>
         </w:rPr>
-        <w:t xml:space="preserve"> with NM, CM and SIM (s</w:t>
+        <w:t xml:space="preserve"> with NM, CM and SIM (</w:t>
       </w:r>
       <w:r>
         <w:rPr>
           <w:highlight w:val="yellow"/>
           <w:lang w:bidi="hi-IN"/>
         </w:rPr>
-        <w:t>ee</w:t>
+        <w:t xml:space="preserve">see </w:t>
       </w:r>
       <w:r>
         <w:rPr>
           <w:highlight w:val="yellow"/>
           <w:lang w:bidi="hi-IN"/>
         </w:rPr>
-        <w:t xml:space="preserve"> Figure 3 and </w:t>
+        <w:fldChar w:fldCharType="begin"/>
       </w:r>
       <w:r>
         <w:rPr>
           <w:highlight w:val="yellow"/>
           <w:lang w:bidi="hi-IN"/>
         </w:rPr>
+        <w:instrText xml:space="preserve"> REF _Ref363979903 \h </w:instrText>
+      </w:r>
+      <w:r>
+        <w:rPr>
+          <w:highlight w:val="yellow"/>
+          <w:lang w:bidi="hi-IN"/>
+        </w:rPr>
+      </w:r>
+      <w:r>
+        <w:rPr>
+          <w:highlight w:val="yellow"/>
+          <w:lang w:bidi="hi-IN"/>
+        </w:rPr>
+        <w:instrText xml:space="preserve"> \* MERGEFORMAT </w:instrText>
+      </w:r>
+      <w:r>
+        <w:rPr>
+          <w:highlight w:val="yellow"/>
+          <w:lang w:bidi="hi-IN"/>
+        </w:rPr>
+        <w:fldChar w:fldCharType="separate"/>
+      </w:r>
+      <w:r>
+        <w:rPr>
+          <w:highlight w:val="yellow"/>
+        </w:rPr>
+        <w:t xml:space="preserve">Figure </w:t>
+      </w:r>
+      <w:r>
+        <w:rPr>
+          <w:noProof/>
+          <w:highlight w:val="yellow"/>
+        </w:rPr>
+        <w:t>3</w:t>
+      </w:r>
+      <w:r>
+        <w:rPr>
+          <w:highlight w:val="yellow"/>
+          <w:lang w:bidi="hi-IN"/>
+        </w:rPr>
+        <w:fldChar w:fldCharType="end"/>
+      </w:r>
+      <w:r>
+        <w:rPr>
+          <w:highlight w:val="yellow"/>
+          <w:lang w:bidi="hi-IN"/>
+        </w:rPr>
+        <w:fldChar w:fldCharType="begin"/>
+      </w:r>
+      <w:r>
+        <w:rPr>
+          <w:highlight w:val="yellow"/>
+          <w:lang w:bidi="hi-IN"/>
+        </w:rPr>
+        <w:instrText xml:space="preserve"> REF _Ref363979903 \h </w:instrText>
+      </w:r>
+      <w:r>
+        <w:rPr>
+          <w:highlight w:val="yellow"/>
+          <w:lang w:bidi="hi-IN"/>
+        </w:rPr>
+      </w:r>
+      <w:r>
+        <w:rPr>
+          <w:highlight w:val="yellow"/>
+          <w:lang w:bidi="hi-IN"/>
+        </w:rPr>
+        <w:instrText xml:space="preserve"> \* MERGEFORMAT </w:instrText>
+      </w:r>
+      <w:r>
+        <w:rPr>
+          <w:highlight w:val="yellow"/>
+          <w:lang w:bidi="hi-IN"/>
+        </w:rPr>
+        <w:fldChar w:fldCharType="separate"/>
+      </w:r>
+      <w:r>
+        <w:rPr>
+          <w:highlight w:val="yellow"/>
+          <w:lang w:bidi="hi-IN"/>
+        </w:rPr>
+        <w:fldChar w:fldCharType="end"/>
+      </w:r>
+      <w:r>
+        <w:rPr>
+          <w:highlight w:val="yellow"/>
+          <w:lang w:bidi="hi-IN"/>
+        </w:rPr>
+        <w:t xml:space="preserve"> </w:t>
+      </w:r>
+      <w:r>
+        <w:rPr>
+          <w:highlight w:val="yellow"/>
+          <w:lang w:bidi="hi-IN"/>
+        </w:rPr>
+        <w:t xml:space="preserve">and </w:t>
+      </w:r>
+      <w:r>
+        <w:rPr>
+          <w:highlight w:val="yellow"/>
+          <w:lang w:bidi="hi-IN"/>
+        </w:rPr>
         <w:t>s</w:t>
       </w:r>
       <w:r>
@@ -7761,6 +7844,8 @@
         </w:rPr>
         <w:t>upporting information for more details</w:t>
       </w:r>
+      <w:bookmarkStart w:id="10" w:name="_GoBack"/>
+      <w:bookmarkEnd w:id="10"/>
       <w:r>
         <w:rPr>
           <w:lang w:bidi="hi-IN"/>
@@ -7781,7 +7866,7 @@
           <w:noProof/>
         </w:rPr>
         <w:drawing>
-          <wp:inline distT="0" distB="0" distL="0" distR="0" wp14:anchorId="4CFC4ECC" wp14:editId="0667D6A2">
+          <wp:inline distT="0" distB="0" distL="0" distR="0" wp14:anchorId="4DF8FA2F" wp14:editId="63A2CC1E">
             <wp:extent cx="3636000" cy="2912400"/>
             <wp:effectExtent l="0" t="0" r="3175" b="2540"/>
             <wp:docPr id="3" name="Picture 3" descr="D:\workspace\ruggedsim\manuscript\mean_fitness_tau_u.png"/>
@@ -7798,7 +7883,7 @@
                     </pic:cNvPicPr>
                   </pic:nvPicPr>
                   <pic:blipFill>
-                    <a:blip r:embed="rId13" cstate="print">
+                    <a:blip r:embed="rId12" cstate="print">
                       <a:extLst>
                         <a:ext uri="{28A0092B-C50C-407E-A947-70E740481C1C}">
                           <a14:useLocalDpi xmlns:a14="http://schemas.microsoft.com/office/drawing/2010/main" val="0"/>
@@ -7834,7 +7919,7 @@
       <w:pPr>
         <w:pStyle w:val="FigureLegend"/>
       </w:pPr>
-      <w:bookmarkStart w:id="18" w:name="_Ref363979903"/>
+      <w:bookmarkStart w:id="11" w:name="_Ref363979903"/>
       <w:r>
         <w:rPr>
           <w:b/>
@@ -7878,7 +7963,7 @@
         </w:rPr>
         <w:fldChar w:fldCharType="end"/>
       </w:r>
-      <w:bookmarkEnd w:id="18"/>
+      <w:bookmarkEnd w:id="11"/>
       <w:r>
         <w:rPr>
           <w:b/>
@@ -8657,7 +8742,7 @@
           <w:noProof/>
         </w:rPr>
         <w:drawing>
-          <wp:inline distT="0" distB="0" distL="0" distR="0" wp14:anchorId="58A1B541" wp14:editId="4EB3657D">
+          <wp:inline distT="0" distB="0" distL="0" distR="0" wp14:anchorId="777D7C14" wp14:editId="240DFBA9">
             <wp:extent cx="3596536" cy="2880000"/>
             <wp:effectExtent l="0" t="0" r="0" b="0"/>
             <wp:docPr id="6" name="Picture 6" descr="D:\workspace\ruggedsim\manuscript\tradeoff_s_0.05_logN_6.png"/>
@@ -8674,7 +8759,7 @@
                     </pic:cNvPicPr>
                   </pic:nvPicPr>
                   <pic:blipFill>
-                    <a:blip r:embed="rId14">
+                    <a:blip r:embed="rId13">
                       <a:extLst>
                         <a:ext uri="{28A0092B-C50C-407E-A947-70E740481C1C}">
                           <a14:useLocalDpi xmlns:a14="http://schemas.microsoft.com/office/drawing/2010/main" val="0"/>
@@ -8713,7 +8798,7 @@
           <w:lang w:bidi="hi-IN"/>
         </w:rPr>
       </w:pPr>
-      <w:bookmarkStart w:id="19" w:name="_Ref360184105"/>
+      <w:bookmarkStart w:id="12" w:name="_Ref360184105"/>
       <w:r>
         <w:rPr>
           <w:b/>
@@ -8757,7 +8842,7 @@
         </w:rPr>
         <w:fldChar w:fldCharType="end"/>
       </w:r>
-      <w:bookmarkEnd w:id="19"/>
+      <w:bookmarkEnd w:id="12"/>
       <w:r>
         <w:rPr>
           <w:b/>
@@ -9196,7 +9281,6 @@
       <w:r>
         <w:t xml:space="preserve">compromising </w:t>
       </w:r>
-      <w:commentRangeStart w:id="20"/>
       <w:r>
         <w:t xml:space="preserve">the </w:t>
       </w:r>
@@ -9406,13 +9490,6 @@
           <w:lang w:bidi="hi-IN"/>
         </w:rPr>
         <w:t xml:space="preserve"> </w:t>
-      </w:r>
-      <w:commentRangeEnd w:id="20"/>
-      <w:r>
-        <w:rPr>
-          <w:rStyle w:val="CommentReference"/>
-        </w:rPr>
-        <w:commentReference w:id="20"/>
       </w:r>
     </w:p>
     <w:p>
@@ -9468,7 +9545,7 @@
         <w:fldChar w:fldCharType="begin" w:fldLock="1"/>
       </w:r>
       <w:r>
-        <w:instrText>ADDIN CSL_CITATION { "citationItems" : [ { "id" : "ITEM-1", "itemData" : { "DOI" : "10.1080/10409230701597741", "ISSN" : "1040-9238", "PMID" : "17917871", "abstract" : "Mutation is the driving force behind many processes linked to human disease, including cancer, aging, and the evolution of drug resistance. Mutations have traditionally been considered the inevitable consequence of replicating large genomes with polymerases of finite fidelity. Observations over the past several decades, however, have led to a new perspective on the process of mutagenesis. It has become clear that, under some circumstances, mutagenesis is a regulated process that requires the induction of pro-mutagenic enzymes and that, at least in bacteria, this induction may facilitate evolution. Herein, we review what is known about induced mutagenesis in bacteria as well as evidence that it contributes to the evolution of antibiotic resistance. Finally, we discuss the possibility that components of induced mutation pathways might be targeted for inhibition as a novel therapeutic strategy to prevent the evolution of antibiotic resistance.", "author" : [ { "dropping-particle" : "", "family" : "Cirz", "given" : "Ryan T.", "non-dropping-particle" : "", "parse-names" : false, "suffix" : "" }, { "dropping-particle" : "", "family" : "Romesberg", "given" : "Floyd E.", "non-dropping-particle" : "", "parse-names" : false, "suffix" : "" } ], "container-title" : "Critical reviews in biochemistry and molecular biology", "id" : "ITEM-1", "issue" : "5", "issued" : { "date-parts" : [ [ "2007" ] ] }, "page" : "341-54", "title" : "Controlling mutation: intervening in evolution as a therapeutic strategy.", "type" : "article-journal", "volume" : "42" }, "uris" : [ "http://www.mendeley.com/documents/?uuid=39c629ad-ad0e-42b2-b298-d1f433c1322f" ] }, { "id" : "ITEM-2", "itemData" : { "DOI" : "10.1186/1741-7015-10-89", "author" : [ { "dropping-particle" : "", "family" : "Obolski", "given" : "Uri", "non-dropping-particle" : "", "parse-names" : false, "suffix" : "" }, { "dropping-particle" : "", "family" : "Hadany", "given" : "Lilach", "non-dropping-particle" : "", "parse-names" : false, "suffix" : "" } ], "container-title" : "BMC Medicine", "id" : "ITEM-2", "issue" : "89", "issued" : { "date-parts" : [ [ "2012" ] ] }, "page" : "1-30", "title" : "Implications of stress-induced genetic variation for minimizing multidrug resistance in bacteria", "type" : "article-journal", "volume" : "10" }, "uris" : [ "http://www.mendeley.com/documents/?uuid=561f16b0-6e8b-4304-bc32-67d15d6dd70c" ] }, { "id" : "ITEM-3", "itemData" : { "DOI" : "10.1371/journal.pgen.1003680", "ISSN" : "1553-7404", "author" : [ { "dropping-particle" : "", "family" : "Shor", "given" : "Erika", "non-dropping-particle" : "", "parse-names" : false, "suffix" : "" }, { "dropping-particle" : "", "family" : "Fox", "given" : "Catherine a.", "non-dropping-particle" : "", "parse-names" : false, "suffix" : "" }, { "dropping-particle" : "", "family" : "Broach", "given" : "James R.", "non-dropping-particle" : "", "parse-names" : false, "suffix" : "" } ], "container-title" : "PLoS Genetics", "editor" : [ { "dropping-particle" : "", "family" : "Jinks-Robertson", "given" : "Sue", "non-dropping-particle" : "", "parse-names" : false, "suffix" : "" } ], "id" : "ITEM-3", "issue" : "8", "issued" : { "date-parts" : [ [ "2013", "8", "1" ] ] }, "page" : "e1003680", "title" : "The Yeast Environmental Stress Response Regulates Mutagenesis Induced by Proteotoxic Stress", "type" : "article-journal", "volume" : "9" }, "uris" : [ "http://www.mendeley.com/documents/?uuid=512b9795-7c79-4ca6-a04e-ee53a196d95e" ] } ], "mendeley" : { "previouslyFormattedCitation" : "(Cirz and Romesberg 2007; Obolski and Hadany 2012; Shor et al. 2013)" }, "properties" : { "noteIndex" : 0 }, "schema" : "https://github.com/citation-style-language/schema/raw/master/csl-citation.json" }</w:instrText>
+        <w:instrText>ADDIN CSL_CITATION { "citationItems" : [ { "id" : "ITEM-1", "itemData" : { "DOI" : "10.1080/10409230701597741", "ISSN" : "1040-9238", "PMID" : "17917871", "abstract" : "Mutation is the driving force behind many processes linked to human disease, including cancer, aging, and the evolution of drug resistance. Mutations have traditionally been considered the inevitable consequence of replicating large genomes with polymerases of finite fidelity. Observations over the past several decades, however, have led to a new perspective on the process of mutagenesis. It has become clear that, under some circumstances, mutagenesis is a regulated process that requires the induction of pro-mutagenic enzymes and that, at least in bacteria, this induction may facilitate evolution. Herein, we review what is known about induced mutagenesis in bacteria as well as evidence that it contributes to the evolution of antibiotic resistance. Finally, we discuss the possibility that components of induced mutation pathways might be targeted for inhibition as a novel therapeutic strategy to prevent the evolution of antibiotic resistance.", "author" : [ { "dropping-particle" : "", "family" : "Cirz", "given" : "Ryan T.", "non-dropping-particle" : "", "parse-names" : false, "suffix" : "" }, { "dropping-particle" : "", "family" : "Romesberg", "given" : "Floyd E.", "non-dropping-particle" : "", "parse-names" : false, "suffix" : "" } ], "container-title" : "Critical reviews in biochemistry and molecular biology", "id" : "ITEM-1", "issue" : "5", "issued" : { "date-parts" : [ [ "2007" ] ] }, "page" : "341-54", "title" : "Controlling mutation: intervening in evolution as a therapeutic strategy.", "type" : "article-journal", "volume" : "42" }, "uris" : [ "http://www.mendeley.com/documents/?uuid=39c629ad-ad0e-42b2-b298-d1f433c1322f" ] }, { "id" : "ITEM-2", "itemData" : { "DOI" : "10.1186/1741-7015-10-89", "ISSN" : "1741-7015", "PMID" : "22889082", "abstract" : "BACKGROUND: Antibiotic resistance in bacterial infections is a growing threat to public health. Recent evidence shows that when exposed to stressful conditions, some bacteria perform higher rates of horizontal gene transfer and mutation, and thus acquire antibiotic resistance more rapidly.\n\nMETHODS: We incorporate this new notion into a mathematical model for the emergence of antibiotic multi-resistance in a hospital setting.\n\nRESULTS: We show that when stress has a considerable effect on genetic variation, the emergence of antibiotic resistance is dramatically affected. A strategy in which patients receive a combination of antibiotics (combining) is expected to facilitate the emergence of multi-resistant bacteria when genetic variation is stress-induced. The preference between a strategy in which one of two effective drugs is assigned randomly to each patient (mixing), and a strategy where only one drug is administered for a specific period of time (cycling) is determined by the resistance acquisition mechanisms. We discuss several features of the mechanisms by which stress affects variation and predict the conditions for success of different antibiotic treatment strategies.\n\nCONCLUSIONS: These findings should encourage research on the mechanisms of stress-induced genetic variation and establish the importance of incorporating data about these mechanisms when considering antibiotic treatment strategies.", "author" : [ { "dropping-particle" : "", "family" : "Obolski", "given" : "Uri", "non-dropping-particle" : "", "parse-names" : false, "suffix" : "" }, { "dropping-particle" : "", "family" : "Hadany", "given" : "Lilach", "non-dropping-particle" : "", "parse-names" : false, "suffix" : "" } ], "container-title" : "BMC Medicine", "id" : "ITEM-2", "issue" : "89", "issued" : { "date-parts" : [ [ "2012", "1" ] ] }, "page" : "1-30", "title" : "Implications of stress-induced genetic variation for minimizing multidrug resistance in bacteria", "type" : "article-journal", "volume" : "10" }, "uris" : [ "http://www.mendeley.com/documents/?uuid=30bb2514-fc4c-46a7-b3e5-13b57d895bc3" ] }, { "id" : "ITEM-3", "itemData" : { "DOI" : "10.1371/journal.pgen.1003680", "ISSN" : "1553-7404", "author" : [ { "dropping-particle" : "", "family" : "Shor", "given" : "Erika", "non-dropping-particle" : "", "parse-names" : false, "suffix" : "" }, { "dropping-particle" : "", "family" : "Fox", "given" : "Catherine a.", "non-dropping-particle" : "", "parse-names" : false, "suffix" : "" }, { "dropping-particle" : "", "family" : "Broach", "given" : "James R.", "non-dropping-particle" : "", "parse-names" : false, "suffix" : "" } ], "container-title" : "PLoS Genetics", "editor" : [ { "dropping-particle" : "", "family" : "Jinks-Robertson", "given" : "Sue", "non-dropping-particle" : "", "parse-names" : false, "suffix" : "" } ], "id" : "ITEM-3", "issue" : "8", "issued" : { "date-parts" : [ [ "2013", "8", "1" ] ] }, "page" : "e1003680", "title" : "The Yeast Environmental Stress Response Regulates Mutagenesis Induced by Proteotoxic Stress", "type" : "article-journal", "volume" : "9" }, "uris" : [ "http://www.mendeley.com/documents/?uuid=512b9795-7c79-4ca6-a04e-ee53a196d95e" ] } ], "mendeley" : { "previouslyFormattedCitation" : "(Cirz and Romesberg 2007; Obolski and Hadany 2012; Shor et al. 2013)" }, "properties" : { "noteIndex" : 0 }, "schema" : "https://github.com/citation-style-language/schema/raw/master/csl-citation.json" }</w:instrText>
       </w:r>
       <w:r>
         <w:fldChar w:fldCharType="separate"/>
@@ -9837,7 +9914,7 @@
             </w:tcBorders>
           </w:tcPr>
           <w:p>
-            <w:bookmarkStart w:id="21" w:name="_Ref360621538"/>
+            <w:bookmarkStart w:id="13" w:name="_Ref360621538"/>
             <w:r>
               <w:t>(</w:t>
             </w:r>
@@ -9865,7 +9942,7 @@
             <w:r>
               <w:t>)</w:t>
             </w:r>
-            <w:bookmarkEnd w:id="21"/>
+            <w:bookmarkEnd w:id="13"/>
           </w:p>
         </w:tc>
       </w:tr>
@@ -10146,7 +10223,7 @@
             </w:tcBorders>
           </w:tcPr>
           <w:p>
-            <w:bookmarkStart w:id="22" w:name="_Ref361310097"/>
+            <w:bookmarkStart w:id="14" w:name="_Ref361310097"/>
             <w:r>
               <w:t>(</w:t>
             </w:r>
@@ -10174,7 +10251,7 @@
             <w:r>
               <w:t>)</w:t>
             </w:r>
-            <w:bookmarkEnd w:id="22"/>
+            <w:bookmarkEnd w:id="14"/>
           </w:p>
         </w:tc>
       </w:tr>
@@ -12134,29 +12211,19 @@
           <w:lang w:bidi="hi-IN"/>
         </w:rPr>
         <w:lastRenderedPageBreak/>
-        <w:t xml:space="preserve">results have </w:t>
-      </w:r>
-      <w:commentRangeStart w:id="23"/>
-      <w:r>
-        <w:rPr>
-          <w:lang w:bidi="hi-IN"/>
-        </w:rPr>
-        <w:t xml:space="preserve">an important implication </w:t>
-      </w:r>
-      <w:bookmarkStart w:id="24" w:name="_GoBack"/>
-      <w:bookmarkEnd w:id="24"/>
-      <w:commentRangeEnd w:id="23"/>
-      <w:r>
-        <w:rPr>
-          <w:rStyle w:val="CommentReference"/>
-        </w:rPr>
-        <w:commentReference w:id="23"/>
-      </w:r>
-      <w:r>
-        <w:rPr>
-          <w:lang w:bidi="hi-IN"/>
-        </w:rPr>
-        <w:t xml:space="preserve">on many fields in the </w:t>
+        <w:t>results have important implication</w:t>
+      </w:r>
+      <w:r>
+        <w:rPr>
+          <w:lang w:bidi="hi-IN"/>
+        </w:rPr>
+        <w:t>s</w:t>
+      </w:r>
+      <w:r>
+        <w:rPr>
+          <w:lang w:bidi="hi-IN"/>
+        </w:rPr>
+        <w:t xml:space="preserve"> on many fields in the </w:t>
       </w:r>
       <w:r>
         <w:rPr>
@@ -12168,7 +12235,56 @@
         <w:rPr>
           <w:lang w:bidi="hi-IN"/>
         </w:rPr>
-        <w:t>life sciences, including epidemiology, ecology and evolutionary biology</w:t>
+        <w:t xml:space="preserve">life </w:t>
+      </w:r>
+      <w:r>
+        <w:rPr>
+          <w:lang w:bidi="hi-IN"/>
+        </w:rPr>
+        <w:t>sciences, including epidemiology</w:t>
+      </w:r>
+      <w:r>
+        <w:rPr>
+          <w:lang w:bidi="hi-IN"/>
+        </w:rPr>
+        <w:t>, ecology and evolutionary biology</w:t>
+      </w:r>
+      <w:r>
+        <w:rPr>
+          <w:lang w:bidi="hi-IN"/>
+        </w:rPr>
+        <w:t xml:space="preserve"> </w:t>
+      </w:r>
+      <w:r>
+        <w:rPr>
+          <w:lang w:bidi="hi-IN"/>
+        </w:rPr>
+        <w:fldChar w:fldCharType="begin" w:fldLock="1"/>
+      </w:r>
+      <w:r>
+        <w:rPr>
+          <w:lang w:bidi="hi-IN"/>
+        </w:rPr>
+        <w:instrText>ADDIN CSL_CITATION { "citationItems" : [ { "id" : "ITEM-1", "itemData" : { "DOI" : "10.1186/1741-7015-10-89", "ISSN" : "1741-7015", "PMID" : "22889082", "abstract" : "BACKGROUND: Antibiotic resistance in bacterial infections is a growing threat to public health. Recent evidence shows that when exposed to stressful conditions, some bacteria perform higher rates of horizontal gene transfer and mutation, and thus acquire antibiotic resistance more rapidly.\n\nMETHODS: We incorporate this new notion into a mathematical model for the emergence of antibiotic multi-resistance in a hospital setting.\n\nRESULTS: We show that when stress has a considerable effect on genetic variation, the emergence of antibiotic resistance is dramatically affected. A strategy in which patients receive a combination of antibiotics (combining) is expected to facilitate the emergence of multi-resistant bacteria when genetic variation is stress-induced. The preference between a strategy in which one of two effective drugs is assigned randomly to each patient (mixing), and a strategy where only one drug is administered for a specific period of time (cycling) is determined by the resistance acquisition mechanisms. We discuss several features of the mechanisms by which stress affects variation and predict the conditions for success of different antibiotic treatment strategies.\n\nCONCLUSIONS: These findings should encourage research on the mechanisms of stress-induced genetic variation and establish the importance of incorporating data about these mechanisms when considering antibiotic treatment strategies.", "author" : [ { "dropping-particle" : "", "family" : "Obolski", "given" : "Uri", "non-dropping-particle" : "", "parse-names" : false, "suffix" : "" }, { "dropping-particle" : "", "family" : "Hadany", "given" : "Lilach", "non-dropping-particle" : "", "parse-names" : false, "suffix" : "" } ], "container-title" : "BMC Medicine", "id" : "ITEM-1", "issue" : "89", "issued" : { "date-parts" : [ [ "2012", "1" ] ] }, "page" : "1-30", "title" : "Implications of stress-induced genetic variation for minimizing multidrug resistance in bacteria", "type" : "article-journal", "volume" : "10" }, "uris" : [ "http://www.mendeley.com/documents/?uuid=30bb2514-fc4c-46a7-b3e5-13b57d895bc3" ] }, { "id" : "ITEM-2", "itemData" : { "DOI" : "10.1080/10409230701597741", "ISSN" : "1040-9238", "PMID" : "17917871", "abstract" : "Mutation is the driving force behind many processes linked to human disease, including cancer, aging, and the evolution of drug resistance. Mutations have traditionally been considered the inevitable consequence of replicating large genomes with polymerases of finite fidelity. Observations over the past several decades, however, have led to a new perspective on the process of mutagenesis. It has become clear that, under some circumstances, mutagenesis is a regulated process that requires the induction of pro-mutagenic enzymes and that, at least in bacteria, this induction may facilitate evolution. Herein, we review what is known about induced mutagenesis in bacteria as well as evidence that it contributes to the evolution of antibiotic resistance. Finally, we discuss the possibility that components of induced mutation pathways might be targeted for inhibition as a novel therapeutic strategy to prevent the evolution of antibiotic resistance.", "author" : [ { "dropping-particle" : "", "family" : "Cirz", "given" : "Ryan T.", "non-dropping-particle" : "", "parse-names" : false, "suffix" : "" }, { "dropping-particle" : "", "family" : "Romesberg", "given" : "Floyd E.", "non-dropping-particle" : "", "parse-names" : false, "suffix" : "" } ], "container-title" : "Critical reviews in biochemistry and molecular biology", "id" : "ITEM-2", "issue" : "5", "issued" : { "date-parts" : [ [ "2007" ] ] }, "page" : "341-54", "title" : "Controlling mutation: intervening in evolution as a therapeutic strategy.", "type" : "article-journal", "volume" : "42" }, "uris" : [ "http://www.mendeley.com/documents/?uuid=39c629ad-ad0e-42b2-b298-d1f433c1322f" ] } ], "mendeley" : { "previouslyFormattedCitation" : "(Cirz and Romesberg 2007; Obolski and Hadany 2012)" }, "properties" : { "noteIndex" : 0 }, "schema" : "https://github.com/citation-style-language/schema/raw/master/csl-citation.json" }</w:instrText>
+      </w:r>
+      <w:r>
+        <w:rPr>
+          <w:lang w:bidi="hi-IN"/>
+        </w:rPr>
+        <w:fldChar w:fldCharType="separate"/>
+      </w:r>
+      <w:r>
+        <w:rPr>
+          <w:noProof/>
+          <w:lang w:bidi="hi-IN"/>
+        </w:rPr>
+        <w:t>(Cirz and Romesberg 2007; Obolski and Hadany 2012)</w:t>
+      </w:r>
+      <w:r>
+        <w:rPr>
+          <w:lang w:bidi="hi-IN"/>
+        </w:rPr>
+        <w:fldChar w:fldCharType="end"/>
       </w:r>
       <w:r>
         <w:rPr>
@@ -12189,12 +12305,12 @@
       <w:r>
         <w:t>We thank the SIDEER 2013 Symposium (</w:t>
       </w:r>
-      <w:hyperlink r:id="rId15" w:history="1">
+      <w:hyperlink r:id="rId14" w:history="1">
         <w:r>
           <w:rPr>
             <w:rStyle w:val="Hyperlink"/>
           </w:rPr>
-          <w:t>http://www.bgu.ac.il/BIDR/conf/sideergrads/SIDEER_symposium/homepage.html</w:t>
+          <w:t>http://www.bgu.ac.il/BIDR/conf/sideergrads/SIDEER_symposium/</w:t>
         </w:r>
       </w:hyperlink>
       <w:r>
@@ -12209,7 +12325,7 @@
       </w:r>
       <w:proofErr w:type="spellEnd"/>
       <w:r>
-        <w:t xml:space="preserve"> for help with the statistical analysis. This research has been supported in part by </w:t>
+        <w:t xml:space="preserve"> for help with statistical analysis. This research has been supported in part by </w:t>
       </w:r>
       <w:r>
         <w:rPr>
@@ -12257,16 +12373,16 @@
         </w:numPr>
         <w:ind w:left="357" w:hanging="357"/>
       </w:pPr>
-      <w:bookmarkStart w:id="25" w:name="_Ref360530640"/>
-      <w:bookmarkStart w:id="26" w:name="_Ref363980873"/>
+      <w:bookmarkStart w:id="15" w:name="_Ref360530640"/>
+      <w:bookmarkStart w:id="16" w:name="_Ref363980873"/>
       <w:r>
         <w:t xml:space="preserve">Appendix </w:t>
       </w:r>
-      <w:bookmarkEnd w:id="25"/>
+      <w:bookmarkEnd w:id="15"/>
       <w:r>
         <w:t>1</w:t>
       </w:r>
-      <w:bookmarkEnd w:id="26"/>
+      <w:bookmarkEnd w:id="16"/>
     </w:p>
     <w:p>
       <w:r>
@@ -14653,17 +14769,17 @@
         </w:numPr>
         <w:ind w:left="357" w:hanging="357"/>
       </w:pPr>
-      <w:bookmarkStart w:id="27" w:name="_Ref360530760"/>
-      <w:bookmarkStart w:id="28" w:name="_Ref363980888"/>
+      <w:bookmarkStart w:id="17" w:name="_Ref360530760"/>
+      <w:bookmarkStart w:id="18" w:name="_Ref363980888"/>
       <w:r>
         <w:lastRenderedPageBreak/>
         <w:t>Appendix</w:t>
       </w:r>
-      <w:bookmarkEnd w:id="27"/>
+      <w:bookmarkEnd w:id="17"/>
       <w:r>
         <w:t xml:space="preserve"> 2</w:t>
       </w:r>
-      <w:bookmarkEnd w:id="28"/>
+      <w:bookmarkEnd w:id="18"/>
     </w:p>
     <w:p>
       <w:pPr>
@@ -15177,7 +15293,7 @@
       <w:r>
         <w:t>is</w:t>
       </w:r>
-      <w:bookmarkStart w:id="29" w:name="_Ref360534049"/>
+      <w:bookmarkStart w:id="19" w:name="_Ref360534049"/>
       <w:r>
         <w:t xml:space="preserve"> small we can simplify this to:</w:t>
       </w:r>
@@ -15207,15 +15323,15 @@
         </w:numPr>
         <w:ind w:left="357" w:hanging="357"/>
       </w:pPr>
-      <w:bookmarkStart w:id="30" w:name="_Ref363980903"/>
+      <w:bookmarkStart w:id="20" w:name="_Ref363980903"/>
       <w:r>
         <w:t xml:space="preserve">Appendix </w:t>
       </w:r>
-      <w:bookmarkEnd w:id="29"/>
+      <w:bookmarkEnd w:id="19"/>
       <w:r>
         <w:t>3</w:t>
       </w:r>
-      <w:bookmarkEnd w:id="30"/>
+      <w:bookmarkEnd w:id="20"/>
     </w:p>
     <w:p>
       <w:pPr>
@@ -17098,7 +17214,7 @@
           <w:noProof/>
         </w:rPr>
         <w:drawing>
-          <wp:inline distT="0" distB="0" distL="0" distR="0" wp14:anchorId="6823C0EF" wp14:editId="3EAD74B4">
+          <wp:inline distT="0" distB="0" distL="0" distR="0" wp14:anchorId="321982C4" wp14:editId="17BA6316">
             <wp:extent cx="3596536" cy="2880000"/>
             <wp:effectExtent l="0" t="0" r="4445" b="0"/>
             <wp:docPr id="14" name="Picture 14" descr="D:\workspace\ruggedsim\manuscript\appearance_time_pop1e6_s_0.05_logN_6.png"/>
@@ -17115,7 +17231,7 @@
                     </pic:cNvPicPr>
                   </pic:nvPicPr>
                   <pic:blipFill>
-                    <a:blip r:embed="rId16" cstate="print">
+                    <a:blip r:embed="rId15" cstate="print">
                       <a:extLst>
                         <a:ext uri="{28A0092B-C50C-407E-A947-70E740481C1C}">
                           <a14:useLocalDpi xmlns:a14="http://schemas.microsoft.com/office/drawing/2010/main" val="0"/>
@@ -17155,7 +17271,7 @@
           <w:bCs/>
         </w:rPr>
       </w:pPr>
-      <w:bookmarkStart w:id="31" w:name="_Ref360183807"/>
+      <w:bookmarkStart w:id="21" w:name="_Ref360183807"/>
       <w:r>
         <w:rPr>
           <w:b/>
@@ -17207,7 +17323,7 @@
         </w:rPr>
         <w:fldChar w:fldCharType="end"/>
       </w:r>
-      <w:bookmarkEnd w:id="31"/>
+      <w:bookmarkEnd w:id="21"/>
       <w:r>
         <w:rPr>
           <w:b/>
@@ -17428,7 +17544,7 @@
           <w:noProof/>
         </w:rPr>
         <w:drawing>
-          <wp:inline distT="0" distB="0" distL="0" distR="0" wp14:anchorId="1F62FC1A" wp14:editId="336E3BB3">
+          <wp:inline distT="0" distB="0" distL="0" distR="0" wp14:anchorId="64781137" wp14:editId="6D395D18">
             <wp:extent cx="4204800" cy="3600000"/>
             <wp:effectExtent l="0" t="0" r="5715" b="635"/>
             <wp:docPr id="1" name="Picture 1" descr="D:\workspace\ruggedsim\manuscript\fixation_regression_s_0.05_logN_6.png"/>
@@ -17445,7 +17561,7 @@
                     </pic:cNvPicPr>
                   </pic:nvPicPr>
                   <pic:blipFill>
-                    <a:blip r:embed="rId17" cstate="print">
+                    <a:blip r:embed="rId16" cstate="print">
                       <a:extLst>
                         <a:ext uri="{28A0092B-C50C-407E-A947-70E740481C1C}">
                           <a14:useLocalDpi xmlns:a14="http://schemas.microsoft.com/office/drawing/2010/main" val="0"/>
@@ -17481,7 +17597,7 @@
       <w:pPr>
         <w:pStyle w:val="FigureLegend"/>
       </w:pPr>
-      <w:bookmarkStart w:id="32" w:name="_Ref360562760"/>
+      <w:bookmarkStart w:id="22" w:name="_Ref360562760"/>
       <w:r>
         <w:rPr>
           <w:b/>
@@ -17533,7 +17649,7 @@
         </w:rPr>
         <w:fldChar w:fldCharType="end"/>
       </w:r>
-      <w:bookmarkEnd w:id="32"/>
+      <w:bookmarkEnd w:id="22"/>
       <w:r>
         <w:rPr>
           <w:b/>
@@ -22345,7 +22461,7 @@
         </w:rPr>
         <w:t xml:space="preserve"> Notebook (</w:t>
       </w:r>
-      <w:hyperlink r:id="rId18" w:history="1">
+      <w:hyperlink r:id="rId17" w:history="1">
         <w:r>
           <w:rPr>
             <w:rStyle w:val="Hyperlink"/>
@@ -22514,7 +22630,7 @@
       </w:r>
     </w:p>
     <w:sectPr>
-      <w:footerReference w:type="default" r:id="rId19"/>
+      <w:footerReference w:type="default" r:id="rId18"/>
       <w:pgSz w:w="11906" w:h="16838"/>
       <w:pgMar w:top="1440" w:right="1797" w:bottom="1440" w:left="1797" w:header="709" w:footer="709" w:gutter="0"/>
       <w:lnNumType w:countBy="1" w:restart="continuous"/>
@@ -22524,204 +22640,6 @@
     </w:sectPr>
   </w:body>
 </w:document>
-</file>
-
-<file path=word/comments.xml><?xml version="1.0" encoding="utf-8"?>
-<w:comments xmlns:wpc="http://schemas.microsoft.com/office/word/2010/wordprocessingCanvas" xmlns:mc="http://schemas.openxmlformats.org/markup-compatibility/2006" xmlns:o="urn:schemas-microsoft-com:office:office" xmlns:r="http://schemas.openxmlformats.org/officeDocument/2006/relationships" xmlns:m="http://schemas.openxmlformats.org/officeDocument/2006/math" xmlns:v="urn:schemas-microsoft-com:vml" xmlns:wp14="http://schemas.microsoft.com/office/word/2010/wordprocessingDrawing" xmlns:wp="http://schemas.openxmlformats.org/drawingml/2006/wordprocessingDrawing" xmlns:w10="urn:schemas-microsoft-com:office:word" xmlns:w="http://schemas.openxmlformats.org/wordprocessingml/2006/main" xmlns:w14="http://schemas.microsoft.com/office/word/2010/wordml" xmlns:wpg="http://schemas.microsoft.com/office/word/2010/wordprocessingGroup" xmlns:wpi="http://schemas.microsoft.com/office/word/2010/wordprocessingInk" xmlns:wne="http://schemas.microsoft.com/office/word/2006/wordml" xmlns:wps="http://schemas.microsoft.com/office/word/2010/wordprocessingShape" mc:Ignorable="w14 wp14">
-  <w:comment w:id="0" w:author="lhadany" w:date="2013-08-04T15:45:00Z" w:initials="lh">
-    <w:p>
-      <w:pPr>
-        <w:pStyle w:val="CommentText"/>
-      </w:pPr>
-      <w:r>
-        <w:rPr>
-          <w:rStyle w:val="CommentReference"/>
-        </w:rPr>
-        <w:annotationRef/>
-      </w:r>
-      <w:proofErr w:type="gramStart"/>
-      <w:r>
-        <w:t>not</w:t>
-      </w:r>
-      <w:proofErr w:type="gramEnd"/>
-      <w:r>
-        <w:t xml:space="preserve"> clear what is left to do</w:t>
-      </w:r>
-    </w:p>
-  </w:comment>
-  <w:comment w:id="3" w:author="LHadannynb1" w:date="2013-08-17T20:53:00Z" w:initials="L">
-    <w:p>
-      <w:pPr>
-        <w:pStyle w:val="CommentText"/>
-      </w:pPr>
-      <w:r>
-        <w:rPr>
-          <w:rStyle w:val="CommentReference"/>
-        </w:rPr>
-        <w:annotationRef/>
-      </w:r>
-      <w:proofErr w:type="gramStart"/>
-      <w:r>
-        <w:t>paragraph</w:t>
-      </w:r>
-      <w:proofErr w:type="gramEnd"/>
-      <w:r>
-        <w:t xml:space="preserve"> formatting</w:t>
-      </w:r>
-    </w:p>
-  </w:comment>
-  <w:comment w:id="4" w:author="LHadannynb1" w:date="2013-08-17T20:57:00Z" w:initials="L">
-    <w:p>
-      <w:pPr>
-        <w:pStyle w:val="CommentText"/>
-      </w:pPr>
-      <w:r>
-        <w:rPr>
-          <w:rStyle w:val="CommentReference"/>
-        </w:rPr>
-        <w:annotationRef/>
-      </w:r>
-      <w:proofErr w:type="gramStart"/>
-      <w:r>
-        <w:t>dash</w:t>
-      </w:r>
-      <w:proofErr w:type="gramEnd"/>
-      <w:r>
-        <w:t xml:space="preserve"> could be misconstrued as a minus sign. I would separate differently.</w:t>
-      </w:r>
-    </w:p>
-  </w:comment>
-  <w:comment w:id="6" w:author="LHadannynb1" w:date="2013-08-17T21:00:00Z" w:initials="L">
-    <w:p>
-      <w:pPr>
-        <w:pStyle w:val="CommentText"/>
-      </w:pPr>
-      <w:r>
-        <w:rPr>
-          <w:rStyle w:val="CommentReference"/>
-        </w:rPr>
-        <w:annotationRef/>
-      </w:r>
-      <w:r>
-        <w:t>I would change the slash to a simple fraction</w:t>
-      </w:r>
-    </w:p>
-  </w:comment>
-  <w:comment w:id="7" w:author="LHadannynb1" w:date="2013-08-17T21:25:00Z" w:initials="L">
-    <w:p>
-      <w:pPr>
-        <w:pStyle w:val="CommentText"/>
-      </w:pPr>
-      <w:r>
-        <w:rPr>
-          <w:rStyle w:val="CommentReference"/>
-        </w:rPr>
-        <w:annotationRef/>
-      </w:r>
-      <w:r>
-        <w:t xml:space="preserve">Maybe it seems trivial to you, but I would explain the multiplication by </w:t>
-      </w:r>
-      <w:proofErr w:type="spellStart"/>
-      <w:proofErr w:type="gramStart"/>
-      <w:r>
-        <w:t>exp</w:t>
-      </w:r>
-      <w:proofErr w:type="spellEnd"/>
-      <w:r>
-        <w:t>(</w:t>
-      </w:r>
-      <w:proofErr w:type="gramEnd"/>
-      <w:r>
-        <w:t>-U) somewhere. You explain everything else…</w:t>
-      </w:r>
-    </w:p>
-  </w:comment>
-  <w:comment w:id="14" w:author="LHadannynb1" w:date="2013-08-17T21:31:00Z" w:initials="L">
-    <w:p>
-      <w:pPr>
-        <w:pStyle w:val="CommentText"/>
-      </w:pPr>
-      <w:r>
-        <w:rPr>
-          <w:rStyle w:val="CommentReference"/>
-        </w:rPr>
-        <w:annotationRef/>
-      </w:r>
-      <w:r>
-        <w:t>Different font for U than used above</w:t>
-      </w:r>
-    </w:p>
-  </w:comment>
-  <w:comment w:id="15" w:author="LHadannynb1" w:date="2013-08-17T21:34:00Z" w:initials="L">
-    <w:p>
-      <w:pPr>
-        <w:pStyle w:val="CommentText"/>
-      </w:pPr>
-      <w:r>
-        <w:rPr>
-          <w:rStyle w:val="CommentReference"/>
-        </w:rPr>
-        <w:annotationRef/>
-      </w:r>
-      <w:r>
-        <w:t>I would break into two sentences</w:t>
-      </w:r>
-    </w:p>
-  </w:comment>
-  <w:comment w:id="17" w:author="LHadannynb1" w:date="2013-08-17T21:35:00Z" w:initials="L">
-    <w:p>
-      <w:pPr>
-        <w:pStyle w:val="CommentText"/>
-      </w:pPr>
-      <w:r>
-        <w:rPr>
-          <w:rStyle w:val="CommentReference"/>
-        </w:rPr>
-        <w:annotationRef/>
-      </w:r>
-      <w:proofErr w:type="gramStart"/>
-      <w:r>
-        <w:t>of</w:t>
-      </w:r>
-      <w:proofErr w:type="gramEnd"/>
-      <w:r>
-        <w:t xml:space="preserve"> the mean</w:t>
-      </w:r>
-    </w:p>
-  </w:comment>
-  <w:comment w:id="20" w:author="LHadannynb1" w:date="2013-08-17T21:41:00Z" w:initials="L">
-    <w:p>
-      <w:pPr>
-        <w:pStyle w:val="CommentText"/>
-      </w:pPr>
-      <w:r>
-        <w:rPr>
-          <w:rStyle w:val="CommentReference"/>
-        </w:rPr>
-        <w:annotationRef/>
-      </w:r>
-      <w:r>
-        <w:t>Again, paragraph</w:t>
-      </w:r>
-    </w:p>
-  </w:comment>
-  <w:comment w:id="23" w:author="LHadannynb1" w:date="2013-08-17T21:48:00Z" w:initials="L">
-    <w:p>
-      <w:pPr>
-        <w:pStyle w:val="CommentText"/>
-      </w:pPr>
-      <w:r>
-        <w:rPr>
-          <w:rStyle w:val="CommentReference"/>
-        </w:rPr>
-        <w:annotationRef/>
-      </w:r>
-      <w:r>
-        <w:t>Perhaps ‘important implications’?</w:t>
-      </w:r>
-    </w:p>
-  </w:comment>
-</w:comments>
 </file>
 
 <file path=word/endnotes.xml><?xml version="1.0" encoding="utf-8"?>
@@ -22783,7 +22701,7 @@
           <w:rPr>
             <w:noProof/>
           </w:rPr>
-          <w:t>12</w:t>
+          <w:t>8</w:t>
         </w:r>
         <w:r>
           <w:rPr>
@@ -23599,7 +23517,6 @@
   <w:style w:type="character" w:default="1" w:styleId="DefaultParagraphFont">
     <w:name w:val="Default Paragraph Font"/>
     <w:uiPriority w:val="1"/>
-    <w:semiHidden/>
     <w:unhideWhenUsed/>
   </w:style>
   <w:style w:type="table" w:default="1" w:styleId="TableNormal">
@@ -24899,7 +24816,6 @@
   <w:style w:type="character" w:default="1" w:styleId="DefaultParagraphFont">
     <w:name w:val="Default Paragraph Font"/>
     <w:uiPriority w:val="1"/>
-    <w:semiHidden/>
     <w:unhideWhenUsed/>
   </w:style>
   <w:style w:type="table" w:default="1" w:styleId="TableNormal">
@@ -26088,7 +26004,7 @@
 </file>
 
 <file path=customXml/itemProps1.xml><?xml version="1.0" encoding="utf-8"?>
-<ds:datastoreItem xmlns:ds="http://schemas.openxmlformats.org/officeDocument/2006/customXml" ds:itemID="{47B4AA28-8D3D-466B-807B-05225A55CB59}">
+<ds:datastoreItem xmlns:ds="http://schemas.openxmlformats.org/officeDocument/2006/customXml" ds:itemID="{7B79FABE-1F21-48F2-8E11-4CC0992A0085}">
   <ds:schemaRefs>
     <ds:schemaRef ds:uri="http://schemas.openxmlformats.org/officeDocument/2006/bibliography"/>
   </ds:schemaRefs>

</xml_diff>

<commit_message>
added ref to Turrientes2013
</commit_message>
<xml_diff>
--- a/manuscript/ms2.docx
+++ b/manuscript/ms2.docx
@@ -212,7 +212,7 @@
           <w:noProof/>
           <w:lang w:bidi="hi-IN"/>
         </w:rPr>
-        <w:t>August 30, 2013</w:t>
+        <w:t>September 17, 2013</w:t>
       </w:r>
       <w:r>
         <w:rPr>
@@ -1669,7 +1669,7 @@
         </w:rPr>
         <w:lastRenderedPageBreak/>
         <w:drawing>
-          <wp:inline distT="0" distB="0" distL="0" distR="0" wp14:anchorId="0B1505BF" wp14:editId="408A242A">
+          <wp:inline distT="0" distB="0" distL="0" distR="0" wp14:anchorId="30904A2D" wp14:editId="2A7A5FBD">
             <wp:extent cx="4667250" cy="4228465"/>
             <wp:effectExtent l="0" t="0" r="0" b="635"/>
             <wp:docPr id="2" name="Picture 2" descr="D:\workspace\ruggedsim\manuscript\fitness_landscape.png"/>
@@ -5431,14 +5431,7 @@
                   <w:rFonts w:ascii="Cambria Math" w:hAnsi="Cambria Math"/>
                   <w:lang w:bidi="hi-IN"/>
                 </w:rPr>
-                <m:t>≈</m:t>
-              </m:r>
-              <m:r>
-                <w:rPr>
-                  <w:rFonts w:ascii="Cambria Math" w:hAnsi="Cambria Math"/>
-                  <w:lang w:bidi="hi-IN"/>
-                </w:rPr>
-                <m:t>Nqρ</m:t>
+                <m:t>≈Nqρ</m:t>
               </m:r>
             </m:oMath>
             <w:r>
@@ -6348,14 +6341,27 @@
             <w:r>
               <w:t>(</w:t>
             </w:r>
-            <w:fldSimple w:instr=" SEQ Equation ">
-              <w:r>
-                <w:rPr>
-                  <w:noProof/>
-                </w:rPr>
-                <w:t>6</w:t>
-              </w:r>
-            </w:fldSimple>
+            <w:r>
+              <w:fldChar w:fldCharType="begin"/>
+            </w:r>
+            <w:r>
+              <w:instrText xml:space="preserve"> SEQ Equation </w:instrText>
+            </w:r>
+            <w:r>
+              <w:fldChar w:fldCharType="separate"/>
+            </w:r>
+            <w:r>
+              <w:rPr>
+                <w:noProof/>
+              </w:rPr>
+              <w:t>6</w:t>
+            </w:r>
+            <w:r>
+              <w:rPr>
+                <w:noProof/>
+              </w:rPr>
+              <w:fldChar w:fldCharType="end"/>
+            </w:r>
             <w:r>
               <w:t>)</w:t>
             </w:r>
@@ -7606,7 +7612,7 @@
         </w:rPr>
         <w:lastRenderedPageBreak/>
         <w:drawing>
-          <wp:inline distT="0" distB="0" distL="0" distR="0" wp14:anchorId="006EEAEF" wp14:editId="3A3793A3">
+          <wp:inline distT="0" distB="0" distL="0" distR="0" wp14:anchorId="23C722CA" wp14:editId="298E6CDC">
             <wp:extent cx="3596536" cy="2880000"/>
             <wp:effectExtent l="0" t="0" r="4445" b="0"/>
             <wp:docPr id="10" name="Picture 10" descr="D:\workspace\ruggedsim\manuscript\adaptation_rate_pop1e6_s_0.05_logN_6.png"/>
@@ -8205,7 +8211,7 @@
           <w:noProof/>
         </w:rPr>
         <w:drawing>
-          <wp:inline distT="0" distB="0" distL="0" distR="0" wp14:anchorId="4DF8FA2F" wp14:editId="63A2CC1E">
+          <wp:inline distT="0" distB="0" distL="0" distR="0" wp14:anchorId="45319311" wp14:editId="19E3C034">
             <wp:extent cx="3636000" cy="2912400"/>
             <wp:effectExtent l="0" t="0" r="3175" b="2540"/>
             <wp:docPr id="3" name="Picture 3" descr="D:\workspace\ruggedsim\manuscript\mean_fitness_tau_u.png"/>
@@ -9158,7 +9164,7 @@
           <w:noProof/>
         </w:rPr>
         <w:drawing>
-          <wp:inline distT="0" distB="0" distL="0" distR="0" wp14:anchorId="777D7C14" wp14:editId="240DFBA9">
+          <wp:inline distT="0" distB="0" distL="0" distR="0" wp14:anchorId="51515A3D" wp14:editId="38FFBDB6">
             <wp:extent cx="3596536" cy="2880000"/>
             <wp:effectExtent l="0" t="0" r="0" b="0"/>
             <wp:docPr id="6" name="Picture 6" descr="D:\workspace\ruggedsim\manuscript\tradeoff_s_0.05_logN_6.png"/>
@@ -10005,7 +10011,7 @@
         <w:fldChar w:fldCharType="begin" w:fldLock="1"/>
       </w:r>
       <w:r>
-        <w:instrText>ADDIN CSL_CITATION { "citationItems" : [ { "id" : "ITEM-1", "itemData" : { "DOI" : "10.1080/10409230701597741", "ISSN" : "1040-9238", "PMID" : "17917871", "abstract" : "Mutation is the driving force behind many processes linked to human disease, including cancer, aging, and the evolution of drug resistance. Mutations have traditionally been considered the inevitable consequence of replicating large genomes with polymerases of finite fidelity. Observations over the past several decades, however, have led to a new perspective on the process of mutagenesis. It has become clear that, under some circumstances, mutagenesis is a regulated process that requires the induction of pro-mutagenic enzymes and that, at least in bacteria, this induction may facilitate evolution. Herein, we review what is known about induced mutagenesis in bacteria as well as evidence that it contributes to the evolution of antibiotic resistance. Finally, we discuss the possibility that components of induced mutation pathways might be targeted for inhibition as a novel therapeutic strategy to prevent the evolution of antibiotic resistance.", "author" : [ { "dropping-particle" : "", "family" : "Cirz", "given" : "Ryan T.", "non-dropping-particle" : "", "parse-names" : false, "suffix" : "" }, { "dropping-particle" : "", "family" : "Romesberg", "given" : "Floyd E.", "non-dropping-particle" : "", "parse-names" : false, "suffix" : "" } ], "container-title" : "Critical reviews in biochemistry and molecular biology", "id" : "ITEM-1", "issue" : "5", "issued" : { "date-parts" : [ [ "2007" ] ] }, "page" : "341-54", "title" : "Controlling mutation: intervening in evolution as a therapeutic strategy.", "type" : "article-journal", "volume" : "42" }, "uris" : [ "http://www.mendeley.com/documents/?uuid=39c629ad-ad0e-42b2-b298-d1f433c1322f" ] }, { "id" : "ITEM-2", "itemData" : { "DOI" : "10.1186/1741-7015-10-89", "ISSN" : "1741-7015", "PMID" : "22889082", "abstract" : "BACKGROUND: Antibiotic resistance in bacterial infections is a growing threat to public health. Recent evidence shows that when exposed to stressful conditions, some bacteria perform higher rates of horizontal gene transfer and mutation, and thus acquire antibiotic resistance more rapidly.\n\nMETHODS: We incorporate this new notion into a mathematical model for the emergence of antibiotic multi-resistance in a hospital setting.\n\nRESULTS: We show that when stress has a considerable effect on genetic variation, the emergence of antibiotic resistance is dramatically affected. A strategy in which patients receive a combination of antibiotics (combining) is expected to facilitate the emergence of multi-resistant bacteria when genetic variation is stress-induced. The preference between a strategy in which one of two effective drugs is assigned randomly to each patient (mixing), and a strategy where only one drug is administered for a specific period of time (cycling) is determined by the resistance acquisition mechanisms. We discuss several features of the mechanisms by which stress affects variation and predict the conditions for success of different antibiotic treatment strategies.\n\nCONCLUSIONS: These findings should encourage research on the mechanisms of stress-induced genetic variation and establish the importance of incorporating data about these mechanisms when considering antibiotic treatment strategies.", "author" : [ { "dropping-particle" : "", "family" : "Obolski", "given" : "Uri", "non-dropping-particle" : "", "parse-names" : false, "suffix" : "" }, { "dropping-particle" : "", "family" : "Hadany", "given" : "Lilach", "non-dropping-particle" : "", "parse-names" : false, "suffix" : "" } ], "container-title" : "BMC Medicine", "id" : "ITEM-2", "issue" : "89", "issued" : { "date-parts" : [ [ "2012", "1" ] ] }, "page" : "1-30", "title" : "Implications of stress-induced genetic variation for minimizing multidrug resistance in bacteria", "type" : "article-journal", "volume" : "10" }, "uris" : [ "http://www.mendeley.com/documents/?uuid=30bb2514-fc4c-46a7-b3e5-13b57d895bc3" ] }, { "id" : "ITEM-3", "itemData" : { "DOI" : "10.1371/journal.pgen.1003680", "ISSN" : "1553-7404", "author" : [ { "dropping-particle" : "", "family" : "Shor", "given" : "Erika", "non-dropping-particle" : "", "parse-names" : false, "suffix" : "" }, { "dropping-particle" : "", "family" : "Fox", "given" : "Catherine a.", "non-dropping-particle" : "", "parse-names" : false, "suffix" : "" }, { "dropping-particle" : "", "family" : "Broach", "given" : "James R.", "non-dropping-particle" : "", "parse-names" : false, "suffix" : "" } ], "container-title" : "PLoS Genetics", "editor" : [ { "dropping-particle" : "", "family" : "Jinks-Robertson", "given" : "Sue", "non-dropping-particle" : "", "parse-names" : false, "suffix" : "" } ], "id" : "ITEM-3", "issue" : "8", "issued" : { "date-parts" : [ [ "2013", "8", "1" ] ] }, "page" : "e1003680", "title" : "The Yeast Environmental Stress Response Regulates Mutagenesis Induced by Proteotoxic Stress", "type" : "article-journal", "volume" : "9" }, "uris" : [ "http://www.mendeley.com/documents/?uuid=512b9795-7c79-4ca6-a04e-ee53a196d95e" ] } ], "mendeley" : { "previouslyFormattedCitation" : "(Cirz and Romesberg 2007; Obolski and Hadany 2012; Shor et al. 2013)" }, "properties" : { "noteIndex" : 0 }, "schema" : "https://github.com/citation-style-language/schema/raw/master/csl-citation.json" }</w:instrText>
+        <w:instrText>ADDIN CSL_CITATION { "citationItems" : [ { "id" : "ITEM-1", "itemData" : { "DOI" : "10.1080/10409230701597741", "ISSN" : "1040-9238", "PMID" : "17917871", "abstract" : "Mutation is the driving force behind many processes linked to human disease, including cancer, aging, and the evolution of drug resistance. Mutations have traditionally been considered the inevitable consequence of replicating large genomes with polymerases of finite fidelity. Observations over the past several decades, however, have led to a new perspective on the process of mutagenesis. It has become clear that, under some circumstances, mutagenesis is a regulated process that requires the induction of pro-mutagenic enzymes and that, at least in bacteria, this induction may facilitate evolution. Herein, we review what is known about induced mutagenesis in bacteria as well as evidence that it contributes to the evolution of antibiotic resistance. Finally, we discuss the possibility that components of induced mutation pathways might be targeted for inhibition as a novel therapeutic strategy to prevent the evolution of antibiotic resistance.", "author" : [ { "dropping-particle" : "", "family" : "Cirz", "given" : "Ryan T.", "non-dropping-particle" : "", "parse-names" : false, "suffix" : "" }, { "dropping-particle" : "", "family" : "Romesberg", "given" : "Floyd E.", "non-dropping-particle" : "", "parse-names" : false, "suffix" : "" } ], "container-title" : "Critical reviews in biochemistry and molecular biology", "id" : "ITEM-1", "issue" : "5", "issued" : { "date-parts" : [ [ "2007" ] ] }, "page" : "341-54", "title" : "Controlling mutation: intervening in evolution as a therapeutic strategy.", "type" : "article-journal", "volume" : "42" }, "uris" : [ "http://www.mendeley.com/documents/?uuid=39c629ad-ad0e-42b2-b298-d1f433c1322f" ] }, { "id" : "ITEM-2", "itemData" : { "DOI" : "10.1186/1741-7015-10-89", "ISSN" : "1741-7015", "PMID" : "22889082", "abstract" : "BACKGROUND: Antibiotic resistance in bacterial infections is a growing threat to public health. Recent evidence shows that when exposed to stressful conditions, some bacteria perform higher rates of horizontal gene transfer and mutation, and thus acquire antibiotic resistance more rapidly.\n\nMETHODS: We incorporate this new notion into a mathematical model for the emergence of antibiotic multi-resistance in a hospital setting.\n\nRESULTS: We show that when stress has a considerable effect on genetic variation, the emergence of antibiotic resistance is dramatically affected. A strategy in which patients receive a combination of antibiotics (combining) is expected to facilitate the emergence of multi-resistant bacteria when genetic variation is stress-induced. The preference between a strategy in which one of two effective drugs is assigned randomly to each patient (mixing), and a strategy where only one drug is administered for a specific period of time (cycling) is determined by the resistance acquisition mechanisms. We discuss several features of the mechanisms by which stress affects variation and predict the conditions for success of different antibiotic treatment strategies.\n\nCONCLUSIONS: These findings should encourage research on the mechanisms of stress-induced genetic variation and establish the importance of incorporating data about these mechanisms when considering antibiotic treatment strategies.", "author" : [ { "dropping-particle" : "", "family" : "Obolski", "given" : "Uri", "non-dropping-particle" : "", "parse-names" : false, "suffix" : "" }, { "dropping-particle" : "", "family" : "Hadany", "given" : "Lilach", "non-dropping-particle" : "", "parse-names" : false, "suffix" : "" } ], "container-title" : "BMC Medicine", "id" : "ITEM-2", "issue" : "89", "issued" : { "date-parts" : [ [ "2012", "1" ] ] }, "page" : "1-30", "title" : "Implications of stress-induced genetic variation for minimizing multidrug resistance in bacteria", "type" : "article-journal", "volume" : "10" }, "uris" : [ "http://www.mendeley.com/documents/?uuid=ee885076-a0a9-4197-852b-6bce7cb04326" ] }, { "id" : "ITEM-3", "itemData" : { "DOI" : "10.1371/journal.pgen.1003680", "ISSN" : "1553-7404", "author" : [ { "dropping-particle" : "", "family" : "Shor", "given" : "Erika", "non-dropping-particle" : "", "parse-names" : false, "suffix" : "" }, { "dropping-particle" : "", "family" : "Fox", "given" : "Catherine a.", "non-dropping-particle" : "", "parse-names" : false, "suffix" : "" }, { "dropping-particle" : "", "family" : "Broach", "given" : "James R.", "non-dropping-particle" : "", "parse-names" : false, "suffix" : "" } ], "container-title" : "PLoS Genetics", "editor" : [ { "dropping-particle" : "", "family" : "Jinks-Robertson", "given" : "Sue", "non-dropping-particle" : "", "parse-names" : false, "suffix" : "" } ], "id" : "ITEM-3", "issue" : "8", "issued" : { "date-parts" : [ [ "2013", "8", "1" ] ] }, "page" : "e1003680", "title" : "The Yeast Environmental Stress Response Regulates Mutagenesis Induced by Proteotoxic Stress", "type" : "article-journal", "volume" : "9" }, "uris" : [ "http://www.mendeley.com/documents/?uuid=512b9795-7c79-4ca6-a04e-ee53a196d95e" ] } ], "mendeley" : { "previouslyFormattedCitation" : "(Cirz and Romesberg 2007; Obolski and Hadany 2012; Shor et al. 2013)" }, "properties" : { "noteIndex" : 0 }, "schema" : "https://github.com/citation-style-language/schema/raw/master/csl-citation.json" }</w:instrText>
       </w:r>
       <w:r>
         <w:fldChar w:fldCharType="separate"/>
@@ -11048,19 +11054,7 @@
         <w:rPr>
           <w:lang w:bidi="hi-IN"/>
         </w:rPr>
-        <w:t xml:space="preserve">t of stress-induced mutagenesis </w:t>
-      </w:r>
-      <w:r>
-        <w:rPr>
-          <w:lang w:bidi="hi-IN"/>
-        </w:rPr>
-        <w:t>(SIM)</w:t>
-      </w:r>
-      <w:r>
-        <w:rPr>
-          <w:lang w:bidi="hi-IN"/>
-        </w:rPr>
-        <w:t xml:space="preserve"> </w:t>
+        <w:t xml:space="preserve">t of stress-induced mutagenesis (SIM) </w:t>
       </w:r>
       <w:r>
         <w:rPr>
@@ -11935,7 +11929,7 @@
         <w:rPr>
           <w:lang w:bidi="hi-IN"/>
         </w:rPr>
-        <w:instrText>ADDIN CSL_CITATION { "citationItems" : [ { "id" : "ITEM-1", "itemData" : { "DOI" : "10.1098/rspb.2013.0007", "ISSN" : "1471-2954", "PMID" : "23446530", "abstract" : "The dominant paradigm for the evolution of mutator alleles in bacterial populations is that they spread by indirect selection for linked beneficial mutations when bacteria are poorly adapted. In this paper, we challenge the ubiquity of this paradigm by demonstrating that a clinically important stressor, hydrogen peroxide, generates direct selection for an elevated mutation rate in the pathogenic bacterium Pseudomonas aeruginosa as a consequence of a trade-off between the fidelity of DNA repair and hydrogen peroxide resistance. We demonstrate that the biochemical mechanism underlying this trade-off in the case of mutS is the elevated secretion of catalase by the mutator strain. Our results provide, to our knowledge, the first experimental evidence that direct selection can favour mutator alleles in bacterial populations, and pave the way for future studies to understand how mutation and DNA repair are linked to stress responses and how this affects the evolution of bacterial mutation rates.", "author" : [ { "dropping-particle" : "", "family" : "Torres-Barcel\u00f3", "given" : "Clara", "non-dropping-particle" : "", "parse-names" : false, "suffix" : "" }, { "dropping-particle" : "", "family" : "Cabot", "given" : "Gabriel", "non-dropping-particle" : "", "parse-names" : false, "suffix" : "" }, { "dropping-particle" : "", "family" : "Oliver", "given" : "Antonio", "non-dropping-particle" : "", "parse-names" : false, "suffix" : "" }, { "dropping-particle" : "", "family" : "Buckling", "given" : "Angus", "non-dropping-particle" : "", "parse-names" : false, "suffix" : "" }, { "dropping-particle" : "", "family" : "Maclean", "given" : "R Craig", "non-dropping-particle" : "", "parse-names" : false, "suffix" : "" } ], "container-title" : "Proceedings. Biological sciences / The Royal Society", "id" : "ITEM-1", "issue" : "1757", "issued" : { "date-parts" : [ [ "2013", "1" ] ] }, "note" : "These results demonstrate the existence of a direct benefit associated with mutator alleles in the presence of oxidative stress as a result of a trade-off between DNA repair efficiency and hydrogen peroxide resistance", "page" : "20130007", "title" : "A trade-off between oxidative stress resistance and DNA repair plays a role in the evolution of elevated mutation rates in bacteria.", "type" : "article-journal", "volume" : "280" }, "uris" : [ "http://www.mendeley.com/documents/?uuid=8ef0ddc2-d19b-4e19-8ee9-56867fbcbf15" ] } ], "mendeley" : { "previouslyFormattedCitation" : "(Torres-Barcel\u00f3 et al. 2013)" }, "properties" : { "noteIndex" : 0 }, "schema" : "https://github.com/citation-style-language/schema/raw/master/csl-citation.json" }</w:instrText>
+        <w:instrText>ADDIN CSL_CITATION { "citationItems" : [ { "id" : "ITEM-1", "itemData" : { "DOI" : "10.1098/rspb.2013.0007", "ISSN" : "1471-2954", "PMID" : "23446530", "abstract" : "The dominant paradigm for the evolution of mutator alleles in bacterial populations is that they spread by indirect selection for linked beneficial mutations when bacteria are poorly adapted. In this paper, we challenge the ubiquity of this paradigm by demonstrating that a clinically important stressor, hydrogen peroxide, generates direct selection for an elevated mutation rate in the pathogenic bacterium Pseudomonas aeruginosa as a consequence of a trade-off between the fidelity of DNA repair and hydrogen peroxide resistance. We demonstrate that the biochemical mechanism underlying this trade-off in the case of mutS is the elevated secretion of catalase by the mutator strain. Our results provide, to our knowledge, the first experimental evidence that direct selection can favour mutator alleles in bacterial populations, and pave the way for future studies to understand how mutation and DNA repair are linked to stress responses and how this affects the evolution of bacterial mutation rates.", "author" : [ { "dropping-particle" : "", "family" : "Torres-Barcel\u00f3", "given" : "Clara", "non-dropping-particle" : "", "parse-names" : false, "suffix" : "" }, { "dropping-particle" : "", "family" : "Cabot", "given" : "Gabriel", "non-dropping-particle" : "", "parse-names" : false, "suffix" : "" }, { "dropping-particle" : "", "family" : "Oliver", "given" : "Antonio", "non-dropping-particle" : "", "parse-names" : false, "suffix" : "" }, { "dropping-particle" : "", "family" : "Buckling", "given" : "Angus", "non-dropping-particle" : "", "parse-names" : false, "suffix" : "" }, { "dropping-particle" : "", "family" : "Maclean", "given" : "R Craig", "non-dropping-particle" : "", "parse-names" : false, "suffix" : "" } ], "container-title" : "Proceedings. Biological sciences / The Royal Society", "id" : "ITEM-1", "issue" : "1757", "issued" : { "date-parts" : [ [ "2013", "1" ] ] }, "note" : "These results demonstrate the existence of a direct benefit associated with mutator alleles in the presence of oxidative stress as a result of a trade-off between DNA repair efficiency and hydrogen peroxide resistance", "page" : "20130007", "title" : "A trade-off between oxidative stress resistance and DNA repair plays a role in the evolution of elevated mutation rates in bacteria.", "type" : "article-journal", "volume" : "280" }, "uris" : [ "http://www.mendeley.com/documents/?uuid=8ef0ddc2-d19b-4e19-8ee9-56867fbcbf15" ] }, { "id" : "ITEM-2", "itemData" : { "DOI" : "10.1371/journal.pone.0072963", "ISSN" : "1932-6203", "author" : [ { "dropping-particle" : "", "family" : "Turrientes", "given" : "Mar\u00eda-Carmen", "non-dropping-particle" : "", "parse-names" : false, "suffix" : "" }, { "dropping-particle" : "", "family" : "Baquero", "given" : "Fernando", "non-dropping-particle" : "", "parse-names" : false, "suffix" : "" }, { "dropping-particle" : "", "family" : "Levin", "given" : "Bruce R.", "non-dropping-particle" : "", "parse-names" : false, "suffix" : "" }, { "dropping-particle" : "", "family" : "Mart\u00ednez", "given" : "Jos\u00e9-Luis", "non-dropping-particle" : "", "parse-names" : false, "suffix" : "" }, { "dropping-particle" : "", "family" : "Ripoll", "given" : "Aida", "non-dropping-particle" : "", "parse-names" : false, "suffix" : "" }, { "dropping-particle" : "", "family" : "Gonz\u00e1lez-Alba", "given" : "Jos\u00e9-Mar\u00eda", "non-dropping-particle" : "", "parse-names" : false, "suffix" : "" }, { "dropping-particle" : "", "family" : "Tobes", "given" : "Raquel", "non-dropping-particle" : "", "parse-names" : false, "suffix" : "" }, { "dropping-particle" : "", "family" : "Manrique", "given" : "Marina", "non-dropping-particle" : "", "parse-names" : false, "suffix" : "" }, { "dropping-particle" : "", "family" : "Baquero", "given" : "Maria-Rosario", "non-dropping-particle" : "", "parse-names" : false, "suffix" : "" }, { "dropping-particle" : "", "family" : "Rodr\u00edguez-Dom\u00ednguez", "given" : "Mario-Jos\u00e9", "non-dropping-particle" : "", "parse-names" : false, "suffix" : "" }, { "dropping-particle" : "", "family" : "Cant\u00f3n", "given" : "Rafael", "non-dropping-particle" : "", "parse-names" : false, "suffix" : "" }, { "dropping-particle" : "", "family" : "Gal\u00e1n", "given" : "Juan-Carlos", "non-dropping-particle" : "", "parse-names" : false, "suffix" : "" } ], "container-title" : "PLoS ONE", "editor" : [ { "dropping-particle" : "", "family" : "Marinus", "given" : "Martin G.", "non-dropping-particle" : "", "parse-names" : false, "suffix" : "" } ], "id" : "ITEM-2", "issue" : "9", "issued" : { "date-parts" : [ [ "2013", "9", "12" ] ] }, "note" : "experimental evolution of clinical MutS mutator (36-fold increase in mutation rate) under lab conditions with serial delutions.\nnon-mutators appear via compensatory mutations (not back-mutations) after ~400 generations.\n\nfitness of mutators increase then decreases, non-mutators' fitness does not decrease.\n\nevolved strains  had higher expression of ROS detox genes. putting these genes in the ancestor led to lower mutation rates and higher fitness - &gt; PLEOTROPIC effect of anti-mutator genes.\n\n", "page" : "e72963", "title" : "Normal Mutation Rate Variants Arise in a Mutator (Mut S) Escherichia coli Population", "type" : "article-journal", "volume" : "8" }, "uris" : [ "http://www.mendeley.com/documents/?uuid=246808ad-2a98-42a3-9b27-ca58ac40d0c9" ] } ], "mendeley" : { "previouslyFormattedCitation" : "(Torres-Barcel\u00f3 et al. 2013; Turrientes et al. 2013)" }, "properties" : { "noteIndex" : 0 }, "schema" : "https://github.com/citation-style-language/schema/raw/master/csl-citation.json" }</w:instrText>
       </w:r>
       <w:r>
         <w:rPr>
@@ -11943,12 +11937,14 @@
         </w:rPr>
         <w:fldChar w:fldCharType="separate"/>
       </w:r>
+      <w:bookmarkStart w:id="14" w:name="_GoBack"/>
+      <w:bookmarkEnd w:id="14"/>
       <w:r>
         <w:rPr>
           <w:noProof/>
           <w:lang w:bidi="hi-IN"/>
         </w:rPr>
-        <w:t>(Torres-Barceló et al. 2013)</w:t>
+        <w:t>(Torres-Barceló et al. 2013; Turrientes et al. 2013)</w:t>
       </w:r>
       <w:r>
         <w:rPr>
@@ -12304,7 +12300,7 @@
         <w:rPr>
           <w:lang w:bidi="hi-IN"/>
         </w:rPr>
-        <w:instrText>ADDIN CSL_CITATION { "citationItems" : [ { "id" : "ITEM-1", "itemData" : { "DOI" : "10.2307/2409403", "ISSN" : "00143820", "abstract" : "We examine the third phase of Wright's shifting-balance theory of evolution, the ex- portation by migration of favorable gene combinations from a fitter subgroup to the rest of the population. The equations are deterministic and are studied numerically. Most of the models studied involve 2-9 loci in which all intermediates between two extreme genotypes are equally unfit. If the favored combination consists of dominant alleles, it is usually fixed even if the migration rate is two orders of magnitude less than the selection coefficient, and if the combination is recessive, one order. Although Wright thought of migration as being essentially one-way, two-way migration does not significantly alter the results. We conclude that, whatever weaknesses the Wright theory may have, they are not in phase III.", "author" : [ { "dropping-particle" : "", "family" : "Crow", "given" : "James F.", "non-dropping-particle" : "", "parse-names" : false, "suffix" : "" }, { "dropping-particle" : "", "family" : "Engels", "given" : "W. R.", "non-dropping-particle" : "", "parse-names" : false, "suffix" : "" }, { "dropping-particle" : "", "family" : "Denniston", "given" : "C.", "non-dropping-particle" : "", "parse-names" : false, "suffix" : "" } ], "container-title" : "Evolution", "id" : "ITEM-1", "issue" : "2", "issued" : { "date-parts" : [ [ "1990", "3" ] ] }, "page" : "233", "title" : "Phase Three of Wright's Shifting-Balance Theory", "type" : "article-journal", "volume" : "44" }, "uris" : [ "http://www.mendeley.com/documents/?uuid=eb0ad4d7-6c96-4e8e-988e-fd0c6e6d3d95" ] }, { "id" : "ITEM-2", "itemData" : { "DOI" : "10.1126/science.1887214", "ISSN" : "0036-8075", "abstract" : "Experimental confirmation of Wright's shifting balance theory of evolution, one of the most comprehensive theories of adaptive evolution, is presented. The theory is regarded by many as a cornerstone of modern evolutionary thought, but there has been little direct empirical evidence supporting it. Some of its underlying assumptions are viewed as contradictory, and the existence and efficacy of the theory's fundamental adaptive process, interdemic selection, is the focus of controversy. Interdemic selection was imposed on large arrays of laboratory populations of the flour beetle Tribolium castaneum in the manner described by Wright: the differential dispersion of individuals from demes of high fitness into demes of low fitness. A significant increase in average fitness was observed in the experimental arrays when compared to control populations with equivalent but random migration rates. The response was not proportional to the selection differential: The largest response occurred with interdemic selection every two generations rather than every generation or every three generations. The results indicate that the interdemic phase of Wright's shifting balance theory can increase average fitness and suggest that gene interactions are involved in the observed response.", "author" : [ { "dropping-particle" : "", "family" : "Wade", "given" : "Michael", "non-dropping-particle" : "", "parse-names" : false, "suffix" : "" }, { "dropping-particle" : "", "family" : "Goodnight", "given" : "Charles", "non-dropping-particle" : "", "parse-names" : false, "suffix" : "" } ], "container-title" : "Science", "id" : "ITEM-2", "issue" : "5023", "issued" : { "date-parts" : [ [ "1991", "8", "30" ] ] }, "page" : "1015-1018", "title" : "Wright's shifting balance theory: an experimental study", "type" : "article-journal", "volume" : "253" }, "uris" : [ "http://www.mendeley.com/documents/?uuid=d725fa05-85e6-495e-ae07-6b39be7ad80d" ] }, { "id" : "ITEM-3", "itemData" : { "DOI" : "10.1111/j.0014-3820.2000.tb00035.x", "ISSN" : "0014-3820", "PMID" : "10937211", "author" : [ { "dropping-particle" : "", "family" : "Peck", "given" : "Steven L", "non-dropping-particle" : "", "parse-names" : false, "suffix" : "" }, { "dropping-particle" : "", "family" : "Ellner", "given" : "Stephen P", "non-dropping-particle" : "", "parse-names" : false, "suffix" : "" }, { "dropping-particle" : "", "family" : "Gould", "given" : "Fred", "non-dropping-particle" : "", "parse-names" : false, "suffix" : "" } ], "container-title" : "Evolution; international journal of organic evolution", "id" : "ITEM-3", "issue" : "1", "issued" : { "date-parts" : [ [ "2000", "2" ] ] }, "page" : "324-7", "title" : "Varying migration and deme size and the feasibility of the shifting balance.", "type" : "article-journal", "volume" : "54" }, "uris" : [ "http://www.mendeley.com/documents/?uuid=fbf15705-5450-4334-a9ad-0af20e58365f" ] } ], "mendeley" : { "previouslyFormattedCitation" : "(Crow et al. 1990; Wade and Goodnight 1991; Peck et al. 2000)" }, "properties" : { "noteIndex" : 0 }, "schema" : "https://github.com/citation-style-language/schema/raw/master/csl-citation.json" }</w:instrText>
+        <w:instrText>ADDIN CSL_CITATION { "citationItems" : [ { "id" : "ITEM-1", "itemData" : { "DOI" : "10.2307/2409403", "ISSN" : "00143820", "abstract" : "We examine the third phase of Wright's shifting-balance theory of evolution, the ex- portation by migration of favorable gene combinations from a fitter subgroup to the rest of the population. The equations are deterministic and are studied numerically. Most of the models studied involve 2-9 loci in which all intermediates between two extreme genotypes are equally unfit. If the favored combination consists of dominant alleles, it is usually fixed even if the migration rate is two orders of magnitude less than the selection coefficient, and if the combination is recessive, one order. Although Wright thought of migration as being essentially one-way, two-way migration does not significantly alter the results. We conclude that, whatever weaknesses the Wright theory may have, they are not in phase III.", "author" : [ { "dropping-particle" : "", "family" : "Crow", "given" : "James F.", "non-dropping-particle" : "", "parse-names" : false, "suffix" : "" }, { "dropping-particle" : "", "family" : "Engels", "given" : "W. R.", "non-dropping-particle" : "", "parse-names" : false, "suffix" : "" }, { "dropping-particle" : "", "family" : "Denniston", "given" : "C.", "non-dropping-particle" : "", "parse-names" : false, "suffix" : "" } ], "container-title" : "Evolution", "id" : "ITEM-1", "issue" : "2", "issued" : { "date-parts" : [ [ "1990", "3" ] ] }, "page" : "233", "title" : "Phase Three of Wright's Shifting-Balance Theory", "type" : "article-journal", "volume" : "44" }, "uris" : [ "http://www.mendeley.com/documents/?uuid=eb0ad4d7-6c96-4e8e-988e-fd0c6e6d3d95" ] }, { "id" : "ITEM-2", "itemData" : { "DOI" : "10.1126/science.1887214", "ISSN" : "0036-8075", "abstract" : "Experimental confirmation of Wright's shifting balance theory of evolution, one of the most comprehensive theories of adaptive evolution, is presented. The theory is regarded by many as a cornerstone of modern evolutionary thought, but there has been little direct empirical evidence supporting it. Some of its underlying assumptions are viewed as contradictory, and the existence and efficacy of the theory's fundamental adaptive process, interdemic selection, is the focus of controversy. Interdemic selection was imposed on large arrays of laboratory populations of the flour beetle Tribolium castaneum in the manner described by Wright: the differential dispersion of individuals from demes of high fitness into demes of low fitness. A significant increase in average fitness was observed in the experimental arrays when compared to control populations with equivalent but random migration rates. The response was not proportional to the selection differential: The largest response occurred with interdemic selection every two generations rather than every generation or every three generations. The results indicate that the interdemic phase of Wright's shifting balance theory can increase average fitness and suggest that gene interactions are involved in the observed response.", "author" : [ { "dropping-particle" : "", "family" : "Wade", "given" : "Michael", "non-dropping-particle" : "", "parse-names" : false, "suffix" : "" }, { "dropping-particle" : "", "family" : "Goodnight", "given" : "Charles", "non-dropping-particle" : "", "parse-names" : false, "suffix" : "" } ], "container-title" : "Science", "id" : "ITEM-2", "issue" : "5023", "issued" : { "date-parts" : [ [ "1991", "8", "30" ] ] }, "page" : "1015-1018", "title" : "Wright's shifting balance theory: an experimental study", "type" : "article-journal", "volume" : "253" }, "uris" : [ "http://www.mendeley.com/documents/?uuid=d725fa05-85e6-495e-ae07-6b39be7ad80d" ] }, { "id" : "ITEM-3", "itemData" : { "DOI" : "10.1111/j.0014-3820.2000.tb00035.x", "ISSN" : "0014-3820", "PMID" : "10937211", "author" : [ { "dropping-particle" : "", "family" : "Peck", "given" : "Steven L", "non-dropping-particle" : "", "parse-names" : false, "suffix" : "" }, { "dropping-particle" : "", "family" : "Ellner", "given" : "Stephen P.", "non-dropping-particle" : "", "parse-names" : false, "suffix" : "" }, { "dropping-particle" : "", "family" : "Gould", "given" : "Fred", "non-dropping-particle" : "", "parse-names" : false, "suffix" : "" } ], "container-title" : "Evolution; international journal of organic evolution", "id" : "ITEM-3", "issue" : "1", "issued" : { "date-parts" : [ [ "2000", "2" ] ] }, "page" : "324-7", "title" : "Varying migration and deme size and the feasibility of the shifting balance.", "type" : "article-journal", "volume" : "54" }, "uris" : [ "http://www.mendeley.com/documents/?uuid=fbf15705-5450-4334-a9ad-0af20e58365f" ] } ], "mendeley" : { "previouslyFormattedCitation" : "(Crow et al. 1990; Wade and Goodnight 1991; Peck et al. 2000)" }, "properties" : { "noteIndex" : 0 }, "schema" : "https://github.com/citation-style-language/schema/raw/master/csl-citation.json" }</w:instrText>
       </w:r>
       <w:r>
         <w:rPr>
@@ -12484,8 +12480,13 @@
         <w:t xml:space="preserve">SIM is </w:t>
       </w:r>
       <w:r>
-        <w:t>an alternative</w:t>
-      </w:r>
+        <w:t xml:space="preserve">an </w:t>
+      </w:r>
+      <w:proofErr w:type="gramStart"/>
+      <w:r>
+        <w:t>alternative</w:t>
+      </w:r>
+      <w:proofErr w:type="gramEnd"/>
       <w:r>
         <w:t xml:space="preserve"> mechanism that can help resolve this problem.</w:t>
       </w:r>
@@ -12594,13 +12595,7 @@
         <w:rPr>
           <w:highlight w:val="yellow"/>
         </w:rPr>
-        <w:t>he adaptation time with and without SIM can be measured</w:t>
-      </w:r>
-      <w:r>
-        <w:rPr>
-          <w:highlight w:val="yellow"/>
-        </w:rPr>
-        <w:t xml:space="preserve"> </w:t>
+        <w:t xml:space="preserve">he adaptation time with and without SIM can be measured </w:t>
       </w:r>
       <w:r>
         <w:rPr>
@@ -12907,12 +12902,7 @@
         <w:t>)</w:t>
       </w:r>
       <w:r>
-        <w:t xml:space="preserve"> for </w:t>
-      </w:r>
-      <w:bookmarkStart w:id="14" w:name="_GoBack"/>
-      <w:bookmarkEnd w:id="14"/>
-      <w:r>
-        <w:t xml:space="preserve">initial motivation for this project and Uri </w:t>
+        <w:t xml:space="preserve"> for initial motivation for this project and Uri </w:t>
       </w:r>
       <w:proofErr w:type="spellStart"/>
       <w:r>
@@ -17809,7 +17799,7 @@
           <w:noProof/>
         </w:rPr>
         <w:drawing>
-          <wp:inline distT="0" distB="0" distL="0" distR="0" wp14:anchorId="321982C4" wp14:editId="17BA6316">
+          <wp:inline distT="0" distB="0" distL="0" distR="0" wp14:anchorId="74CB787E" wp14:editId="3CDA6E70">
             <wp:extent cx="3596536" cy="2880000"/>
             <wp:effectExtent l="0" t="0" r="4445" b="0"/>
             <wp:docPr id="14" name="Picture 14" descr="D:\workspace\ruggedsim\manuscript\appearance_time_pop1e6_s_0.05_logN_6.png"/>
@@ -18139,7 +18129,7 @@
           <w:noProof/>
         </w:rPr>
         <w:drawing>
-          <wp:inline distT="0" distB="0" distL="0" distR="0" wp14:anchorId="64781137" wp14:editId="6D395D18">
+          <wp:inline distT="0" distB="0" distL="0" distR="0" wp14:anchorId="22CB917C" wp14:editId="769910DE">
             <wp:extent cx="4204800" cy="3600000"/>
             <wp:effectExtent l="0" t="0" r="5715" b="635"/>
             <wp:docPr id="1" name="Picture 1" descr="D:\workspace\ruggedsim\manuscript\fixation_regression_s_0.05_logN_6.png"/>
@@ -23280,7 +23270,7 @@
           <w:rPr>
             <w:noProof/>
           </w:rPr>
-          <w:t>12</w:t>
+          <w:t>11</w:t>
         </w:r>
         <w:r>
           <w:rPr>
@@ -26585,7 +26575,7 @@
 </file>
 
 <file path=customXml/itemProps1.xml><?xml version="1.0" encoding="utf-8"?>
-<ds:datastoreItem xmlns:ds="http://schemas.openxmlformats.org/officeDocument/2006/customXml" ds:itemID="{6EEC1E44-C88F-45DD-8D51-28077F24E990}">
+<ds:datastoreItem xmlns:ds="http://schemas.openxmlformats.org/officeDocument/2006/customXml" ds:itemID="{36FBE4A3-10AA-4890-A908-1EF0371AFA0E}">
   <ds:schemaRefs>
     <ds:schemaRef ds:uri="http://schemas.openxmlformats.org/officeDocument/2006/bibliography"/>
   </ds:schemaRefs>

</xml_diff>

<commit_message>
added ref to Fisher 1930
</commit_message>
<xml_diff>
--- a/manuscript/ms2.docx
+++ b/manuscript/ms2.docx
@@ -52,17 +52,8 @@
           <w:sz w:val="48"/>
           <w:szCs w:val="40"/>
         </w:rPr>
-        <w:t xml:space="preserve"> adaptability and </w:t>
-      </w:r>
-      <w:proofErr w:type="spellStart"/>
-      <w:r>
-        <w:rPr>
-          <w:sz w:val="48"/>
-          <w:szCs w:val="40"/>
-        </w:rPr>
-        <w:t>adaptedness</w:t>
-      </w:r>
-      <w:proofErr w:type="spellEnd"/>
+        <w:t xml:space="preserve"> adaptability and adaptedness</w:t>
+      </w:r>
     </w:p>
     <w:p>
       <w:pPr>
@@ -76,27 +67,9 @@
         <w:ind w:firstLine="284"/>
         <w:jc w:val="center"/>
       </w:pPr>
-      <w:proofErr w:type="spellStart"/>
-      <w:r>
-        <w:t>Yoav</w:t>
-      </w:r>
-      <w:proofErr w:type="spellEnd"/>
-      <w:r>
-        <w:t xml:space="preserve"> Ram and </w:t>
-      </w:r>
-      <w:proofErr w:type="spellStart"/>
-      <w:r>
-        <w:t>Lilach</w:t>
-      </w:r>
-      <w:proofErr w:type="spellEnd"/>
-      <w:r>
-        <w:t xml:space="preserve"> </w:t>
-      </w:r>
-      <w:proofErr w:type="spellStart"/>
-      <w:r>
-        <w:t>Hadany</w:t>
-      </w:r>
-      <w:proofErr w:type="spellEnd"/>
+      <w:r>
+        <w:t>Yoav Ram and Lilach Hadany</w:t>
+      </w:r>
     </w:p>
     <w:p>
       <w:pPr>
@@ -212,7 +185,7 @@
           <w:noProof/>
           <w:lang w:bidi="hi-IN"/>
         </w:rPr>
-        <w:t>September 17, 2013</w:t>
+        <w:t>September 24, 2013</w:t>
       </w:r>
       <w:r>
         <w:rPr>
@@ -281,15 +254,7 @@
         <w:t>,</w:t>
       </w:r>
       <w:r>
-        <w:t xml:space="preserve"> constitutive </w:t>
-      </w:r>
-      <w:proofErr w:type="spellStart"/>
-      <w:r>
-        <w:t>mutators</w:t>
-      </w:r>
-      <w:proofErr w:type="spellEnd"/>
-      <w:r>
-        <w:t xml:space="preserve"> - alleles that constitutively increase the mutation rate </w:t>
+        <w:t xml:space="preserve"> constitutive mutators - alleles that constitutively increase the mutation rate </w:t>
       </w:r>
       <w:r>
         <w:t>-</w:t>
@@ -337,120 +302,111 @@
         <w:t>constitutive</w:t>
       </w:r>
       <w:r>
+        <w:t xml:space="preserve"> mutators </w:t>
+      </w:r>
+      <w:r>
+        <w:t xml:space="preserve">become associated with </w:t>
+      </w:r>
+      <w:r>
+        <w:t>poor</w:t>
+      </w:r>
+      <w:r>
+        <w:t xml:space="preserve"> genetic backgrounds due to increased </w:t>
+      </w:r>
+      <w:r>
+        <w:t>accumulation of deleterious mutations</w:t>
+      </w:r>
+      <w:r>
+        <w:t>. Therefore, these mutator alleles</w:t>
+      </w:r>
+      <w:r>
+        <w:t xml:space="preserve"> are </w:t>
+      </w:r>
+      <w:r>
+        <w:t>selected against</w:t>
+      </w:r>
+      <w:r>
+        <w:t xml:space="preserve">, leading to "the rise and fall of the mutator allele" </w:t>
+      </w:r>
+      <w:r>
+        <w:fldChar w:fldCharType="begin" w:fldLock="1"/>
+      </w:r>
+      <w:r>
+        <w:instrText>ADDIN CSL_CITATION { "citationItems" : [ { "id" : "ITEM-1", "itemData" : { "DOI" : "10.1038/42696", "ISSN" : "0028-0836", "PMID" : "9192893", "abstract" : "Because most newly arising mutations are neutral or deleterious, it has been argued that the mutation rate has evolved to be as low as possible, limited only by the cost of error-avoidance and error-correction mechanisms. But up to one per cent of natural bacterial isolates are 'mutator' clones that have high mutation rates. We consider here whether high mutation rates might play an important role in adaptive evolution. Models of large, asexual, clonal populations adapting to a new environment show that strong mutator genes (such as those that increase mutation rates by 1,000-fold) can accelerate adaptation, even if the mutator gene remains at a very low frequency (for example, 10[-5]). Less potent mutators (10 to 100-fold increase) can become fixed in a fraction of finite populations. The parameters of the model have been set to values typical for Escherichia coli cultures, which behave in a manner similar to the model in long-term adaptation experiments.", "author" : [ { "dropping-particle" : "", "family" : "Taddei", "given" : "Fran\u00e7ois", "non-dropping-particle" : "", "parse-names" : false, "suffix" : "" }, { "dropping-particle" : "", "family" : "Radman", "given" : "Miroslav", "non-dropping-particle" : "", "parse-names" : false, "suffix" : "" }, { "dropping-particle" : "", "family" : "Maynard Smith", "given" : "John", "non-dropping-particle" : "", "parse-names" : false, "suffix" : "" }, { "dropping-particle" : "", "family" : "Toupance", "given" : "Bruno", "non-dropping-particle" : "", "parse-names" : false, "suffix" : "" }, { "dropping-particle" : "", "family" : "Gouyon", "given" : "Pierre-Henri", "non-dropping-particle" : "", "parse-names" : false, "suffix" : "" }, { "dropping-particle" : "", "family" : "Godelle", "given" : "Bernard", "non-dropping-particle" : "", "parse-names" : false, "suffix" : "" } ], "container-title" : "Nature", "id" : "ITEM-1", "issue" : "6634", "issued" : { "date-parts" : [ [ "1997", "6" ] ] }, "note" : "-transient mutators:  by mutation and reverse mutation at modifier gene. rate: ~ 10-5-10-7\n-if transient effect is removed, that is, no reversion allowed,  than mutators do not speed adaptation\n-\"Furthermore, these results show that during the course of evolution, where phases of adaptation and stasis alternate, there is no pure strategy of mutation rate. Rather, selection seems to result in an alternation of high and low mutation rate through forward and reverse mutations at the mutator locus. Alternatively, transient mutators\nability by increasing their mutation rate: for example, inducible mechanisms (see ref. 30 for a review) might be particularly useful in response to stress.\"\n      ", "page" : "700-2", "title" : "Role of mutator alleles in adaptive evolution.", "type" : "article-journal", "volume" : "387" }, "uris" : [ "http://www.mendeley.com/documents/?uuid=b44ffa24-a082-102d-8a22-0024e85e2bb9" ] }, { "id" : "ITEM-2", "itemData" : { "DOI" : "10.1111/j.1365-2958.2006.05150.x", "ISSN" : "0950-382X", "PMID" : "16677295", "abstract" : "Evolutionary success of bacteria relies on the constant fine-tuning of their mutation rates, which optimizes their adaptability to constantly changing environmental conditions. When adaptation is limited by the mutation supply rate, under some conditions, natural selection favours increased mutation rates by acting on allelic variation of the genetic systems that control fidelity of DNA replication and repair. Mutator alleles are carried to high frequency through hitchhiking with the adaptive mutations they generate. However, when fitness gain no longer counterbalances the fitness loss due to continuous generation of deleterious mutations, natural selection favours reduction of mutation rates. Selection and counter-selection of high mutation rates depends on many factors: the number of mutations required for adaptation, the strength of mutator alleles, bacterial population size, competition with other strains, migration, and spatial and temporal environmental heterogeneity. Such modulations of mutation rates may also play a role in the evolution of antibiotic resistance.", "author" : [ { "dropping-particle" : "", "family" : "Denamur", "given" : "Erick", "non-dropping-particle" : "", "parse-names" : false, "suffix" : "" }, { "dropping-particle" : "", "family" : "Matic", "given" : "Ivan", "non-dropping-particle" : "", "parse-names" : false, "suffix" : "" } ], "container-title" : "Molecular microbiology", "id" : "ITEM-2", "issue" : "4", "issued" : { "date-parts" : [ [ "2006", "5" ] ] }, "page" : "820-7", "title" : "Evolution of mutation rates in bacteria.", "type" : "article-journal", "volume" : "60" }, "uris" : [ "http://www.mendeley.com/documents/?uuid=16f2f8bc-97da-47fa-ae1a-58603ba66bca" ] }, { "id" : "ITEM-3", "itemData" : { "DOI" : "10.1073/pnas.1219574110", "ISSN" : "0027-8424", "abstract" : "Mutations are the ultimate source of heritable variation for evolution. Understanding how mutation rates themselves evolve is thus essential for quantitatively understanding many evolutionary processes. According to theory, mutation rates should be minimized for well-adapted populations living in stable environments, whereas hypermutators may evolve if conditions change. However, the long-term fate of hypermutators is unknown. Using a phylogenomic approach, we found that an adapting Escherichia coli population that first evolved a mutT hypermutator phenotype was later invaded by two independent lineages with mutY mutations that reduced genome-wide mutation rates. Applying neutral theory to synonymous substitutions, we dated the emergence of these mutations and inferred that the mutT mutation increased the point-mutation rate by \u223c150-fold, whereas the mutY mutations reduced the rate by \u223c40\u201360%, with a corresponding decrease in the genetic load. Thus, the long-term fate of the hypermutators was governed by the selective advantage arising from a reduced mutation rate as the potential for further adaptation declined.", "author" : [ { "dropping-particle" : "", "family" : "Wielgoss", "given" : "S\u00e9bastien", "non-dropping-particle" : "", "parse-names" : false, "suffix" : "" }, { "dropping-particle" : "", "family" : "Barrick", "given" : "Jeffrey E.", "non-dropping-particle" : "", "parse-names" : false, "suffix" : "" }, { "dropping-particle" : "", "family" : "Tenaillon", "given" : "Olivier", "non-dropping-particle" : "", "parse-names" : false, "suffix" : "" }, { "dropping-particle" : "", "family" : "Wiser", "given" : "Michael J", "non-dropping-particle" : "", "parse-names" : false, "suffix" : "" }, { "dropping-particle" : "", "family" : "Dittmar", "given" : "W James", "non-dropping-particle" : "", "parse-names" : false, "suffix" : "" }, { "dropping-particle" : "", "family" : "Cruveiller", "given" : "S.", "non-dropping-particle" : "", "parse-names" : false, "suffix" : "" }, { "dropping-particle" : "", "family" : "Chane-Woon-Ming", "given" : "B.", "non-dropping-particle" : "", "parse-names" : false, "suffix" : "" }, { "dropping-particle" : "", "family" : "Medigue", "given" : "C.", "non-dropping-particle" : "", "parse-names" : false, "suffix" : "" }, { "dropping-particle" : "", "family" : "Lenski", "given" : "Richard E.", "non-dropping-particle" : "", "parse-names" : false, "suffix" : "" }, { "dropping-particle" : "", "family" : "Schneider", "given" : "D.", "non-dropping-particle" : "", "parse-names" : false, "suffix" : "" } ], "container-title" : "Proceedings of the National Academy of Sciences of the United States of America", "id" : "ITEM-3", "issue" : "1", "issued" : { "date-parts" : [ [ "2012", "12", "17" ] ] }, "note" : "estimating mutation rates from phylogenetic data\ncalculates selection coefficient for anti-mutators - 0.0037 and 0.0057", "page" : "222-227", "title" : "Mutation rate dynamics in a bacterial population reflect tension between adaptation and genetic load", "type" : "article-journal", "volume" : "110" }, "uris" : [ "http://www.mendeley.com/documents/?uuid=7f0edfd6-faf7-4ada-8e8b-67a0361fa9bf" ] } ], "mendeley" : { "previouslyFormattedCitation" : "(Taddei et al. 1997; Denamur and Matic 2006; Wielgoss et al. 2012)" }, "properties" : { "noteIndex" : 0 }, "schema" : "https://github.com/citation-style-language/schema/raw/master/csl-citation.json" }</w:instrText>
+      </w:r>
+      <w:r>
+        <w:fldChar w:fldCharType="separate"/>
+      </w:r>
+      <w:r>
+        <w:rPr>
+          <w:noProof/>
+        </w:rPr>
+        <w:t>(Taddei et al. 1997; Denamur and Matic 2006; Wielgoss et al. 2012)</w:t>
+      </w:r>
+      <w:r>
+        <w:fldChar w:fldCharType="end"/>
+      </w:r>
+      <w:r>
+        <w:t>.</w:t>
+      </w:r>
+      <w:r>
         <w:t xml:space="preserve"> </w:t>
       </w:r>
-      <w:proofErr w:type="spellStart"/>
-      <w:r>
-        <w:t>mutators</w:t>
-      </w:r>
-      <w:proofErr w:type="spellEnd"/>
+      <w:r>
+        <w:t xml:space="preserve">Leigh </w:t>
+      </w:r>
+      <w:r>
+        <w:fldChar w:fldCharType="begin" w:fldLock="1"/>
+      </w:r>
+      <w:r>
+        <w:instrText>ADDIN CSL_CITATION { "citationItems" : [ { "id" : "ITEM-1", "itemData" : { "author" : [ { "dropping-particle" : "", "family" : "Leigh", "given" : "Egbert Giles Jr.", "non-dropping-particle" : "", "parse-names" : false, "suffix" : "" } ], "container-title" : "The American Naturalist", "id" : "ITEM-1", "issue" : "937", "issued" : { "date-parts" : [ [ "1970" ] ] }, "note" : "- \"This report calculates the selection pressures acting on different types of mutator genes\"\n - in asexuals selection favors the (Kimura's 1967) optimum mutation rate. in some environments this is far higher than the physiologically feasiable minimum.\n- ", "page" : "301-305", "title" : "Natural Selection and Mutability", "type" : "article-journal", "volume" : "104" }, "suppress-author" : 1, "uris" : [ "http://www.mendeley.com/documents/?uuid=fb67ef57-18bf-4013-8a0f-ad3ca15d5543" ] } ], "mendeley" : { "previouslyFormattedCitation" : "(1970)" }, "properties" : { "noteIndex" : 0 }, "schema" : "https://github.com/citation-style-language/schema/raw/master/csl-citation.json" }</w:instrText>
+      </w:r>
+      <w:r>
+        <w:fldChar w:fldCharType="separate"/>
+      </w:r>
+      <w:r>
+        <w:rPr>
+          <w:noProof/>
+        </w:rPr>
+        <w:t>(1970)</w:t>
+      </w:r>
+      <w:r>
+        <w:fldChar w:fldCharType="end"/>
+      </w:r>
+      <w:r>
+        <w:t xml:space="preserve"> suggested that </w:t>
+      </w:r>
+      <w:r>
+        <w:t xml:space="preserve">the mutation rate must balance </w:t>
+      </w:r>
+      <w:r>
+        <w:t xml:space="preserve">between two </w:t>
+      </w:r>
+      <w:r>
+        <w:t>evolutionary traits</w:t>
+      </w:r>
+      <w:r>
+        <w:t>:</w:t>
+      </w:r>
       <w:r>
         <w:t xml:space="preserve"> </w:t>
       </w:r>
       <w:r>
-        <w:t xml:space="preserve">become associated with </w:t>
-      </w:r>
-      <w:r>
-        <w:t>poor</w:t>
-      </w:r>
-      <w:r>
-        <w:t xml:space="preserve"> genetic backgrounds due to increased </w:t>
-      </w:r>
-      <w:r>
-        <w:t>accumulation of deleterious mutations</w:t>
-      </w:r>
-      <w:r>
-        <w:t>. Therefore, these mutator alleles</w:t>
-      </w:r>
-      <w:r>
-        <w:t xml:space="preserve"> are </w:t>
-      </w:r>
-      <w:r>
-        <w:t>selected against</w:t>
-      </w:r>
-      <w:r>
-        <w:t xml:space="preserve">, leading to "the rise and fall of the mutator allele" </w:t>
-      </w:r>
-      <w:r>
-        <w:fldChar w:fldCharType="begin" w:fldLock="1"/>
-      </w:r>
-      <w:r>
-        <w:instrText>ADDIN CSL_CITATION { "citationItems" : [ { "id" : "ITEM-1", "itemData" : { "DOI" : "10.1038/42696", "ISSN" : "0028-0836", "PMID" : "9192893", "abstract" : "Because most newly arising mutations are neutral or deleterious, it has been argued that the mutation rate has evolved to be as low as possible, limited only by the cost of error-avoidance and error-correction mechanisms. But up to one per cent of natural bacterial isolates are 'mutator' clones that have high mutation rates. We consider here whether high mutation rates might play an important role in adaptive evolution. Models of large, asexual, clonal populations adapting to a new environment show that strong mutator genes (such as those that increase mutation rates by 1,000-fold) can accelerate adaptation, even if the mutator gene remains at a very low frequency (for example, 10[-5]). Less potent mutators (10 to 100-fold increase) can become fixed in a fraction of finite populations. The parameters of the model have been set to values typical for Escherichia coli cultures, which behave in a manner similar to the model in long-term adaptation experiments.", "author" : [ { "dropping-particle" : "", "family" : "Taddei", "given" : "Fran\u00e7ois", "non-dropping-particle" : "", "parse-names" : false, "suffix" : "" }, { "dropping-particle" : "", "family" : "Radman", "given" : "Miroslav", "non-dropping-particle" : "", "parse-names" : false, "suffix" : "" }, { "dropping-particle" : "", "family" : "Maynard Smith", "given" : "John", "non-dropping-particle" : "", "parse-names" : false, "suffix" : "" }, { "dropping-particle" : "", "family" : "Toupance", "given" : "Bruno", "non-dropping-particle" : "", "parse-names" : false, "suffix" : "" }, { "dropping-particle" : "", "family" : "Gouyon", "given" : "Pierre-Henri", "non-dropping-particle" : "", "parse-names" : false, "suffix" : "" }, { "dropping-particle" : "", "family" : "Godelle", "given" : "Bernard", "non-dropping-particle" : "", "parse-names" : false, "suffix" : "" } ], "container-title" : "Nature", "id" : "ITEM-1", "issue" : "6634", "issued" : { "date-parts" : [ [ "1997", "6" ] ] }, "note" : "-transient mutators:  by mutation and reverse mutation at modifier gene. rate: ~ 10-5-10-7\n-if transient effect is removed, that is, no reversion allowed,  than mutators do not speed adaptation\n-\"Furthermore, these results show that during the course of evolution, where phases of adaptation and stasis alternate, there is no pure strategy of mutation rate. Rather, selection seems to result in an alternation of high and low mutation rate through forward and reverse mutations at the mutator locus. Alternatively, transient mutators\nability by increasing their mutation rate: for example, inducible mechanisms (see ref. 30 for a review) might be particularly useful in response to stress.\"\n      ", "page" : "700-2", "title" : "Role of mutator alleles in adaptive evolution.", "type" : "article-journal", "volume" : "387" }, "uris" : [ "http://www.mendeley.com/documents/?uuid=b44ffa24-a082-102d-8a22-0024e85e2bb9" ] }, { "id" : "ITEM-2", "itemData" : { "DOI" : "10.1111/j.1365-2958.2006.05150.x", "ISSN" : "0950-382X", "PMID" : "16677295", "abstract" : "Evolutionary success of bacteria relies on the constant fine-tuning of their mutation rates, which optimizes their adaptability to constantly changing environmental conditions. When adaptation is limited by the mutation supply rate, under some conditions, natural selection favours increased mutation rates by acting on allelic variation of the genetic systems that control fidelity of DNA replication and repair. Mutator alleles are carried to high frequency through hitchhiking with the adaptive mutations they generate. However, when fitness gain no longer counterbalances the fitness loss due to continuous generation of deleterious mutations, natural selection favours reduction of mutation rates. Selection and counter-selection of high mutation rates depends on many factors: the number of mutations required for adaptation, the strength of mutator alleles, bacterial population size, competition with other strains, migration, and spatial and temporal environmental heterogeneity. Such modulations of mutation rates may also play a role in the evolution of antibiotic resistance.", "author" : [ { "dropping-particle" : "", "family" : "Denamur", "given" : "Erick", "non-dropping-particle" : "", "parse-names" : false, "suffix" : "" }, { "dropping-particle" : "", "family" : "Matic", "given" : "Ivan", "non-dropping-particle" : "", "parse-names" : false, "suffix" : "" } ], "container-title" : "Molecular microbiology", "id" : "ITEM-2", "issue" : "4", "issued" : { "date-parts" : [ [ "2006", "5" ] ] }, "page" : "820-7", "title" : "Evolution of mutation rates in bacteria.", "type" : "article-journal", "volume" : "60" }, "uris" : [ "http://www.mendeley.com/documents/?uuid=16f2f8bc-97da-47fa-ae1a-58603ba66bca" ] }, { "id" : "ITEM-3", "itemData" : { "DOI" : "10.1073/pnas.1219574110", "ISSN" : "0027-8424", "abstract" : "Mutations are the ultimate source of heritable variation for evolution. Understanding how mutation rates themselves evolve is thus essential for quantitatively understanding many evolutionary processes. According to theory, mutation rates should be minimized for well-adapted populations living in stable environments, whereas hypermutators may evolve if conditions change. However, the long-term fate of hypermutators is unknown. Using a phylogenomic approach, we found that an adapting Escherichia coli population that first evolved a mutT hypermutator phenotype was later invaded by two independent lineages with mutY mutations that reduced genome-wide mutation rates. Applying neutral theory to synonymous substitutions, we dated the emergence of these mutations and inferred that the mutT mutation increased the point-mutation rate by \u223c150-fold, whereas the mutY mutations reduced the rate by \u223c40\u201360%, with a corresponding decrease in the genetic load. Thus, the long-term fate of the hypermutators was governed by the selective advantage arising from a reduced mutation rate as the potential for further adaptation declined.", "author" : [ { "dropping-particle" : "", "family" : "Wielgoss", "given" : "S\u00e9bastien", "non-dropping-particle" : "", "parse-names" : false, "suffix" : "" }, { "dropping-particle" : "", "family" : "Barrick", "given" : "Jeffrey E.", "non-dropping-particle" : "", "parse-names" : false, "suffix" : "" }, { "dropping-particle" : "", "family" : "Tenaillon", "given" : "Olivier", "non-dropping-particle" : "", "parse-names" : false, "suffix" : "" }, { "dropping-particle" : "", "family" : "Wiser", "given" : "Michael J", "non-dropping-particle" : "", "parse-names" : false, "suffix" : "" }, { "dropping-particle" : "", "family" : "Dittmar", "given" : "W James", "non-dropping-particle" : "", "parse-names" : false, "suffix" : "" }, { "dropping-particle" : "", "family" : "Cruveiller", "given" : "S.", "non-dropping-particle" : "", "parse-names" : false, "suffix" : "" }, { "dropping-particle" : "", "family" : "Chane-Woon-Ming", "given" : "B.", "non-dropping-particle" : "", "parse-names" : false, "suffix" : "" }, { "dropping-particle" : "", "family" : "Medigue", "given" : "C.", "non-dropping-particle" : "", "parse-names" : false, "suffix" : "" }, { "dropping-particle" : "", "family" : "Lenski", "given" : "Richard E.", "non-dropping-particle" : "", "parse-names" : false, "suffix" : "" }, { "dropping-particle" : "", "family" : "Schneider", "given" : "D.", "non-dropping-particle" : "", "parse-names" : false, "suffix" : "" } ], "container-title" : "Proceedings of the National Academy of Sciences of the United States of America", "id" : "ITEM-3", "